<commit_message>
Getting ready for the next stage
added some new users, and preparing for work
</commit_message>
<xml_diff>
--- a/Documentatie/Licenta.docx
+++ b/Documentatie/Licenta.docx
@@ -77,7 +77,7 @@
           <w:noProof/>
         </w:rPr>
         <w:drawing>
-          <wp:inline distT="0" distB="0" distL="0" distR="0" wp14:anchorId="5506E6F5" wp14:editId="04D723CB">
+          <wp:inline distT="0" distB="0" distL="0" distR="0" wp14:anchorId="4DBFEC37" wp14:editId="56D5E2A7">
             <wp:extent cx="3408218" cy="1704109"/>
             <wp:effectExtent l="0" t="0" r="0" b="0"/>
             <wp:docPr id="2" name="Picture 2"/>
@@ -5082,6 +5082,22 @@
           <w:sz w:val="28"/>
           <w:szCs w:val="28"/>
         </w:rPr>
+        <w:t>SQL Server …………………………………………………………………………………………………?</w:t>
+      </w:r>
+    </w:p>
+    <w:p>
+      <w:pPr>
+        <w:ind w:left="720"/>
+        <w:rPr>
+          <w:sz w:val="28"/>
+          <w:szCs w:val="28"/>
+        </w:rPr>
+      </w:pPr>
+      <w:r>
+        <w:rPr>
+          <w:sz w:val="28"/>
+          <w:szCs w:val="28"/>
+        </w:rPr>
         <w:t>----------------------------------------------</w:t>
       </w:r>
       <w:proofErr w:type="spellStart"/>
@@ -5395,14 +5411,6 @@
         </w:rPr>
         <w:t>?</w:t>
       </w:r>
-    </w:p>
-    <w:p>
-      <w:pPr>
-        <w:rPr>
-          <w:sz w:val="28"/>
-          <w:szCs w:val="28"/>
-        </w:rPr>
-      </w:pPr>
     </w:p>
     <w:p>
       <w:pPr>
@@ -5467,15 +5475,6 @@
     </w:p>
     <w:p>
       <w:pPr>
-        <w:rPr>
-          <w:b/>
-          <w:sz w:val="36"/>
-          <w:szCs w:val="36"/>
-        </w:rPr>
-      </w:pPr>
-    </w:p>
-    <w:p>
-      <w:pPr>
         <w:jc w:val="center"/>
         <w:rPr>
           <w:b/>
@@ -6346,6 +6345,472 @@
           <w:szCs w:val="36"/>
           <w:lang w:val="ro-RO"/>
         </w:rPr>
+        <w:t xml:space="preserve">    În primul semestru din anul 3 am participat la cursul de „Introducere in .NET”</w:t>
+      </w:r>
+      <w:r>
+        <w:rPr>
+          <w:sz w:val="32"/>
+          <w:szCs w:val="36"/>
+        </w:rPr>
+        <w:t xml:space="preserve">, </w:t>
+      </w:r>
+      <w:proofErr w:type="spellStart"/>
+      <w:r>
+        <w:rPr>
+          <w:sz w:val="32"/>
+          <w:szCs w:val="36"/>
+        </w:rPr>
+        <w:t>în</w:t>
+      </w:r>
+      <w:proofErr w:type="spellEnd"/>
+      <w:r>
+        <w:rPr>
+          <w:sz w:val="32"/>
+          <w:szCs w:val="36"/>
+        </w:rPr>
+        <w:t xml:space="preserve"> </w:t>
+      </w:r>
+      <w:proofErr w:type="spellStart"/>
+      <w:r>
+        <w:rPr>
+          <w:sz w:val="32"/>
+          <w:szCs w:val="36"/>
+        </w:rPr>
+        <w:t>cadrul</w:t>
+      </w:r>
+      <w:proofErr w:type="spellEnd"/>
+      <w:r>
+        <w:rPr>
+          <w:sz w:val="32"/>
+          <w:szCs w:val="36"/>
+        </w:rPr>
+        <w:t xml:space="preserve"> </w:t>
+      </w:r>
+      <w:proofErr w:type="spellStart"/>
+      <w:r>
+        <w:rPr>
+          <w:sz w:val="32"/>
+          <w:szCs w:val="36"/>
+        </w:rPr>
+        <w:t>căruia</w:t>
+      </w:r>
+      <w:proofErr w:type="spellEnd"/>
+      <w:r>
+        <w:rPr>
+          <w:sz w:val="32"/>
+          <w:szCs w:val="36"/>
+        </w:rPr>
+        <w:t xml:space="preserve"> am </w:t>
+      </w:r>
+      <w:proofErr w:type="spellStart"/>
+      <w:r>
+        <w:rPr>
+          <w:sz w:val="32"/>
+          <w:szCs w:val="36"/>
+        </w:rPr>
+        <w:t>avut</w:t>
+      </w:r>
+      <w:proofErr w:type="spellEnd"/>
+      <w:r>
+        <w:rPr>
+          <w:sz w:val="32"/>
+          <w:szCs w:val="36"/>
+        </w:rPr>
+        <w:t xml:space="preserve"> de </w:t>
+      </w:r>
+      <w:proofErr w:type="spellStart"/>
+      <w:r>
+        <w:rPr>
+          <w:sz w:val="32"/>
+          <w:szCs w:val="36"/>
+        </w:rPr>
+        <w:t>dezvoltat</w:t>
+      </w:r>
+      <w:proofErr w:type="spellEnd"/>
+      <w:r>
+        <w:rPr>
+          <w:sz w:val="32"/>
+          <w:szCs w:val="36"/>
+        </w:rPr>
+        <w:t xml:space="preserve"> o </w:t>
+      </w:r>
+      <w:proofErr w:type="spellStart"/>
+      <w:r>
+        <w:rPr>
+          <w:sz w:val="32"/>
+          <w:szCs w:val="36"/>
+        </w:rPr>
+        <w:t>altă</w:t>
+      </w:r>
+      <w:proofErr w:type="spellEnd"/>
+      <w:r>
+        <w:rPr>
+          <w:sz w:val="32"/>
+          <w:szCs w:val="36"/>
+        </w:rPr>
+        <w:t xml:space="preserve"> </w:t>
+      </w:r>
+      <w:proofErr w:type="spellStart"/>
+      <w:r>
+        <w:rPr>
+          <w:sz w:val="32"/>
+          <w:szCs w:val="36"/>
+        </w:rPr>
+        <w:t>aplicație</w:t>
+      </w:r>
+      <w:proofErr w:type="spellEnd"/>
+      <w:r>
+        <w:rPr>
+          <w:sz w:val="32"/>
+          <w:szCs w:val="36"/>
+        </w:rPr>
+        <w:t xml:space="preserve"> web(Course Manager – </w:t>
+      </w:r>
+      <w:proofErr w:type="spellStart"/>
+      <w:r>
+        <w:rPr>
+          <w:sz w:val="32"/>
+          <w:szCs w:val="36"/>
+        </w:rPr>
+        <w:t>realizat</w:t>
+      </w:r>
+      <w:proofErr w:type="spellEnd"/>
+      <w:r>
+        <w:rPr>
+          <w:sz w:val="32"/>
+          <w:szCs w:val="36"/>
+        </w:rPr>
+        <w:t xml:space="preserve"> de 6 </w:t>
+      </w:r>
+      <w:proofErr w:type="spellStart"/>
+      <w:r>
+        <w:rPr>
+          <w:sz w:val="32"/>
+          <w:szCs w:val="36"/>
+        </w:rPr>
+        <w:t>persoane</w:t>
+      </w:r>
+      <w:proofErr w:type="spellEnd"/>
+      <w:r>
+        <w:rPr>
+          <w:sz w:val="32"/>
+          <w:szCs w:val="36"/>
+        </w:rPr>
+        <w:t xml:space="preserve">). Dar de data </w:t>
+      </w:r>
+      <w:proofErr w:type="spellStart"/>
+      <w:r>
+        <w:rPr>
+          <w:sz w:val="32"/>
+          <w:szCs w:val="36"/>
+        </w:rPr>
+        <w:t>aceasta</w:t>
+      </w:r>
+      <w:proofErr w:type="spellEnd"/>
+      <w:r>
+        <w:rPr>
+          <w:sz w:val="32"/>
+          <w:szCs w:val="36"/>
+        </w:rPr>
+        <w:t xml:space="preserve"> nu am </w:t>
+      </w:r>
+      <w:proofErr w:type="spellStart"/>
+      <w:r>
+        <w:rPr>
+          <w:sz w:val="32"/>
+          <w:szCs w:val="36"/>
+        </w:rPr>
+        <w:t>folosit</w:t>
+      </w:r>
+      <w:proofErr w:type="spellEnd"/>
+      <w:r>
+        <w:rPr>
+          <w:sz w:val="32"/>
+          <w:szCs w:val="36"/>
+        </w:rPr>
+        <w:t xml:space="preserve"> </w:t>
+      </w:r>
+      <w:proofErr w:type="spellStart"/>
+      <w:r>
+        <w:rPr>
+          <w:sz w:val="32"/>
+          <w:szCs w:val="36"/>
+        </w:rPr>
+        <w:t>aceleași</w:t>
+      </w:r>
+      <w:proofErr w:type="spellEnd"/>
+      <w:r>
+        <w:rPr>
+          <w:sz w:val="32"/>
+          <w:szCs w:val="36"/>
+        </w:rPr>
+        <w:t xml:space="preserve"> </w:t>
+      </w:r>
+      <w:proofErr w:type="spellStart"/>
+      <w:r>
+        <w:rPr>
+          <w:sz w:val="32"/>
+          <w:szCs w:val="36"/>
+        </w:rPr>
+        <w:t>tehnologii</w:t>
+      </w:r>
+      <w:proofErr w:type="spellEnd"/>
+      <w:r>
+        <w:rPr>
+          <w:sz w:val="32"/>
+          <w:szCs w:val="36"/>
+        </w:rPr>
+        <w:t xml:space="preserve"> ca </w:t>
+      </w:r>
+      <w:proofErr w:type="spellStart"/>
+      <w:r>
+        <w:rPr>
+          <w:sz w:val="32"/>
+          <w:szCs w:val="36"/>
+        </w:rPr>
+        <w:t>și</w:t>
+      </w:r>
+      <w:proofErr w:type="spellEnd"/>
+      <w:r>
+        <w:rPr>
+          <w:sz w:val="32"/>
+          <w:szCs w:val="36"/>
+        </w:rPr>
+        <w:t xml:space="preserve"> </w:t>
+      </w:r>
+      <w:proofErr w:type="spellStart"/>
+      <w:r>
+        <w:rPr>
+          <w:sz w:val="32"/>
+          <w:szCs w:val="36"/>
+        </w:rPr>
+        <w:t>anul</w:t>
+      </w:r>
+      <w:proofErr w:type="spellEnd"/>
+      <w:r>
+        <w:rPr>
+          <w:sz w:val="32"/>
+          <w:szCs w:val="36"/>
+        </w:rPr>
+        <w:t xml:space="preserve"> </w:t>
+      </w:r>
+      <w:proofErr w:type="spellStart"/>
+      <w:proofErr w:type="gramStart"/>
+      <w:r>
+        <w:rPr>
+          <w:sz w:val="32"/>
+          <w:szCs w:val="36"/>
+        </w:rPr>
+        <w:t>trecut</w:t>
+      </w:r>
+      <w:proofErr w:type="spellEnd"/>
+      <w:r>
+        <w:rPr>
+          <w:sz w:val="32"/>
+          <w:szCs w:val="36"/>
+        </w:rPr>
+        <w:t>(</w:t>
+      </w:r>
+      <w:proofErr w:type="gramEnd"/>
+      <w:r>
+        <w:rPr>
+          <w:sz w:val="32"/>
+          <w:szCs w:val="36"/>
+        </w:rPr>
+        <w:t xml:space="preserve">HTML,PHP,CSS, SQL </w:t>
+      </w:r>
+      <w:r>
+        <w:rPr>
+          <w:sz w:val="32"/>
+          <w:szCs w:val="36"/>
+          <w:lang w:val="ro-RO"/>
+        </w:rPr>
+        <w:t xml:space="preserve">și </w:t>
+      </w:r>
+      <w:r>
+        <w:rPr>
+          <w:sz w:val="32"/>
+          <w:szCs w:val="36"/>
+        </w:rPr>
+        <w:t xml:space="preserve">JavaScript), ci am </w:t>
+      </w:r>
+      <w:proofErr w:type="spellStart"/>
+      <w:r>
+        <w:rPr>
+          <w:sz w:val="32"/>
+          <w:szCs w:val="36"/>
+        </w:rPr>
+        <w:t>trecut</w:t>
+      </w:r>
+      <w:proofErr w:type="spellEnd"/>
+      <w:r>
+        <w:rPr>
+          <w:sz w:val="32"/>
+          <w:szCs w:val="36"/>
+        </w:rPr>
+        <w:t xml:space="preserve"> la </w:t>
+      </w:r>
+      <w:proofErr w:type="spellStart"/>
+      <w:r>
+        <w:rPr>
+          <w:sz w:val="32"/>
+          <w:szCs w:val="36"/>
+        </w:rPr>
+        <w:t>următorul</w:t>
+      </w:r>
+      <w:proofErr w:type="spellEnd"/>
+      <w:r>
+        <w:rPr>
+          <w:sz w:val="32"/>
+          <w:szCs w:val="36"/>
+        </w:rPr>
+        <w:t xml:space="preserve"> </w:t>
+      </w:r>
+      <w:proofErr w:type="spellStart"/>
+      <w:r>
+        <w:rPr>
+          <w:sz w:val="32"/>
+          <w:szCs w:val="36"/>
+        </w:rPr>
+        <w:t>nivel</w:t>
+      </w:r>
+      <w:proofErr w:type="spellEnd"/>
+      <w:r>
+        <w:rPr>
+          <w:sz w:val="32"/>
+          <w:szCs w:val="36"/>
+        </w:rPr>
+        <w:t>: C# (</w:t>
+      </w:r>
+      <w:proofErr w:type="spellStart"/>
+      <w:r>
+        <w:rPr>
+          <w:sz w:val="32"/>
+          <w:szCs w:val="36"/>
+        </w:rPr>
+        <w:t>folosind</w:t>
+      </w:r>
+      <w:proofErr w:type="spellEnd"/>
+      <w:r>
+        <w:rPr>
+          <w:sz w:val="32"/>
+          <w:szCs w:val="36"/>
+        </w:rPr>
+        <w:t xml:space="preserve"> </w:t>
+      </w:r>
+      <w:proofErr w:type="spellStart"/>
+      <w:r>
+        <w:rPr>
+          <w:sz w:val="32"/>
+          <w:szCs w:val="36"/>
+        </w:rPr>
+        <w:t>frameworkul</w:t>
+      </w:r>
+      <w:proofErr w:type="spellEnd"/>
+      <w:r>
+        <w:rPr>
+          <w:sz w:val="32"/>
+          <w:szCs w:val="36"/>
+        </w:rPr>
+        <w:t xml:space="preserve"> .Net). </w:t>
+      </w:r>
+      <w:proofErr w:type="spellStart"/>
+      <w:r>
+        <w:rPr>
+          <w:sz w:val="32"/>
+          <w:szCs w:val="36"/>
+        </w:rPr>
+        <w:t>Acest</w:t>
+      </w:r>
+      <w:proofErr w:type="spellEnd"/>
+      <w:r>
+        <w:rPr>
+          <w:sz w:val="32"/>
+          <w:szCs w:val="36"/>
+        </w:rPr>
+        <w:t xml:space="preserve"> </w:t>
+      </w:r>
+      <w:proofErr w:type="spellStart"/>
+      <w:r>
+        <w:rPr>
+          <w:sz w:val="32"/>
+          <w:szCs w:val="36"/>
+        </w:rPr>
+        <w:t>proiect</w:t>
+      </w:r>
+      <w:proofErr w:type="spellEnd"/>
+      <w:r>
+        <w:rPr>
+          <w:sz w:val="32"/>
+          <w:szCs w:val="36"/>
+        </w:rPr>
+        <w:t xml:space="preserve"> mi-a </w:t>
+      </w:r>
+      <w:proofErr w:type="spellStart"/>
+      <w:r>
+        <w:rPr>
+          <w:sz w:val="32"/>
+          <w:szCs w:val="36"/>
+        </w:rPr>
+        <w:t>captat</w:t>
+      </w:r>
+      <w:proofErr w:type="spellEnd"/>
+      <w:r>
+        <w:rPr>
+          <w:sz w:val="32"/>
+          <w:szCs w:val="36"/>
+        </w:rPr>
+        <w:t xml:space="preserve"> cu </w:t>
+      </w:r>
+      <w:proofErr w:type="spellStart"/>
+      <w:r>
+        <w:rPr>
+          <w:sz w:val="32"/>
+          <w:szCs w:val="36"/>
+        </w:rPr>
+        <w:t>adev</w:t>
+      </w:r>
+      <w:proofErr w:type="spellEnd"/>
+      <w:r>
+        <w:rPr>
+          <w:sz w:val="32"/>
+          <w:szCs w:val="36"/>
+          <w:lang w:val="ro-RO"/>
+        </w:rPr>
+        <w:t>ărat atenția, considerându-l unul dintre cele mai interesante și mai complexe proiecte dezvoltate in decursul facultății. Așa că am decis să îmi fac licența cu această tehnologie.</w:t>
+      </w:r>
+    </w:p>
+    <w:p>
+      <w:pPr>
+        <w:rPr>
+          <w:sz w:val="32"/>
+          <w:szCs w:val="36"/>
+          <w:lang w:val="ro-RO"/>
+        </w:rPr>
+      </w:pPr>
+      <w:r>
+        <w:rPr>
+          <w:sz w:val="32"/>
+          <w:szCs w:val="36"/>
+          <w:lang w:val="ro-RO"/>
+        </w:rPr>
+        <w:t xml:space="preserve">    Scopul meu principal este să concurez cu aplicația dezvoltată în anul 3, semestrul 2 (menționată mai sus), vrând să o întrec ca și complexitate și funcționalitate.</w:t>
+      </w:r>
+    </w:p>
+    <w:p>
+      <w:pPr>
+        <w:rPr>
+          <w:sz w:val="32"/>
+          <w:szCs w:val="36"/>
+          <w:lang w:val="ro-RO"/>
+        </w:rPr>
+      </w:pPr>
+      <w:r>
+        <w:rPr>
+          <w:sz w:val="32"/>
+          <w:szCs w:val="36"/>
+          <w:lang w:val="ro-RO"/>
+        </w:rPr>
         <w:t xml:space="preserve">    </w:t>
       </w:r>
       <w:r>
@@ -6370,7 +6835,16 @@
           <w:szCs w:val="36"/>
           <w:lang w:val="ro-RO"/>
         </w:rPr>
-        <w:t xml:space="preserve"> prescripții, dar acele foi erau pur și simplu de negăsit de cele mai multe ori. Chiar recent am pățit ceva asemănător. Așa că am decis (*cu puțin ajutor din partea profesorului coordonator*) ca tema pe care o voi aborda pentru licență să aibă utilizare și în domeniul medical, iar această aplicație va rezolva problema specificată anterior, pe care sunt sigur că mai mulți oameni au </w:t>
+        <w:t xml:space="preserve"> prescripții, dar acele foi erau pur și simplu de negăsit de cele mai multe ori. Chiar recent am </w:t>
+      </w:r>
+      <w:r>
+        <w:rPr>
+          <w:sz w:val="32"/>
+          <w:szCs w:val="36"/>
+          <w:lang w:val="ro-RO"/>
+        </w:rPr>
+        <w:lastRenderedPageBreak/>
+        <w:t xml:space="preserve">pățit ceva asemănător. Așa că am decis (*cu puțin ajutor din partea profesorului coordonator*) ca tema pe care o voi aborda pentru licență să aibă utilizare și în domeniul medical, iar această aplicație va rezolva problema specificată anterior, pe care sunt sigur că mai mulți oameni au </w:t>
       </w:r>
       <w:r>
         <w:rPr>
@@ -6400,20 +6874,34 @@
     <w:p>
       <w:pPr>
         <w:rPr>
-          <w:sz w:val="28"/>
-          <w:szCs w:val="36"/>
-          <w:lang w:val="ro-RO"/>
-        </w:rPr>
-      </w:pPr>
-    </w:p>
-    <w:p>
-      <w:pPr>
-        <w:rPr>
-          <w:b/>
-          <w:sz w:val="36"/>
-          <w:szCs w:val="36"/>
-        </w:rPr>
-      </w:pPr>
+          <w:sz w:val="32"/>
+          <w:szCs w:val="36"/>
+          <w:lang w:val="ro-RO"/>
+        </w:rPr>
+      </w:pPr>
+      <w:r>
+        <w:rPr>
+          <w:sz w:val="32"/>
+          <w:szCs w:val="36"/>
+          <w:lang w:val="ro-RO"/>
+        </w:rPr>
+        <w:t xml:space="preserve">    Planuri de viitor</w:t>
+      </w:r>
+      <w:r>
+        <w:rPr>
+          <w:sz w:val="32"/>
+          <w:szCs w:val="36"/>
+        </w:rPr>
+        <w:t>: S</w:t>
+      </w:r>
+      <w:r>
+        <w:rPr>
+          <w:sz w:val="32"/>
+          <w:szCs w:val="36"/>
+          <w:lang w:val="ro-RO"/>
+        </w:rPr>
+        <w:t>ă integrez API-ul de la Google astfel încât să pot recomanda doctori care se află în vecinătatea userului ce folosește această aplicație.</w:t>
+      </w:r>
     </w:p>
     <w:p>
       <w:pPr>
@@ -6439,18 +6927,150 @@
         <w:jc w:val="center"/>
         <w:rPr>
           <w:b/>
-          <w:sz w:val="32"/>
-          <w:szCs w:val="32"/>
-        </w:rPr>
-      </w:pPr>
-      <w:proofErr w:type="spellStart"/>
-      <w:r>
-        <w:rPr>
-          <w:b/>
           <w:i/>
           <w:sz w:val="36"/>
           <w:szCs w:val="32"/>
         </w:rPr>
+      </w:pPr>
+    </w:p>
+    <w:p>
+      <w:pPr>
+        <w:jc w:val="center"/>
+        <w:rPr>
+          <w:b/>
+          <w:i/>
+          <w:sz w:val="36"/>
+          <w:szCs w:val="32"/>
+        </w:rPr>
+      </w:pPr>
+    </w:p>
+    <w:p>
+      <w:pPr>
+        <w:jc w:val="center"/>
+        <w:rPr>
+          <w:b/>
+          <w:i/>
+          <w:sz w:val="36"/>
+          <w:szCs w:val="32"/>
+        </w:rPr>
+      </w:pPr>
+    </w:p>
+    <w:p>
+      <w:pPr>
+        <w:jc w:val="center"/>
+        <w:rPr>
+          <w:b/>
+          <w:i/>
+          <w:sz w:val="36"/>
+          <w:szCs w:val="32"/>
+        </w:rPr>
+      </w:pPr>
+    </w:p>
+    <w:p>
+      <w:pPr>
+        <w:jc w:val="center"/>
+        <w:rPr>
+          <w:b/>
+          <w:i/>
+          <w:sz w:val="36"/>
+          <w:szCs w:val="32"/>
+        </w:rPr>
+      </w:pPr>
+    </w:p>
+    <w:p>
+      <w:pPr>
+        <w:jc w:val="center"/>
+        <w:rPr>
+          <w:b/>
+          <w:i/>
+          <w:sz w:val="36"/>
+          <w:szCs w:val="32"/>
+        </w:rPr>
+      </w:pPr>
+    </w:p>
+    <w:p>
+      <w:pPr>
+        <w:jc w:val="center"/>
+        <w:rPr>
+          <w:b/>
+          <w:i/>
+          <w:sz w:val="36"/>
+          <w:szCs w:val="32"/>
+        </w:rPr>
+      </w:pPr>
+    </w:p>
+    <w:p>
+      <w:pPr>
+        <w:jc w:val="center"/>
+        <w:rPr>
+          <w:b/>
+          <w:i/>
+          <w:sz w:val="36"/>
+          <w:szCs w:val="32"/>
+        </w:rPr>
+      </w:pPr>
+    </w:p>
+    <w:p>
+      <w:pPr>
+        <w:jc w:val="center"/>
+        <w:rPr>
+          <w:b/>
+          <w:i/>
+          <w:sz w:val="36"/>
+          <w:szCs w:val="32"/>
+        </w:rPr>
+      </w:pPr>
+    </w:p>
+    <w:p>
+      <w:pPr>
+        <w:jc w:val="center"/>
+        <w:rPr>
+          <w:b/>
+          <w:i/>
+          <w:sz w:val="36"/>
+          <w:szCs w:val="32"/>
+        </w:rPr>
+      </w:pPr>
+    </w:p>
+    <w:p>
+      <w:pPr>
+        <w:jc w:val="center"/>
+        <w:rPr>
+          <w:b/>
+          <w:i/>
+          <w:sz w:val="36"/>
+          <w:szCs w:val="32"/>
+        </w:rPr>
+      </w:pPr>
+    </w:p>
+    <w:p>
+      <w:pPr>
+        <w:jc w:val="center"/>
+        <w:rPr>
+          <w:b/>
+          <w:i/>
+          <w:sz w:val="36"/>
+          <w:szCs w:val="32"/>
+        </w:rPr>
+      </w:pPr>
+    </w:p>
+    <w:p>
+      <w:pPr>
+        <w:jc w:val="center"/>
+        <w:rPr>
+          <w:b/>
+          <w:sz w:val="32"/>
+          <w:szCs w:val="32"/>
+        </w:rPr>
+      </w:pPr>
+      <w:proofErr w:type="spellStart"/>
+      <w:r>
+        <w:rPr>
+          <w:b/>
+          <w:i/>
+          <w:sz w:val="36"/>
+          <w:szCs w:val="32"/>
+        </w:rPr>
         <w:lastRenderedPageBreak/>
         <w:t>Descriere</w:t>
       </w:r>
@@ -6628,6 +7248,38 @@
           <w:szCs w:val="32"/>
           <w:lang w:val="ro-RO"/>
         </w:rPr>
+        <w:t xml:space="preserve">  Aici am decis să introduc și 4 roluri, pentru a facilita userii în mod diferit. Cele 4 roluir adăugate sunt</w:t>
+      </w:r>
+      <w:r>
+        <w:rPr>
+          <w:sz w:val="32"/>
+          <w:szCs w:val="32"/>
+        </w:rPr>
+        <w:t xml:space="preserve">: Owner, Moderator, Medic </w:t>
+      </w:r>
+      <w:r>
+        <w:rPr>
+          <w:sz w:val="32"/>
+          <w:szCs w:val="32"/>
+          <w:lang w:val="ro-RO"/>
+        </w:rPr>
+        <w:t>și Pacient.</w:t>
+      </w:r>
+    </w:p>
+    <w:p>
+      <w:pPr>
+        <w:rPr>
+          <w:sz w:val="32"/>
+          <w:szCs w:val="32"/>
+          <w:lang w:val="ro-RO"/>
+        </w:rPr>
+      </w:pPr>
+      <w:r>
+        <w:rPr>
+          <w:sz w:val="32"/>
+          <w:szCs w:val="32"/>
+          <w:lang w:val="ro-RO"/>
+        </w:rPr>
         <w:t xml:space="preserve">  Aplicația va permite clienților </w:t>
       </w:r>
       <w:r>
@@ -6636,23 +7288,120 @@
           <w:szCs w:val="32"/>
           <w:lang w:val="ro-RO"/>
         </w:rPr>
-        <w:t>să se logheze pe baza CNP-ului și</w:t>
-      </w:r>
-      <w:r>
-        <w:rPr>
-          <w:sz w:val="32"/>
-          <w:szCs w:val="32"/>
-          <w:lang w:val="ro-RO"/>
-        </w:rPr>
-        <w:t xml:space="preserve"> a unei parole. Odată logat, clientul va fi </w:t>
-      </w:r>
-      <w:r>
-        <w:rPr>
-          <w:sz w:val="32"/>
-          <w:szCs w:val="32"/>
-          <w:lang w:val="ro-RO"/>
-        </w:rPr>
-        <w:t>fie un user normal, fie un medic.</w:t>
+        <w:t xml:space="preserve">să se logheze pe baza </w:t>
+      </w:r>
+      <w:r>
+        <w:rPr>
+          <w:sz w:val="32"/>
+          <w:szCs w:val="32"/>
+          <w:lang w:val="ro-RO"/>
+        </w:rPr>
+        <w:t>adresei de e-mail</w:t>
+      </w:r>
+      <w:r>
+        <w:rPr>
+          <w:sz w:val="32"/>
+          <w:szCs w:val="32"/>
+          <w:lang w:val="ro-RO"/>
+        </w:rPr>
+        <w:t xml:space="preserve"> și</w:t>
+      </w:r>
+      <w:r>
+        <w:rPr>
+          <w:sz w:val="32"/>
+          <w:szCs w:val="32"/>
+          <w:lang w:val="ro-RO"/>
+        </w:rPr>
+        <w:t xml:space="preserve"> a unei parole. </w:t>
+      </w:r>
+    </w:p>
+    <w:p>
+      <w:pPr>
+        <w:rPr>
+          <w:sz w:val="32"/>
+          <w:szCs w:val="32"/>
+          <w:lang w:val="ro-RO"/>
+        </w:rPr>
+      </w:pPr>
+      <w:r>
+        <w:rPr>
+          <w:sz w:val="32"/>
+          <w:szCs w:val="32"/>
+          <w:lang w:val="ro-RO"/>
+        </w:rPr>
+        <w:t xml:space="preserve">  </w:t>
+      </w:r>
+      <w:r>
+        <w:rPr>
+          <w:sz w:val="32"/>
+          <w:szCs w:val="32"/>
+          <w:lang w:val="ro-RO"/>
+        </w:rPr>
+        <w:t xml:space="preserve">Odată logat, </w:t>
+      </w:r>
+      <w:r>
+        <w:rPr>
+          <w:sz w:val="32"/>
+          <w:szCs w:val="32"/>
+          <w:lang w:val="ro-RO"/>
+        </w:rPr>
+        <w:t xml:space="preserve">un </w:t>
+      </w:r>
+      <w:r>
+        <w:rPr>
+          <w:sz w:val="32"/>
+          <w:szCs w:val="32"/>
+          <w:lang w:val="ro-RO"/>
+        </w:rPr>
+        <w:t>clientul</w:t>
+      </w:r>
+      <w:r>
+        <w:rPr>
+          <w:sz w:val="32"/>
+          <w:szCs w:val="32"/>
+          <w:lang w:val="ro-RO"/>
+        </w:rPr>
+        <w:t xml:space="preserve"> normal</w:t>
+      </w:r>
+      <w:r>
+        <w:rPr>
+          <w:sz w:val="32"/>
+          <w:szCs w:val="32"/>
+          <w:lang w:val="ro-RO"/>
+        </w:rPr>
+        <w:t xml:space="preserve"> va fi </w:t>
+      </w:r>
+      <w:r>
+        <w:rPr>
+          <w:sz w:val="32"/>
+          <w:szCs w:val="32"/>
+          <w:lang w:val="ro-RO"/>
+        </w:rPr>
+        <w:t xml:space="preserve">fie un </w:t>
+      </w:r>
+      <w:r>
+        <w:rPr>
+          <w:sz w:val="32"/>
+          <w:szCs w:val="32"/>
+          <w:lang w:val="ro-RO"/>
+        </w:rPr>
+        <w:t>Pacient (User normal)</w:t>
+      </w:r>
+      <w:r>
+        <w:rPr>
+          <w:sz w:val="32"/>
+          <w:szCs w:val="32"/>
+          <w:lang w:val="ro-RO"/>
+        </w:rPr>
+        <w:t xml:space="preserve">, fie un </w:t>
+      </w:r>
+      <w:r>
+        <w:rPr>
+          <w:sz w:val="32"/>
+          <w:szCs w:val="32"/>
+          <w:lang w:val="ro-RO"/>
+        </w:rPr>
+        <w:t>Medic.</w:t>
       </w:r>
     </w:p>
     <w:p>
@@ -6701,7 +7450,7 @@
           <w:szCs w:val="32"/>
           <w:lang w:val="ro-RO"/>
         </w:rPr>
-        <w:t xml:space="preserve">pentru a îi lăsa o întrtebare sau </w:t>
+        <w:t xml:space="preserve">pentru a îi lăsa o întrebare sau </w:t>
       </w:r>
       <w:r>
         <w:rPr>
@@ -6726,31 +7475,71 @@
           <w:szCs w:val="32"/>
           <w:lang w:val="ro-RO"/>
         </w:rPr>
-        <w:t xml:space="preserve">  Ca și medic poți</w:t>
-      </w:r>
-      <w:r>
-        <w:rPr>
-          <w:sz w:val="32"/>
-          <w:szCs w:val="32"/>
-          <w:lang w:val="ro-RO"/>
-        </w:rPr>
-        <w:t xml:space="preserve"> răspunde la întrebarile care îți sunt adresate(doar tu poti vedea toate întrebarile care ți-au fost adresate)</w:t>
-      </w:r>
-      <w:r>
-        <w:rPr>
-          <w:sz w:val="32"/>
-          <w:szCs w:val="32"/>
-          <w:lang w:val="ro-RO"/>
-        </w:rPr>
-        <w:t>,poți</w:t>
-      </w:r>
-      <w:r>
-        <w:rPr>
-          <w:sz w:val="32"/>
-          <w:szCs w:val="32"/>
-          <w:lang w:val="ro-RO"/>
-        </w:rPr>
-        <w:t xml:space="preserve"> vedea informațiile despre alți pacienți și poți adăuga rezultate și prescripții pentru diverși pacienți(useri normali) cu care ai avut de-a face.</w:t>
+        <w:t xml:space="preserve">  Ca și medic </w:t>
+      </w:r>
+      <w:r>
+        <w:rPr>
+          <w:sz w:val="32"/>
+          <w:szCs w:val="32"/>
+          <w:lang w:val="ro-RO"/>
+        </w:rPr>
+        <w:t>poți</w:t>
+      </w:r>
+      <w:r>
+        <w:rPr>
+          <w:sz w:val="32"/>
+          <w:szCs w:val="32"/>
+          <w:lang w:val="ro-RO"/>
+        </w:rPr>
+        <w:t xml:space="preserve"> vedea informațiile despre</w:t>
+      </w:r>
+      <w:r>
+        <w:rPr>
+          <w:sz w:val="32"/>
+          <w:szCs w:val="32"/>
+          <w:lang w:val="ro-RO"/>
+        </w:rPr>
+        <w:t xml:space="preserve"> </w:t>
+      </w:r>
+      <w:r>
+        <w:rPr>
+          <w:sz w:val="32"/>
+          <w:szCs w:val="32"/>
+          <w:lang w:val="ro-RO"/>
+        </w:rPr>
+        <w:t>pacienți</w:t>
+      </w:r>
+      <w:r>
+        <w:rPr>
+          <w:sz w:val="32"/>
+          <w:szCs w:val="32"/>
+          <w:lang w:val="ro-RO"/>
+        </w:rPr>
+        <w:t xml:space="preserve"> și alți medici,</w:t>
+      </w:r>
+      <w:r>
+        <w:rPr>
+          <w:sz w:val="32"/>
+          <w:szCs w:val="32"/>
+          <w:lang w:val="ro-RO"/>
+        </w:rPr>
+        <w:t xml:space="preserve"> și poți adăuga rezultate și prescripții pentru diverși pacienți</w:t>
+      </w:r>
+      <w:r>
+        <w:rPr>
+          <w:sz w:val="32"/>
+          <w:szCs w:val="32"/>
+          <w:lang w:val="ro-RO"/>
+        </w:rPr>
+        <w:t xml:space="preserve"> </w:t>
+      </w:r>
+      <w:r>
+        <w:rPr>
+          <w:sz w:val="32"/>
+          <w:szCs w:val="32"/>
+          <w:lang w:val="ro-RO"/>
+        </w:rPr>
+        <w:t>cu care ai avut de-a face.</w:t>
       </w:r>
     </w:p>
     <w:p>
@@ -6784,6 +7573,628 @@
           <w:lang w:val="ro-RO"/>
         </w:rPr>
         <w:t>Desigur, contul medicului poate fi accesat de asistentul/asistenta acestuia, deoarece medicul în cauză poate fi ocupat cu alți pacienți în viața reală.</w:t>
+      </w:r>
+    </w:p>
+    <w:p>
+      <w:pPr>
+        <w:rPr>
+          <w:sz w:val="32"/>
+          <w:szCs w:val="32"/>
+        </w:rPr>
+      </w:pPr>
+      <w:r>
+        <w:rPr>
+          <w:sz w:val="32"/>
+          <w:szCs w:val="32"/>
+          <w:lang w:val="ro-RO"/>
+        </w:rPr>
+        <w:t xml:space="preserve">  Va exista și o parte „Q&amp;A and Raports</w:t>
+      </w:r>
+      <w:r>
+        <w:rPr>
+          <w:sz w:val="32"/>
+          <w:szCs w:val="32"/>
+        </w:rPr>
+        <w:t>” – In progress</w:t>
+      </w:r>
+    </w:p>
+    <w:p>
+      <w:pPr>
+        <w:rPr>
+          <w:sz w:val="32"/>
+          <w:szCs w:val="32"/>
+        </w:rPr>
+      </w:pPr>
+      <w:r>
+        <w:rPr>
+          <w:sz w:val="32"/>
+          <w:szCs w:val="32"/>
+        </w:rPr>
+        <w:lastRenderedPageBreak/>
+        <w:t xml:space="preserve">  </w:t>
+      </w:r>
+      <w:proofErr w:type="spellStart"/>
+      <w:r>
+        <w:rPr>
+          <w:sz w:val="32"/>
+          <w:szCs w:val="32"/>
+        </w:rPr>
+        <w:t>Celelalte</w:t>
+      </w:r>
+      <w:proofErr w:type="spellEnd"/>
+      <w:r>
+        <w:rPr>
+          <w:sz w:val="32"/>
+          <w:szCs w:val="32"/>
+        </w:rPr>
+        <w:t xml:space="preserve"> 2 </w:t>
+      </w:r>
+      <w:proofErr w:type="spellStart"/>
+      <w:r>
+        <w:rPr>
+          <w:sz w:val="32"/>
+          <w:szCs w:val="32"/>
+        </w:rPr>
+        <w:t>categorii</w:t>
+      </w:r>
+      <w:proofErr w:type="spellEnd"/>
+      <w:r>
+        <w:rPr>
+          <w:sz w:val="32"/>
+          <w:szCs w:val="32"/>
+        </w:rPr>
+        <w:t xml:space="preserve"> de </w:t>
+      </w:r>
+      <w:proofErr w:type="spellStart"/>
+      <w:r>
+        <w:rPr>
+          <w:sz w:val="32"/>
+          <w:szCs w:val="32"/>
+        </w:rPr>
+        <w:t>useri</w:t>
+      </w:r>
+      <w:proofErr w:type="spellEnd"/>
+      <w:r>
+        <w:rPr>
+          <w:sz w:val="32"/>
+          <w:szCs w:val="32"/>
+        </w:rPr>
+        <w:t xml:space="preserve">, </w:t>
+      </w:r>
+      <w:proofErr w:type="spellStart"/>
+      <w:r>
+        <w:rPr>
+          <w:sz w:val="32"/>
+          <w:szCs w:val="32"/>
+        </w:rPr>
+        <w:t>Owenerul</w:t>
+      </w:r>
+      <w:proofErr w:type="spellEnd"/>
+      <w:r>
+        <w:rPr>
+          <w:sz w:val="32"/>
+          <w:szCs w:val="32"/>
+        </w:rPr>
+        <w:t xml:space="preserve"> </w:t>
+      </w:r>
+      <w:r>
+        <w:rPr>
+          <w:sz w:val="32"/>
+          <w:szCs w:val="32"/>
+          <w:lang w:val="ro-RO"/>
+        </w:rPr>
+        <w:t>ș</w:t>
+      </w:r>
+      <w:proofErr w:type="spellStart"/>
+      <w:r>
+        <w:rPr>
+          <w:sz w:val="32"/>
+          <w:szCs w:val="32"/>
+        </w:rPr>
+        <w:t>i</w:t>
+      </w:r>
+      <w:proofErr w:type="spellEnd"/>
+      <w:r>
+        <w:rPr>
+          <w:sz w:val="32"/>
+          <w:szCs w:val="32"/>
+        </w:rPr>
+        <w:t xml:space="preserve"> </w:t>
+      </w:r>
+      <w:proofErr w:type="spellStart"/>
+      <w:r>
+        <w:rPr>
+          <w:sz w:val="32"/>
+          <w:szCs w:val="32"/>
+        </w:rPr>
+        <w:t>Moderatorii</w:t>
+      </w:r>
+      <w:proofErr w:type="spellEnd"/>
+      <w:r>
+        <w:rPr>
+          <w:sz w:val="32"/>
+          <w:szCs w:val="32"/>
+        </w:rPr>
+        <w:t xml:space="preserve">, </w:t>
+      </w:r>
+      <w:proofErr w:type="spellStart"/>
+      <w:r>
+        <w:rPr>
+          <w:sz w:val="32"/>
+          <w:szCs w:val="32"/>
+        </w:rPr>
+        <w:t>vor</w:t>
+      </w:r>
+      <w:proofErr w:type="spellEnd"/>
+      <w:r>
+        <w:rPr>
+          <w:sz w:val="32"/>
+          <w:szCs w:val="32"/>
+        </w:rPr>
+        <w:t xml:space="preserve"> </w:t>
+      </w:r>
+      <w:proofErr w:type="spellStart"/>
+      <w:r>
+        <w:rPr>
+          <w:sz w:val="32"/>
+          <w:szCs w:val="32"/>
+        </w:rPr>
+        <w:t>putea</w:t>
+      </w:r>
+      <w:proofErr w:type="spellEnd"/>
+      <w:r>
+        <w:rPr>
+          <w:sz w:val="32"/>
+          <w:szCs w:val="32"/>
+        </w:rPr>
+        <w:t xml:space="preserve"> </w:t>
+      </w:r>
+      <w:proofErr w:type="spellStart"/>
+      <w:r>
+        <w:rPr>
+          <w:sz w:val="32"/>
+          <w:szCs w:val="32"/>
+        </w:rPr>
+        <w:t>modifica</w:t>
+      </w:r>
+      <w:proofErr w:type="spellEnd"/>
+      <w:r>
+        <w:rPr>
+          <w:sz w:val="32"/>
+          <w:szCs w:val="32"/>
+        </w:rPr>
+        <w:t xml:space="preserve"> </w:t>
+      </w:r>
+      <w:proofErr w:type="spellStart"/>
+      <w:r>
+        <w:rPr>
+          <w:sz w:val="32"/>
+          <w:szCs w:val="32"/>
+        </w:rPr>
+        <w:t>informațiile</w:t>
+      </w:r>
+      <w:proofErr w:type="spellEnd"/>
+      <w:r>
+        <w:rPr>
+          <w:sz w:val="32"/>
+          <w:szCs w:val="32"/>
+        </w:rPr>
+        <w:t xml:space="preserve"> </w:t>
+      </w:r>
+      <w:proofErr w:type="spellStart"/>
+      <w:r>
+        <w:rPr>
+          <w:sz w:val="32"/>
+          <w:szCs w:val="32"/>
+        </w:rPr>
+        <w:t>deja</w:t>
+      </w:r>
+      <w:proofErr w:type="spellEnd"/>
+      <w:r>
+        <w:rPr>
+          <w:sz w:val="32"/>
+          <w:szCs w:val="32"/>
+        </w:rPr>
+        <w:t xml:space="preserve"> </w:t>
+      </w:r>
+      <w:proofErr w:type="spellStart"/>
+      <w:r>
+        <w:rPr>
+          <w:sz w:val="32"/>
+          <w:szCs w:val="32"/>
+        </w:rPr>
+        <w:t>existente</w:t>
+      </w:r>
+      <w:proofErr w:type="spellEnd"/>
+      <w:r>
+        <w:rPr>
+          <w:sz w:val="32"/>
+          <w:szCs w:val="32"/>
+        </w:rPr>
+        <w:t xml:space="preserve"> </w:t>
+      </w:r>
+      <w:proofErr w:type="spellStart"/>
+      <w:r>
+        <w:rPr>
+          <w:sz w:val="32"/>
+          <w:szCs w:val="32"/>
+        </w:rPr>
+        <w:t>pe</w:t>
+      </w:r>
+      <w:proofErr w:type="spellEnd"/>
+      <w:r>
+        <w:rPr>
+          <w:sz w:val="32"/>
+          <w:szCs w:val="32"/>
+        </w:rPr>
+        <w:t xml:space="preserve"> site, </w:t>
+      </w:r>
+      <w:proofErr w:type="spellStart"/>
+      <w:r>
+        <w:rPr>
+          <w:sz w:val="32"/>
+          <w:szCs w:val="32"/>
+        </w:rPr>
+        <w:t>vor</w:t>
+      </w:r>
+      <w:proofErr w:type="spellEnd"/>
+      <w:r>
+        <w:rPr>
+          <w:sz w:val="32"/>
+          <w:szCs w:val="32"/>
+        </w:rPr>
+        <w:t xml:space="preserve"> face manage la </w:t>
+      </w:r>
+      <w:proofErr w:type="spellStart"/>
+      <w:r>
+        <w:rPr>
+          <w:sz w:val="32"/>
+          <w:szCs w:val="32"/>
+        </w:rPr>
+        <w:t>lista</w:t>
+      </w:r>
+      <w:proofErr w:type="spellEnd"/>
+      <w:r>
+        <w:rPr>
+          <w:sz w:val="32"/>
+          <w:szCs w:val="32"/>
+        </w:rPr>
+        <w:t xml:space="preserve"> cu </w:t>
+      </w:r>
+      <w:proofErr w:type="spellStart"/>
+      <w:r>
+        <w:rPr>
+          <w:sz w:val="32"/>
+          <w:szCs w:val="32"/>
+        </w:rPr>
+        <w:t>medicamente</w:t>
+      </w:r>
+      <w:proofErr w:type="spellEnd"/>
+      <w:r>
+        <w:rPr>
+          <w:sz w:val="32"/>
+          <w:szCs w:val="32"/>
+        </w:rPr>
+        <w:t xml:space="preserve"> </w:t>
+      </w:r>
+      <w:proofErr w:type="spellStart"/>
+      <w:r>
+        <w:rPr>
+          <w:sz w:val="32"/>
+          <w:szCs w:val="32"/>
+        </w:rPr>
+        <w:t>pusa</w:t>
+      </w:r>
+      <w:proofErr w:type="spellEnd"/>
+      <w:r>
+        <w:rPr>
+          <w:sz w:val="32"/>
+          <w:szCs w:val="32"/>
+        </w:rPr>
+        <w:t xml:space="preserve"> la </w:t>
+      </w:r>
+      <w:proofErr w:type="spellStart"/>
+      <w:r>
+        <w:rPr>
+          <w:sz w:val="32"/>
+          <w:szCs w:val="32"/>
+        </w:rPr>
+        <w:t>dispoziție</w:t>
+      </w:r>
+      <w:proofErr w:type="spellEnd"/>
+      <w:r>
+        <w:rPr>
+          <w:sz w:val="32"/>
+          <w:szCs w:val="32"/>
+        </w:rPr>
+        <w:t xml:space="preserve"> de site, </w:t>
+      </w:r>
+      <w:proofErr w:type="spellStart"/>
+      <w:r>
+        <w:rPr>
+          <w:sz w:val="32"/>
+          <w:szCs w:val="32"/>
+        </w:rPr>
+        <w:t>și</w:t>
+      </w:r>
+      <w:proofErr w:type="spellEnd"/>
+      <w:r>
+        <w:rPr>
+          <w:sz w:val="32"/>
+          <w:szCs w:val="32"/>
+        </w:rPr>
+        <w:t xml:space="preserve"> </w:t>
+      </w:r>
+      <w:proofErr w:type="spellStart"/>
+      <w:r>
+        <w:rPr>
+          <w:sz w:val="32"/>
+          <w:szCs w:val="32"/>
+        </w:rPr>
+        <w:t>vor</w:t>
+      </w:r>
+      <w:proofErr w:type="spellEnd"/>
+      <w:r>
+        <w:rPr>
+          <w:sz w:val="32"/>
+          <w:szCs w:val="32"/>
+        </w:rPr>
+        <w:t xml:space="preserve"> fi </w:t>
+      </w:r>
+      <w:proofErr w:type="spellStart"/>
+      <w:r>
+        <w:rPr>
+          <w:sz w:val="32"/>
+          <w:szCs w:val="32"/>
+        </w:rPr>
+        <w:t>cei</w:t>
+      </w:r>
+      <w:proofErr w:type="spellEnd"/>
+      <w:r>
+        <w:rPr>
+          <w:sz w:val="32"/>
+          <w:szCs w:val="32"/>
+        </w:rPr>
+        <w:t xml:space="preserve"> care </w:t>
+      </w:r>
+      <w:proofErr w:type="spellStart"/>
+      <w:r>
+        <w:rPr>
+          <w:sz w:val="32"/>
+          <w:szCs w:val="32"/>
+        </w:rPr>
+        <w:t>vor</w:t>
+      </w:r>
+      <w:proofErr w:type="spellEnd"/>
+      <w:r>
+        <w:rPr>
+          <w:sz w:val="32"/>
+          <w:szCs w:val="32"/>
+        </w:rPr>
+        <w:t xml:space="preserve"> </w:t>
+      </w:r>
+      <w:proofErr w:type="spellStart"/>
+      <w:r>
+        <w:rPr>
+          <w:sz w:val="32"/>
+          <w:szCs w:val="32"/>
+        </w:rPr>
+        <w:t>raspunde</w:t>
+      </w:r>
+      <w:proofErr w:type="spellEnd"/>
+      <w:r>
+        <w:rPr>
+          <w:sz w:val="32"/>
+          <w:szCs w:val="32"/>
+        </w:rPr>
+        <w:t xml:space="preserve"> la </w:t>
+      </w:r>
+      <w:proofErr w:type="spellStart"/>
+      <w:r>
+        <w:rPr>
+          <w:sz w:val="32"/>
+          <w:szCs w:val="32"/>
+        </w:rPr>
+        <w:t>intrebarile</w:t>
+      </w:r>
+      <w:proofErr w:type="spellEnd"/>
+      <w:r>
+        <w:rPr>
+          <w:sz w:val="32"/>
+          <w:szCs w:val="32"/>
+        </w:rPr>
+        <w:t xml:space="preserve"> </w:t>
+      </w:r>
+      <w:proofErr w:type="spellStart"/>
+      <w:r>
+        <w:rPr>
+          <w:sz w:val="32"/>
+          <w:szCs w:val="32"/>
+        </w:rPr>
+        <w:t>adresate</w:t>
+      </w:r>
+      <w:proofErr w:type="spellEnd"/>
+      <w:r>
+        <w:rPr>
+          <w:sz w:val="32"/>
+          <w:szCs w:val="32"/>
+        </w:rPr>
+        <w:t xml:space="preserve"> de </w:t>
+      </w:r>
+      <w:proofErr w:type="spellStart"/>
+      <w:r>
+        <w:rPr>
+          <w:sz w:val="32"/>
+          <w:szCs w:val="32"/>
+        </w:rPr>
+        <w:t>ceilalți</w:t>
+      </w:r>
+      <w:proofErr w:type="spellEnd"/>
+      <w:r>
+        <w:rPr>
+          <w:sz w:val="32"/>
+          <w:szCs w:val="32"/>
+        </w:rPr>
+        <w:t xml:space="preserve"> </w:t>
+      </w:r>
+      <w:proofErr w:type="spellStart"/>
+      <w:r>
+        <w:rPr>
+          <w:sz w:val="32"/>
+          <w:szCs w:val="32"/>
+        </w:rPr>
+        <w:t>useri</w:t>
+      </w:r>
+      <w:proofErr w:type="spellEnd"/>
+      <w:r>
+        <w:rPr>
+          <w:sz w:val="32"/>
+          <w:szCs w:val="32"/>
+        </w:rPr>
+        <w:t xml:space="preserve">(de ex: </w:t>
+      </w:r>
+      <w:proofErr w:type="spellStart"/>
+      <w:r>
+        <w:rPr>
+          <w:sz w:val="32"/>
+          <w:szCs w:val="32"/>
+        </w:rPr>
+        <w:t>Daca</w:t>
+      </w:r>
+      <w:proofErr w:type="spellEnd"/>
+      <w:r>
+        <w:rPr>
+          <w:sz w:val="32"/>
+          <w:szCs w:val="32"/>
+        </w:rPr>
+        <w:t xml:space="preserve"> un medic a </w:t>
+      </w:r>
+      <w:proofErr w:type="spellStart"/>
+      <w:r>
+        <w:rPr>
+          <w:sz w:val="32"/>
+          <w:szCs w:val="32"/>
+        </w:rPr>
+        <w:t>constatat</w:t>
+      </w:r>
+      <w:proofErr w:type="spellEnd"/>
+      <w:r>
+        <w:rPr>
+          <w:sz w:val="32"/>
+          <w:szCs w:val="32"/>
+        </w:rPr>
+        <w:t xml:space="preserve"> ca </w:t>
+      </w:r>
+      <w:proofErr w:type="spellStart"/>
+      <w:r>
+        <w:rPr>
+          <w:sz w:val="32"/>
+          <w:szCs w:val="32"/>
+        </w:rPr>
+        <w:t>cineva</w:t>
+      </w:r>
+      <w:proofErr w:type="spellEnd"/>
+      <w:r>
+        <w:rPr>
+          <w:sz w:val="32"/>
+          <w:szCs w:val="32"/>
+        </w:rPr>
+        <w:t xml:space="preserve"> care nu are </w:t>
+      </w:r>
+      <w:proofErr w:type="spellStart"/>
+      <w:r>
+        <w:rPr>
+          <w:sz w:val="32"/>
+          <w:szCs w:val="32"/>
+        </w:rPr>
+        <w:t>acces</w:t>
+      </w:r>
+      <w:proofErr w:type="spellEnd"/>
+      <w:r>
+        <w:rPr>
+          <w:sz w:val="32"/>
+          <w:szCs w:val="32"/>
+        </w:rPr>
+        <w:t xml:space="preserve"> </w:t>
+      </w:r>
+      <w:proofErr w:type="spellStart"/>
+      <w:r>
+        <w:rPr>
+          <w:sz w:val="32"/>
+          <w:szCs w:val="32"/>
+        </w:rPr>
+        <w:t>i</w:t>
+      </w:r>
+      <w:proofErr w:type="spellEnd"/>
+      <w:r>
+        <w:rPr>
+          <w:sz w:val="32"/>
+          <w:szCs w:val="32"/>
+        </w:rPr>
+        <w:t xml:space="preserve">-a </w:t>
+      </w:r>
+      <w:proofErr w:type="spellStart"/>
+      <w:r>
+        <w:rPr>
+          <w:sz w:val="32"/>
+          <w:szCs w:val="32"/>
+        </w:rPr>
+        <w:t>intrat</w:t>
+      </w:r>
+      <w:proofErr w:type="spellEnd"/>
+      <w:r>
+        <w:rPr>
+          <w:sz w:val="32"/>
+          <w:szCs w:val="32"/>
+        </w:rPr>
+        <w:t xml:space="preserve"> </w:t>
+      </w:r>
+      <w:proofErr w:type="spellStart"/>
+      <w:r>
+        <w:rPr>
+          <w:sz w:val="32"/>
+          <w:szCs w:val="32"/>
+        </w:rPr>
+        <w:t>pe</w:t>
+      </w:r>
+      <w:proofErr w:type="spellEnd"/>
+      <w:r>
+        <w:rPr>
+          <w:sz w:val="32"/>
+          <w:szCs w:val="32"/>
+        </w:rPr>
+        <w:t xml:space="preserve"> </w:t>
+      </w:r>
+      <w:proofErr w:type="spellStart"/>
+      <w:r>
+        <w:rPr>
+          <w:sz w:val="32"/>
+          <w:szCs w:val="32"/>
+        </w:rPr>
+        <w:t>cont</w:t>
+      </w:r>
+      <w:proofErr w:type="spellEnd"/>
+      <w:r>
+        <w:rPr>
+          <w:sz w:val="32"/>
+          <w:szCs w:val="32"/>
+        </w:rPr>
+        <w:t xml:space="preserve"> </w:t>
+      </w:r>
+      <w:r>
+        <w:rPr>
+          <w:sz w:val="32"/>
+          <w:szCs w:val="32"/>
+          <w:lang w:val="ro-RO"/>
+        </w:rPr>
+        <w:t>și a adaugat o consultatie care nu trebuia să fie, acesta va trebui sa mearga la categoria „Raports”  și să intre in contact cu un moderator pentru a fi rezolvată această situație</w:t>
+      </w:r>
+      <w:r>
+        <w:rPr>
+          <w:sz w:val="32"/>
+          <w:szCs w:val="32"/>
+        </w:rPr>
+        <w:t>).</w:t>
       </w:r>
     </w:p>
     <w:p>
@@ -6842,7 +8253,10 @@
           <w:lang w:val="ro-RO"/>
         </w:rPr>
       </w:pPr>
-      <w:r>
+    </w:p>
+    <w:p>
+      <w:pPr>
+        <w:jc w:val="center"/>
         <w:rPr>
           <w:b/>
           <w:i/>
@@ -6850,6 +8264,123 @@
           <w:szCs w:val="36"/>
           <w:lang w:val="ro-RO"/>
         </w:rPr>
+      </w:pPr>
+    </w:p>
+    <w:p>
+      <w:pPr>
+        <w:jc w:val="center"/>
+        <w:rPr>
+          <w:b/>
+          <w:i/>
+          <w:sz w:val="36"/>
+          <w:szCs w:val="36"/>
+          <w:lang w:val="ro-RO"/>
+        </w:rPr>
+      </w:pPr>
+    </w:p>
+    <w:p>
+      <w:pPr>
+        <w:jc w:val="center"/>
+        <w:rPr>
+          <w:b/>
+          <w:i/>
+          <w:sz w:val="36"/>
+          <w:szCs w:val="36"/>
+          <w:lang w:val="ro-RO"/>
+        </w:rPr>
+      </w:pPr>
+    </w:p>
+    <w:p>
+      <w:pPr>
+        <w:jc w:val="center"/>
+        <w:rPr>
+          <w:b/>
+          <w:i/>
+          <w:sz w:val="36"/>
+          <w:szCs w:val="36"/>
+          <w:lang w:val="ro-RO"/>
+        </w:rPr>
+      </w:pPr>
+    </w:p>
+    <w:p>
+      <w:pPr>
+        <w:jc w:val="center"/>
+        <w:rPr>
+          <w:b/>
+          <w:i/>
+          <w:sz w:val="36"/>
+          <w:szCs w:val="36"/>
+          <w:lang w:val="ro-RO"/>
+        </w:rPr>
+      </w:pPr>
+    </w:p>
+    <w:p>
+      <w:pPr>
+        <w:jc w:val="center"/>
+        <w:rPr>
+          <w:b/>
+          <w:i/>
+          <w:sz w:val="36"/>
+          <w:szCs w:val="36"/>
+          <w:lang w:val="ro-RO"/>
+        </w:rPr>
+      </w:pPr>
+    </w:p>
+    <w:p>
+      <w:pPr>
+        <w:jc w:val="center"/>
+        <w:rPr>
+          <w:b/>
+          <w:i/>
+          <w:sz w:val="36"/>
+          <w:szCs w:val="36"/>
+          <w:lang w:val="ro-RO"/>
+        </w:rPr>
+      </w:pPr>
+    </w:p>
+    <w:p>
+      <w:pPr>
+        <w:jc w:val="center"/>
+        <w:rPr>
+          <w:b/>
+          <w:i/>
+          <w:sz w:val="36"/>
+          <w:szCs w:val="36"/>
+          <w:lang w:val="ro-RO"/>
+        </w:rPr>
+      </w:pPr>
+    </w:p>
+    <w:p>
+      <w:pPr>
+        <w:jc w:val="center"/>
+        <w:rPr>
+          <w:b/>
+          <w:i/>
+          <w:sz w:val="36"/>
+          <w:szCs w:val="36"/>
+          <w:lang w:val="ro-RO"/>
+        </w:rPr>
+      </w:pPr>
+    </w:p>
+    <w:p>
+      <w:pPr>
+        <w:jc w:val="center"/>
+        <w:rPr>
+          <w:b/>
+          <w:i/>
+          <w:sz w:val="36"/>
+          <w:szCs w:val="36"/>
+          <w:lang w:val="ro-RO"/>
+        </w:rPr>
+      </w:pPr>
+      <w:r>
+        <w:rPr>
+          <w:b/>
+          <w:i/>
+          <w:sz w:val="36"/>
+          <w:szCs w:val="36"/>
+          <w:lang w:val="ro-RO"/>
+        </w:rPr>
         <w:lastRenderedPageBreak/>
         <w:t>Cerințe funcționale</w:t>
       </w:r>
@@ -7048,15 +8579,29 @@
           <w:sz w:val="32"/>
           <w:szCs w:val="32"/>
         </w:rPr>
-        <w:t>Lista</w:t>
-      </w:r>
-      <w:proofErr w:type="spellEnd"/>
-      <w:r>
-        <w:rPr>
-          <w:sz w:val="32"/>
-          <w:szCs w:val="32"/>
-        </w:rPr>
-        <w:t xml:space="preserve"> + Search</w:t>
+        <w:t>List</w:t>
+      </w:r>
+      <w:r>
+        <w:rPr>
+          <w:sz w:val="32"/>
+          <w:szCs w:val="32"/>
+        </w:rPr>
+        <w:t>e</w:t>
+      </w:r>
+      <w:proofErr w:type="spellEnd"/>
+      <w:r>
+        <w:rPr>
+          <w:sz w:val="32"/>
+          <w:szCs w:val="32"/>
+        </w:rPr>
+        <w:t xml:space="preserve"> </w:t>
+      </w:r>
+      <w:r>
+        <w:rPr>
+          <w:sz w:val="32"/>
+          <w:szCs w:val="32"/>
+        </w:rPr>
+        <w:t>+ Search</w:t>
       </w:r>
       <w:r>
         <w:rPr>
@@ -7079,15 +8624,31 @@
           <w:szCs w:val="32"/>
           <w:lang w:val="ro-RO"/>
         </w:rPr>
-        <w:t>, respectiv lista cu toți medicii pusă la dispoziție oricărui user</w:t>
-      </w:r>
-      <w:r>
-        <w:rPr>
-          <w:sz w:val="32"/>
-          <w:szCs w:val="32"/>
-          <w:lang w:val="ro-RO"/>
-        </w:rPr>
-        <w:t>.</w:t>
+        <w:t>,</w:t>
+      </w:r>
+      <w:r>
+        <w:rPr>
+          <w:sz w:val="32"/>
+          <w:szCs w:val="32"/>
+          <w:lang w:val="ro-RO"/>
+        </w:rPr>
+        <w:t xml:space="preserve"> </w:t>
+      </w:r>
+      <w:r>
+        <w:rPr>
+          <w:sz w:val="32"/>
+          <w:szCs w:val="32"/>
+          <w:lang w:val="ro-RO"/>
+        </w:rPr>
+        <w:t>lista cu toți medicii pusă la dispoziție oricărui user</w:t>
+      </w:r>
+      <w:r>
+        <w:rPr>
+          <w:sz w:val="32"/>
+          <w:szCs w:val="32"/>
+          <w:lang w:val="ro-RO"/>
+        </w:rPr>
+        <w:t xml:space="preserve"> și lista cu toate medicamentele.</w:t>
       </w:r>
     </w:p>
     <w:p>
@@ -7848,17 +9409,7 @@
           <w:szCs w:val="36"/>
           <w:lang w:val="ro-RO"/>
         </w:rPr>
-        <w:t>oi reveni c</w:t>
-      </w:r>
-      <w:bookmarkStart w:id="5" w:name="_GoBack"/>
-      <w:bookmarkEnd w:id="5"/>
-      <w:r>
-        <w:rPr>
-          <w:sz w:val="32"/>
-          <w:szCs w:val="36"/>
-          <w:lang w:val="ro-RO"/>
-        </w:rPr>
-        <w:t>u informații adiționale în viitor...</w:t>
+        <w:t>oi reveni cu informații adiționale în viitor...</w:t>
       </w:r>
     </w:p>
     <w:p>
@@ -8623,6 +10174,8 @@
           <w:szCs w:val="40"/>
         </w:rPr>
       </w:pPr>
+      <w:bookmarkStart w:id="5" w:name="_GoBack"/>
+      <w:bookmarkEnd w:id="5"/>
     </w:p>
     <w:p>
       <w:pPr>

</xml_diff>

<commit_message>
Search bar + Models for Doctors fixed
</commit_message>
<xml_diff>
--- a/Documentatie/Licenta.docx
+++ b/Documentatie/Licenta.docx
@@ -6266,8 +6266,6 @@
         </w:rPr>
         <w:t>.?</w:t>
       </w:r>
-      <w:bookmarkStart w:id="6" w:name="_GoBack"/>
-      <w:bookmarkEnd w:id="6"/>
     </w:p>
     <w:p>
       <w:pPr>
@@ -6315,36 +6313,29 @@
     <w:p>
       <w:pPr>
         <w:spacing w:before="30" w:after="0" w:line="360" w:lineRule="auto"/>
-        <w:rPr>
-          <w:rFonts w:ascii="Times New Roman" w:hAnsi="Times New Roman" w:cs="Times New Roman"/>
-          <w:sz w:val="28"/>
-          <w:szCs w:val="28"/>
-        </w:rPr>
-      </w:pPr>
-    </w:p>
-    <w:p>
-      <w:pPr>
-        <w:spacing w:before="30" w:after="0" w:line="360" w:lineRule="auto"/>
-        <w:rPr>
-          <w:rFonts w:ascii="Times New Roman" w:hAnsi="Times New Roman" w:cs="Times New Roman"/>
-          <w:sz w:val="28"/>
-          <w:szCs w:val="28"/>
-        </w:rPr>
-      </w:pPr>
-    </w:p>
-    <w:p>
-      <w:pPr>
-        <w:spacing w:before="30" w:after="0" w:line="360" w:lineRule="auto"/>
-        <w:rPr>
-          <w:rFonts w:ascii="Times New Roman" w:hAnsi="Times New Roman" w:cs="Times New Roman"/>
-          <w:sz w:val="28"/>
-          <w:szCs w:val="28"/>
-        </w:rPr>
-      </w:pPr>
-    </w:p>
-    <w:p>
-      <w:pPr>
-        <w:spacing w:before="30" w:after="0" w:line="360" w:lineRule="auto"/>
+        <w:jc w:val="center"/>
+        <w:rPr>
+          <w:rFonts w:ascii="Times New Roman" w:hAnsi="Times New Roman" w:cs="Times New Roman"/>
+          <w:sz w:val="28"/>
+          <w:szCs w:val="28"/>
+        </w:rPr>
+      </w:pPr>
+    </w:p>
+    <w:p>
+      <w:pPr>
+        <w:spacing w:before="30" w:after="0" w:line="360" w:lineRule="auto"/>
+        <w:jc w:val="center"/>
+        <w:rPr>
+          <w:rFonts w:ascii="Times New Roman" w:hAnsi="Times New Roman" w:cs="Times New Roman"/>
+          <w:sz w:val="28"/>
+          <w:szCs w:val="28"/>
+        </w:rPr>
+      </w:pPr>
+    </w:p>
+    <w:p>
+      <w:pPr>
+        <w:spacing w:before="30" w:after="0" w:line="360" w:lineRule="auto"/>
+        <w:jc w:val="center"/>
         <w:rPr>
           <w:rFonts w:ascii="Times New Roman" w:hAnsi="Times New Roman" w:cs="Times New Roman"/>
           <w:sz w:val="28"/>
@@ -6371,102 +6362,19 @@
         <w:rPr>
           <w:rFonts w:ascii="Times New Roman" w:hAnsi="Times New Roman" w:cs="Times New Roman"/>
           <w:b/>
-          <w:sz w:val="32"/>
+          <w:sz w:val="28"/>
           <w:szCs w:val="36"/>
         </w:rPr>
       </w:pPr>
-    </w:p>
-    <w:p>
-      <w:pPr>
-        <w:spacing w:before="30" w:after="0" w:line="360" w:lineRule="auto"/>
-        <w:jc w:val="center"/>
+      <w:proofErr w:type="spellStart"/>
+      <w:r>
         <w:rPr>
           <w:rFonts w:ascii="Times New Roman" w:hAnsi="Times New Roman" w:cs="Times New Roman"/>
           <w:b/>
           <w:sz w:val="32"/>
           <w:szCs w:val="36"/>
         </w:rPr>
-      </w:pPr>
-    </w:p>
-    <w:p>
-      <w:pPr>
-        <w:spacing w:before="30" w:after="0" w:line="360" w:lineRule="auto"/>
-        <w:jc w:val="center"/>
-        <w:rPr>
-          <w:rFonts w:ascii="Times New Roman" w:hAnsi="Times New Roman" w:cs="Times New Roman"/>
-          <w:b/>
-          <w:sz w:val="32"/>
-          <w:szCs w:val="36"/>
-        </w:rPr>
-      </w:pPr>
-    </w:p>
-    <w:p>
-      <w:pPr>
-        <w:spacing w:before="30" w:after="0" w:line="360" w:lineRule="auto"/>
-        <w:jc w:val="center"/>
-        <w:rPr>
-          <w:rFonts w:ascii="Times New Roman" w:hAnsi="Times New Roman" w:cs="Times New Roman"/>
-          <w:b/>
-          <w:sz w:val="32"/>
-          <w:szCs w:val="36"/>
-        </w:rPr>
-      </w:pPr>
-    </w:p>
-    <w:p>
-      <w:pPr>
-        <w:spacing w:before="30" w:after="0" w:line="360" w:lineRule="auto"/>
-        <w:jc w:val="center"/>
-        <w:rPr>
-          <w:rFonts w:ascii="Times New Roman" w:hAnsi="Times New Roman" w:cs="Times New Roman"/>
-          <w:b/>
-          <w:sz w:val="32"/>
-          <w:szCs w:val="36"/>
-        </w:rPr>
-      </w:pPr>
-    </w:p>
-    <w:p>
-      <w:pPr>
-        <w:spacing w:before="30" w:after="0" w:line="360" w:lineRule="auto"/>
-        <w:jc w:val="center"/>
-        <w:rPr>
-          <w:rFonts w:ascii="Times New Roman" w:hAnsi="Times New Roman" w:cs="Times New Roman"/>
-          <w:b/>
-          <w:sz w:val="32"/>
-          <w:szCs w:val="36"/>
-        </w:rPr>
-      </w:pPr>
-    </w:p>
-    <w:p>
-      <w:pPr>
-        <w:spacing w:before="30" w:after="0" w:line="360" w:lineRule="auto"/>
-        <w:jc w:val="center"/>
-        <w:rPr>
-          <w:rFonts w:ascii="Times New Roman" w:hAnsi="Times New Roman" w:cs="Times New Roman"/>
-          <w:b/>
-          <w:sz w:val="32"/>
-          <w:szCs w:val="36"/>
-        </w:rPr>
-      </w:pPr>
-    </w:p>
-    <w:p>
-      <w:pPr>
-        <w:spacing w:before="30" w:after="0" w:line="360" w:lineRule="auto"/>
-        <w:jc w:val="center"/>
-        <w:rPr>
-          <w:rFonts w:ascii="Times New Roman" w:hAnsi="Times New Roman" w:cs="Times New Roman"/>
-          <w:b/>
-          <w:sz w:val="28"/>
-          <w:szCs w:val="36"/>
-        </w:rPr>
-      </w:pPr>
-      <w:proofErr w:type="spellStart"/>
-      <w:r>
-        <w:rPr>
-          <w:rFonts w:ascii="Times New Roman" w:hAnsi="Times New Roman" w:cs="Times New Roman"/>
-          <w:b/>
-          <w:sz w:val="32"/>
-          <w:szCs w:val="36"/>
-        </w:rPr>
+        <w:lastRenderedPageBreak/>
         <w:t>Introd</w:t>
       </w:r>
       <w:r>
@@ -7954,7 +7862,6 @@
           <w:szCs w:val="24"/>
           <w:lang w:val="ro-RO"/>
         </w:rPr>
-        <w:lastRenderedPageBreak/>
         <w:t xml:space="preserve">    Scopul meu principal este să concurez cu aplicația dezvoltată în anul 3, semestrul 2 (menționată mai sus), vrând să o întrec ca și complexitate și funcționalitate.</w:t>
       </w:r>
     </w:p>
@@ -8068,138 +7975,6 @@
         </w:rPr>
         <w:t>ă integrez API-ul de la Google astfel încât să pot recomanda doctori care se află în vecinătatea userului ce folosește această aplicație.</w:t>
       </w:r>
-    </w:p>
-    <w:p>
-      <w:pPr>
-        <w:spacing w:before="30" w:after="0" w:line="360" w:lineRule="auto"/>
-        <w:jc w:val="center"/>
-        <w:rPr>
-          <w:rFonts w:ascii="Times New Roman" w:hAnsi="Times New Roman" w:cs="Times New Roman"/>
-          <w:b/>
-          <w:sz w:val="24"/>
-          <w:szCs w:val="24"/>
-        </w:rPr>
-      </w:pPr>
-    </w:p>
-    <w:p>
-      <w:pPr>
-        <w:spacing w:before="30" w:after="0" w:line="360" w:lineRule="auto"/>
-        <w:jc w:val="center"/>
-        <w:rPr>
-          <w:rFonts w:ascii="Times New Roman" w:hAnsi="Times New Roman" w:cs="Times New Roman"/>
-          <w:b/>
-          <w:sz w:val="24"/>
-          <w:szCs w:val="24"/>
-        </w:rPr>
-      </w:pPr>
-    </w:p>
-    <w:p>
-      <w:pPr>
-        <w:spacing w:before="30" w:after="0" w:line="360" w:lineRule="auto"/>
-        <w:jc w:val="center"/>
-        <w:rPr>
-          <w:rFonts w:ascii="Times New Roman" w:hAnsi="Times New Roman" w:cs="Times New Roman"/>
-          <w:b/>
-          <w:sz w:val="24"/>
-          <w:szCs w:val="24"/>
-        </w:rPr>
-      </w:pPr>
-    </w:p>
-    <w:p>
-      <w:pPr>
-        <w:spacing w:before="30" w:after="0" w:line="360" w:lineRule="auto"/>
-        <w:jc w:val="center"/>
-        <w:rPr>
-          <w:rFonts w:ascii="Times New Roman" w:hAnsi="Times New Roman" w:cs="Times New Roman"/>
-          <w:b/>
-          <w:sz w:val="24"/>
-          <w:szCs w:val="24"/>
-        </w:rPr>
-      </w:pPr>
-    </w:p>
-    <w:p>
-      <w:pPr>
-        <w:spacing w:before="30" w:after="0" w:line="360" w:lineRule="auto"/>
-        <w:jc w:val="center"/>
-        <w:rPr>
-          <w:rFonts w:ascii="Times New Roman" w:hAnsi="Times New Roman" w:cs="Times New Roman"/>
-          <w:b/>
-          <w:sz w:val="24"/>
-          <w:szCs w:val="24"/>
-        </w:rPr>
-      </w:pPr>
-    </w:p>
-    <w:p>
-      <w:pPr>
-        <w:spacing w:before="30" w:after="0" w:line="360" w:lineRule="auto"/>
-        <w:jc w:val="center"/>
-        <w:rPr>
-          <w:rFonts w:ascii="Times New Roman" w:hAnsi="Times New Roman" w:cs="Times New Roman"/>
-          <w:b/>
-          <w:sz w:val="24"/>
-          <w:szCs w:val="24"/>
-        </w:rPr>
-      </w:pPr>
-    </w:p>
-    <w:p>
-      <w:pPr>
-        <w:spacing w:before="30" w:after="0" w:line="360" w:lineRule="auto"/>
-        <w:jc w:val="center"/>
-        <w:rPr>
-          <w:rFonts w:ascii="Times New Roman" w:hAnsi="Times New Roman" w:cs="Times New Roman"/>
-          <w:b/>
-          <w:sz w:val="24"/>
-          <w:szCs w:val="24"/>
-        </w:rPr>
-      </w:pPr>
-    </w:p>
-    <w:p>
-      <w:pPr>
-        <w:spacing w:before="30" w:after="0" w:line="360" w:lineRule="auto"/>
-        <w:jc w:val="center"/>
-        <w:rPr>
-          <w:rFonts w:ascii="Times New Roman" w:hAnsi="Times New Roman" w:cs="Times New Roman"/>
-          <w:b/>
-          <w:sz w:val="24"/>
-          <w:szCs w:val="24"/>
-        </w:rPr>
-      </w:pPr>
-    </w:p>
-    <w:p>
-      <w:pPr>
-        <w:spacing w:before="30" w:after="0" w:line="360" w:lineRule="auto"/>
-        <w:jc w:val="center"/>
-        <w:rPr>
-          <w:rFonts w:ascii="Times New Roman" w:hAnsi="Times New Roman" w:cs="Times New Roman"/>
-          <w:b/>
-          <w:sz w:val="24"/>
-          <w:szCs w:val="24"/>
-        </w:rPr>
-      </w:pPr>
-    </w:p>
-    <w:p>
-      <w:pPr>
-        <w:spacing w:before="30" w:after="0" w:line="360" w:lineRule="auto"/>
-        <w:jc w:val="center"/>
-        <w:rPr>
-          <w:rFonts w:ascii="Times New Roman" w:hAnsi="Times New Roman" w:cs="Times New Roman"/>
-          <w:b/>
-          <w:sz w:val="24"/>
-          <w:szCs w:val="24"/>
-        </w:rPr>
-      </w:pPr>
-    </w:p>
-    <w:p>
-      <w:pPr>
-        <w:spacing w:before="30" w:after="0" w:line="360" w:lineRule="auto"/>
-        <w:jc w:val="center"/>
-        <w:rPr>
-          <w:rFonts w:ascii="Times New Roman" w:hAnsi="Times New Roman" w:cs="Times New Roman"/>
-          <w:b/>
-          <w:sz w:val="24"/>
-          <w:szCs w:val="24"/>
-        </w:rPr>
-      </w:pPr>
     </w:p>
     <w:p>
       <w:pPr>
@@ -8233,6 +8008,7 @@
           <w:sz w:val="36"/>
           <w:szCs w:val="32"/>
         </w:rPr>
+        <w:lastRenderedPageBreak/>
         <w:t>Descriere</w:t>
       </w:r>
       <w:proofErr w:type="spellEnd"/>
@@ -8266,8 +8042,8 @@
         <w:spacing w:before="30" w:after="0" w:line="360" w:lineRule="auto"/>
         <w:rPr>
           <w:rFonts w:ascii="Times New Roman" w:hAnsi="Times New Roman" w:cs="Times New Roman"/>
-          <w:sz w:val="32"/>
-          <w:szCs w:val="32"/>
+          <w:sz w:val="24"/>
+          <w:szCs w:val="24"/>
           <w:lang w:val="ro-RO"/>
         </w:rPr>
       </w:pPr>
@@ -8283,8 +8059,8 @@
       <w:r>
         <w:rPr>
           <w:rFonts w:ascii="Times New Roman" w:hAnsi="Times New Roman" w:cs="Times New Roman"/>
-          <w:sz w:val="32"/>
-          <w:szCs w:val="32"/>
+          <w:sz w:val="24"/>
+          <w:szCs w:val="24"/>
         </w:rPr>
         <w:t>Aplica</w:t>
       </w:r>
@@ -8292,8 +8068,8 @@
       <w:r>
         <w:rPr>
           <w:rFonts w:ascii="Times New Roman" w:hAnsi="Times New Roman" w:cs="Times New Roman"/>
-          <w:sz w:val="32"/>
-          <w:szCs w:val="32"/>
+          <w:sz w:val="24"/>
+          <w:szCs w:val="24"/>
           <w:lang w:val="ro-RO"/>
         </w:rPr>
         <w:t xml:space="preserve">ția </w:t>
@@ -8301,8 +8077,8 @@
       <w:r>
         <w:rPr>
           <w:rFonts w:ascii="Times New Roman" w:hAnsi="Times New Roman" w:cs="Times New Roman"/>
-          <w:sz w:val="32"/>
-          <w:szCs w:val="32"/>
+          <w:sz w:val="24"/>
+          <w:szCs w:val="24"/>
         </w:rPr>
         <w:t>„</w:t>
       </w:r>
@@ -8312,8 +8088,8 @@
           <w:rFonts w:ascii="Times New Roman" w:hAnsi="Times New Roman" w:cs="Times New Roman"/>
           <w:b/>
           <w:i/>
-          <w:sz w:val="32"/>
-          <w:szCs w:val="32"/>
+          <w:sz w:val="24"/>
+          <w:szCs w:val="24"/>
         </w:rPr>
         <w:t>MediArch</w:t>
       </w:r>
@@ -8323,8 +8099,8 @@
           <w:rFonts w:ascii="Times New Roman" w:hAnsi="Times New Roman" w:cs="Times New Roman"/>
           <w:b/>
           <w:i/>
-          <w:sz w:val="32"/>
-          <w:szCs w:val="32"/>
+          <w:sz w:val="24"/>
+          <w:szCs w:val="24"/>
         </w:rPr>
         <w:t xml:space="preserve"> – </w:t>
       </w:r>
@@ -8334,8 +8110,8 @@
           <w:rFonts w:ascii="Times New Roman" w:hAnsi="Times New Roman" w:cs="Times New Roman"/>
           <w:b/>
           <w:i/>
-          <w:sz w:val="32"/>
-          <w:szCs w:val="32"/>
+          <w:sz w:val="24"/>
+          <w:szCs w:val="24"/>
         </w:rPr>
         <w:t>Arhiva</w:t>
       </w:r>
@@ -8345,8 +8121,8 @@
           <w:rFonts w:ascii="Times New Roman" w:hAnsi="Times New Roman" w:cs="Times New Roman"/>
           <w:b/>
           <w:i/>
-          <w:sz w:val="32"/>
-          <w:szCs w:val="32"/>
+          <w:sz w:val="24"/>
+          <w:szCs w:val="24"/>
         </w:rPr>
         <w:t xml:space="preserve"> </w:t>
       </w:r>
@@ -8356,8 +8132,8 @@
           <w:rFonts w:ascii="Times New Roman" w:hAnsi="Times New Roman" w:cs="Times New Roman"/>
           <w:b/>
           <w:i/>
-          <w:sz w:val="32"/>
-          <w:szCs w:val="32"/>
+          <w:sz w:val="24"/>
+          <w:szCs w:val="24"/>
         </w:rPr>
         <w:t>Medicală</w:t>
       </w:r>
@@ -8365,8 +8141,8 @@
       <w:r>
         <w:rPr>
           <w:rFonts w:ascii="Times New Roman" w:hAnsi="Times New Roman" w:cs="Times New Roman"/>
-          <w:sz w:val="32"/>
-          <w:szCs w:val="32"/>
+          <w:sz w:val="24"/>
+          <w:szCs w:val="24"/>
         </w:rPr>
         <w:t xml:space="preserve">” </w:t>
       </w:r>
@@ -8374,8 +8150,8 @@
       <w:r>
         <w:rPr>
           <w:rFonts w:ascii="Times New Roman" w:hAnsi="Times New Roman" w:cs="Times New Roman"/>
-          <w:sz w:val="32"/>
-          <w:szCs w:val="32"/>
+          <w:sz w:val="24"/>
+          <w:szCs w:val="24"/>
         </w:rPr>
         <w:t>este</w:t>
       </w:r>
@@ -8383,8 +8159,8 @@
       <w:r>
         <w:rPr>
           <w:rFonts w:ascii="Times New Roman" w:hAnsi="Times New Roman" w:cs="Times New Roman"/>
-          <w:sz w:val="32"/>
-          <w:szCs w:val="32"/>
+          <w:sz w:val="24"/>
+          <w:szCs w:val="24"/>
         </w:rPr>
         <w:t xml:space="preserve"> o </w:t>
       </w:r>
@@ -8392,8 +8168,8 @@
       <w:r>
         <w:rPr>
           <w:rFonts w:ascii="Times New Roman" w:hAnsi="Times New Roman" w:cs="Times New Roman"/>
-          <w:sz w:val="32"/>
-          <w:szCs w:val="32"/>
+          <w:sz w:val="24"/>
+          <w:szCs w:val="24"/>
         </w:rPr>
         <w:t>aplica</w:t>
       </w:r>
@@ -8401,38 +8177,28 @@
       <w:r>
         <w:rPr>
           <w:rFonts w:ascii="Times New Roman" w:hAnsi="Times New Roman" w:cs="Times New Roman"/>
-          <w:sz w:val="32"/>
-          <w:szCs w:val="32"/>
-          <w:lang w:val="ro-RO"/>
-        </w:rPr>
-        <w:t xml:space="preserve">ție web menită să servească numeroși clienți care doresc să aibă la dispoziție atât </w:t>
-      </w:r>
-      <w:r>
-        <w:rPr>
-          <w:rFonts w:ascii="Times New Roman" w:hAnsi="Times New Roman" w:cs="Times New Roman"/>
-          <w:sz w:val="32"/>
-          <w:szCs w:val="32"/>
-          <w:lang w:val="ro-RO"/>
-        </w:rPr>
-        <w:lastRenderedPageBreak/>
-        <w:t>rezultatele la toate consultațiile anterioare, cât și prescripțiile acordate de medicii la care au facut consultațiile respective.</w:t>
-      </w:r>
-    </w:p>
-    <w:p>
-      <w:pPr>
-        <w:spacing w:before="30" w:after="0" w:line="360" w:lineRule="auto"/>
-        <w:rPr>
-          <w:rFonts w:ascii="Times New Roman" w:hAnsi="Times New Roman" w:cs="Times New Roman"/>
-          <w:sz w:val="32"/>
-          <w:szCs w:val="32"/>
-          <w:lang w:val="ro-RO"/>
-        </w:rPr>
-      </w:pPr>
-      <w:r>
-        <w:rPr>
-          <w:rFonts w:ascii="Times New Roman" w:hAnsi="Times New Roman" w:cs="Times New Roman"/>
-          <w:sz w:val="32"/>
-          <w:szCs w:val="32"/>
+          <w:sz w:val="24"/>
+          <w:szCs w:val="24"/>
+          <w:lang w:val="ro-RO"/>
+        </w:rPr>
+        <w:t>ție web menită să servească numeroși clienți care doresc să aibă la dispoziție atât rezultatele la toate consultațiile anterioare, cât și prescripțiile acordate de medicii la care au facut consultațiile respective.</w:t>
+      </w:r>
+    </w:p>
+    <w:p>
+      <w:pPr>
+        <w:spacing w:before="30" w:after="0" w:line="360" w:lineRule="auto"/>
+        <w:rPr>
+          <w:rFonts w:ascii="Times New Roman" w:hAnsi="Times New Roman" w:cs="Times New Roman"/>
+          <w:sz w:val="24"/>
+          <w:szCs w:val="24"/>
+          <w:lang w:val="ro-RO"/>
+        </w:rPr>
+      </w:pPr>
+      <w:r>
+        <w:rPr>
+          <w:rFonts w:ascii="Times New Roman" w:hAnsi="Times New Roman" w:cs="Times New Roman"/>
+          <w:sz w:val="24"/>
+          <w:szCs w:val="24"/>
           <w:lang w:val="ro-RO"/>
         </w:rPr>
         <w:t xml:space="preserve">  Aici am decis să introduc și 4 roluri, pentru a facilita userii în mod diferit. Cele 4 roluir adăugate sunt</w:t>
@@ -8440,16 +8206,16 @@
       <w:r>
         <w:rPr>
           <w:rFonts w:ascii="Times New Roman" w:hAnsi="Times New Roman" w:cs="Times New Roman"/>
-          <w:sz w:val="32"/>
-          <w:szCs w:val="32"/>
+          <w:sz w:val="24"/>
+          <w:szCs w:val="24"/>
         </w:rPr>
         <w:t xml:space="preserve">: Owner, Moderator, Medic </w:t>
       </w:r>
       <w:r>
         <w:rPr>
           <w:rFonts w:ascii="Times New Roman" w:hAnsi="Times New Roman" w:cs="Times New Roman"/>
-          <w:sz w:val="32"/>
-          <w:szCs w:val="32"/>
+          <w:sz w:val="24"/>
+          <w:szCs w:val="24"/>
           <w:lang w:val="ro-RO"/>
         </w:rPr>
         <w:t>și Pacient.</w:t>
@@ -8460,16 +8226,16 @@
         <w:spacing w:before="30" w:after="0" w:line="360" w:lineRule="auto"/>
         <w:rPr>
           <w:rFonts w:ascii="Times New Roman" w:hAnsi="Times New Roman" w:cs="Times New Roman"/>
-          <w:sz w:val="32"/>
-          <w:szCs w:val="32"/>
-          <w:lang w:val="ro-RO"/>
-        </w:rPr>
-      </w:pPr>
-      <w:r>
-        <w:rPr>
-          <w:rFonts w:ascii="Times New Roman" w:hAnsi="Times New Roman" w:cs="Times New Roman"/>
-          <w:sz w:val="32"/>
-          <w:szCs w:val="32"/>
+          <w:sz w:val="24"/>
+          <w:szCs w:val="24"/>
+          <w:lang w:val="ro-RO"/>
+        </w:rPr>
+      </w:pPr>
+      <w:r>
+        <w:rPr>
+          <w:rFonts w:ascii="Times New Roman" w:hAnsi="Times New Roman" w:cs="Times New Roman"/>
+          <w:sz w:val="24"/>
+          <w:szCs w:val="24"/>
           <w:lang w:val="ro-RO"/>
         </w:rPr>
         <w:t xml:space="preserve">  Aplicația va permite clienților </w:t>
@@ -8477,8 +8243,8 @@
       <w:r>
         <w:rPr>
           <w:rFonts w:ascii="Times New Roman" w:hAnsi="Times New Roman" w:cs="Times New Roman"/>
-          <w:sz w:val="32"/>
-          <w:szCs w:val="32"/>
+          <w:sz w:val="24"/>
+          <w:szCs w:val="24"/>
           <w:lang w:val="ro-RO"/>
         </w:rPr>
         <w:t xml:space="preserve">să se logheze pe baza </w:t>
@@ -8486,8 +8252,8 @@
       <w:r>
         <w:rPr>
           <w:rFonts w:ascii="Times New Roman" w:hAnsi="Times New Roman" w:cs="Times New Roman"/>
-          <w:sz w:val="32"/>
-          <w:szCs w:val="32"/>
+          <w:sz w:val="24"/>
+          <w:szCs w:val="24"/>
           <w:lang w:val="ro-RO"/>
         </w:rPr>
         <w:t>adresei de e-mail</w:t>
@@ -8495,8 +8261,8 @@
       <w:r>
         <w:rPr>
           <w:rFonts w:ascii="Times New Roman" w:hAnsi="Times New Roman" w:cs="Times New Roman"/>
-          <w:sz w:val="32"/>
-          <w:szCs w:val="32"/>
+          <w:sz w:val="24"/>
+          <w:szCs w:val="24"/>
           <w:lang w:val="ro-RO"/>
         </w:rPr>
         <w:t xml:space="preserve"> și</w:t>
@@ -8504,8 +8270,8 @@
       <w:r>
         <w:rPr>
           <w:rFonts w:ascii="Times New Roman" w:hAnsi="Times New Roman" w:cs="Times New Roman"/>
-          <w:sz w:val="32"/>
-          <w:szCs w:val="32"/>
+          <w:sz w:val="24"/>
+          <w:szCs w:val="24"/>
           <w:lang w:val="ro-RO"/>
         </w:rPr>
         <w:t xml:space="preserve"> a unei parole. </w:t>
@@ -8516,16 +8282,16 @@
         <w:spacing w:before="30" w:after="0" w:line="360" w:lineRule="auto"/>
         <w:rPr>
           <w:rFonts w:ascii="Times New Roman" w:hAnsi="Times New Roman" w:cs="Times New Roman"/>
-          <w:sz w:val="32"/>
-          <w:szCs w:val="32"/>
-          <w:lang w:val="ro-RO"/>
-        </w:rPr>
-      </w:pPr>
-      <w:r>
-        <w:rPr>
-          <w:rFonts w:ascii="Times New Roman" w:hAnsi="Times New Roman" w:cs="Times New Roman"/>
-          <w:sz w:val="32"/>
-          <w:szCs w:val="32"/>
+          <w:sz w:val="24"/>
+          <w:szCs w:val="24"/>
+          <w:lang w:val="ro-RO"/>
+        </w:rPr>
+      </w:pPr>
+      <w:r>
+        <w:rPr>
+          <w:rFonts w:ascii="Times New Roman" w:hAnsi="Times New Roman" w:cs="Times New Roman"/>
+          <w:sz w:val="24"/>
+          <w:szCs w:val="24"/>
           <w:lang w:val="ro-RO"/>
         </w:rPr>
         <w:t xml:space="preserve">  </w:t>
@@ -8533,8 +8299,8 @@
       <w:r>
         <w:rPr>
           <w:rFonts w:ascii="Times New Roman" w:hAnsi="Times New Roman" w:cs="Times New Roman"/>
-          <w:sz w:val="32"/>
-          <w:szCs w:val="32"/>
+          <w:sz w:val="24"/>
+          <w:szCs w:val="24"/>
           <w:lang w:val="ro-RO"/>
         </w:rPr>
         <w:t xml:space="preserve">Odată logat, </w:t>
@@ -8542,8 +8308,8 @@
       <w:r>
         <w:rPr>
           <w:rFonts w:ascii="Times New Roman" w:hAnsi="Times New Roman" w:cs="Times New Roman"/>
-          <w:sz w:val="32"/>
-          <w:szCs w:val="32"/>
+          <w:sz w:val="24"/>
+          <w:szCs w:val="24"/>
           <w:lang w:val="ro-RO"/>
         </w:rPr>
         <w:t xml:space="preserve">un </w:t>
@@ -8551,8 +8317,8 @@
       <w:r>
         <w:rPr>
           <w:rFonts w:ascii="Times New Roman" w:hAnsi="Times New Roman" w:cs="Times New Roman"/>
-          <w:sz w:val="32"/>
-          <w:szCs w:val="32"/>
+          <w:sz w:val="24"/>
+          <w:szCs w:val="24"/>
           <w:lang w:val="ro-RO"/>
         </w:rPr>
         <w:t>clientul</w:t>
@@ -8560,8 +8326,8 @@
       <w:r>
         <w:rPr>
           <w:rFonts w:ascii="Times New Roman" w:hAnsi="Times New Roman" w:cs="Times New Roman"/>
-          <w:sz w:val="32"/>
-          <w:szCs w:val="32"/>
+          <w:sz w:val="24"/>
+          <w:szCs w:val="24"/>
           <w:lang w:val="ro-RO"/>
         </w:rPr>
         <w:t xml:space="preserve"> normal</w:t>
@@ -8569,8 +8335,8 @@
       <w:r>
         <w:rPr>
           <w:rFonts w:ascii="Times New Roman" w:hAnsi="Times New Roman" w:cs="Times New Roman"/>
-          <w:sz w:val="32"/>
-          <w:szCs w:val="32"/>
+          <w:sz w:val="24"/>
+          <w:szCs w:val="24"/>
           <w:lang w:val="ro-RO"/>
         </w:rPr>
         <w:t xml:space="preserve"> va fi </w:t>
@@ -8578,8 +8344,8 @@
       <w:r>
         <w:rPr>
           <w:rFonts w:ascii="Times New Roman" w:hAnsi="Times New Roman" w:cs="Times New Roman"/>
-          <w:sz w:val="32"/>
-          <w:szCs w:val="32"/>
+          <w:sz w:val="24"/>
+          <w:szCs w:val="24"/>
           <w:lang w:val="ro-RO"/>
         </w:rPr>
         <w:t xml:space="preserve">fie un </w:t>
@@ -8587,8 +8353,8 @@
       <w:r>
         <w:rPr>
           <w:rFonts w:ascii="Times New Roman" w:hAnsi="Times New Roman" w:cs="Times New Roman"/>
-          <w:sz w:val="32"/>
-          <w:szCs w:val="32"/>
+          <w:sz w:val="24"/>
+          <w:szCs w:val="24"/>
           <w:lang w:val="ro-RO"/>
         </w:rPr>
         <w:t>Pacient (User normal)</w:t>
@@ -8596,8 +8362,8 @@
       <w:r>
         <w:rPr>
           <w:rFonts w:ascii="Times New Roman" w:hAnsi="Times New Roman" w:cs="Times New Roman"/>
-          <w:sz w:val="32"/>
-          <w:szCs w:val="32"/>
+          <w:sz w:val="24"/>
+          <w:szCs w:val="24"/>
           <w:lang w:val="ro-RO"/>
         </w:rPr>
         <w:t xml:space="preserve">, fie un </w:t>
@@ -8605,8 +8371,8 @@
       <w:r>
         <w:rPr>
           <w:rFonts w:ascii="Times New Roman" w:hAnsi="Times New Roman" w:cs="Times New Roman"/>
-          <w:sz w:val="32"/>
-          <w:szCs w:val="32"/>
+          <w:sz w:val="24"/>
+          <w:szCs w:val="24"/>
           <w:lang w:val="ro-RO"/>
         </w:rPr>
         <w:t>Medic.</w:t>
@@ -8617,16 +8383,16 @@
         <w:spacing w:before="30" w:after="0" w:line="360" w:lineRule="auto"/>
         <w:rPr>
           <w:rFonts w:ascii="Times New Roman" w:hAnsi="Times New Roman" w:cs="Times New Roman"/>
-          <w:sz w:val="32"/>
-          <w:szCs w:val="32"/>
-          <w:lang w:val="ro-RO"/>
-        </w:rPr>
-      </w:pPr>
-      <w:r>
-        <w:rPr>
-          <w:rFonts w:ascii="Times New Roman" w:hAnsi="Times New Roman" w:cs="Times New Roman"/>
-          <w:sz w:val="32"/>
-          <w:szCs w:val="32"/>
+          <w:sz w:val="24"/>
+          <w:szCs w:val="24"/>
+          <w:lang w:val="ro-RO"/>
+        </w:rPr>
+      </w:pPr>
+      <w:r>
+        <w:rPr>
+          <w:rFonts w:ascii="Times New Roman" w:hAnsi="Times New Roman" w:cs="Times New Roman"/>
+          <w:sz w:val="24"/>
+          <w:szCs w:val="24"/>
           <w:lang w:val="ro-RO"/>
         </w:rPr>
         <w:t xml:space="preserve">  Ca și user normal, acesta poate </w:t>
@@ -8634,8 +8400,8 @@
       <w:r>
         <w:rPr>
           <w:rFonts w:ascii="Times New Roman" w:hAnsi="Times New Roman" w:cs="Times New Roman"/>
-          <w:sz w:val="32"/>
-          <w:szCs w:val="32"/>
+          <w:sz w:val="24"/>
+          <w:szCs w:val="24"/>
           <w:lang w:val="ro-RO"/>
         </w:rPr>
         <w:t>fie</w:t>
@@ -8643,8 +8409,8 @@
       <w:r>
         <w:rPr>
           <w:rFonts w:ascii="Times New Roman" w:hAnsi="Times New Roman" w:cs="Times New Roman"/>
-          <w:sz w:val="32"/>
-          <w:szCs w:val="32"/>
+          <w:sz w:val="24"/>
+          <w:szCs w:val="24"/>
           <w:lang w:val="ro-RO"/>
         </w:rPr>
         <w:t xml:space="preserve"> să iși acceseze </w:t>
@@ -8652,8 +8418,8 @@
       <w:r>
         <w:rPr>
           <w:rFonts w:ascii="Times New Roman" w:hAnsi="Times New Roman" w:cs="Times New Roman"/>
-          <w:sz w:val="32"/>
-          <w:szCs w:val="32"/>
+          <w:sz w:val="24"/>
+          <w:szCs w:val="24"/>
           <w:lang w:val="ro-RO"/>
         </w:rPr>
         <w:t xml:space="preserve">informațiile despre consultațiile și rețetele primite, fie să vadă informațiile despre profilul unui medic, </w:t>
@@ -8661,8 +8427,8 @@
       <w:r>
         <w:rPr>
           <w:rFonts w:ascii="Times New Roman" w:hAnsi="Times New Roman" w:cs="Times New Roman"/>
-          <w:sz w:val="32"/>
-          <w:szCs w:val="32"/>
+          <w:sz w:val="24"/>
+          <w:szCs w:val="24"/>
           <w:lang w:val="ro-RO"/>
         </w:rPr>
         <w:t xml:space="preserve">pentru a îi lăsa o întrebare sau </w:t>
@@ -8670,8 +8436,8 @@
       <w:r>
         <w:rPr>
           <w:rFonts w:ascii="Times New Roman" w:hAnsi="Times New Roman" w:cs="Times New Roman"/>
-          <w:sz w:val="32"/>
-          <w:szCs w:val="32"/>
+          <w:sz w:val="24"/>
+          <w:szCs w:val="24"/>
           <w:lang w:val="ro-RO"/>
         </w:rPr>
         <w:t>pentru a putea apela la acesta prin intemediul informațiilor disponibile pe profilul său.</w:t>
@@ -8682,16 +8448,16 @@
         <w:spacing w:before="30" w:after="0" w:line="360" w:lineRule="auto"/>
         <w:rPr>
           <w:rFonts w:ascii="Times New Roman" w:hAnsi="Times New Roman" w:cs="Times New Roman"/>
-          <w:sz w:val="32"/>
-          <w:szCs w:val="32"/>
-          <w:lang w:val="ro-RO"/>
-        </w:rPr>
-      </w:pPr>
-      <w:r>
-        <w:rPr>
-          <w:rFonts w:ascii="Times New Roman" w:hAnsi="Times New Roman" w:cs="Times New Roman"/>
-          <w:sz w:val="32"/>
-          <w:szCs w:val="32"/>
+          <w:sz w:val="24"/>
+          <w:szCs w:val="24"/>
+          <w:lang w:val="ro-RO"/>
+        </w:rPr>
+      </w:pPr>
+      <w:r>
+        <w:rPr>
+          <w:rFonts w:ascii="Times New Roman" w:hAnsi="Times New Roman" w:cs="Times New Roman"/>
+          <w:sz w:val="24"/>
+          <w:szCs w:val="24"/>
           <w:lang w:val="ro-RO"/>
         </w:rPr>
         <w:t xml:space="preserve">  Ca și medic </w:t>
@@ -8699,8 +8465,8 @@
       <w:r>
         <w:rPr>
           <w:rFonts w:ascii="Times New Roman" w:hAnsi="Times New Roman" w:cs="Times New Roman"/>
-          <w:sz w:val="32"/>
-          <w:szCs w:val="32"/>
+          <w:sz w:val="24"/>
+          <w:szCs w:val="24"/>
           <w:lang w:val="ro-RO"/>
         </w:rPr>
         <w:t>poți</w:t>
@@ -8708,8 +8474,8 @@
       <w:r>
         <w:rPr>
           <w:rFonts w:ascii="Times New Roman" w:hAnsi="Times New Roman" w:cs="Times New Roman"/>
-          <w:sz w:val="32"/>
-          <w:szCs w:val="32"/>
+          <w:sz w:val="24"/>
+          <w:szCs w:val="24"/>
           <w:lang w:val="ro-RO"/>
         </w:rPr>
         <w:t xml:space="preserve"> vedea informațiile despre</w:t>
@@ -8717,17 +8483,17 @@
       <w:r>
         <w:rPr>
           <w:rFonts w:ascii="Times New Roman" w:hAnsi="Times New Roman" w:cs="Times New Roman"/>
-          <w:sz w:val="32"/>
-          <w:szCs w:val="32"/>
-          <w:lang w:val="ro-RO"/>
-        </w:rPr>
-        <w:t xml:space="preserve"> </w:t>
-      </w:r>
-      <w:r>
-        <w:rPr>
-          <w:rFonts w:ascii="Times New Roman" w:hAnsi="Times New Roman" w:cs="Times New Roman"/>
-          <w:sz w:val="32"/>
-          <w:szCs w:val="32"/>
+          <w:sz w:val="24"/>
+          <w:szCs w:val="24"/>
+          <w:lang w:val="ro-RO"/>
+        </w:rPr>
+        <w:t xml:space="preserve"> </w:t>
+      </w:r>
+      <w:r>
+        <w:rPr>
+          <w:rFonts w:ascii="Times New Roman" w:hAnsi="Times New Roman" w:cs="Times New Roman"/>
+          <w:sz w:val="24"/>
+          <w:szCs w:val="24"/>
           <w:lang w:val="ro-RO"/>
         </w:rPr>
         <w:t>pacienți</w:t>
@@ -8735,8 +8501,8 @@
       <w:r>
         <w:rPr>
           <w:rFonts w:ascii="Times New Roman" w:hAnsi="Times New Roman" w:cs="Times New Roman"/>
-          <w:sz w:val="32"/>
-          <w:szCs w:val="32"/>
+          <w:sz w:val="24"/>
+          <w:szCs w:val="24"/>
           <w:lang w:val="ro-RO"/>
         </w:rPr>
         <w:t xml:space="preserve"> și alți medici,</w:t>
@@ -8744,8 +8510,8 @@
       <w:r>
         <w:rPr>
           <w:rFonts w:ascii="Times New Roman" w:hAnsi="Times New Roman" w:cs="Times New Roman"/>
-          <w:sz w:val="32"/>
-          <w:szCs w:val="32"/>
+          <w:sz w:val="24"/>
+          <w:szCs w:val="24"/>
           <w:lang w:val="ro-RO"/>
         </w:rPr>
         <w:t xml:space="preserve"> și poți adăuga rezultate și prescripții pentru diverși pacienți</w:t>
@@ -8753,17 +8519,17 @@
       <w:r>
         <w:rPr>
           <w:rFonts w:ascii="Times New Roman" w:hAnsi="Times New Roman" w:cs="Times New Roman"/>
-          <w:sz w:val="32"/>
-          <w:szCs w:val="32"/>
-          <w:lang w:val="ro-RO"/>
-        </w:rPr>
-        <w:t xml:space="preserve"> </w:t>
-      </w:r>
-      <w:r>
-        <w:rPr>
-          <w:rFonts w:ascii="Times New Roman" w:hAnsi="Times New Roman" w:cs="Times New Roman"/>
-          <w:sz w:val="32"/>
-          <w:szCs w:val="32"/>
+          <w:sz w:val="24"/>
+          <w:szCs w:val="24"/>
+          <w:lang w:val="ro-RO"/>
+        </w:rPr>
+        <w:t xml:space="preserve"> </w:t>
+      </w:r>
+      <w:r>
+        <w:rPr>
+          <w:rFonts w:ascii="Times New Roman" w:hAnsi="Times New Roman" w:cs="Times New Roman"/>
+          <w:sz w:val="24"/>
+          <w:szCs w:val="24"/>
           <w:lang w:val="ro-RO"/>
         </w:rPr>
         <w:t>cu care ai avut de-a face.</w:t>
@@ -8774,16 +8540,16 @@
         <w:spacing w:before="30" w:after="0" w:line="360" w:lineRule="auto"/>
         <w:rPr>
           <w:rFonts w:ascii="Times New Roman" w:hAnsi="Times New Roman" w:cs="Times New Roman"/>
-          <w:sz w:val="32"/>
-          <w:szCs w:val="32"/>
-          <w:lang w:val="ro-RO"/>
-        </w:rPr>
-      </w:pPr>
-      <w:r>
-        <w:rPr>
-          <w:rFonts w:ascii="Times New Roman" w:hAnsi="Times New Roman" w:cs="Times New Roman"/>
-          <w:sz w:val="32"/>
-          <w:szCs w:val="32"/>
+          <w:sz w:val="24"/>
+          <w:szCs w:val="24"/>
+          <w:lang w:val="ro-RO"/>
+        </w:rPr>
+      </w:pPr>
+      <w:r>
+        <w:rPr>
+          <w:rFonts w:ascii="Times New Roman" w:hAnsi="Times New Roman" w:cs="Times New Roman"/>
+          <w:sz w:val="24"/>
+          <w:szCs w:val="24"/>
           <w:lang w:val="ro-RO"/>
         </w:rPr>
         <w:t xml:space="preserve">  </w:t>
@@ -8791,8 +8557,8 @@
       <w:r>
         <w:rPr>
           <w:rFonts w:ascii="Times New Roman" w:hAnsi="Times New Roman" w:cs="Times New Roman"/>
-          <w:sz w:val="32"/>
-          <w:szCs w:val="32"/>
+          <w:sz w:val="24"/>
+          <w:szCs w:val="24"/>
           <w:lang w:val="ro-RO"/>
         </w:rPr>
         <w:t>*</w:t>
@@ -8800,8 +8566,8 @@
       <w:r>
         <w:rPr>
           <w:rFonts w:ascii="Times New Roman" w:hAnsi="Times New Roman" w:cs="Times New Roman"/>
-          <w:sz w:val="32"/>
-          <w:szCs w:val="32"/>
+          <w:sz w:val="24"/>
+          <w:szCs w:val="24"/>
           <w:lang w:val="ro-RO"/>
         </w:rPr>
         <w:t>Desigur, contul medicului poate fi accesat de asistentul/asistenta acestuia, deoarece medicul în cauză poate fi ocupat cu alți pacienți în viața reală.</w:t>
@@ -8812,15 +8578,15 @@
         <w:spacing w:before="30" w:after="0" w:line="360" w:lineRule="auto"/>
         <w:rPr>
           <w:rFonts w:ascii="Times New Roman" w:hAnsi="Times New Roman" w:cs="Times New Roman"/>
-          <w:sz w:val="32"/>
-          <w:szCs w:val="32"/>
-        </w:rPr>
-      </w:pPr>
-      <w:r>
-        <w:rPr>
-          <w:rFonts w:ascii="Times New Roman" w:hAnsi="Times New Roman" w:cs="Times New Roman"/>
-          <w:sz w:val="32"/>
-          <w:szCs w:val="32"/>
+          <w:sz w:val="24"/>
+          <w:szCs w:val="24"/>
+        </w:rPr>
+      </w:pPr>
+      <w:r>
+        <w:rPr>
+          <w:rFonts w:ascii="Times New Roman" w:hAnsi="Times New Roman" w:cs="Times New Roman"/>
+          <w:sz w:val="24"/>
+          <w:szCs w:val="24"/>
           <w:lang w:val="ro-RO"/>
         </w:rPr>
         <w:t xml:space="preserve">  Va exista și o parte „Q&amp;A and Raports</w:t>
@@ -8828,8 +8594,8 @@
       <w:r>
         <w:rPr>
           <w:rFonts w:ascii="Times New Roman" w:hAnsi="Times New Roman" w:cs="Times New Roman"/>
-          <w:sz w:val="32"/>
-          <w:szCs w:val="32"/>
+          <w:sz w:val="24"/>
+          <w:szCs w:val="24"/>
         </w:rPr>
         <w:t>” – In progress</w:t>
       </w:r>
@@ -8839,15 +8605,15 @@
         <w:spacing w:before="30" w:after="0" w:line="360" w:lineRule="auto"/>
         <w:rPr>
           <w:rFonts w:ascii="Times New Roman" w:hAnsi="Times New Roman" w:cs="Times New Roman"/>
-          <w:sz w:val="32"/>
-          <w:szCs w:val="32"/>
-        </w:rPr>
-      </w:pPr>
-      <w:r>
-        <w:rPr>
-          <w:rFonts w:ascii="Times New Roman" w:hAnsi="Times New Roman" w:cs="Times New Roman"/>
-          <w:sz w:val="32"/>
-          <w:szCs w:val="32"/>
+          <w:sz w:val="24"/>
+          <w:szCs w:val="24"/>
+        </w:rPr>
+      </w:pPr>
+      <w:r>
+        <w:rPr>
+          <w:rFonts w:ascii="Times New Roman" w:hAnsi="Times New Roman" w:cs="Times New Roman"/>
+          <w:sz w:val="24"/>
+          <w:szCs w:val="24"/>
         </w:rPr>
         <w:t xml:space="preserve">  </w:t>
       </w:r>
@@ -8855,8 +8621,8 @@
       <w:r>
         <w:rPr>
           <w:rFonts w:ascii="Times New Roman" w:hAnsi="Times New Roman" w:cs="Times New Roman"/>
-          <w:sz w:val="32"/>
-          <w:szCs w:val="32"/>
+          <w:sz w:val="24"/>
+          <w:szCs w:val="24"/>
         </w:rPr>
         <w:t>Celelalte</w:t>
       </w:r>
@@ -8864,8 +8630,8 @@
       <w:r>
         <w:rPr>
           <w:rFonts w:ascii="Times New Roman" w:hAnsi="Times New Roman" w:cs="Times New Roman"/>
-          <w:sz w:val="32"/>
-          <w:szCs w:val="32"/>
+          <w:sz w:val="24"/>
+          <w:szCs w:val="24"/>
         </w:rPr>
         <w:t xml:space="preserve"> 2 </w:t>
       </w:r>
@@ -8873,8 +8639,8 @@
       <w:r>
         <w:rPr>
           <w:rFonts w:ascii="Times New Roman" w:hAnsi="Times New Roman" w:cs="Times New Roman"/>
-          <w:sz w:val="32"/>
-          <w:szCs w:val="32"/>
+          <w:sz w:val="24"/>
+          <w:szCs w:val="24"/>
         </w:rPr>
         <w:t>categorii</w:t>
       </w:r>
@@ -8882,8 +8648,8 @@
       <w:r>
         <w:rPr>
           <w:rFonts w:ascii="Times New Roman" w:hAnsi="Times New Roman" w:cs="Times New Roman"/>
-          <w:sz w:val="32"/>
-          <w:szCs w:val="32"/>
+          <w:sz w:val="24"/>
+          <w:szCs w:val="24"/>
         </w:rPr>
         <w:t xml:space="preserve"> de </w:t>
       </w:r>
@@ -8891,8 +8657,8 @@
       <w:r>
         <w:rPr>
           <w:rFonts w:ascii="Times New Roman" w:hAnsi="Times New Roman" w:cs="Times New Roman"/>
-          <w:sz w:val="32"/>
-          <w:szCs w:val="32"/>
+          <w:sz w:val="24"/>
+          <w:szCs w:val="24"/>
         </w:rPr>
         <w:t>useri</w:t>
       </w:r>
@@ -8900,8 +8666,8 @@
       <w:r>
         <w:rPr>
           <w:rFonts w:ascii="Times New Roman" w:hAnsi="Times New Roman" w:cs="Times New Roman"/>
-          <w:sz w:val="32"/>
-          <w:szCs w:val="32"/>
+          <w:sz w:val="24"/>
+          <w:szCs w:val="24"/>
         </w:rPr>
         <w:t xml:space="preserve">, </w:t>
       </w:r>
@@ -8909,8 +8675,8 @@
       <w:r>
         <w:rPr>
           <w:rFonts w:ascii="Times New Roman" w:hAnsi="Times New Roman" w:cs="Times New Roman"/>
-          <w:sz w:val="32"/>
-          <w:szCs w:val="32"/>
+          <w:sz w:val="24"/>
+          <w:szCs w:val="24"/>
         </w:rPr>
         <w:t>Owenerul</w:t>
       </w:r>
@@ -8918,16 +8684,16 @@
       <w:r>
         <w:rPr>
           <w:rFonts w:ascii="Times New Roman" w:hAnsi="Times New Roman" w:cs="Times New Roman"/>
-          <w:sz w:val="32"/>
-          <w:szCs w:val="32"/>
-        </w:rPr>
-        <w:t xml:space="preserve"> </w:t>
-      </w:r>
-      <w:r>
-        <w:rPr>
-          <w:rFonts w:ascii="Times New Roman" w:hAnsi="Times New Roman" w:cs="Times New Roman"/>
-          <w:sz w:val="32"/>
-          <w:szCs w:val="32"/>
+          <w:sz w:val="24"/>
+          <w:szCs w:val="24"/>
+        </w:rPr>
+        <w:t xml:space="preserve"> </w:t>
+      </w:r>
+      <w:r>
+        <w:rPr>
+          <w:rFonts w:ascii="Times New Roman" w:hAnsi="Times New Roman" w:cs="Times New Roman"/>
+          <w:sz w:val="24"/>
+          <w:szCs w:val="24"/>
           <w:lang w:val="ro-RO"/>
         </w:rPr>
         <w:t>ș</w:t>
@@ -8936,8 +8702,8 @@
       <w:r>
         <w:rPr>
           <w:rFonts w:ascii="Times New Roman" w:hAnsi="Times New Roman" w:cs="Times New Roman"/>
-          <w:sz w:val="32"/>
-          <w:szCs w:val="32"/>
+          <w:sz w:val="24"/>
+          <w:szCs w:val="24"/>
         </w:rPr>
         <w:t>i</w:t>
       </w:r>
@@ -8945,17 +8711,17 @@
       <w:r>
         <w:rPr>
           <w:rFonts w:ascii="Times New Roman" w:hAnsi="Times New Roman" w:cs="Times New Roman"/>
-          <w:sz w:val="32"/>
-          <w:szCs w:val="32"/>
-        </w:rPr>
-        <w:t xml:space="preserve"> </w:t>
-      </w:r>
-      <w:proofErr w:type="spellStart"/>
-      <w:r>
-        <w:rPr>
-          <w:rFonts w:ascii="Times New Roman" w:hAnsi="Times New Roman" w:cs="Times New Roman"/>
-          <w:sz w:val="32"/>
-          <w:szCs w:val="32"/>
+          <w:sz w:val="24"/>
+          <w:szCs w:val="24"/>
+        </w:rPr>
+        <w:t xml:space="preserve"> </w:t>
+      </w:r>
+      <w:proofErr w:type="spellStart"/>
+      <w:r>
+        <w:rPr>
+          <w:rFonts w:ascii="Times New Roman" w:hAnsi="Times New Roman" w:cs="Times New Roman"/>
+          <w:sz w:val="24"/>
+          <w:szCs w:val="24"/>
         </w:rPr>
         <w:t>Moderatorii</w:t>
       </w:r>
@@ -8963,8 +8729,8 @@
       <w:r>
         <w:rPr>
           <w:rFonts w:ascii="Times New Roman" w:hAnsi="Times New Roman" w:cs="Times New Roman"/>
-          <w:sz w:val="32"/>
-          <w:szCs w:val="32"/>
+          <w:sz w:val="24"/>
+          <w:szCs w:val="24"/>
         </w:rPr>
         <w:t xml:space="preserve">, </w:t>
       </w:r>
@@ -8972,8 +8738,8 @@
       <w:r>
         <w:rPr>
           <w:rFonts w:ascii="Times New Roman" w:hAnsi="Times New Roman" w:cs="Times New Roman"/>
-          <w:sz w:val="32"/>
-          <w:szCs w:val="32"/>
+          <w:sz w:val="24"/>
+          <w:szCs w:val="24"/>
         </w:rPr>
         <w:t>vor</w:t>
       </w:r>
@@ -8981,17 +8747,17 @@
       <w:r>
         <w:rPr>
           <w:rFonts w:ascii="Times New Roman" w:hAnsi="Times New Roman" w:cs="Times New Roman"/>
-          <w:sz w:val="32"/>
-          <w:szCs w:val="32"/>
-        </w:rPr>
-        <w:t xml:space="preserve"> </w:t>
-      </w:r>
-      <w:proofErr w:type="spellStart"/>
-      <w:r>
-        <w:rPr>
-          <w:rFonts w:ascii="Times New Roman" w:hAnsi="Times New Roman" w:cs="Times New Roman"/>
-          <w:sz w:val="32"/>
-          <w:szCs w:val="32"/>
+          <w:sz w:val="24"/>
+          <w:szCs w:val="24"/>
+        </w:rPr>
+        <w:t xml:space="preserve"> </w:t>
+      </w:r>
+      <w:proofErr w:type="spellStart"/>
+      <w:r>
+        <w:rPr>
+          <w:rFonts w:ascii="Times New Roman" w:hAnsi="Times New Roman" w:cs="Times New Roman"/>
+          <w:sz w:val="24"/>
+          <w:szCs w:val="24"/>
         </w:rPr>
         <w:t>putea</w:t>
       </w:r>
@@ -8999,17 +8765,17 @@
       <w:r>
         <w:rPr>
           <w:rFonts w:ascii="Times New Roman" w:hAnsi="Times New Roman" w:cs="Times New Roman"/>
-          <w:sz w:val="32"/>
-          <w:szCs w:val="32"/>
-        </w:rPr>
-        <w:t xml:space="preserve"> </w:t>
-      </w:r>
-      <w:proofErr w:type="spellStart"/>
-      <w:r>
-        <w:rPr>
-          <w:rFonts w:ascii="Times New Roman" w:hAnsi="Times New Roman" w:cs="Times New Roman"/>
-          <w:sz w:val="32"/>
-          <w:szCs w:val="32"/>
+          <w:sz w:val="24"/>
+          <w:szCs w:val="24"/>
+        </w:rPr>
+        <w:t xml:space="preserve"> </w:t>
+      </w:r>
+      <w:proofErr w:type="spellStart"/>
+      <w:r>
+        <w:rPr>
+          <w:rFonts w:ascii="Times New Roman" w:hAnsi="Times New Roman" w:cs="Times New Roman"/>
+          <w:sz w:val="24"/>
+          <w:szCs w:val="24"/>
         </w:rPr>
         <w:t>modifica</w:t>
       </w:r>
@@ -9017,17 +8783,17 @@
       <w:r>
         <w:rPr>
           <w:rFonts w:ascii="Times New Roman" w:hAnsi="Times New Roman" w:cs="Times New Roman"/>
-          <w:sz w:val="32"/>
-          <w:szCs w:val="32"/>
-        </w:rPr>
-        <w:t xml:space="preserve"> </w:t>
-      </w:r>
-      <w:proofErr w:type="spellStart"/>
-      <w:r>
-        <w:rPr>
-          <w:rFonts w:ascii="Times New Roman" w:hAnsi="Times New Roman" w:cs="Times New Roman"/>
-          <w:sz w:val="32"/>
-          <w:szCs w:val="32"/>
+          <w:sz w:val="24"/>
+          <w:szCs w:val="24"/>
+        </w:rPr>
+        <w:t xml:space="preserve"> </w:t>
+      </w:r>
+      <w:proofErr w:type="spellStart"/>
+      <w:r>
+        <w:rPr>
+          <w:rFonts w:ascii="Times New Roman" w:hAnsi="Times New Roman" w:cs="Times New Roman"/>
+          <w:sz w:val="24"/>
+          <w:szCs w:val="24"/>
         </w:rPr>
         <w:t>informațiile</w:t>
       </w:r>
@@ -9035,17 +8801,17 @@
       <w:r>
         <w:rPr>
           <w:rFonts w:ascii="Times New Roman" w:hAnsi="Times New Roman" w:cs="Times New Roman"/>
-          <w:sz w:val="32"/>
-          <w:szCs w:val="32"/>
-        </w:rPr>
-        <w:t xml:space="preserve"> </w:t>
-      </w:r>
-      <w:proofErr w:type="spellStart"/>
-      <w:r>
-        <w:rPr>
-          <w:rFonts w:ascii="Times New Roman" w:hAnsi="Times New Roman" w:cs="Times New Roman"/>
-          <w:sz w:val="32"/>
-          <w:szCs w:val="32"/>
+          <w:sz w:val="24"/>
+          <w:szCs w:val="24"/>
+        </w:rPr>
+        <w:t xml:space="preserve"> </w:t>
+      </w:r>
+      <w:proofErr w:type="spellStart"/>
+      <w:r>
+        <w:rPr>
+          <w:rFonts w:ascii="Times New Roman" w:hAnsi="Times New Roman" w:cs="Times New Roman"/>
+          <w:sz w:val="24"/>
+          <w:szCs w:val="24"/>
         </w:rPr>
         <w:t>deja</w:t>
       </w:r>
@@ -9053,17 +8819,17 @@
       <w:r>
         <w:rPr>
           <w:rFonts w:ascii="Times New Roman" w:hAnsi="Times New Roman" w:cs="Times New Roman"/>
-          <w:sz w:val="32"/>
-          <w:szCs w:val="32"/>
-        </w:rPr>
-        <w:t xml:space="preserve"> </w:t>
-      </w:r>
-      <w:proofErr w:type="spellStart"/>
-      <w:r>
-        <w:rPr>
-          <w:rFonts w:ascii="Times New Roman" w:hAnsi="Times New Roman" w:cs="Times New Roman"/>
-          <w:sz w:val="32"/>
-          <w:szCs w:val="32"/>
+          <w:sz w:val="24"/>
+          <w:szCs w:val="24"/>
+        </w:rPr>
+        <w:t xml:space="preserve"> </w:t>
+      </w:r>
+      <w:proofErr w:type="spellStart"/>
+      <w:r>
+        <w:rPr>
+          <w:rFonts w:ascii="Times New Roman" w:hAnsi="Times New Roman" w:cs="Times New Roman"/>
+          <w:sz w:val="24"/>
+          <w:szCs w:val="24"/>
         </w:rPr>
         <w:t>existente</w:t>
       </w:r>
@@ -9071,8 +8837,8 @@
       <w:r>
         <w:rPr>
           <w:rFonts w:ascii="Times New Roman" w:hAnsi="Times New Roman" w:cs="Times New Roman"/>
-          <w:sz w:val="32"/>
-          <w:szCs w:val="32"/>
+          <w:sz w:val="24"/>
+          <w:szCs w:val="24"/>
         </w:rPr>
         <w:t xml:space="preserve"> pe site, </w:t>
       </w:r>
@@ -9080,8 +8846,8 @@
       <w:r>
         <w:rPr>
           <w:rFonts w:ascii="Times New Roman" w:hAnsi="Times New Roman" w:cs="Times New Roman"/>
-          <w:sz w:val="32"/>
-          <w:szCs w:val="32"/>
+          <w:sz w:val="24"/>
+          <w:szCs w:val="24"/>
         </w:rPr>
         <w:t>vor</w:t>
       </w:r>
@@ -9089,8 +8855,8 @@
       <w:r>
         <w:rPr>
           <w:rFonts w:ascii="Times New Roman" w:hAnsi="Times New Roman" w:cs="Times New Roman"/>
-          <w:sz w:val="32"/>
-          <w:szCs w:val="32"/>
+          <w:sz w:val="24"/>
+          <w:szCs w:val="24"/>
         </w:rPr>
         <w:t xml:space="preserve"> face manage la </w:t>
       </w:r>
@@ -9098,8 +8864,8 @@
       <w:r>
         <w:rPr>
           <w:rFonts w:ascii="Times New Roman" w:hAnsi="Times New Roman" w:cs="Times New Roman"/>
-          <w:sz w:val="32"/>
-          <w:szCs w:val="32"/>
+          <w:sz w:val="24"/>
+          <w:szCs w:val="24"/>
         </w:rPr>
         <w:t>lista</w:t>
       </w:r>
@@ -9107,8 +8873,8 @@
       <w:r>
         <w:rPr>
           <w:rFonts w:ascii="Times New Roman" w:hAnsi="Times New Roman" w:cs="Times New Roman"/>
-          <w:sz w:val="32"/>
-          <w:szCs w:val="32"/>
+          <w:sz w:val="24"/>
+          <w:szCs w:val="24"/>
         </w:rPr>
         <w:t xml:space="preserve"> cu </w:t>
       </w:r>
@@ -9116,8 +8882,8 @@
       <w:r>
         <w:rPr>
           <w:rFonts w:ascii="Times New Roman" w:hAnsi="Times New Roman" w:cs="Times New Roman"/>
-          <w:sz w:val="32"/>
-          <w:szCs w:val="32"/>
+          <w:sz w:val="24"/>
+          <w:szCs w:val="24"/>
         </w:rPr>
         <w:t>medicamente</w:t>
       </w:r>
@@ -9125,17 +8891,17 @@
       <w:r>
         <w:rPr>
           <w:rFonts w:ascii="Times New Roman" w:hAnsi="Times New Roman" w:cs="Times New Roman"/>
-          <w:sz w:val="32"/>
-          <w:szCs w:val="32"/>
-        </w:rPr>
-        <w:t xml:space="preserve"> </w:t>
-      </w:r>
-      <w:proofErr w:type="spellStart"/>
-      <w:r>
-        <w:rPr>
-          <w:rFonts w:ascii="Times New Roman" w:hAnsi="Times New Roman" w:cs="Times New Roman"/>
-          <w:sz w:val="32"/>
-          <w:szCs w:val="32"/>
+          <w:sz w:val="24"/>
+          <w:szCs w:val="24"/>
+        </w:rPr>
+        <w:t xml:space="preserve"> </w:t>
+      </w:r>
+      <w:proofErr w:type="spellStart"/>
+      <w:r>
+        <w:rPr>
+          <w:rFonts w:ascii="Times New Roman" w:hAnsi="Times New Roman" w:cs="Times New Roman"/>
+          <w:sz w:val="24"/>
+          <w:szCs w:val="24"/>
         </w:rPr>
         <w:t>pusa</w:t>
       </w:r>
@@ -9143,8 +8909,8 @@
       <w:r>
         <w:rPr>
           <w:rFonts w:ascii="Times New Roman" w:hAnsi="Times New Roman" w:cs="Times New Roman"/>
-          <w:sz w:val="32"/>
-          <w:szCs w:val="32"/>
+          <w:sz w:val="24"/>
+          <w:szCs w:val="24"/>
         </w:rPr>
         <w:t xml:space="preserve"> la </w:t>
       </w:r>
@@ -9152,8 +8918,8 @@
       <w:r>
         <w:rPr>
           <w:rFonts w:ascii="Times New Roman" w:hAnsi="Times New Roman" w:cs="Times New Roman"/>
-          <w:sz w:val="32"/>
-          <w:szCs w:val="32"/>
+          <w:sz w:val="24"/>
+          <w:szCs w:val="24"/>
         </w:rPr>
         <w:t>dispoziție</w:t>
       </w:r>
@@ -9161,8 +8927,8 @@
       <w:r>
         <w:rPr>
           <w:rFonts w:ascii="Times New Roman" w:hAnsi="Times New Roman" w:cs="Times New Roman"/>
-          <w:sz w:val="32"/>
-          <w:szCs w:val="32"/>
+          <w:sz w:val="24"/>
+          <w:szCs w:val="24"/>
         </w:rPr>
         <w:t xml:space="preserve"> de site, </w:t>
       </w:r>
@@ -9170,8 +8936,8 @@
       <w:r>
         <w:rPr>
           <w:rFonts w:ascii="Times New Roman" w:hAnsi="Times New Roman" w:cs="Times New Roman"/>
-          <w:sz w:val="32"/>
-          <w:szCs w:val="32"/>
+          <w:sz w:val="24"/>
+          <w:szCs w:val="24"/>
         </w:rPr>
         <w:t>și</w:t>
       </w:r>
@@ -9179,17 +8945,17 @@
       <w:r>
         <w:rPr>
           <w:rFonts w:ascii="Times New Roman" w:hAnsi="Times New Roman" w:cs="Times New Roman"/>
-          <w:sz w:val="32"/>
-          <w:szCs w:val="32"/>
-        </w:rPr>
-        <w:t xml:space="preserve"> </w:t>
-      </w:r>
-      <w:proofErr w:type="spellStart"/>
-      <w:r>
-        <w:rPr>
-          <w:rFonts w:ascii="Times New Roman" w:hAnsi="Times New Roman" w:cs="Times New Roman"/>
-          <w:sz w:val="32"/>
-          <w:szCs w:val="32"/>
+          <w:sz w:val="24"/>
+          <w:szCs w:val="24"/>
+        </w:rPr>
+        <w:t xml:space="preserve"> </w:t>
+      </w:r>
+      <w:proofErr w:type="spellStart"/>
+      <w:r>
+        <w:rPr>
+          <w:rFonts w:ascii="Times New Roman" w:hAnsi="Times New Roman" w:cs="Times New Roman"/>
+          <w:sz w:val="24"/>
+          <w:szCs w:val="24"/>
         </w:rPr>
         <w:t>vor</w:t>
       </w:r>
@@ -9197,8 +8963,8 @@
       <w:r>
         <w:rPr>
           <w:rFonts w:ascii="Times New Roman" w:hAnsi="Times New Roman" w:cs="Times New Roman"/>
-          <w:sz w:val="32"/>
-          <w:szCs w:val="32"/>
+          <w:sz w:val="24"/>
+          <w:szCs w:val="24"/>
         </w:rPr>
         <w:t xml:space="preserve"> fi </w:t>
       </w:r>
@@ -9206,8 +8972,8 @@
       <w:r>
         <w:rPr>
           <w:rFonts w:ascii="Times New Roman" w:hAnsi="Times New Roman" w:cs="Times New Roman"/>
-          <w:sz w:val="32"/>
-          <w:szCs w:val="32"/>
+          <w:sz w:val="24"/>
+          <w:szCs w:val="24"/>
         </w:rPr>
         <w:t>cei</w:t>
       </w:r>
@@ -9215,8 +8981,8 @@
       <w:r>
         <w:rPr>
           <w:rFonts w:ascii="Times New Roman" w:hAnsi="Times New Roman" w:cs="Times New Roman"/>
-          <w:sz w:val="32"/>
-          <w:szCs w:val="32"/>
+          <w:sz w:val="24"/>
+          <w:szCs w:val="24"/>
         </w:rPr>
         <w:t xml:space="preserve"> care </w:t>
       </w:r>
@@ -9224,8 +8990,8 @@
       <w:r>
         <w:rPr>
           <w:rFonts w:ascii="Times New Roman" w:hAnsi="Times New Roman" w:cs="Times New Roman"/>
-          <w:sz w:val="32"/>
-          <w:szCs w:val="32"/>
+          <w:sz w:val="24"/>
+          <w:szCs w:val="24"/>
         </w:rPr>
         <w:t>vor</w:t>
       </w:r>
@@ -9233,17 +8999,17 @@
       <w:r>
         <w:rPr>
           <w:rFonts w:ascii="Times New Roman" w:hAnsi="Times New Roman" w:cs="Times New Roman"/>
-          <w:sz w:val="32"/>
-          <w:szCs w:val="32"/>
-        </w:rPr>
-        <w:t xml:space="preserve"> </w:t>
-      </w:r>
-      <w:proofErr w:type="spellStart"/>
-      <w:r>
-        <w:rPr>
-          <w:rFonts w:ascii="Times New Roman" w:hAnsi="Times New Roman" w:cs="Times New Roman"/>
-          <w:sz w:val="32"/>
-          <w:szCs w:val="32"/>
+          <w:sz w:val="24"/>
+          <w:szCs w:val="24"/>
+        </w:rPr>
+        <w:t xml:space="preserve"> </w:t>
+      </w:r>
+      <w:proofErr w:type="spellStart"/>
+      <w:r>
+        <w:rPr>
+          <w:rFonts w:ascii="Times New Roman" w:hAnsi="Times New Roman" w:cs="Times New Roman"/>
+          <w:sz w:val="24"/>
+          <w:szCs w:val="24"/>
         </w:rPr>
         <w:t>raspunde</w:t>
       </w:r>
@@ -9251,8 +9017,8 @@
       <w:r>
         <w:rPr>
           <w:rFonts w:ascii="Times New Roman" w:hAnsi="Times New Roman" w:cs="Times New Roman"/>
-          <w:sz w:val="32"/>
-          <w:szCs w:val="32"/>
+          <w:sz w:val="24"/>
+          <w:szCs w:val="24"/>
         </w:rPr>
         <w:t xml:space="preserve"> la </w:t>
       </w:r>
@@ -9260,8 +9026,8 @@
       <w:r>
         <w:rPr>
           <w:rFonts w:ascii="Times New Roman" w:hAnsi="Times New Roman" w:cs="Times New Roman"/>
-          <w:sz w:val="32"/>
-          <w:szCs w:val="32"/>
+          <w:sz w:val="24"/>
+          <w:szCs w:val="24"/>
         </w:rPr>
         <w:t>intrebarile</w:t>
       </w:r>
@@ -9269,17 +9035,17 @@
       <w:r>
         <w:rPr>
           <w:rFonts w:ascii="Times New Roman" w:hAnsi="Times New Roman" w:cs="Times New Roman"/>
-          <w:sz w:val="32"/>
-          <w:szCs w:val="32"/>
-        </w:rPr>
-        <w:t xml:space="preserve"> </w:t>
-      </w:r>
-      <w:proofErr w:type="spellStart"/>
-      <w:r>
-        <w:rPr>
-          <w:rFonts w:ascii="Times New Roman" w:hAnsi="Times New Roman" w:cs="Times New Roman"/>
-          <w:sz w:val="32"/>
-          <w:szCs w:val="32"/>
+          <w:sz w:val="24"/>
+          <w:szCs w:val="24"/>
+        </w:rPr>
+        <w:t xml:space="preserve"> </w:t>
+      </w:r>
+      <w:proofErr w:type="spellStart"/>
+      <w:r>
+        <w:rPr>
+          <w:rFonts w:ascii="Times New Roman" w:hAnsi="Times New Roman" w:cs="Times New Roman"/>
+          <w:sz w:val="24"/>
+          <w:szCs w:val="24"/>
         </w:rPr>
         <w:t>adresate</w:t>
       </w:r>
@@ -9287,8 +9053,8 @@
       <w:r>
         <w:rPr>
           <w:rFonts w:ascii="Times New Roman" w:hAnsi="Times New Roman" w:cs="Times New Roman"/>
-          <w:sz w:val="32"/>
-          <w:szCs w:val="32"/>
+          <w:sz w:val="24"/>
+          <w:szCs w:val="24"/>
         </w:rPr>
         <w:t xml:space="preserve"> de </w:t>
       </w:r>
@@ -9296,8 +9062,8 @@
       <w:r>
         <w:rPr>
           <w:rFonts w:ascii="Times New Roman" w:hAnsi="Times New Roman" w:cs="Times New Roman"/>
-          <w:sz w:val="32"/>
-          <w:szCs w:val="32"/>
+          <w:sz w:val="24"/>
+          <w:szCs w:val="24"/>
         </w:rPr>
         <w:t>ceilalți</w:t>
       </w:r>
@@ -9305,17 +9071,17 @@
       <w:r>
         <w:rPr>
           <w:rFonts w:ascii="Times New Roman" w:hAnsi="Times New Roman" w:cs="Times New Roman"/>
-          <w:sz w:val="32"/>
-          <w:szCs w:val="32"/>
-        </w:rPr>
-        <w:t xml:space="preserve"> </w:t>
-      </w:r>
-      <w:proofErr w:type="spellStart"/>
-      <w:r>
-        <w:rPr>
-          <w:rFonts w:ascii="Times New Roman" w:hAnsi="Times New Roman" w:cs="Times New Roman"/>
-          <w:sz w:val="32"/>
-          <w:szCs w:val="32"/>
+          <w:sz w:val="24"/>
+          <w:szCs w:val="24"/>
+        </w:rPr>
+        <w:t xml:space="preserve"> </w:t>
+      </w:r>
+      <w:proofErr w:type="spellStart"/>
+      <w:r>
+        <w:rPr>
+          <w:rFonts w:ascii="Times New Roman" w:hAnsi="Times New Roman" w:cs="Times New Roman"/>
+          <w:sz w:val="24"/>
+          <w:szCs w:val="24"/>
         </w:rPr>
         <w:t>useri</w:t>
       </w:r>
@@ -9323,8 +9089,8 @@
       <w:r>
         <w:rPr>
           <w:rFonts w:ascii="Times New Roman" w:hAnsi="Times New Roman" w:cs="Times New Roman"/>
-          <w:sz w:val="32"/>
-          <w:szCs w:val="32"/>
+          <w:sz w:val="24"/>
+          <w:szCs w:val="24"/>
         </w:rPr>
         <w:t xml:space="preserve">(de ex: </w:t>
       </w:r>
@@ -9332,8 +9098,8 @@
       <w:r>
         <w:rPr>
           <w:rFonts w:ascii="Times New Roman" w:hAnsi="Times New Roman" w:cs="Times New Roman"/>
-          <w:sz w:val="32"/>
-          <w:szCs w:val="32"/>
+          <w:sz w:val="24"/>
+          <w:szCs w:val="24"/>
         </w:rPr>
         <w:t>Daca</w:t>
       </w:r>
@@ -9341,8 +9107,8 @@
       <w:r>
         <w:rPr>
           <w:rFonts w:ascii="Times New Roman" w:hAnsi="Times New Roman" w:cs="Times New Roman"/>
-          <w:sz w:val="32"/>
-          <w:szCs w:val="32"/>
+          <w:sz w:val="24"/>
+          <w:szCs w:val="24"/>
         </w:rPr>
         <w:t xml:space="preserve"> un medic a </w:t>
       </w:r>
@@ -9350,8 +9116,8 @@
       <w:r>
         <w:rPr>
           <w:rFonts w:ascii="Times New Roman" w:hAnsi="Times New Roman" w:cs="Times New Roman"/>
-          <w:sz w:val="32"/>
-          <w:szCs w:val="32"/>
+          <w:sz w:val="24"/>
+          <w:szCs w:val="24"/>
         </w:rPr>
         <w:t>constatat</w:t>
       </w:r>
@@ -9359,8 +9125,8 @@
       <w:r>
         <w:rPr>
           <w:rFonts w:ascii="Times New Roman" w:hAnsi="Times New Roman" w:cs="Times New Roman"/>
-          <w:sz w:val="32"/>
-          <w:szCs w:val="32"/>
+          <w:sz w:val="24"/>
+          <w:szCs w:val="24"/>
         </w:rPr>
         <w:t xml:space="preserve"> ca </w:t>
       </w:r>
@@ -9368,18 +9134,17 @@
       <w:r>
         <w:rPr>
           <w:rFonts w:ascii="Times New Roman" w:hAnsi="Times New Roman" w:cs="Times New Roman"/>
-          <w:sz w:val="32"/>
-          <w:szCs w:val="32"/>
-        </w:rPr>
-        <w:lastRenderedPageBreak/>
+          <w:sz w:val="24"/>
+          <w:szCs w:val="24"/>
+        </w:rPr>
         <w:t>cineva</w:t>
       </w:r>
       <w:proofErr w:type="spellEnd"/>
       <w:r>
         <w:rPr>
           <w:rFonts w:ascii="Times New Roman" w:hAnsi="Times New Roman" w:cs="Times New Roman"/>
-          <w:sz w:val="32"/>
-          <w:szCs w:val="32"/>
+          <w:sz w:val="24"/>
+          <w:szCs w:val="24"/>
         </w:rPr>
         <w:t xml:space="preserve"> care nu are </w:t>
       </w:r>
@@ -9387,8 +9152,8 @@
       <w:r>
         <w:rPr>
           <w:rFonts w:ascii="Times New Roman" w:hAnsi="Times New Roman" w:cs="Times New Roman"/>
-          <w:sz w:val="32"/>
-          <w:szCs w:val="32"/>
+          <w:sz w:val="24"/>
+          <w:szCs w:val="24"/>
         </w:rPr>
         <w:t>acces</w:t>
       </w:r>
@@ -9396,17 +9161,17 @@
       <w:r>
         <w:rPr>
           <w:rFonts w:ascii="Times New Roman" w:hAnsi="Times New Roman" w:cs="Times New Roman"/>
-          <w:sz w:val="32"/>
-          <w:szCs w:val="32"/>
-        </w:rPr>
-        <w:t xml:space="preserve"> </w:t>
-      </w:r>
-      <w:proofErr w:type="spellStart"/>
-      <w:r>
-        <w:rPr>
-          <w:rFonts w:ascii="Times New Roman" w:hAnsi="Times New Roman" w:cs="Times New Roman"/>
-          <w:sz w:val="32"/>
-          <w:szCs w:val="32"/>
+          <w:sz w:val="24"/>
+          <w:szCs w:val="24"/>
+        </w:rPr>
+        <w:t xml:space="preserve"> </w:t>
+      </w:r>
+      <w:proofErr w:type="spellStart"/>
+      <w:r>
+        <w:rPr>
+          <w:rFonts w:ascii="Times New Roman" w:hAnsi="Times New Roman" w:cs="Times New Roman"/>
+          <w:sz w:val="24"/>
+          <w:szCs w:val="24"/>
         </w:rPr>
         <w:t>i</w:t>
       </w:r>
@@ -9414,8 +9179,8 @@
       <w:r>
         <w:rPr>
           <w:rFonts w:ascii="Times New Roman" w:hAnsi="Times New Roman" w:cs="Times New Roman"/>
-          <w:sz w:val="32"/>
-          <w:szCs w:val="32"/>
+          <w:sz w:val="24"/>
+          <w:szCs w:val="24"/>
         </w:rPr>
         <w:t xml:space="preserve">-a </w:t>
       </w:r>
@@ -9423,8 +9188,8 @@
       <w:r>
         <w:rPr>
           <w:rFonts w:ascii="Times New Roman" w:hAnsi="Times New Roman" w:cs="Times New Roman"/>
-          <w:sz w:val="32"/>
-          <w:szCs w:val="32"/>
+          <w:sz w:val="24"/>
+          <w:szCs w:val="24"/>
         </w:rPr>
         <w:t>intrat</w:t>
       </w:r>
@@ -9432,8 +9197,8 @@
       <w:r>
         <w:rPr>
           <w:rFonts w:ascii="Times New Roman" w:hAnsi="Times New Roman" w:cs="Times New Roman"/>
-          <w:sz w:val="32"/>
-          <w:szCs w:val="32"/>
+          <w:sz w:val="24"/>
+          <w:szCs w:val="24"/>
         </w:rPr>
         <w:t xml:space="preserve"> pe </w:t>
       </w:r>
@@ -9441,8 +9206,8 @@
       <w:r>
         <w:rPr>
           <w:rFonts w:ascii="Times New Roman" w:hAnsi="Times New Roman" w:cs="Times New Roman"/>
-          <w:sz w:val="32"/>
-          <w:szCs w:val="32"/>
+          <w:sz w:val="24"/>
+          <w:szCs w:val="24"/>
         </w:rPr>
         <w:t>cont</w:t>
       </w:r>
@@ -9450,16 +9215,16 @@
       <w:r>
         <w:rPr>
           <w:rFonts w:ascii="Times New Roman" w:hAnsi="Times New Roman" w:cs="Times New Roman"/>
-          <w:sz w:val="32"/>
-          <w:szCs w:val="32"/>
-        </w:rPr>
-        <w:t xml:space="preserve"> </w:t>
-      </w:r>
-      <w:r>
-        <w:rPr>
-          <w:rFonts w:ascii="Times New Roman" w:hAnsi="Times New Roman" w:cs="Times New Roman"/>
-          <w:sz w:val="32"/>
-          <w:szCs w:val="32"/>
+          <w:sz w:val="24"/>
+          <w:szCs w:val="24"/>
+        </w:rPr>
+        <w:t xml:space="preserve"> </w:t>
+      </w:r>
+      <w:r>
+        <w:rPr>
+          <w:rFonts w:ascii="Times New Roman" w:hAnsi="Times New Roman" w:cs="Times New Roman"/>
+          <w:sz w:val="24"/>
+          <w:szCs w:val="24"/>
           <w:lang w:val="ro-RO"/>
         </w:rPr>
         <w:t>și a adaugat o consultatie care nu trebuia să fie, acesta va trebui sa mearga la categoria „Raports”  și să intre in contact cu un moderator pentru a fi rezolvată această situație</w:t>
@@ -9467,8 +9232,8 @@
       <w:r>
         <w:rPr>
           <w:rFonts w:ascii="Times New Roman" w:hAnsi="Times New Roman" w:cs="Times New Roman"/>
-          <w:sz w:val="32"/>
-          <w:szCs w:val="32"/>
+          <w:sz w:val="24"/>
+          <w:szCs w:val="24"/>
         </w:rPr>
         <w:t>).</w:t>
       </w:r>
@@ -9486,7 +9251,11 @@
           <w:lang w:val="ro-RO"/>
         </w:rPr>
       </w:pPr>
-      <w:r>
+    </w:p>
+    <w:p>
+      <w:pPr>
+        <w:spacing w:before="30" w:after="0" w:line="360" w:lineRule="auto"/>
+        <w:jc w:val="center"/>
         <w:rPr>
           <w:rFonts w:ascii="Times New Roman" w:hAnsi="Times New Roman" w:cs="Times New Roman"/>
           <w:b/>
@@ -9495,8 +9264,7 @@
           <w:szCs w:val="36"/>
           <w:lang w:val="ro-RO"/>
         </w:rPr>
-        <w:t>Cerințe funcționale</w:t>
-      </w:r>
+      </w:pPr>
     </w:p>
     <w:p>
       <w:pPr>
@@ -9515,39 +9283,81 @@
     <w:p>
       <w:pPr>
         <w:spacing w:before="30" w:after="0" w:line="360" w:lineRule="auto"/>
-        <w:rPr>
-          <w:rFonts w:ascii="Times New Roman" w:hAnsi="Times New Roman" w:cs="Times New Roman"/>
-          <w:sz w:val="32"/>
-          <w:szCs w:val="32"/>
-          <w:lang w:val="ro-RO"/>
-        </w:rPr>
-      </w:pPr>
-    </w:p>
-    <w:p>
-      <w:pPr>
-        <w:spacing w:before="30" w:after="0" w:line="360" w:lineRule="auto"/>
-        <w:rPr>
-          <w:rFonts w:ascii="Times New Roman" w:hAnsi="Times New Roman" w:cs="Times New Roman"/>
-          <w:sz w:val="32"/>
-          <w:szCs w:val="32"/>
-          <w:lang w:val="ro-RO"/>
-        </w:rPr>
-      </w:pPr>
-    </w:p>
-    <w:p>
-      <w:pPr>
-        <w:spacing w:before="30" w:after="0" w:line="360" w:lineRule="auto"/>
-        <w:rPr>
-          <w:rFonts w:ascii="Times New Roman" w:hAnsi="Times New Roman" w:cs="Times New Roman"/>
-          <w:sz w:val="32"/>
-          <w:szCs w:val="32"/>
-        </w:rPr>
-      </w:pPr>
-      <w:r>
-        <w:rPr>
-          <w:rFonts w:ascii="Times New Roman" w:hAnsi="Times New Roman" w:cs="Times New Roman"/>
-          <w:sz w:val="32"/>
-          <w:szCs w:val="32"/>
+        <w:jc w:val="center"/>
+        <w:rPr>
+          <w:rFonts w:ascii="Times New Roman" w:hAnsi="Times New Roman" w:cs="Times New Roman"/>
+          <w:b/>
+          <w:i/>
+          <w:sz w:val="36"/>
+          <w:szCs w:val="36"/>
+          <w:lang w:val="ro-RO"/>
+        </w:rPr>
+      </w:pPr>
+      <w:bookmarkStart w:id="6" w:name="_GoBack"/>
+      <w:bookmarkEnd w:id="6"/>
+      <w:r>
+        <w:rPr>
+          <w:rFonts w:ascii="Times New Roman" w:hAnsi="Times New Roman" w:cs="Times New Roman"/>
+          <w:b/>
+          <w:i/>
+          <w:sz w:val="36"/>
+          <w:szCs w:val="36"/>
+          <w:lang w:val="ro-RO"/>
+        </w:rPr>
+        <w:lastRenderedPageBreak/>
+        <w:t>Cerințe funcționale</w:t>
+      </w:r>
+    </w:p>
+    <w:p>
+      <w:pPr>
+        <w:spacing w:before="30" w:after="0" w:line="360" w:lineRule="auto"/>
+        <w:jc w:val="center"/>
+        <w:rPr>
+          <w:rFonts w:ascii="Times New Roman" w:hAnsi="Times New Roman" w:cs="Times New Roman"/>
+          <w:b/>
+          <w:i/>
+          <w:sz w:val="36"/>
+          <w:szCs w:val="36"/>
+          <w:lang w:val="ro-RO"/>
+        </w:rPr>
+      </w:pPr>
+    </w:p>
+    <w:p>
+      <w:pPr>
+        <w:spacing w:before="30" w:after="0" w:line="360" w:lineRule="auto"/>
+        <w:rPr>
+          <w:rFonts w:ascii="Times New Roman" w:hAnsi="Times New Roman" w:cs="Times New Roman"/>
+          <w:sz w:val="32"/>
+          <w:szCs w:val="32"/>
+          <w:lang w:val="ro-RO"/>
+        </w:rPr>
+      </w:pPr>
+    </w:p>
+    <w:p>
+      <w:pPr>
+        <w:spacing w:before="30" w:after="0" w:line="360" w:lineRule="auto"/>
+        <w:rPr>
+          <w:rFonts w:ascii="Times New Roman" w:hAnsi="Times New Roman" w:cs="Times New Roman"/>
+          <w:sz w:val="32"/>
+          <w:szCs w:val="32"/>
+          <w:lang w:val="ro-RO"/>
+        </w:rPr>
+      </w:pPr>
+    </w:p>
+    <w:p>
+      <w:pPr>
+        <w:spacing w:before="30" w:after="0" w:line="360" w:lineRule="auto"/>
+        <w:rPr>
+          <w:rFonts w:ascii="Times New Roman" w:hAnsi="Times New Roman" w:cs="Times New Roman"/>
+          <w:sz w:val="24"/>
+          <w:szCs w:val="24"/>
+        </w:rPr>
+      </w:pPr>
+      <w:r>
+        <w:rPr>
+          <w:rFonts w:ascii="Times New Roman" w:hAnsi="Times New Roman" w:cs="Times New Roman"/>
+          <w:sz w:val="24"/>
+          <w:szCs w:val="24"/>
           <w:lang w:val="ro-RO"/>
         </w:rPr>
         <w:t xml:space="preserve">    *</w:t>
@@ -9555,8 +9365,8 @@
       <w:r>
         <w:rPr>
           <w:rFonts w:ascii="Times New Roman" w:hAnsi="Times New Roman" w:cs="Times New Roman"/>
-          <w:sz w:val="32"/>
-          <w:szCs w:val="32"/>
+          <w:sz w:val="24"/>
+          <w:szCs w:val="24"/>
         </w:rPr>
         <w:t>[</w:t>
       </w:r>
@@ -9564,8 +9374,8 @@
       <w:r>
         <w:rPr>
           <w:rFonts w:ascii="Times New Roman" w:hAnsi="Times New Roman" w:cs="Times New Roman"/>
-          <w:sz w:val="32"/>
-          <w:szCs w:val="32"/>
+          <w:sz w:val="24"/>
+          <w:szCs w:val="24"/>
         </w:rPr>
         <w:t>Logare</w:t>
       </w:r>
@@ -9573,25 +9383,25 @@
       <w:r>
         <w:rPr>
           <w:rFonts w:ascii="Times New Roman" w:hAnsi="Times New Roman" w:cs="Times New Roman"/>
-          <w:sz w:val="32"/>
-          <w:szCs w:val="32"/>
+          <w:sz w:val="24"/>
+          <w:szCs w:val="24"/>
         </w:rPr>
         <w:t>]</w:t>
       </w:r>
       <w:r>
         <w:rPr>
           <w:rFonts w:ascii="Times New Roman" w:hAnsi="Times New Roman" w:cs="Times New Roman"/>
-          <w:sz w:val="32"/>
-          <w:szCs w:val="32"/>
-          <w:lang w:val="ro-RO"/>
-        </w:rPr>
-        <w:t xml:space="preserve"> </w:t>
-      </w:r>
-      <w:r>
-        <w:rPr>
-          <w:rFonts w:ascii="Times New Roman" w:hAnsi="Times New Roman" w:cs="Times New Roman"/>
-          <w:sz w:val="32"/>
-          <w:szCs w:val="32"/>
+          <w:sz w:val="24"/>
+          <w:szCs w:val="24"/>
+          <w:lang w:val="ro-RO"/>
+        </w:rPr>
+        <w:t xml:space="preserve"> </w:t>
+      </w:r>
+      <w:r>
+        <w:rPr>
+          <w:rFonts w:ascii="Times New Roman" w:hAnsi="Times New Roman" w:cs="Times New Roman"/>
+          <w:sz w:val="24"/>
+          <w:szCs w:val="24"/>
           <w:lang w:val="ro-RO"/>
         </w:rPr>
         <w:t>În momentul în care un user va accesa site-ul aplicației, acestuia îi va apărea un formluar de lo</w:t>
@@ -9599,8 +9409,8 @@
       <w:r>
         <w:rPr>
           <w:rFonts w:ascii="Times New Roman" w:hAnsi="Times New Roman" w:cs="Times New Roman"/>
-          <w:sz w:val="32"/>
-          <w:szCs w:val="32"/>
+          <w:sz w:val="24"/>
+          <w:szCs w:val="24"/>
           <w:lang w:val="ro-RO"/>
         </w:rPr>
         <w:t>g</w:t>
@@ -9608,8 +9418,8 @@
       <w:r>
         <w:rPr>
           <w:rFonts w:ascii="Times New Roman" w:hAnsi="Times New Roman" w:cs="Times New Roman"/>
-          <w:sz w:val="32"/>
-          <w:szCs w:val="32"/>
+          <w:sz w:val="24"/>
+          <w:szCs w:val="24"/>
           <w:lang w:val="ro-RO"/>
         </w:rPr>
         <w:t>ar</w:t>
@@ -9617,8 +9427,8 @@
       <w:r>
         <w:rPr>
           <w:rFonts w:ascii="Times New Roman" w:hAnsi="Times New Roman" w:cs="Times New Roman"/>
-          <w:sz w:val="32"/>
-          <w:szCs w:val="32"/>
+          <w:sz w:val="24"/>
+          <w:szCs w:val="24"/>
           <w:lang w:val="ro-RO"/>
         </w:rPr>
         <w:t>e</w:t>
@@ -9626,8 +9436,8 @@
       <w:r>
         <w:rPr>
           <w:rFonts w:ascii="Times New Roman" w:hAnsi="Times New Roman" w:cs="Times New Roman"/>
-          <w:sz w:val="32"/>
-          <w:szCs w:val="32"/>
+          <w:sz w:val="24"/>
+          <w:szCs w:val="24"/>
           <w:lang w:val="ro-RO"/>
         </w:rPr>
         <w:t>.</w:t>
@@ -9638,16 +9448,16 @@
         <w:spacing w:before="30" w:after="0" w:line="360" w:lineRule="auto"/>
         <w:rPr>
           <w:rFonts w:ascii="Times New Roman" w:hAnsi="Times New Roman" w:cs="Times New Roman"/>
-          <w:sz w:val="32"/>
-          <w:szCs w:val="32"/>
-          <w:lang w:val="ro-RO"/>
-        </w:rPr>
-      </w:pPr>
-      <w:r>
-        <w:rPr>
-          <w:rFonts w:ascii="Times New Roman" w:hAnsi="Times New Roman" w:cs="Times New Roman"/>
-          <w:sz w:val="32"/>
-          <w:szCs w:val="32"/>
+          <w:sz w:val="24"/>
+          <w:szCs w:val="24"/>
+          <w:lang w:val="ro-RO"/>
+        </w:rPr>
+      </w:pPr>
+      <w:r>
+        <w:rPr>
+          <w:rFonts w:ascii="Times New Roman" w:hAnsi="Times New Roman" w:cs="Times New Roman"/>
+          <w:sz w:val="24"/>
+          <w:szCs w:val="24"/>
           <w:lang w:val="ro-RO"/>
         </w:rPr>
         <w:t xml:space="preserve">    </w:t>
@@ -9655,8 +9465,8 @@
       <w:r>
         <w:rPr>
           <w:rFonts w:ascii="Times New Roman" w:hAnsi="Times New Roman" w:cs="Times New Roman"/>
-          <w:sz w:val="32"/>
-          <w:szCs w:val="32"/>
+          <w:sz w:val="24"/>
+          <w:szCs w:val="24"/>
           <w:lang w:val="ro-RO"/>
         </w:rPr>
         <w:t>*</w:t>
@@ -9664,8 +9474,8 @@
       <w:r>
         <w:rPr>
           <w:rFonts w:ascii="Times New Roman" w:hAnsi="Times New Roman" w:cs="Times New Roman"/>
-          <w:sz w:val="32"/>
-          <w:szCs w:val="32"/>
+          <w:sz w:val="24"/>
+          <w:szCs w:val="24"/>
           <w:lang w:val="ro-RO"/>
         </w:rPr>
         <w:t>[Înregistrare]</w:t>
@@ -9673,8 +9483,8 @@
       <w:r>
         <w:rPr>
           <w:rFonts w:ascii="Times New Roman" w:hAnsi="Times New Roman" w:cs="Times New Roman"/>
-          <w:sz w:val="32"/>
-          <w:szCs w:val="32"/>
+          <w:sz w:val="24"/>
+          <w:szCs w:val="24"/>
           <w:lang w:val="ro-RO"/>
         </w:rPr>
         <w:t xml:space="preserve"> Dacă cumva acest user nu are un cont, acesta se poate înregistra(fie ca pacient, fie ca medic), accesând unul din butoanele din meniu.</w:t>
@@ -9682,27 +9492,27 @@
       <w:r>
         <w:rPr>
           <w:rFonts w:ascii="Times New Roman" w:hAnsi="Times New Roman" w:cs="Times New Roman"/>
-          <w:sz w:val="32"/>
-          <w:szCs w:val="32"/>
-          <w:lang w:val="ro-RO"/>
-        </w:rPr>
-        <w:t xml:space="preserve"> </w:t>
-      </w:r>
-    </w:p>
-    <w:p>
-      <w:pPr>
-        <w:spacing w:before="30" w:after="0" w:line="360" w:lineRule="auto"/>
-        <w:rPr>
-          <w:rFonts w:ascii="Times New Roman" w:hAnsi="Times New Roman" w:cs="Times New Roman"/>
-          <w:sz w:val="32"/>
-          <w:szCs w:val="32"/>
-        </w:rPr>
-      </w:pPr>
-      <w:r>
-        <w:rPr>
-          <w:rFonts w:ascii="Times New Roman" w:hAnsi="Times New Roman" w:cs="Times New Roman"/>
-          <w:sz w:val="32"/>
-          <w:szCs w:val="32"/>
+          <w:sz w:val="24"/>
+          <w:szCs w:val="24"/>
+          <w:lang w:val="ro-RO"/>
+        </w:rPr>
+        <w:t xml:space="preserve"> </w:t>
+      </w:r>
+    </w:p>
+    <w:p>
+      <w:pPr>
+        <w:spacing w:before="30" w:after="0" w:line="360" w:lineRule="auto"/>
+        <w:rPr>
+          <w:rFonts w:ascii="Times New Roman" w:hAnsi="Times New Roman" w:cs="Times New Roman"/>
+          <w:sz w:val="24"/>
+          <w:szCs w:val="24"/>
+        </w:rPr>
+      </w:pPr>
+      <w:r>
+        <w:rPr>
+          <w:rFonts w:ascii="Times New Roman" w:hAnsi="Times New Roman" w:cs="Times New Roman"/>
+          <w:sz w:val="24"/>
+          <w:szCs w:val="24"/>
           <w:lang w:val="ro-RO"/>
         </w:rPr>
         <w:t xml:space="preserve">    *</w:t>
@@ -9710,8 +9520,8 @@
       <w:r>
         <w:rPr>
           <w:rFonts w:ascii="Times New Roman" w:hAnsi="Times New Roman" w:cs="Times New Roman"/>
-          <w:sz w:val="32"/>
-          <w:szCs w:val="32"/>
+          <w:sz w:val="24"/>
+          <w:szCs w:val="24"/>
         </w:rPr>
         <w:t>[</w:t>
       </w:r>
@@ -9719,16 +9529,16 @@
       <w:r>
         <w:rPr>
           <w:rFonts w:ascii="Times New Roman" w:hAnsi="Times New Roman" w:cs="Times New Roman"/>
-          <w:sz w:val="32"/>
-          <w:szCs w:val="32"/>
+          <w:sz w:val="24"/>
+          <w:szCs w:val="24"/>
         </w:rPr>
         <w:t>List</w:t>
       </w:r>
       <w:r>
         <w:rPr>
           <w:rFonts w:ascii="Times New Roman" w:hAnsi="Times New Roman" w:cs="Times New Roman"/>
-          <w:sz w:val="32"/>
-          <w:szCs w:val="32"/>
+          <w:sz w:val="24"/>
+          <w:szCs w:val="24"/>
         </w:rPr>
         <w:t>e</w:t>
       </w:r>
@@ -9736,32 +9546,32 @@
       <w:r>
         <w:rPr>
           <w:rFonts w:ascii="Times New Roman" w:hAnsi="Times New Roman" w:cs="Times New Roman"/>
-          <w:sz w:val="32"/>
-          <w:szCs w:val="32"/>
-        </w:rPr>
-        <w:t xml:space="preserve"> </w:t>
-      </w:r>
-      <w:r>
-        <w:rPr>
-          <w:rFonts w:ascii="Times New Roman" w:hAnsi="Times New Roman" w:cs="Times New Roman"/>
-          <w:sz w:val="32"/>
-          <w:szCs w:val="32"/>
+          <w:sz w:val="24"/>
+          <w:szCs w:val="24"/>
+        </w:rPr>
+        <w:t xml:space="preserve"> </w:t>
+      </w:r>
+      <w:r>
+        <w:rPr>
+          <w:rFonts w:ascii="Times New Roman" w:hAnsi="Times New Roman" w:cs="Times New Roman"/>
+          <w:sz w:val="24"/>
+          <w:szCs w:val="24"/>
         </w:rPr>
         <w:t>+ Search</w:t>
       </w:r>
       <w:r>
         <w:rPr>
           <w:rFonts w:ascii="Times New Roman" w:hAnsi="Times New Roman" w:cs="Times New Roman"/>
-          <w:sz w:val="32"/>
-          <w:szCs w:val="32"/>
+          <w:sz w:val="24"/>
+          <w:szCs w:val="24"/>
         </w:rPr>
         <w:t>]</w:t>
       </w:r>
       <w:r>
         <w:rPr>
           <w:rFonts w:ascii="Times New Roman" w:hAnsi="Times New Roman" w:cs="Times New Roman"/>
-          <w:sz w:val="32"/>
-          <w:szCs w:val="32"/>
+          <w:sz w:val="24"/>
+          <w:szCs w:val="24"/>
           <w:lang w:val="ro-RO"/>
         </w:rPr>
         <w:t xml:space="preserve"> Lista de pacienți pentru un medic</w:t>
@@ -9769,8 +9579,8 @@
       <w:r>
         <w:rPr>
           <w:rFonts w:ascii="Times New Roman" w:hAnsi="Times New Roman" w:cs="Times New Roman"/>
-          <w:sz w:val="32"/>
-          <w:szCs w:val="32"/>
+          <w:sz w:val="24"/>
+          <w:szCs w:val="24"/>
           <w:lang w:val="ro-RO"/>
         </w:rPr>
         <w:t>,</w:t>
@@ -9778,17 +9588,17 @@
       <w:r>
         <w:rPr>
           <w:rFonts w:ascii="Times New Roman" w:hAnsi="Times New Roman" w:cs="Times New Roman"/>
-          <w:sz w:val="32"/>
-          <w:szCs w:val="32"/>
-          <w:lang w:val="ro-RO"/>
-        </w:rPr>
-        <w:t xml:space="preserve"> </w:t>
-      </w:r>
-      <w:r>
-        <w:rPr>
-          <w:rFonts w:ascii="Times New Roman" w:hAnsi="Times New Roman" w:cs="Times New Roman"/>
-          <w:sz w:val="32"/>
-          <w:szCs w:val="32"/>
+          <w:sz w:val="24"/>
+          <w:szCs w:val="24"/>
+          <w:lang w:val="ro-RO"/>
+        </w:rPr>
+        <w:t xml:space="preserve"> </w:t>
+      </w:r>
+      <w:r>
+        <w:rPr>
+          <w:rFonts w:ascii="Times New Roman" w:hAnsi="Times New Roman" w:cs="Times New Roman"/>
+          <w:sz w:val="24"/>
+          <w:szCs w:val="24"/>
           <w:lang w:val="ro-RO"/>
         </w:rPr>
         <w:t>lista cu toți medicii pusă la dispoziție oricărui user</w:t>
@@ -9796,8 +9606,8 @@
       <w:r>
         <w:rPr>
           <w:rFonts w:ascii="Times New Roman" w:hAnsi="Times New Roman" w:cs="Times New Roman"/>
-          <w:sz w:val="32"/>
-          <w:szCs w:val="32"/>
+          <w:sz w:val="24"/>
+          <w:szCs w:val="24"/>
           <w:lang w:val="ro-RO"/>
         </w:rPr>
         <w:t xml:space="preserve"> și lista cu toate medicamentele.</w:t>
@@ -9808,27 +9618,27 @@
         <w:spacing w:before="30" w:after="0" w:line="360" w:lineRule="auto"/>
         <w:rPr>
           <w:rFonts w:ascii="Times New Roman" w:hAnsi="Times New Roman" w:cs="Times New Roman"/>
-          <w:sz w:val="32"/>
-          <w:szCs w:val="32"/>
-          <w:lang w:val="ro-RO"/>
-        </w:rPr>
-      </w:pPr>
-    </w:p>
-    <w:p>
-      <w:pPr>
-        <w:spacing w:before="30" w:after="0" w:line="360" w:lineRule="auto"/>
-        <w:rPr>
-          <w:rFonts w:ascii="Times New Roman" w:hAnsi="Times New Roman" w:cs="Times New Roman"/>
-          <w:sz w:val="32"/>
-          <w:szCs w:val="32"/>
-          <w:lang w:val="ro-RO"/>
-        </w:rPr>
-      </w:pPr>
-      <w:r>
-        <w:rPr>
-          <w:rFonts w:ascii="Times New Roman" w:hAnsi="Times New Roman" w:cs="Times New Roman"/>
-          <w:sz w:val="32"/>
-          <w:szCs w:val="32"/>
+          <w:sz w:val="24"/>
+          <w:szCs w:val="24"/>
+          <w:lang w:val="ro-RO"/>
+        </w:rPr>
+      </w:pPr>
+    </w:p>
+    <w:p>
+      <w:pPr>
+        <w:spacing w:before="30" w:after="0" w:line="360" w:lineRule="auto"/>
+        <w:rPr>
+          <w:rFonts w:ascii="Times New Roman" w:hAnsi="Times New Roman" w:cs="Times New Roman"/>
+          <w:sz w:val="24"/>
+          <w:szCs w:val="24"/>
+          <w:lang w:val="ro-RO"/>
+        </w:rPr>
+      </w:pPr>
+      <w:r>
+        <w:rPr>
+          <w:rFonts w:ascii="Times New Roman" w:hAnsi="Times New Roman" w:cs="Times New Roman"/>
+          <w:sz w:val="24"/>
+          <w:szCs w:val="24"/>
           <w:lang w:val="ro-RO"/>
         </w:rPr>
         <w:t xml:space="preserve">   ------</w:t>
@@ -9836,8 +9646,8 @@
       <w:r>
         <w:rPr>
           <w:rFonts w:ascii="Times New Roman" w:hAnsi="Times New Roman" w:cs="Times New Roman"/>
-          <w:sz w:val="32"/>
-          <w:szCs w:val="32"/>
+          <w:sz w:val="24"/>
+          <w:szCs w:val="24"/>
           <w:lang w:val="ro-RO"/>
         </w:rPr>
         <w:t>--</w:t>
@@ -9845,8 +9655,8 @@
       <w:r>
         <w:rPr>
           <w:rFonts w:ascii="Times New Roman" w:hAnsi="Times New Roman" w:cs="Times New Roman"/>
-          <w:sz w:val="32"/>
-          <w:szCs w:val="32"/>
+          <w:sz w:val="24"/>
+          <w:szCs w:val="24"/>
           <w:lang w:val="ro-RO"/>
         </w:rPr>
         <w:t>------Voi reveni cu adăugări cand voi ști exact cum va fi-------</w:t>
@@ -9854,8 +9664,8 @@
       <w:r>
         <w:rPr>
           <w:rFonts w:ascii="Times New Roman" w:hAnsi="Times New Roman" w:cs="Times New Roman"/>
-          <w:sz w:val="32"/>
-          <w:szCs w:val="32"/>
+          <w:sz w:val="24"/>
+          <w:szCs w:val="24"/>
           <w:lang w:val="ro-RO"/>
         </w:rPr>
         <w:t>--</w:t>
@@ -9863,8 +9673,8 @@
       <w:r>
         <w:rPr>
           <w:rFonts w:ascii="Times New Roman" w:hAnsi="Times New Roman" w:cs="Times New Roman"/>
-          <w:sz w:val="32"/>
-          <w:szCs w:val="32"/>
+          <w:sz w:val="24"/>
+          <w:szCs w:val="24"/>
           <w:lang w:val="ro-RO"/>
         </w:rPr>
         <w:t>-</w:t>
@@ -9872,8 +9682,8 @@
       <w:r>
         <w:rPr>
           <w:rFonts w:ascii="Times New Roman" w:hAnsi="Times New Roman" w:cs="Times New Roman"/>
-          <w:sz w:val="32"/>
-          <w:szCs w:val="32"/>
+          <w:sz w:val="24"/>
+          <w:szCs w:val="24"/>
           <w:lang w:val="ro-RO"/>
         </w:rPr>
         <w:t>---</w:t>
@@ -9884,19 +9694,19 @@
         <w:spacing w:before="30" w:after="0" w:line="360" w:lineRule="auto"/>
         <w:rPr>
           <w:rFonts w:ascii="Times New Roman" w:hAnsi="Times New Roman" w:cs="Times New Roman"/>
-          <w:sz w:val="32"/>
-          <w:szCs w:val="32"/>
-          <w:lang w:val="ro-RO"/>
-        </w:rPr>
-      </w:pPr>
-    </w:p>
-    <w:p>
-      <w:pPr>
-        <w:spacing w:before="30" w:after="0" w:line="360" w:lineRule="auto"/>
-        <w:rPr>
-          <w:rFonts w:ascii="Times New Roman" w:hAnsi="Times New Roman" w:cs="Times New Roman"/>
-          <w:sz w:val="32"/>
-          <w:szCs w:val="32"/>
+          <w:sz w:val="24"/>
+          <w:szCs w:val="24"/>
+          <w:lang w:val="ro-RO"/>
+        </w:rPr>
+      </w:pPr>
+    </w:p>
+    <w:p>
+      <w:pPr>
+        <w:spacing w:before="30" w:after="0" w:line="360" w:lineRule="auto"/>
+        <w:rPr>
+          <w:rFonts w:ascii="Times New Roman" w:hAnsi="Times New Roman" w:cs="Times New Roman"/>
+          <w:sz w:val="24"/>
+          <w:szCs w:val="24"/>
           <w:lang w:val="ro-RO"/>
         </w:rPr>
       </w:pPr>
@@ -13472,7 +13282,7 @@
 </file>
 
 <file path=customXml/itemProps1.xml><?xml version="1.0" encoding="utf-8"?>
-<ds:datastoreItem xmlns:ds="http://schemas.openxmlformats.org/officeDocument/2006/customXml" ds:itemID="{6498F0EE-023D-4E6D-8BCA-087BCC4E32CF}">
+<ds:datastoreItem xmlns:ds="http://schemas.openxmlformats.org/officeDocument/2006/customXml" ds:itemID="{EE09D30B-1C0B-49B8-977B-D0DEB9562075}">
   <ds:schemaRefs>
     <ds:schemaRef ds:uri="http://schemas.openxmlformats.org/officeDocument/2006/bibliography"/>
   </ds:schemaRefs>

</xml_diff>

<commit_message>
Small remake at some icons + illustrator photo w/ everything .AI related
</commit_message>
<xml_diff>
--- a/Documentatie/Licenta.docx
+++ b/Documentatie/Licenta.docx
@@ -13913,6 +13913,7 @@
         </w:rPr>
       </w:pPr>
       <w:bookmarkStart w:id="15" w:name="_Toc516506336"/>
+      <w:bookmarkStart w:id="16" w:name="_GoBack"/>
       <w:r>
         <w:rPr>
           <w:rFonts w:cs="Times New Roman"/>
@@ -13932,14 +13933,15 @@
           <w:rFonts w:cs="Times New Roman"/>
         </w:rPr>
       </w:pPr>
-      <w:bookmarkStart w:id="16" w:name="_Toc516506337"/>
+      <w:bookmarkStart w:id="17" w:name="_Toc516506337"/>
+      <w:bookmarkEnd w:id="16"/>
       <w:r>
         <w:rPr>
           <w:rFonts w:cs="Times New Roman"/>
         </w:rPr>
         <w:t>ASP.Net MVC</w:t>
       </w:r>
-      <w:bookmarkEnd w:id="16"/>
+      <w:bookmarkEnd w:id="17"/>
     </w:p>
     <w:p>
       <w:pPr>
@@ -13952,14 +13954,14 @@
           <w:rFonts w:cs="Times New Roman"/>
         </w:rPr>
       </w:pPr>
-      <w:bookmarkStart w:id="17" w:name="_Toc516506338"/>
+      <w:bookmarkStart w:id="18" w:name="_Toc516506338"/>
       <w:r>
         <w:rPr>
           <w:rFonts w:cs="Times New Roman"/>
         </w:rPr>
         <w:t>SQL Server</w:t>
       </w:r>
-      <w:bookmarkEnd w:id="17"/>
+      <w:bookmarkEnd w:id="18"/>
     </w:p>
     <w:p>
       <w:pPr>
@@ -13972,14 +13974,12 @@
           <w:rFonts w:cs="Times New Roman"/>
         </w:rPr>
       </w:pPr>
-      <w:bookmarkStart w:id="18" w:name="_Toc516506339"/>
       <w:r>
         <w:rPr>
           <w:rFonts w:cs="Times New Roman"/>
         </w:rPr>
-        <w:t>HTML, CSS</w:t>
-      </w:r>
-      <w:bookmarkEnd w:id="18"/>
+        <w:t>JavaScript</w:t>
+      </w:r>
     </w:p>
     <w:p>
       <w:pPr>
@@ -13992,14 +13992,21 @@
           <w:rFonts w:cs="Times New Roman"/>
         </w:rPr>
       </w:pPr>
-      <w:bookmarkStart w:id="19" w:name="_Toc516506340"/>
+      <w:bookmarkStart w:id="19" w:name="_Toc516506341"/>
+      <w:bookmarkStart w:id="20" w:name="_Toc516506339"/>
       <w:r>
         <w:rPr>
           <w:rFonts w:cs="Times New Roman"/>
         </w:rPr>
-        <w:t>JavaScript</w:t>
-      </w:r>
-      <w:bookmarkEnd w:id="19"/>
+        <w:t>HTML, CSS</w:t>
+      </w:r>
+      <w:bookmarkEnd w:id="20"/>
+      <w:r>
+        <w:rPr>
+          <w:rFonts w:cs="Times New Roman"/>
+        </w:rPr>
+        <w:t xml:space="preserve"> </w:t>
+      </w:r>
     </w:p>
     <w:p>
       <w:pPr>
@@ -14012,14 +14019,13 @@
           <w:rFonts w:cs="Times New Roman"/>
         </w:rPr>
       </w:pPr>
-      <w:bookmarkStart w:id="20" w:name="_Toc516506341"/>
       <w:r>
         <w:rPr>
           <w:rFonts w:cs="Times New Roman"/>
         </w:rPr>
         <w:t>Bootstrap</w:t>
       </w:r>
-      <w:bookmarkEnd w:id="20"/>
+      <w:bookmarkEnd w:id="19"/>
     </w:p>
     <w:p>
       <w:pPr>
@@ -14043,6 +14049,57 @@
     </w:p>
     <w:p>
       <w:pPr>
+        <w:jc w:val="center"/>
+      </w:pPr>
+      <w:r>
+        <w:rPr>
+          <w:noProof/>
+        </w:rPr>
+        <w:drawing>
+          <wp:inline distT="0" distB="0" distL="0" distR="0" wp14:anchorId="443B07D5" wp14:editId="6142BF1B">
+            <wp:extent cx="5943600" cy="2960370"/>
+            <wp:effectExtent l="0" t="0" r="0" b="0"/>
+            <wp:docPr id="2" name="Picture 2"/>
+            <wp:cNvGraphicFramePr>
+              <a:graphicFrameLocks xmlns:a="http://schemas.openxmlformats.org/drawingml/2006/main" noChangeAspect="1"/>
+            </wp:cNvGraphicFramePr>
+            <a:graphic xmlns:a="http://schemas.openxmlformats.org/drawingml/2006/main">
+              <a:graphicData uri="http://schemas.openxmlformats.org/drawingml/2006/picture">
+                <pic:pic xmlns:pic="http://schemas.openxmlformats.org/drawingml/2006/picture">
+                  <pic:nvPicPr>
+                    <pic:cNvPr id="2" name="Everything.png"/>
+                    <pic:cNvPicPr/>
+                  </pic:nvPicPr>
+                  <pic:blipFill>
+                    <a:blip r:embed="rId10" cstate="print">
+                      <a:extLst>
+                        <a:ext uri="{28A0092B-C50C-407E-A947-70E740481C1C}">
+                          <a14:useLocalDpi xmlns:a14="http://schemas.microsoft.com/office/drawing/2010/main" val="0"/>
+                        </a:ext>
+                      </a:extLst>
+                    </a:blip>
+                    <a:stretch>
+                      <a:fillRect/>
+                    </a:stretch>
+                  </pic:blipFill>
+                  <pic:spPr>
+                    <a:xfrm>
+                      <a:off x="0" y="0"/>
+                      <a:ext cx="5943600" cy="2960370"/>
+                    </a:xfrm>
+                    <a:prstGeom prst="rect">
+                      <a:avLst/>
+                    </a:prstGeom>
+                  </pic:spPr>
+                </pic:pic>
+              </a:graphicData>
+            </a:graphic>
+          </wp:inline>
+        </w:drawing>
+      </w:r>
+    </w:p>
+    <w:p>
+      <w:pPr>
         <w:pStyle w:val="Heading1"/>
         <w:numPr>
           <w:ilvl w:val="0"/>
@@ -14120,8 +14177,6 @@
         </w:rPr>
         <w:t>+</w:t>
       </w:r>
-      <w:bookmarkStart w:id="24" w:name="_GoBack"/>
-      <w:bookmarkEnd w:id="24"/>
       <w:r>
         <w:rPr>
           <w:lang w:val="ro-RO"/>
@@ -14141,7 +14196,7 @@
           <w:lang w:val="ro-RO"/>
         </w:rPr>
       </w:pPr>
-      <w:bookmarkStart w:id="25" w:name="_Toc516506345"/>
+      <w:bookmarkStart w:id="24" w:name="_Toc516506345"/>
       <w:r>
         <w:rPr>
           <w:rFonts w:cs="Times New Roman"/>
@@ -14150,7 +14205,7 @@
         <w:lastRenderedPageBreak/>
         <w:t>Manualul utilizatorului</w:t>
       </w:r>
-      <w:bookmarkEnd w:id="25"/>
+      <w:bookmarkEnd w:id="24"/>
     </w:p>
     <w:p>
       <w:pPr>
@@ -14164,7 +14219,7 @@
           <w:lang w:val="ro-RO"/>
         </w:rPr>
       </w:pPr>
-      <w:bookmarkStart w:id="26" w:name="_Toc516506346"/>
+      <w:bookmarkStart w:id="25" w:name="_Toc516506346"/>
       <w:r>
         <w:rPr>
           <w:rFonts w:cs="Times New Roman"/>
@@ -14173,7 +14228,7 @@
         <w:lastRenderedPageBreak/>
         <w:t>Îmbunătățiri</w:t>
       </w:r>
-      <w:bookmarkEnd w:id="26"/>
+      <w:bookmarkEnd w:id="25"/>
     </w:p>
     <w:p>
       <w:pPr>
@@ -14187,7 +14242,7 @@
           <w:lang w:val="ro-RO"/>
         </w:rPr>
       </w:pPr>
-      <w:bookmarkStart w:id="27" w:name="_Toc516506347"/>
+      <w:bookmarkStart w:id="26" w:name="_Toc516506347"/>
       <w:r>
         <w:rPr>
           <w:rFonts w:cs="Times New Roman"/>
@@ -14196,7 +14251,7 @@
         <w:lastRenderedPageBreak/>
         <w:t>Concluzii</w:t>
       </w:r>
-      <w:bookmarkEnd w:id="27"/>
+      <w:bookmarkEnd w:id="26"/>
     </w:p>
     <w:p>
       <w:pPr>
@@ -14210,7 +14265,7 @@
           <w:lang w:val="ro-RO"/>
         </w:rPr>
       </w:pPr>
-      <w:bookmarkStart w:id="28" w:name="_Toc516506348"/>
+      <w:bookmarkStart w:id="27" w:name="_Toc516506348"/>
       <w:r>
         <w:rPr>
           <w:rFonts w:cs="Times New Roman"/>
@@ -14219,7 +14274,7 @@
         <w:lastRenderedPageBreak/>
         <w:t>Biografie</w:t>
       </w:r>
-      <w:bookmarkEnd w:id="28"/>
+      <w:bookmarkEnd w:id="27"/>
     </w:p>
     <w:p>
       <w:pPr>
@@ -18926,7 +18981,7 @@
 </file>
 
 <file path=customXml/itemProps1.xml><?xml version="1.0" encoding="utf-8"?>
-<ds:datastoreItem xmlns:ds="http://schemas.openxmlformats.org/officeDocument/2006/customXml" ds:itemID="{7465DF66-F51D-405E-8E96-274904DAC12D}">
+<ds:datastoreItem xmlns:ds="http://schemas.openxmlformats.org/officeDocument/2006/customXml" ds:itemID="{6A2EC442-8AEF-4632-948F-9C7AD1D67FF4}">
   <ds:schemaRefs>
     <ds:schemaRef ds:uri="http://schemas.openxmlformats.org/officeDocument/2006/bibliography"/>
   </ds:schemaRefs>

</xml_diff>

<commit_message>
User Data -> Secured +  Mail sender -> DONE
</commit_message>
<xml_diff>
--- a/Documentatie/Licenta.docx
+++ b/Documentatie/Licenta.docx
@@ -6403,10 +6403,7 @@
           <w:pPr>
             <w:pStyle w:val="TOC1"/>
             <w:rPr>
-              <w:rFonts w:ascii="Times New Roman" w:hAnsi="Times New Roman" w:cs="Times New Roman"/>
               <w:noProof/>
-              <w:sz w:val="24"/>
-              <w:szCs w:val="24"/>
             </w:rPr>
           </w:pPr>
           <w:r>
@@ -6442,102 +6439,72 @@
             </w:rPr>
             <w:fldChar w:fldCharType="separate"/>
           </w:r>
-          <w:hyperlink w:anchor="_Toc516964246" w:history="1">
+          <w:hyperlink w:anchor="_Toc517170814" w:history="1">
             <w:r>
               <w:rPr>
                 <w:rStyle w:val="Hyperlink"/>
-                <w:rFonts w:ascii="Times New Roman" w:hAnsi="Times New Roman" w:cs="Times New Roman"/>
-                <w:noProof/>
-                <w:sz w:val="24"/>
-                <w:szCs w:val="24"/>
+                <w:noProof/>
               </w:rPr>
               <w:t>1.</w:t>
             </w:r>
             <w:r>
               <w:rPr>
-                <w:rFonts w:ascii="Times New Roman" w:hAnsi="Times New Roman" w:cs="Times New Roman"/>
-                <w:noProof/>
-                <w:sz w:val="24"/>
-                <w:szCs w:val="24"/>
+                <w:noProof/>
               </w:rPr>
               <w:tab/>
             </w:r>
             <w:r>
               <w:rPr>
                 <w:rStyle w:val="Hyperlink"/>
-                <w:rFonts w:ascii="Times New Roman" w:hAnsi="Times New Roman" w:cs="Times New Roman"/>
-                <w:noProof/>
-                <w:sz w:val="24"/>
-                <w:szCs w:val="24"/>
+                <w:noProof/>
               </w:rPr>
               <w:t>Introducere</w:t>
             </w:r>
             <w:r>
               <w:rPr>
-                <w:rFonts w:ascii="Times New Roman" w:hAnsi="Times New Roman" w:cs="Times New Roman"/>
                 <w:noProof/>
                 <w:webHidden/>
-                <w:sz w:val="24"/>
-                <w:szCs w:val="24"/>
               </w:rPr>
               <w:tab/>
             </w:r>
             <w:r>
               <w:rPr>
-                <w:rFonts w:ascii="Times New Roman" w:hAnsi="Times New Roman" w:cs="Times New Roman"/>
                 <w:noProof/>
                 <w:webHidden/>
-                <w:sz w:val="24"/>
-                <w:szCs w:val="24"/>
               </w:rPr>
               <w:fldChar w:fldCharType="begin"/>
             </w:r>
             <w:r>
               <w:rPr>
-                <w:rFonts w:ascii="Times New Roman" w:hAnsi="Times New Roman" w:cs="Times New Roman"/>
                 <w:noProof/>
                 <w:webHidden/>
-                <w:sz w:val="24"/>
-                <w:szCs w:val="24"/>
-              </w:rPr>
-              <w:instrText xml:space="preserve"> PAGEREF _Toc516964246 \h </w:instrText>
-            </w:r>
-            <w:r>
-              <w:rPr>
-                <w:rFonts w:ascii="Times New Roman" w:hAnsi="Times New Roman" w:cs="Times New Roman"/>
+              </w:rPr>
+              <w:instrText xml:space="preserve"> PAGEREF _Toc517170814 \h </w:instrText>
+            </w:r>
+            <w:r>
+              <w:rPr>
                 <w:noProof/>
                 <w:webHidden/>
-                <w:sz w:val="24"/>
-                <w:szCs w:val="24"/>
-              </w:rPr>
-            </w:r>
-            <w:r>
-              <w:rPr>
-                <w:rFonts w:ascii="Times New Roman" w:hAnsi="Times New Roman" w:cs="Times New Roman"/>
+              </w:rPr>
+            </w:r>
+            <w:r>
+              <w:rPr>
                 <w:noProof/>
                 <w:webHidden/>
-                <w:sz w:val="24"/>
-                <w:szCs w:val="24"/>
               </w:rPr>
               <w:fldChar w:fldCharType="separate"/>
             </w:r>
             <w:r>
               <w:rPr>
-                <w:rFonts w:ascii="Times New Roman" w:hAnsi="Times New Roman" w:cs="Times New Roman"/>
                 <w:noProof/>
                 <w:webHidden/>
-                <w:sz w:val="24"/>
-                <w:szCs w:val="24"/>
               </w:rPr>
               <w:t>7</w:t>
             </w:r>
             <w:r>
               <w:rPr>
-                <w:rFonts w:ascii="Times New Roman" w:hAnsi="Times New Roman" w:cs="Times New Roman"/>
                 <w:noProof/>
                 <w:webHidden/>
-                <w:sz w:val="24"/>
-                <w:szCs w:val="24"/>
               </w:rPr>
               <w:fldChar w:fldCharType="end"/>
             </w:r>
@@ -6546,115 +6513,76 @@
         <w:p>
           <w:pPr>
             <w:pStyle w:val="TOC2"/>
-            <w:tabs>
-              <w:tab w:val="left" w:pos="880"/>
-              <w:tab w:val="right" w:leader="dot" w:pos="9350"/>
-            </w:tabs>
-            <w:spacing w:line="360" w:lineRule="auto"/>
-            <w:jc w:val="both"/>
             <w:rPr>
-              <w:rFonts w:ascii="Times New Roman" w:hAnsi="Times New Roman" w:cs="Times New Roman"/>
               <w:noProof/>
-              <w:sz w:val="24"/>
-              <w:szCs w:val="24"/>
             </w:rPr>
           </w:pPr>
-          <w:hyperlink w:anchor="_Toc516964247" w:history="1">
+          <w:hyperlink w:anchor="_Toc517170815" w:history="1">
             <w:r>
               <w:rPr>
                 <w:rStyle w:val="Hyperlink"/>
-                <w:rFonts w:ascii="Times New Roman" w:hAnsi="Times New Roman" w:cs="Times New Roman"/>
-                <w:noProof/>
-                <w:sz w:val="24"/>
-                <w:szCs w:val="24"/>
+                <w:noProof/>
               </w:rPr>
               <w:t>1.1.</w:t>
             </w:r>
             <w:r>
               <w:rPr>
-                <w:rFonts w:ascii="Times New Roman" w:hAnsi="Times New Roman" w:cs="Times New Roman"/>
-                <w:noProof/>
-                <w:sz w:val="24"/>
-                <w:szCs w:val="24"/>
+                <w:noProof/>
               </w:rPr>
               <w:tab/>
             </w:r>
             <w:r>
               <w:rPr>
                 <w:rStyle w:val="Hyperlink"/>
-                <w:rFonts w:ascii="Times New Roman" w:hAnsi="Times New Roman" w:cs="Times New Roman"/>
-                <w:noProof/>
-                <w:sz w:val="24"/>
-                <w:szCs w:val="24"/>
+                <w:noProof/>
               </w:rPr>
               <w:t>Motivație</w:t>
             </w:r>
             <w:r>
               <w:rPr>
-                <w:rFonts w:ascii="Times New Roman" w:hAnsi="Times New Roman" w:cs="Times New Roman"/>
                 <w:noProof/>
                 <w:webHidden/>
-                <w:sz w:val="24"/>
-                <w:szCs w:val="24"/>
               </w:rPr>
               <w:tab/>
             </w:r>
             <w:r>
               <w:rPr>
-                <w:rFonts w:ascii="Times New Roman" w:hAnsi="Times New Roman" w:cs="Times New Roman"/>
                 <w:noProof/>
                 <w:webHidden/>
-                <w:sz w:val="24"/>
-                <w:szCs w:val="24"/>
               </w:rPr>
               <w:fldChar w:fldCharType="begin"/>
             </w:r>
             <w:r>
               <w:rPr>
-                <w:rFonts w:ascii="Times New Roman" w:hAnsi="Times New Roman" w:cs="Times New Roman"/>
                 <w:noProof/>
                 <w:webHidden/>
-                <w:sz w:val="24"/>
-                <w:szCs w:val="24"/>
-              </w:rPr>
-              <w:instrText xml:space="preserve"> PAGEREF _Toc516964247 \h </w:instrText>
-            </w:r>
-            <w:r>
-              <w:rPr>
-                <w:rFonts w:ascii="Times New Roman" w:hAnsi="Times New Roman" w:cs="Times New Roman"/>
+              </w:rPr>
+              <w:instrText xml:space="preserve"> PAGEREF _Toc517170815 \h </w:instrText>
+            </w:r>
+            <w:r>
+              <w:rPr>
                 <w:noProof/>
                 <w:webHidden/>
-                <w:sz w:val="24"/>
-                <w:szCs w:val="24"/>
-              </w:rPr>
-            </w:r>
-            <w:r>
-              <w:rPr>
-                <w:rFonts w:ascii="Times New Roman" w:hAnsi="Times New Roman" w:cs="Times New Roman"/>
+              </w:rPr>
+            </w:r>
+            <w:r>
+              <w:rPr>
                 <w:noProof/>
                 <w:webHidden/>
-                <w:sz w:val="24"/>
-                <w:szCs w:val="24"/>
               </w:rPr>
               <w:fldChar w:fldCharType="separate"/>
             </w:r>
             <w:r>
               <w:rPr>
-                <w:rFonts w:ascii="Times New Roman" w:hAnsi="Times New Roman" w:cs="Times New Roman"/>
                 <w:noProof/>
                 <w:webHidden/>
-                <w:sz w:val="24"/>
-                <w:szCs w:val="24"/>
               </w:rPr>
               <w:t>7</w:t>
             </w:r>
             <w:r>
               <w:rPr>
-                <w:rFonts w:ascii="Times New Roman" w:hAnsi="Times New Roman" w:cs="Times New Roman"/>
                 <w:noProof/>
                 <w:webHidden/>
-                <w:sz w:val="24"/>
-                <w:szCs w:val="24"/>
               </w:rPr>
               <w:fldChar w:fldCharType="end"/>
             </w:r>
@@ -6667,111 +6595,76 @@
               <w:tab w:val="left" w:pos="1320"/>
               <w:tab w:val="right" w:leader="dot" w:pos="9350"/>
             </w:tabs>
-            <w:spacing w:line="360" w:lineRule="auto"/>
-            <w:jc w:val="both"/>
             <w:rPr>
-              <w:rFonts w:ascii="Times New Roman" w:hAnsi="Times New Roman" w:cs="Times New Roman"/>
               <w:noProof/>
-              <w:sz w:val="24"/>
-              <w:szCs w:val="24"/>
             </w:rPr>
           </w:pPr>
-          <w:hyperlink w:anchor="_Toc516964248" w:history="1">
+          <w:hyperlink w:anchor="_Toc517170816" w:history="1">
             <w:r>
               <w:rPr>
                 <w:rStyle w:val="Hyperlink"/>
-                <w:rFonts w:ascii="Times New Roman" w:hAnsi="Times New Roman" w:cs="Times New Roman"/>
-                <w:noProof/>
-                <w:sz w:val="24"/>
-                <w:szCs w:val="24"/>
+                <w:noProof/>
               </w:rPr>
               <w:t>1.1.1.</w:t>
             </w:r>
             <w:r>
               <w:rPr>
-                <w:rFonts w:ascii="Times New Roman" w:hAnsi="Times New Roman" w:cs="Times New Roman"/>
-                <w:noProof/>
-                <w:sz w:val="24"/>
-                <w:szCs w:val="24"/>
+                <w:noProof/>
               </w:rPr>
               <w:tab/>
             </w:r>
             <w:r>
               <w:rPr>
                 <w:rStyle w:val="Hyperlink"/>
-                <w:rFonts w:ascii="Times New Roman" w:hAnsi="Times New Roman" w:cs="Times New Roman"/>
-                <w:noProof/>
-                <w:sz w:val="24"/>
-                <w:szCs w:val="24"/>
-              </w:rPr>
-              <w:t>Alegerea temei</w:t>
-            </w:r>
-            <w:r>
-              <w:rPr>
-                <w:rFonts w:ascii="Times New Roman" w:hAnsi="Times New Roman" w:cs="Times New Roman"/>
+                <w:noProof/>
+              </w:rPr>
+              <w:t>Scopul</w:t>
+            </w:r>
+            <w:r>
+              <w:rPr>
                 <w:noProof/>
                 <w:webHidden/>
-                <w:sz w:val="24"/>
-                <w:szCs w:val="24"/>
               </w:rPr>
               <w:tab/>
             </w:r>
             <w:r>
               <w:rPr>
-                <w:rFonts w:ascii="Times New Roman" w:hAnsi="Times New Roman" w:cs="Times New Roman"/>
                 <w:noProof/>
                 <w:webHidden/>
-                <w:sz w:val="24"/>
-                <w:szCs w:val="24"/>
               </w:rPr>
               <w:fldChar w:fldCharType="begin"/>
             </w:r>
             <w:r>
               <w:rPr>
-                <w:rFonts w:ascii="Times New Roman" w:hAnsi="Times New Roman" w:cs="Times New Roman"/>
                 <w:noProof/>
                 <w:webHidden/>
-                <w:sz w:val="24"/>
-                <w:szCs w:val="24"/>
-              </w:rPr>
-              <w:instrText xml:space="preserve"> PAGEREF _Toc516964248 \h </w:instrText>
-            </w:r>
-            <w:r>
-              <w:rPr>
-                <w:rFonts w:ascii="Times New Roman" w:hAnsi="Times New Roman" w:cs="Times New Roman"/>
+              </w:rPr>
+              <w:instrText xml:space="preserve"> PAGEREF _Toc517170816 \h </w:instrText>
+            </w:r>
+            <w:r>
+              <w:rPr>
                 <w:noProof/>
                 <w:webHidden/>
-                <w:sz w:val="24"/>
-                <w:szCs w:val="24"/>
-              </w:rPr>
-            </w:r>
-            <w:r>
-              <w:rPr>
-                <w:rFonts w:ascii="Times New Roman" w:hAnsi="Times New Roman" w:cs="Times New Roman"/>
+              </w:rPr>
+            </w:r>
+            <w:r>
+              <w:rPr>
                 <w:noProof/>
                 <w:webHidden/>
-                <w:sz w:val="24"/>
-                <w:szCs w:val="24"/>
               </w:rPr>
               <w:fldChar w:fldCharType="separate"/>
             </w:r>
             <w:r>
               <w:rPr>
-                <w:rFonts w:ascii="Times New Roman" w:hAnsi="Times New Roman" w:cs="Times New Roman"/>
                 <w:noProof/>
                 <w:webHidden/>
-                <w:sz w:val="24"/>
-                <w:szCs w:val="24"/>
               </w:rPr>
               <w:t>7</w:t>
             </w:r>
             <w:r>
               <w:rPr>
-                <w:rFonts w:ascii="Times New Roman" w:hAnsi="Times New Roman" w:cs="Times New Roman"/>
                 <w:noProof/>
                 <w:webHidden/>
-                <w:sz w:val="24"/>
-                <w:szCs w:val="24"/>
               </w:rPr>
               <w:fldChar w:fldCharType="end"/>
             </w:r>
@@ -6784,113 +6677,80 @@
               <w:tab w:val="left" w:pos="1320"/>
               <w:tab w:val="right" w:leader="dot" w:pos="9350"/>
             </w:tabs>
-            <w:spacing w:line="360" w:lineRule="auto"/>
-            <w:jc w:val="both"/>
             <w:rPr>
-              <w:rFonts w:ascii="Times New Roman" w:hAnsi="Times New Roman" w:cs="Times New Roman"/>
               <w:noProof/>
-              <w:sz w:val="24"/>
-              <w:szCs w:val="24"/>
             </w:rPr>
           </w:pPr>
-          <w:hyperlink w:anchor="_Toc516964249" w:history="1">
+          <w:hyperlink w:anchor="_Toc517170817" w:history="1">
             <w:r>
               <w:rPr>
                 <w:rStyle w:val="Hyperlink"/>
-                <w:rFonts w:ascii="Times New Roman" w:hAnsi="Times New Roman" w:cs="Times New Roman"/>
-                <w:noProof/>
-                <w:sz w:val="24"/>
-                <w:szCs w:val="24"/>
+                <w:rFonts w:cs="Times New Roman"/>
+                <w:noProof/>
                 <w:lang w:val="ro-RO"/>
               </w:rPr>
               <w:t>1.1.2.</w:t>
             </w:r>
             <w:r>
               <w:rPr>
-                <w:rFonts w:ascii="Times New Roman" w:hAnsi="Times New Roman" w:cs="Times New Roman"/>
-                <w:noProof/>
-                <w:sz w:val="24"/>
-                <w:szCs w:val="24"/>
+                <w:noProof/>
               </w:rPr>
               <w:tab/>
             </w:r>
             <w:r>
               <w:rPr>
                 <w:rStyle w:val="Hyperlink"/>
-                <w:rFonts w:ascii="Times New Roman" w:hAnsi="Times New Roman" w:cs="Times New Roman"/>
-                <w:noProof/>
-                <w:sz w:val="24"/>
-                <w:szCs w:val="24"/>
+                <w:rFonts w:cs="Times New Roman"/>
+                <w:noProof/>
                 <w:lang w:val="ro-RO"/>
               </w:rPr>
-              <w:t>Alegerea tehnologiei</w:t>
-            </w:r>
-            <w:r>
-              <w:rPr>
-                <w:rFonts w:ascii="Times New Roman" w:hAnsi="Times New Roman" w:cs="Times New Roman"/>
+              <w:t>Alegerea temei</w:t>
+            </w:r>
+            <w:r>
+              <w:rPr>
                 <w:noProof/>
                 <w:webHidden/>
-                <w:sz w:val="24"/>
-                <w:szCs w:val="24"/>
               </w:rPr>
               <w:tab/>
             </w:r>
             <w:r>
               <w:rPr>
-                <w:rFonts w:ascii="Times New Roman" w:hAnsi="Times New Roman" w:cs="Times New Roman"/>
                 <w:noProof/>
                 <w:webHidden/>
-                <w:sz w:val="24"/>
-                <w:szCs w:val="24"/>
               </w:rPr>
               <w:fldChar w:fldCharType="begin"/>
             </w:r>
             <w:r>
               <w:rPr>
-                <w:rFonts w:ascii="Times New Roman" w:hAnsi="Times New Roman" w:cs="Times New Roman"/>
                 <w:noProof/>
                 <w:webHidden/>
-                <w:sz w:val="24"/>
-                <w:szCs w:val="24"/>
-              </w:rPr>
-              <w:instrText xml:space="preserve"> PAGEREF _Toc516964249 \h </w:instrText>
-            </w:r>
-            <w:r>
-              <w:rPr>
-                <w:rFonts w:ascii="Times New Roman" w:hAnsi="Times New Roman" w:cs="Times New Roman"/>
+              </w:rPr>
+              <w:instrText xml:space="preserve"> PAGEREF _Toc517170817 \h </w:instrText>
+            </w:r>
+            <w:r>
+              <w:rPr>
                 <w:noProof/>
                 <w:webHidden/>
-                <w:sz w:val="24"/>
-                <w:szCs w:val="24"/>
-              </w:rPr>
-            </w:r>
-            <w:r>
-              <w:rPr>
-                <w:rFonts w:ascii="Times New Roman" w:hAnsi="Times New Roman" w:cs="Times New Roman"/>
+              </w:rPr>
+            </w:r>
+            <w:r>
+              <w:rPr>
                 <w:noProof/>
                 <w:webHidden/>
-                <w:sz w:val="24"/>
-                <w:szCs w:val="24"/>
               </w:rPr>
               <w:fldChar w:fldCharType="separate"/>
             </w:r>
             <w:r>
               <w:rPr>
-                <w:rFonts w:ascii="Times New Roman" w:hAnsi="Times New Roman" w:cs="Times New Roman"/>
                 <w:noProof/>
                 <w:webHidden/>
-                <w:sz w:val="24"/>
-                <w:szCs w:val="24"/>
               </w:rPr>
               <w:t>7</w:t>
             </w:r>
             <w:r>
               <w:rPr>
-                <w:rFonts w:ascii="Times New Roman" w:hAnsi="Times New Roman" w:cs="Times New Roman"/>
                 <w:noProof/>
                 <w:webHidden/>
-                <w:sz w:val="24"/>
-                <w:szCs w:val="24"/>
               </w:rPr>
               <w:fldChar w:fldCharType="end"/>
             </w:r>
@@ -6903,113 +6763,80 @@
               <w:tab w:val="left" w:pos="1320"/>
               <w:tab w:val="right" w:leader="dot" w:pos="9350"/>
             </w:tabs>
-            <w:spacing w:line="360" w:lineRule="auto"/>
-            <w:jc w:val="both"/>
             <w:rPr>
-              <w:rFonts w:ascii="Times New Roman" w:hAnsi="Times New Roman" w:cs="Times New Roman"/>
               <w:noProof/>
-              <w:sz w:val="24"/>
-              <w:szCs w:val="24"/>
             </w:rPr>
           </w:pPr>
-          <w:hyperlink w:anchor="_Toc516964250" w:history="1">
+          <w:hyperlink w:anchor="_Toc517170818" w:history="1">
             <w:r>
               <w:rPr>
                 <w:rStyle w:val="Hyperlink"/>
-                <w:rFonts w:ascii="Times New Roman" w:hAnsi="Times New Roman" w:cs="Times New Roman"/>
-                <w:noProof/>
-                <w:sz w:val="24"/>
-                <w:szCs w:val="24"/>
+                <w:rFonts w:cs="Times New Roman"/>
+                <w:noProof/>
                 <w:lang w:val="ro-RO"/>
               </w:rPr>
               <w:t>1.1.3.</w:t>
             </w:r>
             <w:r>
               <w:rPr>
-                <w:rFonts w:ascii="Times New Roman" w:hAnsi="Times New Roman" w:cs="Times New Roman"/>
-                <w:noProof/>
-                <w:sz w:val="24"/>
-                <w:szCs w:val="24"/>
+                <w:noProof/>
               </w:rPr>
               <w:tab/>
             </w:r>
             <w:r>
               <w:rPr>
                 <w:rStyle w:val="Hyperlink"/>
-                <w:rFonts w:ascii="Times New Roman" w:hAnsi="Times New Roman" w:cs="Times New Roman"/>
-                <w:noProof/>
-                <w:sz w:val="24"/>
-                <w:szCs w:val="24"/>
+                <w:rFonts w:cs="Times New Roman"/>
+                <w:noProof/>
                 <w:lang w:val="ro-RO"/>
               </w:rPr>
-              <w:t>Scopul</w:t>
-            </w:r>
-            <w:r>
-              <w:rPr>
-                <w:rFonts w:ascii="Times New Roman" w:hAnsi="Times New Roman" w:cs="Times New Roman"/>
+              <w:t>Alegerea tehnologiei</w:t>
+            </w:r>
+            <w:r>
+              <w:rPr>
                 <w:noProof/>
                 <w:webHidden/>
-                <w:sz w:val="24"/>
-                <w:szCs w:val="24"/>
               </w:rPr>
               <w:tab/>
             </w:r>
             <w:r>
               <w:rPr>
-                <w:rFonts w:ascii="Times New Roman" w:hAnsi="Times New Roman" w:cs="Times New Roman"/>
                 <w:noProof/>
                 <w:webHidden/>
-                <w:sz w:val="24"/>
-                <w:szCs w:val="24"/>
               </w:rPr>
               <w:fldChar w:fldCharType="begin"/>
             </w:r>
             <w:r>
               <w:rPr>
-                <w:rFonts w:ascii="Times New Roman" w:hAnsi="Times New Roman" w:cs="Times New Roman"/>
                 <w:noProof/>
                 <w:webHidden/>
-                <w:sz w:val="24"/>
-                <w:szCs w:val="24"/>
-              </w:rPr>
-              <w:instrText xml:space="preserve"> PAGEREF _Toc516964250 \h </w:instrText>
-            </w:r>
-            <w:r>
-              <w:rPr>
-                <w:rFonts w:ascii="Times New Roman" w:hAnsi="Times New Roman" w:cs="Times New Roman"/>
+              </w:rPr>
+              <w:instrText xml:space="preserve"> PAGEREF _Toc517170818 \h </w:instrText>
+            </w:r>
+            <w:r>
+              <w:rPr>
                 <w:noProof/>
                 <w:webHidden/>
-                <w:sz w:val="24"/>
-                <w:szCs w:val="24"/>
-              </w:rPr>
-            </w:r>
-            <w:r>
-              <w:rPr>
-                <w:rFonts w:ascii="Times New Roman" w:hAnsi="Times New Roman" w:cs="Times New Roman"/>
+              </w:rPr>
+            </w:r>
+            <w:r>
+              <w:rPr>
                 <w:noProof/>
                 <w:webHidden/>
-                <w:sz w:val="24"/>
-                <w:szCs w:val="24"/>
               </w:rPr>
               <w:fldChar w:fldCharType="separate"/>
             </w:r>
             <w:r>
               <w:rPr>
-                <w:rFonts w:ascii="Times New Roman" w:hAnsi="Times New Roman" w:cs="Times New Roman"/>
                 <w:noProof/>
                 <w:webHidden/>
-                <w:sz w:val="24"/>
-                <w:szCs w:val="24"/>
               </w:rPr>
               <w:t>8</w:t>
             </w:r>
             <w:r>
               <w:rPr>
-                <w:rFonts w:ascii="Times New Roman" w:hAnsi="Times New Roman" w:cs="Times New Roman"/>
                 <w:noProof/>
                 <w:webHidden/>
-                <w:sz w:val="24"/>
-                <w:szCs w:val="24"/>
               </w:rPr>
               <w:fldChar w:fldCharType="end"/>
             </w:r>
@@ -7018,115 +6845,76 @@
         <w:p>
           <w:pPr>
             <w:pStyle w:val="TOC2"/>
-            <w:tabs>
-              <w:tab w:val="left" w:pos="880"/>
-              <w:tab w:val="right" w:leader="dot" w:pos="9350"/>
-            </w:tabs>
-            <w:spacing w:line="360" w:lineRule="auto"/>
-            <w:jc w:val="both"/>
             <w:rPr>
-              <w:rFonts w:ascii="Times New Roman" w:hAnsi="Times New Roman" w:cs="Times New Roman"/>
               <w:noProof/>
-              <w:sz w:val="24"/>
-              <w:szCs w:val="24"/>
             </w:rPr>
           </w:pPr>
-          <w:hyperlink w:anchor="_Toc516964251" w:history="1">
+          <w:hyperlink w:anchor="_Toc517170819" w:history="1">
             <w:r>
               <w:rPr>
                 <w:rStyle w:val="Hyperlink"/>
-                <w:rFonts w:ascii="Times New Roman" w:hAnsi="Times New Roman" w:cs="Times New Roman"/>
-                <w:noProof/>
-                <w:sz w:val="24"/>
-                <w:szCs w:val="24"/>
+                <w:noProof/>
               </w:rPr>
               <w:t>1.2.</w:t>
             </w:r>
             <w:r>
               <w:rPr>
-                <w:rFonts w:ascii="Times New Roman" w:hAnsi="Times New Roman" w:cs="Times New Roman"/>
-                <w:noProof/>
-                <w:sz w:val="24"/>
-                <w:szCs w:val="24"/>
+                <w:noProof/>
               </w:rPr>
               <w:tab/>
             </w:r>
             <w:r>
               <w:rPr>
                 <w:rStyle w:val="Hyperlink"/>
-                <w:rFonts w:ascii="Times New Roman" w:hAnsi="Times New Roman" w:cs="Times New Roman"/>
-                <w:noProof/>
-                <w:sz w:val="24"/>
-                <w:szCs w:val="24"/>
+                <w:noProof/>
               </w:rPr>
               <w:t>Context</w:t>
             </w:r>
             <w:r>
               <w:rPr>
-                <w:rFonts w:ascii="Times New Roman" w:hAnsi="Times New Roman" w:cs="Times New Roman"/>
                 <w:noProof/>
                 <w:webHidden/>
-                <w:sz w:val="24"/>
-                <w:szCs w:val="24"/>
               </w:rPr>
               <w:tab/>
             </w:r>
             <w:r>
               <w:rPr>
-                <w:rFonts w:ascii="Times New Roman" w:hAnsi="Times New Roman" w:cs="Times New Roman"/>
                 <w:noProof/>
                 <w:webHidden/>
-                <w:sz w:val="24"/>
-                <w:szCs w:val="24"/>
               </w:rPr>
               <w:fldChar w:fldCharType="begin"/>
             </w:r>
             <w:r>
               <w:rPr>
-                <w:rFonts w:ascii="Times New Roman" w:hAnsi="Times New Roman" w:cs="Times New Roman"/>
                 <w:noProof/>
                 <w:webHidden/>
-                <w:sz w:val="24"/>
-                <w:szCs w:val="24"/>
-              </w:rPr>
-              <w:instrText xml:space="preserve"> PAGEREF _Toc516964251 \h </w:instrText>
-            </w:r>
-            <w:r>
-              <w:rPr>
-                <w:rFonts w:ascii="Times New Roman" w:hAnsi="Times New Roman" w:cs="Times New Roman"/>
+              </w:rPr>
+              <w:instrText xml:space="preserve"> PAGEREF _Toc517170819 \h </w:instrText>
+            </w:r>
+            <w:r>
+              <w:rPr>
                 <w:noProof/>
                 <w:webHidden/>
-                <w:sz w:val="24"/>
-                <w:szCs w:val="24"/>
-              </w:rPr>
-            </w:r>
-            <w:r>
-              <w:rPr>
-                <w:rFonts w:ascii="Times New Roman" w:hAnsi="Times New Roman" w:cs="Times New Roman"/>
+              </w:rPr>
+            </w:r>
+            <w:r>
+              <w:rPr>
                 <w:noProof/>
                 <w:webHidden/>
-                <w:sz w:val="24"/>
-                <w:szCs w:val="24"/>
               </w:rPr>
               <w:fldChar w:fldCharType="separate"/>
             </w:r>
             <w:r>
               <w:rPr>
-                <w:rFonts w:ascii="Times New Roman" w:hAnsi="Times New Roman" w:cs="Times New Roman"/>
                 <w:noProof/>
                 <w:webHidden/>
-                <w:sz w:val="24"/>
-                <w:szCs w:val="24"/>
               </w:rPr>
               <w:t>8</w:t>
             </w:r>
             <w:r>
               <w:rPr>
-                <w:rFonts w:ascii="Times New Roman" w:hAnsi="Times New Roman" w:cs="Times New Roman"/>
                 <w:noProof/>
                 <w:webHidden/>
-                <w:sz w:val="24"/>
-                <w:szCs w:val="24"/>
               </w:rPr>
               <w:fldChar w:fldCharType="end"/>
             </w:r>
@@ -7135,115 +6923,76 @@
         <w:p>
           <w:pPr>
             <w:pStyle w:val="TOC2"/>
-            <w:tabs>
-              <w:tab w:val="left" w:pos="880"/>
-              <w:tab w:val="right" w:leader="dot" w:pos="9350"/>
-            </w:tabs>
-            <w:spacing w:line="360" w:lineRule="auto"/>
-            <w:jc w:val="both"/>
             <w:rPr>
-              <w:rFonts w:ascii="Times New Roman" w:hAnsi="Times New Roman" w:cs="Times New Roman"/>
               <w:noProof/>
-              <w:sz w:val="24"/>
-              <w:szCs w:val="24"/>
             </w:rPr>
           </w:pPr>
-          <w:hyperlink w:anchor="_Toc516964252" w:history="1">
+          <w:hyperlink w:anchor="_Toc517170820" w:history="1">
             <w:r>
               <w:rPr>
                 <w:rStyle w:val="Hyperlink"/>
-                <w:rFonts w:ascii="Times New Roman" w:hAnsi="Times New Roman" w:cs="Times New Roman"/>
-                <w:noProof/>
-                <w:sz w:val="24"/>
-                <w:szCs w:val="24"/>
+                <w:noProof/>
               </w:rPr>
               <w:t>1.3.</w:t>
             </w:r>
             <w:r>
               <w:rPr>
-                <w:rFonts w:ascii="Times New Roman" w:hAnsi="Times New Roman" w:cs="Times New Roman"/>
-                <w:noProof/>
-                <w:sz w:val="24"/>
-                <w:szCs w:val="24"/>
+                <w:noProof/>
               </w:rPr>
               <w:tab/>
             </w:r>
             <w:r>
               <w:rPr>
                 <w:rStyle w:val="Hyperlink"/>
-                <w:rFonts w:ascii="Times New Roman" w:hAnsi="Times New Roman" w:cs="Times New Roman"/>
-                <w:noProof/>
-                <w:sz w:val="24"/>
-                <w:szCs w:val="24"/>
+                <w:noProof/>
               </w:rPr>
               <w:t>Cerințe funcționale</w:t>
             </w:r>
             <w:r>
               <w:rPr>
-                <w:rFonts w:ascii="Times New Roman" w:hAnsi="Times New Roman" w:cs="Times New Roman"/>
                 <w:noProof/>
                 <w:webHidden/>
-                <w:sz w:val="24"/>
-                <w:szCs w:val="24"/>
               </w:rPr>
               <w:tab/>
             </w:r>
             <w:r>
               <w:rPr>
-                <w:rFonts w:ascii="Times New Roman" w:hAnsi="Times New Roman" w:cs="Times New Roman"/>
                 <w:noProof/>
                 <w:webHidden/>
-                <w:sz w:val="24"/>
-                <w:szCs w:val="24"/>
               </w:rPr>
               <w:fldChar w:fldCharType="begin"/>
             </w:r>
             <w:r>
               <w:rPr>
-                <w:rFonts w:ascii="Times New Roman" w:hAnsi="Times New Roman" w:cs="Times New Roman"/>
                 <w:noProof/>
                 <w:webHidden/>
-                <w:sz w:val="24"/>
-                <w:szCs w:val="24"/>
-              </w:rPr>
-              <w:instrText xml:space="preserve"> PAGEREF _Toc516964252 \h </w:instrText>
-            </w:r>
-            <w:r>
-              <w:rPr>
-                <w:rFonts w:ascii="Times New Roman" w:hAnsi="Times New Roman" w:cs="Times New Roman"/>
+              </w:rPr>
+              <w:instrText xml:space="preserve"> PAGEREF _Toc517170820 \h </w:instrText>
+            </w:r>
+            <w:r>
+              <w:rPr>
                 <w:noProof/>
                 <w:webHidden/>
-                <w:sz w:val="24"/>
-                <w:szCs w:val="24"/>
-              </w:rPr>
-            </w:r>
-            <w:r>
-              <w:rPr>
-                <w:rFonts w:ascii="Times New Roman" w:hAnsi="Times New Roman" w:cs="Times New Roman"/>
+              </w:rPr>
+            </w:r>
+            <w:r>
+              <w:rPr>
                 <w:noProof/>
                 <w:webHidden/>
-                <w:sz w:val="24"/>
-                <w:szCs w:val="24"/>
               </w:rPr>
               <w:fldChar w:fldCharType="separate"/>
             </w:r>
             <w:r>
               <w:rPr>
-                <w:rFonts w:ascii="Times New Roman" w:hAnsi="Times New Roman" w:cs="Times New Roman"/>
                 <w:noProof/>
                 <w:webHidden/>
-                <w:sz w:val="24"/>
-                <w:szCs w:val="24"/>
               </w:rPr>
               <w:t>9</w:t>
             </w:r>
             <w:r>
               <w:rPr>
-                <w:rFonts w:ascii="Times New Roman" w:hAnsi="Times New Roman" w:cs="Times New Roman"/>
                 <w:noProof/>
                 <w:webHidden/>
-                <w:sz w:val="24"/>
-                <w:szCs w:val="24"/>
               </w:rPr>
               <w:fldChar w:fldCharType="end"/>
             </w:r>
@@ -7252,115 +7001,76 @@
         <w:p>
           <w:pPr>
             <w:pStyle w:val="TOC2"/>
-            <w:tabs>
-              <w:tab w:val="left" w:pos="880"/>
-              <w:tab w:val="right" w:leader="dot" w:pos="9350"/>
-            </w:tabs>
-            <w:spacing w:line="360" w:lineRule="auto"/>
-            <w:jc w:val="both"/>
             <w:rPr>
-              <w:rFonts w:ascii="Times New Roman" w:hAnsi="Times New Roman" w:cs="Times New Roman"/>
               <w:noProof/>
-              <w:sz w:val="24"/>
-              <w:szCs w:val="24"/>
             </w:rPr>
           </w:pPr>
-          <w:hyperlink w:anchor="_Toc516964253" w:history="1">
+          <w:hyperlink w:anchor="_Toc517170821" w:history="1">
             <w:r>
               <w:rPr>
                 <w:rStyle w:val="Hyperlink"/>
-                <w:rFonts w:ascii="Times New Roman" w:hAnsi="Times New Roman" w:cs="Times New Roman"/>
-                <w:noProof/>
-                <w:sz w:val="24"/>
-                <w:szCs w:val="24"/>
+                <w:noProof/>
               </w:rPr>
               <w:t>1.4.</w:t>
             </w:r>
             <w:r>
               <w:rPr>
-                <w:rFonts w:ascii="Times New Roman" w:hAnsi="Times New Roman" w:cs="Times New Roman"/>
-                <w:noProof/>
-                <w:sz w:val="24"/>
-                <w:szCs w:val="24"/>
+                <w:noProof/>
               </w:rPr>
               <w:tab/>
             </w:r>
             <w:r>
               <w:rPr>
                 <w:rStyle w:val="Hyperlink"/>
-                <w:rFonts w:ascii="Times New Roman" w:hAnsi="Times New Roman" w:cs="Times New Roman"/>
-                <w:noProof/>
-                <w:sz w:val="24"/>
-                <w:szCs w:val="24"/>
+                <w:noProof/>
               </w:rPr>
               <w:t>Uzabilitate</w:t>
             </w:r>
             <w:r>
               <w:rPr>
-                <w:rFonts w:ascii="Times New Roman" w:hAnsi="Times New Roman" w:cs="Times New Roman"/>
                 <w:noProof/>
                 <w:webHidden/>
-                <w:sz w:val="24"/>
-                <w:szCs w:val="24"/>
               </w:rPr>
               <w:tab/>
             </w:r>
             <w:r>
               <w:rPr>
-                <w:rFonts w:ascii="Times New Roman" w:hAnsi="Times New Roman" w:cs="Times New Roman"/>
                 <w:noProof/>
                 <w:webHidden/>
-                <w:sz w:val="24"/>
-                <w:szCs w:val="24"/>
               </w:rPr>
               <w:fldChar w:fldCharType="begin"/>
             </w:r>
             <w:r>
               <w:rPr>
-                <w:rFonts w:ascii="Times New Roman" w:hAnsi="Times New Roman" w:cs="Times New Roman"/>
                 <w:noProof/>
                 <w:webHidden/>
-                <w:sz w:val="24"/>
-                <w:szCs w:val="24"/>
-              </w:rPr>
-              <w:instrText xml:space="preserve"> PAGEREF _Toc516964253 \h </w:instrText>
-            </w:r>
-            <w:r>
-              <w:rPr>
-                <w:rFonts w:ascii="Times New Roman" w:hAnsi="Times New Roman" w:cs="Times New Roman"/>
+              </w:rPr>
+              <w:instrText xml:space="preserve"> PAGEREF _Toc517170821 \h </w:instrText>
+            </w:r>
+            <w:r>
+              <w:rPr>
                 <w:noProof/>
                 <w:webHidden/>
-                <w:sz w:val="24"/>
-                <w:szCs w:val="24"/>
-              </w:rPr>
-            </w:r>
-            <w:r>
-              <w:rPr>
-                <w:rFonts w:ascii="Times New Roman" w:hAnsi="Times New Roman" w:cs="Times New Roman"/>
+              </w:rPr>
+            </w:r>
+            <w:r>
+              <w:rPr>
                 <w:noProof/>
                 <w:webHidden/>
-                <w:sz w:val="24"/>
-                <w:szCs w:val="24"/>
               </w:rPr>
               <w:fldChar w:fldCharType="separate"/>
             </w:r>
             <w:r>
               <w:rPr>
-                <w:rFonts w:ascii="Times New Roman" w:hAnsi="Times New Roman" w:cs="Times New Roman"/>
                 <w:noProof/>
                 <w:webHidden/>
-                <w:sz w:val="24"/>
-                <w:szCs w:val="24"/>
               </w:rPr>
               <w:t>9</w:t>
             </w:r>
             <w:r>
               <w:rPr>
-                <w:rFonts w:ascii="Times New Roman" w:hAnsi="Times New Roman" w:cs="Times New Roman"/>
                 <w:noProof/>
                 <w:webHidden/>
-                <w:sz w:val="24"/>
-                <w:szCs w:val="24"/>
               </w:rPr>
               <w:fldChar w:fldCharType="end"/>
             </w:r>
@@ -7369,1505 +7079,76 @@
         <w:p>
           <w:pPr>
             <w:pStyle w:val="TOC2"/>
-            <w:tabs>
-              <w:tab w:val="left" w:pos="880"/>
-              <w:tab w:val="right" w:leader="dot" w:pos="9350"/>
-            </w:tabs>
-            <w:spacing w:line="360" w:lineRule="auto"/>
-            <w:jc w:val="both"/>
             <w:rPr>
-              <w:rFonts w:ascii="Times New Roman" w:hAnsi="Times New Roman" w:cs="Times New Roman"/>
               <w:noProof/>
-              <w:sz w:val="24"/>
-              <w:szCs w:val="24"/>
             </w:rPr>
           </w:pPr>
-          <w:hyperlink w:anchor="_Toc516964254" w:history="1">
+          <w:hyperlink w:anchor="_Toc517170822" w:history="1">
             <w:r>
               <w:rPr>
                 <w:rStyle w:val="Hyperlink"/>
-                <w:rFonts w:ascii="Times New Roman" w:hAnsi="Times New Roman" w:cs="Times New Roman"/>
-                <w:noProof/>
-                <w:sz w:val="24"/>
-                <w:szCs w:val="24"/>
+                <w:noProof/>
               </w:rPr>
               <w:t>1.5.</w:t>
             </w:r>
             <w:r>
               <w:rPr>
-                <w:rFonts w:ascii="Times New Roman" w:hAnsi="Times New Roman" w:cs="Times New Roman"/>
-                <w:noProof/>
-                <w:sz w:val="24"/>
-                <w:szCs w:val="24"/>
+                <w:noProof/>
               </w:rPr>
               <w:tab/>
             </w:r>
             <w:r>
               <w:rPr>
                 <w:rStyle w:val="Hyperlink"/>
-                <w:rFonts w:ascii="Times New Roman" w:hAnsi="Times New Roman" w:cs="Times New Roman"/>
-                <w:noProof/>
-                <w:sz w:val="24"/>
-                <w:szCs w:val="24"/>
+                <w:noProof/>
               </w:rPr>
               <w:t>Gradul de noutate</w:t>
             </w:r>
             <w:r>
               <w:rPr>
-                <w:rFonts w:ascii="Times New Roman" w:hAnsi="Times New Roman" w:cs="Times New Roman"/>
                 <w:noProof/>
                 <w:webHidden/>
-                <w:sz w:val="24"/>
-                <w:szCs w:val="24"/>
               </w:rPr>
               <w:tab/>
             </w:r>
             <w:r>
               <w:rPr>
-                <w:rFonts w:ascii="Times New Roman" w:hAnsi="Times New Roman" w:cs="Times New Roman"/>
                 <w:noProof/>
                 <w:webHidden/>
-                <w:sz w:val="24"/>
-                <w:szCs w:val="24"/>
               </w:rPr>
               <w:fldChar w:fldCharType="begin"/>
             </w:r>
             <w:r>
               <w:rPr>
-                <w:rFonts w:ascii="Times New Roman" w:hAnsi="Times New Roman" w:cs="Times New Roman"/>
                 <w:noProof/>
                 <w:webHidden/>
-                <w:sz w:val="24"/>
-                <w:szCs w:val="24"/>
-              </w:rPr>
-              <w:instrText xml:space="preserve"> PAGEREF _Toc516964254 \h </w:instrText>
-            </w:r>
-            <w:r>
-              <w:rPr>
-                <w:rFonts w:ascii="Times New Roman" w:hAnsi="Times New Roman" w:cs="Times New Roman"/>
+              </w:rPr>
+              <w:instrText xml:space="preserve"> PAGEREF _Toc517170822 \h </w:instrText>
+            </w:r>
+            <w:r>
+              <w:rPr>
                 <w:noProof/>
                 <w:webHidden/>
-                <w:sz w:val="24"/>
-                <w:szCs w:val="24"/>
-              </w:rPr>
-            </w:r>
-            <w:r>
-              <w:rPr>
-                <w:rFonts w:ascii="Times New Roman" w:hAnsi="Times New Roman" w:cs="Times New Roman"/>
+              </w:rPr>
+            </w:r>
+            <w:r>
+              <w:rPr>
                 <w:noProof/>
                 <w:webHidden/>
-                <w:sz w:val="24"/>
-                <w:szCs w:val="24"/>
               </w:rPr>
               <w:fldChar w:fldCharType="separate"/>
             </w:r>
             <w:r>
               <w:rPr>
-                <w:rFonts w:ascii="Times New Roman" w:hAnsi="Times New Roman" w:cs="Times New Roman"/>
                 <w:noProof/>
                 <w:webHidden/>
-                <w:sz w:val="24"/>
-                <w:szCs w:val="24"/>
-              </w:rPr>
-              <w:t>9</w:t>
-            </w:r>
-            <w:r>
-              <w:rPr>
-                <w:rFonts w:ascii="Times New Roman" w:hAnsi="Times New Roman" w:cs="Times New Roman"/>
+              </w:rPr>
+              <w:t>10</w:t>
+            </w:r>
+            <w:r>
+              <w:rPr>
                 <w:noProof/>
                 <w:webHidden/>
-                <w:sz w:val="24"/>
-                <w:szCs w:val="24"/>
-              </w:rPr>
-              <w:fldChar w:fldCharType="end"/>
-            </w:r>
-          </w:hyperlink>
-        </w:p>
-        <w:p>
-          <w:pPr>
-            <w:pStyle w:val="TOC1"/>
-            <w:rPr>
-              <w:rFonts w:ascii="Times New Roman" w:hAnsi="Times New Roman" w:cs="Times New Roman"/>
-              <w:noProof/>
-              <w:sz w:val="24"/>
-              <w:szCs w:val="24"/>
-            </w:rPr>
-          </w:pPr>
-          <w:hyperlink w:anchor="_Toc516964255" w:history="1">
-            <w:r>
-              <w:rPr>
-                <w:rStyle w:val="Hyperlink"/>
-                <w:rFonts w:ascii="Times New Roman" w:hAnsi="Times New Roman" w:cs="Times New Roman"/>
-                <w:noProof/>
-                <w:sz w:val="24"/>
-                <w:szCs w:val="24"/>
-              </w:rPr>
-              <w:t>2.</w:t>
-            </w:r>
-            <w:r>
-              <w:rPr>
-                <w:rFonts w:ascii="Times New Roman" w:hAnsi="Times New Roman" w:cs="Times New Roman"/>
-                <w:noProof/>
-                <w:sz w:val="24"/>
-                <w:szCs w:val="24"/>
-              </w:rPr>
-              <w:tab/>
-            </w:r>
-            <w:r>
-              <w:rPr>
-                <w:rStyle w:val="Hyperlink"/>
-                <w:rFonts w:ascii="Times New Roman" w:hAnsi="Times New Roman" w:cs="Times New Roman"/>
-                <w:noProof/>
-                <w:sz w:val="24"/>
-                <w:szCs w:val="24"/>
-              </w:rPr>
-              <w:t>Tehnologii Folosite</w:t>
-            </w:r>
-            <w:r>
-              <w:rPr>
-                <w:rFonts w:ascii="Times New Roman" w:hAnsi="Times New Roman" w:cs="Times New Roman"/>
-                <w:noProof/>
-                <w:webHidden/>
-                <w:sz w:val="24"/>
-                <w:szCs w:val="24"/>
-              </w:rPr>
-              <w:tab/>
-            </w:r>
-            <w:r>
-              <w:rPr>
-                <w:rFonts w:ascii="Times New Roman" w:hAnsi="Times New Roman" w:cs="Times New Roman"/>
-                <w:noProof/>
-                <w:webHidden/>
-                <w:sz w:val="24"/>
-                <w:szCs w:val="24"/>
-              </w:rPr>
-              <w:fldChar w:fldCharType="begin"/>
-            </w:r>
-            <w:r>
-              <w:rPr>
-                <w:rFonts w:ascii="Times New Roman" w:hAnsi="Times New Roman" w:cs="Times New Roman"/>
-                <w:noProof/>
-                <w:webHidden/>
-                <w:sz w:val="24"/>
-                <w:szCs w:val="24"/>
-              </w:rPr>
-              <w:instrText xml:space="preserve"> PAGEREF _Toc516964255 \h </w:instrText>
-            </w:r>
-            <w:r>
-              <w:rPr>
-                <w:rFonts w:ascii="Times New Roman" w:hAnsi="Times New Roman" w:cs="Times New Roman"/>
-                <w:noProof/>
-                <w:webHidden/>
-                <w:sz w:val="24"/>
-                <w:szCs w:val="24"/>
-              </w:rPr>
-            </w:r>
-            <w:r>
-              <w:rPr>
-                <w:rFonts w:ascii="Times New Roman" w:hAnsi="Times New Roman" w:cs="Times New Roman"/>
-                <w:noProof/>
-                <w:webHidden/>
-                <w:sz w:val="24"/>
-                <w:szCs w:val="24"/>
-              </w:rPr>
-              <w:fldChar w:fldCharType="separate"/>
-            </w:r>
-            <w:r>
-              <w:rPr>
-                <w:rFonts w:ascii="Times New Roman" w:hAnsi="Times New Roman" w:cs="Times New Roman"/>
-                <w:noProof/>
-                <w:webHidden/>
-                <w:sz w:val="24"/>
-                <w:szCs w:val="24"/>
-              </w:rPr>
-              <w:t>10</w:t>
-            </w:r>
-            <w:r>
-              <w:rPr>
-                <w:rFonts w:ascii="Times New Roman" w:hAnsi="Times New Roman" w:cs="Times New Roman"/>
-                <w:noProof/>
-                <w:webHidden/>
-                <w:sz w:val="24"/>
-                <w:szCs w:val="24"/>
-              </w:rPr>
-              <w:fldChar w:fldCharType="end"/>
-            </w:r>
-          </w:hyperlink>
-        </w:p>
-        <w:p>
-          <w:pPr>
-            <w:pStyle w:val="TOC2"/>
-            <w:tabs>
-              <w:tab w:val="left" w:pos="880"/>
-              <w:tab w:val="right" w:leader="dot" w:pos="9350"/>
-            </w:tabs>
-            <w:spacing w:line="360" w:lineRule="auto"/>
-            <w:jc w:val="both"/>
-            <w:rPr>
-              <w:rFonts w:ascii="Times New Roman" w:hAnsi="Times New Roman" w:cs="Times New Roman"/>
-              <w:noProof/>
-              <w:sz w:val="24"/>
-              <w:szCs w:val="24"/>
-            </w:rPr>
-          </w:pPr>
-          <w:hyperlink w:anchor="_Toc516964258" w:history="1">
-            <w:r>
-              <w:rPr>
-                <w:rStyle w:val="Hyperlink"/>
-                <w:rFonts w:ascii="Times New Roman" w:hAnsi="Times New Roman" w:cs="Times New Roman"/>
-                <w:noProof/>
-                <w:sz w:val="24"/>
-                <w:szCs w:val="24"/>
-              </w:rPr>
-              <w:t>2.1.</w:t>
-            </w:r>
-            <w:r>
-              <w:rPr>
-                <w:rFonts w:ascii="Times New Roman" w:hAnsi="Times New Roman" w:cs="Times New Roman"/>
-                <w:noProof/>
-                <w:sz w:val="24"/>
-                <w:szCs w:val="24"/>
-              </w:rPr>
-              <w:tab/>
-            </w:r>
-            <w:r>
-              <w:rPr>
-                <w:rStyle w:val="Hyperlink"/>
-                <w:rFonts w:ascii="Times New Roman" w:hAnsi="Times New Roman" w:cs="Times New Roman"/>
-                <w:noProof/>
-                <w:sz w:val="24"/>
-                <w:szCs w:val="24"/>
-              </w:rPr>
-              <w:t>C# (ASP.NET, MVC, Resharper, NuGet)</w:t>
-            </w:r>
-            <w:r>
-              <w:rPr>
-                <w:rFonts w:ascii="Times New Roman" w:hAnsi="Times New Roman" w:cs="Times New Roman"/>
-                <w:noProof/>
-                <w:webHidden/>
-                <w:sz w:val="24"/>
-                <w:szCs w:val="24"/>
-              </w:rPr>
-              <w:tab/>
-            </w:r>
-            <w:r>
-              <w:rPr>
-                <w:rFonts w:ascii="Times New Roman" w:hAnsi="Times New Roman" w:cs="Times New Roman"/>
-                <w:noProof/>
-                <w:webHidden/>
-                <w:sz w:val="24"/>
-                <w:szCs w:val="24"/>
-              </w:rPr>
-              <w:fldChar w:fldCharType="begin"/>
-            </w:r>
-            <w:r>
-              <w:rPr>
-                <w:rFonts w:ascii="Times New Roman" w:hAnsi="Times New Roman" w:cs="Times New Roman"/>
-                <w:noProof/>
-                <w:webHidden/>
-                <w:sz w:val="24"/>
-                <w:szCs w:val="24"/>
-              </w:rPr>
-              <w:instrText xml:space="preserve"> PAGEREF _Toc516964258 \h </w:instrText>
-            </w:r>
-            <w:r>
-              <w:rPr>
-                <w:rFonts w:ascii="Times New Roman" w:hAnsi="Times New Roman" w:cs="Times New Roman"/>
-                <w:noProof/>
-                <w:webHidden/>
-                <w:sz w:val="24"/>
-                <w:szCs w:val="24"/>
-              </w:rPr>
-            </w:r>
-            <w:r>
-              <w:rPr>
-                <w:rFonts w:ascii="Times New Roman" w:hAnsi="Times New Roman" w:cs="Times New Roman"/>
-                <w:noProof/>
-                <w:webHidden/>
-                <w:sz w:val="24"/>
-                <w:szCs w:val="24"/>
-              </w:rPr>
-              <w:fldChar w:fldCharType="separate"/>
-            </w:r>
-            <w:r>
-              <w:rPr>
-                <w:rFonts w:ascii="Times New Roman" w:hAnsi="Times New Roman" w:cs="Times New Roman"/>
-                <w:noProof/>
-                <w:webHidden/>
-                <w:sz w:val="24"/>
-                <w:szCs w:val="24"/>
-              </w:rPr>
-              <w:t>10</w:t>
-            </w:r>
-            <w:r>
-              <w:rPr>
-                <w:rFonts w:ascii="Times New Roman" w:hAnsi="Times New Roman" w:cs="Times New Roman"/>
-                <w:noProof/>
-                <w:webHidden/>
-                <w:sz w:val="24"/>
-                <w:szCs w:val="24"/>
-              </w:rPr>
-              <w:fldChar w:fldCharType="end"/>
-            </w:r>
-          </w:hyperlink>
-        </w:p>
-        <w:p>
-          <w:pPr>
-            <w:pStyle w:val="TOC2"/>
-            <w:tabs>
-              <w:tab w:val="left" w:pos="880"/>
-              <w:tab w:val="right" w:leader="dot" w:pos="9350"/>
-            </w:tabs>
-            <w:spacing w:line="360" w:lineRule="auto"/>
-            <w:jc w:val="both"/>
-            <w:rPr>
-              <w:rFonts w:ascii="Times New Roman" w:hAnsi="Times New Roman" w:cs="Times New Roman"/>
-              <w:noProof/>
-              <w:sz w:val="24"/>
-              <w:szCs w:val="24"/>
-            </w:rPr>
-          </w:pPr>
-          <w:hyperlink w:anchor="_Toc516964259" w:history="1">
-            <w:r>
-              <w:rPr>
-                <w:rStyle w:val="Hyperlink"/>
-                <w:rFonts w:ascii="Times New Roman" w:hAnsi="Times New Roman" w:cs="Times New Roman"/>
-                <w:noProof/>
-                <w:sz w:val="24"/>
-                <w:szCs w:val="24"/>
-              </w:rPr>
-              <w:t>2.2.</w:t>
-            </w:r>
-            <w:r>
-              <w:rPr>
-                <w:rFonts w:ascii="Times New Roman" w:hAnsi="Times New Roman" w:cs="Times New Roman"/>
-                <w:noProof/>
-                <w:sz w:val="24"/>
-                <w:szCs w:val="24"/>
-              </w:rPr>
-              <w:tab/>
-            </w:r>
-            <w:r>
-              <w:rPr>
-                <w:rStyle w:val="Hyperlink"/>
-                <w:rFonts w:ascii="Times New Roman" w:hAnsi="Times New Roman" w:cs="Times New Roman"/>
-                <w:noProof/>
-                <w:sz w:val="24"/>
-                <w:szCs w:val="24"/>
-              </w:rPr>
-              <w:t>SQL (SQL Server Express)</w:t>
-            </w:r>
-            <w:r>
-              <w:rPr>
-                <w:rFonts w:ascii="Times New Roman" w:hAnsi="Times New Roman" w:cs="Times New Roman"/>
-                <w:noProof/>
-                <w:webHidden/>
-                <w:sz w:val="24"/>
-                <w:szCs w:val="24"/>
-              </w:rPr>
-              <w:tab/>
-            </w:r>
-            <w:r>
-              <w:rPr>
-                <w:rFonts w:ascii="Times New Roman" w:hAnsi="Times New Roman" w:cs="Times New Roman"/>
-                <w:noProof/>
-                <w:webHidden/>
-                <w:sz w:val="24"/>
-                <w:szCs w:val="24"/>
-              </w:rPr>
-              <w:fldChar w:fldCharType="begin"/>
-            </w:r>
-            <w:r>
-              <w:rPr>
-                <w:rFonts w:ascii="Times New Roman" w:hAnsi="Times New Roman" w:cs="Times New Roman"/>
-                <w:noProof/>
-                <w:webHidden/>
-                <w:sz w:val="24"/>
-                <w:szCs w:val="24"/>
-              </w:rPr>
-              <w:instrText xml:space="preserve"> PAGEREF _Toc516964259 \h </w:instrText>
-            </w:r>
-            <w:r>
-              <w:rPr>
-                <w:rFonts w:ascii="Times New Roman" w:hAnsi="Times New Roman" w:cs="Times New Roman"/>
-                <w:noProof/>
-                <w:webHidden/>
-                <w:sz w:val="24"/>
-                <w:szCs w:val="24"/>
-              </w:rPr>
-            </w:r>
-            <w:r>
-              <w:rPr>
-                <w:rFonts w:ascii="Times New Roman" w:hAnsi="Times New Roman" w:cs="Times New Roman"/>
-                <w:noProof/>
-                <w:webHidden/>
-                <w:sz w:val="24"/>
-                <w:szCs w:val="24"/>
-              </w:rPr>
-              <w:fldChar w:fldCharType="separate"/>
-            </w:r>
-            <w:r>
-              <w:rPr>
-                <w:rFonts w:ascii="Times New Roman" w:hAnsi="Times New Roman" w:cs="Times New Roman"/>
-                <w:noProof/>
-                <w:webHidden/>
-                <w:sz w:val="24"/>
-                <w:szCs w:val="24"/>
-              </w:rPr>
-              <w:t>10</w:t>
-            </w:r>
-            <w:r>
-              <w:rPr>
-                <w:rFonts w:ascii="Times New Roman" w:hAnsi="Times New Roman" w:cs="Times New Roman"/>
-                <w:noProof/>
-                <w:webHidden/>
-                <w:sz w:val="24"/>
-                <w:szCs w:val="24"/>
-              </w:rPr>
-              <w:fldChar w:fldCharType="end"/>
-            </w:r>
-          </w:hyperlink>
-        </w:p>
-        <w:p>
-          <w:pPr>
-            <w:pStyle w:val="TOC2"/>
-            <w:tabs>
-              <w:tab w:val="left" w:pos="880"/>
-              <w:tab w:val="right" w:leader="dot" w:pos="9350"/>
-            </w:tabs>
-            <w:spacing w:line="360" w:lineRule="auto"/>
-            <w:jc w:val="both"/>
-            <w:rPr>
-              <w:rFonts w:ascii="Times New Roman" w:hAnsi="Times New Roman" w:cs="Times New Roman"/>
-              <w:noProof/>
-              <w:sz w:val="24"/>
-              <w:szCs w:val="24"/>
-            </w:rPr>
-          </w:pPr>
-          <w:hyperlink w:anchor="_Toc516964260" w:history="1">
-            <w:r>
-              <w:rPr>
-                <w:rStyle w:val="Hyperlink"/>
-                <w:rFonts w:ascii="Times New Roman" w:hAnsi="Times New Roman" w:cs="Times New Roman"/>
-                <w:noProof/>
-                <w:sz w:val="24"/>
-                <w:szCs w:val="24"/>
-              </w:rPr>
-              <w:t>2.3.</w:t>
-            </w:r>
-            <w:r>
-              <w:rPr>
-                <w:rFonts w:ascii="Times New Roman" w:hAnsi="Times New Roman" w:cs="Times New Roman"/>
-                <w:noProof/>
-                <w:sz w:val="24"/>
-                <w:szCs w:val="24"/>
-              </w:rPr>
-              <w:tab/>
-            </w:r>
-            <w:r>
-              <w:rPr>
-                <w:rStyle w:val="Hyperlink"/>
-                <w:rFonts w:ascii="Times New Roman" w:hAnsi="Times New Roman" w:cs="Times New Roman"/>
-                <w:noProof/>
-                <w:sz w:val="24"/>
-                <w:szCs w:val="24"/>
-              </w:rPr>
-              <w:t>GitHub (GitKraker)</w:t>
-            </w:r>
-            <w:r>
-              <w:rPr>
-                <w:rFonts w:ascii="Times New Roman" w:hAnsi="Times New Roman" w:cs="Times New Roman"/>
-                <w:noProof/>
-                <w:webHidden/>
-                <w:sz w:val="24"/>
-                <w:szCs w:val="24"/>
-              </w:rPr>
-              <w:tab/>
-            </w:r>
-            <w:r>
-              <w:rPr>
-                <w:rFonts w:ascii="Times New Roman" w:hAnsi="Times New Roman" w:cs="Times New Roman"/>
-                <w:noProof/>
-                <w:webHidden/>
-                <w:sz w:val="24"/>
-                <w:szCs w:val="24"/>
-              </w:rPr>
-              <w:fldChar w:fldCharType="begin"/>
-            </w:r>
-            <w:r>
-              <w:rPr>
-                <w:rFonts w:ascii="Times New Roman" w:hAnsi="Times New Roman" w:cs="Times New Roman"/>
-                <w:noProof/>
-                <w:webHidden/>
-                <w:sz w:val="24"/>
-                <w:szCs w:val="24"/>
-              </w:rPr>
-              <w:instrText xml:space="preserve"> PAGEREF _Toc516964260 \h </w:instrText>
-            </w:r>
-            <w:r>
-              <w:rPr>
-                <w:rFonts w:ascii="Times New Roman" w:hAnsi="Times New Roman" w:cs="Times New Roman"/>
-                <w:noProof/>
-                <w:webHidden/>
-                <w:sz w:val="24"/>
-                <w:szCs w:val="24"/>
-              </w:rPr>
-            </w:r>
-            <w:r>
-              <w:rPr>
-                <w:rFonts w:ascii="Times New Roman" w:hAnsi="Times New Roman" w:cs="Times New Roman"/>
-                <w:noProof/>
-                <w:webHidden/>
-                <w:sz w:val="24"/>
-                <w:szCs w:val="24"/>
-              </w:rPr>
-              <w:fldChar w:fldCharType="separate"/>
-            </w:r>
-            <w:r>
-              <w:rPr>
-                <w:rFonts w:ascii="Times New Roman" w:hAnsi="Times New Roman" w:cs="Times New Roman"/>
-                <w:noProof/>
-                <w:webHidden/>
-                <w:sz w:val="24"/>
-                <w:szCs w:val="24"/>
-              </w:rPr>
-              <w:t>10</w:t>
-            </w:r>
-            <w:r>
-              <w:rPr>
-                <w:rFonts w:ascii="Times New Roman" w:hAnsi="Times New Roman" w:cs="Times New Roman"/>
-                <w:noProof/>
-                <w:webHidden/>
-                <w:sz w:val="24"/>
-                <w:szCs w:val="24"/>
-              </w:rPr>
-              <w:fldChar w:fldCharType="end"/>
-            </w:r>
-          </w:hyperlink>
-        </w:p>
-        <w:p>
-          <w:pPr>
-            <w:pStyle w:val="TOC2"/>
-            <w:tabs>
-              <w:tab w:val="left" w:pos="880"/>
-              <w:tab w:val="right" w:leader="dot" w:pos="9350"/>
-            </w:tabs>
-            <w:spacing w:line="360" w:lineRule="auto"/>
-            <w:jc w:val="both"/>
-            <w:rPr>
-              <w:rFonts w:ascii="Times New Roman" w:hAnsi="Times New Roman" w:cs="Times New Roman"/>
-              <w:noProof/>
-              <w:sz w:val="24"/>
-              <w:szCs w:val="24"/>
-            </w:rPr>
-          </w:pPr>
-          <w:hyperlink w:anchor="_Toc516964261" w:history="1">
-            <w:r>
-              <w:rPr>
-                <w:rStyle w:val="Hyperlink"/>
-                <w:rFonts w:ascii="Times New Roman" w:hAnsi="Times New Roman" w:cs="Times New Roman"/>
-                <w:noProof/>
-                <w:sz w:val="24"/>
-                <w:szCs w:val="24"/>
-              </w:rPr>
-              <w:t>2.4.</w:t>
-            </w:r>
-            <w:r>
-              <w:rPr>
-                <w:rFonts w:ascii="Times New Roman" w:hAnsi="Times New Roman" w:cs="Times New Roman"/>
-                <w:noProof/>
-                <w:sz w:val="24"/>
-                <w:szCs w:val="24"/>
-              </w:rPr>
-              <w:tab/>
-            </w:r>
-            <w:r>
-              <w:rPr>
-                <w:rStyle w:val="Hyperlink"/>
-                <w:rFonts w:ascii="Times New Roman" w:hAnsi="Times New Roman" w:cs="Times New Roman"/>
-                <w:noProof/>
-                <w:sz w:val="24"/>
-                <w:szCs w:val="24"/>
-              </w:rPr>
-              <w:t>Bootstrap</w:t>
-            </w:r>
-            <w:r>
-              <w:rPr>
-                <w:rFonts w:ascii="Times New Roman" w:hAnsi="Times New Roman" w:cs="Times New Roman"/>
-                <w:noProof/>
-                <w:webHidden/>
-                <w:sz w:val="24"/>
-                <w:szCs w:val="24"/>
-              </w:rPr>
-              <w:tab/>
-            </w:r>
-            <w:r>
-              <w:rPr>
-                <w:rFonts w:ascii="Times New Roman" w:hAnsi="Times New Roman" w:cs="Times New Roman"/>
-                <w:noProof/>
-                <w:webHidden/>
-                <w:sz w:val="24"/>
-                <w:szCs w:val="24"/>
-              </w:rPr>
-              <w:fldChar w:fldCharType="begin"/>
-            </w:r>
-            <w:r>
-              <w:rPr>
-                <w:rFonts w:ascii="Times New Roman" w:hAnsi="Times New Roman" w:cs="Times New Roman"/>
-                <w:noProof/>
-                <w:webHidden/>
-                <w:sz w:val="24"/>
-                <w:szCs w:val="24"/>
-              </w:rPr>
-              <w:instrText xml:space="preserve"> PAGEREF _Toc516964261 \h </w:instrText>
-            </w:r>
-            <w:r>
-              <w:rPr>
-                <w:rFonts w:ascii="Times New Roman" w:hAnsi="Times New Roman" w:cs="Times New Roman"/>
-                <w:noProof/>
-                <w:webHidden/>
-                <w:sz w:val="24"/>
-                <w:szCs w:val="24"/>
-              </w:rPr>
-            </w:r>
-            <w:r>
-              <w:rPr>
-                <w:rFonts w:ascii="Times New Roman" w:hAnsi="Times New Roman" w:cs="Times New Roman"/>
-                <w:noProof/>
-                <w:webHidden/>
-                <w:sz w:val="24"/>
-                <w:szCs w:val="24"/>
-              </w:rPr>
-              <w:fldChar w:fldCharType="separate"/>
-            </w:r>
-            <w:r>
-              <w:rPr>
-                <w:rFonts w:ascii="Times New Roman" w:hAnsi="Times New Roman" w:cs="Times New Roman"/>
-                <w:noProof/>
-                <w:webHidden/>
-                <w:sz w:val="24"/>
-                <w:szCs w:val="24"/>
-              </w:rPr>
-              <w:t>11</w:t>
-            </w:r>
-            <w:r>
-              <w:rPr>
-                <w:rFonts w:ascii="Times New Roman" w:hAnsi="Times New Roman" w:cs="Times New Roman"/>
-                <w:noProof/>
-                <w:webHidden/>
-                <w:sz w:val="24"/>
-                <w:szCs w:val="24"/>
-              </w:rPr>
-              <w:fldChar w:fldCharType="end"/>
-            </w:r>
-          </w:hyperlink>
-        </w:p>
-        <w:p>
-          <w:pPr>
-            <w:pStyle w:val="TOC2"/>
-            <w:tabs>
-              <w:tab w:val="left" w:pos="880"/>
-              <w:tab w:val="right" w:leader="dot" w:pos="9350"/>
-            </w:tabs>
-            <w:spacing w:line="360" w:lineRule="auto"/>
-            <w:jc w:val="both"/>
-            <w:rPr>
-              <w:rFonts w:ascii="Times New Roman" w:hAnsi="Times New Roman" w:cs="Times New Roman"/>
-              <w:noProof/>
-              <w:sz w:val="24"/>
-              <w:szCs w:val="24"/>
-            </w:rPr>
-          </w:pPr>
-          <w:hyperlink w:anchor="_Toc516964262" w:history="1">
-            <w:r>
-              <w:rPr>
-                <w:rStyle w:val="Hyperlink"/>
-                <w:rFonts w:ascii="Times New Roman" w:hAnsi="Times New Roman" w:cs="Times New Roman"/>
-                <w:noProof/>
-                <w:sz w:val="24"/>
-                <w:szCs w:val="24"/>
-              </w:rPr>
-              <w:t>2.5.</w:t>
-            </w:r>
-            <w:r>
-              <w:rPr>
-                <w:rFonts w:ascii="Times New Roman" w:hAnsi="Times New Roman" w:cs="Times New Roman"/>
-                <w:noProof/>
-                <w:sz w:val="24"/>
-                <w:szCs w:val="24"/>
-              </w:rPr>
-              <w:tab/>
-            </w:r>
-            <w:r>
-              <w:rPr>
-                <w:rStyle w:val="Hyperlink"/>
-                <w:rFonts w:ascii="Times New Roman" w:hAnsi="Times New Roman" w:cs="Times New Roman"/>
-                <w:noProof/>
-                <w:sz w:val="24"/>
-                <w:szCs w:val="24"/>
-              </w:rPr>
-              <w:t>HTML, CSS &amp; JavaScript</w:t>
-            </w:r>
-            <w:r>
-              <w:rPr>
-                <w:rFonts w:ascii="Times New Roman" w:hAnsi="Times New Roman" w:cs="Times New Roman"/>
-                <w:noProof/>
-                <w:webHidden/>
-                <w:sz w:val="24"/>
-                <w:szCs w:val="24"/>
-              </w:rPr>
-              <w:tab/>
-            </w:r>
-            <w:r>
-              <w:rPr>
-                <w:rFonts w:ascii="Times New Roman" w:hAnsi="Times New Roman" w:cs="Times New Roman"/>
-                <w:noProof/>
-                <w:webHidden/>
-                <w:sz w:val="24"/>
-                <w:szCs w:val="24"/>
-              </w:rPr>
-              <w:fldChar w:fldCharType="begin"/>
-            </w:r>
-            <w:r>
-              <w:rPr>
-                <w:rFonts w:ascii="Times New Roman" w:hAnsi="Times New Roman" w:cs="Times New Roman"/>
-                <w:noProof/>
-                <w:webHidden/>
-                <w:sz w:val="24"/>
-                <w:szCs w:val="24"/>
-              </w:rPr>
-              <w:instrText xml:space="preserve"> PAGEREF _Toc516964262 \h </w:instrText>
-            </w:r>
-            <w:r>
-              <w:rPr>
-                <w:rFonts w:ascii="Times New Roman" w:hAnsi="Times New Roman" w:cs="Times New Roman"/>
-                <w:noProof/>
-                <w:webHidden/>
-                <w:sz w:val="24"/>
-                <w:szCs w:val="24"/>
-              </w:rPr>
-            </w:r>
-            <w:r>
-              <w:rPr>
-                <w:rFonts w:ascii="Times New Roman" w:hAnsi="Times New Roman" w:cs="Times New Roman"/>
-                <w:noProof/>
-                <w:webHidden/>
-                <w:sz w:val="24"/>
-                <w:szCs w:val="24"/>
-              </w:rPr>
-              <w:fldChar w:fldCharType="separate"/>
-            </w:r>
-            <w:r>
-              <w:rPr>
-                <w:rFonts w:ascii="Times New Roman" w:hAnsi="Times New Roman" w:cs="Times New Roman"/>
-                <w:noProof/>
-                <w:webHidden/>
-                <w:sz w:val="24"/>
-                <w:szCs w:val="24"/>
-              </w:rPr>
-              <w:t>11</w:t>
-            </w:r>
-            <w:r>
-              <w:rPr>
-                <w:rFonts w:ascii="Times New Roman" w:hAnsi="Times New Roman" w:cs="Times New Roman"/>
-                <w:noProof/>
-                <w:webHidden/>
-                <w:sz w:val="24"/>
-                <w:szCs w:val="24"/>
-              </w:rPr>
-              <w:fldChar w:fldCharType="end"/>
-            </w:r>
-          </w:hyperlink>
-        </w:p>
-        <w:p>
-          <w:pPr>
-            <w:pStyle w:val="TOC2"/>
-            <w:tabs>
-              <w:tab w:val="left" w:pos="880"/>
-              <w:tab w:val="right" w:leader="dot" w:pos="9350"/>
-            </w:tabs>
-            <w:spacing w:line="360" w:lineRule="auto"/>
-            <w:jc w:val="both"/>
-            <w:rPr>
-              <w:rFonts w:ascii="Times New Roman" w:hAnsi="Times New Roman" w:cs="Times New Roman"/>
-              <w:noProof/>
-              <w:sz w:val="24"/>
-              <w:szCs w:val="24"/>
-            </w:rPr>
-          </w:pPr>
-          <w:hyperlink w:anchor="_Toc516964263" w:history="1">
-            <w:r>
-              <w:rPr>
-                <w:rStyle w:val="Hyperlink"/>
-                <w:rFonts w:ascii="Times New Roman" w:hAnsi="Times New Roman" w:cs="Times New Roman"/>
-                <w:noProof/>
-                <w:sz w:val="24"/>
-                <w:szCs w:val="24"/>
-              </w:rPr>
-              <w:t>2.6.</w:t>
-            </w:r>
-            <w:r>
-              <w:rPr>
-                <w:rFonts w:ascii="Times New Roman" w:hAnsi="Times New Roman" w:cs="Times New Roman"/>
-                <w:noProof/>
-                <w:sz w:val="24"/>
-                <w:szCs w:val="24"/>
-              </w:rPr>
-              <w:tab/>
-            </w:r>
-            <w:r>
-              <w:rPr>
-                <w:rStyle w:val="Hyperlink"/>
-                <w:rFonts w:ascii="Times New Roman" w:hAnsi="Times New Roman" w:cs="Times New Roman"/>
-                <w:noProof/>
-                <w:sz w:val="24"/>
-                <w:szCs w:val="24"/>
-              </w:rPr>
-              <w:t>Adobe Illustrator</w:t>
-            </w:r>
-            <w:r>
-              <w:rPr>
-                <w:rFonts w:ascii="Times New Roman" w:hAnsi="Times New Roman" w:cs="Times New Roman"/>
-                <w:noProof/>
-                <w:webHidden/>
-                <w:sz w:val="24"/>
-                <w:szCs w:val="24"/>
-              </w:rPr>
-              <w:tab/>
-            </w:r>
-            <w:r>
-              <w:rPr>
-                <w:rFonts w:ascii="Times New Roman" w:hAnsi="Times New Roman" w:cs="Times New Roman"/>
-                <w:noProof/>
-                <w:webHidden/>
-                <w:sz w:val="24"/>
-                <w:szCs w:val="24"/>
-              </w:rPr>
-              <w:fldChar w:fldCharType="begin"/>
-            </w:r>
-            <w:r>
-              <w:rPr>
-                <w:rFonts w:ascii="Times New Roman" w:hAnsi="Times New Roman" w:cs="Times New Roman"/>
-                <w:noProof/>
-                <w:webHidden/>
-                <w:sz w:val="24"/>
-                <w:szCs w:val="24"/>
-              </w:rPr>
-              <w:instrText xml:space="preserve"> PAGEREF _Toc516964263 \h </w:instrText>
-            </w:r>
-            <w:r>
-              <w:rPr>
-                <w:rFonts w:ascii="Times New Roman" w:hAnsi="Times New Roman" w:cs="Times New Roman"/>
-                <w:noProof/>
-                <w:webHidden/>
-                <w:sz w:val="24"/>
-                <w:szCs w:val="24"/>
-              </w:rPr>
-            </w:r>
-            <w:r>
-              <w:rPr>
-                <w:rFonts w:ascii="Times New Roman" w:hAnsi="Times New Roman" w:cs="Times New Roman"/>
-                <w:noProof/>
-                <w:webHidden/>
-                <w:sz w:val="24"/>
-                <w:szCs w:val="24"/>
-              </w:rPr>
-              <w:fldChar w:fldCharType="separate"/>
-            </w:r>
-            <w:r>
-              <w:rPr>
-                <w:rFonts w:ascii="Times New Roman" w:hAnsi="Times New Roman" w:cs="Times New Roman"/>
-                <w:noProof/>
-                <w:webHidden/>
-                <w:sz w:val="24"/>
-                <w:szCs w:val="24"/>
-              </w:rPr>
-              <w:t>11</w:t>
-            </w:r>
-            <w:r>
-              <w:rPr>
-                <w:rFonts w:ascii="Times New Roman" w:hAnsi="Times New Roman" w:cs="Times New Roman"/>
-                <w:noProof/>
-                <w:webHidden/>
-                <w:sz w:val="24"/>
-                <w:szCs w:val="24"/>
-              </w:rPr>
-              <w:fldChar w:fldCharType="end"/>
-            </w:r>
-          </w:hyperlink>
-        </w:p>
-        <w:p>
-          <w:pPr>
-            <w:pStyle w:val="TOC1"/>
-            <w:rPr>
-              <w:rFonts w:ascii="Times New Roman" w:hAnsi="Times New Roman" w:cs="Times New Roman"/>
-              <w:noProof/>
-              <w:sz w:val="24"/>
-              <w:szCs w:val="24"/>
-            </w:rPr>
-          </w:pPr>
-          <w:hyperlink w:anchor="_Toc516964264" w:history="1">
-            <w:r>
-              <w:rPr>
-                <w:rStyle w:val="Hyperlink"/>
-                <w:rFonts w:ascii="Times New Roman" w:hAnsi="Times New Roman" w:cs="Times New Roman"/>
-                <w:noProof/>
-                <w:sz w:val="24"/>
-                <w:szCs w:val="24"/>
-              </w:rPr>
-              <w:t>3.</w:t>
-            </w:r>
-            <w:r>
-              <w:rPr>
-                <w:rFonts w:ascii="Times New Roman" w:hAnsi="Times New Roman" w:cs="Times New Roman"/>
-                <w:noProof/>
-                <w:sz w:val="24"/>
-                <w:szCs w:val="24"/>
-              </w:rPr>
-              <w:tab/>
-            </w:r>
-            <w:r>
-              <w:rPr>
-                <w:rStyle w:val="Hyperlink"/>
-                <w:rFonts w:ascii="Times New Roman" w:hAnsi="Times New Roman" w:cs="Times New Roman"/>
-                <w:noProof/>
-                <w:sz w:val="24"/>
-                <w:szCs w:val="24"/>
-              </w:rPr>
-              <w:t>Contribuții</w:t>
-            </w:r>
-            <w:r>
-              <w:rPr>
-                <w:rFonts w:ascii="Times New Roman" w:hAnsi="Times New Roman" w:cs="Times New Roman"/>
-                <w:noProof/>
-                <w:webHidden/>
-                <w:sz w:val="24"/>
-                <w:szCs w:val="24"/>
-              </w:rPr>
-              <w:tab/>
-            </w:r>
-            <w:r>
-              <w:rPr>
-                <w:rFonts w:ascii="Times New Roman" w:hAnsi="Times New Roman" w:cs="Times New Roman"/>
-                <w:noProof/>
-                <w:webHidden/>
-                <w:sz w:val="24"/>
-                <w:szCs w:val="24"/>
-              </w:rPr>
-              <w:fldChar w:fldCharType="begin"/>
-            </w:r>
-            <w:r>
-              <w:rPr>
-                <w:rFonts w:ascii="Times New Roman" w:hAnsi="Times New Roman" w:cs="Times New Roman"/>
-                <w:noProof/>
-                <w:webHidden/>
-                <w:sz w:val="24"/>
-                <w:szCs w:val="24"/>
-              </w:rPr>
-              <w:instrText xml:space="preserve"> PAGEREF _Toc516964264 \h </w:instrText>
-            </w:r>
-            <w:r>
-              <w:rPr>
-                <w:rFonts w:ascii="Times New Roman" w:hAnsi="Times New Roman" w:cs="Times New Roman"/>
-                <w:noProof/>
-                <w:webHidden/>
-                <w:sz w:val="24"/>
-                <w:szCs w:val="24"/>
-              </w:rPr>
-            </w:r>
-            <w:r>
-              <w:rPr>
-                <w:rFonts w:ascii="Times New Roman" w:hAnsi="Times New Roman" w:cs="Times New Roman"/>
-                <w:noProof/>
-                <w:webHidden/>
-                <w:sz w:val="24"/>
-                <w:szCs w:val="24"/>
-              </w:rPr>
-              <w:fldChar w:fldCharType="separate"/>
-            </w:r>
-            <w:r>
-              <w:rPr>
-                <w:rFonts w:ascii="Times New Roman" w:hAnsi="Times New Roman" w:cs="Times New Roman"/>
-                <w:noProof/>
-                <w:webHidden/>
-                <w:sz w:val="24"/>
-                <w:szCs w:val="24"/>
-              </w:rPr>
-              <w:t>12</w:t>
-            </w:r>
-            <w:r>
-              <w:rPr>
-                <w:rFonts w:ascii="Times New Roman" w:hAnsi="Times New Roman" w:cs="Times New Roman"/>
-                <w:noProof/>
-                <w:webHidden/>
-                <w:sz w:val="24"/>
-                <w:szCs w:val="24"/>
-              </w:rPr>
-              <w:fldChar w:fldCharType="end"/>
-            </w:r>
-          </w:hyperlink>
-        </w:p>
-        <w:p>
-          <w:pPr>
-            <w:pStyle w:val="TOC1"/>
-            <w:rPr>
-              <w:rFonts w:ascii="Times New Roman" w:hAnsi="Times New Roman" w:cs="Times New Roman"/>
-              <w:noProof/>
-              <w:sz w:val="24"/>
-              <w:szCs w:val="24"/>
-            </w:rPr>
-          </w:pPr>
-          <w:hyperlink w:anchor="_Toc516964265" w:history="1">
-            <w:r>
-              <w:rPr>
-                <w:rStyle w:val="Hyperlink"/>
-                <w:rFonts w:ascii="Times New Roman" w:hAnsi="Times New Roman" w:cs="Times New Roman"/>
-                <w:noProof/>
-                <w:sz w:val="24"/>
-                <w:szCs w:val="24"/>
-              </w:rPr>
-              <w:t>4.</w:t>
-            </w:r>
-            <w:r>
-              <w:rPr>
-                <w:rFonts w:ascii="Times New Roman" w:hAnsi="Times New Roman" w:cs="Times New Roman"/>
-                <w:noProof/>
-                <w:sz w:val="24"/>
-                <w:szCs w:val="24"/>
-              </w:rPr>
-              <w:tab/>
-            </w:r>
-            <w:r>
-              <w:rPr>
-                <w:rStyle w:val="Hyperlink"/>
-                <w:rFonts w:ascii="Times New Roman" w:hAnsi="Times New Roman" w:cs="Times New Roman"/>
-                <w:noProof/>
-                <w:sz w:val="24"/>
-                <w:szCs w:val="24"/>
-              </w:rPr>
-              <w:t>Proiectare</w:t>
-            </w:r>
-            <w:r>
-              <w:rPr>
-                <w:rStyle w:val="Hyperlink"/>
-                <w:rFonts w:ascii="Times New Roman" w:hAnsi="Times New Roman" w:cs="Times New Roman"/>
-                <w:noProof/>
-                <w:sz w:val="24"/>
-                <w:szCs w:val="24"/>
-                <w:lang w:val="ro-RO"/>
-              </w:rPr>
-              <w:t xml:space="preserve"> și Implementare</w:t>
-            </w:r>
-            <w:r>
-              <w:rPr>
-                <w:rFonts w:ascii="Times New Roman" w:hAnsi="Times New Roman" w:cs="Times New Roman"/>
-                <w:noProof/>
-                <w:webHidden/>
-                <w:sz w:val="24"/>
-                <w:szCs w:val="24"/>
-              </w:rPr>
-              <w:tab/>
-            </w:r>
-            <w:r>
-              <w:rPr>
-                <w:rFonts w:ascii="Times New Roman" w:hAnsi="Times New Roman" w:cs="Times New Roman"/>
-                <w:noProof/>
-                <w:webHidden/>
-                <w:sz w:val="24"/>
-                <w:szCs w:val="24"/>
-              </w:rPr>
-              <w:fldChar w:fldCharType="begin"/>
-            </w:r>
-            <w:r>
-              <w:rPr>
-                <w:rFonts w:ascii="Times New Roman" w:hAnsi="Times New Roman" w:cs="Times New Roman"/>
-                <w:noProof/>
-                <w:webHidden/>
-                <w:sz w:val="24"/>
-                <w:szCs w:val="24"/>
-              </w:rPr>
-              <w:instrText xml:space="preserve"> PAGEREF _Toc516964265 \h </w:instrText>
-            </w:r>
-            <w:r>
-              <w:rPr>
-                <w:rFonts w:ascii="Times New Roman" w:hAnsi="Times New Roman" w:cs="Times New Roman"/>
-                <w:noProof/>
-                <w:webHidden/>
-                <w:sz w:val="24"/>
-                <w:szCs w:val="24"/>
-              </w:rPr>
-            </w:r>
-            <w:r>
-              <w:rPr>
-                <w:rFonts w:ascii="Times New Roman" w:hAnsi="Times New Roman" w:cs="Times New Roman"/>
-                <w:noProof/>
-                <w:webHidden/>
-                <w:sz w:val="24"/>
-                <w:szCs w:val="24"/>
-              </w:rPr>
-              <w:fldChar w:fldCharType="separate"/>
-            </w:r>
-            <w:r>
-              <w:rPr>
-                <w:rFonts w:ascii="Times New Roman" w:hAnsi="Times New Roman" w:cs="Times New Roman"/>
-                <w:noProof/>
-                <w:webHidden/>
-                <w:sz w:val="24"/>
-                <w:szCs w:val="24"/>
-              </w:rPr>
-              <w:t>13</w:t>
-            </w:r>
-            <w:r>
-              <w:rPr>
-                <w:rFonts w:ascii="Times New Roman" w:hAnsi="Times New Roman" w:cs="Times New Roman"/>
-                <w:noProof/>
-                <w:webHidden/>
-                <w:sz w:val="24"/>
-                <w:szCs w:val="24"/>
-              </w:rPr>
-              <w:fldChar w:fldCharType="end"/>
-            </w:r>
-          </w:hyperlink>
-        </w:p>
-        <w:p>
-          <w:pPr>
-            <w:pStyle w:val="TOC1"/>
-            <w:rPr>
-              <w:rFonts w:ascii="Times New Roman" w:hAnsi="Times New Roman" w:cs="Times New Roman"/>
-              <w:noProof/>
-              <w:sz w:val="24"/>
-              <w:szCs w:val="24"/>
-            </w:rPr>
-          </w:pPr>
-          <w:hyperlink w:anchor="_Toc516964266" w:history="1">
-            <w:r>
-              <w:rPr>
-                <w:rStyle w:val="Hyperlink"/>
-                <w:rFonts w:ascii="Times New Roman" w:hAnsi="Times New Roman" w:cs="Times New Roman"/>
-                <w:noProof/>
-                <w:sz w:val="24"/>
-                <w:szCs w:val="24"/>
-              </w:rPr>
-              <w:t>5.</w:t>
-            </w:r>
-            <w:r>
-              <w:rPr>
-                <w:rFonts w:ascii="Times New Roman" w:hAnsi="Times New Roman" w:cs="Times New Roman"/>
-                <w:noProof/>
-                <w:sz w:val="24"/>
-                <w:szCs w:val="24"/>
-              </w:rPr>
-              <w:tab/>
-            </w:r>
-            <w:r>
-              <w:rPr>
-                <w:rStyle w:val="Hyperlink"/>
-                <w:rFonts w:ascii="Times New Roman" w:hAnsi="Times New Roman" w:cs="Times New Roman"/>
-                <w:noProof/>
-                <w:sz w:val="24"/>
-                <w:szCs w:val="24"/>
-              </w:rPr>
-              <w:t>Manualul</w:t>
-            </w:r>
-            <w:r>
-              <w:rPr>
-                <w:rStyle w:val="Hyperlink"/>
-                <w:rFonts w:ascii="Times New Roman" w:hAnsi="Times New Roman" w:cs="Times New Roman"/>
-                <w:noProof/>
-                <w:sz w:val="24"/>
-                <w:szCs w:val="24"/>
-                <w:lang w:val="ro-RO"/>
-              </w:rPr>
-              <w:t xml:space="preserve"> utilizatorului</w:t>
-            </w:r>
-            <w:r>
-              <w:rPr>
-                <w:rFonts w:ascii="Times New Roman" w:hAnsi="Times New Roman" w:cs="Times New Roman"/>
-                <w:noProof/>
-                <w:webHidden/>
-                <w:sz w:val="24"/>
-                <w:szCs w:val="24"/>
-              </w:rPr>
-              <w:tab/>
-            </w:r>
-            <w:r>
-              <w:rPr>
-                <w:rFonts w:ascii="Times New Roman" w:hAnsi="Times New Roman" w:cs="Times New Roman"/>
-                <w:noProof/>
-                <w:webHidden/>
-                <w:sz w:val="24"/>
-                <w:szCs w:val="24"/>
-              </w:rPr>
-              <w:fldChar w:fldCharType="begin"/>
-            </w:r>
-            <w:r>
-              <w:rPr>
-                <w:rFonts w:ascii="Times New Roman" w:hAnsi="Times New Roman" w:cs="Times New Roman"/>
-                <w:noProof/>
-                <w:webHidden/>
-                <w:sz w:val="24"/>
-                <w:szCs w:val="24"/>
-              </w:rPr>
-              <w:instrText xml:space="preserve"> PAGEREF _Toc516964266 \h </w:instrText>
-            </w:r>
-            <w:r>
-              <w:rPr>
-                <w:rFonts w:ascii="Times New Roman" w:hAnsi="Times New Roman" w:cs="Times New Roman"/>
-                <w:noProof/>
-                <w:webHidden/>
-                <w:sz w:val="24"/>
-                <w:szCs w:val="24"/>
-              </w:rPr>
-            </w:r>
-            <w:r>
-              <w:rPr>
-                <w:rFonts w:ascii="Times New Roman" w:hAnsi="Times New Roman" w:cs="Times New Roman"/>
-                <w:noProof/>
-                <w:webHidden/>
-                <w:sz w:val="24"/>
-                <w:szCs w:val="24"/>
-              </w:rPr>
-              <w:fldChar w:fldCharType="separate"/>
-            </w:r>
-            <w:r>
-              <w:rPr>
-                <w:rFonts w:ascii="Times New Roman" w:hAnsi="Times New Roman" w:cs="Times New Roman"/>
-                <w:noProof/>
-                <w:webHidden/>
-                <w:sz w:val="24"/>
-                <w:szCs w:val="24"/>
-              </w:rPr>
-              <w:t>14</w:t>
-            </w:r>
-            <w:r>
-              <w:rPr>
-                <w:rFonts w:ascii="Times New Roman" w:hAnsi="Times New Roman" w:cs="Times New Roman"/>
-                <w:noProof/>
-                <w:webHidden/>
-                <w:sz w:val="24"/>
-                <w:szCs w:val="24"/>
-              </w:rPr>
-              <w:fldChar w:fldCharType="end"/>
-            </w:r>
-          </w:hyperlink>
-        </w:p>
-        <w:p>
-          <w:pPr>
-            <w:pStyle w:val="TOC1"/>
-            <w:rPr>
-              <w:rFonts w:ascii="Times New Roman" w:hAnsi="Times New Roman" w:cs="Times New Roman"/>
-              <w:noProof/>
-              <w:sz w:val="24"/>
-              <w:szCs w:val="24"/>
-            </w:rPr>
-          </w:pPr>
-          <w:hyperlink w:anchor="_Toc516964267" w:history="1">
-            <w:r>
-              <w:rPr>
-                <w:rStyle w:val="Hyperlink"/>
-                <w:rFonts w:ascii="Times New Roman" w:hAnsi="Times New Roman" w:cs="Times New Roman"/>
-                <w:noProof/>
-                <w:sz w:val="24"/>
-                <w:szCs w:val="24"/>
-              </w:rPr>
-              <w:t>6.</w:t>
-            </w:r>
-            <w:r>
-              <w:rPr>
-                <w:rFonts w:ascii="Times New Roman" w:hAnsi="Times New Roman" w:cs="Times New Roman"/>
-                <w:noProof/>
-                <w:sz w:val="24"/>
-                <w:szCs w:val="24"/>
-              </w:rPr>
-              <w:tab/>
-            </w:r>
-            <w:r>
-              <w:rPr>
-                <w:rStyle w:val="Hyperlink"/>
-                <w:rFonts w:ascii="Times New Roman" w:hAnsi="Times New Roman" w:cs="Times New Roman"/>
-                <w:noProof/>
-                <w:sz w:val="24"/>
-                <w:szCs w:val="24"/>
-              </w:rPr>
-              <w:t>Îmbunătățiri</w:t>
-            </w:r>
-            <w:r>
-              <w:rPr>
-                <w:rFonts w:ascii="Times New Roman" w:hAnsi="Times New Roman" w:cs="Times New Roman"/>
-                <w:noProof/>
-                <w:webHidden/>
-                <w:sz w:val="24"/>
-                <w:szCs w:val="24"/>
-              </w:rPr>
-              <w:tab/>
-            </w:r>
-            <w:r>
-              <w:rPr>
-                <w:rFonts w:ascii="Times New Roman" w:hAnsi="Times New Roman" w:cs="Times New Roman"/>
-                <w:noProof/>
-                <w:webHidden/>
-                <w:sz w:val="24"/>
-                <w:szCs w:val="24"/>
-              </w:rPr>
-              <w:fldChar w:fldCharType="begin"/>
-            </w:r>
-            <w:r>
-              <w:rPr>
-                <w:rFonts w:ascii="Times New Roman" w:hAnsi="Times New Roman" w:cs="Times New Roman"/>
-                <w:noProof/>
-                <w:webHidden/>
-                <w:sz w:val="24"/>
-                <w:szCs w:val="24"/>
-              </w:rPr>
-              <w:instrText xml:space="preserve"> PAGEREF _Toc516964267 \h </w:instrText>
-            </w:r>
-            <w:r>
-              <w:rPr>
-                <w:rFonts w:ascii="Times New Roman" w:hAnsi="Times New Roman" w:cs="Times New Roman"/>
-                <w:noProof/>
-                <w:webHidden/>
-                <w:sz w:val="24"/>
-                <w:szCs w:val="24"/>
-              </w:rPr>
-            </w:r>
-            <w:r>
-              <w:rPr>
-                <w:rFonts w:ascii="Times New Roman" w:hAnsi="Times New Roman" w:cs="Times New Roman"/>
-                <w:noProof/>
-                <w:webHidden/>
-                <w:sz w:val="24"/>
-                <w:szCs w:val="24"/>
-              </w:rPr>
-              <w:fldChar w:fldCharType="separate"/>
-            </w:r>
-            <w:r>
-              <w:rPr>
-                <w:rFonts w:ascii="Times New Roman" w:hAnsi="Times New Roman" w:cs="Times New Roman"/>
-                <w:noProof/>
-                <w:webHidden/>
-                <w:sz w:val="24"/>
-                <w:szCs w:val="24"/>
-              </w:rPr>
-              <w:t>15</w:t>
-            </w:r>
-            <w:r>
-              <w:rPr>
-                <w:rFonts w:ascii="Times New Roman" w:hAnsi="Times New Roman" w:cs="Times New Roman"/>
-                <w:noProof/>
-                <w:webHidden/>
-                <w:sz w:val="24"/>
-                <w:szCs w:val="24"/>
-              </w:rPr>
-              <w:fldChar w:fldCharType="end"/>
-            </w:r>
-          </w:hyperlink>
-        </w:p>
-        <w:p>
-          <w:pPr>
-            <w:pStyle w:val="TOC1"/>
-            <w:rPr>
-              <w:rFonts w:ascii="Times New Roman" w:hAnsi="Times New Roman" w:cs="Times New Roman"/>
-              <w:noProof/>
-              <w:sz w:val="24"/>
-              <w:szCs w:val="24"/>
-            </w:rPr>
-          </w:pPr>
-          <w:hyperlink w:anchor="_Toc516964268" w:history="1">
-            <w:r>
-              <w:rPr>
-                <w:rStyle w:val="Hyperlink"/>
-                <w:rFonts w:ascii="Times New Roman" w:hAnsi="Times New Roman" w:cs="Times New Roman"/>
-                <w:noProof/>
-                <w:sz w:val="24"/>
-                <w:szCs w:val="24"/>
-              </w:rPr>
-              <w:t>7.</w:t>
-            </w:r>
-            <w:r>
-              <w:rPr>
-                <w:rFonts w:ascii="Times New Roman" w:hAnsi="Times New Roman" w:cs="Times New Roman"/>
-                <w:noProof/>
-                <w:sz w:val="24"/>
-                <w:szCs w:val="24"/>
-              </w:rPr>
-              <w:tab/>
-            </w:r>
-            <w:r>
-              <w:rPr>
-                <w:rStyle w:val="Hyperlink"/>
-                <w:rFonts w:ascii="Times New Roman" w:hAnsi="Times New Roman" w:cs="Times New Roman"/>
-                <w:noProof/>
-                <w:sz w:val="24"/>
-                <w:szCs w:val="24"/>
-              </w:rPr>
-              <w:t>Concluzii</w:t>
-            </w:r>
-            <w:r>
-              <w:rPr>
-                <w:rFonts w:ascii="Times New Roman" w:hAnsi="Times New Roman" w:cs="Times New Roman"/>
-                <w:noProof/>
-                <w:webHidden/>
-                <w:sz w:val="24"/>
-                <w:szCs w:val="24"/>
-              </w:rPr>
-              <w:tab/>
-            </w:r>
-            <w:r>
-              <w:rPr>
-                <w:rFonts w:ascii="Times New Roman" w:hAnsi="Times New Roman" w:cs="Times New Roman"/>
-                <w:noProof/>
-                <w:webHidden/>
-                <w:sz w:val="24"/>
-                <w:szCs w:val="24"/>
-              </w:rPr>
-              <w:fldChar w:fldCharType="begin"/>
-            </w:r>
-            <w:r>
-              <w:rPr>
-                <w:rFonts w:ascii="Times New Roman" w:hAnsi="Times New Roman" w:cs="Times New Roman"/>
-                <w:noProof/>
-                <w:webHidden/>
-                <w:sz w:val="24"/>
-                <w:szCs w:val="24"/>
-              </w:rPr>
-              <w:instrText xml:space="preserve"> PAGEREF _Toc516964268 \h </w:instrText>
-            </w:r>
-            <w:r>
-              <w:rPr>
-                <w:rFonts w:ascii="Times New Roman" w:hAnsi="Times New Roman" w:cs="Times New Roman"/>
-                <w:noProof/>
-                <w:webHidden/>
-                <w:sz w:val="24"/>
-                <w:szCs w:val="24"/>
-              </w:rPr>
-            </w:r>
-            <w:r>
-              <w:rPr>
-                <w:rFonts w:ascii="Times New Roman" w:hAnsi="Times New Roman" w:cs="Times New Roman"/>
-                <w:noProof/>
-                <w:webHidden/>
-                <w:sz w:val="24"/>
-                <w:szCs w:val="24"/>
-              </w:rPr>
-              <w:fldChar w:fldCharType="separate"/>
-            </w:r>
-            <w:r>
-              <w:rPr>
-                <w:rFonts w:ascii="Times New Roman" w:hAnsi="Times New Roman" w:cs="Times New Roman"/>
-                <w:noProof/>
-                <w:webHidden/>
-                <w:sz w:val="24"/>
-                <w:szCs w:val="24"/>
-              </w:rPr>
-              <w:t>16</w:t>
-            </w:r>
-            <w:r>
-              <w:rPr>
-                <w:rFonts w:ascii="Times New Roman" w:hAnsi="Times New Roman" w:cs="Times New Roman"/>
-                <w:noProof/>
-                <w:webHidden/>
-                <w:sz w:val="24"/>
-                <w:szCs w:val="24"/>
               </w:rPr>
               <w:fldChar w:fldCharType="end"/>
             </w:r>
@@ -8880,102 +7161,1075 @@
               <w:noProof/>
             </w:rPr>
           </w:pPr>
-          <w:hyperlink w:anchor="_Toc516964269" w:history="1">
+          <w:hyperlink w:anchor="_Toc517170823" w:history="1">
             <w:r>
               <w:rPr>
                 <w:rStyle w:val="Hyperlink"/>
-                <w:rFonts w:ascii="Times New Roman" w:hAnsi="Times New Roman" w:cs="Times New Roman"/>
-                <w:noProof/>
-                <w:sz w:val="24"/>
-                <w:szCs w:val="24"/>
+                <w:rFonts w:cs="Times New Roman"/>
+                <w:noProof/>
+              </w:rPr>
+              <w:t>2.</w:t>
+            </w:r>
+            <w:r>
+              <w:rPr>
+                <w:noProof/>
+              </w:rPr>
+              <w:tab/>
+            </w:r>
+            <w:r>
+              <w:rPr>
+                <w:rStyle w:val="Hyperlink"/>
+                <w:rFonts w:cs="Times New Roman"/>
+                <w:noProof/>
+              </w:rPr>
+              <w:t>Tehnologii Folosite</w:t>
+            </w:r>
+            <w:r>
+              <w:rPr>
+                <w:noProof/>
+                <w:webHidden/>
+              </w:rPr>
+              <w:tab/>
+            </w:r>
+            <w:r>
+              <w:rPr>
+                <w:noProof/>
+                <w:webHidden/>
+              </w:rPr>
+              <w:fldChar w:fldCharType="begin"/>
+            </w:r>
+            <w:r>
+              <w:rPr>
+                <w:noProof/>
+                <w:webHidden/>
+              </w:rPr>
+              <w:instrText xml:space="preserve"> PAGEREF _Toc517170823 \h </w:instrText>
+            </w:r>
+            <w:r>
+              <w:rPr>
+                <w:noProof/>
+                <w:webHidden/>
+              </w:rPr>
+            </w:r>
+            <w:r>
+              <w:rPr>
+                <w:noProof/>
+                <w:webHidden/>
+              </w:rPr>
+              <w:fldChar w:fldCharType="separate"/>
+            </w:r>
+            <w:r>
+              <w:rPr>
+                <w:noProof/>
+                <w:webHidden/>
+              </w:rPr>
+              <w:t>11</w:t>
+            </w:r>
+            <w:r>
+              <w:rPr>
+                <w:noProof/>
+                <w:webHidden/>
+              </w:rPr>
+              <w:fldChar w:fldCharType="end"/>
+            </w:r>
+          </w:hyperlink>
+        </w:p>
+        <w:p>
+          <w:pPr>
+            <w:pStyle w:val="TOC2"/>
+            <w:rPr>
+              <w:noProof/>
+            </w:rPr>
+          </w:pPr>
+          <w:hyperlink w:anchor="_Toc517170826" w:history="1">
+            <w:r>
+              <w:rPr>
+                <w:rStyle w:val="Hyperlink"/>
+                <w:noProof/>
+              </w:rPr>
+              <w:t>2.1.</w:t>
+            </w:r>
+            <w:r>
+              <w:rPr>
+                <w:noProof/>
+              </w:rPr>
+              <w:tab/>
+            </w:r>
+            <w:r>
+              <w:rPr>
+                <w:rStyle w:val="Hyperlink"/>
+                <w:noProof/>
+              </w:rPr>
+              <w:t>C# (ASP.NET, MVC, Resharper, NuGet)</w:t>
+            </w:r>
+            <w:r>
+              <w:rPr>
+                <w:noProof/>
+                <w:webHidden/>
+              </w:rPr>
+              <w:tab/>
+            </w:r>
+            <w:r>
+              <w:rPr>
+                <w:noProof/>
+                <w:webHidden/>
+              </w:rPr>
+              <w:fldChar w:fldCharType="begin"/>
+            </w:r>
+            <w:r>
+              <w:rPr>
+                <w:noProof/>
+                <w:webHidden/>
+              </w:rPr>
+              <w:instrText xml:space="preserve"> PAGEREF _Toc517170826 \h </w:instrText>
+            </w:r>
+            <w:r>
+              <w:rPr>
+                <w:noProof/>
+                <w:webHidden/>
+              </w:rPr>
+            </w:r>
+            <w:r>
+              <w:rPr>
+                <w:noProof/>
+                <w:webHidden/>
+              </w:rPr>
+              <w:fldChar w:fldCharType="separate"/>
+            </w:r>
+            <w:r>
+              <w:rPr>
+                <w:noProof/>
+                <w:webHidden/>
+              </w:rPr>
+              <w:t>11</w:t>
+            </w:r>
+            <w:r>
+              <w:rPr>
+                <w:noProof/>
+                <w:webHidden/>
+              </w:rPr>
+              <w:fldChar w:fldCharType="end"/>
+            </w:r>
+          </w:hyperlink>
+        </w:p>
+        <w:p>
+          <w:pPr>
+            <w:pStyle w:val="TOC2"/>
+            <w:rPr>
+              <w:noProof/>
+            </w:rPr>
+          </w:pPr>
+          <w:hyperlink w:anchor="_Toc517170827" w:history="1">
+            <w:r>
+              <w:rPr>
+                <w:rStyle w:val="Hyperlink"/>
+                <w:noProof/>
+              </w:rPr>
+              <w:t>2.2.</w:t>
+            </w:r>
+            <w:r>
+              <w:rPr>
+                <w:noProof/>
+              </w:rPr>
+              <w:tab/>
+            </w:r>
+            <w:r>
+              <w:rPr>
+                <w:rStyle w:val="Hyperlink"/>
+                <w:noProof/>
+              </w:rPr>
+              <w:t>SQL (SQL Server Express)</w:t>
+            </w:r>
+            <w:r>
+              <w:rPr>
+                <w:noProof/>
+                <w:webHidden/>
+              </w:rPr>
+              <w:tab/>
+            </w:r>
+            <w:r>
+              <w:rPr>
+                <w:noProof/>
+                <w:webHidden/>
+              </w:rPr>
+              <w:fldChar w:fldCharType="begin"/>
+            </w:r>
+            <w:r>
+              <w:rPr>
+                <w:noProof/>
+                <w:webHidden/>
+              </w:rPr>
+              <w:instrText xml:space="preserve"> PAGEREF _Toc517170827 \h </w:instrText>
+            </w:r>
+            <w:r>
+              <w:rPr>
+                <w:noProof/>
+                <w:webHidden/>
+              </w:rPr>
+            </w:r>
+            <w:r>
+              <w:rPr>
+                <w:noProof/>
+                <w:webHidden/>
+              </w:rPr>
+              <w:fldChar w:fldCharType="separate"/>
+            </w:r>
+            <w:r>
+              <w:rPr>
+                <w:noProof/>
+                <w:webHidden/>
+              </w:rPr>
+              <w:t>11</w:t>
+            </w:r>
+            <w:r>
+              <w:rPr>
+                <w:noProof/>
+                <w:webHidden/>
+              </w:rPr>
+              <w:fldChar w:fldCharType="end"/>
+            </w:r>
+          </w:hyperlink>
+        </w:p>
+        <w:p>
+          <w:pPr>
+            <w:pStyle w:val="TOC2"/>
+            <w:rPr>
+              <w:noProof/>
+            </w:rPr>
+          </w:pPr>
+          <w:hyperlink w:anchor="_Toc517170828" w:history="1">
+            <w:r>
+              <w:rPr>
+                <w:rStyle w:val="Hyperlink"/>
+                <w:rFonts w:cs="Times New Roman"/>
+                <w:noProof/>
+              </w:rPr>
+              <w:t>2.3.</w:t>
+            </w:r>
+            <w:r>
+              <w:rPr>
+                <w:noProof/>
+              </w:rPr>
+              <w:tab/>
+            </w:r>
+            <w:r>
+              <w:rPr>
+                <w:rStyle w:val="Hyperlink"/>
+                <w:rFonts w:cs="Times New Roman"/>
+                <w:noProof/>
+              </w:rPr>
+              <w:t>GitHub (GitKraker)</w:t>
+            </w:r>
+            <w:r>
+              <w:rPr>
+                <w:noProof/>
+                <w:webHidden/>
+              </w:rPr>
+              <w:tab/>
+            </w:r>
+            <w:r>
+              <w:rPr>
+                <w:noProof/>
+                <w:webHidden/>
+              </w:rPr>
+              <w:fldChar w:fldCharType="begin"/>
+            </w:r>
+            <w:r>
+              <w:rPr>
+                <w:noProof/>
+                <w:webHidden/>
+              </w:rPr>
+              <w:instrText xml:space="preserve"> PAGEREF _Toc517170828 \h </w:instrText>
+            </w:r>
+            <w:r>
+              <w:rPr>
+                <w:noProof/>
+                <w:webHidden/>
+              </w:rPr>
+            </w:r>
+            <w:r>
+              <w:rPr>
+                <w:noProof/>
+                <w:webHidden/>
+              </w:rPr>
+              <w:fldChar w:fldCharType="separate"/>
+            </w:r>
+            <w:r>
+              <w:rPr>
+                <w:noProof/>
+                <w:webHidden/>
+              </w:rPr>
+              <w:t>11</w:t>
+            </w:r>
+            <w:r>
+              <w:rPr>
+                <w:noProof/>
+                <w:webHidden/>
+              </w:rPr>
+              <w:fldChar w:fldCharType="end"/>
+            </w:r>
+          </w:hyperlink>
+        </w:p>
+        <w:p>
+          <w:pPr>
+            <w:pStyle w:val="TOC2"/>
+            <w:rPr>
+              <w:noProof/>
+            </w:rPr>
+          </w:pPr>
+          <w:hyperlink w:anchor="_Toc517170829" w:history="1">
+            <w:r>
+              <w:rPr>
+                <w:rStyle w:val="Hyperlink"/>
+                <w:rFonts w:cs="Times New Roman"/>
+                <w:noProof/>
+              </w:rPr>
+              <w:t>2.4.</w:t>
+            </w:r>
+            <w:r>
+              <w:rPr>
+                <w:noProof/>
+              </w:rPr>
+              <w:tab/>
+            </w:r>
+            <w:r>
+              <w:rPr>
+                <w:rStyle w:val="Hyperlink"/>
+                <w:rFonts w:cs="Times New Roman"/>
+                <w:noProof/>
+              </w:rPr>
+              <w:t>Bootstrap</w:t>
+            </w:r>
+            <w:r>
+              <w:rPr>
+                <w:noProof/>
+                <w:webHidden/>
+              </w:rPr>
+              <w:tab/>
+            </w:r>
+            <w:r>
+              <w:rPr>
+                <w:noProof/>
+                <w:webHidden/>
+              </w:rPr>
+              <w:fldChar w:fldCharType="begin"/>
+            </w:r>
+            <w:r>
+              <w:rPr>
+                <w:noProof/>
+                <w:webHidden/>
+              </w:rPr>
+              <w:instrText xml:space="preserve"> PAGEREF _Toc517170829 \h </w:instrText>
+            </w:r>
+            <w:r>
+              <w:rPr>
+                <w:noProof/>
+                <w:webHidden/>
+              </w:rPr>
+            </w:r>
+            <w:r>
+              <w:rPr>
+                <w:noProof/>
+                <w:webHidden/>
+              </w:rPr>
+              <w:fldChar w:fldCharType="separate"/>
+            </w:r>
+            <w:r>
+              <w:rPr>
+                <w:noProof/>
+                <w:webHidden/>
+              </w:rPr>
+              <w:t>12</w:t>
+            </w:r>
+            <w:r>
+              <w:rPr>
+                <w:noProof/>
+                <w:webHidden/>
+              </w:rPr>
+              <w:fldChar w:fldCharType="end"/>
+            </w:r>
+          </w:hyperlink>
+        </w:p>
+        <w:p>
+          <w:pPr>
+            <w:pStyle w:val="TOC2"/>
+            <w:rPr>
+              <w:noProof/>
+            </w:rPr>
+          </w:pPr>
+          <w:hyperlink w:anchor="_Toc517170830" w:history="1">
+            <w:r>
+              <w:rPr>
+                <w:rStyle w:val="Hyperlink"/>
+                <w:rFonts w:cs="Times New Roman"/>
+                <w:noProof/>
+              </w:rPr>
+              <w:t>2.5.</w:t>
+            </w:r>
+            <w:r>
+              <w:rPr>
+                <w:noProof/>
+              </w:rPr>
+              <w:tab/>
+            </w:r>
+            <w:r>
+              <w:rPr>
+                <w:rStyle w:val="Hyperlink"/>
+                <w:rFonts w:cs="Times New Roman"/>
+                <w:noProof/>
+              </w:rPr>
+              <w:t>HTML, CSS &amp; JavaScript</w:t>
+            </w:r>
+            <w:r>
+              <w:rPr>
+                <w:noProof/>
+                <w:webHidden/>
+              </w:rPr>
+              <w:tab/>
+            </w:r>
+            <w:r>
+              <w:rPr>
+                <w:noProof/>
+                <w:webHidden/>
+              </w:rPr>
+              <w:fldChar w:fldCharType="begin"/>
+            </w:r>
+            <w:r>
+              <w:rPr>
+                <w:noProof/>
+                <w:webHidden/>
+              </w:rPr>
+              <w:instrText xml:space="preserve"> PAGEREF _Toc517170830 \h </w:instrText>
+            </w:r>
+            <w:r>
+              <w:rPr>
+                <w:noProof/>
+                <w:webHidden/>
+              </w:rPr>
+            </w:r>
+            <w:r>
+              <w:rPr>
+                <w:noProof/>
+                <w:webHidden/>
+              </w:rPr>
+              <w:fldChar w:fldCharType="separate"/>
+            </w:r>
+            <w:r>
+              <w:rPr>
+                <w:noProof/>
+                <w:webHidden/>
+              </w:rPr>
+              <w:t>12</w:t>
+            </w:r>
+            <w:r>
+              <w:rPr>
+                <w:noProof/>
+                <w:webHidden/>
+              </w:rPr>
+              <w:fldChar w:fldCharType="end"/>
+            </w:r>
+          </w:hyperlink>
+        </w:p>
+        <w:p>
+          <w:pPr>
+            <w:pStyle w:val="TOC2"/>
+            <w:rPr>
+              <w:noProof/>
+            </w:rPr>
+          </w:pPr>
+          <w:hyperlink w:anchor="_Toc517170831" w:history="1">
+            <w:r>
+              <w:rPr>
+                <w:rStyle w:val="Hyperlink"/>
+                <w:rFonts w:cs="Times New Roman"/>
+                <w:noProof/>
+              </w:rPr>
+              <w:t>2.6.</w:t>
+            </w:r>
+            <w:r>
+              <w:rPr>
+                <w:noProof/>
+              </w:rPr>
+              <w:tab/>
+            </w:r>
+            <w:r>
+              <w:rPr>
+                <w:rStyle w:val="Hyperlink"/>
+                <w:rFonts w:cs="Times New Roman"/>
+                <w:noProof/>
+              </w:rPr>
+              <w:t>Adobe Illustrator</w:t>
+            </w:r>
+            <w:r>
+              <w:rPr>
+                <w:noProof/>
+                <w:webHidden/>
+              </w:rPr>
+              <w:tab/>
+            </w:r>
+            <w:r>
+              <w:rPr>
+                <w:noProof/>
+                <w:webHidden/>
+              </w:rPr>
+              <w:fldChar w:fldCharType="begin"/>
+            </w:r>
+            <w:r>
+              <w:rPr>
+                <w:noProof/>
+                <w:webHidden/>
+              </w:rPr>
+              <w:instrText xml:space="preserve"> PAGEREF _Toc517170831 \h </w:instrText>
+            </w:r>
+            <w:r>
+              <w:rPr>
+                <w:noProof/>
+                <w:webHidden/>
+              </w:rPr>
+            </w:r>
+            <w:r>
+              <w:rPr>
+                <w:noProof/>
+                <w:webHidden/>
+              </w:rPr>
+              <w:fldChar w:fldCharType="separate"/>
+            </w:r>
+            <w:r>
+              <w:rPr>
+                <w:noProof/>
+                <w:webHidden/>
+              </w:rPr>
+              <w:t>12</w:t>
+            </w:r>
+            <w:r>
+              <w:rPr>
+                <w:noProof/>
+                <w:webHidden/>
+              </w:rPr>
+              <w:fldChar w:fldCharType="end"/>
+            </w:r>
+          </w:hyperlink>
+        </w:p>
+        <w:p>
+          <w:pPr>
+            <w:pStyle w:val="TOC1"/>
+            <w:rPr>
+              <w:noProof/>
+            </w:rPr>
+          </w:pPr>
+          <w:hyperlink w:anchor="_Toc517170832" w:history="1">
+            <w:r>
+              <w:rPr>
+                <w:rStyle w:val="Hyperlink"/>
+                <w:noProof/>
+                <w:lang w:val="ro-RO"/>
+                <w14:scene3d>
+                  <w14:camera w14:prst="orthographicFront"/>
+                  <w14:lightRig w14:rig="threePt" w14:dir="t">
+                    <w14:rot w14:lat="0" w14:lon="0" w14:rev="0"/>
+                  </w14:lightRig>
+                </w14:scene3d>
+              </w:rPr>
+              <w:t>3.</w:t>
+            </w:r>
+            <w:r>
+              <w:rPr>
+                <w:noProof/>
+              </w:rPr>
+              <w:tab/>
+            </w:r>
+            <w:r>
+              <w:rPr>
+                <w:rStyle w:val="Hyperlink"/>
+                <w:noProof/>
+              </w:rPr>
+              <w:t>Contribuții</w:t>
+            </w:r>
+            <w:r>
+              <w:rPr>
+                <w:noProof/>
+                <w:webHidden/>
+              </w:rPr>
+              <w:tab/>
+            </w:r>
+            <w:r>
+              <w:rPr>
+                <w:noProof/>
+                <w:webHidden/>
+              </w:rPr>
+              <w:fldChar w:fldCharType="begin"/>
+            </w:r>
+            <w:r>
+              <w:rPr>
+                <w:noProof/>
+                <w:webHidden/>
+              </w:rPr>
+              <w:instrText xml:space="preserve"> PAGEREF _Toc517170832 \h </w:instrText>
+            </w:r>
+            <w:r>
+              <w:rPr>
+                <w:noProof/>
+                <w:webHidden/>
+              </w:rPr>
+            </w:r>
+            <w:r>
+              <w:rPr>
+                <w:noProof/>
+                <w:webHidden/>
+              </w:rPr>
+              <w:fldChar w:fldCharType="separate"/>
+            </w:r>
+            <w:r>
+              <w:rPr>
+                <w:noProof/>
+                <w:webHidden/>
+              </w:rPr>
+              <w:t>13</w:t>
+            </w:r>
+            <w:r>
+              <w:rPr>
+                <w:noProof/>
+                <w:webHidden/>
+              </w:rPr>
+              <w:fldChar w:fldCharType="end"/>
+            </w:r>
+          </w:hyperlink>
+        </w:p>
+        <w:p>
+          <w:pPr>
+            <w:pStyle w:val="TOC1"/>
+            <w:rPr>
+              <w:noProof/>
+            </w:rPr>
+          </w:pPr>
+          <w:hyperlink w:anchor="_Toc517170833" w:history="1">
+            <w:r>
+              <w:rPr>
+                <w:rStyle w:val="Hyperlink"/>
+                <w:noProof/>
+                <w:lang w:val="ro-RO"/>
+                <w14:scene3d>
+                  <w14:camera w14:prst="orthographicFront"/>
+                  <w14:lightRig w14:rig="threePt" w14:dir="t">
+                    <w14:rot w14:lat="0" w14:lon="0" w14:rev="0"/>
+                  </w14:lightRig>
+                </w14:scene3d>
+              </w:rPr>
+              <w:t>4.</w:t>
+            </w:r>
+            <w:r>
+              <w:rPr>
+                <w:noProof/>
+              </w:rPr>
+              <w:tab/>
+            </w:r>
+            <w:r>
+              <w:rPr>
+                <w:rStyle w:val="Hyperlink"/>
+                <w:noProof/>
+              </w:rPr>
+              <w:t>Proiectare</w:t>
+            </w:r>
+            <w:r>
+              <w:rPr>
+                <w:rStyle w:val="Hyperlink"/>
+                <w:noProof/>
+                <w:lang w:val="ro-RO"/>
+              </w:rPr>
+              <w:t xml:space="preserve"> și Implementare</w:t>
+            </w:r>
+            <w:r>
+              <w:rPr>
+                <w:noProof/>
+                <w:webHidden/>
+              </w:rPr>
+              <w:tab/>
+            </w:r>
+            <w:r>
+              <w:rPr>
+                <w:noProof/>
+                <w:webHidden/>
+              </w:rPr>
+              <w:fldChar w:fldCharType="begin"/>
+            </w:r>
+            <w:r>
+              <w:rPr>
+                <w:noProof/>
+                <w:webHidden/>
+              </w:rPr>
+              <w:instrText xml:space="preserve"> PAGEREF _Toc517170833 \h </w:instrText>
+            </w:r>
+            <w:r>
+              <w:rPr>
+                <w:noProof/>
+                <w:webHidden/>
+              </w:rPr>
+            </w:r>
+            <w:r>
+              <w:rPr>
+                <w:noProof/>
+                <w:webHidden/>
+              </w:rPr>
+              <w:fldChar w:fldCharType="separate"/>
+            </w:r>
+            <w:r>
+              <w:rPr>
+                <w:noProof/>
+                <w:webHidden/>
+              </w:rPr>
+              <w:t>14</w:t>
+            </w:r>
+            <w:r>
+              <w:rPr>
+                <w:noProof/>
+                <w:webHidden/>
+              </w:rPr>
+              <w:fldChar w:fldCharType="end"/>
+            </w:r>
+          </w:hyperlink>
+        </w:p>
+        <w:p>
+          <w:pPr>
+            <w:pStyle w:val="TOC1"/>
+            <w:rPr>
+              <w:noProof/>
+            </w:rPr>
+          </w:pPr>
+          <w:hyperlink w:anchor="_Toc517170834" w:history="1">
+            <w:r>
+              <w:rPr>
+                <w:rStyle w:val="Hyperlink"/>
+                <w:noProof/>
+                <w:lang w:val="ro-RO"/>
+                <w14:scene3d>
+                  <w14:camera w14:prst="orthographicFront"/>
+                  <w14:lightRig w14:rig="threePt" w14:dir="t">
+                    <w14:rot w14:lat="0" w14:lon="0" w14:rev="0"/>
+                  </w14:lightRig>
+                </w14:scene3d>
+              </w:rPr>
+              <w:t>5.</w:t>
+            </w:r>
+            <w:r>
+              <w:rPr>
+                <w:noProof/>
+              </w:rPr>
+              <w:tab/>
+            </w:r>
+            <w:r>
+              <w:rPr>
+                <w:rStyle w:val="Hyperlink"/>
+                <w:noProof/>
+              </w:rPr>
+              <w:t>Manualul</w:t>
+            </w:r>
+            <w:r>
+              <w:rPr>
+                <w:rStyle w:val="Hyperlink"/>
+                <w:noProof/>
+                <w:lang w:val="ro-RO"/>
+              </w:rPr>
+              <w:t xml:space="preserve"> utilizatorului</w:t>
+            </w:r>
+            <w:r>
+              <w:rPr>
+                <w:noProof/>
+                <w:webHidden/>
+              </w:rPr>
+              <w:tab/>
+            </w:r>
+            <w:r>
+              <w:rPr>
+                <w:noProof/>
+                <w:webHidden/>
+              </w:rPr>
+              <w:fldChar w:fldCharType="begin"/>
+            </w:r>
+            <w:r>
+              <w:rPr>
+                <w:noProof/>
+                <w:webHidden/>
+              </w:rPr>
+              <w:instrText xml:space="preserve"> PAGEREF _Toc517170834 \h </w:instrText>
+            </w:r>
+            <w:r>
+              <w:rPr>
+                <w:noProof/>
+                <w:webHidden/>
+              </w:rPr>
+            </w:r>
+            <w:r>
+              <w:rPr>
+                <w:noProof/>
+                <w:webHidden/>
+              </w:rPr>
+              <w:fldChar w:fldCharType="separate"/>
+            </w:r>
+            <w:r>
+              <w:rPr>
+                <w:noProof/>
+                <w:webHidden/>
+              </w:rPr>
+              <w:t>15</w:t>
+            </w:r>
+            <w:r>
+              <w:rPr>
+                <w:noProof/>
+                <w:webHidden/>
+              </w:rPr>
+              <w:fldChar w:fldCharType="end"/>
+            </w:r>
+          </w:hyperlink>
+        </w:p>
+        <w:p>
+          <w:pPr>
+            <w:pStyle w:val="TOC1"/>
+            <w:rPr>
+              <w:noProof/>
+            </w:rPr>
+          </w:pPr>
+          <w:hyperlink w:anchor="_Toc517170835" w:history="1">
+            <w:r>
+              <w:rPr>
+                <w:rStyle w:val="Hyperlink"/>
+                <w:noProof/>
+                <w:lang w:val="ro-RO"/>
+                <w14:scene3d>
+                  <w14:camera w14:prst="orthographicFront"/>
+                  <w14:lightRig w14:rig="threePt" w14:dir="t">
+                    <w14:rot w14:lat="0" w14:lon="0" w14:rev="0"/>
+                  </w14:lightRig>
+                </w14:scene3d>
+              </w:rPr>
+              <w:t>6.</w:t>
+            </w:r>
+            <w:r>
+              <w:rPr>
+                <w:noProof/>
+              </w:rPr>
+              <w:tab/>
+            </w:r>
+            <w:r>
+              <w:rPr>
+                <w:rStyle w:val="Hyperlink"/>
+                <w:noProof/>
+              </w:rPr>
+              <w:t>Îmbunătățiri</w:t>
+            </w:r>
+            <w:r>
+              <w:rPr>
+                <w:noProof/>
+                <w:webHidden/>
+              </w:rPr>
+              <w:tab/>
+            </w:r>
+            <w:r>
+              <w:rPr>
+                <w:noProof/>
+                <w:webHidden/>
+              </w:rPr>
+              <w:fldChar w:fldCharType="begin"/>
+            </w:r>
+            <w:r>
+              <w:rPr>
+                <w:noProof/>
+                <w:webHidden/>
+              </w:rPr>
+              <w:instrText xml:space="preserve"> PAGEREF _Toc517170835 \h </w:instrText>
+            </w:r>
+            <w:r>
+              <w:rPr>
+                <w:noProof/>
+                <w:webHidden/>
+              </w:rPr>
+            </w:r>
+            <w:r>
+              <w:rPr>
+                <w:noProof/>
+                <w:webHidden/>
+              </w:rPr>
+              <w:fldChar w:fldCharType="separate"/>
+            </w:r>
+            <w:r>
+              <w:rPr>
+                <w:noProof/>
+                <w:webHidden/>
+              </w:rPr>
+              <w:t>16</w:t>
+            </w:r>
+            <w:r>
+              <w:rPr>
+                <w:noProof/>
+                <w:webHidden/>
+              </w:rPr>
+              <w:fldChar w:fldCharType="end"/>
+            </w:r>
+          </w:hyperlink>
+        </w:p>
+        <w:p>
+          <w:pPr>
+            <w:pStyle w:val="TOC1"/>
+            <w:rPr>
+              <w:noProof/>
+            </w:rPr>
+          </w:pPr>
+          <w:hyperlink w:anchor="_Toc517170836" w:history="1">
+            <w:r>
+              <w:rPr>
+                <w:rStyle w:val="Hyperlink"/>
+                <w:noProof/>
+                <w14:scene3d>
+                  <w14:camera w14:prst="orthographicFront"/>
+                  <w14:lightRig w14:rig="threePt" w14:dir="t">
+                    <w14:rot w14:lat="0" w14:lon="0" w14:rev="0"/>
+                  </w14:lightRig>
+                </w14:scene3d>
+              </w:rPr>
+              <w:t>7.</w:t>
+            </w:r>
+            <w:r>
+              <w:rPr>
+                <w:noProof/>
+              </w:rPr>
+              <w:tab/>
+            </w:r>
+            <w:r>
+              <w:rPr>
+                <w:rStyle w:val="Hyperlink"/>
+                <w:noProof/>
+              </w:rPr>
+              <w:t>Concluzii</w:t>
+            </w:r>
+            <w:r>
+              <w:rPr>
+                <w:noProof/>
+                <w:webHidden/>
+              </w:rPr>
+              <w:tab/>
+            </w:r>
+            <w:r>
+              <w:rPr>
+                <w:noProof/>
+                <w:webHidden/>
+              </w:rPr>
+              <w:fldChar w:fldCharType="begin"/>
+            </w:r>
+            <w:r>
+              <w:rPr>
+                <w:noProof/>
+                <w:webHidden/>
+              </w:rPr>
+              <w:instrText xml:space="preserve"> PAGEREF _Toc517170836 \h </w:instrText>
+            </w:r>
+            <w:r>
+              <w:rPr>
+                <w:noProof/>
+                <w:webHidden/>
+              </w:rPr>
+            </w:r>
+            <w:r>
+              <w:rPr>
+                <w:noProof/>
+                <w:webHidden/>
+              </w:rPr>
+              <w:fldChar w:fldCharType="separate"/>
+            </w:r>
+            <w:r>
+              <w:rPr>
+                <w:noProof/>
+                <w:webHidden/>
+              </w:rPr>
+              <w:t>17</w:t>
+            </w:r>
+            <w:r>
+              <w:rPr>
+                <w:noProof/>
+                <w:webHidden/>
+              </w:rPr>
+              <w:fldChar w:fldCharType="end"/>
+            </w:r>
+          </w:hyperlink>
+        </w:p>
+        <w:p>
+          <w:pPr>
+            <w:pStyle w:val="TOC1"/>
+            <w:rPr>
+              <w:noProof/>
+            </w:rPr>
+          </w:pPr>
+          <w:hyperlink w:anchor="_Toc517170837" w:history="1">
+            <w:r>
+              <w:rPr>
+                <w:rStyle w:val="Hyperlink"/>
+                <w:noProof/>
+                <w:lang w:val="ro-RO"/>
+                <w14:scene3d>
+                  <w14:camera w14:prst="orthographicFront"/>
+                  <w14:lightRig w14:rig="threePt" w14:dir="t">
+                    <w14:rot w14:lat="0" w14:lon="0" w14:rev="0"/>
+                  </w14:lightRig>
+                </w14:scene3d>
               </w:rPr>
               <w:t>8.</w:t>
             </w:r>
             <w:r>
               <w:rPr>
-                <w:rFonts w:ascii="Times New Roman" w:hAnsi="Times New Roman" w:cs="Times New Roman"/>
-                <w:noProof/>
-                <w:sz w:val="24"/>
-                <w:szCs w:val="24"/>
+                <w:noProof/>
               </w:rPr>
               <w:tab/>
             </w:r>
             <w:r>
               <w:rPr>
                 <w:rStyle w:val="Hyperlink"/>
-                <w:rFonts w:ascii="Times New Roman" w:hAnsi="Times New Roman" w:cs="Times New Roman"/>
-                <w:noProof/>
-                <w:sz w:val="24"/>
-                <w:szCs w:val="24"/>
+                <w:noProof/>
               </w:rPr>
               <w:t>Biografie</w:t>
             </w:r>
             <w:r>
               <w:rPr>
-                <w:rFonts w:ascii="Times New Roman" w:hAnsi="Times New Roman" w:cs="Times New Roman"/>
                 <w:noProof/>
                 <w:webHidden/>
-                <w:sz w:val="24"/>
-                <w:szCs w:val="24"/>
               </w:rPr>
               <w:tab/>
             </w:r>
             <w:r>
               <w:rPr>
-                <w:rFonts w:ascii="Times New Roman" w:hAnsi="Times New Roman" w:cs="Times New Roman"/>
                 <w:noProof/>
                 <w:webHidden/>
-                <w:sz w:val="24"/>
-                <w:szCs w:val="24"/>
               </w:rPr>
               <w:fldChar w:fldCharType="begin"/>
             </w:r>
             <w:r>
               <w:rPr>
-                <w:rFonts w:ascii="Times New Roman" w:hAnsi="Times New Roman" w:cs="Times New Roman"/>
                 <w:noProof/>
                 <w:webHidden/>
-                <w:sz w:val="24"/>
-                <w:szCs w:val="24"/>
-              </w:rPr>
-              <w:instrText xml:space="preserve"> PAGEREF _Toc516964269 \h </w:instrText>
-            </w:r>
-            <w:r>
-              <w:rPr>
-                <w:rFonts w:ascii="Times New Roman" w:hAnsi="Times New Roman" w:cs="Times New Roman"/>
+              </w:rPr>
+              <w:instrText xml:space="preserve"> PAGEREF _Toc517170837 \h </w:instrText>
+            </w:r>
+            <w:r>
+              <w:rPr>
                 <w:noProof/>
                 <w:webHidden/>
-                <w:sz w:val="24"/>
-                <w:szCs w:val="24"/>
-              </w:rPr>
-            </w:r>
-            <w:r>
-              <w:rPr>
-                <w:rFonts w:ascii="Times New Roman" w:hAnsi="Times New Roman" w:cs="Times New Roman"/>
+              </w:rPr>
+            </w:r>
+            <w:r>
+              <w:rPr>
                 <w:noProof/>
                 <w:webHidden/>
-                <w:sz w:val="24"/>
-                <w:szCs w:val="24"/>
               </w:rPr>
               <w:fldChar w:fldCharType="separate"/>
             </w:r>
             <w:r>
               <w:rPr>
-                <w:rFonts w:ascii="Times New Roman" w:hAnsi="Times New Roman" w:cs="Times New Roman"/>
                 <w:noProof/>
                 <w:webHidden/>
-                <w:sz w:val="24"/>
-                <w:szCs w:val="24"/>
-              </w:rPr>
-              <w:t>17</w:t>
-            </w:r>
-            <w:r>
-              <w:rPr>
-                <w:rFonts w:ascii="Times New Roman" w:hAnsi="Times New Roman" w:cs="Times New Roman"/>
+              </w:rPr>
+              <w:t>18</w:t>
+            </w:r>
+            <w:r>
+              <w:rPr>
                 <w:noProof/>
                 <w:webHidden/>
-                <w:sz w:val="24"/>
-                <w:szCs w:val="24"/>
               </w:rPr>
               <w:fldChar w:fldCharType="end"/>
             </w:r>
@@ -9003,6 +8257,8 @@
             <w:fldChar w:fldCharType="end"/>
           </w:r>
         </w:p>
+        <w:bookmarkStart w:id="6" w:name="_GoBack" w:displacedByCustomXml="next"/>
+        <w:bookmarkEnd w:id="6" w:displacedByCustomXml="next"/>
       </w:sdtContent>
     </w:sdt>
     <w:p>
@@ -9013,13 +8269,13 @@
           <w:numId w:val="7"/>
         </w:numPr>
       </w:pPr>
-      <w:bookmarkStart w:id="6" w:name="_Toc516964246"/>
+      <w:bookmarkStart w:id="7" w:name="_Toc517170814"/>
       <w:proofErr w:type="spellStart"/>
       <w:r>
         <w:lastRenderedPageBreak/>
         <w:t>Introducere</w:t>
       </w:r>
-      <w:bookmarkEnd w:id="6"/>
+      <w:bookmarkEnd w:id="7"/>
       <w:proofErr w:type="spellEnd"/>
     </w:p>
     <w:p>
@@ -9030,12 +8286,12 @@
           <w:numId w:val="3"/>
         </w:numPr>
       </w:pPr>
-      <w:bookmarkStart w:id="7" w:name="_Toc516964247"/>
+      <w:bookmarkStart w:id="8" w:name="_Toc517170815"/>
       <w:proofErr w:type="spellStart"/>
       <w:r>
         <w:t>Motivație</w:t>
       </w:r>
-      <w:bookmarkEnd w:id="7"/>
+      <w:bookmarkEnd w:id="8"/>
       <w:proofErr w:type="spellEnd"/>
     </w:p>
     <w:p>
@@ -9388,12 +8644,12 @@
           <w:numId w:val="4"/>
         </w:numPr>
       </w:pPr>
-      <w:bookmarkStart w:id="8" w:name="_Toc516964248"/>
+      <w:bookmarkStart w:id="9" w:name="_Toc517170816"/>
       <w:proofErr w:type="spellStart"/>
       <w:r>
         <w:t>Scopul</w:t>
       </w:r>
-      <w:bookmarkEnd w:id="8"/>
+      <w:bookmarkEnd w:id="9"/>
       <w:proofErr w:type="spellEnd"/>
     </w:p>
     <w:p>
@@ -9511,7 +8767,7 @@
           <w:lang w:val="ro-RO"/>
         </w:rPr>
       </w:pPr>
-      <w:bookmarkStart w:id="9" w:name="_Toc516964249"/>
+      <w:bookmarkStart w:id="10" w:name="_Toc517170817"/>
       <w:r>
         <w:rPr>
           <w:rFonts w:cs="Times New Roman"/>
@@ -9520,7 +8776,6 @@
         </w:rPr>
         <w:t xml:space="preserve">Alegerea </w:t>
       </w:r>
-      <w:bookmarkEnd w:id="9"/>
       <w:r>
         <w:rPr>
           <w:rFonts w:cs="Times New Roman"/>
@@ -9529,6 +8784,7 @@
         </w:rPr>
         <w:t>temei</w:t>
       </w:r>
+      <w:bookmarkEnd w:id="10"/>
     </w:p>
     <w:p>
       <w:pPr>
@@ -9559,8 +8815,6 @@
         </w:rPr>
         <w:t>De mic copil am avut suficiente probleme medicale și am fost la numeroase consultații la care am primit și prescripții. Bine înțeles că s-a întamplat să mai am nevoie de unele dintre acele prescripții, dar acele foi erau pur și simplu de negăsit de cele mai multe ori. Chiar recent am pățit ceva asemănător. Așa că am decis ca tema pe care o voi aborda pentru licență să aibă utilizare și în domeniul medical, iar această aplicație va rezolva problema specificată anterior, pe care sunt sigur că mulți oameni au întâlnit-o până acum.</w:t>
       </w:r>
-      <w:bookmarkStart w:id="10" w:name="_GoBack"/>
-      <w:bookmarkEnd w:id="10"/>
     </w:p>
     <w:p>
       <w:pPr>
@@ -9574,6 +8828,7 @@
           <w:lang w:val="ro-RO"/>
         </w:rPr>
       </w:pPr>
+      <w:bookmarkStart w:id="11" w:name="_Toc517170818"/>
       <w:r>
         <w:rPr>
           <w:rFonts w:cs="Times New Roman"/>
@@ -9589,6 +8844,7 @@
         </w:rPr>
         <w:t>tehnologiei</w:t>
       </w:r>
+      <w:bookmarkEnd w:id="11"/>
     </w:p>
     <w:p>
       <w:pPr>
@@ -10137,7 +9393,25 @@
           <w:sz w:val="24"/>
           <w:szCs w:val="24"/>
         </w:rPr>
-        <w:t>și a început</w:t>
+        <w:t>și</w:t>
+      </w:r>
+      <w:proofErr w:type="spellEnd"/>
+      <w:r>
+        <w:rPr>
+          <w:rFonts w:ascii="Times New Roman" w:hAnsi="Times New Roman" w:cs="Times New Roman"/>
+          <w:sz w:val="24"/>
+          <w:szCs w:val="24"/>
+        </w:rPr>
+        <w:t xml:space="preserve"> a </w:t>
+      </w:r>
+      <w:proofErr w:type="spellStart"/>
+      <w:r>
+        <w:rPr>
+          <w:rFonts w:ascii="Times New Roman" w:hAnsi="Times New Roman" w:cs="Times New Roman"/>
+          <w:sz w:val="24"/>
+          <w:szCs w:val="24"/>
+        </w:rPr>
+        <w:t>început</w:t>
       </w:r>
       <w:proofErr w:type="spellEnd"/>
       <w:r>
@@ -11371,11 +10645,11 @@
           <w:numId w:val="4"/>
         </w:numPr>
       </w:pPr>
-      <w:bookmarkStart w:id="11" w:name="_Toc516964251"/>
+      <w:bookmarkStart w:id="12" w:name="_Toc517170819"/>
       <w:r>
         <w:t>Context</w:t>
       </w:r>
-      <w:bookmarkEnd w:id="11"/>
+      <w:bookmarkEnd w:id="12"/>
     </w:p>
     <w:p>
       <w:pPr>
@@ -13038,7 +12312,7 @@
           <w:numId w:val="4"/>
         </w:numPr>
       </w:pPr>
-      <w:bookmarkStart w:id="12" w:name="_Toc516964252"/>
+      <w:bookmarkStart w:id="13" w:name="_Toc517170820"/>
       <w:proofErr w:type="spellStart"/>
       <w:r>
         <w:t>Cerințe</w:t>
@@ -13051,7 +12325,7 @@
       <w:r>
         <w:t>funcționale</w:t>
       </w:r>
-      <w:bookmarkEnd w:id="12"/>
+      <w:bookmarkEnd w:id="13"/>
       <w:proofErr w:type="spellEnd"/>
     </w:p>
     <w:p>
@@ -13776,12 +13050,12 @@
           <w:numId w:val="4"/>
         </w:numPr>
       </w:pPr>
-      <w:bookmarkStart w:id="13" w:name="_Toc516964253"/>
+      <w:bookmarkStart w:id="14" w:name="_Toc517170821"/>
       <w:proofErr w:type="spellStart"/>
       <w:r>
         <w:t>Uzabilitate</w:t>
       </w:r>
-      <w:bookmarkEnd w:id="13"/>
+      <w:bookmarkEnd w:id="14"/>
       <w:proofErr w:type="spellEnd"/>
     </w:p>
     <w:p>
@@ -14145,7 +13419,7 @@
           <w:numId w:val="4"/>
         </w:numPr>
       </w:pPr>
-      <w:bookmarkStart w:id="14" w:name="_Toc516964254"/>
+      <w:bookmarkStart w:id="15" w:name="_Toc517170822"/>
       <w:proofErr w:type="spellStart"/>
       <w:r>
         <w:lastRenderedPageBreak/>
@@ -14159,7 +13433,7 @@
       <w:r>
         <w:t>noutate</w:t>
       </w:r>
-      <w:bookmarkEnd w:id="14"/>
+      <w:bookmarkEnd w:id="15"/>
       <w:proofErr w:type="spellEnd"/>
     </w:p>
     <w:p>
@@ -15633,7 +14907,7 @@
           <w:szCs w:val="36"/>
         </w:rPr>
       </w:pPr>
-      <w:bookmarkStart w:id="15" w:name="_Toc516964255"/>
+      <w:bookmarkStart w:id="16" w:name="_Toc517170823"/>
       <w:proofErr w:type="spellStart"/>
       <w:r>
         <w:rPr>
@@ -15659,7 +14933,7 @@
         </w:rPr>
         <w:t>Folosite</w:t>
       </w:r>
-      <w:bookmarkEnd w:id="15"/>
+      <w:bookmarkEnd w:id="16"/>
       <w:proofErr w:type="spellEnd"/>
     </w:p>
     <w:p>
@@ -15683,14 +14957,16 @@
           <w:szCs w:val="26"/>
         </w:rPr>
       </w:pPr>
-      <w:bookmarkStart w:id="16" w:name="_Toc516962556"/>
-      <w:bookmarkStart w:id="17" w:name="_Toc516962788"/>
-      <w:bookmarkStart w:id="18" w:name="_Toc516963054"/>
-      <w:bookmarkStart w:id="19" w:name="_Toc516964256"/>
-      <w:bookmarkEnd w:id="16"/>
+      <w:bookmarkStart w:id="17" w:name="_Toc516962556"/>
+      <w:bookmarkStart w:id="18" w:name="_Toc516962788"/>
+      <w:bookmarkStart w:id="19" w:name="_Toc516963054"/>
+      <w:bookmarkStart w:id="20" w:name="_Toc516964256"/>
+      <w:bookmarkStart w:id="21" w:name="_Toc517170824"/>
       <w:bookmarkEnd w:id="17"/>
       <w:bookmarkEnd w:id="18"/>
       <w:bookmarkEnd w:id="19"/>
+      <w:bookmarkEnd w:id="20"/>
+      <w:bookmarkEnd w:id="21"/>
     </w:p>
     <w:p>
       <w:pPr>
@@ -15713,10 +14989,12 @@
           <w:szCs w:val="26"/>
         </w:rPr>
       </w:pPr>
-      <w:bookmarkStart w:id="20" w:name="_Toc516963055"/>
-      <w:bookmarkStart w:id="21" w:name="_Toc516964257"/>
-      <w:bookmarkEnd w:id="20"/>
-      <w:bookmarkEnd w:id="21"/>
+      <w:bookmarkStart w:id="22" w:name="_Toc516963055"/>
+      <w:bookmarkStart w:id="23" w:name="_Toc516964257"/>
+      <w:bookmarkStart w:id="24" w:name="_Toc517170825"/>
+      <w:bookmarkEnd w:id="22"/>
+      <w:bookmarkEnd w:id="23"/>
+      <w:bookmarkEnd w:id="24"/>
     </w:p>
     <w:p>
       <w:pPr>
@@ -15726,7 +15004,7 @@
           <w:numId w:val="6"/>
         </w:numPr>
       </w:pPr>
-      <w:bookmarkStart w:id="22" w:name="_Toc516964258"/>
+      <w:bookmarkStart w:id="25" w:name="_Toc517170826"/>
       <w:r>
         <w:t>C#</w:t>
       </w:r>
@@ -15744,7 +15022,7 @@
       <w:r>
         <w:t>, NuGet)</w:t>
       </w:r>
-      <w:bookmarkEnd w:id="22"/>
+      <w:bookmarkEnd w:id="25"/>
     </w:p>
     <w:p>
       <w:pPr>
@@ -16097,7 +15375,7 @@
           <w:numId w:val="6"/>
         </w:numPr>
       </w:pPr>
-      <w:bookmarkStart w:id="23" w:name="_Toc516964259"/>
+      <w:bookmarkStart w:id="26" w:name="_Toc517170827"/>
       <w:r>
         <w:t>SQL (SQL Se</w:t>
       </w:r>
@@ -16107,7 +15385,7 @@
       <w:r>
         <w:t xml:space="preserve"> Express)</w:t>
       </w:r>
-      <w:bookmarkEnd w:id="23"/>
+      <w:bookmarkEnd w:id="26"/>
     </w:p>
     <w:p>
       <w:r>
@@ -16200,7 +15478,7 @@
           <w:rFonts w:cs="Times New Roman"/>
         </w:rPr>
       </w:pPr>
-      <w:bookmarkStart w:id="24" w:name="_Toc516964260"/>
+      <w:bookmarkStart w:id="27" w:name="_Toc517170828"/>
       <w:r>
         <w:rPr>
           <w:rFonts w:cs="Times New Roman"/>
@@ -16233,7 +15511,7 @@
         </w:rPr>
         <w:t>)</w:t>
       </w:r>
-      <w:bookmarkEnd w:id="24"/>
+      <w:bookmarkEnd w:id="27"/>
     </w:p>
     <w:p>
       <w:r>
@@ -16264,7 +15542,7 @@
           <w:rFonts w:cs="Times New Roman"/>
         </w:rPr>
       </w:pPr>
-      <w:bookmarkStart w:id="25" w:name="_Toc516964261"/>
+      <w:bookmarkStart w:id="28" w:name="_Toc517170829"/>
       <w:r>
         <w:rPr>
           <w:rFonts w:cs="Times New Roman"/>
@@ -16272,7 +15550,7 @@
         <w:lastRenderedPageBreak/>
         <w:t>Bootstrap</w:t>
       </w:r>
-      <w:bookmarkEnd w:id="25"/>
+      <w:bookmarkEnd w:id="28"/>
     </w:p>
     <w:p>
       <w:r>
@@ -16323,7 +15601,7 @@
           <w:rFonts w:cs="Times New Roman"/>
         </w:rPr>
       </w:pPr>
-      <w:bookmarkStart w:id="26" w:name="_Toc516964262"/>
+      <w:bookmarkStart w:id="29" w:name="_Toc517170830"/>
       <w:r>
         <w:rPr>
           <w:rFonts w:cs="Times New Roman"/>
@@ -16336,7 +15614,7 @@
         </w:rPr>
         <w:t>, CSS &amp; JavaScript</w:t>
       </w:r>
-      <w:bookmarkEnd w:id="26"/>
+      <w:bookmarkEnd w:id="29"/>
     </w:p>
     <w:p>
       <w:r>
@@ -16354,14 +15632,14 @@
           <w:rFonts w:cs="Times New Roman"/>
         </w:rPr>
       </w:pPr>
-      <w:bookmarkStart w:id="27" w:name="_Toc516964263"/>
+      <w:bookmarkStart w:id="30" w:name="_Toc517170831"/>
       <w:r>
         <w:rPr>
           <w:rFonts w:cs="Times New Roman"/>
         </w:rPr>
         <w:t>Adobe Illustrator</w:t>
       </w:r>
-      <w:bookmarkEnd w:id="27"/>
+      <w:bookmarkEnd w:id="30"/>
     </w:p>
     <w:p>
       <w:r>
@@ -16430,13 +15708,13 @@
           <w:lang w:val="ro-RO"/>
         </w:rPr>
       </w:pPr>
-      <w:bookmarkStart w:id="28" w:name="_Toc516964264"/>
+      <w:bookmarkStart w:id="31" w:name="_Toc517170832"/>
       <w:proofErr w:type="spellStart"/>
       <w:r>
         <w:lastRenderedPageBreak/>
         <w:t>Contribuții</w:t>
       </w:r>
-      <w:bookmarkEnd w:id="28"/>
+      <w:bookmarkEnd w:id="31"/>
       <w:proofErr w:type="spellEnd"/>
     </w:p>
     <w:p>
@@ -16464,7 +15742,7 @@
           <w:lang w:val="ro-RO"/>
         </w:rPr>
       </w:pPr>
-      <w:bookmarkStart w:id="29" w:name="_Toc516964265"/>
+      <w:bookmarkStart w:id="32" w:name="_Toc517170833"/>
       <w:proofErr w:type="spellStart"/>
       <w:r>
         <w:lastRenderedPageBreak/>
@@ -16477,7 +15755,7 @@
         </w:rPr>
         <w:t xml:space="preserve"> și Implementare</w:t>
       </w:r>
-      <w:bookmarkEnd w:id="29"/>
+      <w:bookmarkEnd w:id="32"/>
     </w:p>
     <w:p>
       <w:pPr>
@@ -16529,7 +15807,7 @@
           <w:lang w:val="ro-RO"/>
         </w:rPr>
       </w:pPr>
-      <w:bookmarkStart w:id="30" w:name="_Toc516964266"/>
+      <w:bookmarkStart w:id="33" w:name="_Toc517170834"/>
       <w:proofErr w:type="spellStart"/>
       <w:r>
         <w:lastRenderedPageBreak/>
@@ -16542,7 +15820,7 @@
         </w:rPr>
         <w:t xml:space="preserve"> utilizatorului</w:t>
       </w:r>
-      <w:bookmarkEnd w:id="30"/>
+      <w:bookmarkEnd w:id="33"/>
     </w:p>
     <w:p>
       <w:pPr>
@@ -16587,13 +15865,13 @@
           <w:lang w:val="ro-RO"/>
         </w:rPr>
       </w:pPr>
-      <w:bookmarkStart w:id="31" w:name="_Toc516964267"/>
+      <w:bookmarkStart w:id="34" w:name="_Toc517170835"/>
       <w:proofErr w:type="spellStart"/>
       <w:r>
         <w:lastRenderedPageBreak/>
         <w:t>Îmbunătățiri</w:t>
       </w:r>
-      <w:bookmarkEnd w:id="31"/>
+      <w:bookmarkEnd w:id="34"/>
       <w:proofErr w:type="spellEnd"/>
     </w:p>
     <w:p>
@@ -16624,13 +15902,13 @@
           <w:numId w:val="6"/>
         </w:numPr>
       </w:pPr>
-      <w:bookmarkStart w:id="32" w:name="_Toc516964268"/>
+      <w:bookmarkStart w:id="35" w:name="_Toc517170836"/>
       <w:proofErr w:type="spellStart"/>
       <w:r>
         <w:lastRenderedPageBreak/>
         <w:t>Concluzii</w:t>
       </w:r>
-      <w:bookmarkEnd w:id="32"/>
+      <w:bookmarkEnd w:id="35"/>
       <w:proofErr w:type="spellEnd"/>
     </w:p>
     <w:p>
@@ -16644,13 +15922,13 @@
           <w:lang w:val="ro-RO"/>
         </w:rPr>
       </w:pPr>
-      <w:bookmarkStart w:id="33" w:name="_Toc516964269"/>
+      <w:bookmarkStart w:id="36" w:name="_Toc517170837"/>
       <w:proofErr w:type="spellStart"/>
       <w:r>
         <w:lastRenderedPageBreak/>
         <w:t>Biografie</w:t>
       </w:r>
-      <w:bookmarkEnd w:id="33"/>
+      <w:bookmarkEnd w:id="36"/>
       <w:proofErr w:type="spellEnd"/>
     </w:p>
     <w:p>
@@ -16990,15 +16268,7 @@
           <w:sz w:val="28"/>
           <w:szCs w:val="36"/>
         </w:rPr>
-        <w:t xml:space="preserve"> </w:t>
-      </w:r>
-      <w:r>
-        <w:rPr>
-          <w:rFonts w:ascii="Times New Roman" w:hAnsi="Times New Roman" w:cs="Times New Roman"/>
-          <w:sz w:val="28"/>
-          <w:szCs w:val="36"/>
-        </w:rPr>
-        <w:t>(</w:t>
+        <w:t xml:space="preserve"> (</w:t>
       </w:r>
       <w:proofErr w:type="spellStart"/>
       <w:r>
@@ -17092,15 +16362,7 @@
           <w:sz w:val="28"/>
           <w:szCs w:val="36"/>
         </w:rPr>
-        <w:t xml:space="preserve"> </w:t>
-      </w:r>
-      <w:r>
-        <w:rPr>
-          <w:rFonts w:ascii="Times New Roman" w:hAnsi="Times New Roman" w:cs="Times New Roman"/>
-          <w:sz w:val="28"/>
-          <w:szCs w:val="36"/>
-        </w:rPr>
-        <w:t>(</w:t>
+        <w:t xml:space="preserve"> (</w:t>
       </w:r>
       <w:proofErr w:type="spellStart"/>
       <w:r>
@@ -17147,15 +16409,7 @@
           <w:sz w:val="28"/>
           <w:szCs w:val="36"/>
         </w:rPr>
-        <w:t xml:space="preserve"> </w:t>
-      </w:r>
-      <w:r>
-        <w:rPr>
-          <w:rFonts w:ascii="Times New Roman" w:hAnsi="Times New Roman" w:cs="Times New Roman"/>
-          <w:sz w:val="28"/>
-          <w:szCs w:val="36"/>
-        </w:rPr>
-        <w:t>(</w:t>
+        <w:t xml:space="preserve"> (</w:t>
       </w:r>
       <w:proofErr w:type="spellStart"/>
       <w:r>
@@ -18679,6 +17933,7 @@
   <w:style w:type="character" w:default="1" w:styleId="DefaultParagraphFont">
     <w:name w:val="Default Paragraph Font"/>
     <w:uiPriority w:val="1"/>
+    <w:semiHidden/>
     <w:unhideWhenUsed/>
   </w:style>
   <w:style w:type="table" w:default="1" w:styleId="TableNormal">
@@ -18840,10 +18095,15 @@
     <w:autoRedefine/>
     <w:uiPriority w:val="39"/>
     <w:unhideWhenUsed/>
-    <w:rsid w:val="00EE41A2"/>
+    <w:rsid w:val="002472A7"/>
     <w:pPr>
-      <w:spacing w:after="100"/>
+      <w:tabs>
+        <w:tab w:val="left" w:pos="880"/>
+        <w:tab w:val="right" w:leader="dot" w:pos="9350"/>
+      </w:tabs>
+      <w:spacing w:after="100" w:line="360" w:lineRule="auto"/>
       <w:ind w:left="220"/>
+      <w:jc w:val="both"/>
     </w:pPr>
   </w:style>
   <w:style w:type="character" w:styleId="Hyperlink">
@@ -19197,7 +18457,7 @@
 </file>
 
 <file path=customXml/itemProps1.xml><?xml version="1.0" encoding="utf-8"?>
-<ds:datastoreItem xmlns:ds="http://schemas.openxmlformats.org/officeDocument/2006/customXml" ds:itemID="{C45F38C1-0A44-4C90-AE6E-065160F037D4}">
+<ds:datastoreItem xmlns:ds="http://schemas.openxmlformats.org/officeDocument/2006/customXml" ds:itemID="{55A25230-E5CA-40FD-9ABD-252B16DF6C7B}">
   <ds:schemaRefs>
     <ds:schemaRef ds:uri="http://schemas.openxmlformats.org/officeDocument/2006/bibliography"/>
   </ds:schemaRefs>

</xml_diff>

<commit_message>
Documentation -> Context changed
Context paragraphs -> conclusions
</commit_message>
<xml_diff>
--- a/Documentatie/Licenta.docx
+++ b/Documentatie/Licenta.docx
@@ -15915,13 +15915,6 @@
     </w:p>
     <w:p>
       <w:pPr>
-        <w:rPr>
-          <w:lang w:val="ro-RO"/>
-        </w:rPr>
-      </w:pPr>
-    </w:p>
-    <w:p>
-      <w:pPr>
         <w:spacing w:line="360" w:lineRule="auto"/>
         <w:jc w:val="both"/>
         <w:rPr>
@@ -15931,6 +15924,18 @@
           <w:lang w:val="ro-RO"/>
         </w:rPr>
       </w:pPr>
+    </w:p>
+    <w:p>
+      <w:pPr>
+        <w:spacing w:line="360" w:lineRule="auto"/>
+        <w:jc w:val="both"/>
+        <w:rPr>
+          <w:rFonts w:ascii="Times New Roman" w:hAnsi="Times New Roman" w:cs="Times New Roman"/>
+          <w:sz w:val="24"/>
+          <w:szCs w:val="24"/>
+          <w:lang w:val="ro-RO"/>
+        </w:rPr>
+      </w:pPr>
       <w:r>
         <w:rPr>
           <w:rFonts w:ascii="Times New Roman" w:hAnsi="Times New Roman" w:cs="Times New Roman"/>
@@ -16066,235 +16071,469 @@
           <w:lang w:val="ro-RO"/>
         </w:rPr>
         <w:t>o experiență plăcută în momentul accesării site-ului.</w:t>
+      </w:r>
+    </w:p>
+    <w:p>
+      <w:pPr>
+        <w:spacing w:line="360" w:lineRule="auto"/>
+        <w:jc w:val="both"/>
+        <w:rPr>
+          <w:rFonts w:ascii="Times New Roman" w:hAnsi="Times New Roman" w:cs="Times New Roman"/>
+          <w:sz w:val="24"/>
+          <w:szCs w:val="24"/>
+          <w:lang w:val="ro-RO"/>
+        </w:rPr>
+      </w:pPr>
+      <w:r>
+        <w:rPr>
+          <w:rFonts w:ascii="Times New Roman" w:hAnsi="Times New Roman" w:cs="Times New Roman"/>
+          <w:sz w:val="24"/>
+          <w:szCs w:val="24"/>
+          <w:lang w:val="ro-RO"/>
+        </w:rPr>
+        <w:t xml:space="preserve">  După ce am stabilit tema și</w:t>
+      </w:r>
+      <w:r>
+        <w:rPr>
+          <w:rFonts w:ascii="Times New Roman" w:hAnsi="Times New Roman" w:cs="Times New Roman"/>
+          <w:sz w:val="24"/>
+          <w:szCs w:val="24"/>
+          <w:lang w:val="ro-RO"/>
+        </w:rPr>
+        <w:t xml:space="preserve"> tehnologia pe care le voie aborda, unul dintre cei mai importanți pași a fost definirea unei Baze de Date corespunzătoare cu cerințele aplicației. Desigur, am g</w:t>
+      </w:r>
+      <w:r>
+        <w:rPr>
+          <w:rFonts w:ascii="Times New Roman" w:hAnsi="Times New Roman" w:cs="Times New Roman"/>
+          <w:sz w:val="24"/>
+          <w:szCs w:val="24"/>
+          <w:lang w:val="ro-RO"/>
+        </w:rPr>
+        <w:t>â</w:t>
+      </w:r>
+      <w:r>
+        <w:rPr>
+          <w:rFonts w:ascii="Times New Roman" w:hAnsi="Times New Roman" w:cs="Times New Roman"/>
+          <w:sz w:val="24"/>
+          <w:szCs w:val="24"/>
+          <w:lang w:val="ro-RO"/>
+        </w:rPr>
+        <w:t xml:space="preserve">ndit-o de mai multe ori până să ajung la </w:t>
+      </w:r>
+      <w:r>
+        <w:rPr>
+          <w:rFonts w:ascii="Times New Roman" w:hAnsi="Times New Roman" w:cs="Times New Roman"/>
+          <w:sz w:val="24"/>
+          <w:szCs w:val="24"/>
+          <w:lang w:val="ro-RO"/>
+        </w:rPr>
+        <w:t>o formă finală, dar în cele din urmă am ajuns la aceasta. O voi prezenta în următorul capitol.</w:t>
+      </w:r>
+    </w:p>
+    <w:p>
+      <w:pPr>
+        <w:spacing w:line="360" w:lineRule="auto"/>
+        <w:jc w:val="both"/>
+        <w:rPr>
+          <w:rFonts w:ascii="Times New Roman" w:hAnsi="Times New Roman" w:cs="Times New Roman"/>
+          <w:sz w:val="24"/>
+          <w:szCs w:val="24"/>
+          <w:lang w:val="ro-RO"/>
+        </w:rPr>
+      </w:pPr>
+      <w:r>
+        <w:rPr>
+          <w:rFonts w:ascii="Times New Roman" w:hAnsi="Times New Roman" w:cs="Times New Roman"/>
+          <w:sz w:val="24"/>
+          <w:szCs w:val="24"/>
+          <w:lang w:val="ro-RO"/>
+        </w:rPr>
+        <w:t xml:space="preserve">  Odată stabilită baza, m-am putu</w:t>
+      </w:r>
+      <w:r>
+        <w:rPr>
+          <w:rFonts w:ascii="Times New Roman" w:hAnsi="Times New Roman" w:cs="Times New Roman"/>
+          <w:sz w:val="24"/>
+          <w:szCs w:val="24"/>
+          <w:lang w:val="ro-RO"/>
+        </w:rPr>
+        <w:t>t</w:t>
+      </w:r>
+      <w:r>
+        <w:rPr>
+          <w:rFonts w:ascii="Times New Roman" w:hAnsi="Times New Roman" w:cs="Times New Roman"/>
+          <w:sz w:val="24"/>
+          <w:szCs w:val="24"/>
+          <w:lang w:val="ro-RO"/>
+        </w:rPr>
+        <w:t xml:space="preserve"> apuca și de logica aplicației, urmând o dezvoltare continua a acesteia, pe parcurusl căreia am a</w:t>
+      </w:r>
+      <w:r>
+        <w:rPr>
+          <w:rFonts w:ascii="Times New Roman" w:hAnsi="Times New Roman" w:cs="Times New Roman"/>
+          <w:sz w:val="24"/>
+          <w:szCs w:val="24"/>
+          <w:lang w:val="ro-RO"/>
+        </w:rPr>
+        <w:t>dăugat diverse funcționalități neprevăzute.</w:t>
+      </w:r>
+    </w:p>
+    <w:p>
+      <w:pPr>
+        <w:spacing w:line="360" w:lineRule="auto"/>
+        <w:jc w:val="both"/>
+        <w:rPr>
+          <w:rFonts w:ascii="Times New Roman" w:hAnsi="Times New Roman" w:cs="Times New Roman"/>
+          <w:sz w:val="24"/>
+          <w:szCs w:val="24"/>
+          <w:lang w:val="ro-RO"/>
+        </w:rPr>
+      </w:pPr>
+      <w:r>
+        <w:rPr>
+          <w:rFonts w:ascii="Times New Roman" w:hAnsi="Times New Roman" w:cs="Times New Roman"/>
+          <w:sz w:val="24"/>
+          <w:szCs w:val="24"/>
+          <w:lang w:val="ro-RO"/>
+        </w:rPr>
+        <w:t xml:space="preserve">  Ușor ușor, serviciile au început să prindă contur, iar aplicația își îndeplinea scopul ei inițial.</w:t>
+      </w:r>
+    </w:p>
+    <w:p>
+      <w:pPr>
+        <w:spacing w:line="360" w:lineRule="auto"/>
+        <w:jc w:val="both"/>
+        <w:rPr>
+          <w:rFonts w:ascii="Times New Roman" w:hAnsi="Times New Roman" w:cs="Times New Roman"/>
+          <w:sz w:val="24"/>
+          <w:szCs w:val="24"/>
+        </w:rPr>
+      </w:pPr>
+      <w:r>
+        <w:rPr>
+          <w:rFonts w:ascii="Times New Roman" w:hAnsi="Times New Roman" w:cs="Times New Roman"/>
+          <w:sz w:val="24"/>
+          <w:szCs w:val="24"/>
+          <w:lang w:val="ro-RO"/>
+        </w:rPr>
+        <w:t xml:space="preserve">  Văzând platforma într-o stare finală, cred ca unele dintre cele mai utile </w:t>
+      </w:r>
+      <w:r>
+        <w:rPr>
+          <w:rFonts w:ascii="Times New Roman" w:hAnsi="Times New Roman" w:cs="Times New Roman"/>
+          <w:sz w:val="24"/>
+          <w:szCs w:val="24"/>
+          <w:lang w:val="ro-RO"/>
+        </w:rPr>
+        <w:t>aspecte</w:t>
+      </w:r>
+      <w:r>
+        <w:rPr>
+          <w:rFonts w:ascii="Times New Roman" w:hAnsi="Times New Roman" w:cs="Times New Roman"/>
+          <w:sz w:val="24"/>
+          <w:szCs w:val="24"/>
+          <w:lang w:val="ro-RO"/>
+        </w:rPr>
+        <w:t xml:space="preserve"> care aduc o contribuție crucială sunt</w:t>
+      </w:r>
+      <w:r>
+        <w:rPr>
+          <w:rFonts w:ascii="Times New Roman" w:hAnsi="Times New Roman" w:cs="Times New Roman"/>
+          <w:sz w:val="24"/>
+          <w:szCs w:val="24"/>
+        </w:rPr>
+        <w:t>:</w:t>
+      </w:r>
+    </w:p>
+    <w:p>
+      <w:pPr>
+        <w:pStyle w:val="ListParagraph"/>
+        <w:numPr>
+          <w:ilvl w:val="0"/>
+          <w:numId w:val="12"/>
+        </w:numPr>
+        <w:spacing w:line="360" w:lineRule="auto"/>
+        <w:jc w:val="both"/>
+        <w:rPr>
+          <w:rFonts w:ascii="Times New Roman" w:hAnsi="Times New Roman" w:cs="Times New Roman"/>
+          <w:sz w:val="24"/>
+          <w:szCs w:val="24"/>
+          <w:lang w:val="ro-RO"/>
+        </w:rPr>
+      </w:pPr>
+      <w:r>
+        <w:rPr>
+          <w:rFonts w:ascii="Times New Roman" w:hAnsi="Times New Roman" w:cs="Times New Roman"/>
+          <w:b/>
+          <w:sz w:val="24"/>
+          <w:szCs w:val="24"/>
+          <w:lang w:val="ro-RO"/>
+        </w:rPr>
+        <w:t>Accesarea usoar</w:t>
+      </w:r>
+      <w:r>
+        <w:rPr>
+          <w:rFonts w:ascii="Times New Roman" w:hAnsi="Times New Roman" w:cs="Times New Roman"/>
+          <w:b/>
+          <w:sz w:val="24"/>
+          <w:szCs w:val="24"/>
+          <w:lang w:val="ro-RO"/>
+        </w:rPr>
+        <w:t>ă și intuitivă</w:t>
+      </w:r>
+      <w:r>
+        <w:rPr>
+          <w:rFonts w:ascii="Times New Roman" w:hAnsi="Times New Roman" w:cs="Times New Roman"/>
+          <w:b/>
+          <w:sz w:val="24"/>
+          <w:szCs w:val="24"/>
+          <w:lang w:val="ro-RO"/>
+        </w:rPr>
+        <w:t xml:space="preserve"> a consult</w:t>
+      </w:r>
+      <w:r>
+        <w:rPr>
+          <w:rFonts w:ascii="Times New Roman" w:hAnsi="Times New Roman" w:cs="Times New Roman"/>
+          <w:b/>
+          <w:sz w:val="24"/>
+          <w:szCs w:val="24"/>
+          <w:lang w:val="ro-RO"/>
+        </w:rPr>
+        <w:t>ațiilor</w:t>
+      </w:r>
+      <w:r>
+        <w:rPr>
+          <w:rFonts w:ascii="Times New Roman" w:hAnsi="Times New Roman" w:cs="Times New Roman"/>
+          <w:sz w:val="24"/>
+          <w:szCs w:val="24"/>
+          <w:lang w:val="ro-RO"/>
+        </w:rPr>
+        <w:t xml:space="preserve"> unui utilizator</w:t>
+      </w:r>
+      <w:r>
+        <w:rPr>
+          <w:rFonts w:ascii="Times New Roman" w:hAnsi="Times New Roman" w:cs="Times New Roman"/>
+          <w:sz w:val="24"/>
+          <w:szCs w:val="24"/>
+          <w:lang w:val="ro-RO"/>
+        </w:rPr>
+        <w:t>;</w:t>
+      </w:r>
+    </w:p>
+    <w:p>
+      <w:pPr>
+        <w:pStyle w:val="ListParagraph"/>
+        <w:numPr>
+          <w:ilvl w:val="0"/>
+          <w:numId w:val="12"/>
+        </w:numPr>
+        <w:spacing w:line="360" w:lineRule="auto"/>
+        <w:jc w:val="both"/>
+        <w:rPr>
+          <w:rFonts w:ascii="Times New Roman" w:hAnsi="Times New Roman" w:cs="Times New Roman"/>
+          <w:sz w:val="24"/>
+          <w:szCs w:val="24"/>
+          <w:lang w:val="ro-RO"/>
+        </w:rPr>
+      </w:pPr>
+      <w:r>
+        <w:rPr>
+          <w:rFonts w:ascii="Times New Roman" w:hAnsi="Times New Roman" w:cs="Times New Roman"/>
+          <w:b/>
+          <w:sz w:val="24"/>
+          <w:szCs w:val="24"/>
+          <w:lang w:val="ro-RO"/>
+        </w:rPr>
+        <w:t xml:space="preserve">Navigabilitatea </w:t>
+      </w:r>
+      <w:r>
+        <w:rPr>
+          <w:rFonts w:ascii="Times New Roman" w:hAnsi="Times New Roman" w:cs="Times New Roman"/>
+          <w:b/>
+          <w:sz w:val="24"/>
+          <w:szCs w:val="24"/>
+          <w:lang w:val="ro-RO"/>
+        </w:rPr>
+        <w:t>fluentă</w:t>
+      </w:r>
+      <w:r>
+        <w:rPr>
+          <w:rFonts w:ascii="Times New Roman" w:hAnsi="Times New Roman" w:cs="Times New Roman"/>
+          <w:sz w:val="24"/>
+          <w:szCs w:val="24"/>
+          <w:lang w:val="ro-RO"/>
+        </w:rPr>
+        <w:t xml:space="preserve"> prin aplica</w:t>
+      </w:r>
+      <w:r>
+        <w:rPr>
+          <w:rFonts w:ascii="Times New Roman" w:hAnsi="Times New Roman" w:cs="Times New Roman"/>
+          <w:sz w:val="24"/>
+          <w:szCs w:val="24"/>
+          <w:lang w:val="ro-RO"/>
+        </w:rPr>
+        <w:t>ț</w:t>
+      </w:r>
+      <w:r>
+        <w:rPr>
+          <w:rFonts w:ascii="Times New Roman" w:hAnsi="Times New Roman" w:cs="Times New Roman"/>
+          <w:sz w:val="24"/>
+          <w:szCs w:val="24"/>
+          <w:lang w:val="ro-RO"/>
+        </w:rPr>
+        <w:t>ie</w:t>
+      </w:r>
+      <w:r>
+        <w:rPr>
+          <w:rFonts w:ascii="Times New Roman" w:hAnsi="Times New Roman" w:cs="Times New Roman"/>
+          <w:sz w:val="24"/>
+          <w:szCs w:val="24"/>
+          <w:lang w:val="ro-RO"/>
+        </w:rPr>
+        <w:t>, putând ajunge din orice colț în altul</w:t>
+      </w:r>
+      <w:r>
+        <w:rPr>
+          <w:rFonts w:ascii="Times New Roman" w:hAnsi="Times New Roman" w:cs="Times New Roman"/>
+          <w:sz w:val="24"/>
+          <w:szCs w:val="24"/>
+        </w:rPr>
+        <w:t>;</w:t>
+      </w:r>
+    </w:p>
+    <w:p>
+      <w:pPr>
+        <w:pStyle w:val="ListParagraph"/>
+        <w:numPr>
+          <w:ilvl w:val="0"/>
+          <w:numId w:val="12"/>
+        </w:numPr>
+        <w:spacing w:line="360" w:lineRule="auto"/>
+        <w:jc w:val="both"/>
+        <w:rPr>
+          <w:rFonts w:ascii="Times New Roman" w:hAnsi="Times New Roman" w:cs="Times New Roman"/>
+          <w:sz w:val="24"/>
+          <w:szCs w:val="24"/>
+          <w:lang w:val="ro-RO"/>
+        </w:rPr>
+      </w:pPr>
+      <w:r>
+        <w:rPr>
+          <w:rFonts w:ascii="Times New Roman" w:hAnsi="Times New Roman" w:cs="Times New Roman"/>
+          <w:b/>
+          <w:sz w:val="24"/>
+          <w:szCs w:val="24"/>
+          <w:lang w:val="ro-RO"/>
+        </w:rPr>
+        <w:t>Accesibilitatea la informațiile medicamentelor</w:t>
+      </w:r>
+      <w:r>
+        <w:rPr>
+          <w:rFonts w:ascii="Times New Roman" w:hAnsi="Times New Roman" w:cs="Times New Roman"/>
+          <w:sz w:val="24"/>
+          <w:szCs w:val="24"/>
+          <w:lang w:val="ro-RO"/>
+        </w:rPr>
+        <w:t>, lucru care salvează timp</w:t>
+      </w:r>
+      <w:r>
+        <w:rPr>
+          <w:rFonts w:ascii="Times New Roman" w:hAnsi="Times New Roman" w:cs="Times New Roman"/>
+          <w:sz w:val="24"/>
+          <w:szCs w:val="24"/>
+        </w:rPr>
+        <w:t>;</w:t>
+      </w:r>
+    </w:p>
+    <w:p>
+      <w:pPr>
+        <w:pStyle w:val="ListParagraph"/>
+        <w:numPr>
+          <w:ilvl w:val="0"/>
+          <w:numId w:val="12"/>
+        </w:numPr>
+        <w:spacing w:line="360" w:lineRule="auto"/>
+        <w:jc w:val="both"/>
+        <w:rPr>
+          <w:rFonts w:ascii="Times New Roman" w:hAnsi="Times New Roman" w:cs="Times New Roman"/>
+          <w:sz w:val="24"/>
+          <w:szCs w:val="24"/>
+          <w:lang w:val="ro-RO"/>
+        </w:rPr>
+      </w:pPr>
+      <w:r>
+        <w:rPr>
+          <w:rFonts w:ascii="Times New Roman" w:hAnsi="Times New Roman" w:cs="Times New Roman"/>
+          <w:b/>
+          <w:sz w:val="24"/>
+          <w:szCs w:val="24"/>
+          <w:lang w:val="ro-RO"/>
+        </w:rPr>
+        <w:t>Secțiunea de Asistență</w:t>
+      </w:r>
+      <w:r>
+        <w:rPr>
+          <w:rFonts w:ascii="Times New Roman" w:hAnsi="Times New Roman" w:cs="Times New Roman"/>
+          <w:sz w:val="24"/>
+          <w:szCs w:val="24"/>
+        </w:rPr>
+        <w:t xml:space="preserve">, </w:t>
+      </w:r>
+      <w:proofErr w:type="spellStart"/>
+      <w:r>
+        <w:rPr>
+          <w:rFonts w:ascii="Times New Roman" w:hAnsi="Times New Roman" w:cs="Times New Roman"/>
+          <w:sz w:val="24"/>
+          <w:szCs w:val="24"/>
+        </w:rPr>
+        <w:t>unde</w:t>
+      </w:r>
+      <w:proofErr w:type="spellEnd"/>
+      <w:r>
+        <w:rPr>
+          <w:rFonts w:ascii="Times New Roman" w:hAnsi="Times New Roman" w:cs="Times New Roman"/>
+          <w:sz w:val="24"/>
+          <w:szCs w:val="24"/>
+        </w:rPr>
+        <w:t xml:space="preserve"> </w:t>
+      </w:r>
+      <w:proofErr w:type="spellStart"/>
+      <w:r>
+        <w:rPr>
+          <w:rFonts w:ascii="Times New Roman" w:hAnsi="Times New Roman" w:cs="Times New Roman"/>
+          <w:sz w:val="24"/>
+          <w:szCs w:val="24"/>
+        </w:rPr>
+        <w:t>te</w:t>
+      </w:r>
+      <w:proofErr w:type="spellEnd"/>
+      <w:r>
+        <w:rPr>
+          <w:rFonts w:ascii="Times New Roman" w:hAnsi="Times New Roman" w:cs="Times New Roman"/>
+          <w:sz w:val="24"/>
+          <w:szCs w:val="24"/>
+        </w:rPr>
+        <w:t xml:space="preserve"> po</w:t>
+      </w:r>
+      <w:r>
+        <w:rPr>
+          <w:rFonts w:ascii="Times New Roman" w:hAnsi="Times New Roman" w:cs="Times New Roman"/>
+          <w:sz w:val="24"/>
+          <w:szCs w:val="24"/>
+          <w:lang w:val="ro-RO"/>
+        </w:rPr>
+        <w:t>ți informa(căutând subiectul de interes) sau îți poți satisface curiozitățile</w:t>
+      </w:r>
+      <w:r>
+        <w:rPr>
+          <w:rFonts w:ascii="Times New Roman" w:hAnsi="Times New Roman" w:cs="Times New Roman"/>
+          <w:sz w:val="24"/>
+          <w:szCs w:val="24"/>
+        </w:rPr>
+        <w:t>;</w:t>
       </w:r>
       <w:bookmarkStart w:id="15" w:name="_GoBack"/>
       <w:bookmarkEnd w:id="15"/>
-    </w:p>
-    <w:p>
-      <w:pPr>
-        <w:spacing w:line="360" w:lineRule="auto"/>
-        <w:jc w:val="both"/>
-        <w:rPr>
-          <w:rFonts w:ascii="Times New Roman" w:hAnsi="Times New Roman" w:cs="Times New Roman"/>
-          <w:sz w:val="24"/>
-          <w:szCs w:val="24"/>
-          <w:lang w:val="ro-RO"/>
-        </w:rPr>
-      </w:pPr>
-      <w:r>
-        <w:rPr>
-          <w:rFonts w:ascii="Times New Roman" w:hAnsi="Times New Roman" w:cs="Times New Roman"/>
-          <w:sz w:val="24"/>
-          <w:szCs w:val="24"/>
-          <w:lang w:val="ro-RO"/>
-        </w:rPr>
-        <w:t xml:space="preserve">  Această aplicație a reprezentat o provocare destul de mare încă de la început, deoarece inițial a fost doar o idee(ca orice alt proiect), care, după multă muncă, a ajuns să fie un produs finisat.</w:t>
-      </w:r>
-    </w:p>
-    <w:p>
-      <w:pPr>
-        <w:spacing w:line="360" w:lineRule="auto"/>
-        <w:jc w:val="both"/>
-        <w:rPr>
-          <w:rFonts w:ascii="Times New Roman" w:hAnsi="Times New Roman" w:cs="Times New Roman"/>
-          <w:sz w:val="24"/>
-          <w:szCs w:val="24"/>
-          <w:lang w:val="ro-RO"/>
-        </w:rPr>
-      </w:pPr>
-      <w:r>
-        <w:rPr>
-          <w:rFonts w:ascii="Times New Roman" w:hAnsi="Times New Roman" w:cs="Times New Roman"/>
-          <w:sz w:val="24"/>
-          <w:szCs w:val="24"/>
-          <w:lang w:val="ro-RO"/>
-        </w:rPr>
-        <w:t xml:space="preserve">  </w:t>
-      </w:r>
-      <w:r>
-        <w:rPr>
-          <w:rFonts w:ascii="Times New Roman" w:hAnsi="Times New Roman" w:cs="Times New Roman"/>
-          <w:sz w:val="24"/>
-          <w:szCs w:val="24"/>
-          <w:lang w:val="ro-RO"/>
-        </w:rPr>
-        <w:t xml:space="preserve">Pe partea de Back-end </w:t>
-      </w:r>
-      <w:r>
-        <w:rPr>
-          <w:rFonts w:ascii="Times New Roman" w:hAnsi="Times New Roman" w:cs="Times New Roman"/>
-          <w:sz w:val="24"/>
-          <w:szCs w:val="24"/>
-          <w:lang w:val="ro-RO"/>
-        </w:rPr>
-        <w:t>a reprezentat o provocare deoarece a trebuit să mă gândesc bine cum va arăta structura bazei de date, fiecare tabelă în parte și în mare cam ce operații va trebui să fac peste aceste tabele.</w:t>
-      </w:r>
-      <w:r>
-        <w:rPr>
-          <w:rFonts w:ascii="Times New Roman" w:hAnsi="Times New Roman" w:cs="Times New Roman"/>
-          <w:sz w:val="24"/>
-          <w:szCs w:val="24"/>
-          <w:lang w:val="ro-RO"/>
-        </w:rPr>
-        <w:t xml:space="preserve"> </w:t>
-      </w:r>
-      <w:r>
-        <w:rPr>
-          <w:rFonts w:ascii="Times New Roman" w:hAnsi="Times New Roman" w:cs="Times New Roman"/>
-          <w:sz w:val="24"/>
-          <w:szCs w:val="24"/>
-          <w:lang w:val="ro-RO"/>
-        </w:rPr>
-        <w:t>Ca și model arhitectural am ales MVC-ul(Model-View-Controller), lucru care m-a ajutat destul de mult în dezvolarea aplicației, mai ales a logicii din spate</w:t>
-      </w:r>
-      <w:r>
-        <w:rPr>
-          <w:rFonts w:ascii="Times New Roman" w:hAnsi="Times New Roman" w:cs="Times New Roman"/>
-          <w:sz w:val="24"/>
-          <w:szCs w:val="24"/>
-          <w:lang w:val="ro-RO"/>
-        </w:rPr>
-        <w:t>le acesteia</w:t>
-      </w:r>
-      <w:r>
-        <w:rPr>
-          <w:rFonts w:ascii="Times New Roman" w:hAnsi="Times New Roman" w:cs="Times New Roman"/>
-          <w:sz w:val="24"/>
-          <w:szCs w:val="24"/>
-          <w:lang w:val="ro-RO"/>
-        </w:rPr>
-        <w:t>.</w:t>
-      </w:r>
-    </w:p>
-    <w:p>
-      <w:pPr>
-        <w:spacing w:line="360" w:lineRule="auto"/>
-        <w:jc w:val="both"/>
-        <w:rPr>
-          <w:rFonts w:ascii="Times New Roman" w:hAnsi="Times New Roman" w:cs="Times New Roman"/>
-          <w:sz w:val="24"/>
-          <w:szCs w:val="24"/>
-        </w:rPr>
-      </w:pPr>
-      <w:r>
-        <w:rPr>
-          <w:rFonts w:ascii="Times New Roman" w:hAnsi="Times New Roman" w:cs="Times New Roman"/>
-          <w:sz w:val="24"/>
-          <w:szCs w:val="24"/>
-          <w:lang w:val="ro-RO"/>
-        </w:rPr>
-        <w:t xml:space="preserve">  Pe partea de Front-end a reprezentat o provocare și mai mare deoarece eu nu m-a atras foarte tare, dar am ajuns să ma împac destul de bine și cu această parte, mai ales că am avut un ajutor destul de mare</w:t>
-      </w:r>
-      <w:r>
-        <w:rPr>
-          <w:rFonts w:ascii="Times New Roman" w:hAnsi="Times New Roman" w:cs="Times New Roman"/>
-          <w:sz w:val="24"/>
-          <w:szCs w:val="24"/>
-        </w:rPr>
-        <w:t xml:space="preserve">: Bootstrap-ul, care, </w:t>
-      </w:r>
-      <w:r>
-        <w:rPr>
-          <w:rFonts w:ascii="Times New Roman" w:hAnsi="Times New Roman" w:cs="Times New Roman"/>
-          <w:sz w:val="24"/>
-          <w:szCs w:val="24"/>
-          <w:lang w:val="ro-RO"/>
-        </w:rPr>
-        <w:t>În proiectul final, este de nerecunoscut, deoarece sunt foarte multe componente modificate și suficient de multe componente adăugate.</w:t>
-      </w:r>
-    </w:p>
-    <w:p>
-      <w:pPr>
-        <w:spacing w:line="360" w:lineRule="auto"/>
-        <w:jc w:val="both"/>
-        <w:rPr>
-          <w:rFonts w:ascii="Times New Roman" w:hAnsi="Times New Roman" w:cs="Times New Roman"/>
-          <w:sz w:val="24"/>
-          <w:szCs w:val="24"/>
-          <w:lang w:val="ro-RO"/>
-        </w:rPr>
-      </w:pPr>
-      <w:r>
-        <w:rPr>
-          <w:rFonts w:ascii="Times New Roman" w:hAnsi="Times New Roman" w:cs="Times New Roman"/>
-          <w:sz w:val="24"/>
-          <w:szCs w:val="24"/>
-          <w:lang w:val="ro-RO"/>
-        </w:rPr>
-        <w:t>M</w:t>
-      </w:r>
-      <w:r>
-        <w:rPr>
-          <w:rFonts w:ascii="Times New Roman" w:hAnsi="Times New Roman" w:cs="Times New Roman"/>
-          <w:sz w:val="24"/>
-          <w:szCs w:val="24"/>
-          <w:lang w:val="ro-RO"/>
-        </w:rPr>
-        <w:t>area majoritate a functionalității a fost cea gândită la început</w:t>
-      </w:r>
-      <w:r>
-        <w:rPr>
-          <w:rFonts w:ascii="Times New Roman" w:hAnsi="Times New Roman" w:cs="Times New Roman"/>
-          <w:sz w:val="24"/>
-          <w:szCs w:val="24"/>
-          <w:lang w:val="ro-RO"/>
-        </w:rPr>
-        <w:t>, dar, d</w:t>
-      </w:r>
-      <w:r>
-        <w:rPr>
-          <w:rFonts w:ascii="Times New Roman" w:hAnsi="Times New Roman" w:cs="Times New Roman"/>
-          <w:sz w:val="24"/>
-          <w:szCs w:val="24"/>
-          <w:lang w:val="ro-RO"/>
-        </w:rPr>
-        <w:t>esigur, adăugări au mai apărut și pe parcurs</w:t>
-      </w:r>
-      <w:r>
-        <w:rPr>
-          <w:rFonts w:ascii="Times New Roman" w:hAnsi="Times New Roman" w:cs="Times New Roman"/>
-          <w:sz w:val="24"/>
-          <w:szCs w:val="24"/>
-          <w:lang w:val="ro-RO"/>
-        </w:rPr>
-        <w:t xml:space="preserve">ul </w:t>
-      </w:r>
-      <w:r>
-        <w:rPr>
-          <w:rFonts w:ascii="Times New Roman" w:hAnsi="Times New Roman" w:cs="Times New Roman"/>
-          <w:sz w:val="24"/>
-          <w:szCs w:val="24"/>
-          <w:lang w:val="ro-RO"/>
-        </w:rPr>
-        <w:t>finisării</w:t>
-      </w:r>
-      <w:r>
-        <w:rPr>
-          <w:rFonts w:ascii="Times New Roman" w:hAnsi="Times New Roman" w:cs="Times New Roman"/>
-          <w:sz w:val="24"/>
-          <w:szCs w:val="24"/>
-          <w:lang w:val="ro-RO"/>
-        </w:rPr>
-        <w:t xml:space="preserve"> aplicației, idei apărând în timp ce navigam prin aceasta pentru a testa dacă totul este </w:t>
-      </w:r>
-      <w:r>
-        <w:rPr>
-          <w:rFonts w:ascii="Times New Roman" w:hAnsi="Times New Roman" w:cs="Times New Roman"/>
-          <w:sz w:val="24"/>
-          <w:szCs w:val="24"/>
-          <w:lang w:val="ro-RO"/>
-        </w:rPr>
-        <w:t>cum ar treubi să fie</w:t>
-      </w:r>
-      <w:r>
-        <w:rPr>
-          <w:rFonts w:ascii="Times New Roman" w:hAnsi="Times New Roman" w:cs="Times New Roman"/>
-          <w:sz w:val="24"/>
-          <w:szCs w:val="24"/>
-          <w:lang w:val="ro-RO"/>
-        </w:rPr>
-        <w:t>.</w:t>
-      </w:r>
     </w:p>
     <w:p>
       <w:pPr>
@@ -16330,17 +16569,553 @@
       </w:pPr>
     </w:p>
     <w:p>
-      <w:pPr>
-        <w:rPr>
-          <w:lang w:val="ro-RO"/>
-        </w:rPr>
-      </w:pPr>
-      <w:r>
-        <w:rPr>
-          <w:lang w:val="ro-RO"/>
-        </w:rPr>
-        <w:t>Poze</w:t>
-      </w:r>
+      <w:r>
+        <w:rPr>
+          <w:lang w:val="ro-RO"/>
+        </w:rPr>
+        <w:t xml:space="preserve">  </w:t>
+      </w:r>
+      <w:r>
+        <w:rPr>
+          <w:lang w:val="ro-RO"/>
+        </w:rPr>
+        <w:t xml:space="preserve">După ce am stabilit tema finală a acestui proiect, </w:t>
+      </w:r>
+      <w:r>
+        <w:rPr>
+          <w:lang w:val="ro-RO"/>
+        </w:rPr>
+        <w:t>am analizat ceea ce aveam de gând să facă aplicația, și am decis ca entitățile mele să fie următoarele</w:t>
+      </w:r>
+      <w:r>
+        <w:t>:</w:t>
+      </w:r>
+    </w:p>
+    <w:p>
+      <w:pPr>
+        <w:pStyle w:val="ListParagraph"/>
+        <w:keepNext/>
+        <w:numPr>
+          <w:ilvl w:val="0"/>
+          <w:numId w:val="11"/>
+        </w:numPr>
+        <w:rPr>
+          <w:lang w:val="ro-RO"/>
+        </w:rPr>
+      </w:pPr>
+      <w:r>
+        <w:rPr>
+          <w:lang w:val="ro-RO"/>
+        </w:rPr>
+        <w:t>User</w:t>
+      </w:r>
+    </w:p>
+    <w:p>
+      <w:pPr>
+        <w:pStyle w:val="ListParagraph"/>
+        <w:keepNext/>
+        <w:numPr>
+          <w:ilvl w:val="0"/>
+          <w:numId w:val="11"/>
+        </w:numPr>
+        <w:rPr>
+          <w:lang w:val="ro-RO"/>
+        </w:rPr>
+      </w:pPr>
+      <w:r>
+        <w:rPr>
+          <w:lang w:val="ro-RO"/>
+        </w:rPr>
+        <w:t>Consult</w:t>
+      </w:r>
+    </w:p>
+    <w:p>
+      <w:pPr>
+        <w:pStyle w:val="ListParagraph"/>
+        <w:keepNext/>
+        <w:numPr>
+          <w:ilvl w:val="0"/>
+          <w:numId w:val="11"/>
+        </w:numPr>
+        <w:rPr>
+          <w:lang w:val="ro-RO"/>
+        </w:rPr>
+      </w:pPr>
+      <w:r>
+        <w:rPr>
+          <w:lang w:val="ro-RO"/>
+        </w:rPr>
+        <w:t>Medicine</w:t>
+      </w:r>
+    </w:p>
+    <w:p>
+      <w:pPr>
+        <w:pStyle w:val="ListParagraph"/>
+        <w:keepNext/>
+        <w:numPr>
+          <w:ilvl w:val="0"/>
+          <w:numId w:val="11"/>
+        </w:numPr>
+        <w:rPr>
+          <w:lang w:val="ro-RO"/>
+        </w:rPr>
+      </w:pPr>
+      <w:r>
+        <w:rPr>
+          <w:lang w:val="ro-RO"/>
+        </w:rPr>
+        <w:t>Question</w:t>
+      </w:r>
+    </w:p>
+    <w:p>
+      <w:pPr>
+        <w:pStyle w:val="ListParagraph"/>
+        <w:keepNext/>
+        <w:numPr>
+          <w:ilvl w:val="0"/>
+          <w:numId w:val="11"/>
+        </w:numPr>
+        <w:rPr>
+          <w:lang w:val="ro-RO"/>
+        </w:rPr>
+      </w:pPr>
+      <w:r>
+        <w:rPr>
+          <w:lang w:val="ro-RO"/>
+        </w:rPr>
+        <w:t>Answer</w:t>
+      </w:r>
+    </w:p>
+    <w:p>
+      <w:pPr>
+        <w:keepNext/>
+      </w:pPr>
+      <w:r>
+        <w:rPr>
+          <w:lang w:val="ro-RO"/>
+        </w:rPr>
+        <w:t xml:space="preserve">  Astfel, (cu ajutorul aplicației Vertabelo,) Baza de date va arăta în modul următor</w:t>
+      </w:r>
+      <w:r>
+        <w:t>:</w:t>
+      </w:r>
+    </w:p>
+    <w:p>
+      <w:pPr>
+        <w:keepNext/>
+        <w:spacing w:line="360" w:lineRule="auto"/>
+        <w:jc w:val="both"/>
+      </w:pPr>
+      <w:r>
+        <w:rPr>
+          <w:rFonts w:ascii="Times New Roman" w:hAnsi="Times New Roman" w:cs="Times New Roman"/>
+          <w:noProof/>
+          <w:sz w:val="24"/>
+          <w:szCs w:val="24"/>
+          <w:lang w:val="ro-RO"/>
+        </w:rPr>
+        <w:drawing>
+          <wp:inline distT="0" distB="0" distL="0" distR="0" wp14:anchorId="1A571270" wp14:editId="6E5096A4">
+            <wp:extent cx="5943600" cy="3676650"/>
+            <wp:effectExtent l="0" t="0" r="0" b="0"/>
+            <wp:docPr id="3" name="Picture 3"/>
+            <wp:cNvGraphicFramePr>
+              <a:graphicFrameLocks xmlns:a="http://schemas.openxmlformats.org/drawingml/2006/main" noChangeAspect="1"/>
+            </wp:cNvGraphicFramePr>
+            <a:graphic xmlns:a="http://schemas.openxmlformats.org/drawingml/2006/main">
+              <a:graphicData uri="http://schemas.openxmlformats.org/drawingml/2006/picture">
+                <pic:pic xmlns:pic="http://schemas.openxmlformats.org/drawingml/2006/picture">
+                  <pic:nvPicPr>
+                    <pic:cNvPr id="3" name="Tables.png"/>
+                    <pic:cNvPicPr/>
+                  </pic:nvPicPr>
+                  <pic:blipFill>
+                    <a:blip r:embed="rId10" cstate="print">
+                      <a:extLst>
+                        <a:ext uri="{28A0092B-C50C-407E-A947-70E740481C1C}">
+                          <a14:useLocalDpi xmlns:a14="http://schemas.microsoft.com/office/drawing/2010/main" val="0"/>
+                        </a:ext>
+                      </a:extLst>
+                    </a:blip>
+                    <a:stretch>
+                      <a:fillRect/>
+                    </a:stretch>
+                  </pic:blipFill>
+                  <pic:spPr>
+                    <a:xfrm>
+                      <a:off x="0" y="0"/>
+                      <a:ext cx="5943600" cy="3676650"/>
+                    </a:xfrm>
+                    <a:prstGeom prst="rect">
+                      <a:avLst/>
+                    </a:prstGeom>
+                  </pic:spPr>
+                </pic:pic>
+              </a:graphicData>
+            </a:graphic>
+          </wp:inline>
+        </w:drawing>
+      </w:r>
+    </w:p>
+    <w:p>
+      <w:pPr>
+        <w:pStyle w:val="Caption"/>
+        <w:rPr>
+          <w:rFonts w:ascii="Times New Roman" w:hAnsi="Times New Roman" w:cs="Times New Roman"/>
+          <w:i w:val="0"/>
+          <w:sz w:val="20"/>
+          <w:szCs w:val="20"/>
+          <w:lang w:val="ro-RO"/>
+        </w:rPr>
+      </w:pPr>
+      <w:r>
+        <w:rPr>
+          <w:rFonts w:ascii="Times New Roman" w:hAnsi="Times New Roman" w:cs="Times New Roman"/>
+          <w:b/>
+          <w:i w:val="0"/>
+          <w:sz w:val="20"/>
+          <w:szCs w:val="20"/>
+        </w:rPr>
+        <w:t xml:space="preserve">Fig. </w:t>
+      </w:r>
+      <w:r>
+        <w:rPr>
+          <w:rFonts w:ascii="Times New Roman" w:hAnsi="Times New Roman" w:cs="Times New Roman"/>
+          <w:b/>
+          <w:i w:val="0"/>
+          <w:sz w:val="20"/>
+          <w:szCs w:val="20"/>
+        </w:rPr>
+        <w:fldChar w:fldCharType="begin"/>
+      </w:r>
+      <w:r>
+        <w:rPr>
+          <w:rFonts w:ascii="Times New Roman" w:hAnsi="Times New Roman" w:cs="Times New Roman"/>
+          <w:b/>
+          <w:i w:val="0"/>
+          <w:sz w:val="20"/>
+          <w:szCs w:val="20"/>
+        </w:rPr>
+        <w:instrText xml:space="preserve"> SEQ Fig. \* ARABIC </w:instrText>
+      </w:r>
+      <w:r>
+        <w:rPr>
+          <w:rFonts w:ascii="Times New Roman" w:hAnsi="Times New Roman" w:cs="Times New Roman"/>
+          <w:b/>
+          <w:i w:val="0"/>
+          <w:sz w:val="20"/>
+          <w:szCs w:val="20"/>
+        </w:rPr>
+        <w:fldChar w:fldCharType="separate"/>
+      </w:r>
+      <w:r>
+        <w:rPr>
+          <w:rFonts w:ascii="Times New Roman" w:hAnsi="Times New Roman" w:cs="Times New Roman"/>
+          <w:b/>
+          <w:i w:val="0"/>
+          <w:noProof/>
+          <w:sz w:val="20"/>
+          <w:szCs w:val="20"/>
+        </w:rPr>
+        <w:t>1</w:t>
+      </w:r>
+      <w:r>
+        <w:rPr>
+          <w:rFonts w:ascii="Times New Roman" w:hAnsi="Times New Roman" w:cs="Times New Roman"/>
+          <w:b/>
+          <w:i w:val="0"/>
+          <w:sz w:val="20"/>
+          <w:szCs w:val="20"/>
+        </w:rPr>
+        <w:fldChar w:fldCharType="end"/>
+      </w:r>
+      <w:r>
+        <w:rPr>
+          <w:rFonts w:ascii="Times New Roman" w:hAnsi="Times New Roman" w:cs="Times New Roman"/>
+          <w:b/>
+          <w:i w:val="0"/>
+          <w:sz w:val="20"/>
+          <w:szCs w:val="20"/>
+        </w:rPr>
+        <w:t xml:space="preserve"> </w:t>
+      </w:r>
+      <w:proofErr w:type="spellStart"/>
+      <w:r>
+        <w:rPr>
+          <w:rFonts w:ascii="Times New Roman" w:hAnsi="Times New Roman" w:cs="Times New Roman"/>
+          <w:i w:val="0"/>
+          <w:sz w:val="20"/>
+          <w:szCs w:val="20"/>
+        </w:rPr>
+        <w:t>Structura</w:t>
+      </w:r>
+      <w:proofErr w:type="spellEnd"/>
+      <w:r>
+        <w:rPr>
+          <w:rFonts w:ascii="Times New Roman" w:hAnsi="Times New Roman" w:cs="Times New Roman"/>
+          <w:i w:val="0"/>
+          <w:sz w:val="20"/>
+          <w:szCs w:val="20"/>
+        </w:rPr>
+        <w:t xml:space="preserve"> </w:t>
+      </w:r>
+      <w:proofErr w:type="spellStart"/>
+      <w:r>
+        <w:rPr>
+          <w:rFonts w:ascii="Times New Roman" w:hAnsi="Times New Roman" w:cs="Times New Roman"/>
+          <w:i w:val="0"/>
+          <w:sz w:val="20"/>
+          <w:szCs w:val="20"/>
+        </w:rPr>
+        <w:t>Bazei</w:t>
+      </w:r>
+      <w:proofErr w:type="spellEnd"/>
+      <w:r>
+        <w:rPr>
+          <w:rFonts w:ascii="Times New Roman" w:hAnsi="Times New Roman" w:cs="Times New Roman"/>
+          <w:i w:val="0"/>
+          <w:sz w:val="20"/>
+          <w:szCs w:val="20"/>
+        </w:rPr>
+        <w:t xml:space="preserve"> de Date + </w:t>
+      </w:r>
+      <w:proofErr w:type="spellStart"/>
+      <w:r>
+        <w:rPr>
+          <w:rFonts w:ascii="Times New Roman" w:hAnsi="Times New Roman" w:cs="Times New Roman"/>
+          <w:i w:val="0"/>
+          <w:sz w:val="20"/>
+          <w:szCs w:val="20"/>
+        </w:rPr>
+        <w:t>Relația</w:t>
+      </w:r>
+      <w:proofErr w:type="spellEnd"/>
+      <w:r>
+        <w:rPr>
+          <w:rFonts w:ascii="Times New Roman" w:hAnsi="Times New Roman" w:cs="Times New Roman"/>
+          <w:i w:val="0"/>
+          <w:sz w:val="20"/>
+          <w:szCs w:val="20"/>
+        </w:rPr>
+        <w:t xml:space="preserve"> </w:t>
+      </w:r>
+      <w:proofErr w:type="spellStart"/>
+      <w:r>
+        <w:rPr>
+          <w:rFonts w:ascii="Times New Roman" w:hAnsi="Times New Roman" w:cs="Times New Roman"/>
+          <w:i w:val="0"/>
+          <w:sz w:val="20"/>
+          <w:szCs w:val="20"/>
+        </w:rPr>
+        <w:t>dintre</w:t>
+      </w:r>
+      <w:proofErr w:type="spellEnd"/>
+      <w:r>
+        <w:rPr>
+          <w:rFonts w:ascii="Times New Roman" w:hAnsi="Times New Roman" w:cs="Times New Roman"/>
+          <w:i w:val="0"/>
+          <w:sz w:val="20"/>
+          <w:szCs w:val="20"/>
+        </w:rPr>
+        <w:t xml:space="preserve"> </w:t>
+      </w:r>
+      <w:proofErr w:type="spellStart"/>
+      <w:r>
+        <w:rPr>
+          <w:rFonts w:ascii="Times New Roman" w:hAnsi="Times New Roman" w:cs="Times New Roman"/>
+          <w:i w:val="0"/>
+          <w:sz w:val="20"/>
+          <w:szCs w:val="20"/>
+        </w:rPr>
+        <w:t>tabele</w:t>
+      </w:r>
+      <w:proofErr w:type="spellEnd"/>
+    </w:p>
+    <w:p>
+      <w:pPr>
+        <w:pStyle w:val="Caption"/>
+        <w:jc w:val="both"/>
+      </w:pPr>
+    </w:p>
+    <w:p>
+      <w:pPr>
+        <w:spacing w:line="360" w:lineRule="auto"/>
+        <w:jc w:val="both"/>
+        <w:rPr>
+          <w:rFonts w:ascii="Times New Roman" w:hAnsi="Times New Roman" w:cs="Times New Roman"/>
+          <w:sz w:val="24"/>
+          <w:szCs w:val="24"/>
+        </w:rPr>
+      </w:pPr>
+      <w:r>
+        <w:rPr>
+          <w:rFonts w:ascii="Times New Roman" w:hAnsi="Times New Roman" w:cs="Times New Roman"/>
+          <w:sz w:val="24"/>
+          <w:szCs w:val="24"/>
+          <w:lang w:val="ro-RO"/>
+        </w:rPr>
+        <w:t xml:space="preserve">  </w:t>
+      </w:r>
+      <w:r>
+        <w:rPr>
+          <w:rFonts w:ascii="Times New Roman" w:hAnsi="Times New Roman" w:cs="Times New Roman"/>
+          <w:sz w:val="24"/>
+          <w:szCs w:val="24"/>
+          <w:lang w:val="ro-RO"/>
+        </w:rPr>
+        <w:t>Am încercat să aleg nume</w:t>
+      </w:r>
+      <w:r>
+        <w:rPr>
+          <w:rFonts w:ascii="Times New Roman" w:hAnsi="Times New Roman" w:cs="Times New Roman"/>
+          <w:sz w:val="24"/>
+          <w:szCs w:val="24"/>
+          <w:lang w:val="ro-RO"/>
+        </w:rPr>
+        <w:t xml:space="preserve"> cât mai sugestive pentru fiecare entitate, și consider că am și reușit acest lucru. În rândurile ce urmeaza voi descrie fiecare tabelă în parte</w:t>
+      </w:r>
+    </w:p>
+    <w:p>
+      <w:pPr>
+        <w:spacing w:line="360" w:lineRule="auto"/>
+        <w:jc w:val="both"/>
+        <w:rPr>
+          <w:rFonts w:ascii="Times New Roman" w:hAnsi="Times New Roman" w:cs="Times New Roman"/>
+          <w:sz w:val="24"/>
+          <w:szCs w:val="24"/>
+          <w:lang w:val="ro-RO"/>
+        </w:rPr>
+      </w:pPr>
+    </w:p>
+    <w:p>
+      <w:pPr>
+        <w:spacing w:line="360" w:lineRule="auto"/>
+        <w:jc w:val="both"/>
+        <w:rPr>
+          <w:rFonts w:ascii="Times New Roman" w:hAnsi="Times New Roman" w:cs="Times New Roman"/>
+          <w:sz w:val="24"/>
+          <w:szCs w:val="24"/>
+          <w:lang w:val="ro-RO"/>
+        </w:rPr>
+      </w:pPr>
+    </w:p>
+    <w:p>
+      <w:pPr>
+        <w:spacing w:line="360" w:lineRule="auto"/>
+        <w:jc w:val="both"/>
+        <w:rPr>
+          <w:rFonts w:ascii="Times New Roman" w:hAnsi="Times New Roman" w:cs="Times New Roman"/>
+          <w:sz w:val="24"/>
+          <w:szCs w:val="24"/>
+          <w:lang w:val="ro-RO"/>
+        </w:rPr>
+      </w:pPr>
+      <w:r>
+        <w:rPr>
+          <w:rFonts w:ascii="Times New Roman" w:hAnsi="Times New Roman" w:cs="Times New Roman"/>
+          <w:sz w:val="24"/>
+          <w:szCs w:val="24"/>
+          <w:lang w:val="ro-RO"/>
+        </w:rPr>
+        <w:lastRenderedPageBreak/>
+        <w:t>Arhitectura -&gt; MVC</w:t>
+      </w:r>
+    </w:p>
+    <w:p>
+      <w:pPr>
+        <w:spacing w:line="360" w:lineRule="auto"/>
+        <w:jc w:val="both"/>
+        <w:rPr>
+          <w:rFonts w:ascii="Times New Roman" w:hAnsi="Times New Roman" w:cs="Times New Roman"/>
+          <w:sz w:val="24"/>
+          <w:szCs w:val="24"/>
+          <w:lang w:val="ro-RO"/>
+        </w:rPr>
+      </w:pPr>
+      <w:r>
+        <w:rPr>
+          <w:rFonts w:ascii="Times New Roman" w:hAnsi="Times New Roman" w:cs="Times New Roman"/>
+          <w:sz w:val="24"/>
+          <w:szCs w:val="24"/>
+          <w:lang w:val="ro-RO"/>
+        </w:rPr>
+        <w:t>Descriu layerele (Onion)</w:t>
+      </w:r>
+    </w:p>
+    <w:p>
+      <w:pPr>
+        <w:spacing w:line="360" w:lineRule="auto"/>
+        <w:jc w:val="both"/>
+        <w:rPr>
+          <w:rFonts w:ascii="Times New Roman" w:hAnsi="Times New Roman" w:cs="Times New Roman"/>
+          <w:sz w:val="24"/>
+          <w:szCs w:val="24"/>
+          <w:lang w:val="ro-RO"/>
+        </w:rPr>
+      </w:pPr>
+      <w:r>
+        <w:rPr>
+          <w:rFonts w:ascii="Times New Roman" w:hAnsi="Times New Roman" w:cs="Times New Roman"/>
+          <w:sz w:val="24"/>
+          <w:szCs w:val="24"/>
+          <w:lang w:val="ro-RO"/>
+        </w:rPr>
+        <w:t>Design pattern -&gt; Factory Method</w:t>
+      </w:r>
+    </w:p>
+    <w:p>
+      <w:pPr>
+        <w:spacing w:line="360" w:lineRule="auto"/>
+        <w:jc w:val="both"/>
+        <w:rPr>
+          <w:rFonts w:ascii="Times New Roman" w:hAnsi="Times New Roman" w:cs="Times New Roman"/>
+          <w:sz w:val="24"/>
+          <w:szCs w:val="24"/>
+          <w:lang w:val="ro-RO"/>
+        </w:rPr>
+      </w:pPr>
+    </w:p>
+    <w:p>
+      <w:pPr>
+        <w:spacing w:line="360" w:lineRule="auto"/>
+        <w:jc w:val="both"/>
+        <w:rPr>
+          <w:rFonts w:ascii="Times New Roman" w:hAnsi="Times New Roman" w:cs="Times New Roman"/>
+          <w:sz w:val="24"/>
+          <w:szCs w:val="24"/>
+          <w:lang w:val="ro-RO"/>
+        </w:rPr>
+      </w:pPr>
+      <w:r>
+        <w:rPr>
+          <w:rFonts w:ascii="Times New Roman" w:hAnsi="Times New Roman" w:cs="Times New Roman"/>
+          <w:sz w:val="24"/>
+          <w:szCs w:val="24"/>
+          <w:lang w:val="ro-RO"/>
+        </w:rPr>
+        <w:t>Arhitectura</w:t>
+      </w:r>
+      <w:r>
+        <w:rPr>
+          <w:rFonts w:ascii="Times New Roman" w:hAnsi="Times New Roman" w:cs="Times New Roman"/>
+          <w:sz w:val="24"/>
+          <w:szCs w:val="24"/>
+          <w:lang w:val="ro-RO"/>
+        </w:rPr>
+        <w:t xml:space="preserve"> aplicatiei</w:t>
+      </w:r>
+    </w:p>
+    <w:p>
+      <w:pPr>
+        <w:spacing w:line="360" w:lineRule="auto"/>
+        <w:jc w:val="both"/>
+        <w:rPr>
+          <w:rFonts w:ascii="Times New Roman" w:hAnsi="Times New Roman" w:cs="Times New Roman"/>
+          <w:sz w:val="24"/>
+          <w:szCs w:val="24"/>
+          <w:lang w:val="ro-RO"/>
+        </w:rPr>
+      </w:pPr>
     </w:p>
     <w:p>
       <w:pPr>
@@ -16353,25 +17128,6 @@
           <w:lang w:val="ro-RO"/>
         </w:rPr>
         <w:t>Procesul de creare</w:t>
-      </w:r>
-    </w:p>
-    <w:p>
-      <w:pPr>
-        <w:rPr>
-          <w:lang w:val="ro-RO"/>
-        </w:rPr>
-      </w:pPr>
-      <w:r>
-        <w:rPr>
-          <w:lang w:val="ro-RO"/>
-        </w:rPr>
-        <w:t>+</w:t>
-      </w:r>
-      <w:r>
-        <w:rPr>
-          <w:lang w:val="ro-RO"/>
-        </w:rPr>
-        <w:t>Dificultăți întâmpinate</w:t>
       </w:r>
     </w:p>
     <w:p>
@@ -17485,7 +18241,42 @@
           <w:szCs w:val="24"/>
           <w:lang w:val="ro-RO"/>
         </w:rPr>
-        <w:t>ăsi toate activitățile desfășurate în ultima vreme, de la înregistrări de utilizatori și crearea consultațiilor, până la adăugarea de întrebări și răspunsuri. */</w:t>
+        <w:t xml:space="preserve">ăsi toate </w:t>
+      </w:r>
+      <w:r>
+        <w:rPr>
+          <w:rFonts w:ascii="Times New Roman" w:hAnsi="Times New Roman" w:cs="Times New Roman"/>
+          <w:sz w:val="24"/>
+          <w:szCs w:val="24"/>
+          <w:lang w:val="ro-RO"/>
+        </w:rPr>
+        <w:lastRenderedPageBreak/>
+        <w:t>activitățile desfășurate în ultima vreme, de la înregistrări de utilizatori și crearea consultațiilor, până la adăugarea de întrebări și răspunsuri. */</w:t>
+      </w:r>
+    </w:p>
+    <w:p>
+      <w:pPr>
+        <w:spacing w:before="30" w:after="0" w:line="360" w:lineRule="auto"/>
+        <w:jc w:val="both"/>
+        <w:rPr>
+          <w:rFonts w:ascii="Times New Roman" w:hAnsi="Times New Roman" w:cs="Times New Roman"/>
+          <w:sz w:val="24"/>
+          <w:szCs w:val="24"/>
+          <w:lang w:val="ro-RO"/>
+        </w:rPr>
+      </w:pPr>
+    </w:p>
+    <w:p>
+      <w:pPr>
+        <w:rPr>
+          <w:lang w:val="ro-RO"/>
+        </w:rPr>
+      </w:pPr>
+      <w:r>
+        <w:rPr>
+          <w:lang w:val="ro-RO"/>
+        </w:rPr>
+        <w:t>+Dificultăți întâmpinate</w:t>
       </w:r>
     </w:p>
     <w:p>
@@ -17590,6 +18381,120 @@
       <w:bookmarkEnd w:id="18"/>
       <w:proofErr w:type="spellEnd"/>
     </w:p>
+    <w:p>
+      <w:pPr>
+        <w:spacing w:line="360" w:lineRule="auto"/>
+        <w:jc w:val="both"/>
+        <w:rPr>
+          <w:rFonts w:ascii="Times New Roman" w:hAnsi="Times New Roman" w:cs="Times New Roman"/>
+          <w:b/>
+          <w:sz w:val="24"/>
+          <w:szCs w:val="24"/>
+          <w:lang w:val="ro-RO"/>
+        </w:rPr>
+      </w:pPr>
+    </w:p>
+    <w:p>
+      <w:pPr>
+        <w:spacing w:line="360" w:lineRule="auto"/>
+        <w:jc w:val="both"/>
+        <w:rPr>
+          <w:rFonts w:ascii="Times New Roman" w:hAnsi="Times New Roman" w:cs="Times New Roman"/>
+          <w:sz w:val="24"/>
+          <w:szCs w:val="24"/>
+          <w:lang w:val="ro-RO"/>
+        </w:rPr>
+      </w:pPr>
+      <w:r>
+        <w:rPr>
+          <w:rFonts w:ascii="Times New Roman" w:hAnsi="Times New Roman" w:cs="Times New Roman"/>
+          <w:sz w:val="24"/>
+          <w:szCs w:val="24"/>
+          <w:lang w:val="ro-RO"/>
+        </w:rPr>
+        <w:t xml:space="preserve">  Această aplicație a reprezentat o provocare destul de mare încă de la început, deoarece inițial a fost doar o idee(ca orice alt proiect), care, după multă muncă, a ajuns să fie un produs finisat.</w:t>
+      </w:r>
+    </w:p>
+    <w:p>
+      <w:pPr>
+        <w:spacing w:line="360" w:lineRule="auto"/>
+        <w:jc w:val="both"/>
+        <w:rPr>
+          <w:rFonts w:ascii="Times New Roman" w:hAnsi="Times New Roman" w:cs="Times New Roman"/>
+          <w:sz w:val="24"/>
+          <w:szCs w:val="24"/>
+          <w:lang w:val="ro-RO"/>
+        </w:rPr>
+      </w:pPr>
+      <w:r>
+        <w:rPr>
+          <w:rFonts w:ascii="Times New Roman" w:hAnsi="Times New Roman" w:cs="Times New Roman"/>
+          <w:sz w:val="24"/>
+          <w:szCs w:val="24"/>
+          <w:lang w:val="ro-RO"/>
+        </w:rPr>
+        <w:t xml:space="preserve">  Pe partea de Back-end a reprezentat o provocare deoarece a trebuit să mă gândesc bine cum va arăta structura bazei de date, fiecare tabelă în parte și în mare cam ce operații va trebui să fac peste aceste tabele. Ca și model arhitectural am ales MVC-ul(Model-View-Controller), lucru care m-a ajutat destul de mult în dezvolarea aplicației, mai ales a logicii din spatele acesteia.</w:t>
+      </w:r>
+    </w:p>
+    <w:p>
+      <w:pPr>
+        <w:spacing w:line="360" w:lineRule="auto"/>
+        <w:jc w:val="both"/>
+        <w:rPr>
+          <w:rFonts w:ascii="Times New Roman" w:hAnsi="Times New Roman" w:cs="Times New Roman"/>
+          <w:sz w:val="24"/>
+          <w:szCs w:val="24"/>
+        </w:rPr>
+      </w:pPr>
+      <w:r>
+        <w:rPr>
+          <w:rFonts w:ascii="Times New Roman" w:hAnsi="Times New Roman" w:cs="Times New Roman"/>
+          <w:sz w:val="24"/>
+          <w:szCs w:val="24"/>
+          <w:lang w:val="ro-RO"/>
+        </w:rPr>
+        <w:t xml:space="preserve">  Pe partea de Front-end a reprezentat o provocare și mai mare deoarece eu nu m-a atras foarte tare, dar am ajuns să ma împac destul de bine și cu această parte, mai ales că am avut un ajutor destul de mare</w:t>
+      </w:r>
+      <w:r>
+        <w:rPr>
+          <w:rFonts w:ascii="Times New Roman" w:hAnsi="Times New Roman" w:cs="Times New Roman"/>
+          <w:sz w:val="24"/>
+          <w:szCs w:val="24"/>
+        </w:rPr>
+        <w:t xml:space="preserve">: Bootstrap-ul, care, </w:t>
+      </w:r>
+      <w:r>
+        <w:rPr>
+          <w:rFonts w:ascii="Times New Roman" w:hAnsi="Times New Roman" w:cs="Times New Roman"/>
+          <w:sz w:val="24"/>
+          <w:szCs w:val="24"/>
+          <w:lang w:val="ro-RO"/>
+        </w:rPr>
+        <w:t>În proiectul final, este de nerecunoscut, deoarece sunt foarte multe componente modificate și suficient de multe componente adăugate.</w:t>
+      </w:r>
+    </w:p>
+    <w:p>
+      <w:pPr>
+        <w:spacing w:line="360" w:lineRule="auto"/>
+        <w:jc w:val="both"/>
+        <w:rPr>
+          <w:rFonts w:ascii="Times New Roman" w:hAnsi="Times New Roman" w:cs="Times New Roman"/>
+          <w:sz w:val="24"/>
+          <w:szCs w:val="24"/>
+          <w:lang w:val="ro-RO"/>
+        </w:rPr>
+      </w:pPr>
+      <w:r>
+        <w:rPr>
+          <w:rFonts w:ascii="Times New Roman" w:hAnsi="Times New Roman" w:cs="Times New Roman"/>
+          <w:sz w:val="24"/>
+          <w:szCs w:val="24"/>
+          <w:lang w:val="ro-RO"/>
+        </w:rPr>
+        <w:t>Marea majoritate a functionalității a fost cea gândită la început, dar, desigur, adăugări au mai apărut și pe parcursul finisării aplicației, idei apărând în timp ce navigam prin aceasta pentru a testa dacă totul este cum ar treubi să fie.</w:t>
+      </w:r>
+    </w:p>
+    <w:p/>
     <w:p/>
     <w:p>
       <w:r>
@@ -17825,7 +18730,7 @@
           <w:lang w:val="ro-RO"/>
         </w:rPr>
       </w:pPr>
-      <w:hyperlink r:id="rId10" w:history="1">
+      <w:hyperlink r:id="rId11" w:history="1">
         <w:r>
           <w:rPr>
             <w:rStyle w:val="Hyperlink"/>
@@ -17859,7 +18764,7 @@
           <w:lang w:val="ro-RO"/>
         </w:rPr>
       </w:pPr>
-      <w:hyperlink r:id="rId11" w:history="1">
+      <w:hyperlink r:id="rId12" w:history="1">
         <w:r>
           <w:rPr>
             <w:rStyle w:val="Hyperlink"/>
@@ -17882,7 +18787,7 @@
           <w:lang w:val="ro-RO"/>
         </w:rPr>
       </w:pPr>
-      <w:hyperlink r:id="rId12" w:history="1">
+      <w:hyperlink r:id="rId13" w:history="1">
         <w:r>
           <w:rPr>
             <w:rStyle w:val="Hyperlink"/>
@@ -17906,7 +18811,7 @@
           <w:lang w:val="ro-RO"/>
         </w:rPr>
       </w:pPr>
-      <w:hyperlink r:id="rId13" w:history="1">
+      <w:hyperlink r:id="rId14" w:history="1">
         <w:r>
           <w:rPr>
             <w:rStyle w:val="Hyperlink"/>
@@ -17929,7 +18834,7 @@
           <w:lang w:val="ro-RO"/>
         </w:rPr>
       </w:pPr>
-      <w:hyperlink r:id="rId14" w:history="1">
+      <w:hyperlink r:id="rId15" w:history="1">
         <w:r>
           <w:rPr>
             <w:rStyle w:val="Hyperlink"/>
@@ -17981,7 +18886,7 @@
           <w:szCs w:val="36"/>
         </w:rPr>
       </w:pPr>
-      <w:hyperlink r:id="rId15" w:history="1">
+      <w:hyperlink r:id="rId16" w:history="1">
         <w:r>
           <w:rPr>
             <w:rStyle w:val="Hyperlink"/>
@@ -18028,7 +18933,7 @@
           <w:szCs w:val="36"/>
         </w:rPr>
       </w:pPr>
-      <w:hyperlink r:id="rId16" w:history="1">
+      <w:hyperlink r:id="rId17" w:history="1">
         <w:r>
           <w:rPr>
             <w:rStyle w:val="Hyperlink"/>
@@ -18075,7 +18980,7 @@
           <w:szCs w:val="36"/>
         </w:rPr>
       </w:pPr>
-      <w:hyperlink r:id="rId17" w:history="1">
+      <w:hyperlink r:id="rId18" w:history="1">
         <w:r>
           <w:rPr>
             <w:rStyle w:val="Hyperlink"/>
@@ -18122,7 +19027,7 @@
           <w:szCs w:val="36"/>
         </w:rPr>
       </w:pPr>
-      <w:hyperlink r:id="rId18" w:history="1">
+      <w:hyperlink r:id="rId19" w:history="1">
         <w:r>
           <w:rPr>
             <w:rStyle w:val="Hyperlink"/>
@@ -18170,7 +19075,7 @@
           <w:szCs w:val="36"/>
         </w:rPr>
       </w:pPr>
-      <w:hyperlink r:id="rId19" w:history="1">
+      <w:hyperlink r:id="rId20" w:history="1">
         <w:r>
           <w:rPr>
             <w:rStyle w:val="Hyperlink"/>
@@ -19207,6 +20112,119 @@
     </w:lvl>
   </w:abstractNum>
   <w:abstractNum w:abstractNumId="2" w15:restartNumberingAfterBreak="0">
+    <w:nsid w:val="17850699"/>
+    <w:multiLevelType w:val="hybridMultilevel"/>
+    <w:tmpl w:val="9864D394"/>
+    <w:lvl w:ilvl="0" w:tplc="04090001">
+      <w:start w:val="1"/>
+      <w:numFmt w:val="bullet"/>
+      <w:lvlText w:val=""/>
+      <w:lvlJc w:val="left"/>
+      <w:pPr>
+        <w:ind w:left="720" w:hanging="360"/>
+      </w:pPr>
+      <w:rPr>
+        <w:rFonts w:ascii="Symbol" w:hAnsi="Symbol" w:hint="default"/>
+      </w:rPr>
+    </w:lvl>
+    <w:lvl w:ilvl="1" w:tplc="04090003" w:tentative="1">
+      <w:start w:val="1"/>
+      <w:numFmt w:val="bullet"/>
+      <w:lvlText w:val="o"/>
+      <w:lvlJc w:val="left"/>
+      <w:pPr>
+        <w:ind w:left="1440" w:hanging="360"/>
+      </w:pPr>
+      <w:rPr>
+        <w:rFonts w:ascii="Courier New" w:hAnsi="Courier New" w:cs="Courier New" w:hint="default"/>
+      </w:rPr>
+    </w:lvl>
+    <w:lvl w:ilvl="2" w:tplc="04090005" w:tentative="1">
+      <w:start w:val="1"/>
+      <w:numFmt w:val="bullet"/>
+      <w:lvlText w:val=""/>
+      <w:lvlJc w:val="left"/>
+      <w:pPr>
+        <w:ind w:left="2160" w:hanging="360"/>
+      </w:pPr>
+      <w:rPr>
+        <w:rFonts w:ascii="Wingdings" w:hAnsi="Wingdings" w:hint="default"/>
+      </w:rPr>
+    </w:lvl>
+    <w:lvl w:ilvl="3" w:tplc="04090001" w:tentative="1">
+      <w:start w:val="1"/>
+      <w:numFmt w:val="bullet"/>
+      <w:lvlText w:val=""/>
+      <w:lvlJc w:val="left"/>
+      <w:pPr>
+        <w:ind w:left="2880" w:hanging="360"/>
+      </w:pPr>
+      <w:rPr>
+        <w:rFonts w:ascii="Symbol" w:hAnsi="Symbol" w:hint="default"/>
+      </w:rPr>
+    </w:lvl>
+    <w:lvl w:ilvl="4" w:tplc="04090003" w:tentative="1">
+      <w:start w:val="1"/>
+      <w:numFmt w:val="bullet"/>
+      <w:lvlText w:val="o"/>
+      <w:lvlJc w:val="left"/>
+      <w:pPr>
+        <w:ind w:left="3600" w:hanging="360"/>
+      </w:pPr>
+      <w:rPr>
+        <w:rFonts w:ascii="Courier New" w:hAnsi="Courier New" w:cs="Courier New" w:hint="default"/>
+      </w:rPr>
+    </w:lvl>
+    <w:lvl w:ilvl="5" w:tplc="04090005" w:tentative="1">
+      <w:start w:val="1"/>
+      <w:numFmt w:val="bullet"/>
+      <w:lvlText w:val=""/>
+      <w:lvlJc w:val="left"/>
+      <w:pPr>
+        <w:ind w:left="4320" w:hanging="360"/>
+      </w:pPr>
+      <w:rPr>
+        <w:rFonts w:ascii="Wingdings" w:hAnsi="Wingdings" w:hint="default"/>
+      </w:rPr>
+    </w:lvl>
+    <w:lvl w:ilvl="6" w:tplc="04090001" w:tentative="1">
+      <w:start w:val="1"/>
+      <w:numFmt w:val="bullet"/>
+      <w:lvlText w:val=""/>
+      <w:lvlJc w:val="left"/>
+      <w:pPr>
+        <w:ind w:left="5040" w:hanging="360"/>
+      </w:pPr>
+      <w:rPr>
+        <w:rFonts w:ascii="Symbol" w:hAnsi="Symbol" w:hint="default"/>
+      </w:rPr>
+    </w:lvl>
+    <w:lvl w:ilvl="7" w:tplc="04090003" w:tentative="1">
+      <w:start w:val="1"/>
+      <w:numFmt w:val="bullet"/>
+      <w:lvlText w:val="o"/>
+      <w:lvlJc w:val="left"/>
+      <w:pPr>
+        <w:ind w:left="5760" w:hanging="360"/>
+      </w:pPr>
+      <w:rPr>
+        <w:rFonts w:ascii="Courier New" w:hAnsi="Courier New" w:cs="Courier New" w:hint="default"/>
+      </w:rPr>
+    </w:lvl>
+    <w:lvl w:ilvl="8" w:tplc="04090005" w:tentative="1">
+      <w:start w:val="1"/>
+      <w:numFmt w:val="bullet"/>
+      <w:lvlText w:val=""/>
+      <w:lvlJc w:val="left"/>
+      <w:pPr>
+        <w:ind w:left="6480" w:hanging="360"/>
+      </w:pPr>
+      <w:rPr>
+        <w:rFonts w:ascii="Wingdings" w:hAnsi="Wingdings" w:hint="default"/>
+      </w:rPr>
+    </w:lvl>
+  </w:abstractNum>
+  <w:abstractNum w:abstractNumId="3" w15:restartNumberingAfterBreak="0">
     <w:nsid w:val="1CE23604"/>
     <w:multiLevelType w:val="multilevel"/>
     <w:tmpl w:val="0409001F"/>
@@ -19340,7 +20358,7 @@
       </w:pPr>
     </w:lvl>
   </w:abstractNum>
-  <w:abstractNum w:abstractNumId="3" w15:restartNumberingAfterBreak="0">
+  <w:abstractNum w:abstractNumId="4" w15:restartNumberingAfterBreak="0">
     <w:nsid w:val="29001447"/>
     <w:multiLevelType w:val="multilevel"/>
     <w:tmpl w:val="0409001F"/>
@@ -19426,7 +20444,7 @@
       </w:pPr>
     </w:lvl>
   </w:abstractNum>
-  <w:abstractNum w:abstractNumId="4" w15:restartNumberingAfterBreak="0">
+  <w:abstractNum w:abstractNumId="5" w15:restartNumberingAfterBreak="0">
     <w:nsid w:val="2EB9273F"/>
     <w:multiLevelType w:val="multilevel"/>
     <w:tmpl w:val="D78252A0"/>
@@ -19539,7 +20557,7 @@
       </w:rPr>
     </w:lvl>
   </w:abstractNum>
-  <w:abstractNum w:abstractNumId="5" w15:restartNumberingAfterBreak="0">
+  <w:abstractNum w:abstractNumId="6" w15:restartNumberingAfterBreak="0">
     <w:nsid w:val="39250732"/>
     <w:multiLevelType w:val="multilevel"/>
     <w:tmpl w:val="C81EA744"/>
@@ -19652,7 +20670,7 @@
       </w:rPr>
     </w:lvl>
   </w:abstractNum>
-  <w:abstractNum w:abstractNumId="6" w15:restartNumberingAfterBreak="0">
+  <w:abstractNum w:abstractNumId="7" w15:restartNumberingAfterBreak="0">
     <w:nsid w:val="3A4F3626"/>
     <w:multiLevelType w:val="multilevel"/>
     <w:tmpl w:val="0409001F"/>
@@ -19818,7 +20836,120 @@
       </w:rPr>
     </w:lvl>
   </w:abstractNum>
-  <w:abstractNum w:abstractNumId="7" w15:restartNumberingAfterBreak="0">
+  <w:abstractNum w:abstractNumId="8" w15:restartNumberingAfterBreak="0">
+    <w:nsid w:val="612804B9"/>
+    <w:multiLevelType w:val="hybridMultilevel"/>
+    <w:tmpl w:val="C30058B0"/>
+    <w:lvl w:ilvl="0" w:tplc="04090001">
+      <w:start w:val="1"/>
+      <w:numFmt w:val="bullet"/>
+      <w:lvlText w:val=""/>
+      <w:lvlJc w:val="left"/>
+      <w:pPr>
+        <w:ind w:left="720" w:hanging="360"/>
+      </w:pPr>
+      <w:rPr>
+        <w:rFonts w:ascii="Symbol" w:hAnsi="Symbol" w:hint="default"/>
+      </w:rPr>
+    </w:lvl>
+    <w:lvl w:ilvl="1" w:tplc="04090003" w:tentative="1">
+      <w:start w:val="1"/>
+      <w:numFmt w:val="bullet"/>
+      <w:lvlText w:val="o"/>
+      <w:lvlJc w:val="left"/>
+      <w:pPr>
+        <w:ind w:left="1440" w:hanging="360"/>
+      </w:pPr>
+      <w:rPr>
+        <w:rFonts w:ascii="Courier New" w:hAnsi="Courier New" w:cs="Courier New" w:hint="default"/>
+      </w:rPr>
+    </w:lvl>
+    <w:lvl w:ilvl="2" w:tplc="04090005" w:tentative="1">
+      <w:start w:val="1"/>
+      <w:numFmt w:val="bullet"/>
+      <w:lvlText w:val=""/>
+      <w:lvlJc w:val="left"/>
+      <w:pPr>
+        <w:ind w:left="2160" w:hanging="360"/>
+      </w:pPr>
+      <w:rPr>
+        <w:rFonts w:ascii="Wingdings" w:hAnsi="Wingdings" w:hint="default"/>
+      </w:rPr>
+    </w:lvl>
+    <w:lvl w:ilvl="3" w:tplc="04090001" w:tentative="1">
+      <w:start w:val="1"/>
+      <w:numFmt w:val="bullet"/>
+      <w:lvlText w:val=""/>
+      <w:lvlJc w:val="left"/>
+      <w:pPr>
+        <w:ind w:left="2880" w:hanging="360"/>
+      </w:pPr>
+      <w:rPr>
+        <w:rFonts w:ascii="Symbol" w:hAnsi="Symbol" w:hint="default"/>
+      </w:rPr>
+    </w:lvl>
+    <w:lvl w:ilvl="4" w:tplc="04090003" w:tentative="1">
+      <w:start w:val="1"/>
+      <w:numFmt w:val="bullet"/>
+      <w:lvlText w:val="o"/>
+      <w:lvlJc w:val="left"/>
+      <w:pPr>
+        <w:ind w:left="3600" w:hanging="360"/>
+      </w:pPr>
+      <w:rPr>
+        <w:rFonts w:ascii="Courier New" w:hAnsi="Courier New" w:cs="Courier New" w:hint="default"/>
+      </w:rPr>
+    </w:lvl>
+    <w:lvl w:ilvl="5" w:tplc="04090005" w:tentative="1">
+      <w:start w:val="1"/>
+      <w:numFmt w:val="bullet"/>
+      <w:lvlText w:val=""/>
+      <w:lvlJc w:val="left"/>
+      <w:pPr>
+        <w:ind w:left="4320" w:hanging="360"/>
+      </w:pPr>
+      <w:rPr>
+        <w:rFonts w:ascii="Wingdings" w:hAnsi="Wingdings" w:hint="default"/>
+      </w:rPr>
+    </w:lvl>
+    <w:lvl w:ilvl="6" w:tplc="04090001" w:tentative="1">
+      <w:start w:val="1"/>
+      <w:numFmt w:val="bullet"/>
+      <w:lvlText w:val=""/>
+      <w:lvlJc w:val="left"/>
+      <w:pPr>
+        <w:ind w:left="5040" w:hanging="360"/>
+      </w:pPr>
+      <w:rPr>
+        <w:rFonts w:ascii="Symbol" w:hAnsi="Symbol" w:hint="default"/>
+      </w:rPr>
+    </w:lvl>
+    <w:lvl w:ilvl="7" w:tplc="04090003" w:tentative="1">
+      <w:start w:val="1"/>
+      <w:numFmt w:val="bullet"/>
+      <w:lvlText w:val="o"/>
+      <w:lvlJc w:val="left"/>
+      <w:pPr>
+        <w:ind w:left="5760" w:hanging="360"/>
+      </w:pPr>
+      <w:rPr>
+        <w:rFonts w:ascii="Courier New" w:hAnsi="Courier New" w:cs="Courier New" w:hint="default"/>
+      </w:rPr>
+    </w:lvl>
+    <w:lvl w:ilvl="8" w:tplc="04090005" w:tentative="1">
+      <w:start w:val="1"/>
+      <w:numFmt w:val="bullet"/>
+      <w:lvlText w:val=""/>
+      <w:lvlJc w:val="left"/>
+      <w:pPr>
+        <w:ind w:left="6480" w:hanging="360"/>
+      </w:pPr>
+      <w:rPr>
+        <w:rFonts w:ascii="Wingdings" w:hAnsi="Wingdings" w:hint="default"/>
+      </w:rPr>
+    </w:lvl>
+  </w:abstractNum>
+  <w:abstractNum w:abstractNumId="9" w15:restartNumberingAfterBreak="0">
     <w:nsid w:val="6D466538"/>
     <w:multiLevelType w:val="multilevel"/>
     <w:tmpl w:val="C84C81AE"/>
@@ -19934,7 +21065,7 @@
       </w:rPr>
     </w:lvl>
   </w:abstractNum>
-  <w:abstractNum w:abstractNumId="8" w15:restartNumberingAfterBreak="0">
+  <w:abstractNum w:abstractNumId="10" w15:restartNumberingAfterBreak="0">
     <w:nsid w:val="78162D15"/>
     <w:multiLevelType w:val="hybridMultilevel"/>
     <w:tmpl w:val="66D21C3C"/>
@@ -20047,7 +21178,7 @@
       </w:rPr>
     </w:lvl>
   </w:abstractNum>
-  <w:abstractNum w:abstractNumId="9" w15:restartNumberingAfterBreak="0">
+  <w:abstractNum w:abstractNumId="11" w15:restartNumberingAfterBreak="0">
     <w:nsid w:val="7E9E492E"/>
     <w:multiLevelType w:val="multilevel"/>
     <w:tmpl w:val="CF3A7010"/>
@@ -20170,28 +21301,34 @@
     <w:abstractNumId w:val="1"/>
   </w:num>
   <w:num w:numId="3">
+    <w:abstractNumId w:val="6"/>
+  </w:num>
+  <w:num w:numId="4">
+    <w:abstractNumId w:val="9"/>
+  </w:num>
+  <w:num w:numId="5">
+    <w:abstractNumId w:val="3"/>
+  </w:num>
+  <w:num w:numId="6">
+    <w:abstractNumId w:val="7"/>
+  </w:num>
+  <w:num w:numId="7">
     <w:abstractNumId w:val="5"/>
   </w:num>
-  <w:num w:numId="4">
-    <w:abstractNumId w:val="7"/>
+  <w:num w:numId="8">
+    <w:abstractNumId w:val="10"/>
   </w:num>
-  <w:num w:numId="5">
-    <w:abstractNumId w:val="2"/>
+  <w:num w:numId="9">
+    <w:abstractNumId w:val="11"/>
   </w:num>
-  <w:num w:numId="6">
-    <w:abstractNumId w:val="6"/>
-  </w:num>
-  <w:num w:numId="7">
+  <w:num w:numId="10">
     <w:abstractNumId w:val="4"/>
   </w:num>
-  <w:num w:numId="8">
+  <w:num w:numId="11">
     <w:abstractNumId w:val="8"/>
   </w:num>
-  <w:num w:numId="9">
-    <w:abstractNumId w:val="9"/>
-  </w:num>
-  <w:num w:numId="10">
-    <w:abstractNumId w:val="3"/>
+  <w:num w:numId="12">
+    <w:abstractNumId w:val="2"/>
   </w:num>
   <w:numIdMacAtCleanup w:val="6"/>
 </w:numbering>
@@ -20895,6 +22032,25 @@
       <w:shd w:val="clear" w:color="auto" w:fill="E1DFDD"/>
     </w:rPr>
   </w:style>
+  <w:style w:type="paragraph" w:styleId="Caption">
+    <w:name w:val="caption"/>
+    <w:basedOn w:val="Normal"/>
+    <w:next w:val="Normal"/>
+    <w:uiPriority w:val="35"/>
+    <w:unhideWhenUsed/>
+    <w:qFormat/>
+    <w:rsid w:val="000324E6"/>
+    <w:pPr>
+      <w:spacing w:after="200" w:line="240" w:lineRule="auto"/>
+    </w:pPr>
+    <w:rPr>
+      <w:i/>
+      <w:iCs/>
+      <w:color w:val="44546A" w:themeColor="text2"/>
+      <w:sz w:val="18"/>
+      <w:szCs w:val="18"/>
+    </w:rPr>
+  </w:style>
 </w:styles>
 </file>
 
@@ -21198,7 +22354,7 @@
 </file>
 
 <file path=customXml/itemProps1.xml><?xml version="1.0" encoding="utf-8"?>
-<ds:datastoreItem xmlns:ds="http://schemas.openxmlformats.org/officeDocument/2006/customXml" ds:itemID="{1DCB3F8F-93C7-4BF6-9C0A-F1D4A31BC4ED}">
+<ds:datastoreItem xmlns:ds="http://schemas.openxmlformats.org/officeDocument/2006/customXml" ds:itemID="{A219D2B2-67A3-4D1E-A592-F1C459F3BCA6}">
   <ds:schemaRefs>
     <ds:schemaRef ds:uri="http://schemas.openxmlformats.org/officeDocument/2006/bibliography"/>
   </ds:schemaRefs>

</xml_diff>

<commit_message>
Documentation -> Small description about structure and architecture
</commit_message>
<xml_diff>
--- a/Documentatie/Licenta.docx
+++ b/Documentatie/Licenta.docx
@@ -10419,7 +10419,25 @@
           <w:szCs w:val="24"/>
           <w:lang w:val="ro-RO"/>
         </w:rPr>
-        <w:t xml:space="preserve"> decis să folosesc pentru licență această tehnologie.</w:t>
+        <w:t xml:space="preserve"> decis să folosesc pentru licență această tehnologie</w:t>
+      </w:r>
+      <w:r>
+        <w:rPr>
+          <w:rFonts w:ascii="Times New Roman" w:hAnsi="Times New Roman" w:cs="Times New Roman"/>
+          <w:sz w:val="24"/>
+          <w:szCs w:val="24"/>
+          <w:lang w:val="ro-RO"/>
+        </w:rPr>
+        <w:t xml:space="preserve"> (ASP.Net Core)</w:t>
+      </w:r>
+      <w:r>
+        <w:rPr>
+          <w:rFonts w:ascii="Times New Roman" w:hAnsi="Times New Roman" w:cs="Times New Roman"/>
+          <w:sz w:val="24"/>
+          <w:szCs w:val="24"/>
+          <w:lang w:val="ro-RO"/>
+        </w:rPr>
+        <w:t>.</w:t>
       </w:r>
     </w:p>
     <w:p>
@@ -14970,7 +14988,25 @@
           <w:szCs w:val="24"/>
           <w:lang w:val="ro-RO"/>
         </w:rPr>
-        <w:t>truită prin intermediul .NET Core</w:t>
+        <w:t xml:space="preserve">truită prin intermediul </w:t>
+      </w:r>
+      <w:r>
+        <w:rPr>
+          <w:rFonts w:ascii="Times New Roman" w:hAnsi="Times New Roman" w:cs="Times New Roman"/>
+          <w:sz w:val="24"/>
+          <w:szCs w:val="24"/>
+          <w:lang w:val="ro-RO"/>
+        </w:rPr>
+        <w:t>ASP</w:t>
+      </w:r>
+      <w:r>
+        <w:rPr>
+          <w:rFonts w:ascii="Times New Roman" w:hAnsi="Times New Roman" w:cs="Times New Roman"/>
+          <w:sz w:val="24"/>
+          <w:szCs w:val="24"/>
+          <w:lang w:val="ro-RO"/>
+        </w:rPr>
+        <w:t>.NET Core</w:t>
       </w:r>
       <w:r>
         <w:rPr>
@@ -17132,9 +17168,17 @@
           <w:sz w:val="24"/>
           <w:szCs w:val="24"/>
         </w:rPr>
-        <w:t xml:space="preserve">la </w:t>
-      </w:r>
-      <w:proofErr w:type="spellEnd"/>
+        <w:t>la</w:t>
+      </w:r>
+      <w:proofErr w:type="spellEnd"/>
+      <w:r>
+        <w:rPr>
+          <w:rFonts w:ascii="Times New Roman" w:hAnsi="Times New Roman" w:cs="Times New Roman"/>
+          <w:sz w:val="24"/>
+          <w:szCs w:val="24"/>
+        </w:rPr>
+        <w:t xml:space="preserve"> </w:t>
+      </w:r>
       <w:r>
         <w:rPr>
           <w:rFonts w:ascii="Times New Roman" w:hAnsi="Times New Roman" w:cs="Times New Roman"/>
@@ -20208,7 +20252,6 @@
         </w:rPr>
         <w:t xml:space="preserve"> relații dintre tablea </w:t>
       </w:r>
-      <w:bookmarkStart w:id="18" w:name="_GoBack"/>
       <w:r>
         <w:rPr>
           <w:rFonts w:ascii="Times New Roman" w:hAnsi="Times New Roman" w:cs="Times New Roman"/>
@@ -20228,7 +20271,6 @@
         </w:rPr>
         <w:t xml:space="preserve"> </w:t>
       </w:r>
-      <w:bookmarkEnd w:id="18"/>
       <w:r>
         <w:rPr>
           <w:rFonts w:ascii="Times New Roman" w:hAnsi="Times New Roman" w:cs="Times New Roman"/>
@@ -20256,10 +20298,1868 @@
           <w:rFonts w:ascii="Times New Roman" w:hAnsi="Times New Roman" w:cs="Times New Roman"/>
           <w:sz w:val="24"/>
           <w:szCs w:val="24"/>
-          <w:lang w:val="ro-RO"/>
-        </w:rPr>
-      </w:pPr>
-    </w:p>
+        </w:rPr>
+      </w:pPr>
+      <w:r>
+        <w:rPr>
+          <w:rFonts w:ascii="Times New Roman" w:hAnsi="Times New Roman" w:cs="Times New Roman"/>
+          <w:sz w:val="24"/>
+          <w:szCs w:val="24"/>
+          <w:lang w:val="ro-RO"/>
+        </w:rPr>
+        <w:t xml:space="preserve">  Odată stabilită structura bazei de date, m-am putut apuca de implementarea aplicației în sine. Astfel, proiectul are următoarea structu</w:t>
+      </w:r>
+      <w:r>
+        <w:rPr>
+          <w:rFonts w:ascii="Times New Roman" w:hAnsi="Times New Roman" w:cs="Times New Roman"/>
+          <w:sz w:val="24"/>
+          <w:szCs w:val="24"/>
+          <w:lang w:val="ro-RO"/>
+        </w:rPr>
+        <w:t>ă</w:t>
+      </w:r>
+      <w:r>
+        <w:rPr>
+          <w:rFonts w:ascii="Times New Roman" w:hAnsi="Times New Roman" w:cs="Times New Roman"/>
+          <w:sz w:val="24"/>
+          <w:szCs w:val="24"/>
+        </w:rPr>
+        <w:t>:</w:t>
+      </w:r>
+    </w:p>
+    <w:tbl>
+      <w:tblPr>
+        <w:tblStyle w:val="TableGrid"/>
+        <w:tblW w:w="10080" w:type="dxa"/>
+        <w:jc w:val="center"/>
+        <w:tblBorders>
+          <w:top w:val="none" w:sz="0" w:space="0" w:color="auto"/>
+          <w:left w:val="none" w:sz="0" w:space="0" w:color="auto"/>
+          <w:bottom w:val="none" w:sz="0" w:space="0" w:color="auto"/>
+          <w:right w:val="none" w:sz="0" w:space="0" w:color="auto"/>
+          <w:insideH w:val="none" w:sz="0" w:space="0" w:color="auto"/>
+          <w:insideV w:val="none" w:sz="0" w:space="0" w:color="auto"/>
+        </w:tblBorders>
+        <w:tblLook w:val="04A0" w:firstRow="1" w:lastRow="0" w:firstColumn="1" w:lastColumn="0" w:noHBand="0" w:noVBand="1"/>
+      </w:tblPr>
+      <w:tblGrid>
+        <w:gridCol w:w="4387"/>
+        <w:gridCol w:w="5693"/>
+      </w:tblGrid>
+      <w:tr>
+        <w:trPr>
+          <w:trHeight w:val="9275"/>
+          <w:jc w:val="center"/>
+        </w:trPr>
+        <w:tc>
+          <w:tcPr>
+            <w:tcW w:w="4387" w:type="dxa"/>
+          </w:tcPr>
+          <w:p>
+            <w:pPr>
+              <w:keepNext/>
+              <w:spacing w:line="360" w:lineRule="auto"/>
+              <w:jc w:val="both"/>
+            </w:pPr>
+            <w:r>
+              <w:rPr>
+                <w:rFonts w:ascii="Times New Roman" w:hAnsi="Times New Roman" w:cs="Times New Roman"/>
+                <w:noProof/>
+                <w:sz w:val="24"/>
+                <w:szCs w:val="24"/>
+              </w:rPr>
+              <w:drawing>
+                <wp:inline distT="0" distB="0" distL="0" distR="0" wp14:anchorId="2825DDD9" wp14:editId="240DA6E0">
+                  <wp:extent cx="2375523" cy="6391275"/>
+                  <wp:effectExtent l="0" t="0" r="0" b="0"/>
+                  <wp:docPr id="3" name="Picture 3"/>
+                  <wp:cNvGraphicFramePr>
+                    <a:graphicFrameLocks xmlns:a="http://schemas.openxmlformats.org/drawingml/2006/main" noChangeAspect="1"/>
+                  </wp:cNvGraphicFramePr>
+                  <a:graphic xmlns:a="http://schemas.openxmlformats.org/drawingml/2006/main">
+                    <a:graphicData uri="http://schemas.openxmlformats.org/drawingml/2006/picture">
+                      <pic:pic xmlns:pic="http://schemas.openxmlformats.org/drawingml/2006/picture">
+                        <pic:nvPicPr>
+                          <pic:cNvPr id="3" name="Structure.png"/>
+                          <pic:cNvPicPr/>
+                        </pic:nvPicPr>
+                        <pic:blipFill>
+                          <a:blip r:embed="rId11" cstate="print">
+                            <a:extLst>
+                              <a:ext uri="{28A0092B-C50C-407E-A947-70E740481C1C}">
+                                <a14:useLocalDpi xmlns:a14="http://schemas.microsoft.com/office/drawing/2010/main" val="0"/>
+                              </a:ext>
+                            </a:extLst>
+                          </a:blip>
+                          <a:stretch>
+                            <a:fillRect/>
+                          </a:stretch>
+                        </pic:blipFill>
+                        <pic:spPr>
+                          <a:xfrm>
+                            <a:off x="0" y="0"/>
+                            <a:ext cx="2402823" cy="6464725"/>
+                          </a:xfrm>
+                          <a:prstGeom prst="rect">
+                            <a:avLst/>
+                          </a:prstGeom>
+                        </pic:spPr>
+                      </pic:pic>
+                    </a:graphicData>
+                  </a:graphic>
+                </wp:inline>
+              </w:drawing>
+            </w:r>
+          </w:p>
+          <w:p>
+            <w:pPr>
+              <w:pStyle w:val="Caption"/>
+              <w:jc w:val="both"/>
+              <w:rPr>
+                <w:rFonts w:ascii="Times New Roman" w:hAnsi="Times New Roman" w:cs="Times New Roman"/>
+                <w:i w:val="0"/>
+                <w:sz w:val="24"/>
+                <w:szCs w:val="24"/>
+                <w:lang w:val="ro-RO"/>
+              </w:rPr>
+            </w:pPr>
+            <w:r>
+              <w:rPr>
+                <w:rFonts w:ascii="Times New Roman" w:hAnsi="Times New Roman" w:cs="Times New Roman"/>
+                <w:b/>
+                <w:i w:val="0"/>
+                <w:sz w:val="24"/>
+                <w:szCs w:val="24"/>
+              </w:rPr>
+              <w:t xml:space="preserve">Fig. </w:t>
+            </w:r>
+            <w:r>
+              <w:rPr>
+                <w:rFonts w:ascii="Times New Roman" w:hAnsi="Times New Roman" w:cs="Times New Roman"/>
+                <w:b/>
+                <w:i w:val="0"/>
+                <w:sz w:val="24"/>
+                <w:szCs w:val="24"/>
+              </w:rPr>
+              <w:fldChar w:fldCharType="begin"/>
+            </w:r>
+            <w:r>
+              <w:rPr>
+                <w:rFonts w:ascii="Times New Roman" w:hAnsi="Times New Roman" w:cs="Times New Roman"/>
+                <w:b/>
+                <w:i w:val="0"/>
+                <w:sz w:val="24"/>
+                <w:szCs w:val="24"/>
+              </w:rPr>
+              <w:instrText xml:space="preserve"> SEQ Fig. \* ARABIC </w:instrText>
+            </w:r>
+            <w:r>
+              <w:rPr>
+                <w:rFonts w:ascii="Times New Roman" w:hAnsi="Times New Roman" w:cs="Times New Roman"/>
+                <w:b/>
+                <w:i w:val="0"/>
+                <w:sz w:val="24"/>
+                <w:szCs w:val="24"/>
+              </w:rPr>
+              <w:fldChar w:fldCharType="separate"/>
+            </w:r>
+            <w:r>
+              <w:rPr>
+                <w:rFonts w:ascii="Times New Roman" w:hAnsi="Times New Roman" w:cs="Times New Roman"/>
+                <w:b/>
+                <w:i w:val="0"/>
+                <w:noProof/>
+                <w:sz w:val="24"/>
+                <w:szCs w:val="24"/>
+              </w:rPr>
+              <w:t>2</w:t>
+            </w:r>
+            <w:r>
+              <w:rPr>
+                <w:rFonts w:ascii="Times New Roman" w:hAnsi="Times New Roman" w:cs="Times New Roman"/>
+                <w:b/>
+                <w:i w:val="0"/>
+                <w:sz w:val="24"/>
+                <w:szCs w:val="24"/>
+              </w:rPr>
+              <w:fldChar w:fldCharType="end"/>
+            </w:r>
+            <w:r>
+              <w:rPr>
+                <w:rFonts w:ascii="Times New Roman" w:hAnsi="Times New Roman" w:cs="Times New Roman"/>
+                <w:i w:val="0"/>
+                <w:sz w:val="24"/>
+                <w:szCs w:val="24"/>
+              </w:rPr>
+              <w:t xml:space="preserve"> </w:t>
+            </w:r>
+            <w:proofErr w:type="spellStart"/>
+            <w:r>
+              <w:rPr>
+                <w:rFonts w:ascii="Times New Roman" w:hAnsi="Times New Roman" w:cs="Times New Roman"/>
+                <w:i w:val="0"/>
+                <w:sz w:val="24"/>
+                <w:szCs w:val="24"/>
+              </w:rPr>
+              <w:t>Structura</w:t>
+            </w:r>
+            <w:proofErr w:type="spellEnd"/>
+            <w:r>
+              <w:rPr>
+                <w:rFonts w:ascii="Times New Roman" w:hAnsi="Times New Roman" w:cs="Times New Roman"/>
+                <w:i w:val="0"/>
+                <w:sz w:val="24"/>
+                <w:szCs w:val="24"/>
+              </w:rPr>
+              <w:t xml:space="preserve"> </w:t>
+            </w:r>
+            <w:proofErr w:type="spellStart"/>
+            <w:r>
+              <w:rPr>
+                <w:rFonts w:ascii="Times New Roman" w:hAnsi="Times New Roman" w:cs="Times New Roman"/>
+                <w:i w:val="0"/>
+                <w:sz w:val="24"/>
+                <w:szCs w:val="24"/>
+              </w:rPr>
+              <w:t>Aplicației</w:t>
+            </w:r>
+            <w:proofErr w:type="spellEnd"/>
+          </w:p>
+        </w:tc>
+        <w:tc>
+          <w:tcPr>
+            <w:tcW w:w="5693" w:type="dxa"/>
+          </w:tcPr>
+          <w:p>
+            <w:pPr>
+              <w:spacing w:line="360" w:lineRule="auto"/>
+              <w:jc w:val="both"/>
+              <w:rPr>
+                <w:rFonts w:ascii="Times New Roman" w:hAnsi="Times New Roman" w:cs="Times New Roman"/>
+                <w:sz w:val="24"/>
+                <w:szCs w:val="24"/>
+              </w:rPr>
+            </w:pPr>
+            <w:r>
+              <w:rPr>
+                <w:rFonts w:ascii="Times New Roman" w:hAnsi="Times New Roman" w:cs="Times New Roman"/>
+                <w:sz w:val="24"/>
+                <w:szCs w:val="24"/>
+              </w:rPr>
+              <w:t xml:space="preserve">Am </w:t>
+            </w:r>
+            <w:proofErr w:type="spellStart"/>
+            <w:r>
+              <w:rPr>
+                <w:rFonts w:ascii="Times New Roman" w:hAnsi="Times New Roman" w:cs="Times New Roman"/>
+                <w:sz w:val="24"/>
+                <w:szCs w:val="24"/>
+              </w:rPr>
+              <w:t>decis</w:t>
+            </w:r>
+            <w:proofErr w:type="spellEnd"/>
+            <w:r>
+              <w:rPr>
+                <w:rFonts w:ascii="Times New Roman" w:hAnsi="Times New Roman" w:cs="Times New Roman"/>
+                <w:sz w:val="24"/>
+                <w:szCs w:val="24"/>
+              </w:rPr>
+              <w:t xml:space="preserve"> </w:t>
+            </w:r>
+            <w:proofErr w:type="spellStart"/>
+            <w:r>
+              <w:rPr>
+                <w:rFonts w:ascii="Times New Roman" w:hAnsi="Times New Roman" w:cs="Times New Roman"/>
+                <w:sz w:val="24"/>
+                <w:szCs w:val="24"/>
+              </w:rPr>
+              <w:t>să</w:t>
+            </w:r>
+            <w:proofErr w:type="spellEnd"/>
+            <w:r>
+              <w:rPr>
+                <w:rFonts w:ascii="Times New Roman" w:hAnsi="Times New Roman" w:cs="Times New Roman"/>
+                <w:sz w:val="24"/>
+                <w:szCs w:val="24"/>
+              </w:rPr>
+              <w:t xml:space="preserve"> </w:t>
+            </w:r>
+            <w:proofErr w:type="spellStart"/>
+            <w:r>
+              <w:rPr>
+                <w:rFonts w:ascii="Times New Roman" w:hAnsi="Times New Roman" w:cs="Times New Roman"/>
+                <w:sz w:val="24"/>
+                <w:szCs w:val="24"/>
+              </w:rPr>
+              <w:t>folosesc</w:t>
+            </w:r>
+            <w:proofErr w:type="spellEnd"/>
+            <w:r>
+              <w:rPr>
+                <w:rFonts w:ascii="Times New Roman" w:hAnsi="Times New Roman" w:cs="Times New Roman"/>
+                <w:sz w:val="24"/>
+                <w:szCs w:val="24"/>
+              </w:rPr>
+              <w:t xml:space="preserve"> o </w:t>
+            </w:r>
+            <w:proofErr w:type="spellStart"/>
+            <w:r>
+              <w:rPr>
+                <w:rFonts w:ascii="Times New Roman" w:hAnsi="Times New Roman" w:cs="Times New Roman"/>
+                <w:sz w:val="24"/>
+                <w:szCs w:val="24"/>
+              </w:rPr>
+              <w:t>arhitectură</w:t>
+            </w:r>
+            <w:proofErr w:type="spellEnd"/>
+            <w:r>
+              <w:rPr>
+                <w:rFonts w:ascii="Times New Roman" w:hAnsi="Times New Roman" w:cs="Times New Roman"/>
+                <w:sz w:val="24"/>
+                <w:szCs w:val="24"/>
+              </w:rPr>
+              <w:t xml:space="preserve"> </w:t>
+            </w:r>
+            <w:proofErr w:type="spellStart"/>
+            <w:r>
+              <w:rPr>
+                <w:rFonts w:ascii="Times New Roman" w:hAnsi="Times New Roman" w:cs="Times New Roman"/>
+                <w:b/>
+                <w:sz w:val="24"/>
+                <w:szCs w:val="24"/>
+              </w:rPr>
+              <w:t>MultiTier</w:t>
+            </w:r>
+            <w:proofErr w:type="spellEnd"/>
+            <w:r>
+              <w:rPr>
+                <w:rFonts w:ascii="Times New Roman" w:hAnsi="Times New Roman" w:cs="Times New Roman"/>
+                <w:sz w:val="24"/>
+                <w:szCs w:val="24"/>
+              </w:rPr>
+              <w:t xml:space="preserve">, </w:t>
+            </w:r>
+            <w:proofErr w:type="spellStart"/>
+            <w:r>
+              <w:rPr>
+                <w:rFonts w:ascii="Times New Roman" w:hAnsi="Times New Roman" w:cs="Times New Roman"/>
+                <w:sz w:val="24"/>
+                <w:szCs w:val="24"/>
+              </w:rPr>
+              <w:t>mulată</w:t>
+            </w:r>
+            <w:proofErr w:type="spellEnd"/>
+            <w:r>
+              <w:rPr>
+                <w:rFonts w:ascii="Times New Roman" w:hAnsi="Times New Roman" w:cs="Times New Roman"/>
+                <w:sz w:val="24"/>
+                <w:szCs w:val="24"/>
+              </w:rPr>
+              <w:t xml:space="preserve"> </w:t>
+            </w:r>
+            <w:proofErr w:type="spellStart"/>
+            <w:r>
+              <w:rPr>
+                <w:rFonts w:ascii="Times New Roman" w:hAnsi="Times New Roman" w:cs="Times New Roman"/>
+                <w:sz w:val="24"/>
+                <w:szCs w:val="24"/>
+              </w:rPr>
+              <w:t>dupa</w:t>
+            </w:r>
+            <w:proofErr w:type="spellEnd"/>
+            <w:r>
+              <w:rPr>
+                <w:rFonts w:ascii="Times New Roman" w:hAnsi="Times New Roman" w:cs="Times New Roman"/>
+                <w:sz w:val="24"/>
+                <w:szCs w:val="24"/>
+              </w:rPr>
+              <w:t xml:space="preserve"> </w:t>
+            </w:r>
+            <w:proofErr w:type="spellStart"/>
+            <w:r>
+              <w:rPr>
+                <w:rFonts w:ascii="Times New Roman" w:hAnsi="Times New Roman" w:cs="Times New Roman"/>
+                <w:sz w:val="24"/>
+                <w:szCs w:val="24"/>
+              </w:rPr>
+              <w:t>arhitectura</w:t>
+            </w:r>
+            <w:proofErr w:type="spellEnd"/>
+            <w:r>
+              <w:rPr>
+                <w:rFonts w:ascii="Times New Roman" w:hAnsi="Times New Roman" w:cs="Times New Roman"/>
+                <w:sz w:val="24"/>
+                <w:szCs w:val="24"/>
+              </w:rPr>
+              <w:t xml:space="preserve"> de tip </w:t>
+            </w:r>
+            <w:r>
+              <w:rPr>
+                <w:rFonts w:ascii="Times New Roman" w:hAnsi="Times New Roman" w:cs="Times New Roman"/>
+                <w:b/>
+                <w:sz w:val="24"/>
+                <w:szCs w:val="24"/>
+              </w:rPr>
+              <w:t>Onion</w:t>
+            </w:r>
+            <w:r>
+              <w:rPr>
+                <w:rFonts w:ascii="Times New Roman" w:hAnsi="Times New Roman" w:cs="Times New Roman"/>
+                <w:sz w:val="24"/>
+                <w:szCs w:val="24"/>
+              </w:rPr>
+              <w:t xml:space="preserve">, </w:t>
+            </w:r>
+            <w:proofErr w:type="spellStart"/>
+            <w:r>
+              <w:rPr>
+                <w:rFonts w:ascii="Times New Roman" w:hAnsi="Times New Roman" w:cs="Times New Roman"/>
+                <w:sz w:val="24"/>
+                <w:szCs w:val="24"/>
+              </w:rPr>
+              <w:t>structurată</w:t>
+            </w:r>
+            <w:proofErr w:type="spellEnd"/>
+            <w:r>
+              <w:rPr>
+                <w:rFonts w:ascii="Times New Roman" w:hAnsi="Times New Roman" w:cs="Times New Roman"/>
+                <w:sz w:val="24"/>
+                <w:szCs w:val="24"/>
+              </w:rPr>
+              <w:t xml:space="preserve"> pe 3 </w:t>
+            </w:r>
+            <w:proofErr w:type="spellStart"/>
+            <w:r>
+              <w:rPr>
+                <w:rFonts w:ascii="Times New Roman" w:hAnsi="Times New Roman" w:cs="Times New Roman"/>
+                <w:sz w:val="24"/>
+                <w:szCs w:val="24"/>
+              </w:rPr>
+              <w:t>Layere</w:t>
+            </w:r>
+            <w:proofErr w:type="spellEnd"/>
+            <w:r>
+              <w:rPr>
+                <w:rFonts w:ascii="Times New Roman" w:hAnsi="Times New Roman" w:cs="Times New Roman"/>
+                <w:sz w:val="24"/>
+                <w:szCs w:val="24"/>
+              </w:rPr>
+              <w:t xml:space="preserve">: </w:t>
+            </w:r>
+            <w:proofErr w:type="spellStart"/>
+            <w:r>
+              <w:rPr>
+                <w:rFonts w:ascii="Times New Roman" w:hAnsi="Times New Roman" w:cs="Times New Roman"/>
+                <w:sz w:val="24"/>
+                <w:szCs w:val="24"/>
+              </w:rPr>
+              <w:t>Business_Layer</w:t>
+            </w:r>
+            <w:proofErr w:type="spellEnd"/>
+            <w:r>
+              <w:rPr>
+                <w:rFonts w:ascii="Times New Roman" w:hAnsi="Times New Roman" w:cs="Times New Roman"/>
+                <w:sz w:val="24"/>
+                <w:szCs w:val="24"/>
+              </w:rPr>
+              <w:t xml:space="preserve">, </w:t>
+            </w:r>
+            <w:proofErr w:type="spellStart"/>
+            <w:r>
+              <w:rPr>
+                <w:rFonts w:ascii="Times New Roman" w:hAnsi="Times New Roman" w:cs="Times New Roman"/>
+                <w:sz w:val="24"/>
+                <w:szCs w:val="24"/>
+              </w:rPr>
+              <w:t>Data_Layer</w:t>
+            </w:r>
+            <w:proofErr w:type="spellEnd"/>
+            <w:r>
+              <w:rPr>
+                <w:rFonts w:ascii="Times New Roman" w:hAnsi="Times New Roman" w:cs="Times New Roman"/>
+                <w:sz w:val="24"/>
+                <w:szCs w:val="24"/>
+              </w:rPr>
+              <w:t xml:space="preserve"> </w:t>
+            </w:r>
+            <w:proofErr w:type="spellStart"/>
+            <w:r>
+              <w:rPr>
+                <w:rFonts w:ascii="Times New Roman" w:hAnsi="Times New Roman" w:cs="Times New Roman"/>
+                <w:sz w:val="24"/>
+                <w:szCs w:val="24"/>
+              </w:rPr>
+              <w:t>și</w:t>
+            </w:r>
+            <w:proofErr w:type="spellEnd"/>
+            <w:r>
+              <w:rPr>
+                <w:rFonts w:ascii="Times New Roman" w:hAnsi="Times New Roman" w:cs="Times New Roman"/>
+                <w:sz w:val="24"/>
+                <w:szCs w:val="24"/>
+              </w:rPr>
+              <w:t xml:space="preserve"> </w:t>
+            </w:r>
+            <w:proofErr w:type="spellStart"/>
+            <w:r>
+              <w:rPr>
+                <w:rFonts w:ascii="Times New Roman" w:hAnsi="Times New Roman" w:cs="Times New Roman"/>
+                <w:sz w:val="24"/>
+                <w:szCs w:val="24"/>
+              </w:rPr>
+              <w:t>Presentation_Layer</w:t>
+            </w:r>
+            <w:proofErr w:type="spellEnd"/>
+            <w:r>
+              <w:rPr>
+                <w:rFonts w:ascii="Times New Roman" w:hAnsi="Times New Roman" w:cs="Times New Roman"/>
+                <w:sz w:val="24"/>
+                <w:szCs w:val="24"/>
+              </w:rPr>
+              <w:t xml:space="preserve">. </w:t>
+            </w:r>
+            <w:proofErr w:type="spellStart"/>
+            <w:r>
+              <w:rPr>
+                <w:rFonts w:ascii="Times New Roman" w:hAnsi="Times New Roman" w:cs="Times New Roman"/>
+                <w:sz w:val="24"/>
+                <w:szCs w:val="24"/>
+              </w:rPr>
+              <w:t>Această</w:t>
+            </w:r>
+            <w:proofErr w:type="spellEnd"/>
+            <w:r>
+              <w:rPr>
+                <w:rFonts w:ascii="Times New Roman" w:hAnsi="Times New Roman" w:cs="Times New Roman"/>
+                <w:sz w:val="24"/>
+                <w:szCs w:val="24"/>
+              </w:rPr>
+              <w:t xml:space="preserve"> </w:t>
+            </w:r>
+            <w:proofErr w:type="spellStart"/>
+            <w:r>
+              <w:rPr>
+                <w:rFonts w:ascii="Times New Roman" w:hAnsi="Times New Roman" w:cs="Times New Roman"/>
+                <w:sz w:val="24"/>
+                <w:szCs w:val="24"/>
+              </w:rPr>
+              <w:t>alegere</w:t>
+            </w:r>
+            <w:proofErr w:type="spellEnd"/>
+            <w:r>
+              <w:rPr>
+                <w:rFonts w:ascii="Times New Roman" w:hAnsi="Times New Roman" w:cs="Times New Roman"/>
+                <w:sz w:val="24"/>
+                <w:szCs w:val="24"/>
+              </w:rPr>
+              <w:t xml:space="preserve"> a </w:t>
+            </w:r>
+            <w:proofErr w:type="spellStart"/>
+            <w:r>
+              <w:rPr>
+                <w:rFonts w:ascii="Times New Roman" w:hAnsi="Times New Roman" w:cs="Times New Roman"/>
+                <w:sz w:val="24"/>
+                <w:szCs w:val="24"/>
+              </w:rPr>
+              <w:t>fost</w:t>
+            </w:r>
+            <w:proofErr w:type="spellEnd"/>
+            <w:r>
+              <w:rPr>
+                <w:rFonts w:ascii="Times New Roman" w:hAnsi="Times New Roman" w:cs="Times New Roman"/>
+                <w:sz w:val="24"/>
+                <w:szCs w:val="24"/>
+              </w:rPr>
+              <w:t xml:space="preserve"> </w:t>
+            </w:r>
+            <w:proofErr w:type="spellStart"/>
+            <w:r>
+              <w:rPr>
+                <w:rFonts w:ascii="Times New Roman" w:hAnsi="Times New Roman" w:cs="Times New Roman"/>
+                <w:sz w:val="24"/>
+                <w:szCs w:val="24"/>
+              </w:rPr>
+              <w:t>făcută</w:t>
+            </w:r>
+            <w:proofErr w:type="spellEnd"/>
+            <w:r>
+              <w:rPr>
+                <w:rFonts w:ascii="Times New Roman" w:hAnsi="Times New Roman" w:cs="Times New Roman"/>
+                <w:sz w:val="24"/>
+                <w:szCs w:val="24"/>
+              </w:rPr>
+              <w:t xml:space="preserve"> </w:t>
+            </w:r>
+            <w:proofErr w:type="spellStart"/>
+            <w:r>
+              <w:rPr>
+                <w:rFonts w:ascii="Times New Roman" w:hAnsi="Times New Roman" w:cs="Times New Roman"/>
+                <w:sz w:val="24"/>
+                <w:szCs w:val="24"/>
+              </w:rPr>
+              <w:t>pentru</w:t>
+            </w:r>
+            <w:proofErr w:type="spellEnd"/>
+            <w:r>
+              <w:rPr>
+                <w:rFonts w:ascii="Times New Roman" w:hAnsi="Times New Roman" w:cs="Times New Roman"/>
+                <w:sz w:val="24"/>
+                <w:szCs w:val="24"/>
+              </w:rPr>
+              <w:t xml:space="preserve"> </w:t>
+            </w:r>
+            <w:proofErr w:type="gramStart"/>
+            <w:r>
+              <w:rPr>
+                <w:rFonts w:ascii="Times New Roman" w:hAnsi="Times New Roman" w:cs="Times New Roman"/>
+                <w:sz w:val="24"/>
+                <w:szCs w:val="24"/>
+              </w:rPr>
+              <w:t>a</w:t>
+            </w:r>
+            <w:proofErr w:type="gramEnd"/>
+            <w:r>
+              <w:rPr>
+                <w:rFonts w:ascii="Times New Roman" w:hAnsi="Times New Roman" w:cs="Times New Roman"/>
+                <w:sz w:val="24"/>
+                <w:szCs w:val="24"/>
+              </w:rPr>
+              <w:t xml:space="preserve"> </w:t>
+            </w:r>
+            <w:proofErr w:type="spellStart"/>
+            <w:r>
+              <w:rPr>
+                <w:rFonts w:ascii="Times New Roman" w:hAnsi="Times New Roman" w:cs="Times New Roman"/>
+                <w:sz w:val="24"/>
+                <w:szCs w:val="24"/>
+              </w:rPr>
+              <w:t>avea</w:t>
+            </w:r>
+            <w:proofErr w:type="spellEnd"/>
+            <w:r>
+              <w:rPr>
+                <w:rFonts w:ascii="Times New Roman" w:hAnsi="Times New Roman" w:cs="Times New Roman"/>
+                <w:sz w:val="24"/>
+                <w:szCs w:val="24"/>
+              </w:rPr>
+              <w:t xml:space="preserve"> un </w:t>
+            </w:r>
+            <w:proofErr w:type="spellStart"/>
+            <w:r>
+              <w:rPr>
+                <w:rFonts w:ascii="Times New Roman" w:hAnsi="Times New Roman" w:cs="Times New Roman"/>
+                <w:sz w:val="24"/>
+                <w:szCs w:val="24"/>
+              </w:rPr>
+              <w:t>proiect</w:t>
+            </w:r>
+            <w:proofErr w:type="spellEnd"/>
+            <w:r>
+              <w:rPr>
+                <w:rFonts w:ascii="Times New Roman" w:hAnsi="Times New Roman" w:cs="Times New Roman"/>
+                <w:sz w:val="24"/>
+                <w:szCs w:val="24"/>
+              </w:rPr>
+              <w:t xml:space="preserve"> </w:t>
+            </w:r>
+            <w:proofErr w:type="spellStart"/>
+            <w:r>
+              <w:rPr>
+                <w:rFonts w:ascii="Times New Roman" w:hAnsi="Times New Roman" w:cs="Times New Roman"/>
+                <w:sz w:val="24"/>
+                <w:szCs w:val="24"/>
+              </w:rPr>
+              <w:t>ordonat</w:t>
+            </w:r>
+            <w:proofErr w:type="spellEnd"/>
+            <w:r>
+              <w:rPr>
+                <w:rFonts w:ascii="Times New Roman" w:hAnsi="Times New Roman" w:cs="Times New Roman"/>
+                <w:sz w:val="24"/>
+                <w:szCs w:val="24"/>
+              </w:rPr>
+              <w:t xml:space="preserve"> </w:t>
+            </w:r>
+            <w:r>
+              <w:rPr>
+                <w:rFonts w:ascii="Times New Roman" w:hAnsi="Times New Roman" w:cs="Times New Roman"/>
+                <w:sz w:val="24"/>
+                <w:szCs w:val="24"/>
+                <w:lang w:val="ro-RO"/>
+              </w:rPr>
+              <w:t>și aerisit</w:t>
+            </w:r>
+            <w:r>
+              <w:rPr>
+                <w:rFonts w:ascii="Times New Roman" w:hAnsi="Times New Roman" w:cs="Times New Roman"/>
+                <w:sz w:val="24"/>
+                <w:szCs w:val="24"/>
+              </w:rPr>
+              <w:t>.</w:t>
+            </w:r>
+          </w:p>
+          <w:p>
+            <w:pPr>
+              <w:spacing w:line="360" w:lineRule="auto"/>
+              <w:jc w:val="both"/>
+              <w:rPr>
+                <w:rFonts w:ascii="Times New Roman" w:hAnsi="Times New Roman" w:cs="Times New Roman"/>
+                <w:sz w:val="24"/>
+                <w:szCs w:val="24"/>
+              </w:rPr>
+            </w:pPr>
+            <w:r>
+              <w:rPr>
+                <w:rFonts w:ascii="Times New Roman" w:hAnsi="Times New Roman" w:cs="Times New Roman"/>
+                <w:sz w:val="24"/>
+                <w:szCs w:val="24"/>
+                <w:lang w:val="ro-RO"/>
+              </w:rPr>
+              <w:t xml:space="preserve">  Pentru a dezvolta ideea de mai sus, voi explica fiecare Layer în parte, pe scurt</w:t>
+            </w:r>
+            <w:r>
+              <w:rPr>
+                <w:rFonts w:ascii="Times New Roman" w:hAnsi="Times New Roman" w:cs="Times New Roman"/>
+                <w:sz w:val="24"/>
+                <w:szCs w:val="24"/>
+              </w:rPr>
+              <w:t>:</w:t>
+            </w:r>
+          </w:p>
+          <w:p>
+            <w:pPr>
+              <w:pStyle w:val="ListParagraph"/>
+              <w:numPr>
+                <w:ilvl w:val="0"/>
+                <w:numId w:val="15"/>
+              </w:numPr>
+              <w:spacing w:line="360" w:lineRule="auto"/>
+              <w:jc w:val="both"/>
+              <w:rPr>
+                <w:rFonts w:ascii="Times New Roman" w:hAnsi="Times New Roman" w:cs="Times New Roman"/>
+                <w:sz w:val="24"/>
+                <w:szCs w:val="24"/>
+              </w:rPr>
+            </w:pPr>
+            <w:proofErr w:type="spellStart"/>
+            <w:r>
+              <w:rPr>
+                <w:rFonts w:ascii="Times New Roman" w:hAnsi="Times New Roman" w:cs="Times New Roman"/>
+                <w:b/>
+                <w:sz w:val="24"/>
+                <w:szCs w:val="24"/>
+              </w:rPr>
+              <w:t>Data</w:t>
+            </w:r>
+            <w:r>
+              <w:rPr>
+                <w:rFonts w:ascii="Times New Roman" w:hAnsi="Times New Roman" w:cs="Times New Roman"/>
+                <w:b/>
+                <w:sz w:val="24"/>
+                <w:szCs w:val="24"/>
+              </w:rPr>
+              <w:t>_Access</w:t>
+            </w:r>
+            <w:r>
+              <w:rPr>
+                <w:rFonts w:ascii="Times New Roman" w:hAnsi="Times New Roman" w:cs="Times New Roman"/>
+                <w:b/>
+                <w:sz w:val="24"/>
+                <w:szCs w:val="24"/>
+              </w:rPr>
+              <w:t>_Layer</w:t>
+            </w:r>
+            <w:proofErr w:type="spellEnd"/>
+            <w:r>
+              <w:rPr>
+                <w:rFonts w:ascii="Times New Roman" w:hAnsi="Times New Roman" w:cs="Times New Roman"/>
+                <w:sz w:val="24"/>
+                <w:szCs w:val="24"/>
+              </w:rPr>
+              <w:t xml:space="preserve"> </w:t>
+            </w:r>
+            <w:proofErr w:type="spellStart"/>
+            <w:r>
+              <w:rPr>
+                <w:rFonts w:ascii="Times New Roman" w:hAnsi="Times New Roman" w:cs="Times New Roman"/>
+                <w:sz w:val="24"/>
+                <w:szCs w:val="24"/>
+              </w:rPr>
+              <w:t>este</w:t>
+            </w:r>
+            <w:proofErr w:type="spellEnd"/>
+            <w:r>
+              <w:rPr>
+                <w:rFonts w:ascii="Times New Roman" w:hAnsi="Times New Roman" w:cs="Times New Roman"/>
+                <w:sz w:val="24"/>
+                <w:szCs w:val="24"/>
+              </w:rPr>
+              <w:t xml:space="preserve"> </w:t>
+            </w:r>
+            <w:proofErr w:type="spellStart"/>
+            <w:r>
+              <w:rPr>
+                <w:rFonts w:ascii="Times New Roman" w:hAnsi="Times New Roman" w:cs="Times New Roman"/>
+                <w:sz w:val="24"/>
+                <w:szCs w:val="24"/>
+              </w:rPr>
+              <w:t>locul</w:t>
+            </w:r>
+            <w:proofErr w:type="spellEnd"/>
+            <w:r>
+              <w:rPr>
+                <w:rFonts w:ascii="Times New Roman" w:hAnsi="Times New Roman" w:cs="Times New Roman"/>
+                <w:sz w:val="24"/>
+                <w:szCs w:val="24"/>
+              </w:rPr>
+              <w:t xml:space="preserve"> </w:t>
+            </w:r>
+            <w:proofErr w:type="spellStart"/>
+            <w:r>
+              <w:rPr>
+                <w:rFonts w:ascii="Times New Roman" w:hAnsi="Times New Roman" w:cs="Times New Roman"/>
+                <w:sz w:val="24"/>
+                <w:szCs w:val="24"/>
+              </w:rPr>
+              <w:t>unde</w:t>
+            </w:r>
+            <w:proofErr w:type="spellEnd"/>
+            <w:r>
+              <w:rPr>
+                <w:rFonts w:ascii="Times New Roman" w:hAnsi="Times New Roman" w:cs="Times New Roman"/>
+                <w:sz w:val="24"/>
+                <w:szCs w:val="24"/>
+              </w:rPr>
+              <w:t xml:space="preserve"> </w:t>
+            </w:r>
+            <w:proofErr w:type="spellStart"/>
+            <w:r>
+              <w:rPr>
+                <w:rFonts w:ascii="Times New Roman" w:hAnsi="Times New Roman" w:cs="Times New Roman"/>
+                <w:sz w:val="24"/>
+                <w:szCs w:val="24"/>
+              </w:rPr>
+              <w:t>voi</w:t>
+            </w:r>
+            <w:proofErr w:type="spellEnd"/>
+            <w:r>
+              <w:rPr>
+                <w:rFonts w:ascii="Times New Roman" w:hAnsi="Times New Roman" w:cs="Times New Roman"/>
+                <w:sz w:val="24"/>
+                <w:szCs w:val="24"/>
+              </w:rPr>
+              <w:t xml:space="preserve"> </w:t>
+            </w:r>
+            <w:proofErr w:type="spellStart"/>
+            <w:r>
+              <w:rPr>
+                <w:rFonts w:ascii="Times New Roman" w:hAnsi="Times New Roman" w:cs="Times New Roman"/>
+                <w:sz w:val="24"/>
+                <w:szCs w:val="24"/>
+              </w:rPr>
+              <w:t>avea</w:t>
+            </w:r>
+            <w:proofErr w:type="spellEnd"/>
+            <w:r>
+              <w:rPr>
+                <w:rFonts w:ascii="Times New Roman" w:hAnsi="Times New Roman" w:cs="Times New Roman"/>
+                <w:sz w:val="24"/>
+                <w:szCs w:val="24"/>
+              </w:rPr>
+              <w:t xml:space="preserve"> </w:t>
+            </w:r>
+            <w:proofErr w:type="spellStart"/>
+            <w:r>
+              <w:rPr>
+                <w:rFonts w:ascii="Times New Roman" w:hAnsi="Times New Roman" w:cs="Times New Roman"/>
+                <w:sz w:val="24"/>
+                <w:szCs w:val="24"/>
+              </w:rPr>
+              <w:t>Entitățile</w:t>
+            </w:r>
+            <w:proofErr w:type="spellEnd"/>
+            <w:r>
+              <w:rPr>
+                <w:rFonts w:ascii="Times New Roman" w:hAnsi="Times New Roman" w:cs="Times New Roman"/>
+                <w:sz w:val="24"/>
+                <w:szCs w:val="24"/>
+              </w:rPr>
+              <w:t xml:space="preserve"> </w:t>
+            </w:r>
+            <w:proofErr w:type="spellStart"/>
+            <w:r>
+              <w:rPr>
+                <w:rFonts w:ascii="Times New Roman" w:hAnsi="Times New Roman" w:cs="Times New Roman"/>
+                <w:sz w:val="24"/>
+                <w:szCs w:val="24"/>
+              </w:rPr>
+              <w:t>și</w:t>
+            </w:r>
+            <w:proofErr w:type="spellEnd"/>
+            <w:r>
+              <w:rPr>
+                <w:rFonts w:ascii="Times New Roman" w:hAnsi="Times New Roman" w:cs="Times New Roman"/>
+                <w:sz w:val="24"/>
+                <w:szCs w:val="24"/>
+              </w:rPr>
+              <w:t xml:space="preserve"> </w:t>
+            </w:r>
+            <w:proofErr w:type="spellStart"/>
+            <w:r>
+              <w:rPr>
+                <w:rFonts w:ascii="Times New Roman" w:hAnsi="Times New Roman" w:cs="Times New Roman"/>
+                <w:sz w:val="24"/>
+                <w:szCs w:val="24"/>
+              </w:rPr>
+              <w:t>operațiile</w:t>
+            </w:r>
+            <w:proofErr w:type="spellEnd"/>
+            <w:r>
+              <w:rPr>
+                <w:rFonts w:ascii="Times New Roman" w:hAnsi="Times New Roman" w:cs="Times New Roman"/>
+                <w:sz w:val="24"/>
+                <w:szCs w:val="24"/>
+              </w:rPr>
+              <w:t xml:space="preserve"> (</w:t>
+            </w:r>
+            <w:proofErr w:type="spellStart"/>
+            <w:r>
+              <w:rPr>
+                <w:rFonts w:ascii="Times New Roman" w:hAnsi="Times New Roman" w:cs="Times New Roman"/>
+                <w:sz w:val="24"/>
+                <w:szCs w:val="24"/>
+              </w:rPr>
+              <w:t>grupate</w:t>
+            </w:r>
+            <w:proofErr w:type="spellEnd"/>
+            <w:r>
+              <w:rPr>
+                <w:rFonts w:ascii="Times New Roman" w:hAnsi="Times New Roman" w:cs="Times New Roman"/>
+                <w:sz w:val="24"/>
+                <w:szCs w:val="24"/>
+              </w:rPr>
+              <w:t xml:space="preserve"> </w:t>
+            </w:r>
+            <w:proofErr w:type="spellStart"/>
+            <w:r>
+              <w:rPr>
+                <w:rFonts w:ascii="Times New Roman" w:hAnsi="Times New Roman" w:cs="Times New Roman"/>
+                <w:sz w:val="24"/>
+                <w:szCs w:val="24"/>
+              </w:rPr>
+              <w:t>în</w:t>
+            </w:r>
+            <w:proofErr w:type="spellEnd"/>
+            <w:r>
+              <w:rPr>
+                <w:rFonts w:ascii="Times New Roman" w:hAnsi="Times New Roman" w:cs="Times New Roman"/>
+                <w:sz w:val="24"/>
+                <w:szCs w:val="24"/>
+              </w:rPr>
+              <w:t xml:space="preserve"> Repository-</w:t>
+            </w:r>
+            <w:proofErr w:type="spellStart"/>
+            <w:r>
+              <w:rPr>
+                <w:rFonts w:ascii="Times New Roman" w:hAnsi="Times New Roman" w:cs="Times New Roman"/>
+                <w:sz w:val="24"/>
+                <w:szCs w:val="24"/>
+              </w:rPr>
+              <w:t>uri</w:t>
+            </w:r>
+            <w:proofErr w:type="spellEnd"/>
+            <w:r>
+              <w:rPr>
+                <w:rFonts w:ascii="Times New Roman" w:hAnsi="Times New Roman" w:cs="Times New Roman"/>
+                <w:sz w:val="24"/>
+                <w:szCs w:val="24"/>
+              </w:rPr>
+              <w:t xml:space="preserve"> </w:t>
+            </w:r>
+            <w:proofErr w:type="spellStart"/>
+            <w:r>
+              <w:rPr>
+                <w:rFonts w:ascii="Times New Roman" w:hAnsi="Times New Roman" w:cs="Times New Roman"/>
+                <w:sz w:val="24"/>
+                <w:szCs w:val="24"/>
+              </w:rPr>
+              <w:t>și</w:t>
+            </w:r>
+            <w:proofErr w:type="spellEnd"/>
+            <w:r>
+              <w:rPr>
+                <w:rFonts w:ascii="Times New Roman" w:hAnsi="Times New Roman" w:cs="Times New Roman"/>
+                <w:sz w:val="24"/>
+                <w:szCs w:val="24"/>
+              </w:rPr>
+              <w:t xml:space="preserve"> </w:t>
+            </w:r>
+            <w:proofErr w:type="spellStart"/>
+            <w:r>
+              <w:rPr>
+                <w:rFonts w:ascii="Times New Roman" w:hAnsi="Times New Roman" w:cs="Times New Roman"/>
+                <w:sz w:val="24"/>
+                <w:szCs w:val="24"/>
+              </w:rPr>
+              <w:t>Servicii</w:t>
+            </w:r>
+            <w:proofErr w:type="spellEnd"/>
+            <w:r>
+              <w:rPr>
+                <w:rFonts w:ascii="Times New Roman" w:hAnsi="Times New Roman" w:cs="Times New Roman"/>
+                <w:sz w:val="24"/>
+                <w:szCs w:val="24"/>
+              </w:rPr>
+              <w:t xml:space="preserve">) cu care </w:t>
+            </w:r>
+            <w:proofErr w:type="spellStart"/>
+            <w:r>
+              <w:rPr>
+                <w:rFonts w:ascii="Times New Roman" w:hAnsi="Times New Roman" w:cs="Times New Roman"/>
+                <w:sz w:val="24"/>
+                <w:szCs w:val="24"/>
+              </w:rPr>
+              <w:t>voi</w:t>
+            </w:r>
+            <w:proofErr w:type="spellEnd"/>
+            <w:r>
+              <w:rPr>
+                <w:rFonts w:ascii="Times New Roman" w:hAnsi="Times New Roman" w:cs="Times New Roman"/>
+                <w:sz w:val="24"/>
+                <w:szCs w:val="24"/>
+              </w:rPr>
+              <w:t xml:space="preserve"> lucre pe </w:t>
+            </w:r>
+            <w:proofErr w:type="spellStart"/>
+            <w:r>
+              <w:rPr>
+                <w:rFonts w:ascii="Times New Roman" w:hAnsi="Times New Roman" w:cs="Times New Roman"/>
+                <w:sz w:val="24"/>
+                <w:szCs w:val="24"/>
+              </w:rPr>
+              <w:t>parcursul</w:t>
+            </w:r>
+            <w:proofErr w:type="spellEnd"/>
+            <w:r>
+              <w:rPr>
+                <w:rFonts w:ascii="Times New Roman" w:hAnsi="Times New Roman" w:cs="Times New Roman"/>
+                <w:sz w:val="24"/>
+                <w:szCs w:val="24"/>
+              </w:rPr>
+              <w:t xml:space="preserve"> </w:t>
+            </w:r>
+            <w:bookmarkStart w:id="18" w:name="_GoBack"/>
+            <w:bookmarkEnd w:id="18"/>
+            <w:proofErr w:type="spellStart"/>
+            <w:r>
+              <w:rPr>
+                <w:rFonts w:ascii="Times New Roman" w:hAnsi="Times New Roman" w:cs="Times New Roman"/>
+                <w:sz w:val="24"/>
+                <w:szCs w:val="24"/>
+              </w:rPr>
+              <w:t>consturirii</w:t>
+            </w:r>
+            <w:proofErr w:type="spellEnd"/>
+            <w:r>
+              <w:rPr>
+                <w:rFonts w:ascii="Times New Roman" w:hAnsi="Times New Roman" w:cs="Times New Roman"/>
+                <w:sz w:val="24"/>
+                <w:szCs w:val="24"/>
+              </w:rPr>
+              <w:t xml:space="preserve"> </w:t>
+            </w:r>
+            <w:proofErr w:type="spellStart"/>
+            <w:r>
+              <w:rPr>
+                <w:rFonts w:ascii="Times New Roman" w:hAnsi="Times New Roman" w:cs="Times New Roman"/>
+                <w:sz w:val="24"/>
+                <w:szCs w:val="24"/>
+              </w:rPr>
+              <w:t>aplicației</w:t>
+            </w:r>
+            <w:proofErr w:type="spellEnd"/>
+            <w:r>
+              <w:rPr>
+                <w:rFonts w:ascii="Times New Roman" w:hAnsi="Times New Roman" w:cs="Times New Roman"/>
+                <w:sz w:val="24"/>
+                <w:szCs w:val="24"/>
+              </w:rPr>
+              <w:t xml:space="preserve">. Am </w:t>
+            </w:r>
+            <w:proofErr w:type="spellStart"/>
+            <w:r>
+              <w:rPr>
+                <w:rFonts w:ascii="Times New Roman" w:hAnsi="Times New Roman" w:cs="Times New Roman"/>
+                <w:sz w:val="24"/>
+                <w:szCs w:val="24"/>
+              </w:rPr>
+              <w:t>decis</w:t>
+            </w:r>
+            <w:proofErr w:type="spellEnd"/>
+            <w:r>
+              <w:rPr>
+                <w:rFonts w:ascii="Times New Roman" w:hAnsi="Times New Roman" w:cs="Times New Roman"/>
+                <w:sz w:val="24"/>
+                <w:szCs w:val="24"/>
+              </w:rPr>
+              <w:t xml:space="preserve"> </w:t>
+            </w:r>
+            <w:proofErr w:type="spellStart"/>
+            <w:r>
+              <w:rPr>
+                <w:rFonts w:ascii="Times New Roman" w:hAnsi="Times New Roman" w:cs="Times New Roman"/>
+                <w:sz w:val="24"/>
+                <w:szCs w:val="24"/>
+              </w:rPr>
+              <w:t>să</w:t>
+            </w:r>
+            <w:proofErr w:type="spellEnd"/>
+            <w:r>
+              <w:rPr>
+                <w:rFonts w:ascii="Times New Roman" w:hAnsi="Times New Roman" w:cs="Times New Roman"/>
+                <w:sz w:val="24"/>
+                <w:szCs w:val="24"/>
+              </w:rPr>
+              <w:t xml:space="preserve"> impart </w:t>
+            </w:r>
+            <w:proofErr w:type="spellStart"/>
+            <w:r>
+              <w:rPr>
+                <w:rFonts w:ascii="Times New Roman" w:hAnsi="Times New Roman" w:cs="Times New Roman"/>
+                <w:sz w:val="24"/>
+                <w:szCs w:val="24"/>
+              </w:rPr>
+              <w:t>acest</w:t>
+            </w:r>
+            <w:proofErr w:type="spellEnd"/>
+            <w:r>
+              <w:rPr>
+                <w:rFonts w:ascii="Times New Roman" w:hAnsi="Times New Roman" w:cs="Times New Roman"/>
+                <w:sz w:val="24"/>
+                <w:szCs w:val="24"/>
+              </w:rPr>
+              <w:t xml:space="preserve"> layer </w:t>
+            </w:r>
+            <w:proofErr w:type="spellStart"/>
+            <w:r>
+              <w:rPr>
+                <w:rFonts w:ascii="Times New Roman" w:hAnsi="Times New Roman" w:cs="Times New Roman"/>
+                <w:sz w:val="24"/>
+                <w:szCs w:val="24"/>
+              </w:rPr>
+              <w:t>în</w:t>
+            </w:r>
+            <w:proofErr w:type="spellEnd"/>
+            <w:r>
+              <w:rPr>
+                <w:rFonts w:ascii="Times New Roman" w:hAnsi="Times New Roman" w:cs="Times New Roman"/>
+                <w:sz w:val="24"/>
+                <w:szCs w:val="24"/>
+              </w:rPr>
+              <w:t xml:space="preserve"> 2 </w:t>
+            </w:r>
+            <w:proofErr w:type="spellStart"/>
+            <w:r>
+              <w:rPr>
+                <w:rFonts w:ascii="Times New Roman" w:hAnsi="Times New Roman" w:cs="Times New Roman"/>
+                <w:sz w:val="24"/>
+                <w:szCs w:val="24"/>
+              </w:rPr>
+              <w:t>părți</w:t>
+            </w:r>
+            <w:proofErr w:type="spellEnd"/>
+            <w:r>
+              <w:rPr>
+                <w:rFonts w:ascii="Times New Roman" w:hAnsi="Times New Roman" w:cs="Times New Roman"/>
+                <w:sz w:val="24"/>
+                <w:szCs w:val="24"/>
+              </w:rPr>
+              <w:t xml:space="preserve">: </w:t>
+            </w:r>
+            <w:r>
+              <w:rPr>
+                <w:rFonts w:ascii="Times New Roman" w:hAnsi="Times New Roman" w:cs="Times New Roman"/>
+                <w:i/>
+                <w:sz w:val="24"/>
+                <w:szCs w:val="24"/>
+                <w:lang w:val="ro-RO"/>
+              </w:rPr>
+              <w:t>Data.Persistence</w:t>
+            </w:r>
+            <w:r>
+              <w:rPr>
+                <w:rFonts w:ascii="Times New Roman" w:hAnsi="Times New Roman" w:cs="Times New Roman"/>
+                <w:sz w:val="24"/>
+                <w:szCs w:val="24"/>
+                <w:lang w:val="ro-RO"/>
+              </w:rPr>
+              <w:t xml:space="preserve"> (locul unde voi comunica cu baza de date – aici intervine ORM-ul folosit</w:t>
+            </w:r>
+            <w:r>
+              <w:rPr>
+                <w:rFonts w:ascii="Times New Roman" w:hAnsi="Times New Roman" w:cs="Times New Roman"/>
+                <w:sz w:val="24"/>
+                <w:szCs w:val="24"/>
+              </w:rPr>
+              <w:t xml:space="preserve">: Entity Framework, pe care </w:t>
+            </w:r>
+            <w:proofErr w:type="spellStart"/>
+            <w:r>
+              <w:rPr>
+                <w:rFonts w:ascii="Times New Roman" w:hAnsi="Times New Roman" w:cs="Times New Roman"/>
+                <w:sz w:val="24"/>
+                <w:szCs w:val="24"/>
+              </w:rPr>
+              <w:t>îl</w:t>
+            </w:r>
+            <w:proofErr w:type="spellEnd"/>
+            <w:r>
+              <w:rPr>
+                <w:rFonts w:ascii="Times New Roman" w:hAnsi="Times New Roman" w:cs="Times New Roman"/>
+                <w:sz w:val="24"/>
+                <w:szCs w:val="24"/>
+              </w:rPr>
+              <w:t xml:space="preserve"> </w:t>
+            </w:r>
+            <w:proofErr w:type="spellStart"/>
+            <w:r>
+              <w:rPr>
+                <w:rFonts w:ascii="Times New Roman" w:hAnsi="Times New Roman" w:cs="Times New Roman"/>
+                <w:sz w:val="24"/>
+                <w:szCs w:val="24"/>
+              </w:rPr>
+              <w:t>voi</w:t>
+            </w:r>
+            <w:proofErr w:type="spellEnd"/>
+            <w:r>
+              <w:rPr>
+                <w:rFonts w:ascii="Times New Roman" w:hAnsi="Times New Roman" w:cs="Times New Roman"/>
+                <w:sz w:val="24"/>
+                <w:szCs w:val="24"/>
+              </w:rPr>
+              <w:t xml:space="preserve"> </w:t>
+            </w:r>
+            <w:proofErr w:type="spellStart"/>
+            <w:r>
+              <w:rPr>
+                <w:rFonts w:ascii="Times New Roman" w:hAnsi="Times New Roman" w:cs="Times New Roman"/>
+                <w:sz w:val="24"/>
+                <w:szCs w:val="24"/>
+              </w:rPr>
+              <w:t>aborda</w:t>
+            </w:r>
+            <w:proofErr w:type="spellEnd"/>
+            <w:r>
+              <w:rPr>
+                <w:rFonts w:ascii="Times New Roman" w:hAnsi="Times New Roman" w:cs="Times New Roman"/>
+                <w:sz w:val="24"/>
+                <w:szCs w:val="24"/>
+              </w:rPr>
+              <w:t xml:space="preserve"> </w:t>
+            </w:r>
+            <w:proofErr w:type="spellStart"/>
+            <w:r>
+              <w:rPr>
+                <w:rFonts w:ascii="Times New Roman" w:hAnsi="Times New Roman" w:cs="Times New Roman"/>
+                <w:sz w:val="24"/>
+                <w:szCs w:val="24"/>
+              </w:rPr>
+              <w:t>imediat</w:t>
+            </w:r>
+            <w:proofErr w:type="spellEnd"/>
+            <w:r>
+              <w:rPr>
+                <w:rFonts w:ascii="Times New Roman" w:hAnsi="Times New Roman" w:cs="Times New Roman"/>
+                <w:sz w:val="24"/>
+                <w:szCs w:val="24"/>
+                <w:lang w:val="ro-RO"/>
+              </w:rPr>
+              <w:t xml:space="preserve">) și </w:t>
+            </w:r>
+            <w:r>
+              <w:rPr>
+                <w:rFonts w:ascii="Times New Roman" w:hAnsi="Times New Roman" w:cs="Times New Roman"/>
+                <w:i/>
+                <w:sz w:val="24"/>
+                <w:szCs w:val="24"/>
+                <w:lang w:val="ro-RO"/>
+              </w:rPr>
+              <w:t>Data.Domain</w:t>
+            </w:r>
+            <w:r>
+              <w:rPr>
+                <w:rFonts w:ascii="Times New Roman" w:hAnsi="Times New Roman" w:cs="Times New Roman"/>
+                <w:sz w:val="24"/>
+                <w:szCs w:val="24"/>
+                <w:lang w:val="ro-RO"/>
+              </w:rPr>
+              <w:t xml:space="preserve"> (unde voi găsi Entitățile și Interfețele pentru operațiile pe care le folosesc);</w:t>
+            </w:r>
+          </w:p>
+          <w:p>
+            <w:pPr>
+              <w:pStyle w:val="ListParagraph"/>
+              <w:numPr>
+                <w:ilvl w:val="0"/>
+                <w:numId w:val="15"/>
+              </w:numPr>
+              <w:spacing w:line="360" w:lineRule="auto"/>
+              <w:jc w:val="both"/>
+              <w:rPr>
+                <w:rFonts w:ascii="Times New Roman" w:hAnsi="Times New Roman" w:cs="Times New Roman"/>
+                <w:b/>
+                <w:sz w:val="24"/>
+                <w:szCs w:val="24"/>
+              </w:rPr>
+            </w:pPr>
+            <w:proofErr w:type="spellStart"/>
+            <w:r>
+              <w:rPr>
+                <w:rFonts w:ascii="Times New Roman" w:hAnsi="Times New Roman" w:cs="Times New Roman"/>
+                <w:b/>
+                <w:sz w:val="24"/>
+                <w:szCs w:val="24"/>
+              </w:rPr>
+              <w:t>Business</w:t>
+            </w:r>
+            <w:r>
+              <w:rPr>
+                <w:rFonts w:ascii="Times New Roman" w:hAnsi="Times New Roman" w:cs="Times New Roman"/>
+                <w:b/>
+                <w:sz w:val="24"/>
+                <w:szCs w:val="24"/>
+              </w:rPr>
+              <w:t>_Logic</w:t>
+            </w:r>
+            <w:r>
+              <w:rPr>
+                <w:rFonts w:ascii="Times New Roman" w:hAnsi="Times New Roman" w:cs="Times New Roman"/>
+                <w:b/>
+                <w:sz w:val="24"/>
+                <w:szCs w:val="24"/>
+              </w:rPr>
+              <w:t>_Layer</w:t>
+            </w:r>
+            <w:proofErr w:type="spellEnd"/>
+            <w:r>
+              <w:rPr>
+                <w:rFonts w:ascii="Times New Roman" w:hAnsi="Times New Roman" w:cs="Times New Roman"/>
+                <w:b/>
+                <w:sz w:val="24"/>
+                <w:szCs w:val="24"/>
+              </w:rPr>
+              <w:t xml:space="preserve"> </w:t>
+            </w:r>
+            <w:proofErr w:type="spellStart"/>
+            <w:r>
+              <w:rPr>
+                <w:rFonts w:ascii="Times New Roman" w:hAnsi="Times New Roman" w:cs="Times New Roman"/>
+                <w:sz w:val="24"/>
+                <w:szCs w:val="24"/>
+              </w:rPr>
+              <w:t>este</w:t>
+            </w:r>
+            <w:proofErr w:type="spellEnd"/>
+            <w:r>
+              <w:rPr>
+                <w:rFonts w:ascii="Times New Roman" w:hAnsi="Times New Roman" w:cs="Times New Roman"/>
+                <w:sz w:val="24"/>
+                <w:szCs w:val="24"/>
+              </w:rPr>
+              <w:t xml:space="preserve"> </w:t>
+            </w:r>
+            <w:proofErr w:type="spellStart"/>
+            <w:r>
+              <w:rPr>
+                <w:rFonts w:ascii="Times New Roman" w:hAnsi="Times New Roman" w:cs="Times New Roman"/>
+                <w:sz w:val="24"/>
+                <w:szCs w:val="24"/>
+              </w:rPr>
+              <w:t>locul</w:t>
+            </w:r>
+            <w:proofErr w:type="spellEnd"/>
+            <w:r>
+              <w:rPr>
+                <w:rFonts w:ascii="Times New Roman" w:hAnsi="Times New Roman" w:cs="Times New Roman"/>
+                <w:sz w:val="24"/>
+                <w:szCs w:val="24"/>
+              </w:rPr>
+              <w:t xml:space="preserve"> </w:t>
+            </w:r>
+            <w:proofErr w:type="spellStart"/>
+            <w:r>
+              <w:rPr>
+                <w:rFonts w:ascii="Times New Roman" w:hAnsi="Times New Roman" w:cs="Times New Roman"/>
+                <w:sz w:val="24"/>
+                <w:szCs w:val="24"/>
+              </w:rPr>
+              <w:t>unde</w:t>
+            </w:r>
+            <w:proofErr w:type="spellEnd"/>
+            <w:r>
+              <w:rPr>
+                <w:rFonts w:ascii="Times New Roman" w:hAnsi="Times New Roman" w:cs="Times New Roman"/>
+                <w:sz w:val="24"/>
+                <w:szCs w:val="24"/>
+              </w:rPr>
+              <w:t xml:space="preserve"> am </w:t>
+            </w:r>
+            <w:proofErr w:type="spellStart"/>
+            <w:r>
+              <w:rPr>
+                <w:rFonts w:ascii="Times New Roman" w:hAnsi="Times New Roman" w:cs="Times New Roman"/>
+                <w:sz w:val="24"/>
+                <w:szCs w:val="24"/>
+              </w:rPr>
+              <w:t>implementat</w:t>
+            </w:r>
+            <w:proofErr w:type="spellEnd"/>
+            <w:r>
+              <w:rPr>
+                <w:rFonts w:ascii="Times New Roman" w:hAnsi="Times New Roman" w:cs="Times New Roman"/>
+                <w:sz w:val="24"/>
+                <w:szCs w:val="24"/>
+              </w:rPr>
+              <w:t xml:space="preserve"> </w:t>
+            </w:r>
+            <w:proofErr w:type="spellStart"/>
+            <w:r>
+              <w:rPr>
+                <w:rFonts w:ascii="Times New Roman" w:hAnsi="Times New Roman" w:cs="Times New Roman"/>
+                <w:sz w:val="24"/>
+                <w:szCs w:val="24"/>
+              </w:rPr>
+              <w:t>logica</w:t>
+            </w:r>
+            <w:proofErr w:type="spellEnd"/>
+            <w:r>
+              <w:rPr>
+                <w:rFonts w:ascii="Times New Roman" w:hAnsi="Times New Roman" w:cs="Times New Roman"/>
+                <w:sz w:val="24"/>
+                <w:szCs w:val="24"/>
+              </w:rPr>
+              <w:t xml:space="preserve"> din </w:t>
+            </w:r>
+            <w:proofErr w:type="spellStart"/>
+            <w:r>
+              <w:rPr>
+                <w:rFonts w:ascii="Times New Roman" w:hAnsi="Times New Roman" w:cs="Times New Roman"/>
+                <w:sz w:val="24"/>
+                <w:szCs w:val="24"/>
+              </w:rPr>
+              <w:t>operațiile</w:t>
+            </w:r>
+            <w:proofErr w:type="spellEnd"/>
+            <w:r>
+              <w:rPr>
+                <w:rFonts w:ascii="Times New Roman" w:hAnsi="Times New Roman" w:cs="Times New Roman"/>
+                <w:sz w:val="24"/>
+                <w:szCs w:val="24"/>
+              </w:rPr>
+              <w:t xml:space="preserve"> </w:t>
+            </w:r>
+            <w:proofErr w:type="spellStart"/>
+            <w:r>
+              <w:rPr>
+                <w:rFonts w:ascii="Times New Roman" w:hAnsi="Times New Roman" w:cs="Times New Roman"/>
+                <w:sz w:val="24"/>
+                <w:szCs w:val="24"/>
+              </w:rPr>
+              <w:t>prezente</w:t>
+            </w:r>
+            <w:proofErr w:type="spellEnd"/>
+            <w:r>
+              <w:rPr>
+                <w:rFonts w:ascii="Times New Roman" w:hAnsi="Times New Roman" w:cs="Times New Roman"/>
+                <w:sz w:val="24"/>
+                <w:szCs w:val="24"/>
+              </w:rPr>
+              <w:t xml:space="preserve"> </w:t>
+            </w:r>
+            <w:proofErr w:type="spellStart"/>
+            <w:r>
+              <w:rPr>
+                <w:rFonts w:ascii="Times New Roman" w:hAnsi="Times New Roman" w:cs="Times New Roman"/>
+                <w:sz w:val="24"/>
+                <w:szCs w:val="24"/>
+              </w:rPr>
+              <w:t>în</w:t>
+            </w:r>
+            <w:proofErr w:type="spellEnd"/>
+            <w:r>
+              <w:rPr>
+                <w:rFonts w:ascii="Times New Roman" w:hAnsi="Times New Roman" w:cs="Times New Roman"/>
+                <w:sz w:val="24"/>
+                <w:szCs w:val="24"/>
+              </w:rPr>
+              <w:t xml:space="preserve"> </w:t>
+            </w:r>
+            <w:proofErr w:type="spellStart"/>
+            <w:r>
+              <w:rPr>
+                <w:rFonts w:ascii="Times New Roman" w:hAnsi="Times New Roman" w:cs="Times New Roman"/>
+                <w:sz w:val="24"/>
+                <w:szCs w:val="24"/>
+              </w:rPr>
+              <w:t>partea</w:t>
+            </w:r>
+            <w:proofErr w:type="spellEnd"/>
+            <w:r>
+              <w:rPr>
+                <w:rFonts w:ascii="Times New Roman" w:hAnsi="Times New Roman" w:cs="Times New Roman"/>
+                <w:sz w:val="24"/>
+                <w:szCs w:val="24"/>
+              </w:rPr>
+              <w:t xml:space="preserve"> de </w:t>
+            </w:r>
+            <w:proofErr w:type="spellStart"/>
+            <w:r>
+              <w:rPr>
+                <w:rFonts w:ascii="Times New Roman" w:hAnsi="Times New Roman" w:cs="Times New Roman"/>
+                <w:i/>
+                <w:sz w:val="24"/>
+                <w:szCs w:val="24"/>
+              </w:rPr>
+              <w:t>Data.Domain</w:t>
+            </w:r>
+            <w:proofErr w:type="spellEnd"/>
+            <w:r>
+              <w:rPr>
+                <w:rFonts w:ascii="Times New Roman" w:hAnsi="Times New Roman" w:cs="Times New Roman"/>
+                <w:sz w:val="24"/>
+                <w:szCs w:val="24"/>
+              </w:rPr>
+              <w:t xml:space="preserve">, </w:t>
+            </w:r>
+            <w:proofErr w:type="spellStart"/>
+            <w:r>
+              <w:rPr>
+                <w:rFonts w:ascii="Times New Roman" w:hAnsi="Times New Roman" w:cs="Times New Roman"/>
+                <w:sz w:val="24"/>
+                <w:szCs w:val="24"/>
+              </w:rPr>
+              <w:t>mai</w:t>
+            </w:r>
+            <w:proofErr w:type="spellEnd"/>
+            <w:r>
+              <w:rPr>
+                <w:rFonts w:ascii="Times New Roman" w:hAnsi="Times New Roman" w:cs="Times New Roman"/>
+                <w:sz w:val="24"/>
+                <w:szCs w:val="24"/>
+              </w:rPr>
+              <w:t xml:space="preserve"> specific </w:t>
+            </w:r>
+            <w:proofErr w:type="spellStart"/>
+            <w:r>
+              <w:rPr>
+                <w:rFonts w:ascii="Times New Roman" w:hAnsi="Times New Roman" w:cs="Times New Roman"/>
+                <w:sz w:val="24"/>
+                <w:szCs w:val="24"/>
+              </w:rPr>
+              <w:t>în</w:t>
+            </w:r>
+            <w:proofErr w:type="spellEnd"/>
+            <w:r>
+              <w:rPr>
+                <w:rFonts w:ascii="Times New Roman" w:hAnsi="Times New Roman" w:cs="Times New Roman"/>
+                <w:sz w:val="24"/>
+                <w:szCs w:val="24"/>
+              </w:rPr>
+              <w:t xml:space="preserve"> </w:t>
+            </w:r>
+            <w:r>
+              <w:rPr>
+                <w:rFonts w:ascii="Times New Roman" w:hAnsi="Times New Roman" w:cs="Times New Roman"/>
+                <w:i/>
+                <w:sz w:val="24"/>
+                <w:szCs w:val="24"/>
+              </w:rPr>
+              <w:t>Interfaces</w:t>
+            </w:r>
+            <w:r>
+              <w:rPr>
+                <w:rFonts w:ascii="Times New Roman" w:hAnsi="Times New Roman" w:cs="Times New Roman"/>
+                <w:sz w:val="24"/>
+                <w:szCs w:val="24"/>
+              </w:rPr>
+              <w:t xml:space="preserve">. </w:t>
+            </w:r>
+            <w:proofErr w:type="spellStart"/>
+            <w:r>
+              <w:rPr>
+                <w:rFonts w:ascii="Times New Roman" w:hAnsi="Times New Roman" w:cs="Times New Roman"/>
+                <w:sz w:val="24"/>
+                <w:szCs w:val="24"/>
+              </w:rPr>
+              <w:t>Aici</w:t>
+            </w:r>
+            <w:proofErr w:type="spellEnd"/>
+            <w:r>
+              <w:rPr>
+                <w:rFonts w:ascii="Times New Roman" w:hAnsi="Times New Roman" w:cs="Times New Roman"/>
+                <w:sz w:val="24"/>
+                <w:szCs w:val="24"/>
+              </w:rPr>
+              <w:t xml:space="preserve"> m-am </w:t>
+            </w:r>
+            <w:proofErr w:type="spellStart"/>
+            <w:r>
+              <w:rPr>
+                <w:rFonts w:ascii="Times New Roman" w:hAnsi="Times New Roman" w:cs="Times New Roman"/>
+                <w:sz w:val="24"/>
+                <w:szCs w:val="24"/>
+              </w:rPr>
+              <w:t>folosit</w:t>
+            </w:r>
+            <w:proofErr w:type="spellEnd"/>
+            <w:r>
+              <w:rPr>
+                <w:rFonts w:ascii="Times New Roman" w:hAnsi="Times New Roman" w:cs="Times New Roman"/>
+                <w:sz w:val="24"/>
+                <w:szCs w:val="24"/>
+              </w:rPr>
+              <w:t xml:space="preserve"> de </w:t>
+            </w:r>
+            <w:proofErr w:type="spellStart"/>
+            <w:r>
+              <w:rPr>
+                <w:rFonts w:ascii="Times New Roman" w:hAnsi="Times New Roman" w:cs="Times New Roman"/>
+                <w:sz w:val="24"/>
+                <w:szCs w:val="24"/>
+              </w:rPr>
+              <w:t>datele</w:t>
+            </w:r>
+            <w:proofErr w:type="spellEnd"/>
+            <w:r>
+              <w:rPr>
+                <w:rFonts w:ascii="Times New Roman" w:hAnsi="Times New Roman" w:cs="Times New Roman"/>
+                <w:sz w:val="24"/>
+                <w:szCs w:val="24"/>
+              </w:rPr>
+              <w:t xml:space="preserve"> din </w:t>
+            </w:r>
+            <w:proofErr w:type="spellStart"/>
+            <w:r>
+              <w:rPr>
+                <w:rFonts w:ascii="Times New Roman" w:hAnsi="Times New Roman" w:cs="Times New Roman"/>
+                <w:i/>
+                <w:sz w:val="24"/>
+                <w:szCs w:val="24"/>
+              </w:rPr>
+              <w:t>Data_Access_Layer</w:t>
+            </w:r>
+            <w:proofErr w:type="spellEnd"/>
+            <w:r>
+              <w:rPr>
+                <w:rFonts w:ascii="Times New Roman" w:hAnsi="Times New Roman" w:cs="Times New Roman"/>
+                <w:sz w:val="24"/>
+                <w:szCs w:val="24"/>
+              </w:rPr>
+              <w:t>;</w:t>
+            </w:r>
+          </w:p>
+          <w:p>
+            <w:pPr>
+              <w:pStyle w:val="ListParagraph"/>
+              <w:numPr>
+                <w:ilvl w:val="0"/>
+                <w:numId w:val="15"/>
+              </w:numPr>
+              <w:spacing w:line="360" w:lineRule="auto"/>
+              <w:jc w:val="both"/>
+              <w:rPr>
+                <w:rFonts w:ascii="Times New Roman" w:hAnsi="Times New Roman" w:cs="Times New Roman"/>
+                <w:sz w:val="24"/>
+                <w:szCs w:val="24"/>
+              </w:rPr>
+            </w:pPr>
+            <w:proofErr w:type="spellStart"/>
+            <w:r>
+              <w:rPr>
+                <w:rFonts w:ascii="Times New Roman" w:hAnsi="Times New Roman" w:cs="Times New Roman"/>
+                <w:b/>
+                <w:sz w:val="24"/>
+                <w:szCs w:val="24"/>
+              </w:rPr>
+              <w:t>Presentation_Layer</w:t>
+            </w:r>
+            <w:proofErr w:type="spellEnd"/>
+            <w:r>
+              <w:rPr>
+                <w:rFonts w:ascii="Times New Roman" w:hAnsi="Times New Roman" w:cs="Times New Roman"/>
+                <w:sz w:val="24"/>
+                <w:szCs w:val="24"/>
+              </w:rPr>
+              <w:t xml:space="preserve"> </w:t>
+            </w:r>
+            <w:proofErr w:type="spellStart"/>
+            <w:r>
+              <w:rPr>
+                <w:rFonts w:ascii="Times New Roman" w:hAnsi="Times New Roman" w:cs="Times New Roman"/>
+                <w:sz w:val="24"/>
+                <w:szCs w:val="24"/>
+              </w:rPr>
+              <w:t>reprezintă</w:t>
+            </w:r>
+            <w:proofErr w:type="spellEnd"/>
+            <w:r>
+              <w:rPr>
+                <w:rFonts w:ascii="Times New Roman" w:hAnsi="Times New Roman" w:cs="Times New Roman"/>
+                <w:sz w:val="24"/>
+                <w:szCs w:val="24"/>
+              </w:rPr>
+              <w:t xml:space="preserve"> </w:t>
+            </w:r>
+            <w:proofErr w:type="spellStart"/>
+            <w:r>
+              <w:rPr>
+                <w:rFonts w:ascii="Times New Roman" w:hAnsi="Times New Roman" w:cs="Times New Roman"/>
+                <w:sz w:val="24"/>
+                <w:szCs w:val="24"/>
+              </w:rPr>
+              <w:t>aplicația</w:t>
+            </w:r>
+            <w:proofErr w:type="spellEnd"/>
+            <w:r>
+              <w:rPr>
+                <w:rFonts w:ascii="Times New Roman" w:hAnsi="Times New Roman" w:cs="Times New Roman"/>
+                <w:sz w:val="24"/>
+                <w:szCs w:val="24"/>
+              </w:rPr>
+              <w:t xml:space="preserve"> web, </w:t>
+            </w:r>
+            <w:proofErr w:type="spellStart"/>
+            <w:r>
+              <w:rPr>
+                <w:rFonts w:ascii="Times New Roman" w:hAnsi="Times New Roman" w:cs="Times New Roman"/>
+                <w:sz w:val="24"/>
+                <w:szCs w:val="24"/>
+              </w:rPr>
+              <w:t>strucurată</w:t>
+            </w:r>
+            <w:proofErr w:type="spellEnd"/>
+            <w:r>
+              <w:rPr>
+                <w:rFonts w:ascii="Times New Roman" w:hAnsi="Times New Roman" w:cs="Times New Roman"/>
+                <w:sz w:val="24"/>
+                <w:szCs w:val="24"/>
+              </w:rPr>
+              <w:t xml:space="preserve"> pe o </w:t>
+            </w:r>
+            <w:proofErr w:type="spellStart"/>
+            <w:r>
+              <w:rPr>
+                <w:rFonts w:ascii="Times New Roman" w:hAnsi="Times New Roman" w:cs="Times New Roman"/>
+                <w:b/>
+                <w:sz w:val="24"/>
+                <w:szCs w:val="24"/>
+              </w:rPr>
+              <w:t>arhitectură</w:t>
+            </w:r>
+            <w:proofErr w:type="spellEnd"/>
+            <w:r>
+              <w:rPr>
+                <w:rFonts w:ascii="Times New Roman" w:hAnsi="Times New Roman" w:cs="Times New Roman"/>
+                <w:sz w:val="24"/>
+                <w:szCs w:val="24"/>
+              </w:rPr>
+              <w:t xml:space="preserve"> de </w:t>
+            </w:r>
+            <w:proofErr w:type="spellStart"/>
+            <w:r>
+              <w:rPr>
+                <w:rFonts w:ascii="Times New Roman" w:hAnsi="Times New Roman" w:cs="Times New Roman"/>
+                <w:sz w:val="24"/>
+                <w:szCs w:val="24"/>
+              </w:rPr>
+              <w:t>tipul</w:t>
+            </w:r>
+            <w:proofErr w:type="spellEnd"/>
+            <w:r>
+              <w:rPr>
+                <w:rFonts w:ascii="Times New Roman" w:hAnsi="Times New Roman" w:cs="Times New Roman"/>
+                <w:sz w:val="24"/>
+                <w:szCs w:val="24"/>
+              </w:rPr>
+              <w:t xml:space="preserve"> </w:t>
+            </w:r>
+            <w:r>
+              <w:rPr>
+                <w:rFonts w:ascii="Times New Roman" w:hAnsi="Times New Roman" w:cs="Times New Roman"/>
+                <w:b/>
+                <w:sz w:val="24"/>
+                <w:szCs w:val="24"/>
+              </w:rPr>
+              <w:t>MVC</w:t>
+            </w:r>
+            <w:r>
+              <w:rPr>
+                <w:rFonts w:ascii="Times New Roman" w:hAnsi="Times New Roman" w:cs="Times New Roman"/>
+                <w:sz w:val="24"/>
+                <w:szCs w:val="24"/>
+              </w:rPr>
+              <w:t xml:space="preserve"> (Model-View-Controller). </w:t>
+            </w:r>
+            <w:proofErr w:type="spellStart"/>
+            <w:r>
+              <w:rPr>
+                <w:rFonts w:ascii="Times New Roman" w:hAnsi="Times New Roman" w:cs="Times New Roman"/>
+                <w:sz w:val="24"/>
+                <w:szCs w:val="24"/>
+              </w:rPr>
+              <w:t>Acest</w:t>
+            </w:r>
+            <w:proofErr w:type="spellEnd"/>
+            <w:r>
+              <w:rPr>
+                <w:rFonts w:ascii="Times New Roman" w:hAnsi="Times New Roman" w:cs="Times New Roman"/>
+                <w:sz w:val="24"/>
+                <w:szCs w:val="24"/>
+              </w:rPr>
+              <w:t xml:space="preserve"> layer </w:t>
+            </w:r>
+            <w:proofErr w:type="spellStart"/>
+            <w:r>
+              <w:rPr>
+                <w:rFonts w:ascii="Times New Roman" w:hAnsi="Times New Roman" w:cs="Times New Roman"/>
+                <w:sz w:val="24"/>
+                <w:szCs w:val="24"/>
+              </w:rPr>
+              <w:t>folose</w:t>
+            </w:r>
+            <w:proofErr w:type="spellEnd"/>
+            <w:r>
+              <w:rPr>
+                <w:rFonts w:ascii="Times New Roman" w:hAnsi="Times New Roman" w:cs="Times New Roman"/>
+                <w:sz w:val="24"/>
+                <w:szCs w:val="24"/>
+                <w:lang w:val="ro-RO"/>
+              </w:rPr>
+              <w:t xml:space="preserve">ște datele din </w:t>
+            </w:r>
+            <w:r>
+              <w:rPr>
+                <w:rFonts w:ascii="Times New Roman" w:hAnsi="Times New Roman" w:cs="Times New Roman"/>
+                <w:i/>
+                <w:sz w:val="24"/>
+                <w:szCs w:val="24"/>
+                <w:lang w:val="ro-RO"/>
+              </w:rPr>
+              <w:t>Business_Logic_Layer</w:t>
+            </w:r>
+            <w:r>
+              <w:rPr>
+                <w:rFonts w:ascii="Times New Roman" w:hAnsi="Times New Roman" w:cs="Times New Roman"/>
+                <w:sz w:val="24"/>
+                <w:szCs w:val="24"/>
+                <w:lang w:val="ro-RO"/>
+              </w:rPr>
+              <w:t>;</w:t>
+            </w:r>
+          </w:p>
+        </w:tc>
+      </w:tr>
+    </w:tbl>
     <w:p>
       <w:pPr>
         <w:spacing w:line="360" w:lineRule="auto"/>
@@ -20292,25 +22192,9 @@
           <w:rFonts w:ascii="Times New Roman" w:hAnsi="Times New Roman" w:cs="Times New Roman"/>
           <w:sz w:val="24"/>
           <w:szCs w:val="24"/>
-        </w:rPr>
-      </w:pPr>
-      <w:r>
-        <w:rPr>
-          <w:rFonts w:ascii="Times New Roman" w:hAnsi="Times New Roman" w:cs="Times New Roman"/>
-          <w:sz w:val="24"/>
-          <w:szCs w:val="24"/>
-          <w:lang w:val="ro-RO"/>
-        </w:rPr>
-        <w:t>În dezvoltarea aplicației am folosit SQL Server Express, și asa va arăta baza de date, în mare</w:t>
-      </w:r>
-      <w:r>
-        <w:rPr>
-          <w:rFonts w:ascii="Times New Roman" w:hAnsi="Times New Roman" w:cs="Times New Roman"/>
-          <w:sz w:val="24"/>
-          <w:szCs w:val="24"/>
-        </w:rPr>
-        <w:t>:</w:t>
-      </w:r>
+          <w:lang w:val="ro-RO"/>
+        </w:rPr>
+      </w:pPr>
     </w:p>
     <w:p>
       <w:pPr>
@@ -20327,62 +22211,17 @@
           <w:rFonts w:ascii="Times New Roman" w:hAnsi="Times New Roman" w:cs="Times New Roman"/>
           <w:sz w:val="24"/>
           <w:szCs w:val="24"/>
-        </w:rPr>
-        <w:t xml:space="preserve">ASP.NET ORM -&gt; </w:t>
-      </w:r>
-      <w:proofErr w:type="spellStart"/>
-      <w:r>
-        <w:rPr>
-          <w:rFonts w:ascii="Times New Roman" w:hAnsi="Times New Roman" w:cs="Times New Roman"/>
-          <w:sz w:val="24"/>
-          <w:szCs w:val="24"/>
-        </w:rPr>
-        <w:t>poza</w:t>
-      </w:r>
-      <w:proofErr w:type="spellEnd"/>
-      <w:r>
-        <w:rPr>
-          <w:rFonts w:ascii="Times New Roman" w:hAnsi="Times New Roman" w:cs="Times New Roman"/>
-          <w:sz w:val="24"/>
-          <w:szCs w:val="24"/>
-        </w:rPr>
-        <w:t xml:space="preserve"> cu </w:t>
-      </w:r>
-      <w:proofErr w:type="spellStart"/>
-      <w:r>
-        <w:rPr>
-          <w:rFonts w:ascii="Times New Roman" w:hAnsi="Times New Roman" w:cs="Times New Roman"/>
-          <w:sz w:val="24"/>
-          <w:szCs w:val="24"/>
-        </w:rPr>
-        <w:t>unele</w:t>
-      </w:r>
-      <w:proofErr w:type="spellEnd"/>
-      <w:r>
-        <w:rPr>
-          <w:rFonts w:ascii="Times New Roman" w:hAnsi="Times New Roman" w:cs="Times New Roman"/>
-          <w:sz w:val="24"/>
-          <w:szCs w:val="24"/>
-        </w:rPr>
-        <w:t xml:space="preserve"> </w:t>
-      </w:r>
-      <w:proofErr w:type="spellStart"/>
-      <w:r>
-        <w:rPr>
-          <w:rFonts w:ascii="Times New Roman" w:hAnsi="Times New Roman" w:cs="Times New Roman"/>
-          <w:sz w:val="24"/>
-          <w:szCs w:val="24"/>
-        </w:rPr>
-        <w:t>tabele</w:t>
-      </w:r>
-      <w:proofErr w:type="spellEnd"/>
-      <w:r>
-        <w:rPr>
-          <w:rFonts w:ascii="Times New Roman" w:hAnsi="Times New Roman" w:cs="Times New Roman"/>
-          <w:sz w:val="24"/>
-          <w:szCs w:val="24"/>
-        </w:rPr>
-        <w:t xml:space="preserve"> (User)</w:t>
+          <w:lang w:val="ro-RO"/>
+        </w:rPr>
+        <w:t>În dezvoltarea aplicației am folosit SQL Server Express, și asa va arăta baza de date, în mare</w:t>
+      </w:r>
+      <w:r>
+        <w:rPr>
+          <w:rFonts w:ascii="Times New Roman" w:hAnsi="Times New Roman" w:cs="Times New Roman"/>
+          <w:sz w:val="24"/>
+          <w:szCs w:val="24"/>
+        </w:rPr>
+        <w:t>:</w:t>
       </w:r>
     </w:p>
     <w:p>
@@ -20393,9 +22232,96 @@
           <w:rFonts w:ascii="Times New Roman" w:hAnsi="Times New Roman" w:cs="Times New Roman"/>
           <w:sz w:val="24"/>
           <w:szCs w:val="24"/>
-          <w:lang w:val="ro-RO"/>
-        </w:rPr>
-      </w:pPr>
+        </w:rPr>
+      </w:pPr>
+      <w:r>
+        <w:rPr>
+          <w:rFonts w:ascii="Times New Roman" w:hAnsi="Times New Roman" w:cs="Times New Roman"/>
+          <w:sz w:val="24"/>
+          <w:szCs w:val="24"/>
+        </w:rPr>
+        <w:t>ASP.NET ORM -&gt;</w:t>
+      </w:r>
+      <w:r>
+        <w:rPr>
+          <w:rFonts w:ascii="Times New Roman" w:hAnsi="Times New Roman" w:cs="Times New Roman"/>
+          <w:sz w:val="24"/>
+          <w:szCs w:val="24"/>
+        </w:rPr>
+        <w:t xml:space="preserve"> </w:t>
+      </w:r>
+      <w:proofErr w:type="spellStart"/>
+      <w:r>
+        <w:rPr>
+          <w:rFonts w:ascii="Times New Roman" w:hAnsi="Times New Roman" w:cs="Times New Roman"/>
+          <w:sz w:val="24"/>
+          <w:szCs w:val="24"/>
+        </w:rPr>
+        <w:t>EntityFramework</w:t>
+      </w:r>
+      <w:proofErr w:type="spellEnd"/>
+      <w:r>
+        <w:rPr>
+          <w:rFonts w:ascii="Times New Roman" w:hAnsi="Times New Roman" w:cs="Times New Roman"/>
+          <w:sz w:val="24"/>
+          <w:szCs w:val="24"/>
+        </w:rPr>
+        <w:t xml:space="preserve"> </w:t>
+      </w:r>
+      <w:proofErr w:type="spellStart"/>
+      <w:r>
+        <w:rPr>
+          <w:rFonts w:ascii="Times New Roman" w:hAnsi="Times New Roman" w:cs="Times New Roman"/>
+          <w:sz w:val="24"/>
+          <w:szCs w:val="24"/>
+        </w:rPr>
+        <w:t>poza</w:t>
+      </w:r>
+      <w:proofErr w:type="spellEnd"/>
+      <w:r>
+        <w:rPr>
+          <w:rFonts w:ascii="Times New Roman" w:hAnsi="Times New Roman" w:cs="Times New Roman"/>
+          <w:sz w:val="24"/>
+          <w:szCs w:val="24"/>
+        </w:rPr>
+        <w:t xml:space="preserve"> cu </w:t>
+      </w:r>
+      <w:proofErr w:type="spellStart"/>
+      <w:r>
+        <w:rPr>
+          <w:rFonts w:ascii="Times New Roman" w:hAnsi="Times New Roman" w:cs="Times New Roman"/>
+          <w:sz w:val="24"/>
+          <w:szCs w:val="24"/>
+        </w:rPr>
+        <w:t>unele</w:t>
+      </w:r>
+      <w:proofErr w:type="spellEnd"/>
+      <w:r>
+        <w:rPr>
+          <w:rFonts w:ascii="Times New Roman" w:hAnsi="Times New Roman" w:cs="Times New Roman"/>
+          <w:sz w:val="24"/>
+          <w:szCs w:val="24"/>
+        </w:rPr>
+        <w:t xml:space="preserve"> </w:t>
+      </w:r>
+      <w:proofErr w:type="spellStart"/>
+      <w:r>
+        <w:rPr>
+          <w:rFonts w:ascii="Times New Roman" w:hAnsi="Times New Roman" w:cs="Times New Roman"/>
+          <w:sz w:val="24"/>
+          <w:szCs w:val="24"/>
+        </w:rPr>
+        <w:t>tabele</w:t>
+      </w:r>
+      <w:proofErr w:type="spellEnd"/>
+      <w:r>
+        <w:rPr>
+          <w:rFonts w:ascii="Times New Roman" w:hAnsi="Times New Roman" w:cs="Times New Roman"/>
+          <w:sz w:val="24"/>
+          <w:szCs w:val="24"/>
+        </w:rPr>
+        <w:t xml:space="preserve"> (User)</w:t>
+      </w:r>
     </w:p>
     <w:p>
       <w:pPr>
@@ -20408,15 +22334,6 @@
           <w:lang w:val="ro-RO"/>
         </w:rPr>
       </w:pPr>
-      <w:r>
-        <w:rPr>
-          <w:rFonts w:ascii="Times New Roman" w:hAnsi="Times New Roman" w:cs="Times New Roman"/>
-          <w:sz w:val="24"/>
-          <w:szCs w:val="24"/>
-          <w:lang w:val="ro-RO"/>
-        </w:rPr>
-        <w:t>Arhitectura -&gt; MVC</w:t>
-      </w:r>
     </w:p>
     <w:p>
       <w:pPr>
@@ -20436,7 +22353,7 @@
           <w:szCs w:val="24"/>
           <w:lang w:val="ro-RO"/>
         </w:rPr>
-        <w:t>Descriu layerele (Onion)</w:t>
+        <w:t>Arhitectura -&gt; MVC</w:t>
       </w:r>
     </w:p>
     <w:p>
@@ -20457,7 +22374,16 @@
           <w:szCs w:val="24"/>
           <w:lang w:val="ro-RO"/>
         </w:rPr>
-        <w:t>Design pattern -&gt; Factory Method</w:t>
+        <w:t>Descriu layerele (Onion)</w:t>
+      </w:r>
+      <w:r>
+        <w:rPr>
+          <w:rFonts w:ascii="Times New Roman" w:hAnsi="Times New Roman" w:cs="Times New Roman"/>
+          <w:sz w:val="24"/>
+          <w:szCs w:val="24"/>
+          <w:lang w:val="ro-RO"/>
+        </w:rPr>
+        <w:t xml:space="preserve">  - pentru ca foile din exterior sa se dezvolte, vor avea nevoie de cele din interior. La noi: interiorul – tier 1 (sau Data_Layer), si cum mergem spre exterior, vom da de Tier2(cxare fol tier1) si tier 3 (care va folosi tier2)</w:t>
       </w:r>
     </w:p>
     <w:p>
@@ -20471,6 +22397,15 @@
           <w:lang w:val="ro-RO"/>
         </w:rPr>
       </w:pPr>
+      <w:r>
+        <w:rPr>
+          <w:rFonts w:ascii="Times New Roman" w:hAnsi="Times New Roman" w:cs="Times New Roman"/>
+          <w:sz w:val="24"/>
+          <w:szCs w:val="24"/>
+          <w:lang w:val="ro-RO"/>
+        </w:rPr>
+        <w:t>Design pattern -&gt; Factory Method</w:t>
+      </w:r>
     </w:p>
     <w:p>
       <w:pPr>
@@ -20483,24 +22418,6 @@
           <w:lang w:val="ro-RO"/>
         </w:rPr>
       </w:pPr>
-      <w:r>
-        <w:rPr>
-          <w:rFonts w:ascii="Times New Roman" w:hAnsi="Times New Roman" w:cs="Times New Roman"/>
-          <w:sz w:val="24"/>
-          <w:szCs w:val="24"/>
-          <w:lang w:val="ro-RO"/>
-        </w:rPr>
-        <w:t>Arhitectura</w:t>
-      </w:r>
-      <w:r>
-        <w:rPr>
-          <w:rFonts w:ascii="Times New Roman" w:hAnsi="Times New Roman" w:cs="Times New Roman"/>
-          <w:sz w:val="24"/>
-          <w:szCs w:val="24"/>
-          <w:lang w:val="ro-RO"/>
-        </w:rPr>
-        <w:t xml:space="preserve"> aplicatiei</w:t>
-      </w:r>
     </w:p>
     <w:p>
       <w:pPr>
@@ -20508,6 +22425,36 @@
         <w:jc w:val="both"/>
         <w:rPr>
           <w:rFonts w:ascii="Times New Roman" w:hAnsi="Times New Roman" w:cs="Times New Roman"/>
+          <w:sz w:val="24"/>
+          <w:szCs w:val="24"/>
+          <w:lang w:val="ro-RO"/>
+        </w:rPr>
+      </w:pPr>
+      <w:r>
+        <w:rPr>
+          <w:rFonts w:ascii="Times New Roman" w:hAnsi="Times New Roman" w:cs="Times New Roman"/>
+          <w:sz w:val="24"/>
+          <w:szCs w:val="24"/>
+          <w:lang w:val="ro-RO"/>
+        </w:rPr>
+        <w:t>Arhitectura</w:t>
+      </w:r>
+      <w:r>
+        <w:rPr>
+          <w:rFonts w:ascii="Times New Roman" w:hAnsi="Times New Roman" w:cs="Times New Roman"/>
+          <w:sz w:val="24"/>
+          <w:szCs w:val="24"/>
+          <w:lang w:val="ro-RO"/>
+        </w:rPr>
+        <w:t xml:space="preserve"> aplicatiei</w:t>
+      </w:r>
+    </w:p>
+    <w:p>
+      <w:pPr>
+        <w:spacing w:line="360" w:lineRule="auto"/>
+        <w:jc w:val="both"/>
+        <w:rPr>
+          <w:rFonts w:ascii="Times New Roman" w:hAnsi="Times New Roman" w:cs="Times New Roman"/>
           <w:b/>
           <w:sz w:val="24"/>
           <w:szCs w:val="24"/>
@@ -20730,17 +22677,7 @@
           <w:szCs w:val="24"/>
           <w:lang w:val="ro-RO"/>
         </w:rPr>
-        <w:t xml:space="preserve">  Ca și Doctor, poți(în mare parte) vedea informațiile despre pacienți și alți doctori, poți adăuga rezultate și prescripții pentru diverși pacienți cu care ai avut de-a face, poți accesa toate </w:t>
-      </w:r>
-      <w:r>
-        <w:rPr>
-          <w:rFonts w:ascii="Times New Roman" w:hAnsi="Times New Roman" w:cs="Times New Roman"/>
-          <w:sz w:val="24"/>
-          <w:szCs w:val="24"/>
-          <w:lang w:val="ro-RO"/>
-        </w:rPr>
-        <w:lastRenderedPageBreak/>
-        <w:t>consultațiile pe care le-ai creat , și, desigur, ca și în cazul Pacienților, vei avea acces la secțiunea de Asistență, unde vei putea pune întrebari sau raspunde.</w:t>
+        <w:t xml:space="preserve">  Ca și Doctor, poți(în mare parte) vedea informațiile despre pacienți și alți doctori, poți adăuga rezultate și prescripții pentru diverși pacienți cu care ai avut de-a face, poți accesa toate consultațiile pe care le-ai creat , și, desigur, ca și în cazul Pacienților, vei avea acces la secțiunea de Asistență, unde vei putea pune întrebari sau raspunde.</w:t>
       </w:r>
     </w:p>
     <w:p>
@@ -20760,6 +22697,7 @@
           <w:szCs w:val="24"/>
           <w:lang w:val="ro-RO"/>
         </w:rPr>
+        <w:lastRenderedPageBreak/>
         <w:t xml:space="preserve">  *Desigur, contul doctorului poate fi accesat de asistentul/asistenta acestuia, deoarece medicul în cauză poate fi ocupat cu alți pacienți în viața reală.</w:t>
       </w:r>
     </w:p>
@@ -22138,7 +24076,7 @@
           <w:lang w:val="ro-RO"/>
         </w:rPr>
       </w:pPr>
-      <w:hyperlink r:id="rId11" w:history="1">
+      <w:hyperlink r:id="rId12" w:history="1">
         <w:r>
           <w:rPr>
             <w:rStyle w:val="Hyperlink"/>
@@ -22172,7 +24110,7 @@
           <w:lang w:val="ro-RO"/>
         </w:rPr>
       </w:pPr>
-      <w:hyperlink r:id="rId12" w:history="1">
+      <w:hyperlink r:id="rId13" w:history="1">
         <w:r>
           <w:rPr>
             <w:rStyle w:val="Hyperlink"/>
@@ -22195,7 +24133,7 @@
           <w:lang w:val="ro-RO"/>
         </w:rPr>
       </w:pPr>
-      <w:hyperlink r:id="rId13" w:history="1">
+      <w:hyperlink r:id="rId14" w:history="1">
         <w:r>
           <w:rPr>
             <w:rStyle w:val="Hyperlink"/>
@@ -22219,7 +24157,7 @@
           <w:lang w:val="ro-RO"/>
         </w:rPr>
       </w:pPr>
-      <w:hyperlink r:id="rId14" w:history="1">
+      <w:hyperlink r:id="rId15" w:history="1">
         <w:r>
           <w:rPr>
             <w:rStyle w:val="Hyperlink"/>
@@ -22236,13 +24174,14 @@
       <w:pPr>
         <w:spacing w:before="30" w:after="0" w:line="360" w:lineRule="auto"/>
         <w:rPr>
+          <w:rStyle w:val="Hyperlink"/>
           <w:rFonts w:ascii="Times New Roman" w:hAnsi="Times New Roman" w:cs="Times New Roman"/>
           <w:sz w:val="28"/>
           <w:szCs w:val="36"/>
           <w:lang w:val="ro-RO"/>
         </w:rPr>
       </w:pPr>
-      <w:hyperlink r:id="rId15" w:history="1">
+      <w:hyperlink r:id="rId16" w:history="1">
         <w:r>
           <w:rPr>
             <w:rStyle w:val="Hyperlink"/>
@@ -22262,18 +24201,30 @@
           <w:rFonts w:ascii="Times New Roman" w:hAnsi="Times New Roman" w:cs="Times New Roman"/>
           <w:sz w:val="28"/>
           <w:szCs w:val="36"/>
-        </w:rPr>
-      </w:pPr>
-    </w:p>
-    <w:p>
-      <w:pPr>
-        <w:spacing w:before="30" w:after="0" w:line="360" w:lineRule="auto"/>
+          <w:lang w:val="ro-RO"/>
+        </w:rPr>
+      </w:pPr>
+      <w:hyperlink r:id="rId17" w:history="1">
+        <w:r>
+          <w:rPr>
+            <w:rStyle w:val="Hyperlink"/>
+            <w:rFonts w:ascii="Times New Roman" w:hAnsi="Times New Roman" w:cs="Times New Roman"/>
+            <w:sz w:val="28"/>
+            <w:szCs w:val="36"/>
+            <w:lang w:val="ro-RO"/>
+          </w:rPr>
+          <w:t>https://en.wikipedia.org/wiki/Multitier_architecture</w:t>
+        </w:r>
+      </w:hyperlink>
+      <w:r>
         <w:rPr>
           <w:rFonts w:ascii="Times New Roman" w:hAnsi="Times New Roman" w:cs="Times New Roman"/>
           <w:sz w:val="28"/>
           <w:szCs w:val="36"/>
-        </w:rPr>
-      </w:pPr>
+          <w:lang w:val="ro-RO"/>
+        </w:rPr>
+        <w:t xml:space="preserve"> </w:t>
+      </w:r>
     </w:p>
     <w:p>
       <w:pPr>
@@ -22282,19 +24233,71 @@
           <w:rFonts w:ascii="Times New Roman" w:hAnsi="Times New Roman" w:cs="Times New Roman"/>
           <w:sz w:val="28"/>
           <w:szCs w:val="36"/>
-        </w:rPr>
-      </w:pPr>
-    </w:p>
-    <w:p>
-      <w:pPr>
-        <w:spacing w:before="30" w:after="0" w:line="360" w:lineRule="auto"/>
+          <w:lang w:val="ro-RO"/>
+        </w:rPr>
+      </w:pPr>
+      <w:hyperlink r:id="rId18" w:history="1">
+        <w:r>
+          <w:rPr>
+            <w:rStyle w:val="Hyperlink"/>
+            <w:rFonts w:ascii="Times New Roman" w:hAnsi="Times New Roman" w:cs="Times New Roman"/>
+            <w:sz w:val="28"/>
+            <w:szCs w:val="36"/>
+            <w:lang w:val="ro-RO"/>
+          </w:rPr>
+          <w:t>https://www.c-sharpcorner.com/article/onion-architecture-in-asp-net-core-mvc/</w:t>
+        </w:r>
+      </w:hyperlink>
+      <w:r>
         <w:rPr>
           <w:rFonts w:ascii="Times New Roman" w:hAnsi="Times New Roman" w:cs="Times New Roman"/>
           <w:sz w:val="28"/>
           <w:szCs w:val="36"/>
-        </w:rPr>
-      </w:pPr>
-      <w:hyperlink r:id="rId16" w:history="1">
+          <w:lang w:val="ro-RO"/>
+        </w:rPr>
+        <w:t xml:space="preserve"> </w:t>
+      </w:r>
+    </w:p>
+    <w:p>
+      <w:pPr>
+        <w:spacing w:before="30" w:after="0" w:line="360" w:lineRule="auto"/>
+        <w:rPr>
+          <w:rFonts w:ascii="Times New Roman" w:hAnsi="Times New Roman" w:cs="Times New Roman"/>
+          <w:sz w:val="28"/>
+          <w:szCs w:val="36"/>
+        </w:rPr>
+      </w:pPr>
+    </w:p>
+    <w:p>
+      <w:pPr>
+        <w:spacing w:before="30" w:after="0" w:line="360" w:lineRule="auto"/>
+        <w:rPr>
+          <w:rFonts w:ascii="Times New Roman" w:hAnsi="Times New Roman" w:cs="Times New Roman"/>
+          <w:sz w:val="28"/>
+          <w:szCs w:val="36"/>
+        </w:rPr>
+      </w:pPr>
+    </w:p>
+    <w:p>
+      <w:pPr>
+        <w:spacing w:before="30" w:after="0" w:line="360" w:lineRule="auto"/>
+        <w:rPr>
+          <w:rFonts w:ascii="Times New Roman" w:hAnsi="Times New Roman" w:cs="Times New Roman"/>
+          <w:sz w:val="28"/>
+          <w:szCs w:val="36"/>
+        </w:rPr>
+      </w:pPr>
+    </w:p>
+    <w:p>
+      <w:pPr>
+        <w:spacing w:before="30" w:after="0" w:line="360" w:lineRule="auto"/>
+        <w:rPr>
+          <w:rFonts w:ascii="Times New Roman" w:hAnsi="Times New Roman" w:cs="Times New Roman"/>
+          <w:sz w:val="28"/>
+          <w:szCs w:val="36"/>
+        </w:rPr>
+      </w:pPr>
+      <w:hyperlink r:id="rId19" w:history="1">
         <w:r>
           <w:rPr>
             <w:rStyle w:val="Hyperlink"/>
@@ -22341,7 +24344,7 @@
           <w:szCs w:val="36"/>
         </w:rPr>
       </w:pPr>
-      <w:hyperlink r:id="rId17" w:history="1">
+      <w:hyperlink r:id="rId20" w:history="1">
         <w:r>
           <w:rPr>
             <w:rStyle w:val="Hyperlink"/>
@@ -22388,7 +24391,7 @@
           <w:szCs w:val="36"/>
         </w:rPr>
       </w:pPr>
-      <w:hyperlink r:id="rId18" w:history="1">
+      <w:hyperlink r:id="rId21" w:history="1">
         <w:r>
           <w:rPr>
             <w:rStyle w:val="Hyperlink"/>
@@ -22435,7 +24438,7 @@
           <w:szCs w:val="36"/>
         </w:rPr>
       </w:pPr>
-      <w:hyperlink r:id="rId19" w:history="1">
+      <w:hyperlink r:id="rId22" w:history="1">
         <w:r>
           <w:rPr>
             <w:rStyle w:val="Hyperlink"/>
@@ -22483,7 +24486,7 @@
           <w:szCs w:val="36"/>
         </w:rPr>
       </w:pPr>
-      <w:hyperlink r:id="rId20" w:history="1">
+      <w:hyperlink r:id="rId23" w:history="1">
         <w:r>
           <w:rPr>
             <w:rStyle w:val="Hyperlink"/>
@@ -23526,9 +25529,9 @@
     </w:lvl>
   </w:abstractNum>
   <w:abstractNum w:abstractNumId="2" w15:restartNumberingAfterBreak="0">
-    <w:nsid w:val="17850699"/>
+    <w:nsid w:val="12EA4B58"/>
     <w:multiLevelType w:val="hybridMultilevel"/>
-    <w:tmpl w:val="9864D394"/>
+    <w:tmpl w:val="77E8A4BE"/>
     <w:lvl w:ilvl="0" w:tplc="04090001">
       <w:start w:val="1"/>
       <w:numFmt w:val="bullet"/>
@@ -23639,6 +25642,119 @@
     </w:lvl>
   </w:abstractNum>
   <w:abstractNum w:abstractNumId="3" w15:restartNumberingAfterBreak="0">
+    <w:nsid w:val="17850699"/>
+    <w:multiLevelType w:val="hybridMultilevel"/>
+    <w:tmpl w:val="9864D394"/>
+    <w:lvl w:ilvl="0" w:tplc="04090001">
+      <w:start w:val="1"/>
+      <w:numFmt w:val="bullet"/>
+      <w:lvlText w:val=""/>
+      <w:lvlJc w:val="left"/>
+      <w:pPr>
+        <w:ind w:left="720" w:hanging="360"/>
+      </w:pPr>
+      <w:rPr>
+        <w:rFonts w:ascii="Symbol" w:hAnsi="Symbol" w:hint="default"/>
+      </w:rPr>
+    </w:lvl>
+    <w:lvl w:ilvl="1" w:tplc="04090003" w:tentative="1">
+      <w:start w:val="1"/>
+      <w:numFmt w:val="bullet"/>
+      <w:lvlText w:val="o"/>
+      <w:lvlJc w:val="left"/>
+      <w:pPr>
+        <w:ind w:left="1440" w:hanging="360"/>
+      </w:pPr>
+      <w:rPr>
+        <w:rFonts w:ascii="Courier New" w:hAnsi="Courier New" w:cs="Courier New" w:hint="default"/>
+      </w:rPr>
+    </w:lvl>
+    <w:lvl w:ilvl="2" w:tplc="04090005" w:tentative="1">
+      <w:start w:val="1"/>
+      <w:numFmt w:val="bullet"/>
+      <w:lvlText w:val=""/>
+      <w:lvlJc w:val="left"/>
+      <w:pPr>
+        <w:ind w:left="2160" w:hanging="360"/>
+      </w:pPr>
+      <w:rPr>
+        <w:rFonts w:ascii="Wingdings" w:hAnsi="Wingdings" w:hint="default"/>
+      </w:rPr>
+    </w:lvl>
+    <w:lvl w:ilvl="3" w:tplc="04090001" w:tentative="1">
+      <w:start w:val="1"/>
+      <w:numFmt w:val="bullet"/>
+      <w:lvlText w:val=""/>
+      <w:lvlJc w:val="left"/>
+      <w:pPr>
+        <w:ind w:left="2880" w:hanging="360"/>
+      </w:pPr>
+      <w:rPr>
+        <w:rFonts w:ascii="Symbol" w:hAnsi="Symbol" w:hint="default"/>
+      </w:rPr>
+    </w:lvl>
+    <w:lvl w:ilvl="4" w:tplc="04090003" w:tentative="1">
+      <w:start w:val="1"/>
+      <w:numFmt w:val="bullet"/>
+      <w:lvlText w:val="o"/>
+      <w:lvlJc w:val="left"/>
+      <w:pPr>
+        <w:ind w:left="3600" w:hanging="360"/>
+      </w:pPr>
+      <w:rPr>
+        <w:rFonts w:ascii="Courier New" w:hAnsi="Courier New" w:cs="Courier New" w:hint="default"/>
+      </w:rPr>
+    </w:lvl>
+    <w:lvl w:ilvl="5" w:tplc="04090005" w:tentative="1">
+      <w:start w:val="1"/>
+      <w:numFmt w:val="bullet"/>
+      <w:lvlText w:val=""/>
+      <w:lvlJc w:val="left"/>
+      <w:pPr>
+        <w:ind w:left="4320" w:hanging="360"/>
+      </w:pPr>
+      <w:rPr>
+        <w:rFonts w:ascii="Wingdings" w:hAnsi="Wingdings" w:hint="default"/>
+      </w:rPr>
+    </w:lvl>
+    <w:lvl w:ilvl="6" w:tplc="04090001" w:tentative="1">
+      <w:start w:val="1"/>
+      <w:numFmt w:val="bullet"/>
+      <w:lvlText w:val=""/>
+      <w:lvlJc w:val="left"/>
+      <w:pPr>
+        <w:ind w:left="5040" w:hanging="360"/>
+      </w:pPr>
+      <w:rPr>
+        <w:rFonts w:ascii="Symbol" w:hAnsi="Symbol" w:hint="default"/>
+      </w:rPr>
+    </w:lvl>
+    <w:lvl w:ilvl="7" w:tplc="04090003" w:tentative="1">
+      <w:start w:val="1"/>
+      <w:numFmt w:val="bullet"/>
+      <w:lvlText w:val="o"/>
+      <w:lvlJc w:val="left"/>
+      <w:pPr>
+        <w:ind w:left="5760" w:hanging="360"/>
+      </w:pPr>
+      <w:rPr>
+        <w:rFonts w:ascii="Courier New" w:hAnsi="Courier New" w:cs="Courier New" w:hint="default"/>
+      </w:rPr>
+    </w:lvl>
+    <w:lvl w:ilvl="8" w:tplc="04090005" w:tentative="1">
+      <w:start w:val="1"/>
+      <w:numFmt w:val="bullet"/>
+      <w:lvlText w:val=""/>
+      <w:lvlJc w:val="left"/>
+      <w:pPr>
+        <w:ind w:left="6480" w:hanging="360"/>
+      </w:pPr>
+      <w:rPr>
+        <w:rFonts w:ascii="Wingdings" w:hAnsi="Wingdings" w:hint="default"/>
+      </w:rPr>
+    </w:lvl>
+  </w:abstractNum>
+  <w:abstractNum w:abstractNumId="4" w15:restartNumberingAfterBreak="0">
     <w:nsid w:val="1CE23604"/>
     <w:multiLevelType w:val="multilevel"/>
     <w:tmpl w:val="0409001F"/>
@@ -23772,7 +25888,7 @@
       </w:pPr>
     </w:lvl>
   </w:abstractNum>
-  <w:abstractNum w:abstractNumId="4" w15:restartNumberingAfterBreak="0">
+  <w:abstractNum w:abstractNumId="5" w15:restartNumberingAfterBreak="0">
     <w:nsid w:val="29001447"/>
     <w:multiLevelType w:val="multilevel"/>
     <w:tmpl w:val="E578E234"/>
@@ -23885,7 +26001,7 @@
       </w:rPr>
     </w:lvl>
   </w:abstractNum>
-  <w:abstractNum w:abstractNumId="5" w15:restartNumberingAfterBreak="0">
+  <w:abstractNum w:abstractNumId="6" w15:restartNumberingAfterBreak="0">
     <w:nsid w:val="2EB9273F"/>
     <w:multiLevelType w:val="multilevel"/>
     <w:tmpl w:val="D78252A0"/>
@@ -23998,7 +26114,7 @@
       </w:rPr>
     </w:lvl>
   </w:abstractNum>
-  <w:abstractNum w:abstractNumId="6" w15:restartNumberingAfterBreak="0">
+  <w:abstractNum w:abstractNumId="7" w15:restartNumberingAfterBreak="0">
     <w:nsid w:val="39250732"/>
     <w:multiLevelType w:val="multilevel"/>
     <w:tmpl w:val="C81EA744"/>
@@ -24111,7 +26227,7 @@
       </w:rPr>
     </w:lvl>
   </w:abstractNum>
-  <w:abstractNum w:abstractNumId="7" w15:restartNumberingAfterBreak="0">
+  <w:abstractNum w:abstractNumId="8" w15:restartNumberingAfterBreak="0">
     <w:nsid w:val="3A4F3626"/>
     <w:multiLevelType w:val="multilevel"/>
     <w:tmpl w:val="0409001F"/>
@@ -24277,7 +26393,7 @@
       </w:rPr>
     </w:lvl>
   </w:abstractNum>
-  <w:abstractNum w:abstractNumId="8" w15:restartNumberingAfterBreak="0">
+  <w:abstractNum w:abstractNumId="9" w15:restartNumberingAfterBreak="0">
     <w:nsid w:val="5AFB0E1B"/>
     <w:multiLevelType w:val="hybridMultilevel"/>
     <w:tmpl w:val="B8B207F4"/>
@@ -24390,7 +26506,7 @@
       </w:rPr>
     </w:lvl>
   </w:abstractNum>
-  <w:abstractNum w:abstractNumId="9" w15:restartNumberingAfterBreak="0">
+  <w:abstractNum w:abstractNumId="10" w15:restartNumberingAfterBreak="0">
     <w:nsid w:val="612804B9"/>
     <w:multiLevelType w:val="hybridMultilevel"/>
     <w:tmpl w:val="C30058B0"/>
@@ -24503,7 +26619,7 @@
       </w:rPr>
     </w:lvl>
   </w:abstractNum>
-  <w:abstractNum w:abstractNumId="10" w15:restartNumberingAfterBreak="0">
+  <w:abstractNum w:abstractNumId="11" w15:restartNumberingAfterBreak="0">
     <w:nsid w:val="6D466538"/>
     <w:multiLevelType w:val="multilevel"/>
     <w:tmpl w:val="C84C81AE"/>
@@ -24619,7 +26735,7 @@
       </w:rPr>
     </w:lvl>
   </w:abstractNum>
-  <w:abstractNum w:abstractNumId="11" w15:restartNumberingAfterBreak="0">
+  <w:abstractNum w:abstractNumId="12" w15:restartNumberingAfterBreak="0">
     <w:nsid w:val="78162D15"/>
     <w:multiLevelType w:val="hybridMultilevel"/>
     <w:tmpl w:val="66D21C3C"/>
@@ -24732,7 +26848,7 @@
       </w:rPr>
     </w:lvl>
   </w:abstractNum>
-  <w:abstractNum w:abstractNumId="12" w15:restartNumberingAfterBreak="0">
+  <w:abstractNum w:abstractNumId="13" w15:restartNumberingAfterBreak="0">
     <w:nsid w:val="78906CFF"/>
     <w:multiLevelType w:val="hybridMultilevel"/>
     <w:tmpl w:val="74EC168C"/>
@@ -24845,7 +26961,7 @@
       </w:rPr>
     </w:lvl>
   </w:abstractNum>
-  <w:abstractNum w:abstractNumId="13" w15:restartNumberingAfterBreak="0">
+  <w:abstractNum w:abstractNumId="14" w15:restartNumberingAfterBreak="0">
     <w:nsid w:val="7E9E492E"/>
     <w:multiLevelType w:val="multilevel"/>
     <w:tmpl w:val="CF3A7010"/>
@@ -24968,40 +27084,43 @@
     <w:abstractNumId w:val="1"/>
   </w:num>
   <w:num w:numId="3">
+    <w:abstractNumId w:val="7"/>
+  </w:num>
+  <w:num w:numId="4">
+    <w:abstractNumId w:val="11"/>
+  </w:num>
+  <w:num w:numId="5">
+    <w:abstractNumId w:val="4"/>
+  </w:num>
+  <w:num w:numId="6">
+    <w:abstractNumId w:val="8"/>
+  </w:num>
+  <w:num w:numId="7">
     <w:abstractNumId w:val="6"/>
   </w:num>
-  <w:num w:numId="4">
+  <w:num w:numId="8">
+    <w:abstractNumId w:val="12"/>
+  </w:num>
+  <w:num w:numId="9">
+    <w:abstractNumId w:val="14"/>
+  </w:num>
+  <w:num w:numId="10">
+    <w:abstractNumId w:val="5"/>
+  </w:num>
+  <w:num w:numId="11">
     <w:abstractNumId w:val="10"/>
   </w:num>
-  <w:num w:numId="5">
+  <w:num w:numId="12">
     <w:abstractNumId w:val="3"/>
   </w:num>
-  <w:num w:numId="6">
-    <w:abstractNumId w:val="7"/>
-  </w:num>
-  <w:num w:numId="7">
-    <w:abstractNumId w:val="5"/>
-  </w:num>
-  <w:num w:numId="8">
-    <w:abstractNumId w:val="11"/>
-  </w:num>
-  <w:num w:numId="9">
+  <w:num w:numId="13">
     <w:abstractNumId w:val="13"/>
   </w:num>
-  <w:num w:numId="10">
-    <w:abstractNumId w:val="4"/>
-  </w:num>
-  <w:num w:numId="11">
+  <w:num w:numId="14">
     <w:abstractNumId w:val="9"/>
   </w:num>
-  <w:num w:numId="12">
+  <w:num w:numId="15">
     <w:abstractNumId w:val="2"/>
-  </w:num>
-  <w:num w:numId="13">
-    <w:abstractNumId w:val="12"/>
-  </w:num>
-  <w:num w:numId="14">
-    <w:abstractNumId w:val="8"/>
   </w:num>
   <w:numIdMacAtCleanup w:val="6"/>
 </w:numbering>
@@ -25484,6 +27603,7 @@
   <w:style w:type="character" w:default="1" w:styleId="DefaultParagraphFont">
     <w:name w:val="Default Paragraph Font"/>
     <w:uiPriority w:val="1"/>
+    <w:semiHidden/>
     <w:unhideWhenUsed/>
   </w:style>
   <w:style w:type="table" w:default="1" w:styleId="TableNormal">
@@ -25722,6 +27842,25 @@
       <w:sz w:val="18"/>
       <w:szCs w:val="18"/>
     </w:rPr>
+  </w:style>
+  <w:style w:type="table" w:styleId="TableGrid">
+    <w:name w:val="Table Grid"/>
+    <w:basedOn w:val="TableNormal"/>
+    <w:uiPriority w:val="39"/>
+    <w:rsid w:val="00165A9C"/>
+    <w:pPr>
+      <w:spacing w:after="0" w:line="240" w:lineRule="auto"/>
+    </w:pPr>
+    <w:tblPr>
+      <w:tblBorders>
+        <w:top w:val="single" w:sz="4" w:space="0" w:color="auto"/>
+        <w:left w:val="single" w:sz="4" w:space="0" w:color="auto"/>
+        <w:bottom w:val="single" w:sz="4" w:space="0" w:color="auto"/>
+        <w:right w:val="single" w:sz="4" w:space="0" w:color="auto"/>
+        <w:insideH w:val="single" w:sz="4" w:space="0" w:color="auto"/>
+        <w:insideV w:val="single" w:sz="4" w:space="0" w:color="auto"/>
+      </w:tblBorders>
+    </w:tblPr>
   </w:style>
 </w:styles>
 </file>
@@ -26026,7 +28165,7 @@
 </file>
 
 <file path=customXml/itemProps1.xml><?xml version="1.0" encoding="utf-8"?>
-<ds:datastoreItem xmlns:ds="http://schemas.openxmlformats.org/officeDocument/2006/customXml" ds:itemID="{A179E54C-ABBE-4C3B-83F7-6F4B534495DB}">
+<ds:datastoreItem xmlns:ds="http://schemas.openxmlformats.org/officeDocument/2006/customXml" ds:itemID="{DF42C6EE-2B4D-4056-8F12-2DAE4878774D}">
   <ds:schemaRefs>
     <ds:schemaRef ds:uri="http://schemas.openxmlformats.org/officeDocument/2006/bibliography"/>
   </ds:schemaRefs>

</xml_diff>

<commit_message>
Documentation -> Data_Layer (ORM)
</commit_message>
<xml_diff>
--- a/Documentatie/Licenta.docx
+++ b/Documentatie/Licenta.docx
@@ -15955,6 +15955,7 @@
         </w:rPr>
       </w:pPr>
       <w:bookmarkStart w:id="17" w:name="_Ref517264381"/>
+      <w:bookmarkStart w:id="18" w:name="_Ref517282251"/>
       <w:r>
         <w:rPr>
           <w:rFonts w:ascii="Times New Roman" w:hAnsi="Times New Roman" w:cs="Times New Roman"/>
@@ -16123,6 +16124,7 @@
         </w:rPr>
         <w:t>Tabele</w:t>
       </w:r>
+      <w:bookmarkEnd w:id="18"/>
       <w:proofErr w:type="spellEnd"/>
     </w:p>
     <w:p>
@@ -21348,8 +21350,6 @@
               </w:rPr>
               <w:t xml:space="preserve"> </w:t>
             </w:r>
-            <w:bookmarkStart w:id="18" w:name="_GoBack"/>
-            <w:bookmarkEnd w:id="18"/>
             <w:proofErr w:type="spellStart"/>
             <w:r>
               <w:rPr>
@@ -22174,6 +22174,165 @@
     </w:p>
     <w:p>
       <w:pPr>
+        <w:keepNext/>
+        <w:spacing w:line="360" w:lineRule="auto"/>
+        <w:jc w:val="center"/>
+      </w:pPr>
+      <w:r>
+        <w:rPr>
+          <w:rFonts w:ascii="Times New Roman" w:hAnsi="Times New Roman" w:cs="Times New Roman"/>
+          <w:b/>
+          <w:iCs/>
+          <w:noProof/>
+          <w:color w:val="44546A" w:themeColor="text2"/>
+          <w:sz w:val="24"/>
+          <w:szCs w:val="24"/>
+        </w:rPr>
+        <w:lastRenderedPageBreak/>
+        <w:drawing>
+          <wp:inline distT="0" distB="0" distL="0" distR="0" wp14:anchorId="6987F6F8" wp14:editId="42D31B46">
+            <wp:extent cx="5064455" cy="3005667"/>
+            <wp:effectExtent l="0" t="0" r="3175" b="0"/>
+            <wp:docPr id="7" name="Picture 7"/>
+            <wp:cNvGraphicFramePr>
+              <a:graphicFrameLocks xmlns:a="http://schemas.openxmlformats.org/drawingml/2006/main" noChangeAspect="1"/>
+            </wp:cNvGraphicFramePr>
+            <a:graphic xmlns:a="http://schemas.openxmlformats.org/drawingml/2006/main">
+              <a:graphicData uri="http://schemas.openxmlformats.org/drawingml/2006/picture">
+                <pic:pic xmlns:pic="http://schemas.openxmlformats.org/drawingml/2006/picture">
+                  <pic:nvPicPr>
+                    <pic:cNvPr id="7" name="DB_SQL.png"/>
+                    <pic:cNvPicPr/>
+                  </pic:nvPicPr>
+                  <pic:blipFill>
+                    <a:blip r:embed="rId12" cstate="print">
+                      <a:extLst>
+                        <a:ext uri="{28A0092B-C50C-407E-A947-70E740481C1C}">
+                          <a14:useLocalDpi xmlns:a14="http://schemas.microsoft.com/office/drawing/2010/main" val="0"/>
+                        </a:ext>
+                      </a:extLst>
+                    </a:blip>
+                    <a:stretch>
+                      <a:fillRect/>
+                    </a:stretch>
+                  </pic:blipFill>
+                  <pic:spPr>
+                    <a:xfrm>
+                      <a:off x="0" y="0"/>
+                      <a:ext cx="5064455" cy="3005667"/>
+                    </a:xfrm>
+                    <a:prstGeom prst="rect">
+                      <a:avLst/>
+                    </a:prstGeom>
+                  </pic:spPr>
+                </pic:pic>
+              </a:graphicData>
+            </a:graphic>
+          </wp:inline>
+        </w:drawing>
+      </w:r>
+    </w:p>
+    <w:p>
+      <w:pPr>
+        <w:pStyle w:val="Caption"/>
+        <w:jc w:val="center"/>
+        <w:rPr>
+          <w:rFonts w:ascii="Times New Roman" w:hAnsi="Times New Roman" w:cs="Times New Roman"/>
+          <w:b/>
+          <w:iCs w:val="0"/>
+          <w:sz w:val="20"/>
+          <w:szCs w:val="20"/>
+        </w:rPr>
+      </w:pPr>
+      <w:bookmarkStart w:id="19" w:name="_Ref517284617"/>
+      <w:r>
+        <w:rPr>
+          <w:rFonts w:ascii="Times New Roman" w:hAnsi="Times New Roman" w:cs="Times New Roman"/>
+          <w:b/>
+          <w:sz w:val="20"/>
+          <w:szCs w:val="20"/>
+        </w:rPr>
+        <w:t xml:space="preserve">Fig. </w:t>
+      </w:r>
+      <w:r>
+        <w:rPr>
+          <w:rFonts w:ascii="Times New Roman" w:hAnsi="Times New Roman" w:cs="Times New Roman"/>
+          <w:b/>
+          <w:sz w:val="20"/>
+          <w:szCs w:val="20"/>
+        </w:rPr>
+        <w:fldChar w:fldCharType="begin"/>
+      </w:r>
+      <w:r>
+        <w:rPr>
+          <w:rFonts w:ascii="Times New Roman" w:hAnsi="Times New Roman" w:cs="Times New Roman"/>
+          <w:b/>
+          <w:sz w:val="20"/>
+          <w:szCs w:val="20"/>
+        </w:rPr>
+        <w:instrText xml:space="preserve"> SEQ Fig. \* ARABIC </w:instrText>
+      </w:r>
+      <w:r>
+        <w:rPr>
+          <w:rFonts w:ascii="Times New Roman" w:hAnsi="Times New Roman" w:cs="Times New Roman"/>
+          <w:b/>
+          <w:sz w:val="20"/>
+          <w:szCs w:val="20"/>
+        </w:rPr>
+        <w:fldChar w:fldCharType="separate"/>
+      </w:r>
+      <w:r>
+        <w:rPr>
+          <w:rFonts w:ascii="Times New Roman" w:hAnsi="Times New Roman" w:cs="Times New Roman"/>
+          <w:b/>
+          <w:noProof/>
+          <w:sz w:val="20"/>
+          <w:szCs w:val="20"/>
+        </w:rPr>
+        <w:t>3</w:t>
+      </w:r>
+      <w:r>
+        <w:rPr>
+          <w:rFonts w:ascii="Times New Roman" w:hAnsi="Times New Roman" w:cs="Times New Roman"/>
+          <w:b/>
+          <w:sz w:val="20"/>
+          <w:szCs w:val="20"/>
+        </w:rPr>
+        <w:fldChar w:fldCharType="end"/>
+      </w:r>
+      <w:bookmarkEnd w:id="19"/>
+      <w:r>
+        <w:rPr>
+          <w:rFonts w:ascii="Times New Roman" w:hAnsi="Times New Roman" w:cs="Times New Roman"/>
+          <w:i w:val="0"/>
+          <w:sz w:val="20"/>
+          <w:szCs w:val="20"/>
+        </w:rPr>
+        <w:t xml:space="preserve"> </w:t>
+      </w:r>
+      <w:proofErr w:type="spellStart"/>
+      <w:r>
+        <w:rPr>
+          <w:rFonts w:ascii="Times New Roman" w:hAnsi="Times New Roman" w:cs="Times New Roman"/>
+          <w:i w:val="0"/>
+          <w:sz w:val="20"/>
+          <w:szCs w:val="20"/>
+        </w:rPr>
+        <w:t>Baza</w:t>
+      </w:r>
+      <w:proofErr w:type="spellEnd"/>
+      <w:r>
+        <w:rPr>
+          <w:rFonts w:ascii="Times New Roman" w:hAnsi="Times New Roman" w:cs="Times New Roman"/>
+          <w:i w:val="0"/>
+          <w:sz w:val="20"/>
+          <w:szCs w:val="20"/>
+        </w:rPr>
+        <w:t xml:space="preserve"> de Date – SQL Server</w:t>
+      </w:r>
+    </w:p>
+    <w:p>
+      <w:pPr>
         <w:spacing w:line="360" w:lineRule="auto"/>
         <w:jc w:val="both"/>
         <w:rPr>
@@ -22183,6 +22342,204 @@
           <w:lang w:val="ro-RO"/>
         </w:rPr>
       </w:pPr>
+      <w:r>
+        <w:rPr>
+          <w:rFonts w:ascii="Times New Roman" w:hAnsi="Times New Roman" w:cs="Times New Roman"/>
+          <w:sz w:val="24"/>
+          <w:szCs w:val="24"/>
+          <w:lang w:val="ro-RO"/>
+        </w:rPr>
+        <w:t xml:space="preserve">  În aplicați</w:t>
+      </w:r>
+      <w:r>
+        <w:rPr>
+          <w:rFonts w:ascii="Times New Roman" w:hAnsi="Times New Roman" w:cs="Times New Roman"/>
+          <w:sz w:val="24"/>
+          <w:szCs w:val="24"/>
+          <w:lang w:val="ro-RO"/>
+        </w:rPr>
+        <w:t xml:space="preserve">e </w:t>
+      </w:r>
+      <w:r>
+        <w:rPr>
+          <w:rFonts w:ascii="Times New Roman" w:hAnsi="Times New Roman" w:cs="Times New Roman"/>
+          <w:sz w:val="24"/>
+          <w:szCs w:val="24"/>
+          <w:lang w:val="ro-RO"/>
+        </w:rPr>
+        <w:t>există 2 baze de date separate</w:t>
+      </w:r>
+      <w:r>
+        <w:rPr>
+          <w:rFonts w:ascii="Times New Roman" w:hAnsi="Times New Roman" w:cs="Times New Roman"/>
+          <w:sz w:val="24"/>
+          <w:szCs w:val="24"/>
+        </w:rPr>
+        <w:t xml:space="preserve">: una </w:t>
+      </w:r>
+      <w:r>
+        <w:rPr>
+          <w:rFonts w:ascii="Times New Roman" w:hAnsi="Times New Roman" w:cs="Times New Roman"/>
+          <w:sz w:val="24"/>
+          <w:szCs w:val="24"/>
+          <w:lang w:val="ro-RO"/>
+        </w:rPr>
+        <w:t xml:space="preserve">în care am Utilizatorii, </w:t>
+      </w:r>
+      <w:r>
+        <w:rPr>
+          <w:rFonts w:ascii="Times New Roman" w:hAnsi="Times New Roman" w:cs="Times New Roman"/>
+          <w:sz w:val="24"/>
+          <w:szCs w:val="24"/>
+          <w:lang w:val="ro-RO"/>
+        </w:rPr>
+        <w:t>R</w:t>
+      </w:r>
+      <w:r>
+        <w:rPr>
+          <w:rFonts w:ascii="Times New Roman" w:hAnsi="Times New Roman" w:cs="Times New Roman"/>
+          <w:sz w:val="24"/>
+          <w:szCs w:val="24"/>
+          <w:lang w:val="ro-RO"/>
+        </w:rPr>
+        <w:t xml:space="preserve">olurile și relația dintre aceste 2 tabele, denumită </w:t>
+      </w:r>
+      <w:r>
+        <w:rPr>
+          <w:rFonts w:ascii="Times New Roman" w:hAnsi="Times New Roman" w:cs="Times New Roman"/>
+          <w:b/>
+          <w:sz w:val="24"/>
+          <w:szCs w:val="24"/>
+          <w:lang w:val="ro-RO"/>
+        </w:rPr>
+        <w:t>Mediarch.Development</w:t>
+      </w:r>
+      <w:r>
+        <w:rPr>
+          <w:rFonts w:ascii="Times New Roman" w:hAnsi="Times New Roman" w:cs="Times New Roman"/>
+          <w:b/>
+          <w:sz w:val="24"/>
+          <w:szCs w:val="24"/>
+          <w:lang w:val="ro-RO"/>
+        </w:rPr>
+        <w:t>Users</w:t>
+      </w:r>
+      <w:r>
+        <w:rPr>
+          <w:rFonts w:ascii="Times New Roman" w:hAnsi="Times New Roman" w:cs="Times New Roman"/>
+          <w:sz w:val="24"/>
+          <w:szCs w:val="24"/>
+          <w:lang w:val="ro-RO"/>
+        </w:rPr>
+        <w:t xml:space="preserve">, și alta în care se găsesc înmtrebarile, răspunsurile, medicamentele și consultațiile, cu numele </w:t>
+      </w:r>
+      <w:r>
+        <w:rPr>
+          <w:rFonts w:ascii="Times New Roman" w:hAnsi="Times New Roman" w:cs="Times New Roman"/>
+          <w:b/>
+          <w:sz w:val="24"/>
+          <w:szCs w:val="24"/>
+          <w:lang w:val="ro-RO"/>
+        </w:rPr>
+        <w:t>Mediarch.Development</w:t>
+      </w:r>
+      <w:r>
+        <w:rPr>
+          <w:rFonts w:ascii="Times New Roman" w:hAnsi="Times New Roman" w:cs="Times New Roman"/>
+          <w:sz w:val="24"/>
+          <w:szCs w:val="24"/>
+          <w:lang w:val="ro-RO"/>
+        </w:rPr>
+        <w:t xml:space="preserve"> (</w:t>
+      </w:r>
+      <w:r>
+        <w:rPr>
+          <w:rFonts w:ascii="Times New Roman" w:hAnsi="Times New Roman" w:cs="Times New Roman"/>
+          <w:sz w:val="24"/>
+          <w:szCs w:val="24"/>
+          <w:lang w:val="ro-RO"/>
+        </w:rPr>
+        <w:fldChar w:fldCharType="begin"/>
+      </w:r>
+      <w:r>
+        <w:rPr>
+          <w:rFonts w:ascii="Times New Roman" w:hAnsi="Times New Roman" w:cs="Times New Roman"/>
+          <w:sz w:val="24"/>
+          <w:szCs w:val="24"/>
+          <w:lang w:val="ro-RO"/>
+        </w:rPr>
+        <w:instrText xml:space="preserve"> REF _Ref517284617 \h </w:instrText>
+      </w:r>
+      <w:r>
+        <w:rPr>
+          <w:rFonts w:ascii="Times New Roman" w:hAnsi="Times New Roman" w:cs="Times New Roman"/>
+          <w:sz w:val="24"/>
+          <w:szCs w:val="24"/>
+          <w:lang w:val="ro-RO"/>
+        </w:rPr>
+      </w:r>
+      <w:r>
+        <w:rPr>
+          <w:rFonts w:ascii="Times New Roman" w:hAnsi="Times New Roman" w:cs="Times New Roman"/>
+          <w:sz w:val="24"/>
+          <w:szCs w:val="24"/>
+          <w:lang w:val="ro-RO"/>
+        </w:rPr>
+        <w:instrText xml:space="preserve"> \* MERGEFORMAT </w:instrText>
+      </w:r>
+      <w:r>
+        <w:rPr>
+          <w:rFonts w:ascii="Times New Roman" w:hAnsi="Times New Roman" w:cs="Times New Roman"/>
+          <w:sz w:val="24"/>
+          <w:szCs w:val="24"/>
+          <w:lang w:val="ro-RO"/>
+        </w:rPr>
+        <w:fldChar w:fldCharType="separate"/>
+      </w:r>
+      <w:r>
+        <w:rPr>
+          <w:rFonts w:ascii="Times New Roman" w:hAnsi="Times New Roman" w:cs="Times New Roman"/>
+          <w:sz w:val="20"/>
+          <w:szCs w:val="20"/>
+        </w:rPr>
+        <w:t xml:space="preserve">Fig. </w:t>
+      </w:r>
+      <w:r>
+        <w:rPr>
+          <w:rFonts w:ascii="Times New Roman" w:hAnsi="Times New Roman" w:cs="Times New Roman"/>
+          <w:noProof/>
+          <w:sz w:val="20"/>
+          <w:szCs w:val="20"/>
+        </w:rPr>
+        <w:t>3</w:t>
+      </w:r>
+      <w:r>
+        <w:rPr>
+          <w:rFonts w:ascii="Times New Roman" w:hAnsi="Times New Roman" w:cs="Times New Roman"/>
+          <w:sz w:val="24"/>
+          <w:szCs w:val="24"/>
+          <w:lang w:val="ro-RO"/>
+        </w:rPr>
+        <w:fldChar w:fldCharType="end"/>
+      </w:r>
+      <w:r>
+        <w:rPr>
+          <w:rFonts w:ascii="Times New Roman" w:hAnsi="Times New Roman" w:cs="Times New Roman"/>
+          <w:sz w:val="24"/>
+          <w:szCs w:val="24"/>
+          <w:lang w:val="ro-RO"/>
+        </w:rPr>
+        <w:t>)</w:t>
+      </w:r>
+      <w:r>
+        <w:rPr>
+          <w:rFonts w:ascii="Times New Roman" w:hAnsi="Times New Roman" w:cs="Times New Roman"/>
+          <w:sz w:val="24"/>
+          <w:szCs w:val="24"/>
+          <w:lang w:val="ro-RO"/>
+        </w:rPr>
+        <w:t>.</w:t>
+      </w:r>
     </w:p>
     <w:p>
       <w:pPr>
@@ -22195,7 +22552,766 @@
           <w:lang w:val="ro-RO"/>
         </w:rPr>
       </w:pPr>
-    </w:p>
+      <w:r>
+        <w:rPr>
+          <w:rFonts w:ascii="Times New Roman" w:hAnsi="Times New Roman" w:cs="Times New Roman"/>
+          <w:sz w:val="24"/>
+          <w:szCs w:val="24"/>
+          <w:lang w:val="ro-RO"/>
+        </w:rPr>
+        <w:t xml:space="preserve">  </w:t>
+      </w:r>
+      <w:r>
+        <w:rPr>
+          <w:rFonts w:ascii="Times New Roman" w:hAnsi="Times New Roman" w:cs="Times New Roman"/>
+          <w:sz w:val="24"/>
+          <w:szCs w:val="24"/>
+          <w:lang w:val="ro-RO"/>
+        </w:rPr>
+        <w:t xml:space="preserve">După cum am spus, </w:t>
+      </w:r>
+      <w:r>
+        <w:rPr>
+          <w:rFonts w:ascii="Times New Roman" w:hAnsi="Times New Roman" w:cs="Times New Roman"/>
+          <w:i/>
+          <w:sz w:val="24"/>
+          <w:szCs w:val="24"/>
+          <w:lang w:val="ro-RO"/>
+        </w:rPr>
+        <w:t xml:space="preserve">Data_Access_Layer </w:t>
+      </w:r>
+      <w:r>
+        <w:rPr>
+          <w:rFonts w:ascii="Times New Roman" w:hAnsi="Times New Roman" w:cs="Times New Roman"/>
+          <w:sz w:val="24"/>
+          <w:szCs w:val="24"/>
+          <w:lang w:val="ro-RO"/>
+        </w:rPr>
+        <w:t xml:space="preserve">este </w:t>
+      </w:r>
+      <w:r>
+        <w:rPr>
+          <w:rFonts w:ascii="Times New Roman" w:hAnsi="Times New Roman" w:cs="Times New Roman"/>
+          <w:sz w:val="24"/>
+          <w:szCs w:val="24"/>
+          <w:lang w:val="ro-RO"/>
+        </w:rPr>
+        <w:t>constituit</w:t>
+      </w:r>
+      <w:r>
+        <w:rPr>
+          <w:rFonts w:ascii="Times New Roman" w:hAnsi="Times New Roman" w:cs="Times New Roman"/>
+          <w:sz w:val="24"/>
+          <w:szCs w:val="24"/>
+          <w:lang w:val="ro-RO"/>
+        </w:rPr>
+        <w:t xml:space="preserve"> din Entitățile aplicației și legătura cu Baza de Date.</w:t>
+      </w:r>
+      <w:r>
+        <w:rPr>
+          <w:rFonts w:ascii="Times New Roman" w:hAnsi="Times New Roman" w:cs="Times New Roman"/>
+          <w:sz w:val="24"/>
+          <w:szCs w:val="24"/>
+          <w:lang w:val="ro-RO"/>
+        </w:rPr>
+        <w:t xml:space="preserve"> </w:t>
+      </w:r>
+      <w:r>
+        <w:rPr>
+          <w:rFonts w:ascii="Times New Roman" w:hAnsi="Times New Roman" w:cs="Times New Roman"/>
+          <w:sz w:val="24"/>
+          <w:szCs w:val="24"/>
+          <w:lang w:val="ro-RO"/>
+        </w:rPr>
+        <w:t>Entitățile aplicației sunt</w:t>
+      </w:r>
+      <w:r>
+        <w:rPr>
+          <w:rFonts w:ascii="Times New Roman" w:hAnsi="Times New Roman" w:cs="Times New Roman"/>
+          <w:sz w:val="24"/>
+          <w:szCs w:val="24"/>
+        </w:rPr>
+        <w:t>:</w:t>
+      </w:r>
+    </w:p>
+    <w:tbl>
+      <w:tblPr>
+        <w:tblStyle w:val="TableGrid"/>
+        <w:tblW w:w="9175" w:type="dxa"/>
+        <w:jc w:val="center"/>
+        <w:tblBorders>
+          <w:top w:val="none" w:sz="0" w:space="0" w:color="auto"/>
+          <w:left w:val="none" w:sz="0" w:space="0" w:color="auto"/>
+          <w:bottom w:val="none" w:sz="0" w:space="0" w:color="auto"/>
+          <w:right w:val="none" w:sz="0" w:space="0" w:color="auto"/>
+          <w:insideH w:val="none" w:sz="0" w:space="0" w:color="auto"/>
+          <w:insideV w:val="none" w:sz="0" w:space="0" w:color="auto"/>
+        </w:tblBorders>
+        <w:tblLook w:val="04A0" w:firstRow="1" w:lastRow="0" w:firstColumn="1" w:lastColumn="0" w:noHBand="0" w:noVBand="1"/>
+      </w:tblPr>
+      <w:tblGrid>
+        <w:gridCol w:w="3700"/>
+        <w:gridCol w:w="5475"/>
+      </w:tblGrid>
+      <w:tr>
+        <w:trPr>
+          <w:trHeight w:val="4580"/>
+          <w:jc w:val="center"/>
+        </w:trPr>
+        <w:tc>
+          <w:tcPr>
+            <w:tcW w:w="3700" w:type="dxa"/>
+          </w:tcPr>
+          <w:p>
+            <w:pPr>
+              <w:keepNext/>
+              <w:spacing w:line="360" w:lineRule="auto"/>
+              <w:jc w:val="both"/>
+            </w:pPr>
+            <w:r>
+              <w:rPr>
+                <w:rFonts w:ascii="Times New Roman" w:hAnsi="Times New Roman" w:cs="Times New Roman"/>
+                <w:noProof/>
+                <w:sz w:val="24"/>
+                <w:szCs w:val="24"/>
+                <w:lang w:val="ro-RO"/>
+              </w:rPr>
+              <w:drawing>
+                <wp:inline distT="0" distB="0" distL="0" distR="0" wp14:anchorId="06BA5B5D" wp14:editId="073CF888">
+                  <wp:extent cx="2212479" cy="2590800"/>
+                  <wp:effectExtent l="0" t="0" r="0" b="0"/>
+                  <wp:docPr id="2" name="Picture 2"/>
+                  <wp:cNvGraphicFramePr>
+                    <a:graphicFrameLocks xmlns:a="http://schemas.openxmlformats.org/drawingml/2006/main" noChangeAspect="1"/>
+                  </wp:cNvGraphicFramePr>
+                  <a:graphic xmlns:a="http://schemas.openxmlformats.org/drawingml/2006/main">
+                    <a:graphicData uri="http://schemas.openxmlformats.org/drawingml/2006/picture">
+                      <pic:pic xmlns:pic="http://schemas.openxmlformats.org/drawingml/2006/picture">
+                        <pic:nvPicPr>
+                          <pic:cNvPr id="2" name="Entities.png"/>
+                          <pic:cNvPicPr/>
+                        </pic:nvPicPr>
+                        <pic:blipFill>
+                          <a:blip r:embed="rId13" cstate="print">
+                            <a:extLst>
+                              <a:ext uri="{28A0092B-C50C-407E-A947-70E740481C1C}">
+                                <a14:useLocalDpi xmlns:a14="http://schemas.microsoft.com/office/drawing/2010/main" val="0"/>
+                              </a:ext>
+                            </a:extLst>
+                          </a:blip>
+                          <a:stretch>
+                            <a:fillRect/>
+                          </a:stretch>
+                        </pic:blipFill>
+                        <pic:spPr>
+                          <a:xfrm>
+                            <a:off x="0" y="0"/>
+                            <a:ext cx="2250684" cy="2635538"/>
+                          </a:xfrm>
+                          <a:prstGeom prst="rect">
+                            <a:avLst/>
+                          </a:prstGeom>
+                        </pic:spPr>
+                      </pic:pic>
+                    </a:graphicData>
+                  </a:graphic>
+                </wp:inline>
+              </w:drawing>
+            </w:r>
+          </w:p>
+          <w:p>
+            <w:pPr>
+              <w:pStyle w:val="Caption"/>
+              <w:spacing w:line="360" w:lineRule="auto"/>
+              <w:jc w:val="both"/>
+              <w:rPr>
+                <w:rFonts w:ascii="Times New Roman" w:hAnsi="Times New Roman" w:cs="Times New Roman"/>
+                <w:i w:val="0"/>
+                <w:sz w:val="24"/>
+                <w:szCs w:val="24"/>
+                <w:lang w:val="ro-RO"/>
+              </w:rPr>
+            </w:pPr>
+            <w:r>
+              <w:rPr>
+                <w:rFonts w:ascii="Times New Roman" w:hAnsi="Times New Roman" w:cs="Times New Roman"/>
+                <w:b/>
+                <w:i w:val="0"/>
+                <w:sz w:val="24"/>
+                <w:szCs w:val="24"/>
+              </w:rPr>
+              <w:t xml:space="preserve">Fig. </w:t>
+            </w:r>
+            <w:r>
+              <w:rPr>
+                <w:rFonts w:ascii="Times New Roman" w:hAnsi="Times New Roman" w:cs="Times New Roman"/>
+                <w:b/>
+                <w:i w:val="0"/>
+                <w:sz w:val="24"/>
+                <w:szCs w:val="24"/>
+              </w:rPr>
+              <w:fldChar w:fldCharType="begin"/>
+            </w:r>
+            <w:r>
+              <w:rPr>
+                <w:rFonts w:ascii="Times New Roman" w:hAnsi="Times New Roman" w:cs="Times New Roman"/>
+                <w:b/>
+                <w:i w:val="0"/>
+                <w:sz w:val="24"/>
+                <w:szCs w:val="24"/>
+              </w:rPr>
+              <w:instrText xml:space="preserve"> SEQ Fig. \* ARABIC </w:instrText>
+            </w:r>
+            <w:r>
+              <w:rPr>
+                <w:rFonts w:ascii="Times New Roman" w:hAnsi="Times New Roman" w:cs="Times New Roman"/>
+                <w:b/>
+                <w:i w:val="0"/>
+                <w:sz w:val="24"/>
+                <w:szCs w:val="24"/>
+              </w:rPr>
+              <w:fldChar w:fldCharType="separate"/>
+            </w:r>
+            <w:r>
+              <w:rPr>
+                <w:rFonts w:ascii="Times New Roman" w:hAnsi="Times New Roman" w:cs="Times New Roman"/>
+                <w:b/>
+                <w:i w:val="0"/>
+                <w:noProof/>
+                <w:sz w:val="24"/>
+                <w:szCs w:val="24"/>
+              </w:rPr>
+              <w:t>4</w:t>
+            </w:r>
+            <w:r>
+              <w:rPr>
+                <w:rFonts w:ascii="Times New Roman" w:hAnsi="Times New Roman" w:cs="Times New Roman"/>
+                <w:b/>
+                <w:i w:val="0"/>
+                <w:sz w:val="24"/>
+                <w:szCs w:val="24"/>
+              </w:rPr>
+              <w:fldChar w:fldCharType="end"/>
+            </w:r>
+            <w:r>
+              <w:rPr>
+                <w:rFonts w:ascii="Times New Roman" w:hAnsi="Times New Roman" w:cs="Times New Roman"/>
+                <w:i w:val="0"/>
+                <w:sz w:val="24"/>
+                <w:szCs w:val="24"/>
+              </w:rPr>
+              <w:t xml:space="preserve"> </w:t>
+            </w:r>
+            <w:proofErr w:type="spellStart"/>
+            <w:r>
+              <w:rPr>
+                <w:rFonts w:ascii="Times New Roman" w:hAnsi="Times New Roman" w:cs="Times New Roman"/>
+                <w:i w:val="0"/>
+                <w:sz w:val="24"/>
+                <w:szCs w:val="24"/>
+              </w:rPr>
+              <w:t>Entit</w:t>
+            </w:r>
+            <w:proofErr w:type="spellEnd"/>
+            <w:r>
+              <w:rPr>
+                <w:rFonts w:ascii="Times New Roman" w:hAnsi="Times New Roman" w:cs="Times New Roman"/>
+                <w:i w:val="0"/>
+                <w:sz w:val="24"/>
+                <w:szCs w:val="24"/>
+                <w:lang w:val="ro-RO"/>
+              </w:rPr>
+              <w:t>ățile din aplicație</w:t>
+            </w:r>
+          </w:p>
+        </w:tc>
+        <w:tc>
+          <w:tcPr>
+            <w:tcW w:w="5475" w:type="dxa"/>
+          </w:tcPr>
+          <w:p>
+            <w:pPr>
+              <w:spacing w:line="360" w:lineRule="auto"/>
+              <w:jc w:val="both"/>
+              <w:rPr>
+                <w:rFonts w:ascii="Times New Roman" w:hAnsi="Times New Roman" w:cs="Times New Roman"/>
+                <w:sz w:val="24"/>
+                <w:szCs w:val="24"/>
+                <w:lang w:val="ro-RO"/>
+              </w:rPr>
+            </w:pPr>
+            <w:r>
+              <w:rPr>
+                <w:rFonts w:ascii="Times New Roman" w:hAnsi="Times New Roman" w:cs="Times New Roman"/>
+                <w:sz w:val="24"/>
+                <w:szCs w:val="24"/>
+                <w:lang w:val="ro-RO"/>
+              </w:rPr>
+              <w:t xml:space="preserve">  </w:t>
+            </w:r>
+            <w:r>
+              <w:rPr>
+                <w:rFonts w:ascii="Times New Roman" w:hAnsi="Times New Roman" w:cs="Times New Roman"/>
+                <w:sz w:val="24"/>
+                <w:szCs w:val="24"/>
+                <w:lang w:val="ro-RO"/>
+              </w:rPr>
+              <w:t>Clasele specifice</w:t>
+            </w:r>
+            <w:r>
+              <w:rPr>
+                <w:rFonts w:ascii="Times New Roman" w:hAnsi="Times New Roman" w:cs="Times New Roman"/>
+                <w:sz w:val="24"/>
+                <w:szCs w:val="24"/>
+                <w:lang w:val="ro-RO"/>
+              </w:rPr>
+              <w:t xml:space="preserve"> </w:t>
+            </w:r>
+            <w:r>
+              <w:rPr>
+                <w:rFonts w:ascii="Times New Roman" w:hAnsi="Times New Roman" w:cs="Times New Roman"/>
+                <w:sz w:val="24"/>
+                <w:szCs w:val="24"/>
+                <w:lang w:val="ro-RO"/>
+              </w:rPr>
+              <w:t>t</w:t>
+            </w:r>
+            <w:r>
+              <w:rPr>
+                <w:rFonts w:ascii="Times New Roman" w:hAnsi="Times New Roman" w:cs="Times New Roman"/>
+                <w:sz w:val="24"/>
+                <w:szCs w:val="24"/>
+                <w:lang w:val="ro-RO"/>
+              </w:rPr>
+              <w:t>abelelor</w:t>
+            </w:r>
+            <w:r>
+              <w:rPr>
+                <w:rFonts w:ascii="Times New Roman" w:hAnsi="Times New Roman" w:cs="Times New Roman"/>
+                <w:sz w:val="24"/>
+                <w:szCs w:val="24"/>
+                <w:lang w:val="ro-RO"/>
+              </w:rPr>
+              <w:t xml:space="preserve"> </w:t>
+            </w:r>
+            <w:r>
+              <w:rPr>
+                <w:rFonts w:ascii="Times New Roman" w:hAnsi="Times New Roman" w:cs="Times New Roman"/>
+                <w:sz w:val="24"/>
+                <w:szCs w:val="24"/>
+                <w:lang w:val="ro-RO"/>
+              </w:rPr>
+              <w:t>b</w:t>
+            </w:r>
+            <w:r>
+              <w:rPr>
+                <w:rFonts w:ascii="Times New Roman" w:hAnsi="Times New Roman" w:cs="Times New Roman"/>
+                <w:sz w:val="24"/>
+                <w:szCs w:val="24"/>
+                <w:lang w:val="ro-RO"/>
+              </w:rPr>
+              <w:t xml:space="preserve">azei de </w:t>
+            </w:r>
+            <w:r>
+              <w:rPr>
+                <w:rFonts w:ascii="Times New Roman" w:hAnsi="Times New Roman" w:cs="Times New Roman"/>
+                <w:sz w:val="24"/>
+                <w:szCs w:val="24"/>
+                <w:lang w:val="ro-RO"/>
+              </w:rPr>
+              <w:t>d</w:t>
+            </w:r>
+            <w:r>
+              <w:rPr>
+                <w:rFonts w:ascii="Times New Roman" w:hAnsi="Times New Roman" w:cs="Times New Roman"/>
+                <w:sz w:val="24"/>
+                <w:szCs w:val="24"/>
+                <w:lang w:val="ro-RO"/>
+              </w:rPr>
+              <w:t xml:space="preserve">ate </w:t>
+            </w:r>
+            <w:r>
+              <w:rPr>
+                <w:rFonts w:ascii="Times New Roman" w:hAnsi="Times New Roman" w:cs="Times New Roman"/>
+                <w:b/>
+                <w:i/>
+                <w:sz w:val="24"/>
+                <w:szCs w:val="24"/>
+                <w:lang w:val="ro-RO"/>
+              </w:rPr>
+              <w:t>Medi</w:t>
+            </w:r>
+            <w:r>
+              <w:rPr>
+                <w:rFonts w:ascii="Times New Roman" w:hAnsi="Times New Roman" w:cs="Times New Roman"/>
+                <w:b/>
+                <w:i/>
+                <w:sz w:val="24"/>
+                <w:szCs w:val="24"/>
+                <w:lang w:val="ro-RO"/>
+              </w:rPr>
+              <w:t>a</w:t>
+            </w:r>
+            <w:r>
+              <w:rPr>
+                <w:rFonts w:ascii="Times New Roman" w:hAnsi="Times New Roman" w:cs="Times New Roman"/>
+                <w:b/>
+                <w:i/>
+                <w:sz w:val="24"/>
+                <w:szCs w:val="24"/>
+                <w:lang w:val="ro-RO"/>
+              </w:rPr>
+              <w:t>rch.DevelopmentUsers</w:t>
+            </w:r>
+            <w:r>
+              <w:rPr>
+                <w:rFonts w:ascii="Times New Roman" w:hAnsi="Times New Roman" w:cs="Times New Roman"/>
+                <w:sz w:val="24"/>
+                <w:szCs w:val="24"/>
+                <w:lang w:val="ro-RO"/>
+              </w:rPr>
+              <w:t xml:space="preserve"> sunt cele di</w:t>
+            </w:r>
+            <w:r>
+              <w:rPr>
+                <w:rFonts w:ascii="Times New Roman" w:hAnsi="Times New Roman" w:cs="Times New Roman"/>
+                <w:sz w:val="24"/>
+                <w:szCs w:val="24"/>
+                <w:lang w:val="ro-RO"/>
+              </w:rPr>
+              <w:t>n Data.Domain, în subfolderul Entities,</w:t>
+            </w:r>
+            <w:r>
+              <w:rPr>
+                <w:rFonts w:ascii="Times New Roman" w:hAnsi="Times New Roman" w:cs="Times New Roman"/>
+                <w:sz w:val="24"/>
+                <w:szCs w:val="24"/>
+                <w:lang w:val="ro-RO"/>
+              </w:rPr>
+              <w:t xml:space="preserve"> iar </w:t>
+            </w:r>
+            <w:r>
+              <w:rPr>
+                <w:rFonts w:ascii="Times New Roman" w:hAnsi="Times New Roman" w:cs="Times New Roman"/>
+                <w:sz w:val="24"/>
+                <w:szCs w:val="24"/>
+                <w:lang w:val="ro-RO"/>
+              </w:rPr>
+              <w:t xml:space="preserve">Clasa denumită „User” în </w:t>
+            </w:r>
+            <w:r>
+              <w:rPr>
+                <w:rFonts w:ascii="Times New Roman" w:hAnsi="Times New Roman" w:cs="Times New Roman"/>
+                <w:b/>
+                <w:i/>
+                <w:sz w:val="24"/>
+                <w:szCs w:val="24"/>
+                <w:lang w:val="ro-RO"/>
+              </w:rPr>
+              <w:t>Mediarch.Development</w:t>
+            </w:r>
+            <w:r>
+              <w:rPr>
+                <w:rFonts w:ascii="Times New Roman" w:hAnsi="Times New Roman" w:cs="Times New Roman"/>
+                <w:sz w:val="24"/>
+                <w:szCs w:val="24"/>
+                <w:lang w:val="ro-RO"/>
+              </w:rPr>
+              <w:t xml:space="preserve"> din </w:t>
+            </w:r>
+            <w:r>
+              <w:rPr>
+                <w:rFonts w:ascii="Times New Roman" w:hAnsi="Times New Roman" w:cs="Times New Roman"/>
+                <w:sz w:val="24"/>
+                <w:szCs w:val="24"/>
+                <w:lang w:val="ro-RO"/>
+              </w:rPr>
+              <w:fldChar w:fldCharType="begin"/>
+            </w:r>
+            <w:r>
+              <w:rPr>
+                <w:rFonts w:ascii="Times New Roman" w:hAnsi="Times New Roman" w:cs="Times New Roman"/>
+                <w:sz w:val="24"/>
+                <w:szCs w:val="24"/>
+                <w:lang w:val="ro-RO"/>
+              </w:rPr>
+              <w:instrText xml:space="preserve"> REF _Ref517264381 \h </w:instrText>
+            </w:r>
+            <w:r>
+              <w:rPr>
+                <w:rFonts w:ascii="Times New Roman" w:hAnsi="Times New Roman" w:cs="Times New Roman"/>
+                <w:sz w:val="24"/>
+                <w:szCs w:val="24"/>
+                <w:lang w:val="ro-RO"/>
+              </w:rPr>
+            </w:r>
+            <w:r>
+              <w:rPr>
+                <w:rFonts w:ascii="Times New Roman" w:hAnsi="Times New Roman" w:cs="Times New Roman"/>
+                <w:sz w:val="24"/>
+                <w:szCs w:val="24"/>
+                <w:lang w:val="ro-RO"/>
+              </w:rPr>
+              <w:instrText xml:space="preserve"> \* MERGEFORMAT </w:instrText>
+            </w:r>
+            <w:r>
+              <w:rPr>
+                <w:rFonts w:ascii="Times New Roman" w:hAnsi="Times New Roman" w:cs="Times New Roman"/>
+                <w:sz w:val="24"/>
+                <w:szCs w:val="24"/>
+                <w:lang w:val="ro-RO"/>
+              </w:rPr>
+              <w:fldChar w:fldCharType="separate"/>
+            </w:r>
+            <w:r>
+              <w:rPr>
+                <w:rFonts w:ascii="Times New Roman" w:hAnsi="Times New Roman" w:cs="Times New Roman"/>
+                <w:sz w:val="24"/>
+                <w:szCs w:val="24"/>
+              </w:rPr>
+              <w:t>Fig</w:t>
+            </w:r>
+            <w:r>
+              <w:rPr>
+                <w:rFonts w:ascii="Times New Roman" w:hAnsi="Times New Roman" w:cs="Times New Roman"/>
+                <w:sz w:val="24"/>
+                <w:szCs w:val="24"/>
+              </w:rPr>
+              <w:t>.</w:t>
+            </w:r>
+            <w:r>
+              <w:rPr>
+                <w:rFonts w:ascii="Times New Roman" w:hAnsi="Times New Roman" w:cs="Times New Roman"/>
+                <w:sz w:val="24"/>
+                <w:szCs w:val="24"/>
+              </w:rPr>
+              <w:t xml:space="preserve"> </w:t>
+            </w:r>
+            <w:r>
+              <w:rPr>
+                <w:rFonts w:ascii="Times New Roman" w:hAnsi="Times New Roman" w:cs="Times New Roman"/>
+                <w:noProof/>
+                <w:sz w:val="24"/>
+                <w:szCs w:val="24"/>
+              </w:rPr>
+              <w:t>1</w:t>
+            </w:r>
+            <w:r>
+              <w:rPr>
+                <w:rFonts w:ascii="Times New Roman" w:hAnsi="Times New Roman" w:cs="Times New Roman"/>
+                <w:sz w:val="24"/>
+                <w:szCs w:val="24"/>
+                <w:lang w:val="ro-RO"/>
+              </w:rPr>
+              <w:fldChar w:fldCharType="end"/>
+            </w:r>
+            <w:r>
+              <w:rPr>
+                <w:rFonts w:ascii="Times New Roman" w:hAnsi="Times New Roman" w:cs="Times New Roman"/>
+                <w:sz w:val="24"/>
+                <w:szCs w:val="24"/>
+                <w:lang w:val="ro-RO"/>
+              </w:rPr>
+              <w:t xml:space="preserve"> (Baza de date contruită cu ajutorul aplicației Vertabelo) este reprezentată de clasa </w:t>
+            </w:r>
+            <w:r>
+              <w:rPr>
+                <w:rFonts w:ascii="Times New Roman" w:hAnsi="Times New Roman" w:cs="Times New Roman"/>
+                <w:i/>
+                <w:sz w:val="24"/>
+                <w:szCs w:val="24"/>
+                <w:lang w:val="ro-RO"/>
+              </w:rPr>
+              <w:t>ApplicationUser</w:t>
+            </w:r>
+            <w:r>
+              <w:rPr>
+                <w:rFonts w:ascii="Times New Roman" w:hAnsi="Times New Roman" w:cs="Times New Roman"/>
+                <w:sz w:val="24"/>
+                <w:szCs w:val="24"/>
+                <w:lang w:val="ro-RO"/>
+              </w:rPr>
+              <w:t>, aflată</w:t>
+            </w:r>
+            <w:r>
+              <w:rPr>
+                <w:rFonts w:ascii="Times New Roman" w:hAnsi="Times New Roman" w:cs="Times New Roman"/>
+                <w:sz w:val="24"/>
+                <w:szCs w:val="24"/>
+                <w:lang w:val="ro-RO"/>
+              </w:rPr>
+              <w:t xml:space="preserve"> </w:t>
+            </w:r>
+            <w:r>
+              <w:rPr>
+                <w:rFonts w:ascii="Times New Roman" w:hAnsi="Times New Roman" w:cs="Times New Roman"/>
+                <w:sz w:val="24"/>
+                <w:szCs w:val="24"/>
+                <w:lang w:val="ro-RO"/>
+              </w:rPr>
+              <w:t xml:space="preserve">în </w:t>
+            </w:r>
+            <w:r>
+              <w:rPr>
+                <w:rFonts w:ascii="Times New Roman" w:hAnsi="Times New Roman" w:cs="Times New Roman"/>
+                <w:i/>
+                <w:sz w:val="24"/>
+                <w:szCs w:val="24"/>
+                <w:lang w:val="ro-RO"/>
+              </w:rPr>
+              <w:t>Presentation_Layer</w:t>
+            </w:r>
+            <w:r>
+              <w:rPr>
+                <w:rFonts w:ascii="Times New Roman" w:hAnsi="Times New Roman" w:cs="Times New Roman"/>
+                <w:sz w:val="24"/>
+                <w:szCs w:val="24"/>
+                <w:lang w:val="ro-RO"/>
+              </w:rPr>
+              <w:t>, deoarece acest</w:t>
+            </w:r>
+            <w:r>
+              <w:rPr>
+                <w:rFonts w:ascii="Times New Roman" w:hAnsi="Times New Roman" w:cs="Times New Roman"/>
+                <w:sz w:val="24"/>
+                <w:szCs w:val="24"/>
+                <w:lang w:val="ro-RO"/>
+              </w:rPr>
+              <w:t>ă clasă</w:t>
+            </w:r>
+            <w:r>
+              <w:rPr>
+                <w:rFonts w:ascii="Times New Roman" w:hAnsi="Times New Roman" w:cs="Times New Roman"/>
+                <w:sz w:val="24"/>
+                <w:szCs w:val="24"/>
+                <w:lang w:val="ro-RO"/>
+              </w:rPr>
+              <w:t xml:space="preserve"> </w:t>
+            </w:r>
+            <w:r>
+              <w:rPr>
+                <w:rFonts w:ascii="Times New Roman" w:hAnsi="Times New Roman" w:cs="Times New Roman"/>
+                <w:sz w:val="24"/>
+                <w:szCs w:val="24"/>
+                <w:lang w:val="ro-RO"/>
+              </w:rPr>
+              <w:t xml:space="preserve">va moșteni clasa </w:t>
+            </w:r>
+            <w:r>
+              <w:rPr>
+                <w:rFonts w:ascii="Times New Roman" w:hAnsi="Times New Roman" w:cs="Times New Roman"/>
+                <w:i/>
+                <w:sz w:val="24"/>
+                <w:szCs w:val="24"/>
+                <w:lang w:val="ro-RO"/>
+              </w:rPr>
+              <w:t>Identity</w:t>
+            </w:r>
+            <w:r>
+              <w:rPr>
+                <w:rFonts w:ascii="Times New Roman" w:hAnsi="Times New Roman" w:cs="Times New Roman"/>
+                <w:sz w:val="24"/>
+                <w:szCs w:val="24"/>
+                <w:lang w:val="ro-RO"/>
+              </w:rPr>
+              <w:t xml:space="preserve"> pusă la dispoziție la crearea aplicației Web, deci nu a trebuit să o </w:t>
+            </w:r>
+            <w:r>
+              <w:rPr>
+                <w:rFonts w:ascii="Times New Roman" w:hAnsi="Times New Roman" w:cs="Times New Roman"/>
+                <w:sz w:val="24"/>
+                <w:szCs w:val="24"/>
+                <w:lang w:val="ro-RO"/>
+              </w:rPr>
+              <w:t>fac</w:t>
+            </w:r>
+            <w:r>
+              <w:rPr>
+                <w:rFonts w:ascii="Times New Roman" w:hAnsi="Times New Roman" w:cs="Times New Roman"/>
+                <w:sz w:val="24"/>
+                <w:szCs w:val="24"/>
+                <w:lang w:val="ro-RO"/>
+              </w:rPr>
+              <w:t xml:space="preserve"> </w:t>
+            </w:r>
+            <w:r>
+              <w:rPr>
+                <w:rFonts w:ascii="Times New Roman" w:hAnsi="Times New Roman" w:cs="Times New Roman"/>
+                <w:sz w:val="24"/>
+                <w:szCs w:val="24"/>
+                <w:lang w:val="ro-RO"/>
+              </w:rPr>
+              <w:t>din nimic</w:t>
+            </w:r>
+            <w:r>
+              <w:rPr>
+                <w:rFonts w:ascii="Times New Roman" w:hAnsi="Times New Roman" w:cs="Times New Roman"/>
+                <w:sz w:val="24"/>
+                <w:szCs w:val="24"/>
+                <w:lang w:val="ro-RO"/>
+              </w:rPr>
+              <w:t>, ci să îi adaug câmpuri</w:t>
+            </w:r>
+            <w:r>
+              <w:rPr>
+                <w:rFonts w:ascii="Times New Roman" w:hAnsi="Times New Roman" w:cs="Times New Roman"/>
+                <w:sz w:val="24"/>
+                <w:szCs w:val="24"/>
+                <w:lang w:val="ro-RO"/>
+              </w:rPr>
+              <w:t>le necesare</w:t>
+            </w:r>
+            <w:r>
+              <w:rPr>
+                <w:rFonts w:ascii="Times New Roman" w:hAnsi="Times New Roman" w:cs="Times New Roman"/>
+                <w:sz w:val="24"/>
+                <w:szCs w:val="24"/>
+                <w:lang w:val="ro-RO"/>
+              </w:rPr>
+              <w:t xml:space="preserve"> pentru </w:t>
+            </w:r>
+            <w:proofErr w:type="gramStart"/>
+            <w:r>
+              <w:rPr>
+                <w:rFonts w:ascii="Times New Roman" w:hAnsi="Times New Roman" w:cs="Times New Roman"/>
+                <w:sz w:val="24"/>
+                <w:szCs w:val="24"/>
+                <w:lang w:val="ro-RO"/>
+              </w:rPr>
+              <w:t>a</w:t>
+            </w:r>
+            <w:proofErr w:type="gramEnd"/>
+            <w:r>
+              <w:rPr>
+                <w:rFonts w:ascii="Times New Roman" w:hAnsi="Times New Roman" w:cs="Times New Roman"/>
+                <w:sz w:val="24"/>
+                <w:szCs w:val="24"/>
+                <w:lang w:val="ro-RO"/>
+              </w:rPr>
+              <w:t xml:space="preserve"> ajunge la rezultatul </w:t>
+            </w:r>
+            <w:r>
+              <w:rPr>
+                <w:rFonts w:ascii="Times New Roman" w:hAnsi="Times New Roman" w:cs="Times New Roman"/>
+                <w:sz w:val="24"/>
+                <w:szCs w:val="24"/>
+                <w:lang w:val="ro-RO"/>
+              </w:rPr>
+              <w:t>dorit</w:t>
+            </w:r>
+            <w:r>
+              <w:rPr>
+                <w:rFonts w:ascii="Times New Roman" w:hAnsi="Times New Roman" w:cs="Times New Roman"/>
+                <w:sz w:val="24"/>
+                <w:szCs w:val="24"/>
+                <w:lang w:val="ro-RO"/>
+              </w:rPr>
+              <w:t>.</w:t>
+            </w:r>
+          </w:p>
+        </w:tc>
+      </w:tr>
+    </w:tbl>
     <w:p>
       <w:pPr>
         <w:spacing w:line="360" w:lineRule="auto"/>
@@ -22204,24 +23320,17 @@
           <w:rFonts w:ascii="Times New Roman" w:hAnsi="Times New Roman" w:cs="Times New Roman"/>
           <w:sz w:val="24"/>
           <w:szCs w:val="24"/>
-        </w:rPr>
-      </w:pPr>
-      <w:r>
-        <w:rPr>
-          <w:rFonts w:ascii="Times New Roman" w:hAnsi="Times New Roman" w:cs="Times New Roman"/>
-          <w:sz w:val="24"/>
-          <w:szCs w:val="24"/>
-          <w:lang w:val="ro-RO"/>
-        </w:rPr>
-        <w:t>În dezvoltarea aplicației am folosit SQL Server Express, și asa va arăta baza de date, în mare</w:t>
-      </w:r>
-      <w:r>
-        <w:rPr>
-          <w:rFonts w:ascii="Times New Roman" w:hAnsi="Times New Roman" w:cs="Times New Roman"/>
-          <w:sz w:val="24"/>
-          <w:szCs w:val="24"/>
-        </w:rPr>
-        <w:t>:</w:t>
+          <w:lang w:val="ro-RO"/>
+        </w:rPr>
+      </w:pPr>
+      <w:r>
+        <w:rPr>
+          <w:rFonts w:ascii="Times New Roman" w:hAnsi="Times New Roman" w:cs="Times New Roman"/>
+          <w:sz w:val="24"/>
+          <w:szCs w:val="24"/>
+          <w:lang w:val="ro-RO"/>
+        </w:rPr>
+        <w:t xml:space="preserve">  </w:t>
       </w:r>
     </w:p>
     <w:p>
@@ -22232,96 +23341,9 @@
           <w:rFonts w:ascii="Times New Roman" w:hAnsi="Times New Roman" w:cs="Times New Roman"/>
           <w:sz w:val="24"/>
           <w:szCs w:val="24"/>
-        </w:rPr>
-      </w:pPr>
-      <w:r>
-        <w:rPr>
-          <w:rFonts w:ascii="Times New Roman" w:hAnsi="Times New Roman" w:cs="Times New Roman"/>
-          <w:sz w:val="24"/>
-          <w:szCs w:val="24"/>
-        </w:rPr>
-        <w:t>ASP.NET ORM -&gt;</w:t>
-      </w:r>
-      <w:r>
-        <w:rPr>
-          <w:rFonts w:ascii="Times New Roman" w:hAnsi="Times New Roman" w:cs="Times New Roman"/>
-          <w:sz w:val="24"/>
-          <w:szCs w:val="24"/>
-        </w:rPr>
-        <w:t xml:space="preserve"> </w:t>
-      </w:r>
-      <w:proofErr w:type="spellStart"/>
-      <w:r>
-        <w:rPr>
-          <w:rFonts w:ascii="Times New Roman" w:hAnsi="Times New Roman" w:cs="Times New Roman"/>
-          <w:sz w:val="24"/>
-          <w:szCs w:val="24"/>
-        </w:rPr>
-        <w:t>EntityFramework</w:t>
-      </w:r>
-      <w:proofErr w:type="spellEnd"/>
-      <w:r>
-        <w:rPr>
-          <w:rFonts w:ascii="Times New Roman" w:hAnsi="Times New Roman" w:cs="Times New Roman"/>
-          <w:sz w:val="24"/>
-          <w:szCs w:val="24"/>
-        </w:rPr>
-        <w:t xml:space="preserve"> </w:t>
-      </w:r>
-      <w:proofErr w:type="spellStart"/>
-      <w:r>
-        <w:rPr>
-          <w:rFonts w:ascii="Times New Roman" w:hAnsi="Times New Roman" w:cs="Times New Roman"/>
-          <w:sz w:val="24"/>
-          <w:szCs w:val="24"/>
-        </w:rPr>
-        <w:t>poza</w:t>
-      </w:r>
-      <w:proofErr w:type="spellEnd"/>
-      <w:r>
-        <w:rPr>
-          <w:rFonts w:ascii="Times New Roman" w:hAnsi="Times New Roman" w:cs="Times New Roman"/>
-          <w:sz w:val="24"/>
-          <w:szCs w:val="24"/>
-        </w:rPr>
-        <w:t xml:space="preserve"> cu </w:t>
-      </w:r>
-      <w:proofErr w:type="spellStart"/>
-      <w:r>
-        <w:rPr>
-          <w:rFonts w:ascii="Times New Roman" w:hAnsi="Times New Roman" w:cs="Times New Roman"/>
-          <w:sz w:val="24"/>
-          <w:szCs w:val="24"/>
-        </w:rPr>
-        <w:t>unele</w:t>
-      </w:r>
-      <w:proofErr w:type="spellEnd"/>
-      <w:r>
-        <w:rPr>
-          <w:rFonts w:ascii="Times New Roman" w:hAnsi="Times New Roman" w:cs="Times New Roman"/>
-          <w:sz w:val="24"/>
-          <w:szCs w:val="24"/>
-        </w:rPr>
-        <w:t xml:space="preserve"> </w:t>
-      </w:r>
-      <w:proofErr w:type="spellStart"/>
-      <w:r>
-        <w:rPr>
-          <w:rFonts w:ascii="Times New Roman" w:hAnsi="Times New Roman" w:cs="Times New Roman"/>
-          <w:sz w:val="24"/>
-          <w:szCs w:val="24"/>
-        </w:rPr>
-        <w:t>tabele</w:t>
-      </w:r>
-      <w:proofErr w:type="spellEnd"/>
-      <w:r>
-        <w:rPr>
-          <w:rFonts w:ascii="Times New Roman" w:hAnsi="Times New Roman" w:cs="Times New Roman"/>
-          <w:sz w:val="24"/>
-          <w:szCs w:val="24"/>
-        </w:rPr>
-        <w:t xml:space="preserve"> (User)</w:t>
-      </w:r>
+          <w:lang w:val="ro-RO"/>
+        </w:rPr>
+      </w:pPr>
     </w:p>
     <w:p>
       <w:pPr>
@@ -22331,59 +23353,241 @@
           <w:rFonts w:ascii="Times New Roman" w:hAnsi="Times New Roman" w:cs="Times New Roman"/>
           <w:sz w:val="24"/>
           <w:szCs w:val="24"/>
-          <w:lang w:val="ro-RO"/>
-        </w:rPr>
-      </w:pPr>
-    </w:p>
-    <w:p>
-      <w:pPr>
+        </w:rPr>
+      </w:pPr>
+      <w:r>
+        <w:rPr>
+          <w:rFonts w:ascii="Times New Roman" w:hAnsi="Times New Roman" w:cs="Times New Roman"/>
+          <w:sz w:val="24"/>
+          <w:szCs w:val="24"/>
+          <w:lang w:val="ro-RO"/>
+        </w:rPr>
+        <w:t>Am specificat mai sus de Entity Framework. Acesta este un ORM (Object-Relational Mapping), adică o punte de comunicare între aplicație și baza de date care asignează fiecărei Clase create de noi o Tabelă din baza de date</w:t>
+      </w:r>
+      <w:r>
+        <w:rPr>
+          <w:rFonts w:ascii="Times New Roman" w:hAnsi="Times New Roman" w:cs="Times New Roman"/>
+          <w:sz w:val="24"/>
+          <w:szCs w:val="24"/>
+          <w:lang w:val="ro-RO"/>
+        </w:rPr>
+        <w:t xml:space="preserve">. Clasa C# va trebui să aibă câmpuri cu aceleași nume ca și cele din tabela din baza de date pentru a le asigna cum trebuie. Un exemplu de folosire a acestui ORM </w:t>
+      </w:r>
+      <w:r>
+        <w:rPr>
+          <w:rFonts w:ascii="Times New Roman" w:hAnsi="Times New Roman" w:cs="Times New Roman"/>
+          <w:sz w:val="24"/>
+          <w:szCs w:val="24"/>
+          <w:lang w:val="ro-RO"/>
+        </w:rPr>
+        <w:t>se poate găsi în acest Layer, în Data.Persistance, la comunicarea cu baza de date</w:t>
+      </w:r>
+      <w:r>
+        <w:rPr>
+          <w:rFonts w:ascii="Times New Roman" w:hAnsi="Times New Roman" w:cs="Times New Roman"/>
+          <w:sz w:val="24"/>
+          <w:szCs w:val="24"/>
+        </w:rPr>
+        <w:t>:</w:t>
+      </w:r>
+    </w:p>
+    <w:p>
+      <w:pPr>
+        <w:keepNext/>
         <w:spacing w:line="360" w:lineRule="auto"/>
         <w:jc w:val="both"/>
-        <w:rPr>
-          <w:rFonts w:ascii="Times New Roman" w:hAnsi="Times New Roman" w:cs="Times New Roman"/>
-          <w:sz w:val="24"/>
-          <w:szCs w:val="24"/>
-          <w:lang w:val="ro-RO"/>
-        </w:rPr>
-      </w:pPr>
-      <w:r>
-        <w:rPr>
-          <w:rFonts w:ascii="Times New Roman" w:hAnsi="Times New Roman" w:cs="Times New Roman"/>
-          <w:sz w:val="24"/>
-          <w:szCs w:val="24"/>
-          <w:lang w:val="ro-RO"/>
-        </w:rPr>
-        <w:t>Arhitectura -&gt; MVC</w:t>
-      </w:r>
-    </w:p>
-    <w:p>
-      <w:pPr>
+      </w:pPr>
+      <w:r>
+        <w:rPr>
+          <w:rFonts w:ascii="Times New Roman" w:hAnsi="Times New Roman" w:cs="Times New Roman"/>
+          <w:noProof/>
+          <w:sz w:val="24"/>
+          <w:szCs w:val="24"/>
+        </w:rPr>
+        <w:drawing>
+          <wp:inline distT="0" distB="0" distL="0" distR="0" wp14:anchorId="52891C54" wp14:editId="6BD2E251">
+            <wp:extent cx="5943600" cy="2935605"/>
+            <wp:effectExtent l="0" t="0" r="0" b="0"/>
+            <wp:docPr id="8" name="Picture 8"/>
+            <wp:cNvGraphicFramePr>
+              <a:graphicFrameLocks xmlns:a="http://schemas.openxmlformats.org/drawingml/2006/main" noChangeAspect="1"/>
+            </wp:cNvGraphicFramePr>
+            <a:graphic xmlns:a="http://schemas.openxmlformats.org/drawingml/2006/main">
+              <a:graphicData uri="http://schemas.openxmlformats.org/drawingml/2006/picture">
+                <pic:pic xmlns:pic="http://schemas.openxmlformats.org/drawingml/2006/picture">
+                  <pic:nvPicPr>
+                    <pic:cNvPr id="8" name="DatabaseContext.PNG"/>
+                    <pic:cNvPicPr/>
+                  </pic:nvPicPr>
+                  <pic:blipFill>
+                    <a:blip r:embed="rId14">
+                      <a:extLst>
+                        <a:ext uri="{28A0092B-C50C-407E-A947-70E740481C1C}">
+                          <a14:useLocalDpi xmlns:a14="http://schemas.microsoft.com/office/drawing/2010/main" val="0"/>
+                        </a:ext>
+                      </a:extLst>
+                    </a:blip>
+                    <a:stretch>
+                      <a:fillRect/>
+                    </a:stretch>
+                  </pic:blipFill>
+                  <pic:spPr>
+                    <a:xfrm>
+                      <a:off x="0" y="0"/>
+                      <a:ext cx="5943600" cy="2935605"/>
+                    </a:xfrm>
+                    <a:prstGeom prst="rect">
+                      <a:avLst/>
+                    </a:prstGeom>
+                  </pic:spPr>
+                </pic:pic>
+              </a:graphicData>
+            </a:graphic>
+          </wp:inline>
+        </w:drawing>
+      </w:r>
+    </w:p>
+    <w:p>
+      <w:pPr>
+        <w:pStyle w:val="Caption"/>
         <w:spacing w:line="360" w:lineRule="auto"/>
         <w:jc w:val="both"/>
         <w:rPr>
           <w:rFonts w:ascii="Times New Roman" w:hAnsi="Times New Roman" w:cs="Times New Roman"/>
-          <w:sz w:val="24"/>
-          <w:szCs w:val="24"/>
-          <w:lang w:val="ro-RO"/>
-        </w:rPr>
-      </w:pPr>
-      <w:r>
-        <w:rPr>
-          <w:rFonts w:ascii="Times New Roman" w:hAnsi="Times New Roman" w:cs="Times New Roman"/>
-          <w:sz w:val="24"/>
-          <w:szCs w:val="24"/>
-          <w:lang w:val="ro-RO"/>
-        </w:rPr>
-        <w:t>Descriu layerele (Onion)</w:t>
-      </w:r>
-      <w:r>
-        <w:rPr>
-          <w:rFonts w:ascii="Times New Roman" w:hAnsi="Times New Roman" w:cs="Times New Roman"/>
-          <w:sz w:val="24"/>
-          <w:szCs w:val="24"/>
-          <w:lang w:val="ro-RO"/>
-        </w:rPr>
-        <w:t xml:space="preserve">  - pentru ca foile din exterior sa se dezvolte, vor avea nevoie de cele din interior. La noi: interiorul – tier 1 (sau Data_Layer), si cum mergem spre exterior, vom da de Tier2(cxare fol tier1) si tier 3 (care va folosi tier2)</w:t>
+          <w:i w:val="0"/>
+          <w:sz w:val="24"/>
+          <w:szCs w:val="24"/>
+        </w:rPr>
+      </w:pPr>
+      <w:r>
+        <w:rPr>
+          <w:rFonts w:ascii="Times New Roman" w:hAnsi="Times New Roman" w:cs="Times New Roman"/>
+          <w:b/>
+          <w:i w:val="0"/>
+          <w:sz w:val="24"/>
+          <w:szCs w:val="24"/>
+        </w:rPr>
+        <w:t xml:space="preserve">Fig. </w:t>
+      </w:r>
+      <w:r>
+        <w:rPr>
+          <w:rFonts w:ascii="Times New Roman" w:hAnsi="Times New Roman" w:cs="Times New Roman"/>
+          <w:b/>
+          <w:i w:val="0"/>
+          <w:sz w:val="24"/>
+          <w:szCs w:val="24"/>
+        </w:rPr>
+        <w:fldChar w:fldCharType="begin"/>
+      </w:r>
+      <w:r>
+        <w:rPr>
+          <w:rFonts w:ascii="Times New Roman" w:hAnsi="Times New Roman" w:cs="Times New Roman"/>
+          <w:b/>
+          <w:i w:val="0"/>
+          <w:sz w:val="24"/>
+          <w:szCs w:val="24"/>
+        </w:rPr>
+        <w:instrText xml:space="preserve"> SEQ Fig. \* ARABIC </w:instrText>
+      </w:r>
+      <w:r>
+        <w:rPr>
+          <w:rFonts w:ascii="Times New Roman" w:hAnsi="Times New Roman" w:cs="Times New Roman"/>
+          <w:b/>
+          <w:i w:val="0"/>
+          <w:sz w:val="24"/>
+          <w:szCs w:val="24"/>
+        </w:rPr>
+        <w:fldChar w:fldCharType="separate"/>
+      </w:r>
+      <w:r>
+        <w:rPr>
+          <w:rFonts w:ascii="Times New Roman" w:hAnsi="Times New Roman" w:cs="Times New Roman"/>
+          <w:b/>
+          <w:i w:val="0"/>
+          <w:noProof/>
+          <w:sz w:val="24"/>
+          <w:szCs w:val="24"/>
+        </w:rPr>
+        <w:t>5</w:t>
+      </w:r>
+      <w:r>
+        <w:rPr>
+          <w:rFonts w:ascii="Times New Roman" w:hAnsi="Times New Roman" w:cs="Times New Roman"/>
+          <w:b/>
+          <w:i w:val="0"/>
+          <w:sz w:val="24"/>
+          <w:szCs w:val="24"/>
+        </w:rPr>
+        <w:fldChar w:fldCharType="end"/>
+      </w:r>
+      <w:r>
+        <w:rPr>
+          <w:rFonts w:ascii="Times New Roman" w:hAnsi="Times New Roman" w:cs="Times New Roman"/>
+          <w:i w:val="0"/>
+          <w:sz w:val="24"/>
+          <w:szCs w:val="24"/>
+        </w:rPr>
+        <w:t xml:space="preserve"> </w:t>
+      </w:r>
+      <w:proofErr w:type="spellStart"/>
+      <w:r>
+        <w:rPr>
+          <w:rFonts w:ascii="Times New Roman" w:hAnsi="Times New Roman" w:cs="Times New Roman"/>
+          <w:i w:val="0"/>
+          <w:sz w:val="24"/>
+          <w:szCs w:val="24"/>
+        </w:rPr>
+        <w:t>Implementarea</w:t>
+      </w:r>
+      <w:proofErr w:type="spellEnd"/>
+      <w:r>
+        <w:rPr>
+          <w:rFonts w:ascii="Times New Roman" w:hAnsi="Times New Roman" w:cs="Times New Roman"/>
+          <w:i w:val="0"/>
+          <w:sz w:val="24"/>
+          <w:szCs w:val="24"/>
+        </w:rPr>
+        <w:t xml:space="preserve"> </w:t>
+      </w:r>
+      <w:proofErr w:type="spellStart"/>
+      <w:r>
+        <w:rPr>
+          <w:rFonts w:ascii="Times New Roman" w:hAnsi="Times New Roman" w:cs="Times New Roman"/>
+          <w:i w:val="0"/>
+          <w:sz w:val="24"/>
+          <w:szCs w:val="24"/>
+        </w:rPr>
+        <w:t>DatabaseContext-ului</w:t>
+      </w:r>
+      <w:proofErr w:type="spellEnd"/>
+      <w:r>
+        <w:rPr>
+          <w:rFonts w:ascii="Times New Roman" w:hAnsi="Times New Roman" w:cs="Times New Roman"/>
+          <w:i w:val="0"/>
+          <w:sz w:val="24"/>
+          <w:szCs w:val="24"/>
+        </w:rPr>
+        <w:t xml:space="preserve"> </w:t>
+      </w:r>
+      <w:proofErr w:type="spellStart"/>
+      <w:r>
+        <w:rPr>
+          <w:rFonts w:ascii="Times New Roman" w:hAnsi="Times New Roman" w:cs="Times New Roman"/>
+          <w:i w:val="0"/>
+          <w:sz w:val="24"/>
+          <w:szCs w:val="24"/>
+        </w:rPr>
+        <w:t>utilizând</w:t>
+      </w:r>
+      <w:proofErr w:type="spellEnd"/>
+      <w:r>
+        <w:rPr>
+          <w:rFonts w:ascii="Times New Roman" w:hAnsi="Times New Roman" w:cs="Times New Roman"/>
+          <w:i w:val="0"/>
+          <w:sz w:val="24"/>
+          <w:szCs w:val="24"/>
+        </w:rPr>
+        <w:t xml:space="preserve"> Entity Framework</w:t>
       </w:r>
     </w:p>
     <w:p>
@@ -22394,17 +23598,88 @@
           <w:rFonts w:ascii="Times New Roman" w:hAnsi="Times New Roman" w:cs="Times New Roman"/>
           <w:sz w:val="24"/>
           <w:szCs w:val="24"/>
-          <w:lang w:val="ro-RO"/>
-        </w:rPr>
-      </w:pPr>
-      <w:r>
-        <w:rPr>
-          <w:rFonts w:ascii="Times New Roman" w:hAnsi="Times New Roman" w:cs="Times New Roman"/>
-          <w:sz w:val="24"/>
-          <w:szCs w:val="24"/>
-          <w:lang w:val="ro-RO"/>
-        </w:rPr>
-        <w:t>Design pattern -&gt; Factory Method</w:t>
+        </w:rPr>
+      </w:pPr>
+      <w:r>
+        <w:rPr>
+          <w:rFonts w:ascii="Times New Roman" w:hAnsi="Times New Roman" w:cs="Times New Roman"/>
+          <w:sz w:val="24"/>
+          <w:szCs w:val="24"/>
+          <w:lang w:val="ro-RO"/>
+        </w:rPr>
+        <w:t xml:space="preserve">  De</w:t>
+      </w:r>
+      <w:r>
+        <w:rPr>
+          <w:rFonts w:ascii="Times New Roman" w:hAnsi="Times New Roman" w:cs="Times New Roman"/>
+          <w:sz w:val="24"/>
+          <w:szCs w:val="24"/>
+          <w:lang w:val="ro-RO"/>
+        </w:rPr>
+        <w:t xml:space="preserve"> specifica</w:t>
+      </w:r>
+      <w:r>
+        <w:rPr>
+          <w:rFonts w:ascii="Times New Roman" w:hAnsi="Times New Roman" w:cs="Times New Roman"/>
+          <w:sz w:val="24"/>
+          <w:szCs w:val="24"/>
+          <w:lang w:val="ro-RO"/>
+        </w:rPr>
+        <w:t>t</w:t>
+      </w:r>
+      <w:r>
+        <w:rPr>
+          <w:rFonts w:ascii="Times New Roman" w:hAnsi="Times New Roman" w:cs="Times New Roman"/>
+          <w:sz w:val="24"/>
+          <w:szCs w:val="24"/>
+          <w:lang w:val="ro-RO"/>
+        </w:rPr>
+        <w:t xml:space="preserve"> faptul că Listele mele de Entități din C# sunt chiar </w:t>
+      </w:r>
+      <w:r>
+        <w:rPr>
+          <w:rFonts w:ascii="Times New Roman" w:hAnsi="Times New Roman" w:cs="Times New Roman"/>
+          <w:sz w:val="24"/>
+          <w:szCs w:val="24"/>
+          <w:lang w:val="ro-RO"/>
+        </w:rPr>
+        <w:t>Seturi de Elemente asignate Tabelelor</w:t>
+      </w:r>
+      <w:r>
+        <w:rPr>
+          <w:rFonts w:ascii="Times New Roman" w:hAnsi="Times New Roman" w:cs="Times New Roman"/>
+          <w:sz w:val="24"/>
+          <w:szCs w:val="24"/>
+          <w:lang w:val="ro-RO"/>
+        </w:rPr>
+        <w:t xml:space="preserve"> </w:t>
+      </w:r>
+      <w:r>
+        <w:rPr>
+          <w:rFonts w:ascii="Times New Roman" w:hAnsi="Times New Roman" w:cs="Times New Roman"/>
+          <w:sz w:val="24"/>
+          <w:szCs w:val="24"/>
+          <w:lang w:val="ro-RO"/>
+        </w:rPr>
+        <w:t>di</w:t>
+      </w:r>
+      <w:r>
+        <w:rPr>
+          <w:rFonts w:ascii="Times New Roman" w:hAnsi="Times New Roman" w:cs="Times New Roman"/>
+          <w:sz w:val="24"/>
+          <w:szCs w:val="24"/>
+          <w:lang w:val="ro-RO"/>
+        </w:rPr>
+        <w:t>n Baza de Date</w:t>
+      </w:r>
+      <w:r>
+        <w:rPr>
+          <w:rFonts w:ascii="Times New Roman" w:hAnsi="Times New Roman" w:cs="Times New Roman"/>
+          <w:sz w:val="24"/>
+          <w:szCs w:val="24"/>
+          <w:lang w:val="ro-RO"/>
+        </w:rPr>
+        <w:t>.</w:t>
       </w:r>
     </w:p>
     <w:p>
@@ -22415,7 +23690,6 @@
           <w:rFonts w:ascii="Times New Roman" w:hAnsi="Times New Roman" w:cs="Times New Roman"/>
           <w:sz w:val="24"/>
           <w:szCs w:val="24"/>
-          <w:lang w:val="ro-RO"/>
         </w:rPr>
       </w:pPr>
     </w:p>
@@ -22427,27 +23701,10 @@
           <w:rFonts w:ascii="Times New Roman" w:hAnsi="Times New Roman" w:cs="Times New Roman"/>
           <w:sz w:val="24"/>
           <w:szCs w:val="24"/>
-          <w:lang w:val="ro-RO"/>
-        </w:rPr>
-      </w:pPr>
-      <w:r>
-        <w:rPr>
-          <w:rFonts w:ascii="Times New Roman" w:hAnsi="Times New Roman" w:cs="Times New Roman"/>
-          <w:sz w:val="24"/>
-          <w:szCs w:val="24"/>
-          <w:lang w:val="ro-RO"/>
-        </w:rPr>
-        <w:t>Arhitectura</w:t>
-      </w:r>
-      <w:r>
-        <w:rPr>
-          <w:rFonts w:ascii="Times New Roman" w:hAnsi="Times New Roman" w:cs="Times New Roman"/>
-          <w:sz w:val="24"/>
-          <w:szCs w:val="24"/>
-          <w:lang w:val="ro-RO"/>
-        </w:rPr>
-        <w:t xml:space="preserve"> aplicatiei</w:t>
-      </w:r>
+        </w:rPr>
+      </w:pPr>
+      <w:bookmarkStart w:id="20" w:name="_GoBack"/>
+      <w:bookmarkEnd w:id="20"/>
     </w:p>
     <w:p>
       <w:pPr>
@@ -22455,6 +23712,314 @@
         <w:jc w:val="both"/>
         <w:rPr>
           <w:rFonts w:ascii="Times New Roman" w:hAnsi="Times New Roman" w:cs="Times New Roman"/>
+          <w:sz w:val="24"/>
+          <w:szCs w:val="24"/>
+        </w:rPr>
+      </w:pPr>
+    </w:p>
+    <w:p>
+      <w:pPr>
+        <w:spacing w:line="360" w:lineRule="auto"/>
+        <w:jc w:val="both"/>
+        <w:rPr>
+          <w:rFonts w:ascii="Times New Roman" w:hAnsi="Times New Roman" w:cs="Times New Roman"/>
+          <w:sz w:val="24"/>
+          <w:szCs w:val="24"/>
+        </w:rPr>
+      </w:pPr>
+    </w:p>
+    <w:p>
+      <w:pPr>
+        <w:spacing w:line="360" w:lineRule="auto"/>
+        <w:jc w:val="both"/>
+        <w:rPr>
+          <w:rFonts w:ascii="Times New Roman" w:hAnsi="Times New Roman" w:cs="Times New Roman"/>
+          <w:sz w:val="24"/>
+          <w:szCs w:val="24"/>
+        </w:rPr>
+      </w:pPr>
+    </w:p>
+    <w:p>
+      <w:pPr>
+        <w:spacing w:line="360" w:lineRule="auto"/>
+        <w:jc w:val="both"/>
+        <w:rPr>
+          <w:rFonts w:ascii="Times New Roman" w:hAnsi="Times New Roman" w:cs="Times New Roman"/>
+          <w:sz w:val="24"/>
+          <w:szCs w:val="24"/>
+        </w:rPr>
+      </w:pPr>
+    </w:p>
+    <w:p>
+      <w:pPr>
+        <w:spacing w:line="360" w:lineRule="auto"/>
+        <w:jc w:val="both"/>
+        <w:rPr>
+          <w:rFonts w:ascii="Times New Roman" w:hAnsi="Times New Roman" w:cs="Times New Roman"/>
+          <w:sz w:val="24"/>
+          <w:szCs w:val="24"/>
+        </w:rPr>
+      </w:pPr>
+    </w:p>
+    <w:p>
+      <w:pPr>
+        <w:spacing w:line="360" w:lineRule="auto"/>
+        <w:jc w:val="both"/>
+        <w:rPr>
+          <w:rFonts w:ascii="Times New Roman" w:hAnsi="Times New Roman" w:cs="Times New Roman"/>
+          <w:sz w:val="24"/>
+          <w:szCs w:val="24"/>
+        </w:rPr>
+      </w:pPr>
+      <w:r>
+        <w:rPr>
+          <w:rFonts w:ascii="Times New Roman" w:hAnsi="Times New Roman" w:cs="Times New Roman"/>
+          <w:sz w:val="24"/>
+          <w:szCs w:val="24"/>
+          <w:lang w:val="ro-RO"/>
+        </w:rPr>
+        <w:t>În dezvoltarea aplicației am folosit SQL Server Express, și asa va arăta baza de date, în mare</w:t>
+      </w:r>
+      <w:r>
+        <w:rPr>
+          <w:rFonts w:ascii="Times New Roman" w:hAnsi="Times New Roman" w:cs="Times New Roman"/>
+          <w:sz w:val="24"/>
+          <w:szCs w:val="24"/>
+        </w:rPr>
+        <w:t>:</w:t>
+      </w:r>
+    </w:p>
+    <w:p>
+      <w:pPr>
+        <w:spacing w:line="360" w:lineRule="auto"/>
+        <w:jc w:val="both"/>
+        <w:rPr>
+          <w:rFonts w:ascii="Times New Roman" w:hAnsi="Times New Roman" w:cs="Times New Roman"/>
+          <w:sz w:val="24"/>
+          <w:szCs w:val="24"/>
+        </w:rPr>
+      </w:pPr>
+      <w:r>
+        <w:rPr>
+          <w:rFonts w:ascii="Times New Roman" w:hAnsi="Times New Roman" w:cs="Times New Roman"/>
+          <w:sz w:val="24"/>
+          <w:szCs w:val="24"/>
+        </w:rPr>
+        <w:t>ASP.NET ORM -&gt;</w:t>
+      </w:r>
+      <w:r>
+        <w:rPr>
+          <w:rFonts w:ascii="Times New Roman" w:hAnsi="Times New Roman" w:cs="Times New Roman"/>
+          <w:sz w:val="24"/>
+          <w:szCs w:val="24"/>
+        </w:rPr>
+        <w:t xml:space="preserve"> </w:t>
+      </w:r>
+      <w:proofErr w:type="spellStart"/>
+      <w:r>
+        <w:rPr>
+          <w:rFonts w:ascii="Times New Roman" w:hAnsi="Times New Roman" w:cs="Times New Roman"/>
+          <w:sz w:val="24"/>
+          <w:szCs w:val="24"/>
+        </w:rPr>
+        <w:t>EntityFramework</w:t>
+      </w:r>
+      <w:proofErr w:type="spellEnd"/>
+      <w:r>
+        <w:rPr>
+          <w:rFonts w:ascii="Times New Roman" w:hAnsi="Times New Roman" w:cs="Times New Roman"/>
+          <w:sz w:val="24"/>
+          <w:szCs w:val="24"/>
+        </w:rPr>
+        <w:t xml:space="preserve"> </w:t>
+      </w:r>
+      <w:proofErr w:type="spellStart"/>
+      <w:r>
+        <w:rPr>
+          <w:rFonts w:ascii="Times New Roman" w:hAnsi="Times New Roman" w:cs="Times New Roman"/>
+          <w:sz w:val="24"/>
+          <w:szCs w:val="24"/>
+        </w:rPr>
+        <w:t>poza</w:t>
+      </w:r>
+      <w:proofErr w:type="spellEnd"/>
+      <w:r>
+        <w:rPr>
+          <w:rFonts w:ascii="Times New Roman" w:hAnsi="Times New Roman" w:cs="Times New Roman"/>
+          <w:sz w:val="24"/>
+          <w:szCs w:val="24"/>
+        </w:rPr>
+        <w:t xml:space="preserve"> cu </w:t>
+      </w:r>
+      <w:proofErr w:type="spellStart"/>
+      <w:r>
+        <w:rPr>
+          <w:rFonts w:ascii="Times New Roman" w:hAnsi="Times New Roman" w:cs="Times New Roman"/>
+          <w:sz w:val="24"/>
+          <w:szCs w:val="24"/>
+        </w:rPr>
+        <w:t>unele</w:t>
+      </w:r>
+      <w:proofErr w:type="spellEnd"/>
+      <w:r>
+        <w:rPr>
+          <w:rFonts w:ascii="Times New Roman" w:hAnsi="Times New Roman" w:cs="Times New Roman"/>
+          <w:sz w:val="24"/>
+          <w:szCs w:val="24"/>
+        </w:rPr>
+        <w:t xml:space="preserve"> </w:t>
+      </w:r>
+      <w:proofErr w:type="spellStart"/>
+      <w:r>
+        <w:rPr>
+          <w:rFonts w:ascii="Times New Roman" w:hAnsi="Times New Roman" w:cs="Times New Roman"/>
+          <w:sz w:val="24"/>
+          <w:szCs w:val="24"/>
+        </w:rPr>
+        <w:t>tabele</w:t>
+      </w:r>
+      <w:proofErr w:type="spellEnd"/>
+      <w:r>
+        <w:rPr>
+          <w:rFonts w:ascii="Times New Roman" w:hAnsi="Times New Roman" w:cs="Times New Roman"/>
+          <w:sz w:val="24"/>
+          <w:szCs w:val="24"/>
+        </w:rPr>
+        <w:t xml:space="preserve"> (User)</w:t>
+      </w:r>
+    </w:p>
+    <w:p>
+      <w:pPr>
+        <w:spacing w:line="360" w:lineRule="auto"/>
+        <w:jc w:val="both"/>
+        <w:rPr>
+          <w:rFonts w:ascii="Times New Roman" w:hAnsi="Times New Roman" w:cs="Times New Roman"/>
+          <w:sz w:val="24"/>
+          <w:szCs w:val="24"/>
+          <w:lang w:val="ro-RO"/>
+        </w:rPr>
+      </w:pPr>
+    </w:p>
+    <w:p>
+      <w:pPr>
+        <w:spacing w:line="360" w:lineRule="auto"/>
+        <w:jc w:val="both"/>
+        <w:rPr>
+          <w:rFonts w:ascii="Times New Roman" w:hAnsi="Times New Roman" w:cs="Times New Roman"/>
+          <w:sz w:val="24"/>
+          <w:szCs w:val="24"/>
+          <w:lang w:val="ro-RO"/>
+        </w:rPr>
+      </w:pPr>
+      <w:r>
+        <w:rPr>
+          <w:rFonts w:ascii="Times New Roman" w:hAnsi="Times New Roman" w:cs="Times New Roman"/>
+          <w:sz w:val="24"/>
+          <w:szCs w:val="24"/>
+          <w:lang w:val="ro-RO"/>
+        </w:rPr>
+        <w:t>Arhitectura -&gt; MVC</w:t>
+      </w:r>
+    </w:p>
+    <w:p>
+      <w:pPr>
+        <w:spacing w:line="360" w:lineRule="auto"/>
+        <w:jc w:val="both"/>
+        <w:rPr>
+          <w:rFonts w:ascii="Times New Roman" w:hAnsi="Times New Roman" w:cs="Times New Roman"/>
+          <w:sz w:val="24"/>
+          <w:szCs w:val="24"/>
+          <w:lang w:val="ro-RO"/>
+        </w:rPr>
+      </w:pPr>
+      <w:r>
+        <w:rPr>
+          <w:rFonts w:ascii="Times New Roman" w:hAnsi="Times New Roman" w:cs="Times New Roman"/>
+          <w:sz w:val="24"/>
+          <w:szCs w:val="24"/>
+          <w:lang w:val="ro-RO"/>
+        </w:rPr>
+        <w:t>Descriu layerele (Onion)</w:t>
+      </w:r>
+      <w:r>
+        <w:rPr>
+          <w:rFonts w:ascii="Times New Roman" w:hAnsi="Times New Roman" w:cs="Times New Roman"/>
+          <w:sz w:val="24"/>
+          <w:szCs w:val="24"/>
+          <w:lang w:val="ro-RO"/>
+        </w:rPr>
+        <w:t xml:space="preserve">  - pentru ca foile din exterior sa se dezvolte, vor avea nevoie de cele din interior. La noi: interiorul – tier 1 (sau Data_Layer), si cum mergem spre exterior, vom da de Tier2(cxare fol tier1) si tier 3 (care va folosi tier2)</w:t>
+      </w:r>
+    </w:p>
+    <w:p>
+      <w:pPr>
+        <w:spacing w:line="360" w:lineRule="auto"/>
+        <w:jc w:val="both"/>
+        <w:rPr>
+          <w:rFonts w:ascii="Times New Roman" w:hAnsi="Times New Roman" w:cs="Times New Roman"/>
+          <w:sz w:val="24"/>
+          <w:szCs w:val="24"/>
+          <w:lang w:val="ro-RO"/>
+        </w:rPr>
+      </w:pPr>
+      <w:r>
+        <w:rPr>
+          <w:rFonts w:ascii="Times New Roman" w:hAnsi="Times New Roman" w:cs="Times New Roman"/>
+          <w:sz w:val="24"/>
+          <w:szCs w:val="24"/>
+          <w:lang w:val="ro-RO"/>
+        </w:rPr>
+        <w:t>Design pattern -&gt; Factory Method</w:t>
+      </w:r>
+    </w:p>
+    <w:p>
+      <w:pPr>
+        <w:spacing w:line="360" w:lineRule="auto"/>
+        <w:jc w:val="both"/>
+        <w:rPr>
+          <w:rFonts w:ascii="Times New Roman" w:hAnsi="Times New Roman" w:cs="Times New Roman"/>
+          <w:sz w:val="24"/>
+          <w:szCs w:val="24"/>
+          <w:lang w:val="ro-RO"/>
+        </w:rPr>
+      </w:pPr>
+    </w:p>
+    <w:p>
+      <w:pPr>
+        <w:spacing w:line="360" w:lineRule="auto"/>
+        <w:jc w:val="both"/>
+        <w:rPr>
+          <w:rFonts w:ascii="Times New Roman" w:hAnsi="Times New Roman" w:cs="Times New Roman"/>
+          <w:sz w:val="24"/>
+          <w:szCs w:val="24"/>
+          <w:lang w:val="ro-RO"/>
+        </w:rPr>
+      </w:pPr>
+      <w:r>
+        <w:rPr>
+          <w:rFonts w:ascii="Times New Roman" w:hAnsi="Times New Roman" w:cs="Times New Roman"/>
+          <w:sz w:val="24"/>
+          <w:szCs w:val="24"/>
+          <w:lang w:val="ro-RO"/>
+        </w:rPr>
+        <w:t>Arhitectura</w:t>
+      </w:r>
+      <w:r>
+        <w:rPr>
+          <w:rFonts w:ascii="Times New Roman" w:hAnsi="Times New Roman" w:cs="Times New Roman"/>
+          <w:sz w:val="24"/>
+          <w:szCs w:val="24"/>
+          <w:lang w:val="ro-RO"/>
+        </w:rPr>
+        <w:t xml:space="preserve"> aplicatiei</w:t>
+      </w:r>
+    </w:p>
+    <w:p>
+      <w:pPr>
+        <w:spacing w:line="360" w:lineRule="auto"/>
+        <w:jc w:val="both"/>
+        <w:rPr>
+          <w:rFonts w:ascii="Times New Roman" w:hAnsi="Times New Roman" w:cs="Times New Roman"/>
           <w:b/>
           <w:sz w:val="24"/>
           <w:szCs w:val="24"/>
@@ -22697,7 +24262,6 @@
           <w:szCs w:val="24"/>
           <w:lang w:val="ro-RO"/>
         </w:rPr>
-        <w:lastRenderedPageBreak/>
         <w:t xml:space="preserve">  *Desigur, contul doctorului poate fi accesat de asistentul/asistenta acestuia, deoarece medicul în cauză poate fi ocupat cu alți pacienți în viața reală.</w:t>
       </w:r>
     </w:p>
@@ -22718,6 +24282,7 @@
           <w:sz w:val="24"/>
           <w:szCs w:val="24"/>
         </w:rPr>
+        <w:lastRenderedPageBreak/>
         <w:t xml:space="preserve">  </w:t>
       </w:r>
       <w:proofErr w:type="spellStart"/>
@@ -23643,7 +25208,7 @@
           <w:lang w:val="ro-RO"/>
         </w:rPr>
       </w:pPr>
-      <w:bookmarkStart w:id="19" w:name="_Toc517257910"/>
+      <w:bookmarkStart w:id="21" w:name="_Toc517257910"/>
       <w:proofErr w:type="spellStart"/>
       <w:r>
         <w:lastRenderedPageBreak/>
@@ -23656,7 +25221,7 @@
         </w:rPr>
         <w:t xml:space="preserve"> utilizatorului</w:t>
       </w:r>
-      <w:bookmarkEnd w:id="19"/>
+      <w:bookmarkEnd w:id="21"/>
     </w:p>
     <w:p>
       <w:pPr>
@@ -23718,13 +25283,13 @@
           <w:numId w:val="6"/>
         </w:numPr>
       </w:pPr>
-      <w:bookmarkStart w:id="20" w:name="_Toc517257911"/>
+      <w:bookmarkStart w:id="22" w:name="_Toc517257911"/>
       <w:proofErr w:type="spellStart"/>
       <w:r>
         <w:lastRenderedPageBreak/>
         <w:t>Concluzii</w:t>
       </w:r>
-      <w:bookmarkEnd w:id="20"/>
+      <w:bookmarkEnd w:id="22"/>
       <w:proofErr w:type="spellEnd"/>
     </w:p>
     <w:p>
@@ -23863,7 +25428,7 @@
           <w:lang w:val="ro-RO"/>
         </w:rPr>
       </w:pPr>
-      <w:bookmarkStart w:id="21" w:name="_Toc517257912"/>
+      <w:bookmarkStart w:id="23" w:name="_Toc517257912"/>
       <w:proofErr w:type="spellStart"/>
       <w:r>
         <w:lastRenderedPageBreak/>
@@ -23875,7 +25440,7 @@
       <w:r>
         <w:t>ografie</w:t>
       </w:r>
-      <w:bookmarkEnd w:id="21"/>
+      <w:bookmarkEnd w:id="23"/>
       <w:proofErr w:type="spellEnd"/>
     </w:p>
     <w:p>
@@ -24076,7 +25641,7 @@
           <w:lang w:val="ro-RO"/>
         </w:rPr>
       </w:pPr>
-      <w:hyperlink r:id="rId12" w:history="1">
+      <w:hyperlink r:id="rId15" w:history="1">
         <w:r>
           <w:rPr>
             <w:rStyle w:val="Hyperlink"/>
@@ -24110,7 +25675,7 @@
           <w:lang w:val="ro-RO"/>
         </w:rPr>
       </w:pPr>
-      <w:hyperlink r:id="rId13" w:history="1">
+      <w:hyperlink r:id="rId16" w:history="1">
         <w:r>
           <w:rPr>
             <w:rStyle w:val="Hyperlink"/>
@@ -24133,7 +25698,7 @@
           <w:lang w:val="ro-RO"/>
         </w:rPr>
       </w:pPr>
-      <w:hyperlink r:id="rId14" w:history="1">
+      <w:hyperlink r:id="rId17" w:history="1">
         <w:r>
           <w:rPr>
             <w:rStyle w:val="Hyperlink"/>
@@ -24157,7 +25722,7 @@
           <w:lang w:val="ro-RO"/>
         </w:rPr>
       </w:pPr>
-      <w:hyperlink r:id="rId15" w:history="1">
+      <w:hyperlink r:id="rId18" w:history="1">
         <w:r>
           <w:rPr>
             <w:rStyle w:val="Hyperlink"/>
@@ -24181,7 +25746,7 @@
           <w:lang w:val="ro-RO"/>
         </w:rPr>
       </w:pPr>
-      <w:hyperlink r:id="rId16" w:history="1">
+      <w:hyperlink r:id="rId19" w:history="1">
         <w:r>
           <w:rPr>
             <w:rStyle w:val="Hyperlink"/>
@@ -24204,7 +25769,7 @@
           <w:lang w:val="ro-RO"/>
         </w:rPr>
       </w:pPr>
-      <w:hyperlink r:id="rId17" w:history="1">
+      <w:hyperlink r:id="rId20" w:history="1">
         <w:r>
           <w:rPr>
             <w:rStyle w:val="Hyperlink"/>
@@ -24236,7 +25801,7 @@
           <w:lang w:val="ro-RO"/>
         </w:rPr>
       </w:pPr>
-      <w:hyperlink r:id="rId18" w:history="1">
+      <w:hyperlink r:id="rId21" w:history="1">
         <w:r>
           <w:rPr>
             <w:rStyle w:val="Hyperlink"/>
@@ -24297,7 +25862,7 @@
           <w:szCs w:val="36"/>
         </w:rPr>
       </w:pPr>
-      <w:hyperlink r:id="rId19" w:history="1">
+      <w:hyperlink r:id="rId22" w:history="1">
         <w:r>
           <w:rPr>
             <w:rStyle w:val="Hyperlink"/>
@@ -24344,7 +25909,7 @@
           <w:szCs w:val="36"/>
         </w:rPr>
       </w:pPr>
-      <w:hyperlink r:id="rId20" w:history="1">
+      <w:hyperlink r:id="rId23" w:history="1">
         <w:r>
           <w:rPr>
             <w:rStyle w:val="Hyperlink"/>
@@ -24391,7 +25956,7 @@
           <w:szCs w:val="36"/>
         </w:rPr>
       </w:pPr>
-      <w:hyperlink r:id="rId21" w:history="1">
+      <w:hyperlink r:id="rId24" w:history="1">
         <w:r>
           <w:rPr>
             <w:rStyle w:val="Hyperlink"/>
@@ -24438,7 +26003,7 @@
           <w:szCs w:val="36"/>
         </w:rPr>
       </w:pPr>
-      <w:hyperlink r:id="rId22" w:history="1">
+      <w:hyperlink r:id="rId25" w:history="1">
         <w:r>
           <w:rPr>
             <w:rStyle w:val="Hyperlink"/>
@@ -24486,7 +26051,7 @@
           <w:szCs w:val="36"/>
         </w:rPr>
       </w:pPr>
-      <w:hyperlink r:id="rId23" w:history="1">
+      <w:hyperlink r:id="rId26" w:history="1">
         <w:r>
           <w:rPr>
             <w:rStyle w:val="Hyperlink"/>
@@ -24531,7 +26096,7 @@
           <w:szCs w:val="36"/>
         </w:rPr>
       </w:pPr>
-      <w:bookmarkStart w:id="22" w:name="_Toc517257913"/>
+      <w:bookmarkStart w:id="24" w:name="_Toc517257913"/>
       <w:proofErr w:type="spellStart"/>
       <w:r>
         <w:rPr>
@@ -24557,7 +26122,7 @@
         </w:rPr>
         <w:t>Folosite</w:t>
       </w:r>
-      <w:bookmarkEnd w:id="22"/>
+      <w:bookmarkEnd w:id="24"/>
       <w:proofErr w:type="spellEnd"/>
     </w:p>
     <w:p>
@@ -24581,18 +26146,18 @@
           <w:szCs w:val="26"/>
         </w:rPr>
       </w:pPr>
-      <w:bookmarkStart w:id="23" w:name="_Toc516962556"/>
-      <w:bookmarkStart w:id="24" w:name="_Toc516962788"/>
-      <w:bookmarkStart w:id="25" w:name="_Toc516963054"/>
-      <w:bookmarkStart w:id="26" w:name="_Toc516964256"/>
-      <w:bookmarkStart w:id="27" w:name="_Toc517170824"/>
-      <w:bookmarkStart w:id="28" w:name="_Toc517257914"/>
-      <w:bookmarkEnd w:id="23"/>
-      <w:bookmarkEnd w:id="24"/>
+      <w:bookmarkStart w:id="25" w:name="_Toc516962556"/>
+      <w:bookmarkStart w:id="26" w:name="_Toc516962788"/>
+      <w:bookmarkStart w:id="27" w:name="_Toc516963054"/>
+      <w:bookmarkStart w:id="28" w:name="_Toc516964256"/>
+      <w:bookmarkStart w:id="29" w:name="_Toc517170824"/>
+      <w:bookmarkStart w:id="30" w:name="_Toc517257914"/>
       <w:bookmarkEnd w:id="25"/>
       <w:bookmarkEnd w:id="26"/>
       <w:bookmarkEnd w:id="27"/>
       <w:bookmarkEnd w:id="28"/>
+      <w:bookmarkEnd w:id="29"/>
+      <w:bookmarkEnd w:id="30"/>
     </w:p>
     <w:p>
       <w:pPr>
@@ -24602,7 +26167,7 @@
           <w:numId w:val="6"/>
         </w:numPr>
       </w:pPr>
-      <w:bookmarkStart w:id="29" w:name="_Toc517257915"/>
+      <w:bookmarkStart w:id="31" w:name="_Toc517257915"/>
       <w:r>
         <w:t>C# (.Net, MVC,</w:t>
       </w:r>
@@ -24612,7 +26177,7 @@
       <w:r>
         <w:t xml:space="preserve"> ASP.NET, Entity)</w:t>
       </w:r>
-      <w:bookmarkEnd w:id="29"/>
+      <w:bookmarkEnd w:id="31"/>
     </w:p>
     <w:p>
       <w:pPr>
@@ -24945,7 +26510,7 @@
           <w:numId w:val="6"/>
         </w:numPr>
       </w:pPr>
-      <w:bookmarkStart w:id="30" w:name="_Toc517257916"/>
+      <w:bookmarkStart w:id="32" w:name="_Toc517257916"/>
       <w:r>
         <w:t>SQL (SQL Se</w:t>
       </w:r>
@@ -24955,7 +26520,7 @@
       <w:r>
         <w:t xml:space="preserve"> Express)</w:t>
       </w:r>
-      <w:bookmarkEnd w:id="30"/>
+      <w:bookmarkEnd w:id="32"/>
     </w:p>
     <w:p>
       <w:r>
@@ -24973,7 +26538,7 @@
           <w:rFonts w:cs="Times New Roman"/>
         </w:rPr>
       </w:pPr>
-      <w:bookmarkStart w:id="31" w:name="_Toc517257917"/>
+      <w:bookmarkStart w:id="33" w:name="_Toc517257917"/>
       <w:r>
         <w:rPr>
           <w:rFonts w:cs="Times New Roman"/>
@@ -24994,7 +26559,7 @@
         </w:rPr>
         <w:t>)</w:t>
       </w:r>
-      <w:bookmarkEnd w:id="31"/>
+      <w:bookmarkEnd w:id="33"/>
     </w:p>
     <w:p>
       <w:r>
@@ -25025,14 +26590,14 @@
           <w:rFonts w:cs="Times New Roman"/>
         </w:rPr>
       </w:pPr>
-      <w:bookmarkStart w:id="32" w:name="_Toc517257918"/>
+      <w:bookmarkStart w:id="34" w:name="_Toc517257918"/>
       <w:r>
         <w:rPr>
           <w:rFonts w:cs="Times New Roman"/>
         </w:rPr>
         <w:t>Bootstrap</w:t>
       </w:r>
-      <w:bookmarkEnd w:id="32"/>
+      <w:bookmarkEnd w:id="34"/>
     </w:p>
     <w:p>
       <w:r>
@@ -25083,14 +26648,14 @@
           <w:rFonts w:cs="Times New Roman"/>
         </w:rPr>
       </w:pPr>
-      <w:bookmarkStart w:id="33" w:name="_Toc517257919"/>
+      <w:bookmarkStart w:id="35" w:name="_Toc517257919"/>
       <w:r>
         <w:rPr>
           <w:rFonts w:cs="Times New Roman"/>
         </w:rPr>
         <w:t>HTML, CSS &amp; JavaScript</w:t>
       </w:r>
-      <w:bookmarkEnd w:id="33"/>
+      <w:bookmarkEnd w:id="35"/>
     </w:p>
     <w:p>
       <w:r>
@@ -25108,14 +26673,14 @@
           <w:rFonts w:cs="Times New Roman"/>
         </w:rPr>
       </w:pPr>
-      <w:bookmarkStart w:id="34" w:name="_Toc517257920"/>
+      <w:bookmarkStart w:id="36" w:name="_Toc517257920"/>
       <w:r>
         <w:rPr>
           <w:rFonts w:cs="Times New Roman"/>
         </w:rPr>
         <w:t>Adobe Illustrator</w:t>
       </w:r>
-      <w:bookmarkEnd w:id="34"/>
+      <w:bookmarkEnd w:id="36"/>
     </w:p>
     <w:p>
       <w:r>
@@ -28165,7 +29730,7 @@
 </file>
 
 <file path=customXml/itemProps1.xml><?xml version="1.0" encoding="utf-8"?>
-<ds:datastoreItem xmlns:ds="http://schemas.openxmlformats.org/officeDocument/2006/customXml" ds:itemID="{DF42C6EE-2B4D-4056-8F12-2DAE4878774D}">
+<ds:datastoreItem xmlns:ds="http://schemas.openxmlformats.org/officeDocument/2006/customXml" ds:itemID="{E988B392-F370-4BB6-A9AB-26EDCB5AE323}">
   <ds:schemaRefs>
     <ds:schemaRef ds:uri="http://schemas.openxmlformats.org/officeDocument/2006/bibliography"/>
   </ds:schemaRefs>

</xml_diff>

<commit_message>
Documentation -> Design and Implementation Chapter- DONE
</commit_message>
<xml_diff>
--- a/Documentatie/Licenta.docx
+++ b/Documentatie/Licenta.docx
@@ -14640,6 +14640,7 @@
                       <w:szCs w:val="24"/>
                       <w:lang w:val="ro-RO"/>
                     </w:rPr>
+                    <w:instrText xml:space="preserve"> \* MERGEFORMAT </w:instrText>
                   </w:r>
                   <w:r>
                     <w:rPr>
@@ -14648,7 +14649,6 @@
                       <w:szCs w:val="24"/>
                       <w:lang w:val="ro-RO"/>
                     </w:rPr>
-                    <w:instrText xml:space="preserve"> \* MERGEFORMAT </w:instrText>
                   </w:r>
                   <w:r>
                     <w:rPr>
@@ -14714,14 +14714,6 @@
                       <w:szCs w:val="24"/>
                       <w:lang w:val="ro-RO"/>
                     </w:rPr>
-                  </w:r>
-                  <w:r>
-                    <w:rPr>
-                      <w:rFonts w:ascii="Times New Roman" w:hAnsi="Times New Roman" w:cs="Times New Roman"/>
-                      <w:sz w:val="24"/>
-                      <w:szCs w:val="24"/>
-                      <w:lang w:val="ro-RO"/>
-                    </w:rPr>
                     <w:instrText xml:space="preserve"> \* MERGEFORMAT </w:instrText>
                   </w:r>
                   <w:r>
@@ -14731,7 +14723,6 @@
                       <w:szCs w:val="24"/>
                       <w:lang w:val="ro-RO"/>
                     </w:rPr>
-                    <w:fldChar w:fldCharType="separate"/>
                   </w:r>
                   <w:r>
                     <w:rPr>
@@ -14821,6 +14812,7 @@
                 <w:szCs w:val="24"/>
                 <w:lang w:val="ro-RO"/>
               </w:rPr>
+              <w:instrText xml:space="preserve"> \* MERGEFORMAT </w:instrText>
             </w:r>
             <w:r>
               <w:rPr>
@@ -14829,7 +14821,6 @@
                 <w:szCs w:val="24"/>
                 <w:lang w:val="ro-RO"/>
               </w:rPr>
-              <w:instrText xml:space="preserve"> \* MERGEFORMAT </w:instrText>
             </w:r>
             <w:r>
               <w:rPr>
@@ -14931,11 +14922,21 @@
           <w:szCs w:val="24"/>
         </w:rPr>
       </w:pPr>
+      <w:bookmarkStart w:id="24" w:name="_GoBack"/>
+      <w:bookmarkEnd w:id="24"/>
     </w:p>
     <w:tbl>
       <w:tblPr>
         <w:tblStyle w:val="TableGrid"/>
         <w:tblW w:w="0" w:type="auto"/>
+        <w:tblBorders>
+          <w:top w:val="none" w:sz="0" w:space="0" w:color="auto"/>
+          <w:left w:val="none" w:sz="0" w:space="0" w:color="auto"/>
+          <w:bottom w:val="none" w:sz="0" w:space="0" w:color="auto"/>
+          <w:right w:val="none" w:sz="0" w:space="0" w:color="auto"/>
+          <w:insideH w:val="none" w:sz="0" w:space="0" w:color="auto"/>
+          <w:insideV w:val="none" w:sz="0" w:space="0" w:color="auto"/>
+        </w:tblBorders>
         <w:tblLook w:val="04A0" w:firstRow="1" w:lastRow="0" w:firstColumn="1" w:lastColumn="0" w:noHBand="0" w:noVBand="1"/>
       </w:tblPr>
       <w:tblGrid>
@@ -15012,7 +15013,7 @@
                 <w:lang w:val="ro-RO"/>
               </w:rPr>
             </w:pPr>
-            <w:bookmarkStart w:id="24" w:name="_Ref517357201"/>
+            <w:bookmarkStart w:id="25" w:name="_Ref517357201"/>
             <w:r>
               <w:rPr>
                 <w:rFonts w:ascii="Times New Roman" w:hAnsi="Times New Roman" w:cs="Times New Roman"/>
@@ -15062,7 +15063,7 @@
               </w:rPr>
               <w:fldChar w:fldCharType="end"/>
             </w:r>
-            <w:bookmarkEnd w:id="24"/>
+            <w:bookmarkEnd w:id="25"/>
             <w:r>
               <w:rPr>
                 <w:rFonts w:ascii="Times New Roman" w:hAnsi="Times New Roman" w:cs="Times New Roman"/>
@@ -15134,6 +15135,7 @@
                 <w:szCs w:val="24"/>
                 <w:lang w:val="ro-RO"/>
               </w:rPr>
+              <w:instrText xml:space="preserve"> \* MERGEFORMAT </w:instrText>
             </w:r>
             <w:r>
               <w:rPr>
@@ -15142,7 +15144,6 @@
                 <w:szCs w:val="24"/>
                 <w:lang w:val="ro-RO"/>
               </w:rPr>
-              <w:instrText xml:space="preserve"> \* MERGEFORMAT </w:instrText>
             </w:r>
             <w:r>
               <w:rPr>
@@ -15194,6 +15195,14 @@
             <w:tblPr>
               <w:tblStyle w:val="TableGrid"/>
               <w:tblW w:w="0" w:type="auto"/>
+              <w:tblBorders>
+                <w:top w:val="none" w:sz="0" w:space="0" w:color="auto"/>
+                <w:left w:val="none" w:sz="0" w:space="0" w:color="auto"/>
+                <w:bottom w:val="none" w:sz="0" w:space="0" w:color="auto"/>
+                <w:right w:val="none" w:sz="0" w:space="0" w:color="auto"/>
+                <w:insideH w:val="none" w:sz="0" w:space="0" w:color="auto"/>
+                <w:insideV w:val="none" w:sz="0" w:space="0" w:color="auto"/>
+              </w:tblBorders>
               <w:tblLook w:val="04A0" w:firstRow="1" w:lastRow="0" w:firstColumn="1" w:lastColumn="0" w:noHBand="0" w:noVBand="1"/>
             </w:tblPr>
             <w:tblGrid>
@@ -15282,15 +15291,7 @@
                       <w:sz w:val="24"/>
                       <w:szCs w:val="24"/>
                     </w:rPr>
-                    <w:t>Email</w:t>
-                  </w:r>
-                  <w:r>
-                    <w:rPr>
-                      <w:rFonts w:ascii="Times New Roman" w:hAnsi="Times New Roman" w:cs="Times New Roman"/>
-                      <w:sz w:val="24"/>
-                      <w:szCs w:val="24"/>
-                    </w:rPr>
-                    <w:t>;</w:t>
+                    <w:t>Email;</w:t>
                   </w:r>
                 </w:p>
                 <w:p>
@@ -15517,15 +15518,6 @@
           <w:lang w:val="ro-RO"/>
         </w:rPr>
       </w:pPr>
-      <w:r>
-        <w:rPr>
-          <w:rFonts w:ascii="Times New Roman" w:hAnsi="Times New Roman" w:cs="Times New Roman"/>
-          <w:sz w:val="24"/>
-          <w:szCs w:val="24"/>
-          <w:lang w:val="ro-RO"/>
-        </w:rPr>
-        <w:t xml:space="preserve"> </w:t>
-      </w:r>
     </w:p>
     <w:p>
       <w:pPr>
@@ -15546,16 +15538,16 @@
           <w:lang w:val="ro-RO"/>
         </w:rPr>
         <w:lastRenderedPageBreak/>
-        <w:t xml:space="preserve"> </w:t>
-      </w:r>
-      <w:r>
-        <w:rPr>
-          <w:rFonts w:ascii="Times New Roman" w:hAnsi="Times New Roman" w:cs="Times New Roman"/>
-          <w:sz w:val="24"/>
-          <w:szCs w:val="24"/>
-          <w:lang w:val="ro-RO"/>
-        </w:rPr>
-        <w:t xml:space="preserve"> Datorită faptului că am adăugat și tabela de </w:t>
+        <w:t xml:space="preserve">  </w:t>
+      </w:r>
+      <w:r>
+        <w:rPr>
+          <w:rFonts w:ascii="Times New Roman" w:hAnsi="Times New Roman" w:cs="Times New Roman"/>
+          <w:sz w:val="24"/>
+          <w:szCs w:val="24"/>
+          <w:lang w:val="ro-RO"/>
+        </w:rPr>
+        <w:t xml:space="preserve">Datorită faptului că am adăugat și tabela de </w:t>
       </w:r>
       <w:r>
         <w:rPr>
@@ -15727,7 +15719,7 @@
           <w:lang w:val="ro-RO"/>
         </w:rPr>
       </w:pPr>
-      <w:bookmarkStart w:id="25" w:name="_Ref517358053"/>
+      <w:bookmarkStart w:id="26" w:name="_Ref517358053"/>
       <w:r>
         <w:rPr>
           <w:rFonts w:ascii="Times New Roman" w:hAnsi="Times New Roman" w:cs="Times New Roman"/>
@@ -15789,7 +15781,7 @@
         </w:rPr>
         <w:fldChar w:fldCharType="end"/>
       </w:r>
-      <w:bookmarkEnd w:id="25"/>
+      <w:bookmarkEnd w:id="26"/>
       <w:r>
         <w:rPr>
           <w:rFonts w:ascii="Times New Roman" w:hAnsi="Times New Roman" w:cs="Times New Roman"/>
@@ -15827,6 +15819,15 @@
           <w:szCs w:val="24"/>
           <w:lang w:val="ro-RO"/>
         </w:rPr>
+        <w:t xml:space="preserve">  </w:t>
+      </w:r>
+      <w:r>
+        <w:rPr>
+          <w:rFonts w:ascii="Times New Roman" w:hAnsi="Times New Roman" w:cs="Times New Roman"/>
+          <w:sz w:val="24"/>
+          <w:szCs w:val="24"/>
+          <w:lang w:val="ro-RO"/>
+        </w:rPr>
         <w:t>Am integrat doar aceste 2 metode de înregistrare deoarece contruile pentru celelalte 2 clase de utilizatori speciali, Owner și Moderatori, vor fi create la rularea aplicației</w:t>
       </w:r>
       <w:r>
@@ -15859,14 +15860,14 @@
           <w:sz w:val="24"/>
           <w:szCs w:val="24"/>
         </w:rPr>
-      </w:r>
-      <w:r>
-        <w:rPr>
-          <w:rFonts w:ascii="Times New Roman" w:hAnsi="Times New Roman" w:cs="Times New Roman"/>
-          <w:sz w:val="24"/>
-          <w:szCs w:val="24"/>
-        </w:rPr>
         <w:instrText xml:space="preserve"> \* MERGEFORMAT </w:instrText>
+      </w:r>
+      <w:r>
+        <w:rPr>
+          <w:rFonts w:ascii="Times New Roman" w:hAnsi="Times New Roman" w:cs="Times New Roman"/>
+          <w:sz w:val="24"/>
+          <w:szCs w:val="24"/>
+        </w:rPr>
       </w:r>
       <w:r>
         <w:rPr>
@@ -15947,15 +15948,15 @@
           <w:szCs w:val="24"/>
           <w:lang w:val="ro-RO"/>
         </w:rPr>
-      </w:r>
-      <w:r>
-        <w:rPr>
-          <w:rFonts w:ascii="Times New Roman" w:hAnsi="Times New Roman" w:cs="Times New Roman"/>
-          <w:sz w:val="24"/>
-          <w:szCs w:val="24"/>
-          <w:lang w:val="ro-RO"/>
-        </w:rPr>
         <w:instrText xml:space="preserve"> \* MERGEFORMAT </w:instrText>
+      </w:r>
+      <w:r>
+        <w:rPr>
+          <w:rFonts w:ascii="Times New Roman" w:hAnsi="Times New Roman" w:cs="Times New Roman"/>
+          <w:sz w:val="24"/>
+          <w:szCs w:val="24"/>
+          <w:lang w:val="ro-RO"/>
+        </w:rPr>
       </w:r>
       <w:r>
         <w:rPr>
@@ -16071,7 +16072,7 @@
           <w:i w:val="0"/>
         </w:rPr>
       </w:pPr>
-      <w:bookmarkStart w:id="26" w:name="_Ref517358749"/>
+      <w:bookmarkStart w:id="27" w:name="_Ref517358749"/>
       <w:r>
         <w:rPr>
           <w:rFonts w:ascii="Times New Roman" w:hAnsi="Times New Roman" w:cs="Times New Roman"/>
@@ -16121,7 +16122,7 @@
         </w:rPr>
         <w:fldChar w:fldCharType="end"/>
       </w:r>
-      <w:bookmarkEnd w:id="26"/>
+      <w:bookmarkEnd w:id="27"/>
       <w:r>
         <w:rPr>
           <w:rFonts w:ascii="Times New Roman" w:hAnsi="Times New Roman" w:cs="Times New Roman"/>
@@ -16215,7 +16216,7 @@
           <w:i w:val="0"/>
         </w:rPr>
       </w:pPr>
-      <w:bookmarkStart w:id="27" w:name="_Ref517358752"/>
+      <w:bookmarkStart w:id="28" w:name="_Ref517358752"/>
       <w:r>
         <w:rPr>
           <w:rFonts w:ascii="Times New Roman" w:hAnsi="Times New Roman" w:cs="Times New Roman"/>
@@ -16265,7 +16266,7 @@
         </w:rPr>
         <w:fldChar w:fldCharType="end"/>
       </w:r>
-      <w:bookmarkEnd w:id="27"/>
+      <w:bookmarkEnd w:id="28"/>
       <w:r>
         <w:rPr>
           <w:rFonts w:ascii="Times New Roman" w:hAnsi="Times New Roman" w:cs="Times New Roman"/>
@@ -16288,6 +16289,148 @@
           <w:i w:val="0"/>
         </w:rPr>
         <w:t>, urmată de crearea Utilizatorilor predefiniți, inclusive Ownerul și Moderatorii</w:t>
+      </w:r>
+    </w:p>
+    <w:p>
+      <w:pPr>
+        <w:spacing w:after="0" w:line="360" w:lineRule="auto"/>
+        <w:jc w:val="both"/>
+        <w:rPr>
+          <w:rFonts w:ascii="Times New Roman" w:hAnsi="Times New Roman" w:cs="Times New Roman"/>
+          <w:sz w:val="24"/>
+          <w:szCs w:val="24"/>
+          <w:lang w:val="ro-RO"/>
+        </w:rPr>
+      </w:pPr>
+      <w:r>
+        <w:rPr>
+          <w:rFonts w:ascii="Times New Roman" w:hAnsi="Times New Roman" w:cs="Times New Roman"/>
+          <w:sz w:val="24"/>
+          <w:szCs w:val="24"/>
+          <w:lang w:val="ro-RO"/>
+        </w:rPr>
+        <w:t xml:space="preserve">  Având în vedere GDPR(General Data Protection Regulation), care a intrat în vigoare pe 25 mai 2018, am considerat că </w:t>
+      </w:r>
+      <w:r>
+        <w:rPr>
+          <w:rFonts w:ascii="Times New Roman" w:hAnsi="Times New Roman" w:cs="Times New Roman"/>
+          <w:sz w:val="24"/>
+          <w:szCs w:val="24"/>
+          <w:lang w:val="ro-RO"/>
+        </w:rPr>
+        <w:t xml:space="preserve">este bine ca datele să fie salvate într-un mod mai sigur, </w:t>
+      </w:r>
+      <w:r>
+        <w:rPr>
+          <w:rFonts w:ascii="Times New Roman" w:hAnsi="Times New Roman" w:cs="Times New Roman"/>
+          <w:sz w:val="24"/>
+          <w:szCs w:val="24"/>
+          <w:lang w:val="ro-RO"/>
+        </w:rPr>
+        <w:t xml:space="preserve">așa că am dezvoltat o extensie a variabilelor de tip String, cu numele de </w:t>
+      </w:r>
+      <w:r>
+        <w:rPr>
+          <w:rFonts w:ascii="Times New Roman" w:hAnsi="Times New Roman" w:cs="Times New Roman"/>
+          <w:i/>
+          <w:sz w:val="24"/>
+          <w:szCs w:val="24"/>
+          <w:lang w:val="ro-RO"/>
+        </w:rPr>
+        <w:t>StringCryptoHelper</w:t>
+      </w:r>
+      <w:r>
+        <w:rPr>
+          <w:rFonts w:ascii="Times New Roman" w:hAnsi="Times New Roman" w:cs="Times New Roman"/>
+          <w:sz w:val="24"/>
+          <w:szCs w:val="24"/>
+          <w:lang w:val="ro-RO"/>
+        </w:rPr>
+        <w:t>.</w:t>
+      </w:r>
+      <w:r>
+        <w:rPr>
+          <w:rFonts w:ascii="Times New Roman" w:hAnsi="Times New Roman" w:cs="Times New Roman"/>
+          <w:sz w:val="24"/>
+          <w:szCs w:val="24"/>
+          <w:lang w:val="ro-RO"/>
+        </w:rPr>
+        <w:t xml:space="preserve"> </w:t>
+      </w:r>
+    </w:p>
+    <w:p>
+      <w:pPr>
+        <w:spacing w:after="0" w:line="360" w:lineRule="auto"/>
+        <w:jc w:val="both"/>
+        <w:rPr>
+          <w:rFonts w:ascii="Times New Roman" w:hAnsi="Times New Roman" w:cs="Times New Roman"/>
+          <w:sz w:val="24"/>
+          <w:szCs w:val="24"/>
+          <w:lang w:val="ro-RO"/>
+        </w:rPr>
+      </w:pPr>
+      <w:r>
+        <w:rPr>
+          <w:rFonts w:ascii="Times New Roman" w:hAnsi="Times New Roman" w:cs="Times New Roman"/>
+          <w:sz w:val="24"/>
+          <w:szCs w:val="24"/>
+          <w:lang w:val="ro-RO"/>
+        </w:rPr>
+        <w:t xml:space="preserve">  </w:t>
+      </w:r>
+      <w:r>
+        <w:rPr>
+          <w:rFonts w:ascii="Times New Roman" w:hAnsi="Times New Roman" w:cs="Times New Roman"/>
+          <w:sz w:val="24"/>
+          <w:szCs w:val="24"/>
+          <w:lang w:val="ro-RO"/>
+        </w:rPr>
+        <w:t xml:space="preserve">Aceasa am adăugat-o în interiorul aplicației în partea finală a </w:t>
+      </w:r>
+      <w:r>
+        <w:rPr>
+          <w:rFonts w:ascii="Times New Roman" w:hAnsi="Times New Roman" w:cs="Times New Roman"/>
+          <w:sz w:val="24"/>
+          <w:szCs w:val="24"/>
+          <w:lang w:val="ro-RO"/>
+        </w:rPr>
+        <w:t xml:space="preserve">implementări, pentru a </w:t>
+      </w:r>
+      <w:r>
+        <w:rPr>
+          <w:rFonts w:ascii="Times New Roman" w:hAnsi="Times New Roman" w:cs="Times New Roman"/>
+          <w:sz w:val="24"/>
+          <w:szCs w:val="24"/>
+          <w:lang w:val="ro-RO"/>
+        </w:rPr>
+        <w:t xml:space="preserve">mă asigura </w:t>
+      </w:r>
+      <w:r>
+        <w:rPr>
+          <w:rFonts w:ascii="Times New Roman" w:hAnsi="Times New Roman" w:cs="Times New Roman"/>
+          <w:sz w:val="24"/>
+          <w:szCs w:val="24"/>
+          <w:lang w:val="ro-RO"/>
+        </w:rPr>
+        <w:t xml:space="preserve">că </w:t>
+      </w:r>
+      <w:r>
+        <w:rPr>
+          <w:rFonts w:ascii="Times New Roman" w:hAnsi="Times New Roman" w:cs="Times New Roman"/>
+          <w:sz w:val="24"/>
+          <w:szCs w:val="24"/>
+          <w:lang w:val="ro-RO"/>
+        </w:rPr>
+        <w:t>pe platformă există o funcționalitate corectă</w:t>
+      </w:r>
+      <w:r>
+        <w:rPr>
+          <w:rFonts w:ascii="Times New Roman" w:hAnsi="Times New Roman" w:cs="Times New Roman"/>
+          <w:sz w:val="24"/>
+          <w:szCs w:val="24"/>
+          <w:lang w:val="ro-RO"/>
+        </w:rPr>
+        <w:t>.</w:t>
       </w:r>
     </w:p>
     <w:p>
@@ -16301,8 +16444,219 @@
           <w:lang w:val="ro-RO"/>
         </w:rPr>
       </w:pPr>
-      <w:bookmarkStart w:id="28" w:name="_GoBack"/>
-      <w:bookmarkEnd w:id="28"/>
+      <w:r>
+        <w:rPr>
+          <w:rFonts w:ascii="Times New Roman" w:hAnsi="Times New Roman" w:cs="Times New Roman"/>
+          <w:sz w:val="24"/>
+          <w:szCs w:val="24"/>
+          <w:lang w:val="ro-RO"/>
+        </w:rPr>
+        <w:lastRenderedPageBreak/>
+        <w:t xml:space="preserve">  </w:t>
+      </w:r>
+      <w:r>
+        <w:rPr>
+          <w:rFonts w:ascii="Times New Roman" w:hAnsi="Times New Roman" w:cs="Times New Roman"/>
+          <w:sz w:val="24"/>
+          <w:szCs w:val="24"/>
+          <w:lang w:val="ro-RO"/>
+        </w:rPr>
+        <w:t>Astfel,</w:t>
+      </w:r>
+      <w:r>
+        <w:rPr>
+          <w:rFonts w:ascii="Times New Roman" w:hAnsi="Times New Roman" w:cs="Times New Roman"/>
+          <w:sz w:val="24"/>
+          <w:szCs w:val="24"/>
+          <w:lang w:val="ro-RO"/>
+        </w:rPr>
+        <w:t xml:space="preserve"> am aplicat o criptare de tip 3DES atât peste </w:t>
+      </w:r>
+      <w:r>
+        <w:rPr>
+          <w:rFonts w:ascii="Times New Roman" w:hAnsi="Times New Roman" w:cs="Times New Roman"/>
+          <w:i/>
+          <w:sz w:val="24"/>
+          <w:szCs w:val="24"/>
+          <w:lang w:val="ro-RO"/>
+        </w:rPr>
+        <w:t>majoritatea</w:t>
+      </w:r>
+      <w:r>
+        <w:rPr>
+          <w:rFonts w:ascii="Times New Roman" w:hAnsi="Times New Roman" w:cs="Times New Roman"/>
+          <w:sz w:val="24"/>
+          <w:szCs w:val="24"/>
+          <w:lang w:val="ro-RO"/>
+        </w:rPr>
+        <w:t xml:space="preserve"> datelor senzitive ale Utilizatorilor, cât și peste datele celorlalte entități salvate în baza de date.</w:t>
+      </w:r>
+      <w:r>
+        <w:rPr>
+          <w:rFonts w:ascii="Times New Roman" w:hAnsi="Times New Roman" w:cs="Times New Roman"/>
+          <w:sz w:val="24"/>
+          <w:szCs w:val="24"/>
+          <w:lang w:val="ro-RO"/>
+        </w:rPr>
+        <w:t xml:space="preserve"> Iar în momentul când le-am luat din baza de date, am aplicat o funcție de decriptare pentru a obține valoare </w:t>
+      </w:r>
+      <w:r>
+        <w:rPr>
+          <w:rFonts w:ascii="Times New Roman" w:hAnsi="Times New Roman" w:cs="Times New Roman"/>
+          <w:sz w:val="24"/>
+          <w:szCs w:val="24"/>
+          <w:lang w:val="ro-RO"/>
+        </w:rPr>
+        <w:t xml:space="preserve">inițială </w:t>
+      </w:r>
+      <w:r>
+        <w:rPr>
+          <w:rFonts w:ascii="Times New Roman" w:hAnsi="Times New Roman" w:cs="Times New Roman"/>
+          <w:sz w:val="24"/>
+          <w:szCs w:val="24"/>
+          <w:lang w:val="ro-RO"/>
+        </w:rPr>
+        <w:t>a datelor respective.</w:t>
+      </w:r>
+    </w:p>
+    <w:p>
+      <w:pPr>
+        <w:keepNext/>
+        <w:spacing w:line="360" w:lineRule="auto"/>
+        <w:jc w:val="center"/>
+      </w:pPr>
+      <w:r>
+        <w:rPr>
+          <w:rFonts w:ascii="Times New Roman" w:hAnsi="Times New Roman" w:cs="Times New Roman"/>
+          <w:noProof/>
+          <w:sz w:val="24"/>
+          <w:szCs w:val="24"/>
+          <w:lang w:val="ro-RO"/>
+        </w:rPr>
+        <w:drawing>
+          <wp:inline distT="0" distB="0" distL="0" distR="0" wp14:anchorId="16040EDA" wp14:editId="485DDA21">
+            <wp:extent cx="5943600" cy="854710"/>
+            <wp:effectExtent l="0" t="0" r="0" b="2540"/>
+            <wp:docPr id="5" name="Picture 5"/>
+            <wp:cNvGraphicFramePr>
+              <a:graphicFrameLocks xmlns:a="http://schemas.openxmlformats.org/drawingml/2006/main" noChangeAspect="1"/>
+            </wp:cNvGraphicFramePr>
+            <a:graphic xmlns:a="http://schemas.openxmlformats.org/drawingml/2006/main">
+              <a:graphicData uri="http://schemas.openxmlformats.org/drawingml/2006/picture">
+                <pic:pic xmlns:pic="http://schemas.openxmlformats.org/drawingml/2006/picture">
+                  <pic:nvPicPr>
+                    <pic:cNvPr id="5" name="Cripto_Example.png"/>
+                    <pic:cNvPicPr/>
+                  </pic:nvPicPr>
+                  <pic:blipFill>
+                    <a:blip r:embed="rId27">
+                      <a:extLst>
+                        <a:ext uri="{28A0092B-C50C-407E-A947-70E740481C1C}">
+                          <a14:useLocalDpi xmlns:a14="http://schemas.microsoft.com/office/drawing/2010/main" val="0"/>
+                        </a:ext>
+                      </a:extLst>
+                    </a:blip>
+                    <a:stretch>
+                      <a:fillRect/>
+                    </a:stretch>
+                  </pic:blipFill>
+                  <pic:spPr>
+                    <a:xfrm>
+                      <a:off x="0" y="0"/>
+                      <a:ext cx="5943600" cy="854710"/>
+                    </a:xfrm>
+                    <a:prstGeom prst="rect">
+                      <a:avLst/>
+                    </a:prstGeom>
+                  </pic:spPr>
+                </pic:pic>
+              </a:graphicData>
+            </a:graphic>
+          </wp:inline>
+        </w:drawing>
+      </w:r>
+    </w:p>
+    <w:p>
+      <w:pPr>
+        <w:pStyle w:val="Caption"/>
+        <w:jc w:val="center"/>
+        <w:rPr>
+          <w:rFonts w:ascii="Times New Roman" w:hAnsi="Times New Roman" w:cs="Times New Roman"/>
+          <w:i w:val="0"/>
+          <w:sz w:val="20"/>
+          <w:szCs w:val="20"/>
+        </w:rPr>
+      </w:pPr>
+      <w:r>
+        <w:rPr>
+          <w:rFonts w:ascii="Times New Roman" w:hAnsi="Times New Roman" w:cs="Times New Roman"/>
+          <w:b/>
+          <w:i w:val="0"/>
+          <w:sz w:val="20"/>
+          <w:szCs w:val="20"/>
+        </w:rPr>
+        <w:t xml:space="preserve">Fig. </w:t>
+      </w:r>
+      <w:r>
+        <w:rPr>
+          <w:rFonts w:ascii="Times New Roman" w:hAnsi="Times New Roman" w:cs="Times New Roman"/>
+          <w:b/>
+          <w:i w:val="0"/>
+          <w:sz w:val="20"/>
+          <w:szCs w:val="20"/>
+        </w:rPr>
+        <w:fldChar w:fldCharType="begin"/>
+      </w:r>
+      <w:r>
+        <w:rPr>
+          <w:rFonts w:ascii="Times New Roman" w:hAnsi="Times New Roman" w:cs="Times New Roman"/>
+          <w:b/>
+          <w:i w:val="0"/>
+          <w:sz w:val="20"/>
+          <w:szCs w:val="20"/>
+        </w:rPr>
+        <w:instrText xml:space="preserve"> SEQ Fig. \* ARABIC </w:instrText>
+      </w:r>
+      <w:r>
+        <w:rPr>
+          <w:rFonts w:ascii="Times New Roman" w:hAnsi="Times New Roman" w:cs="Times New Roman"/>
+          <w:b/>
+          <w:i w:val="0"/>
+          <w:sz w:val="20"/>
+          <w:szCs w:val="20"/>
+        </w:rPr>
+        <w:fldChar w:fldCharType="separate"/>
+      </w:r>
+      <w:r>
+        <w:rPr>
+          <w:rFonts w:ascii="Times New Roman" w:hAnsi="Times New Roman" w:cs="Times New Roman"/>
+          <w:b/>
+          <w:i w:val="0"/>
+          <w:noProof/>
+          <w:sz w:val="20"/>
+          <w:szCs w:val="20"/>
+        </w:rPr>
+        <w:t>18</w:t>
+      </w:r>
+      <w:r>
+        <w:rPr>
+          <w:rFonts w:ascii="Times New Roman" w:hAnsi="Times New Roman" w:cs="Times New Roman"/>
+          <w:b/>
+          <w:i w:val="0"/>
+          <w:sz w:val="20"/>
+          <w:szCs w:val="20"/>
+        </w:rPr>
+        <w:fldChar w:fldCharType="end"/>
+      </w:r>
+      <w:r>
+        <w:rPr>
+          <w:rFonts w:ascii="Times New Roman" w:hAnsi="Times New Roman" w:cs="Times New Roman"/>
+          <w:i w:val="0"/>
+          <w:sz w:val="20"/>
+          <w:szCs w:val="20"/>
+        </w:rPr>
+        <w:t xml:space="preserve"> Exemplu de salvare criptată a datelor Consultațiilor în baza de date</w:t>
+      </w:r>
     </w:p>
     <w:p>
       <w:pPr>
@@ -16320,27 +16674,26 @@
           <w:rFonts w:ascii="Times New Roman" w:hAnsi="Times New Roman" w:cs="Times New Roman"/>
           <w:sz w:val="24"/>
           <w:szCs w:val="24"/>
-          <w:lang w:val="ro-RO"/>
-        </w:rPr>
-        <w:t>Criptarea</w:t>
-      </w:r>
-      <w:r>
-        <w:rPr>
-          <w:rFonts w:ascii="Times New Roman" w:hAnsi="Times New Roman" w:cs="Times New Roman"/>
-          <w:sz w:val="24"/>
-          <w:szCs w:val="24"/>
-          <w:lang w:val="ro-RO"/>
-        </w:rPr>
-        <w:t xml:space="preserve"> celorlalte</w:t>
-      </w:r>
-      <w:r>
-        <w:rPr>
-          <w:rFonts w:ascii="Times New Roman" w:hAnsi="Times New Roman" w:cs="Times New Roman"/>
-          <w:sz w:val="24"/>
-          <w:szCs w:val="24"/>
-          <w:lang w:val="ro-RO"/>
-        </w:rPr>
-        <w:t xml:space="preserve"> Datelor (securitate)</w:t>
+        </w:rPr>
+        <w:t xml:space="preserve">  Am vrut ca aplicația să poată trimite și mesaje în unele situații: </w:t>
+      </w:r>
+      <w:r>
+        <w:rPr>
+          <w:rFonts w:ascii="Times New Roman" w:hAnsi="Times New Roman" w:cs="Times New Roman"/>
+          <w:sz w:val="24"/>
+          <w:szCs w:val="24"/>
+          <w:lang w:val="ro-RO"/>
+        </w:rPr>
+        <w:t>la înregistrare, când ți-a fost setat contul ca fiind activ sau inactiv, și (ca și pacient) în momentul în care ți s-a adăugat un nou consult</w:t>
+      </w:r>
+      <w:r>
+        <w:rPr>
+          <w:rFonts w:ascii="Times New Roman" w:hAnsi="Times New Roman" w:cs="Times New Roman"/>
+          <w:sz w:val="24"/>
+          <w:szCs w:val="24"/>
+          <w:lang w:val="ro-RO"/>
+        </w:rPr>
+        <w:t>.</w:t>
       </w:r>
     </w:p>
     <w:p>
@@ -16361,52 +16714,1894 @@
           <w:szCs w:val="24"/>
           <w:lang w:val="ro-RO"/>
         </w:rPr>
-        <w:t>Mail sender</w:t>
-      </w:r>
-    </w:p>
+        <w:t xml:space="preserve">  </w:t>
+      </w:r>
+      <w:r>
+        <w:rPr>
+          <w:rFonts w:ascii="Times New Roman" w:hAnsi="Times New Roman" w:cs="Times New Roman"/>
+          <w:sz w:val="24"/>
+          <w:szCs w:val="24"/>
+          <w:lang w:val="ro-RO"/>
+        </w:rPr>
+        <w:t xml:space="preserve">O mică parte din cod o puteți vedea </w:t>
+      </w:r>
+      <w:r>
+        <w:rPr>
+          <w:rFonts w:ascii="Times New Roman" w:hAnsi="Times New Roman" w:cs="Times New Roman"/>
+          <w:sz w:val="24"/>
+          <w:szCs w:val="24"/>
+          <w:lang w:val="ro-RO"/>
+        </w:rPr>
+        <w:t xml:space="preserve">în </w:t>
+      </w:r>
+      <w:r>
+        <w:rPr>
+          <w:rFonts w:ascii="Times New Roman" w:hAnsi="Times New Roman" w:cs="Times New Roman"/>
+          <w:sz w:val="24"/>
+          <w:szCs w:val="24"/>
+          <w:lang w:val="ro-RO"/>
+        </w:rPr>
+        <w:fldChar w:fldCharType="begin"/>
+      </w:r>
+      <w:r>
+        <w:rPr>
+          <w:rFonts w:ascii="Times New Roman" w:hAnsi="Times New Roman" w:cs="Times New Roman"/>
+          <w:sz w:val="24"/>
+          <w:szCs w:val="24"/>
+          <w:lang w:val="ro-RO"/>
+        </w:rPr>
+        <w:instrText xml:space="preserve"> REF _Ref517371917 \h </w:instrText>
+      </w:r>
+      <w:r>
+        <w:rPr>
+          <w:rFonts w:ascii="Times New Roman" w:hAnsi="Times New Roman" w:cs="Times New Roman"/>
+          <w:sz w:val="24"/>
+          <w:szCs w:val="24"/>
+          <w:lang w:val="ro-RO"/>
+        </w:rPr>
+      </w:r>
+      <w:r>
+        <w:rPr>
+          <w:rFonts w:ascii="Times New Roman" w:hAnsi="Times New Roman" w:cs="Times New Roman"/>
+          <w:sz w:val="24"/>
+          <w:szCs w:val="24"/>
+          <w:lang w:val="ro-RO"/>
+        </w:rPr>
+        <w:instrText xml:space="preserve"> \* MERGEFORMAT </w:instrText>
+      </w:r>
+      <w:r>
+        <w:rPr>
+          <w:rFonts w:ascii="Times New Roman" w:hAnsi="Times New Roman" w:cs="Times New Roman"/>
+          <w:sz w:val="24"/>
+          <w:szCs w:val="24"/>
+          <w:lang w:val="ro-RO"/>
+        </w:rPr>
+        <w:fldChar w:fldCharType="separate"/>
+      </w:r>
+      <w:r>
+        <w:rPr>
+          <w:rFonts w:ascii="Times New Roman" w:hAnsi="Times New Roman" w:cs="Times New Roman"/>
+          <w:b/>
+          <w:i/>
+          <w:sz w:val="24"/>
+          <w:szCs w:val="24"/>
+        </w:rPr>
+        <w:t xml:space="preserve">Fig. </w:t>
+      </w:r>
+      <w:r>
+        <w:rPr>
+          <w:rFonts w:ascii="Times New Roman" w:hAnsi="Times New Roman" w:cs="Times New Roman"/>
+          <w:b/>
+          <w:i/>
+          <w:noProof/>
+          <w:sz w:val="24"/>
+          <w:szCs w:val="24"/>
+        </w:rPr>
+        <w:t>19</w:t>
+      </w:r>
+      <w:r>
+        <w:rPr>
+          <w:rFonts w:ascii="Times New Roman" w:hAnsi="Times New Roman" w:cs="Times New Roman"/>
+          <w:sz w:val="24"/>
+          <w:szCs w:val="24"/>
+          <w:lang w:val="ro-RO"/>
+        </w:rPr>
+        <w:fldChar w:fldCharType="end"/>
+      </w:r>
+      <w:r>
+        <w:rPr>
+          <w:rFonts w:ascii="Times New Roman" w:hAnsi="Times New Roman" w:cs="Times New Roman"/>
+          <w:sz w:val="24"/>
+          <w:szCs w:val="24"/>
+          <w:lang w:val="ro-RO"/>
+        </w:rPr>
+        <w:t xml:space="preserve"> </w:t>
+      </w:r>
+      <w:r>
+        <w:rPr>
+          <w:rFonts w:ascii="Times New Roman" w:hAnsi="Times New Roman" w:cs="Times New Roman"/>
+          <w:sz w:val="24"/>
+          <w:szCs w:val="24"/>
+          <w:lang w:val="ro-RO"/>
+        </w:rPr>
+        <w:t xml:space="preserve">și </w:t>
+      </w:r>
+      <w:r>
+        <w:rPr>
+          <w:rFonts w:ascii="Times New Roman" w:hAnsi="Times New Roman" w:cs="Times New Roman"/>
+          <w:sz w:val="24"/>
+          <w:szCs w:val="24"/>
+          <w:lang w:val="ro-RO"/>
+        </w:rPr>
+        <w:fldChar w:fldCharType="begin"/>
+      </w:r>
+      <w:r>
+        <w:rPr>
+          <w:rFonts w:ascii="Times New Roman" w:hAnsi="Times New Roman" w:cs="Times New Roman"/>
+          <w:sz w:val="24"/>
+          <w:szCs w:val="24"/>
+          <w:lang w:val="ro-RO"/>
+        </w:rPr>
+        <w:instrText xml:space="preserve"> REF _Ref517371923 \h </w:instrText>
+      </w:r>
+      <w:r>
+        <w:rPr>
+          <w:rFonts w:ascii="Times New Roman" w:hAnsi="Times New Roman" w:cs="Times New Roman"/>
+          <w:sz w:val="24"/>
+          <w:szCs w:val="24"/>
+          <w:lang w:val="ro-RO"/>
+        </w:rPr>
+      </w:r>
+      <w:r>
+        <w:rPr>
+          <w:rFonts w:ascii="Times New Roman" w:hAnsi="Times New Roman" w:cs="Times New Roman"/>
+          <w:sz w:val="24"/>
+          <w:szCs w:val="24"/>
+          <w:lang w:val="ro-RO"/>
+        </w:rPr>
+        <w:instrText xml:space="preserve"> \* MERGEFORMAT </w:instrText>
+      </w:r>
+      <w:r>
+        <w:rPr>
+          <w:rFonts w:ascii="Times New Roman" w:hAnsi="Times New Roman" w:cs="Times New Roman"/>
+          <w:sz w:val="24"/>
+          <w:szCs w:val="24"/>
+          <w:lang w:val="ro-RO"/>
+        </w:rPr>
+        <w:fldChar w:fldCharType="separate"/>
+      </w:r>
+      <w:r>
+        <w:rPr>
+          <w:rFonts w:ascii="Times New Roman" w:hAnsi="Times New Roman" w:cs="Times New Roman"/>
+          <w:b/>
+          <w:i/>
+          <w:sz w:val="24"/>
+          <w:szCs w:val="24"/>
+        </w:rPr>
+        <w:t xml:space="preserve">Fig. </w:t>
+      </w:r>
+      <w:r>
+        <w:rPr>
+          <w:rFonts w:ascii="Times New Roman" w:hAnsi="Times New Roman" w:cs="Times New Roman"/>
+          <w:b/>
+          <w:i/>
+          <w:noProof/>
+          <w:sz w:val="24"/>
+          <w:szCs w:val="24"/>
+        </w:rPr>
+        <w:t>20</w:t>
+      </w:r>
+      <w:r>
+        <w:rPr>
+          <w:rFonts w:ascii="Times New Roman" w:hAnsi="Times New Roman" w:cs="Times New Roman"/>
+          <w:sz w:val="24"/>
+          <w:szCs w:val="24"/>
+          <w:lang w:val="ro-RO"/>
+        </w:rPr>
+        <w:fldChar w:fldCharType="end"/>
+      </w:r>
+      <w:r>
+        <w:rPr>
+          <w:rFonts w:ascii="Times New Roman" w:hAnsi="Times New Roman" w:cs="Times New Roman"/>
+          <w:sz w:val="24"/>
+          <w:szCs w:val="24"/>
+          <w:lang w:val="ro-RO"/>
+        </w:rPr>
+        <w:t>.</w:t>
+      </w:r>
+    </w:p>
+    <w:tbl>
+      <w:tblPr>
+        <w:tblStyle w:val="TableGrid"/>
+        <w:tblW w:w="0" w:type="auto"/>
+        <w:tblBorders>
+          <w:top w:val="none" w:sz="0" w:space="0" w:color="auto"/>
+          <w:left w:val="none" w:sz="0" w:space="0" w:color="auto"/>
+          <w:bottom w:val="none" w:sz="0" w:space="0" w:color="auto"/>
+          <w:right w:val="none" w:sz="0" w:space="0" w:color="auto"/>
+          <w:insideH w:val="none" w:sz="0" w:space="0" w:color="auto"/>
+          <w:insideV w:val="none" w:sz="0" w:space="0" w:color="auto"/>
+        </w:tblBorders>
+        <w:tblLook w:val="04A0" w:firstRow="1" w:lastRow="0" w:firstColumn="1" w:lastColumn="0" w:noHBand="0" w:noVBand="1"/>
+      </w:tblPr>
+      <w:tblGrid>
+        <w:gridCol w:w="5510"/>
+        <w:gridCol w:w="3850"/>
+      </w:tblGrid>
+      <w:tr>
+        <w:trPr>
+          <w:trHeight w:val="3887"/>
+        </w:trPr>
+        <w:tc>
+          <w:tcPr>
+            <w:tcW w:w="4675" w:type="dxa"/>
+          </w:tcPr>
+          <w:p>
+            <w:pPr>
+              <w:keepNext/>
+              <w:spacing w:line="360" w:lineRule="auto"/>
+              <w:jc w:val="center"/>
+            </w:pPr>
+            <w:r>
+              <w:rPr>
+                <w:rFonts w:ascii="Times New Roman" w:hAnsi="Times New Roman" w:cs="Times New Roman"/>
+                <w:noProof/>
+                <w:sz w:val="24"/>
+                <w:szCs w:val="24"/>
+              </w:rPr>
+              <w:drawing>
+                <wp:inline distT="0" distB="0" distL="0" distR="0" wp14:anchorId="2219BADE" wp14:editId="5CFEE748">
+                  <wp:extent cx="3361690" cy="1835728"/>
+                  <wp:effectExtent l="0" t="0" r="0" b="0"/>
+                  <wp:docPr id="15" name="Picture 15"/>
+                  <wp:cNvGraphicFramePr>
+                    <a:graphicFrameLocks xmlns:a="http://schemas.openxmlformats.org/drawingml/2006/main" noChangeAspect="1"/>
+                  </wp:cNvGraphicFramePr>
+                  <a:graphic xmlns:a="http://schemas.openxmlformats.org/drawingml/2006/main">
+                    <a:graphicData uri="http://schemas.openxmlformats.org/drawingml/2006/picture">
+                      <pic:pic xmlns:pic="http://schemas.openxmlformats.org/drawingml/2006/picture">
+                        <pic:nvPicPr>
+                          <pic:cNvPr id="15" name="MailSender.png"/>
+                          <pic:cNvPicPr/>
+                        </pic:nvPicPr>
+                        <pic:blipFill>
+                          <a:blip r:embed="rId28">
+                            <a:extLst>
+                              <a:ext uri="{28A0092B-C50C-407E-A947-70E740481C1C}">
+                                <a14:useLocalDpi xmlns:a14="http://schemas.microsoft.com/office/drawing/2010/main" val="0"/>
+                              </a:ext>
+                            </a:extLst>
+                          </a:blip>
+                          <a:stretch>
+                            <a:fillRect/>
+                          </a:stretch>
+                        </pic:blipFill>
+                        <pic:spPr>
+                          <a:xfrm>
+                            <a:off x="0" y="0"/>
+                            <a:ext cx="3529579" cy="1927408"/>
+                          </a:xfrm>
+                          <a:prstGeom prst="rect">
+                            <a:avLst/>
+                          </a:prstGeom>
+                        </pic:spPr>
+                      </pic:pic>
+                    </a:graphicData>
+                  </a:graphic>
+                </wp:inline>
+              </w:drawing>
+            </w:r>
+          </w:p>
+          <w:p>
+            <w:pPr>
+              <w:pStyle w:val="Caption"/>
+              <w:spacing w:line="360" w:lineRule="auto"/>
+              <w:jc w:val="center"/>
+              <w:rPr>
+                <w:rFonts w:ascii="Times New Roman" w:hAnsi="Times New Roman" w:cs="Times New Roman"/>
+                <w:i w:val="0"/>
+              </w:rPr>
+            </w:pPr>
+            <w:bookmarkStart w:id="29" w:name="_Ref517371917"/>
+            <w:r>
+              <w:rPr>
+                <w:rFonts w:ascii="Times New Roman" w:hAnsi="Times New Roman" w:cs="Times New Roman"/>
+                <w:b/>
+                <w:i w:val="0"/>
+              </w:rPr>
+              <w:t xml:space="preserve">Fig. </w:t>
+            </w:r>
+            <w:r>
+              <w:rPr>
+                <w:rFonts w:ascii="Times New Roman" w:hAnsi="Times New Roman" w:cs="Times New Roman"/>
+                <w:b/>
+                <w:i w:val="0"/>
+              </w:rPr>
+              <w:fldChar w:fldCharType="begin"/>
+            </w:r>
+            <w:r>
+              <w:rPr>
+                <w:rFonts w:ascii="Times New Roman" w:hAnsi="Times New Roman" w:cs="Times New Roman"/>
+                <w:b/>
+                <w:i w:val="0"/>
+              </w:rPr>
+              <w:instrText xml:space="preserve"> SEQ Fig. \* ARABIC </w:instrText>
+            </w:r>
+            <w:r>
+              <w:rPr>
+                <w:rFonts w:ascii="Times New Roman" w:hAnsi="Times New Roman" w:cs="Times New Roman"/>
+                <w:b/>
+                <w:i w:val="0"/>
+              </w:rPr>
+              <w:fldChar w:fldCharType="separate"/>
+            </w:r>
+            <w:r>
+              <w:rPr>
+                <w:rFonts w:ascii="Times New Roman" w:hAnsi="Times New Roman" w:cs="Times New Roman"/>
+                <w:b/>
+                <w:i w:val="0"/>
+                <w:noProof/>
+              </w:rPr>
+              <w:t>19</w:t>
+            </w:r>
+            <w:r>
+              <w:rPr>
+                <w:rFonts w:ascii="Times New Roman" w:hAnsi="Times New Roman" w:cs="Times New Roman"/>
+                <w:b/>
+                <w:i w:val="0"/>
+              </w:rPr>
+              <w:fldChar w:fldCharType="end"/>
+            </w:r>
+            <w:bookmarkEnd w:id="29"/>
+            <w:r>
+              <w:rPr>
+                <w:rFonts w:ascii="Times New Roman" w:hAnsi="Times New Roman" w:cs="Times New Roman"/>
+                <w:i w:val="0"/>
+              </w:rPr>
+              <w:t xml:space="preserve"> MailSender</w:t>
+            </w:r>
+          </w:p>
+          <w:p>
+            <w:pPr>
+              <w:spacing w:line="360" w:lineRule="auto"/>
+              <w:jc w:val="center"/>
+              <w:rPr>
+                <w:rFonts w:ascii="Times New Roman" w:hAnsi="Times New Roman" w:cs="Times New Roman"/>
+                <w:sz w:val="24"/>
+                <w:szCs w:val="24"/>
+                <w:lang w:val="ro-RO"/>
+              </w:rPr>
+            </w:pPr>
+          </w:p>
+        </w:tc>
+        <w:tc>
+          <w:tcPr>
+            <w:tcW w:w="4675" w:type="dxa"/>
+          </w:tcPr>
+          <w:p>
+            <w:pPr>
+              <w:spacing w:line="360" w:lineRule="auto"/>
+              <w:jc w:val="both"/>
+              <w:rPr>
+                <w:rFonts w:ascii="Times New Roman" w:hAnsi="Times New Roman" w:cs="Times New Roman"/>
+                <w:sz w:val="24"/>
+                <w:szCs w:val="24"/>
+                <w:lang w:val="ro-RO"/>
+              </w:rPr>
+            </w:pPr>
+            <w:r>
+              <w:rPr>
+                <w:rFonts w:ascii="Times New Roman" w:hAnsi="Times New Roman" w:cs="Times New Roman"/>
+                <w:sz w:val="24"/>
+                <w:szCs w:val="24"/>
+                <w:lang w:val="ro-RO"/>
+              </w:rPr>
+              <w:t>Aici am fost nevoit să introduc Usename-ul și parola contului de pe care să se trimită e-mail-urile.</w:t>
+            </w:r>
+          </w:p>
+          <w:p>
+            <w:pPr>
+              <w:spacing w:line="360" w:lineRule="auto"/>
+              <w:jc w:val="both"/>
+              <w:rPr>
+                <w:rFonts w:ascii="Times New Roman" w:hAnsi="Times New Roman" w:cs="Times New Roman"/>
+                <w:sz w:val="24"/>
+                <w:szCs w:val="24"/>
+                <w:lang w:val="ro-RO"/>
+              </w:rPr>
+            </w:pPr>
+            <w:r>
+              <w:rPr>
+                <w:rFonts w:ascii="Times New Roman" w:hAnsi="Times New Roman" w:cs="Times New Roman"/>
+                <w:sz w:val="24"/>
+                <w:szCs w:val="24"/>
+                <w:lang w:val="ro-RO"/>
+              </w:rPr>
+              <w:t xml:space="preserve">  Parola am modificat-o pentru poză, dar în aplicație, ea trebuie să se găsească în formă normlă.</w:t>
+            </w:r>
+          </w:p>
+          <w:p>
+            <w:pPr>
+              <w:spacing w:line="360" w:lineRule="auto"/>
+              <w:jc w:val="both"/>
+              <w:rPr>
+                <w:rFonts w:ascii="Times New Roman" w:hAnsi="Times New Roman" w:cs="Times New Roman"/>
+                <w:sz w:val="24"/>
+                <w:szCs w:val="24"/>
+                <w:lang w:val="ro-RO"/>
+              </w:rPr>
+            </w:pPr>
+            <w:r>
+              <w:rPr>
+                <w:rFonts w:ascii="Times New Roman" w:hAnsi="Times New Roman" w:cs="Times New Roman"/>
+                <w:sz w:val="24"/>
+                <w:szCs w:val="24"/>
+                <w:lang w:val="ro-RO"/>
+              </w:rPr>
+              <w:t xml:space="preserve">  Acestea ar fi setările care au trebuit adăugate pentru a face posibilă trimiterea de e-mail-uri.</w:t>
+            </w:r>
+          </w:p>
+        </w:tc>
+      </w:tr>
+    </w:tbl>
     <w:p>
       <w:pPr>
         <w:spacing w:line="360" w:lineRule="auto"/>
         <w:jc w:val="both"/>
         <w:rPr>
           <w:rFonts w:ascii="Times New Roman" w:hAnsi="Times New Roman" w:cs="Times New Roman"/>
+          <w:sz w:val="24"/>
+          <w:szCs w:val="24"/>
+        </w:rPr>
+      </w:pPr>
+    </w:p>
+    <w:p>
+      <w:pPr>
+        <w:keepNext/>
+        <w:spacing w:line="360" w:lineRule="auto"/>
+        <w:jc w:val="center"/>
+      </w:pPr>
+      <w:r>
+        <w:rPr>
+          <w:rFonts w:ascii="Times New Roman" w:hAnsi="Times New Roman" w:cs="Times New Roman"/>
+          <w:noProof/>
+          <w:sz w:val="24"/>
+          <w:szCs w:val="24"/>
+        </w:rPr>
+        <w:drawing>
+          <wp:inline distT="0" distB="0" distL="0" distR="0" wp14:anchorId="07A1D9C5" wp14:editId="27088659">
+            <wp:extent cx="5943600" cy="1125855"/>
+            <wp:effectExtent l="0" t="0" r="0" b="0"/>
+            <wp:docPr id="16" name="Picture 16"/>
+            <wp:cNvGraphicFramePr>
+              <a:graphicFrameLocks xmlns:a="http://schemas.openxmlformats.org/drawingml/2006/main" noChangeAspect="1"/>
+            </wp:cNvGraphicFramePr>
+            <a:graphic xmlns:a="http://schemas.openxmlformats.org/drawingml/2006/main">
+              <a:graphicData uri="http://schemas.openxmlformats.org/drawingml/2006/picture">
+                <pic:pic xmlns:pic="http://schemas.openxmlformats.org/drawingml/2006/picture">
+                  <pic:nvPicPr>
+                    <pic:cNvPr id="16" name="NewConsultEmailModel.png"/>
+                    <pic:cNvPicPr/>
+                  </pic:nvPicPr>
+                  <pic:blipFill>
+                    <a:blip r:embed="rId29">
+                      <a:extLst>
+                        <a:ext uri="{28A0092B-C50C-407E-A947-70E740481C1C}">
+                          <a14:useLocalDpi xmlns:a14="http://schemas.microsoft.com/office/drawing/2010/main" val="0"/>
+                        </a:ext>
+                      </a:extLst>
+                    </a:blip>
+                    <a:stretch>
+                      <a:fillRect/>
+                    </a:stretch>
+                  </pic:blipFill>
+                  <pic:spPr>
+                    <a:xfrm>
+                      <a:off x="0" y="0"/>
+                      <a:ext cx="5943600" cy="1125855"/>
+                    </a:xfrm>
+                    <a:prstGeom prst="rect">
+                      <a:avLst/>
+                    </a:prstGeom>
+                  </pic:spPr>
+                </pic:pic>
+              </a:graphicData>
+            </a:graphic>
+          </wp:inline>
+        </w:drawing>
+      </w:r>
+    </w:p>
+    <w:p>
+      <w:pPr>
+        <w:pStyle w:val="Caption"/>
+        <w:spacing w:line="360" w:lineRule="auto"/>
+        <w:jc w:val="center"/>
+        <w:rPr>
+          <w:rFonts w:ascii="Times New Roman" w:hAnsi="Times New Roman" w:cs="Times New Roman"/>
+          <w:i w:val="0"/>
+          <w:sz w:val="20"/>
+          <w:szCs w:val="20"/>
+        </w:rPr>
+      </w:pPr>
+      <w:bookmarkStart w:id="30" w:name="_Ref517371923"/>
+      <w:r>
+        <w:rPr>
+          <w:rFonts w:ascii="Times New Roman" w:hAnsi="Times New Roman" w:cs="Times New Roman"/>
+          <w:b/>
+          <w:i w:val="0"/>
+          <w:sz w:val="20"/>
+          <w:szCs w:val="20"/>
+        </w:rPr>
+        <w:t xml:space="preserve">Fig. </w:t>
+      </w:r>
+      <w:r>
+        <w:rPr>
+          <w:rFonts w:ascii="Times New Roman" w:hAnsi="Times New Roman" w:cs="Times New Roman"/>
+          <w:b/>
+          <w:i w:val="0"/>
+          <w:sz w:val="20"/>
+          <w:szCs w:val="20"/>
+        </w:rPr>
+        <w:fldChar w:fldCharType="begin"/>
+      </w:r>
+      <w:r>
+        <w:rPr>
+          <w:rFonts w:ascii="Times New Roman" w:hAnsi="Times New Roman" w:cs="Times New Roman"/>
+          <w:b/>
+          <w:i w:val="0"/>
+          <w:sz w:val="20"/>
+          <w:szCs w:val="20"/>
+        </w:rPr>
+        <w:instrText xml:space="preserve"> SEQ Fig. \* ARABIC </w:instrText>
+      </w:r>
+      <w:r>
+        <w:rPr>
+          <w:rFonts w:ascii="Times New Roman" w:hAnsi="Times New Roman" w:cs="Times New Roman"/>
+          <w:b/>
+          <w:i w:val="0"/>
+          <w:sz w:val="20"/>
+          <w:szCs w:val="20"/>
+        </w:rPr>
+        <w:fldChar w:fldCharType="separate"/>
+      </w:r>
+      <w:r>
+        <w:rPr>
+          <w:rFonts w:ascii="Times New Roman" w:hAnsi="Times New Roman" w:cs="Times New Roman"/>
+          <w:b/>
+          <w:i w:val="0"/>
+          <w:noProof/>
+          <w:sz w:val="20"/>
+          <w:szCs w:val="20"/>
+        </w:rPr>
+        <w:t>20</w:t>
+      </w:r>
+      <w:r>
+        <w:rPr>
+          <w:rFonts w:ascii="Times New Roman" w:hAnsi="Times New Roman" w:cs="Times New Roman"/>
+          <w:b/>
+          <w:i w:val="0"/>
+          <w:sz w:val="20"/>
+          <w:szCs w:val="20"/>
+        </w:rPr>
+        <w:fldChar w:fldCharType="end"/>
+      </w:r>
+      <w:bookmarkEnd w:id="30"/>
+      <w:r>
+        <w:rPr>
+          <w:rFonts w:ascii="Times New Roman" w:hAnsi="Times New Roman" w:cs="Times New Roman"/>
+          <w:i w:val="0"/>
+          <w:sz w:val="20"/>
+          <w:szCs w:val="20"/>
+        </w:rPr>
+        <w:t xml:space="preserve"> Funcție care va trimite un e-mail către pacientul căruia tocmai i s-a introdus o nouă consultație</w:t>
+      </w:r>
+    </w:p>
+    <w:p>
+      <w:pPr>
+        <w:spacing w:line="360" w:lineRule="auto"/>
+        <w:jc w:val="both"/>
+        <w:rPr>
+          <w:rFonts w:ascii="Times New Roman" w:hAnsi="Times New Roman" w:cs="Times New Roman"/>
+          <w:sz w:val="24"/>
+          <w:szCs w:val="24"/>
+        </w:rPr>
+      </w:pPr>
+      <w:r>
+        <w:rPr>
+          <w:rFonts w:ascii="Times New Roman" w:hAnsi="Times New Roman" w:cs="Times New Roman"/>
+          <w:sz w:val="24"/>
+          <w:szCs w:val="24"/>
+        </w:rPr>
+        <w:t xml:space="preserve">  </w:t>
+      </w:r>
+    </w:p>
+    <w:p>
+      <w:pPr>
+        <w:spacing w:line="360" w:lineRule="auto"/>
+        <w:jc w:val="both"/>
+        <w:rPr>
+          <w:rFonts w:ascii="Times New Roman" w:hAnsi="Times New Roman" w:cs="Times New Roman"/>
+          <w:sz w:val="24"/>
+          <w:szCs w:val="24"/>
+        </w:rPr>
+      </w:pPr>
+      <w:r>
+        <w:rPr>
+          <w:rFonts w:ascii="Times New Roman" w:hAnsi="Times New Roman" w:cs="Times New Roman"/>
+          <w:sz w:val="24"/>
+          <w:szCs w:val="24"/>
+        </w:rPr>
+        <w:lastRenderedPageBreak/>
+        <w:t xml:space="preserve">  </w:t>
+      </w:r>
+      <w:r>
+        <w:rPr>
+          <w:rFonts w:ascii="Times New Roman" w:hAnsi="Times New Roman" w:cs="Times New Roman"/>
+          <w:sz w:val="24"/>
+          <w:szCs w:val="24"/>
+        </w:rPr>
+        <w:t xml:space="preserve">Un aspect pe care </w:t>
+      </w:r>
+      <w:r>
+        <w:rPr>
+          <w:rFonts w:ascii="Times New Roman" w:hAnsi="Times New Roman" w:cs="Times New Roman"/>
+          <w:sz w:val="24"/>
+          <w:szCs w:val="24"/>
+        </w:rPr>
+        <w:t xml:space="preserve">vreau </w:t>
+      </w:r>
+      <w:r>
+        <w:rPr>
+          <w:rFonts w:ascii="Times New Roman" w:hAnsi="Times New Roman" w:cs="Times New Roman"/>
+          <w:sz w:val="24"/>
+          <w:szCs w:val="24"/>
+        </w:rPr>
+        <w:t>să îl ating este salvarea local</w:t>
+      </w:r>
+      <w:r>
+        <w:rPr>
+          <w:rFonts w:ascii="Times New Roman" w:hAnsi="Times New Roman" w:cs="Times New Roman"/>
+          <w:sz w:val="24"/>
+          <w:szCs w:val="24"/>
+          <w:lang w:val="ro-RO"/>
+        </w:rPr>
+        <w:t xml:space="preserve">ă a </w:t>
+      </w:r>
+      <w:r>
+        <w:rPr>
+          <w:rFonts w:ascii="Times New Roman" w:hAnsi="Times New Roman" w:cs="Times New Roman"/>
+          <w:sz w:val="24"/>
+          <w:szCs w:val="24"/>
+          <w:lang w:val="ro-RO"/>
+        </w:rPr>
+        <w:t>fișierelor adiționale, care apar</w:t>
+      </w:r>
+      <w:r>
+        <w:rPr>
+          <w:rFonts w:ascii="Times New Roman" w:hAnsi="Times New Roman" w:cs="Times New Roman"/>
+          <w:sz w:val="24"/>
+          <w:szCs w:val="24"/>
+          <w:lang w:val="ro-RO"/>
+        </w:rPr>
+        <w:t>e</w:t>
+      </w:r>
+      <w:r>
+        <w:rPr>
+          <w:rFonts w:ascii="Times New Roman" w:hAnsi="Times New Roman" w:cs="Times New Roman"/>
+          <w:sz w:val="24"/>
+          <w:szCs w:val="24"/>
+          <w:lang w:val="ro-RO"/>
+        </w:rPr>
+        <w:t xml:space="preserve"> pentru unele Entități</w:t>
+      </w:r>
+      <w:r>
+        <w:rPr>
+          <w:rFonts w:ascii="Times New Roman" w:hAnsi="Times New Roman" w:cs="Times New Roman"/>
+          <w:sz w:val="24"/>
+          <w:szCs w:val="24"/>
+        </w:rPr>
+        <w:t>: Consult, Medicamente și Utilizator.</w:t>
+      </w:r>
+      <w:r>
+        <w:rPr>
+          <w:rFonts w:ascii="Times New Roman" w:hAnsi="Times New Roman" w:cs="Times New Roman"/>
+          <w:sz w:val="24"/>
+          <w:szCs w:val="24"/>
+        </w:rPr>
+        <w:t xml:space="preserve"> Pentru acest lucru, în fișierul wwwroot al proiectului </w:t>
+      </w:r>
+      <w:r>
+        <w:rPr>
+          <w:rFonts w:ascii="Times New Roman" w:hAnsi="Times New Roman" w:cs="Times New Roman"/>
+          <w:sz w:val="24"/>
+          <w:szCs w:val="24"/>
+        </w:rPr>
+        <w:t xml:space="preserve">se va crea (dacă este cazul) un </w:t>
+      </w:r>
+      <w:r>
+        <w:rPr>
+          <w:rFonts w:ascii="Times New Roman" w:hAnsi="Times New Roman" w:cs="Times New Roman"/>
+          <w:sz w:val="24"/>
+          <w:szCs w:val="24"/>
+        </w:rPr>
+        <w:t>f</w:t>
+      </w:r>
+      <w:r>
+        <w:rPr>
+          <w:rFonts w:ascii="Times New Roman" w:hAnsi="Times New Roman" w:cs="Times New Roman"/>
+          <w:sz w:val="24"/>
+          <w:szCs w:val="24"/>
+        </w:rPr>
+        <w:t>older</w:t>
+      </w:r>
+      <w:r>
+        <w:rPr>
+          <w:rFonts w:ascii="Times New Roman" w:hAnsi="Times New Roman" w:cs="Times New Roman"/>
+          <w:sz w:val="24"/>
+          <w:szCs w:val="24"/>
+        </w:rPr>
+        <w:t xml:space="preserve"> cu numele </w:t>
+      </w:r>
+      <w:r>
+        <w:rPr>
+          <w:rFonts w:ascii="Times New Roman" w:hAnsi="Times New Roman" w:cs="Times New Roman"/>
+          <w:sz w:val="24"/>
+          <w:szCs w:val="24"/>
+        </w:rPr>
+        <w:t xml:space="preserve">clasei </w:t>
+      </w:r>
+      <w:r>
+        <w:rPr>
+          <w:rFonts w:ascii="Times New Roman" w:hAnsi="Times New Roman" w:cs="Times New Roman"/>
+          <w:sz w:val="24"/>
+          <w:szCs w:val="24"/>
+        </w:rPr>
+        <w:t>entității (de exemplu Consult/User), iar în interiorul lui se va crea un sub</w:t>
+      </w:r>
+      <w:r>
+        <w:rPr>
+          <w:rFonts w:ascii="Times New Roman" w:hAnsi="Times New Roman" w:cs="Times New Roman"/>
+          <w:sz w:val="24"/>
+          <w:szCs w:val="24"/>
+        </w:rPr>
+        <w:t>-</w:t>
+      </w:r>
+      <w:r>
+        <w:rPr>
+          <w:rFonts w:ascii="Times New Roman" w:hAnsi="Times New Roman" w:cs="Times New Roman"/>
+          <w:sz w:val="24"/>
+          <w:szCs w:val="24"/>
+        </w:rPr>
+        <w:t>folder nu Id-ul Entității pentur care se salvează fișierele. În acest ultim sub</w:t>
+      </w:r>
+      <w:r>
+        <w:rPr>
+          <w:rFonts w:ascii="Times New Roman" w:hAnsi="Times New Roman" w:cs="Times New Roman"/>
+          <w:sz w:val="24"/>
+          <w:szCs w:val="24"/>
+        </w:rPr>
+        <w:t>-</w:t>
+      </w:r>
+      <w:r>
+        <w:rPr>
+          <w:rFonts w:ascii="Times New Roman" w:hAnsi="Times New Roman" w:cs="Times New Roman"/>
+          <w:sz w:val="24"/>
+          <w:szCs w:val="24"/>
+        </w:rPr>
+        <w:t>folder vor fi salvate fișierele adiționale, introduse prin intermediul platformei.</w:t>
+      </w:r>
+    </w:p>
+    <w:p>
+      <w:pPr>
+        <w:keepNext/>
+        <w:spacing w:line="360" w:lineRule="auto"/>
+        <w:jc w:val="center"/>
+      </w:pPr>
+      <w:r>
+        <w:rPr>
+          <w:rFonts w:ascii="Times New Roman" w:hAnsi="Times New Roman" w:cs="Times New Roman"/>
+          <w:noProof/>
+          <w:sz w:val="24"/>
+          <w:szCs w:val="24"/>
+          <w:lang w:val="ro-RO"/>
+        </w:rPr>
+        <w:drawing>
+          <wp:inline distT="0" distB="0" distL="0" distR="0" wp14:anchorId="68A802F2" wp14:editId="6AE1042D">
+            <wp:extent cx="5943600" cy="3986530"/>
+            <wp:effectExtent l="0" t="0" r="0" b="0"/>
+            <wp:docPr id="23" name="Picture 23"/>
+            <wp:cNvGraphicFramePr>
+              <a:graphicFrameLocks xmlns:a="http://schemas.openxmlformats.org/drawingml/2006/main" noChangeAspect="1"/>
+            </wp:cNvGraphicFramePr>
+            <a:graphic xmlns:a="http://schemas.openxmlformats.org/drawingml/2006/main">
+              <a:graphicData uri="http://schemas.openxmlformats.org/drawingml/2006/picture">
+                <pic:pic xmlns:pic="http://schemas.openxmlformats.org/drawingml/2006/picture">
+                  <pic:nvPicPr>
+                    <pic:cNvPr id="23" name="FileSaver.png"/>
+                    <pic:cNvPicPr/>
+                  </pic:nvPicPr>
+                  <pic:blipFill>
+                    <a:blip r:embed="rId30">
+                      <a:extLst>
+                        <a:ext uri="{28A0092B-C50C-407E-A947-70E740481C1C}">
+                          <a14:useLocalDpi xmlns:a14="http://schemas.microsoft.com/office/drawing/2010/main" val="0"/>
+                        </a:ext>
+                      </a:extLst>
+                    </a:blip>
+                    <a:stretch>
+                      <a:fillRect/>
+                    </a:stretch>
+                  </pic:blipFill>
+                  <pic:spPr>
+                    <a:xfrm>
+                      <a:off x="0" y="0"/>
+                      <a:ext cx="5943600" cy="3986530"/>
+                    </a:xfrm>
+                    <a:prstGeom prst="rect">
+                      <a:avLst/>
+                    </a:prstGeom>
+                  </pic:spPr>
+                </pic:pic>
+              </a:graphicData>
+            </a:graphic>
+          </wp:inline>
+        </w:drawing>
+      </w:r>
+    </w:p>
+    <w:p>
+      <w:pPr>
+        <w:pStyle w:val="Caption"/>
+        <w:spacing w:line="276" w:lineRule="auto"/>
+        <w:jc w:val="center"/>
+        <w:rPr>
+          <w:rFonts w:ascii="Times New Roman" w:hAnsi="Times New Roman" w:cs="Times New Roman"/>
+          <w:i w:val="0"/>
+          <w:sz w:val="20"/>
+          <w:szCs w:val="20"/>
+        </w:rPr>
+      </w:pPr>
+      <w:r>
+        <w:rPr>
+          <w:rFonts w:ascii="Times New Roman" w:hAnsi="Times New Roman" w:cs="Times New Roman"/>
+          <w:b/>
+          <w:i w:val="0"/>
+          <w:sz w:val="20"/>
+          <w:szCs w:val="20"/>
+        </w:rPr>
+        <w:t xml:space="preserve">Fig. </w:t>
+      </w:r>
+      <w:r>
+        <w:rPr>
+          <w:rFonts w:ascii="Times New Roman" w:hAnsi="Times New Roman" w:cs="Times New Roman"/>
+          <w:b/>
+          <w:i w:val="0"/>
+          <w:sz w:val="20"/>
+          <w:szCs w:val="20"/>
+        </w:rPr>
+        <w:fldChar w:fldCharType="begin"/>
+      </w:r>
+      <w:r>
+        <w:rPr>
+          <w:rFonts w:ascii="Times New Roman" w:hAnsi="Times New Roman" w:cs="Times New Roman"/>
+          <w:b/>
+          <w:i w:val="0"/>
+          <w:sz w:val="20"/>
+          <w:szCs w:val="20"/>
+        </w:rPr>
+        <w:instrText xml:space="preserve"> SEQ Fig. \* ARABIC </w:instrText>
+      </w:r>
+      <w:r>
+        <w:rPr>
+          <w:rFonts w:ascii="Times New Roman" w:hAnsi="Times New Roman" w:cs="Times New Roman"/>
+          <w:b/>
+          <w:i w:val="0"/>
+          <w:sz w:val="20"/>
+          <w:szCs w:val="20"/>
+        </w:rPr>
+        <w:fldChar w:fldCharType="separate"/>
+      </w:r>
+      <w:r>
+        <w:rPr>
+          <w:rFonts w:ascii="Times New Roman" w:hAnsi="Times New Roman" w:cs="Times New Roman"/>
+          <w:b/>
+          <w:i w:val="0"/>
+          <w:noProof/>
+          <w:sz w:val="20"/>
+          <w:szCs w:val="20"/>
+        </w:rPr>
+        <w:t>21</w:t>
+      </w:r>
+      <w:r>
+        <w:rPr>
+          <w:rFonts w:ascii="Times New Roman" w:hAnsi="Times New Roman" w:cs="Times New Roman"/>
+          <w:b/>
+          <w:i w:val="0"/>
+          <w:sz w:val="20"/>
+          <w:szCs w:val="20"/>
+        </w:rPr>
+        <w:fldChar w:fldCharType="end"/>
+      </w:r>
+      <w:r>
+        <w:rPr>
+          <w:rFonts w:ascii="Times New Roman" w:hAnsi="Times New Roman" w:cs="Times New Roman"/>
+          <w:i w:val="0"/>
+          <w:sz w:val="20"/>
+          <w:szCs w:val="20"/>
+        </w:rPr>
+        <w:t xml:space="preserve"> Salvarea pozei de profil (fucnție din interiorul Serviciului pentur Utilizatori)</w:t>
+      </w:r>
+    </w:p>
+    <w:tbl>
+      <w:tblPr>
+        <w:tblStyle w:val="TableGrid"/>
+        <w:tblW w:w="0" w:type="auto"/>
+        <w:jc w:val="center"/>
+        <w:tblBorders>
+          <w:top w:val="none" w:sz="0" w:space="0" w:color="auto"/>
+          <w:left w:val="none" w:sz="0" w:space="0" w:color="auto"/>
+          <w:bottom w:val="none" w:sz="0" w:space="0" w:color="auto"/>
+          <w:right w:val="none" w:sz="0" w:space="0" w:color="auto"/>
+          <w:insideH w:val="none" w:sz="0" w:space="0" w:color="auto"/>
+          <w:insideV w:val="none" w:sz="0" w:space="0" w:color="auto"/>
+        </w:tblBorders>
+        <w:tblLook w:val="04A0" w:firstRow="1" w:lastRow="0" w:firstColumn="1" w:lastColumn="0" w:noHBand="0" w:noVBand="1"/>
+      </w:tblPr>
+      <w:tblGrid>
+        <w:gridCol w:w="6150"/>
+        <w:gridCol w:w="3210"/>
+      </w:tblGrid>
+      <w:tr>
+        <w:trPr>
+          <w:trHeight w:val="2537"/>
+          <w:jc w:val="center"/>
+        </w:trPr>
+        <w:tc>
+          <w:tcPr>
+            <w:tcW w:w="5935" w:type="dxa"/>
+          </w:tcPr>
+          <w:p>
+            <w:pPr>
+              <w:keepNext/>
+              <w:jc w:val="center"/>
+            </w:pPr>
+            <w:r>
+              <w:rPr>
+                <w:noProof/>
+                <w:lang w:val="ro-RO"/>
+              </w:rPr>
+              <w:drawing>
+                <wp:inline distT="0" distB="0" distL="0" distR="0" wp14:anchorId="577BD960" wp14:editId="0B9FA990">
+                  <wp:extent cx="3761546" cy="1302328"/>
+                  <wp:effectExtent l="0" t="0" r="6985" b="3810"/>
+                  <wp:docPr id="24" name="Picture 24"/>
+                  <wp:cNvGraphicFramePr>
+                    <a:graphicFrameLocks xmlns:a="http://schemas.openxmlformats.org/drawingml/2006/main" noChangeAspect="1"/>
+                  </wp:cNvGraphicFramePr>
+                  <a:graphic xmlns:a="http://schemas.openxmlformats.org/drawingml/2006/main">
+                    <a:graphicData uri="http://schemas.openxmlformats.org/drawingml/2006/picture">
+                      <pic:pic xmlns:pic="http://schemas.openxmlformats.org/drawingml/2006/picture">
+                        <pic:nvPicPr>
+                          <pic:cNvPr id="24" name="Files_Saved.png"/>
+                          <pic:cNvPicPr/>
+                        </pic:nvPicPr>
+                        <pic:blipFill>
+                          <a:blip r:embed="rId31">
+                            <a:extLst>
+                              <a:ext uri="{28A0092B-C50C-407E-A947-70E740481C1C}">
+                                <a14:useLocalDpi xmlns:a14="http://schemas.microsoft.com/office/drawing/2010/main" val="0"/>
+                              </a:ext>
+                            </a:extLst>
+                          </a:blip>
+                          <a:stretch>
+                            <a:fillRect/>
+                          </a:stretch>
+                        </pic:blipFill>
+                        <pic:spPr>
+                          <a:xfrm>
+                            <a:off x="0" y="0"/>
+                            <a:ext cx="3761546" cy="1302328"/>
+                          </a:xfrm>
+                          <a:prstGeom prst="rect">
+                            <a:avLst/>
+                          </a:prstGeom>
+                        </pic:spPr>
+                      </pic:pic>
+                    </a:graphicData>
+                  </a:graphic>
+                </wp:inline>
+              </w:drawing>
+            </w:r>
+          </w:p>
+          <w:p>
+            <w:pPr>
+              <w:pStyle w:val="Caption"/>
+              <w:jc w:val="center"/>
+              <w:rPr>
+                <w:rFonts w:ascii="Times New Roman" w:hAnsi="Times New Roman" w:cs="Times New Roman"/>
+                <w:i w:val="0"/>
+                <w:sz w:val="20"/>
+                <w:szCs w:val="20"/>
+              </w:rPr>
+            </w:pPr>
+            <w:r>
+              <w:rPr>
+                <w:rFonts w:ascii="Times New Roman" w:hAnsi="Times New Roman" w:cs="Times New Roman"/>
+                <w:b/>
+                <w:i w:val="0"/>
+                <w:sz w:val="20"/>
+                <w:szCs w:val="20"/>
+              </w:rPr>
+              <w:t xml:space="preserve">Fig. </w:t>
+            </w:r>
+            <w:r>
+              <w:rPr>
+                <w:rFonts w:ascii="Times New Roman" w:hAnsi="Times New Roman" w:cs="Times New Roman"/>
+                <w:b/>
+                <w:i w:val="0"/>
+                <w:sz w:val="20"/>
+                <w:szCs w:val="20"/>
+              </w:rPr>
+              <w:fldChar w:fldCharType="begin"/>
+            </w:r>
+            <w:r>
+              <w:rPr>
+                <w:rFonts w:ascii="Times New Roman" w:hAnsi="Times New Roman" w:cs="Times New Roman"/>
+                <w:b/>
+                <w:i w:val="0"/>
+                <w:sz w:val="20"/>
+                <w:szCs w:val="20"/>
+              </w:rPr>
+              <w:instrText xml:space="preserve"> SEQ Fig. \* ARABIC </w:instrText>
+            </w:r>
+            <w:r>
+              <w:rPr>
+                <w:rFonts w:ascii="Times New Roman" w:hAnsi="Times New Roman" w:cs="Times New Roman"/>
+                <w:b/>
+                <w:i w:val="0"/>
+                <w:sz w:val="20"/>
+                <w:szCs w:val="20"/>
+              </w:rPr>
+              <w:fldChar w:fldCharType="separate"/>
+            </w:r>
+            <w:r>
+              <w:rPr>
+                <w:rFonts w:ascii="Times New Roman" w:hAnsi="Times New Roman" w:cs="Times New Roman"/>
+                <w:b/>
+                <w:i w:val="0"/>
+                <w:noProof/>
+                <w:sz w:val="20"/>
+                <w:szCs w:val="20"/>
+              </w:rPr>
+              <w:t>22</w:t>
+            </w:r>
+            <w:r>
+              <w:rPr>
+                <w:rFonts w:ascii="Times New Roman" w:hAnsi="Times New Roman" w:cs="Times New Roman"/>
+                <w:b/>
+                <w:i w:val="0"/>
+                <w:sz w:val="20"/>
+                <w:szCs w:val="20"/>
+              </w:rPr>
+              <w:fldChar w:fldCharType="end"/>
+            </w:r>
+            <w:r>
+              <w:rPr>
+                <w:rFonts w:ascii="Times New Roman" w:hAnsi="Times New Roman" w:cs="Times New Roman"/>
+                <w:i w:val="0"/>
+                <w:sz w:val="20"/>
+                <w:szCs w:val="20"/>
+              </w:rPr>
+              <w:t xml:space="preserve"> Exemplu de fișiere salvate local în interiorul aplicației</w:t>
+            </w:r>
+          </w:p>
+        </w:tc>
+        <w:tc>
+          <w:tcPr>
+            <w:tcW w:w="3415" w:type="dxa"/>
+          </w:tcPr>
+          <w:p>
+            <w:pPr>
+              <w:jc w:val="both"/>
+              <w:rPr>
+                <w:rFonts w:ascii="Times New Roman" w:hAnsi="Times New Roman" w:cs="Times New Roman"/>
+                <w:sz w:val="24"/>
+                <w:szCs w:val="24"/>
+              </w:rPr>
+            </w:pPr>
+            <w:r>
+              <w:rPr>
+                <w:rFonts w:ascii="Times New Roman" w:hAnsi="Times New Roman" w:cs="Times New Roman"/>
+              </w:rPr>
+              <w:t xml:space="preserve">  A</w:t>
+            </w:r>
+            <w:r>
+              <w:rPr>
+                <w:rFonts w:ascii="Times New Roman" w:hAnsi="Times New Roman" w:cs="Times New Roman"/>
+              </w:rPr>
+              <w:t xml:space="preserve">ici a fost introdus un nou Consult, care </w:t>
+            </w:r>
+            <w:proofErr w:type="gramStart"/>
+            <w:r>
+              <w:rPr>
+                <w:rFonts w:ascii="Times New Roman" w:hAnsi="Times New Roman" w:cs="Times New Roman"/>
+              </w:rPr>
+              <w:t>a</w:t>
+            </w:r>
+            <w:proofErr w:type="gramEnd"/>
+            <w:r>
+              <w:rPr>
+                <w:rFonts w:ascii="Times New Roman" w:hAnsi="Times New Roman" w:cs="Times New Roman"/>
+              </w:rPr>
+              <w:t xml:space="preserve"> avut ca și fișiere adiționale </w:t>
+            </w:r>
+            <w:r>
+              <w:rPr>
+                <w:rFonts w:ascii="Times New Roman" w:hAnsi="Times New Roman" w:cs="Times New Roman"/>
+              </w:rPr>
+              <w:t xml:space="preserve">pe </w:t>
+            </w:r>
+            <w:r>
+              <w:rPr>
+                <w:rFonts w:ascii="Times New Roman" w:hAnsi="Times New Roman" w:cs="Times New Roman"/>
+                <w:sz w:val="24"/>
+                <w:szCs w:val="24"/>
+              </w:rPr>
+              <w:t xml:space="preserve">cele din </w:t>
+            </w:r>
+            <w:r>
+              <w:rPr>
+                <w:rFonts w:ascii="Times New Roman" w:hAnsi="Times New Roman" w:cs="Times New Roman"/>
+                <w:sz w:val="24"/>
+                <w:szCs w:val="24"/>
+              </w:rPr>
+              <w:fldChar w:fldCharType="begin"/>
+            </w:r>
+            <w:r>
+              <w:rPr>
+                <w:rFonts w:ascii="Times New Roman" w:hAnsi="Times New Roman" w:cs="Times New Roman"/>
+                <w:sz w:val="24"/>
+                <w:szCs w:val="24"/>
+              </w:rPr>
+              <w:instrText xml:space="preserve"> REF _Ref517375988 \h </w:instrText>
+            </w:r>
+            <w:r>
+              <w:rPr>
+                <w:rFonts w:ascii="Times New Roman" w:hAnsi="Times New Roman" w:cs="Times New Roman"/>
+                <w:sz w:val="24"/>
+                <w:szCs w:val="24"/>
+              </w:rPr>
+            </w:r>
+            <w:r>
+              <w:rPr>
+                <w:rFonts w:ascii="Times New Roman" w:hAnsi="Times New Roman" w:cs="Times New Roman"/>
+                <w:sz w:val="24"/>
+                <w:szCs w:val="24"/>
+              </w:rPr>
+              <w:instrText xml:space="preserve"> \* MERGEFORMAT </w:instrText>
+            </w:r>
+            <w:r>
+              <w:rPr>
+                <w:rFonts w:ascii="Times New Roman" w:hAnsi="Times New Roman" w:cs="Times New Roman"/>
+                <w:sz w:val="24"/>
+                <w:szCs w:val="24"/>
+              </w:rPr>
+              <w:fldChar w:fldCharType="separate"/>
+            </w:r>
+            <w:r>
+              <w:rPr>
+                <w:rFonts w:ascii="Times New Roman" w:hAnsi="Times New Roman" w:cs="Times New Roman"/>
+                <w:b/>
+                <w:i/>
+                <w:sz w:val="24"/>
+                <w:szCs w:val="24"/>
+              </w:rPr>
+              <w:t xml:space="preserve">Fig. </w:t>
+            </w:r>
+            <w:r>
+              <w:rPr>
+                <w:rFonts w:ascii="Times New Roman" w:hAnsi="Times New Roman" w:cs="Times New Roman"/>
+                <w:b/>
+                <w:i/>
+                <w:noProof/>
+                <w:sz w:val="24"/>
+                <w:szCs w:val="24"/>
+              </w:rPr>
+              <w:t>23</w:t>
+            </w:r>
+            <w:r>
+              <w:rPr>
+                <w:rFonts w:ascii="Times New Roman" w:hAnsi="Times New Roman" w:cs="Times New Roman"/>
+                <w:sz w:val="24"/>
+                <w:szCs w:val="24"/>
+              </w:rPr>
+              <w:fldChar w:fldCharType="end"/>
+            </w:r>
+            <w:r>
+              <w:rPr>
+                <w:rFonts w:ascii="Times New Roman" w:hAnsi="Times New Roman" w:cs="Times New Roman"/>
+                <w:sz w:val="24"/>
+                <w:szCs w:val="24"/>
+              </w:rPr>
+              <w:t>.</w:t>
+            </w:r>
+          </w:p>
+          <w:p>
+            <w:pPr>
+              <w:jc w:val="both"/>
+              <w:rPr>
+                <w:rFonts w:ascii="Times New Roman" w:hAnsi="Times New Roman" w:cs="Times New Roman"/>
+                <w:sz w:val="24"/>
+                <w:szCs w:val="24"/>
+              </w:rPr>
+            </w:pPr>
+            <w:r>
+              <w:rPr>
+                <w:rFonts w:ascii="Times New Roman" w:hAnsi="Times New Roman" w:cs="Times New Roman"/>
+                <w:sz w:val="24"/>
+                <w:szCs w:val="24"/>
+              </w:rPr>
+              <w:t xml:space="preserve">  Totul s-a salvat local, în </w:t>
+            </w:r>
+            <w:r>
+              <w:rPr>
+                <w:rFonts w:ascii="Times New Roman" w:hAnsi="Times New Roman" w:cs="Times New Roman"/>
+                <w:sz w:val="24"/>
+                <w:szCs w:val="24"/>
+              </w:rPr>
+              <w:t>folderul</w:t>
+            </w:r>
+            <w:r>
+              <w:rPr>
+                <w:rFonts w:ascii="Times New Roman" w:hAnsi="Times New Roman" w:cs="Times New Roman"/>
+                <w:sz w:val="24"/>
+                <w:szCs w:val="24"/>
+              </w:rPr>
+              <w:t xml:space="preserve"> </w:t>
+            </w:r>
+            <w:r>
+              <w:rPr>
+                <w:rFonts w:ascii="Times New Roman" w:hAnsi="Times New Roman" w:cs="Times New Roman"/>
+                <w:i/>
+                <w:sz w:val="24"/>
+                <w:szCs w:val="24"/>
+              </w:rPr>
+              <w:t>Consults</w:t>
+            </w:r>
+            <w:r>
+              <w:rPr>
+                <w:rFonts w:ascii="Times New Roman" w:hAnsi="Times New Roman" w:cs="Times New Roman"/>
+                <w:sz w:val="24"/>
+                <w:szCs w:val="24"/>
+              </w:rPr>
+              <w:t xml:space="preserve"> (deoarece acesta a fost o consultație. Dacă ar fi fost poza unui utilizator, aceasta s-ar fi aflat în folderol </w:t>
+            </w:r>
+            <w:r>
+              <w:rPr>
+                <w:rFonts w:ascii="Times New Roman" w:hAnsi="Times New Roman" w:cs="Times New Roman"/>
+                <w:i/>
+                <w:sz w:val="24"/>
+                <w:szCs w:val="24"/>
+              </w:rPr>
+              <w:t>Users</w:t>
+            </w:r>
+            <w:r>
+              <w:rPr>
+                <w:rFonts w:ascii="Times New Roman" w:hAnsi="Times New Roman" w:cs="Times New Roman"/>
+                <w:sz w:val="24"/>
+                <w:szCs w:val="24"/>
+              </w:rPr>
+              <w:t>), în sub-folderul cu Id-ul Consultației create (</w:t>
+            </w:r>
+            <w:r>
+              <w:rPr>
+                <w:rFonts w:ascii="Times New Roman" w:hAnsi="Times New Roman" w:cs="Times New Roman"/>
+                <w:sz w:val="24"/>
+                <w:szCs w:val="24"/>
+              </w:rPr>
+              <w:t>e13c80f1-f112-4836-59f4-08d5d79af</w:t>
+            </w:r>
+            <w:r>
+              <w:rPr>
+                <w:rFonts w:ascii="Times New Roman" w:hAnsi="Times New Roman" w:cs="Times New Roman"/>
+                <w:sz w:val="24"/>
+                <w:szCs w:val="24"/>
+              </w:rPr>
+              <w:t>…</w:t>
+            </w:r>
+            <w:r>
+              <w:rPr>
+                <w:rFonts w:ascii="Times New Roman" w:hAnsi="Times New Roman" w:cs="Times New Roman"/>
+                <w:sz w:val="24"/>
+                <w:szCs w:val="24"/>
+              </w:rPr>
+              <w:t>)</w:t>
+            </w:r>
+          </w:p>
+        </w:tc>
+      </w:tr>
+    </w:tbl>
+    <w:p>
+      <w:pPr>
+        <w:rPr>
+          <w:lang w:val="ro-RO"/>
+        </w:rPr>
+      </w:pPr>
+    </w:p>
+    <w:p>
+      <w:pPr>
+        <w:spacing w:line="360" w:lineRule="auto"/>
+        <w:jc w:val="both"/>
+        <w:rPr>
+          <w:rFonts w:ascii="Times New Roman" w:hAnsi="Times New Roman" w:cs="Times New Roman"/>
+          <w:sz w:val="24"/>
+          <w:szCs w:val="24"/>
+        </w:rPr>
+      </w:pPr>
+      <w:r>
+        <w:rPr>
+          <w:rFonts w:ascii="Times New Roman" w:hAnsi="Times New Roman" w:cs="Times New Roman"/>
+          <w:sz w:val="24"/>
+          <w:szCs w:val="24"/>
+        </w:rPr>
+        <w:lastRenderedPageBreak/>
+        <w:t xml:space="preserve">  Printre dificultățile întâlnite pe parcursul dezvoltării acestui proiect se num</w:t>
+      </w:r>
+      <w:r>
+        <w:rPr>
+          <w:rFonts w:ascii="Times New Roman" w:hAnsi="Times New Roman" w:cs="Times New Roman"/>
+          <w:sz w:val="24"/>
+          <w:szCs w:val="24"/>
+          <w:lang w:val="ro-RO"/>
+        </w:rPr>
+        <w:t>ără</w:t>
+      </w:r>
+      <w:r>
+        <w:rPr>
+          <w:rFonts w:ascii="Times New Roman" w:hAnsi="Times New Roman" w:cs="Times New Roman"/>
+          <w:sz w:val="24"/>
+          <w:szCs w:val="24"/>
+        </w:rPr>
+        <w:t>:</w:t>
+      </w:r>
+    </w:p>
+    <w:p>
+      <w:pPr>
+        <w:pStyle w:val="ListParagraph"/>
+        <w:numPr>
+          <w:ilvl w:val="0"/>
+          <w:numId w:val="18"/>
+        </w:numPr>
+        <w:spacing w:line="360" w:lineRule="auto"/>
+        <w:jc w:val="both"/>
+        <w:rPr>
+          <w:rFonts w:ascii="Times New Roman" w:hAnsi="Times New Roman" w:cs="Times New Roman"/>
+          <w:sz w:val="24"/>
+          <w:szCs w:val="24"/>
+        </w:rPr>
+      </w:pPr>
+      <w:r>
+        <w:rPr>
+          <w:rFonts w:ascii="Times New Roman" w:hAnsi="Times New Roman" w:cs="Times New Roman"/>
+          <w:sz w:val="24"/>
+          <w:szCs w:val="24"/>
+        </w:rPr>
+        <w:t>Documentarea privind JavaScript</w:t>
+      </w:r>
+      <w:r>
+        <w:rPr>
+          <w:rFonts w:ascii="Times New Roman" w:hAnsi="Times New Roman" w:cs="Times New Roman"/>
+          <w:sz w:val="24"/>
+          <w:szCs w:val="24"/>
+        </w:rPr>
+        <w:t xml:space="preserve"> (Ajax)</w:t>
+      </w:r>
+      <w:r>
+        <w:rPr>
+          <w:rFonts w:ascii="Times New Roman" w:hAnsi="Times New Roman" w:cs="Times New Roman"/>
+          <w:sz w:val="24"/>
+          <w:szCs w:val="24"/>
+        </w:rPr>
+        <w:t xml:space="preserve">, limbaj folosit în mare parte la secțiunea de Căutare </w:t>
+      </w:r>
+      <w:proofErr w:type="gramStart"/>
+      <w:r>
+        <w:rPr>
+          <w:rFonts w:ascii="Times New Roman" w:hAnsi="Times New Roman" w:cs="Times New Roman"/>
+          <w:sz w:val="24"/>
+          <w:szCs w:val="24"/>
+        </w:rPr>
+        <w:t>a</w:t>
+      </w:r>
+      <w:proofErr w:type="gramEnd"/>
+      <w:r>
+        <w:rPr>
+          <w:rFonts w:ascii="Times New Roman" w:hAnsi="Times New Roman" w:cs="Times New Roman"/>
+          <w:sz w:val="24"/>
+          <w:szCs w:val="24"/>
+        </w:rPr>
+        <w:t xml:space="preserve"> entităților din aplicație</w:t>
+      </w:r>
+      <w:r>
+        <w:rPr>
+          <w:rFonts w:ascii="Times New Roman" w:hAnsi="Times New Roman" w:cs="Times New Roman"/>
+          <w:sz w:val="24"/>
+          <w:szCs w:val="24"/>
+        </w:rPr>
+        <w:t xml:space="preserve"> și la paginarea medicamentelor</w:t>
+      </w:r>
+      <w:r>
+        <w:rPr>
+          <w:rFonts w:ascii="Times New Roman" w:hAnsi="Times New Roman" w:cs="Times New Roman"/>
+          <w:sz w:val="24"/>
+          <w:szCs w:val="24"/>
+        </w:rPr>
+        <w:t>, lucru aplicat în interiorul View-urilor</w:t>
+      </w:r>
+    </w:p>
+    <w:tbl>
+      <w:tblPr>
+        <w:tblStyle w:val="TableGrid"/>
+        <w:tblW w:w="8748" w:type="dxa"/>
+        <w:jc w:val="center"/>
+        <w:tblBorders>
+          <w:top w:val="none" w:sz="0" w:space="0" w:color="auto"/>
+          <w:left w:val="none" w:sz="0" w:space="0" w:color="auto"/>
+          <w:bottom w:val="none" w:sz="0" w:space="0" w:color="auto"/>
+          <w:right w:val="none" w:sz="0" w:space="0" w:color="auto"/>
+          <w:insideH w:val="none" w:sz="0" w:space="0" w:color="auto"/>
+          <w:insideV w:val="none" w:sz="0" w:space="0" w:color="auto"/>
+        </w:tblBorders>
+        <w:tblLook w:val="04A0" w:firstRow="1" w:lastRow="0" w:firstColumn="1" w:lastColumn="0" w:noHBand="0" w:noVBand="1"/>
+      </w:tblPr>
+      <w:tblGrid>
+        <w:gridCol w:w="5485"/>
+        <w:gridCol w:w="3263"/>
+      </w:tblGrid>
+      <w:tr>
+        <w:trPr>
+          <w:trHeight w:val="3711"/>
+          <w:jc w:val="center"/>
+        </w:trPr>
+        <w:tc>
+          <w:tcPr>
+            <w:tcW w:w="5485" w:type="dxa"/>
+          </w:tcPr>
+          <w:p>
+            <w:pPr>
+              <w:keepNext/>
+              <w:spacing w:line="360" w:lineRule="auto"/>
+              <w:jc w:val="center"/>
+            </w:pPr>
+            <w:r>
+              <w:rPr>
+                <w:noProof/>
+              </w:rPr>
+              <w:drawing>
+                <wp:inline distT="0" distB="0" distL="0" distR="0" wp14:anchorId="6CBA07B1" wp14:editId="534E0EB6">
+                  <wp:extent cx="3214255" cy="2840352"/>
+                  <wp:effectExtent l="0" t="0" r="5715" b="0"/>
+                  <wp:docPr id="22" name="Picture 22"/>
+                  <wp:cNvGraphicFramePr>
+                    <a:graphicFrameLocks xmlns:a="http://schemas.openxmlformats.org/drawingml/2006/main" noChangeAspect="1"/>
+                  </wp:cNvGraphicFramePr>
+                  <a:graphic xmlns:a="http://schemas.openxmlformats.org/drawingml/2006/main">
+                    <a:graphicData uri="http://schemas.openxmlformats.org/drawingml/2006/picture">
+                      <pic:pic xmlns:pic="http://schemas.openxmlformats.org/drawingml/2006/picture">
+                        <pic:nvPicPr>
+                          <pic:cNvPr id="22" name="Ajax-apelare.png"/>
+                          <pic:cNvPicPr/>
+                        </pic:nvPicPr>
+                        <pic:blipFill>
+                          <a:blip r:embed="rId32">
+                            <a:extLst>
+                              <a:ext uri="{28A0092B-C50C-407E-A947-70E740481C1C}">
+                                <a14:useLocalDpi xmlns:a14="http://schemas.microsoft.com/office/drawing/2010/main" val="0"/>
+                              </a:ext>
+                            </a:extLst>
+                          </a:blip>
+                          <a:stretch>
+                            <a:fillRect/>
+                          </a:stretch>
+                        </pic:blipFill>
+                        <pic:spPr>
+                          <a:xfrm>
+                            <a:off x="0" y="0"/>
+                            <a:ext cx="3234138" cy="2857922"/>
+                          </a:xfrm>
+                          <a:prstGeom prst="rect">
+                            <a:avLst/>
+                          </a:prstGeom>
+                        </pic:spPr>
+                      </pic:pic>
+                    </a:graphicData>
+                  </a:graphic>
+                </wp:inline>
+              </w:drawing>
+            </w:r>
+          </w:p>
+          <w:p>
+            <w:pPr>
+              <w:pStyle w:val="Caption"/>
+              <w:jc w:val="center"/>
+              <w:rPr>
+                <w:rFonts w:ascii="Times New Roman" w:hAnsi="Times New Roman" w:cs="Times New Roman"/>
+                <w:i w:val="0"/>
+                <w:sz w:val="20"/>
+                <w:szCs w:val="20"/>
+              </w:rPr>
+            </w:pPr>
+            <w:bookmarkStart w:id="31" w:name="_Ref517375988"/>
+            <w:r>
+              <w:rPr>
+                <w:rFonts w:ascii="Times New Roman" w:hAnsi="Times New Roman" w:cs="Times New Roman"/>
+                <w:b/>
+                <w:i w:val="0"/>
+                <w:sz w:val="20"/>
+                <w:szCs w:val="20"/>
+              </w:rPr>
+              <w:t xml:space="preserve">Fig. </w:t>
+            </w:r>
+            <w:r>
+              <w:rPr>
+                <w:rFonts w:ascii="Times New Roman" w:hAnsi="Times New Roman" w:cs="Times New Roman"/>
+                <w:b/>
+                <w:i w:val="0"/>
+                <w:sz w:val="20"/>
+                <w:szCs w:val="20"/>
+              </w:rPr>
+              <w:fldChar w:fldCharType="begin"/>
+            </w:r>
+            <w:r>
+              <w:rPr>
+                <w:rFonts w:ascii="Times New Roman" w:hAnsi="Times New Roman" w:cs="Times New Roman"/>
+                <w:b/>
+                <w:i w:val="0"/>
+                <w:sz w:val="20"/>
+                <w:szCs w:val="20"/>
+              </w:rPr>
+              <w:instrText xml:space="preserve"> SEQ Fig. \* ARABIC </w:instrText>
+            </w:r>
+            <w:r>
+              <w:rPr>
+                <w:rFonts w:ascii="Times New Roman" w:hAnsi="Times New Roman" w:cs="Times New Roman"/>
+                <w:b/>
+                <w:i w:val="0"/>
+                <w:sz w:val="20"/>
+                <w:szCs w:val="20"/>
+              </w:rPr>
+              <w:fldChar w:fldCharType="separate"/>
+            </w:r>
+            <w:r>
+              <w:rPr>
+                <w:rFonts w:ascii="Times New Roman" w:hAnsi="Times New Roman" w:cs="Times New Roman"/>
+                <w:b/>
+                <w:i w:val="0"/>
+                <w:noProof/>
+                <w:sz w:val="20"/>
+                <w:szCs w:val="20"/>
+              </w:rPr>
+              <w:t>23</w:t>
+            </w:r>
+            <w:r>
+              <w:rPr>
+                <w:rFonts w:ascii="Times New Roman" w:hAnsi="Times New Roman" w:cs="Times New Roman"/>
+                <w:b/>
+                <w:i w:val="0"/>
+                <w:sz w:val="20"/>
+                <w:szCs w:val="20"/>
+              </w:rPr>
+              <w:fldChar w:fldCharType="end"/>
+            </w:r>
+            <w:bookmarkEnd w:id="31"/>
+            <w:r>
+              <w:rPr>
+                <w:rFonts w:ascii="Times New Roman" w:hAnsi="Times New Roman" w:cs="Times New Roman"/>
+                <w:i w:val="0"/>
+                <w:sz w:val="20"/>
+                <w:szCs w:val="20"/>
+              </w:rPr>
+              <w:t xml:space="preserve"> Apelarea prin Ajax a unei funcții dintr-un controller</w:t>
+            </w:r>
+          </w:p>
+        </w:tc>
+        <w:tc>
+          <w:tcPr>
+            <w:tcW w:w="3263" w:type="dxa"/>
+          </w:tcPr>
+          <w:p>
+            <w:pPr>
+              <w:spacing w:line="360" w:lineRule="auto"/>
+              <w:jc w:val="both"/>
+              <w:rPr>
+                <w:rFonts w:ascii="Times New Roman" w:hAnsi="Times New Roman" w:cs="Times New Roman"/>
+                <w:sz w:val="24"/>
+                <w:szCs w:val="24"/>
+                <w:lang w:val="ro-RO"/>
+              </w:rPr>
+            </w:pPr>
+            <w:r>
+              <w:rPr>
+                <w:rFonts w:ascii="Times New Roman" w:hAnsi="Times New Roman" w:cs="Times New Roman"/>
+                <w:sz w:val="24"/>
+                <w:szCs w:val="24"/>
+              </w:rPr>
+              <w:t xml:space="preserve">Aici am apelat prin Ajax funcția </w:t>
+            </w:r>
+            <w:r>
+              <w:rPr>
+                <w:rFonts w:ascii="Times New Roman" w:hAnsi="Times New Roman" w:cs="Times New Roman"/>
+                <w:sz w:val="24"/>
+                <w:szCs w:val="24"/>
+              </w:rPr>
+              <w:t xml:space="preserve">SearchMedics(searchedText) din AccountController, pentru </w:t>
+            </w:r>
+            <w:proofErr w:type="gramStart"/>
+            <w:r>
+              <w:rPr>
+                <w:rFonts w:ascii="Times New Roman" w:hAnsi="Times New Roman" w:cs="Times New Roman"/>
+                <w:sz w:val="24"/>
+                <w:szCs w:val="24"/>
+              </w:rPr>
+              <w:t>a</w:t>
+            </w:r>
+            <w:proofErr w:type="gramEnd"/>
+            <w:r>
+              <w:rPr>
+                <w:rFonts w:ascii="Times New Roman" w:hAnsi="Times New Roman" w:cs="Times New Roman"/>
+                <w:sz w:val="24"/>
+                <w:szCs w:val="24"/>
+              </w:rPr>
+              <w:t xml:space="preserve"> obține Doctorii care care au în interiorul numelui, sau al e-mail-ului, inclusă variabila searchedText, urmând să afișez datele într-un table, în interiorul View-ului</w:t>
+            </w:r>
+            <w:r>
+              <w:rPr>
+                <w:rFonts w:ascii="Times New Roman" w:hAnsi="Times New Roman" w:cs="Times New Roman"/>
+                <w:sz w:val="24"/>
+                <w:szCs w:val="24"/>
+              </w:rPr>
+              <w:t>.</w:t>
+            </w:r>
+          </w:p>
+        </w:tc>
+      </w:tr>
+    </w:tbl>
+    <w:p>
+      <w:pPr>
+        <w:spacing w:line="360" w:lineRule="auto"/>
+        <w:ind w:left="360"/>
+        <w:jc w:val="both"/>
+        <w:rPr>
+          <w:rFonts w:ascii="Times New Roman" w:hAnsi="Times New Roman" w:cs="Times New Roman"/>
+          <w:sz w:val="24"/>
+          <w:szCs w:val="24"/>
+        </w:rPr>
+      </w:pPr>
+    </w:p>
+    <w:p>
+      <w:pPr>
+        <w:pStyle w:val="ListParagraph"/>
+        <w:numPr>
+          <w:ilvl w:val="0"/>
+          <w:numId w:val="18"/>
+        </w:numPr>
+        <w:spacing w:line="360" w:lineRule="auto"/>
+        <w:jc w:val="both"/>
+        <w:rPr>
+          <w:rFonts w:ascii="Times New Roman" w:hAnsi="Times New Roman" w:cs="Times New Roman"/>
+          <w:sz w:val="24"/>
+          <w:szCs w:val="24"/>
+        </w:rPr>
+      </w:pPr>
+      <w:r>
+        <w:rPr>
+          <w:rFonts w:ascii="Times New Roman" w:hAnsi="Times New Roman" w:cs="Times New Roman"/>
+          <w:sz w:val="24"/>
+          <w:szCs w:val="24"/>
+        </w:rPr>
+        <w:t>Aplicarea c</w:t>
+      </w:r>
+      <w:r>
+        <w:rPr>
+          <w:rFonts w:ascii="Times New Roman" w:hAnsi="Times New Roman" w:cs="Times New Roman"/>
+          <w:sz w:val="24"/>
+          <w:szCs w:val="24"/>
+        </w:rPr>
+        <w:t>rip</w:t>
+      </w:r>
+      <w:r>
+        <w:rPr>
+          <w:rFonts w:ascii="Times New Roman" w:hAnsi="Times New Roman" w:cs="Times New Roman"/>
+          <w:sz w:val="24"/>
+          <w:szCs w:val="24"/>
+        </w:rPr>
+        <w:t>tării asupra UserName-ului (respectiv</w:t>
+      </w:r>
+      <w:r>
+        <w:rPr>
+          <w:rFonts w:ascii="Times New Roman" w:hAnsi="Times New Roman" w:cs="Times New Roman"/>
+          <w:sz w:val="24"/>
+          <w:szCs w:val="24"/>
+        </w:rPr>
+        <w:t xml:space="preserve"> </w:t>
+      </w:r>
+      <w:proofErr w:type="gramStart"/>
+      <w:r>
+        <w:rPr>
+          <w:rFonts w:ascii="Times New Roman" w:hAnsi="Times New Roman" w:cs="Times New Roman"/>
+          <w:sz w:val="24"/>
+          <w:szCs w:val="24"/>
+        </w:rPr>
+        <w:t>a</w:t>
+      </w:r>
+      <w:proofErr w:type="gramEnd"/>
+      <w:r>
+        <w:rPr>
+          <w:rFonts w:ascii="Times New Roman" w:hAnsi="Times New Roman" w:cs="Times New Roman"/>
+          <w:sz w:val="24"/>
+          <w:szCs w:val="24"/>
+        </w:rPr>
+        <w:t xml:space="preserve"> Email-ului) unui utilizator, deoarece când porneam aplicația și se apela funcția SeedUsers (</w:t>
+      </w:r>
+      <w:r>
+        <w:rPr>
+          <w:rFonts w:ascii="Times New Roman" w:hAnsi="Times New Roman" w:cs="Times New Roman"/>
+          <w:sz w:val="24"/>
+          <w:szCs w:val="24"/>
+        </w:rPr>
+        <w:fldChar w:fldCharType="begin"/>
+      </w:r>
+      <w:r>
+        <w:rPr>
+          <w:rFonts w:ascii="Times New Roman" w:hAnsi="Times New Roman" w:cs="Times New Roman"/>
+          <w:sz w:val="24"/>
+          <w:szCs w:val="24"/>
+        </w:rPr>
+        <w:instrText xml:space="preserve"> REF _Ref517358752 \h </w:instrText>
+      </w:r>
+      <w:r>
+        <w:rPr>
+          <w:rFonts w:ascii="Times New Roman" w:hAnsi="Times New Roman" w:cs="Times New Roman"/>
+          <w:sz w:val="24"/>
+          <w:szCs w:val="24"/>
+        </w:rPr>
+      </w:r>
+      <w:r>
+        <w:rPr>
+          <w:rFonts w:ascii="Times New Roman" w:hAnsi="Times New Roman" w:cs="Times New Roman"/>
+          <w:sz w:val="24"/>
+          <w:szCs w:val="24"/>
+        </w:rPr>
+        <w:fldChar w:fldCharType="separate"/>
+      </w:r>
+      <w:r>
+        <w:rPr>
+          <w:rFonts w:ascii="Times New Roman" w:hAnsi="Times New Roman" w:cs="Times New Roman"/>
           <w:b/>
           <w:i/>
-          <w:sz w:val="24"/>
-          <w:szCs w:val="24"/>
-        </w:rPr>
-      </w:pPr>
-      <w:r>
-        <w:rPr>
-          <w:rFonts w:ascii="Times New Roman" w:hAnsi="Times New Roman" w:cs="Times New Roman"/>
-          <w:sz w:val="24"/>
-          <w:szCs w:val="24"/>
-        </w:rPr>
-        <w:t>Search + Paginare</w:t>
-      </w:r>
-      <w:r>
-        <w:rPr>
-          <w:rFonts w:ascii="Times New Roman" w:hAnsi="Times New Roman" w:cs="Times New Roman"/>
-          <w:sz w:val="24"/>
-          <w:szCs w:val="24"/>
-        </w:rPr>
-        <w:t xml:space="preserve"> (cu redirect aka refresh / fara refresh</w:t>
-      </w:r>
-      <w:r>
-        <w:rPr>
-          <w:rFonts w:ascii="Times New Roman" w:hAnsi="Times New Roman" w:cs="Times New Roman"/>
-          <w:sz w:val="24"/>
-          <w:szCs w:val="24"/>
-        </w:rPr>
-        <w:t xml:space="preserve"> w/ js</w:t>
-      </w:r>
-      <w:r>
-        <w:rPr>
-          <w:rFonts w:ascii="Times New Roman" w:hAnsi="Times New Roman" w:cs="Times New Roman"/>
-          <w:sz w:val="24"/>
-          <w:szCs w:val="24"/>
-        </w:rPr>
-        <w:t xml:space="preserve"> &amp; </w:t>
+        </w:rPr>
+        <w:t xml:space="preserve">Fig. </w:t>
+      </w:r>
+      <w:r>
+        <w:rPr>
+          <w:rFonts w:ascii="Times New Roman" w:hAnsi="Times New Roman" w:cs="Times New Roman"/>
+          <w:b/>
+          <w:i/>
+          <w:noProof/>
+        </w:rPr>
+        <w:t>17</w:t>
+      </w:r>
+      <w:r>
+        <w:rPr>
+          <w:rFonts w:ascii="Times New Roman" w:hAnsi="Times New Roman" w:cs="Times New Roman"/>
+          <w:sz w:val="24"/>
+          <w:szCs w:val="24"/>
+        </w:rPr>
+        <w:fldChar w:fldCharType="end"/>
+      </w:r>
+      <w:r>
+        <w:rPr>
+          <w:rFonts w:ascii="Times New Roman" w:hAnsi="Times New Roman" w:cs="Times New Roman"/>
+          <w:sz w:val="24"/>
+          <w:szCs w:val="24"/>
+        </w:rPr>
+        <w:t>) pentru a crea conturile prese</w:t>
+      </w:r>
+      <w:r>
+        <w:rPr>
+          <w:rFonts w:ascii="Times New Roman" w:hAnsi="Times New Roman" w:cs="Times New Roman"/>
+          <w:sz w:val="24"/>
+          <w:szCs w:val="24"/>
+        </w:rPr>
+        <w:t>tate</w:t>
+      </w:r>
+      <w:r>
+        <w:rPr>
+          <w:rFonts w:ascii="Times New Roman" w:hAnsi="Times New Roman" w:cs="Times New Roman"/>
+          <w:sz w:val="24"/>
+          <w:szCs w:val="24"/>
+        </w:rPr>
+        <w:t xml:space="preserve">, </w:t>
+      </w:r>
+      <w:r>
+        <w:rPr>
+          <w:rFonts w:ascii="Times New Roman" w:hAnsi="Times New Roman" w:cs="Times New Roman"/>
+          <w:sz w:val="24"/>
+          <w:szCs w:val="24"/>
+        </w:rPr>
+        <w:t>nu se adăugau în baza de date toate conturile, printr</w:t>
+      </w:r>
+      <w:r>
+        <w:rPr>
+          <w:rFonts w:ascii="Times New Roman" w:hAnsi="Times New Roman" w:cs="Times New Roman"/>
+          <w:sz w:val="24"/>
+          <w:szCs w:val="24"/>
+        </w:rPr>
+        <w:t>e</w:t>
+      </w:r>
+      <w:r>
+        <w:rPr>
+          <w:rFonts w:ascii="Times New Roman" w:hAnsi="Times New Roman" w:cs="Times New Roman"/>
+          <w:sz w:val="24"/>
+          <w:szCs w:val="24"/>
+        </w:rPr>
+        <w:t xml:space="preserve"> care </w:t>
+      </w:r>
+      <w:r>
+        <w:rPr>
+          <w:rFonts w:ascii="Times New Roman" w:hAnsi="Times New Roman" w:cs="Times New Roman"/>
+          <w:sz w:val="24"/>
+          <w:szCs w:val="24"/>
+          <w:lang w:val="ro-RO"/>
+        </w:rPr>
+        <w:t xml:space="preserve">și </w:t>
+      </w:r>
+      <w:r>
+        <w:rPr>
+          <w:rFonts w:ascii="Times New Roman" w:hAnsi="Times New Roman" w:cs="Times New Roman"/>
+          <w:sz w:val="24"/>
+          <w:szCs w:val="24"/>
+        </w:rPr>
+        <w:t xml:space="preserve">contul Onwerului și </w:t>
+      </w:r>
+      <w:r>
+        <w:rPr>
+          <w:rFonts w:ascii="Times New Roman" w:hAnsi="Times New Roman" w:cs="Times New Roman"/>
+          <w:sz w:val="24"/>
+          <w:szCs w:val="24"/>
+        </w:rPr>
+        <w:t xml:space="preserve">alte </w:t>
+      </w:r>
+      <w:r>
+        <w:rPr>
+          <w:rFonts w:ascii="Times New Roman" w:hAnsi="Times New Roman" w:cs="Times New Roman"/>
+          <w:sz w:val="24"/>
+          <w:szCs w:val="24"/>
+        </w:rPr>
+        <w:t>2 conturi de Moderator.</w:t>
+      </w:r>
+      <w:r>
+        <w:rPr>
+          <w:rFonts w:ascii="Times New Roman" w:hAnsi="Times New Roman" w:cs="Times New Roman"/>
+          <w:sz w:val="24"/>
+          <w:szCs w:val="24"/>
+        </w:rPr>
+        <w:t xml:space="preserve"> Nu mi-am putat da seama ce a condus la un asemenea scenariu.  </w:t>
+      </w:r>
+      <w:r>
+        <w:rPr>
+          <w:rFonts w:ascii="Times New Roman" w:hAnsi="Times New Roman" w:cs="Times New Roman"/>
+          <w:sz w:val="24"/>
+          <w:szCs w:val="24"/>
+        </w:rPr>
+        <w:t>Din acest motiv, p</w:t>
+      </w:r>
+      <w:r>
+        <w:rPr>
+          <w:rFonts w:ascii="Times New Roman" w:hAnsi="Times New Roman" w:cs="Times New Roman"/>
+          <w:sz w:val="24"/>
+          <w:szCs w:val="24"/>
+        </w:rPr>
+        <w:t xml:space="preserve">entru </w:t>
       </w:r>
       <w:proofErr w:type="gramStart"/>
       <w:r>
@@ -16415,23 +18610,7 @@
           <w:sz w:val="24"/>
           <w:szCs w:val="24"/>
         </w:rPr>
-        <w:t>controllere</w:t>
-      </w:r>
-      <w:r>
-        <w:rPr>
-          <w:rFonts w:ascii="Times New Roman" w:hAnsi="Times New Roman" w:cs="Times New Roman"/>
-          <w:sz w:val="24"/>
-          <w:szCs w:val="24"/>
-        </w:rPr>
-        <w:t>)</w:t>
-      </w:r>
-      <w:r>
-        <w:rPr>
-          <w:rFonts w:ascii="Times New Roman" w:hAnsi="Times New Roman" w:cs="Times New Roman"/>
-          <w:sz w:val="24"/>
-          <w:szCs w:val="24"/>
-        </w:rPr>
-        <w:t xml:space="preserve">  -</w:t>
+        <w:t>a</w:t>
       </w:r>
       <w:proofErr w:type="gramEnd"/>
       <w:r>
@@ -16440,95 +18619,7 @@
           <w:sz w:val="24"/>
           <w:szCs w:val="24"/>
         </w:rPr>
-        <w:t>&gt; pentru aerisirea pagini</w:t>
-      </w:r>
-      <w:r>
-        <w:rPr>
-          <w:rFonts w:ascii="Times New Roman" w:hAnsi="Times New Roman" w:cs="Times New Roman"/>
-          <w:sz w:val="24"/>
-          <w:szCs w:val="24"/>
-        </w:rPr>
-        <w:t>lor</w:t>
-      </w:r>
-    </w:p>
-    <w:p>
-      <w:pPr>
-        <w:spacing w:line="360" w:lineRule="auto"/>
-        <w:jc w:val="both"/>
-        <w:rPr>
-          <w:rFonts w:ascii="Times New Roman" w:hAnsi="Times New Roman" w:cs="Times New Roman"/>
-          <w:sz w:val="24"/>
-          <w:szCs w:val="24"/>
-          <w:lang w:val="ro-RO"/>
-        </w:rPr>
-      </w:pPr>
-      <w:r>
-        <w:rPr>
-          <w:rFonts w:ascii="Times New Roman" w:hAnsi="Times New Roman" w:cs="Times New Roman"/>
-          <w:sz w:val="24"/>
-          <w:szCs w:val="24"/>
-          <w:lang w:val="ro-RO"/>
-        </w:rPr>
-        <w:lastRenderedPageBreak/>
-        <w:t>+Dificultăți întâmpinate</w:t>
-      </w:r>
-      <w:r>
-        <w:rPr>
-          <w:rFonts w:ascii="Times New Roman" w:hAnsi="Times New Roman" w:cs="Times New Roman"/>
-          <w:sz w:val="24"/>
-          <w:szCs w:val="24"/>
-          <w:lang w:val="ro-RO"/>
-        </w:rPr>
-        <w:t xml:space="preserve"> (Criptarea username-ului -</w:t>
-      </w:r>
-      <w:r>
-        <w:rPr>
-          <w:rFonts w:ascii="Times New Roman" w:hAnsi="Times New Roman" w:cs="Times New Roman"/>
-          <w:sz w:val="24"/>
-          <w:szCs w:val="24"/>
-        </w:rPr>
-        <w:t>&gt; nu se creau unele conturi -&gt; cauza</w:t>
-      </w:r>
-      <w:r>
-        <w:rPr>
-          <w:rFonts w:ascii="Times New Roman" w:hAnsi="Times New Roman" w:cs="Times New Roman"/>
-          <w:sz w:val="24"/>
-          <w:szCs w:val="24"/>
-        </w:rPr>
-        <w:t xml:space="preserve"> necunoscuta</w:t>
-      </w:r>
-      <w:r>
-        <w:rPr>
-          <w:rFonts w:ascii="Times New Roman" w:hAnsi="Times New Roman" w:cs="Times New Roman"/>
-          <w:sz w:val="24"/>
-          <w:szCs w:val="24"/>
-        </w:rPr>
-        <w:t>?</w:t>
-      </w:r>
-      <w:r>
-        <w:rPr>
-          <w:rFonts w:ascii="Times New Roman" w:hAnsi="Times New Roman" w:cs="Times New Roman"/>
-          <w:sz w:val="24"/>
-          <w:szCs w:val="24"/>
-        </w:rPr>
-        <w:t xml:space="preserve"> + altele</w:t>
-      </w:r>
-      <w:r>
-        <w:rPr>
-          <w:rFonts w:ascii="Times New Roman" w:hAnsi="Times New Roman" w:cs="Times New Roman"/>
-          <w:sz w:val="24"/>
-          <w:szCs w:val="24"/>
-        </w:rPr>
-        <w:t xml:space="preserve"> scrise pe foaie</w:t>
-      </w:r>
-      <w:r>
-        <w:rPr>
-          <w:rFonts w:ascii="Times New Roman" w:hAnsi="Times New Roman" w:cs="Times New Roman"/>
-          <w:sz w:val="24"/>
-          <w:szCs w:val="24"/>
-          <w:lang w:val="ro-RO"/>
-        </w:rPr>
-        <w:t>)</w:t>
+        <w:t xml:space="preserve"> evita pe viitor situația în care nu se va putea crea un cont, am decis să las aceste date în forma lor inițială.</w:t>
       </w:r>
     </w:p>
     <w:p>
@@ -16542,7 +18633,7 @@
           <w:lang w:val="ro-RO"/>
         </w:rPr>
       </w:pPr>
-      <w:bookmarkStart w:id="29" w:name="_Toc517308564"/>
+      <w:bookmarkStart w:id="32" w:name="_Toc517308564"/>
       <w:r>
         <w:lastRenderedPageBreak/>
         <w:t>Manualul</w:t>
@@ -16553,7 +18644,7 @@
         </w:rPr>
         <w:t xml:space="preserve"> utilizatorului</w:t>
       </w:r>
-      <w:bookmarkEnd w:id="29"/>
+      <w:bookmarkEnd w:id="32"/>
     </w:p>
     <w:p>
       <w:pPr>
@@ -16930,12 +19021,12 @@
           <w:numId w:val="6"/>
         </w:numPr>
       </w:pPr>
-      <w:bookmarkStart w:id="30" w:name="_Toc517308565"/>
+      <w:bookmarkStart w:id="33" w:name="_Toc517308565"/>
       <w:r>
         <w:lastRenderedPageBreak/>
         <w:t>Concluzii</w:t>
       </w:r>
-      <w:bookmarkEnd w:id="30"/>
+      <w:bookmarkEnd w:id="33"/>
     </w:p>
     <w:p>
       <w:pPr>
@@ -17068,7 +19159,7 @@
           <w:lang w:val="ro-RO"/>
         </w:rPr>
       </w:pPr>
-      <w:bookmarkStart w:id="31" w:name="_Toc517308566"/>
+      <w:bookmarkStart w:id="34" w:name="_Toc517308566"/>
       <w:r>
         <w:lastRenderedPageBreak/>
         <w:t>Bi</w:t>
@@ -17079,7 +19170,7 @@
       <w:r>
         <w:t>ografie</w:t>
       </w:r>
-      <w:bookmarkEnd w:id="31"/>
+      <w:bookmarkEnd w:id="34"/>
     </w:p>
     <w:p>
       <w:pPr>
@@ -17279,7 +19370,7 @@
           <w:lang w:val="ro-RO"/>
         </w:rPr>
       </w:pPr>
-      <w:hyperlink r:id="rId27" w:history="1">
+      <w:hyperlink r:id="rId33" w:history="1">
         <w:r>
           <w:rPr>
             <w:rStyle w:val="Hyperlink"/>
@@ -17302,18 +19393,50 @@
           <w:lang w:val="ro-RO"/>
         </w:rPr>
       </w:pPr>
-    </w:p>
-    <w:p>
-      <w:pPr>
-        <w:spacing w:before="30" w:after="0" w:line="360" w:lineRule="auto"/>
+      <w:hyperlink r:id="rId34" w:history="1">
+        <w:r>
+          <w:rPr>
+            <w:rStyle w:val="Hyperlink"/>
+            <w:rFonts w:ascii="Times New Roman" w:hAnsi="Times New Roman" w:cs="Times New Roman"/>
+            <w:sz w:val="28"/>
+            <w:szCs w:val="36"/>
+            <w:lang w:val="ro-RO"/>
+          </w:rPr>
+          <w:t>http://www.privacyone.ro/dpo/gdpr.html</w:t>
+        </w:r>
+      </w:hyperlink>
+      <w:r>
         <w:rPr>
           <w:rFonts w:ascii="Times New Roman" w:hAnsi="Times New Roman" w:cs="Times New Roman"/>
           <w:sz w:val="28"/>
           <w:szCs w:val="36"/>
           <w:lang w:val="ro-RO"/>
         </w:rPr>
-      </w:pPr>
-      <w:hyperlink r:id="rId28" w:history="1">
+        <w:t xml:space="preserve"> </w:t>
+      </w:r>
+    </w:p>
+    <w:p>
+      <w:pPr>
+        <w:spacing w:before="30" w:after="0" w:line="360" w:lineRule="auto"/>
+        <w:rPr>
+          <w:rFonts w:ascii="Times New Roman" w:hAnsi="Times New Roman" w:cs="Times New Roman"/>
+          <w:sz w:val="28"/>
+          <w:szCs w:val="36"/>
+          <w:lang w:val="ro-RO"/>
+        </w:rPr>
+      </w:pPr>
+    </w:p>
+    <w:p>
+      <w:pPr>
+        <w:spacing w:before="30" w:after="0" w:line="360" w:lineRule="auto"/>
+        <w:rPr>
+          <w:rFonts w:ascii="Times New Roman" w:hAnsi="Times New Roman" w:cs="Times New Roman"/>
+          <w:sz w:val="28"/>
+          <w:szCs w:val="36"/>
+          <w:lang w:val="ro-RO"/>
+        </w:rPr>
+      </w:pPr>
+      <w:hyperlink r:id="rId35" w:history="1">
         <w:r>
           <w:rPr>
             <w:rStyle w:val="Hyperlink"/>
@@ -17336,7 +19459,7 @@
           <w:lang w:val="ro-RO"/>
         </w:rPr>
       </w:pPr>
-      <w:hyperlink r:id="rId29" w:history="1">
+      <w:hyperlink r:id="rId36" w:history="1">
         <w:r>
           <w:rPr>
             <w:rStyle w:val="Hyperlink"/>
@@ -17360,7 +19483,7 @@
           <w:lang w:val="ro-RO"/>
         </w:rPr>
       </w:pPr>
-      <w:hyperlink r:id="rId30" w:history="1">
+      <w:hyperlink r:id="rId37" w:history="1">
         <w:r>
           <w:rPr>
             <w:rStyle w:val="Hyperlink"/>
@@ -17384,7 +19507,7 @@
           <w:lang w:val="ro-RO"/>
         </w:rPr>
       </w:pPr>
-      <w:hyperlink r:id="rId31" w:history="1">
+      <w:hyperlink r:id="rId38" w:history="1">
         <w:r>
           <w:rPr>
             <w:rStyle w:val="Hyperlink"/>
@@ -17407,7 +19530,7 @@
           <w:lang w:val="ro-RO"/>
         </w:rPr>
       </w:pPr>
-      <w:hyperlink r:id="rId32" w:history="1">
+      <w:hyperlink r:id="rId39" w:history="1">
         <w:r>
           <w:rPr>
             <w:rStyle w:val="Hyperlink"/>
@@ -17439,7 +19562,7 @@
           <w:lang w:val="ro-RO"/>
         </w:rPr>
       </w:pPr>
-      <w:hyperlink r:id="rId33" w:history="1">
+      <w:hyperlink r:id="rId40" w:history="1">
         <w:r>
           <w:rPr>
             <w:rStyle w:val="Hyperlink"/>
@@ -17470,7 +19593,7 @@
           <w:szCs w:val="36"/>
         </w:rPr>
       </w:pPr>
-      <w:hyperlink r:id="rId34" w:history="1">
+      <w:hyperlink r:id="rId41" w:history="1">
         <w:r>
           <w:rPr>
             <w:rStyle w:val="Hyperlink"/>
@@ -17519,7 +19642,7 @@
           <w:szCs w:val="36"/>
         </w:rPr>
       </w:pPr>
-      <w:hyperlink r:id="rId35" w:history="1">
+      <w:hyperlink r:id="rId42" w:history="1">
         <w:r>
           <w:rPr>
             <w:rStyle w:val="Hyperlink"/>
@@ -17548,7 +19671,7 @@
           <w:szCs w:val="36"/>
         </w:rPr>
       </w:pPr>
-      <w:hyperlink r:id="rId36" w:history="1">
+      <w:hyperlink r:id="rId43" w:history="1">
         <w:r>
           <w:rPr>
             <w:rStyle w:val="Hyperlink"/>
@@ -17577,7 +19700,7 @@
           <w:szCs w:val="36"/>
         </w:rPr>
       </w:pPr>
-      <w:hyperlink r:id="rId37" w:history="1">
+      <w:hyperlink r:id="rId44" w:history="1">
         <w:r>
           <w:rPr>
             <w:rStyle w:val="Hyperlink"/>
@@ -17606,7 +19729,7 @@
           <w:szCs w:val="36"/>
         </w:rPr>
       </w:pPr>
-      <w:hyperlink r:id="rId38" w:history="1">
+      <w:hyperlink r:id="rId45" w:history="1">
         <w:r>
           <w:rPr>
             <w:rStyle w:val="Hyperlink"/>
@@ -17636,7 +19759,7 @@
           <w:szCs w:val="36"/>
         </w:rPr>
       </w:pPr>
-      <w:hyperlink r:id="rId39" w:history="1">
+      <w:hyperlink r:id="rId46" w:history="1">
         <w:r>
           <w:rPr>
             <w:rStyle w:val="Hyperlink"/>
@@ -17671,7 +19794,7 @@
           <w:szCs w:val="36"/>
         </w:rPr>
       </w:pPr>
-      <w:bookmarkStart w:id="32" w:name="_Toc517308567"/>
+      <w:bookmarkStart w:id="35" w:name="_Toc517308567"/>
       <w:r>
         <w:rPr>
           <w:rFonts w:cs="Times New Roman"/>
@@ -17680,7 +19803,7 @@
         <w:lastRenderedPageBreak/>
         <w:t>Tehnologii Folosite</w:t>
       </w:r>
-      <w:bookmarkEnd w:id="32"/>
+      <w:bookmarkEnd w:id="35"/>
     </w:p>
     <w:p>
       <w:pPr>
@@ -17703,20 +19826,20 @@
           <w:szCs w:val="26"/>
         </w:rPr>
       </w:pPr>
-      <w:bookmarkStart w:id="33" w:name="_Toc516962556"/>
-      <w:bookmarkStart w:id="34" w:name="_Toc516962788"/>
-      <w:bookmarkStart w:id="35" w:name="_Toc516963054"/>
-      <w:bookmarkStart w:id="36" w:name="_Toc516964256"/>
-      <w:bookmarkStart w:id="37" w:name="_Toc517170824"/>
-      <w:bookmarkStart w:id="38" w:name="_Toc517257914"/>
-      <w:bookmarkStart w:id="39" w:name="_Toc517308568"/>
-      <w:bookmarkEnd w:id="33"/>
-      <w:bookmarkEnd w:id="34"/>
-      <w:bookmarkEnd w:id="35"/>
+      <w:bookmarkStart w:id="36" w:name="_Toc516962556"/>
+      <w:bookmarkStart w:id="37" w:name="_Toc516962788"/>
+      <w:bookmarkStart w:id="38" w:name="_Toc516963054"/>
+      <w:bookmarkStart w:id="39" w:name="_Toc516964256"/>
+      <w:bookmarkStart w:id="40" w:name="_Toc517170824"/>
+      <w:bookmarkStart w:id="41" w:name="_Toc517257914"/>
+      <w:bookmarkStart w:id="42" w:name="_Toc517308568"/>
       <w:bookmarkEnd w:id="36"/>
       <w:bookmarkEnd w:id="37"/>
       <w:bookmarkEnd w:id="38"/>
       <w:bookmarkEnd w:id="39"/>
+      <w:bookmarkEnd w:id="40"/>
+      <w:bookmarkEnd w:id="41"/>
+      <w:bookmarkEnd w:id="42"/>
     </w:p>
     <w:p>
       <w:pPr>
@@ -17726,7 +19849,7 @@
           <w:numId w:val="6"/>
         </w:numPr>
       </w:pPr>
-      <w:bookmarkStart w:id="40" w:name="_Toc517308569"/>
+      <w:bookmarkStart w:id="43" w:name="_Toc517308569"/>
       <w:r>
         <w:t>C# (.Net, MVC,</w:t>
       </w:r>
@@ -17748,7 +19871,7 @@
       <w:r>
         <w:t>)</w:t>
       </w:r>
-      <w:bookmarkEnd w:id="40"/>
+      <w:bookmarkEnd w:id="43"/>
     </w:p>
     <w:p>
       <w:pPr>
@@ -17793,7 +19916,7 @@
           <w:numId w:val="6"/>
         </w:numPr>
       </w:pPr>
-      <w:bookmarkStart w:id="41" w:name="_Toc517308570"/>
+      <w:bookmarkStart w:id="44" w:name="_Toc517308570"/>
       <w:r>
         <w:t>SQL (SQL Se</w:t>
       </w:r>
@@ -17803,7 +19926,7 @@
       <w:r>
         <w:t xml:space="preserve"> Express)</w:t>
       </w:r>
-      <w:bookmarkEnd w:id="41"/>
+      <w:bookmarkEnd w:id="44"/>
     </w:p>
     <w:p>
       <w:r>
@@ -17821,14 +19944,14 @@
           <w:rFonts w:cs="Times New Roman"/>
         </w:rPr>
       </w:pPr>
-      <w:bookmarkStart w:id="42" w:name="_Toc517308571"/>
+      <w:bookmarkStart w:id="45" w:name="_Toc517308571"/>
       <w:r>
         <w:rPr>
           <w:rFonts w:cs="Times New Roman"/>
         </w:rPr>
         <w:t>Source Controlling -&gt; GitHub (GitKraker)</w:t>
       </w:r>
-      <w:bookmarkEnd w:id="42"/>
+      <w:bookmarkEnd w:id="45"/>
     </w:p>
     <w:p>
       <w:r>
@@ -17846,14 +19969,14 @@
           <w:rFonts w:cs="Times New Roman"/>
         </w:rPr>
       </w:pPr>
-      <w:bookmarkStart w:id="43" w:name="_Toc517308572"/>
+      <w:bookmarkStart w:id="46" w:name="_Toc517308572"/>
       <w:r>
         <w:rPr>
           <w:rFonts w:cs="Times New Roman"/>
         </w:rPr>
         <w:t>Bootstrap</w:t>
       </w:r>
-      <w:bookmarkEnd w:id="43"/>
+      <w:bookmarkEnd w:id="46"/>
     </w:p>
     <w:p>
       <w:r>
@@ -17880,14 +20003,14 @@
           <w:rFonts w:cs="Times New Roman"/>
         </w:rPr>
       </w:pPr>
-      <w:bookmarkStart w:id="44" w:name="_Toc517308573"/>
+      <w:bookmarkStart w:id="47" w:name="_Toc517308573"/>
       <w:r>
         <w:rPr>
           <w:rFonts w:cs="Times New Roman"/>
         </w:rPr>
         <w:t>HTML, CSS &amp; JavaScript</w:t>
       </w:r>
-      <w:bookmarkEnd w:id="44"/>
+      <w:bookmarkEnd w:id="47"/>
     </w:p>
     <w:p>
       <w:r>
@@ -17905,14 +20028,14 @@
           <w:rFonts w:cs="Times New Roman"/>
         </w:rPr>
       </w:pPr>
-      <w:bookmarkStart w:id="45" w:name="_Toc517308574"/>
+      <w:bookmarkStart w:id="48" w:name="_Toc517308574"/>
       <w:r>
         <w:rPr>
           <w:rFonts w:cs="Times New Roman"/>
         </w:rPr>
         <w:t>Adobe Illustrator</w:t>
       </w:r>
-      <w:bookmarkEnd w:id="45"/>
+      <w:bookmarkEnd w:id="48"/>
     </w:p>
     <w:p>
       <w:r>
@@ -18552,6 +20675,119 @@
     </w:lvl>
   </w:abstractNum>
   <w:abstractNum w:abstractNumId="4" w15:restartNumberingAfterBreak="0">
+    <w:nsid w:val="1A184744"/>
+    <w:multiLevelType w:val="hybridMultilevel"/>
+    <w:tmpl w:val="A2FC41C2"/>
+    <w:lvl w:ilvl="0" w:tplc="04090001">
+      <w:start w:val="1"/>
+      <w:numFmt w:val="bullet"/>
+      <w:lvlText w:val=""/>
+      <w:lvlJc w:val="left"/>
+      <w:pPr>
+        <w:ind w:left="720" w:hanging="360"/>
+      </w:pPr>
+      <w:rPr>
+        <w:rFonts w:ascii="Symbol" w:hAnsi="Symbol" w:hint="default"/>
+      </w:rPr>
+    </w:lvl>
+    <w:lvl w:ilvl="1" w:tplc="04090003" w:tentative="1">
+      <w:start w:val="1"/>
+      <w:numFmt w:val="bullet"/>
+      <w:lvlText w:val="o"/>
+      <w:lvlJc w:val="left"/>
+      <w:pPr>
+        <w:ind w:left="1440" w:hanging="360"/>
+      </w:pPr>
+      <w:rPr>
+        <w:rFonts w:ascii="Courier New" w:hAnsi="Courier New" w:cs="Courier New" w:hint="default"/>
+      </w:rPr>
+    </w:lvl>
+    <w:lvl w:ilvl="2" w:tplc="04090005" w:tentative="1">
+      <w:start w:val="1"/>
+      <w:numFmt w:val="bullet"/>
+      <w:lvlText w:val=""/>
+      <w:lvlJc w:val="left"/>
+      <w:pPr>
+        <w:ind w:left="2160" w:hanging="360"/>
+      </w:pPr>
+      <w:rPr>
+        <w:rFonts w:ascii="Wingdings" w:hAnsi="Wingdings" w:hint="default"/>
+      </w:rPr>
+    </w:lvl>
+    <w:lvl w:ilvl="3" w:tplc="04090001" w:tentative="1">
+      <w:start w:val="1"/>
+      <w:numFmt w:val="bullet"/>
+      <w:lvlText w:val=""/>
+      <w:lvlJc w:val="left"/>
+      <w:pPr>
+        <w:ind w:left="2880" w:hanging="360"/>
+      </w:pPr>
+      <w:rPr>
+        <w:rFonts w:ascii="Symbol" w:hAnsi="Symbol" w:hint="default"/>
+      </w:rPr>
+    </w:lvl>
+    <w:lvl w:ilvl="4" w:tplc="04090003" w:tentative="1">
+      <w:start w:val="1"/>
+      <w:numFmt w:val="bullet"/>
+      <w:lvlText w:val="o"/>
+      <w:lvlJc w:val="left"/>
+      <w:pPr>
+        <w:ind w:left="3600" w:hanging="360"/>
+      </w:pPr>
+      <w:rPr>
+        <w:rFonts w:ascii="Courier New" w:hAnsi="Courier New" w:cs="Courier New" w:hint="default"/>
+      </w:rPr>
+    </w:lvl>
+    <w:lvl w:ilvl="5" w:tplc="04090005" w:tentative="1">
+      <w:start w:val="1"/>
+      <w:numFmt w:val="bullet"/>
+      <w:lvlText w:val=""/>
+      <w:lvlJc w:val="left"/>
+      <w:pPr>
+        <w:ind w:left="4320" w:hanging="360"/>
+      </w:pPr>
+      <w:rPr>
+        <w:rFonts w:ascii="Wingdings" w:hAnsi="Wingdings" w:hint="default"/>
+      </w:rPr>
+    </w:lvl>
+    <w:lvl w:ilvl="6" w:tplc="04090001" w:tentative="1">
+      <w:start w:val="1"/>
+      <w:numFmt w:val="bullet"/>
+      <w:lvlText w:val=""/>
+      <w:lvlJc w:val="left"/>
+      <w:pPr>
+        <w:ind w:left="5040" w:hanging="360"/>
+      </w:pPr>
+      <w:rPr>
+        <w:rFonts w:ascii="Symbol" w:hAnsi="Symbol" w:hint="default"/>
+      </w:rPr>
+    </w:lvl>
+    <w:lvl w:ilvl="7" w:tplc="04090003" w:tentative="1">
+      <w:start w:val="1"/>
+      <w:numFmt w:val="bullet"/>
+      <w:lvlText w:val="o"/>
+      <w:lvlJc w:val="left"/>
+      <w:pPr>
+        <w:ind w:left="5760" w:hanging="360"/>
+      </w:pPr>
+      <w:rPr>
+        <w:rFonts w:ascii="Courier New" w:hAnsi="Courier New" w:cs="Courier New" w:hint="default"/>
+      </w:rPr>
+    </w:lvl>
+    <w:lvl w:ilvl="8" w:tplc="04090005" w:tentative="1">
+      <w:start w:val="1"/>
+      <w:numFmt w:val="bullet"/>
+      <w:lvlText w:val=""/>
+      <w:lvlJc w:val="left"/>
+      <w:pPr>
+        <w:ind w:left="6480" w:hanging="360"/>
+      </w:pPr>
+      <w:rPr>
+        <w:rFonts w:ascii="Wingdings" w:hAnsi="Wingdings" w:hint="default"/>
+      </w:rPr>
+    </w:lvl>
+  </w:abstractNum>
+  <w:abstractNum w:abstractNumId="5" w15:restartNumberingAfterBreak="0">
     <w:nsid w:val="1CE23604"/>
     <w:multiLevelType w:val="multilevel"/>
     <w:tmpl w:val="0409001F"/>
@@ -18685,7 +20921,7 @@
       </w:pPr>
     </w:lvl>
   </w:abstractNum>
-  <w:abstractNum w:abstractNumId="5" w15:restartNumberingAfterBreak="0">
+  <w:abstractNum w:abstractNumId="6" w15:restartNumberingAfterBreak="0">
     <w:nsid w:val="29001447"/>
     <w:multiLevelType w:val="multilevel"/>
     <w:tmpl w:val="E578E234"/>
@@ -18798,7 +21034,7 @@
       </w:rPr>
     </w:lvl>
   </w:abstractNum>
-  <w:abstractNum w:abstractNumId="6" w15:restartNumberingAfterBreak="0">
+  <w:abstractNum w:abstractNumId="7" w15:restartNumberingAfterBreak="0">
     <w:nsid w:val="29920B41"/>
     <w:multiLevelType w:val="hybridMultilevel"/>
     <w:tmpl w:val="F2B462A8"/>
@@ -18911,7 +21147,7 @@
       </w:rPr>
     </w:lvl>
   </w:abstractNum>
-  <w:abstractNum w:abstractNumId="7" w15:restartNumberingAfterBreak="0">
+  <w:abstractNum w:abstractNumId="8" w15:restartNumberingAfterBreak="0">
     <w:nsid w:val="2EB9273F"/>
     <w:multiLevelType w:val="multilevel"/>
     <w:tmpl w:val="D78252A0"/>
@@ -19024,7 +21260,7 @@
       </w:rPr>
     </w:lvl>
   </w:abstractNum>
-  <w:abstractNum w:abstractNumId="8" w15:restartNumberingAfterBreak="0">
+  <w:abstractNum w:abstractNumId="9" w15:restartNumberingAfterBreak="0">
     <w:nsid w:val="39250732"/>
     <w:multiLevelType w:val="multilevel"/>
     <w:tmpl w:val="C81EA744"/>
@@ -19137,7 +21373,7 @@
       </w:rPr>
     </w:lvl>
   </w:abstractNum>
-  <w:abstractNum w:abstractNumId="9" w15:restartNumberingAfterBreak="0">
+  <w:abstractNum w:abstractNumId="10" w15:restartNumberingAfterBreak="0">
     <w:nsid w:val="3A4F3626"/>
     <w:multiLevelType w:val="multilevel"/>
     <w:tmpl w:val="0409001F"/>
@@ -19303,7 +21539,7 @@
       </w:rPr>
     </w:lvl>
   </w:abstractNum>
-  <w:abstractNum w:abstractNumId="10" w15:restartNumberingAfterBreak="0">
+  <w:abstractNum w:abstractNumId="11" w15:restartNumberingAfterBreak="0">
     <w:nsid w:val="5AFB0E1B"/>
     <w:multiLevelType w:val="hybridMultilevel"/>
     <w:tmpl w:val="B8B207F4"/>
@@ -19416,7 +21652,7 @@
       </w:rPr>
     </w:lvl>
   </w:abstractNum>
-  <w:abstractNum w:abstractNumId="11" w15:restartNumberingAfterBreak="0">
+  <w:abstractNum w:abstractNumId="12" w15:restartNumberingAfterBreak="0">
     <w:nsid w:val="5EC57D0F"/>
     <w:multiLevelType w:val="hybridMultilevel"/>
     <w:tmpl w:val="63648E02"/>
@@ -19529,7 +21765,7 @@
       </w:rPr>
     </w:lvl>
   </w:abstractNum>
-  <w:abstractNum w:abstractNumId="12" w15:restartNumberingAfterBreak="0">
+  <w:abstractNum w:abstractNumId="13" w15:restartNumberingAfterBreak="0">
     <w:nsid w:val="612804B9"/>
     <w:multiLevelType w:val="hybridMultilevel"/>
     <w:tmpl w:val="C30058B0"/>
@@ -19642,7 +21878,7 @@
       </w:rPr>
     </w:lvl>
   </w:abstractNum>
-  <w:abstractNum w:abstractNumId="13" w15:restartNumberingAfterBreak="0">
+  <w:abstractNum w:abstractNumId="14" w15:restartNumberingAfterBreak="0">
     <w:nsid w:val="6D466538"/>
     <w:multiLevelType w:val="multilevel"/>
     <w:tmpl w:val="C84C81AE"/>
@@ -19758,7 +21994,7 @@
       </w:rPr>
     </w:lvl>
   </w:abstractNum>
-  <w:abstractNum w:abstractNumId="14" w15:restartNumberingAfterBreak="0">
+  <w:abstractNum w:abstractNumId="15" w15:restartNumberingAfterBreak="0">
     <w:nsid w:val="78162D15"/>
     <w:multiLevelType w:val="hybridMultilevel"/>
     <w:tmpl w:val="66D21C3C"/>
@@ -19871,7 +22107,7 @@
       </w:rPr>
     </w:lvl>
   </w:abstractNum>
-  <w:abstractNum w:abstractNumId="15" w15:restartNumberingAfterBreak="0">
+  <w:abstractNum w:abstractNumId="16" w15:restartNumberingAfterBreak="0">
     <w:nsid w:val="78906CFF"/>
     <w:multiLevelType w:val="hybridMultilevel"/>
     <w:tmpl w:val="74EC168C"/>
@@ -19984,7 +22220,7 @@
       </w:rPr>
     </w:lvl>
   </w:abstractNum>
-  <w:abstractNum w:abstractNumId="16" w15:restartNumberingAfterBreak="0">
+  <w:abstractNum w:abstractNumId="17" w15:restartNumberingAfterBreak="0">
     <w:nsid w:val="7E9E492E"/>
     <w:multiLevelType w:val="multilevel"/>
     <w:tmpl w:val="CF3A7010"/>
@@ -20107,49 +22343,52 @@
     <w:abstractNumId w:val="1"/>
   </w:num>
   <w:num w:numId="3">
+    <w:abstractNumId w:val="9"/>
+  </w:num>
+  <w:num w:numId="4">
+    <w:abstractNumId w:val="14"/>
+  </w:num>
+  <w:num w:numId="5">
+    <w:abstractNumId w:val="5"/>
+  </w:num>
+  <w:num w:numId="6">
+    <w:abstractNumId w:val="10"/>
+  </w:num>
+  <w:num w:numId="7">
     <w:abstractNumId w:val="8"/>
   </w:num>
-  <w:num w:numId="4">
-    <w:abstractNumId w:val="13"/>
-  </w:num>
-  <w:num w:numId="5">
-    <w:abstractNumId w:val="4"/>
-  </w:num>
-  <w:num w:numId="6">
-    <w:abstractNumId w:val="9"/>
-  </w:num>
-  <w:num w:numId="7">
-    <w:abstractNumId w:val="7"/>
-  </w:num>
   <w:num w:numId="8">
-    <w:abstractNumId w:val="14"/>
+    <w:abstractNumId w:val="15"/>
   </w:num>
   <w:num w:numId="9">
-    <w:abstractNumId w:val="16"/>
+    <w:abstractNumId w:val="17"/>
   </w:num>
   <w:num w:numId="10">
-    <w:abstractNumId w:val="5"/>
+    <w:abstractNumId w:val="6"/>
   </w:num>
   <w:num w:numId="11">
-    <w:abstractNumId w:val="12"/>
+    <w:abstractNumId w:val="13"/>
   </w:num>
   <w:num w:numId="12">
     <w:abstractNumId w:val="3"/>
   </w:num>
   <w:num w:numId="13">
-    <w:abstractNumId w:val="15"/>
+    <w:abstractNumId w:val="16"/>
   </w:num>
   <w:num w:numId="14">
-    <w:abstractNumId w:val="10"/>
+    <w:abstractNumId w:val="11"/>
   </w:num>
   <w:num w:numId="15">
     <w:abstractNumId w:val="2"/>
   </w:num>
   <w:num w:numId="16">
-    <w:abstractNumId w:val="11"/>
+    <w:abstractNumId w:val="12"/>
   </w:num>
   <w:num w:numId="17">
-    <w:abstractNumId w:val="6"/>
+    <w:abstractNumId w:val="7"/>
+  </w:num>
+  <w:num w:numId="18">
+    <w:abstractNumId w:val="4"/>
   </w:num>
   <w:numIdMacAtCleanup w:val="6"/>
 </w:numbering>
@@ -21194,7 +23433,7 @@
 </file>
 
 <file path=customXml/itemProps1.xml><?xml version="1.0" encoding="utf-8"?>
-<ds:datastoreItem xmlns:ds="http://schemas.openxmlformats.org/officeDocument/2006/customXml" ds:itemID="{931C2CEA-6010-49B0-9B29-FD7D7329E4F3}">
+<ds:datastoreItem xmlns:ds="http://schemas.openxmlformats.org/officeDocument/2006/customXml" ds:itemID="{2F784291-9A1E-4B8C-8DE4-7A0218E3636E}">
   <ds:schemaRefs>
     <ds:schemaRef ds:uri="http://schemas.openxmlformats.org/officeDocument/2006/bibliography"/>
   </ds:schemaRefs>

</xml_diff>

<commit_message>
Documentation -> User's manual - start
</commit_message>
<xml_diff>
--- a/Documentatie/Licenta.docx
+++ b/Documentatie/Licenta.docx
@@ -6472,18 +6472,15 @@
           <w:lang w:val="ro-RO"/>
         </w:rPr>
       </w:pPr>
-    </w:p>
-    <w:p>
-      <w:pPr>
-        <w:spacing w:line="360" w:lineRule="auto"/>
-        <w:jc w:val="both"/>
-        <w:rPr>
-          <w:rFonts w:ascii="Times New Roman" w:hAnsi="Times New Roman" w:cs="Times New Roman"/>
-          <w:sz w:val="24"/>
-          <w:szCs w:val="24"/>
-          <w:lang w:val="ro-RO"/>
-        </w:rPr>
-      </w:pPr>
+      <w:r>
+        <w:rPr>
+          <w:rFonts w:ascii="Times New Roman" w:hAnsi="Times New Roman" w:cs="Times New Roman"/>
+          <w:sz w:val="24"/>
+          <w:szCs w:val="24"/>
+          <w:lang w:val="ro-RO"/>
+        </w:rPr>
+        <w:t xml:space="preserve">  </w:t>
+      </w:r>
       <w:r>
         <w:rPr>
           <w:rFonts w:ascii="Times New Roman" w:hAnsi="Times New Roman" w:cs="Times New Roman"/>
@@ -6492,7 +6489,7 @@
           <w:szCs w:val="24"/>
           <w:lang w:val="ro-RO"/>
         </w:rPr>
-        <w:t xml:space="preserve">  MediArch</w:t>
+        <w:t>MediArch</w:t>
       </w:r>
       <w:r>
         <w:rPr>
@@ -7032,13 +7029,6 @@
     </w:p>
     <w:p>
       <w:pPr>
-        <w:rPr>
-          <w:lang w:val="ro-RO"/>
-        </w:rPr>
-      </w:pPr>
-    </w:p>
-    <w:p>
-      <w:pPr>
         <w:spacing w:line="360" w:lineRule="auto"/>
         <w:jc w:val="both"/>
         <w:rPr>
@@ -7049,9 +7039,6 @@
       </w:pPr>
       <w:r>
         <w:rPr>
-          <w:rFonts w:ascii="Times New Roman" w:hAnsi="Times New Roman" w:cs="Times New Roman"/>
-          <w:sz w:val="24"/>
-          <w:szCs w:val="24"/>
           <w:lang w:val="ro-RO"/>
         </w:rPr>
         <w:t xml:space="preserve">  </w:t>
@@ -11721,6 +11708,15 @@
           <w:lang w:val="ro-RO"/>
         </w:rPr>
         <w:lastRenderedPageBreak/>
+        <w:t xml:space="preserve">  </w:t>
+      </w:r>
+      <w:r>
+        <w:rPr>
+          <w:rFonts w:ascii="Times New Roman" w:hAnsi="Times New Roman" w:cs="Times New Roman"/>
+          <w:sz w:val="24"/>
+          <w:szCs w:val="24"/>
+          <w:lang w:val="ro-RO"/>
+        </w:rPr>
         <w:t>Am specificat mai sus de Entity Framework. Acesta este un ORM (Object-Relational Mapping), adică o punte de comunicare între aplicație și baza de date care asignează fiecărei Clase create de noi o Tabelă din baza de date</w:t>
       </w:r>
       <w:r>
@@ -11978,6 +11974,15 @@
           <w:szCs w:val="24"/>
         </w:rPr>
       </w:pPr>
+      <w:r>
+        <w:rPr>
+          <w:rFonts w:ascii="Times New Roman" w:hAnsi="Times New Roman" w:cs="Times New Roman"/>
+          <w:sz w:val="24"/>
+          <w:szCs w:val="24"/>
+          <w:lang w:val="ro-RO"/>
+        </w:rPr>
+        <w:t xml:space="preserve">  </w:t>
+      </w:r>
       <w:r>
         <w:rPr>
           <w:rFonts w:ascii="Times New Roman" w:hAnsi="Times New Roman" w:cs="Times New Roman"/>
@@ -14922,8 +14927,6 @@
           <w:szCs w:val="24"/>
         </w:rPr>
       </w:pPr>
-      <w:bookmarkStart w:id="24" w:name="_GoBack"/>
-      <w:bookmarkEnd w:id="24"/>
     </w:p>
     <w:tbl>
       <w:tblPr>
@@ -15013,7 +15016,7 @@
                 <w:lang w:val="ro-RO"/>
               </w:rPr>
             </w:pPr>
-            <w:bookmarkStart w:id="25" w:name="_Ref517357201"/>
+            <w:bookmarkStart w:id="24" w:name="_Ref517357201"/>
             <w:r>
               <w:rPr>
                 <w:rFonts w:ascii="Times New Roman" w:hAnsi="Times New Roman" w:cs="Times New Roman"/>
@@ -15063,7 +15066,7 @@
               </w:rPr>
               <w:fldChar w:fldCharType="end"/>
             </w:r>
-            <w:bookmarkEnd w:id="25"/>
+            <w:bookmarkEnd w:id="24"/>
             <w:r>
               <w:rPr>
                 <w:rFonts w:ascii="Times New Roman" w:hAnsi="Times New Roman" w:cs="Times New Roman"/>
@@ -15719,7 +15722,7 @@
           <w:lang w:val="ro-RO"/>
         </w:rPr>
       </w:pPr>
-      <w:bookmarkStart w:id="26" w:name="_Ref517358053"/>
+      <w:bookmarkStart w:id="25" w:name="_Ref517358053"/>
       <w:r>
         <w:rPr>
           <w:rFonts w:ascii="Times New Roman" w:hAnsi="Times New Roman" w:cs="Times New Roman"/>
@@ -15781,7 +15784,7 @@
         </w:rPr>
         <w:fldChar w:fldCharType="end"/>
       </w:r>
-      <w:bookmarkEnd w:id="26"/>
+      <w:bookmarkEnd w:id="25"/>
       <w:r>
         <w:rPr>
           <w:rFonts w:ascii="Times New Roman" w:hAnsi="Times New Roman" w:cs="Times New Roman"/>
@@ -16072,7 +16075,7 @@
           <w:i w:val="0"/>
         </w:rPr>
       </w:pPr>
-      <w:bookmarkStart w:id="27" w:name="_Ref517358749"/>
+      <w:bookmarkStart w:id="26" w:name="_Ref517358749"/>
       <w:r>
         <w:rPr>
           <w:rFonts w:ascii="Times New Roman" w:hAnsi="Times New Roman" w:cs="Times New Roman"/>
@@ -16122,7 +16125,7 @@
         </w:rPr>
         <w:fldChar w:fldCharType="end"/>
       </w:r>
-      <w:bookmarkEnd w:id="27"/>
+      <w:bookmarkEnd w:id="26"/>
       <w:r>
         <w:rPr>
           <w:rFonts w:ascii="Times New Roman" w:hAnsi="Times New Roman" w:cs="Times New Roman"/>
@@ -16216,7 +16219,7 @@
           <w:i w:val="0"/>
         </w:rPr>
       </w:pPr>
-      <w:bookmarkStart w:id="28" w:name="_Ref517358752"/>
+      <w:bookmarkStart w:id="27" w:name="_Ref517358752"/>
       <w:r>
         <w:rPr>
           <w:rFonts w:ascii="Times New Roman" w:hAnsi="Times New Roman" w:cs="Times New Roman"/>
@@ -16266,7 +16269,7 @@
         </w:rPr>
         <w:fldChar w:fldCharType="end"/>
       </w:r>
-      <w:bookmarkEnd w:id="28"/>
+      <w:bookmarkEnd w:id="27"/>
       <w:r>
         <w:rPr>
           <w:rFonts w:ascii="Times New Roman" w:hAnsi="Times New Roman" w:cs="Times New Roman"/>
@@ -16759,15 +16762,15 @@
           <w:szCs w:val="24"/>
           <w:lang w:val="ro-RO"/>
         </w:rPr>
-      </w:r>
-      <w:r>
-        <w:rPr>
-          <w:rFonts w:ascii="Times New Roman" w:hAnsi="Times New Roman" w:cs="Times New Roman"/>
-          <w:sz w:val="24"/>
-          <w:szCs w:val="24"/>
-          <w:lang w:val="ro-RO"/>
-        </w:rPr>
         <w:instrText xml:space="preserve"> \* MERGEFORMAT </w:instrText>
+      </w:r>
+      <w:r>
+        <w:rPr>
+          <w:rFonts w:ascii="Times New Roman" w:hAnsi="Times New Roman" w:cs="Times New Roman"/>
+          <w:sz w:val="24"/>
+          <w:szCs w:val="24"/>
+          <w:lang w:val="ro-RO"/>
+        </w:rPr>
       </w:r>
       <w:r>
         <w:rPr>
@@ -16851,15 +16854,15 @@
           <w:szCs w:val="24"/>
           <w:lang w:val="ro-RO"/>
         </w:rPr>
-      </w:r>
-      <w:r>
-        <w:rPr>
-          <w:rFonts w:ascii="Times New Roman" w:hAnsi="Times New Roman" w:cs="Times New Roman"/>
-          <w:sz w:val="24"/>
-          <w:szCs w:val="24"/>
-          <w:lang w:val="ro-RO"/>
-        </w:rPr>
         <w:instrText xml:space="preserve"> \* MERGEFORMAT </w:instrText>
+      </w:r>
+      <w:r>
+        <w:rPr>
+          <w:rFonts w:ascii="Times New Roman" w:hAnsi="Times New Roman" w:cs="Times New Roman"/>
+          <w:sz w:val="24"/>
+          <w:szCs w:val="24"/>
+          <w:lang w:val="ro-RO"/>
+        </w:rPr>
       </w:r>
       <w:r>
         <w:rPr>
@@ -17002,7 +17005,7 @@
                 <w:i w:val="0"/>
               </w:rPr>
             </w:pPr>
-            <w:bookmarkStart w:id="29" w:name="_Ref517371917"/>
+            <w:bookmarkStart w:id="28" w:name="_Ref517371917"/>
             <w:r>
               <w:rPr>
                 <w:rFonts w:ascii="Times New Roman" w:hAnsi="Times New Roman" w:cs="Times New Roman"/>
@@ -17052,7 +17055,7 @@
               </w:rPr>
               <w:fldChar w:fldCharType="end"/>
             </w:r>
-            <w:bookmarkEnd w:id="29"/>
+            <w:bookmarkEnd w:id="28"/>
             <w:r>
               <w:rPr>
                 <w:rFonts w:ascii="Times New Roman" w:hAnsi="Times New Roman" w:cs="Times New Roman"/>
@@ -17223,7 +17226,7 @@
           <w:szCs w:val="20"/>
         </w:rPr>
       </w:pPr>
-      <w:bookmarkStart w:id="30" w:name="_Ref517371923"/>
+      <w:bookmarkStart w:id="29" w:name="_Ref517371923"/>
       <w:r>
         <w:rPr>
           <w:rFonts w:ascii="Times New Roman" w:hAnsi="Times New Roman" w:cs="Times New Roman"/>
@@ -17285,7 +17288,7 @@
         </w:rPr>
         <w:fldChar w:fldCharType="end"/>
       </w:r>
-      <w:bookmarkEnd w:id="30"/>
+      <w:bookmarkEnd w:id="29"/>
       <w:r>
         <w:rPr>
           <w:rFonts w:ascii="Times New Roman" w:hAnsi="Times New Roman" w:cs="Times New Roman"/>
@@ -17870,6 +17873,7 @@
                 <w:sz w:val="24"/>
                 <w:szCs w:val="24"/>
               </w:rPr>
+              <w:instrText xml:space="preserve"> \* MERGEFORMAT </w:instrText>
             </w:r>
             <w:r>
               <w:rPr>
@@ -17877,7 +17881,6 @@
                 <w:sz w:val="24"/>
                 <w:szCs w:val="24"/>
               </w:rPr>
-              <w:instrText xml:space="preserve"> \* MERGEFORMAT </w:instrText>
             </w:r>
             <w:r>
               <w:rPr>
@@ -18230,7 +18233,7 @@
                 <w:szCs w:val="20"/>
               </w:rPr>
             </w:pPr>
-            <w:bookmarkStart w:id="31" w:name="_Ref517375988"/>
+            <w:bookmarkStart w:id="30" w:name="_Ref517375988"/>
             <w:r>
               <w:rPr>
                 <w:rFonts w:ascii="Times New Roman" w:hAnsi="Times New Roman" w:cs="Times New Roman"/>
@@ -18292,7 +18295,7 @@
               </w:rPr>
               <w:fldChar w:fldCharType="end"/>
             </w:r>
-            <w:bookmarkEnd w:id="31"/>
+            <w:bookmarkEnd w:id="30"/>
             <w:r>
               <w:rPr>
                 <w:rFonts w:ascii="Times New Roman" w:hAnsi="Times New Roman" w:cs="Times New Roman"/>
@@ -18633,7 +18636,7 @@
           <w:lang w:val="ro-RO"/>
         </w:rPr>
       </w:pPr>
-      <w:bookmarkStart w:id="32" w:name="_Toc517308564"/>
+      <w:bookmarkStart w:id="31" w:name="_Toc517308564"/>
       <w:r>
         <w:lastRenderedPageBreak/>
         <w:t>Manualul</w:t>
@@ -18644,43 +18647,2157 @@
         </w:rPr>
         <w:t xml:space="preserve"> utilizatorului</w:t>
       </w:r>
+      <w:bookmarkEnd w:id="31"/>
+    </w:p>
+    <w:p>
+      <w:pPr>
+        <w:spacing w:line="360" w:lineRule="auto"/>
+        <w:jc w:val="both"/>
+        <w:rPr>
+          <w:rFonts w:ascii="Times New Roman" w:hAnsi="Times New Roman" w:cs="Times New Roman"/>
+          <w:sz w:val="24"/>
+          <w:szCs w:val="24"/>
+        </w:rPr>
+      </w:pPr>
+      <w:r>
+        <w:rPr>
+          <w:rFonts w:ascii="Times New Roman" w:hAnsi="Times New Roman" w:cs="Times New Roman"/>
+          <w:sz w:val="24"/>
+          <w:szCs w:val="24"/>
+          <w:lang w:val="ro-RO"/>
+        </w:rPr>
+        <w:t xml:space="preserve">  </w:t>
+      </w:r>
+      <w:r>
+        <w:rPr>
+          <w:rFonts w:ascii="Times New Roman" w:hAnsi="Times New Roman" w:cs="Times New Roman"/>
+          <w:sz w:val="24"/>
+          <w:szCs w:val="24"/>
+          <w:lang w:val="ro-RO"/>
+        </w:rPr>
+        <w:t>În</w:t>
+      </w:r>
+      <w:r>
+        <w:rPr>
+          <w:rFonts w:ascii="Times New Roman" w:hAnsi="Times New Roman" w:cs="Times New Roman"/>
+          <w:sz w:val="24"/>
+          <w:szCs w:val="24"/>
+          <w:lang w:val="ro-RO"/>
+        </w:rPr>
+        <w:t xml:space="preserve"> această parte voi naviga prin aplicație și voi explica toate opțiunile puse la dispoziție de aplicație</w:t>
+      </w:r>
+      <w:r>
+        <w:rPr>
+          <w:rFonts w:ascii="Times New Roman" w:hAnsi="Times New Roman" w:cs="Times New Roman"/>
+          <w:sz w:val="24"/>
+          <w:szCs w:val="24"/>
+        </w:rPr>
+        <w:t>.</w:t>
+      </w:r>
+    </w:p>
+    <w:p>
+      <w:pPr>
+        <w:spacing w:line="360" w:lineRule="auto"/>
+        <w:jc w:val="both"/>
+        <w:rPr>
+          <w:rFonts w:ascii="Times New Roman" w:hAnsi="Times New Roman" w:cs="Times New Roman"/>
+          <w:sz w:val="24"/>
+          <w:szCs w:val="24"/>
+          <w:lang w:val="ro-RO"/>
+        </w:rPr>
+      </w:pPr>
+      <w:r>
+        <w:rPr>
+          <w:rFonts w:ascii="Times New Roman" w:hAnsi="Times New Roman" w:cs="Times New Roman"/>
+          <w:sz w:val="24"/>
+          <w:szCs w:val="24"/>
+        </w:rPr>
+        <w:t xml:space="preserve">  Odat</w:t>
+      </w:r>
+      <w:r>
+        <w:rPr>
+          <w:rFonts w:ascii="Times New Roman" w:hAnsi="Times New Roman" w:cs="Times New Roman"/>
+          <w:sz w:val="24"/>
+          <w:szCs w:val="24"/>
+          <w:lang w:val="ro-RO"/>
+        </w:rPr>
+        <w:t>ă</w:t>
+      </w:r>
+      <w:r>
+        <w:rPr>
+          <w:rFonts w:ascii="Times New Roman" w:hAnsi="Times New Roman" w:cs="Times New Roman"/>
+          <w:sz w:val="24"/>
+          <w:szCs w:val="24"/>
+          <w:lang w:val="ro-RO"/>
+        </w:rPr>
+        <w:t xml:space="preserve"> intrat, vei fi întâmpinat de câteva informații utile, menite să facă o mică introducere persoanelor nou-venite </w:t>
+      </w:r>
+      <w:r>
+        <w:rPr>
+          <w:rFonts w:ascii="Times New Roman" w:hAnsi="Times New Roman" w:cs="Times New Roman"/>
+          <w:sz w:val="24"/>
+          <w:szCs w:val="24"/>
+          <w:lang w:val="ro-RO"/>
+        </w:rPr>
+        <w:t xml:space="preserve">pe această </w:t>
+      </w:r>
+      <w:r>
+        <w:rPr>
+          <w:rFonts w:ascii="Times New Roman" w:hAnsi="Times New Roman" w:cs="Times New Roman"/>
+          <w:sz w:val="24"/>
+          <w:szCs w:val="24"/>
+          <w:lang w:val="ro-RO"/>
+        </w:rPr>
+        <w:t>platformă</w:t>
+      </w:r>
+      <w:r>
+        <w:rPr>
+          <w:rFonts w:ascii="Times New Roman" w:hAnsi="Times New Roman" w:cs="Times New Roman"/>
+          <w:sz w:val="24"/>
+          <w:szCs w:val="24"/>
+          <w:lang w:val="ro-RO"/>
+        </w:rPr>
+        <w:t xml:space="preserve"> (</w:t>
+      </w:r>
+      <w:r>
+        <w:rPr>
+          <w:rFonts w:ascii="Times New Roman" w:hAnsi="Times New Roman" w:cs="Times New Roman"/>
+          <w:sz w:val="24"/>
+          <w:szCs w:val="24"/>
+          <w:lang w:val="ro-RO"/>
+        </w:rPr>
+        <w:fldChar w:fldCharType="begin"/>
+      </w:r>
+      <w:r>
+        <w:rPr>
+          <w:rFonts w:ascii="Times New Roman" w:hAnsi="Times New Roman" w:cs="Times New Roman"/>
+          <w:sz w:val="24"/>
+          <w:szCs w:val="24"/>
+          <w:lang w:val="ro-RO"/>
+        </w:rPr>
+        <w:instrText xml:space="preserve"> REF _Ref517432456 \h </w:instrText>
+      </w:r>
+      <w:r>
+        <w:rPr>
+          <w:rFonts w:ascii="Times New Roman" w:hAnsi="Times New Roman" w:cs="Times New Roman"/>
+          <w:sz w:val="24"/>
+          <w:szCs w:val="24"/>
+          <w:lang w:val="ro-RO"/>
+        </w:rPr>
+        <w:instrText xml:space="preserve"> \* MERGEFORMAT </w:instrText>
+      </w:r>
+      <w:r>
+        <w:rPr>
+          <w:rFonts w:ascii="Times New Roman" w:hAnsi="Times New Roman" w:cs="Times New Roman"/>
+          <w:sz w:val="24"/>
+          <w:szCs w:val="24"/>
+          <w:lang w:val="ro-RO"/>
+        </w:rPr>
+      </w:r>
+      <w:r>
+        <w:rPr>
+          <w:rFonts w:ascii="Times New Roman" w:hAnsi="Times New Roman" w:cs="Times New Roman"/>
+          <w:sz w:val="24"/>
+          <w:szCs w:val="24"/>
+          <w:lang w:val="ro-RO"/>
+        </w:rPr>
+        <w:fldChar w:fldCharType="separate"/>
+      </w:r>
+      <w:r>
+        <w:rPr>
+          <w:rFonts w:ascii="Times New Roman" w:hAnsi="Times New Roman" w:cs="Times New Roman"/>
+          <w:b/>
+          <w:i/>
+          <w:sz w:val="24"/>
+          <w:szCs w:val="24"/>
+        </w:rPr>
+        <w:t xml:space="preserve">Fig. </w:t>
+      </w:r>
+      <w:r>
+        <w:rPr>
+          <w:rFonts w:ascii="Times New Roman" w:hAnsi="Times New Roman" w:cs="Times New Roman"/>
+          <w:b/>
+          <w:i/>
+          <w:noProof/>
+          <w:sz w:val="24"/>
+          <w:szCs w:val="24"/>
+        </w:rPr>
+        <w:t>24</w:t>
+      </w:r>
+      <w:r>
+        <w:rPr>
+          <w:rFonts w:ascii="Times New Roman" w:hAnsi="Times New Roman" w:cs="Times New Roman"/>
+          <w:sz w:val="24"/>
+          <w:szCs w:val="24"/>
+          <w:lang w:val="ro-RO"/>
+        </w:rPr>
+        <w:fldChar w:fldCharType="end"/>
+      </w:r>
+      <w:r>
+        <w:rPr>
+          <w:rFonts w:ascii="Times New Roman" w:hAnsi="Times New Roman" w:cs="Times New Roman"/>
+          <w:sz w:val="24"/>
+          <w:szCs w:val="24"/>
+          <w:lang w:val="ro-RO"/>
+        </w:rPr>
+        <w:t>)</w:t>
+      </w:r>
+      <w:r>
+        <w:rPr>
+          <w:rFonts w:ascii="Times New Roman" w:hAnsi="Times New Roman" w:cs="Times New Roman"/>
+          <w:sz w:val="24"/>
+          <w:szCs w:val="24"/>
+          <w:lang w:val="ro-RO"/>
+        </w:rPr>
+        <w:t>.</w:t>
+      </w:r>
+    </w:p>
+    <w:p>
+      <w:pPr>
+        <w:keepNext/>
+        <w:spacing w:line="360" w:lineRule="auto"/>
+        <w:jc w:val="center"/>
+      </w:pPr>
+      <w:r>
+        <w:rPr>
+          <w:rFonts w:ascii="Times New Roman" w:hAnsi="Times New Roman" w:cs="Times New Roman"/>
+          <w:noProof/>
+          <w:sz w:val="24"/>
+          <w:szCs w:val="24"/>
+          <w:lang w:val="ro-RO"/>
+        </w:rPr>
+        <w:drawing>
+          <wp:inline distT="0" distB="0" distL="0" distR="0" wp14:anchorId="3F22D511" wp14:editId="357ECC62">
+            <wp:extent cx="5943600" cy="3532505"/>
+            <wp:effectExtent l="0" t="0" r="0" b="0"/>
+            <wp:docPr id="17" name="Picture 17"/>
+            <wp:cNvGraphicFramePr>
+              <a:graphicFrameLocks xmlns:a="http://schemas.openxmlformats.org/drawingml/2006/main" noChangeAspect="1"/>
+            </wp:cNvGraphicFramePr>
+            <a:graphic xmlns:a="http://schemas.openxmlformats.org/drawingml/2006/main">
+              <a:graphicData uri="http://schemas.openxmlformats.org/drawingml/2006/picture">
+                <pic:pic xmlns:pic="http://schemas.openxmlformats.org/drawingml/2006/picture">
+                  <pic:nvPicPr>
+                    <pic:cNvPr id="17" name="Welcome.PNG"/>
+                    <pic:cNvPicPr/>
+                  </pic:nvPicPr>
+                  <pic:blipFill>
+                    <a:blip r:embed="rId33" cstate="print">
+                      <a:extLst>
+                        <a:ext uri="{28A0092B-C50C-407E-A947-70E740481C1C}">
+                          <a14:useLocalDpi xmlns:a14="http://schemas.microsoft.com/office/drawing/2010/main" val="0"/>
+                        </a:ext>
+                      </a:extLst>
+                    </a:blip>
+                    <a:stretch>
+                      <a:fillRect/>
+                    </a:stretch>
+                  </pic:blipFill>
+                  <pic:spPr>
+                    <a:xfrm>
+                      <a:off x="0" y="0"/>
+                      <a:ext cx="5943600" cy="3532505"/>
+                    </a:xfrm>
+                    <a:prstGeom prst="rect">
+                      <a:avLst/>
+                    </a:prstGeom>
+                  </pic:spPr>
+                </pic:pic>
+              </a:graphicData>
+            </a:graphic>
+          </wp:inline>
+        </w:drawing>
+      </w:r>
+    </w:p>
+    <w:p>
+      <w:pPr>
+        <w:pStyle w:val="Caption"/>
+        <w:spacing w:line="360" w:lineRule="auto"/>
+        <w:jc w:val="center"/>
+        <w:rPr>
+          <w:rFonts w:ascii="Times New Roman" w:hAnsi="Times New Roman" w:cs="Times New Roman"/>
+          <w:i w:val="0"/>
+          <w:sz w:val="20"/>
+          <w:szCs w:val="20"/>
+          <w:lang w:val="ro-RO"/>
+        </w:rPr>
+      </w:pPr>
+      <w:bookmarkStart w:id="32" w:name="_Ref517432456"/>
+      <w:r>
+        <w:rPr>
+          <w:rFonts w:ascii="Times New Roman" w:hAnsi="Times New Roman" w:cs="Times New Roman"/>
+          <w:b/>
+          <w:i w:val="0"/>
+          <w:sz w:val="20"/>
+          <w:szCs w:val="20"/>
+        </w:rPr>
+        <w:t xml:space="preserve">Fig. </w:t>
+      </w:r>
+      <w:r>
+        <w:rPr>
+          <w:rFonts w:ascii="Times New Roman" w:hAnsi="Times New Roman" w:cs="Times New Roman"/>
+          <w:b/>
+          <w:i w:val="0"/>
+          <w:sz w:val="20"/>
+          <w:szCs w:val="20"/>
+        </w:rPr>
+        <w:fldChar w:fldCharType="begin"/>
+      </w:r>
+      <w:r>
+        <w:rPr>
+          <w:rFonts w:ascii="Times New Roman" w:hAnsi="Times New Roman" w:cs="Times New Roman"/>
+          <w:b/>
+          <w:i w:val="0"/>
+          <w:sz w:val="20"/>
+          <w:szCs w:val="20"/>
+        </w:rPr>
+        <w:instrText xml:space="preserve"> SEQ Fig. \* ARABIC </w:instrText>
+      </w:r>
+      <w:r>
+        <w:rPr>
+          <w:rFonts w:ascii="Times New Roman" w:hAnsi="Times New Roman" w:cs="Times New Roman"/>
+          <w:b/>
+          <w:i w:val="0"/>
+          <w:sz w:val="20"/>
+          <w:szCs w:val="20"/>
+        </w:rPr>
+        <w:fldChar w:fldCharType="separate"/>
+      </w:r>
+      <w:r>
+        <w:rPr>
+          <w:rFonts w:ascii="Times New Roman" w:hAnsi="Times New Roman" w:cs="Times New Roman"/>
+          <w:b/>
+          <w:i w:val="0"/>
+          <w:noProof/>
+          <w:sz w:val="20"/>
+          <w:szCs w:val="20"/>
+        </w:rPr>
+        <w:t>24</w:t>
+      </w:r>
+      <w:r>
+        <w:rPr>
+          <w:rFonts w:ascii="Times New Roman" w:hAnsi="Times New Roman" w:cs="Times New Roman"/>
+          <w:b/>
+          <w:i w:val="0"/>
+          <w:sz w:val="20"/>
+          <w:szCs w:val="20"/>
+        </w:rPr>
+        <w:fldChar w:fldCharType="end"/>
+      </w:r>
       <w:bookmarkEnd w:id="32"/>
-    </w:p>
-    <w:p>
-      <w:pPr>
-        <w:rPr>
-          <w:lang w:val="ro-RO"/>
-        </w:rPr>
-      </w:pPr>
-    </w:p>
-    <w:p>
-      <w:pPr>
-        <w:rPr>
-          <w:lang w:val="ro-RO"/>
-        </w:rPr>
-      </w:pPr>
-      <w:r>
-        <w:rPr>
-          <w:lang w:val="ro-RO"/>
-        </w:rPr>
-        <w:t>Cum s</w:t>
-      </w:r>
-      <w:r>
-        <w:rPr>
-          <w:lang w:val="ro-RO"/>
-        </w:rPr>
-        <w:t>ă</w:t>
-      </w:r>
-      <w:r>
-        <w:rPr>
-          <w:lang w:val="ro-RO"/>
-        </w:rPr>
-        <w:t xml:space="preserve"> navighezi</w:t>
-      </w:r>
-    </w:p>
-    <w:p>
-      <w:pPr>
-        <w:rPr>
+      <w:r>
+        <w:rPr>
+          <w:rFonts w:ascii="Times New Roman" w:hAnsi="Times New Roman" w:cs="Times New Roman"/>
+          <w:i w:val="0"/>
+          <w:sz w:val="20"/>
+          <w:szCs w:val="20"/>
+        </w:rPr>
+        <w:t xml:space="preserve"> Primul contact cu aplicația</w:t>
+      </w:r>
+    </w:p>
+    <w:p>
+      <w:pPr>
+        <w:spacing w:line="360" w:lineRule="auto"/>
+        <w:jc w:val="both"/>
+        <w:rPr>
+          <w:rFonts w:ascii="Times New Roman" w:hAnsi="Times New Roman" w:cs="Times New Roman"/>
+          <w:sz w:val="24"/>
+          <w:szCs w:val="24"/>
+        </w:rPr>
+      </w:pPr>
+      <w:r>
+        <w:rPr>
+          <w:rFonts w:ascii="Times New Roman" w:hAnsi="Times New Roman" w:cs="Times New Roman"/>
+          <w:sz w:val="24"/>
+          <w:szCs w:val="24"/>
+          <w:lang w:val="ro-RO"/>
+        </w:rPr>
+        <w:t xml:space="preserve">  Aici vei găsi un carusel, care are 3 bannere, acesta fiind adăugat cu scopul de a atrage utilizatorii să folosească aplicația</w:t>
+      </w:r>
+      <w:r>
+        <w:rPr>
+          <w:rFonts w:ascii="Times New Roman" w:hAnsi="Times New Roman" w:cs="Times New Roman"/>
+          <w:sz w:val="24"/>
+          <w:szCs w:val="24"/>
+          <w:lang w:val="ro-RO"/>
+        </w:rPr>
+        <w:t>, la fel ca Și acel mesaj plasat imediat sub carusel</w:t>
+      </w:r>
+      <w:r>
+        <w:rPr>
+          <w:rFonts w:ascii="Times New Roman" w:hAnsi="Times New Roman" w:cs="Times New Roman"/>
+          <w:sz w:val="24"/>
+          <w:szCs w:val="24"/>
+          <w:lang w:val="ro-RO"/>
+        </w:rPr>
+        <w:t xml:space="preserve">. Celelalte </w:t>
+      </w:r>
+      <w:r>
+        <w:rPr>
+          <w:rFonts w:ascii="Times New Roman" w:hAnsi="Times New Roman" w:cs="Times New Roman"/>
+          <w:sz w:val="24"/>
+          <w:szCs w:val="24"/>
+          <w:lang w:val="ro-RO"/>
+        </w:rPr>
+        <w:t xml:space="preserve">2 </w:t>
+      </w:r>
+      <w:r>
+        <w:rPr>
+          <w:rFonts w:ascii="Times New Roman" w:hAnsi="Times New Roman" w:cs="Times New Roman"/>
+          <w:sz w:val="24"/>
+          <w:szCs w:val="24"/>
+          <w:lang w:val="ro-RO"/>
+        </w:rPr>
+        <w:t>mesaje sunt</w:t>
+      </w:r>
+      <w:r>
+        <w:rPr>
+          <w:rFonts w:ascii="Times New Roman" w:hAnsi="Times New Roman" w:cs="Times New Roman"/>
+          <w:sz w:val="24"/>
+          <w:szCs w:val="24"/>
+        </w:rPr>
+        <w:t>:</w:t>
+      </w:r>
+    </w:p>
+    <w:tbl>
+      <w:tblPr>
+        <w:tblStyle w:val="TableGrid"/>
+        <w:tblW w:w="0" w:type="auto"/>
+        <w:tblBorders>
+          <w:top w:val="none" w:sz="0" w:space="0" w:color="auto"/>
+          <w:left w:val="none" w:sz="0" w:space="0" w:color="auto"/>
+          <w:bottom w:val="none" w:sz="0" w:space="0" w:color="auto"/>
+          <w:right w:val="none" w:sz="0" w:space="0" w:color="auto"/>
+          <w:insideH w:val="none" w:sz="0" w:space="0" w:color="auto"/>
+          <w:insideV w:val="none" w:sz="0" w:space="0" w:color="auto"/>
+        </w:tblBorders>
+        <w:tblLayout w:type="fixed"/>
+        <w:tblLook w:val="04A0" w:firstRow="1" w:lastRow="0" w:firstColumn="1" w:lastColumn="0" w:noHBand="0" w:noVBand="1"/>
+      </w:tblPr>
+      <w:tblGrid>
+        <w:gridCol w:w="4675"/>
+        <w:gridCol w:w="4675"/>
+      </w:tblGrid>
+      <w:tr>
+        <w:tc>
+          <w:tcPr>
+            <w:tcW w:w="4675" w:type="dxa"/>
+          </w:tcPr>
+          <w:p>
+            <w:pPr>
+              <w:keepNext/>
+              <w:spacing w:line="360" w:lineRule="auto"/>
+              <w:jc w:val="center"/>
+            </w:pPr>
+            <w:r>
+              <w:rPr>
+                <w:rFonts w:ascii="Times New Roman" w:hAnsi="Times New Roman" w:cs="Times New Roman"/>
+                <w:noProof/>
+                <w:sz w:val="24"/>
+                <w:szCs w:val="24"/>
+              </w:rPr>
+              <w:drawing>
+                <wp:inline distT="0" distB="0" distL="0" distR="0" wp14:anchorId="5967EE65" wp14:editId="362680E4">
+                  <wp:extent cx="2828085" cy="893445"/>
+                  <wp:effectExtent l="0" t="0" r="0" b="1905"/>
+                  <wp:docPr id="25" name="Picture 25"/>
+                  <wp:cNvGraphicFramePr>
+                    <a:graphicFrameLocks xmlns:a="http://schemas.openxmlformats.org/drawingml/2006/main" noChangeAspect="1"/>
+                  </wp:cNvGraphicFramePr>
+                  <a:graphic xmlns:a="http://schemas.openxmlformats.org/drawingml/2006/main">
+                    <a:graphicData uri="http://schemas.openxmlformats.org/drawingml/2006/picture">
+                      <pic:pic xmlns:pic="http://schemas.openxmlformats.org/drawingml/2006/picture">
+                        <pic:nvPicPr>
+                          <pic:cNvPr id="25" name="Banner2.png"/>
+                          <pic:cNvPicPr/>
+                        </pic:nvPicPr>
+                        <pic:blipFill>
+                          <a:blip r:embed="rId34" cstate="print">
+                            <a:extLst>
+                              <a:ext uri="{28A0092B-C50C-407E-A947-70E740481C1C}">
+                                <a14:useLocalDpi xmlns:a14="http://schemas.microsoft.com/office/drawing/2010/main" val="0"/>
+                              </a:ext>
+                            </a:extLst>
+                          </a:blip>
+                          <a:stretch>
+                            <a:fillRect/>
+                          </a:stretch>
+                        </pic:blipFill>
+                        <pic:spPr>
+                          <a:xfrm>
+                            <a:off x="0" y="0"/>
+                            <a:ext cx="2855672" cy="902160"/>
+                          </a:xfrm>
+                          <a:prstGeom prst="rect">
+                            <a:avLst/>
+                          </a:prstGeom>
+                        </pic:spPr>
+                      </pic:pic>
+                    </a:graphicData>
+                  </a:graphic>
+                </wp:inline>
+              </w:drawing>
+            </w:r>
+          </w:p>
+          <w:p>
+            <w:pPr>
+              <w:pStyle w:val="Caption"/>
+              <w:spacing w:line="360" w:lineRule="auto"/>
+              <w:jc w:val="center"/>
+              <w:rPr>
+                <w:rFonts w:ascii="Times New Roman" w:hAnsi="Times New Roman" w:cs="Times New Roman"/>
+                <w:i w:val="0"/>
+                <w:sz w:val="20"/>
+                <w:szCs w:val="20"/>
+              </w:rPr>
+            </w:pPr>
+            <w:r>
+              <w:rPr>
+                <w:rFonts w:ascii="Times New Roman" w:hAnsi="Times New Roman" w:cs="Times New Roman"/>
+                <w:b/>
+                <w:i w:val="0"/>
+                <w:sz w:val="20"/>
+                <w:szCs w:val="20"/>
+              </w:rPr>
+              <w:t xml:space="preserve">Fig. </w:t>
+            </w:r>
+            <w:r>
+              <w:rPr>
+                <w:rFonts w:ascii="Times New Roman" w:hAnsi="Times New Roman" w:cs="Times New Roman"/>
+                <w:b/>
+                <w:i w:val="0"/>
+                <w:sz w:val="20"/>
+                <w:szCs w:val="20"/>
+              </w:rPr>
+              <w:fldChar w:fldCharType="begin"/>
+            </w:r>
+            <w:r>
+              <w:rPr>
+                <w:rFonts w:ascii="Times New Roman" w:hAnsi="Times New Roman" w:cs="Times New Roman"/>
+                <w:b/>
+                <w:i w:val="0"/>
+                <w:sz w:val="20"/>
+                <w:szCs w:val="20"/>
+              </w:rPr>
+              <w:instrText xml:space="preserve"> SEQ Fig. \* ARABIC </w:instrText>
+            </w:r>
+            <w:r>
+              <w:rPr>
+                <w:rFonts w:ascii="Times New Roman" w:hAnsi="Times New Roman" w:cs="Times New Roman"/>
+                <w:b/>
+                <w:i w:val="0"/>
+                <w:sz w:val="20"/>
+                <w:szCs w:val="20"/>
+              </w:rPr>
+              <w:fldChar w:fldCharType="separate"/>
+            </w:r>
+            <w:r>
+              <w:rPr>
+                <w:rFonts w:ascii="Times New Roman" w:hAnsi="Times New Roman" w:cs="Times New Roman"/>
+                <w:b/>
+                <w:i w:val="0"/>
+                <w:noProof/>
+                <w:sz w:val="20"/>
+                <w:szCs w:val="20"/>
+              </w:rPr>
+              <w:t>25</w:t>
+            </w:r>
+            <w:r>
+              <w:rPr>
+                <w:rFonts w:ascii="Times New Roman" w:hAnsi="Times New Roman" w:cs="Times New Roman"/>
+                <w:b/>
+                <w:i w:val="0"/>
+                <w:sz w:val="20"/>
+                <w:szCs w:val="20"/>
+              </w:rPr>
+              <w:fldChar w:fldCharType="end"/>
+            </w:r>
+            <w:r>
+              <w:rPr>
+                <w:rFonts w:ascii="Times New Roman" w:hAnsi="Times New Roman" w:cs="Times New Roman"/>
+                <w:i w:val="0"/>
+                <w:sz w:val="20"/>
+                <w:szCs w:val="20"/>
+              </w:rPr>
+              <w:t xml:space="preserve"> Banner 2</w:t>
+            </w:r>
+          </w:p>
+        </w:tc>
+        <w:tc>
+          <w:tcPr>
+            <w:tcW w:w="4675" w:type="dxa"/>
+          </w:tcPr>
+          <w:p>
+            <w:pPr>
+              <w:keepNext/>
+              <w:spacing w:line="360" w:lineRule="auto"/>
+              <w:jc w:val="center"/>
+            </w:pPr>
+            <w:r>
+              <w:rPr>
+                <w:rFonts w:ascii="Times New Roman" w:hAnsi="Times New Roman" w:cs="Times New Roman"/>
+                <w:noProof/>
+                <w:sz w:val="24"/>
+                <w:szCs w:val="24"/>
+              </w:rPr>
+              <w:drawing>
+                <wp:inline distT="0" distB="0" distL="0" distR="0" wp14:anchorId="515277AD" wp14:editId="64267BA0">
+                  <wp:extent cx="2872485" cy="907472"/>
+                  <wp:effectExtent l="0" t="0" r="4445" b="6985"/>
+                  <wp:docPr id="27" name="Picture 27"/>
+                  <wp:cNvGraphicFramePr>
+                    <a:graphicFrameLocks xmlns:a="http://schemas.openxmlformats.org/drawingml/2006/main" noChangeAspect="1"/>
+                  </wp:cNvGraphicFramePr>
+                  <a:graphic xmlns:a="http://schemas.openxmlformats.org/drawingml/2006/main">
+                    <a:graphicData uri="http://schemas.openxmlformats.org/drawingml/2006/picture">
+                      <pic:pic xmlns:pic="http://schemas.openxmlformats.org/drawingml/2006/picture">
+                        <pic:nvPicPr>
+                          <pic:cNvPr id="27" name="Banner3.png"/>
+                          <pic:cNvPicPr/>
+                        </pic:nvPicPr>
+                        <pic:blipFill>
+                          <a:blip r:embed="rId35" cstate="print">
+                            <a:extLst>
+                              <a:ext uri="{28A0092B-C50C-407E-A947-70E740481C1C}">
+                                <a14:useLocalDpi xmlns:a14="http://schemas.microsoft.com/office/drawing/2010/main" val="0"/>
+                              </a:ext>
+                            </a:extLst>
+                          </a:blip>
+                          <a:stretch>
+                            <a:fillRect/>
+                          </a:stretch>
+                        </pic:blipFill>
+                        <pic:spPr>
+                          <a:xfrm>
+                            <a:off x="0" y="0"/>
+                            <a:ext cx="3059331" cy="966500"/>
+                          </a:xfrm>
+                          <a:prstGeom prst="rect">
+                            <a:avLst/>
+                          </a:prstGeom>
+                        </pic:spPr>
+                      </pic:pic>
+                    </a:graphicData>
+                  </a:graphic>
+                </wp:inline>
+              </w:drawing>
+            </w:r>
+          </w:p>
+          <w:p>
+            <w:pPr>
+              <w:pStyle w:val="Caption"/>
+              <w:spacing w:line="360" w:lineRule="auto"/>
+              <w:jc w:val="center"/>
+              <w:rPr>
+                <w:rFonts w:ascii="Times New Roman" w:hAnsi="Times New Roman" w:cs="Times New Roman"/>
+                <w:i w:val="0"/>
+                <w:sz w:val="20"/>
+                <w:szCs w:val="20"/>
+              </w:rPr>
+            </w:pPr>
+            <w:r>
+              <w:rPr>
+                <w:rFonts w:ascii="Times New Roman" w:hAnsi="Times New Roman" w:cs="Times New Roman"/>
+                <w:b/>
+                <w:i w:val="0"/>
+                <w:sz w:val="20"/>
+                <w:szCs w:val="20"/>
+              </w:rPr>
+              <w:t xml:space="preserve">Fig. </w:t>
+            </w:r>
+            <w:r>
+              <w:rPr>
+                <w:rFonts w:ascii="Times New Roman" w:hAnsi="Times New Roman" w:cs="Times New Roman"/>
+                <w:b/>
+                <w:i w:val="0"/>
+                <w:sz w:val="20"/>
+                <w:szCs w:val="20"/>
+              </w:rPr>
+              <w:fldChar w:fldCharType="begin"/>
+            </w:r>
+            <w:r>
+              <w:rPr>
+                <w:rFonts w:ascii="Times New Roman" w:hAnsi="Times New Roman" w:cs="Times New Roman"/>
+                <w:b/>
+                <w:i w:val="0"/>
+                <w:sz w:val="20"/>
+                <w:szCs w:val="20"/>
+              </w:rPr>
+              <w:instrText xml:space="preserve"> SEQ Fig. \* ARABIC </w:instrText>
+            </w:r>
+            <w:r>
+              <w:rPr>
+                <w:rFonts w:ascii="Times New Roman" w:hAnsi="Times New Roman" w:cs="Times New Roman"/>
+                <w:b/>
+                <w:i w:val="0"/>
+                <w:sz w:val="20"/>
+                <w:szCs w:val="20"/>
+              </w:rPr>
+              <w:fldChar w:fldCharType="separate"/>
+            </w:r>
+            <w:r>
+              <w:rPr>
+                <w:rFonts w:ascii="Times New Roman" w:hAnsi="Times New Roman" w:cs="Times New Roman"/>
+                <w:b/>
+                <w:i w:val="0"/>
+                <w:noProof/>
+                <w:sz w:val="20"/>
+                <w:szCs w:val="20"/>
+              </w:rPr>
+              <w:t>26</w:t>
+            </w:r>
+            <w:r>
+              <w:rPr>
+                <w:rFonts w:ascii="Times New Roman" w:hAnsi="Times New Roman" w:cs="Times New Roman"/>
+                <w:b/>
+                <w:i w:val="0"/>
+                <w:sz w:val="20"/>
+                <w:szCs w:val="20"/>
+              </w:rPr>
+              <w:fldChar w:fldCharType="end"/>
+            </w:r>
+            <w:r>
+              <w:rPr>
+                <w:rFonts w:ascii="Times New Roman" w:hAnsi="Times New Roman" w:cs="Times New Roman"/>
+                <w:i w:val="0"/>
+                <w:sz w:val="20"/>
+                <w:szCs w:val="20"/>
+              </w:rPr>
+              <w:t xml:space="preserve"> Banner 3</w:t>
+            </w:r>
+          </w:p>
+        </w:tc>
+      </w:tr>
+    </w:tbl>
+    <w:p>
+      <w:pPr>
+        <w:spacing w:line="360" w:lineRule="auto"/>
+        <w:rPr>
+          <w:rFonts w:ascii="Times New Roman" w:hAnsi="Times New Roman" w:cs="Times New Roman"/>
+          <w:sz w:val="24"/>
+          <w:szCs w:val="24"/>
+        </w:rPr>
+      </w:pPr>
+    </w:p>
+    <w:p>
+      <w:pPr>
+        <w:spacing w:line="360" w:lineRule="auto"/>
+        <w:rPr>
+          <w:rFonts w:ascii="Times New Roman" w:hAnsi="Times New Roman" w:cs="Times New Roman"/>
+          <w:sz w:val="24"/>
+          <w:szCs w:val="24"/>
+        </w:rPr>
+      </w:pPr>
+      <w:r>
+        <w:rPr>
+          <w:rFonts w:ascii="Times New Roman" w:hAnsi="Times New Roman" w:cs="Times New Roman"/>
+          <w:sz w:val="24"/>
+          <w:szCs w:val="24"/>
+        </w:rPr>
+        <w:lastRenderedPageBreak/>
+        <w:t xml:space="preserve">  În footer se vor afla 2 </w:t>
+      </w:r>
+      <w:r>
+        <w:rPr>
+          <w:rFonts w:ascii="Times New Roman" w:hAnsi="Times New Roman" w:cs="Times New Roman"/>
+          <w:sz w:val="24"/>
+          <w:szCs w:val="24"/>
+        </w:rPr>
+        <w:t>linkuri (</w:t>
+      </w:r>
+      <w:r>
+        <w:rPr>
+          <w:rFonts w:ascii="Times New Roman" w:hAnsi="Times New Roman" w:cs="Times New Roman"/>
+          <w:sz w:val="24"/>
+          <w:szCs w:val="24"/>
+        </w:rPr>
+        <w:fldChar w:fldCharType="begin"/>
+      </w:r>
+      <w:r>
+        <w:rPr>
+          <w:rFonts w:ascii="Times New Roman" w:hAnsi="Times New Roman" w:cs="Times New Roman"/>
+          <w:sz w:val="24"/>
+          <w:szCs w:val="24"/>
+        </w:rPr>
+        <w:instrText xml:space="preserve"> REF _Ref517432456 \h </w:instrText>
+      </w:r>
+      <w:r>
+        <w:rPr>
+          <w:rFonts w:ascii="Times New Roman" w:hAnsi="Times New Roman" w:cs="Times New Roman"/>
+          <w:sz w:val="24"/>
+          <w:szCs w:val="24"/>
+        </w:rPr>
+        <w:instrText xml:space="preserve"> \* MERGEFORMAT </w:instrText>
+      </w:r>
+      <w:r>
+        <w:rPr>
+          <w:rFonts w:ascii="Times New Roman" w:hAnsi="Times New Roman" w:cs="Times New Roman"/>
+          <w:sz w:val="24"/>
+          <w:szCs w:val="24"/>
+        </w:rPr>
+      </w:r>
+      <w:r>
+        <w:rPr>
+          <w:rFonts w:ascii="Times New Roman" w:hAnsi="Times New Roman" w:cs="Times New Roman"/>
+          <w:sz w:val="24"/>
+          <w:szCs w:val="24"/>
+        </w:rPr>
+        <w:fldChar w:fldCharType="separate"/>
+      </w:r>
+      <w:r>
+        <w:rPr>
+          <w:rFonts w:ascii="Times New Roman" w:hAnsi="Times New Roman" w:cs="Times New Roman"/>
+          <w:b/>
+          <w:i/>
+          <w:sz w:val="24"/>
+          <w:szCs w:val="24"/>
+        </w:rPr>
+        <w:t xml:space="preserve">Fig. </w:t>
+      </w:r>
+      <w:r>
+        <w:rPr>
+          <w:rFonts w:ascii="Times New Roman" w:hAnsi="Times New Roman" w:cs="Times New Roman"/>
+          <w:b/>
+          <w:i/>
+          <w:noProof/>
+          <w:sz w:val="24"/>
+          <w:szCs w:val="24"/>
+        </w:rPr>
+        <w:t>24</w:t>
+      </w:r>
+      <w:r>
+        <w:rPr>
+          <w:rFonts w:ascii="Times New Roman" w:hAnsi="Times New Roman" w:cs="Times New Roman"/>
+          <w:sz w:val="24"/>
+          <w:szCs w:val="24"/>
+        </w:rPr>
+        <w:fldChar w:fldCharType="end"/>
+      </w:r>
+      <w:r>
+        <w:rPr>
+          <w:rFonts w:ascii="Times New Roman" w:hAnsi="Times New Roman" w:cs="Times New Roman"/>
+          <w:sz w:val="24"/>
+          <w:szCs w:val="24"/>
+        </w:rPr>
+        <w:t>) c</w:t>
+      </w:r>
+      <w:r>
+        <w:rPr>
+          <w:rFonts w:ascii="Times New Roman" w:hAnsi="Times New Roman" w:cs="Times New Roman"/>
+          <w:sz w:val="24"/>
+          <w:szCs w:val="24"/>
+        </w:rPr>
+        <w:t>are vor duce la 2 pagini:</w:t>
+      </w:r>
+    </w:p>
+    <w:p>
+      <w:pPr>
+        <w:pStyle w:val="ListParagraph"/>
+        <w:numPr>
+          <w:ilvl w:val="0"/>
+          <w:numId w:val="18"/>
+        </w:numPr>
+        <w:spacing w:line="360" w:lineRule="auto"/>
+        <w:rPr>
+          <w:rFonts w:ascii="Times New Roman" w:hAnsi="Times New Roman" w:cs="Times New Roman"/>
+          <w:sz w:val="24"/>
+          <w:szCs w:val="24"/>
+        </w:rPr>
+      </w:pPr>
+      <w:r>
+        <w:rPr>
+          <w:rFonts w:ascii="Times New Roman" w:hAnsi="Times New Roman" w:cs="Times New Roman"/>
+          <w:i/>
+          <w:sz w:val="24"/>
+          <w:szCs w:val="24"/>
+        </w:rPr>
+        <w:t>About</w:t>
+      </w:r>
+      <w:r>
+        <w:rPr>
+          <w:rFonts w:ascii="Times New Roman" w:hAnsi="Times New Roman" w:cs="Times New Roman"/>
+          <w:sz w:val="24"/>
+          <w:szCs w:val="24"/>
+        </w:rPr>
+        <w:t>, unde se va găsi Logo-ul (</w:t>
+      </w:r>
+      <w:r>
+        <w:rPr>
+          <w:rFonts w:ascii="Times New Roman" w:hAnsi="Times New Roman" w:cs="Times New Roman"/>
+          <w:sz w:val="24"/>
+          <w:szCs w:val="24"/>
+        </w:rPr>
+        <w:fldChar w:fldCharType="begin"/>
+      </w:r>
+      <w:r>
+        <w:rPr>
+          <w:rFonts w:ascii="Times New Roman" w:hAnsi="Times New Roman" w:cs="Times New Roman"/>
+          <w:sz w:val="24"/>
+          <w:szCs w:val="24"/>
+        </w:rPr>
+        <w:instrText xml:space="preserve"> REF _Ref517434844 \h </w:instrText>
+      </w:r>
+      <w:r>
+        <w:rPr>
+          <w:rFonts w:ascii="Times New Roman" w:hAnsi="Times New Roman" w:cs="Times New Roman"/>
+          <w:sz w:val="24"/>
+          <w:szCs w:val="24"/>
+        </w:rPr>
+        <w:instrText xml:space="preserve"> \* MERGEFORMAT </w:instrText>
+      </w:r>
+      <w:r>
+        <w:rPr>
+          <w:rFonts w:ascii="Times New Roman" w:hAnsi="Times New Roman" w:cs="Times New Roman"/>
+          <w:sz w:val="24"/>
+          <w:szCs w:val="24"/>
+        </w:rPr>
+      </w:r>
+      <w:r>
+        <w:rPr>
+          <w:rFonts w:ascii="Times New Roman" w:hAnsi="Times New Roman" w:cs="Times New Roman"/>
+          <w:sz w:val="24"/>
+          <w:szCs w:val="24"/>
+        </w:rPr>
+        <w:fldChar w:fldCharType="separate"/>
+      </w:r>
+      <w:r>
+        <w:rPr>
+          <w:rFonts w:ascii="Times New Roman" w:hAnsi="Times New Roman" w:cs="Times New Roman"/>
+          <w:b/>
+          <w:i/>
+          <w:sz w:val="24"/>
+          <w:szCs w:val="24"/>
+        </w:rPr>
+        <w:t xml:space="preserve">Fig. </w:t>
+      </w:r>
+      <w:r>
+        <w:rPr>
+          <w:rFonts w:ascii="Times New Roman" w:hAnsi="Times New Roman" w:cs="Times New Roman"/>
+          <w:b/>
+          <w:i/>
+          <w:noProof/>
+          <w:sz w:val="24"/>
+          <w:szCs w:val="24"/>
+        </w:rPr>
+        <w:t>27</w:t>
+      </w:r>
+      <w:r>
+        <w:rPr>
+          <w:rFonts w:ascii="Times New Roman" w:hAnsi="Times New Roman" w:cs="Times New Roman"/>
+          <w:sz w:val="24"/>
+          <w:szCs w:val="24"/>
+        </w:rPr>
+        <w:fldChar w:fldCharType="end"/>
+      </w:r>
+      <w:r>
+        <w:rPr>
+          <w:rFonts w:ascii="Times New Roman" w:hAnsi="Times New Roman" w:cs="Times New Roman"/>
+          <w:sz w:val="24"/>
+          <w:szCs w:val="24"/>
+        </w:rPr>
+        <w:t>) aplicației</w:t>
+      </w:r>
+      <w:r>
+        <w:rPr>
+          <w:rFonts w:ascii="Times New Roman" w:hAnsi="Times New Roman" w:cs="Times New Roman"/>
+          <w:sz w:val="24"/>
+          <w:szCs w:val="24"/>
+        </w:rPr>
+        <w:t>,</w:t>
+      </w:r>
+      <w:r>
+        <w:rPr>
+          <w:rFonts w:ascii="Times New Roman" w:hAnsi="Times New Roman" w:cs="Times New Roman"/>
+          <w:sz w:val="24"/>
+          <w:szCs w:val="24"/>
+        </w:rPr>
+        <w:t xml:space="preserve"> urmat de informații</w:t>
+      </w:r>
+      <w:r>
+        <w:rPr>
+          <w:rFonts w:ascii="Times New Roman" w:hAnsi="Times New Roman" w:cs="Times New Roman"/>
+          <w:sz w:val="24"/>
+          <w:szCs w:val="24"/>
+        </w:rPr>
+        <w:t xml:space="preserve"> generale;</w:t>
+      </w:r>
+    </w:p>
+    <w:p>
+      <w:pPr>
+        <w:pStyle w:val="ListParagraph"/>
+        <w:numPr>
+          <w:ilvl w:val="0"/>
+          <w:numId w:val="18"/>
+        </w:numPr>
+        <w:spacing w:line="360" w:lineRule="auto"/>
+        <w:rPr>
+          <w:rFonts w:ascii="Times New Roman" w:hAnsi="Times New Roman" w:cs="Times New Roman"/>
+          <w:sz w:val="24"/>
+          <w:szCs w:val="24"/>
+          <w:lang w:val="ro-RO"/>
+        </w:rPr>
+      </w:pPr>
+      <w:r>
+        <w:rPr>
+          <w:rFonts w:ascii="Times New Roman" w:hAnsi="Times New Roman" w:cs="Times New Roman"/>
+          <w:i/>
+          <w:sz w:val="24"/>
+          <w:szCs w:val="24"/>
+        </w:rPr>
+        <w:t>Contact</w:t>
+      </w:r>
+      <w:r>
+        <w:rPr>
+          <w:rFonts w:ascii="Times New Roman" w:hAnsi="Times New Roman" w:cs="Times New Roman"/>
+          <w:sz w:val="24"/>
+          <w:szCs w:val="24"/>
+        </w:rPr>
+        <w:t xml:space="preserve"> (</w:t>
+      </w:r>
+      <w:r>
+        <w:rPr>
+          <w:rFonts w:ascii="Times New Roman" w:hAnsi="Times New Roman" w:cs="Times New Roman"/>
+          <w:sz w:val="24"/>
+          <w:szCs w:val="24"/>
+        </w:rPr>
+        <w:fldChar w:fldCharType="begin"/>
+      </w:r>
+      <w:r>
+        <w:rPr>
+          <w:rFonts w:ascii="Times New Roman" w:hAnsi="Times New Roman" w:cs="Times New Roman"/>
+          <w:sz w:val="24"/>
+          <w:szCs w:val="24"/>
+        </w:rPr>
+        <w:instrText xml:space="preserve"> REF _Ref517435440 \h </w:instrText>
+      </w:r>
+      <w:r>
+        <w:rPr>
+          <w:rFonts w:ascii="Times New Roman" w:hAnsi="Times New Roman" w:cs="Times New Roman"/>
+          <w:sz w:val="24"/>
+          <w:szCs w:val="24"/>
+        </w:rPr>
+        <w:instrText xml:space="preserve"> \* MERGEFORMAT </w:instrText>
+      </w:r>
+      <w:r>
+        <w:rPr>
+          <w:rFonts w:ascii="Times New Roman" w:hAnsi="Times New Roman" w:cs="Times New Roman"/>
+          <w:sz w:val="24"/>
+          <w:szCs w:val="24"/>
+        </w:rPr>
+      </w:r>
+      <w:r>
+        <w:rPr>
+          <w:rFonts w:ascii="Times New Roman" w:hAnsi="Times New Roman" w:cs="Times New Roman"/>
+          <w:sz w:val="24"/>
+          <w:szCs w:val="24"/>
+        </w:rPr>
+        <w:fldChar w:fldCharType="separate"/>
+      </w:r>
+      <w:r>
+        <w:rPr>
+          <w:rFonts w:ascii="Times New Roman" w:hAnsi="Times New Roman" w:cs="Times New Roman"/>
+          <w:b/>
+          <w:i/>
+          <w:sz w:val="24"/>
+          <w:szCs w:val="24"/>
+        </w:rPr>
+        <w:t xml:space="preserve">Fig. </w:t>
+      </w:r>
+      <w:r>
+        <w:rPr>
+          <w:rFonts w:ascii="Times New Roman" w:hAnsi="Times New Roman" w:cs="Times New Roman"/>
+          <w:b/>
+          <w:i/>
+          <w:noProof/>
+          <w:sz w:val="24"/>
+          <w:szCs w:val="24"/>
+        </w:rPr>
+        <w:t>28</w:t>
+      </w:r>
+      <w:r>
+        <w:rPr>
+          <w:rFonts w:ascii="Times New Roman" w:hAnsi="Times New Roman" w:cs="Times New Roman"/>
+          <w:sz w:val="24"/>
+          <w:szCs w:val="24"/>
+        </w:rPr>
+        <w:fldChar w:fldCharType="end"/>
+      </w:r>
+      <w:r>
+        <w:rPr>
+          <w:rFonts w:ascii="Times New Roman" w:hAnsi="Times New Roman" w:cs="Times New Roman"/>
+          <w:sz w:val="24"/>
+          <w:szCs w:val="24"/>
+        </w:rPr>
+        <w:t>)</w:t>
+      </w:r>
+      <w:r>
+        <w:rPr>
+          <w:rFonts w:ascii="Times New Roman" w:hAnsi="Times New Roman" w:cs="Times New Roman"/>
+          <w:sz w:val="24"/>
+          <w:szCs w:val="24"/>
+        </w:rPr>
+        <w:t>;</w:t>
+      </w:r>
+    </w:p>
+    <w:tbl>
+      <w:tblPr>
+        <w:tblStyle w:val="TableGrid"/>
+        <w:tblW w:w="9600" w:type="dxa"/>
+        <w:jc w:val="center"/>
+        <w:tblBorders>
+          <w:top w:val="none" w:sz="0" w:space="0" w:color="auto"/>
+          <w:left w:val="none" w:sz="0" w:space="0" w:color="auto"/>
+          <w:bottom w:val="none" w:sz="0" w:space="0" w:color="auto"/>
+          <w:right w:val="none" w:sz="0" w:space="0" w:color="auto"/>
+          <w:insideH w:val="none" w:sz="0" w:space="0" w:color="auto"/>
+          <w:insideV w:val="none" w:sz="0" w:space="0" w:color="auto"/>
+        </w:tblBorders>
+        <w:tblLook w:val="04A0" w:firstRow="1" w:lastRow="0" w:firstColumn="1" w:lastColumn="0" w:noHBand="0" w:noVBand="1"/>
+      </w:tblPr>
+      <w:tblGrid>
+        <w:gridCol w:w="5556"/>
+        <w:gridCol w:w="4148"/>
+      </w:tblGrid>
+      <w:tr>
+        <w:trPr>
+          <w:trHeight w:val="3806"/>
+          <w:jc w:val="center"/>
+        </w:trPr>
+        <w:tc>
+          <w:tcPr>
+            <w:tcW w:w="5495" w:type="dxa"/>
+          </w:tcPr>
+          <w:p>
+            <w:pPr>
+              <w:pStyle w:val="Caption"/>
+              <w:spacing w:line="360" w:lineRule="auto"/>
+              <w:jc w:val="center"/>
+              <w:rPr>
+                <w:rFonts w:ascii="Times New Roman" w:hAnsi="Times New Roman" w:cs="Times New Roman"/>
+                <w:i w:val="0"/>
+                <w:sz w:val="20"/>
+                <w:szCs w:val="20"/>
+              </w:rPr>
+            </w:pPr>
+            <w:r>
+              <w:rPr>
+                <w:rFonts w:ascii="Times New Roman" w:hAnsi="Times New Roman" w:cs="Times New Roman"/>
+                <w:noProof/>
+                <w:sz w:val="24"/>
+                <w:szCs w:val="24"/>
+                <w:lang w:val="ro-RO"/>
+              </w:rPr>
+              <w:drawing>
+                <wp:inline distT="0" distB="0" distL="0" distR="0" wp14:anchorId="17E0D76E" wp14:editId="26850DD1">
+                  <wp:extent cx="3390286" cy="997527"/>
+                  <wp:effectExtent l="0" t="0" r="635" b="0"/>
+                  <wp:docPr id="28" name="Picture 28"/>
+                  <wp:cNvGraphicFramePr>
+                    <a:graphicFrameLocks xmlns:a="http://schemas.openxmlformats.org/drawingml/2006/main" noChangeAspect="1"/>
+                  </wp:cNvGraphicFramePr>
+                  <a:graphic xmlns:a="http://schemas.openxmlformats.org/drawingml/2006/main">
+                    <a:graphicData uri="http://schemas.openxmlformats.org/drawingml/2006/picture">
+                      <pic:pic xmlns:pic="http://schemas.openxmlformats.org/drawingml/2006/picture">
+                        <pic:nvPicPr>
+                          <pic:cNvPr id="28" name="Logo.png"/>
+                          <pic:cNvPicPr/>
+                        </pic:nvPicPr>
+                        <pic:blipFill>
+                          <a:blip r:embed="rId36" cstate="print">
+                            <a:extLst>
+                              <a:ext uri="{28A0092B-C50C-407E-A947-70E740481C1C}">
+                                <a14:useLocalDpi xmlns:a14="http://schemas.microsoft.com/office/drawing/2010/main" val="0"/>
+                              </a:ext>
+                            </a:extLst>
+                          </a:blip>
+                          <a:stretch>
+                            <a:fillRect/>
+                          </a:stretch>
+                        </pic:blipFill>
+                        <pic:spPr>
+                          <a:xfrm>
+                            <a:off x="0" y="0"/>
+                            <a:ext cx="3510237" cy="1032820"/>
+                          </a:xfrm>
+                          <a:prstGeom prst="rect">
+                            <a:avLst/>
+                          </a:prstGeom>
+                        </pic:spPr>
+                      </pic:pic>
+                    </a:graphicData>
+                  </a:graphic>
+                </wp:inline>
+              </w:drawing>
+            </w:r>
+            <w:bookmarkStart w:id="33" w:name="_Ref517434844"/>
+            <w:r>
+              <w:rPr>
+                <w:rFonts w:ascii="Times New Roman" w:hAnsi="Times New Roman" w:cs="Times New Roman"/>
+                <w:b/>
+                <w:i w:val="0"/>
+                <w:sz w:val="20"/>
+                <w:szCs w:val="20"/>
+              </w:rPr>
+              <w:t xml:space="preserve">Fig. </w:t>
+            </w:r>
+            <w:r>
+              <w:rPr>
+                <w:rFonts w:ascii="Times New Roman" w:hAnsi="Times New Roman" w:cs="Times New Roman"/>
+                <w:b/>
+                <w:i w:val="0"/>
+                <w:sz w:val="20"/>
+                <w:szCs w:val="20"/>
+              </w:rPr>
+              <w:fldChar w:fldCharType="begin"/>
+            </w:r>
+            <w:r>
+              <w:rPr>
+                <w:rFonts w:ascii="Times New Roman" w:hAnsi="Times New Roman" w:cs="Times New Roman"/>
+                <w:b/>
+                <w:i w:val="0"/>
+                <w:sz w:val="20"/>
+                <w:szCs w:val="20"/>
+              </w:rPr>
+              <w:instrText xml:space="preserve"> SEQ Fig. \* ARABIC </w:instrText>
+            </w:r>
+            <w:r>
+              <w:rPr>
+                <w:rFonts w:ascii="Times New Roman" w:hAnsi="Times New Roman" w:cs="Times New Roman"/>
+                <w:b/>
+                <w:i w:val="0"/>
+                <w:sz w:val="20"/>
+                <w:szCs w:val="20"/>
+              </w:rPr>
+              <w:fldChar w:fldCharType="separate"/>
+            </w:r>
+            <w:r>
+              <w:rPr>
+                <w:rFonts w:ascii="Times New Roman" w:hAnsi="Times New Roman" w:cs="Times New Roman"/>
+                <w:b/>
+                <w:i w:val="0"/>
+                <w:noProof/>
+                <w:sz w:val="20"/>
+                <w:szCs w:val="20"/>
+              </w:rPr>
+              <w:t>27</w:t>
+            </w:r>
+            <w:r>
+              <w:rPr>
+                <w:rFonts w:ascii="Times New Roman" w:hAnsi="Times New Roman" w:cs="Times New Roman"/>
+                <w:b/>
+                <w:i w:val="0"/>
+                <w:sz w:val="20"/>
+                <w:szCs w:val="20"/>
+              </w:rPr>
+              <w:fldChar w:fldCharType="end"/>
+            </w:r>
+            <w:bookmarkEnd w:id="33"/>
+            <w:r>
+              <w:rPr>
+                <w:rFonts w:ascii="Times New Roman" w:hAnsi="Times New Roman" w:cs="Times New Roman"/>
+                <w:i w:val="0"/>
+                <w:sz w:val="20"/>
+                <w:szCs w:val="20"/>
+              </w:rPr>
+              <w:t xml:space="preserve"> Logoul</w:t>
+            </w:r>
+          </w:p>
+          <w:p>
+            <w:pPr>
+              <w:spacing w:line="360" w:lineRule="auto"/>
+              <w:rPr>
+                <w:rFonts w:ascii="Times New Roman" w:hAnsi="Times New Roman" w:cs="Times New Roman"/>
+                <w:sz w:val="24"/>
+                <w:szCs w:val="24"/>
+                <w:lang w:val="ro-RO"/>
+              </w:rPr>
+            </w:pPr>
+          </w:p>
+        </w:tc>
+        <w:tc>
+          <w:tcPr>
+            <w:tcW w:w="4105" w:type="dxa"/>
+          </w:tcPr>
+          <w:p>
+            <w:pPr>
+              <w:keepNext/>
+              <w:spacing w:line="360" w:lineRule="auto"/>
+              <w:jc w:val="center"/>
+            </w:pPr>
+            <w:r>
+              <w:rPr>
+                <w:noProof/>
+                <w:lang w:val="ro-RO"/>
+              </w:rPr>
+              <w:drawing>
+                <wp:inline distT="0" distB="0" distL="0" distR="0" wp14:anchorId="5E3F67FD" wp14:editId="62616D76">
+                  <wp:extent cx="2497333" cy="2272146"/>
+                  <wp:effectExtent l="0" t="0" r="0" b="0"/>
+                  <wp:docPr id="30" name="Picture 30"/>
+                  <wp:cNvGraphicFramePr>
+                    <a:graphicFrameLocks xmlns:a="http://schemas.openxmlformats.org/drawingml/2006/main" noChangeAspect="1"/>
+                  </wp:cNvGraphicFramePr>
+                  <a:graphic xmlns:a="http://schemas.openxmlformats.org/drawingml/2006/main">
+                    <a:graphicData uri="http://schemas.openxmlformats.org/drawingml/2006/picture">
+                      <pic:pic xmlns:pic="http://schemas.openxmlformats.org/drawingml/2006/picture">
+                        <pic:nvPicPr>
+                          <pic:cNvPr id="30" name="Contact.png"/>
+                          <pic:cNvPicPr/>
+                        </pic:nvPicPr>
+                        <pic:blipFill>
+                          <a:blip r:embed="rId37" cstate="print">
+                            <a:extLst>
+                              <a:ext uri="{28A0092B-C50C-407E-A947-70E740481C1C}">
+                                <a14:useLocalDpi xmlns:a14="http://schemas.microsoft.com/office/drawing/2010/main" val="0"/>
+                              </a:ext>
+                            </a:extLst>
+                          </a:blip>
+                          <a:stretch>
+                            <a:fillRect/>
+                          </a:stretch>
+                        </pic:blipFill>
+                        <pic:spPr>
+                          <a:xfrm>
+                            <a:off x="0" y="0"/>
+                            <a:ext cx="2581843" cy="2349036"/>
+                          </a:xfrm>
+                          <a:prstGeom prst="rect">
+                            <a:avLst/>
+                          </a:prstGeom>
+                        </pic:spPr>
+                      </pic:pic>
+                    </a:graphicData>
+                  </a:graphic>
+                </wp:inline>
+              </w:drawing>
+            </w:r>
+          </w:p>
+          <w:p>
+            <w:pPr>
+              <w:pStyle w:val="Caption"/>
+              <w:spacing w:line="360" w:lineRule="auto"/>
+              <w:jc w:val="center"/>
+              <w:rPr>
+                <w:rFonts w:ascii="Times New Roman" w:hAnsi="Times New Roman" w:cs="Times New Roman"/>
+                <w:i w:val="0"/>
+                <w:sz w:val="20"/>
+                <w:szCs w:val="20"/>
+                <w:lang w:val="ro-RO"/>
+              </w:rPr>
+            </w:pPr>
+            <w:bookmarkStart w:id="34" w:name="_Ref517435440"/>
+            <w:r>
+              <w:rPr>
+                <w:rFonts w:ascii="Times New Roman" w:hAnsi="Times New Roman" w:cs="Times New Roman"/>
+                <w:b/>
+                <w:i w:val="0"/>
+                <w:sz w:val="20"/>
+                <w:szCs w:val="20"/>
+              </w:rPr>
+              <w:t xml:space="preserve">Fig. </w:t>
+            </w:r>
+            <w:r>
+              <w:rPr>
+                <w:rFonts w:ascii="Times New Roman" w:hAnsi="Times New Roman" w:cs="Times New Roman"/>
+                <w:b/>
+                <w:i w:val="0"/>
+                <w:sz w:val="20"/>
+                <w:szCs w:val="20"/>
+              </w:rPr>
+              <w:fldChar w:fldCharType="begin"/>
+            </w:r>
+            <w:r>
+              <w:rPr>
+                <w:rFonts w:ascii="Times New Roman" w:hAnsi="Times New Roman" w:cs="Times New Roman"/>
+                <w:b/>
+                <w:i w:val="0"/>
+                <w:sz w:val="20"/>
+                <w:szCs w:val="20"/>
+              </w:rPr>
+              <w:instrText xml:space="preserve"> SEQ Fig. \* ARABIC </w:instrText>
+            </w:r>
+            <w:r>
+              <w:rPr>
+                <w:rFonts w:ascii="Times New Roman" w:hAnsi="Times New Roman" w:cs="Times New Roman"/>
+                <w:b/>
+                <w:i w:val="0"/>
+                <w:sz w:val="20"/>
+                <w:szCs w:val="20"/>
+              </w:rPr>
+              <w:fldChar w:fldCharType="separate"/>
+            </w:r>
+            <w:r>
+              <w:rPr>
+                <w:rFonts w:ascii="Times New Roman" w:hAnsi="Times New Roman" w:cs="Times New Roman"/>
+                <w:b/>
+                <w:i w:val="0"/>
+                <w:noProof/>
+                <w:sz w:val="20"/>
+                <w:szCs w:val="20"/>
+              </w:rPr>
+              <w:t>28</w:t>
+            </w:r>
+            <w:r>
+              <w:rPr>
+                <w:rFonts w:ascii="Times New Roman" w:hAnsi="Times New Roman" w:cs="Times New Roman"/>
+                <w:b/>
+                <w:i w:val="0"/>
+                <w:sz w:val="20"/>
+                <w:szCs w:val="20"/>
+              </w:rPr>
+              <w:fldChar w:fldCharType="end"/>
+            </w:r>
+            <w:bookmarkEnd w:id="34"/>
+            <w:r>
+              <w:rPr>
+                <w:rFonts w:ascii="Times New Roman" w:hAnsi="Times New Roman" w:cs="Times New Roman"/>
+                <w:i w:val="0"/>
+                <w:sz w:val="20"/>
+                <w:szCs w:val="20"/>
+              </w:rPr>
+              <w:t xml:space="preserve"> Contact</w:t>
+            </w:r>
+          </w:p>
+        </w:tc>
+      </w:tr>
+    </w:tbl>
+    <w:p>
+      <w:pPr>
+        <w:spacing w:line="360" w:lineRule="auto"/>
+        <w:rPr>
+          <w:rFonts w:ascii="Times New Roman" w:hAnsi="Times New Roman" w:cs="Times New Roman"/>
+          <w:sz w:val="24"/>
+          <w:szCs w:val="24"/>
+        </w:rPr>
+      </w:pPr>
+      <w:r>
+        <w:rPr>
+          <w:rFonts w:ascii="Times New Roman" w:hAnsi="Times New Roman" w:cs="Times New Roman"/>
+          <w:sz w:val="24"/>
+          <w:szCs w:val="24"/>
+          <w:lang w:val="ro-RO"/>
+        </w:rPr>
+        <w:t xml:space="preserve">  În acest motiv vei putea alege una din opțiunile următoare</w:t>
+      </w:r>
+      <w:r>
+        <w:rPr>
+          <w:rFonts w:ascii="Times New Roman" w:hAnsi="Times New Roman" w:cs="Times New Roman"/>
+          <w:sz w:val="24"/>
+          <w:szCs w:val="24"/>
+        </w:rPr>
+        <w:t xml:space="preserve">: </w:t>
+      </w:r>
+      <w:r>
+        <w:rPr>
+          <w:rFonts w:ascii="Times New Roman" w:hAnsi="Times New Roman" w:cs="Times New Roman"/>
+          <w:sz w:val="24"/>
+          <w:szCs w:val="24"/>
+        </w:rPr>
+        <w:t xml:space="preserve"> </w:t>
+      </w:r>
+      <w:r>
+        <w:rPr>
+          <w:rFonts w:ascii="Times New Roman" w:hAnsi="Times New Roman" w:cs="Times New Roman"/>
+          <w:b/>
+          <w:i/>
+          <w:sz w:val="24"/>
+          <w:szCs w:val="24"/>
+        </w:rPr>
+        <w:t>Înregistrare</w:t>
+      </w:r>
+      <w:r>
+        <w:rPr>
+          <w:rFonts w:ascii="Times New Roman" w:hAnsi="Times New Roman" w:cs="Times New Roman"/>
+          <w:sz w:val="24"/>
+          <w:szCs w:val="24"/>
+        </w:rPr>
+        <w:t xml:space="preserve"> (fie ca Pacient, fi ca Doctor)</w:t>
+      </w:r>
+      <w:r>
+        <w:rPr>
+          <w:rFonts w:ascii="Times New Roman" w:hAnsi="Times New Roman" w:cs="Times New Roman"/>
+          <w:sz w:val="24"/>
+          <w:szCs w:val="24"/>
+        </w:rPr>
+        <w:t xml:space="preserve"> sau </w:t>
+      </w:r>
+      <w:bookmarkStart w:id="35" w:name="_GoBack"/>
+      <w:bookmarkEnd w:id="35"/>
+      <w:r>
+        <w:rPr>
+          <w:rFonts w:ascii="Times New Roman" w:hAnsi="Times New Roman" w:cs="Times New Roman"/>
+          <w:b/>
+          <w:i/>
+          <w:sz w:val="24"/>
+          <w:szCs w:val="24"/>
+        </w:rPr>
+        <w:t>Logare</w:t>
+      </w:r>
+      <w:r>
+        <w:rPr>
+          <w:rFonts w:ascii="Times New Roman" w:hAnsi="Times New Roman" w:cs="Times New Roman"/>
+          <w:sz w:val="24"/>
+          <w:szCs w:val="24"/>
+        </w:rPr>
+        <w:t>;</w:t>
+      </w:r>
+    </w:p>
+    <w:tbl>
+      <w:tblPr>
+        <w:tblStyle w:val="TableGrid"/>
+        <w:tblW w:w="0" w:type="auto"/>
+        <w:tblLook w:val="04A0" w:firstRow="1" w:lastRow="0" w:firstColumn="1" w:lastColumn="0" w:noHBand="0" w:noVBand="1"/>
+      </w:tblPr>
+      <w:tblGrid>
+        <w:gridCol w:w="2515"/>
+        <w:gridCol w:w="2970"/>
+        <w:gridCol w:w="3865"/>
+      </w:tblGrid>
+      <w:tr>
+        <w:trPr>
+          <w:trHeight w:val="4328"/>
+        </w:trPr>
+        <w:tc>
+          <w:tcPr>
+            <w:tcW w:w="2515" w:type="dxa"/>
+          </w:tcPr>
+          <w:p>
+            <w:pPr>
+              <w:keepNext/>
+              <w:spacing w:line="360" w:lineRule="auto"/>
+              <w:jc w:val="center"/>
+              <w:rPr>
+                <w:rFonts w:ascii="Times New Roman" w:hAnsi="Times New Roman" w:cs="Times New Roman"/>
+                <w:sz w:val="20"/>
+                <w:szCs w:val="20"/>
+              </w:rPr>
+            </w:pPr>
+            <w:r>
+              <w:rPr>
+                <w:rFonts w:ascii="Times New Roman" w:hAnsi="Times New Roman" w:cs="Times New Roman"/>
+                <w:noProof/>
+                <w:sz w:val="20"/>
+                <w:szCs w:val="20"/>
+              </w:rPr>
+              <w:drawing>
+                <wp:inline distT="0" distB="0" distL="0" distR="0" wp14:anchorId="2A2B4AD1" wp14:editId="4268BE99">
+                  <wp:extent cx="1392010" cy="3075709"/>
+                  <wp:effectExtent l="0" t="0" r="0" b="0"/>
+                  <wp:docPr id="31" name="Picture 31"/>
+                  <wp:cNvGraphicFramePr>
+                    <a:graphicFrameLocks xmlns:a="http://schemas.openxmlformats.org/drawingml/2006/main" noChangeAspect="1"/>
+                  </wp:cNvGraphicFramePr>
+                  <a:graphic xmlns:a="http://schemas.openxmlformats.org/drawingml/2006/main">
+                    <a:graphicData uri="http://schemas.openxmlformats.org/drawingml/2006/picture">
+                      <pic:pic xmlns:pic="http://schemas.openxmlformats.org/drawingml/2006/picture">
+                        <pic:nvPicPr>
+                          <pic:cNvPr id="31" name="Register_View.png"/>
+                          <pic:cNvPicPr/>
+                        </pic:nvPicPr>
+                        <pic:blipFill>
+                          <a:blip r:embed="rId38" cstate="print">
+                            <a:extLst>
+                              <a:ext uri="{28A0092B-C50C-407E-A947-70E740481C1C}">
+                                <a14:useLocalDpi xmlns:a14="http://schemas.microsoft.com/office/drawing/2010/main" val="0"/>
+                              </a:ext>
+                            </a:extLst>
+                          </a:blip>
+                          <a:stretch>
+                            <a:fillRect/>
+                          </a:stretch>
+                        </pic:blipFill>
+                        <pic:spPr>
+                          <a:xfrm>
+                            <a:off x="0" y="0"/>
+                            <a:ext cx="1410558" cy="3116691"/>
+                          </a:xfrm>
+                          <a:prstGeom prst="rect">
+                            <a:avLst/>
+                          </a:prstGeom>
+                        </pic:spPr>
+                      </pic:pic>
+                    </a:graphicData>
+                  </a:graphic>
+                </wp:inline>
+              </w:drawing>
+            </w:r>
+          </w:p>
+          <w:p>
+            <w:pPr>
+              <w:pStyle w:val="Caption"/>
+              <w:jc w:val="center"/>
+              <w:rPr>
+                <w:rFonts w:ascii="Times New Roman" w:hAnsi="Times New Roman" w:cs="Times New Roman"/>
+                <w:i w:val="0"/>
+                <w:sz w:val="20"/>
+                <w:szCs w:val="20"/>
+                <w:lang w:val="ro-RO"/>
+              </w:rPr>
+            </w:pPr>
+            <w:bookmarkStart w:id="36" w:name="_Ref517436383"/>
+            <w:r>
+              <w:rPr>
+                <w:rFonts w:ascii="Times New Roman" w:hAnsi="Times New Roman" w:cs="Times New Roman"/>
+                <w:b/>
+                <w:i w:val="0"/>
+                <w:sz w:val="20"/>
+                <w:szCs w:val="20"/>
+              </w:rPr>
+              <w:t xml:space="preserve">Fig. </w:t>
+            </w:r>
+            <w:r>
+              <w:rPr>
+                <w:rFonts w:ascii="Times New Roman" w:hAnsi="Times New Roman" w:cs="Times New Roman"/>
+                <w:b/>
+                <w:i w:val="0"/>
+                <w:sz w:val="20"/>
+                <w:szCs w:val="20"/>
+              </w:rPr>
+              <w:fldChar w:fldCharType="begin"/>
+            </w:r>
+            <w:r>
+              <w:rPr>
+                <w:rFonts w:ascii="Times New Roman" w:hAnsi="Times New Roman" w:cs="Times New Roman"/>
+                <w:b/>
+                <w:i w:val="0"/>
+                <w:sz w:val="20"/>
+                <w:szCs w:val="20"/>
+              </w:rPr>
+              <w:instrText xml:space="preserve"> SEQ Fig. \* ARABIC </w:instrText>
+            </w:r>
+            <w:r>
+              <w:rPr>
+                <w:rFonts w:ascii="Times New Roman" w:hAnsi="Times New Roman" w:cs="Times New Roman"/>
+                <w:b/>
+                <w:i w:val="0"/>
+                <w:sz w:val="20"/>
+                <w:szCs w:val="20"/>
+              </w:rPr>
+              <w:fldChar w:fldCharType="separate"/>
+            </w:r>
+            <w:r>
+              <w:rPr>
+                <w:rFonts w:ascii="Times New Roman" w:hAnsi="Times New Roman" w:cs="Times New Roman"/>
+                <w:b/>
+                <w:i w:val="0"/>
+                <w:noProof/>
+                <w:sz w:val="20"/>
+                <w:szCs w:val="20"/>
+              </w:rPr>
+              <w:t>29</w:t>
+            </w:r>
+            <w:r>
+              <w:rPr>
+                <w:rFonts w:ascii="Times New Roman" w:hAnsi="Times New Roman" w:cs="Times New Roman"/>
+                <w:b/>
+                <w:i w:val="0"/>
+                <w:sz w:val="20"/>
+                <w:szCs w:val="20"/>
+              </w:rPr>
+              <w:fldChar w:fldCharType="end"/>
+            </w:r>
+            <w:bookmarkEnd w:id="36"/>
+            <w:r>
+              <w:rPr>
+                <w:rFonts w:ascii="Times New Roman" w:hAnsi="Times New Roman" w:cs="Times New Roman"/>
+                <w:i w:val="0"/>
+                <w:sz w:val="20"/>
+                <w:szCs w:val="20"/>
+              </w:rPr>
+              <w:t xml:space="preserve"> </w:t>
+            </w:r>
+            <w:r>
+              <w:rPr>
+                <w:rFonts w:ascii="Times New Roman" w:hAnsi="Times New Roman" w:cs="Times New Roman"/>
+                <w:i w:val="0"/>
+                <w:sz w:val="20"/>
+                <w:szCs w:val="20"/>
+                <w:lang w:val="ro-RO"/>
+              </w:rPr>
+              <w:t>Înregistrare</w:t>
+            </w:r>
+          </w:p>
+          <w:p>
+            <w:pPr>
+              <w:spacing w:line="360" w:lineRule="auto"/>
+              <w:rPr>
+                <w:rFonts w:ascii="Times New Roman" w:hAnsi="Times New Roman" w:cs="Times New Roman"/>
+                <w:sz w:val="24"/>
+                <w:szCs w:val="24"/>
+              </w:rPr>
+            </w:pPr>
+            <w:r>
+              <w:t xml:space="preserve"> </w:t>
+            </w:r>
+          </w:p>
+        </w:tc>
+        <w:tc>
+          <w:tcPr>
+            <w:tcW w:w="2970" w:type="dxa"/>
+          </w:tcPr>
+          <w:p>
+            <w:pPr>
+              <w:pStyle w:val="Caption"/>
+              <w:spacing w:after="0"/>
+              <w:jc w:val="both"/>
+              <w:rPr>
+                <w:rFonts w:ascii="Times New Roman" w:hAnsi="Times New Roman" w:cs="Times New Roman"/>
+                <w:i w:val="0"/>
+                <w:color w:val="auto"/>
+                <w:sz w:val="24"/>
+                <w:szCs w:val="24"/>
+              </w:rPr>
+            </w:pPr>
+            <w:r>
+              <w:rPr>
+                <w:rFonts w:ascii="Times New Roman" w:hAnsi="Times New Roman" w:cs="Times New Roman"/>
+                <w:i w:val="0"/>
+                <w:sz w:val="20"/>
+                <w:szCs w:val="20"/>
+              </w:rPr>
+              <w:t xml:space="preserve">  </w:t>
+            </w:r>
+            <w:r>
+              <w:rPr>
+                <w:rFonts w:ascii="Times New Roman" w:hAnsi="Times New Roman" w:cs="Times New Roman"/>
+                <w:i w:val="0"/>
+                <w:color w:val="auto"/>
+                <w:sz w:val="24"/>
+                <w:szCs w:val="24"/>
+              </w:rPr>
+              <w:t>Diferenț</w:t>
+            </w:r>
+            <w:r>
+              <w:rPr>
+                <w:rFonts w:ascii="Times New Roman" w:hAnsi="Times New Roman" w:cs="Times New Roman"/>
+                <w:i w:val="0"/>
+                <w:color w:val="auto"/>
+                <w:sz w:val="24"/>
+                <w:szCs w:val="24"/>
+              </w:rPr>
+              <w:t>ele</w:t>
+            </w:r>
+            <w:r>
+              <w:rPr>
+                <w:rFonts w:ascii="Times New Roman" w:hAnsi="Times New Roman" w:cs="Times New Roman"/>
+                <w:i w:val="0"/>
+                <w:color w:val="auto"/>
+                <w:sz w:val="24"/>
+                <w:szCs w:val="24"/>
+              </w:rPr>
+              <w:t xml:space="preserve"> care apar între înregistrarea drept Doctor și înregistrarea drept Pacient </w:t>
+            </w:r>
+            <w:r>
+              <w:rPr>
+                <w:rFonts w:ascii="Times New Roman" w:hAnsi="Times New Roman" w:cs="Times New Roman"/>
+                <w:i w:val="0"/>
+                <w:color w:val="auto"/>
+                <w:sz w:val="24"/>
+                <w:szCs w:val="24"/>
+              </w:rPr>
+              <w:t>sunt:</w:t>
+            </w:r>
+          </w:p>
+          <w:p>
+            <w:pPr>
+              <w:pStyle w:val="Caption"/>
+              <w:numPr>
+                <w:ilvl w:val="0"/>
+                <w:numId w:val="22"/>
+              </w:numPr>
+              <w:spacing w:after="0"/>
+              <w:jc w:val="both"/>
+              <w:rPr>
+                <w:rFonts w:ascii="Times New Roman" w:hAnsi="Times New Roman" w:cs="Times New Roman"/>
+                <w:i w:val="0"/>
+                <w:color w:val="auto"/>
+                <w:sz w:val="24"/>
+                <w:szCs w:val="24"/>
+                <w:lang w:val="ro-RO"/>
+              </w:rPr>
+            </w:pPr>
+            <w:r>
+              <w:rPr>
+                <w:rFonts w:ascii="Times New Roman" w:hAnsi="Times New Roman" w:cs="Times New Roman"/>
+                <w:i w:val="0"/>
+                <w:color w:val="auto"/>
+                <w:sz w:val="24"/>
+                <w:szCs w:val="24"/>
+              </w:rPr>
+              <w:t>ca</w:t>
+            </w:r>
+            <w:r>
+              <w:rPr>
+                <w:rFonts w:ascii="Times New Roman" w:hAnsi="Times New Roman" w:cs="Times New Roman"/>
+                <w:i w:val="0"/>
+                <w:color w:val="auto"/>
+                <w:sz w:val="24"/>
+                <w:szCs w:val="24"/>
+              </w:rPr>
+              <w:t xml:space="preserve"> </w:t>
+            </w:r>
+            <w:proofErr w:type="gramStart"/>
+            <w:r>
+              <w:rPr>
+                <w:rFonts w:ascii="Times New Roman" w:hAnsi="Times New Roman" w:cs="Times New Roman"/>
+                <w:i w:val="0"/>
+                <w:color w:val="auto"/>
+                <w:sz w:val="24"/>
+                <w:szCs w:val="24"/>
+              </w:rPr>
+              <w:t>Doctor(</w:t>
+            </w:r>
+            <w:proofErr w:type="gramEnd"/>
+            <w:r>
+              <w:rPr>
+                <w:rFonts w:ascii="Times New Roman" w:hAnsi="Times New Roman" w:cs="Times New Roman"/>
+                <w:i w:val="0"/>
+                <w:color w:val="auto"/>
+                <w:sz w:val="24"/>
+                <w:szCs w:val="24"/>
+              </w:rPr>
+              <w:fldChar w:fldCharType="begin"/>
+            </w:r>
+            <w:r>
+              <w:rPr>
+                <w:rFonts w:ascii="Times New Roman" w:hAnsi="Times New Roman" w:cs="Times New Roman"/>
+                <w:i w:val="0"/>
+                <w:color w:val="auto"/>
+                <w:sz w:val="24"/>
+                <w:szCs w:val="24"/>
+              </w:rPr>
+              <w:instrText xml:space="preserve"> REF _Ref517436383 \h  \* MERGEFORMAT </w:instrText>
+            </w:r>
+            <w:r>
+              <w:rPr>
+                <w:rFonts w:ascii="Times New Roman" w:hAnsi="Times New Roman" w:cs="Times New Roman"/>
+                <w:i w:val="0"/>
+                <w:color w:val="auto"/>
+                <w:sz w:val="24"/>
+                <w:szCs w:val="24"/>
+              </w:rPr>
+            </w:r>
+            <w:r>
+              <w:rPr>
+                <w:rFonts w:ascii="Times New Roman" w:hAnsi="Times New Roman" w:cs="Times New Roman"/>
+                <w:i w:val="0"/>
+                <w:color w:val="auto"/>
+                <w:sz w:val="24"/>
+                <w:szCs w:val="24"/>
+              </w:rPr>
+              <w:fldChar w:fldCharType="separate"/>
+            </w:r>
+            <w:r>
+              <w:rPr>
+                <w:rFonts w:ascii="Times New Roman" w:hAnsi="Times New Roman" w:cs="Times New Roman"/>
+                <w:b/>
+                <w:i w:val="0"/>
+                <w:color w:val="auto"/>
+                <w:sz w:val="24"/>
+                <w:szCs w:val="24"/>
+              </w:rPr>
+              <w:t xml:space="preserve">Fig. </w:t>
+            </w:r>
+            <w:r>
+              <w:rPr>
+                <w:rFonts w:ascii="Times New Roman" w:hAnsi="Times New Roman" w:cs="Times New Roman"/>
+                <w:b/>
+                <w:i w:val="0"/>
+                <w:noProof/>
+                <w:color w:val="auto"/>
+                <w:sz w:val="24"/>
+                <w:szCs w:val="24"/>
+              </w:rPr>
+              <w:t>29</w:t>
+            </w:r>
+            <w:r>
+              <w:rPr>
+                <w:rFonts w:ascii="Times New Roman" w:hAnsi="Times New Roman" w:cs="Times New Roman"/>
+                <w:i w:val="0"/>
+                <w:color w:val="auto"/>
+                <w:sz w:val="24"/>
+                <w:szCs w:val="24"/>
+              </w:rPr>
+              <w:fldChar w:fldCharType="end"/>
+            </w:r>
+            <w:r>
+              <w:rPr>
+                <w:rFonts w:ascii="Times New Roman" w:hAnsi="Times New Roman" w:cs="Times New Roman"/>
+                <w:i w:val="0"/>
+                <w:color w:val="auto"/>
+                <w:sz w:val="24"/>
+                <w:szCs w:val="24"/>
+              </w:rPr>
+              <w:t>)</w:t>
+            </w:r>
+            <w:r>
+              <w:rPr>
+                <w:rFonts w:ascii="Times New Roman" w:hAnsi="Times New Roman" w:cs="Times New Roman"/>
+                <w:i w:val="0"/>
+                <w:color w:val="auto"/>
+                <w:sz w:val="24"/>
+                <w:szCs w:val="24"/>
+              </w:rPr>
+              <w:t xml:space="preserve"> vor fi necesare </w:t>
+            </w:r>
+            <w:r>
+              <w:rPr>
+                <w:rFonts w:ascii="Times New Roman" w:hAnsi="Times New Roman" w:cs="Times New Roman"/>
+                <w:i w:val="0"/>
+                <w:color w:val="auto"/>
+                <w:sz w:val="24"/>
+                <w:szCs w:val="24"/>
+              </w:rPr>
+              <w:t>2 seturi de date adiționale:</w:t>
+            </w:r>
+            <w:r>
+              <w:rPr>
+                <w:rFonts w:ascii="Times New Roman" w:hAnsi="Times New Roman" w:cs="Times New Roman"/>
+                <w:i w:val="0"/>
+                <w:color w:val="auto"/>
+                <w:sz w:val="24"/>
+                <w:szCs w:val="24"/>
+                <w:lang w:val="ro-RO"/>
+              </w:rPr>
+              <w:t xml:space="preserve"> Specializarea pe care o are doctorul și Adresa Cabinetului unde poate fi găsit acesta.</w:t>
+            </w:r>
+          </w:p>
+          <w:p>
+            <w:pPr>
+              <w:pStyle w:val="ListParagraph"/>
+              <w:numPr>
+                <w:ilvl w:val="0"/>
+                <w:numId w:val="22"/>
+              </w:numPr>
+              <w:rPr>
+                <w:lang w:val="ro-RO"/>
+              </w:rPr>
+            </w:pPr>
+            <w:r>
+              <w:rPr>
+                <w:rFonts w:ascii="Times New Roman" w:hAnsi="Times New Roman" w:cs="Times New Roman"/>
+                <w:sz w:val="24"/>
+                <w:szCs w:val="24"/>
+                <w:lang w:val="ro-RO"/>
+              </w:rPr>
+              <w:t>la fiecare înregistrează se introduce în baza de date rolul adițional tipului înregistrării</w:t>
+            </w:r>
+            <w:r>
+              <w:rPr>
+                <w:rFonts w:ascii="Times New Roman" w:hAnsi="Times New Roman" w:cs="Times New Roman"/>
+                <w:sz w:val="24"/>
+                <w:szCs w:val="24"/>
+                <w:lang w:val="ro-RO"/>
+              </w:rPr>
+              <w:t>. Dacă te-ai înregistrat ca și Pacient, atunci în baza de date vei avea rol de Pacient. Dac[ te-ai înregistrat ca și Doctor, atunci in baza de date vei avea  rol de Doctor</w:t>
+            </w:r>
+          </w:p>
+        </w:tc>
+        <w:tc>
+          <w:tcPr>
+            <w:tcW w:w="3865" w:type="dxa"/>
+          </w:tcPr>
+          <w:p>
+            <w:pPr>
+              <w:keepNext/>
+              <w:spacing w:line="360" w:lineRule="auto"/>
+              <w:jc w:val="center"/>
+            </w:pPr>
+            <w:r>
+              <w:rPr>
+                <w:rFonts w:ascii="Times New Roman" w:hAnsi="Times New Roman" w:cs="Times New Roman"/>
+                <w:noProof/>
+                <w:sz w:val="24"/>
+                <w:szCs w:val="24"/>
+              </w:rPr>
+              <w:drawing>
+                <wp:inline distT="0" distB="0" distL="0" distR="0" wp14:anchorId="4435879A" wp14:editId="7A756E84">
+                  <wp:extent cx="1971595" cy="2168237"/>
+                  <wp:effectExtent l="0" t="0" r="0" b="3810"/>
+                  <wp:docPr id="1536" name="Picture 1536"/>
+                  <wp:cNvGraphicFramePr>
+                    <a:graphicFrameLocks xmlns:a="http://schemas.openxmlformats.org/drawingml/2006/main" noChangeAspect="1"/>
+                  </wp:cNvGraphicFramePr>
+                  <a:graphic xmlns:a="http://schemas.openxmlformats.org/drawingml/2006/main">
+                    <a:graphicData uri="http://schemas.openxmlformats.org/drawingml/2006/picture">
+                      <pic:pic xmlns:pic="http://schemas.openxmlformats.org/drawingml/2006/picture">
+                        <pic:nvPicPr>
+                          <pic:cNvPr id="1536" name="Login_View.png"/>
+                          <pic:cNvPicPr/>
+                        </pic:nvPicPr>
+                        <pic:blipFill>
+                          <a:blip r:embed="rId39" cstate="print">
+                            <a:extLst>
+                              <a:ext uri="{28A0092B-C50C-407E-A947-70E740481C1C}">
+                                <a14:useLocalDpi xmlns:a14="http://schemas.microsoft.com/office/drawing/2010/main" val="0"/>
+                              </a:ext>
+                            </a:extLst>
+                          </a:blip>
+                          <a:stretch>
+                            <a:fillRect/>
+                          </a:stretch>
+                        </pic:blipFill>
+                        <pic:spPr>
+                          <a:xfrm>
+                            <a:off x="0" y="0"/>
+                            <a:ext cx="2020597" cy="2222126"/>
+                          </a:xfrm>
+                          <a:prstGeom prst="rect">
+                            <a:avLst/>
+                          </a:prstGeom>
+                        </pic:spPr>
+                      </pic:pic>
+                    </a:graphicData>
+                  </a:graphic>
+                </wp:inline>
+              </w:drawing>
+            </w:r>
+          </w:p>
+          <w:p>
+            <w:pPr>
+              <w:pStyle w:val="Caption"/>
+              <w:jc w:val="center"/>
+              <w:rPr>
+                <w:rFonts w:ascii="Times New Roman" w:hAnsi="Times New Roman" w:cs="Times New Roman"/>
+                <w:i w:val="0"/>
+                <w:sz w:val="20"/>
+                <w:szCs w:val="20"/>
+              </w:rPr>
+            </w:pPr>
+            <w:r>
+              <w:rPr>
+                <w:rFonts w:ascii="Times New Roman" w:hAnsi="Times New Roman" w:cs="Times New Roman"/>
+                <w:b/>
+                <w:i w:val="0"/>
+                <w:sz w:val="20"/>
+                <w:szCs w:val="20"/>
+              </w:rPr>
+              <w:t xml:space="preserve">Fig. </w:t>
+            </w:r>
+            <w:r>
+              <w:rPr>
+                <w:rFonts w:ascii="Times New Roman" w:hAnsi="Times New Roman" w:cs="Times New Roman"/>
+                <w:b/>
+                <w:i w:val="0"/>
+                <w:sz w:val="20"/>
+                <w:szCs w:val="20"/>
+              </w:rPr>
+              <w:fldChar w:fldCharType="begin"/>
+            </w:r>
+            <w:r>
+              <w:rPr>
+                <w:rFonts w:ascii="Times New Roman" w:hAnsi="Times New Roman" w:cs="Times New Roman"/>
+                <w:b/>
+                <w:i w:val="0"/>
+                <w:sz w:val="20"/>
+                <w:szCs w:val="20"/>
+              </w:rPr>
+              <w:instrText xml:space="preserve"> SEQ Fig. \* ARABIC </w:instrText>
+            </w:r>
+            <w:r>
+              <w:rPr>
+                <w:rFonts w:ascii="Times New Roman" w:hAnsi="Times New Roman" w:cs="Times New Roman"/>
+                <w:b/>
+                <w:i w:val="0"/>
+                <w:sz w:val="20"/>
+                <w:szCs w:val="20"/>
+              </w:rPr>
+              <w:fldChar w:fldCharType="separate"/>
+            </w:r>
+            <w:r>
+              <w:rPr>
+                <w:rFonts w:ascii="Times New Roman" w:hAnsi="Times New Roman" w:cs="Times New Roman"/>
+                <w:b/>
+                <w:i w:val="0"/>
+                <w:noProof/>
+                <w:sz w:val="20"/>
+                <w:szCs w:val="20"/>
+              </w:rPr>
+              <w:t>30</w:t>
+            </w:r>
+            <w:r>
+              <w:rPr>
+                <w:rFonts w:ascii="Times New Roman" w:hAnsi="Times New Roman" w:cs="Times New Roman"/>
+                <w:b/>
+                <w:i w:val="0"/>
+                <w:sz w:val="20"/>
+                <w:szCs w:val="20"/>
+              </w:rPr>
+              <w:fldChar w:fldCharType="end"/>
+            </w:r>
+            <w:r>
+              <w:rPr>
+                <w:rFonts w:ascii="Times New Roman" w:hAnsi="Times New Roman" w:cs="Times New Roman"/>
+                <w:i w:val="0"/>
+                <w:sz w:val="20"/>
+                <w:szCs w:val="20"/>
+              </w:rPr>
+              <w:t xml:space="preserve"> Login</w:t>
+            </w:r>
+          </w:p>
+          <w:p>
+            <w:pPr>
+              <w:spacing w:line="360" w:lineRule="auto"/>
+              <w:rPr>
+                <w:rFonts w:ascii="Times New Roman" w:hAnsi="Times New Roman" w:cs="Times New Roman"/>
+                <w:sz w:val="24"/>
+                <w:szCs w:val="24"/>
+              </w:rPr>
+            </w:pPr>
+          </w:p>
+        </w:tc>
+      </w:tr>
+    </w:tbl>
+    <w:p>
+      <w:pPr>
+        <w:spacing w:line="360" w:lineRule="auto"/>
+        <w:rPr>
+          <w:rFonts w:ascii="Times New Roman" w:hAnsi="Times New Roman" w:cs="Times New Roman"/>
+          <w:sz w:val="24"/>
+          <w:szCs w:val="24"/>
+        </w:rPr>
+      </w:pPr>
+    </w:p>
+    <w:p>
+      <w:pPr>
+        <w:spacing w:line="360" w:lineRule="auto"/>
+        <w:rPr>
+          <w:rFonts w:ascii="Times New Roman" w:hAnsi="Times New Roman" w:cs="Times New Roman"/>
+          <w:sz w:val="24"/>
+          <w:szCs w:val="24"/>
+        </w:rPr>
+      </w:pPr>
+      <w:r>
+        <w:rPr>
+          <w:rFonts w:ascii="Times New Roman" w:hAnsi="Times New Roman" w:cs="Times New Roman"/>
+          <w:sz w:val="24"/>
+          <w:szCs w:val="24"/>
+        </w:rPr>
+        <w:lastRenderedPageBreak/>
+        <w:t xml:space="preserve">Odată logat, </w:t>
+      </w:r>
+    </w:p>
+    <w:p>
+      <w:pPr>
+        <w:keepNext/>
+        <w:spacing w:line="360" w:lineRule="auto"/>
+      </w:pPr>
+    </w:p>
+    <w:p>
+      <w:pPr>
+        <w:rPr>
+          <w:lang w:val="ro-RO"/>
+        </w:rPr>
+      </w:pPr>
+    </w:p>
+    <w:p>
+      <w:pPr>
+        <w:spacing w:line="360" w:lineRule="auto"/>
+        <w:jc w:val="both"/>
+        <w:rPr>
+          <w:rFonts w:ascii="Times New Roman" w:hAnsi="Times New Roman" w:cs="Times New Roman"/>
+          <w:sz w:val="24"/>
+          <w:szCs w:val="24"/>
           <w:lang w:val="ro-RO"/>
         </w:rPr>
       </w:pPr>
@@ -18698,6 +20815,9 @@
       </w:pPr>
       <w:r>
         <w:rPr>
+          <w:rFonts w:ascii="Times New Roman" w:hAnsi="Times New Roman" w:cs="Times New Roman"/>
+          <w:sz w:val="24"/>
+          <w:szCs w:val="24"/>
           <w:lang w:val="ro-RO"/>
         </w:rPr>
         <w:t>(Viitor)</w:t>
@@ -18730,16 +20850,7 @@
           <w:szCs w:val="24"/>
           <w:lang w:val="ro-RO"/>
         </w:rPr>
-        <w:t>/*</w:t>
-      </w:r>
-      <w:r>
-        <w:rPr>
-          <w:rFonts w:ascii="Times New Roman" w:hAnsi="Times New Roman" w:cs="Times New Roman"/>
-          <w:sz w:val="24"/>
-          <w:szCs w:val="24"/>
-          <w:lang w:val="ro-RO"/>
-        </w:rPr>
-        <w:t xml:space="preserve">  Aplicația va permite clienților să se logheze pe baza adresei de e-mail și a unei parole. </w:t>
+        <w:t xml:space="preserve">/*  Aplicația va permite clienților să se logheze pe baza adresei de e-mail și a unei parole. </w:t>
       </w:r>
     </w:p>
     <w:p>
@@ -18769,34 +20880,18 @@
         <w:jc w:val="both"/>
         <w:rPr>
           <w:rFonts w:ascii="Times New Roman" w:hAnsi="Times New Roman" w:cs="Times New Roman"/>
-        </w:rPr>
-      </w:pPr>
-      <w:r>
-        <w:rPr>
-          <w:rFonts w:ascii="Times New Roman" w:hAnsi="Times New Roman" w:cs="Times New Roman"/>
-          <w:sz w:val="24"/>
-          <w:szCs w:val="24"/>
-          <w:lang w:val="ro-RO"/>
-        </w:rPr>
-        <w:t xml:space="preserve">  Ca și Pacient, poți</w:t>
-      </w:r>
-      <w:r>
-        <w:rPr>
-          <w:rFonts w:ascii="Times New Roman" w:hAnsi="Times New Roman" w:cs="Times New Roman"/>
-          <w:sz w:val="24"/>
-          <w:szCs w:val="24"/>
-          <w:lang w:val="ro-RO"/>
-        </w:rPr>
-        <w:t xml:space="preserve"> </w:t>
-      </w:r>
-      <w:r>
-        <w:rPr>
-          <w:rFonts w:ascii="Times New Roman" w:hAnsi="Times New Roman" w:cs="Times New Roman"/>
-          <w:sz w:val="24"/>
-          <w:szCs w:val="24"/>
-          <w:lang w:val="ro-RO"/>
-        </w:rPr>
-        <w:t>(în mare parte)</w:t>
+          <w:sz w:val="24"/>
+          <w:szCs w:val="24"/>
+        </w:rPr>
+      </w:pPr>
+      <w:r>
+        <w:rPr>
+          <w:rFonts w:ascii="Times New Roman" w:hAnsi="Times New Roman" w:cs="Times New Roman"/>
+          <w:sz w:val="24"/>
+          <w:szCs w:val="24"/>
+          <w:lang w:val="ro-RO"/>
+        </w:rPr>
+        <w:t xml:space="preserve">  Ca și Pacient, poți (în mare parte)</w:t>
       </w:r>
       <w:r>
         <w:rPr>
@@ -18813,25 +20908,7 @@
           <w:szCs w:val="24"/>
           <w:lang w:val="ro-RO"/>
         </w:rPr>
-        <w:t xml:space="preserve"> să vezi informațiile despre profilul unui doctor(pentru a afla informații utile) sau al altor pacienți, să accesezi informațiile și fișierele consultațiil</w:t>
-      </w:r>
-      <w:r>
-        <w:rPr>
-          <w:rFonts w:ascii="Times New Roman" w:hAnsi="Times New Roman" w:cs="Times New Roman"/>
-          <w:sz w:val="24"/>
-          <w:szCs w:val="24"/>
-          <w:lang w:val="ro-RO"/>
-        </w:rPr>
-        <w:t>or</w:t>
-      </w:r>
-      <w:r>
-        <w:rPr>
-          <w:rFonts w:ascii="Times New Roman" w:hAnsi="Times New Roman" w:cs="Times New Roman"/>
-          <w:sz w:val="24"/>
-          <w:szCs w:val="24"/>
-          <w:lang w:val="ro-RO"/>
-        </w:rPr>
-        <w:t xml:space="preserve"> tale, și să pui întrebări sau să răspunzi(de exemplu sa lași un review la o intrebare despre un anumit doctor), lucru care se va întampla în secțiunea de Asistență (pe site se va nume „Assistance”)</w:t>
+        <w:t xml:space="preserve"> să vezi informațiile despre profilul unui doctor(pentru a afla informații utile) sau al altor pacienți, să accesezi informațiile și fișierele consultațiilor tale, și să pui întrebări sau să răspunzi(de exemplu sa lași un review la o intrebare despre un anumit doctor), lucru care se va întampla în secțiunea de Asistență (pe site se va nume „Assistance”)</w:t>
       </w:r>
       <w:r>
         <w:rPr>
@@ -18969,15 +21046,7 @@
           <w:sz w:val="24"/>
           <w:szCs w:val="24"/>
         </w:rPr>
-        <w:t>).</w:t>
-      </w:r>
-      <w:r>
-        <w:rPr>
-          <w:rFonts w:ascii="Times New Roman" w:hAnsi="Times New Roman" w:cs="Times New Roman"/>
-          <w:sz w:val="24"/>
-          <w:szCs w:val="24"/>
-        </w:rPr>
-        <w:t xml:space="preserve"> Acestei clase de utilizatori le va fi destul de u</w:t>
+        <w:t>). Acestei clase de utilizatori le va fi destul de u</w:t>
       </w:r>
       <w:r>
         <w:rPr>
@@ -19021,12 +21090,12 @@
           <w:numId w:val="6"/>
         </w:numPr>
       </w:pPr>
-      <w:bookmarkStart w:id="33" w:name="_Toc517308565"/>
+      <w:bookmarkStart w:id="37" w:name="_Toc517308565"/>
       <w:r>
         <w:lastRenderedPageBreak/>
         <w:t>Concluzii</w:t>
       </w:r>
-      <w:bookmarkEnd w:id="33"/>
+      <w:bookmarkEnd w:id="37"/>
     </w:p>
     <w:p>
       <w:pPr>
@@ -19159,7 +21228,7 @@
           <w:lang w:val="ro-RO"/>
         </w:rPr>
       </w:pPr>
-      <w:bookmarkStart w:id="34" w:name="_Toc517308566"/>
+      <w:bookmarkStart w:id="38" w:name="_Toc517308566"/>
       <w:r>
         <w:lastRenderedPageBreak/>
         <w:t>Bi</w:t>
@@ -19170,7 +21239,7 @@
       <w:r>
         <w:t>ografie</w:t>
       </w:r>
-      <w:bookmarkEnd w:id="34"/>
+      <w:bookmarkEnd w:id="38"/>
     </w:p>
     <w:p>
       <w:pPr>
@@ -19370,7 +21439,7 @@
           <w:lang w:val="ro-RO"/>
         </w:rPr>
       </w:pPr>
-      <w:hyperlink r:id="rId33" w:history="1">
+      <w:hyperlink r:id="rId40" w:history="1">
         <w:r>
           <w:rPr>
             <w:rStyle w:val="Hyperlink"/>
@@ -19393,7 +21462,7 @@
           <w:lang w:val="ro-RO"/>
         </w:rPr>
       </w:pPr>
-      <w:hyperlink r:id="rId34" w:history="1">
+      <w:hyperlink r:id="rId41" w:history="1">
         <w:r>
           <w:rPr>
             <w:rStyle w:val="Hyperlink"/>
@@ -19436,7 +21505,7 @@
           <w:lang w:val="ro-RO"/>
         </w:rPr>
       </w:pPr>
-      <w:hyperlink r:id="rId35" w:history="1">
+      <w:hyperlink r:id="rId42" w:history="1">
         <w:r>
           <w:rPr>
             <w:rStyle w:val="Hyperlink"/>
@@ -19459,7 +21528,7 @@
           <w:lang w:val="ro-RO"/>
         </w:rPr>
       </w:pPr>
-      <w:hyperlink r:id="rId36" w:history="1">
+      <w:hyperlink r:id="rId43" w:history="1">
         <w:r>
           <w:rPr>
             <w:rStyle w:val="Hyperlink"/>
@@ -19483,7 +21552,7 @@
           <w:lang w:val="ro-RO"/>
         </w:rPr>
       </w:pPr>
-      <w:hyperlink r:id="rId37" w:history="1">
+      <w:hyperlink r:id="rId44" w:history="1">
         <w:r>
           <w:rPr>
             <w:rStyle w:val="Hyperlink"/>
@@ -19507,7 +21576,7 @@
           <w:lang w:val="ro-RO"/>
         </w:rPr>
       </w:pPr>
-      <w:hyperlink r:id="rId38" w:history="1">
+      <w:hyperlink r:id="rId45" w:history="1">
         <w:r>
           <w:rPr>
             <w:rStyle w:val="Hyperlink"/>
@@ -19530,7 +21599,7 @@
           <w:lang w:val="ro-RO"/>
         </w:rPr>
       </w:pPr>
-      <w:hyperlink r:id="rId39" w:history="1">
+      <w:hyperlink r:id="rId46" w:history="1">
         <w:r>
           <w:rPr>
             <w:rStyle w:val="Hyperlink"/>
@@ -19562,7 +21631,7 @@
           <w:lang w:val="ro-RO"/>
         </w:rPr>
       </w:pPr>
-      <w:hyperlink r:id="rId40" w:history="1">
+      <w:hyperlink r:id="rId47" w:history="1">
         <w:r>
           <w:rPr>
             <w:rStyle w:val="Hyperlink"/>
@@ -19593,7 +21662,7 @@
           <w:szCs w:val="36"/>
         </w:rPr>
       </w:pPr>
-      <w:hyperlink r:id="rId41" w:history="1">
+      <w:hyperlink r:id="rId48" w:history="1">
         <w:r>
           <w:rPr>
             <w:rStyle w:val="Hyperlink"/>
@@ -19642,7 +21711,7 @@
           <w:szCs w:val="36"/>
         </w:rPr>
       </w:pPr>
-      <w:hyperlink r:id="rId42" w:history="1">
+      <w:hyperlink r:id="rId49" w:history="1">
         <w:r>
           <w:rPr>
             <w:rStyle w:val="Hyperlink"/>
@@ -19671,7 +21740,7 @@
           <w:szCs w:val="36"/>
         </w:rPr>
       </w:pPr>
-      <w:hyperlink r:id="rId43" w:history="1">
+      <w:hyperlink r:id="rId50" w:history="1">
         <w:r>
           <w:rPr>
             <w:rStyle w:val="Hyperlink"/>
@@ -19700,7 +21769,7 @@
           <w:szCs w:val="36"/>
         </w:rPr>
       </w:pPr>
-      <w:hyperlink r:id="rId44" w:history="1">
+      <w:hyperlink r:id="rId51" w:history="1">
         <w:r>
           <w:rPr>
             <w:rStyle w:val="Hyperlink"/>
@@ -19729,7 +21798,7 @@
           <w:szCs w:val="36"/>
         </w:rPr>
       </w:pPr>
-      <w:hyperlink r:id="rId45" w:history="1">
+      <w:hyperlink r:id="rId52" w:history="1">
         <w:r>
           <w:rPr>
             <w:rStyle w:val="Hyperlink"/>
@@ -19759,7 +21828,7 @@
           <w:szCs w:val="36"/>
         </w:rPr>
       </w:pPr>
-      <w:hyperlink r:id="rId46" w:history="1">
+      <w:hyperlink r:id="rId53" w:history="1">
         <w:r>
           <w:rPr>
             <w:rStyle w:val="Hyperlink"/>
@@ -19794,7 +21863,7 @@
           <w:szCs w:val="36"/>
         </w:rPr>
       </w:pPr>
-      <w:bookmarkStart w:id="35" w:name="_Toc517308567"/>
+      <w:bookmarkStart w:id="39" w:name="_Toc517308567"/>
       <w:r>
         <w:rPr>
           <w:rFonts w:cs="Times New Roman"/>
@@ -19803,7 +21872,7 @@
         <w:lastRenderedPageBreak/>
         <w:t>Tehnologii Folosite</w:t>
       </w:r>
-      <w:bookmarkEnd w:id="35"/>
+      <w:bookmarkEnd w:id="39"/>
     </w:p>
     <w:p>
       <w:pPr>
@@ -19826,20 +21895,20 @@
           <w:szCs w:val="26"/>
         </w:rPr>
       </w:pPr>
-      <w:bookmarkStart w:id="36" w:name="_Toc516962556"/>
-      <w:bookmarkStart w:id="37" w:name="_Toc516962788"/>
-      <w:bookmarkStart w:id="38" w:name="_Toc516963054"/>
-      <w:bookmarkStart w:id="39" w:name="_Toc516964256"/>
-      <w:bookmarkStart w:id="40" w:name="_Toc517170824"/>
-      <w:bookmarkStart w:id="41" w:name="_Toc517257914"/>
-      <w:bookmarkStart w:id="42" w:name="_Toc517308568"/>
-      <w:bookmarkEnd w:id="36"/>
-      <w:bookmarkEnd w:id="37"/>
-      <w:bookmarkEnd w:id="38"/>
-      <w:bookmarkEnd w:id="39"/>
+      <w:bookmarkStart w:id="40" w:name="_Toc516962556"/>
+      <w:bookmarkStart w:id="41" w:name="_Toc516962788"/>
+      <w:bookmarkStart w:id="42" w:name="_Toc516963054"/>
+      <w:bookmarkStart w:id="43" w:name="_Toc516964256"/>
+      <w:bookmarkStart w:id="44" w:name="_Toc517170824"/>
+      <w:bookmarkStart w:id="45" w:name="_Toc517257914"/>
+      <w:bookmarkStart w:id="46" w:name="_Toc517308568"/>
       <w:bookmarkEnd w:id="40"/>
       <w:bookmarkEnd w:id="41"/>
       <w:bookmarkEnd w:id="42"/>
+      <w:bookmarkEnd w:id="43"/>
+      <w:bookmarkEnd w:id="44"/>
+      <w:bookmarkEnd w:id="45"/>
+      <w:bookmarkEnd w:id="46"/>
     </w:p>
     <w:p>
       <w:pPr>
@@ -19849,7 +21918,7 @@
           <w:numId w:val="6"/>
         </w:numPr>
       </w:pPr>
-      <w:bookmarkStart w:id="43" w:name="_Toc517308569"/>
+      <w:bookmarkStart w:id="47" w:name="_Toc517308569"/>
       <w:r>
         <w:t>C# (.Net, MVC,</w:t>
       </w:r>
@@ -19871,7 +21940,7 @@
       <w:r>
         <w:t>)</w:t>
       </w:r>
-      <w:bookmarkEnd w:id="43"/>
+      <w:bookmarkEnd w:id="47"/>
     </w:p>
     <w:p>
       <w:pPr>
@@ -19916,7 +21985,7 @@
           <w:numId w:val="6"/>
         </w:numPr>
       </w:pPr>
-      <w:bookmarkStart w:id="44" w:name="_Toc517308570"/>
+      <w:bookmarkStart w:id="48" w:name="_Toc517308570"/>
       <w:r>
         <w:t>SQL (SQL Se</w:t>
       </w:r>
@@ -19926,7 +21995,7 @@
       <w:r>
         <w:t xml:space="preserve"> Express)</w:t>
       </w:r>
-      <w:bookmarkEnd w:id="44"/>
+      <w:bookmarkEnd w:id="48"/>
     </w:p>
     <w:p>
       <w:r>
@@ -19944,14 +22013,14 @@
           <w:rFonts w:cs="Times New Roman"/>
         </w:rPr>
       </w:pPr>
-      <w:bookmarkStart w:id="45" w:name="_Toc517308571"/>
+      <w:bookmarkStart w:id="49" w:name="_Toc517308571"/>
       <w:r>
         <w:rPr>
           <w:rFonts w:cs="Times New Roman"/>
         </w:rPr>
         <w:t>Source Controlling -&gt; GitHub (GitKraker)</w:t>
       </w:r>
-      <w:bookmarkEnd w:id="45"/>
+      <w:bookmarkEnd w:id="49"/>
     </w:p>
     <w:p>
       <w:r>
@@ -19969,14 +22038,14 @@
           <w:rFonts w:cs="Times New Roman"/>
         </w:rPr>
       </w:pPr>
-      <w:bookmarkStart w:id="46" w:name="_Toc517308572"/>
+      <w:bookmarkStart w:id="50" w:name="_Toc517308572"/>
       <w:r>
         <w:rPr>
           <w:rFonts w:cs="Times New Roman"/>
         </w:rPr>
         <w:t>Bootstrap</w:t>
       </w:r>
-      <w:bookmarkEnd w:id="46"/>
+      <w:bookmarkEnd w:id="50"/>
     </w:p>
     <w:p>
       <w:r>
@@ -20003,14 +22072,14 @@
           <w:rFonts w:cs="Times New Roman"/>
         </w:rPr>
       </w:pPr>
-      <w:bookmarkStart w:id="47" w:name="_Toc517308573"/>
+      <w:bookmarkStart w:id="51" w:name="_Toc517308573"/>
       <w:r>
         <w:rPr>
           <w:rFonts w:cs="Times New Roman"/>
         </w:rPr>
         <w:t>HTML, CSS &amp; JavaScript</w:t>
       </w:r>
-      <w:bookmarkEnd w:id="47"/>
+      <w:bookmarkEnd w:id="51"/>
     </w:p>
     <w:p>
       <w:r>
@@ -20028,14 +22097,14 @@
           <w:rFonts w:cs="Times New Roman"/>
         </w:rPr>
       </w:pPr>
-      <w:bookmarkStart w:id="48" w:name="_Toc517308574"/>
+      <w:bookmarkStart w:id="52" w:name="_Toc517308574"/>
       <w:r>
         <w:rPr>
           <w:rFonts w:cs="Times New Roman"/>
         </w:rPr>
         <w:t>Adobe Illustrator</w:t>
       </w:r>
-      <w:bookmarkEnd w:id="48"/>
+      <w:bookmarkEnd w:id="52"/>
     </w:p>
     <w:p>
       <w:r>
@@ -20562,16 +22631,16 @@
     </w:lvl>
   </w:abstractNum>
   <w:abstractNum w:abstractNumId="3" w15:restartNumberingAfterBreak="0">
-    <w:nsid w:val="17850699"/>
+    <w:nsid w:val="16334AF0"/>
     <w:multiLevelType w:val="hybridMultilevel"/>
-    <w:tmpl w:val="9864D394"/>
-    <w:lvl w:ilvl="0" w:tplc="04090001">
+    <w:tmpl w:val="8236C440"/>
+    <w:lvl w:ilvl="0" w:tplc="13BC9A9A">
       <w:start w:val="1"/>
       <w:numFmt w:val="bullet"/>
       <w:lvlText w:val=""/>
       <w:lvlJc w:val="left"/>
       <w:pPr>
-        <w:ind w:left="720" w:hanging="360"/>
+        <w:ind w:left="216" w:firstLine="0"/>
       </w:pPr>
       <w:rPr>
         <w:rFonts w:ascii="Symbol" w:hAnsi="Symbol" w:hint="default"/>
@@ -20583,7 +22652,7 @@
       <w:lvlText w:val="o"/>
       <w:lvlJc w:val="left"/>
       <w:pPr>
-        <w:ind w:left="1440" w:hanging="360"/>
+        <w:ind w:left="1505" w:hanging="360"/>
       </w:pPr>
       <w:rPr>
         <w:rFonts w:ascii="Courier New" w:hAnsi="Courier New" w:cs="Courier New" w:hint="default"/>
@@ -20595,7 +22664,7 @@
       <w:lvlText w:val=""/>
       <w:lvlJc w:val="left"/>
       <w:pPr>
-        <w:ind w:left="2160" w:hanging="360"/>
+        <w:ind w:left="2225" w:hanging="360"/>
       </w:pPr>
       <w:rPr>
         <w:rFonts w:ascii="Wingdings" w:hAnsi="Wingdings" w:hint="default"/>
@@ -20607,7 +22676,7 @@
       <w:lvlText w:val=""/>
       <w:lvlJc w:val="left"/>
       <w:pPr>
-        <w:ind w:left="2880" w:hanging="360"/>
+        <w:ind w:left="2945" w:hanging="360"/>
       </w:pPr>
       <w:rPr>
         <w:rFonts w:ascii="Symbol" w:hAnsi="Symbol" w:hint="default"/>
@@ -20619,7 +22688,7 @@
       <w:lvlText w:val="o"/>
       <w:lvlJc w:val="left"/>
       <w:pPr>
-        <w:ind w:left="3600" w:hanging="360"/>
+        <w:ind w:left="3665" w:hanging="360"/>
       </w:pPr>
       <w:rPr>
         <w:rFonts w:ascii="Courier New" w:hAnsi="Courier New" w:cs="Courier New" w:hint="default"/>
@@ -20631,7 +22700,7 @@
       <w:lvlText w:val=""/>
       <w:lvlJc w:val="left"/>
       <w:pPr>
-        <w:ind w:left="4320" w:hanging="360"/>
+        <w:ind w:left="4385" w:hanging="360"/>
       </w:pPr>
       <w:rPr>
         <w:rFonts w:ascii="Wingdings" w:hAnsi="Wingdings" w:hint="default"/>
@@ -20643,7 +22712,7 @@
       <w:lvlText w:val=""/>
       <w:lvlJc w:val="left"/>
       <w:pPr>
-        <w:ind w:left="5040" w:hanging="360"/>
+        <w:ind w:left="5105" w:hanging="360"/>
       </w:pPr>
       <w:rPr>
         <w:rFonts w:ascii="Symbol" w:hAnsi="Symbol" w:hint="default"/>
@@ -20655,7 +22724,7 @@
       <w:lvlText w:val="o"/>
       <w:lvlJc w:val="left"/>
       <w:pPr>
-        <w:ind w:left="5760" w:hanging="360"/>
+        <w:ind w:left="5825" w:hanging="360"/>
       </w:pPr>
       <w:rPr>
         <w:rFonts w:ascii="Courier New" w:hAnsi="Courier New" w:cs="Courier New" w:hint="default"/>
@@ -20667,7 +22736,7 @@
       <w:lvlText w:val=""/>
       <w:lvlJc w:val="left"/>
       <w:pPr>
-        <w:ind w:left="6480" w:hanging="360"/>
+        <w:ind w:left="6545" w:hanging="360"/>
       </w:pPr>
       <w:rPr>
         <w:rFonts w:ascii="Wingdings" w:hAnsi="Wingdings" w:hint="default"/>
@@ -20675,9 +22744,9 @@
     </w:lvl>
   </w:abstractNum>
   <w:abstractNum w:abstractNumId="4" w15:restartNumberingAfterBreak="0">
-    <w:nsid w:val="1A184744"/>
+    <w:nsid w:val="17850699"/>
     <w:multiLevelType w:val="hybridMultilevel"/>
-    <w:tmpl w:val="A2FC41C2"/>
+    <w:tmpl w:val="9864D394"/>
     <w:lvl w:ilvl="0" w:tplc="04090001">
       <w:start w:val="1"/>
       <w:numFmt w:val="bullet"/>
@@ -20788,6 +22857,119 @@
     </w:lvl>
   </w:abstractNum>
   <w:abstractNum w:abstractNumId="5" w15:restartNumberingAfterBreak="0">
+    <w:nsid w:val="1A184744"/>
+    <w:multiLevelType w:val="hybridMultilevel"/>
+    <w:tmpl w:val="621425BA"/>
+    <w:lvl w:ilvl="0" w:tplc="04090001">
+      <w:start w:val="1"/>
+      <w:numFmt w:val="bullet"/>
+      <w:lvlText w:val=""/>
+      <w:lvlJc w:val="left"/>
+      <w:pPr>
+        <w:ind w:left="720" w:hanging="360"/>
+      </w:pPr>
+      <w:rPr>
+        <w:rFonts w:ascii="Symbol" w:hAnsi="Symbol" w:hint="default"/>
+      </w:rPr>
+    </w:lvl>
+    <w:lvl w:ilvl="1" w:tplc="04090003" w:tentative="1">
+      <w:start w:val="1"/>
+      <w:numFmt w:val="bullet"/>
+      <w:lvlText w:val="o"/>
+      <w:lvlJc w:val="left"/>
+      <w:pPr>
+        <w:ind w:left="1440" w:hanging="360"/>
+      </w:pPr>
+      <w:rPr>
+        <w:rFonts w:ascii="Courier New" w:hAnsi="Courier New" w:cs="Courier New" w:hint="default"/>
+      </w:rPr>
+    </w:lvl>
+    <w:lvl w:ilvl="2" w:tplc="04090005" w:tentative="1">
+      <w:start w:val="1"/>
+      <w:numFmt w:val="bullet"/>
+      <w:lvlText w:val=""/>
+      <w:lvlJc w:val="left"/>
+      <w:pPr>
+        <w:ind w:left="2160" w:hanging="360"/>
+      </w:pPr>
+      <w:rPr>
+        <w:rFonts w:ascii="Wingdings" w:hAnsi="Wingdings" w:hint="default"/>
+      </w:rPr>
+    </w:lvl>
+    <w:lvl w:ilvl="3" w:tplc="04090001" w:tentative="1">
+      <w:start w:val="1"/>
+      <w:numFmt w:val="bullet"/>
+      <w:lvlText w:val=""/>
+      <w:lvlJc w:val="left"/>
+      <w:pPr>
+        <w:ind w:left="2880" w:hanging="360"/>
+      </w:pPr>
+      <w:rPr>
+        <w:rFonts w:ascii="Symbol" w:hAnsi="Symbol" w:hint="default"/>
+      </w:rPr>
+    </w:lvl>
+    <w:lvl w:ilvl="4" w:tplc="04090003" w:tentative="1">
+      <w:start w:val="1"/>
+      <w:numFmt w:val="bullet"/>
+      <w:lvlText w:val="o"/>
+      <w:lvlJc w:val="left"/>
+      <w:pPr>
+        <w:ind w:left="3600" w:hanging="360"/>
+      </w:pPr>
+      <w:rPr>
+        <w:rFonts w:ascii="Courier New" w:hAnsi="Courier New" w:cs="Courier New" w:hint="default"/>
+      </w:rPr>
+    </w:lvl>
+    <w:lvl w:ilvl="5" w:tplc="04090005" w:tentative="1">
+      <w:start w:val="1"/>
+      <w:numFmt w:val="bullet"/>
+      <w:lvlText w:val=""/>
+      <w:lvlJc w:val="left"/>
+      <w:pPr>
+        <w:ind w:left="4320" w:hanging="360"/>
+      </w:pPr>
+      <w:rPr>
+        <w:rFonts w:ascii="Wingdings" w:hAnsi="Wingdings" w:hint="default"/>
+      </w:rPr>
+    </w:lvl>
+    <w:lvl w:ilvl="6" w:tplc="04090001" w:tentative="1">
+      <w:start w:val="1"/>
+      <w:numFmt w:val="bullet"/>
+      <w:lvlText w:val=""/>
+      <w:lvlJc w:val="left"/>
+      <w:pPr>
+        <w:ind w:left="5040" w:hanging="360"/>
+      </w:pPr>
+      <w:rPr>
+        <w:rFonts w:ascii="Symbol" w:hAnsi="Symbol" w:hint="default"/>
+      </w:rPr>
+    </w:lvl>
+    <w:lvl w:ilvl="7" w:tplc="04090003" w:tentative="1">
+      <w:start w:val="1"/>
+      <w:numFmt w:val="bullet"/>
+      <w:lvlText w:val="o"/>
+      <w:lvlJc w:val="left"/>
+      <w:pPr>
+        <w:ind w:left="5760" w:hanging="360"/>
+      </w:pPr>
+      <w:rPr>
+        <w:rFonts w:ascii="Courier New" w:hAnsi="Courier New" w:cs="Courier New" w:hint="default"/>
+      </w:rPr>
+    </w:lvl>
+    <w:lvl w:ilvl="8" w:tplc="04090005" w:tentative="1">
+      <w:start w:val="1"/>
+      <w:numFmt w:val="bullet"/>
+      <w:lvlText w:val=""/>
+      <w:lvlJc w:val="left"/>
+      <w:pPr>
+        <w:ind w:left="6480" w:hanging="360"/>
+      </w:pPr>
+      <w:rPr>
+        <w:rFonts w:ascii="Wingdings" w:hAnsi="Wingdings" w:hint="default"/>
+      </w:rPr>
+    </w:lvl>
+  </w:abstractNum>
+  <w:abstractNum w:abstractNumId="6" w15:restartNumberingAfterBreak="0">
     <w:nsid w:val="1CE23604"/>
     <w:multiLevelType w:val="multilevel"/>
     <w:tmpl w:val="0409001F"/>
@@ -20921,7 +23103,120 @@
       </w:pPr>
     </w:lvl>
   </w:abstractNum>
-  <w:abstractNum w:abstractNumId="6" w15:restartNumberingAfterBreak="0">
+  <w:abstractNum w:abstractNumId="7" w15:restartNumberingAfterBreak="0">
+    <w:nsid w:val="22DE443D"/>
+    <w:multiLevelType w:val="hybridMultilevel"/>
+    <w:tmpl w:val="167E6620"/>
+    <w:lvl w:ilvl="0" w:tplc="04090001">
+      <w:start w:val="1"/>
+      <w:numFmt w:val="bullet"/>
+      <w:lvlText w:val=""/>
+      <w:lvlJc w:val="left"/>
+      <w:pPr>
+        <w:ind w:left="720" w:hanging="360"/>
+      </w:pPr>
+      <w:rPr>
+        <w:rFonts w:ascii="Symbol" w:hAnsi="Symbol" w:hint="default"/>
+      </w:rPr>
+    </w:lvl>
+    <w:lvl w:ilvl="1" w:tplc="04090003" w:tentative="1">
+      <w:start w:val="1"/>
+      <w:numFmt w:val="bullet"/>
+      <w:lvlText w:val="o"/>
+      <w:lvlJc w:val="left"/>
+      <w:pPr>
+        <w:ind w:left="1440" w:hanging="360"/>
+      </w:pPr>
+      <w:rPr>
+        <w:rFonts w:ascii="Courier New" w:hAnsi="Courier New" w:cs="Courier New" w:hint="default"/>
+      </w:rPr>
+    </w:lvl>
+    <w:lvl w:ilvl="2" w:tplc="04090005" w:tentative="1">
+      <w:start w:val="1"/>
+      <w:numFmt w:val="bullet"/>
+      <w:lvlText w:val=""/>
+      <w:lvlJc w:val="left"/>
+      <w:pPr>
+        <w:ind w:left="2160" w:hanging="360"/>
+      </w:pPr>
+      <w:rPr>
+        <w:rFonts w:ascii="Wingdings" w:hAnsi="Wingdings" w:hint="default"/>
+      </w:rPr>
+    </w:lvl>
+    <w:lvl w:ilvl="3" w:tplc="04090001" w:tentative="1">
+      <w:start w:val="1"/>
+      <w:numFmt w:val="bullet"/>
+      <w:lvlText w:val=""/>
+      <w:lvlJc w:val="left"/>
+      <w:pPr>
+        <w:ind w:left="2880" w:hanging="360"/>
+      </w:pPr>
+      <w:rPr>
+        <w:rFonts w:ascii="Symbol" w:hAnsi="Symbol" w:hint="default"/>
+      </w:rPr>
+    </w:lvl>
+    <w:lvl w:ilvl="4" w:tplc="04090003" w:tentative="1">
+      <w:start w:val="1"/>
+      <w:numFmt w:val="bullet"/>
+      <w:lvlText w:val="o"/>
+      <w:lvlJc w:val="left"/>
+      <w:pPr>
+        <w:ind w:left="3600" w:hanging="360"/>
+      </w:pPr>
+      <w:rPr>
+        <w:rFonts w:ascii="Courier New" w:hAnsi="Courier New" w:cs="Courier New" w:hint="default"/>
+      </w:rPr>
+    </w:lvl>
+    <w:lvl w:ilvl="5" w:tplc="04090005" w:tentative="1">
+      <w:start w:val="1"/>
+      <w:numFmt w:val="bullet"/>
+      <w:lvlText w:val=""/>
+      <w:lvlJc w:val="left"/>
+      <w:pPr>
+        <w:ind w:left="4320" w:hanging="360"/>
+      </w:pPr>
+      <w:rPr>
+        <w:rFonts w:ascii="Wingdings" w:hAnsi="Wingdings" w:hint="default"/>
+      </w:rPr>
+    </w:lvl>
+    <w:lvl w:ilvl="6" w:tplc="04090001" w:tentative="1">
+      <w:start w:val="1"/>
+      <w:numFmt w:val="bullet"/>
+      <w:lvlText w:val=""/>
+      <w:lvlJc w:val="left"/>
+      <w:pPr>
+        <w:ind w:left="5040" w:hanging="360"/>
+      </w:pPr>
+      <w:rPr>
+        <w:rFonts w:ascii="Symbol" w:hAnsi="Symbol" w:hint="default"/>
+      </w:rPr>
+    </w:lvl>
+    <w:lvl w:ilvl="7" w:tplc="04090003" w:tentative="1">
+      <w:start w:val="1"/>
+      <w:numFmt w:val="bullet"/>
+      <w:lvlText w:val="o"/>
+      <w:lvlJc w:val="left"/>
+      <w:pPr>
+        <w:ind w:left="5760" w:hanging="360"/>
+      </w:pPr>
+      <w:rPr>
+        <w:rFonts w:ascii="Courier New" w:hAnsi="Courier New" w:cs="Courier New" w:hint="default"/>
+      </w:rPr>
+    </w:lvl>
+    <w:lvl w:ilvl="8" w:tplc="04090005" w:tentative="1">
+      <w:start w:val="1"/>
+      <w:numFmt w:val="bullet"/>
+      <w:lvlText w:val=""/>
+      <w:lvlJc w:val="left"/>
+      <w:pPr>
+        <w:ind w:left="6480" w:hanging="360"/>
+      </w:pPr>
+      <w:rPr>
+        <w:rFonts w:ascii="Wingdings" w:hAnsi="Wingdings" w:hint="default"/>
+      </w:rPr>
+    </w:lvl>
+  </w:abstractNum>
+  <w:abstractNum w:abstractNumId="8" w15:restartNumberingAfterBreak="0">
     <w:nsid w:val="29001447"/>
     <w:multiLevelType w:val="multilevel"/>
     <w:tmpl w:val="E578E234"/>
@@ -21034,7 +23329,7 @@
       </w:rPr>
     </w:lvl>
   </w:abstractNum>
-  <w:abstractNum w:abstractNumId="7" w15:restartNumberingAfterBreak="0">
+  <w:abstractNum w:abstractNumId="9" w15:restartNumberingAfterBreak="0">
     <w:nsid w:val="29920B41"/>
     <w:multiLevelType w:val="hybridMultilevel"/>
     <w:tmpl w:val="F2B462A8"/>
@@ -21147,7 +23442,7 @@
       </w:rPr>
     </w:lvl>
   </w:abstractNum>
-  <w:abstractNum w:abstractNumId="8" w15:restartNumberingAfterBreak="0">
+  <w:abstractNum w:abstractNumId="10" w15:restartNumberingAfterBreak="0">
     <w:nsid w:val="2EB9273F"/>
     <w:multiLevelType w:val="multilevel"/>
     <w:tmpl w:val="D78252A0"/>
@@ -21260,7 +23555,7 @@
       </w:rPr>
     </w:lvl>
   </w:abstractNum>
-  <w:abstractNum w:abstractNumId="9" w15:restartNumberingAfterBreak="0">
+  <w:abstractNum w:abstractNumId="11" w15:restartNumberingAfterBreak="0">
     <w:nsid w:val="39250732"/>
     <w:multiLevelType w:val="multilevel"/>
     <w:tmpl w:val="C81EA744"/>
@@ -21373,7 +23668,7 @@
       </w:rPr>
     </w:lvl>
   </w:abstractNum>
-  <w:abstractNum w:abstractNumId="10" w15:restartNumberingAfterBreak="0">
+  <w:abstractNum w:abstractNumId="12" w15:restartNumberingAfterBreak="0">
     <w:nsid w:val="3A4F3626"/>
     <w:multiLevelType w:val="multilevel"/>
     <w:tmpl w:val="0409001F"/>
@@ -21539,7 +23834,120 @@
       </w:rPr>
     </w:lvl>
   </w:abstractNum>
-  <w:abstractNum w:abstractNumId="11" w15:restartNumberingAfterBreak="0">
+  <w:abstractNum w:abstractNumId="13" w15:restartNumberingAfterBreak="0">
+    <w:nsid w:val="420D2A4C"/>
+    <w:multiLevelType w:val="hybridMultilevel"/>
+    <w:tmpl w:val="7ACEA164"/>
+    <w:lvl w:ilvl="0" w:tplc="5F386CC6">
+      <w:start w:val="1"/>
+      <w:numFmt w:val="bullet"/>
+      <w:lvlText w:val=""/>
+      <w:lvlJc w:val="left"/>
+      <w:pPr>
+        <w:ind w:left="216" w:hanging="144"/>
+      </w:pPr>
+      <w:rPr>
+        <w:rFonts w:ascii="Symbol" w:hAnsi="Symbol" w:hint="default"/>
+      </w:rPr>
+    </w:lvl>
+    <w:lvl w:ilvl="1" w:tplc="04090003" w:tentative="1">
+      <w:start w:val="1"/>
+      <w:numFmt w:val="bullet"/>
+      <w:lvlText w:val="o"/>
+      <w:lvlJc w:val="left"/>
+      <w:pPr>
+        <w:ind w:left="1656" w:hanging="360"/>
+      </w:pPr>
+      <w:rPr>
+        <w:rFonts w:ascii="Courier New" w:hAnsi="Courier New" w:cs="Courier New" w:hint="default"/>
+      </w:rPr>
+    </w:lvl>
+    <w:lvl w:ilvl="2" w:tplc="04090005" w:tentative="1">
+      <w:start w:val="1"/>
+      <w:numFmt w:val="bullet"/>
+      <w:lvlText w:val=""/>
+      <w:lvlJc w:val="left"/>
+      <w:pPr>
+        <w:ind w:left="2376" w:hanging="360"/>
+      </w:pPr>
+      <w:rPr>
+        <w:rFonts w:ascii="Wingdings" w:hAnsi="Wingdings" w:hint="default"/>
+      </w:rPr>
+    </w:lvl>
+    <w:lvl w:ilvl="3" w:tplc="04090001" w:tentative="1">
+      <w:start w:val="1"/>
+      <w:numFmt w:val="bullet"/>
+      <w:lvlText w:val=""/>
+      <w:lvlJc w:val="left"/>
+      <w:pPr>
+        <w:ind w:left="3096" w:hanging="360"/>
+      </w:pPr>
+      <w:rPr>
+        <w:rFonts w:ascii="Symbol" w:hAnsi="Symbol" w:hint="default"/>
+      </w:rPr>
+    </w:lvl>
+    <w:lvl w:ilvl="4" w:tplc="04090003" w:tentative="1">
+      <w:start w:val="1"/>
+      <w:numFmt w:val="bullet"/>
+      <w:lvlText w:val="o"/>
+      <w:lvlJc w:val="left"/>
+      <w:pPr>
+        <w:ind w:left="3816" w:hanging="360"/>
+      </w:pPr>
+      <w:rPr>
+        <w:rFonts w:ascii="Courier New" w:hAnsi="Courier New" w:cs="Courier New" w:hint="default"/>
+      </w:rPr>
+    </w:lvl>
+    <w:lvl w:ilvl="5" w:tplc="04090005" w:tentative="1">
+      <w:start w:val="1"/>
+      <w:numFmt w:val="bullet"/>
+      <w:lvlText w:val=""/>
+      <w:lvlJc w:val="left"/>
+      <w:pPr>
+        <w:ind w:left="4536" w:hanging="360"/>
+      </w:pPr>
+      <w:rPr>
+        <w:rFonts w:ascii="Wingdings" w:hAnsi="Wingdings" w:hint="default"/>
+      </w:rPr>
+    </w:lvl>
+    <w:lvl w:ilvl="6" w:tplc="04090001" w:tentative="1">
+      <w:start w:val="1"/>
+      <w:numFmt w:val="bullet"/>
+      <w:lvlText w:val=""/>
+      <w:lvlJc w:val="left"/>
+      <w:pPr>
+        <w:ind w:left="5256" w:hanging="360"/>
+      </w:pPr>
+      <w:rPr>
+        <w:rFonts w:ascii="Symbol" w:hAnsi="Symbol" w:hint="default"/>
+      </w:rPr>
+    </w:lvl>
+    <w:lvl w:ilvl="7" w:tplc="04090003" w:tentative="1">
+      <w:start w:val="1"/>
+      <w:numFmt w:val="bullet"/>
+      <w:lvlText w:val="o"/>
+      <w:lvlJc w:val="left"/>
+      <w:pPr>
+        <w:ind w:left="5976" w:hanging="360"/>
+      </w:pPr>
+      <w:rPr>
+        <w:rFonts w:ascii="Courier New" w:hAnsi="Courier New" w:cs="Courier New" w:hint="default"/>
+      </w:rPr>
+    </w:lvl>
+    <w:lvl w:ilvl="8" w:tplc="04090005" w:tentative="1">
+      <w:start w:val="1"/>
+      <w:numFmt w:val="bullet"/>
+      <w:lvlText w:val=""/>
+      <w:lvlJc w:val="left"/>
+      <w:pPr>
+        <w:ind w:left="6696" w:hanging="360"/>
+      </w:pPr>
+      <w:rPr>
+        <w:rFonts w:ascii="Wingdings" w:hAnsi="Wingdings" w:hint="default"/>
+      </w:rPr>
+    </w:lvl>
+  </w:abstractNum>
+  <w:abstractNum w:abstractNumId="14" w15:restartNumberingAfterBreak="0">
     <w:nsid w:val="5AFB0E1B"/>
     <w:multiLevelType w:val="hybridMultilevel"/>
     <w:tmpl w:val="B8B207F4"/>
@@ -21652,7 +24060,7 @@
       </w:rPr>
     </w:lvl>
   </w:abstractNum>
-  <w:abstractNum w:abstractNumId="12" w15:restartNumberingAfterBreak="0">
+  <w:abstractNum w:abstractNumId="15" w15:restartNumberingAfterBreak="0">
     <w:nsid w:val="5EC57D0F"/>
     <w:multiLevelType w:val="hybridMultilevel"/>
     <w:tmpl w:val="63648E02"/>
@@ -21765,7 +24173,7 @@
       </w:rPr>
     </w:lvl>
   </w:abstractNum>
-  <w:abstractNum w:abstractNumId="13" w15:restartNumberingAfterBreak="0">
+  <w:abstractNum w:abstractNumId="16" w15:restartNumberingAfterBreak="0">
     <w:nsid w:val="612804B9"/>
     <w:multiLevelType w:val="hybridMultilevel"/>
     <w:tmpl w:val="C30058B0"/>
@@ -21878,7 +24286,7 @@
       </w:rPr>
     </w:lvl>
   </w:abstractNum>
-  <w:abstractNum w:abstractNumId="14" w15:restartNumberingAfterBreak="0">
+  <w:abstractNum w:abstractNumId="17" w15:restartNumberingAfterBreak="0">
     <w:nsid w:val="6D466538"/>
     <w:multiLevelType w:val="multilevel"/>
     <w:tmpl w:val="C84C81AE"/>
@@ -21994,7 +24402,7 @@
       </w:rPr>
     </w:lvl>
   </w:abstractNum>
-  <w:abstractNum w:abstractNumId="15" w15:restartNumberingAfterBreak="0">
+  <w:abstractNum w:abstractNumId="18" w15:restartNumberingAfterBreak="0">
     <w:nsid w:val="78162D15"/>
     <w:multiLevelType w:val="hybridMultilevel"/>
     <w:tmpl w:val="66D21C3C"/>
@@ -22107,7 +24515,7 @@
       </w:rPr>
     </w:lvl>
   </w:abstractNum>
-  <w:abstractNum w:abstractNumId="16" w15:restartNumberingAfterBreak="0">
+  <w:abstractNum w:abstractNumId="19" w15:restartNumberingAfterBreak="0">
     <w:nsid w:val="78906CFF"/>
     <w:multiLevelType w:val="hybridMultilevel"/>
     <w:tmpl w:val="74EC168C"/>
@@ -22220,7 +24628,120 @@
       </w:rPr>
     </w:lvl>
   </w:abstractNum>
-  <w:abstractNum w:abstractNumId="17" w15:restartNumberingAfterBreak="0">
+  <w:abstractNum w:abstractNumId="20" w15:restartNumberingAfterBreak="0">
+    <w:nsid w:val="78F9408D"/>
+    <w:multiLevelType w:val="hybridMultilevel"/>
+    <w:tmpl w:val="BB96DAF2"/>
+    <w:lvl w:ilvl="0" w:tplc="6F3A6284">
+      <w:start w:val="1"/>
+      <w:numFmt w:val="bullet"/>
+      <w:lvlText w:val=""/>
+      <w:lvlJc w:val="left"/>
+      <w:pPr>
+        <w:ind w:left="288" w:hanging="216"/>
+      </w:pPr>
+      <w:rPr>
+        <w:rFonts w:ascii="Symbol" w:hAnsi="Symbol" w:hint="default"/>
+      </w:rPr>
+    </w:lvl>
+    <w:lvl w:ilvl="1" w:tplc="04090003" w:tentative="1">
+      <w:start w:val="1"/>
+      <w:numFmt w:val="bullet"/>
+      <w:lvlText w:val="o"/>
+      <w:lvlJc w:val="left"/>
+      <w:pPr>
+        <w:ind w:left="1440" w:hanging="360"/>
+      </w:pPr>
+      <w:rPr>
+        <w:rFonts w:ascii="Courier New" w:hAnsi="Courier New" w:cs="Courier New" w:hint="default"/>
+      </w:rPr>
+    </w:lvl>
+    <w:lvl w:ilvl="2" w:tplc="04090005" w:tentative="1">
+      <w:start w:val="1"/>
+      <w:numFmt w:val="bullet"/>
+      <w:lvlText w:val=""/>
+      <w:lvlJc w:val="left"/>
+      <w:pPr>
+        <w:ind w:left="2160" w:hanging="360"/>
+      </w:pPr>
+      <w:rPr>
+        <w:rFonts w:ascii="Wingdings" w:hAnsi="Wingdings" w:hint="default"/>
+      </w:rPr>
+    </w:lvl>
+    <w:lvl w:ilvl="3" w:tplc="04090001" w:tentative="1">
+      <w:start w:val="1"/>
+      <w:numFmt w:val="bullet"/>
+      <w:lvlText w:val=""/>
+      <w:lvlJc w:val="left"/>
+      <w:pPr>
+        <w:ind w:left="2880" w:hanging="360"/>
+      </w:pPr>
+      <w:rPr>
+        <w:rFonts w:ascii="Symbol" w:hAnsi="Symbol" w:hint="default"/>
+      </w:rPr>
+    </w:lvl>
+    <w:lvl w:ilvl="4" w:tplc="04090003" w:tentative="1">
+      <w:start w:val="1"/>
+      <w:numFmt w:val="bullet"/>
+      <w:lvlText w:val="o"/>
+      <w:lvlJc w:val="left"/>
+      <w:pPr>
+        <w:ind w:left="3600" w:hanging="360"/>
+      </w:pPr>
+      <w:rPr>
+        <w:rFonts w:ascii="Courier New" w:hAnsi="Courier New" w:cs="Courier New" w:hint="default"/>
+      </w:rPr>
+    </w:lvl>
+    <w:lvl w:ilvl="5" w:tplc="04090005" w:tentative="1">
+      <w:start w:val="1"/>
+      <w:numFmt w:val="bullet"/>
+      <w:lvlText w:val=""/>
+      <w:lvlJc w:val="left"/>
+      <w:pPr>
+        <w:ind w:left="4320" w:hanging="360"/>
+      </w:pPr>
+      <w:rPr>
+        <w:rFonts w:ascii="Wingdings" w:hAnsi="Wingdings" w:hint="default"/>
+      </w:rPr>
+    </w:lvl>
+    <w:lvl w:ilvl="6" w:tplc="04090001" w:tentative="1">
+      <w:start w:val="1"/>
+      <w:numFmt w:val="bullet"/>
+      <w:lvlText w:val=""/>
+      <w:lvlJc w:val="left"/>
+      <w:pPr>
+        <w:ind w:left="5040" w:hanging="360"/>
+      </w:pPr>
+      <w:rPr>
+        <w:rFonts w:ascii="Symbol" w:hAnsi="Symbol" w:hint="default"/>
+      </w:rPr>
+    </w:lvl>
+    <w:lvl w:ilvl="7" w:tplc="04090003" w:tentative="1">
+      <w:start w:val="1"/>
+      <w:numFmt w:val="bullet"/>
+      <w:lvlText w:val="o"/>
+      <w:lvlJc w:val="left"/>
+      <w:pPr>
+        <w:ind w:left="5760" w:hanging="360"/>
+      </w:pPr>
+      <w:rPr>
+        <w:rFonts w:ascii="Courier New" w:hAnsi="Courier New" w:cs="Courier New" w:hint="default"/>
+      </w:rPr>
+    </w:lvl>
+    <w:lvl w:ilvl="8" w:tplc="04090005" w:tentative="1">
+      <w:start w:val="1"/>
+      <w:numFmt w:val="bullet"/>
+      <w:lvlText w:val=""/>
+      <w:lvlJc w:val="left"/>
+      <w:pPr>
+        <w:ind w:left="6480" w:hanging="360"/>
+      </w:pPr>
+      <w:rPr>
+        <w:rFonts w:ascii="Wingdings" w:hAnsi="Wingdings" w:hint="default"/>
+      </w:rPr>
+    </w:lvl>
+  </w:abstractNum>
+  <w:abstractNum w:abstractNumId="21" w15:restartNumberingAfterBreak="0">
     <w:nsid w:val="7E9E492E"/>
     <w:multiLevelType w:val="multilevel"/>
     <w:tmpl w:val="CF3A7010"/>
@@ -22343,52 +24864,64 @@
     <w:abstractNumId w:val="1"/>
   </w:num>
   <w:num w:numId="3">
-    <w:abstractNumId w:val="9"/>
+    <w:abstractNumId w:val="11"/>
   </w:num>
   <w:num w:numId="4">
-    <w:abstractNumId w:val="14"/>
+    <w:abstractNumId w:val="17"/>
   </w:num>
   <w:num w:numId="5">
-    <w:abstractNumId w:val="5"/>
+    <w:abstractNumId w:val="6"/>
   </w:num>
   <w:num w:numId="6">
+    <w:abstractNumId w:val="12"/>
+  </w:num>
+  <w:num w:numId="7">
     <w:abstractNumId w:val="10"/>
   </w:num>
-  <w:num w:numId="7">
+  <w:num w:numId="8">
+    <w:abstractNumId w:val="18"/>
+  </w:num>
+  <w:num w:numId="9">
+    <w:abstractNumId w:val="21"/>
+  </w:num>
+  <w:num w:numId="10">
     <w:abstractNumId w:val="8"/>
   </w:num>
-  <w:num w:numId="8">
-    <w:abstractNumId w:val="15"/>
-  </w:num>
-  <w:num w:numId="9">
-    <w:abstractNumId w:val="17"/>
-  </w:num>
-  <w:num w:numId="10">
-    <w:abstractNumId w:val="6"/>
-  </w:num>
   <w:num w:numId="11">
-    <w:abstractNumId w:val="13"/>
+    <w:abstractNumId w:val="16"/>
   </w:num>
   <w:num w:numId="12">
-    <w:abstractNumId w:val="3"/>
+    <w:abstractNumId w:val="4"/>
   </w:num>
   <w:num w:numId="13">
-    <w:abstractNumId w:val="16"/>
+    <w:abstractNumId w:val="19"/>
   </w:num>
   <w:num w:numId="14">
-    <w:abstractNumId w:val="11"/>
+    <w:abstractNumId w:val="14"/>
   </w:num>
   <w:num w:numId="15">
     <w:abstractNumId w:val="2"/>
   </w:num>
   <w:num w:numId="16">
-    <w:abstractNumId w:val="12"/>
+    <w:abstractNumId w:val="15"/>
   </w:num>
   <w:num w:numId="17">
+    <w:abstractNumId w:val="9"/>
+  </w:num>
+  <w:num w:numId="18">
+    <w:abstractNumId w:val="5"/>
+  </w:num>
+  <w:num w:numId="19">
     <w:abstractNumId w:val="7"/>
   </w:num>
-  <w:num w:numId="18">
-    <w:abstractNumId w:val="4"/>
+  <w:num w:numId="20">
+    <w:abstractNumId w:val="3"/>
+  </w:num>
+  <w:num w:numId="21">
+    <w:abstractNumId w:val="13"/>
+  </w:num>
+  <w:num w:numId="22">
+    <w:abstractNumId w:val="20"/>
   </w:num>
   <w:numIdMacAtCleanup w:val="6"/>
 </w:numbering>
@@ -22803,12 +25336,12 @@
     <w:link w:val="Heading1Char"/>
     <w:uiPriority w:val="9"/>
     <w:qFormat/>
-    <w:rsid w:val="003A6847"/>
+    <w:rsid w:val="00B33BD3"/>
     <w:pPr>
       <w:keepNext/>
       <w:keepLines/>
       <w:pageBreakBefore/>
-      <w:spacing w:before="240" w:after="0"/>
+      <w:spacing w:before="240" w:after="480"/>
       <w:outlineLvl w:val="0"/>
     </w:pPr>
     <w:rPr>
@@ -22988,7 +25521,7 @@
     <w:basedOn w:val="DefaultParagraphFont"/>
     <w:link w:val="Heading1"/>
     <w:uiPriority w:val="9"/>
-    <w:rsid w:val="003A6847"/>
+    <w:rsid w:val="00B33BD3"/>
     <w:rPr>
       <w:rFonts w:ascii="Times New Roman" w:eastAsiaTheme="majorEastAsia" w:hAnsi="Times New Roman" w:cstheme="majorBidi"/>
       <w:b/>
@@ -23433,7 +25966,7 @@
 </file>
 
 <file path=customXml/itemProps1.xml><?xml version="1.0" encoding="utf-8"?>
-<ds:datastoreItem xmlns:ds="http://schemas.openxmlformats.org/officeDocument/2006/customXml" ds:itemID="{2F784291-9A1E-4B8C-8DE4-7A0218E3636E}">
+<ds:datastoreItem xmlns:ds="http://schemas.openxmlformats.org/officeDocument/2006/customXml" ds:itemID="{A555193E-FC21-48ED-A5A8-5E23BDA9DA76}">
   <ds:schemaRefs>
     <ds:schemaRef ds:uri="http://schemas.openxmlformats.org/officeDocument/2006/bibliography"/>
   </ds:schemaRefs>

</xml_diff>

<commit_message>
Documentation -> Manual update
</commit_message>
<xml_diff>
--- a/Documentatie/Licenta.docx
+++ b/Documentatie/Licenta.docx
@@ -20121,8 +20121,6 @@
         </w:rPr>
         <w:t xml:space="preserve"> sau </w:t>
       </w:r>
-      <w:bookmarkStart w:id="35" w:name="_GoBack"/>
-      <w:bookmarkEnd w:id="35"/>
       <w:r>
         <w:rPr>
           <w:rFonts w:ascii="Times New Roman" w:hAnsi="Times New Roman" w:cs="Times New Roman"/>
@@ -20234,7 +20232,7 @@
                 <w:lang w:val="ro-RO"/>
               </w:rPr>
             </w:pPr>
-            <w:bookmarkStart w:id="36" w:name="_Ref517436383"/>
+            <w:bookmarkStart w:id="35" w:name="_Ref517436383"/>
             <w:r>
               <w:rPr>
                 <w:rFonts w:ascii="Times New Roman" w:hAnsi="Times New Roman" w:cs="Times New Roman"/>
@@ -20296,7 +20294,7 @@
               </w:rPr>
               <w:fldChar w:fldCharType="end"/>
             </w:r>
-            <w:bookmarkEnd w:id="36"/>
+            <w:bookmarkEnd w:id="35"/>
             <w:r>
               <w:rPr>
                 <w:rFonts w:ascii="Times New Roman" w:hAnsi="Times New Roman" w:cs="Times New Roman"/>
@@ -20765,6 +20763,7 @@
           <w:rFonts w:ascii="Times New Roman" w:hAnsi="Times New Roman" w:cs="Times New Roman"/>
           <w:sz w:val="24"/>
           <w:szCs w:val="24"/>
+          <w:lang w:val="ro-RO"/>
         </w:rPr>
       </w:pPr>
       <w:r>
@@ -20774,7 +20773,174 @@
           <w:szCs w:val="24"/>
         </w:rPr>
         <w:lastRenderedPageBreak/>
-        <w:t xml:space="preserve">Odată logat, </w:t>
+        <w:t xml:space="preserve">  </w:t>
+      </w:r>
+      <w:r>
+        <w:rPr>
+          <w:rFonts w:ascii="Times New Roman" w:hAnsi="Times New Roman" w:cs="Times New Roman"/>
+          <w:sz w:val="24"/>
+          <w:szCs w:val="24"/>
+        </w:rPr>
+        <w:t>Imediat după</w:t>
+      </w:r>
+      <w:r>
+        <w:rPr>
+          <w:rFonts w:ascii="Times New Roman" w:hAnsi="Times New Roman" w:cs="Times New Roman"/>
+          <w:sz w:val="24"/>
+          <w:szCs w:val="24"/>
+        </w:rPr>
+        <w:t xml:space="preserve"> </w:t>
+      </w:r>
+      <w:r>
+        <w:rPr>
+          <w:rFonts w:ascii="Times New Roman" w:hAnsi="Times New Roman" w:cs="Times New Roman"/>
+          <w:sz w:val="24"/>
+          <w:szCs w:val="24"/>
+          <w:lang w:val="ro-RO"/>
+        </w:rPr>
+        <w:t>înregistrat</w:t>
+      </w:r>
+      <w:r>
+        <w:rPr>
+          <w:rFonts w:ascii="Times New Roman" w:hAnsi="Times New Roman" w:cs="Times New Roman"/>
+          <w:sz w:val="24"/>
+          <w:szCs w:val="24"/>
+        </w:rPr>
+        <w:t>,</w:t>
+      </w:r>
+      <w:r>
+        <w:rPr>
+          <w:rFonts w:ascii="Times New Roman" w:hAnsi="Times New Roman" w:cs="Times New Roman"/>
+          <w:sz w:val="24"/>
+          <w:szCs w:val="24"/>
+        </w:rPr>
+        <w:t xml:space="preserve"> vei primi un Email care va confirma </w:t>
+      </w:r>
+      <w:r>
+        <w:rPr>
+          <w:rFonts w:ascii="Times New Roman" w:hAnsi="Times New Roman" w:cs="Times New Roman"/>
+          <w:sz w:val="24"/>
+          <w:szCs w:val="24"/>
+        </w:rPr>
+        <w:t xml:space="preserve">validitatea înregistrării. </w:t>
+      </w:r>
+      <w:r>
+        <w:rPr>
+          <w:rFonts w:ascii="Times New Roman" w:hAnsi="Times New Roman" w:cs="Times New Roman"/>
+          <w:sz w:val="24"/>
+          <w:szCs w:val="24"/>
+        </w:rPr>
+        <w:t>Astfel de notific</w:t>
+      </w:r>
+      <w:r>
+        <w:rPr>
+          <w:rFonts w:ascii="Times New Roman" w:hAnsi="Times New Roman" w:cs="Times New Roman"/>
+          <w:sz w:val="24"/>
+          <w:szCs w:val="24"/>
+          <w:lang w:val="ro-RO"/>
+        </w:rPr>
+        <w:t xml:space="preserve">ări vor apărea atât in momentul înregistrării, cât și atunci când </w:t>
+      </w:r>
+      <w:r>
+        <w:rPr>
+          <w:rFonts w:ascii="Times New Roman" w:hAnsi="Times New Roman" w:cs="Times New Roman"/>
+          <w:sz w:val="24"/>
+          <w:szCs w:val="24"/>
+          <w:lang w:val="ro-RO"/>
+        </w:rPr>
+        <w:t>se va adăuga o consultație nouă, sau când contul cău a fost setat pe Activ/</w:t>
+      </w:r>
+      <w:r>
+        <w:rPr>
+          <w:rFonts w:ascii="Times New Roman" w:hAnsi="Times New Roman" w:cs="Times New Roman"/>
+          <w:sz w:val="24"/>
+          <w:szCs w:val="24"/>
+          <w:lang w:val="ro-RO"/>
+        </w:rPr>
+        <w:t>Inactiv (</w:t>
+      </w:r>
+      <w:r>
+        <w:rPr>
+          <w:rFonts w:ascii="Times New Roman" w:hAnsi="Times New Roman" w:cs="Times New Roman"/>
+          <w:sz w:val="24"/>
+          <w:szCs w:val="24"/>
+          <w:lang w:val="ro-RO"/>
+        </w:rPr>
+        <w:fldChar w:fldCharType="begin"/>
+      </w:r>
+      <w:r>
+        <w:rPr>
+          <w:rFonts w:ascii="Times New Roman" w:hAnsi="Times New Roman" w:cs="Times New Roman"/>
+          <w:sz w:val="24"/>
+          <w:szCs w:val="24"/>
+          <w:lang w:val="ro-RO"/>
+        </w:rPr>
+        <w:instrText xml:space="preserve"> REF _Ref517442536 \h </w:instrText>
+      </w:r>
+      <w:r>
+        <w:rPr>
+          <w:rFonts w:ascii="Times New Roman" w:hAnsi="Times New Roman" w:cs="Times New Roman"/>
+          <w:sz w:val="24"/>
+          <w:szCs w:val="24"/>
+          <w:lang w:val="ro-RO"/>
+        </w:rPr>
+      </w:r>
+      <w:r>
+        <w:rPr>
+          <w:rFonts w:ascii="Times New Roman" w:hAnsi="Times New Roman" w:cs="Times New Roman"/>
+          <w:sz w:val="24"/>
+          <w:szCs w:val="24"/>
+          <w:lang w:val="ro-RO"/>
+        </w:rPr>
+        <w:instrText xml:space="preserve"> \* MERGEFORMAT </w:instrText>
+      </w:r>
+      <w:r>
+        <w:rPr>
+          <w:rFonts w:ascii="Times New Roman" w:hAnsi="Times New Roman" w:cs="Times New Roman"/>
+          <w:sz w:val="24"/>
+          <w:szCs w:val="24"/>
+          <w:lang w:val="ro-RO"/>
+        </w:rPr>
+        <w:fldChar w:fldCharType="separate"/>
+      </w:r>
+      <w:r>
+        <w:rPr>
+          <w:rFonts w:ascii="Times New Roman" w:hAnsi="Times New Roman" w:cs="Times New Roman"/>
+          <w:b/>
+          <w:i/>
+          <w:sz w:val="24"/>
+          <w:szCs w:val="24"/>
+        </w:rPr>
+        <w:t xml:space="preserve">Fig. </w:t>
+      </w:r>
+      <w:r>
+        <w:rPr>
+          <w:rFonts w:ascii="Times New Roman" w:hAnsi="Times New Roman" w:cs="Times New Roman"/>
+          <w:b/>
+          <w:i/>
+          <w:noProof/>
+          <w:sz w:val="24"/>
+          <w:szCs w:val="24"/>
+        </w:rPr>
+        <w:t>31</w:t>
+      </w:r>
+      <w:r>
+        <w:rPr>
+          <w:rFonts w:ascii="Times New Roman" w:hAnsi="Times New Roman" w:cs="Times New Roman"/>
+          <w:sz w:val="24"/>
+          <w:szCs w:val="24"/>
+          <w:lang w:val="ro-RO"/>
+        </w:rPr>
+        <w:fldChar w:fldCharType="end"/>
+      </w:r>
+      <w:r>
+        <w:rPr>
+          <w:rFonts w:ascii="Times New Roman" w:hAnsi="Times New Roman" w:cs="Times New Roman"/>
+          <w:sz w:val="24"/>
+          <w:szCs w:val="24"/>
+          <w:lang w:val="ro-RO"/>
+        </w:rPr>
+        <w:t>).</w:t>
       </w:r>
     </w:p>
     <w:p>
@@ -20782,17 +20948,1362 @@
         <w:keepNext/>
         <w:spacing w:line="360" w:lineRule="auto"/>
       </w:pPr>
-    </w:p>
-    <w:p>
-      <w:pPr>
-        <w:rPr>
-          <w:lang w:val="ro-RO"/>
-        </w:rPr>
-      </w:pPr>
-    </w:p>
-    <w:p>
-      <w:pPr>
+      <w:r>
+        <w:rPr>
+          <w:rFonts w:ascii="Times New Roman" w:hAnsi="Times New Roman" w:cs="Times New Roman"/>
+          <w:noProof/>
+          <w:sz w:val="24"/>
+          <w:szCs w:val="24"/>
+          <w:lang w:val="ro-RO"/>
+        </w:rPr>
+        <w:drawing>
+          <wp:inline distT="0" distB="0" distL="0" distR="0" wp14:anchorId="72896291" wp14:editId="23D242B1">
+            <wp:extent cx="5943600" cy="742950"/>
+            <wp:effectExtent l="0" t="0" r="0" b="0"/>
+            <wp:docPr id="26" name="Picture 26"/>
+            <wp:cNvGraphicFramePr>
+              <a:graphicFrameLocks xmlns:a="http://schemas.openxmlformats.org/drawingml/2006/main" noChangeAspect="1"/>
+            </wp:cNvGraphicFramePr>
+            <a:graphic xmlns:a="http://schemas.openxmlformats.org/drawingml/2006/main">
+              <a:graphicData uri="http://schemas.openxmlformats.org/drawingml/2006/picture">
+                <pic:pic xmlns:pic="http://schemas.openxmlformats.org/drawingml/2006/picture">
+                  <pic:nvPicPr>
+                    <pic:cNvPr id="26" name="mail_received.png"/>
+                    <pic:cNvPicPr/>
+                  </pic:nvPicPr>
+                  <pic:blipFill>
+                    <a:blip r:embed="rId40">
+                      <a:extLst>
+                        <a:ext uri="{28A0092B-C50C-407E-A947-70E740481C1C}">
+                          <a14:useLocalDpi xmlns:a14="http://schemas.microsoft.com/office/drawing/2010/main" val="0"/>
+                        </a:ext>
+                      </a:extLst>
+                    </a:blip>
+                    <a:stretch>
+                      <a:fillRect/>
+                    </a:stretch>
+                  </pic:blipFill>
+                  <pic:spPr>
+                    <a:xfrm>
+                      <a:off x="0" y="0"/>
+                      <a:ext cx="5943600" cy="742950"/>
+                    </a:xfrm>
+                    <a:prstGeom prst="rect">
+                      <a:avLst/>
+                    </a:prstGeom>
+                  </pic:spPr>
+                </pic:pic>
+              </a:graphicData>
+            </a:graphic>
+          </wp:inline>
+        </w:drawing>
+      </w:r>
+    </w:p>
+    <w:p>
+      <w:pPr>
+        <w:pStyle w:val="Caption"/>
+        <w:jc w:val="center"/>
+        <w:rPr>
+          <w:rFonts w:ascii="Times New Roman" w:hAnsi="Times New Roman" w:cs="Times New Roman"/>
+          <w:i w:val="0"/>
+          <w:sz w:val="20"/>
+          <w:szCs w:val="20"/>
+        </w:rPr>
+      </w:pPr>
+      <w:bookmarkStart w:id="36" w:name="_Ref517442536"/>
+      <w:r>
+        <w:rPr>
+          <w:rFonts w:ascii="Times New Roman" w:hAnsi="Times New Roman" w:cs="Times New Roman"/>
+          <w:b/>
+          <w:i w:val="0"/>
+          <w:sz w:val="20"/>
+          <w:szCs w:val="20"/>
+        </w:rPr>
+        <w:t xml:space="preserve">Fig. </w:t>
+      </w:r>
+      <w:r>
+        <w:rPr>
+          <w:rFonts w:ascii="Times New Roman" w:hAnsi="Times New Roman" w:cs="Times New Roman"/>
+          <w:b/>
+          <w:i w:val="0"/>
+          <w:sz w:val="20"/>
+          <w:szCs w:val="20"/>
+        </w:rPr>
+        <w:fldChar w:fldCharType="begin"/>
+      </w:r>
+      <w:r>
+        <w:rPr>
+          <w:rFonts w:ascii="Times New Roman" w:hAnsi="Times New Roman" w:cs="Times New Roman"/>
+          <w:b/>
+          <w:i w:val="0"/>
+          <w:sz w:val="20"/>
+          <w:szCs w:val="20"/>
+        </w:rPr>
+        <w:instrText xml:space="preserve"> SEQ Fig. \* ARABIC </w:instrText>
+      </w:r>
+      <w:r>
+        <w:rPr>
+          <w:rFonts w:ascii="Times New Roman" w:hAnsi="Times New Roman" w:cs="Times New Roman"/>
+          <w:b/>
+          <w:i w:val="0"/>
+          <w:sz w:val="20"/>
+          <w:szCs w:val="20"/>
+        </w:rPr>
+        <w:fldChar w:fldCharType="separate"/>
+      </w:r>
+      <w:r>
+        <w:rPr>
+          <w:rFonts w:ascii="Times New Roman" w:hAnsi="Times New Roman" w:cs="Times New Roman"/>
+          <w:b/>
+          <w:i w:val="0"/>
+          <w:noProof/>
+          <w:sz w:val="20"/>
+          <w:szCs w:val="20"/>
+        </w:rPr>
+        <w:t>31</w:t>
+      </w:r>
+      <w:r>
+        <w:rPr>
+          <w:rFonts w:ascii="Times New Roman" w:hAnsi="Times New Roman" w:cs="Times New Roman"/>
+          <w:b/>
+          <w:i w:val="0"/>
+          <w:sz w:val="20"/>
+          <w:szCs w:val="20"/>
+        </w:rPr>
+        <w:fldChar w:fldCharType="end"/>
+      </w:r>
+      <w:bookmarkEnd w:id="36"/>
+      <w:r>
+        <w:rPr>
+          <w:rFonts w:ascii="Times New Roman" w:hAnsi="Times New Roman" w:cs="Times New Roman"/>
+          <w:i w:val="0"/>
+          <w:sz w:val="20"/>
+          <w:szCs w:val="20"/>
+        </w:rPr>
+        <w:t xml:space="preserve"> Mailurile primate de la aplicație</w:t>
+      </w:r>
+    </w:p>
+    <w:tbl>
+      <w:tblPr>
+        <w:tblStyle w:val="TableGrid"/>
+        <w:tblW w:w="0" w:type="auto"/>
+        <w:tblBorders>
+          <w:top w:val="none" w:sz="0" w:space="0" w:color="auto"/>
+          <w:left w:val="none" w:sz="0" w:space="0" w:color="auto"/>
+          <w:bottom w:val="none" w:sz="0" w:space="0" w:color="auto"/>
+          <w:right w:val="none" w:sz="0" w:space="0" w:color="auto"/>
+          <w:insideH w:val="none" w:sz="0" w:space="0" w:color="auto"/>
+          <w:insideV w:val="none" w:sz="0" w:space="0" w:color="auto"/>
+        </w:tblBorders>
+        <w:tblLook w:val="04A0" w:firstRow="1" w:lastRow="0" w:firstColumn="1" w:lastColumn="0" w:noHBand="0" w:noVBand="1"/>
+      </w:tblPr>
+      <w:tblGrid>
+        <w:gridCol w:w="5766"/>
+        <w:gridCol w:w="3594"/>
+      </w:tblGrid>
+      <w:tr>
+        <w:tc>
+          <w:tcPr>
+            <w:tcW w:w="5755" w:type="dxa"/>
+          </w:tcPr>
+          <w:p>
+            <w:pPr>
+              <w:keepNext/>
+              <w:jc w:val="center"/>
+            </w:pPr>
+            <w:r>
+              <w:rPr>
+                <w:rFonts w:ascii="Times New Roman" w:hAnsi="Times New Roman" w:cs="Times New Roman"/>
+                <w:noProof/>
+                <w:sz w:val="24"/>
+                <w:szCs w:val="24"/>
+                <w:lang w:val="ro-RO"/>
+              </w:rPr>
+              <w:drawing>
+                <wp:inline distT="0" distB="0" distL="0" distR="0" wp14:anchorId="3379A543" wp14:editId="22697EA8">
+                  <wp:extent cx="3522482" cy="1717963"/>
+                  <wp:effectExtent l="0" t="0" r="1905" b="0"/>
+                  <wp:docPr id="29" name="Picture 29"/>
+                  <wp:cNvGraphicFramePr>
+                    <a:graphicFrameLocks xmlns:a="http://schemas.openxmlformats.org/drawingml/2006/main" noChangeAspect="1"/>
+                  </wp:cNvGraphicFramePr>
+                  <a:graphic xmlns:a="http://schemas.openxmlformats.org/drawingml/2006/main">
+                    <a:graphicData uri="http://schemas.openxmlformats.org/drawingml/2006/picture">
+                      <pic:pic xmlns:pic="http://schemas.openxmlformats.org/drawingml/2006/picture">
+                        <pic:nvPicPr>
+                          <pic:cNvPr id="29" name="InactiveAccount.png"/>
+                          <pic:cNvPicPr/>
+                        </pic:nvPicPr>
+                        <pic:blipFill>
+                          <a:blip r:embed="rId41">
+                            <a:extLst>
+                              <a:ext uri="{28A0092B-C50C-407E-A947-70E740481C1C}">
+                                <a14:useLocalDpi xmlns:a14="http://schemas.microsoft.com/office/drawing/2010/main" val="0"/>
+                              </a:ext>
+                            </a:extLst>
+                          </a:blip>
+                          <a:stretch>
+                            <a:fillRect/>
+                          </a:stretch>
+                        </pic:blipFill>
+                        <pic:spPr>
+                          <a:xfrm>
+                            <a:off x="0" y="0"/>
+                            <a:ext cx="3579306" cy="1745677"/>
+                          </a:xfrm>
+                          <a:prstGeom prst="rect">
+                            <a:avLst/>
+                          </a:prstGeom>
+                        </pic:spPr>
+                      </pic:pic>
+                    </a:graphicData>
+                  </a:graphic>
+                </wp:inline>
+              </w:drawing>
+            </w:r>
+          </w:p>
+          <w:p>
+            <w:pPr>
+              <w:pStyle w:val="Caption"/>
+              <w:jc w:val="center"/>
+              <w:rPr>
+                <w:rFonts w:ascii="Times New Roman" w:hAnsi="Times New Roman" w:cs="Times New Roman"/>
+                <w:b/>
+                <w:i w:val="0"/>
+                <w:sz w:val="20"/>
+                <w:szCs w:val="20"/>
+              </w:rPr>
+            </w:pPr>
+            <w:bookmarkStart w:id="37" w:name="_Ref517442674"/>
+            <w:r>
+              <w:rPr>
+                <w:rFonts w:ascii="Times New Roman" w:hAnsi="Times New Roman" w:cs="Times New Roman"/>
+                <w:b/>
+                <w:i w:val="0"/>
+                <w:sz w:val="20"/>
+                <w:szCs w:val="20"/>
+              </w:rPr>
+              <w:t xml:space="preserve">Fig. </w:t>
+            </w:r>
+            <w:r>
+              <w:rPr>
+                <w:rFonts w:ascii="Times New Roman" w:hAnsi="Times New Roman" w:cs="Times New Roman"/>
+                <w:b/>
+                <w:i w:val="0"/>
+                <w:sz w:val="20"/>
+                <w:szCs w:val="20"/>
+              </w:rPr>
+              <w:fldChar w:fldCharType="begin"/>
+            </w:r>
+            <w:r>
+              <w:rPr>
+                <w:rFonts w:ascii="Times New Roman" w:hAnsi="Times New Roman" w:cs="Times New Roman"/>
+                <w:b/>
+                <w:i w:val="0"/>
+                <w:sz w:val="20"/>
+                <w:szCs w:val="20"/>
+              </w:rPr>
+              <w:instrText xml:space="preserve"> SEQ Fig. \* ARABIC </w:instrText>
+            </w:r>
+            <w:r>
+              <w:rPr>
+                <w:rFonts w:ascii="Times New Roman" w:hAnsi="Times New Roman" w:cs="Times New Roman"/>
+                <w:b/>
+                <w:i w:val="0"/>
+                <w:sz w:val="20"/>
+                <w:szCs w:val="20"/>
+              </w:rPr>
+              <w:fldChar w:fldCharType="separate"/>
+            </w:r>
+            <w:r>
+              <w:rPr>
+                <w:rFonts w:ascii="Times New Roman" w:hAnsi="Times New Roman" w:cs="Times New Roman"/>
+                <w:b/>
+                <w:i w:val="0"/>
+                <w:noProof/>
+                <w:sz w:val="20"/>
+                <w:szCs w:val="20"/>
+              </w:rPr>
+              <w:t>32</w:t>
+            </w:r>
+            <w:r>
+              <w:rPr>
+                <w:rFonts w:ascii="Times New Roman" w:hAnsi="Times New Roman" w:cs="Times New Roman"/>
+                <w:b/>
+                <w:i w:val="0"/>
+                <w:sz w:val="20"/>
+                <w:szCs w:val="20"/>
+              </w:rPr>
+              <w:fldChar w:fldCharType="end"/>
+            </w:r>
+            <w:bookmarkEnd w:id="37"/>
+            <w:r>
+              <w:rPr>
+                <w:rFonts w:ascii="Times New Roman" w:hAnsi="Times New Roman" w:cs="Times New Roman"/>
+                <w:i w:val="0"/>
+                <w:sz w:val="20"/>
+                <w:szCs w:val="20"/>
+              </w:rPr>
+              <w:t xml:space="preserve"> Cont Inactiv</w:t>
+            </w:r>
+          </w:p>
+        </w:tc>
+        <w:tc>
+          <w:tcPr>
+            <w:tcW w:w="3595" w:type="dxa"/>
+          </w:tcPr>
+          <w:p>
+            <w:pPr>
+              <w:jc w:val="both"/>
+              <w:rPr>
+                <w:rFonts w:ascii="Times New Roman" w:hAnsi="Times New Roman" w:cs="Times New Roman"/>
+                <w:sz w:val="24"/>
+                <w:szCs w:val="24"/>
+              </w:rPr>
+            </w:pPr>
+            <w:r>
+              <w:rPr>
+                <w:rFonts w:ascii="Times New Roman" w:hAnsi="Times New Roman" w:cs="Times New Roman"/>
+                <w:sz w:val="24"/>
+                <w:szCs w:val="24"/>
+              </w:rPr>
+              <w:t xml:space="preserve">  </w:t>
+            </w:r>
+          </w:p>
+          <w:p>
+            <w:pPr>
+              <w:jc w:val="both"/>
+              <w:rPr>
+                <w:rFonts w:ascii="Times New Roman" w:hAnsi="Times New Roman" w:cs="Times New Roman"/>
+                <w:sz w:val="24"/>
+                <w:szCs w:val="24"/>
+              </w:rPr>
+            </w:pPr>
+          </w:p>
+          <w:p>
+            <w:pPr>
+              <w:jc w:val="both"/>
+              <w:rPr>
+                <w:rFonts w:ascii="Times New Roman" w:hAnsi="Times New Roman" w:cs="Times New Roman"/>
+                <w:sz w:val="24"/>
+                <w:szCs w:val="24"/>
+              </w:rPr>
+            </w:pPr>
+            <w:r>
+              <w:rPr>
+                <w:rFonts w:ascii="Times New Roman" w:hAnsi="Times New Roman" w:cs="Times New Roman"/>
+                <w:sz w:val="24"/>
+                <w:szCs w:val="24"/>
+              </w:rPr>
+              <w:t xml:space="preserve">  </w:t>
+            </w:r>
+            <w:r>
+              <w:rPr>
+                <w:rFonts w:ascii="Times New Roman" w:hAnsi="Times New Roman" w:cs="Times New Roman"/>
+                <w:sz w:val="24"/>
+                <w:szCs w:val="24"/>
+              </w:rPr>
+              <w:t xml:space="preserve">Mesajul din </w:t>
+            </w:r>
+            <w:r>
+              <w:rPr>
+                <w:rFonts w:ascii="Times New Roman" w:hAnsi="Times New Roman" w:cs="Times New Roman"/>
+                <w:sz w:val="24"/>
+                <w:szCs w:val="24"/>
+              </w:rPr>
+              <w:fldChar w:fldCharType="begin"/>
+            </w:r>
+            <w:r>
+              <w:rPr>
+                <w:rFonts w:ascii="Times New Roman" w:hAnsi="Times New Roman" w:cs="Times New Roman"/>
+                <w:sz w:val="24"/>
+                <w:szCs w:val="24"/>
+              </w:rPr>
+              <w:instrText xml:space="preserve"> REF _Ref517442674 \h </w:instrText>
+            </w:r>
+            <w:r>
+              <w:rPr>
+                <w:rFonts w:ascii="Times New Roman" w:hAnsi="Times New Roman" w:cs="Times New Roman"/>
+                <w:sz w:val="24"/>
+                <w:szCs w:val="24"/>
+              </w:rPr>
+            </w:r>
+            <w:r>
+              <w:rPr>
+                <w:rFonts w:ascii="Times New Roman" w:hAnsi="Times New Roman" w:cs="Times New Roman"/>
+                <w:sz w:val="24"/>
+                <w:szCs w:val="24"/>
+              </w:rPr>
+              <w:instrText xml:space="preserve"> \* MERGEFORMAT </w:instrText>
+            </w:r>
+            <w:r>
+              <w:rPr>
+                <w:rFonts w:ascii="Times New Roman" w:hAnsi="Times New Roman" w:cs="Times New Roman"/>
+                <w:sz w:val="24"/>
+                <w:szCs w:val="24"/>
+              </w:rPr>
+              <w:fldChar w:fldCharType="separate"/>
+            </w:r>
+            <w:r>
+              <w:rPr>
+                <w:rFonts w:ascii="Times New Roman" w:hAnsi="Times New Roman" w:cs="Times New Roman"/>
+                <w:b/>
+                <w:i/>
+                <w:sz w:val="24"/>
+                <w:szCs w:val="24"/>
+              </w:rPr>
+              <w:t xml:space="preserve">Fig. </w:t>
+            </w:r>
+            <w:r>
+              <w:rPr>
+                <w:rFonts w:ascii="Times New Roman" w:hAnsi="Times New Roman" w:cs="Times New Roman"/>
+                <w:b/>
+                <w:i/>
+                <w:noProof/>
+                <w:sz w:val="24"/>
+                <w:szCs w:val="24"/>
+              </w:rPr>
+              <w:t>32</w:t>
+            </w:r>
+            <w:r>
+              <w:rPr>
+                <w:rFonts w:ascii="Times New Roman" w:hAnsi="Times New Roman" w:cs="Times New Roman"/>
+                <w:sz w:val="24"/>
+                <w:szCs w:val="24"/>
+              </w:rPr>
+              <w:fldChar w:fldCharType="end"/>
+            </w:r>
+            <w:r>
+              <w:rPr>
+                <w:rFonts w:ascii="Times New Roman" w:hAnsi="Times New Roman" w:cs="Times New Roman"/>
+                <w:sz w:val="24"/>
+                <w:szCs w:val="24"/>
+              </w:rPr>
+              <w:t xml:space="preserve"> </w:t>
+            </w:r>
+            <w:r>
+              <w:rPr>
+                <w:rFonts w:ascii="Times New Roman" w:hAnsi="Times New Roman" w:cs="Times New Roman"/>
+                <w:sz w:val="24"/>
+                <w:szCs w:val="24"/>
+              </w:rPr>
+              <w:t>apare în momentul în care se va încerca Logarea pe un cont care a fost setat drept Iactiv de către un Moderator, sau chiar de Owner.</w:t>
+            </w:r>
+          </w:p>
+          <w:p>
+            <w:pPr>
+              <w:jc w:val="both"/>
+              <w:rPr>
+                <w:rFonts w:ascii="Times New Roman" w:hAnsi="Times New Roman" w:cs="Times New Roman"/>
+                <w:sz w:val="24"/>
+                <w:szCs w:val="24"/>
+              </w:rPr>
+            </w:pPr>
+            <w:r>
+              <w:rPr>
+                <w:rFonts w:ascii="Times New Roman" w:hAnsi="Times New Roman" w:cs="Times New Roman"/>
+                <w:sz w:val="24"/>
+                <w:szCs w:val="24"/>
+              </w:rPr>
+              <w:t xml:space="preserve">  Acesta va dispărea când contul va fi setat din nou ca fiind Activ.</w:t>
+            </w:r>
+          </w:p>
+        </w:tc>
+      </w:tr>
+    </w:tbl>
+    <w:p>
+      <w:pPr>
+        <w:rPr>
+          <w:rFonts w:ascii="Times New Roman" w:hAnsi="Times New Roman" w:cs="Times New Roman"/>
+          <w:sz w:val="24"/>
+          <w:szCs w:val="24"/>
+        </w:rPr>
+      </w:pPr>
+      <w:r>
+        <w:rPr>
+          <w:rFonts w:ascii="Times New Roman" w:hAnsi="Times New Roman" w:cs="Times New Roman"/>
+          <w:sz w:val="24"/>
+          <w:szCs w:val="24"/>
+        </w:rPr>
+        <w:t xml:space="preserve">  </w:t>
+      </w:r>
+      <w:r>
+        <w:rPr>
+          <w:rFonts w:ascii="Times New Roman" w:hAnsi="Times New Roman" w:cs="Times New Roman"/>
+          <w:sz w:val="24"/>
+          <w:szCs w:val="24"/>
+        </w:rPr>
+        <w:t xml:space="preserve">Odată </w:t>
+      </w:r>
+      <w:r>
+        <w:rPr>
+          <w:rFonts w:ascii="Times New Roman" w:hAnsi="Times New Roman" w:cs="Times New Roman"/>
+          <w:sz w:val="24"/>
+          <w:szCs w:val="24"/>
+        </w:rPr>
+        <w:t>creat</w:t>
+      </w:r>
+      <w:r>
+        <w:rPr>
+          <w:rFonts w:ascii="Times New Roman" w:hAnsi="Times New Roman" w:cs="Times New Roman"/>
+          <w:sz w:val="24"/>
+          <w:szCs w:val="24"/>
+        </w:rPr>
+        <w:t xml:space="preserve"> contul, se poate naviga prin aplicație.</w:t>
+      </w:r>
+      <w:r>
+        <w:rPr>
+          <w:rFonts w:ascii="Times New Roman" w:hAnsi="Times New Roman" w:cs="Times New Roman"/>
+          <w:sz w:val="24"/>
+          <w:szCs w:val="24"/>
+        </w:rPr>
+        <w:t xml:space="preserve"> Astfel, meniul de navigare va arăta astfel:</w:t>
+      </w:r>
+    </w:p>
+    <w:p>
+      <w:pPr>
+        <w:keepNext/>
         <w:spacing w:line="360" w:lineRule="auto"/>
+        <w:jc w:val="center"/>
+        <w:rPr>
+          <w:rFonts w:ascii="Times New Roman" w:hAnsi="Times New Roman" w:cs="Times New Roman"/>
+          <w:sz w:val="20"/>
+          <w:szCs w:val="20"/>
+        </w:rPr>
+      </w:pPr>
+      <w:r>
+        <w:rPr>
+          <w:rFonts w:ascii="Times New Roman" w:hAnsi="Times New Roman" w:cs="Times New Roman"/>
+          <w:noProof/>
+          <w:sz w:val="20"/>
+          <w:szCs w:val="20"/>
+          <w:lang w:val="ro-RO"/>
+        </w:rPr>
+        <w:drawing>
+          <wp:inline distT="0" distB="0" distL="0" distR="0" wp14:anchorId="1A41A64C" wp14:editId="139108C2">
+            <wp:extent cx="5943600" cy="327660"/>
+            <wp:effectExtent l="0" t="0" r="0" b="0"/>
+            <wp:docPr id="1538" name="Picture 1538"/>
+            <wp:cNvGraphicFramePr>
+              <a:graphicFrameLocks xmlns:a="http://schemas.openxmlformats.org/drawingml/2006/main" noChangeAspect="1"/>
+            </wp:cNvGraphicFramePr>
+            <a:graphic xmlns:a="http://schemas.openxmlformats.org/drawingml/2006/main">
+              <a:graphicData uri="http://schemas.openxmlformats.org/drawingml/2006/picture">
+                <pic:pic xmlns:pic="http://schemas.openxmlformats.org/drawingml/2006/picture">
+                  <pic:nvPicPr>
+                    <pic:cNvPr id="1538" name="Navbar_OP.PNG"/>
+                    <pic:cNvPicPr/>
+                  </pic:nvPicPr>
+                  <pic:blipFill>
+                    <a:blip r:embed="rId42">
+                      <a:extLst>
+                        <a:ext uri="{28A0092B-C50C-407E-A947-70E740481C1C}">
+                          <a14:useLocalDpi xmlns:a14="http://schemas.microsoft.com/office/drawing/2010/main" val="0"/>
+                        </a:ext>
+                      </a:extLst>
+                    </a:blip>
+                    <a:stretch>
+                      <a:fillRect/>
+                    </a:stretch>
+                  </pic:blipFill>
+                  <pic:spPr>
+                    <a:xfrm>
+                      <a:off x="0" y="0"/>
+                      <a:ext cx="5943600" cy="327660"/>
+                    </a:xfrm>
+                    <a:prstGeom prst="rect">
+                      <a:avLst/>
+                    </a:prstGeom>
+                  </pic:spPr>
+                </pic:pic>
+              </a:graphicData>
+            </a:graphic>
+          </wp:inline>
+        </w:drawing>
+      </w:r>
+    </w:p>
+    <w:p>
+      <w:pPr>
+        <w:pStyle w:val="Caption"/>
+        <w:spacing w:line="360" w:lineRule="auto"/>
+        <w:jc w:val="center"/>
+        <w:rPr>
+          <w:rFonts w:ascii="Times New Roman" w:hAnsi="Times New Roman" w:cs="Times New Roman"/>
+          <w:i w:val="0"/>
+          <w:sz w:val="20"/>
+          <w:szCs w:val="20"/>
+        </w:rPr>
+      </w:pPr>
+      <w:bookmarkStart w:id="38" w:name="_Ref517443604"/>
+      <w:r>
+        <w:rPr>
+          <w:rFonts w:ascii="Times New Roman" w:hAnsi="Times New Roman" w:cs="Times New Roman"/>
+          <w:b/>
+          <w:i w:val="0"/>
+          <w:sz w:val="20"/>
+          <w:szCs w:val="20"/>
+        </w:rPr>
+        <w:t xml:space="preserve">Fig. </w:t>
+      </w:r>
+      <w:r>
+        <w:rPr>
+          <w:rFonts w:ascii="Times New Roman" w:hAnsi="Times New Roman" w:cs="Times New Roman"/>
+          <w:b/>
+          <w:i w:val="0"/>
+          <w:sz w:val="20"/>
+          <w:szCs w:val="20"/>
+        </w:rPr>
+        <w:fldChar w:fldCharType="begin"/>
+      </w:r>
+      <w:r>
+        <w:rPr>
+          <w:rFonts w:ascii="Times New Roman" w:hAnsi="Times New Roman" w:cs="Times New Roman"/>
+          <w:b/>
+          <w:i w:val="0"/>
+          <w:sz w:val="20"/>
+          <w:szCs w:val="20"/>
+        </w:rPr>
+        <w:instrText xml:space="preserve"> SEQ Fig. \* ARABIC </w:instrText>
+      </w:r>
+      <w:r>
+        <w:rPr>
+          <w:rFonts w:ascii="Times New Roman" w:hAnsi="Times New Roman" w:cs="Times New Roman"/>
+          <w:b/>
+          <w:i w:val="0"/>
+          <w:sz w:val="20"/>
+          <w:szCs w:val="20"/>
+        </w:rPr>
+        <w:fldChar w:fldCharType="separate"/>
+      </w:r>
+      <w:r>
+        <w:rPr>
+          <w:rFonts w:ascii="Times New Roman" w:hAnsi="Times New Roman" w:cs="Times New Roman"/>
+          <w:b/>
+          <w:i w:val="0"/>
+          <w:noProof/>
+          <w:sz w:val="20"/>
+          <w:szCs w:val="20"/>
+        </w:rPr>
+        <w:t>33</w:t>
+      </w:r>
+      <w:r>
+        <w:rPr>
+          <w:rFonts w:ascii="Times New Roman" w:hAnsi="Times New Roman" w:cs="Times New Roman"/>
+          <w:b/>
+          <w:i w:val="0"/>
+          <w:sz w:val="20"/>
+          <w:szCs w:val="20"/>
+        </w:rPr>
+        <w:fldChar w:fldCharType="end"/>
+      </w:r>
+      <w:bookmarkEnd w:id="38"/>
+      <w:r>
+        <w:rPr>
+          <w:rFonts w:ascii="Times New Roman" w:hAnsi="Times New Roman" w:cs="Times New Roman"/>
+          <w:i w:val="0"/>
+          <w:sz w:val="20"/>
+          <w:szCs w:val="20"/>
+        </w:rPr>
+        <w:t xml:space="preserve"> Meniul pentur utilizatorii speciali (Owner &amp; Moderatori)</w:t>
+      </w:r>
+    </w:p>
+    <w:p>
+      <w:pPr>
+        <w:keepNext/>
+        <w:spacing w:line="360" w:lineRule="auto"/>
+        <w:jc w:val="center"/>
+        <w:rPr>
+          <w:rFonts w:ascii="Times New Roman" w:hAnsi="Times New Roman" w:cs="Times New Roman"/>
+          <w:sz w:val="20"/>
+          <w:szCs w:val="20"/>
+        </w:rPr>
+      </w:pPr>
+      <w:r>
+        <w:rPr>
+          <w:rFonts w:ascii="Times New Roman" w:hAnsi="Times New Roman" w:cs="Times New Roman"/>
+          <w:noProof/>
+          <w:sz w:val="20"/>
+          <w:szCs w:val="20"/>
+        </w:rPr>
+        <w:drawing>
+          <wp:inline distT="0" distB="0" distL="0" distR="0" wp14:anchorId="3082B78B" wp14:editId="0FB933CB">
+            <wp:extent cx="5943600" cy="333375"/>
+            <wp:effectExtent l="0" t="0" r="0" b="9525"/>
+            <wp:docPr id="1537" name="Picture 1537"/>
+            <wp:cNvGraphicFramePr>
+              <a:graphicFrameLocks xmlns:a="http://schemas.openxmlformats.org/drawingml/2006/main" noChangeAspect="1"/>
+            </wp:cNvGraphicFramePr>
+            <a:graphic xmlns:a="http://schemas.openxmlformats.org/drawingml/2006/main">
+              <a:graphicData uri="http://schemas.openxmlformats.org/drawingml/2006/picture">
+                <pic:pic xmlns:pic="http://schemas.openxmlformats.org/drawingml/2006/picture">
+                  <pic:nvPicPr>
+                    <pic:cNvPr id="1537" name="Navbar_Normal.PNG"/>
+                    <pic:cNvPicPr/>
+                  </pic:nvPicPr>
+                  <pic:blipFill>
+                    <a:blip r:embed="rId43">
+                      <a:extLst>
+                        <a:ext uri="{28A0092B-C50C-407E-A947-70E740481C1C}">
+                          <a14:useLocalDpi xmlns:a14="http://schemas.microsoft.com/office/drawing/2010/main" val="0"/>
+                        </a:ext>
+                      </a:extLst>
+                    </a:blip>
+                    <a:stretch>
+                      <a:fillRect/>
+                    </a:stretch>
+                  </pic:blipFill>
+                  <pic:spPr>
+                    <a:xfrm>
+                      <a:off x="0" y="0"/>
+                      <a:ext cx="5943600" cy="333375"/>
+                    </a:xfrm>
+                    <a:prstGeom prst="rect">
+                      <a:avLst/>
+                    </a:prstGeom>
+                  </pic:spPr>
+                </pic:pic>
+              </a:graphicData>
+            </a:graphic>
+          </wp:inline>
+        </w:drawing>
+      </w:r>
+    </w:p>
+    <w:p>
+      <w:pPr>
+        <w:pStyle w:val="Caption"/>
+        <w:spacing w:line="360" w:lineRule="auto"/>
+        <w:jc w:val="center"/>
+        <w:rPr>
+          <w:rFonts w:ascii="Times New Roman" w:hAnsi="Times New Roman" w:cs="Times New Roman"/>
+          <w:i w:val="0"/>
+          <w:sz w:val="20"/>
+          <w:szCs w:val="20"/>
+          <w:lang w:val="ro-RO"/>
+        </w:rPr>
+      </w:pPr>
+      <w:bookmarkStart w:id="39" w:name="_Ref517443612"/>
+      <w:r>
+        <w:rPr>
+          <w:rFonts w:ascii="Times New Roman" w:hAnsi="Times New Roman" w:cs="Times New Roman"/>
+          <w:b/>
+          <w:i w:val="0"/>
+          <w:sz w:val="20"/>
+          <w:szCs w:val="20"/>
+        </w:rPr>
+        <w:t xml:space="preserve">Fig. </w:t>
+      </w:r>
+      <w:r>
+        <w:rPr>
+          <w:rFonts w:ascii="Times New Roman" w:hAnsi="Times New Roman" w:cs="Times New Roman"/>
+          <w:b/>
+          <w:i w:val="0"/>
+          <w:sz w:val="20"/>
+          <w:szCs w:val="20"/>
+        </w:rPr>
+        <w:fldChar w:fldCharType="begin"/>
+      </w:r>
+      <w:r>
+        <w:rPr>
+          <w:rFonts w:ascii="Times New Roman" w:hAnsi="Times New Roman" w:cs="Times New Roman"/>
+          <w:b/>
+          <w:i w:val="0"/>
+          <w:sz w:val="20"/>
+          <w:szCs w:val="20"/>
+        </w:rPr>
+        <w:instrText xml:space="preserve"> SEQ Fig. \* ARABIC </w:instrText>
+      </w:r>
+      <w:r>
+        <w:rPr>
+          <w:rFonts w:ascii="Times New Roman" w:hAnsi="Times New Roman" w:cs="Times New Roman"/>
+          <w:b/>
+          <w:i w:val="0"/>
+          <w:sz w:val="20"/>
+          <w:szCs w:val="20"/>
+        </w:rPr>
+        <w:fldChar w:fldCharType="separate"/>
+      </w:r>
+      <w:r>
+        <w:rPr>
+          <w:rFonts w:ascii="Times New Roman" w:hAnsi="Times New Roman" w:cs="Times New Roman"/>
+          <w:b/>
+          <w:i w:val="0"/>
+          <w:noProof/>
+          <w:sz w:val="20"/>
+          <w:szCs w:val="20"/>
+        </w:rPr>
+        <w:t>34</w:t>
+      </w:r>
+      <w:r>
+        <w:rPr>
+          <w:rFonts w:ascii="Times New Roman" w:hAnsi="Times New Roman" w:cs="Times New Roman"/>
+          <w:b/>
+          <w:i w:val="0"/>
+          <w:sz w:val="20"/>
+          <w:szCs w:val="20"/>
+        </w:rPr>
+        <w:fldChar w:fldCharType="end"/>
+      </w:r>
+      <w:bookmarkEnd w:id="39"/>
+      <w:r>
+        <w:rPr>
+          <w:rFonts w:ascii="Times New Roman" w:hAnsi="Times New Roman" w:cs="Times New Roman"/>
+          <w:i w:val="0"/>
+          <w:sz w:val="20"/>
+          <w:szCs w:val="20"/>
+        </w:rPr>
+        <w:t xml:space="preserve"> Meniul pentru Pacien</w:t>
+      </w:r>
+      <w:r>
+        <w:rPr>
+          <w:rFonts w:ascii="Times New Roman" w:hAnsi="Times New Roman" w:cs="Times New Roman"/>
+          <w:i w:val="0"/>
+          <w:sz w:val="20"/>
+          <w:szCs w:val="20"/>
+          <w:lang w:val="ro-RO"/>
+        </w:rPr>
+        <w:t>ți</w:t>
+      </w:r>
+    </w:p>
+    <w:p>
+      <w:pPr>
+        <w:keepNext/>
+        <w:spacing w:line="360" w:lineRule="auto"/>
+        <w:jc w:val="center"/>
+        <w:rPr>
+          <w:rFonts w:ascii="Times New Roman" w:hAnsi="Times New Roman" w:cs="Times New Roman"/>
+          <w:sz w:val="20"/>
+          <w:szCs w:val="20"/>
+        </w:rPr>
+      </w:pPr>
+      <w:r>
+        <w:rPr>
+          <w:rFonts w:ascii="Times New Roman" w:hAnsi="Times New Roman" w:cs="Times New Roman"/>
+          <w:noProof/>
+          <w:sz w:val="20"/>
+          <w:szCs w:val="20"/>
+        </w:rPr>
+        <w:drawing>
+          <wp:inline distT="0" distB="0" distL="0" distR="0" wp14:anchorId="56AC94B4" wp14:editId="53FCBE6F">
+            <wp:extent cx="5943600" cy="328930"/>
+            <wp:effectExtent l="0" t="0" r="0" b="0"/>
+            <wp:docPr id="1539" name="Picture 1539"/>
+            <wp:cNvGraphicFramePr>
+              <a:graphicFrameLocks xmlns:a="http://schemas.openxmlformats.org/drawingml/2006/main" noChangeAspect="1"/>
+            </wp:cNvGraphicFramePr>
+            <a:graphic xmlns:a="http://schemas.openxmlformats.org/drawingml/2006/main">
+              <a:graphicData uri="http://schemas.openxmlformats.org/drawingml/2006/picture">
+                <pic:pic xmlns:pic="http://schemas.openxmlformats.org/drawingml/2006/picture">
+                  <pic:nvPicPr>
+                    <pic:cNvPr id="1539" name="Navbar_Doctor.PNG"/>
+                    <pic:cNvPicPr/>
+                  </pic:nvPicPr>
+                  <pic:blipFill>
+                    <a:blip r:embed="rId44">
+                      <a:extLst>
+                        <a:ext uri="{28A0092B-C50C-407E-A947-70E740481C1C}">
+                          <a14:useLocalDpi xmlns:a14="http://schemas.microsoft.com/office/drawing/2010/main" val="0"/>
+                        </a:ext>
+                      </a:extLst>
+                    </a:blip>
+                    <a:stretch>
+                      <a:fillRect/>
+                    </a:stretch>
+                  </pic:blipFill>
+                  <pic:spPr>
+                    <a:xfrm>
+                      <a:off x="0" y="0"/>
+                      <a:ext cx="5943600" cy="328930"/>
+                    </a:xfrm>
+                    <a:prstGeom prst="rect">
+                      <a:avLst/>
+                    </a:prstGeom>
+                  </pic:spPr>
+                </pic:pic>
+              </a:graphicData>
+            </a:graphic>
+          </wp:inline>
+        </w:drawing>
+      </w:r>
+    </w:p>
+    <w:p>
+      <w:pPr>
+        <w:pStyle w:val="Caption"/>
+        <w:spacing w:line="360" w:lineRule="auto"/>
+        <w:jc w:val="center"/>
+        <w:rPr>
+          <w:rFonts w:ascii="Times New Roman" w:hAnsi="Times New Roman" w:cs="Times New Roman"/>
+          <w:i w:val="0"/>
+          <w:sz w:val="20"/>
+          <w:szCs w:val="20"/>
+        </w:rPr>
+      </w:pPr>
+      <w:bookmarkStart w:id="40" w:name="_Ref517443614"/>
+      <w:r>
+        <w:rPr>
+          <w:rFonts w:ascii="Times New Roman" w:hAnsi="Times New Roman" w:cs="Times New Roman"/>
+          <w:b/>
+          <w:i w:val="0"/>
+          <w:sz w:val="20"/>
+          <w:szCs w:val="20"/>
+        </w:rPr>
+        <w:t xml:space="preserve">Fig. </w:t>
+      </w:r>
+      <w:r>
+        <w:rPr>
+          <w:rFonts w:ascii="Times New Roman" w:hAnsi="Times New Roman" w:cs="Times New Roman"/>
+          <w:b/>
+          <w:i w:val="0"/>
+          <w:sz w:val="20"/>
+          <w:szCs w:val="20"/>
+        </w:rPr>
+        <w:fldChar w:fldCharType="begin"/>
+      </w:r>
+      <w:r>
+        <w:rPr>
+          <w:rFonts w:ascii="Times New Roman" w:hAnsi="Times New Roman" w:cs="Times New Roman"/>
+          <w:b/>
+          <w:i w:val="0"/>
+          <w:sz w:val="20"/>
+          <w:szCs w:val="20"/>
+        </w:rPr>
+        <w:instrText xml:space="preserve"> SEQ Fig. \* ARABIC </w:instrText>
+      </w:r>
+      <w:r>
+        <w:rPr>
+          <w:rFonts w:ascii="Times New Roman" w:hAnsi="Times New Roman" w:cs="Times New Roman"/>
+          <w:b/>
+          <w:i w:val="0"/>
+          <w:sz w:val="20"/>
+          <w:szCs w:val="20"/>
+        </w:rPr>
+        <w:fldChar w:fldCharType="separate"/>
+      </w:r>
+      <w:r>
+        <w:rPr>
+          <w:rFonts w:ascii="Times New Roman" w:hAnsi="Times New Roman" w:cs="Times New Roman"/>
+          <w:b/>
+          <w:i w:val="0"/>
+          <w:noProof/>
+          <w:sz w:val="20"/>
+          <w:szCs w:val="20"/>
+        </w:rPr>
+        <w:t>35</w:t>
+      </w:r>
+      <w:r>
+        <w:rPr>
+          <w:rFonts w:ascii="Times New Roman" w:hAnsi="Times New Roman" w:cs="Times New Roman"/>
+          <w:b/>
+          <w:i w:val="0"/>
+          <w:sz w:val="20"/>
+          <w:szCs w:val="20"/>
+        </w:rPr>
+        <w:fldChar w:fldCharType="end"/>
+      </w:r>
+      <w:bookmarkEnd w:id="40"/>
+      <w:r>
+        <w:rPr>
+          <w:rFonts w:ascii="Times New Roman" w:hAnsi="Times New Roman" w:cs="Times New Roman"/>
+          <w:i w:val="0"/>
+          <w:sz w:val="20"/>
+          <w:szCs w:val="20"/>
+        </w:rPr>
+        <w:t xml:space="preserve"> Meniul pentru Doctori</w:t>
+      </w:r>
+    </w:p>
+    <w:p>
+      <w:pPr>
+        <w:rPr>
+          <w:rFonts w:ascii="Times New Roman" w:hAnsi="Times New Roman" w:cs="Times New Roman"/>
+          <w:sz w:val="24"/>
+          <w:szCs w:val="24"/>
+          <w:lang w:val="ro-RO"/>
+        </w:rPr>
+      </w:pPr>
+      <w:r>
+        <w:rPr>
+          <w:lang w:val="ro-RO"/>
+        </w:rPr>
+        <w:t xml:space="preserve">  </w:t>
+      </w:r>
+      <w:r>
+        <w:rPr>
+          <w:rFonts w:ascii="Times New Roman" w:hAnsi="Times New Roman" w:cs="Times New Roman"/>
+          <w:sz w:val="24"/>
+          <w:szCs w:val="24"/>
+          <w:lang w:val="ro-RO"/>
+        </w:rPr>
+        <w:t xml:space="preserve">După cum se observă și în imaginile de mai </w:t>
+      </w:r>
+      <w:r>
+        <w:rPr>
+          <w:rFonts w:ascii="Times New Roman" w:hAnsi="Times New Roman" w:cs="Times New Roman"/>
+          <w:sz w:val="24"/>
+          <w:szCs w:val="24"/>
+          <w:lang w:val="ro-RO"/>
+        </w:rPr>
+        <w:t>sus</w:t>
+      </w:r>
+      <w:r>
+        <w:rPr>
+          <w:rFonts w:ascii="Times New Roman" w:hAnsi="Times New Roman" w:cs="Times New Roman"/>
+          <w:sz w:val="24"/>
+          <w:szCs w:val="24"/>
+          <w:lang w:val="ro-RO"/>
+        </w:rPr>
+        <w:t xml:space="preserve"> (</w:t>
+      </w:r>
+      <w:r>
+        <w:rPr>
+          <w:rFonts w:ascii="Times New Roman" w:hAnsi="Times New Roman" w:cs="Times New Roman"/>
+          <w:sz w:val="24"/>
+          <w:szCs w:val="24"/>
+          <w:lang w:val="ro-RO"/>
+        </w:rPr>
+        <w:fldChar w:fldCharType="begin"/>
+      </w:r>
+      <w:r>
+        <w:rPr>
+          <w:rFonts w:ascii="Times New Roman" w:hAnsi="Times New Roman" w:cs="Times New Roman"/>
+          <w:sz w:val="24"/>
+          <w:szCs w:val="24"/>
+          <w:lang w:val="ro-RO"/>
+        </w:rPr>
+        <w:instrText xml:space="preserve"> REF _Ref517443604 \h </w:instrText>
+      </w:r>
+      <w:r>
+        <w:rPr>
+          <w:rFonts w:ascii="Times New Roman" w:hAnsi="Times New Roman" w:cs="Times New Roman"/>
+          <w:sz w:val="24"/>
+          <w:szCs w:val="24"/>
+          <w:lang w:val="ro-RO"/>
+        </w:rPr>
+      </w:r>
+      <w:r>
+        <w:rPr>
+          <w:rFonts w:ascii="Times New Roman" w:hAnsi="Times New Roman" w:cs="Times New Roman"/>
+          <w:sz w:val="24"/>
+          <w:szCs w:val="24"/>
+          <w:lang w:val="ro-RO"/>
+        </w:rPr>
+        <w:instrText xml:space="preserve"> \* MERGEFORMAT </w:instrText>
+      </w:r>
+      <w:r>
+        <w:rPr>
+          <w:rFonts w:ascii="Times New Roman" w:hAnsi="Times New Roman" w:cs="Times New Roman"/>
+          <w:sz w:val="24"/>
+          <w:szCs w:val="24"/>
+          <w:lang w:val="ro-RO"/>
+        </w:rPr>
+        <w:fldChar w:fldCharType="separate"/>
+      </w:r>
+      <w:r>
+        <w:rPr>
+          <w:rFonts w:ascii="Times New Roman" w:hAnsi="Times New Roman" w:cs="Times New Roman"/>
+          <w:b/>
+          <w:sz w:val="24"/>
+          <w:szCs w:val="24"/>
+        </w:rPr>
+        <w:t xml:space="preserve">Fig. </w:t>
+      </w:r>
+      <w:r>
+        <w:rPr>
+          <w:rFonts w:ascii="Times New Roman" w:hAnsi="Times New Roman" w:cs="Times New Roman"/>
+          <w:b/>
+          <w:noProof/>
+          <w:sz w:val="24"/>
+          <w:szCs w:val="24"/>
+        </w:rPr>
+        <w:t>33</w:t>
+      </w:r>
+      <w:r>
+        <w:rPr>
+          <w:rFonts w:ascii="Times New Roman" w:hAnsi="Times New Roman" w:cs="Times New Roman"/>
+          <w:sz w:val="24"/>
+          <w:szCs w:val="24"/>
+          <w:lang w:val="ro-RO"/>
+        </w:rPr>
+        <w:fldChar w:fldCharType="end"/>
+      </w:r>
+      <w:r>
+        <w:rPr>
+          <w:rFonts w:ascii="Times New Roman" w:hAnsi="Times New Roman" w:cs="Times New Roman"/>
+          <w:sz w:val="24"/>
+          <w:szCs w:val="24"/>
+          <w:lang w:val="ro-RO"/>
+        </w:rPr>
+        <w:t xml:space="preserve">, </w:t>
+      </w:r>
+      <w:r>
+        <w:rPr>
+          <w:rFonts w:ascii="Times New Roman" w:hAnsi="Times New Roman" w:cs="Times New Roman"/>
+          <w:sz w:val="24"/>
+          <w:szCs w:val="24"/>
+          <w:lang w:val="ro-RO"/>
+        </w:rPr>
+        <w:fldChar w:fldCharType="begin"/>
+      </w:r>
+      <w:r>
+        <w:rPr>
+          <w:rFonts w:ascii="Times New Roman" w:hAnsi="Times New Roman" w:cs="Times New Roman"/>
+          <w:sz w:val="24"/>
+          <w:szCs w:val="24"/>
+          <w:lang w:val="ro-RO"/>
+        </w:rPr>
+        <w:instrText xml:space="preserve"> REF _Ref517443612 \h </w:instrText>
+      </w:r>
+      <w:r>
+        <w:rPr>
+          <w:rFonts w:ascii="Times New Roman" w:hAnsi="Times New Roman" w:cs="Times New Roman"/>
+          <w:sz w:val="24"/>
+          <w:szCs w:val="24"/>
+          <w:lang w:val="ro-RO"/>
+        </w:rPr>
+      </w:r>
+      <w:r>
+        <w:rPr>
+          <w:rFonts w:ascii="Times New Roman" w:hAnsi="Times New Roman" w:cs="Times New Roman"/>
+          <w:sz w:val="24"/>
+          <w:szCs w:val="24"/>
+          <w:lang w:val="ro-RO"/>
+        </w:rPr>
+        <w:instrText xml:space="preserve"> \* MERGEFORMAT </w:instrText>
+      </w:r>
+      <w:r>
+        <w:rPr>
+          <w:rFonts w:ascii="Times New Roman" w:hAnsi="Times New Roman" w:cs="Times New Roman"/>
+          <w:sz w:val="24"/>
+          <w:szCs w:val="24"/>
+          <w:lang w:val="ro-RO"/>
+        </w:rPr>
+        <w:fldChar w:fldCharType="separate"/>
+      </w:r>
+      <w:r>
+        <w:rPr>
+          <w:rFonts w:ascii="Times New Roman" w:hAnsi="Times New Roman" w:cs="Times New Roman"/>
+          <w:b/>
+          <w:sz w:val="24"/>
+          <w:szCs w:val="24"/>
+        </w:rPr>
+        <w:t xml:space="preserve">Fig. </w:t>
+      </w:r>
+      <w:r>
+        <w:rPr>
+          <w:rFonts w:ascii="Times New Roman" w:hAnsi="Times New Roman" w:cs="Times New Roman"/>
+          <w:b/>
+          <w:noProof/>
+          <w:sz w:val="24"/>
+          <w:szCs w:val="24"/>
+        </w:rPr>
+        <w:t>34</w:t>
+      </w:r>
+      <w:r>
+        <w:rPr>
+          <w:rFonts w:ascii="Times New Roman" w:hAnsi="Times New Roman" w:cs="Times New Roman"/>
+          <w:sz w:val="24"/>
+          <w:szCs w:val="24"/>
+          <w:lang w:val="ro-RO"/>
+        </w:rPr>
+        <w:fldChar w:fldCharType="end"/>
+      </w:r>
+      <w:r>
+        <w:rPr>
+          <w:rFonts w:ascii="Times New Roman" w:hAnsi="Times New Roman" w:cs="Times New Roman"/>
+          <w:sz w:val="24"/>
+          <w:szCs w:val="24"/>
+          <w:lang w:val="ro-RO"/>
+        </w:rPr>
+        <w:t xml:space="preserve"> și </w:t>
+      </w:r>
+      <w:r>
+        <w:rPr>
+          <w:rFonts w:ascii="Times New Roman" w:hAnsi="Times New Roman" w:cs="Times New Roman"/>
+          <w:sz w:val="24"/>
+          <w:szCs w:val="24"/>
+          <w:lang w:val="ro-RO"/>
+        </w:rPr>
+        <w:fldChar w:fldCharType="begin"/>
+      </w:r>
+      <w:r>
+        <w:rPr>
+          <w:rFonts w:ascii="Times New Roman" w:hAnsi="Times New Roman" w:cs="Times New Roman"/>
+          <w:sz w:val="24"/>
+          <w:szCs w:val="24"/>
+          <w:lang w:val="ro-RO"/>
+        </w:rPr>
+        <w:instrText xml:space="preserve"> REF _Ref517443614 \h </w:instrText>
+      </w:r>
+      <w:r>
+        <w:rPr>
+          <w:rFonts w:ascii="Times New Roman" w:hAnsi="Times New Roman" w:cs="Times New Roman"/>
+          <w:sz w:val="24"/>
+          <w:szCs w:val="24"/>
+          <w:lang w:val="ro-RO"/>
+        </w:rPr>
+      </w:r>
+      <w:r>
+        <w:rPr>
+          <w:rFonts w:ascii="Times New Roman" w:hAnsi="Times New Roman" w:cs="Times New Roman"/>
+          <w:sz w:val="24"/>
+          <w:szCs w:val="24"/>
+          <w:lang w:val="ro-RO"/>
+        </w:rPr>
+        <w:instrText xml:space="preserve"> \* MERGEFORMAT </w:instrText>
+      </w:r>
+      <w:r>
+        <w:rPr>
+          <w:rFonts w:ascii="Times New Roman" w:hAnsi="Times New Roman" w:cs="Times New Roman"/>
+          <w:sz w:val="24"/>
+          <w:szCs w:val="24"/>
+          <w:lang w:val="ro-RO"/>
+        </w:rPr>
+        <w:fldChar w:fldCharType="separate"/>
+      </w:r>
+      <w:r>
+        <w:rPr>
+          <w:rFonts w:ascii="Times New Roman" w:hAnsi="Times New Roman" w:cs="Times New Roman"/>
+          <w:b/>
+          <w:sz w:val="24"/>
+          <w:szCs w:val="24"/>
+        </w:rPr>
+        <w:t xml:space="preserve">Fig. </w:t>
+      </w:r>
+      <w:r>
+        <w:rPr>
+          <w:rFonts w:ascii="Times New Roman" w:hAnsi="Times New Roman" w:cs="Times New Roman"/>
+          <w:b/>
+          <w:noProof/>
+          <w:sz w:val="24"/>
+          <w:szCs w:val="24"/>
+        </w:rPr>
+        <w:t>35</w:t>
+      </w:r>
+      <w:r>
+        <w:rPr>
+          <w:rFonts w:ascii="Times New Roman" w:hAnsi="Times New Roman" w:cs="Times New Roman"/>
+          <w:sz w:val="24"/>
+          <w:szCs w:val="24"/>
+          <w:lang w:val="ro-RO"/>
+        </w:rPr>
+        <w:fldChar w:fldCharType="end"/>
+      </w:r>
+      <w:r>
+        <w:rPr>
+          <w:rFonts w:ascii="Times New Roman" w:hAnsi="Times New Roman" w:cs="Times New Roman"/>
+          <w:sz w:val="24"/>
+          <w:szCs w:val="24"/>
+          <w:lang w:val="ro-RO"/>
+        </w:rPr>
+        <w:t>)</w:t>
+      </w:r>
+      <w:r>
+        <w:rPr>
+          <w:rFonts w:ascii="Times New Roman" w:hAnsi="Times New Roman" w:cs="Times New Roman"/>
+          <w:sz w:val="24"/>
+          <w:szCs w:val="24"/>
+          <w:lang w:val="ro-RO"/>
+        </w:rPr>
+        <w:t>, meniul</w:t>
+      </w:r>
+      <w:r>
+        <w:rPr>
+          <w:rFonts w:ascii="Times New Roman" w:hAnsi="Times New Roman" w:cs="Times New Roman"/>
+          <w:sz w:val="24"/>
+          <w:szCs w:val="24"/>
+          <w:lang w:val="ro-RO"/>
+        </w:rPr>
+        <w:t xml:space="preserve"> diferă foarte puțin, deoarece am încercat să mențin un echilibru între aceste roluri. De exemplu, a 3-a opțiune va fi foarte puțin diferită în sensul operațiilor accesibile și a informațiilor afișate pe paginile repsective. De asemenea, ultima parte accesibilă ca și utilizator special (</w:t>
+      </w:r>
+      <w:r>
+        <w:rPr>
+          <w:rFonts w:ascii="Times New Roman" w:hAnsi="Times New Roman" w:cs="Times New Roman"/>
+          <w:i/>
+          <w:sz w:val="24"/>
+          <w:szCs w:val="24"/>
+          <w:lang w:val="ro-RO"/>
+        </w:rPr>
+        <w:t>Maintenance</w:t>
+      </w:r>
+      <w:r>
+        <w:rPr>
+          <w:rFonts w:ascii="Times New Roman" w:hAnsi="Times New Roman" w:cs="Times New Roman"/>
+          <w:sz w:val="24"/>
+          <w:szCs w:val="24"/>
+          <w:lang w:val="ro-RO"/>
+        </w:rPr>
+        <w:t>)</w:t>
+      </w:r>
+      <w:r>
+        <w:rPr>
+          <w:rFonts w:ascii="Times New Roman" w:hAnsi="Times New Roman" w:cs="Times New Roman"/>
+          <w:sz w:val="24"/>
+          <w:szCs w:val="24"/>
+          <w:lang w:val="ro-RO"/>
+        </w:rPr>
+        <w:t xml:space="preserve"> are inclusă și opțiunea de Asistență (</w:t>
+      </w:r>
+      <w:r>
+        <w:rPr>
+          <w:rFonts w:ascii="Times New Roman" w:hAnsi="Times New Roman" w:cs="Times New Roman"/>
+          <w:i/>
+          <w:sz w:val="24"/>
+          <w:szCs w:val="24"/>
+        </w:rPr>
+        <w:t>Assistance</w:t>
+      </w:r>
+      <w:r>
+        <w:rPr>
+          <w:rFonts w:ascii="Times New Roman" w:hAnsi="Times New Roman" w:cs="Times New Roman"/>
+          <w:sz w:val="24"/>
+          <w:szCs w:val="24"/>
+          <w:lang w:val="ro-RO"/>
+        </w:rPr>
+        <w:t>).</w:t>
+      </w:r>
+      <w:r>
+        <w:rPr>
+          <w:rFonts w:ascii="Times New Roman" w:hAnsi="Times New Roman" w:cs="Times New Roman"/>
+          <w:sz w:val="24"/>
+          <w:szCs w:val="24"/>
+          <w:lang w:val="ro-RO"/>
+        </w:rPr>
+        <w:t xml:space="preserve"> </w:t>
+      </w:r>
+      <w:r>
+        <w:rPr>
+          <w:rFonts w:ascii="Times New Roman" w:hAnsi="Times New Roman" w:cs="Times New Roman"/>
+          <w:sz w:val="24"/>
+          <w:szCs w:val="24"/>
+          <w:lang w:val="ro-RO"/>
+        </w:rPr>
+        <w:t xml:space="preserve">Voi explica </w:t>
+      </w:r>
+      <w:r>
+        <w:rPr>
+          <w:rFonts w:ascii="Times New Roman" w:hAnsi="Times New Roman" w:cs="Times New Roman"/>
+          <w:sz w:val="24"/>
+          <w:szCs w:val="24"/>
+          <w:lang w:val="ro-RO"/>
+        </w:rPr>
+        <w:t>fiecare opțiune în parte când voi ajunge la acestea.</w:t>
+      </w:r>
+      <w:bookmarkStart w:id="41" w:name="_GoBack"/>
+      <w:bookmarkEnd w:id="41"/>
+    </w:p>
+    <w:p>
+      <w:pPr>
+        <w:spacing w:before="30" w:after="0" w:line="360" w:lineRule="auto"/>
+        <w:jc w:val="both"/>
+        <w:rPr>
+          <w:rFonts w:ascii="Times New Roman" w:hAnsi="Times New Roman" w:cs="Times New Roman"/>
+          <w:sz w:val="24"/>
+          <w:szCs w:val="24"/>
+          <w:lang w:val="ro-RO"/>
+        </w:rPr>
+      </w:pPr>
+    </w:p>
+    <w:p>
+      <w:pPr>
+        <w:spacing w:before="30" w:after="0" w:line="360" w:lineRule="auto"/>
         <w:jc w:val="both"/>
         <w:rPr>
           <w:rFonts w:ascii="Times New Roman" w:hAnsi="Times New Roman" w:cs="Times New Roman"/>
@@ -21090,12 +22601,12 @@
           <w:numId w:val="6"/>
         </w:numPr>
       </w:pPr>
-      <w:bookmarkStart w:id="37" w:name="_Toc517308565"/>
+      <w:bookmarkStart w:id="42" w:name="_Toc517308565"/>
       <w:r>
         <w:lastRenderedPageBreak/>
         <w:t>Concluzii</w:t>
       </w:r>
-      <w:bookmarkEnd w:id="37"/>
+      <w:bookmarkEnd w:id="42"/>
     </w:p>
     <w:p>
       <w:pPr>
@@ -21228,7 +22739,7 @@
           <w:lang w:val="ro-RO"/>
         </w:rPr>
       </w:pPr>
-      <w:bookmarkStart w:id="38" w:name="_Toc517308566"/>
+      <w:bookmarkStart w:id="43" w:name="_Toc517308566"/>
       <w:r>
         <w:lastRenderedPageBreak/>
         <w:t>Bi</w:t>
@@ -21239,7 +22750,7 @@
       <w:r>
         <w:t>ografie</w:t>
       </w:r>
-      <w:bookmarkEnd w:id="38"/>
+      <w:bookmarkEnd w:id="43"/>
     </w:p>
     <w:p>
       <w:pPr>
@@ -21439,7 +22950,7 @@
           <w:lang w:val="ro-RO"/>
         </w:rPr>
       </w:pPr>
-      <w:hyperlink r:id="rId40" w:history="1">
+      <w:hyperlink r:id="rId45" w:history="1">
         <w:r>
           <w:rPr>
             <w:rStyle w:val="Hyperlink"/>
@@ -21462,7 +22973,7 @@
           <w:lang w:val="ro-RO"/>
         </w:rPr>
       </w:pPr>
-      <w:hyperlink r:id="rId41" w:history="1">
+      <w:hyperlink r:id="rId46" w:history="1">
         <w:r>
           <w:rPr>
             <w:rStyle w:val="Hyperlink"/>
@@ -21505,7 +23016,7 @@
           <w:lang w:val="ro-RO"/>
         </w:rPr>
       </w:pPr>
-      <w:hyperlink r:id="rId42" w:history="1">
+      <w:hyperlink r:id="rId47" w:history="1">
         <w:r>
           <w:rPr>
             <w:rStyle w:val="Hyperlink"/>
@@ -21528,7 +23039,7 @@
           <w:lang w:val="ro-RO"/>
         </w:rPr>
       </w:pPr>
-      <w:hyperlink r:id="rId43" w:history="1">
+      <w:hyperlink r:id="rId48" w:history="1">
         <w:r>
           <w:rPr>
             <w:rStyle w:val="Hyperlink"/>
@@ -21552,7 +23063,7 @@
           <w:lang w:val="ro-RO"/>
         </w:rPr>
       </w:pPr>
-      <w:hyperlink r:id="rId44" w:history="1">
+      <w:hyperlink r:id="rId49" w:history="1">
         <w:r>
           <w:rPr>
             <w:rStyle w:val="Hyperlink"/>
@@ -21576,7 +23087,7 @@
           <w:lang w:val="ro-RO"/>
         </w:rPr>
       </w:pPr>
-      <w:hyperlink r:id="rId45" w:history="1">
+      <w:hyperlink r:id="rId50" w:history="1">
         <w:r>
           <w:rPr>
             <w:rStyle w:val="Hyperlink"/>
@@ -21599,7 +23110,7 @@
           <w:lang w:val="ro-RO"/>
         </w:rPr>
       </w:pPr>
-      <w:hyperlink r:id="rId46" w:history="1">
+      <w:hyperlink r:id="rId51" w:history="1">
         <w:r>
           <w:rPr>
             <w:rStyle w:val="Hyperlink"/>
@@ -21631,7 +23142,7 @@
           <w:lang w:val="ro-RO"/>
         </w:rPr>
       </w:pPr>
-      <w:hyperlink r:id="rId47" w:history="1">
+      <w:hyperlink r:id="rId52" w:history="1">
         <w:r>
           <w:rPr>
             <w:rStyle w:val="Hyperlink"/>
@@ -21662,7 +23173,7 @@
           <w:szCs w:val="36"/>
         </w:rPr>
       </w:pPr>
-      <w:hyperlink r:id="rId48" w:history="1">
+      <w:hyperlink r:id="rId53" w:history="1">
         <w:r>
           <w:rPr>
             <w:rStyle w:val="Hyperlink"/>
@@ -21711,7 +23222,7 @@
           <w:szCs w:val="36"/>
         </w:rPr>
       </w:pPr>
-      <w:hyperlink r:id="rId49" w:history="1">
+      <w:hyperlink r:id="rId54" w:history="1">
         <w:r>
           <w:rPr>
             <w:rStyle w:val="Hyperlink"/>
@@ -21740,7 +23251,7 @@
           <w:szCs w:val="36"/>
         </w:rPr>
       </w:pPr>
-      <w:hyperlink r:id="rId50" w:history="1">
+      <w:hyperlink r:id="rId55" w:history="1">
         <w:r>
           <w:rPr>
             <w:rStyle w:val="Hyperlink"/>
@@ -21769,7 +23280,7 @@
           <w:szCs w:val="36"/>
         </w:rPr>
       </w:pPr>
-      <w:hyperlink r:id="rId51" w:history="1">
+      <w:hyperlink r:id="rId56" w:history="1">
         <w:r>
           <w:rPr>
             <w:rStyle w:val="Hyperlink"/>
@@ -21798,7 +23309,7 @@
           <w:szCs w:val="36"/>
         </w:rPr>
       </w:pPr>
-      <w:hyperlink r:id="rId52" w:history="1">
+      <w:hyperlink r:id="rId57" w:history="1">
         <w:r>
           <w:rPr>
             <w:rStyle w:val="Hyperlink"/>
@@ -21828,7 +23339,7 @@
           <w:szCs w:val="36"/>
         </w:rPr>
       </w:pPr>
-      <w:hyperlink r:id="rId53" w:history="1">
+      <w:hyperlink r:id="rId58" w:history="1">
         <w:r>
           <w:rPr>
             <w:rStyle w:val="Hyperlink"/>
@@ -21863,7 +23374,7 @@
           <w:szCs w:val="36"/>
         </w:rPr>
       </w:pPr>
-      <w:bookmarkStart w:id="39" w:name="_Toc517308567"/>
+      <w:bookmarkStart w:id="44" w:name="_Toc517308567"/>
       <w:r>
         <w:rPr>
           <w:rFonts w:cs="Times New Roman"/>
@@ -21872,7 +23383,7 @@
         <w:lastRenderedPageBreak/>
         <w:t>Tehnologii Folosite</w:t>
       </w:r>
-      <w:bookmarkEnd w:id="39"/>
+      <w:bookmarkEnd w:id="44"/>
     </w:p>
     <w:p>
       <w:pPr>
@@ -21895,20 +23406,20 @@
           <w:szCs w:val="26"/>
         </w:rPr>
       </w:pPr>
-      <w:bookmarkStart w:id="40" w:name="_Toc516962556"/>
-      <w:bookmarkStart w:id="41" w:name="_Toc516962788"/>
-      <w:bookmarkStart w:id="42" w:name="_Toc516963054"/>
-      <w:bookmarkStart w:id="43" w:name="_Toc516964256"/>
-      <w:bookmarkStart w:id="44" w:name="_Toc517170824"/>
-      <w:bookmarkStart w:id="45" w:name="_Toc517257914"/>
-      <w:bookmarkStart w:id="46" w:name="_Toc517308568"/>
-      <w:bookmarkEnd w:id="40"/>
-      <w:bookmarkEnd w:id="41"/>
-      <w:bookmarkEnd w:id="42"/>
-      <w:bookmarkEnd w:id="43"/>
-      <w:bookmarkEnd w:id="44"/>
+      <w:bookmarkStart w:id="45" w:name="_Toc516962556"/>
+      <w:bookmarkStart w:id="46" w:name="_Toc516962788"/>
+      <w:bookmarkStart w:id="47" w:name="_Toc516963054"/>
+      <w:bookmarkStart w:id="48" w:name="_Toc516964256"/>
+      <w:bookmarkStart w:id="49" w:name="_Toc517170824"/>
+      <w:bookmarkStart w:id="50" w:name="_Toc517257914"/>
+      <w:bookmarkStart w:id="51" w:name="_Toc517308568"/>
       <w:bookmarkEnd w:id="45"/>
       <w:bookmarkEnd w:id="46"/>
+      <w:bookmarkEnd w:id="47"/>
+      <w:bookmarkEnd w:id="48"/>
+      <w:bookmarkEnd w:id="49"/>
+      <w:bookmarkEnd w:id="50"/>
+      <w:bookmarkEnd w:id="51"/>
     </w:p>
     <w:p>
       <w:pPr>
@@ -21918,7 +23429,7 @@
           <w:numId w:val="6"/>
         </w:numPr>
       </w:pPr>
-      <w:bookmarkStart w:id="47" w:name="_Toc517308569"/>
+      <w:bookmarkStart w:id="52" w:name="_Toc517308569"/>
       <w:r>
         <w:t>C# (.Net, MVC,</w:t>
       </w:r>
@@ -21940,7 +23451,7 @@
       <w:r>
         <w:t>)</w:t>
       </w:r>
-      <w:bookmarkEnd w:id="47"/>
+      <w:bookmarkEnd w:id="52"/>
     </w:p>
     <w:p>
       <w:pPr>
@@ -21985,7 +23496,7 @@
           <w:numId w:val="6"/>
         </w:numPr>
       </w:pPr>
-      <w:bookmarkStart w:id="48" w:name="_Toc517308570"/>
+      <w:bookmarkStart w:id="53" w:name="_Toc517308570"/>
       <w:r>
         <w:t>SQL (SQL Se</w:t>
       </w:r>
@@ -21995,7 +23506,7 @@
       <w:r>
         <w:t xml:space="preserve"> Express)</w:t>
       </w:r>
-      <w:bookmarkEnd w:id="48"/>
+      <w:bookmarkEnd w:id="53"/>
     </w:p>
     <w:p>
       <w:r>
@@ -22013,14 +23524,14 @@
           <w:rFonts w:cs="Times New Roman"/>
         </w:rPr>
       </w:pPr>
-      <w:bookmarkStart w:id="49" w:name="_Toc517308571"/>
+      <w:bookmarkStart w:id="54" w:name="_Toc517308571"/>
       <w:r>
         <w:rPr>
           <w:rFonts w:cs="Times New Roman"/>
         </w:rPr>
         <w:t>Source Controlling -&gt; GitHub (GitKraker)</w:t>
       </w:r>
-      <w:bookmarkEnd w:id="49"/>
+      <w:bookmarkEnd w:id="54"/>
     </w:p>
     <w:p>
       <w:r>
@@ -22038,14 +23549,14 @@
           <w:rFonts w:cs="Times New Roman"/>
         </w:rPr>
       </w:pPr>
-      <w:bookmarkStart w:id="50" w:name="_Toc517308572"/>
+      <w:bookmarkStart w:id="55" w:name="_Toc517308572"/>
       <w:r>
         <w:rPr>
           <w:rFonts w:cs="Times New Roman"/>
         </w:rPr>
         <w:t>Bootstrap</w:t>
       </w:r>
-      <w:bookmarkEnd w:id="50"/>
+      <w:bookmarkEnd w:id="55"/>
     </w:p>
     <w:p>
       <w:r>
@@ -22072,14 +23583,14 @@
           <w:rFonts w:cs="Times New Roman"/>
         </w:rPr>
       </w:pPr>
-      <w:bookmarkStart w:id="51" w:name="_Toc517308573"/>
+      <w:bookmarkStart w:id="56" w:name="_Toc517308573"/>
       <w:r>
         <w:rPr>
           <w:rFonts w:cs="Times New Roman"/>
         </w:rPr>
         <w:t>HTML, CSS &amp; JavaScript</w:t>
       </w:r>
-      <w:bookmarkEnd w:id="51"/>
+      <w:bookmarkEnd w:id="56"/>
     </w:p>
     <w:p>
       <w:r>
@@ -22097,14 +23608,14 @@
           <w:rFonts w:cs="Times New Roman"/>
         </w:rPr>
       </w:pPr>
-      <w:bookmarkStart w:id="52" w:name="_Toc517308574"/>
+      <w:bookmarkStart w:id="57" w:name="_Toc517308574"/>
       <w:r>
         <w:rPr>
           <w:rFonts w:cs="Times New Roman"/>
         </w:rPr>
         <w:t>Adobe Illustrator</w:t>
       </w:r>
-      <w:bookmarkEnd w:id="52"/>
+      <w:bookmarkEnd w:id="57"/>
     </w:p>
     <w:p>
       <w:r>
@@ -25966,7 +27477,7 @@
 </file>
 
 <file path=customXml/itemProps1.xml><?xml version="1.0" encoding="utf-8"?>
-<ds:datastoreItem xmlns:ds="http://schemas.openxmlformats.org/officeDocument/2006/customXml" ds:itemID="{A555193E-FC21-48ED-A5A8-5E23BDA9DA76}">
+<ds:datastoreItem xmlns:ds="http://schemas.openxmlformats.org/officeDocument/2006/customXml" ds:itemID="{E2F09925-5055-43B6-BA50-79D63877CF6E}">
   <ds:schemaRefs>
     <ds:schemaRef ds:uri="http://schemas.openxmlformats.org/officeDocument/2006/bibliography"/>
   </ds:schemaRefs>

</xml_diff>

<commit_message>
Doc -> Manual Update 2.0
</commit_message>
<xml_diff>
--- a/Documentatie/Licenta.docx
+++ b/Documentatie/Licenta.docx
@@ -7479,8 +7479,8 @@
           <w:szCs w:val="20"/>
         </w:rPr>
       </w:pPr>
-      <w:bookmarkStart w:id="17" w:name="_Ref517264381"/>
-      <w:bookmarkStart w:id="18" w:name="_Ref517282251"/>
+      <w:bookmarkStart w:id="17" w:name="_Ref517282251"/>
+      <w:bookmarkStart w:id="18" w:name="_Ref517264381"/>
       <w:r>
         <w:rPr>
           <w:rFonts w:ascii="Times New Roman" w:hAnsi="Times New Roman" w:cs="Times New Roman"/>
@@ -7542,7 +7542,7 @@
         </w:rPr>
         <w:fldChar w:fldCharType="end"/>
       </w:r>
-      <w:bookmarkEnd w:id="17"/>
+      <w:bookmarkEnd w:id="18"/>
       <w:r>
         <w:rPr>
           <w:rFonts w:ascii="Times New Roman" w:hAnsi="Times New Roman" w:cs="Times New Roman"/>
@@ -7571,7 +7571,7 @@
         </w:rPr>
         <w:t xml:space="preserve"> Relația dintre Tabele</w:t>
       </w:r>
-      <w:bookmarkEnd w:id="18"/>
+      <w:bookmarkEnd w:id="17"/>
     </w:p>
     <w:p>
       <w:pPr>
@@ -20884,15 +20884,15 @@
           <w:szCs w:val="24"/>
           <w:lang w:val="ro-RO"/>
         </w:rPr>
-      </w:r>
-      <w:r>
-        <w:rPr>
-          <w:rFonts w:ascii="Times New Roman" w:hAnsi="Times New Roman" w:cs="Times New Roman"/>
-          <w:sz w:val="24"/>
-          <w:szCs w:val="24"/>
-          <w:lang w:val="ro-RO"/>
-        </w:rPr>
         <w:instrText xml:space="preserve"> \* MERGEFORMAT </w:instrText>
+      </w:r>
+      <w:r>
+        <w:rPr>
+          <w:rFonts w:ascii="Times New Roman" w:hAnsi="Times New Roman" w:cs="Times New Roman"/>
+          <w:sz w:val="24"/>
+          <w:szCs w:val="24"/>
+          <w:lang w:val="ro-RO"/>
+        </w:rPr>
       </w:r>
       <w:r>
         <w:rPr>
@@ -21327,6 +21327,7 @@
                 <w:sz w:val="24"/>
                 <w:szCs w:val="24"/>
               </w:rPr>
+              <w:instrText xml:space="preserve"> \* MERGEFORMAT </w:instrText>
             </w:r>
             <w:r>
               <w:rPr>
@@ -21334,7 +21335,6 @@
                 <w:sz w:val="24"/>
                 <w:szCs w:val="24"/>
               </w:rPr>
-              <w:instrText xml:space="preserve"> \* MERGEFORMAT </w:instrText>
             </w:r>
             <w:r>
               <w:rPr>
@@ -21977,15 +21977,15 @@
           <w:szCs w:val="24"/>
           <w:lang w:val="ro-RO"/>
         </w:rPr>
-      </w:r>
-      <w:r>
-        <w:rPr>
-          <w:rFonts w:ascii="Times New Roman" w:hAnsi="Times New Roman" w:cs="Times New Roman"/>
-          <w:sz w:val="24"/>
-          <w:szCs w:val="24"/>
-          <w:lang w:val="ro-RO"/>
-        </w:rPr>
         <w:instrText xml:space="preserve"> \* MERGEFORMAT </w:instrText>
+      </w:r>
+      <w:r>
+        <w:rPr>
+          <w:rFonts w:ascii="Times New Roman" w:hAnsi="Times New Roman" w:cs="Times New Roman"/>
+          <w:sz w:val="24"/>
+          <w:szCs w:val="24"/>
+          <w:lang w:val="ro-RO"/>
+        </w:rPr>
       </w:r>
       <w:r>
         <w:rPr>
@@ -22058,15 +22058,15 @@
           <w:szCs w:val="24"/>
           <w:lang w:val="ro-RO"/>
         </w:rPr>
-      </w:r>
-      <w:r>
-        <w:rPr>
-          <w:rFonts w:ascii="Times New Roman" w:hAnsi="Times New Roman" w:cs="Times New Roman"/>
-          <w:sz w:val="24"/>
-          <w:szCs w:val="24"/>
-          <w:lang w:val="ro-RO"/>
-        </w:rPr>
         <w:instrText xml:space="preserve"> \* MERGEFORMAT </w:instrText>
+      </w:r>
+      <w:r>
+        <w:rPr>
+          <w:rFonts w:ascii="Times New Roman" w:hAnsi="Times New Roman" w:cs="Times New Roman"/>
+          <w:sz w:val="24"/>
+          <w:szCs w:val="24"/>
+          <w:lang w:val="ro-RO"/>
+        </w:rPr>
       </w:r>
       <w:r>
         <w:rPr>
@@ -22139,15 +22139,15 @@
           <w:szCs w:val="24"/>
           <w:lang w:val="ro-RO"/>
         </w:rPr>
-      </w:r>
-      <w:r>
-        <w:rPr>
-          <w:rFonts w:ascii="Times New Roman" w:hAnsi="Times New Roman" w:cs="Times New Roman"/>
-          <w:sz w:val="24"/>
-          <w:szCs w:val="24"/>
-          <w:lang w:val="ro-RO"/>
-        </w:rPr>
         <w:instrText xml:space="preserve"> \* MERGEFORMAT </w:instrText>
+      </w:r>
+      <w:r>
+        <w:rPr>
+          <w:rFonts w:ascii="Times New Roman" w:hAnsi="Times New Roman" w:cs="Times New Roman"/>
+          <w:sz w:val="24"/>
+          <w:szCs w:val="24"/>
+          <w:lang w:val="ro-RO"/>
+        </w:rPr>
       </w:r>
       <w:r>
         <w:rPr>
@@ -22211,7 +22211,34 @@
           <w:szCs w:val="24"/>
           <w:lang w:val="ro-RO"/>
         </w:rPr>
-        <w:t xml:space="preserve"> diferă foarte puțin, deoarece am încercat să mențin un echilibru între aceste roluri. De exemplu, a 3-a opțiune va fi foarte puțin diferită în sensul operațiilor accesibile și a informațiilor afișate pe paginile repsective. De asemenea, ultima parte accesibilă ca și utilizator special (</w:t>
+        <w:t xml:space="preserve"> diferă foarte puțin, deoarece am încercat să mențin un echilibru între aceste roluri. De exemplu, a 3-a opțiune va fi foarte puțin diferită în sensul operațiilor accesibile și a informațiilor afișate pe paginile repsective. De asemenea, ultima </w:t>
+      </w:r>
+      <w:r>
+        <w:rPr>
+          <w:rFonts w:ascii="Times New Roman" w:hAnsi="Times New Roman" w:cs="Times New Roman"/>
+          <w:sz w:val="24"/>
+          <w:szCs w:val="24"/>
+          <w:lang w:val="ro-RO"/>
+        </w:rPr>
+        <w:t>opțiune</w:t>
+      </w:r>
+      <w:r>
+        <w:rPr>
+          <w:rFonts w:ascii="Times New Roman" w:hAnsi="Times New Roman" w:cs="Times New Roman"/>
+          <w:sz w:val="24"/>
+          <w:szCs w:val="24"/>
+          <w:lang w:val="ro-RO"/>
+        </w:rPr>
+        <w:t xml:space="preserve"> accesibilă ca și utilizator special</w:t>
+      </w:r>
+      <w:r>
+        <w:rPr>
+          <w:rFonts w:ascii="Times New Roman" w:hAnsi="Times New Roman" w:cs="Times New Roman"/>
+          <w:sz w:val="24"/>
+          <w:szCs w:val="24"/>
+          <w:lang w:val="ro-RO"/>
+        </w:rPr>
+        <w:t xml:space="preserve">, denumită </w:t>
       </w:r>
       <w:r>
         <w:rPr>
@@ -22230,7 +22257,7 @@
           <w:szCs w:val="24"/>
           <w:lang w:val="ro-RO"/>
         </w:rPr>
-        <w:t>)</w:t>
+        <w:t>,</w:t>
       </w:r>
       <w:r>
         <w:rPr>
@@ -22286,8 +22313,6 @@
         </w:rPr>
         <w:t>fiecare opțiune în parte când voi ajunge la acestea.</w:t>
       </w:r>
-      <w:bookmarkStart w:id="41" w:name="_GoBack"/>
-      <w:bookmarkEnd w:id="41"/>
     </w:p>
     <w:p>
       <w:pPr>
@@ -22297,19 +22322,683 @@
           <w:rFonts w:ascii="Times New Roman" w:hAnsi="Times New Roman" w:cs="Times New Roman"/>
           <w:sz w:val="24"/>
           <w:szCs w:val="24"/>
-          <w:lang w:val="ro-RO"/>
-        </w:rPr>
-      </w:pPr>
-    </w:p>
+        </w:rPr>
+      </w:pPr>
+      <w:r>
+        <w:rPr>
+          <w:rFonts w:ascii="Times New Roman" w:hAnsi="Times New Roman" w:cs="Times New Roman"/>
+          <w:sz w:val="24"/>
+          <w:szCs w:val="24"/>
+          <w:lang w:val="ro-RO"/>
+        </w:rPr>
+        <w:lastRenderedPageBreak/>
+        <w:t xml:space="preserve">  </w:t>
+      </w:r>
+      <w:r>
+        <w:rPr>
+          <w:rFonts w:ascii="Times New Roman" w:hAnsi="Times New Roman" w:cs="Times New Roman"/>
+          <w:sz w:val="24"/>
+          <w:szCs w:val="24"/>
+          <w:lang w:val="ro-RO"/>
+        </w:rPr>
+        <w:t xml:space="preserve">Prima opțiune pusă la dispoziție de aplicație, este vizualizarea unei liste de medicamente, disponibilă la secțiunea </w:t>
+      </w:r>
+      <w:r>
+        <w:rPr>
+          <w:rFonts w:ascii="Times New Roman" w:hAnsi="Times New Roman" w:cs="Times New Roman"/>
+          <w:sz w:val="24"/>
+          <w:szCs w:val="24"/>
+        </w:rPr>
+        <w:t>“</w:t>
+      </w:r>
+      <w:r>
+        <w:rPr>
+          <w:rFonts w:ascii="Times New Roman" w:hAnsi="Times New Roman" w:cs="Times New Roman"/>
+          <w:b/>
+          <w:i/>
+          <w:sz w:val="24"/>
+          <w:szCs w:val="24"/>
+        </w:rPr>
+        <w:t>Medicines</w:t>
+      </w:r>
+      <w:r>
+        <w:rPr>
+          <w:rFonts w:ascii="Times New Roman" w:hAnsi="Times New Roman" w:cs="Times New Roman"/>
+          <w:sz w:val="24"/>
+          <w:szCs w:val="24"/>
+        </w:rPr>
+        <w:t xml:space="preserve">”. Aici apare o paginare deoarece este posibil să fie destul de multe astfel de entități, și pentru a păstra un aspect aerisit, am decis să le grupez câte 5 pe o pagină. Desigur, dacă știi ce vrei să cauți, poți folosi opțiunea de Căutare, pe această pagină fiind disponibilă și o </w:t>
+      </w:r>
+      <w:r>
+        <w:rPr>
+          <w:rFonts w:ascii="Times New Roman" w:hAnsi="Times New Roman" w:cs="Times New Roman"/>
+          <w:sz w:val="24"/>
+          <w:szCs w:val="24"/>
+        </w:rPr>
+        <w:t>asemenea bară (</w:t>
+      </w:r>
+      <w:r>
+        <w:rPr>
+          <w:rFonts w:ascii="Times New Roman" w:hAnsi="Times New Roman" w:cs="Times New Roman"/>
+          <w:sz w:val="24"/>
+          <w:szCs w:val="24"/>
+        </w:rPr>
+        <w:fldChar w:fldCharType="begin"/>
+      </w:r>
+      <w:r>
+        <w:rPr>
+          <w:rFonts w:ascii="Times New Roman" w:hAnsi="Times New Roman" w:cs="Times New Roman"/>
+          <w:sz w:val="24"/>
+          <w:szCs w:val="24"/>
+        </w:rPr>
+        <w:instrText xml:space="preserve"> REF _Ref517448736 \h </w:instrText>
+      </w:r>
+      <w:r>
+        <w:rPr>
+          <w:rFonts w:ascii="Times New Roman" w:hAnsi="Times New Roman" w:cs="Times New Roman"/>
+          <w:sz w:val="24"/>
+          <w:szCs w:val="24"/>
+        </w:rPr>
+      </w:r>
+      <w:r>
+        <w:rPr>
+          <w:rFonts w:ascii="Times New Roman" w:hAnsi="Times New Roman" w:cs="Times New Roman"/>
+          <w:sz w:val="24"/>
+          <w:szCs w:val="24"/>
+        </w:rPr>
+        <w:instrText xml:space="preserve"> \* MERGEFORMAT </w:instrText>
+      </w:r>
+      <w:r>
+        <w:rPr>
+          <w:rFonts w:ascii="Times New Roman" w:hAnsi="Times New Roman" w:cs="Times New Roman"/>
+          <w:sz w:val="24"/>
+          <w:szCs w:val="24"/>
+        </w:rPr>
+        <w:fldChar w:fldCharType="separate"/>
+      </w:r>
+      <w:r>
+        <w:rPr>
+          <w:rFonts w:ascii="Times New Roman" w:hAnsi="Times New Roman" w:cs="Times New Roman"/>
+          <w:b/>
+          <w:i/>
+          <w:sz w:val="24"/>
+          <w:szCs w:val="24"/>
+        </w:rPr>
+        <w:t xml:space="preserve">Fig. </w:t>
+      </w:r>
+      <w:r>
+        <w:rPr>
+          <w:rFonts w:ascii="Times New Roman" w:hAnsi="Times New Roman" w:cs="Times New Roman"/>
+          <w:b/>
+          <w:i/>
+          <w:noProof/>
+          <w:sz w:val="24"/>
+          <w:szCs w:val="24"/>
+        </w:rPr>
+        <w:t>36</w:t>
+      </w:r>
+      <w:r>
+        <w:rPr>
+          <w:rFonts w:ascii="Times New Roman" w:hAnsi="Times New Roman" w:cs="Times New Roman"/>
+          <w:sz w:val="24"/>
+          <w:szCs w:val="24"/>
+        </w:rPr>
+        <w:fldChar w:fldCharType="end"/>
+      </w:r>
+      <w:r>
+        <w:rPr>
+          <w:rFonts w:ascii="Times New Roman" w:hAnsi="Times New Roman" w:cs="Times New Roman"/>
+          <w:sz w:val="24"/>
+          <w:szCs w:val="24"/>
+        </w:rPr>
+        <w:t>).</w:t>
+      </w:r>
+    </w:p>
+    <w:p>
+      <w:pPr>
+        <w:keepNext/>
+        <w:spacing w:before="30" w:after="0" w:line="360" w:lineRule="auto"/>
+        <w:jc w:val="center"/>
+      </w:pPr>
+      <w:r>
+        <w:rPr>
+          <w:rFonts w:ascii="Times New Roman" w:hAnsi="Times New Roman" w:cs="Times New Roman"/>
+          <w:noProof/>
+          <w:sz w:val="24"/>
+          <w:szCs w:val="24"/>
+          <w:lang w:val="ro-RO"/>
+        </w:rPr>
+        <w:drawing>
+          <wp:inline distT="0" distB="0" distL="0" distR="0" wp14:anchorId="08B3C883" wp14:editId="49C108ED">
+            <wp:extent cx="5943600" cy="4650740"/>
+            <wp:effectExtent l="0" t="0" r="0" b="0"/>
+            <wp:docPr id="1540" name="Picture 1540"/>
+            <wp:cNvGraphicFramePr>
+              <a:graphicFrameLocks xmlns:a="http://schemas.openxmlformats.org/drawingml/2006/main" noChangeAspect="1"/>
+            </wp:cNvGraphicFramePr>
+            <a:graphic xmlns:a="http://schemas.openxmlformats.org/drawingml/2006/main">
+              <a:graphicData uri="http://schemas.openxmlformats.org/drawingml/2006/picture">
+                <pic:pic xmlns:pic="http://schemas.openxmlformats.org/drawingml/2006/picture">
+                  <pic:nvPicPr>
+                    <pic:cNvPr id="1540" name="Medicines.PNG"/>
+                    <pic:cNvPicPr/>
+                  </pic:nvPicPr>
+                  <pic:blipFill>
+                    <a:blip r:embed="rId45">
+                      <a:extLst>
+                        <a:ext uri="{28A0092B-C50C-407E-A947-70E740481C1C}">
+                          <a14:useLocalDpi xmlns:a14="http://schemas.microsoft.com/office/drawing/2010/main" val="0"/>
+                        </a:ext>
+                      </a:extLst>
+                    </a:blip>
+                    <a:stretch>
+                      <a:fillRect/>
+                    </a:stretch>
+                  </pic:blipFill>
+                  <pic:spPr>
+                    <a:xfrm>
+                      <a:off x="0" y="0"/>
+                      <a:ext cx="5943600" cy="4650740"/>
+                    </a:xfrm>
+                    <a:prstGeom prst="rect">
+                      <a:avLst/>
+                    </a:prstGeom>
+                  </pic:spPr>
+                </pic:pic>
+              </a:graphicData>
+            </a:graphic>
+          </wp:inline>
+        </w:drawing>
+      </w:r>
+    </w:p>
+    <w:p>
+      <w:pPr>
+        <w:pStyle w:val="Caption"/>
+        <w:jc w:val="center"/>
+        <w:rPr>
+          <w:rFonts w:ascii="Times New Roman" w:hAnsi="Times New Roman" w:cs="Times New Roman"/>
+          <w:i w:val="0"/>
+          <w:sz w:val="20"/>
+          <w:szCs w:val="20"/>
+        </w:rPr>
+      </w:pPr>
+      <w:bookmarkStart w:id="41" w:name="_Ref517448736"/>
+      <w:r>
+        <w:rPr>
+          <w:rFonts w:ascii="Times New Roman" w:hAnsi="Times New Roman" w:cs="Times New Roman"/>
+          <w:b/>
+          <w:i w:val="0"/>
+          <w:sz w:val="20"/>
+          <w:szCs w:val="20"/>
+        </w:rPr>
+        <w:t xml:space="preserve">Fig. </w:t>
+      </w:r>
+      <w:r>
+        <w:rPr>
+          <w:rFonts w:ascii="Times New Roman" w:hAnsi="Times New Roman" w:cs="Times New Roman"/>
+          <w:b/>
+          <w:i w:val="0"/>
+          <w:sz w:val="20"/>
+          <w:szCs w:val="20"/>
+        </w:rPr>
+        <w:fldChar w:fldCharType="begin"/>
+      </w:r>
+      <w:r>
+        <w:rPr>
+          <w:rFonts w:ascii="Times New Roman" w:hAnsi="Times New Roman" w:cs="Times New Roman"/>
+          <w:b/>
+          <w:i w:val="0"/>
+          <w:sz w:val="20"/>
+          <w:szCs w:val="20"/>
+        </w:rPr>
+        <w:instrText xml:space="preserve"> SEQ Fig. \* ARABIC </w:instrText>
+      </w:r>
+      <w:r>
+        <w:rPr>
+          <w:rFonts w:ascii="Times New Roman" w:hAnsi="Times New Roman" w:cs="Times New Roman"/>
+          <w:b/>
+          <w:i w:val="0"/>
+          <w:sz w:val="20"/>
+          <w:szCs w:val="20"/>
+        </w:rPr>
+        <w:fldChar w:fldCharType="separate"/>
+      </w:r>
+      <w:r>
+        <w:rPr>
+          <w:rFonts w:ascii="Times New Roman" w:hAnsi="Times New Roman" w:cs="Times New Roman"/>
+          <w:b/>
+          <w:i w:val="0"/>
+          <w:noProof/>
+          <w:sz w:val="20"/>
+          <w:szCs w:val="20"/>
+        </w:rPr>
+        <w:t>36</w:t>
+      </w:r>
+      <w:r>
+        <w:rPr>
+          <w:rFonts w:ascii="Times New Roman" w:hAnsi="Times New Roman" w:cs="Times New Roman"/>
+          <w:b/>
+          <w:i w:val="0"/>
+          <w:sz w:val="20"/>
+          <w:szCs w:val="20"/>
+        </w:rPr>
+        <w:fldChar w:fldCharType="end"/>
+      </w:r>
+      <w:bookmarkEnd w:id="41"/>
+      <w:r>
+        <w:rPr>
+          <w:rFonts w:ascii="Times New Roman" w:hAnsi="Times New Roman" w:cs="Times New Roman"/>
+          <w:i w:val="0"/>
+          <w:sz w:val="20"/>
+          <w:szCs w:val="20"/>
+        </w:rPr>
+        <w:t xml:space="preserve"> Lista de medicamente + rezsultatul unei căutări.</w:t>
+      </w:r>
+    </w:p>
+    <w:p>
+      <w:pPr>
+        <w:spacing w:line="240" w:lineRule="auto"/>
+        <w:jc w:val="both"/>
+        <w:rPr>
+          <w:rFonts w:ascii="Times New Roman" w:hAnsi="Times New Roman" w:cs="Times New Roman"/>
+          <w:sz w:val="24"/>
+          <w:szCs w:val="24"/>
+          <w:lang w:val="ro-RO"/>
+        </w:rPr>
+      </w:pPr>
+      <w:r>
+        <w:rPr>
+          <w:rFonts w:ascii="Times New Roman" w:hAnsi="Times New Roman" w:cs="Times New Roman"/>
+          <w:sz w:val="24"/>
+          <w:szCs w:val="24"/>
+          <w:lang w:val="ro-RO"/>
+        </w:rPr>
+        <w:t xml:space="preserve">  </w:t>
+      </w:r>
+      <w:r>
+        <w:rPr>
+          <w:rFonts w:ascii="Times New Roman" w:hAnsi="Times New Roman" w:cs="Times New Roman"/>
+          <w:sz w:val="24"/>
+          <w:szCs w:val="24"/>
+          <w:lang w:val="ro-RO"/>
+        </w:rPr>
+        <w:t xml:space="preserve">În imaginea </w:t>
+      </w:r>
+      <w:r>
+        <w:rPr>
+          <w:rFonts w:ascii="Times New Roman" w:hAnsi="Times New Roman" w:cs="Times New Roman"/>
+          <w:sz w:val="24"/>
+          <w:szCs w:val="24"/>
+          <w:lang w:val="ro-RO"/>
+        </w:rPr>
+        <w:fldChar w:fldCharType="begin"/>
+      </w:r>
+      <w:r>
+        <w:rPr>
+          <w:rFonts w:ascii="Times New Roman" w:hAnsi="Times New Roman" w:cs="Times New Roman"/>
+          <w:sz w:val="24"/>
+          <w:szCs w:val="24"/>
+          <w:lang w:val="ro-RO"/>
+        </w:rPr>
+        <w:instrText xml:space="preserve"> REF _Ref517448736 \h </w:instrText>
+      </w:r>
+      <w:r>
+        <w:rPr>
+          <w:rFonts w:ascii="Times New Roman" w:hAnsi="Times New Roman" w:cs="Times New Roman"/>
+          <w:sz w:val="24"/>
+          <w:szCs w:val="24"/>
+          <w:lang w:val="ro-RO"/>
+        </w:rPr>
+      </w:r>
+      <w:r>
+        <w:rPr>
+          <w:rFonts w:ascii="Times New Roman" w:hAnsi="Times New Roman" w:cs="Times New Roman"/>
+          <w:sz w:val="24"/>
+          <w:szCs w:val="24"/>
+          <w:lang w:val="ro-RO"/>
+        </w:rPr>
+        <w:instrText xml:space="preserve"> \* MERGEFORMAT </w:instrText>
+      </w:r>
+      <w:r>
+        <w:rPr>
+          <w:rFonts w:ascii="Times New Roman" w:hAnsi="Times New Roman" w:cs="Times New Roman"/>
+          <w:sz w:val="24"/>
+          <w:szCs w:val="24"/>
+          <w:lang w:val="ro-RO"/>
+        </w:rPr>
+        <w:fldChar w:fldCharType="separate"/>
+      </w:r>
+      <w:r>
+        <w:rPr>
+          <w:rFonts w:ascii="Times New Roman" w:hAnsi="Times New Roman" w:cs="Times New Roman"/>
+          <w:b/>
+          <w:i/>
+          <w:sz w:val="24"/>
+          <w:szCs w:val="24"/>
+        </w:rPr>
+        <w:t xml:space="preserve">Fig. </w:t>
+      </w:r>
+      <w:r>
+        <w:rPr>
+          <w:rFonts w:ascii="Times New Roman" w:hAnsi="Times New Roman" w:cs="Times New Roman"/>
+          <w:b/>
+          <w:i/>
+          <w:noProof/>
+          <w:sz w:val="24"/>
+          <w:szCs w:val="24"/>
+        </w:rPr>
+        <w:t>36</w:t>
+      </w:r>
+      <w:r>
+        <w:rPr>
+          <w:rFonts w:ascii="Times New Roman" w:hAnsi="Times New Roman" w:cs="Times New Roman"/>
+          <w:sz w:val="24"/>
+          <w:szCs w:val="24"/>
+          <w:lang w:val="ro-RO"/>
+        </w:rPr>
+        <w:fldChar w:fldCharType="end"/>
+      </w:r>
+      <w:r>
+        <w:rPr>
+          <w:rFonts w:ascii="Times New Roman" w:hAnsi="Times New Roman" w:cs="Times New Roman"/>
+          <w:sz w:val="24"/>
+          <w:szCs w:val="24"/>
+          <w:lang w:val="ro-RO"/>
+        </w:rPr>
+        <w:t xml:space="preserve">, tabelul cu primul rând albastru este cel care conține medicamentele, iar cel cu primul rând roșu este completat cu rezultatele căutării. Dacă </w:t>
+      </w:r>
+      <w:r>
+        <w:rPr>
+          <w:rFonts w:ascii="Times New Roman" w:hAnsi="Times New Roman" w:cs="Times New Roman"/>
+          <w:sz w:val="24"/>
+          <w:szCs w:val="24"/>
+          <w:lang w:val="ro-RO"/>
+        </w:rPr>
+        <w:t>se va apăsa pe numele oricărui medicament căutat, va avea loc o redirecționare către pagina cu detaliile despre medicamentul ales.</w:t>
+      </w:r>
+    </w:p>
+    <w:tbl>
+      <w:tblPr>
+        <w:tblStyle w:val="TableGrid"/>
+        <w:tblW w:w="0" w:type="auto"/>
+        <w:tblBorders>
+          <w:top w:val="none" w:sz="0" w:space="0" w:color="auto"/>
+          <w:left w:val="none" w:sz="0" w:space="0" w:color="auto"/>
+          <w:bottom w:val="none" w:sz="0" w:space="0" w:color="auto"/>
+          <w:right w:val="none" w:sz="0" w:space="0" w:color="auto"/>
+          <w:insideH w:val="none" w:sz="0" w:space="0" w:color="auto"/>
+          <w:insideV w:val="none" w:sz="0" w:space="0" w:color="auto"/>
+        </w:tblBorders>
+        <w:tblLook w:val="04A0" w:firstRow="1" w:lastRow="0" w:firstColumn="1" w:lastColumn="0" w:noHBand="0" w:noVBand="1"/>
+      </w:tblPr>
+      <w:tblGrid>
+        <w:gridCol w:w="2515"/>
+        <w:gridCol w:w="6835"/>
+      </w:tblGrid>
+      <w:tr>
+        <w:tc>
+          <w:tcPr>
+            <w:tcW w:w="2515" w:type="dxa"/>
+          </w:tcPr>
+          <w:p>
+            <w:pPr>
+              <w:keepNext/>
+              <w:spacing w:line="360" w:lineRule="auto"/>
+              <w:jc w:val="center"/>
+            </w:pPr>
+            <w:r>
+              <w:rPr>
+                <w:rFonts w:ascii="Times New Roman" w:hAnsi="Times New Roman" w:cs="Times New Roman"/>
+                <w:noProof/>
+                <w:sz w:val="20"/>
+                <w:szCs w:val="20"/>
+              </w:rPr>
+              <w:drawing>
+                <wp:inline distT="0" distB="0" distL="0" distR="0" wp14:anchorId="224ED511" wp14:editId="41137D77">
+                  <wp:extent cx="1270546" cy="713509"/>
+                  <wp:effectExtent l="0" t="0" r="6350" b="0"/>
+                  <wp:docPr id="1543" name="Picture 1543"/>
+                  <wp:cNvGraphicFramePr>
+                    <a:graphicFrameLocks xmlns:a="http://schemas.openxmlformats.org/drawingml/2006/main" noChangeAspect="1"/>
+                  </wp:cNvGraphicFramePr>
+                  <a:graphic xmlns:a="http://schemas.openxmlformats.org/drawingml/2006/main">
+                    <a:graphicData uri="http://schemas.openxmlformats.org/drawingml/2006/picture">
+                      <pic:pic xmlns:pic="http://schemas.openxmlformats.org/drawingml/2006/picture">
+                        <pic:nvPicPr>
+                          <pic:cNvPr id="1543" name="Medicine_options.PNG"/>
+                          <pic:cNvPicPr/>
+                        </pic:nvPicPr>
+                        <pic:blipFill>
+                          <a:blip r:embed="rId46">
+                            <a:extLst>
+                              <a:ext uri="{28A0092B-C50C-407E-A947-70E740481C1C}">
+                                <a14:useLocalDpi xmlns:a14="http://schemas.microsoft.com/office/drawing/2010/main" val="0"/>
+                              </a:ext>
+                            </a:extLst>
+                          </a:blip>
+                          <a:stretch>
+                            <a:fillRect/>
+                          </a:stretch>
+                        </pic:blipFill>
+                        <pic:spPr>
+                          <a:xfrm>
+                            <a:off x="0" y="0"/>
+                            <a:ext cx="1296710" cy="728202"/>
+                          </a:xfrm>
+                          <a:prstGeom prst="rect">
+                            <a:avLst/>
+                          </a:prstGeom>
+                        </pic:spPr>
+                      </pic:pic>
+                    </a:graphicData>
+                  </a:graphic>
+                </wp:inline>
+              </w:drawing>
+            </w:r>
+          </w:p>
+          <w:p>
+            <w:pPr>
+              <w:pStyle w:val="Caption"/>
+              <w:jc w:val="center"/>
+              <w:rPr>
+                <w:rFonts w:ascii="Times New Roman" w:hAnsi="Times New Roman" w:cs="Times New Roman"/>
+                <w:i w:val="0"/>
+                <w:sz w:val="20"/>
+                <w:szCs w:val="20"/>
+              </w:rPr>
+            </w:pPr>
+            <w:bookmarkStart w:id="42" w:name="_Ref517449342"/>
+            <w:r>
+              <w:rPr>
+                <w:rFonts w:ascii="Times New Roman" w:hAnsi="Times New Roman" w:cs="Times New Roman"/>
+                <w:b/>
+                <w:i w:val="0"/>
+                <w:sz w:val="20"/>
+                <w:szCs w:val="20"/>
+              </w:rPr>
+              <w:t xml:space="preserve">Fig. </w:t>
+            </w:r>
+            <w:r>
+              <w:rPr>
+                <w:rFonts w:ascii="Times New Roman" w:hAnsi="Times New Roman" w:cs="Times New Roman"/>
+                <w:b/>
+                <w:i w:val="0"/>
+                <w:sz w:val="20"/>
+                <w:szCs w:val="20"/>
+              </w:rPr>
+              <w:fldChar w:fldCharType="begin"/>
+            </w:r>
+            <w:r>
+              <w:rPr>
+                <w:rFonts w:ascii="Times New Roman" w:hAnsi="Times New Roman" w:cs="Times New Roman"/>
+                <w:b/>
+                <w:i w:val="0"/>
+                <w:sz w:val="20"/>
+                <w:szCs w:val="20"/>
+              </w:rPr>
+              <w:instrText xml:space="preserve"> SEQ Fig. \* ARABIC </w:instrText>
+            </w:r>
+            <w:r>
+              <w:rPr>
+                <w:rFonts w:ascii="Times New Roman" w:hAnsi="Times New Roman" w:cs="Times New Roman"/>
+                <w:b/>
+                <w:i w:val="0"/>
+                <w:sz w:val="20"/>
+                <w:szCs w:val="20"/>
+              </w:rPr>
+              <w:fldChar w:fldCharType="separate"/>
+            </w:r>
+            <w:r>
+              <w:rPr>
+                <w:rFonts w:ascii="Times New Roman" w:hAnsi="Times New Roman" w:cs="Times New Roman"/>
+                <w:b/>
+                <w:i w:val="0"/>
+                <w:noProof/>
+                <w:sz w:val="20"/>
+                <w:szCs w:val="20"/>
+              </w:rPr>
+              <w:t>37</w:t>
+            </w:r>
+            <w:r>
+              <w:rPr>
+                <w:rFonts w:ascii="Times New Roman" w:hAnsi="Times New Roman" w:cs="Times New Roman"/>
+                <w:b/>
+                <w:i w:val="0"/>
+                <w:sz w:val="20"/>
+                <w:szCs w:val="20"/>
+              </w:rPr>
+              <w:fldChar w:fldCharType="end"/>
+            </w:r>
+            <w:bookmarkEnd w:id="42"/>
+            <w:r>
+              <w:rPr>
+                <w:rFonts w:ascii="Times New Roman" w:hAnsi="Times New Roman" w:cs="Times New Roman"/>
+                <w:i w:val="0"/>
+                <w:sz w:val="20"/>
+                <w:szCs w:val="20"/>
+              </w:rPr>
+              <w:t xml:space="preserve"> Opțiuni Medicament</w:t>
+            </w:r>
+          </w:p>
+        </w:tc>
+        <w:tc>
+          <w:tcPr>
+            <w:tcW w:w="6835" w:type="dxa"/>
+          </w:tcPr>
+          <w:p>
+            <w:pPr>
+              <w:spacing w:before="30" w:line="360" w:lineRule="auto"/>
+              <w:jc w:val="both"/>
+              <w:rPr>
+                <w:rFonts w:ascii="Times New Roman" w:hAnsi="Times New Roman" w:cs="Times New Roman"/>
+                <w:sz w:val="24"/>
+                <w:szCs w:val="24"/>
+              </w:rPr>
+            </w:pPr>
+            <w:r>
+              <w:rPr>
+                <w:rFonts w:ascii="Times New Roman" w:hAnsi="Times New Roman" w:cs="Times New Roman"/>
+                <w:sz w:val="24"/>
+                <w:szCs w:val="24"/>
+              </w:rPr>
+              <w:t xml:space="preserve">În schimb, dacă se va apăsa pe numele medicamentului din tabela cu primul rând albastru, </w:t>
+            </w:r>
+            <w:r>
+              <w:rPr>
+                <w:rFonts w:ascii="Times New Roman" w:hAnsi="Times New Roman" w:cs="Times New Roman"/>
+                <w:sz w:val="24"/>
+                <w:szCs w:val="24"/>
+              </w:rPr>
+              <w:t xml:space="preserve">vor apărea opțiunile disponibile. Pentru utilizatorii speciali, sunt cele din </w:t>
+            </w:r>
+            <w:r>
+              <w:rPr>
+                <w:rFonts w:ascii="Times New Roman" w:hAnsi="Times New Roman" w:cs="Times New Roman"/>
+                <w:sz w:val="24"/>
+                <w:szCs w:val="24"/>
+              </w:rPr>
+              <w:fldChar w:fldCharType="begin"/>
+            </w:r>
+            <w:r>
+              <w:rPr>
+                <w:rFonts w:ascii="Times New Roman" w:hAnsi="Times New Roman" w:cs="Times New Roman"/>
+                <w:sz w:val="24"/>
+                <w:szCs w:val="24"/>
+              </w:rPr>
+              <w:instrText xml:space="preserve"> REF _Ref517449342 \h </w:instrText>
+            </w:r>
+            <w:r>
+              <w:rPr>
+                <w:rFonts w:ascii="Times New Roman" w:hAnsi="Times New Roman" w:cs="Times New Roman"/>
+                <w:sz w:val="24"/>
+                <w:szCs w:val="24"/>
+              </w:rPr>
+            </w:r>
+            <w:r>
+              <w:rPr>
+                <w:rFonts w:ascii="Times New Roman" w:hAnsi="Times New Roman" w:cs="Times New Roman"/>
+                <w:sz w:val="24"/>
+                <w:szCs w:val="24"/>
+              </w:rPr>
+              <w:instrText xml:space="preserve"> \* MERGEFORMAT </w:instrText>
+            </w:r>
+            <w:r>
+              <w:rPr>
+                <w:rFonts w:ascii="Times New Roman" w:hAnsi="Times New Roman" w:cs="Times New Roman"/>
+                <w:sz w:val="24"/>
+                <w:szCs w:val="24"/>
+              </w:rPr>
+              <w:fldChar w:fldCharType="separate"/>
+            </w:r>
+            <w:r>
+              <w:rPr>
+                <w:rFonts w:ascii="Times New Roman" w:hAnsi="Times New Roman" w:cs="Times New Roman"/>
+                <w:b/>
+                <w:i/>
+                <w:sz w:val="24"/>
+                <w:szCs w:val="24"/>
+              </w:rPr>
+              <w:t xml:space="preserve">Fig. </w:t>
+            </w:r>
+            <w:r>
+              <w:rPr>
+                <w:rFonts w:ascii="Times New Roman" w:hAnsi="Times New Roman" w:cs="Times New Roman"/>
+                <w:b/>
+                <w:i/>
+                <w:noProof/>
+                <w:sz w:val="24"/>
+                <w:szCs w:val="24"/>
+              </w:rPr>
+              <w:t>37</w:t>
+            </w:r>
+            <w:r>
+              <w:rPr>
+                <w:rFonts w:ascii="Times New Roman" w:hAnsi="Times New Roman" w:cs="Times New Roman"/>
+                <w:sz w:val="24"/>
+                <w:szCs w:val="24"/>
+              </w:rPr>
+              <w:fldChar w:fldCharType="end"/>
+            </w:r>
+            <w:r>
+              <w:rPr>
+                <w:rFonts w:ascii="Times New Roman" w:hAnsi="Times New Roman" w:cs="Times New Roman"/>
+                <w:sz w:val="24"/>
+                <w:szCs w:val="24"/>
+              </w:rPr>
+              <w:t>, iar pentru Pacienți și Doctori, va fi disponibilă doar opțiunea de detalii.</w:t>
+            </w:r>
+          </w:p>
+        </w:tc>
+      </w:tr>
+    </w:tbl>
     <w:p>
       <w:pPr>
         <w:spacing w:before="30" w:after="0" w:line="360" w:lineRule="auto"/>
         <w:jc w:val="both"/>
         <w:rPr>
           <w:rFonts w:ascii="Times New Roman" w:hAnsi="Times New Roman" w:cs="Times New Roman"/>
-          <w:sz w:val="24"/>
-          <w:szCs w:val="24"/>
-          <w:lang w:val="ro-RO"/>
+          <w:sz w:val="20"/>
+          <w:szCs w:val="20"/>
         </w:rPr>
       </w:pPr>
     </w:p>
@@ -22331,16 +23020,145 @@
           <w:szCs w:val="24"/>
           <w:lang w:val="ro-RO"/>
         </w:rPr>
-        <w:t>(Viitor)</w:t>
-      </w:r>
-      <w:r>
-        <w:rPr>
-          <w:rFonts w:ascii="Times New Roman" w:hAnsi="Times New Roman" w:cs="Times New Roman"/>
-          <w:sz w:val="24"/>
-          <w:szCs w:val="24"/>
-          <w:lang w:val="ro-RO"/>
-        </w:rPr>
-        <w:t xml:space="preserve"> </w:t>
+        <w:lastRenderedPageBreak/>
+        <w:t xml:space="preserve">  </w:t>
+      </w:r>
+      <w:r>
+        <w:rPr>
+          <w:rFonts w:ascii="Times New Roman" w:hAnsi="Times New Roman" w:cs="Times New Roman"/>
+          <w:sz w:val="24"/>
+          <w:szCs w:val="24"/>
+          <w:lang w:val="ro-RO"/>
+        </w:rPr>
+        <w:t xml:space="preserve">De pe această pagină, ca Ownerul sau Moderator, dacă se Apasă pe iconița de sus </w:t>
+      </w:r>
+      <w:r>
+        <w:rPr>
+          <w:rFonts w:ascii="Times New Roman" w:hAnsi="Times New Roman" w:cs="Times New Roman"/>
+          <w:sz w:val="24"/>
+          <w:szCs w:val="24"/>
+          <w:lang w:val="ro-RO"/>
+        </w:rPr>
+        <w:t xml:space="preserve">din </w:t>
+      </w:r>
+      <w:r>
+        <w:rPr>
+          <w:rFonts w:ascii="Times New Roman" w:hAnsi="Times New Roman" w:cs="Times New Roman"/>
+          <w:sz w:val="24"/>
+          <w:szCs w:val="24"/>
+          <w:lang w:val="ro-RO"/>
+        </w:rPr>
+        <w:fldChar w:fldCharType="begin"/>
+      </w:r>
+      <w:r>
+        <w:rPr>
+          <w:rFonts w:ascii="Times New Roman" w:hAnsi="Times New Roman" w:cs="Times New Roman"/>
+          <w:sz w:val="24"/>
+          <w:szCs w:val="24"/>
+          <w:lang w:val="ro-RO"/>
+        </w:rPr>
+        <w:instrText xml:space="preserve"> REF _Ref517448736 \h </w:instrText>
+      </w:r>
+      <w:r>
+        <w:rPr>
+          <w:rFonts w:ascii="Times New Roman" w:hAnsi="Times New Roman" w:cs="Times New Roman"/>
+          <w:sz w:val="24"/>
+          <w:szCs w:val="24"/>
+          <w:lang w:val="ro-RO"/>
+        </w:rPr>
+      </w:r>
+      <w:r>
+        <w:rPr>
+          <w:rFonts w:ascii="Times New Roman" w:hAnsi="Times New Roman" w:cs="Times New Roman"/>
+          <w:sz w:val="24"/>
+          <w:szCs w:val="24"/>
+          <w:lang w:val="ro-RO"/>
+        </w:rPr>
+        <w:instrText xml:space="preserve"> \* MERGEFORMAT </w:instrText>
+      </w:r>
+      <w:r>
+        <w:rPr>
+          <w:rFonts w:ascii="Times New Roman" w:hAnsi="Times New Roman" w:cs="Times New Roman"/>
+          <w:sz w:val="24"/>
+          <w:szCs w:val="24"/>
+          <w:lang w:val="ro-RO"/>
+        </w:rPr>
+        <w:fldChar w:fldCharType="separate"/>
+      </w:r>
+      <w:r>
+        <w:rPr>
+          <w:rFonts w:ascii="Times New Roman" w:hAnsi="Times New Roman" w:cs="Times New Roman"/>
+          <w:b/>
+          <w:i/>
+          <w:sz w:val="24"/>
+          <w:szCs w:val="24"/>
+        </w:rPr>
+        <w:t xml:space="preserve">Fig. </w:t>
+      </w:r>
+      <w:r>
+        <w:rPr>
+          <w:rFonts w:ascii="Times New Roman" w:hAnsi="Times New Roman" w:cs="Times New Roman"/>
+          <w:b/>
+          <w:i/>
+          <w:noProof/>
+          <w:sz w:val="24"/>
+          <w:szCs w:val="24"/>
+        </w:rPr>
+        <w:t>36</w:t>
+      </w:r>
+      <w:r>
+        <w:rPr>
+          <w:rFonts w:ascii="Times New Roman" w:hAnsi="Times New Roman" w:cs="Times New Roman"/>
+          <w:sz w:val="24"/>
+          <w:szCs w:val="24"/>
+          <w:lang w:val="ro-RO"/>
+        </w:rPr>
+        <w:fldChar w:fldCharType="end"/>
+      </w:r>
+      <w:r>
+        <w:rPr>
+          <w:rFonts w:ascii="Times New Roman" w:hAnsi="Times New Roman" w:cs="Times New Roman"/>
+          <w:sz w:val="24"/>
+          <w:szCs w:val="24"/>
+          <w:lang w:val="ro-RO"/>
+        </w:rPr>
+        <w:t>, v</w:t>
+      </w:r>
+      <w:r>
+        <w:rPr>
+          <w:rFonts w:ascii="Times New Roman" w:hAnsi="Times New Roman" w:cs="Times New Roman"/>
+          <w:sz w:val="24"/>
+          <w:szCs w:val="24"/>
+          <w:lang w:val="ro-RO"/>
+        </w:rPr>
+        <w:t>a avea loc o</w:t>
+      </w:r>
+      <w:r>
+        <w:rPr>
+          <w:rFonts w:ascii="Times New Roman" w:hAnsi="Times New Roman" w:cs="Times New Roman"/>
+          <w:sz w:val="24"/>
+          <w:szCs w:val="24"/>
+          <w:lang w:val="ro-RO"/>
+        </w:rPr>
+        <w:t xml:space="preserve"> redirecționa</w:t>
+      </w:r>
+      <w:r>
+        <w:rPr>
+          <w:rFonts w:ascii="Times New Roman" w:hAnsi="Times New Roman" w:cs="Times New Roman"/>
+          <w:sz w:val="24"/>
+          <w:szCs w:val="24"/>
+          <w:lang w:val="ro-RO"/>
+        </w:rPr>
+        <w:t>re</w:t>
+      </w:r>
+      <w:r>
+        <w:rPr>
+          <w:rFonts w:ascii="Times New Roman" w:hAnsi="Times New Roman" w:cs="Times New Roman"/>
+          <w:sz w:val="24"/>
+          <w:szCs w:val="24"/>
+          <w:lang w:val="ro-RO"/>
+        </w:rPr>
+        <w:t xml:space="preserve"> pe o pagină de unde se pot adăuga medicamente noi. Tot de aici se pot downloada și fișierele adiționale, apăsând pe acestea.</w:t>
       </w:r>
     </w:p>
     <w:p>
@@ -22351,19 +23169,368 @@
           <w:rFonts w:ascii="Times New Roman" w:hAnsi="Times New Roman" w:cs="Times New Roman"/>
           <w:sz w:val="24"/>
           <w:szCs w:val="24"/>
-          <w:lang w:val="ro-RO"/>
-        </w:rPr>
-      </w:pPr>
-      <w:r>
-        <w:rPr>
-          <w:rFonts w:ascii="Times New Roman" w:hAnsi="Times New Roman" w:cs="Times New Roman"/>
-          <w:sz w:val="24"/>
-          <w:szCs w:val="24"/>
-          <w:lang w:val="ro-RO"/>
-        </w:rPr>
-        <w:t xml:space="preserve">/*  Aplicația va permite clienților să se logheze pe baza adresei de e-mail și a unei parole. </w:t>
-      </w:r>
-    </w:p>
+        </w:rPr>
+      </w:pPr>
+      <w:r>
+        <w:rPr>
+          <w:rFonts w:ascii="Times New Roman" w:hAnsi="Times New Roman" w:cs="Times New Roman"/>
+          <w:sz w:val="24"/>
+          <w:szCs w:val="24"/>
+          <w:lang w:val="ro-RO"/>
+        </w:rPr>
+        <w:t xml:space="preserve">  </w:t>
+      </w:r>
+      <w:r>
+        <w:rPr>
+          <w:rFonts w:ascii="Times New Roman" w:hAnsi="Times New Roman" w:cs="Times New Roman"/>
+          <w:sz w:val="24"/>
+          <w:szCs w:val="24"/>
+          <w:lang w:val="ro-RO"/>
+        </w:rPr>
+        <w:t xml:space="preserve">Următoarea </w:t>
+      </w:r>
+      <w:r>
+        <w:rPr>
+          <w:rFonts w:ascii="Times New Roman" w:hAnsi="Times New Roman" w:cs="Times New Roman"/>
+          <w:sz w:val="24"/>
+          <w:szCs w:val="24"/>
+          <w:lang w:val="ro-RO"/>
+        </w:rPr>
+        <w:t>secțiune</w:t>
+      </w:r>
+      <w:r>
+        <w:rPr>
+          <w:rFonts w:ascii="Times New Roman" w:hAnsi="Times New Roman" w:cs="Times New Roman"/>
+          <w:sz w:val="24"/>
+          <w:szCs w:val="24"/>
+          <w:lang w:val="ro-RO"/>
+        </w:rPr>
+        <w:t xml:space="preserve"> este „</w:t>
+      </w:r>
+      <w:r>
+        <w:rPr>
+          <w:rFonts w:ascii="Times New Roman" w:hAnsi="Times New Roman" w:cs="Times New Roman"/>
+          <w:b/>
+          <w:i/>
+          <w:sz w:val="24"/>
+          <w:szCs w:val="24"/>
+          <w:lang w:val="ro-RO"/>
+        </w:rPr>
+        <w:t>Users</w:t>
+      </w:r>
+      <w:r>
+        <w:rPr>
+          <w:rFonts w:ascii="Times New Roman" w:hAnsi="Times New Roman" w:cs="Times New Roman"/>
+          <w:sz w:val="24"/>
+          <w:szCs w:val="24"/>
+          <w:lang w:val="ro-RO"/>
+        </w:rPr>
+        <w:t>”</w:t>
+      </w:r>
+      <w:r>
+        <w:rPr>
+          <w:rFonts w:ascii="Times New Roman" w:hAnsi="Times New Roman" w:cs="Times New Roman"/>
+          <w:sz w:val="24"/>
+          <w:szCs w:val="24"/>
+          <w:lang w:val="ro-RO"/>
+        </w:rPr>
+        <w:t>, unde vor apărea diverse opțiuni, ordonate convenabil, după zonele de interes, pentru fiecare clasă de utilizator</w:t>
+      </w:r>
+      <w:r>
+        <w:rPr>
+          <w:rFonts w:ascii="Times New Roman" w:hAnsi="Times New Roman" w:cs="Times New Roman"/>
+          <w:sz w:val="24"/>
+          <w:szCs w:val="24"/>
+          <w:lang w:val="ro-RO"/>
+        </w:rPr>
+        <w:t xml:space="preserve"> în parte</w:t>
+      </w:r>
+      <w:r>
+        <w:rPr>
+          <w:rFonts w:ascii="Times New Roman" w:hAnsi="Times New Roman" w:cs="Times New Roman"/>
+          <w:sz w:val="24"/>
+          <w:szCs w:val="24"/>
+        </w:rPr>
+        <w:t>:</w:t>
+      </w:r>
+    </w:p>
+    <w:tbl>
+      <w:tblPr>
+        <w:tblStyle w:val="TableGrid"/>
+        <w:tblW w:w="0" w:type="auto"/>
+        <w:tblLook w:val="04A0" w:firstRow="1" w:lastRow="0" w:firstColumn="1" w:lastColumn="0" w:noHBand="0" w:noVBand="1"/>
+      </w:tblPr>
+      <w:tblGrid>
+        <w:gridCol w:w="3062"/>
+        <w:gridCol w:w="3156"/>
+        <w:gridCol w:w="3132"/>
+      </w:tblGrid>
+      <w:tr>
+        <w:tc>
+          <w:tcPr>
+            <w:tcW w:w="3116" w:type="dxa"/>
+          </w:tcPr>
+          <w:p>
+            <w:pPr>
+              <w:keepNext/>
+              <w:spacing w:before="30" w:line="360" w:lineRule="auto"/>
+              <w:jc w:val="both"/>
+            </w:pPr>
+            <w:r>
+              <w:rPr>
+                <w:rFonts w:ascii="Times New Roman" w:hAnsi="Times New Roman" w:cs="Times New Roman"/>
+                <w:noProof/>
+                <w:sz w:val="24"/>
+                <w:szCs w:val="24"/>
+              </w:rPr>
+              <w:drawing>
+                <wp:inline distT="0" distB="0" distL="0" distR="0" wp14:anchorId="6ABF8F2E" wp14:editId="35C0C929">
+                  <wp:extent cx="1724891" cy="1475423"/>
+                  <wp:effectExtent l="0" t="0" r="8890" b="0"/>
+                  <wp:docPr id="1544" name="Picture 1544"/>
+                  <wp:cNvGraphicFramePr>
+                    <a:graphicFrameLocks xmlns:a="http://schemas.openxmlformats.org/drawingml/2006/main" noChangeAspect="1"/>
+                  </wp:cNvGraphicFramePr>
+                  <a:graphic xmlns:a="http://schemas.openxmlformats.org/drawingml/2006/main">
+                    <a:graphicData uri="http://schemas.openxmlformats.org/drawingml/2006/picture">
+                      <pic:pic xmlns:pic="http://schemas.openxmlformats.org/drawingml/2006/picture">
+                        <pic:nvPicPr>
+                          <pic:cNvPr id="1544" name="Users_Optin.PNG"/>
+                          <pic:cNvPicPr/>
+                        </pic:nvPicPr>
+                        <pic:blipFill>
+                          <a:blip r:embed="rId47">
+                            <a:extLst>
+                              <a:ext uri="{28A0092B-C50C-407E-A947-70E740481C1C}">
+                                <a14:useLocalDpi xmlns:a14="http://schemas.microsoft.com/office/drawing/2010/main" val="0"/>
+                              </a:ext>
+                            </a:extLst>
+                          </a:blip>
+                          <a:stretch>
+                            <a:fillRect/>
+                          </a:stretch>
+                        </pic:blipFill>
+                        <pic:spPr>
+                          <a:xfrm>
+                            <a:off x="0" y="0"/>
+                            <a:ext cx="1737003" cy="1485783"/>
+                          </a:xfrm>
+                          <a:prstGeom prst="rect">
+                            <a:avLst/>
+                          </a:prstGeom>
+                        </pic:spPr>
+                      </pic:pic>
+                    </a:graphicData>
+                  </a:graphic>
+                </wp:inline>
+              </w:drawing>
+            </w:r>
+          </w:p>
+          <w:p>
+            <w:pPr>
+              <w:pStyle w:val="Caption"/>
+              <w:jc w:val="both"/>
+              <w:rPr>
+                <w:rFonts w:ascii="Times New Roman" w:hAnsi="Times New Roman" w:cs="Times New Roman"/>
+                <w:sz w:val="24"/>
+                <w:szCs w:val="24"/>
+                <w:lang w:val="ro-RO"/>
+              </w:rPr>
+            </w:pPr>
+            <w:r>
+              <w:t xml:space="preserve">Fig. </w:t>
+            </w:r>
+            <w:fldSimple w:instr=" SEQ Fig. \* ARABIC ">
+              <w:r>
+                <w:rPr>
+                  <w:noProof/>
+                </w:rPr>
+                <w:t>38</w:t>
+              </w:r>
+            </w:fldSimple>
+            <w:r>
+              <w:t xml:space="preserve"> Utilizatori speciali</w:t>
+            </w:r>
+          </w:p>
+        </w:tc>
+        <w:tc>
+          <w:tcPr>
+            <w:tcW w:w="3117" w:type="dxa"/>
+          </w:tcPr>
+          <w:p>
+            <w:pPr>
+              <w:keepNext/>
+              <w:spacing w:before="30" w:line="360" w:lineRule="auto"/>
+              <w:jc w:val="both"/>
+            </w:pPr>
+            <w:r>
+              <w:rPr>
+                <w:rFonts w:ascii="Times New Roman" w:hAnsi="Times New Roman" w:cs="Times New Roman"/>
+                <w:noProof/>
+                <w:sz w:val="24"/>
+                <w:szCs w:val="24"/>
+                <w:lang w:val="ro-RO"/>
+              </w:rPr>
+              <w:drawing>
+                <wp:inline distT="0" distB="0" distL="0" distR="0" wp14:anchorId="16150511" wp14:editId="47DFD7FD">
+                  <wp:extent cx="1867062" cy="1432684"/>
+                  <wp:effectExtent l="0" t="0" r="0" b="0"/>
+                  <wp:docPr id="1546" name="Picture 1546"/>
+                  <wp:cNvGraphicFramePr>
+                    <a:graphicFrameLocks xmlns:a="http://schemas.openxmlformats.org/drawingml/2006/main" noChangeAspect="1"/>
+                  </wp:cNvGraphicFramePr>
+                  <a:graphic xmlns:a="http://schemas.openxmlformats.org/drawingml/2006/main">
+                    <a:graphicData uri="http://schemas.openxmlformats.org/drawingml/2006/picture">
+                      <pic:pic xmlns:pic="http://schemas.openxmlformats.org/drawingml/2006/picture">
+                        <pic:nvPicPr>
+                          <pic:cNvPr id="1546" name="User_Options_Medic.png"/>
+                          <pic:cNvPicPr/>
+                        </pic:nvPicPr>
+                        <pic:blipFill>
+                          <a:blip r:embed="rId48">
+                            <a:extLst>
+                              <a:ext uri="{28A0092B-C50C-407E-A947-70E740481C1C}">
+                                <a14:useLocalDpi xmlns:a14="http://schemas.microsoft.com/office/drawing/2010/main" val="0"/>
+                              </a:ext>
+                            </a:extLst>
+                          </a:blip>
+                          <a:stretch>
+                            <a:fillRect/>
+                          </a:stretch>
+                        </pic:blipFill>
+                        <pic:spPr>
+                          <a:xfrm>
+                            <a:off x="0" y="0"/>
+                            <a:ext cx="1867062" cy="1432684"/>
+                          </a:xfrm>
+                          <a:prstGeom prst="rect">
+                            <a:avLst/>
+                          </a:prstGeom>
+                        </pic:spPr>
+                      </pic:pic>
+                    </a:graphicData>
+                  </a:graphic>
+                </wp:inline>
+              </w:drawing>
+            </w:r>
+          </w:p>
+          <w:p>
+            <w:pPr>
+              <w:pStyle w:val="Caption"/>
+              <w:jc w:val="both"/>
+              <w:rPr>
+                <w:rFonts w:ascii="Times New Roman" w:hAnsi="Times New Roman" w:cs="Times New Roman"/>
+                <w:sz w:val="24"/>
+                <w:szCs w:val="24"/>
+                <w:lang w:val="ro-RO"/>
+              </w:rPr>
+            </w:pPr>
+            <w:r>
+              <w:t xml:space="preserve">Fig. </w:t>
+            </w:r>
+            <w:fldSimple w:instr=" SEQ Fig. \* ARABIC ">
+              <w:r>
+                <w:rPr>
+                  <w:noProof/>
+                </w:rPr>
+                <w:t>39</w:t>
+              </w:r>
+            </w:fldSimple>
+            <w:r>
+              <w:t xml:space="preserve"> Doctori</w:t>
+            </w:r>
+          </w:p>
+        </w:tc>
+        <w:tc>
+          <w:tcPr>
+            <w:tcW w:w="3117" w:type="dxa"/>
+          </w:tcPr>
+          <w:p>
+            <w:pPr>
+              <w:keepNext/>
+              <w:spacing w:before="30" w:line="360" w:lineRule="auto"/>
+              <w:jc w:val="both"/>
+            </w:pPr>
+            <w:r>
+              <w:rPr>
+                <w:rFonts w:ascii="Times New Roman" w:hAnsi="Times New Roman" w:cs="Times New Roman"/>
+                <w:noProof/>
+                <w:sz w:val="24"/>
+                <w:szCs w:val="24"/>
+                <w:lang w:val="ro-RO"/>
+              </w:rPr>
+              <w:drawing>
+                <wp:inline distT="0" distB="0" distL="0" distR="0" wp14:anchorId="6FDF4C76" wp14:editId="3EAE685B">
+                  <wp:extent cx="1851820" cy="1402202"/>
+                  <wp:effectExtent l="0" t="0" r="0" b="7620"/>
+                  <wp:docPr id="1547" name="Picture 1547"/>
+                  <wp:cNvGraphicFramePr>
+                    <a:graphicFrameLocks xmlns:a="http://schemas.openxmlformats.org/drawingml/2006/main" noChangeAspect="1"/>
+                  </wp:cNvGraphicFramePr>
+                  <a:graphic xmlns:a="http://schemas.openxmlformats.org/drawingml/2006/main">
+                    <a:graphicData uri="http://schemas.openxmlformats.org/drawingml/2006/picture">
+                      <pic:pic xmlns:pic="http://schemas.openxmlformats.org/drawingml/2006/picture">
+                        <pic:nvPicPr>
+                          <pic:cNvPr id="1547" name="User_Options_Normal.png"/>
+                          <pic:cNvPicPr/>
+                        </pic:nvPicPr>
+                        <pic:blipFill>
+                          <a:blip r:embed="rId49">
+                            <a:extLst>
+                              <a:ext uri="{28A0092B-C50C-407E-A947-70E740481C1C}">
+                                <a14:useLocalDpi xmlns:a14="http://schemas.microsoft.com/office/drawing/2010/main" val="0"/>
+                              </a:ext>
+                            </a:extLst>
+                          </a:blip>
+                          <a:stretch>
+                            <a:fillRect/>
+                          </a:stretch>
+                        </pic:blipFill>
+                        <pic:spPr>
+                          <a:xfrm>
+                            <a:off x="0" y="0"/>
+                            <a:ext cx="1851820" cy="1402202"/>
+                          </a:xfrm>
+                          <a:prstGeom prst="rect">
+                            <a:avLst/>
+                          </a:prstGeom>
+                        </pic:spPr>
+                      </pic:pic>
+                    </a:graphicData>
+                  </a:graphic>
+                </wp:inline>
+              </w:drawing>
+            </w:r>
+          </w:p>
+          <w:p>
+            <w:pPr>
+              <w:pStyle w:val="Caption"/>
+              <w:jc w:val="both"/>
+              <w:rPr>
+                <w:rFonts w:ascii="Times New Roman" w:hAnsi="Times New Roman" w:cs="Times New Roman"/>
+                <w:sz w:val="24"/>
+                <w:szCs w:val="24"/>
+                <w:lang w:val="ro-RO"/>
+              </w:rPr>
+            </w:pPr>
+            <w:r>
+              <w:t xml:space="preserve">Fig. </w:t>
+            </w:r>
+            <w:fldSimple w:instr=" SEQ Fig. \* ARABIC ">
+              <w:r>
+                <w:rPr>
+                  <w:noProof/>
+                </w:rPr>
+                <w:t>40</w:t>
+              </w:r>
+            </w:fldSimple>
+            <w:r>
+              <w:t xml:space="preserve"> Pacienți</w:t>
+            </w:r>
+          </w:p>
+        </w:tc>
+      </w:tr>
+    </w:tbl>
     <w:p>
       <w:pPr>
         <w:spacing w:before="30" w:after="0" w:line="360" w:lineRule="auto"/>
@@ -22375,15 +23542,6 @@
           <w:lang w:val="ro-RO"/>
         </w:rPr>
       </w:pPr>
-      <w:r>
-        <w:rPr>
-          <w:rFonts w:ascii="Times New Roman" w:hAnsi="Times New Roman" w:cs="Times New Roman"/>
-          <w:sz w:val="24"/>
-          <w:szCs w:val="24"/>
-          <w:lang w:val="ro-RO"/>
-        </w:rPr>
-        <w:t xml:space="preserve">  Odată logat, un utilizator normal va fi fie un Pacient, fie un Doctor.</w:t>
-      </w:r>
     </w:p>
     <w:p>
       <w:pPr>
@@ -22393,41 +23551,267 @@
           <w:rFonts w:ascii="Times New Roman" w:hAnsi="Times New Roman" w:cs="Times New Roman"/>
           <w:sz w:val="24"/>
           <w:szCs w:val="24"/>
-        </w:rPr>
-      </w:pPr>
-      <w:r>
-        <w:rPr>
-          <w:rFonts w:ascii="Times New Roman" w:hAnsi="Times New Roman" w:cs="Times New Roman"/>
-          <w:sz w:val="24"/>
-          <w:szCs w:val="24"/>
-          <w:lang w:val="ro-RO"/>
-        </w:rPr>
-        <w:t xml:space="preserve">  Ca și Pacient, poți (în mare parte)</w:t>
-      </w:r>
-      <w:r>
-        <w:rPr>
-          <w:rFonts w:ascii="Times New Roman" w:hAnsi="Times New Roman" w:cs="Times New Roman"/>
-          <w:sz w:val="24"/>
-          <w:szCs w:val="24"/>
-        </w:rPr>
-        <w:t>:</w:t>
-      </w:r>
-      <w:r>
-        <w:rPr>
-          <w:rFonts w:ascii="Times New Roman" w:hAnsi="Times New Roman" w:cs="Times New Roman"/>
-          <w:sz w:val="24"/>
-          <w:szCs w:val="24"/>
-          <w:lang w:val="ro-RO"/>
-        </w:rPr>
-        <w:t xml:space="preserve"> să vezi informațiile despre profilul unui doctor(pentru a afla informații utile) sau al altor pacienți, să accesezi informațiile și fișierele consultațiilor tale, și să pui întrebări sau să răspunzi(de exemplu sa lași un review la o intrebare despre un anumit doctor), lucru care se va întampla în secțiunea de Asistență (pe site se va nume „Assistance”)</w:t>
-      </w:r>
-      <w:r>
-        <w:rPr>
-          <w:rFonts w:ascii="Times New Roman" w:hAnsi="Times New Roman" w:cs="Times New Roman"/>
-          <w:sz w:val="24"/>
-          <w:szCs w:val="24"/>
-        </w:rPr>
-        <w:t>;</w:t>
+          <w:lang w:val="ro-RO"/>
+        </w:rPr>
+      </w:pPr>
+      <w:r>
+        <w:rPr>
+          <w:rFonts w:ascii="Times New Roman" w:hAnsi="Times New Roman" w:cs="Times New Roman"/>
+          <w:sz w:val="24"/>
+          <w:szCs w:val="24"/>
+        </w:rPr>
+        <w:t xml:space="preserve">  În secțiunea “</w:t>
+      </w:r>
+      <w:r>
+        <w:rPr>
+          <w:rFonts w:ascii="Times New Roman" w:hAnsi="Times New Roman" w:cs="Times New Roman"/>
+          <w:i/>
+          <w:sz w:val="24"/>
+          <w:szCs w:val="24"/>
+        </w:rPr>
+        <w:t>All Users</w:t>
+      </w:r>
+      <w:r>
+        <w:rPr>
+          <w:rFonts w:ascii="Times New Roman" w:hAnsi="Times New Roman" w:cs="Times New Roman"/>
+          <w:sz w:val="24"/>
+          <w:szCs w:val="24"/>
+        </w:rPr>
+        <w:t>”</w:t>
+      </w:r>
+      <w:r>
+        <w:rPr>
+          <w:rFonts w:ascii="Times New Roman" w:hAnsi="Times New Roman" w:cs="Times New Roman"/>
+          <w:sz w:val="24"/>
+          <w:szCs w:val="24"/>
+        </w:rPr>
+        <w:t>, Utilizatorii speciali vor putea să vadă lista cu toți utilizatorii, rolul lor fiind vizibil, alături de alte date (</w:t>
+      </w:r>
+      <w:r>
+        <w:rPr>
+          <w:rFonts w:ascii="Times New Roman" w:hAnsi="Times New Roman" w:cs="Times New Roman"/>
+          <w:sz w:val="24"/>
+          <w:szCs w:val="24"/>
+        </w:rPr>
+        <w:fldChar w:fldCharType="begin"/>
+      </w:r>
+      <w:r>
+        <w:rPr>
+          <w:rFonts w:ascii="Times New Roman" w:hAnsi="Times New Roman" w:cs="Times New Roman"/>
+          <w:sz w:val="24"/>
+          <w:szCs w:val="24"/>
+        </w:rPr>
+        <w:instrText xml:space="preserve"> REF _Ref517452025 \h </w:instrText>
+      </w:r>
+      <w:r>
+        <w:rPr>
+          <w:rFonts w:ascii="Times New Roman" w:hAnsi="Times New Roman" w:cs="Times New Roman"/>
+          <w:sz w:val="24"/>
+          <w:szCs w:val="24"/>
+        </w:rPr>
+      </w:r>
+      <w:r>
+        <w:rPr>
+          <w:rFonts w:ascii="Times New Roman" w:hAnsi="Times New Roman" w:cs="Times New Roman"/>
+          <w:sz w:val="24"/>
+          <w:szCs w:val="24"/>
+        </w:rPr>
+        <w:instrText xml:space="preserve"> \* MERGEFORMAT </w:instrText>
+      </w:r>
+      <w:r>
+        <w:rPr>
+          <w:rFonts w:ascii="Times New Roman" w:hAnsi="Times New Roman" w:cs="Times New Roman"/>
+          <w:sz w:val="24"/>
+          <w:szCs w:val="24"/>
+        </w:rPr>
+        <w:fldChar w:fldCharType="separate"/>
+      </w:r>
+      <w:r>
+        <w:rPr>
+          <w:rFonts w:ascii="Times New Roman" w:hAnsi="Times New Roman" w:cs="Times New Roman"/>
+          <w:b/>
+          <w:sz w:val="24"/>
+          <w:szCs w:val="24"/>
+        </w:rPr>
+        <w:t xml:space="preserve">Fig. </w:t>
+      </w:r>
+      <w:r>
+        <w:rPr>
+          <w:rFonts w:ascii="Times New Roman" w:hAnsi="Times New Roman" w:cs="Times New Roman"/>
+          <w:b/>
+          <w:noProof/>
+          <w:sz w:val="24"/>
+          <w:szCs w:val="24"/>
+        </w:rPr>
+        <w:t>41</w:t>
+      </w:r>
+      <w:r>
+        <w:rPr>
+          <w:rFonts w:ascii="Times New Roman" w:hAnsi="Times New Roman" w:cs="Times New Roman"/>
+          <w:sz w:val="24"/>
+          <w:szCs w:val="24"/>
+        </w:rPr>
+        <w:fldChar w:fldCharType="end"/>
+      </w:r>
+      <w:r>
+        <w:rPr>
+          <w:rFonts w:ascii="Times New Roman" w:hAnsi="Times New Roman" w:cs="Times New Roman"/>
+          <w:sz w:val="24"/>
+          <w:szCs w:val="24"/>
+        </w:rPr>
+        <w:t>).</w:t>
+      </w:r>
+    </w:p>
+    <w:p>
+      <w:pPr>
+        <w:keepNext/>
+        <w:spacing w:before="30" w:line="360" w:lineRule="auto"/>
+        <w:jc w:val="center"/>
+      </w:pPr>
+      <w:r>
+        <w:rPr>
+          <w:rFonts w:ascii="Times New Roman" w:hAnsi="Times New Roman" w:cs="Times New Roman"/>
+          <w:noProof/>
+          <w:sz w:val="24"/>
+          <w:szCs w:val="24"/>
+          <w:lang w:val="ro-RO"/>
+        </w:rPr>
+        <w:drawing>
+          <wp:inline distT="0" distB="0" distL="0" distR="0" wp14:anchorId="53430161" wp14:editId="15D22FB1">
+            <wp:extent cx="5943600" cy="3417570"/>
+            <wp:effectExtent l="0" t="0" r="0" b="0"/>
+            <wp:docPr id="1548" name="Picture 1548"/>
+            <wp:cNvGraphicFramePr>
+              <a:graphicFrameLocks xmlns:a="http://schemas.openxmlformats.org/drawingml/2006/main" noChangeAspect="1"/>
+            </wp:cNvGraphicFramePr>
+            <a:graphic xmlns:a="http://schemas.openxmlformats.org/drawingml/2006/main">
+              <a:graphicData uri="http://schemas.openxmlformats.org/drawingml/2006/picture">
+                <pic:pic xmlns:pic="http://schemas.openxmlformats.org/drawingml/2006/picture">
+                  <pic:nvPicPr>
+                    <pic:cNvPr id="1548" name="AllUsers_View.png"/>
+                    <pic:cNvPicPr/>
+                  </pic:nvPicPr>
+                  <pic:blipFill>
+                    <a:blip r:embed="rId50">
+                      <a:extLst>
+                        <a:ext uri="{28A0092B-C50C-407E-A947-70E740481C1C}">
+                          <a14:useLocalDpi xmlns:a14="http://schemas.microsoft.com/office/drawing/2010/main" val="0"/>
+                        </a:ext>
+                      </a:extLst>
+                    </a:blip>
+                    <a:stretch>
+                      <a:fillRect/>
+                    </a:stretch>
+                  </pic:blipFill>
+                  <pic:spPr>
+                    <a:xfrm>
+                      <a:off x="0" y="0"/>
+                      <a:ext cx="5943600" cy="3417570"/>
+                    </a:xfrm>
+                    <a:prstGeom prst="rect">
+                      <a:avLst/>
+                    </a:prstGeom>
+                  </pic:spPr>
+                </pic:pic>
+              </a:graphicData>
+            </a:graphic>
+          </wp:inline>
+        </w:drawing>
+      </w:r>
+    </w:p>
+    <w:p>
+      <w:pPr>
+        <w:pStyle w:val="Caption"/>
+        <w:jc w:val="center"/>
+        <w:rPr>
+          <w:rFonts w:ascii="Times New Roman" w:hAnsi="Times New Roman" w:cs="Times New Roman"/>
+          <w:i w:val="0"/>
+          <w:sz w:val="20"/>
+          <w:szCs w:val="20"/>
+          <w:lang w:val="ro-RO"/>
+        </w:rPr>
+      </w:pPr>
+      <w:bookmarkStart w:id="43" w:name="_Ref517452025"/>
+      <w:r>
+        <w:rPr>
+          <w:rFonts w:ascii="Times New Roman" w:hAnsi="Times New Roman" w:cs="Times New Roman"/>
+          <w:b/>
+          <w:i w:val="0"/>
+          <w:sz w:val="20"/>
+          <w:szCs w:val="20"/>
+        </w:rPr>
+        <w:t xml:space="preserve">Fig. </w:t>
+      </w:r>
+      <w:r>
+        <w:rPr>
+          <w:rFonts w:ascii="Times New Roman" w:hAnsi="Times New Roman" w:cs="Times New Roman"/>
+          <w:b/>
+          <w:i w:val="0"/>
+          <w:sz w:val="20"/>
+          <w:szCs w:val="20"/>
+        </w:rPr>
+        <w:fldChar w:fldCharType="begin"/>
+      </w:r>
+      <w:r>
+        <w:rPr>
+          <w:rFonts w:ascii="Times New Roman" w:hAnsi="Times New Roman" w:cs="Times New Roman"/>
+          <w:b/>
+          <w:i w:val="0"/>
+          <w:sz w:val="20"/>
+          <w:szCs w:val="20"/>
+        </w:rPr>
+        <w:instrText xml:space="preserve"> SEQ Fig. \* ARABIC </w:instrText>
+      </w:r>
+      <w:r>
+        <w:rPr>
+          <w:rFonts w:ascii="Times New Roman" w:hAnsi="Times New Roman" w:cs="Times New Roman"/>
+          <w:b/>
+          <w:i w:val="0"/>
+          <w:sz w:val="20"/>
+          <w:szCs w:val="20"/>
+        </w:rPr>
+        <w:fldChar w:fldCharType="separate"/>
+      </w:r>
+      <w:r>
+        <w:rPr>
+          <w:rFonts w:ascii="Times New Roman" w:hAnsi="Times New Roman" w:cs="Times New Roman"/>
+          <w:b/>
+          <w:i w:val="0"/>
+          <w:noProof/>
+          <w:sz w:val="20"/>
+          <w:szCs w:val="20"/>
+        </w:rPr>
+        <w:t>41</w:t>
+      </w:r>
+      <w:r>
+        <w:rPr>
+          <w:rFonts w:ascii="Times New Roman" w:hAnsi="Times New Roman" w:cs="Times New Roman"/>
+          <w:b/>
+          <w:i w:val="0"/>
+          <w:sz w:val="20"/>
+          <w:szCs w:val="20"/>
+        </w:rPr>
+        <w:fldChar w:fldCharType="end"/>
+      </w:r>
+      <w:bookmarkEnd w:id="43"/>
+      <w:r>
+        <w:rPr>
+          <w:rFonts w:ascii="Times New Roman" w:hAnsi="Times New Roman" w:cs="Times New Roman"/>
+          <w:i w:val="0"/>
+          <w:sz w:val="20"/>
+          <w:szCs w:val="20"/>
+        </w:rPr>
+        <w:t xml:space="preserve"> To</w:t>
+      </w:r>
+      <w:r>
+        <w:rPr>
+          <w:rFonts w:ascii="Times New Roman" w:hAnsi="Times New Roman" w:cs="Times New Roman"/>
+          <w:i w:val="0"/>
+          <w:sz w:val="20"/>
+          <w:szCs w:val="20"/>
+          <w:lang w:val="ro-RO"/>
+        </w:rPr>
+        <w:t>ți utilizatorii</w:t>
       </w:r>
     </w:p>
     <w:p>
@@ -22441,15 +23825,6 @@
           <w:lang w:val="ro-RO"/>
         </w:rPr>
       </w:pPr>
-      <w:r>
-        <w:rPr>
-          <w:rFonts w:ascii="Times New Roman" w:hAnsi="Times New Roman" w:cs="Times New Roman"/>
-          <w:sz w:val="24"/>
-          <w:szCs w:val="24"/>
-          <w:lang w:val="ro-RO"/>
-        </w:rPr>
-        <w:t xml:space="preserve">  Ca și Doctor, poți(în mare parte) vedea informațiile despre pacienți și alți doctori, poți adăuga rezultate și prescripții pentru diverși pacienți cu care ai avut de-a face, poți accesa toate consultațiile pe care le-ai creat , și, desigur, ca și în cazul Pacienților, vei avea acces la secțiunea de Asistență, unde vei putea pune întrebari sau raspunde.</w:t>
-      </w:r>
     </w:p>
     <w:p>
       <w:pPr>
@@ -22468,130 +23843,1241 @@
           <w:szCs w:val="24"/>
           <w:lang w:val="ro-RO"/>
         </w:rPr>
-        <w:t xml:space="preserve">  *Desigur, contul doctorului poate fi accesat de asistentul/asistenta acestuia, deoarece medicul în cauză poate fi ocupat cu alți pacienți în viața reală.</w:t>
-      </w:r>
-    </w:p>
-    <w:p>
-      <w:pPr>
+        <w:lastRenderedPageBreak/>
+        <w:t>Opțiunea de „</w:t>
+      </w:r>
+      <w:r>
+        <w:rPr>
+          <w:rFonts w:ascii="Times New Roman" w:hAnsi="Times New Roman" w:cs="Times New Roman"/>
+          <w:i/>
+          <w:sz w:val="24"/>
+          <w:szCs w:val="24"/>
+          <w:lang w:val="ro-RO"/>
+        </w:rPr>
+        <w:t>Doctors</w:t>
+      </w:r>
+      <w:r>
+        <w:rPr>
+          <w:rFonts w:ascii="Times New Roman" w:hAnsi="Times New Roman" w:cs="Times New Roman"/>
+          <w:sz w:val="24"/>
+          <w:szCs w:val="24"/>
+          <w:lang w:val="ro-RO"/>
+        </w:rPr>
+        <w:t>” va fi asemănătoare cu „</w:t>
+      </w:r>
+      <w:r>
+        <w:rPr>
+          <w:rFonts w:ascii="Times New Roman" w:hAnsi="Times New Roman" w:cs="Times New Roman"/>
+          <w:i/>
+          <w:sz w:val="24"/>
+          <w:szCs w:val="24"/>
+          <w:lang w:val="ro-RO"/>
+        </w:rPr>
+        <w:t>All Users</w:t>
+      </w:r>
+      <w:r>
+        <w:rPr>
+          <w:rFonts w:ascii="Times New Roman" w:hAnsi="Times New Roman" w:cs="Times New Roman"/>
+          <w:sz w:val="24"/>
+          <w:szCs w:val="24"/>
+          <w:lang w:val="ro-RO"/>
+        </w:rPr>
+        <w:t xml:space="preserve">”, prezentată mai sus, dar voi afișa doar datele importante pentru </w:t>
+      </w:r>
+      <w:r>
+        <w:rPr>
+          <w:rFonts w:ascii="Times New Roman" w:hAnsi="Times New Roman" w:cs="Times New Roman"/>
+          <w:sz w:val="24"/>
+          <w:szCs w:val="24"/>
+          <w:lang w:val="ro-RO"/>
+        </w:rPr>
+        <w:t>Pacienți (</w:t>
+      </w:r>
+      <w:r>
+        <w:rPr>
+          <w:rFonts w:ascii="Times New Roman" w:hAnsi="Times New Roman" w:cs="Times New Roman"/>
+          <w:sz w:val="24"/>
+          <w:szCs w:val="24"/>
+          <w:lang w:val="ro-RO"/>
+        </w:rPr>
+        <w:fldChar w:fldCharType="begin"/>
+      </w:r>
+      <w:r>
+        <w:rPr>
+          <w:rFonts w:ascii="Times New Roman" w:hAnsi="Times New Roman" w:cs="Times New Roman"/>
+          <w:sz w:val="24"/>
+          <w:szCs w:val="24"/>
+          <w:lang w:val="ro-RO"/>
+        </w:rPr>
+        <w:instrText xml:space="preserve"> REF _Ref517452269 \h </w:instrText>
+      </w:r>
+      <w:r>
+        <w:rPr>
+          <w:rFonts w:ascii="Times New Roman" w:hAnsi="Times New Roman" w:cs="Times New Roman"/>
+          <w:sz w:val="24"/>
+          <w:szCs w:val="24"/>
+          <w:lang w:val="ro-RO"/>
+        </w:rPr>
+      </w:r>
+      <w:r>
+        <w:rPr>
+          <w:rFonts w:ascii="Times New Roman" w:hAnsi="Times New Roman" w:cs="Times New Roman"/>
+          <w:sz w:val="24"/>
+          <w:szCs w:val="24"/>
+          <w:lang w:val="ro-RO"/>
+        </w:rPr>
+        <w:instrText xml:space="preserve"> \* MERGEFORMAT </w:instrText>
+      </w:r>
+      <w:r>
+        <w:rPr>
+          <w:rFonts w:ascii="Times New Roman" w:hAnsi="Times New Roman" w:cs="Times New Roman"/>
+          <w:sz w:val="24"/>
+          <w:szCs w:val="24"/>
+          <w:lang w:val="ro-RO"/>
+        </w:rPr>
+        <w:fldChar w:fldCharType="separate"/>
+      </w:r>
+      <w:r>
+        <w:rPr>
+          <w:rFonts w:ascii="Times New Roman" w:hAnsi="Times New Roman" w:cs="Times New Roman"/>
+          <w:b/>
+          <w:i/>
+          <w:sz w:val="24"/>
+          <w:szCs w:val="24"/>
+        </w:rPr>
+        <w:t xml:space="preserve">Fig. </w:t>
+      </w:r>
+      <w:r>
+        <w:rPr>
+          <w:rFonts w:ascii="Times New Roman" w:hAnsi="Times New Roman" w:cs="Times New Roman"/>
+          <w:b/>
+          <w:i/>
+          <w:noProof/>
+          <w:sz w:val="24"/>
+          <w:szCs w:val="24"/>
+        </w:rPr>
+        <w:t>42</w:t>
+      </w:r>
+      <w:r>
+        <w:rPr>
+          <w:rFonts w:ascii="Times New Roman" w:hAnsi="Times New Roman" w:cs="Times New Roman"/>
+          <w:sz w:val="24"/>
+          <w:szCs w:val="24"/>
+          <w:lang w:val="ro-RO"/>
+        </w:rPr>
+        <w:fldChar w:fldCharType="end"/>
+      </w:r>
+      <w:r>
+        <w:rPr>
+          <w:rFonts w:ascii="Times New Roman" w:hAnsi="Times New Roman" w:cs="Times New Roman"/>
+          <w:sz w:val="24"/>
+          <w:szCs w:val="24"/>
+          <w:lang w:val="ro-RO"/>
+        </w:rPr>
+        <w:t>).</w:t>
+      </w:r>
+      <w:r>
+        <w:rPr>
+          <w:rFonts w:ascii="Times New Roman" w:hAnsi="Times New Roman" w:cs="Times New Roman"/>
+          <w:sz w:val="24"/>
+          <w:szCs w:val="24"/>
+          <w:lang w:val="ro-RO"/>
+        </w:rPr>
+        <w:t xml:space="preserve"> Cât despre opțiunea „Patients”, este la fel ca la </w:t>
+      </w:r>
+      <w:r>
+        <w:rPr>
+          <w:rFonts w:ascii="Times New Roman" w:hAnsi="Times New Roman" w:cs="Times New Roman"/>
+          <w:sz w:val="24"/>
+          <w:szCs w:val="24"/>
+        </w:rPr>
+        <w:t>“</w:t>
+      </w:r>
+      <w:r>
+        <w:rPr>
+          <w:rFonts w:ascii="Times New Roman" w:hAnsi="Times New Roman" w:cs="Times New Roman"/>
+          <w:i/>
+          <w:sz w:val="24"/>
+          <w:szCs w:val="24"/>
+        </w:rPr>
+        <w:t>Doctors</w:t>
+      </w:r>
+      <w:r>
+        <w:rPr>
+          <w:rFonts w:ascii="Times New Roman" w:hAnsi="Times New Roman" w:cs="Times New Roman"/>
+          <w:sz w:val="24"/>
+          <w:szCs w:val="24"/>
+        </w:rPr>
+        <w:t xml:space="preserve">”, dar fără </w:t>
+      </w:r>
+      <w:r>
+        <w:rPr>
+          <w:rFonts w:ascii="Times New Roman" w:hAnsi="Times New Roman" w:cs="Times New Roman"/>
+          <w:sz w:val="24"/>
+          <w:szCs w:val="24"/>
+        </w:rPr>
+        <w:t xml:space="preserve">cele 2 </w:t>
+      </w:r>
+      <w:r>
+        <w:rPr>
+          <w:rFonts w:ascii="Times New Roman" w:hAnsi="Times New Roman" w:cs="Times New Roman"/>
+          <w:sz w:val="24"/>
+          <w:szCs w:val="24"/>
+        </w:rPr>
+        <w:t>câmpuri specific doctorilor</w:t>
+      </w:r>
+    </w:p>
+    <w:p>
+      <w:pPr>
+        <w:keepNext/>
         <w:spacing w:before="30" w:after="0" w:line="360" w:lineRule="auto"/>
         <w:jc w:val="both"/>
-        <w:rPr>
-          <w:rFonts w:ascii="Times New Roman" w:hAnsi="Times New Roman" w:cs="Times New Roman"/>
-          <w:sz w:val="24"/>
-          <w:szCs w:val="24"/>
-          <w:lang w:val="ro-RO"/>
-        </w:rPr>
-      </w:pPr>
-      <w:r>
-        <w:rPr>
-          <w:rFonts w:ascii="Times New Roman" w:hAnsi="Times New Roman" w:cs="Times New Roman"/>
-          <w:sz w:val="24"/>
-          <w:szCs w:val="24"/>
-        </w:rPr>
-        <w:t xml:space="preserve">  Restul de 2 categorii speciale de utilizatori, Owenerul </w:t>
-      </w:r>
-      <w:r>
-        <w:rPr>
-          <w:rFonts w:ascii="Times New Roman" w:hAnsi="Times New Roman" w:cs="Times New Roman"/>
-          <w:sz w:val="24"/>
-          <w:szCs w:val="24"/>
-          <w:lang w:val="ro-RO"/>
-        </w:rPr>
-        <w:t>ș</w:t>
-      </w:r>
-      <w:r>
-        <w:rPr>
-          <w:rFonts w:ascii="Times New Roman" w:hAnsi="Times New Roman" w:cs="Times New Roman"/>
-          <w:sz w:val="24"/>
-          <w:szCs w:val="24"/>
-        </w:rPr>
-        <w:t>i Moderatorii, vor putea modifica informațiile deja existente pe site, vor face management la lista cu medicamente pus</w:t>
-      </w:r>
-      <w:r>
-        <w:rPr>
-          <w:rFonts w:ascii="Times New Roman" w:hAnsi="Times New Roman" w:cs="Times New Roman"/>
-          <w:sz w:val="24"/>
-          <w:szCs w:val="24"/>
-          <w:lang w:val="ro-RO"/>
-        </w:rPr>
-        <w:t xml:space="preserve">ă </w:t>
-      </w:r>
-      <w:r>
-        <w:rPr>
-          <w:rFonts w:ascii="Times New Roman" w:hAnsi="Times New Roman" w:cs="Times New Roman"/>
-          <w:sz w:val="24"/>
-          <w:szCs w:val="24"/>
-        </w:rPr>
-        <w:t xml:space="preserve">la dispoziție de către site, și vor fi cei care vor avea grijă de problemele care pot </w:t>
-      </w:r>
-      <w:proofErr w:type="gramStart"/>
-      <w:r>
-        <w:rPr>
-          <w:rFonts w:ascii="Times New Roman" w:hAnsi="Times New Roman" w:cs="Times New Roman"/>
-          <w:sz w:val="24"/>
-          <w:szCs w:val="24"/>
-        </w:rPr>
-        <w:t>interveni(</w:t>
-      </w:r>
-      <w:proofErr w:type="gramEnd"/>
-      <w:r>
-        <w:rPr>
-          <w:rFonts w:ascii="Times New Roman" w:hAnsi="Times New Roman" w:cs="Times New Roman"/>
-          <w:sz w:val="24"/>
-          <w:szCs w:val="24"/>
-        </w:rPr>
-        <w:t xml:space="preserve">de exemplu: dacă s-a primit vreun mail de la un doctor care a constatat că cineva neautorizat a intrat pe contul său </w:t>
-      </w:r>
-      <w:r>
-        <w:rPr>
-          <w:rFonts w:ascii="Times New Roman" w:hAnsi="Times New Roman" w:cs="Times New Roman"/>
-          <w:sz w:val="24"/>
-          <w:szCs w:val="24"/>
-          <w:lang w:val="ro-RO"/>
-        </w:rPr>
-        <w:t>și a adaugat o consultație falsă, moderatorii vor fi cei care vor rezolva asemenea situații</w:t>
-      </w:r>
-      <w:r>
-        <w:rPr>
-          <w:rFonts w:ascii="Times New Roman" w:hAnsi="Times New Roman" w:cs="Times New Roman"/>
-          <w:sz w:val="24"/>
-          <w:szCs w:val="24"/>
-        </w:rPr>
-        <w:t>). Acestei clase de utilizatori le va fi destul de u</w:t>
-      </w:r>
-      <w:r>
-        <w:rPr>
-          <w:rFonts w:ascii="Times New Roman" w:hAnsi="Times New Roman" w:cs="Times New Roman"/>
-          <w:sz w:val="24"/>
-          <w:szCs w:val="24"/>
-          <w:lang w:val="ro-RO"/>
-        </w:rPr>
-        <w:t xml:space="preserve">șor să observe ce s-a întâmplat pe platformă în ultima vreme deoarece exisă o rubrică specială pentru ei, cu numele </w:t>
-      </w:r>
-      <w:r>
-        <w:rPr>
-          <w:rFonts w:ascii="Times New Roman" w:hAnsi="Times New Roman" w:cs="Times New Roman"/>
-          <w:sz w:val="24"/>
-          <w:szCs w:val="24"/>
-        </w:rPr>
-        <w:t>“Data Records”, unde vor g</w:t>
-      </w:r>
-      <w:r>
-        <w:rPr>
-          <w:rFonts w:ascii="Times New Roman" w:hAnsi="Times New Roman" w:cs="Times New Roman"/>
-          <w:sz w:val="24"/>
-          <w:szCs w:val="24"/>
-          <w:lang w:val="ro-RO"/>
-        </w:rPr>
-        <w:t>ăsi toate activitățile desfășurate în ultima vreme, de la înregistrări de utilizatori și crearea consultațiilor, până la adăugarea de întrebări și răspunsuri. */</w:t>
-      </w:r>
-    </w:p>
-    <w:p>
-      <w:pPr>
-        <w:rPr>
-          <w:lang w:val="ro-RO"/>
-        </w:rPr>
-      </w:pPr>
+      </w:pPr>
+      <w:r>
+        <w:rPr>
+          <w:rFonts w:ascii="Times New Roman" w:hAnsi="Times New Roman" w:cs="Times New Roman"/>
+          <w:noProof/>
+          <w:sz w:val="24"/>
+          <w:szCs w:val="24"/>
+          <w:lang w:val="ro-RO"/>
+        </w:rPr>
+        <w:drawing>
+          <wp:inline distT="0" distB="0" distL="0" distR="0" wp14:anchorId="29A775B4" wp14:editId="12014CF6">
+            <wp:extent cx="5943600" cy="4129405"/>
+            <wp:effectExtent l="0" t="0" r="0" b="4445"/>
+            <wp:docPr id="1549" name="Picture 1549"/>
+            <wp:cNvGraphicFramePr>
+              <a:graphicFrameLocks xmlns:a="http://schemas.openxmlformats.org/drawingml/2006/main" noChangeAspect="1"/>
+            </wp:cNvGraphicFramePr>
+            <a:graphic xmlns:a="http://schemas.openxmlformats.org/drawingml/2006/main">
+              <a:graphicData uri="http://schemas.openxmlformats.org/drawingml/2006/picture">
+                <pic:pic xmlns:pic="http://schemas.openxmlformats.org/drawingml/2006/picture">
+                  <pic:nvPicPr>
+                    <pic:cNvPr id="1549" name="Doctros_View.PNG"/>
+                    <pic:cNvPicPr/>
+                  </pic:nvPicPr>
+                  <pic:blipFill>
+                    <a:blip r:embed="rId51">
+                      <a:extLst>
+                        <a:ext uri="{28A0092B-C50C-407E-A947-70E740481C1C}">
+                          <a14:useLocalDpi xmlns:a14="http://schemas.microsoft.com/office/drawing/2010/main" val="0"/>
+                        </a:ext>
+                      </a:extLst>
+                    </a:blip>
+                    <a:stretch>
+                      <a:fillRect/>
+                    </a:stretch>
+                  </pic:blipFill>
+                  <pic:spPr>
+                    <a:xfrm>
+                      <a:off x="0" y="0"/>
+                      <a:ext cx="5943600" cy="4129405"/>
+                    </a:xfrm>
+                    <a:prstGeom prst="rect">
+                      <a:avLst/>
+                    </a:prstGeom>
+                  </pic:spPr>
+                </pic:pic>
+              </a:graphicData>
+            </a:graphic>
+          </wp:inline>
+        </w:drawing>
+      </w:r>
+    </w:p>
+    <w:p>
+      <w:pPr>
+        <w:pStyle w:val="Caption"/>
+        <w:jc w:val="center"/>
+        <w:rPr>
+          <w:rFonts w:ascii="Times New Roman" w:hAnsi="Times New Roman" w:cs="Times New Roman"/>
+          <w:i w:val="0"/>
+          <w:sz w:val="20"/>
+          <w:szCs w:val="20"/>
+          <w:lang w:val="ro-RO"/>
+        </w:rPr>
+      </w:pPr>
+      <w:bookmarkStart w:id="44" w:name="_Ref517452269"/>
+      <w:r>
+        <w:rPr>
+          <w:rFonts w:ascii="Times New Roman" w:hAnsi="Times New Roman" w:cs="Times New Roman"/>
+          <w:b/>
+          <w:i w:val="0"/>
+          <w:sz w:val="20"/>
+          <w:szCs w:val="20"/>
+        </w:rPr>
+        <w:t xml:space="preserve">Fig. </w:t>
+      </w:r>
+      <w:r>
+        <w:rPr>
+          <w:rFonts w:ascii="Times New Roman" w:hAnsi="Times New Roman" w:cs="Times New Roman"/>
+          <w:b/>
+          <w:i w:val="0"/>
+          <w:sz w:val="20"/>
+          <w:szCs w:val="20"/>
+        </w:rPr>
+        <w:fldChar w:fldCharType="begin"/>
+      </w:r>
+      <w:r>
+        <w:rPr>
+          <w:rFonts w:ascii="Times New Roman" w:hAnsi="Times New Roman" w:cs="Times New Roman"/>
+          <w:b/>
+          <w:i w:val="0"/>
+          <w:sz w:val="20"/>
+          <w:szCs w:val="20"/>
+        </w:rPr>
+        <w:instrText xml:space="preserve"> SEQ Fig. \* ARABIC </w:instrText>
+      </w:r>
+      <w:r>
+        <w:rPr>
+          <w:rFonts w:ascii="Times New Roman" w:hAnsi="Times New Roman" w:cs="Times New Roman"/>
+          <w:b/>
+          <w:i w:val="0"/>
+          <w:sz w:val="20"/>
+          <w:szCs w:val="20"/>
+        </w:rPr>
+        <w:fldChar w:fldCharType="separate"/>
+      </w:r>
+      <w:r>
+        <w:rPr>
+          <w:rFonts w:ascii="Times New Roman" w:hAnsi="Times New Roman" w:cs="Times New Roman"/>
+          <w:b/>
+          <w:i w:val="0"/>
+          <w:noProof/>
+          <w:sz w:val="20"/>
+          <w:szCs w:val="20"/>
+        </w:rPr>
+        <w:t>42</w:t>
+      </w:r>
+      <w:r>
+        <w:rPr>
+          <w:rFonts w:ascii="Times New Roman" w:hAnsi="Times New Roman" w:cs="Times New Roman"/>
+          <w:b/>
+          <w:i w:val="0"/>
+          <w:sz w:val="20"/>
+          <w:szCs w:val="20"/>
+        </w:rPr>
+        <w:fldChar w:fldCharType="end"/>
+      </w:r>
+      <w:bookmarkEnd w:id="44"/>
+      <w:r>
+        <w:rPr>
+          <w:rFonts w:ascii="Times New Roman" w:hAnsi="Times New Roman" w:cs="Times New Roman"/>
+          <w:i w:val="0"/>
+          <w:sz w:val="20"/>
+          <w:szCs w:val="20"/>
+        </w:rPr>
+        <w:t xml:space="preserve"> Toți doctorii</w:t>
+      </w:r>
+    </w:p>
+    <w:p>
+      <w:pPr>
+        <w:spacing w:before="30" w:after="0" w:line="360" w:lineRule="auto"/>
+        <w:jc w:val="both"/>
+        <w:rPr>
+          <w:rFonts w:ascii="Times New Roman" w:hAnsi="Times New Roman" w:cs="Times New Roman"/>
+          <w:sz w:val="24"/>
+          <w:szCs w:val="24"/>
+          <w:lang w:val="ro-RO"/>
+        </w:rPr>
+      </w:pPr>
+      <w:r>
+        <w:rPr>
+          <w:rFonts w:ascii="Times New Roman" w:hAnsi="Times New Roman" w:cs="Times New Roman"/>
+          <w:sz w:val="24"/>
+          <w:szCs w:val="24"/>
+          <w:lang w:val="ro-RO"/>
+        </w:rPr>
+        <w:t xml:space="preserve">  </w:t>
+      </w:r>
+      <w:r>
+        <w:rPr>
+          <w:rFonts w:ascii="Times New Roman" w:hAnsi="Times New Roman" w:cs="Times New Roman"/>
+          <w:sz w:val="24"/>
+          <w:szCs w:val="24"/>
+          <w:lang w:val="ro-RO"/>
+        </w:rPr>
+        <w:t xml:space="preserve">Diferența dintre </w:t>
+      </w:r>
+      <w:r>
+        <w:rPr>
+          <w:rFonts w:ascii="Times New Roman" w:hAnsi="Times New Roman" w:cs="Times New Roman"/>
+          <w:sz w:val="24"/>
+          <w:szCs w:val="24"/>
+          <w:lang w:val="ro-RO"/>
+        </w:rPr>
+        <w:t>aceste 3 opțiuni, adică „All Users”, „Doctors” și</w:t>
+      </w:r>
+      <w:r>
+        <w:rPr>
+          <w:rFonts w:ascii="Times New Roman" w:hAnsi="Times New Roman" w:cs="Times New Roman"/>
+          <w:sz w:val="24"/>
+          <w:szCs w:val="24"/>
+        </w:rPr>
+        <w:t xml:space="preserve"> </w:t>
+      </w:r>
+      <w:r>
+        <w:rPr>
+          <w:rFonts w:ascii="Times New Roman" w:hAnsi="Times New Roman" w:cs="Times New Roman"/>
+          <w:sz w:val="24"/>
+          <w:szCs w:val="24"/>
+          <w:lang w:val="ro-RO"/>
+        </w:rPr>
+        <w:t>„</w:t>
+      </w:r>
+      <w:r>
+        <w:rPr>
+          <w:rFonts w:ascii="Times New Roman" w:hAnsi="Times New Roman" w:cs="Times New Roman"/>
+          <w:sz w:val="24"/>
+          <w:szCs w:val="24"/>
+          <w:lang w:val="ro-RO"/>
+        </w:rPr>
+        <w:t>Patients</w:t>
+      </w:r>
+      <w:r>
+        <w:rPr>
+          <w:rFonts w:ascii="Times New Roman" w:hAnsi="Times New Roman" w:cs="Times New Roman"/>
+          <w:sz w:val="24"/>
+          <w:szCs w:val="24"/>
+          <w:lang w:val="ro-RO"/>
+        </w:rPr>
+        <w:t>”</w:t>
+      </w:r>
+      <w:r>
+        <w:rPr>
+          <w:rFonts w:ascii="Times New Roman" w:hAnsi="Times New Roman" w:cs="Times New Roman"/>
+          <w:sz w:val="24"/>
+          <w:szCs w:val="24"/>
+          <w:lang w:val="ro-RO"/>
+        </w:rPr>
+        <w:t xml:space="preserve"> este observată la funcția de căutare, deoarece la „Doctors” se vor căuta doar doctorii corespunzători, la „Patients</w:t>
+      </w:r>
+      <w:r>
+        <w:rPr>
+          <w:rFonts w:ascii="Times New Roman" w:hAnsi="Times New Roman" w:cs="Times New Roman"/>
+          <w:sz w:val="24"/>
+          <w:szCs w:val="24"/>
+        </w:rPr>
+        <w:t xml:space="preserve">” </w:t>
+      </w:r>
+      <w:r>
+        <w:rPr>
+          <w:rFonts w:ascii="Times New Roman" w:hAnsi="Times New Roman" w:cs="Times New Roman"/>
+          <w:sz w:val="24"/>
+          <w:szCs w:val="24"/>
+          <w:lang w:val="ro-RO"/>
+        </w:rPr>
+        <w:t xml:space="preserve">vor fi afișați Pacienții, iar la </w:t>
+      </w:r>
+      <w:r>
+        <w:rPr>
+          <w:rFonts w:ascii="Times New Roman" w:hAnsi="Times New Roman" w:cs="Times New Roman"/>
+          <w:sz w:val="24"/>
+          <w:szCs w:val="24"/>
+          <w:lang w:val="ro-RO"/>
+        </w:rPr>
+        <w:t>„All Users”</w:t>
+      </w:r>
+      <w:r>
+        <w:rPr>
+          <w:rFonts w:ascii="Times New Roman" w:hAnsi="Times New Roman" w:cs="Times New Roman"/>
+          <w:sz w:val="24"/>
+          <w:szCs w:val="24"/>
+          <w:lang w:val="ro-RO"/>
+        </w:rPr>
+        <w:t xml:space="preserve"> vor fi afișați atât Doctorii, cât și Pacienții. În ultima căutare nu am afișat Ownerul sau Moderatorii deoarece aceștia apar la începutul tabelului din </w:t>
+      </w:r>
+      <w:r>
+        <w:rPr>
+          <w:rFonts w:ascii="Times New Roman" w:hAnsi="Times New Roman" w:cs="Times New Roman"/>
+          <w:sz w:val="24"/>
+          <w:szCs w:val="24"/>
+          <w:lang w:val="ro-RO"/>
+        </w:rPr>
+        <w:t>„All Users”</w:t>
+      </w:r>
+      <w:r>
+        <w:rPr>
+          <w:rFonts w:ascii="Times New Roman" w:hAnsi="Times New Roman" w:cs="Times New Roman"/>
+          <w:sz w:val="24"/>
+          <w:szCs w:val="24"/>
+          <w:lang w:val="ro-RO"/>
+        </w:rPr>
+        <w:t>.</w:t>
+      </w:r>
+    </w:p>
+    <w:p>
+      <w:pPr>
+        <w:spacing w:before="30" w:after="0" w:line="360" w:lineRule="auto"/>
+        <w:jc w:val="both"/>
+        <w:rPr>
+          <w:rFonts w:ascii="Times New Roman" w:hAnsi="Times New Roman" w:cs="Times New Roman"/>
+          <w:sz w:val="24"/>
+          <w:szCs w:val="24"/>
+        </w:rPr>
+      </w:pPr>
+      <w:r>
+        <w:rPr>
+          <w:rFonts w:ascii="Times New Roman" w:hAnsi="Times New Roman" w:cs="Times New Roman"/>
+          <w:sz w:val="24"/>
+          <w:szCs w:val="24"/>
+        </w:rPr>
+        <w:t xml:space="preserve">  </w:t>
+      </w:r>
+      <w:r>
+        <w:rPr>
+          <w:rFonts w:ascii="Times New Roman" w:hAnsi="Times New Roman" w:cs="Times New Roman"/>
+          <w:sz w:val="24"/>
+          <w:szCs w:val="24"/>
+        </w:rPr>
+        <w:t xml:space="preserve">Cât despre opțiunea de </w:t>
+      </w:r>
+      <w:r>
+        <w:rPr>
+          <w:rFonts w:ascii="Times New Roman" w:hAnsi="Times New Roman" w:cs="Times New Roman"/>
+          <w:sz w:val="24"/>
+          <w:szCs w:val="24"/>
+          <w:lang w:val="ro-RO"/>
+        </w:rPr>
+        <w:t>„Doctors</w:t>
+      </w:r>
+      <w:r>
+        <w:rPr>
+          <w:rFonts w:ascii="Times New Roman" w:hAnsi="Times New Roman" w:cs="Times New Roman"/>
+          <w:sz w:val="24"/>
+          <w:szCs w:val="24"/>
+          <w:lang w:val="ro-RO"/>
+        </w:rPr>
+        <w:t xml:space="preserve"> by Specialization</w:t>
+      </w:r>
+      <w:r>
+        <w:rPr>
+          <w:rFonts w:ascii="Times New Roman" w:hAnsi="Times New Roman" w:cs="Times New Roman"/>
+          <w:sz w:val="24"/>
+          <w:szCs w:val="24"/>
+          <w:lang w:val="ro-RO"/>
+        </w:rPr>
+        <w:t>”</w:t>
+      </w:r>
+      <w:r>
+        <w:rPr>
+          <w:rFonts w:ascii="Times New Roman" w:hAnsi="Times New Roman" w:cs="Times New Roman"/>
+          <w:sz w:val="24"/>
+          <w:szCs w:val="24"/>
+          <w:lang w:val="ro-RO"/>
+        </w:rPr>
+        <w:t>, aici va avea un aspect diferit față de celelalte 3 opțiuni care implică utilizatorii</w:t>
+      </w:r>
+      <w:r>
+        <w:rPr>
+          <w:rFonts w:ascii="Times New Roman" w:hAnsi="Times New Roman" w:cs="Times New Roman"/>
+          <w:sz w:val="24"/>
+          <w:szCs w:val="24"/>
+        </w:rPr>
+        <w:t>.</w:t>
+      </w:r>
+      <w:r>
+        <w:rPr>
+          <w:rFonts w:ascii="Times New Roman" w:hAnsi="Times New Roman" w:cs="Times New Roman"/>
+          <w:sz w:val="24"/>
+          <w:szCs w:val="24"/>
+        </w:rPr>
+        <w:t xml:space="preserve"> Astfel, vor apărea pe 2 coloane toate specializările, urmat de numărul de doctori existenți pe fiecare specializare, iar daca se va accesa o specializare, va apărea un Pop-up cu specializarea aleasă și cu doctorii care se </w:t>
+      </w:r>
+      <w:r>
+        <w:rPr>
+          <w:rFonts w:ascii="Times New Roman" w:hAnsi="Times New Roman" w:cs="Times New Roman"/>
+          <w:sz w:val="24"/>
+          <w:szCs w:val="24"/>
+        </w:rPr>
+        <w:t>include aici (</w:t>
+      </w:r>
+      <w:r>
+        <w:rPr>
+          <w:rFonts w:ascii="Times New Roman" w:hAnsi="Times New Roman" w:cs="Times New Roman"/>
+          <w:sz w:val="24"/>
+          <w:szCs w:val="24"/>
+        </w:rPr>
+        <w:fldChar w:fldCharType="begin"/>
+      </w:r>
+      <w:r>
+        <w:rPr>
+          <w:rFonts w:ascii="Times New Roman" w:hAnsi="Times New Roman" w:cs="Times New Roman"/>
+          <w:sz w:val="24"/>
+          <w:szCs w:val="24"/>
+        </w:rPr>
+        <w:instrText xml:space="preserve"> REF _Ref517452851 \h </w:instrText>
+      </w:r>
+      <w:r>
+        <w:rPr>
+          <w:rFonts w:ascii="Times New Roman" w:hAnsi="Times New Roman" w:cs="Times New Roman"/>
+          <w:sz w:val="24"/>
+          <w:szCs w:val="24"/>
+        </w:rPr>
+      </w:r>
+      <w:r>
+        <w:rPr>
+          <w:rFonts w:ascii="Times New Roman" w:hAnsi="Times New Roman" w:cs="Times New Roman"/>
+          <w:sz w:val="24"/>
+          <w:szCs w:val="24"/>
+        </w:rPr>
+        <w:instrText xml:space="preserve"> \* MERGEFORMAT </w:instrText>
+      </w:r>
+      <w:r>
+        <w:rPr>
+          <w:rFonts w:ascii="Times New Roman" w:hAnsi="Times New Roman" w:cs="Times New Roman"/>
+          <w:sz w:val="24"/>
+          <w:szCs w:val="24"/>
+        </w:rPr>
+        <w:fldChar w:fldCharType="separate"/>
+      </w:r>
+      <w:r>
+        <w:rPr>
+          <w:rFonts w:ascii="Times New Roman" w:hAnsi="Times New Roman" w:cs="Times New Roman"/>
+          <w:b/>
+          <w:i/>
+          <w:sz w:val="24"/>
+          <w:szCs w:val="24"/>
+        </w:rPr>
+        <w:t xml:space="preserve">Fig. </w:t>
+      </w:r>
+      <w:r>
+        <w:rPr>
+          <w:rFonts w:ascii="Times New Roman" w:hAnsi="Times New Roman" w:cs="Times New Roman"/>
+          <w:b/>
+          <w:i/>
+          <w:noProof/>
+          <w:sz w:val="24"/>
+          <w:szCs w:val="24"/>
+        </w:rPr>
+        <w:t>43</w:t>
+      </w:r>
+      <w:r>
+        <w:rPr>
+          <w:rFonts w:ascii="Times New Roman" w:hAnsi="Times New Roman" w:cs="Times New Roman"/>
+          <w:sz w:val="24"/>
+          <w:szCs w:val="24"/>
+        </w:rPr>
+        <w:fldChar w:fldCharType="end"/>
+      </w:r>
+      <w:r>
+        <w:rPr>
+          <w:rFonts w:ascii="Times New Roman" w:hAnsi="Times New Roman" w:cs="Times New Roman"/>
+          <w:sz w:val="24"/>
+          <w:szCs w:val="24"/>
+        </w:rPr>
+        <w:t xml:space="preserve"> și </w:t>
+      </w:r>
+      <w:r>
+        <w:rPr>
+          <w:rFonts w:ascii="Times New Roman" w:hAnsi="Times New Roman" w:cs="Times New Roman"/>
+          <w:sz w:val="24"/>
+          <w:szCs w:val="24"/>
+        </w:rPr>
+        <w:fldChar w:fldCharType="begin"/>
+      </w:r>
+      <w:r>
+        <w:rPr>
+          <w:rFonts w:ascii="Times New Roman" w:hAnsi="Times New Roman" w:cs="Times New Roman"/>
+          <w:sz w:val="24"/>
+          <w:szCs w:val="24"/>
+        </w:rPr>
+        <w:instrText xml:space="preserve"> REF _Ref517452855 \h </w:instrText>
+      </w:r>
+      <w:r>
+        <w:rPr>
+          <w:rFonts w:ascii="Times New Roman" w:hAnsi="Times New Roman" w:cs="Times New Roman"/>
+          <w:sz w:val="24"/>
+          <w:szCs w:val="24"/>
+        </w:rPr>
+      </w:r>
+      <w:r>
+        <w:rPr>
+          <w:rFonts w:ascii="Times New Roman" w:hAnsi="Times New Roman" w:cs="Times New Roman"/>
+          <w:sz w:val="24"/>
+          <w:szCs w:val="24"/>
+        </w:rPr>
+        <w:instrText xml:space="preserve"> \* MERGEFORMAT </w:instrText>
+      </w:r>
+      <w:r>
+        <w:rPr>
+          <w:rFonts w:ascii="Times New Roman" w:hAnsi="Times New Roman" w:cs="Times New Roman"/>
+          <w:sz w:val="24"/>
+          <w:szCs w:val="24"/>
+        </w:rPr>
+        <w:fldChar w:fldCharType="separate"/>
+      </w:r>
+      <w:r>
+        <w:rPr>
+          <w:rFonts w:ascii="Times New Roman" w:hAnsi="Times New Roman" w:cs="Times New Roman"/>
+          <w:b/>
+          <w:i/>
+          <w:sz w:val="24"/>
+          <w:szCs w:val="24"/>
+        </w:rPr>
+        <w:t xml:space="preserve">Fig. </w:t>
+      </w:r>
+      <w:r>
+        <w:rPr>
+          <w:rFonts w:ascii="Times New Roman" w:hAnsi="Times New Roman" w:cs="Times New Roman"/>
+          <w:b/>
+          <w:i/>
+          <w:noProof/>
+          <w:sz w:val="24"/>
+          <w:szCs w:val="24"/>
+        </w:rPr>
+        <w:t>44</w:t>
+      </w:r>
+      <w:r>
+        <w:rPr>
+          <w:rFonts w:ascii="Times New Roman" w:hAnsi="Times New Roman" w:cs="Times New Roman"/>
+          <w:sz w:val="24"/>
+          <w:szCs w:val="24"/>
+        </w:rPr>
+        <w:fldChar w:fldCharType="end"/>
+      </w:r>
+      <w:r>
+        <w:rPr>
+          <w:rFonts w:ascii="Times New Roman" w:hAnsi="Times New Roman" w:cs="Times New Roman"/>
+          <w:sz w:val="24"/>
+          <w:szCs w:val="24"/>
+        </w:rPr>
+        <w:t>).</w:t>
+      </w:r>
+      <w:r>
+        <w:rPr>
+          <w:rFonts w:ascii="Times New Roman" w:hAnsi="Times New Roman" w:cs="Times New Roman"/>
+          <w:sz w:val="24"/>
+          <w:szCs w:val="24"/>
+        </w:rPr>
+        <w:t xml:space="preserve"> </w:t>
+      </w:r>
+    </w:p>
+    <w:tbl>
+      <w:tblPr>
+        <w:tblStyle w:val="TableGrid"/>
+        <w:tblW w:w="0" w:type="auto"/>
+        <w:tblBorders>
+          <w:top w:val="none" w:sz="0" w:space="0" w:color="auto"/>
+          <w:left w:val="none" w:sz="0" w:space="0" w:color="auto"/>
+          <w:bottom w:val="none" w:sz="0" w:space="0" w:color="auto"/>
+          <w:right w:val="none" w:sz="0" w:space="0" w:color="auto"/>
+          <w:insideH w:val="none" w:sz="0" w:space="0" w:color="auto"/>
+          <w:insideV w:val="none" w:sz="0" w:space="0" w:color="auto"/>
+        </w:tblBorders>
+        <w:tblLook w:val="04A0" w:firstRow="1" w:lastRow="0" w:firstColumn="1" w:lastColumn="0" w:noHBand="0" w:noVBand="1"/>
+      </w:tblPr>
+      <w:tblGrid>
+        <w:gridCol w:w="4266"/>
+        <w:gridCol w:w="5094"/>
+      </w:tblGrid>
+      <w:tr>
+        <w:tc>
+          <w:tcPr>
+            <w:tcW w:w="4135" w:type="dxa"/>
+          </w:tcPr>
+          <w:p>
+            <w:pPr>
+              <w:keepNext/>
+              <w:spacing w:before="30" w:line="360" w:lineRule="auto"/>
+              <w:jc w:val="center"/>
+              <w:rPr>
+                <w:rFonts w:ascii="Times New Roman" w:hAnsi="Times New Roman" w:cs="Times New Roman"/>
+                <w:sz w:val="20"/>
+                <w:szCs w:val="20"/>
+              </w:rPr>
+            </w:pPr>
+            <w:r>
+              <w:rPr>
+                <w:rFonts w:ascii="Times New Roman" w:hAnsi="Times New Roman" w:cs="Times New Roman"/>
+                <w:noProof/>
+                <w:sz w:val="20"/>
+                <w:szCs w:val="20"/>
+                <w:lang w:val="ro-RO"/>
+              </w:rPr>
+              <w:lastRenderedPageBreak/>
+              <w:drawing>
+                <wp:inline distT="0" distB="0" distL="0" distR="0" wp14:anchorId="046300BB" wp14:editId="1DB64FD6">
+                  <wp:extent cx="2567695" cy="1918335"/>
+                  <wp:effectExtent l="0" t="0" r="4445" b="5715"/>
+                  <wp:docPr id="1550" name="Picture 1550"/>
+                  <wp:cNvGraphicFramePr>
+                    <a:graphicFrameLocks xmlns:a="http://schemas.openxmlformats.org/drawingml/2006/main" noChangeAspect="1"/>
+                  </wp:cNvGraphicFramePr>
+                  <a:graphic xmlns:a="http://schemas.openxmlformats.org/drawingml/2006/main">
+                    <a:graphicData uri="http://schemas.openxmlformats.org/drawingml/2006/picture">
+                      <pic:pic xmlns:pic="http://schemas.openxmlformats.org/drawingml/2006/picture">
+                        <pic:nvPicPr>
+                          <pic:cNvPr id="1550" name="Specializations_UnOpen.PNG"/>
+                          <pic:cNvPicPr/>
+                        </pic:nvPicPr>
+                        <pic:blipFill>
+                          <a:blip r:embed="rId52">
+                            <a:extLst>
+                              <a:ext uri="{28A0092B-C50C-407E-A947-70E740481C1C}">
+                                <a14:useLocalDpi xmlns:a14="http://schemas.microsoft.com/office/drawing/2010/main" val="0"/>
+                              </a:ext>
+                            </a:extLst>
+                          </a:blip>
+                          <a:stretch>
+                            <a:fillRect/>
+                          </a:stretch>
+                        </pic:blipFill>
+                        <pic:spPr>
+                          <a:xfrm>
+                            <a:off x="0" y="0"/>
+                            <a:ext cx="2590198" cy="1935147"/>
+                          </a:xfrm>
+                          <a:prstGeom prst="rect">
+                            <a:avLst/>
+                          </a:prstGeom>
+                        </pic:spPr>
+                      </pic:pic>
+                    </a:graphicData>
+                  </a:graphic>
+                </wp:inline>
+              </w:drawing>
+            </w:r>
+          </w:p>
+          <w:p>
+            <w:pPr>
+              <w:pStyle w:val="Caption"/>
+              <w:jc w:val="center"/>
+              <w:rPr>
+                <w:rFonts w:ascii="Times New Roman" w:hAnsi="Times New Roman" w:cs="Times New Roman"/>
+                <w:sz w:val="20"/>
+                <w:szCs w:val="20"/>
+                <w:lang w:val="ro-RO"/>
+              </w:rPr>
+            </w:pPr>
+            <w:bookmarkStart w:id="45" w:name="_Ref517452851"/>
+            <w:r>
+              <w:rPr>
+                <w:rFonts w:ascii="Times New Roman" w:hAnsi="Times New Roman" w:cs="Times New Roman"/>
+                <w:b/>
+                <w:i w:val="0"/>
+                <w:sz w:val="20"/>
+                <w:szCs w:val="20"/>
+              </w:rPr>
+              <w:t xml:space="preserve">Fig. </w:t>
+            </w:r>
+            <w:r>
+              <w:rPr>
+                <w:rFonts w:ascii="Times New Roman" w:hAnsi="Times New Roman" w:cs="Times New Roman"/>
+                <w:b/>
+                <w:i w:val="0"/>
+                <w:sz w:val="20"/>
+                <w:szCs w:val="20"/>
+              </w:rPr>
+              <w:fldChar w:fldCharType="begin"/>
+            </w:r>
+            <w:r>
+              <w:rPr>
+                <w:rFonts w:ascii="Times New Roman" w:hAnsi="Times New Roman" w:cs="Times New Roman"/>
+                <w:b/>
+                <w:i w:val="0"/>
+                <w:sz w:val="20"/>
+                <w:szCs w:val="20"/>
+              </w:rPr>
+              <w:instrText xml:space="preserve"> SEQ Fig. \* ARABIC </w:instrText>
+            </w:r>
+            <w:r>
+              <w:rPr>
+                <w:rFonts w:ascii="Times New Roman" w:hAnsi="Times New Roman" w:cs="Times New Roman"/>
+                <w:b/>
+                <w:i w:val="0"/>
+                <w:sz w:val="20"/>
+                <w:szCs w:val="20"/>
+              </w:rPr>
+              <w:fldChar w:fldCharType="separate"/>
+            </w:r>
+            <w:r>
+              <w:rPr>
+                <w:rFonts w:ascii="Times New Roman" w:hAnsi="Times New Roman" w:cs="Times New Roman"/>
+                <w:b/>
+                <w:i w:val="0"/>
+                <w:noProof/>
+                <w:sz w:val="20"/>
+                <w:szCs w:val="20"/>
+              </w:rPr>
+              <w:t>43</w:t>
+            </w:r>
+            <w:r>
+              <w:rPr>
+                <w:rFonts w:ascii="Times New Roman" w:hAnsi="Times New Roman" w:cs="Times New Roman"/>
+                <w:b/>
+                <w:i w:val="0"/>
+                <w:sz w:val="20"/>
+                <w:szCs w:val="20"/>
+              </w:rPr>
+              <w:fldChar w:fldCharType="end"/>
+            </w:r>
+            <w:bookmarkEnd w:id="45"/>
+            <w:r>
+              <w:rPr>
+                <w:rFonts w:ascii="Times New Roman" w:hAnsi="Times New Roman" w:cs="Times New Roman"/>
+                <w:sz w:val="20"/>
+                <w:szCs w:val="20"/>
+              </w:rPr>
+              <w:t xml:space="preserve"> </w:t>
+            </w:r>
+            <w:r>
+              <w:rPr>
+                <w:rFonts w:ascii="Times New Roman" w:hAnsi="Times New Roman" w:cs="Times New Roman"/>
+                <w:i w:val="0"/>
+                <w:sz w:val="20"/>
+                <w:szCs w:val="20"/>
+              </w:rPr>
+              <w:t>Doctorii după specializare - normal</w:t>
+            </w:r>
+          </w:p>
+        </w:tc>
+        <w:tc>
+          <w:tcPr>
+            <w:tcW w:w="5215" w:type="dxa"/>
+          </w:tcPr>
+          <w:p>
+            <w:pPr>
+              <w:keepNext/>
+              <w:spacing w:before="30" w:line="360" w:lineRule="auto"/>
+              <w:jc w:val="center"/>
+              <w:rPr>
+                <w:rFonts w:ascii="Times New Roman" w:hAnsi="Times New Roman" w:cs="Times New Roman"/>
+                <w:sz w:val="20"/>
+                <w:szCs w:val="20"/>
+              </w:rPr>
+            </w:pPr>
+            <w:r>
+              <w:rPr>
+                <w:rFonts w:ascii="Times New Roman" w:hAnsi="Times New Roman" w:cs="Times New Roman"/>
+                <w:noProof/>
+                <w:sz w:val="20"/>
+                <w:szCs w:val="20"/>
+                <w:lang w:val="ro-RO"/>
+              </w:rPr>
+              <w:drawing>
+                <wp:inline distT="0" distB="0" distL="0" distR="0" wp14:anchorId="331DF7C2" wp14:editId="60372A11">
+                  <wp:extent cx="3074135" cy="1918855"/>
+                  <wp:effectExtent l="0" t="0" r="0" b="5715"/>
+                  <wp:docPr id="1552" name="Picture 1552"/>
+                  <wp:cNvGraphicFramePr>
+                    <a:graphicFrameLocks xmlns:a="http://schemas.openxmlformats.org/drawingml/2006/main" noChangeAspect="1"/>
+                  </wp:cNvGraphicFramePr>
+                  <a:graphic xmlns:a="http://schemas.openxmlformats.org/drawingml/2006/main">
+                    <a:graphicData uri="http://schemas.openxmlformats.org/drawingml/2006/picture">
+                      <pic:pic xmlns:pic="http://schemas.openxmlformats.org/drawingml/2006/picture">
+                        <pic:nvPicPr>
+                          <pic:cNvPr id="1552" name="Specializations_Open.PNG"/>
+                          <pic:cNvPicPr/>
+                        </pic:nvPicPr>
+                        <pic:blipFill>
+                          <a:blip r:embed="rId53">
+                            <a:extLst>
+                              <a:ext uri="{28A0092B-C50C-407E-A947-70E740481C1C}">
+                                <a14:useLocalDpi xmlns:a14="http://schemas.microsoft.com/office/drawing/2010/main" val="0"/>
+                              </a:ext>
+                            </a:extLst>
+                          </a:blip>
+                          <a:stretch>
+                            <a:fillRect/>
+                          </a:stretch>
+                        </pic:blipFill>
+                        <pic:spPr>
+                          <a:xfrm>
+                            <a:off x="0" y="0"/>
+                            <a:ext cx="3118217" cy="1946370"/>
+                          </a:xfrm>
+                          <a:prstGeom prst="rect">
+                            <a:avLst/>
+                          </a:prstGeom>
+                        </pic:spPr>
+                      </pic:pic>
+                    </a:graphicData>
+                  </a:graphic>
+                </wp:inline>
+              </w:drawing>
+            </w:r>
+          </w:p>
+          <w:p>
+            <w:pPr>
+              <w:pStyle w:val="Caption"/>
+              <w:jc w:val="center"/>
+              <w:rPr>
+                <w:rFonts w:ascii="Times New Roman" w:hAnsi="Times New Roman" w:cs="Times New Roman"/>
+                <w:sz w:val="20"/>
+                <w:szCs w:val="20"/>
+                <w:lang w:val="ro-RO"/>
+              </w:rPr>
+            </w:pPr>
+            <w:bookmarkStart w:id="46" w:name="_Ref517452855"/>
+            <w:r>
+              <w:rPr>
+                <w:rFonts w:ascii="Times New Roman" w:hAnsi="Times New Roman" w:cs="Times New Roman"/>
+                <w:b/>
+                <w:i w:val="0"/>
+                <w:sz w:val="20"/>
+                <w:szCs w:val="20"/>
+              </w:rPr>
+              <w:t xml:space="preserve">Fig. </w:t>
+            </w:r>
+            <w:r>
+              <w:rPr>
+                <w:rFonts w:ascii="Times New Roman" w:hAnsi="Times New Roman" w:cs="Times New Roman"/>
+                <w:b/>
+                <w:i w:val="0"/>
+                <w:sz w:val="20"/>
+                <w:szCs w:val="20"/>
+              </w:rPr>
+              <w:fldChar w:fldCharType="begin"/>
+            </w:r>
+            <w:r>
+              <w:rPr>
+                <w:rFonts w:ascii="Times New Roman" w:hAnsi="Times New Roman" w:cs="Times New Roman"/>
+                <w:b/>
+                <w:i w:val="0"/>
+                <w:sz w:val="20"/>
+                <w:szCs w:val="20"/>
+              </w:rPr>
+              <w:instrText xml:space="preserve"> SEQ Fig. \* ARABIC </w:instrText>
+            </w:r>
+            <w:r>
+              <w:rPr>
+                <w:rFonts w:ascii="Times New Roman" w:hAnsi="Times New Roman" w:cs="Times New Roman"/>
+                <w:b/>
+                <w:i w:val="0"/>
+                <w:sz w:val="20"/>
+                <w:szCs w:val="20"/>
+              </w:rPr>
+              <w:fldChar w:fldCharType="separate"/>
+            </w:r>
+            <w:r>
+              <w:rPr>
+                <w:rFonts w:ascii="Times New Roman" w:hAnsi="Times New Roman" w:cs="Times New Roman"/>
+                <w:b/>
+                <w:i w:val="0"/>
+                <w:noProof/>
+                <w:sz w:val="20"/>
+                <w:szCs w:val="20"/>
+              </w:rPr>
+              <w:t>44</w:t>
+            </w:r>
+            <w:r>
+              <w:rPr>
+                <w:rFonts w:ascii="Times New Roman" w:hAnsi="Times New Roman" w:cs="Times New Roman"/>
+                <w:b/>
+                <w:i w:val="0"/>
+                <w:sz w:val="20"/>
+                <w:szCs w:val="20"/>
+              </w:rPr>
+              <w:fldChar w:fldCharType="end"/>
+            </w:r>
+            <w:bookmarkEnd w:id="46"/>
+            <w:r>
+              <w:rPr>
+                <w:rFonts w:ascii="Times New Roman" w:hAnsi="Times New Roman" w:cs="Times New Roman"/>
+                <w:sz w:val="20"/>
+                <w:szCs w:val="20"/>
+              </w:rPr>
+              <w:t xml:space="preserve"> </w:t>
+            </w:r>
+            <w:r>
+              <w:rPr>
+                <w:rFonts w:ascii="Times New Roman" w:hAnsi="Times New Roman" w:cs="Times New Roman"/>
+                <w:i w:val="0"/>
+                <w:sz w:val="20"/>
+                <w:szCs w:val="20"/>
+              </w:rPr>
+              <w:t>Doctorii după specializare – selectată o specializare</w:t>
+            </w:r>
+          </w:p>
+        </w:tc>
+      </w:tr>
+    </w:tbl>
+    <w:p>
+      <w:pPr>
+        <w:spacing w:before="30" w:after="0" w:line="360" w:lineRule="auto"/>
+        <w:jc w:val="both"/>
+        <w:rPr>
+          <w:rFonts w:ascii="Times New Roman" w:hAnsi="Times New Roman" w:cs="Times New Roman"/>
+          <w:sz w:val="24"/>
+          <w:szCs w:val="24"/>
+          <w:lang w:val="ro-RO"/>
+        </w:rPr>
+      </w:pPr>
+      <w:r>
+        <w:rPr>
+          <w:rFonts w:ascii="Times New Roman" w:hAnsi="Times New Roman" w:cs="Times New Roman"/>
+          <w:sz w:val="24"/>
+          <w:szCs w:val="24"/>
+          <w:lang w:val="ro-RO"/>
+        </w:rPr>
+        <w:t xml:space="preserve">  </w:t>
+      </w:r>
+    </w:p>
+    <w:p>
+      <w:pPr>
+        <w:spacing w:before="30" w:after="0" w:line="360" w:lineRule="auto"/>
+        <w:jc w:val="both"/>
+        <w:rPr>
+          <w:rFonts w:ascii="Times New Roman" w:hAnsi="Times New Roman" w:cs="Times New Roman"/>
+          <w:sz w:val="24"/>
+          <w:szCs w:val="24"/>
+          <w:lang w:val="ro-RO"/>
+        </w:rPr>
+      </w:pPr>
+      <w:r>
+        <w:rPr>
+          <w:rFonts w:ascii="Times New Roman" w:hAnsi="Times New Roman" w:cs="Times New Roman"/>
+          <w:sz w:val="24"/>
+          <w:szCs w:val="24"/>
+          <w:lang w:val="ro-RO"/>
+        </w:rPr>
+        <w:t xml:space="preserve">  </w:t>
+      </w:r>
+      <w:r>
+        <w:rPr>
+          <w:rFonts w:ascii="Times New Roman" w:hAnsi="Times New Roman" w:cs="Times New Roman"/>
+          <w:sz w:val="24"/>
+          <w:szCs w:val="24"/>
+          <w:lang w:val="ro-RO"/>
+        </w:rPr>
+        <w:t xml:space="preserve">Secțiunea de </w:t>
+      </w:r>
+      <w:r>
+        <w:rPr>
+          <w:rFonts w:ascii="Times New Roman" w:hAnsi="Times New Roman" w:cs="Times New Roman"/>
+          <w:b/>
+          <w:i/>
+          <w:sz w:val="24"/>
+          <w:szCs w:val="24"/>
+          <w:lang w:val="ro-RO"/>
+        </w:rPr>
+        <w:t>Consltații</w:t>
+      </w:r>
+      <w:r>
+        <w:rPr>
+          <w:rFonts w:ascii="Times New Roman" w:hAnsi="Times New Roman" w:cs="Times New Roman"/>
+          <w:sz w:val="24"/>
+          <w:szCs w:val="24"/>
+          <w:lang w:val="ro-RO"/>
+        </w:rPr>
+        <w:t xml:space="preserve"> va avea 3 nume, pentur fiecare clasă de utilizat</w:t>
+      </w:r>
+      <w:r>
+        <w:rPr>
+          <w:rFonts w:ascii="Times New Roman" w:hAnsi="Times New Roman" w:cs="Times New Roman"/>
+          <w:sz w:val="24"/>
+          <w:szCs w:val="24"/>
+        </w:rPr>
+        <w:t>or:</w:t>
+      </w:r>
+      <w:r>
+        <w:rPr>
+          <w:rFonts w:ascii="Times New Roman" w:hAnsi="Times New Roman" w:cs="Times New Roman"/>
+          <w:sz w:val="24"/>
+          <w:szCs w:val="24"/>
+        </w:rPr>
+        <w:t xml:space="preserve"> </w:t>
+      </w:r>
+      <w:r>
+        <w:rPr>
+          <w:rFonts w:ascii="Times New Roman" w:hAnsi="Times New Roman" w:cs="Times New Roman"/>
+          <w:i/>
+          <w:sz w:val="24"/>
+          <w:szCs w:val="24"/>
+        </w:rPr>
+        <w:t>Consults</w:t>
+      </w:r>
+      <w:r>
+        <w:rPr>
+          <w:rFonts w:ascii="Times New Roman" w:hAnsi="Times New Roman" w:cs="Times New Roman"/>
+          <w:sz w:val="24"/>
+          <w:szCs w:val="24"/>
+        </w:rPr>
+        <w:t xml:space="preserve"> (pentru utilizatorii speciali), </w:t>
+      </w:r>
+      <w:r>
+        <w:rPr>
+          <w:rFonts w:ascii="Times New Roman" w:hAnsi="Times New Roman" w:cs="Times New Roman"/>
+          <w:i/>
+          <w:sz w:val="24"/>
+          <w:szCs w:val="24"/>
+        </w:rPr>
+        <w:t>My Results</w:t>
+      </w:r>
+      <w:r>
+        <w:rPr>
+          <w:rFonts w:ascii="Times New Roman" w:hAnsi="Times New Roman" w:cs="Times New Roman"/>
+          <w:sz w:val="24"/>
+          <w:szCs w:val="24"/>
+        </w:rPr>
+        <w:t xml:space="preserve"> (pentru Pacien</w:t>
+      </w:r>
+      <w:r>
+        <w:rPr>
+          <w:rFonts w:ascii="Times New Roman" w:hAnsi="Times New Roman" w:cs="Times New Roman"/>
+          <w:sz w:val="24"/>
+          <w:szCs w:val="24"/>
+          <w:lang w:val="ro-RO"/>
+        </w:rPr>
+        <w:t>ți</w:t>
+      </w:r>
+      <w:r>
+        <w:rPr>
+          <w:rFonts w:ascii="Times New Roman" w:hAnsi="Times New Roman" w:cs="Times New Roman"/>
+          <w:sz w:val="24"/>
+          <w:szCs w:val="24"/>
+        </w:rPr>
+        <w:t xml:space="preserve">) </w:t>
+      </w:r>
+      <w:r>
+        <w:rPr>
+          <w:rFonts w:ascii="Times New Roman" w:hAnsi="Times New Roman" w:cs="Times New Roman"/>
+          <w:sz w:val="24"/>
+          <w:szCs w:val="24"/>
+          <w:lang w:val="ro-RO"/>
+        </w:rPr>
+        <w:t xml:space="preserve">și </w:t>
+      </w:r>
+      <w:r>
+        <w:rPr>
+          <w:rFonts w:ascii="Times New Roman" w:hAnsi="Times New Roman" w:cs="Times New Roman"/>
+          <w:i/>
+          <w:sz w:val="24"/>
+          <w:szCs w:val="24"/>
+          <w:lang w:val="ro-RO"/>
+        </w:rPr>
+        <w:t>My Consults</w:t>
+      </w:r>
+      <w:r>
+        <w:rPr>
+          <w:rFonts w:ascii="Times New Roman" w:hAnsi="Times New Roman" w:cs="Times New Roman"/>
+          <w:sz w:val="24"/>
+          <w:szCs w:val="24"/>
+          <w:lang w:val="ro-RO"/>
+        </w:rPr>
+        <w:t>(Pentru Doctori).</w:t>
+      </w:r>
+    </w:p>
+    <w:p>
+      <w:pPr>
+        <w:spacing w:before="30" w:after="0" w:line="360" w:lineRule="auto"/>
+        <w:jc w:val="both"/>
+        <w:rPr>
+          <w:rFonts w:ascii="Times New Roman" w:hAnsi="Times New Roman" w:cs="Times New Roman"/>
+          <w:sz w:val="24"/>
+          <w:szCs w:val="24"/>
+          <w:lang w:val="ro-RO"/>
+        </w:rPr>
+      </w:pPr>
+    </w:p>
+    <w:p>
+      <w:pPr>
+        <w:rPr>
+          <w:lang w:val="ro-RO"/>
+        </w:rPr>
+      </w:pPr>
+      <w:bookmarkStart w:id="47" w:name="_GoBack"/>
+      <w:bookmarkEnd w:id="47"/>
     </w:p>
     <w:p>
       <w:pPr>
@@ -22601,12 +25087,12 @@
           <w:numId w:val="6"/>
         </w:numPr>
       </w:pPr>
-      <w:bookmarkStart w:id="42" w:name="_Toc517308565"/>
+      <w:bookmarkStart w:id="48" w:name="_Toc517308565"/>
       <w:r>
         <w:lastRenderedPageBreak/>
         <w:t>Concluzii</w:t>
       </w:r>
-      <w:bookmarkEnd w:id="42"/>
+      <w:bookmarkEnd w:id="48"/>
     </w:p>
     <w:p>
       <w:pPr>
@@ -22739,7 +25225,7 @@
           <w:lang w:val="ro-RO"/>
         </w:rPr>
       </w:pPr>
-      <w:bookmarkStart w:id="43" w:name="_Toc517308566"/>
+      <w:bookmarkStart w:id="49" w:name="_Toc517308566"/>
       <w:r>
         <w:lastRenderedPageBreak/>
         <w:t>Bi</w:t>
@@ -22750,7 +25236,7 @@
       <w:r>
         <w:t>ografie</w:t>
       </w:r>
-      <w:bookmarkEnd w:id="43"/>
+      <w:bookmarkEnd w:id="49"/>
     </w:p>
     <w:p>
       <w:pPr>
@@ -22936,21 +25422,41 @@
           <w:rFonts w:ascii="Times New Roman" w:hAnsi="Times New Roman" w:cs="Times New Roman"/>
           <w:sz w:val="28"/>
           <w:szCs w:val="36"/>
-          <w:lang w:val="ro-RO"/>
-        </w:rPr>
-      </w:pPr>
-    </w:p>
-    <w:p>
-      <w:pPr>
-        <w:spacing w:before="30" w:after="0" w:line="360" w:lineRule="auto"/>
+        </w:rPr>
+      </w:pPr>
+      <w:hyperlink r:id="rId54" w:history="1">
+        <w:r>
+          <w:rPr>
+            <w:rStyle w:val="Hyperlink"/>
+            <w:rFonts w:ascii="Times New Roman" w:hAnsi="Times New Roman" w:cs="Times New Roman"/>
+            <w:sz w:val="28"/>
+            <w:szCs w:val="36"/>
+            <w:lang w:val="ro-RO"/>
+          </w:rPr>
+          <w:t>https://www.webmd.com/health-insurance/insurance-doctor-types#1</w:t>
+        </w:r>
+      </w:hyperlink>
+      <w:r>
         <w:rPr>
           <w:rFonts w:ascii="Times New Roman" w:hAnsi="Times New Roman" w:cs="Times New Roman"/>
           <w:sz w:val="28"/>
           <w:szCs w:val="36"/>
           <w:lang w:val="ro-RO"/>
         </w:rPr>
-      </w:pPr>
-      <w:hyperlink r:id="rId45" w:history="1">
+        <w:t xml:space="preserve"> </w:t>
+      </w:r>
+    </w:p>
+    <w:p>
+      <w:pPr>
+        <w:spacing w:before="30" w:after="0" w:line="360" w:lineRule="auto"/>
+        <w:rPr>
+          <w:rFonts w:ascii="Times New Roman" w:hAnsi="Times New Roman" w:cs="Times New Roman"/>
+          <w:sz w:val="28"/>
+          <w:szCs w:val="36"/>
+          <w:lang w:val="ro-RO"/>
+        </w:rPr>
+      </w:pPr>
+      <w:hyperlink r:id="rId55" w:history="1">
         <w:r>
           <w:rPr>
             <w:rStyle w:val="Hyperlink"/>
@@ -22973,7 +25479,7 @@
           <w:lang w:val="ro-RO"/>
         </w:rPr>
       </w:pPr>
-      <w:hyperlink r:id="rId46" w:history="1">
+      <w:hyperlink r:id="rId56" w:history="1">
         <w:r>
           <w:rPr>
             <w:rStyle w:val="Hyperlink"/>
@@ -23016,7 +25522,7 @@
           <w:lang w:val="ro-RO"/>
         </w:rPr>
       </w:pPr>
-      <w:hyperlink r:id="rId47" w:history="1">
+      <w:hyperlink r:id="rId57" w:history="1">
         <w:r>
           <w:rPr>
             <w:rStyle w:val="Hyperlink"/>
@@ -23039,7 +25545,7 @@
           <w:lang w:val="ro-RO"/>
         </w:rPr>
       </w:pPr>
-      <w:hyperlink r:id="rId48" w:history="1">
+      <w:hyperlink r:id="rId58" w:history="1">
         <w:r>
           <w:rPr>
             <w:rStyle w:val="Hyperlink"/>
@@ -23063,7 +25569,7 @@
           <w:lang w:val="ro-RO"/>
         </w:rPr>
       </w:pPr>
-      <w:hyperlink r:id="rId49" w:history="1">
+      <w:hyperlink r:id="rId59" w:history="1">
         <w:r>
           <w:rPr>
             <w:rStyle w:val="Hyperlink"/>
@@ -23087,7 +25593,7 @@
           <w:lang w:val="ro-RO"/>
         </w:rPr>
       </w:pPr>
-      <w:hyperlink r:id="rId50" w:history="1">
+      <w:hyperlink r:id="rId60" w:history="1">
         <w:r>
           <w:rPr>
             <w:rStyle w:val="Hyperlink"/>
@@ -23110,7 +25616,7 @@
           <w:lang w:val="ro-RO"/>
         </w:rPr>
       </w:pPr>
-      <w:hyperlink r:id="rId51" w:history="1">
+      <w:hyperlink r:id="rId61" w:history="1">
         <w:r>
           <w:rPr>
             <w:rStyle w:val="Hyperlink"/>
@@ -23142,7 +25648,7 @@
           <w:lang w:val="ro-RO"/>
         </w:rPr>
       </w:pPr>
-      <w:hyperlink r:id="rId52" w:history="1">
+      <w:hyperlink r:id="rId62" w:history="1">
         <w:r>
           <w:rPr>
             <w:rStyle w:val="Hyperlink"/>
@@ -23173,7 +25679,7 @@
           <w:szCs w:val="36"/>
         </w:rPr>
       </w:pPr>
-      <w:hyperlink r:id="rId53" w:history="1">
+      <w:hyperlink r:id="rId63" w:history="1">
         <w:r>
           <w:rPr>
             <w:rStyle w:val="Hyperlink"/>
@@ -23222,7 +25728,7 @@
           <w:szCs w:val="36"/>
         </w:rPr>
       </w:pPr>
-      <w:hyperlink r:id="rId54" w:history="1">
+      <w:hyperlink r:id="rId64" w:history="1">
         <w:r>
           <w:rPr>
             <w:rStyle w:val="Hyperlink"/>
@@ -23251,7 +25757,7 @@
           <w:szCs w:val="36"/>
         </w:rPr>
       </w:pPr>
-      <w:hyperlink r:id="rId55" w:history="1">
+      <w:hyperlink r:id="rId65" w:history="1">
         <w:r>
           <w:rPr>
             <w:rStyle w:val="Hyperlink"/>
@@ -23280,7 +25786,7 @@
           <w:szCs w:val="36"/>
         </w:rPr>
       </w:pPr>
-      <w:hyperlink r:id="rId56" w:history="1">
+      <w:hyperlink r:id="rId66" w:history="1">
         <w:r>
           <w:rPr>
             <w:rStyle w:val="Hyperlink"/>
@@ -23309,7 +25815,7 @@
           <w:szCs w:val="36"/>
         </w:rPr>
       </w:pPr>
-      <w:hyperlink r:id="rId57" w:history="1">
+      <w:hyperlink r:id="rId67" w:history="1">
         <w:r>
           <w:rPr>
             <w:rStyle w:val="Hyperlink"/>
@@ -23339,7 +25845,7 @@
           <w:szCs w:val="36"/>
         </w:rPr>
       </w:pPr>
-      <w:hyperlink r:id="rId58" w:history="1">
+      <w:hyperlink r:id="rId68" w:history="1">
         <w:r>
           <w:rPr>
             <w:rStyle w:val="Hyperlink"/>
@@ -23374,7 +25880,7 @@
           <w:szCs w:val="36"/>
         </w:rPr>
       </w:pPr>
-      <w:bookmarkStart w:id="44" w:name="_Toc517308567"/>
+      <w:bookmarkStart w:id="50" w:name="_Toc517308567"/>
       <w:r>
         <w:rPr>
           <w:rFonts w:cs="Times New Roman"/>
@@ -23383,7 +25889,7 @@
         <w:lastRenderedPageBreak/>
         <w:t>Tehnologii Folosite</w:t>
       </w:r>
-      <w:bookmarkEnd w:id="44"/>
+      <w:bookmarkEnd w:id="50"/>
     </w:p>
     <w:p>
       <w:pPr>
@@ -23406,20 +25912,20 @@
           <w:szCs w:val="26"/>
         </w:rPr>
       </w:pPr>
-      <w:bookmarkStart w:id="45" w:name="_Toc516962556"/>
-      <w:bookmarkStart w:id="46" w:name="_Toc516962788"/>
-      <w:bookmarkStart w:id="47" w:name="_Toc516963054"/>
-      <w:bookmarkStart w:id="48" w:name="_Toc516964256"/>
-      <w:bookmarkStart w:id="49" w:name="_Toc517170824"/>
-      <w:bookmarkStart w:id="50" w:name="_Toc517257914"/>
-      <w:bookmarkStart w:id="51" w:name="_Toc517308568"/>
-      <w:bookmarkEnd w:id="45"/>
-      <w:bookmarkEnd w:id="46"/>
-      <w:bookmarkEnd w:id="47"/>
-      <w:bookmarkEnd w:id="48"/>
-      <w:bookmarkEnd w:id="49"/>
-      <w:bookmarkEnd w:id="50"/>
+      <w:bookmarkStart w:id="51" w:name="_Toc516962556"/>
+      <w:bookmarkStart w:id="52" w:name="_Toc516962788"/>
+      <w:bookmarkStart w:id="53" w:name="_Toc516963054"/>
+      <w:bookmarkStart w:id="54" w:name="_Toc516964256"/>
+      <w:bookmarkStart w:id="55" w:name="_Toc517170824"/>
+      <w:bookmarkStart w:id="56" w:name="_Toc517257914"/>
+      <w:bookmarkStart w:id="57" w:name="_Toc517308568"/>
       <w:bookmarkEnd w:id="51"/>
+      <w:bookmarkEnd w:id="52"/>
+      <w:bookmarkEnd w:id="53"/>
+      <w:bookmarkEnd w:id="54"/>
+      <w:bookmarkEnd w:id="55"/>
+      <w:bookmarkEnd w:id="56"/>
+      <w:bookmarkEnd w:id="57"/>
     </w:p>
     <w:p>
       <w:pPr>
@@ -23429,7 +25935,7 @@
           <w:numId w:val="6"/>
         </w:numPr>
       </w:pPr>
-      <w:bookmarkStart w:id="52" w:name="_Toc517308569"/>
+      <w:bookmarkStart w:id="58" w:name="_Toc517308569"/>
       <w:r>
         <w:t>C# (.Net, MVC,</w:t>
       </w:r>
@@ -23451,7 +25957,7 @@
       <w:r>
         <w:t>)</w:t>
       </w:r>
-      <w:bookmarkEnd w:id="52"/>
+      <w:bookmarkEnd w:id="58"/>
     </w:p>
     <w:p>
       <w:pPr>
@@ -23496,7 +26002,7 @@
           <w:numId w:val="6"/>
         </w:numPr>
       </w:pPr>
-      <w:bookmarkStart w:id="53" w:name="_Toc517308570"/>
+      <w:bookmarkStart w:id="59" w:name="_Toc517308570"/>
       <w:r>
         <w:t>SQL (SQL Se</w:t>
       </w:r>
@@ -23506,7 +26012,7 @@
       <w:r>
         <w:t xml:space="preserve"> Express)</w:t>
       </w:r>
-      <w:bookmarkEnd w:id="53"/>
+      <w:bookmarkEnd w:id="59"/>
     </w:p>
     <w:p>
       <w:r>
@@ -23524,14 +26030,14 @@
           <w:rFonts w:cs="Times New Roman"/>
         </w:rPr>
       </w:pPr>
-      <w:bookmarkStart w:id="54" w:name="_Toc517308571"/>
+      <w:bookmarkStart w:id="60" w:name="_Toc517308571"/>
       <w:r>
         <w:rPr>
           <w:rFonts w:cs="Times New Roman"/>
         </w:rPr>
         <w:t>Source Controlling -&gt; GitHub (GitKraker)</w:t>
       </w:r>
-      <w:bookmarkEnd w:id="54"/>
+      <w:bookmarkEnd w:id="60"/>
     </w:p>
     <w:p>
       <w:r>
@@ -23549,14 +26055,14 @@
           <w:rFonts w:cs="Times New Roman"/>
         </w:rPr>
       </w:pPr>
-      <w:bookmarkStart w:id="55" w:name="_Toc517308572"/>
+      <w:bookmarkStart w:id="61" w:name="_Toc517308572"/>
       <w:r>
         <w:rPr>
           <w:rFonts w:cs="Times New Roman"/>
         </w:rPr>
         <w:t>Bootstrap</w:t>
       </w:r>
-      <w:bookmarkEnd w:id="55"/>
+      <w:bookmarkEnd w:id="61"/>
     </w:p>
     <w:p>
       <w:r>
@@ -23583,14 +26089,14 @@
           <w:rFonts w:cs="Times New Roman"/>
         </w:rPr>
       </w:pPr>
-      <w:bookmarkStart w:id="56" w:name="_Toc517308573"/>
+      <w:bookmarkStart w:id="62" w:name="_Toc517308573"/>
       <w:r>
         <w:rPr>
           <w:rFonts w:cs="Times New Roman"/>
         </w:rPr>
         <w:t>HTML, CSS &amp; JavaScript</w:t>
       </w:r>
-      <w:bookmarkEnd w:id="56"/>
+      <w:bookmarkEnd w:id="62"/>
     </w:p>
     <w:p>
       <w:r>
@@ -23608,14 +26114,14 @@
           <w:rFonts w:cs="Times New Roman"/>
         </w:rPr>
       </w:pPr>
-      <w:bookmarkStart w:id="57" w:name="_Toc517308574"/>
+      <w:bookmarkStart w:id="63" w:name="_Toc517308574"/>
       <w:r>
         <w:rPr>
           <w:rFonts w:cs="Times New Roman"/>
         </w:rPr>
         <w:t>Adobe Illustrator</w:t>
       </w:r>
-      <w:bookmarkEnd w:id="57"/>
+      <w:bookmarkEnd w:id="63"/>
     </w:p>
     <w:p>
       <w:r>
@@ -27477,7 +29983,7 @@
 </file>
 
 <file path=customXml/itemProps1.xml><?xml version="1.0" encoding="utf-8"?>
-<ds:datastoreItem xmlns:ds="http://schemas.openxmlformats.org/officeDocument/2006/customXml" ds:itemID="{E2F09925-5055-43B6-BA50-79D63877CF6E}">
+<ds:datastoreItem xmlns:ds="http://schemas.openxmlformats.org/officeDocument/2006/customXml" ds:itemID="{4301890A-323C-48A2-A3A7-491EE93ECDD5}">
   <ds:schemaRefs>
     <ds:schemaRef ds:uri="http://schemas.openxmlformats.org/officeDocument/2006/bibliography"/>
   </ds:schemaRefs>

</xml_diff>

<commit_message>
Doc -> Manual almost done
</commit_message>
<xml_diff>
--- a/Documentatie/Licenta.docx
+++ b/Documentatie/Licenta.docx
@@ -7479,8 +7479,8 @@
           <w:szCs w:val="20"/>
         </w:rPr>
       </w:pPr>
-      <w:bookmarkStart w:id="17" w:name="_Ref517282251"/>
-      <w:bookmarkStart w:id="18" w:name="_Ref517264381"/>
+      <w:bookmarkStart w:id="17" w:name="_Ref517264381"/>
+      <w:bookmarkStart w:id="18" w:name="_Ref517282251"/>
       <w:r>
         <w:rPr>
           <w:rFonts w:ascii="Times New Roman" w:hAnsi="Times New Roman" w:cs="Times New Roman"/>
@@ -7542,7 +7542,7 @@
         </w:rPr>
         <w:fldChar w:fldCharType="end"/>
       </w:r>
-      <w:bookmarkEnd w:id="18"/>
+      <w:bookmarkEnd w:id="17"/>
       <w:r>
         <w:rPr>
           <w:rFonts w:ascii="Times New Roman" w:hAnsi="Times New Roman" w:cs="Times New Roman"/>
@@ -7571,7 +7571,7 @@
         </w:rPr>
         <w:t xml:space="preserve"> Relația dintre Tabele</w:t>
       </w:r>
-      <w:bookmarkEnd w:id="17"/>
+      <w:bookmarkEnd w:id="18"/>
     </w:p>
     <w:p>
       <w:pPr>
@@ -22399,14 +22399,14 @@
           <w:sz w:val="24"/>
           <w:szCs w:val="24"/>
         </w:rPr>
-      </w:r>
-      <w:r>
-        <w:rPr>
-          <w:rFonts w:ascii="Times New Roman" w:hAnsi="Times New Roman" w:cs="Times New Roman"/>
-          <w:sz w:val="24"/>
-          <w:szCs w:val="24"/>
-        </w:rPr>
         <w:instrText xml:space="preserve"> \* MERGEFORMAT </w:instrText>
+      </w:r>
+      <w:r>
+        <w:rPr>
+          <w:rFonts w:ascii="Times New Roman" w:hAnsi="Times New Roman" w:cs="Times New Roman"/>
+          <w:sz w:val="24"/>
+          <w:szCs w:val="24"/>
+        </w:rPr>
       </w:r>
       <w:r>
         <w:rPr>
@@ -22640,24 +22640,15 @@
           <w:szCs w:val="24"/>
           <w:lang w:val="ro-RO"/>
         </w:rPr>
-        <w:instrText xml:space="preserve"> REF _Ref517448736 \h </w:instrText>
-      </w:r>
-      <w:r>
-        <w:rPr>
-          <w:rFonts w:ascii="Times New Roman" w:hAnsi="Times New Roman" w:cs="Times New Roman"/>
-          <w:sz w:val="24"/>
-          <w:szCs w:val="24"/>
-          <w:lang w:val="ro-RO"/>
-        </w:rPr>
-      </w:r>
-      <w:r>
-        <w:rPr>
-          <w:rFonts w:ascii="Times New Roman" w:hAnsi="Times New Roman" w:cs="Times New Roman"/>
-          <w:sz w:val="24"/>
-          <w:szCs w:val="24"/>
-          <w:lang w:val="ro-RO"/>
-        </w:rPr>
-        <w:instrText xml:space="preserve"> \* MERGEFORMAT </w:instrText>
+        <w:instrText xml:space="preserve"> REF _Ref517448736 \h  \* MERGEFORMAT </w:instrText>
+      </w:r>
+      <w:r>
+        <w:rPr>
+          <w:rFonts w:ascii="Times New Roman" w:hAnsi="Times New Roman" w:cs="Times New Roman"/>
+          <w:sz w:val="24"/>
+          <w:szCs w:val="24"/>
+          <w:lang w:val="ro-RO"/>
+        </w:rPr>
       </w:r>
       <w:r>
         <w:rPr>
@@ -22933,6 +22924,7 @@
                 <w:sz w:val="24"/>
                 <w:szCs w:val="24"/>
               </w:rPr>
+              <w:instrText xml:space="preserve"> \* MERGEFORMAT </w:instrText>
             </w:r>
             <w:r>
               <w:rPr>
@@ -22940,7 +22932,6 @@
                 <w:sz w:val="24"/>
                 <w:szCs w:val="24"/>
               </w:rPr>
-              <w:instrText xml:space="preserve"> \* MERGEFORMAT </w:instrText>
             </w:r>
             <w:r>
               <w:rPr>
@@ -23066,15 +23057,15 @@
           <w:szCs w:val="24"/>
           <w:lang w:val="ro-RO"/>
         </w:rPr>
-      </w:r>
-      <w:r>
-        <w:rPr>
-          <w:rFonts w:ascii="Times New Roman" w:hAnsi="Times New Roman" w:cs="Times New Roman"/>
-          <w:sz w:val="24"/>
-          <w:szCs w:val="24"/>
-          <w:lang w:val="ro-RO"/>
-        </w:rPr>
         <w:instrText xml:space="preserve"> \* MERGEFORMAT </w:instrText>
+      </w:r>
+      <w:r>
+        <w:rPr>
+          <w:rFonts w:ascii="Times New Roman" w:hAnsi="Times New Roman" w:cs="Times New Roman"/>
+          <w:sz w:val="24"/>
+          <w:szCs w:val="24"/>
+          <w:lang w:val="ro-RO"/>
+        </w:rPr>
       </w:r>
       <w:r>
         <w:rPr>
@@ -23340,14 +23331,36 @@
             <w:r>
               <w:t xml:space="preserve">Fig. </w:t>
             </w:r>
-            <w:fldSimple w:instr=" SEQ Fig. \* ARABIC ">
-              <w:r>
-                <w:rPr>
-                  <w:noProof/>
-                </w:rPr>
-                <w:t>38</w:t>
-              </w:r>
-            </w:fldSimple>
+            <w:r>
+              <w:rPr>
+                <w:noProof/>
+              </w:rPr>
+              <w:fldChar w:fldCharType="begin"/>
+            </w:r>
+            <w:r>
+              <w:rPr>
+                <w:noProof/>
+              </w:rPr>
+              <w:instrText xml:space="preserve"> SEQ Fig. \* ARABIC </w:instrText>
+            </w:r>
+            <w:r>
+              <w:rPr>
+                <w:noProof/>
+              </w:rPr>
+              <w:fldChar w:fldCharType="separate"/>
+            </w:r>
+            <w:r>
+              <w:rPr>
+                <w:noProof/>
+              </w:rPr>
+              <w:t>38</w:t>
+            </w:r>
+            <w:r>
+              <w:rPr>
+                <w:noProof/>
+              </w:rPr>
+              <w:fldChar w:fldCharType="end"/>
+            </w:r>
             <w:r>
               <w:t xml:space="preserve"> Utilizatori speciali</w:t>
             </w:r>
@@ -23428,14 +23441,36 @@
             <w:r>
               <w:t xml:space="preserve">Fig. </w:t>
             </w:r>
-            <w:fldSimple w:instr=" SEQ Fig. \* ARABIC ">
-              <w:r>
-                <w:rPr>
-                  <w:noProof/>
-                </w:rPr>
-                <w:t>39</w:t>
-              </w:r>
-            </w:fldSimple>
+            <w:r>
+              <w:rPr>
+                <w:noProof/>
+              </w:rPr>
+              <w:fldChar w:fldCharType="begin"/>
+            </w:r>
+            <w:r>
+              <w:rPr>
+                <w:noProof/>
+              </w:rPr>
+              <w:instrText xml:space="preserve"> SEQ Fig. \* ARABIC </w:instrText>
+            </w:r>
+            <w:r>
+              <w:rPr>
+                <w:noProof/>
+              </w:rPr>
+              <w:fldChar w:fldCharType="separate"/>
+            </w:r>
+            <w:r>
+              <w:rPr>
+                <w:noProof/>
+              </w:rPr>
+              <w:t>39</w:t>
+            </w:r>
+            <w:r>
+              <w:rPr>
+                <w:noProof/>
+              </w:rPr>
+              <w:fldChar w:fldCharType="end"/>
+            </w:r>
             <w:r>
               <w:t xml:space="preserve"> Doctori</w:t>
             </w:r>
@@ -23516,14 +23551,36 @@
             <w:r>
               <w:t xml:space="preserve">Fig. </w:t>
             </w:r>
-            <w:fldSimple w:instr=" SEQ Fig. \* ARABIC ">
-              <w:r>
-                <w:rPr>
-                  <w:noProof/>
-                </w:rPr>
-                <w:t>40</w:t>
-              </w:r>
-            </w:fldSimple>
+            <w:r>
+              <w:rPr>
+                <w:noProof/>
+              </w:rPr>
+              <w:fldChar w:fldCharType="begin"/>
+            </w:r>
+            <w:r>
+              <w:rPr>
+                <w:noProof/>
+              </w:rPr>
+              <w:instrText xml:space="preserve"> SEQ Fig. \* ARABIC </w:instrText>
+            </w:r>
+            <w:r>
+              <w:rPr>
+                <w:noProof/>
+              </w:rPr>
+              <w:fldChar w:fldCharType="separate"/>
+            </w:r>
+            <w:r>
+              <w:rPr>
+                <w:noProof/>
+              </w:rPr>
+              <w:t>40</w:t>
+            </w:r>
+            <w:r>
+              <w:rPr>
+                <w:noProof/>
+              </w:rPr>
+              <w:fldChar w:fldCharType="end"/>
+            </w:r>
             <w:r>
               <w:t xml:space="preserve"> Pacienți</w:t>
             </w:r>
@@ -23609,14 +23666,14 @@
           <w:sz w:val="24"/>
           <w:szCs w:val="24"/>
         </w:rPr>
-      </w:r>
-      <w:r>
-        <w:rPr>
-          <w:rFonts w:ascii="Times New Roman" w:hAnsi="Times New Roman" w:cs="Times New Roman"/>
-          <w:sz w:val="24"/>
-          <w:szCs w:val="24"/>
-        </w:rPr>
         <w:instrText xml:space="preserve"> \* MERGEFORMAT </w:instrText>
+      </w:r>
+      <w:r>
+        <w:rPr>
+          <w:rFonts w:ascii="Times New Roman" w:hAnsi="Times New Roman" w:cs="Times New Roman"/>
+          <w:sz w:val="24"/>
+          <w:szCs w:val="24"/>
+        </w:rPr>
       </w:r>
       <w:r>
         <w:rPr>
@@ -23918,15 +23975,15 @@
           <w:szCs w:val="24"/>
           <w:lang w:val="ro-RO"/>
         </w:rPr>
-      </w:r>
-      <w:r>
-        <w:rPr>
-          <w:rFonts w:ascii="Times New Roman" w:hAnsi="Times New Roman" w:cs="Times New Roman"/>
-          <w:sz w:val="24"/>
-          <w:szCs w:val="24"/>
-          <w:lang w:val="ro-RO"/>
-        </w:rPr>
         <w:instrText xml:space="preserve"> \* MERGEFORMAT </w:instrText>
+      </w:r>
+      <w:r>
+        <w:rPr>
+          <w:rFonts w:ascii="Times New Roman" w:hAnsi="Times New Roman" w:cs="Times New Roman"/>
+          <w:sz w:val="24"/>
+          <w:szCs w:val="24"/>
+          <w:lang w:val="ro-RO"/>
+        </w:rPr>
       </w:r>
       <w:r>
         <w:rPr>
@@ -24025,6 +24082,14 @@
           <w:szCs w:val="24"/>
         </w:rPr>
         <w:t>câmpuri specific doctorilor</w:t>
+      </w:r>
+      <w:r>
+        <w:rPr>
+          <w:rFonts w:ascii="Times New Roman" w:hAnsi="Times New Roman" w:cs="Times New Roman"/>
+          <w:sz w:val="24"/>
+          <w:szCs w:val="24"/>
+        </w:rPr>
+        <w:t>.</w:t>
       </w:r>
     </w:p>
     <w:p>
@@ -24222,34 +24287,7 @@
           <w:szCs w:val="24"/>
           <w:lang w:val="ro-RO"/>
         </w:rPr>
-        <w:t>„</w:t>
-      </w:r>
-      <w:r>
-        <w:rPr>
-          <w:rFonts w:ascii="Times New Roman" w:hAnsi="Times New Roman" w:cs="Times New Roman"/>
-          <w:sz w:val="24"/>
-          <w:szCs w:val="24"/>
-          <w:lang w:val="ro-RO"/>
-        </w:rPr>
-        <w:t>Patients</w:t>
-      </w:r>
-      <w:r>
-        <w:rPr>
-          <w:rFonts w:ascii="Times New Roman" w:hAnsi="Times New Roman" w:cs="Times New Roman"/>
-          <w:sz w:val="24"/>
-          <w:szCs w:val="24"/>
-          <w:lang w:val="ro-RO"/>
-        </w:rPr>
-        <w:t>”</w:t>
-      </w:r>
-      <w:r>
-        <w:rPr>
-          <w:rFonts w:ascii="Times New Roman" w:hAnsi="Times New Roman" w:cs="Times New Roman"/>
-          <w:sz w:val="24"/>
-          <w:szCs w:val="24"/>
-          <w:lang w:val="ro-RO"/>
-        </w:rPr>
-        <w:t xml:space="preserve"> este observată la funcția de căutare, deoarece la „Doctors” se vor căuta doar doctorii corespunzători, la „Patients</w:t>
+        <w:t>„Patients” este observată la funcția de căutare, deoarece la „Doctors” se vor căuta doar doctorii corespunzători, la „Patients</w:t>
       </w:r>
       <w:r>
         <w:rPr>
@@ -24266,43 +24304,7 @@
           <w:szCs w:val="24"/>
           <w:lang w:val="ro-RO"/>
         </w:rPr>
-        <w:t xml:space="preserve">vor fi afișați Pacienții, iar la </w:t>
-      </w:r>
-      <w:r>
-        <w:rPr>
-          <w:rFonts w:ascii="Times New Roman" w:hAnsi="Times New Roman" w:cs="Times New Roman"/>
-          <w:sz w:val="24"/>
-          <w:szCs w:val="24"/>
-          <w:lang w:val="ro-RO"/>
-        </w:rPr>
-        <w:t>„All Users”</w:t>
-      </w:r>
-      <w:r>
-        <w:rPr>
-          <w:rFonts w:ascii="Times New Roman" w:hAnsi="Times New Roman" w:cs="Times New Roman"/>
-          <w:sz w:val="24"/>
-          <w:szCs w:val="24"/>
-          <w:lang w:val="ro-RO"/>
-        </w:rPr>
-        <w:t xml:space="preserve"> vor fi afișați atât Doctorii, cât și Pacienții. În ultima căutare nu am afișat Ownerul sau Moderatorii deoarece aceștia apar la începutul tabelului din </w:t>
-      </w:r>
-      <w:r>
-        <w:rPr>
-          <w:rFonts w:ascii="Times New Roman" w:hAnsi="Times New Roman" w:cs="Times New Roman"/>
-          <w:sz w:val="24"/>
-          <w:szCs w:val="24"/>
-          <w:lang w:val="ro-RO"/>
-        </w:rPr>
-        <w:t>„All Users”</w:t>
-      </w:r>
-      <w:r>
-        <w:rPr>
-          <w:rFonts w:ascii="Times New Roman" w:hAnsi="Times New Roman" w:cs="Times New Roman"/>
-          <w:sz w:val="24"/>
-          <w:szCs w:val="24"/>
-          <w:lang w:val="ro-RO"/>
-        </w:rPr>
-        <w:t>.</w:t>
+        <w:t>vor fi afișați Pacienții, iar la „All Users” vor fi afișați atât Doctorii, cât și Pacienții. În ultima căutare nu am afișat Ownerul sau Moderatorii deoarece aceștia apar la începutul tabelului din „All Users”.</w:t>
       </w:r>
     </w:p>
     <w:p>
@@ -24338,25 +24340,7 @@
           <w:szCs w:val="24"/>
           <w:lang w:val="ro-RO"/>
         </w:rPr>
-        <w:t>„Doctors</w:t>
-      </w:r>
-      <w:r>
-        <w:rPr>
-          <w:rFonts w:ascii="Times New Roman" w:hAnsi="Times New Roman" w:cs="Times New Roman"/>
-          <w:sz w:val="24"/>
-          <w:szCs w:val="24"/>
-          <w:lang w:val="ro-RO"/>
-        </w:rPr>
-        <w:t xml:space="preserve"> by Specialization</w:t>
-      </w:r>
-      <w:r>
-        <w:rPr>
-          <w:rFonts w:ascii="Times New Roman" w:hAnsi="Times New Roman" w:cs="Times New Roman"/>
-          <w:sz w:val="24"/>
-          <w:szCs w:val="24"/>
-          <w:lang w:val="ro-RO"/>
-        </w:rPr>
-        <w:t>”</w:t>
+        <w:t>„Doctors by Specialization”</w:t>
       </w:r>
       <w:r>
         <w:rPr>
@@ -24381,7 +24365,23 @@
           <w:sz w:val="24"/>
           <w:szCs w:val="24"/>
         </w:rPr>
-        <w:t xml:space="preserve"> Astfel, vor apărea pe 2 coloane toate specializările, urmat de numărul de doctori existenți pe fiecare specializare, iar daca se va accesa o specializare, va apărea un Pop-up cu specializarea aleasă și cu doctorii care se </w:t>
+        <w:t xml:space="preserve"> Astfel, vor apărea pe 2 coloane toate specializările, urmat de numărul de doctori existenți pe fiecare specializare, iar daca se va accesa o specializare, va apărea un Pop-up</w:t>
+      </w:r>
+      <w:r>
+        <w:rPr>
+          <w:rFonts w:ascii="Times New Roman" w:hAnsi="Times New Roman" w:cs="Times New Roman"/>
+          <w:sz w:val="24"/>
+          <w:szCs w:val="24"/>
+        </w:rPr>
+        <w:t>(Modal)</w:t>
+      </w:r>
+      <w:r>
+        <w:rPr>
+          <w:rFonts w:ascii="Times New Roman" w:hAnsi="Times New Roman" w:cs="Times New Roman"/>
+          <w:sz w:val="24"/>
+          <w:szCs w:val="24"/>
+        </w:rPr>
+        <w:t xml:space="preserve"> cu specializarea aleasă și cu doctorii care se </w:t>
       </w:r>
       <w:r>
         <w:rPr>
@@ -24413,14 +24413,14 @@
           <w:sz w:val="24"/>
           <w:szCs w:val="24"/>
         </w:rPr>
-      </w:r>
-      <w:r>
-        <w:rPr>
-          <w:rFonts w:ascii="Times New Roman" w:hAnsi="Times New Roman" w:cs="Times New Roman"/>
-          <w:sz w:val="24"/>
-          <w:szCs w:val="24"/>
-        </w:rPr>
         <w:instrText xml:space="preserve"> \* MERGEFORMAT </w:instrText>
+      </w:r>
+      <w:r>
+        <w:rPr>
+          <w:rFonts w:ascii="Times New Roman" w:hAnsi="Times New Roman" w:cs="Times New Roman"/>
+          <w:sz w:val="24"/>
+          <w:szCs w:val="24"/>
+        </w:rPr>
       </w:r>
       <w:r>
         <w:rPr>
@@ -24489,14 +24489,14 @@
           <w:sz w:val="24"/>
           <w:szCs w:val="24"/>
         </w:rPr>
-      </w:r>
-      <w:r>
-        <w:rPr>
-          <w:rFonts w:ascii="Times New Roman" w:hAnsi="Times New Roman" w:cs="Times New Roman"/>
-          <w:sz w:val="24"/>
-          <w:szCs w:val="24"/>
-        </w:rPr>
         <w:instrText xml:space="preserve"> \* MERGEFORMAT </w:instrText>
+      </w:r>
+      <w:r>
+        <w:rPr>
+          <w:rFonts w:ascii="Times New Roman" w:hAnsi="Times New Roman" w:cs="Times New Roman"/>
+          <w:sz w:val="24"/>
+          <w:szCs w:val="24"/>
+        </w:rPr>
       </w:r>
       <w:r>
         <w:rPr>
@@ -24550,6 +24550,60 @@
           <w:szCs w:val="24"/>
         </w:rPr>
         <w:t xml:space="preserve"> </w:t>
+      </w:r>
+    </w:p>
+    <w:p>
+      <w:pPr>
+        <w:spacing w:before="30" w:after="0" w:line="360" w:lineRule="auto"/>
+        <w:jc w:val="both"/>
+        <w:rPr>
+          <w:rFonts w:ascii="Times New Roman" w:hAnsi="Times New Roman" w:cs="Times New Roman"/>
+          <w:sz w:val="24"/>
+          <w:szCs w:val="24"/>
+        </w:rPr>
+      </w:pPr>
+      <w:r>
+        <w:rPr>
+          <w:rFonts w:ascii="Times New Roman" w:hAnsi="Times New Roman" w:cs="Times New Roman"/>
+          <w:sz w:val="24"/>
+          <w:szCs w:val="24"/>
+        </w:rPr>
+        <w:t xml:space="preserve">  </w:t>
+      </w:r>
+      <w:r>
+        <w:rPr>
+          <w:rFonts w:ascii="Times New Roman" w:hAnsi="Times New Roman" w:cs="Times New Roman"/>
+          <w:sz w:val="24"/>
+          <w:szCs w:val="24"/>
+          <w:lang w:val="ro-RO"/>
+        </w:rPr>
+        <w:t xml:space="preserve">Doctorii pot găsi opțiunea de a adăuga o consultație fie direct din tabela </w:t>
+      </w:r>
+      <w:r>
+        <w:rPr>
+          <w:rFonts w:ascii="Times New Roman" w:hAnsi="Times New Roman" w:cs="Times New Roman"/>
+          <w:sz w:val="24"/>
+          <w:szCs w:val="24"/>
+        </w:rPr>
+        <w:t>“Patients”</w:t>
+      </w:r>
+      <w:r>
+        <w:rPr>
+          <w:rFonts w:ascii="Times New Roman" w:hAnsi="Times New Roman" w:cs="Times New Roman"/>
+          <w:sz w:val="24"/>
+          <w:szCs w:val="24"/>
+          <w:lang w:val="ro-RO"/>
+        </w:rPr>
+        <w:t>, fie intrând pe pagina de detalii a oricărui Pacient.</w:t>
+      </w:r>
+      <w:r>
+        <w:rPr>
+          <w:rFonts w:ascii="Times New Roman" w:hAnsi="Times New Roman" w:cs="Times New Roman"/>
+          <w:sz w:val="24"/>
+          <w:szCs w:val="24"/>
+          <w:lang w:val="ro-RO"/>
+        </w:rPr>
+        <w:t xml:space="preserve"> Această opțiune este vizibilă doar Doctorilor.</w:t>
       </w:r>
     </w:p>
     <w:tbl>
@@ -24960,7 +25014,43 @@
           <w:szCs w:val="24"/>
           <w:lang w:val="ro-RO"/>
         </w:rPr>
-        <w:t xml:space="preserve"> va avea 3 nume, pentur fiecare clasă de utilizat</w:t>
+        <w:t xml:space="preserve"> va avea 3 nume, </w:t>
+      </w:r>
+      <w:r>
+        <w:rPr>
+          <w:rFonts w:ascii="Times New Roman" w:hAnsi="Times New Roman" w:cs="Times New Roman"/>
+          <w:sz w:val="24"/>
+          <w:szCs w:val="24"/>
+          <w:lang w:val="ro-RO"/>
+        </w:rPr>
+        <w:t xml:space="preserve">diferite </w:t>
+      </w:r>
+      <w:r>
+        <w:rPr>
+          <w:rFonts w:ascii="Times New Roman" w:hAnsi="Times New Roman" w:cs="Times New Roman"/>
+          <w:sz w:val="24"/>
+          <w:szCs w:val="24"/>
+          <w:lang w:val="ro-RO"/>
+        </w:rPr>
+        <w:t>pentr</w:t>
+      </w:r>
+      <w:r>
+        <w:rPr>
+          <w:rFonts w:ascii="Times New Roman" w:hAnsi="Times New Roman" w:cs="Times New Roman"/>
+          <w:sz w:val="24"/>
+          <w:szCs w:val="24"/>
+          <w:lang w:val="ro-RO"/>
+        </w:rPr>
+        <w:t>u</w:t>
+      </w:r>
+      <w:r>
+        <w:rPr>
+          <w:rFonts w:ascii="Times New Roman" w:hAnsi="Times New Roman" w:cs="Times New Roman"/>
+          <w:sz w:val="24"/>
+          <w:szCs w:val="24"/>
+          <w:lang w:val="ro-RO"/>
+        </w:rPr>
+        <w:t xml:space="preserve"> fiecare clasă de utilizat</w:t>
       </w:r>
       <w:r>
         <w:rPr>
@@ -25072,12 +25162,1743 @@
     </w:p>
     <w:p>
       <w:pPr>
-        <w:rPr>
-          <w:lang w:val="ro-RO"/>
-        </w:rPr>
-      </w:pPr>
-      <w:bookmarkStart w:id="47" w:name="_GoBack"/>
+        <w:keepNext/>
+      </w:pPr>
+      <w:r>
+        <w:rPr>
+          <w:noProof/>
+          <w:lang w:val="ro-RO"/>
+        </w:rPr>
+        <w:drawing>
+          <wp:inline distT="0" distB="0" distL="0" distR="0" wp14:anchorId="7D9D1617" wp14:editId="01C8D752">
+            <wp:extent cx="5943600" cy="3363595"/>
+            <wp:effectExtent l="0" t="0" r="0" b="8255"/>
+            <wp:docPr id="1541" name="Picture 1541"/>
+            <wp:cNvGraphicFramePr>
+              <a:graphicFrameLocks xmlns:a="http://schemas.openxmlformats.org/drawingml/2006/main" noChangeAspect="1"/>
+            </wp:cNvGraphicFramePr>
+            <a:graphic xmlns:a="http://schemas.openxmlformats.org/drawingml/2006/main">
+              <a:graphicData uri="http://schemas.openxmlformats.org/drawingml/2006/picture">
+                <pic:pic xmlns:pic="http://schemas.openxmlformats.org/drawingml/2006/picture">
+                  <pic:nvPicPr>
+                    <pic:cNvPr id="1541" name="AllConsults.PNG"/>
+                    <pic:cNvPicPr/>
+                  </pic:nvPicPr>
+                  <pic:blipFill>
+                    <a:blip r:embed="rId54">
+                      <a:extLst>
+                        <a:ext uri="{28A0092B-C50C-407E-A947-70E740481C1C}">
+                          <a14:useLocalDpi xmlns:a14="http://schemas.microsoft.com/office/drawing/2010/main" val="0"/>
+                        </a:ext>
+                      </a:extLst>
+                    </a:blip>
+                    <a:stretch>
+                      <a:fillRect/>
+                    </a:stretch>
+                  </pic:blipFill>
+                  <pic:spPr>
+                    <a:xfrm>
+                      <a:off x="0" y="0"/>
+                      <a:ext cx="5943600" cy="3363595"/>
+                    </a:xfrm>
+                    <a:prstGeom prst="rect">
+                      <a:avLst/>
+                    </a:prstGeom>
+                  </pic:spPr>
+                </pic:pic>
+              </a:graphicData>
+            </a:graphic>
+          </wp:inline>
+        </w:drawing>
+      </w:r>
+    </w:p>
+    <w:p>
+      <w:pPr>
+        <w:pStyle w:val="Caption"/>
+        <w:spacing w:line="276" w:lineRule="auto"/>
+        <w:jc w:val="center"/>
+        <w:rPr>
+          <w:rFonts w:ascii="Times New Roman" w:hAnsi="Times New Roman" w:cs="Times New Roman"/>
+          <w:i w:val="0"/>
+          <w:sz w:val="20"/>
+          <w:szCs w:val="20"/>
+        </w:rPr>
+      </w:pPr>
+      <w:bookmarkStart w:id="47" w:name="_Ref517460200"/>
+      <w:r>
+        <w:rPr>
+          <w:rFonts w:ascii="Times New Roman" w:hAnsi="Times New Roman" w:cs="Times New Roman"/>
+          <w:b/>
+          <w:i w:val="0"/>
+          <w:sz w:val="20"/>
+          <w:szCs w:val="20"/>
+        </w:rPr>
+        <w:t xml:space="preserve">Fig. </w:t>
+      </w:r>
+      <w:r>
+        <w:rPr>
+          <w:rFonts w:ascii="Times New Roman" w:hAnsi="Times New Roman" w:cs="Times New Roman"/>
+          <w:b/>
+          <w:i w:val="0"/>
+          <w:sz w:val="20"/>
+          <w:szCs w:val="20"/>
+        </w:rPr>
+        <w:fldChar w:fldCharType="begin"/>
+      </w:r>
+      <w:r>
+        <w:rPr>
+          <w:rFonts w:ascii="Times New Roman" w:hAnsi="Times New Roman" w:cs="Times New Roman"/>
+          <w:b/>
+          <w:i w:val="0"/>
+          <w:sz w:val="20"/>
+          <w:szCs w:val="20"/>
+        </w:rPr>
+        <w:instrText xml:space="preserve"> SEQ Fig. \* ARABIC </w:instrText>
+      </w:r>
+      <w:r>
+        <w:rPr>
+          <w:rFonts w:ascii="Times New Roman" w:hAnsi="Times New Roman" w:cs="Times New Roman"/>
+          <w:b/>
+          <w:i w:val="0"/>
+          <w:sz w:val="20"/>
+          <w:szCs w:val="20"/>
+        </w:rPr>
+        <w:fldChar w:fldCharType="separate"/>
+      </w:r>
+      <w:r>
+        <w:rPr>
+          <w:rFonts w:ascii="Times New Roman" w:hAnsi="Times New Roman" w:cs="Times New Roman"/>
+          <w:b/>
+          <w:i w:val="0"/>
+          <w:noProof/>
+          <w:sz w:val="20"/>
+          <w:szCs w:val="20"/>
+        </w:rPr>
+        <w:t>45</w:t>
+      </w:r>
+      <w:r>
+        <w:rPr>
+          <w:rFonts w:ascii="Times New Roman" w:hAnsi="Times New Roman" w:cs="Times New Roman"/>
+          <w:b/>
+          <w:i w:val="0"/>
+          <w:sz w:val="20"/>
+          <w:szCs w:val="20"/>
+        </w:rPr>
+        <w:fldChar w:fldCharType="end"/>
+      </w:r>
       <w:bookmarkEnd w:id="47"/>
+      <w:r>
+        <w:rPr>
+          <w:rFonts w:ascii="Times New Roman" w:hAnsi="Times New Roman" w:cs="Times New Roman"/>
+          <w:i w:val="0"/>
+          <w:sz w:val="20"/>
+          <w:szCs w:val="20"/>
+        </w:rPr>
+        <w:t xml:space="preserve"> All Consults</w:t>
+      </w:r>
+    </w:p>
+    <w:p>
+      <w:pPr>
+        <w:spacing w:line="360" w:lineRule="auto"/>
+        <w:jc w:val="both"/>
+        <w:rPr>
+          <w:rFonts w:ascii="Times New Roman" w:hAnsi="Times New Roman" w:cs="Times New Roman"/>
+          <w:sz w:val="24"/>
+          <w:szCs w:val="24"/>
+          <w:lang w:val="ro-RO"/>
+        </w:rPr>
+      </w:pPr>
+      <w:r>
+        <w:rPr>
+          <w:rFonts w:ascii="Times New Roman" w:hAnsi="Times New Roman" w:cs="Times New Roman"/>
+          <w:sz w:val="24"/>
+          <w:szCs w:val="24"/>
+        </w:rPr>
+        <w:t xml:space="preserve">  </w:t>
+      </w:r>
+      <w:r>
+        <w:rPr>
+          <w:rFonts w:ascii="Times New Roman" w:hAnsi="Times New Roman" w:cs="Times New Roman"/>
+          <w:sz w:val="24"/>
+          <w:szCs w:val="24"/>
+        </w:rPr>
+        <w:fldChar w:fldCharType="begin"/>
+      </w:r>
+      <w:r>
+        <w:rPr>
+          <w:rFonts w:ascii="Times New Roman" w:hAnsi="Times New Roman" w:cs="Times New Roman"/>
+          <w:sz w:val="24"/>
+          <w:szCs w:val="24"/>
+        </w:rPr>
+        <w:instrText xml:space="preserve"> REF _Ref517460200 \h </w:instrText>
+      </w:r>
+      <w:r>
+        <w:rPr>
+          <w:rFonts w:ascii="Times New Roman" w:hAnsi="Times New Roman" w:cs="Times New Roman"/>
+          <w:sz w:val="24"/>
+          <w:szCs w:val="24"/>
+        </w:rPr>
+      </w:r>
+      <w:r>
+        <w:rPr>
+          <w:rFonts w:ascii="Times New Roman" w:hAnsi="Times New Roman" w:cs="Times New Roman"/>
+          <w:sz w:val="24"/>
+          <w:szCs w:val="24"/>
+        </w:rPr>
+        <w:instrText xml:space="preserve"> \* MERGEFORMAT </w:instrText>
+      </w:r>
+      <w:r>
+        <w:rPr>
+          <w:rFonts w:ascii="Times New Roman" w:hAnsi="Times New Roman" w:cs="Times New Roman"/>
+          <w:sz w:val="24"/>
+          <w:szCs w:val="24"/>
+        </w:rPr>
+        <w:fldChar w:fldCharType="separate"/>
+      </w:r>
+      <w:r>
+        <w:rPr>
+          <w:rFonts w:ascii="Times New Roman" w:hAnsi="Times New Roman" w:cs="Times New Roman"/>
+          <w:b/>
+          <w:i/>
+          <w:sz w:val="24"/>
+          <w:szCs w:val="24"/>
+        </w:rPr>
+        <w:t xml:space="preserve">Fig. </w:t>
+      </w:r>
+      <w:r>
+        <w:rPr>
+          <w:rFonts w:ascii="Times New Roman" w:hAnsi="Times New Roman" w:cs="Times New Roman"/>
+          <w:b/>
+          <w:i/>
+          <w:noProof/>
+          <w:sz w:val="24"/>
+          <w:szCs w:val="24"/>
+        </w:rPr>
+        <w:t>45</w:t>
+      </w:r>
+      <w:r>
+        <w:rPr>
+          <w:rFonts w:ascii="Times New Roman" w:hAnsi="Times New Roman" w:cs="Times New Roman"/>
+          <w:sz w:val="24"/>
+          <w:szCs w:val="24"/>
+        </w:rPr>
+        <w:fldChar w:fldCharType="end"/>
+      </w:r>
+      <w:r>
+        <w:rPr>
+          <w:rFonts w:ascii="Times New Roman" w:hAnsi="Times New Roman" w:cs="Times New Roman"/>
+          <w:sz w:val="24"/>
+          <w:szCs w:val="24"/>
+        </w:rPr>
+        <w:t xml:space="preserve"> reprezint</w:t>
+      </w:r>
+      <w:r>
+        <w:rPr>
+          <w:rFonts w:ascii="Times New Roman" w:hAnsi="Times New Roman" w:cs="Times New Roman"/>
+          <w:sz w:val="24"/>
+          <w:szCs w:val="24"/>
+          <w:lang w:val="ro-RO"/>
+        </w:rPr>
+        <w:t xml:space="preserve">ă tabelul pus la dispoziție Ownerului și Moderatorilor. Tabelele care vor fi afișate Pacienților (în </w:t>
+      </w:r>
+      <w:r>
+        <w:rPr>
+          <w:rFonts w:ascii="Times New Roman" w:hAnsi="Times New Roman" w:cs="Times New Roman"/>
+          <w:i/>
+          <w:sz w:val="24"/>
+          <w:szCs w:val="24"/>
+          <w:lang w:val="ro-RO"/>
+        </w:rPr>
+        <w:t>My Results</w:t>
+      </w:r>
+      <w:r>
+        <w:rPr>
+          <w:rFonts w:ascii="Times New Roman" w:hAnsi="Times New Roman" w:cs="Times New Roman"/>
+          <w:sz w:val="24"/>
+          <w:szCs w:val="24"/>
+          <w:lang w:val="ro-RO"/>
+        </w:rPr>
+        <w:t xml:space="preserve">) și Doctorilor (în </w:t>
+      </w:r>
+      <w:r>
+        <w:rPr>
+          <w:rFonts w:ascii="Times New Roman" w:hAnsi="Times New Roman" w:cs="Times New Roman"/>
+          <w:i/>
+          <w:sz w:val="24"/>
+          <w:szCs w:val="24"/>
+          <w:lang w:val="ro-RO"/>
+        </w:rPr>
+        <w:t>My Consults</w:t>
+      </w:r>
+      <w:r>
+        <w:rPr>
+          <w:rFonts w:ascii="Times New Roman" w:hAnsi="Times New Roman" w:cs="Times New Roman"/>
+          <w:sz w:val="24"/>
+          <w:szCs w:val="24"/>
+          <w:lang w:val="ro-RO"/>
+        </w:rPr>
+        <w:t xml:space="preserve">) sunt asemănătoare, doar că acolo se vor găsi doar consultațiile care îi privesc pe ei. Și desigur, coloana cu numele lor va lipsi. </w:t>
+      </w:r>
+    </w:p>
+    <w:p>
+      <w:pPr>
+        <w:spacing w:line="360" w:lineRule="auto"/>
+        <w:jc w:val="both"/>
+        <w:rPr>
+          <w:rFonts w:ascii="Times New Roman" w:hAnsi="Times New Roman" w:cs="Times New Roman"/>
+          <w:sz w:val="24"/>
+          <w:szCs w:val="24"/>
+          <w:lang w:val="ro-RO"/>
+        </w:rPr>
+      </w:pPr>
+      <w:r>
+        <w:rPr>
+          <w:rFonts w:ascii="Times New Roman" w:hAnsi="Times New Roman" w:cs="Times New Roman"/>
+          <w:sz w:val="24"/>
+          <w:szCs w:val="24"/>
+          <w:lang w:val="ro-RO"/>
+        </w:rPr>
+        <w:lastRenderedPageBreak/>
+        <w:t xml:space="preserve">  </w:t>
+      </w:r>
+      <w:r>
+        <w:rPr>
+          <w:rFonts w:ascii="Times New Roman" w:hAnsi="Times New Roman" w:cs="Times New Roman"/>
+          <w:sz w:val="24"/>
+          <w:szCs w:val="24"/>
+          <w:lang w:val="ro-RO"/>
+        </w:rPr>
+        <w:t>D</w:t>
+      </w:r>
+      <w:r>
+        <w:rPr>
+          <w:rFonts w:ascii="Times New Roman" w:hAnsi="Times New Roman" w:cs="Times New Roman"/>
+          <w:sz w:val="24"/>
+          <w:szCs w:val="24"/>
+          <w:lang w:val="ro-RO"/>
+        </w:rPr>
+        <w:t xml:space="preserve">e pe </w:t>
+      </w:r>
+      <w:r>
+        <w:rPr>
+          <w:rFonts w:ascii="Times New Roman" w:hAnsi="Times New Roman" w:cs="Times New Roman"/>
+          <w:sz w:val="24"/>
+          <w:szCs w:val="24"/>
+          <w:lang w:val="ro-RO"/>
+        </w:rPr>
+        <w:t>pagin</w:t>
+      </w:r>
+      <w:r>
+        <w:rPr>
+          <w:rFonts w:ascii="Times New Roman" w:hAnsi="Times New Roman" w:cs="Times New Roman"/>
+          <w:sz w:val="24"/>
+          <w:szCs w:val="24"/>
+          <w:lang w:val="ro-RO"/>
+        </w:rPr>
+        <w:t>a de Consultații</w:t>
+      </w:r>
+      <w:r>
+        <w:rPr>
+          <w:rFonts w:ascii="Times New Roman" w:hAnsi="Times New Roman" w:cs="Times New Roman"/>
+          <w:sz w:val="24"/>
+          <w:szCs w:val="24"/>
+          <w:lang w:val="ro-RO"/>
+        </w:rPr>
+        <w:t xml:space="preserve"> se pot downloada fișierele adiționale și se poate naviga spre celelalte pagini prin intermediul linkurilor adăugate. De exemplu, spre medicamente</w:t>
+      </w:r>
+      <w:r>
+        <w:rPr>
+          <w:rFonts w:ascii="Times New Roman" w:hAnsi="Times New Roman" w:cs="Times New Roman"/>
+          <w:sz w:val="24"/>
+          <w:szCs w:val="24"/>
+          <w:lang w:val="ro-RO"/>
+        </w:rPr>
+        <w:t xml:space="preserve">le de la coloana </w:t>
+      </w:r>
+      <w:r>
+        <w:rPr>
+          <w:rFonts w:ascii="Times New Roman" w:hAnsi="Times New Roman" w:cs="Times New Roman"/>
+          <w:i/>
+          <w:sz w:val="24"/>
+          <w:szCs w:val="24"/>
+          <w:lang w:val="ro-RO"/>
+        </w:rPr>
+        <w:t>Prescription</w:t>
+      </w:r>
+      <w:r>
+        <w:rPr>
+          <w:rFonts w:ascii="Times New Roman" w:hAnsi="Times New Roman" w:cs="Times New Roman"/>
+          <w:sz w:val="24"/>
+          <w:szCs w:val="24"/>
+          <w:lang w:val="ro-RO"/>
+        </w:rPr>
+        <w:t>, sau către profilul unui utilizator implicat</w:t>
+      </w:r>
+      <w:r>
+        <w:rPr>
+          <w:rFonts w:ascii="Times New Roman" w:hAnsi="Times New Roman" w:cs="Times New Roman"/>
+          <w:sz w:val="24"/>
+          <w:szCs w:val="24"/>
+          <w:lang w:val="ro-RO"/>
+        </w:rPr>
+        <w:t>.</w:t>
+      </w:r>
+    </w:p>
+    <w:p>
+      <w:pPr>
+        <w:spacing w:line="360" w:lineRule="auto"/>
+        <w:jc w:val="both"/>
+        <w:rPr>
+          <w:rFonts w:ascii="Times New Roman" w:hAnsi="Times New Roman" w:cs="Times New Roman"/>
+          <w:sz w:val="24"/>
+          <w:szCs w:val="24"/>
+          <w:lang w:val="ro-RO"/>
+        </w:rPr>
+      </w:pPr>
+      <w:r>
+        <w:rPr>
+          <w:rFonts w:ascii="Times New Roman" w:hAnsi="Times New Roman" w:cs="Times New Roman"/>
+          <w:sz w:val="24"/>
+          <w:szCs w:val="24"/>
+        </w:rPr>
+        <w:t xml:space="preserve">  </w:t>
+      </w:r>
+      <w:r>
+        <w:rPr>
+          <w:rFonts w:ascii="Times New Roman" w:hAnsi="Times New Roman" w:cs="Times New Roman"/>
+          <w:sz w:val="24"/>
+          <w:szCs w:val="24"/>
+        </w:rPr>
+        <w:t>La sec</w:t>
+      </w:r>
+      <w:r>
+        <w:rPr>
+          <w:rFonts w:ascii="Times New Roman" w:hAnsi="Times New Roman" w:cs="Times New Roman"/>
+          <w:sz w:val="24"/>
+          <w:szCs w:val="24"/>
+          <w:lang w:val="ro-RO"/>
+        </w:rPr>
+        <w:t xml:space="preserve">țiunea de </w:t>
+      </w:r>
+      <w:r>
+        <w:rPr>
+          <w:rFonts w:ascii="Times New Roman" w:hAnsi="Times New Roman" w:cs="Times New Roman"/>
+          <w:b/>
+          <w:i/>
+          <w:sz w:val="24"/>
+          <w:szCs w:val="24"/>
+          <w:lang w:val="ro-RO"/>
+        </w:rPr>
+        <w:t>Asistență</w:t>
+      </w:r>
+      <w:r>
+        <w:rPr>
+          <w:rFonts w:ascii="Times New Roman" w:hAnsi="Times New Roman" w:cs="Times New Roman"/>
+          <w:b/>
+          <w:i/>
+          <w:sz w:val="24"/>
+          <w:szCs w:val="24"/>
+          <w:lang w:val="ro-RO"/>
+        </w:rPr>
+        <w:t xml:space="preserve"> </w:t>
+      </w:r>
+      <w:r>
+        <w:rPr>
+          <w:rFonts w:ascii="Times New Roman" w:hAnsi="Times New Roman" w:cs="Times New Roman"/>
+          <w:sz w:val="24"/>
+          <w:szCs w:val="24"/>
+          <w:lang w:val="ro-RO"/>
+        </w:rPr>
+        <w:t>(</w:t>
+      </w:r>
+      <w:r>
+        <w:rPr>
+          <w:rFonts w:ascii="Times New Roman" w:hAnsi="Times New Roman" w:cs="Times New Roman"/>
+          <w:i/>
+          <w:sz w:val="24"/>
+          <w:szCs w:val="24"/>
+          <w:lang w:val="ro-RO"/>
+        </w:rPr>
+        <w:t>Assistance</w:t>
+      </w:r>
+      <w:r>
+        <w:rPr>
+          <w:rFonts w:ascii="Times New Roman" w:hAnsi="Times New Roman" w:cs="Times New Roman"/>
+          <w:sz w:val="24"/>
+          <w:szCs w:val="24"/>
+          <w:lang w:val="ro-RO"/>
+        </w:rPr>
+        <w:t xml:space="preserve"> - </w:t>
+      </w:r>
+      <w:r>
+        <w:rPr>
+          <w:rFonts w:ascii="Times New Roman" w:hAnsi="Times New Roman" w:cs="Times New Roman"/>
+          <w:sz w:val="24"/>
+          <w:szCs w:val="24"/>
+          <w:lang w:val="ro-RO"/>
+        </w:rPr>
+        <w:fldChar w:fldCharType="begin"/>
+      </w:r>
+      <w:r>
+        <w:rPr>
+          <w:rFonts w:ascii="Times New Roman" w:hAnsi="Times New Roman" w:cs="Times New Roman"/>
+          <w:sz w:val="24"/>
+          <w:szCs w:val="24"/>
+          <w:lang w:val="ro-RO"/>
+        </w:rPr>
+        <w:instrText xml:space="preserve"> REF _Ref517463015 \h </w:instrText>
+      </w:r>
+      <w:r>
+        <w:rPr>
+          <w:rFonts w:ascii="Times New Roman" w:hAnsi="Times New Roman" w:cs="Times New Roman"/>
+          <w:sz w:val="24"/>
+          <w:szCs w:val="24"/>
+          <w:lang w:val="ro-RO"/>
+        </w:rPr>
+      </w:r>
+      <w:r>
+        <w:rPr>
+          <w:rFonts w:ascii="Times New Roman" w:hAnsi="Times New Roman" w:cs="Times New Roman"/>
+          <w:sz w:val="24"/>
+          <w:szCs w:val="24"/>
+          <w:lang w:val="ro-RO"/>
+        </w:rPr>
+        <w:instrText xml:space="preserve"> \* MERGEFORMAT </w:instrText>
+      </w:r>
+      <w:r>
+        <w:rPr>
+          <w:rFonts w:ascii="Times New Roman" w:hAnsi="Times New Roman" w:cs="Times New Roman"/>
+          <w:sz w:val="24"/>
+          <w:szCs w:val="24"/>
+          <w:lang w:val="ro-RO"/>
+        </w:rPr>
+        <w:fldChar w:fldCharType="separate"/>
+      </w:r>
+      <w:r>
+        <w:rPr>
+          <w:rFonts w:ascii="Times New Roman" w:hAnsi="Times New Roman" w:cs="Times New Roman"/>
+          <w:b/>
+          <w:i/>
+          <w:sz w:val="24"/>
+          <w:szCs w:val="24"/>
+        </w:rPr>
+        <w:t xml:space="preserve">Fig. </w:t>
+      </w:r>
+      <w:r>
+        <w:rPr>
+          <w:rFonts w:ascii="Times New Roman" w:hAnsi="Times New Roman" w:cs="Times New Roman"/>
+          <w:b/>
+          <w:i/>
+          <w:noProof/>
+          <w:sz w:val="24"/>
+          <w:szCs w:val="24"/>
+        </w:rPr>
+        <w:t>46</w:t>
+      </w:r>
+      <w:r>
+        <w:rPr>
+          <w:rFonts w:ascii="Times New Roman" w:hAnsi="Times New Roman" w:cs="Times New Roman"/>
+          <w:sz w:val="24"/>
+          <w:szCs w:val="24"/>
+          <w:lang w:val="ro-RO"/>
+        </w:rPr>
+        <w:fldChar w:fldCharType="end"/>
+      </w:r>
+      <w:r>
+        <w:rPr>
+          <w:rFonts w:ascii="Times New Roman" w:hAnsi="Times New Roman" w:cs="Times New Roman"/>
+          <w:sz w:val="24"/>
+          <w:szCs w:val="24"/>
+          <w:lang w:val="ro-RO"/>
+        </w:rPr>
+        <w:t>)</w:t>
+      </w:r>
+      <w:r>
+        <w:rPr>
+          <w:rFonts w:ascii="Times New Roman" w:hAnsi="Times New Roman" w:cs="Times New Roman"/>
+          <w:sz w:val="24"/>
+          <w:szCs w:val="24"/>
+          <w:lang w:val="ro-RO"/>
+        </w:rPr>
+        <w:t xml:space="preserve"> vor apărea înrebări puse de orice utilizator, la care poate răspune oricine are un cont creat. Principiul este același ca la lista cu </w:t>
+      </w:r>
+      <w:r>
+        <w:rPr>
+          <w:rFonts w:ascii="Times New Roman" w:hAnsi="Times New Roman" w:cs="Times New Roman"/>
+          <w:i/>
+          <w:sz w:val="24"/>
+          <w:szCs w:val="24"/>
+          <w:lang w:val="ro-RO"/>
+        </w:rPr>
+        <w:t>Doctori dupa Specializări</w:t>
+      </w:r>
+      <w:r>
+        <w:rPr>
+          <w:rFonts w:ascii="Times New Roman" w:hAnsi="Times New Roman" w:cs="Times New Roman"/>
+          <w:sz w:val="24"/>
+          <w:szCs w:val="24"/>
+          <w:lang w:val="ro-RO"/>
+        </w:rPr>
+        <w:t xml:space="preserve"> ( </w:t>
+      </w:r>
+      <w:r>
+        <w:rPr>
+          <w:rFonts w:ascii="Times New Roman" w:hAnsi="Times New Roman" w:cs="Times New Roman"/>
+          <w:sz w:val="24"/>
+          <w:szCs w:val="24"/>
+          <w:lang w:val="ro-RO"/>
+        </w:rPr>
+        <w:fldChar w:fldCharType="begin"/>
+      </w:r>
+      <w:r>
+        <w:rPr>
+          <w:rFonts w:ascii="Times New Roman" w:hAnsi="Times New Roman" w:cs="Times New Roman"/>
+          <w:sz w:val="24"/>
+          <w:szCs w:val="24"/>
+          <w:lang w:val="ro-RO"/>
+        </w:rPr>
+        <w:instrText xml:space="preserve"> REF _Ref517452851 \h </w:instrText>
+      </w:r>
+      <w:r>
+        <w:rPr>
+          <w:rFonts w:ascii="Times New Roman" w:hAnsi="Times New Roman" w:cs="Times New Roman"/>
+          <w:sz w:val="24"/>
+          <w:szCs w:val="24"/>
+          <w:lang w:val="ro-RO"/>
+        </w:rPr>
+      </w:r>
+      <w:r>
+        <w:rPr>
+          <w:rFonts w:ascii="Times New Roman" w:hAnsi="Times New Roman" w:cs="Times New Roman"/>
+          <w:sz w:val="24"/>
+          <w:szCs w:val="24"/>
+          <w:lang w:val="ro-RO"/>
+        </w:rPr>
+        <w:instrText xml:space="preserve"> \* MERGEFORMAT </w:instrText>
+      </w:r>
+      <w:r>
+        <w:rPr>
+          <w:rFonts w:ascii="Times New Roman" w:hAnsi="Times New Roman" w:cs="Times New Roman"/>
+          <w:sz w:val="24"/>
+          <w:szCs w:val="24"/>
+          <w:lang w:val="ro-RO"/>
+        </w:rPr>
+        <w:fldChar w:fldCharType="separate"/>
+      </w:r>
+      <w:r>
+        <w:rPr>
+          <w:rFonts w:ascii="Times New Roman" w:hAnsi="Times New Roman" w:cs="Times New Roman"/>
+          <w:b/>
+          <w:i/>
+          <w:sz w:val="24"/>
+          <w:szCs w:val="24"/>
+        </w:rPr>
+        <w:t xml:space="preserve">Fig. </w:t>
+      </w:r>
+      <w:r>
+        <w:rPr>
+          <w:rFonts w:ascii="Times New Roman" w:hAnsi="Times New Roman" w:cs="Times New Roman"/>
+          <w:b/>
+          <w:i/>
+          <w:noProof/>
+          <w:sz w:val="24"/>
+          <w:szCs w:val="24"/>
+        </w:rPr>
+        <w:t>43</w:t>
+      </w:r>
+      <w:r>
+        <w:rPr>
+          <w:rFonts w:ascii="Times New Roman" w:hAnsi="Times New Roman" w:cs="Times New Roman"/>
+          <w:sz w:val="24"/>
+          <w:szCs w:val="24"/>
+          <w:lang w:val="ro-RO"/>
+        </w:rPr>
+        <w:fldChar w:fldCharType="end"/>
+      </w:r>
+      <w:r>
+        <w:rPr>
+          <w:rFonts w:ascii="Times New Roman" w:hAnsi="Times New Roman" w:cs="Times New Roman"/>
+          <w:sz w:val="24"/>
+          <w:szCs w:val="24"/>
+          <w:lang w:val="ro-RO"/>
+        </w:rPr>
+        <w:t xml:space="preserve"> și </w:t>
+      </w:r>
+      <w:r>
+        <w:rPr>
+          <w:rFonts w:ascii="Times New Roman" w:hAnsi="Times New Roman" w:cs="Times New Roman"/>
+          <w:sz w:val="24"/>
+          <w:szCs w:val="24"/>
+          <w:lang w:val="ro-RO"/>
+        </w:rPr>
+        <w:fldChar w:fldCharType="begin"/>
+      </w:r>
+      <w:r>
+        <w:rPr>
+          <w:rFonts w:ascii="Times New Roman" w:hAnsi="Times New Roman" w:cs="Times New Roman"/>
+          <w:sz w:val="24"/>
+          <w:szCs w:val="24"/>
+          <w:lang w:val="ro-RO"/>
+        </w:rPr>
+        <w:instrText xml:space="preserve"> REF _Ref517452855 \h </w:instrText>
+      </w:r>
+      <w:r>
+        <w:rPr>
+          <w:rFonts w:ascii="Times New Roman" w:hAnsi="Times New Roman" w:cs="Times New Roman"/>
+          <w:sz w:val="24"/>
+          <w:szCs w:val="24"/>
+          <w:lang w:val="ro-RO"/>
+        </w:rPr>
+      </w:r>
+      <w:r>
+        <w:rPr>
+          <w:rFonts w:ascii="Times New Roman" w:hAnsi="Times New Roman" w:cs="Times New Roman"/>
+          <w:sz w:val="24"/>
+          <w:szCs w:val="24"/>
+          <w:lang w:val="ro-RO"/>
+        </w:rPr>
+        <w:instrText xml:space="preserve"> \* MERGEFORMAT </w:instrText>
+      </w:r>
+      <w:r>
+        <w:rPr>
+          <w:rFonts w:ascii="Times New Roman" w:hAnsi="Times New Roman" w:cs="Times New Roman"/>
+          <w:sz w:val="24"/>
+          <w:szCs w:val="24"/>
+          <w:lang w:val="ro-RO"/>
+        </w:rPr>
+        <w:fldChar w:fldCharType="separate"/>
+      </w:r>
+      <w:r>
+        <w:rPr>
+          <w:rFonts w:ascii="Times New Roman" w:hAnsi="Times New Roman" w:cs="Times New Roman"/>
+          <w:b/>
+          <w:i/>
+          <w:sz w:val="24"/>
+          <w:szCs w:val="24"/>
+        </w:rPr>
+        <w:t xml:space="preserve">Fig. </w:t>
+      </w:r>
+      <w:r>
+        <w:rPr>
+          <w:rFonts w:ascii="Times New Roman" w:hAnsi="Times New Roman" w:cs="Times New Roman"/>
+          <w:b/>
+          <w:i/>
+          <w:noProof/>
+          <w:sz w:val="24"/>
+          <w:szCs w:val="24"/>
+        </w:rPr>
+        <w:t>44</w:t>
+      </w:r>
+      <w:r>
+        <w:rPr>
+          <w:rFonts w:ascii="Times New Roman" w:hAnsi="Times New Roman" w:cs="Times New Roman"/>
+          <w:sz w:val="24"/>
+          <w:szCs w:val="24"/>
+          <w:lang w:val="ro-RO"/>
+        </w:rPr>
+        <w:fldChar w:fldCharType="end"/>
+      </w:r>
+      <w:r>
+        <w:rPr>
+          <w:rFonts w:ascii="Times New Roman" w:hAnsi="Times New Roman" w:cs="Times New Roman"/>
+          <w:sz w:val="24"/>
+          <w:szCs w:val="24"/>
+          <w:lang w:val="ro-RO"/>
+        </w:rPr>
+        <w:t>), adică dacă se va apăsa pe întrebare, va apărea o fereastră cu toate răspunsurile postate la întrebarea respectivă până în momentul respectiv.</w:t>
+      </w:r>
+    </w:p>
+    <w:p>
+      <w:pPr>
+        <w:keepNext/>
+        <w:jc w:val="both"/>
+      </w:pPr>
+      <w:r>
+        <w:rPr>
+          <w:rFonts w:ascii="Times New Roman" w:hAnsi="Times New Roman" w:cs="Times New Roman"/>
+          <w:noProof/>
+          <w:sz w:val="24"/>
+          <w:szCs w:val="24"/>
+        </w:rPr>
+        <w:drawing>
+          <wp:inline distT="0" distB="0" distL="0" distR="0" wp14:anchorId="77B46956" wp14:editId="4A3D01FC">
+            <wp:extent cx="5943600" cy="3105785"/>
+            <wp:effectExtent l="0" t="0" r="0" b="0"/>
+            <wp:docPr id="1542" name="Picture 1542"/>
+            <wp:cNvGraphicFramePr>
+              <a:graphicFrameLocks xmlns:a="http://schemas.openxmlformats.org/drawingml/2006/main" noChangeAspect="1"/>
+            </wp:cNvGraphicFramePr>
+            <a:graphic xmlns:a="http://schemas.openxmlformats.org/drawingml/2006/main">
+              <a:graphicData uri="http://schemas.openxmlformats.org/drawingml/2006/picture">
+                <pic:pic xmlns:pic="http://schemas.openxmlformats.org/drawingml/2006/picture">
+                  <pic:nvPicPr>
+                    <pic:cNvPr id="1542" name="Assistance_ViewPNG.PNG"/>
+                    <pic:cNvPicPr/>
+                  </pic:nvPicPr>
+                  <pic:blipFill>
+                    <a:blip r:embed="rId55">
+                      <a:extLst>
+                        <a:ext uri="{28A0092B-C50C-407E-A947-70E740481C1C}">
+                          <a14:useLocalDpi xmlns:a14="http://schemas.microsoft.com/office/drawing/2010/main" val="0"/>
+                        </a:ext>
+                      </a:extLst>
+                    </a:blip>
+                    <a:stretch>
+                      <a:fillRect/>
+                    </a:stretch>
+                  </pic:blipFill>
+                  <pic:spPr>
+                    <a:xfrm>
+                      <a:off x="0" y="0"/>
+                      <a:ext cx="5943600" cy="3105785"/>
+                    </a:xfrm>
+                    <a:prstGeom prst="rect">
+                      <a:avLst/>
+                    </a:prstGeom>
+                  </pic:spPr>
+                </pic:pic>
+              </a:graphicData>
+            </a:graphic>
+          </wp:inline>
+        </w:drawing>
+      </w:r>
+    </w:p>
+    <w:p>
+      <w:pPr>
+        <w:pStyle w:val="Caption"/>
+        <w:spacing w:line="360" w:lineRule="auto"/>
+        <w:jc w:val="center"/>
+        <w:rPr>
+          <w:rFonts w:ascii="Times New Roman" w:hAnsi="Times New Roman" w:cs="Times New Roman"/>
+          <w:i w:val="0"/>
+          <w:sz w:val="20"/>
+          <w:szCs w:val="20"/>
+        </w:rPr>
+      </w:pPr>
+      <w:bookmarkStart w:id="48" w:name="_Ref517463015"/>
+      <w:r>
+        <w:rPr>
+          <w:rFonts w:ascii="Times New Roman" w:hAnsi="Times New Roman" w:cs="Times New Roman"/>
+          <w:b/>
+          <w:i w:val="0"/>
+          <w:sz w:val="20"/>
+          <w:szCs w:val="20"/>
+        </w:rPr>
+        <w:t xml:space="preserve">Fig. </w:t>
+      </w:r>
+      <w:r>
+        <w:rPr>
+          <w:rFonts w:ascii="Times New Roman" w:hAnsi="Times New Roman" w:cs="Times New Roman"/>
+          <w:b/>
+          <w:i w:val="0"/>
+          <w:sz w:val="20"/>
+          <w:szCs w:val="20"/>
+        </w:rPr>
+        <w:fldChar w:fldCharType="begin"/>
+      </w:r>
+      <w:r>
+        <w:rPr>
+          <w:rFonts w:ascii="Times New Roman" w:hAnsi="Times New Roman" w:cs="Times New Roman"/>
+          <w:b/>
+          <w:i w:val="0"/>
+          <w:sz w:val="20"/>
+          <w:szCs w:val="20"/>
+        </w:rPr>
+        <w:instrText xml:space="preserve"> SEQ Fig. \* ARABIC </w:instrText>
+      </w:r>
+      <w:r>
+        <w:rPr>
+          <w:rFonts w:ascii="Times New Roman" w:hAnsi="Times New Roman" w:cs="Times New Roman"/>
+          <w:b/>
+          <w:i w:val="0"/>
+          <w:sz w:val="20"/>
+          <w:szCs w:val="20"/>
+        </w:rPr>
+        <w:fldChar w:fldCharType="separate"/>
+      </w:r>
+      <w:r>
+        <w:rPr>
+          <w:rFonts w:ascii="Times New Roman" w:hAnsi="Times New Roman" w:cs="Times New Roman"/>
+          <w:b/>
+          <w:i w:val="0"/>
+          <w:noProof/>
+          <w:sz w:val="20"/>
+          <w:szCs w:val="20"/>
+        </w:rPr>
+        <w:t>46</w:t>
+      </w:r>
+      <w:r>
+        <w:rPr>
+          <w:rFonts w:ascii="Times New Roman" w:hAnsi="Times New Roman" w:cs="Times New Roman"/>
+          <w:b/>
+          <w:i w:val="0"/>
+          <w:sz w:val="20"/>
+          <w:szCs w:val="20"/>
+        </w:rPr>
+        <w:fldChar w:fldCharType="end"/>
+      </w:r>
+      <w:bookmarkEnd w:id="48"/>
+      <w:r>
+        <w:rPr>
+          <w:rFonts w:ascii="Times New Roman" w:hAnsi="Times New Roman" w:cs="Times New Roman"/>
+          <w:i w:val="0"/>
+          <w:sz w:val="20"/>
+          <w:szCs w:val="20"/>
+        </w:rPr>
+        <w:t xml:space="preserve"> Secțiunea de Asistență</w:t>
+      </w:r>
+    </w:p>
+    <w:p>
+      <w:pPr>
+        <w:spacing w:line="360" w:lineRule="auto"/>
+        <w:jc w:val="both"/>
+        <w:rPr>
+          <w:rFonts w:ascii="Times New Roman" w:hAnsi="Times New Roman" w:cs="Times New Roman"/>
+          <w:sz w:val="24"/>
+          <w:szCs w:val="24"/>
+          <w:lang w:val="ro-RO"/>
+        </w:rPr>
+      </w:pPr>
+      <w:r>
+        <w:rPr>
+          <w:rFonts w:ascii="Times New Roman" w:hAnsi="Times New Roman" w:cs="Times New Roman"/>
+          <w:sz w:val="24"/>
+          <w:szCs w:val="24"/>
+        </w:rPr>
+        <w:t xml:space="preserve">  La utilizatorii speciali, această opțiune se găsește în secțiunea </w:t>
+      </w:r>
+      <w:r>
+        <w:rPr>
+          <w:rFonts w:ascii="Times New Roman" w:hAnsi="Times New Roman" w:cs="Times New Roman"/>
+          <w:sz w:val="24"/>
+          <w:szCs w:val="24"/>
+          <w:lang w:val="ro-RO"/>
+        </w:rPr>
+        <w:t>„</w:t>
+      </w:r>
+      <w:r>
+        <w:rPr>
+          <w:rFonts w:ascii="Times New Roman" w:hAnsi="Times New Roman" w:cs="Times New Roman"/>
+          <w:b/>
+          <w:i/>
+          <w:sz w:val="24"/>
+          <w:szCs w:val="24"/>
+        </w:rPr>
+        <w:t>Maintenance</w:t>
+      </w:r>
+      <w:r>
+        <w:rPr>
+          <w:rFonts w:ascii="Times New Roman" w:hAnsi="Times New Roman" w:cs="Times New Roman"/>
+          <w:sz w:val="24"/>
+          <w:szCs w:val="24"/>
+        </w:rPr>
+        <w:t xml:space="preserve">”, </w:t>
+      </w:r>
+      <w:r>
+        <w:rPr>
+          <w:rFonts w:ascii="Times New Roman" w:hAnsi="Times New Roman" w:cs="Times New Roman"/>
+          <w:sz w:val="24"/>
+          <w:szCs w:val="24"/>
+          <w:lang w:val="ro-RO"/>
+        </w:rPr>
+        <w:t>împreună cu opțiunea „</w:t>
+      </w:r>
+      <w:r>
+        <w:rPr>
+          <w:rFonts w:ascii="Times New Roman" w:hAnsi="Times New Roman" w:cs="Times New Roman"/>
+          <w:b/>
+          <w:i/>
+          <w:sz w:val="24"/>
+          <w:szCs w:val="24"/>
+          <w:lang w:val="ro-RO"/>
+        </w:rPr>
+        <w:t>Data Records</w:t>
+      </w:r>
+      <w:r>
+        <w:rPr>
+          <w:rFonts w:ascii="Times New Roman" w:hAnsi="Times New Roman" w:cs="Times New Roman"/>
+          <w:sz w:val="24"/>
+          <w:szCs w:val="24"/>
+          <w:lang w:val="ro-RO"/>
+        </w:rPr>
+        <w:t>”</w:t>
+      </w:r>
+      <w:r>
+        <w:rPr>
+          <w:rFonts w:ascii="Times New Roman" w:hAnsi="Times New Roman" w:cs="Times New Roman"/>
+          <w:sz w:val="24"/>
+          <w:szCs w:val="24"/>
+          <w:lang w:val="ro-RO"/>
+        </w:rPr>
+        <w:t>, deoarece această</w:t>
+      </w:r>
+      <w:r>
+        <w:rPr>
+          <w:rFonts w:ascii="Times New Roman" w:hAnsi="Times New Roman" w:cs="Times New Roman"/>
+          <w:sz w:val="24"/>
+          <w:szCs w:val="24"/>
+          <w:lang w:val="ro-RO"/>
+        </w:rPr>
+        <w:t xml:space="preserve"> clasă de utilizatori vor fi cei care se vor ocupa de întreținerea platformei, având grijă să răspună la întrebările la care are sens să răspundă, să aibă grijă de lista de Medicamente pusă la dispoziție de aplicație, și să urmărească tot ce se întâmplă.</w:t>
+      </w:r>
+    </w:p>
+    <w:tbl>
+      <w:tblPr>
+        <w:tblStyle w:val="TableGrid"/>
+        <w:tblW w:w="0" w:type="auto"/>
+        <w:tblBorders>
+          <w:top w:val="none" w:sz="0" w:space="0" w:color="auto"/>
+          <w:left w:val="none" w:sz="0" w:space="0" w:color="auto"/>
+          <w:bottom w:val="none" w:sz="0" w:space="0" w:color="auto"/>
+          <w:right w:val="none" w:sz="0" w:space="0" w:color="auto"/>
+          <w:insideH w:val="none" w:sz="0" w:space="0" w:color="auto"/>
+          <w:insideV w:val="none" w:sz="0" w:space="0" w:color="auto"/>
+        </w:tblBorders>
+        <w:tblLook w:val="04A0" w:firstRow="1" w:lastRow="0" w:firstColumn="1" w:lastColumn="0" w:noHBand="0" w:noVBand="1"/>
+      </w:tblPr>
+      <w:tblGrid>
+        <w:gridCol w:w="2245"/>
+        <w:gridCol w:w="7105"/>
+      </w:tblGrid>
+      <w:tr>
+        <w:tc>
+          <w:tcPr>
+            <w:tcW w:w="2245" w:type="dxa"/>
+          </w:tcPr>
+          <w:p>
+            <w:pPr>
+              <w:keepNext/>
+              <w:spacing w:line="360" w:lineRule="auto"/>
+              <w:jc w:val="center"/>
+            </w:pPr>
+            <w:r>
+              <w:rPr>
+                <w:rFonts w:ascii="Times New Roman" w:hAnsi="Times New Roman" w:cs="Times New Roman"/>
+                <w:noProof/>
+                <w:sz w:val="24"/>
+                <w:szCs w:val="24"/>
+                <w:lang w:val="ro-RO"/>
+              </w:rPr>
+              <w:drawing>
+                <wp:inline distT="0" distB="0" distL="0" distR="0" wp14:anchorId="503C4F30" wp14:editId="237B430A">
+                  <wp:extent cx="1030857" cy="921328"/>
+                  <wp:effectExtent l="0" t="0" r="0" b="0"/>
+                  <wp:docPr id="1545" name="Picture 1545"/>
+                  <wp:cNvGraphicFramePr>
+                    <a:graphicFrameLocks xmlns:a="http://schemas.openxmlformats.org/drawingml/2006/main" noChangeAspect="1"/>
+                  </wp:cNvGraphicFramePr>
+                  <a:graphic xmlns:a="http://schemas.openxmlformats.org/drawingml/2006/main">
+                    <a:graphicData uri="http://schemas.openxmlformats.org/drawingml/2006/picture">
+                      <pic:pic xmlns:pic="http://schemas.openxmlformats.org/drawingml/2006/picture">
+                        <pic:nvPicPr>
+                          <pic:cNvPr id="1545" name="Maintenance.png"/>
+                          <pic:cNvPicPr/>
+                        </pic:nvPicPr>
+                        <pic:blipFill>
+                          <a:blip r:embed="rId56">
+                            <a:extLst>
+                              <a:ext uri="{28A0092B-C50C-407E-A947-70E740481C1C}">
+                                <a14:useLocalDpi xmlns:a14="http://schemas.microsoft.com/office/drawing/2010/main" val="0"/>
+                              </a:ext>
+                            </a:extLst>
+                          </a:blip>
+                          <a:stretch>
+                            <a:fillRect/>
+                          </a:stretch>
+                        </pic:blipFill>
+                        <pic:spPr>
+                          <a:xfrm>
+                            <a:off x="0" y="0"/>
+                            <a:ext cx="1059287" cy="946737"/>
+                          </a:xfrm>
+                          <a:prstGeom prst="rect">
+                            <a:avLst/>
+                          </a:prstGeom>
+                        </pic:spPr>
+                      </pic:pic>
+                    </a:graphicData>
+                  </a:graphic>
+                </wp:inline>
+              </w:drawing>
+            </w:r>
+          </w:p>
+          <w:p>
+            <w:pPr>
+              <w:pStyle w:val="Caption"/>
+              <w:jc w:val="center"/>
+              <w:rPr>
+                <w:rFonts w:ascii="Times New Roman" w:hAnsi="Times New Roman" w:cs="Times New Roman"/>
+                <w:i w:val="0"/>
+              </w:rPr>
+            </w:pPr>
+            <w:bookmarkStart w:id="49" w:name="_Ref517463610"/>
+            <w:r>
+              <w:rPr>
+                <w:rFonts w:ascii="Times New Roman" w:hAnsi="Times New Roman" w:cs="Times New Roman"/>
+                <w:b/>
+                <w:i w:val="0"/>
+              </w:rPr>
+              <w:t xml:space="preserve">Fig. </w:t>
+            </w:r>
+            <w:r>
+              <w:rPr>
+                <w:rFonts w:ascii="Times New Roman" w:hAnsi="Times New Roman" w:cs="Times New Roman"/>
+                <w:b/>
+                <w:i w:val="0"/>
+              </w:rPr>
+              <w:fldChar w:fldCharType="begin"/>
+            </w:r>
+            <w:r>
+              <w:rPr>
+                <w:rFonts w:ascii="Times New Roman" w:hAnsi="Times New Roman" w:cs="Times New Roman"/>
+                <w:b/>
+                <w:i w:val="0"/>
+              </w:rPr>
+              <w:instrText xml:space="preserve"> SEQ Fig. \* ARABIC </w:instrText>
+            </w:r>
+            <w:r>
+              <w:rPr>
+                <w:rFonts w:ascii="Times New Roman" w:hAnsi="Times New Roman" w:cs="Times New Roman"/>
+                <w:b/>
+                <w:i w:val="0"/>
+              </w:rPr>
+              <w:fldChar w:fldCharType="separate"/>
+            </w:r>
+            <w:r>
+              <w:rPr>
+                <w:rFonts w:ascii="Times New Roman" w:hAnsi="Times New Roman" w:cs="Times New Roman"/>
+                <w:b/>
+                <w:i w:val="0"/>
+                <w:noProof/>
+              </w:rPr>
+              <w:t>47</w:t>
+            </w:r>
+            <w:r>
+              <w:rPr>
+                <w:rFonts w:ascii="Times New Roman" w:hAnsi="Times New Roman" w:cs="Times New Roman"/>
+                <w:b/>
+                <w:i w:val="0"/>
+              </w:rPr>
+              <w:fldChar w:fldCharType="end"/>
+            </w:r>
+            <w:bookmarkEnd w:id="49"/>
+            <w:r>
+              <w:rPr>
+                <w:rFonts w:ascii="Times New Roman" w:hAnsi="Times New Roman" w:cs="Times New Roman"/>
+                <w:i w:val="0"/>
+              </w:rPr>
+              <w:t xml:space="preserve"> Maintenance</w:t>
+            </w:r>
+          </w:p>
+        </w:tc>
+        <w:tc>
+          <w:tcPr>
+            <w:tcW w:w="7105" w:type="dxa"/>
+          </w:tcPr>
+          <w:p>
+            <w:pPr>
+              <w:spacing w:line="360" w:lineRule="auto"/>
+              <w:jc w:val="both"/>
+              <w:rPr>
+                <w:rFonts w:ascii="Times New Roman" w:hAnsi="Times New Roman" w:cs="Times New Roman"/>
+                <w:sz w:val="24"/>
+                <w:szCs w:val="24"/>
+              </w:rPr>
+            </w:pPr>
+            <w:r>
+              <w:rPr>
+                <w:rFonts w:ascii="Times New Roman" w:hAnsi="Times New Roman" w:cs="Times New Roman"/>
+                <w:sz w:val="24"/>
+                <w:szCs w:val="24"/>
+              </w:rPr>
+              <w:t xml:space="preserve">  </w:t>
+            </w:r>
+            <w:r>
+              <w:rPr>
+                <w:rFonts w:ascii="Times New Roman" w:hAnsi="Times New Roman" w:cs="Times New Roman"/>
+                <w:i/>
+                <w:sz w:val="24"/>
+                <w:szCs w:val="24"/>
+              </w:rPr>
+              <w:t>Dara Records</w:t>
+            </w:r>
+            <w:r>
+              <w:rPr>
+                <w:rFonts w:ascii="Times New Roman" w:hAnsi="Times New Roman" w:cs="Times New Roman"/>
+                <w:sz w:val="24"/>
+                <w:szCs w:val="24"/>
+              </w:rPr>
+              <w:t xml:space="preserve"> (</w:t>
+            </w:r>
+            <w:r>
+              <w:rPr>
+                <w:rFonts w:ascii="Times New Roman" w:hAnsi="Times New Roman" w:cs="Times New Roman"/>
+                <w:sz w:val="24"/>
+                <w:szCs w:val="24"/>
+              </w:rPr>
+              <w:fldChar w:fldCharType="begin"/>
+            </w:r>
+            <w:r>
+              <w:rPr>
+                <w:rFonts w:ascii="Times New Roman" w:hAnsi="Times New Roman" w:cs="Times New Roman"/>
+                <w:sz w:val="24"/>
+                <w:szCs w:val="24"/>
+              </w:rPr>
+              <w:instrText xml:space="preserve"> REF _Ref517463610 \h </w:instrText>
+            </w:r>
+            <w:r>
+              <w:rPr>
+                <w:rFonts w:ascii="Times New Roman" w:hAnsi="Times New Roman" w:cs="Times New Roman"/>
+                <w:sz w:val="24"/>
+                <w:szCs w:val="24"/>
+              </w:rPr>
+            </w:r>
+            <w:r>
+              <w:rPr>
+                <w:rFonts w:ascii="Times New Roman" w:hAnsi="Times New Roman" w:cs="Times New Roman"/>
+                <w:sz w:val="24"/>
+                <w:szCs w:val="24"/>
+              </w:rPr>
+              <w:instrText xml:space="preserve"> \* MERGEFORMAT </w:instrText>
+            </w:r>
+            <w:r>
+              <w:rPr>
+                <w:rFonts w:ascii="Times New Roman" w:hAnsi="Times New Roman" w:cs="Times New Roman"/>
+                <w:sz w:val="24"/>
+                <w:szCs w:val="24"/>
+              </w:rPr>
+              <w:fldChar w:fldCharType="separate"/>
+            </w:r>
+            <w:r>
+              <w:rPr>
+                <w:rFonts w:ascii="Times New Roman" w:hAnsi="Times New Roman" w:cs="Times New Roman"/>
+                <w:b/>
+                <w:i/>
+                <w:sz w:val="24"/>
+                <w:szCs w:val="24"/>
+              </w:rPr>
+              <w:t xml:space="preserve">Fig. </w:t>
+            </w:r>
+            <w:r>
+              <w:rPr>
+                <w:rFonts w:ascii="Times New Roman" w:hAnsi="Times New Roman" w:cs="Times New Roman"/>
+                <w:b/>
+                <w:i/>
+                <w:noProof/>
+                <w:sz w:val="24"/>
+                <w:szCs w:val="24"/>
+              </w:rPr>
+              <w:t>47</w:t>
+            </w:r>
+            <w:r>
+              <w:rPr>
+                <w:rFonts w:ascii="Times New Roman" w:hAnsi="Times New Roman" w:cs="Times New Roman"/>
+                <w:sz w:val="24"/>
+                <w:szCs w:val="24"/>
+              </w:rPr>
+              <w:fldChar w:fldCharType="end"/>
+            </w:r>
+            <w:r>
+              <w:rPr>
+                <w:rFonts w:ascii="Times New Roman" w:hAnsi="Times New Roman" w:cs="Times New Roman"/>
+                <w:sz w:val="24"/>
+                <w:szCs w:val="24"/>
+              </w:rPr>
+              <w:t>) reprezintă zona unde se va ține evidența înregistrărilor entităților relevante</w:t>
+            </w:r>
+            <w:r>
+              <w:rPr>
+                <w:rFonts w:ascii="Times New Roman" w:hAnsi="Times New Roman" w:cs="Times New Roman"/>
+                <w:sz w:val="24"/>
+                <w:szCs w:val="24"/>
+              </w:rPr>
+              <w:t>. Astfel, aici se vor afla tabele cu:</w:t>
+            </w:r>
+          </w:p>
+          <w:tbl>
+            <w:tblPr>
+              <w:tblStyle w:val="TableGrid"/>
+              <w:tblW w:w="0" w:type="auto"/>
+              <w:jc w:val="center"/>
+              <w:tblBorders>
+                <w:top w:val="none" w:sz="0" w:space="0" w:color="auto"/>
+                <w:left w:val="none" w:sz="0" w:space="0" w:color="auto"/>
+                <w:bottom w:val="none" w:sz="0" w:space="0" w:color="auto"/>
+                <w:right w:val="none" w:sz="0" w:space="0" w:color="auto"/>
+                <w:insideH w:val="none" w:sz="0" w:space="0" w:color="auto"/>
+                <w:insideV w:val="none" w:sz="0" w:space="0" w:color="auto"/>
+              </w:tblBorders>
+              <w:tblLook w:val="04A0" w:firstRow="1" w:lastRow="0" w:firstColumn="1" w:lastColumn="0" w:noHBand="0" w:noVBand="1"/>
+            </w:tblPr>
+            <w:tblGrid>
+              <w:gridCol w:w="3439"/>
+              <w:gridCol w:w="3440"/>
+            </w:tblGrid>
+            <w:tr>
+              <w:trPr>
+                <w:jc w:val="center"/>
+              </w:trPr>
+              <w:tc>
+                <w:tcPr>
+                  <w:tcW w:w="3439" w:type="dxa"/>
+                </w:tcPr>
+                <w:p>
+                  <w:pPr>
+                    <w:pStyle w:val="ListParagraph"/>
+                    <w:numPr>
+                      <w:ilvl w:val="0"/>
+                      <w:numId w:val="23"/>
+                    </w:numPr>
+                    <w:spacing w:line="360" w:lineRule="auto"/>
+                    <w:jc w:val="both"/>
+                    <w:rPr>
+                      <w:rFonts w:ascii="Times New Roman" w:hAnsi="Times New Roman" w:cs="Times New Roman"/>
+                      <w:sz w:val="24"/>
+                      <w:szCs w:val="24"/>
+                    </w:rPr>
+                  </w:pPr>
+                  <w:r>
+                    <w:rPr>
+                      <w:rFonts w:ascii="Times New Roman" w:hAnsi="Times New Roman" w:cs="Times New Roman"/>
+                      <w:sz w:val="24"/>
+                      <w:szCs w:val="24"/>
+                    </w:rPr>
+                    <w:t xml:space="preserve">Utilizatorii </w:t>
+                  </w:r>
+                  <w:r>
+                    <w:rPr>
+                      <w:rFonts w:ascii="Times New Roman" w:hAnsi="Times New Roman" w:cs="Times New Roman"/>
+                      <w:sz w:val="24"/>
+                      <w:szCs w:val="24"/>
+                      <w:lang w:val="ro-RO"/>
+                    </w:rPr>
+                    <w:t>înregistrați;</w:t>
+                  </w:r>
+                </w:p>
+                <w:p>
+                  <w:pPr>
+                    <w:pStyle w:val="ListParagraph"/>
+                    <w:numPr>
+                      <w:ilvl w:val="0"/>
+                      <w:numId w:val="23"/>
+                    </w:numPr>
+                    <w:spacing w:line="360" w:lineRule="auto"/>
+                    <w:jc w:val="both"/>
+                    <w:rPr>
+                      <w:rFonts w:ascii="Times New Roman" w:hAnsi="Times New Roman" w:cs="Times New Roman"/>
+                      <w:sz w:val="24"/>
+                      <w:szCs w:val="24"/>
+                    </w:rPr>
+                  </w:pPr>
+                  <w:r>
+                    <w:rPr>
+                      <w:rFonts w:ascii="Times New Roman" w:hAnsi="Times New Roman" w:cs="Times New Roman"/>
+                      <w:sz w:val="24"/>
+                      <w:szCs w:val="24"/>
+                    </w:rPr>
+                    <w:t>Consultații adăugate;</w:t>
+                  </w:r>
+                </w:p>
+              </w:tc>
+              <w:tc>
+                <w:tcPr>
+                  <w:tcW w:w="3440" w:type="dxa"/>
+                </w:tcPr>
+                <w:p>
+                  <w:pPr>
+                    <w:pStyle w:val="ListParagraph"/>
+                    <w:numPr>
+                      <w:ilvl w:val="0"/>
+                      <w:numId w:val="23"/>
+                    </w:numPr>
+                    <w:spacing w:line="360" w:lineRule="auto"/>
+                    <w:jc w:val="both"/>
+                    <w:rPr>
+                      <w:rFonts w:ascii="Times New Roman" w:hAnsi="Times New Roman" w:cs="Times New Roman"/>
+                      <w:sz w:val="24"/>
+                      <w:szCs w:val="24"/>
+                    </w:rPr>
+                  </w:pPr>
+                  <w:r>
+                    <w:rPr>
+                      <w:rFonts w:ascii="Times New Roman" w:hAnsi="Times New Roman" w:cs="Times New Roman"/>
+                      <w:sz w:val="24"/>
+                      <w:szCs w:val="24"/>
+                    </w:rPr>
+                    <w:t>Întrebări postate;</w:t>
+                  </w:r>
+                </w:p>
+                <w:p>
+                  <w:pPr>
+                    <w:pStyle w:val="ListParagraph"/>
+                    <w:numPr>
+                      <w:ilvl w:val="0"/>
+                      <w:numId w:val="23"/>
+                    </w:numPr>
+                    <w:spacing w:line="360" w:lineRule="auto"/>
+                    <w:jc w:val="both"/>
+                    <w:rPr>
+                      <w:rFonts w:ascii="Times New Roman" w:hAnsi="Times New Roman" w:cs="Times New Roman"/>
+                      <w:sz w:val="24"/>
+                      <w:szCs w:val="24"/>
+                    </w:rPr>
+                  </w:pPr>
+                  <w:r>
+                    <w:rPr>
+                      <w:rFonts w:ascii="Times New Roman" w:hAnsi="Times New Roman" w:cs="Times New Roman"/>
+                      <w:sz w:val="24"/>
+                      <w:szCs w:val="24"/>
+                    </w:rPr>
+                    <w:t>Răspunsuri primate;</w:t>
+                  </w:r>
+                </w:p>
+              </w:tc>
+            </w:tr>
+          </w:tbl>
+          <w:p>
+            <w:pPr>
+              <w:spacing w:line="360" w:lineRule="auto"/>
+              <w:jc w:val="both"/>
+              <w:rPr>
+                <w:rFonts w:ascii="Times New Roman" w:hAnsi="Times New Roman" w:cs="Times New Roman"/>
+                <w:sz w:val="24"/>
+                <w:szCs w:val="24"/>
+              </w:rPr>
+            </w:pPr>
+          </w:p>
+        </w:tc>
+      </w:tr>
+    </w:tbl>
+    <w:p>
+      <w:pPr>
+        <w:spacing w:line="360" w:lineRule="auto"/>
+        <w:jc w:val="both"/>
+        <w:rPr>
+          <w:rFonts w:ascii="Times New Roman" w:hAnsi="Times New Roman" w:cs="Times New Roman"/>
+          <w:sz w:val="24"/>
+          <w:szCs w:val="24"/>
+        </w:rPr>
+      </w:pPr>
+    </w:p>
+    <w:p>
+      <w:pPr>
+        <w:spacing w:line="360" w:lineRule="auto"/>
+        <w:jc w:val="both"/>
+        <w:rPr>
+          <w:rFonts w:ascii="Times New Roman" w:hAnsi="Times New Roman" w:cs="Times New Roman"/>
+          <w:sz w:val="24"/>
+          <w:szCs w:val="24"/>
+          <w:lang w:val="ro-RO"/>
+        </w:rPr>
+      </w:pPr>
+      <w:r>
+        <w:rPr>
+          <w:rFonts w:ascii="Times New Roman" w:hAnsi="Times New Roman" w:cs="Times New Roman"/>
+          <w:sz w:val="24"/>
+          <w:szCs w:val="24"/>
+          <w:lang w:val="ro-RO"/>
+        </w:rPr>
+        <w:lastRenderedPageBreak/>
+        <w:t xml:space="preserve">  Pentru a păstra aerisită și această secțiune, aici vor fi afișate doar datele care sunt noi,de până la 2 săptămâni, presupunând că cele mai vechi, care nu mai apar aici, au fost deja validate</w:t>
+      </w:r>
+      <w:r>
+        <w:rPr>
+          <w:rFonts w:ascii="Times New Roman" w:hAnsi="Times New Roman" w:cs="Times New Roman"/>
+          <w:sz w:val="24"/>
+          <w:szCs w:val="24"/>
+          <w:lang w:val="ro-RO"/>
+        </w:rPr>
+        <w:t>.</w:t>
+      </w:r>
+    </w:p>
+    <w:p>
+      <w:pPr>
+        <w:keepNext/>
+        <w:spacing w:line="360" w:lineRule="auto"/>
+        <w:jc w:val="center"/>
+      </w:pPr>
+      <w:r>
+        <w:rPr>
+          <w:rFonts w:ascii="Times New Roman" w:hAnsi="Times New Roman" w:cs="Times New Roman"/>
+          <w:noProof/>
+          <w:sz w:val="24"/>
+          <w:szCs w:val="24"/>
+        </w:rPr>
+        <w:drawing>
+          <wp:inline distT="0" distB="0" distL="0" distR="0" wp14:anchorId="1ABFFAA2" wp14:editId="11B66499">
+            <wp:extent cx="5943600" cy="2392680"/>
+            <wp:effectExtent l="0" t="0" r="0" b="7620"/>
+            <wp:docPr id="1553" name="Picture 1553"/>
+            <wp:cNvGraphicFramePr>
+              <a:graphicFrameLocks xmlns:a="http://schemas.openxmlformats.org/drawingml/2006/main" noChangeAspect="1"/>
+            </wp:cNvGraphicFramePr>
+            <a:graphic xmlns:a="http://schemas.openxmlformats.org/drawingml/2006/main">
+              <a:graphicData uri="http://schemas.openxmlformats.org/drawingml/2006/picture">
+                <pic:pic xmlns:pic="http://schemas.openxmlformats.org/drawingml/2006/picture">
+                  <pic:nvPicPr>
+                    <pic:cNvPr id="1553" name="Records_Users.PNG"/>
+                    <pic:cNvPicPr/>
+                  </pic:nvPicPr>
+                  <pic:blipFill>
+                    <a:blip r:embed="rId57">
+                      <a:extLst>
+                        <a:ext uri="{28A0092B-C50C-407E-A947-70E740481C1C}">
+                          <a14:useLocalDpi xmlns:a14="http://schemas.microsoft.com/office/drawing/2010/main" val="0"/>
+                        </a:ext>
+                      </a:extLst>
+                    </a:blip>
+                    <a:stretch>
+                      <a:fillRect/>
+                    </a:stretch>
+                  </pic:blipFill>
+                  <pic:spPr>
+                    <a:xfrm>
+                      <a:off x="0" y="0"/>
+                      <a:ext cx="5943600" cy="2392680"/>
+                    </a:xfrm>
+                    <a:prstGeom prst="rect">
+                      <a:avLst/>
+                    </a:prstGeom>
+                  </pic:spPr>
+                </pic:pic>
+              </a:graphicData>
+            </a:graphic>
+          </wp:inline>
+        </w:drawing>
+      </w:r>
+    </w:p>
+    <w:p>
+      <w:pPr>
+        <w:pStyle w:val="Caption"/>
+        <w:spacing w:line="360" w:lineRule="auto"/>
+        <w:jc w:val="center"/>
+        <w:rPr>
+          <w:rFonts w:ascii="Times New Roman" w:hAnsi="Times New Roman" w:cs="Times New Roman"/>
+          <w:i w:val="0"/>
+          <w:sz w:val="20"/>
+          <w:szCs w:val="20"/>
+        </w:rPr>
+      </w:pPr>
+      <w:bookmarkStart w:id="50" w:name="_Ref517465263"/>
+      <w:r>
+        <w:rPr>
+          <w:rFonts w:ascii="Times New Roman" w:hAnsi="Times New Roman" w:cs="Times New Roman"/>
+          <w:b/>
+          <w:i w:val="0"/>
+          <w:sz w:val="20"/>
+          <w:szCs w:val="20"/>
+        </w:rPr>
+        <w:t xml:space="preserve">Fig. </w:t>
+      </w:r>
+      <w:r>
+        <w:rPr>
+          <w:rFonts w:ascii="Times New Roman" w:hAnsi="Times New Roman" w:cs="Times New Roman"/>
+          <w:b/>
+          <w:i w:val="0"/>
+          <w:sz w:val="20"/>
+          <w:szCs w:val="20"/>
+        </w:rPr>
+        <w:fldChar w:fldCharType="begin"/>
+      </w:r>
+      <w:r>
+        <w:rPr>
+          <w:rFonts w:ascii="Times New Roman" w:hAnsi="Times New Roman" w:cs="Times New Roman"/>
+          <w:b/>
+          <w:i w:val="0"/>
+          <w:sz w:val="20"/>
+          <w:szCs w:val="20"/>
+        </w:rPr>
+        <w:instrText xml:space="preserve"> SEQ Fig. \* ARABIC </w:instrText>
+      </w:r>
+      <w:r>
+        <w:rPr>
+          <w:rFonts w:ascii="Times New Roman" w:hAnsi="Times New Roman" w:cs="Times New Roman"/>
+          <w:b/>
+          <w:i w:val="0"/>
+          <w:sz w:val="20"/>
+          <w:szCs w:val="20"/>
+        </w:rPr>
+        <w:fldChar w:fldCharType="separate"/>
+      </w:r>
+      <w:r>
+        <w:rPr>
+          <w:rFonts w:ascii="Times New Roman" w:hAnsi="Times New Roman" w:cs="Times New Roman"/>
+          <w:b/>
+          <w:i w:val="0"/>
+          <w:noProof/>
+          <w:sz w:val="20"/>
+          <w:szCs w:val="20"/>
+        </w:rPr>
+        <w:t>48</w:t>
+      </w:r>
+      <w:r>
+        <w:rPr>
+          <w:rFonts w:ascii="Times New Roman" w:hAnsi="Times New Roman" w:cs="Times New Roman"/>
+          <w:b/>
+          <w:i w:val="0"/>
+          <w:sz w:val="20"/>
+          <w:szCs w:val="20"/>
+        </w:rPr>
+        <w:fldChar w:fldCharType="end"/>
+      </w:r>
+      <w:bookmarkEnd w:id="50"/>
+      <w:r>
+        <w:rPr>
+          <w:rFonts w:ascii="Times New Roman" w:hAnsi="Times New Roman" w:cs="Times New Roman"/>
+          <w:i w:val="0"/>
+          <w:sz w:val="20"/>
+          <w:szCs w:val="20"/>
+        </w:rPr>
+        <w:t xml:space="preserve"> Userii aflați în Data Records</w:t>
+      </w:r>
+    </w:p>
+    <w:p>
+      <w:pPr>
+        <w:spacing w:line="360" w:lineRule="auto"/>
+        <w:jc w:val="both"/>
+        <w:rPr>
+          <w:rFonts w:ascii="Times New Roman" w:hAnsi="Times New Roman" w:cs="Times New Roman"/>
+          <w:sz w:val="24"/>
+          <w:szCs w:val="24"/>
+        </w:rPr>
+      </w:pPr>
+      <w:r>
+        <w:rPr>
+          <w:rFonts w:ascii="Times New Roman" w:hAnsi="Times New Roman" w:cs="Times New Roman"/>
+          <w:sz w:val="24"/>
+          <w:szCs w:val="24"/>
+        </w:rPr>
+        <w:t xml:space="preserve">  Fiecare </w:t>
+      </w:r>
+      <w:r>
+        <w:rPr>
+          <w:rFonts w:ascii="Times New Roman" w:hAnsi="Times New Roman" w:cs="Times New Roman"/>
+          <w:sz w:val="24"/>
+          <w:szCs w:val="24"/>
+        </w:rPr>
+        <w:t xml:space="preserve">opțiune prezentă în partea de sus din </w:t>
+      </w:r>
+      <w:r>
+        <w:rPr>
+          <w:rFonts w:ascii="Times New Roman" w:hAnsi="Times New Roman" w:cs="Times New Roman"/>
+          <w:sz w:val="24"/>
+          <w:szCs w:val="24"/>
+        </w:rPr>
+        <w:fldChar w:fldCharType="begin"/>
+      </w:r>
+      <w:r>
+        <w:rPr>
+          <w:rFonts w:ascii="Times New Roman" w:hAnsi="Times New Roman" w:cs="Times New Roman"/>
+          <w:sz w:val="24"/>
+          <w:szCs w:val="24"/>
+        </w:rPr>
+        <w:instrText xml:space="preserve"> REF _Ref517465263 \h </w:instrText>
+      </w:r>
+      <w:r>
+        <w:rPr>
+          <w:rFonts w:ascii="Times New Roman" w:hAnsi="Times New Roman" w:cs="Times New Roman"/>
+          <w:sz w:val="24"/>
+          <w:szCs w:val="24"/>
+        </w:rPr>
+      </w:r>
+      <w:r>
+        <w:rPr>
+          <w:rFonts w:ascii="Times New Roman" w:hAnsi="Times New Roman" w:cs="Times New Roman"/>
+          <w:sz w:val="24"/>
+          <w:szCs w:val="24"/>
+        </w:rPr>
+        <w:instrText xml:space="preserve"> \* MERGEFORMAT </w:instrText>
+      </w:r>
+      <w:r>
+        <w:rPr>
+          <w:rFonts w:ascii="Times New Roman" w:hAnsi="Times New Roman" w:cs="Times New Roman"/>
+          <w:sz w:val="24"/>
+          <w:szCs w:val="24"/>
+        </w:rPr>
+        <w:fldChar w:fldCharType="separate"/>
+      </w:r>
+      <w:r>
+        <w:rPr>
+          <w:rFonts w:ascii="Times New Roman" w:hAnsi="Times New Roman" w:cs="Times New Roman"/>
+          <w:b/>
+          <w:i/>
+          <w:sz w:val="24"/>
+          <w:szCs w:val="24"/>
+        </w:rPr>
+        <w:t xml:space="preserve">Fig. </w:t>
+      </w:r>
+      <w:r>
+        <w:rPr>
+          <w:rFonts w:ascii="Times New Roman" w:hAnsi="Times New Roman" w:cs="Times New Roman"/>
+          <w:b/>
+          <w:i/>
+          <w:noProof/>
+          <w:sz w:val="24"/>
+          <w:szCs w:val="24"/>
+        </w:rPr>
+        <w:t>48</w:t>
+      </w:r>
+      <w:r>
+        <w:rPr>
+          <w:rFonts w:ascii="Times New Roman" w:hAnsi="Times New Roman" w:cs="Times New Roman"/>
+          <w:sz w:val="24"/>
+          <w:szCs w:val="24"/>
+        </w:rPr>
+        <w:fldChar w:fldCharType="end"/>
+      </w:r>
+      <w:r>
+        <w:rPr>
+          <w:rFonts w:ascii="Times New Roman" w:hAnsi="Times New Roman" w:cs="Times New Roman"/>
+          <w:sz w:val="24"/>
+          <w:szCs w:val="24"/>
+        </w:rPr>
+        <w:t xml:space="preserve"> </w:t>
+      </w:r>
+      <w:r>
+        <w:rPr>
+          <w:rFonts w:ascii="Times New Roman" w:hAnsi="Times New Roman" w:cs="Times New Roman"/>
+          <w:sz w:val="24"/>
+          <w:szCs w:val="24"/>
+        </w:rPr>
+        <w:t>va duce la afișarea tabelelor cu entitățile respective și câmpurile specifice fiecăreia.</w:t>
+      </w:r>
+    </w:p>
+    <w:p>
+      <w:pPr>
+        <w:spacing w:line="360" w:lineRule="auto"/>
+        <w:jc w:val="both"/>
+        <w:rPr>
+          <w:rFonts w:ascii="Times New Roman" w:hAnsi="Times New Roman" w:cs="Times New Roman"/>
+          <w:sz w:val="24"/>
+          <w:szCs w:val="24"/>
+        </w:rPr>
+      </w:pPr>
+      <w:r>
+        <w:rPr>
+          <w:rFonts w:ascii="Times New Roman" w:hAnsi="Times New Roman" w:cs="Times New Roman"/>
+          <w:sz w:val="24"/>
+          <w:szCs w:val="24"/>
+        </w:rPr>
+        <w:t xml:space="preserve">  Ultima secțiune este reprezentată de pagina de </w:t>
+      </w:r>
+      <w:r>
+        <w:rPr>
+          <w:rFonts w:ascii="Times New Roman" w:hAnsi="Times New Roman" w:cs="Times New Roman"/>
+          <w:b/>
+          <w:i/>
+          <w:sz w:val="24"/>
+          <w:szCs w:val="24"/>
+        </w:rPr>
+        <w:t>Profil</w:t>
+      </w:r>
+      <w:r>
+        <w:rPr>
+          <w:rFonts w:ascii="Times New Roman" w:hAnsi="Times New Roman" w:cs="Times New Roman"/>
+          <w:sz w:val="24"/>
+          <w:szCs w:val="24"/>
+        </w:rPr>
+        <w:t xml:space="preserve"> a unui utilizator</w:t>
+      </w:r>
     </w:p>
     <w:p>
       <w:pPr>
@@ -25087,12 +26908,58 @@
           <w:numId w:val="6"/>
         </w:numPr>
       </w:pPr>
-      <w:bookmarkStart w:id="48" w:name="_Toc517308565"/>
+      <w:bookmarkStart w:id="51" w:name="_Toc517308565"/>
       <w:r>
         <w:lastRenderedPageBreak/>
         <w:t>Concluzii</w:t>
       </w:r>
-      <w:bookmarkEnd w:id="48"/>
+      <w:bookmarkEnd w:id="51"/>
+    </w:p>
+    <w:p>
+      <w:pPr>
+        <w:jc w:val="both"/>
+        <w:rPr>
+          <w:rFonts w:ascii="Times New Roman" w:hAnsi="Times New Roman" w:cs="Times New Roman"/>
+          <w:sz w:val="24"/>
+          <w:szCs w:val="24"/>
+          <w:lang w:val="ro-RO"/>
+        </w:rPr>
+      </w:pPr>
+      <w:r>
+        <w:rPr>
+          <w:rFonts w:ascii="Times New Roman" w:hAnsi="Times New Roman" w:cs="Times New Roman"/>
+          <w:sz w:val="24"/>
+          <w:szCs w:val="24"/>
+          <w:lang w:val="ro-RO"/>
+        </w:rPr>
+        <w:t xml:space="preserve"> </w:t>
+      </w:r>
+      <w:r>
+        <w:rPr>
+          <w:rFonts w:ascii="Times New Roman" w:hAnsi="Times New Roman" w:cs="Times New Roman"/>
+          <w:sz w:val="24"/>
+          <w:szCs w:val="24"/>
+          <w:lang w:val="ro-RO"/>
+        </w:rPr>
+        <w:t xml:space="preserve"> </w:t>
+      </w:r>
+      <w:r>
+        <w:rPr>
+          <w:rFonts w:ascii="Times New Roman" w:hAnsi="Times New Roman" w:cs="Times New Roman"/>
+          <w:sz w:val="24"/>
+          <w:szCs w:val="24"/>
+        </w:rPr>
+        <w:t>Este o aplica</w:t>
+      </w:r>
+      <w:r>
+        <w:rPr>
+          <w:rFonts w:ascii="Times New Roman" w:hAnsi="Times New Roman" w:cs="Times New Roman"/>
+          <w:sz w:val="24"/>
+          <w:szCs w:val="24"/>
+          <w:lang w:val="ro-RO"/>
+        </w:rPr>
+        <w:t>ție cu un flow al navigației foarte fluid.</w:t>
+      </w:r>
     </w:p>
     <w:p>
       <w:pPr>
@@ -25100,12 +26967,29 @@
         <w:jc w:val="both"/>
         <w:rPr>
           <w:rFonts w:ascii="Times New Roman" w:hAnsi="Times New Roman" w:cs="Times New Roman"/>
-          <w:b/>
-          <w:sz w:val="24"/>
-          <w:szCs w:val="24"/>
-          <w:lang w:val="ro-RO"/>
-        </w:rPr>
-      </w:pPr>
+          <w:sz w:val="24"/>
+          <w:szCs w:val="24"/>
+          <w:lang w:val="ro-RO"/>
+        </w:rPr>
+      </w:pPr>
+      <w:r>
+        <w:rPr>
+          <w:rFonts w:ascii="Times New Roman" w:hAnsi="Times New Roman" w:cs="Times New Roman"/>
+          <w:sz w:val="24"/>
+          <w:szCs w:val="24"/>
+          <w:lang w:val="ro-RO"/>
+        </w:rPr>
+        <w:t xml:space="preserve">  </w:t>
+      </w:r>
+      <w:r>
+        <w:rPr>
+          <w:rFonts w:ascii="Times New Roman" w:hAnsi="Times New Roman" w:cs="Times New Roman"/>
+          <w:sz w:val="24"/>
+          <w:szCs w:val="24"/>
+          <w:lang w:val="ro-RO"/>
+        </w:rPr>
+        <w:t>Această aplicație a reprezentat o provocare destul de mare încă de la început, deoarece inițial a fost doar o idee(ca orice alt proiect), care, după multă muncă, a ajuns să fie un produs finisat.</w:t>
+      </w:r>
     </w:p>
     <w:p>
       <w:pPr>
@@ -25125,7 +27009,7 @@
           <w:szCs w:val="24"/>
           <w:lang w:val="ro-RO"/>
         </w:rPr>
-        <w:t xml:space="preserve">  Această aplicație a reprezentat o provocare destul de mare încă de la început, deoarece inițial a fost doar o idee(ca orice alt proiect), care, după multă muncă, a ajuns să fie un produs finisat.</w:t>
+        <w:t xml:space="preserve">  Pe partea de Back-end a reprezentat o provocare deoarece a trebuit să mă gândesc bine cum va arăta structura bazei de date, fiecare tabelă în parte și în mare cam ce operații va trebui să fac peste aceste tabele. Ca și model arhitectural am ales MVC-ul(Model-View-Controller), lucru care m-a ajutat destul de mult în dezvolarea aplicației, mai ales a logicii din spatele acesteia.</w:t>
       </w:r>
     </w:p>
     <w:p>
@@ -25136,17 +27020,33 @@
           <w:rFonts w:ascii="Times New Roman" w:hAnsi="Times New Roman" w:cs="Times New Roman"/>
           <w:sz w:val="24"/>
           <w:szCs w:val="24"/>
-          <w:lang w:val="ro-RO"/>
-        </w:rPr>
-      </w:pPr>
-      <w:r>
-        <w:rPr>
-          <w:rFonts w:ascii="Times New Roman" w:hAnsi="Times New Roman" w:cs="Times New Roman"/>
-          <w:sz w:val="24"/>
-          <w:szCs w:val="24"/>
-          <w:lang w:val="ro-RO"/>
-        </w:rPr>
-        <w:t xml:space="preserve">  Pe partea de Back-end a reprezentat o provocare deoarece a trebuit să mă gândesc bine cum va arăta structura bazei de date, fiecare tabelă în parte și în mare cam ce operații va trebui să fac peste aceste tabele. Ca și model arhitectural am ales MVC-ul(Model-View-Controller), lucru care m-a ajutat destul de mult în dezvolarea aplicației, mai ales a logicii din spatele acesteia.</w:t>
+        </w:rPr>
+      </w:pPr>
+      <w:r>
+        <w:rPr>
+          <w:rFonts w:ascii="Times New Roman" w:hAnsi="Times New Roman" w:cs="Times New Roman"/>
+          <w:sz w:val="24"/>
+          <w:szCs w:val="24"/>
+          <w:lang w:val="ro-RO"/>
+        </w:rPr>
+        <w:t xml:space="preserve">  Pe partea de Front-end a reprezentat o provocare și mai mare deoarece eu nu m-a atras foarte tare, dar am ajuns să ma împac destul de bine și cu această parte, mai ales că am avut un ajutor destul de mare</w:t>
+      </w:r>
+      <w:r>
+        <w:rPr>
+          <w:rFonts w:ascii="Times New Roman" w:hAnsi="Times New Roman" w:cs="Times New Roman"/>
+          <w:sz w:val="24"/>
+          <w:szCs w:val="24"/>
+        </w:rPr>
+        <w:t xml:space="preserve">: Bootstrap-ul, care, </w:t>
+      </w:r>
+      <w:r>
+        <w:rPr>
+          <w:rFonts w:ascii="Times New Roman" w:hAnsi="Times New Roman" w:cs="Times New Roman"/>
+          <w:sz w:val="24"/>
+          <w:szCs w:val="24"/>
+          <w:lang w:val="ro-RO"/>
+        </w:rPr>
+        <w:t>În proiectul final, este de nerecunoscut, deoarece sunt foarte multe componente modificate și suficient de multe componente adăugate.</w:t>
       </w:r>
     </w:p>
     <w:p>
@@ -25157,33 +27057,26 @@
           <w:rFonts w:ascii="Times New Roman" w:hAnsi="Times New Roman" w:cs="Times New Roman"/>
           <w:sz w:val="24"/>
           <w:szCs w:val="24"/>
-        </w:rPr>
-      </w:pPr>
-      <w:r>
-        <w:rPr>
-          <w:rFonts w:ascii="Times New Roman" w:hAnsi="Times New Roman" w:cs="Times New Roman"/>
-          <w:sz w:val="24"/>
-          <w:szCs w:val="24"/>
-          <w:lang w:val="ro-RO"/>
-        </w:rPr>
-        <w:t xml:space="preserve">  Pe partea de Front-end a reprezentat o provocare și mai mare deoarece eu nu m-a atras foarte tare, dar am ajuns să ma împac destul de bine și cu această parte, mai ales că am avut un ajutor destul de mare</w:t>
-      </w:r>
-      <w:r>
-        <w:rPr>
-          <w:rFonts w:ascii="Times New Roman" w:hAnsi="Times New Roman" w:cs="Times New Roman"/>
-          <w:sz w:val="24"/>
-          <w:szCs w:val="24"/>
-        </w:rPr>
-        <w:t xml:space="preserve">: Bootstrap-ul, care, </w:t>
-      </w:r>
-      <w:r>
-        <w:rPr>
-          <w:rFonts w:ascii="Times New Roman" w:hAnsi="Times New Roman" w:cs="Times New Roman"/>
-          <w:sz w:val="24"/>
-          <w:szCs w:val="24"/>
-          <w:lang w:val="ro-RO"/>
-        </w:rPr>
-        <w:t>În proiectul final, este de nerecunoscut, deoarece sunt foarte multe componente modificate și suficient de multe componente adăugate.</w:t>
+          <w:lang w:val="ro-RO"/>
+        </w:rPr>
+      </w:pPr>
+      <w:r>
+        <w:rPr>
+          <w:rFonts w:ascii="Times New Roman" w:hAnsi="Times New Roman" w:cs="Times New Roman"/>
+          <w:sz w:val="24"/>
+          <w:szCs w:val="24"/>
+          <w:lang w:val="ro-RO"/>
+        </w:rPr>
+        <w:t xml:space="preserve">Marea majoritate a functionalității a fost cea gândită la început, dar, desigur, adăugări au mai apărut </w:t>
+      </w:r>
+      <w:r>
+        <w:rPr>
+          <w:rFonts w:ascii="Times New Roman" w:hAnsi="Times New Roman" w:cs="Times New Roman"/>
+          <w:sz w:val="24"/>
+          <w:szCs w:val="24"/>
+          <w:lang w:val="ro-RO"/>
+        </w:rPr>
+        <w:t>și pe parcursul finisării aplicației, idei apărând în timp ce navigam prin aceasta pentru a testa dacă totul este cum ar treubi să fie.</w:t>
       </w:r>
     </w:p>
     <w:p>
@@ -25197,20 +27090,49 @@
           <w:lang w:val="ro-RO"/>
         </w:rPr>
       </w:pPr>
-      <w:r>
-        <w:rPr>
-          <w:rFonts w:ascii="Times New Roman" w:hAnsi="Times New Roman" w:cs="Times New Roman"/>
-          <w:sz w:val="24"/>
-          <w:szCs w:val="24"/>
-          <w:lang w:val="ro-RO"/>
-        </w:rPr>
-        <w:t>Marea majoritate a functionalității a fost cea gândită la început, dar, desigur, adăugări au mai apărut și pe parcursul finisării aplicației, idei apărând în timp ce navigam prin aceasta pentru a testa dacă totul este cum ar treubi să fie.</w:t>
-      </w:r>
-    </w:p>
-    <w:p/>
-    <w:p/>
-    <w:p>
-      <w:r>
+      <w:bookmarkStart w:id="52" w:name="_GoBack"/>
+      <w:bookmarkEnd w:id="52"/>
+    </w:p>
+    <w:p>
+      <w:pPr>
+        <w:rPr>
+          <w:rFonts w:ascii="Times New Roman" w:hAnsi="Times New Roman" w:cs="Times New Roman"/>
+          <w:sz w:val="24"/>
+          <w:szCs w:val="24"/>
+        </w:rPr>
+      </w:pPr>
+      <w:r>
+        <w:rPr>
+          <w:rFonts w:ascii="Times New Roman" w:hAnsi="Times New Roman" w:cs="Times New Roman"/>
+          <w:sz w:val="24"/>
+          <w:szCs w:val="24"/>
+        </w:rPr>
+        <w:t>Idei si abordari diferite care vin pe parcurs si care schimba in totalitate planul initial</w:t>
+      </w:r>
+    </w:p>
+    <w:p>
+      <w:pPr>
+        <w:rPr>
+          <w:rFonts w:ascii="Times New Roman" w:hAnsi="Times New Roman" w:cs="Times New Roman"/>
+          <w:sz w:val="24"/>
+          <w:szCs w:val="24"/>
+        </w:rPr>
+      </w:pPr>
+    </w:p>
+    <w:p>
+      <w:pPr>
+        <w:rPr>
+          <w:rFonts w:ascii="Times New Roman" w:hAnsi="Times New Roman" w:cs="Times New Roman"/>
+          <w:sz w:val="24"/>
+          <w:szCs w:val="24"/>
+        </w:rPr>
+      </w:pPr>
+      <w:r>
+        <w:rPr>
+          <w:rFonts w:ascii="Times New Roman" w:hAnsi="Times New Roman" w:cs="Times New Roman"/>
+          <w:sz w:val="24"/>
+          <w:szCs w:val="24"/>
+        </w:rPr>
         <w:t>+Îmbunătățiri</w:t>
       </w:r>
     </w:p>
@@ -25225,7 +27147,7 @@
           <w:lang w:val="ro-RO"/>
         </w:rPr>
       </w:pPr>
-      <w:bookmarkStart w:id="49" w:name="_Toc517308566"/>
+      <w:bookmarkStart w:id="53" w:name="_Toc517308566"/>
       <w:r>
         <w:lastRenderedPageBreak/>
         <w:t>Bi</w:t>
@@ -25236,7 +27158,7 @@
       <w:r>
         <w:t>ografie</w:t>
       </w:r>
-      <w:bookmarkEnd w:id="49"/>
+      <w:bookmarkEnd w:id="53"/>
     </w:p>
     <w:p>
       <w:pPr>
@@ -25424,7 +27346,7 @@
           <w:szCs w:val="36"/>
         </w:rPr>
       </w:pPr>
-      <w:hyperlink r:id="rId54" w:history="1">
+      <w:hyperlink r:id="rId58" w:anchor="1" w:history="1">
         <w:r>
           <w:rPr>
             <w:rStyle w:val="Hyperlink"/>
@@ -25456,7 +27378,7 @@
           <w:lang w:val="ro-RO"/>
         </w:rPr>
       </w:pPr>
-      <w:hyperlink r:id="rId55" w:history="1">
+      <w:hyperlink r:id="rId59" w:history="1">
         <w:r>
           <w:rPr>
             <w:rStyle w:val="Hyperlink"/>
@@ -25479,7 +27401,7 @@
           <w:lang w:val="ro-RO"/>
         </w:rPr>
       </w:pPr>
-      <w:hyperlink r:id="rId56" w:history="1">
+      <w:hyperlink r:id="rId60" w:history="1">
         <w:r>
           <w:rPr>
             <w:rStyle w:val="Hyperlink"/>
@@ -25522,7 +27444,7 @@
           <w:lang w:val="ro-RO"/>
         </w:rPr>
       </w:pPr>
-      <w:hyperlink r:id="rId57" w:history="1">
+      <w:hyperlink r:id="rId61" w:history="1">
         <w:r>
           <w:rPr>
             <w:rStyle w:val="Hyperlink"/>
@@ -25545,7 +27467,7 @@
           <w:lang w:val="ro-RO"/>
         </w:rPr>
       </w:pPr>
-      <w:hyperlink r:id="rId58" w:history="1">
+      <w:hyperlink r:id="rId62" w:history="1">
         <w:r>
           <w:rPr>
             <w:rStyle w:val="Hyperlink"/>
@@ -25569,7 +27491,7 @@
           <w:lang w:val="ro-RO"/>
         </w:rPr>
       </w:pPr>
-      <w:hyperlink r:id="rId59" w:history="1">
+      <w:hyperlink r:id="rId63" w:history="1">
         <w:r>
           <w:rPr>
             <w:rStyle w:val="Hyperlink"/>
@@ -25593,7 +27515,7 @@
           <w:lang w:val="ro-RO"/>
         </w:rPr>
       </w:pPr>
-      <w:hyperlink r:id="rId60" w:history="1">
+      <w:hyperlink r:id="rId64" w:history="1">
         <w:r>
           <w:rPr>
             <w:rStyle w:val="Hyperlink"/>
@@ -25616,7 +27538,7 @@
           <w:lang w:val="ro-RO"/>
         </w:rPr>
       </w:pPr>
-      <w:hyperlink r:id="rId61" w:history="1">
+      <w:hyperlink r:id="rId65" w:history="1">
         <w:r>
           <w:rPr>
             <w:rStyle w:val="Hyperlink"/>
@@ -25648,7 +27570,7 @@
           <w:lang w:val="ro-RO"/>
         </w:rPr>
       </w:pPr>
-      <w:hyperlink r:id="rId62" w:history="1">
+      <w:hyperlink r:id="rId66" w:history="1">
         <w:r>
           <w:rPr>
             <w:rStyle w:val="Hyperlink"/>
@@ -25679,7 +27601,7 @@
           <w:szCs w:val="36"/>
         </w:rPr>
       </w:pPr>
-      <w:hyperlink r:id="rId63" w:history="1">
+      <w:hyperlink r:id="rId67" w:history="1">
         <w:r>
           <w:rPr>
             <w:rStyle w:val="Hyperlink"/>
@@ -25728,7 +27650,7 @@
           <w:szCs w:val="36"/>
         </w:rPr>
       </w:pPr>
-      <w:hyperlink r:id="rId64" w:history="1">
+      <w:hyperlink r:id="rId68" w:history="1">
         <w:r>
           <w:rPr>
             <w:rStyle w:val="Hyperlink"/>
@@ -25757,7 +27679,7 @@
           <w:szCs w:val="36"/>
         </w:rPr>
       </w:pPr>
-      <w:hyperlink r:id="rId65" w:history="1">
+      <w:hyperlink r:id="rId69" w:history="1">
         <w:r>
           <w:rPr>
             <w:rStyle w:val="Hyperlink"/>
@@ -25786,7 +27708,7 @@
           <w:szCs w:val="36"/>
         </w:rPr>
       </w:pPr>
-      <w:hyperlink r:id="rId66" w:history="1">
+      <w:hyperlink r:id="rId70" w:history="1">
         <w:r>
           <w:rPr>
             <w:rStyle w:val="Hyperlink"/>
@@ -25815,7 +27737,7 @@
           <w:szCs w:val="36"/>
         </w:rPr>
       </w:pPr>
-      <w:hyperlink r:id="rId67" w:history="1">
+      <w:hyperlink r:id="rId71" w:history="1">
         <w:r>
           <w:rPr>
             <w:rStyle w:val="Hyperlink"/>
@@ -25845,7 +27767,7 @@
           <w:szCs w:val="36"/>
         </w:rPr>
       </w:pPr>
-      <w:hyperlink r:id="rId68" w:history="1">
+      <w:hyperlink r:id="rId72" w:history="1">
         <w:r>
           <w:rPr>
             <w:rStyle w:val="Hyperlink"/>
@@ -25880,7 +27802,7 @@
           <w:szCs w:val="36"/>
         </w:rPr>
       </w:pPr>
-      <w:bookmarkStart w:id="50" w:name="_Toc517308567"/>
+      <w:bookmarkStart w:id="54" w:name="_Toc517308567"/>
       <w:r>
         <w:rPr>
           <w:rFonts w:cs="Times New Roman"/>
@@ -25889,7 +27811,7 @@
         <w:lastRenderedPageBreak/>
         <w:t>Tehnologii Folosite</w:t>
       </w:r>
-      <w:bookmarkEnd w:id="50"/>
+      <w:bookmarkEnd w:id="54"/>
     </w:p>
     <w:p>
       <w:pPr>
@@ -25912,20 +27834,20 @@
           <w:szCs w:val="26"/>
         </w:rPr>
       </w:pPr>
-      <w:bookmarkStart w:id="51" w:name="_Toc516962556"/>
-      <w:bookmarkStart w:id="52" w:name="_Toc516962788"/>
-      <w:bookmarkStart w:id="53" w:name="_Toc516963054"/>
-      <w:bookmarkStart w:id="54" w:name="_Toc516964256"/>
-      <w:bookmarkStart w:id="55" w:name="_Toc517170824"/>
-      <w:bookmarkStart w:id="56" w:name="_Toc517257914"/>
-      <w:bookmarkStart w:id="57" w:name="_Toc517308568"/>
-      <w:bookmarkEnd w:id="51"/>
-      <w:bookmarkEnd w:id="52"/>
-      <w:bookmarkEnd w:id="53"/>
-      <w:bookmarkEnd w:id="54"/>
+      <w:bookmarkStart w:id="55" w:name="_Toc516962556"/>
+      <w:bookmarkStart w:id="56" w:name="_Toc516962788"/>
+      <w:bookmarkStart w:id="57" w:name="_Toc516963054"/>
+      <w:bookmarkStart w:id="58" w:name="_Toc516964256"/>
+      <w:bookmarkStart w:id="59" w:name="_Toc517170824"/>
+      <w:bookmarkStart w:id="60" w:name="_Toc517257914"/>
+      <w:bookmarkStart w:id="61" w:name="_Toc517308568"/>
       <w:bookmarkEnd w:id="55"/>
       <w:bookmarkEnd w:id="56"/>
       <w:bookmarkEnd w:id="57"/>
+      <w:bookmarkEnd w:id="58"/>
+      <w:bookmarkEnd w:id="59"/>
+      <w:bookmarkEnd w:id="60"/>
+      <w:bookmarkEnd w:id="61"/>
     </w:p>
     <w:p>
       <w:pPr>
@@ -25935,7 +27857,7 @@
           <w:numId w:val="6"/>
         </w:numPr>
       </w:pPr>
-      <w:bookmarkStart w:id="58" w:name="_Toc517308569"/>
+      <w:bookmarkStart w:id="62" w:name="_Toc517308569"/>
       <w:r>
         <w:t>C# (.Net, MVC,</w:t>
       </w:r>
@@ -25957,7 +27879,7 @@
       <w:r>
         <w:t>)</w:t>
       </w:r>
-      <w:bookmarkEnd w:id="58"/>
+      <w:bookmarkEnd w:id="62"/>
     </w:p>
     <w:p>
       <w:pPr>
@@ -26002,7 +27924,7 @@
           <w:numId w:val="6"/>
         </w:numPr>
       </w:pPr>
-      <w:bookmarkStart w:id="59" w:name="_Toc517308570"/>
+      <w:bookmarkStart w:id="63" w:name="_Toc517308570"/>
       <w:r>
         <w:t>SQL (SQL Se</w:t>
       </w:r>
@@ -26012,7 +27934,7 @@
       <w:r>
         <w:t xml:space="preserve"> Express)</w:t>
       </w:r>
-      <w:bookmarkEnd w:id="59"/>
+      <w:bookmarkEnd w:id="63"/>
     </w:p>
     <w:p>
       <w:r>
@@ -26030,14 +27952,14 @@
           <w:rFonts w:cs="Times New Roman"/>
         </w:rPr>
       </w:pPr>
-      <w:bookmarkStart w:id="60" w:name="_Toc517308571"/>
+      <w:bookmarkStart w:id="64" w:name="_Toc517308571"/>
       <w:r>
         <w:rPr>
           <w:rFonts w:cs="Times New Roman"/>
         </w:rPr>
         <w:t>Source Controlling -&gt; GitHub (GitKraker)</w:t>
       </w:r>
-      <w:bookmarkEnd w:id="60"/>
+      <w:bookmarkEnd w:id="64"/>
     </w:p>
     <w:p>
       <w:r>
@@ -26055,14 +27977,14 @@
           <w:rFonts w:cs="Times New Roman"/>
         </w:rPr>
       </w:pPr>
-      <w:bookmarkStart w:id="61" w:name="_Toc517308572"/>
+      <w:bookmarkStart w:id="65" w:name="_Toc517308572"/>
       <w:r>
         <w:rPr>
           <w:rFonts w:cs="Times New Roman"/>
         </w:rPr>
         <w:t>Bootstrap</w:t>
       </w:r>
-      <w:bookmarkEnd w:id="61"/>
+      <w:bookmarkEnd w:id="65"/>
     </w:p>
     <w:p>
       <w:r>
@@ -26089,14 +28011,14 @@
           <w:rFonts w:cs="Times New Roman"/>
         </w:rPr>
       </w:pPr>
-      <w:bookmarkStart w:id="62" w:name="_Toc517308573"/>
+      <w:bookmarkStart w:id="66" w:name="_Toc517308573"/>
       <w:r>
         <w:rPr>
           <w:rFonts w:cs="Times New Roman"/>
         </w:rPr>
         <w:t>HTML, CSS &amp; JavaScript</w:t>
       </w:r>
-      <w:bookmarkEnd w:id="62"/>
+      <w:bookmarkEnd w:id="66"/>
     </w:p>
     <w:p>
       <w:r>
@@ -26114,14 +28036,14 @@
           <w:rFonts w:cs="Times New Roman"/>
         </w:rPr>
       </w:pPr>
-      <w:bookmarkStart w:id="63" w:name="_Toc517308574"/>
+      <w:bookmarkStart w:id="67" w:name="_Toc517308574"/>
       <w:r>
         <w:rPr>
           <w:rFonts w:cs="Times New Roman"/>
         </w:rPr>
         <w:t>Adobe Illustrator</w:t>
       </w:r>
-      <w:bookmarkEnd w:id="63"/>
+      <w:bookmarkEnd w:id="67"/>
     </w:p>
     <w:p>
       <w:r>
@@ -26535,9 +28457,9 @@
     </w:lvl>
   </w:abstractNum>
   <w:abstractNum w:abstractNumId="2" w15:restartNumberingAfterBreak="0">
-    <w:nsid w:val="12EA4B58"/>
+    <w:nsid w:val="0DAB11D7"/>
     <w:multiLevelType w:val="hybridMultilevel"/>
-    <w:tmpl w:val="77E8A4BE"/>
+    <w:tmpl w:val="060A036E"/>
     <w:lvl w:ilvl="0" w:tplc="04090001">
       <w:start w:val="1"/>
       <w:numFmt w:val="bullet"/>
@@ -26648,16 +28570,16 @@
     </w:lvl>
   </w:abstractNum>
   <w:abstractNum w:abstractNumId="3" w15:restartNumberingAfterBreak="0">
-    <w:nsid w:val="16334AF0"/>
+    <w:nsid w:val="12EA4B58"/>
     <w:multiLevelType w:val="hybridMultilevel"/>
-    <w:tmpl w:val="8236C440"/>
-    <w:lvl w:ilvl="0" w:tplc="13BC9A9A">
+    <w:tmpl w:val="77E8A4BE"/>
+    <w:lvl w:ilvl="0" w:tplc="04090001">
       <w:start w:val="1"/>
       <w:numFmt w:val="bullet"/>
       <w:lvlText w:val=""/>
       <w:lvlJc w:val="left"/>
       <w:pPr>
-        <w:ind w:left="216" w:firstLine="0"/>
+        <w:ind w:left="720" w:hanging="360"/>
       </w:pPr>
       <w:rPr>
         <w:rFonts w:ascii="Symbol" w:hAnsi="Symbol" w:hint="default"/>
@@ -26669,7 +28591,7 @@
       <w:lvlText w:val="o"/>
       <w:lvlJc w:val="left"/>
       <w:pPr>
-        <w:ind w:left="1505" w:hanging="360"/>
+        <w:ind w:left="1440" w:hanging="360"/>
       </w:pPr>
       <w:rPr>
         <w:rFonts w:ascii="Courier New" w:hAnsi="Courier New" w:cs="Courier New" w:hint="default"/>
@@ -26681,7 +28603,7 @@
       <w:lvlText w:val=""/>
       <w:lvlJc w:val="left"/>
       <w:pPr>
-        <w:ind w:left="2225" w:hanging="360"/>
+        <w:ind w:left="2160" w:hanging="360"/>
       </w:pPr>
       <w:rPr>
         <w:rFonts w:ascii="Wingdings" w:hAnsi="Wingdings" w:hint="default"/>
@@ -26693,7 +28615,7 @@
       <w:lvlText w:val=""/>
       <w:lvlJc w:val="left"/>
       <w:pPr>
-        <w:ind w:left="2945" w:hanging="360"/>
+        <w:ind w:left="2880" w:hanging="360"/>
       </w:pPr>
       <w:rPr>
         <w:rFonts w:ascii="Symbol" w:hAnsi="Symbol" w:hint="default"/>
@@ -26705,7 +28627,7 @@
       <w:lvlText w:val="o"/>
       <w:lvlJc w:val="left"/>
       <w:pPr>
-        <w:ind w:left="3665" w:hanging="360"/>
+        <w:ind w:left="3600" w:hanging="360"/>
       </w:pPr>
       <w:rPr>
         <w:rFonts w:ascii="Courier New" w:hAnsi="Courier New" w:cs="Courier New" w:hint="default"/>
@@ -26717,7 +28639,7 @@
       <w:lvlText w:val=""/>
       <w:lvlJc w:val="left"/>
       <w:pPr>
-        <w:ind w:left="4385" w:hanging="360"/>
+        <w:ind w:left="4320" w:hanging="360"/>
       </w:pPr>
       <w:rPr>
         <w:rFonts w:ascii="Wingdings" w:hAnsi="Wingdings" w:hint="default"/>
@@ -26729,7 +28651,7 @@
       <w:lvlText w:val=""/>
       <w:lvlJc w:val="left"/>
       <w:pPr>
-        <w:ind w:left="5105" w:hanging="360"/>
+        <w:ind w:left="5040" w:hanging="360"/>
       </w:pPr>
       <w:rPr>
         <w:rFonts w:ascii="Symbol" w:hAnsi="Symbol" w:hint="default"/>
@@ -26741,7 +28663,7 @@
       <w:lvlText w:val="o"/>
       <w:lvlJc w:val="left"/>
       <w:pPr>
-        <w:ind w:left="5825" w:hanging="360"/>
+        <w:ind w:left="5760" w:hanging="360"/>
       </w:pPr>
       <w:rPr>
         <w:rFonts w:ascii="Courier New" w:hAnsi="Courier New" w:cs="Courier New" w:hint="default"/>
@@ -26753,7 +28675,7 @@
       <w:lvlText w:val=""/>
       <w:lvlJc w:val="left"/>
       <w:pPr>
-        <w:ind w:left="6545" w:hanging="360"/>
+        <w:ind w:left="6480" w:hanging="360"/>
       </w:pPr>
       <w:rPr>
         <w:rFonts w:ascii="Wingdings" w:hAnsi="Wingdings" w:hint="default"/>
@@ -26761,16 +28683,16 @@
     </w:lvl>
   </w:abstractNum>
   <w:abstractNum w:abstractNumId="4" w15:restartNumberingAfterBreak="0">
-    <w:nsid w:val="17850699"/>
+    <w:nsid w:val="16334AF0"/>
     <w:multiLevelType w:val="hybridMultilevel"/>
-    <w:tmpl w:val="9864D394"/>
-    <w:lvl w:ilvl="0" w:tplc="04090001">
+    <w:tmpl w:val="8236C440"/>
+    <w:lvl w:ilvl="0" w:tplc="13BC9A9A">
       <w:start w:val="1"/>
       <w:numFmt w:val="bullet"/>
       <w:lvlText w:val=""/>
       <w:lvlJc w:val="left"/>
       <w:pPr>
-        <w:ind w:left="720" w:hanging="360"/>
+        <w:ind w:left="216" w:firstLine="0"/>
       </w:pPr>
       <w:rPr>
         <w:rFonts w:ascii="Symbol" w:hAnsi="Symbol" w:hint="default"/>
@@ -26782,7 +28704,7 @@
       <w:lvlText w:val="o"/>
       <w:lvlJc w:val="left"/>
       <w:pPr>
-        <w:ind w:left="1440" w:hanging="360"/>
+        <w:ind w:left="1505" w:hanging="360"/>
       </w:pPr>
       <w:rPr>
         <w:rFonts w:ascii="Courier New" w:hAnsi="Courier New" w:cs="Courier New" w:hint="default"/>
@@ -26794,7 +28716,7 @@
       <w:lvlText w:val=""/>
       <w:lvlJc w:val="left"/>
       <w:pPr>
-        <w:ind w:left="2160" w:hanging="360"/>
+        <w:ind w:left="2225" w:hanging="360"/>
       </w:pPr>
       <w:rPr>
         <w:rFonts w:ascii="Wingdings" w:hAnsi="Wingdings" w:hint="default"/>
@@ -26806,7 +28728,7 @@
       <w:lvlText w:val=""/>
       <w:lvlJc w:val="left"/>
       <w:pPr>
-        <w:ind w:left="2880" w:hanging="360"/>
+        <w:ind w:left="2945" w:hanging="360"/>
       </w:pPr>
       <w:rPr>
         <w:rFonts w:ascii="Symbol" w:hAnsi="Symbol" w:hint="default"/>
@@ -26818,7 +28740,7 @@
       <w:lvlText w:val="o"/>
       <w:lvlJc w:val="left"/>
       <w:pPr>
-        <w:ind w:left="3600" w:hanging="360"/>
+        <w:ind w:left="3665" w:hanging="360"/>
       </w:pPr>
       <w:rPr>
         <w:rFonts w:ascii="Courier New" w:hAnsi="Courier New" w:cs="Courier New" w:hint="default"/>
@@ -26830,7 +28752,7 @@
       <w:lvlText w:val=""/>
       <w:lvlJc w:val="left"/>
       <w:pPr>
-        <w:ind w:left="4320" w:hanging="360"/>
+        <w:ind w:left="4385" w:hanging="360"/>
       </w:pPr>
       <w:rPr>
         <w:rFonts w:ascii="Wingdings" w:hAnsi="Wingdings" w:hint="default"/>
@@ -26842,7 +28764,7 @@
       <w:lvlText w:val=""/>
       <w:lvlJc w:val="left"/>
       <w:pPr>
-        <w:ind w:left="5040" w:hanging="360"/>
+        <w:ind w:left="5105" w:hanging="360"/>
       </w:pPr>
       <w:rPr>
         <w:rFonts w:ascii="Symbol" w:hAnsi="Symbol" w:hint="default"/>
@@ -26854,7 +28776,7 @@
       <w:lvlText w:val="o"/>
       <w:lvlJc w:val="left"/>
       <w:pPr>
-        <w:ind w:left="5760" w:hanging="360"/>
+        <w:ind w:left="5825" w:hanging="360"/>
       </w:pPr>
       <w:rPr>
         <w:rFonts w:ascii="Courier New" w:hAnsi="Courier New" w:cs="Courier New" w:hint="default"/>
@@ -26866,7 +28788,7 @@
       <w:lvlText w:val=""/>
       <w:lvlJc w:val="left"/>
       <w:pPr>
-        <w:ind w:left="6480" w:hanging="360"/>
+        <w:ind w:left="6545" w:hanging="360"/>
       </w:pPr>
       <w:rPr>
         <w:rFonts w:ascii="Wingdings" w:hAnsi="Wingdings" w:hint="default"/>
@@ -26874,9 +28796,9 @@
     </w:lvl>
   </w:abstractNum>
   <w:abstractNum w:abstractNumId="5" w15:restartNumberingAfterBreak="0">
-    <w:nsid w:val="1A184744"/>
+    <w:nsid w:val="17850699"/>
     <w:multiLevelType w:val="hybridMultilevel"/>
-    <w:tmpl w:val="621425BA"/>
+    <w:tmpl w:val="9864D394"/>
     <w:lvl w:ilvl="0" w:tplc="04090001">
       <w:start w:val="1"/>
       <w:numFmt w:val="bullet"/>
@@ -26987,6 +28909,119 @@
     </w:lvl>
   </w:abstractNum>
   <w:abstractNum w:abstractNumId="6" w15:restartNumberingAfterBreak="0">
+    <w:nsid w:val="1A184744"/>
+    <w:multiLevelType w:val="hybridMultilevel"/>
+    <w:tmpl w:val="621425BA"/>
+    <w:lvl w:ilvl="0" w:tplc="04090001">
+      <w:start w:val="1"/>
+      <w:numFmt w:val="bullet"/>
+      <w:lvlText w:val=""/>
+      <w:lvlJc w:val="left"/>
+      <w:pPr>
+        <w:ind w:left="720" w:hanging="360"/>
+      </w:pPr>
+      <w:rPr>
+        <w:rFonts w:ascii="Symbol" w:hAnsi="Symbol" w:hint="default"/>
+      </w:rPr>
+    </w:lvl>
+    <w:lvl w:ilvl="1" w:tplc="04090003" w:tentative="1">
+      <w:start w:val="1"/>
+      <w:numFmt w:val="bullet"/>
+      <w:lvlText w:val="o"/>
+      <w:lvlJc w:val="left"/>
+      <w:pPr>
+        <w:ind w:left="1440" w:hanging="360"/>
+      </w:pPr>
+      <w:rPr>
+        <w:rFonts w:ascii="Courier New" w:hAnsi="Courier New" w:cs="Courier New" w:hint="default"/>
+      </w:rPr>
+    </w:lvl>
+    <w:lvl w:ilvl="2" w:tplc="04090005" w:tentative="1">
+      <w:start w:val="1"/>
+      <w:numFmt w:val="bullet"/>
+      <w:lvlText w:val=""/>
+      <w:lvlJc w:val="left"/>
+      <w:pPr>
+        <w:ind w:left="2160" w:hanging="360"/>
+      </w:pPr>
+      <w:rPr>
+        <w:rFonts w:ascii="Wingdings" w:hAnsi="Wingdings" w:hint="default"/>
+      </w:rPr>
+    </w:lvl>
+    <w:lvl w:ilvl="3" w:tplc="04090001" w:tentative="1">
+      <w:start w:val="1"/>
+      <w:numFmt w:val="bullet"/>
+      <w:lvlText w:val=""/>
+      <w:lvlJc w:val="left"/>
+      <w:pPr>
+        <w:ind w:left="2880" w:hanging="360"/>
+      </w:pPr>
+      <w:rPr>
+        <w:rFonts w:ascii="Symbol" w:hAnsi="Symbol" w:hint="default"/>
+      </w:rPr>
+    </w:lvl>
+    <w:lvl w:ilvl="4" w:tplc="04090003" w:tentative="1">
+      <w:start w:val="1"/>
+      <w:numFmt w:val="bullet"/>
+      <w:lvlText w:val="o"/>
+      <w:lvlJc w:val="left"/>
+      <w:pPr>
+        <w:ind w:left="3600" w:hanging="360"/>
+      </w:pPr>
+      <w:rPr>
+        <w:rFonts w:ascii="Courier New" w:hAnsi="Courier New" w:cs="Courier New" w:hint="default"/>
+      </w:rPr>
+    </w:lvl>
+    <w:lvl w:ilvl="5" w:tplc="04090005" w:tentative="1">
+      <w:start w:val="1"/>
+      <w:numFmt w:val="bullet"/>
+      <w:lvlText w:val=""/>
+      <w:lvlJc w:val="left"/>
+      <w:pPr>
+        <w:ind w:left="4320" w:hanging="360"/>
+      </w:pPr>
+      <w:rPr>
+        <w:rFonts w:ascii="Wingdings" w:hAnsi="Wingdings" w:hint="default"/>
+      </w:rPr>
+    </w:lvl>
+    <w:lvl w:ilvl="6" w:tplc="04090001" w:tentative="1">
+      <w:start w:val="1"/>
+      <w:numFmt w:val="bullet"/>
+      <w:lvlText w:val=""/>
+      <w:lvlJc w:val="left"/>
+      <w:pPr>
+        <w:ind w:left="5040" w:hanging="360"/>
+      </w:pPr>
+      <w:rPr>
+        <w:rFonts w:ascii="Symbol" w:hAnsi="Symbol" w:hint="default"/>
+      </w:rPr>
+    </w:lvl>
+    <w:lvl w:ilvl="7" w:tplc="04090003" w:tentative="1">
+      <w:start w:val="1"/>
+      <w:numFmt w:val="bullet"/>
+      <w:lvlText w:val="o"/>
+      <w:lvlJc w:val="left"/>
+      <w:pPr>
+        <w:ind w:left="5760" w:hanging="360"/>
+      </w:pPr>
+      <w:rPr>
+        <w:rFonts w:ascii="Courier New" w:hAnsi="Courier New" w:cs="Courier New" w:hint="default"/>
+      </w:rPr>
+    </w:lvl>
+    <w:lvl w:ilvl="8" w:tplc="04090005" w:tentative="1">
+      <w:start w:val="1"/>
+      <w:numFmt w:val="bullet"/>
+      <w:lvlText w:val=""/>
+      <w:lvlJc w:val="left"/>
+      <w:pPr>
+        <w:ind w:left="6480" w:hanging="360"/>
+      </w:pPr>
+      <w:rPr>
+        <w:rFonts w:ascii="Wingdings" w:hAnsi="Wingdings" w:hint="default"/>
+      </w:rPr>
+    </w:lvl>
+  </w:abstractNum>
+  <w:abstractNum w:abstractNumId="7" w15:restartNumberingAfterBreak="0">
     <w:nsid w:val="1CE23604"/>
     <w:multiLevelType w:val="multilevel"/>
     <w:tmpl w:val="0409001F"/>
@@ -27120,7 +29155,7 @@
       </w:pPr>
     </w:lvl>
   </w:abstractNum>
-  <w:abstractNum w:abstractNumId="7" w15:restartNumberingAfterBreak="0">
+  <w:abstractNum w:abstractNumId="8" w15:restartNumberingAfterBreak="0">
     <w:nsid w:val="22DE443D"/>
     <w:multiLevelType w:val="hybridMultilevel"/>
     <w:tmpl w:val="167E6620"/>
@@ -27233,7 +29268,7 @@
       </w:rPr>
     </w:lvl>
   </w:abstractNum>
-  <w:abstractNum w:abstractNumId="8" w15:restartNumberingAfterBreak="0">
+  <w:abstractNum w:abstractNumId="9" w15:restartNumberingAfterBreak="0">
     <w:nsid w:val="29001447"/>
     <w:multiLevelType w:val="multilevel"/>
     <w:tmpl w:val="E578E234"/>
@@ -27346,7 +29381,7 @@
       </w:rPr>
     </w:lvl>
   </w:abstractNum>
-  <w:abstractNum w:abstractNumId="9" w15:restartNumberingAfterBreak="0">
+  <w:abstractNum w:abstractNumId="10" w15:restartNumberingAfterBreak="0">
     <w:nsid w:val="29920B41"/>
     <w:multiLevelType w:val="hybridMultilevel"/>
     <w:tmpl w:val="F2B462A8"/>
@@ -27459,7 +29494,7 @@
       </w:rPr>
     </w:lvl>
   </w:abstractNum>
-  <w:abstractNum w:abstractNumId="10" w15:restartNumberingAfterBreak="0">
+  <w:abstractNum w:abstractNumId="11" w15:restartNumberingAfterBreak="0">
     <w:nsid w:val="2EB9273F"/>
     <w:multiLevelType w:val="multilevel"/>
     <w:tmpl w:val="D78252A0"/>
@@ -27572,7 +29607,7 @@
       </w:rPr>
     </w:lvl>
   </w:abstractNum>
-  <w:abstractNum w:abstractNumId="11" w15:restartNumberingAfterBreak="0">
+  <w:abstractNum w:abstractNumId="12" w15:restartNumberingAfterBreak="0">
     <w:nsid w:val="39250732"/>
     <w:multiLevelType w:val="multilevel"/>
     <w:tmpl w:val="C81EA744"/>
@@ -27685,7 +29720,7 @@
       </w:rPr>
     </w:lvl>
   </w:abstractNum>
-  <w:abstractNum w:abstractNumId="12" w15:restartNumberingAfterBreak="0">
+  <w:abstractNum w:abstractNumId="13" w15:restartNumberingAfterBreak="0">
     <w:nsid w:val="3A4F3626"/>
     <w:multiLevelType w:val="multilevel"/>
     <w:tmpl w:val="0409001F"/>
@@ -27851,7 +29886,7 @@
       </w:rPr>
     </w:lvl>
   </w:abstractNum>
-  <w:abstractNum w:abstractNumId="13" w15:restartNumberingAfterBreak="0">
+  <w:abstractNum w:abstractNumId="14" w15:restartNumberingAfterBreak="0">
     <w:nsid w:val="420D2A4C"/>
     <w:multiLevelType w:val="hybridMultilevel"/>
     <w:tmpl w:val="7ACEA164"/>
@@ -27964,7 +29999,7 @@
       </w:rPr>
     </w:lvl>
   </w:abstractNum>
-  <w:abstractNum w:abstractNumId="14" w15:restartNumberingAfterBreak="0">
+  <w:abstractNum w:abstractNumId="15" w15:restartNumberingAfterBreak="0">
     <w:nsid w:val="5AFB0E1B"/>
     <w:multiLevelType w:val="hybridMultilevel"/>
     <w:tmpl w:val="B8B207F4"/>
@@ -28077,7 +30112,7 @@
       </w:rPr>
     </w:lvl>
   </w:abstractNum>
-  <w:abstractNum w:abstractNumId="15" w15:restartNumberingAfterBreak="0">
+  <w:abstractNum w:abstractNumId="16" w15:restartNumberingAfterBreak="0">
     <w:nsid w:val="5EC57D0F"/>
     <w:multiLevelType w:val="hybridMultilevel"/>
     <w:tmpl w:val="63648E02"/>
@@ -28190,7 +30225,7 @@
       </w:rPr>
     </w:lvl>
   </w:abstractNum>
-  <w:abstractNum w:abstractNumId="16" w15:restartNumberingAfterBreak="0">
+  <w:abstractNum w:abstractNumId="17" w15:restartNumberingAfterBreak="0">
     <w:nsid w:val="612804B9"/>
     <w:multiLevelType w:val="hybridMultilevel"/>
     <w:tmpl w:val="C30058B0"/>
@@ -28303,7 +30338,7 @@
       </w:rPr>
     </w:lvl>
   </w:abstractNum>
-  <w:abstractNum w:abstractNumId="17" w15:restartNumberingAfterBreak="0">
+  <w:abstractNum w:abstractNumId="18" w15:restartNumberingAfterBreak="0">
     <w:nsid w:val="6D466538"/>
     <w:multiLevelType w:val="multilevel"/>
     <w:tmpl w:val="C84C81AE"/>
@@ -28419,7 +30454,7 @@
       </w:rPr>
     </w:lvl>
   </w:abstractNum>
-  <w:abstractNum w:abstractNumId="18" w15:restartNumberingAfterBreak="0">
+  <w:abstractNum w:abstractNumId="19" w15:restartNumberingAfterBreak="0">
     <w:nsid w:val="78162D15"/>
     <w:multiLevelType w:val="hybridMultilevel"/>
     <w:tmpl w:val="66D21C3C"/>
@@ -28532,7 +30567,7 @@
       </w:rPr>
     </w:lvl>
   </w:abstractNum>
-  <w:abstractNum w:abstractNumId="19" w15:restartNumberingAfterBreak="0">
+  <w:abstractNum w:abstractNumId="20" w15:restartNumberingAfterBreak="0">
     <w:nsid w:val="78906CFF"/>
     <w:multiLevelType w:val="hybridMultilevel"/>
     <w:tmpl w:val="74EC168C"/>
@@ -28645,7 +30680,7 @@
       </w:rPr>
     </w:lvl>
   </w:abstractNum>
-  <w:abstractNum w:abstractNumId="20" w15:restartNumberingAfterBreak="0">
+  <w:abstractNum w:abstractNumId="21" w15:restartNumberingAfterBreak="0">
     <w:nsid w:val="78F9408D"/>
     <w:multiLevelType w:val="hybridMultilevel"/>
     <w:tmpl w:val="BB96DAF2"/>
@@ -28758,7 +30793,7 @@
       </w:rPr>
     </w:lvl>
   </w:abstractNum>
-  <w:abstractNum w:abstractNumId="21" w15:restartNumberingAfterBreak="0">
+  <w:abstractNum w:abstractNumId="22" w15:restartNumberingAfterBreak="0">
     <w:nsid w:val="7E9E492E"/>
     <w:multiLevelType w:val="multilevel"/>
     <w:tmpl w:val="CF3A7010"/>
@@ -28881,64 +30916,67 @@
     <w:abstractNumId w:val="1"/>
   </w:num>
   <w:num w:numId="3">
+    <w:abstractNumId w:val="12"/>
+  </w:num>
+  <w:num w:numId="4">
+    <w:abstractNumId w:val="18"/>
+  </w:num>
+  <w:num w:numId="5">
+    <w:abstractNumId w:val="7"/>
+  </w:num>
+  <w:num w:numId="6">
+    <w:abstractNumId w:val="13"/>
+  </w:num>
+  <w:num w:numId="7">
     <w:abstractNumId w:val="11"/>
   </w:num>
-  <w:num w:numId="4">
+  <w:num w:numId="8">
+    <w:abstractNumId w:val="19"/>
+  </w:num>
+  <w:num w:numId="9">
+    <w:abstractNumId w:val="22"/>
+  </w:num>
+  <w:num w:numId="10">
+    <w:abstractNumId w:val="9"/>
+  </w:num>
+  <w:num w:numId="11">
     <w:abstractNumId w:val="17"/>
   </w:num>
-  <w:num w:numId="5">
+  <w:num w:numId="12">
+    <w:abstractNumId w:val="5"/>
+  </w:num>
+  <w:num w:numId="13">
+    <w:abstractNumId w:val="20"/>
+  </w:num>
+  <w:num w:numId="14">
+    <w:abstractNumId w:val="15"/>
+  </w:num>
+  <w:num w:numId="15">
+    <w:abstractNumId w:val="3"/>
+  </w:num>
+  <w:num w:numId="16">
+    <w:abstractNumId w:val="16"/>
+  </w:num>
+  <w:num w:numId="17">
+    <w:abstractNumId w:val="10"/>
+  </w:num>
+  <w:num w:numId="18">
     <w:abstractNumId w:val="6"/>
   </w:num>
-  <w:num w:numId="6">
-    <w:abstractNumId w:val="12"/>
+  <w:num w:numId="19">
+    <w:abstractNumId w:val="8"/>
   </w:num>
-  <w:num w:numId="7">
-    <w:abstractNumId w:val="10"/>
+  <w:num w:numId="20">
+    <w:abstractNumId w:val="4"/>
   </w:num>
-  <w:num w:numId="8">
-    <w:abstractNumId w:val="18"/>
+  <w:num w:numId="21">
+    <w:abstractNumId w:val="14"/>
   </w:num>
-  <w:num w:numId="9">
+  <w:num w:numId="22">
     <w:abstractNumId w:val="21"/>
   </w:num>
-  <w:num w:numId="10">
-    <w:abstractNumId w:val="8"/>
-  </w:num>
-  <w:num w:numId="11">
-    <w:abstractNumId w:val="16"/>
-  </w:num>
-  <w:num w:numId="12">
-    <w:abstractNumId w:val="4"/>
-  </w:num>
-  <w:num w:numId="13">
-    <w:abstractNumId w:val="19"/>
-  </w:num>
-  <w:num w:numId="14">
-    <w:abstractNumId w:val="14"/>
-  </w:num>
-  <w:num w:numId="15">
+  <w:num w:numId="23">
     <w:abstractNumId w:val="2"/>
-  </w:num>
-  <w:num w:numId="16">
-    <w:abstractNumId w:val="15"/>
-  </w:num>
-  <w:num w:numId="17">
-    <w:abstractNumId w:val="9"/>
-  </w:num>
-  <w:num w:numId="18">
-    <w:abstractNumId w:val="5"/>
-  </w:num>
-  <w:num w:numId="19">
-    <w:abstractNumId w:val="7"/>
-  </w:num>
-  <w:num w:numId="20">
-    <w:abstractNumId w:val="3"/>
-  </w:num>
-  <w:num w:numId="21">
-    <w:abstractNumId w:val="13"/>
-  </w:num>
-  <w:num w:numId="22">
-    <w:abstractNumId w:val="20"/>
   </w:num>
   <w:numIdMacAtCleanup w:val="6"/>
 </w:numbering>
@@ -29983,7 +32021,7 @@
 </file>
 
 <file path=customXml/itemProps1.xml><?xml version="1.0" encoding="utf-8"?>
-<ds:datastoreItem xmlns:ds="http://schemas.openxmlformats.org/officeDocument/2006/customXml" ds:itemID="{4301890A-323C-48A2-A3A7-491EE93ECDD5}">
+<ds:datastoreItem xmlns:ds="http://schemas.openxmlformats.org/officeDocument/2006/customXml" ds:itemID="{BE786916-C974-4E21-B6C3-426A0026A66D}">
   <ds:schemaRefs>
     <ds:schemaRef ds:uri="http://schemas.openxmlformats.org/officeDocument/2006/bibliography"/>
   </ds:schemaRefs>

</xml_diff>

<commit_message>
Doc -> Manual DONE + Profile Page front - Modify
</commit_message>
<xml_diff>
--- a/Documentatie/Licenta.docx
+++ b/Documentatie/Licenta.docx
@@ -7479,8 +7479,8 @@
           <w:szCs w:val="20"/>
         </w:rPr>
       </w:pPr>
-      <w:bookmarkStart w:id="17" w:name="_Ref517264381"/>
-      <w:bookmarkStart w:id="18" w:name="_Ref517282251"/>
+      <w:bookmarkStart w:id="17" w:name="_Ref517282251"/>
+      <w:bookmarkStart w:id="18" w:name="_Ref517264381"/>
       <w:r>
         <w:rPr>
           <w:rFonts w:ascii="Times New Roman" w:hAnsi="Times New Roman" w:cs="Times New Roman"/>
@@ -7542,7 +7542,7 @@
         </w:rPr>
         <w:fldChar w:fldCharType="end"/>
       </w:r>
-      <w:bookmarkEnd w:id="17"/>
+      <w:bookmarkEnd w:id="18"/>
       <w:r>
         <w:rPr>
           <w:rFonts w:ascii="Times New Roman" w:hAnsi="Times New Roman" w:cs="Times New Roman"/>
@@ -7571,7 +7571,7 @@
         </w:rPr>
         <w:t xml:space="preserve"> Relația dintre Tabele</w:t>
       </w:r>
-      <w:bookmarkEnd w:id="18"/>
+      <w:bookmarkEnd w:id="17"/>
     </w:p>
     <w:p>
       <w:pPr>
@@ -25330,22 +25330,14 @@
           <w:sz w:val="24"/>
           <w:szCs w:val="24"/>
         </w:rPr>
-        <w:instrText xml:space="preserve"> REF _Ref517460200 \h </w:instrText>
-      </w:r>
-      <w:r>
-        <w:rPr>
-          <w:rFonts w:ascii="Times New Roman" w:hAnsi="Times New Roman" w:cs="Times New Roman"/>
-          <w:sz w:val="24"/>
-          <w:szCs w:val="24"/>
-        </w:rPr>
-      </w:r>
-      <w:r>
-        <w:rPr>
-          <w:rFonts w:ascii="Times New Roman" w:hAnsi="Times New Roman" w:cs="Times New Roman"/>
-          <w:sz w:val="24"/>
-          <w:szCs w:val="24"/>
-        </w:rPr>
-        <w:instrText xml:space="preserve"> \* MERGEFORMAT </w:instrText>
+        <w:instrText xml:space="preserve"> REF _Ref517460200 \h  \* MERGEFORMAT </w:instrText>
+      </w:r>
+      <w:r>
+        <w:rPr>
+          <w:rFonts w:ascii="Times New Roman" w:hAnsi="Times New Roman" w:cs="Times New Roman"/>
+          <w:sz w:val="24"/>
+          <w:szCs w:val="24"/>
+        </w:rPr>
       </w:r>
       <w:r>
         <w:rPr>
@@ -25655,15 +25647,15 @@
           <w:szCs w:val="24"/>
           <w:lang w:val="ro-RO"/>
         </w:rPr>
-      </w:r>
-      <w:r>
-        <w:rPr>
-          <w:rFonts w:ascii="Times New Roman" w:hAnsi="Times New Roman" w:cs="Times New Roman"/>
-          <w:sz w:val="24"/>
-          <w:szCs w:val="24"/>
-          <w:lang w:val="ro-RO"/>
-        </w:rPr>
         <w:instrText xml:space="preserve"> \* MERGEFORMAT </w:instrText>
+      </w:r>
+      <w:r>
+        <w:rPr>
+          <w:rFonts w:ascii="Times New Roman" w:hAnsi="Times New Roman" w:cs="Times New Roman"/>
+          <w:sz w:val="24"/>
+          <w:szCs w:val="24"/>
+          <w:lang w:val="ro-RO"/>
+        </w:rPr>
       </w:r>
       <w:r>
         <w:rPr>
@@ -25766,15 +25758,15 @@
           <w:szCs w:val="24"/>
           <w:lang w:val="ro-RO"/>
         </w:rPr>
-      </w:r>
-      <w:r>
-        <w:rPr>
-          <w:rFonts w:ascii="Times New Roman" w:hAnsi="Times New Roman" w:cs="Times New Roman"/>
-          <w:sz w:val="24"/>
-          <w:szCs w:val="24"/>
-          <w:lang w:val="ro-RO"/>
-        </w:rPr>
         <w:instrText xml:space="preserve"> \* MERGEFORMAT </w:instrText>
+      </w:r>
+      <w:r>
+        <w:rPr>
+          <w:rFonts w:ascii="Times New Roman" w:hAnsi="Times New Roman" w:cs="Times New Roman"/>
+          <w:sz w:val="24"/>
+          <w:szCs w:val="24"/>
+          <w:lang w:val="ro-RO"/>
+        </w:rPr>
       </w:r>
       <w:r>
         <w:rPr>
@@ -25849,15 +25841,15 @@
           <w:szCs w:val="24"/>
           <w:lang w:val="ro-RO"/>
         </w:rPr>
-      </w:r>
-      <w:r>
-        <w:rPr>
-          <w:rFonts w:ascii="Times New Roman" w:hAnsi="Times New Roman" w:cs="Times New Roman"/>
-          <w:sz w:val="24"/>
-          <w:szCs w:val="24"/>
-          <w:lang w:val="ro-RO"/>
-        </w:rPr>
         <w:instrText xml:space="preserve"> \* MERGEFORMAT </w:instrText>
+      </w:r>
+      <w:r>
+        <w:rPr>
+          <w:rFonts w:ascii="Times New Roman" w:hAnsi="Times New Roman" w:cs="Times New Roman"/>
+          <w:sz w:val="24"/>
+          <w:szCs w:val="24"/>
+          <w:lang w:val="ro-RO"/>
+        </w:rPr>
       </w:r>
       <w:r>
         <w:rPr>
@@ -26352,6 +26344,7 @@
                 <w:sz w:val="24"/>
                 <w:szCs w:val="24"/>
               </w:rPr>
+              <w:instrText xml:space="preserve"> \* MERGEFORMAT </w:instrText>
             </w:r>
             <w:r>
               <w:rPr>
@@ -26359,7 +26352,6 @@
                 <w:sz w:val="24"/>
                 <w:szCs w:val="24"/>
               </w:rPr>
-              <w:instrText xml:space="preserve"> \* MERGEFORMAT </w:instrText>
             </w:r>
             <w:r>
               <w:rPr>
@@ -26800,14 +26792,14 @@
           <w:sz w:val="24"/>
           <w:szCs w:val="24"/>
         </w:rPr>
-      </w:r>
-      <w:r>
-        <w:rPr>
-          <w:rFonts w:ascii="Times New Roman" w:hAnsi="Times New Roman" w:cs="Times New Roman"/>
-          <w:sz w:val="24"/>
-          <w:szCs w:val="24"/>
-        </w:rPr>
         <w:instrText xml:space="preserve"> \* MERGEFORMAT </w:instrText>
+      </w:r>
+      <w:r>
+        <w:rPr>
+          <w:rFonts w:ascii="Times New Roman" w:hAnsi="Times New Roman" w:cs="Times New Roman"/>
+          <w:sz w:val="24"/>
+          <w:szCs w:val="24"/>
+        </w:rPr>
       </w:r>
       <w:r>
         <w:rPr>
@@ -26899,6 +26891,741 @@
         </w:rPr>
         <w:t xml:space="preserve"> a unui utilizator</w:t>
       </w:r>
+      <w:r>
+        <w:rPr>
+          <w:rFonts w:ascii="Times New Roman" w:hAnsi="Times New Roman" w:cs="Times New Roman"/>
+          <w:sz w:val="24"/>
+          <w:szCs w:val="24"/>
+        </w:rPr>
+        <w:t>.</w:t>
+      </w:r>
+    </w:p>
+    <w:tbl>
+      <w:tblPr>
+        <w:tblStyle w:val="TableGrid"/>
+        <w:tblW w:w="10165" w:type="dxa"/>
+        <w:jc w:val="center"/>
+        <w:tblBorders>
+          <w:top w:val="none" w:sz="0" w:space="0" w:color="auto"/>
+          <w:left w:val="none" w:sz="0" w:space="0" w:color="auto"/>
+          <w:bottom w:val="none" w:sz="0" w:space="0" w:color="auto"/>
+          <w:right w:val="none" w:sz="0" w:space="0" w:color="auto"/>
+          <w:insideH w:val="none" w:sz="0" w:space="0" w:color="auto"/>
+          <w:insideV w:val="none" w:sz="0" w:space="0" w:color="auto"/>
+        </w:tblBorders>
+        <w:tblLook w:val="04A0" w:firstRow="1" w:lastRow="0" w:firstColumn="1" w:lastColumn="0" w:noHBand="0" w:noVBand="1"/>
+      </w:tblPr>
+      <w:tblGrid>
+        <w:gridCol w:w="4945"/>
+        <w:gridCol w:w="5220"/>
+      </w:tblGrid>
+      <w:tr>
+        <w:trPr>
+          <w:jc w:val="center"/>
+        </w:trPr>
+        <w:tc>
+          <w:tcPr>
+            <w:tcW w:w="4945" w:type="dxa"/>
+          </w:tcPr>
+          <w:p>
+            <w:pPr>
+              <w:keepNext/>
+              <w:spacing w:line="360" w:lineRule="auto"/>
+              <w:jc w:val="center"/>
+            </w:pPr>
+            <w:r>
+              <w:rPr>
+                <w:rFonts w:ascii="Times New Roman" w:hAnsi="Times New Roman" w:cs="Times New Roman"/>
+                <w:noProof/>
+                <w:sz w:val="24"/>
+                <w:szCs w:val="24"/>
+                <w:lang w:val="ro-RO"/>
+              </w:rPr>
+              <w:drawing>
+                <wp:inline distT="0" distB="0" distL="0" distR="0" wp14:anchorId="2B0B196C" wp14:editId="43B61CE6">
+                  <wp:extent cx="1951202" cy="2788920"/>
+                  <wp:effectExtent l="0" t="0" r="0" b="0"/>
+                  <wp:docPr id="1554" name="Picture 1554"/>
+                  <wp:cNvGraphicFramePr>
+                    <a:graphicFrameLocks xmlns:a="http://schemas.openxmlformats.org/drawingml/2006/main" noChangeAspect="1"/>
+                  </wp:cNvGraphicFramePr>
+                  <a:graphic xmlns:a="http://schemas.openxmlformats.org/drawingml/2006/main">
+                    <a:graphicData uri="http://schemas.openxmlformats.org/drawingml/2006/picture">
+                      <pic:pic xmlns:pic="http://schemas.openxmlformats.org/drawingml/2006/picture">
+                        <pic:nvPicPr>
+                          <pic:cNvPr id="1554" name="Password_Change_View.png"/>
+                          <pic:cNvPicPr/>
+                        </pic:nvPicPr>
+                        <pic:blipFill>
+                          <a:blip r:embed="rId58">
+                            <a:extLst>
+                              <a:ext uri="{28A0092B-C50C-407E-A947-70E740481C1C}">
+                                <a14:useLocalDpi xmlns:a14="http://schemas.microsoft.com/office/drawing/2010/main" val="0"/>
+                              </a:ext>
+                            </a:extLst>
+                          </a:blip>
+                          <a:stretch>
+                            <a:fillRect/>
+                          </a:stretch>
+                        </pic:blipFill>
+                        <pic:spPr>
+                          <a:xfrm>
+                            <a:off x="0" y="0"/>
+                            <a:ext cx="1991443" cy="2846438"/>
+                          </a:xfrm>
+                          <a:prstGeom prst="rect">
+                            <a:avLst/>
+                          </a:prstGeom>
+                        </pic:spPr>
+                      </pic:pic>
+                    </a:graphicData>
+                  </a:graphic>
+                </wp:inline>
+              </w:drawing>
+            </w:r>
+          </w:p>
+          <w:p>
+            <w:pPr>
+              <w:pStyle w:val="Caption"/>
+              <w:spacing w:line="360" w:lineRule="auto"/>
+              <w:jc w:val="center"/>
+              <w:rPr>
+                <w:rFonts w:ascii="Times New Roman" w:hAnsi="Times New Roman" w:cs="Times New Roman"/>
+                <w:i w:val="0"/>
+                <w:sz w:val="20"/>
+                <w:szCs w:val="20"/>
+                <w:lang w:val="ro-RO"/>
+              </w:rPr>
+            </w:pPr>
+            <w:bookmarkStart w:id="51" w:name="_Ref517471180"/>
+            <w:r>
+              <w:rPr>
+                <w:rFonts w:ascii="Times New Roman" w:hAnsi="Times New Roman" w:cs="Times New Roman"/>
+                <w:b/>
+                <w:i w:val="0"/>
+                <w:sz w:val="20"/>
+                <w:szCs w:val="20"/>
+              </w:rPr>
+              <w:t xml:space="preserve">Fig. </w:t>
+            </w:r>
+            <w:r>
+              <w:rPr>
+                <w:rFonts w:ascii="Times New Roman" w:hAnsi="Times New Roman" w:cs="Times New Roman"/>
+                <w:b/>
+                <w:i w:val="0"/>
+                <w:sz w:val="20"/>
+                <w:szCs w:val="20"/>
+              </w:rPr>
+              <w:fldChar w:fldCharType="begin"/>
+            </w:r>
+            <w:r>
+              <w:rPr>
+                <w:rFonts w:ascii="Times New Roman" w:hAnsi="Times New Roman" w:cs="Times New Roman"/>
+                <w:b/>
+                <w:i w:val="0"/>
+                <w:sz w:val="20"/>
+                <w:szCs w:val="20"/>
+              </w:rPr>
+              <w:instrText xml:space="preserve"> SEQ Fig. \* ARABIC </w:instrText>
+            </w:r>
+            <w:r>
+              <w:rPr>
+                <w:rFonts w:ascii="Times New Roman" w:hAnsi="Times New Roman" w:cs="Times New Roman"/>
+                <w:b/>
+                <w:i w:val="0"/>
+                <w:sz w:val="20"/>
+                <w:szCs w:val="20"/>
+              </w:rPr>
+              <w:fldChar w:fldCharType="separate"/>
+            </w:r>
+            <w:r>
+              <w:rPr>
+                <w:rFonts w:ascii="Times New Roman" w:hAnsi="Times New Roman" w:cs="Times New Roman"/>
+                <w:b/>
+                <w:i w:val="0"/>
+                <w:noProof/>
+                <w:sz w:val="20"/>
+                <w:szCs w:val="20"/>
+              </w:rPr>
+              <w:t>49</w:t>
+            </w:r>
+            <w:r>
+              <w:rPr>
+                <w:rFonts w:ascii="Times New Roman" w:hAnsi="Times New Roman" w:cs="Times New Roman"/>
+                <w:b/>
+                <w:i w:val="0"/>
+                <w:sz w:val="20"/>
+                <w:szCs w:val="20"/>
+              </w:rPr>
+              <w:fldChar w:fldCharType="end"/>
+            </w:r>
+            <w:bookmarkEnd w:id="51"/>
+            <w:r>
+              <w:rPr>
+                <w:rFonts w:ascii="Times New Roman" w:hAnsi="Times New Roman" w:cs="Times New Roman"/>
+                <w:i w:val="0"/>
+                <w:sz w:val="20"/>
+                <w:szCs w:val="20"/>
+              </w:rPr>
+              <w:t xml:space="preserve"> Update Parolă</w:t>
+            </w:r>
+          </w:p>
+          <w:p>
+            <w:pPr>
+              <w:spacing w:line="360" w:lineRule="auto"/>
+              <w:jc w:val="both"/>
+              <w:rPr>
+                <w:rFonts w:ascii="Times New Roman" w:hAnsi="Times New Roman" w:cs="Times New Roman"/>
+                <w:sz w:val="24"/>
+                <w:szCs w:val="24"/>
+                <w:lang w:val="ro-RO"/>
+              </w:rPr>
+            </w:pPr>
+          </w:p>
+        </w:tc>
+        <w:tc>
+          <w:tcPr>
+            <w:tcW w:w="5220" w:type="dxa"/>
+          </w:tcPr>
+          <w:p>
+            <w:pPr>
+              <w:spacing w:line="360" w:lineRule="auto"/>
+              <w:jc w:val="both"/>
+              <w:rPr>
+                <w:rFonts w:ascii="Times New Roman" w:hAnsi="Times New Roman" w:cs="Times New Roman"/>
+                <w:sz w:val="24"/>
+                <w:szCs w:val="24"/>
+                <w:lang w:val="ro-RO"/>
+              </w:rPr>
+            </w:pPr>
+            <w:r>
+              <w:rPr>
+                <w:rFonts w:ascii="Times New Roman" w:hAnsi="Times New Roman" w:cs="Times New Roman"/>
+                <w:sz w:val="24"/>
+                <w:szCs w:val="24"/>
+              </w:rPr>
+              <w:t xml:space="preserve">Aici utilizatorul </w:t>
+            </w:r>
+            <w:r>
+              <w:rPr>
+                <w:rFonts w:ascii="Times New Roman" w:hAnsi="Times New Roman" w:cs="Times New Roman"/>
+                <w:sz w:val="24"/>
+                <w:szCs w:val="24"/>
+                <w:lang w:val="ro-RO"/>
+              </w:rPr>
+              <w:t xml:space="preserve">își poate schimba fie </w:t>
+            </w:r>
+            <w:r>
+              <w:rPr>
+                <w:rFonts w:ascii="Times New Roman" w:hAnsi="Times New Roman" w:cs="Times New Roman"/>
+                <w:sz w:val="24"/>
+                <w:szCs w:val="24"/>
+                <w:lang w:val="ro-RO"/>
+              </w:rPr>
+              <w:t>Parola (</w:t>
+            </w:r>
+            <w:r>
+              <w:rPr>
+                <w:rFonts w:ascii="Times New Roman" w:hAnsi="Times New Roman" w:cs="Times New Roman"/>
+                <w:sz w:val="24"/>
+                <w:szCs w:val="24"/>
+                <w:lang w:val="ro-RO"/>
+              </w:rPr>
+              <w:fldChar w:fldCharType="begin"/>
+            </w:r>
+            <w:r>
+              <w:rPr>
+                <w:rFonts w:ascii="Times New Roman" w:hAnsi="Times New Roman" w:cs="Times New Roman"/>
+                <w:sz w:val="24"/>
+                <w:szCs w:val="24"/>
+                <w:lang w:val="ro-RO"/>
+              </w:rPr>
+              <w:instrText xml:space="preserve"> REF _Ref517471180 \h </w:instrText>
+            </w:r>
+            <w:r>
+              <w:rPr>
+                <w:rFonts w:ascii="Times New Roman" w:hAnsi="Times New Roman" w:cs="Times New Roman"/>
+                <w:sz w:val="24"/>
+                <w:szCs w:val="24"/>
+                <w:lang w:val="ro-RO"/>
+              </w:rPr>
+            </w:r>
+            <w:r>
+              <w:rPr>
+                <w:rFonts w:ascii="Times New Roman" w:hAnsi="Times New Roman" w:cs="Times New Roman"/>
+                <w:sz w:val="24"/>
+                <w:szCs w:val="24"/>
+                <w:lang w:val="ro-RO"/>
+              </w:rPr>
+              <w:instrText xml:space="preserve"> \* MERGEFORMAT </w:instrText>
+            </w:r>
+            <w:r>
+              <w:rPr>
+                <w:rFonts w:ascii="Times New Roman" w:hAnsi="Times New Roman" w:cs="Times New Roman"/>
+                <w:sz w:val="24"/>
+                <w:szCs w:val="24"/>
+                <w:lang w:val="ro-RO"/>
+              </w:rPr>
+              <w:fldChar w:fldCharType="separate"/>
+            </w:r>
+            <w:r>
+              <w:rPr>
+                <w:rFonts w:ascii="Times New Roman" w:hAnsi="Times New Roman" w:cs="Times New Roman"/>
+                <w:b/>
+                <w:i/>
+                <w:sz w:val="24"/>
+                <w:szCs w:val="24"/>
+              </w:rPr>
+              <w:t xml:space="preserve">Fig. </w:t>
+            </w:r>
+            <w:r>
+              <w:rPr>
+                <w:rFonts w:ascii="Times New Roman" w:hAnsi="Times New Roman" w:cs="Times New Roman"/>
+                <w:b/>
+                <w:i/>
+                <w:noProof/>
+                <w:sz w:val="24"/>
+                <w:szCs w:val="24"/>
+              </w:rPr>
+              <w:t>49</w:t>
+            </w:r>
+            <w:r>
+              <w:rPr>
+                <w:rFonts w:ascii="Times New Roman" w:hAnsi="Times New Roman" w:cs="Times New Roman"/>
+                <w:sz w:val="24"/>
+                <w:szCs w:val="24"/>
+                <w:lang w:val="ro-RO"/>
+              </w:rPr>
+              <w:fldChar w:fldCharType="end"/>
+            </w:r>
+            <w:r>
+              <w:rPr>
+                <w:rFonts w:ascii="Times New Roman" w:hAnsi="Times New Roman" w:cs="Times New Roman"/>
+                <w:sz w:val="24"/>
+                <w:szCs w:val="24"/>
+                <w:lang w:val="ro-RO"/>
+              </w:rPr>
+              <w:t>)</w:t>
+            </w:r>
+            <w:r>
+              <w:rPr>
+                <w:rFonts w:ascii="Times New Roman" w:hAnsi="Times New Roman" w:cs="Times New Roman"/>
+                <w:sz w:val="24"/>
+                <w:szCs w:val="24"/>
+                <w:lang w:val="ro-RO"/>
+              </w:rPr>
+              <w:t xml:space="preserve"> – </w:t>
+            </w:r>
+            <w:r>
+              <w:rPr>
+                <w:rFonts w:ascii="Times New Roman" w:hAnsi="Times New Roman" w:cs="Times New Roman"/>
+                <w:sz w:val="24"/>
+                <w:szCs w:val="24"/>
+                <w:lang w:val="ro-RO"/>
+              </w:rPr>
+              <w:t>s</w:t>
+            </w:r>
+            <w:r>
+              <w:rPr>
+                <w:rFonts w:ascii="Times New Roman" w:hAnsi="Times New Roman" w:cs="Times New Roman"/>
+                <w:sz w:val="24"/>
+                <w:szCs w:val="24"/>
+                <w:lang w:val="ro-RO"/>
+              </w:rPr>
+              <w:t>ecțiune specială</w:t>
+            </w:r>
+            <w:r>
+              <w:rPr>
+                <w:rFonts w:ascii="Times New Roman" w:hAnsi="Times New Roman" w:cs="Times New Roman"/>
+                <w:sz w:val="24"/>
+                <w:szCs w:val="24"/>
+                <w:lang w:val="ro-RO"/>
+              </w:rPr>
+              <w:t>,</w:t>
+            </w:r>
+            <w:r>
+              <w:rPr>
+                <w:rFonts w:ascii="Times New Roman" w:hAnsi="Times New Roman" w:cs="Times New Roman"/>
+                <w:sz w:val="24"/>
+                <w:szCs w:val="24"/>
+                <w:lang w:val="ro-RO"/>
+              </w:rPr>
+              <w:t xml:space="preserve"> fie</w:t>
+            </w:r>
+            <w:r>
+              <w:rPr>
+                <w:rFonts w:ascii="Times New Roman" w:hAnsi="Times New Roman" w:cs="Times New Roman"/>
+                <w:sz w:val="24"/>
+                <w:szCs w:val="24"/>
+                <w:lang w:val="ro-RO"/>
+              </w:rPr>
+              <w:t xml:space="preserve"> poza de profil, numărul de telefon sau adresa cabinetului (</w:t>
+            </w:r>
+            <w:r>
+              <w:rPr>
+                <w:rFonts w:ascii="Times New Roman" w:hAnsi="Times New Roman" w:cs="Times New Roman"/>
+                <w:sz w:val="28"/>
+                <w:szCs w:val="24"/>
+                <w:lang w:val="ro-RO"/>
+              </w:rPr>
+              <w:t xml:space="preserve">dacă este </w:t>
+            </w:r>
+            <w:r>
+              <w:rPr>
+                <w:rFonts w:ascii="Times New Roman" w:hAnsi="Times New Roman" w:cs="Times New Roman"/>
+                <w:sz w:val="24"/>
+                <w:szCs w:val="24"/>
+                <w:lang w:val="ro-RO"/>
+              </w:rPr>
+              <w:t>Doctor</w:t>
+            </w:r>
+            <w:r>
+              <w:rPr>
+                <w:rFonts w:ascii="Times New Roman" w:hAnsi="Times New Roman" w:cs="Times New Roman"/>
+                <w:sz w:val="24"/>
+                <w:szCs w:val="24"/>
+                <w:lang w:val="ro-RO"/>
+              </w:rPr>
+              <w:t>)</w:t>
+            </w:r>
+            <w:r>
+              <w:rPr>
+                <w:rFonts w:ascii="Times New Roman" w:hAnsi="Times New Roman" w:cs="Times New Roman"/>
+                <w:sz w:val="24"/>
+                <w:szCs w:val="24"/>
+                <w:lang w:val="ro-RO"/>
+              </w:rPr>
+              <w:t xml:space="preserve"> – </w:t>
+            </w:r>
+            <w:r>
+              <w:rPr>
+                <w:rFonts w:ascii="Times New Roman" w:hAnsi="Times New Roman" w:cs="Times New Roman"/>
+                <w:sz w:val="24"/>
+                <w:szCs w:val="24"/>
+                <w:lang w:val="ro-RO"/>
+              </w:rPr>
+              <w:t>d</w:t>
+            </w:r>
+            <w:r>
+              <w:rPr>
+                <w:rFonts w:ascii="Times New Roman" w:hAnsi="Times New Roman" w:cs="Times New Roman"/>
+                <w:sz w:val="24"/>
+                <w:szCs w:val="24"/>
+                <w:lang w:val="ro-RO"/>
+              </w:rPr>
+              <w:t xml:space="preserve">irect din pagina sa de </w:t>
+            </w:r>
+            <w:r>
+              <w:rPr>
+                <w:rFonts w:ascii="Times New Roman" w:hAnsi="Times New Roman" w:cs="Times New Roman"/>
+                <w:sz w:val="24"/>
+                <w:szCs w:val="24"/>
+                <w:lang w:val="ro-RO"/>
+              </w:rPr>
+              <w:t xml:space="preserve">profil, modificând datele dorite și apăsând pe butonul </w:t>
+            </w:r>
+            <w:r>
+              <w:rPr>
+                <w:rFonts w:ascii="Times New Roman" w:hAnsi="Times New Roman" w:cs="Times New Roman"/>
+                <w:i/>
+                <w:sz w:val="24"/>
+                <w:szCs w:val="24"/>
+                <w:lang w:val="ro-RO"/>
+              </w:rPr>
+              <w:t>Save Changes</w:t>
+            </w:r>
+            <w:r>
+              <w:rPr>
+                <w:rFonts w:ascii="Times New Roman" w:hAnsi="Times New Roman" w:cs="Times New Roman"/>
+                <w:sz w:val="24"/>
+                <w:szCs w:val="24"/>
+                <w:lang w:val="ro-RO"/>
+              </w:rPr>
+              <w:t xml:space="preserve"> </w:t>
+            </w:r>
+            <w:r>
+              <w:rPr>
+                <w:rFonts w:ascii="Times New Roman" w:hAnsi="Times New Roman" w:cs="Times New Roman"/>
+                <w:sz w:val="24"/>
+                <w:szCs w:val="24"/>
+                <w:lang w:val="ro-RO"/>
+              </w:rPr>
+              <w:t xml:space="preserve">din josul paginii </w:t>
+            </w:r>
+            <w:r>
+              <w:rPr>
+                <w:rFonts w:ascii="Times New Roman" w:hAnsi="Times New Roman" w:cs="Times New Roman"/>
+                <w:sz w:val="24"/>
+                <w:szCs w:val="24"/>
+                <w:lang w:val="ro-RO"/>
+              </w:rPr>
+              <w:t>(</w:t>
+            </w:r>
+            <w:r>
+              <w:rPr>
+                <w:rFonts w:ascii="Times New Roman" w:hAnsi="Times New Roman" w:cs="Times New Roman"/>
+                <w:sz w:val="24"/>
+                <w:szCs w:val="24"/>
+                <w:lang w:val="ro-RO"/>
+              </w:rPr>
+              <w:fldChar w:fldCharType="begin"/>
+            </w:r>
+            <w:r>
+              <w:rPr>
+                <w:rFonts w:ascii="Times New Roman" w:hAnsi="Times New Roman" w:cs="Times New Roman"/>
+                <w:sz w:val="24"/>
+                <w:szCs w:val="24"/>
+                <w:lang w:val="ro-RO"/>
+              </w:rPr>
+              <w:instrText xml:space="preserve"> REF _Ref517471451 \h </w:instrText>
+            </w:r>
+            <w:r>
+              <w:rPr>
+                <w:rFonts w:ascii="Times New Roman" w:hAnsi="Times New Roman" w:cs="Times New Roman"/>
+                <w:sz w:val="24"/>
+                <w:szCs w:val="24"/>
+                <w:lang w:val="ro-RO"/>
+              </w:rPr>
+            </w:r>
+            <w:r>
+              <w:rPr>
+                <w:rFonts w:ascii="Times New Roman" w:hAnsi="Times New Roman" w:cs="Times New Roman"/>
+                <w:sz w:val="24"/>
+                <w:szCs w:val="24"/>
+                <w:lang w:val="ro-RO"/>
+              </w:rPr>
+              <w:instrText xml:space="preserve"> \* MERGEFORMAT </w:instrText>
+            </w:r>
+            <w:r>
+              <w:rPr>
+                <w:rFonts w:ascii="Times New Roman" w:hAnsi="Times New Roman" w:cs="Times New Roman"/>
+                <w:sz w:val="24"/>
+                <w:szCs w:val="24"/>
+                <w:lang w:val="ro-RO"/>
+              </w:rPr>
+              <w:fldChar w:fldCharType="separate"/>
+            </w:r>
+            <w:r>
+              <w:rPr>
+                <w:rFonts w:ascii="Times New Roman" w:hAnsi="Times New Roman" w:cs="Times New Roman"/>
+                <w:b/>
+                <w:i/>
+                <w:sz w:val="24"/>
+                <w:szCs w:val="24"/>
+              </w:rPr>
+              <w:t xml:space="preserve">Fig. </w:t>
+            </w:r>
+            <w:r>
+              <w:rPr>
+                <w:rFonts w:ascii="Times New Roman" w:hAnsi="Times New Roman" w:cs="Times New Roman"/>
+                <w:b/>
+                <w:i/>
+                <w:noProof/>
+                <w:sz w:val="24"/>
+                <w:szCs w:val="24"/>
+              </w:rPr>
+              <w:t>50</w:t>
+            </w:r>
+            <w:r>
+              <w:rPr>
+                <w:rFonts w:ascii="Times New Roman" w:hAnsi="Times New Roman" w:cs="Times New Roman"/>
+                <w:sz w:val="24"/>
+                <w:szCs w:val="24"/>
+                <w:lang w:val="ro-RO"/>
+              </w:rPr>
+              <w:fldChar w:fldCharType="end"/>
+            </w:r>
+            <w:r>
+              <w:rPr>
+                <w:rFonts w:ascii="Times New Roman" w:hAnsi="Times New Roman" w:cs="Times New Roman"/>
+                <w:sz w:val="24"/>
+                <w:szCs w:val="24"/>
+                <w:lang w:val="ro-RO"/>
+              </w:rPr>
+              <w:t>)</w:t>
+            </w:r>
+            <w:r>
+              <w:rPr>
+                <w:rFonts w:ascii="Times New Roman" w:hAnsi="Times New Roman" w:cs="Times New Roman"/>
+                <w:sz w:val="24"/>
+                <w:szCs w:val="24"/>
+                <w:lang w:val="ro-RO"/>
+              </w:rPr>
+              <w:t>.</w:t>
+            </w:r>
+          </w:p>
+          <w:p>
+            <w:pPr>
+              <w:spacing w:line="360" w:lineRule="auto"/>
+              <w:jc w:val="both"/>
+              <w:rPr>
+                <w:rFonts w:ascii="Times New Roman" w:hAnsi="Times New Roman" w:cs="Times New Roman"/>
+                <w:sz w:val="24"/>
+                <w:szCs w:val="24"/>
+                <w:lang w:val="ro-RO"/>
+              </w:rPr>
+            </w:pPr>
+          </w:p>
+        </w:tc>
+      </w:tr>
+    </w:tbl>
+    <w:p>
+      <w:pPr>
+        <w:spacing w:line="360" w:lineRule="auto"/>
+        <w:jc w:val="both"/>
+        <w:rPr>
+          <w:rFonts w:ascii="Times New Roman" w:hAnsi="Times New Roman" w:cs="Times New Roman"/>
+          <w:sz w:val="24"/>
+          <w:szCs w:val="24"/>
+          <w:lang w:val="ro-RO"/>
+        </w:rPr>
+      </w:pPr>
+    </w:p>
+    <w:p>
+      <w:pPr>
+        <w:keepNext/>
+        <w:spacing w:line="360" w:lineRule="auto"/>
+        <w:jc w:val="center"/>
+      </w:pPr>
+      <w:r>
+        <w:rPr>
+          <w:rFonts w:ascii="Times New Roman" w:hAnsi="Times New Roman" w:cs="Times New Roman"/>
+          <w:noProof/>
+          <w:sz w:val="24"/>
+          <w:szCs w:val="24"/>
+          <w:lang w:val="ro-RO"/>
+        </w:rPr>
+        <w:lastRenderedPageBreak/>
+        <w:drawing>
+          <wp:inline distT="0" distB="0" distL="0" distR="0" wp14:anchorId="01D0B287" wp14:editId="3E5D8E7B">
+            <wp:extent cx="5654530" cy="6408975"/>
+            <wp:effectExtent l="0" t="0" r="3810" b="0"/>
+            <wp:docPr id="1555" name="Picture 1555"/>
+            <wp:cNvGraphicFramePr>
+              <a:graphicFrameLocks xmlns:a="http://schemas.openxmlformats.org/drawingml/2006/main" noChangeAspect="1"/>
+            </wp:cNvGraphicFramePr>
+            <a:graphic xmlns:a="http://schemas.openxmlformats.org/drawingml/2006/main">
+              <a:graphicData uri="http://schemas.openxmlformats.org/drawingml/2006/picture">
+                <pic:pic xmlns:pic="http://schemas.openxmlformats.org/drawingml/2006/picture">
+                  <pic:nvPicPr>
+                    <pic:cNvPr id="1555" name="Profile_view.PNG"/>
+                    <pic:cNvPicPr/>
+                  </pic:nvPicPr>
+                  <pic:blipFill>
+                    <a:blip r:embed="rId59">
+                      <a:extLst>
+                        <a:ext uri="{28A0092B-C50C-407E-A947-70E740481C1C}">
+                          <a14:useLocalDpi xmlns:a14="http://schemas.microsoft.com/office/drawing/2010/main" val="0"/>
+                        </a:ext>
+                      </a:extLst>
+                    </a:blip>
+                    <a:stretch>
+                      <a:fillRect/>
+                    </a:stretch>
+                  </pic:blipFill>
+                  <pic:spPr>
+                    <a:xfrm>
+                      <a:off x="0" y="0"/>
+                      <a:ext cx="5654530" cy="6408975"/>
+                    </a:xfrm>
+                    <a:prstGeom prst="rect">
+                      <a:avLst/>
+                    </a:prstGeom>
+                  </pic:spPr>
+                </pic:pic>
+              </a:graphicData>
+            </a:graphic>
+          </wp:inline>
+        </w:drawing>
+      </w:r>
+    </w:p>
+    <w:p>
+      <w:pPr>
+        <w:pStyle w:val="Caption"/>
+        <w:spacing w:line="360" w:lineRule="auto"/>
+        <w:jc w:val="center"/>
+        <w:rPr>
+          <w:rFonts w:ascii="Times New Roman" w:hAnsi="Times New Roman" w:cs="Times New Roman"/>
+          <w:i w:val="0"/>
+          <w:sz w:val="20"/>
+          <w:szCs w:val="20"/>
+          <w:lang w:val="ro-RO"/>
+        </w:rPr>
+      </w:pPr>
+      <w:bookmarkStart w:id="52" w:name="_Ref517471451"/>
+      <w:r>
+        <w:rPr>
+          <w:rFonts w:ascii="Times New Roman" w:hAnsi="Times New Roman" w:cs="Times New Roman"/>
+          <w:b/>
+          <w:i w:val="0"/>
+          <w:sz w:val="20"/>
+          <w:szCs w:val="20"/>
+        </w:rPr>
+        <w:t xml:space="preserve">Fig. </w:t>
+      </w:r>
+      <w:r>
+        <w:rPr>
+          <w:rFonts w:ascii="Times New Roman" w:hAnsi="Times New Roman" w:cs="Times New Roman"/>
+          <w:b/>
+          <w:i w:val="0"/>
+          <w:sz w:val="20"/>
+          <w:szCs w:val="20"/>
+        </w:rPr>
+        <w:fldChar w:fldCharType="begin"/>
+      </w:r>
+      <w:r>
+        <w:rPr>
+          <w:rFonts w:ascii="Times New Roman" w:hAnsi="Times New Roman" w:cs="Times New Roman"/>
+          <w:b/>
+          <w:i w:val="0"/>
+          <w:sz w:val="20"/>
+          <w:szCs w:val="20"/>
+        </w:rPr>
+        <w:instrText xml:space="preserve"> SEQ Fig. \* ARABIC </w:instrText>
+      </w:r>
+      <w:r>
+        <w:rPr>
+          <w:rFonts w:ascii="Times New Roman" w:hAnsi="Times New Roman" w:cs="Times New Roman"/>
+          <w:b/>
+          <w:i w:val="0"/>
+          <w:sz w:val="20"/>
+          <w:szCs w:val="20"/>
+        </w:rPr>
+        <w:fldChar w:fldCharType="separate"/>
+      </w:r>
+      <w:r>
+        <w:rPr>
+          <w:rFonts w:ascii="Times New Roman" w:hAnsi="Times New Roman" w:cs="Times New Roman"/>
+          <w:b/>
+          <w:i w:val="0"/>
+          <w:noProof/>
+          <w:sz w:val="20"/>
+          <w:szCs w:val="20"/>
+        </w:rPr>
+        <w:t>50</w:t>
+      </w:r>
+      <w:r>
+        <w:rPr>
+          <w:rFonts w:ascii="Times New Roman" w:hAnsi="Times New Roman" w:cs="Times New Roman"/>
+          <w:b/>
+          <w:i w:val="0"/>
+          <w:sz w:val="20"/>
+          <w:szCs w:val="20"/>
+        </w:rPr>
+        <w:fldChar w:fldCharType="end"/>
+      </w:r>
+      <w:bookmarkEnd w:id="52"/>
+      <w:r>
+        <w:rPr>
+          <w:rFonts w:ascii="Times New Roman" w:hAnsi="Times New Roman" w:cs="Times New Roman"/>
+          <w:i w:val="0"/>
+          <w:sz w:val="20"/>
+          <w:szCs w:val="20"/>
+        </w:rPr>
+        <w:t xml:space="preserve"> Pagina de Profil a utilizatorului</w:t>
+      </w:r>
+      <w:bookmarkStart w:id="53" w:name="_GoBack"/>
+      <w:bookmarkEnd w:id="53"/>
     </w:p>
     <w:p>
       <w:pPr>
@@ -26908,12 +27635,12 @@
           <w:numId w:val="6"/>
         </w:numPr>
       </w:pPr>
-      <w:bookmarkStart w:id="51" w:name="_Toc517308565"/>
+      <w:bookmarkStart w:id="54" w:name="_Toc517308565"/>
       <w:r>
         <w:lastRenderedPageBreak/>
         <w:t>Concluzii</w:t>
       </w:r>
-      <w:bookmarkEnd w:id="51"/>
+      <w:bookmarkEnd w:id="54"/>
     </w:p>
     <w:p>
       <w:pPr>
@@ -27090,8 +27817,6 @@
           <w:lang w:val="ro-RO"/>
         </w:rPr>
       </w:pPr>
-      <w:bookmarkStart w:id="52" w:name="_GoBack"/>
-      <w:bookmarkEnd w:id="52"/>
     </w:p>
     <w:p>
       <w:pPr>
@@ -27147,7 +27872,7 @@
           <w:lang w:val="ro-RO"/>
         </w:rPr>
       </w:pPr>
-      <w:bookmarkStart w:id="53" w:name="_Toc517308566"/>
+      <w:bookmarkStart w:id="55" w:name="_Toc517308566"/>
       <w:r>
         <w:lastRenderedPageBreak/>
         <w:t>Bi</w:t>
@@ -27158,7 +27883,7 @@
       <w:r>
         <w:t>ografie</w:t>
       </w:r>
-      <w:bookmarkEnd w:id="53"/>
+      <w:bookmarkEnd w:id="55"/>
     </w:p>
     <w:p>
       <w:pPr>
@@ -27346,7 +28071,7 @@
           <w:szCs w:val="36"/>
         </w:rPr>
       </w:pPr>
-      <w:hyperlink r:id="rId58" w:anchor="1" w:history="1">
+      <w:hyperlink r:id="rId60" w:anchor="1" w:history="1">
         <w:r>
           <w:rPr>
             <w:rStyle w:val="Hyperlink"/>
@@ -27378,7 +28103,7 @@
           <w:lang w:val="ro-RO"/>
         </w:rPr>
       </w:pPr>
-      <w:hyperlink r:id="rId59" w:history="1">
+      <w:hyperlink r:id="rId61" w:history="1">
         <w:r>
           <w:rPr>
             <w:rStyle w:val="Hyperlink"/>
@@ -27401,7 +28126,7 @@
           <w:lang w:val="ro-RO"/>
         </w:rPr>
       </w:pPr>
-      <w:hyperlink r:id="rId60" w:history="1">
+      <w:hyperlink r:id="rId62" w:history="1">
         <w:r>
           <w:rPr>
             <w:rStyle w:val="Hyperlink"/>
@@ -27444,7 +28169,7 @@
           <w:lang w:val="ro-RO"/>
         </w:rPr>
       </w:pPr>
-      <w:hyperlink r:id="rId61" w:history="1">
+      <w:hyperlink r:id="rId63" w:history="1">
         <w:r>
           <w:rPr>
             <w:rStyle w:val="Hyperlink"/>
@@ -27467,7 +28192,7 @@
           <w:lang w:val="ro-RO"/>
         </w:rPr>
       </w:pPr>
-      <w:hyperlink r:id="rId62" w:history="1">
+      <w:hyperlink r:id="rId64" w:history="1">
         <w:r>
           <w:rPr>
             <w:rStyle w:val="Hyperlink"/>
@@ -27491,7 +28216,7 @@
           <w:lang w:val="ro-RO"/>
         </w:rPr>
       </w:pPr>
-      <w:hyperlink r:id="rId63" w:history="1">
+      <w:hyperlink r:id="rId65" w:history="1">
         <w:r>
           <w:rPr>
             <w:rStyle w:val="Hyperlink"/>
@@ -27515,7 +28240,7 @@
           <w:lang w:val="ro-RO"/>
         </w:rPr>
       </w:pPr>
-      <w:hyperlink r:id="rId64" w:history="1">
+      <w:hyperlink r:id="rId66" w:history="1">
         <w:r>
           <w:rPr>
             <w:rStyle w:val="Hyperlink"/>
@@ -27538,7 +28263,7 @@
           <w:lang w:val="ro-RO"/>
         </w:rPr>
       </w:pPr>
-      <w:hyperlink r:id="rId65" w:history="1">
+      <w:hyperlink r:id="rId67" w:history="1">
         <w:r>
           <w:rPr>
             <w:rStyle w:val="Hyperlink"/>
@@ -27570,7 +28295,7 @@
           <w:lang w:val="ro-RO"/>
         </w:rPr>
       </w:pPr>
-      <w:hyperlink r:id="rId66" w:history="1">
+      <w:hyperlink r:id="rId68" w:history="1">
         <w:r>
           <w:rPr>
             <w:rStyle w:val="Hyperlink"/>
@@ -27601,7 +28326,7 @@
           <w:szCs w:val="36"/>
         </w:rPr>
       </w:pPr>
-      <w:hyperlink r:id="rId67" w:history="1">
+      <w:hyperlink r:id="rId69" w:history="1">
         <w:r>
           <w:rPr>
             <w:rStyle w:val="Hyperlink"/>
@@ -27650,7 +28375,7 @@
           <w:szCs w:val="36"/>
         </w:rPr>
       </w:pPr>
-      <w:hyperlink r:id="rId68" w:history="1">
+      <w:hyperlink r:id="rId70" w:history="1">
         <w:r>
           <w:rPr>
             <w:rStyle w:val="Hyperlink"/>
@@ -27679,7 +28404,7 @@
           <w:szCs w:val="36"/>
         </w:rPr>
       </w:pPr>
-      <w:hyperlink r:id="rId69" w:history="1">
+      <w:hyperlink r:id="rId71" w:history="1">
         <w:r>
           <w:rPr>
             <w:rStyle w:val="Hyperlink"/>
@@ -27708,7 +28433,7 @@
           <w:szCs w:val="36"/>
         </w:rPr>
       </w:pPr>
-      <w:hyperlink r:id="rId70" w:history="1">
+      <w:hyperlink r:id="rId72" w:history="1">
         <w:r>
           <w:rPr>
             <w:rStyle w:val="Hyperlink"/>
@@ -27737,7 +28462,7 @@
           <w:szCs w:val="36"/>
         </w:rPr>
       </w:pPr>
-      <w:hyperlink r:id="rId71" w:history="1">
+      <w:hyperlink r:id="rId73" w:history="1">
         <w:r>
           <w:rPr>
             <w:rStyle w:val="Hyperlink"/>
@@ -27767,7 +28492,7 @@
           <w:szCs w:val="36"/>
         </w:rPr>
       </w:pPr>
-      <w:hyperlink r:id="rId72" w:history="1">
+      <w:hyperlink r:id="rId74" w:history="1">
         <w:r>
           <w:rPr>
             <w:rStyle w:val="Hyperlink"/>
@@ -27802,7 +28527,7 @@
           <w:szCs w:val="36"/>
         </w:rPr>
       </w:pPr>
-      <w:bookmarkStart w:id="54" w:name="_Toc517308567"/>
+      <w:bookmarkStart w:id="56" w:name="_Toc517308567"/>
       <w:r>
         <w:rPr>
           <w:rFonts w:cs="Times New Roman"/>
@@ -27811,7 +28536,7 @@
         <w:lastRenderedPageBreak/>
         <w:t>Tehnologii Folosite</w:t>
       </w:r>
-      <w:bookmarkEnd w:id="54"/>
+      <w:bookmarkEnd w:id="56"/>
     </w:p>
     <w:p>
       <w:pPr>
@@ -27834,20 +28559,20 @@
           <w:szCs w:val="26"/>
         </w:rPr>
       </w:pPr>
-      <w:bookmarkStart w:id="55" w:name="_Toc516962556"/>
-      <w:bookmarkStart w:id="56" w:name="_Toc516962788"/>
-      <w:bookmarkStart w:id="57" w:name="_Toc516963054"/>
-      <w:bookmarkStart w:id="58" w:name="_Toc516964256"/>
-      <w:bookmarkStart w:id="59" w:name="_Toc517170824"/>
-      <w:bookmarkStart w:id="60" w:name="_Toc517257914"/>
-      <w:bookmarkStart w:id="61" w:name="_Toc517308568"/>
-      <w:bookmarkEnd w:id="55"/>
-      <w:bookmarkEnd w:id="56"/>
+      <w:bookmarkStart w:id="57" w:name="_Toc516962556"/>
+      <w:bookmarkStart w:id="58" w:name="_Toc516962788"/>
+      <w:bookmarkStart w:id="59" w:name="_Toc516963054"/>
+      <w:bookmarkStart w:id="60" w:name="_Toc516964256"/>
+      <w:bookmarkStart w:id="61" w:name="_Toc517170824"/>
+      <w:bookmarkStart w:id="62" w:name="_Toc517257914"/>
+      <w:bookmarkStart w:id="63" w:name="_Toc517308568"/>
       <w:bookmarkEnd w:id="57"/>
       <w:bookmarkEnd w:id="58"/>
       <w:bookmarkEnd w:id="59"/>
       <w:bookmarkEnd w:id="60"/>
       <w:bookmarkEnd w:id="61"/>
+      <w:bookmarkEnd w:id="62"/>
+      <w:bookmarkEnd w:id="63"/>
     </w:p>
     <w:p>
       <w:pPr>
@@ -27857,7 +28582,7 @@
           <w:numId w:val="6"/>
         </w:numPr>
       </w:pPr>
-      <w:bookmarkStart w:id="62" w:name="_Toc517308569"/>
+      <w:bookmarkStart w:id="64" w:name="_Toc517308569"/>
       <w:r>
         <w:t>C# (.Net, MVC,</w:t>
       </w:r>
@@ -27879,7 +28604,7 @@
       <w:r>
         <w:t>)</w:t>
       </w:r>
-      <w:bookmarkEnd w:id="62"/>
+      <w:bookmarkEnd w:id="64"/>
     </w:p>
     <w:p>
       <w:pPr>
@@ -27924,7 +28649,7 @@
           <w:numId w:val="6"/>
         </w:numPr>
       </w:pPr>
-      <w:bookmarkStart w:id="63" w:name="_Toc517308570"/>
+      <w:bookmarkStart w:id="65" w:name="_Toc517308570"/>
       <w:r>
         <w:t>SQL (SQL Se</w:t>
       </w:r>
@@ -27934,7 +28659,7 @@
       <w:r>
         <w:t xml:space="preserve"> Express)</w:t>
       </w:r>
-      <w:bookmarkEnd w:id="63"/>
+      <w:bookmarkEnd w:id="65"/>
     </w:p>
     <w:p>
       <w:r>
@@ -27952,14 +28677,14 @@
           <w:rFonts w:cs="Times New Roman"/>
         </w:rPr>
       </w:pPr>
-      <w:bookmarkStart w:id="64" w:name="_Toc517308571"/>
+      <w:bookmarkStart w:id="66" w:name="_Toc517308571"/>
       <w:r>
         <w:rPr>
           <w:rFonts w:cs="Times New Roman"/>
         </w:rPr>
         <w:t>Source Controlling -&gt; GitHub (GitKraker)</w:t>
       </w:r>
-      <w:bookmarkEnd w:id="64"/>
+      <w:bookmarkEnd w:id="66"/>
     </w:p>
     <w:p>
       <w:r>
@@ -27977,14 +28702,14 @@
           <w:rFonts w:cs="Times New Roman"/>
         </w:rPr>
       </w:pPr>
-      <w:bookmarkStart w:id="65" w:name="_Toc517308572"/>
+      <w:bookmarkStart w:id="67" w:name="_Toc517308572"/>
       <w:r>
         <w:rPr>
           <w:rFonts w:cs="Times New Roman"/>
         </w:rPr>
         <w:t>Bootstrap</w:t>
       </w:r>
-      <w:bookmarkEnd w:id="65"/>
+      <w:bookmarkEnd w:id="67"/>
     </w:p>
     <w:p>
       <w:r>
@@ -28011,14 +28736,14 @@
           <w:rFonts w:cs="Times New Roman"/>
         </w:rPr>
       </w:pPr>
-      <w:bookmarkStart w:id="66" w:name="_Toc517308573"/>
+      <w:bookmarkStart w:id="68" w:name="_Toc517308573"/>
       <w:r>
         <w:rPr>
           <w:rFonts w:cs="Times New Roman"/>
         </w:rPr>
         <w:t>HTML, CSS &amp; JavaScript</w:t>
       </w:r>
-      <w:bookmarkEnd w:id="66"/>
+      <w:bookmarkEnd w:id="68"/>
     </w:p>
     <w:p>
       <w:r>
@@ -28036,14 +28761,14 @@
           <w:rFonts w:cs="Times New Roman"/>
         </w:rPr>
       </w:pPr>
-      <w:bookmarkStart w:id="67" w:name="_Toc517308574"/>
+      <w:bookmarkStart w:id="69" w:name="_Toc517308574"/>
       <w:r>
         <w:rPr>
           <w:rFonts w:cs="Times New Roman"/>
         </w:rPr>
         <w:t>Adobe Illustrator</w:t>
       </w:r>
-      <w:bookmarkEnd w:id="67"/>
+      <w:bookmarkEnd w:id="69"/>
     </w:p>
     <w:p>
       <w:r>
@@ -32021,7 +32746,7 @@
 </file>
 
 <file path=customXml/itemProps1.xml><?xml version="1.0" encoding="utf-8"?>
-<ds:datastoreItem xmlns:ds="http://schemas.openxmlformats.org/officeDocument/2006/customXml" ds:itemID="{BE786916-C974-4E21-B6C3-426A0026A66D}">
+<ds:datastoreItem xmlns:ds="http://schemas.openxmlformats.org/officeDocument/2006/customXml" ds:itemID="{F3279C38-8187-4C8A-ADE9-3C72A02FEC3C}">
   <ds:schemaRefs>
     <ds:schemaRef ds:uri="http://schemas.openxmlformats.org/officeDocument/2006/bibliography"/>
   </ds:schemaRefs>

</xml_diff>

<commit_message>
Doc -> Conclusions + Bibliography
</commit_message>
<xml_diff>
--- a/Documentatie/Licenta.docx
+++ b/Documentatie/Licenta.docx
@@ -2548,16 +2548,11 @@
         </w:p>
         <w:p>
           <w:pPr>
-            <w:rPr>
-              <w:rFonts w:ascii="Times New Roman" w:hAnsi="Times New Roman" w:cs="Times New Roman"/>
-            </w:rPr>
-          </w:pPr>
-        </w:p>
-        <w:p>
-          <w:pPr>
             <w:pStyle w:val="TOC1"/>
             <w:rPr>
               <w:noProof/>
+              <w:sz w:val="24"/>
+              <w:szCs w:val="24"/>
             </w:rPr>
           </w:pPr>
           <w:r>
@@ -2593,11 +2588,13 @@
             </w:rPr>
             <w:fldChar w:fldCharType="separate"/>
           </w:r>
-          <w:hyperlink w:anchor="_Toc517308553" w:history="1">
+          <w:hyperlink w:anchor="_Toc517474705" w:history="1">
             <w:r>
               <w:rPr>
                 <w:rStyle w:val="Hyperlink"/>
                 <w:noProof/>
+                <w:sz w:val="24"/>
+                <w:szCs w:val="24"/>
               </w:rPr>
               <w:t>Introducere</w:t>
             </w:r>
@@ -2605,6 +2602,8 @@
               <w:rPr>
                 <w:noProof/>
                 <w:webHidden/>
+                <w:sz w:val="24"/>
+                <w:szCs w:val="24"/>
               </w:rPr>
               <w:tab/>
             </w:r>
@@ -2612,6 +2611,8 @@
               <w:rPr>
                 <w:noProof/>
                 <w:webHidden/>
+                <w:sz w:val="24"/>
+                <w:szCs w:val="24"/>
               </w:rPr>
               <w:fldChar w:fldCharType="begin"/>
             </w:r>
@@ -2619,19 +2620,25 @@
               <w:rPr>
                 <w:noProof/>
                 <w:webHidden/>
-              </w:rPr>
-              <w:instrText xml:space="preserve"> PAGEREF _Toc517308553 \h </w:instrText>
+                <w:sz w:val="24"/>
+                <w:szCs w:val="24"/>
+              </w:rPr>
+              <w:instrText xml:space="preserve"> PAGEREF _Toc517474705 \h </w:instrText>
             </w:r>
             <w:r>
               <w:rPr>
                 <w:noProof/>
                 <w:webHidden/>
+                <w:sz w:val="24"/>
+                <w:szCs w:val="24"/>
               </w:rPr>
             </w:r>
             <w:r>
               <w:rPr>
                 <w:noProof/>
                 <w:webHidden/>
+                <w:sz w:val="24"/>
+                <w:szCs w:val="24"/>
               </w:rPr>
               <w:fldChar w:fldCharType="separate"/>
             </w:r>
@@ -2639,6 +2646,8 @@
               <w:rPr>
                 <w:noProof/>
                 <w:webHidden/>
+                <w:sz w:val="24"/>
+                <w:szCs w:val="24"/>
               </w:rPr>
               <w:t>7</w:t>
             </w:r>
@@ -2646,6 +2655,8 @@
               <w:rPr>
                 <w:noProof/>
                 <w:webHidden/>
+                <w:sz w:val="24"/>
+                <w:szCs w:val="24"/>
               </w:rPr>
               <w:fldChar w:fldCharType="end"/>
             </w:r>
@@ -2656,13 +2667,17 @@
             <w:pStyle w:val="TOC2"/>
             <w:rPr>
               <w:noProof/>
+              <w:sz w:val="24"/>
+              <w:szCs w:val="24"/>
             </w:rPr>
           </w:pPr>
-          <w:hyperlink w:anchor="_Toc517308554" w:history="1">
+          <w:hyperlink w:anchor="_Toc517474706" w:history="1">
             <w:r>
               <w:rPr>
                 <w:rStyle w:val="Hyperlink"/>
                 <w:noProof/>
+                <w:sz w:val="24"/>
+                <w:szCs w:val="24"/>
               </w:rPr>
               <w:t>Motivație</w:t>
             </w:r>
@@ -2670,6 +2685,8 @@
               <w:rPr>
                 <w:noProof/>
                 <w:webHidden/>
+                <w:sz w:val="24"/>
+                <w:szCs w:val="24"/>
               </w:rPr>
               <w:tab/>
             </w:r>
@@ -2677,6 +2694,8 @@
               <w:rPr>
                 <w:noProof/>
                 <w:webHidden/>
+                <w:sz w:val="24"/>
+                <w:szCs w:val="24"/>
               </w:rPr>
               <w:fldChar w:fldCharType="begin"/>
             </w:r>
@@ -2684,19 +2703,25 @@
               <w:rPr>
                 <w:noProof/>
                 <w:webHidden/>
-              </w:rPr>
-              <w:instrText xml:space="preserve"> PAGEREF _Toc517308554 \h </w:instrText>
+                <w:sz w:val="24"/>
+                <w:szCs w:val="24"/>
+              </w:rPr>
+              <w:instrText xml:space="preserve"> PAGEREF _Toc517474706 \h </w:instrText>
             </w:r>
             <w:r>
               <w:rPr>
                 <w:noProof/>
                 <w:webHidden/>
+                <w:sz w:val="24"/>
+                <w:szCs w:val="24"/>
               </w:rPr>
             </w:r>
             <w:r>
               <w:rPr>
                 <w:noProof/>
                 <w:webHidden/>
+                <w:sz w:val="24"/>
+                <w:szCs w:val="24"/>
               </w:rPr>
               <w:fldChar w:fldCharType="separate"/>
             </w:r>
@@ -2704,6 +2729,8 @@
               <w:rPr>
                 <w:noProof/>
                 <w:webHidden/>
+                <w:sz w:val="24"/>
+                <w:szCs w:val="24"/>
               </w:rPr>
               <w:t>7</w:t>
             </w:r>
@@ -2711,6 +2738,8 @@
               <w:rPr>
                 <w:noProof/>
                 <w:webHidden/>
+                <w:sz w:val="24"/>
+                <w:szCs w:val="24"/>
               </w:rPr>
               <w:fldChar w:fldCharType="end"/>
             </w:r>
@@ -2722,15 +2751,20 @@
             <w:tabs>
               <w:tab w:val="right" w:leader="dot" w:pos="9350"/>
             </w:tabs>
+            <w:spacing w:line="360" w:lineRule="auto"/>
             <w:rPr>
               <w:noProof/>
+              <w:sz w:val="24"/>
+              <w:szCs w:val="24"/>
             </w:rPr>
           </w:pPr>
-          <w:hyperlink w:anchor="_Toc517308555" w:history="1">
+          <w:hyperlink w:anchor="_Toc517474707" w:history="1">
             <w:r>
               <w:rPr>
                 <w:rStyle w:val="Hyperlink"/>
                 <w:noProof/>
+                <w:sz w:val="24"/>
+                <w:szCs w:val="24"/>
               </w:rPr>
               <w:t>Scopul</w:t>
             </w:r>
@@ -2738,6 +2772,8 @@
               <w:rPr>
                 <w:noProof/>
                 <w:webHidden/>
+                <w:sz w:val="24"/>
+                <w:szCs w:val="24"/>
               </w:rPr>
               <w:tab/>
             </w:r>
@@ -2745,6 +2781,8 @@
               <w:rPr>
                 <w:noProof/>
                 <w:webHidden/>
+                <w:sz w:val="24"/>
+                <w:szCs w:val="24"/>
               </w:rPr>
               <w:fldChar w:fldCharType="begin"/>
             </w:r>
@@ -2752,19 +2790,25 @@
               <w:rPr>
                 <w:noProof/>
                 <w:webHidden/>
-              </w:rPr>
-              <w:instrText xml:space="preserve"> PAGEREF _Toc517308555 \h </w:instrText>
+                <w:sz w:val="24"/>
+                <w:szCs w:val="24"/>
+              </w:rPr>
+              <w:instrText xml:space="preserve"> PAGEREF _Toc517474707 \h </w:instrText>
             </w:r>
             <w:r>
               <w:rPr>
                 <w:noProof/>
                 <w:webHidden/>
+                <w:sz w:val="24"/>
+                <w:szCs w:val="24"/>
               </w:rPr>
             </w:r>
             <w:r>
               <w:rPr>
                 <w:noProof/>
                 <w:webHidden/>
+                <w:sz w:val="24"/>
+                <w:szCs w:val="24"/>
               </w:rPr>
               <w:fldChar w:fldCharType="separate"/>
             </w:r>
@@ -2772,6 +2816,8 @@
               <w:rPr>
                 <w:noProof/>
                 <w:webHidden/>
+                <w:sz w:val="24"/>
+                <w:szCs w:val="24"/>
               </w:rPr>
               <w:t>7</w:t>
             </w:r>
@@ -2779,6 +2825,8 @@
               <w:rPr>
                 <w:noProof/>
                 <w:webHidden/>
+                <w:sz w:val="24"/>
+                <w:szCs w:val="24"/>
               </w:rPr>
               <w:fldChar w:fldCharType="end"/>
             </w:r>
@@ -2790,16 +2838,21 @@
             <w:tabs>
               <w:tab w:val="right" w:leader="dot" w:pos="9350"/>
             </w:tabs>
+            <w:spacing w:line="360" w:lineRule="auto"/>
             <w:rPr>
               <w:noProof/>
+              <w:sz w:val="24"/>
+              <w:szCs w:val="24"/>
             </w:rPr>
           </w:pPr>
-          <w:hyperlink w:anchor="_Toc517308556" w:history="1">
+          <w:hyperlink w:anchor="_Toc517474708" w:history="1">
             <w:r>
               <w:rPr>
                 <w:rStyle w:val="Hyperlink"/>
                 <w:rFonts w:cs="Times New Roman"/>
                 <w:noProof/>
+                <w:sz w:val="24"/>
+                <w:szCs w:val="24"/>
                 <w:lang w:val="ro-RO"/>
               </w:rPr>
               <w:t>Alegerea temei</w:t>
@@ -2808,6 +2861,8 @@
               <w:rPr>
                 <w:noProof/>
                 <w:webHidden/>
+                <w:sz w:val="24"/>
+                <w:szCs w:val="24"/>
               </w:rPr>
               <w:tab/>
             </w:r>
@@ -2815,6 +2870,8 @@
               <w:rPr>
                 <w:noProof/>
                 <w:webHidden/>
+                <w:sz w:val="24"/>
+                <w:szCs w:val="24"/>
               </w:rPr>
               <w:fldChar w:fldCharType="begin"/>
             </w:r>
@@ -2822,19 +2879,25 @@
               <w:rPr>
                 <w:noProof/>
                 <w:webHidden/>
-              </w:rPr>
-              <w:instrText xml:space="preserve"> PAGEREF _Toc517308556 \h </w:instrText>
+                <w:sz w:val="24"/>
+                <w:szCs w:val="24"/>
+              </w:rPr>
+              <w:instrText xml:space="preserve"> PAGEREF _Toc517474708 \h </w:instrText>
             </w:r>
             <w:r>
               <w:rPr>
                 <w:noProof/>
                 <w:webHidden/>
+                <w:sz w:val="24"/>
+                <w:szCs w:val="24"/>
               </w:rPr>
             </w:r>
             <w:r>
               <w:rPr>
                 <w:noProof/>
                 <w:webHidden/>
+                <w:sz w:val="24"/>
+                <w:szCs w:val="24"/>
               </w:rPr>
               <w:fldChar w:fldCharType="separate"/>
             </w:r>
@@ -2842,6 +2905,8 @@
               <w:rPr>
                 <w:noProof/>
                 <w:webHidden/>
+                <w:sz w:val="24"/>
+                <w:szCs w:val="24"/>
               </w:rPr>
               <w:t>7</w:t>
             </w:r>
@@ -2849,6 +2914,8 @@
               <w:rPr>
                 <w:noProof/>
                 <w:webHidden/>
+                <w:sz w:val="24"/>
+                <w:szCs w:val="24"/>
               </w:rPr>
               <w:fldChar w:fldCharType="end"/>
             </w:r>
@@ -2860,16 +2927,21 @@
             <w:tabs>
               <w:tab w:val="right" w:leader="dot" w:pos="9350"/>
             </w:tabs>
+            <w:spacing w:line="360" w:lineRule="auto"/>
             <w:rPr>
               <w:noProof/>
+              <w:sz w:val="24"/>
+              <w:szCs w:val="24"/>
             </w:rPr>
           </w:pPr>
-          <w:hyperlink w:anchor="_Toc517308557" w:history="1">
+          <w:hyperlink w:anchor="_Toc517474709" w:history="1">
             <w:r>
               <w:rPr>
                 <w:rStyle w:val="Hyperlink"/>
                 <w:rFonts w:cs="Times New Roman"/>
                 <w:noProof/>
+                <w:sz w:val="24"/>
+                <w:szCs w:val="24"/>
                 <w:lang w:val="ro-RO"/>
               </w:rPr>
               <w:t>Alegerea tehnologiei</w:t>
@@ -2878,6 +2950,8 @@
               <w:rPr>
                 <w:noProof/>
                 <w:webHidden/>
+                <w:sz w:val="24"/>
+                <w:szCs w:val="24"/>
               </w:rPr>
               <w:tab/>
             </w:r>
@@ -2885,6 +2959,8 @@
               <w:rPr>
                 <w:noProof/>
                 <w:webHidden/>
+                <w:sz w:val="24"/>
+                <w:szCs w:val="24"/>
               </w:rPr>
               <w:fldChar w:fldCharType="begin"/>
             </w:r>
@@ -2892,19 +2968,25 @@
               <w:rPr>
                 <w:noProof/>
                 <w:webHidden/>
-              </w:rPr>
-              <w:instrText xml:space="preserve"> PAGEREF _Toc517308557 \h </w:instrText>
+                <w:sz w:val="24"/>
+                <w:szCs w:val="24"/>
+              </w:rPr>
+              <w:instrText xml:space="preserve"> PAGEREF _Toc517474709 \h </w:instrText>
             </w:r>
             <w:r>
               <w:rPr>
                 <w:noProof/>
                 <w:webHidden/>
+                <w:sz w:val="24"/>
+                <w:szCs w:val="24"/>
               </w:rPr>
             </w:r>
             <w:r>
               <w:rPr>
                 <w:noProof/>
                 <w:webHidden/>
+                <w:sz w:val="24"/>
+                <w:szCs w:val="24"/>
               </w:rPr>
               <w:fldChar w:fldCharType="separate"/>
             </w:r>
@@ -2912,6 +2994,8 @@
               <w:rPr>
                 <w:noProof/>
                 <w:webHidden/>
+                <w:sz w:val="24"/>
+                <w:szCs w:val="24"/>
               </w:rPr>
               <w:t>8</w:t>
             </w:r>
@@ -2919,6 +3003,8 @@
               <w:rPr>
                 <w:noProof/>
                 <w:webHidden/>
+                <w:sz w:val="24"/>
+                <w:szCs w:val="24"/>
               </w:rPr>
               <w:fldChar w:fldCharType="end"/>
             </w:r>
@@ -2929,13 +3015,17 @@
             <w:pStyle w:val="TOC2"/>
             <w:rPr>
               <w:noProof/>
+              <w:sz w:val="24"/>
+              <w:szCs w:val="24"/>
             </w:rPr>
           </w:pPr>
-          <w:hyperlink w:anchor="_Toc517308558" w:history="1">
+          <w:hyperlink w:anchor="_Toc517474710" w:history="1">
             <w:r>
               <w:rPr>
                 <w:rStyle w:val="Hyperlink"/>
                 <w:noProof/>
+                <w:sz w:val="24"/>
+                <w:szCs w:val="24"/>
               </w:rPr>
               <w:t>Context</w:t>
             </w:r>
@@ -2943,6 +3033,8 @@
               <w:rPr>
                 <w:noProof/>
                 <w:webHidden/>
+                <w:sz w:val="24"/>
+                <w:szCs w:val="24"/>
               </w:rPr>
               <w:tab/>
             </w:r>
@@ -2950,6 +3042,8 @@
               <w:rPr>
                 <w:noProof/>
                 <w:webHidden/>
+                <w:sz w:val="24"/>
+                <w:szCs w:val="24"/>
               </w:rPr>
               <w:fldChar w:fldCharType="begin"/>
             </w:r>
@@ -2957,19 +3051,25 @@
               <w:rPr>
                 <w:noProof/>
                 <w:webHidden/>
-              </w:rPr>
-              <w:instrText xml:space="preserve"> PAGEREF _Toc517308558 \h </w:instrText>
+                <w:sz w:val="24"/>
+                <w:szCs w:val="24"/>
+              </w:rPr>
+              <w:instrText xml:space="preserve"> PAGEREF _Toc517474710 \h </w:instrText>
             </w:r>
             <w:r>
               <w:rPr>
                 <w:noProof/>
                 <w:webHidden/>
+                <w:sz w:val="24"/>
+                <w:szCs w:val="24"/>
               </w:rPr>
             </w:r>
             <w:r>
               <w:rPr>
                 <w:noProof/>
                 <w:webHidden/>
+                <w:sz w:val="24"/>
+                <w:szCs w:val="24"/>
               </w:rPr>
               <w:fldChar w:fldCharType="separate"/>
             </w:r>
@@ -2977,6 +3077,8 @@
               <w:rPr>
                 <w:noProof/>
                 <w:webHidden/>
+                <w:sz w:val="24"/>
+                <w:szCs w:val="24"/>
               </w:rPr>
               <w:t>8</w:t>
             </w:r>
@@ -2984,6 +3086,8 @@
               <w:rPr>
                 <w:noProof/>
                 <w:webHidden/>
+                <w:sz w:val="24"/>
+                <w:szCs w:val="24"/>
               </w:rPr>
               <w:fldChar w:fldCharType="end"/>
             </w:r>
@@ -2994,13 +3098,17 @@
             <w:pStyle w:val="TOC2"/>
             <w:rPr>
               <w:noProof/>
+              <w:sz w:val="24"/>
+              <w:szCs w:val="24"/>
             </w:rPr>
           </w:pPr>
-          <w:hyperlink w:anchor="_Toc517308559" w:history="1">
+          <w:hyperlink w:anchor="_Toc517474711" w:history="1">
             <w:r>
               <w:rPr>
                 <w:rStyle w:val="Hyperlink"/>
                 <w:noProof/>
+                <w:sz w:val="24"/>
+                <w:szCs w:val="24"/>
               </w:rPr>
               <w:t>Cerințe funcționale</w:t>
             </w:r>
@@ -3008,6 +3116,8 @@
               <w:rPr>
                 <w:noProof/>
                 <w:webHidden/>
+                <w:sz w:val="24"/>
+                <w:szCs w:val="24"/>
               </w:rPr>
               <w:tab/>
             </w:r>
@@ -3015,6 +3125,8 @@
               <w:rPr>
                 <w:noProof/>
                 <w:webHidden/>
+                <w:sz w:val="24"/>
+                <w:szCs w:val="24"/>
               </w:rPr>
               <w:fldChar w:fldCharType="begin"/>
             </w:r>
@@ -3022,19 +3134,25 @@
               <w:rPr>
                 <w:noProof/>
                 <w:webHidden/>
-              </w:rPr>
-              <w:instrText xml:space="preserve"> PAGEREF _Toc517308559 \h </w:instrText>
+                <w:sz w:val="24"/>
+                <w:szCs w:val="24"/>
+              </w:rPr>
+              <w:instrText xml:space="preserve"> PAGEREF _Toc517474711 \h </w:instrText>
             </w:r>
             <w:r>
               <w:rPr>
                 <w:noProof/>
                 <w:webHidden/>
+                <w:sz w:val="24"/>
+                <w:szCs w:val="24"/>
               </w:rPr>
             </w:r>
             <w:r>
               <w:rPr>
                 <w:noProof/>
                 <w:webHidden/>
+                <w:sz w:val="24"/>
+                <w:szCs w:val="24"/>
               </w:rPr>
               <w:fldChar w:fldCharType="separate"/>
             </w:r>
@@ -3042,6 +3160,8 @@
               <w:rPr>
                 <w:noProof/>
                 <w:webHidden/>
+                <w:sz w:val="24"/>
+                <w:szCs w:val="24"/>
               </w:rPr>
               <w:t>9</w:t>
             </w:r>
@@ -3049,6 +3169,8 @@
               <w:rPr>
                 <w:noProof/>
                 <w:webHidden/>
+                <w:sz w:val="24"/>
+                <w:szCs w:val="24"/>
               </w:rPr>
               <w:fldChar w:fldCharType="end"/>
             </w:r>
@@ -3059,13 +3181,17 @@
             <w:pStyle w:val="TOC2"/>
             <w:rPr>
               <w:noProof/>
+              <w:sz w:val="24"/>
+              <w:szCs w:val="24"/>
             </w:rPr>
           </w:pPr>
-          <w:hyperlink w:anchor="_Toc517308560" w:history="1">
+          <w:hyperlink w:anchor="_Toc517474712" w:history="1">
             <w:r>
               <w:rPr>
                 <w:rStyle w:val="Hyperlink"/>
                 <w:noProof/>
+                <w:sz w:val="24"/>
+                <w:szCs w:val="24"/>
               </w:rPr>
               <w:t>Gradul de noutate</w:t>
             </w:r>
@@ -3073,6 +3199,8 @@
               <w:rPr>
                 <w:noProof/>
                 <w:webHidden/>
+                <w:sz w:val="24"/>
+                <w:szCs w:val="24"/>
               </w:rPr>
               <w:tab/>
             </w:r>
@@ -3080,6 +3208,8 @@
               <w:rPr>
                 <w:noProof/>
                 <w:webHidden/>
+                <w:sz w:val="24"/>
+                <w:szCs w:val="24"/>
               </w:rPr>
               <w:fldChar w:fldCharType="begin"/>
             </w:r>
@@ -3087,19 +3217,25 @@
               <w:rPr>
                 <w:noProof/>
                 <w:webHidden/>
-              </w:rPr>
-              <w:instrText xml:space="preserve"> PAGEREF _Toc517308560 \h </w:instrText>
+                <w:sz w:val="24"/>
+                <w:szCs w:val="24"/>
+              </w:rPr>
+              <w:instrText xml:space="preserve"> PAGEREF _Toc517474712 \h </w:instrText>
             </w:r>
             <w:r>
               <w:rPr>
                 <w:noProof/>
                 <w:webHidden/>
+                <w:sz w:val="24"/>
+                <w:szCs w:val="24"/>
               </w:rPr>
             </w:r>
             <w:r>
               <w:rPr>
                 <w:noProof/>
                 <w:webHidden/>
+                <w:sz w:val="24"/>
+                <w:szCs w:val="24"/>
               </w:rPr>
               <w:fldChar w:fldCharType="separate"/>
             </w:r>
@@ -3107,6 +3243,8 @@
               <w:rPr>
                 <w:noProof/>
                 <w:webHidden/>
+                <w:sz w:val="24"/>
+                <w:szCs w:val="24"/>
               </w:rPr>
               <w:t>10</w:t>
             </w:r>
@@ -3114,6 +3252,8 @@
               <w:rPr>
                 <w:noProof/>
                 <w:webHidden/>
+                <w:sz w:val="24"/>
+                <w:szCs w:val="24"/>
               </w:rPr>
               <w:fldChar w:fldCharType="end"/>
             </w:r>
@@ -3124,13 +3264,17 @@
             <w:pStyle w:val="TOC2"/>
             <w:rPr>
               <w:noProof/>
+              <w:sz w:val="24"/>
+              <w:szCs w:val="24"/>
             </w:rPr>
           </w:pPr>
-          <w:hyperlink w:anchor="_Toc517308561" w:history="1">
+          <w:hyperlink w:anchor="_Toc517474713" w:history="1">
             <w:r>
               <w:rPr>
                 <w:rStyle w:val="Hyperlink"/>
                 <w:noProof/>
+                <w:sz w:val="24"/>
+                <w:szCs w:val="24"/>
               </w:rPr>
               <w:t>Uzabilitate</w:t>
             </w:r>
@@ -3138,6 +3282,8 @@
               <w:rPr>
                 <w:noProof/>
                 <w:webHidden/>
+                <w:sz w:val="24"/>
+                <w:szCs w:val="24"/>
               </w:rPr>
               <w:tab/>
             </w:r>
@@ -3145,6 +3291,8 @@
               <w:rPr>
                 <w:noProof/>
                 <w:webHidden/>
+                <w:sz w:val="24"/>
+                <w:szCs w:val="24"/>
               </w:rPr>
               <w:fldChar w:fldCharType="begin"/>
             </w:r>
@@ -3152,19 +3300,25 @@
               <w:rPr>
                 <w:noProof/>
                 <w:webHidden/>
-              </w:rPr>
-              <w:instrText xml:space="preserve"> PAGEREF _Toc517308561 \h </w:instrText>
+                <w:sz w:val="24"/>
+                <w:szCs w:val="24"/>
+              </w:rPr>
+              <w:instrText xml:space="preserve"> PAGEREF _Toc517474713 \h </w:instrText>
             </w:r>
             <w:r>
               <w:rPr>
                 <w:noProof/>
                 <w:webHidden/>
+                <w:sz w:val="24"/>
+                <w:szCs w:val="24"/>
               </w:rPr>
             </w:r>
             <w:r>
               <w:rPr>
                 <w:noProof/>
                 <w:webHidden/>
+                <w:sz w:val="24"/>
+                <w:szCs w:val="24"/>
               </w:rPr>
               <w:fldChar w:fldCharType="separate"/>
             </w:r>
@@ -3172,6 +3326,8 @@
               <w:rPr>
                 <w:noProof/>
                 <w:webHidden/>
+                <w:sz w:val="24"/>
+                <w:szCs w:val="24"/>
               </w:rPr>
               <w:t>10</w:t>
             </w:r>
@@ -3179,6 +3335,8 @@
               <w:rPr>
                 <w:noProof/>
                 <w:webHidden/>
+                <w:sz w:val="24"/>
+                <w:szCs w:val="24"/>
               </w:rPr>
               <w:fldChar w:fldCharType="end"/>
             </w:r>
@@ -3189,13 +3347,17 @@
             <w:pStyle w:val="TOC1"/>
             <w:rPr>
               <w:noProof/>
+              <w:sz w:val="24"/>
+              <w:szCs w:val="24"/>
             </w:rPr>
           </w:pPr>
-          <w:hyperlink w:anchor="_Toc517308562" w:history="1">
+          <w:hyperlink w:anchor="_Toc517474714" w:history="1">
             <w:r>
               <w:rPr>
                 <w:rStyle w:val="Hyperlink"/>
                 <w:noProof/>
+                <w:sz w:val="24"/>
+                <w:szCs w:val="24"/>
                 <w:lang w:val="ro-RO"/>
                 <w14:scene3d>
                   <w14:camera w14:prst="orthographicFront"/>
@@ -3209,6 +3371,8 @@
             <w:r>
               <w:rPr>
                 <w:noProof/>
+                <w:sz w:val="24"/>
+                <w:szCs w:val="24"/>
               </w:rPr>
               <w:tab/>
             </w:r>
@@ -3216,6 +3380,8 @@
               <w:rPr>
                 <w:rStyle w:val="Hyperlink"/>
                 <w:noProof/>
+                <w:sz w:val="24"/>
+                <w:szCs w:val="24"/>
               </w:rPr>
               <w:t>Contribuții</w:t>
             </w:r>
@@ -3223,6 +3389,8 @@
               <w:rPr>
                 <w:noProof/>
                 <w:webHidden/>
+                <w:sz w:val="24"/>
+                <w:szCs w:val="24"/>
               </w:rPr>
               <w:tab/>
             </w:r>
@@ -3230,6 +3398,8 @@
               <w:rPr>
                 <w:noProof/>
                 <w:webHidden/>
+                <w:sz w:val="24"/>
+                <w:szCs w:val="24"/>
               </w:rPr>
               <w:fldChar w:fldCharType="begin"/>
             </w:r>
@@ -3237,19 +3407,25 @@
               <w:rPr>
                 <w:noProof/>
                 <w:webHidden/>
-              </w:rPr>
-              <w:instrText xml:space="preserve"> PAGEREF _Toc517308562 \h </w:instrText>
+                <w:sz w:val="24"/>
+                <w:szCs w:val="24"/>
+              </w:rPr>
+              <w:instrText xml:space="preserve"> PAGEREF _Toc517474714 \h </w:instrText>
             </w:r>
             <w:r>
               <w:rPr>
                 <w:noProof/>
                 <w:webHidden/>
+                <w:sz w:val="24"/>
+                <w:szCs w:val="24"/>
               </w:rPr>
             </w:r>
             <w:r>
               <w:rPr>
                 <w:noProof/>
                 <w:webHidden/>
+                <w:sz w:val="24"/>
+                <w:szCs w:val="24"/>
               </w:rPr>
               <w:fldChar w:fldCharType="separate"/>
             </w:r>
@@ -3257,6 +3433,8 @@
               <w:rPr>
                 <w:noProof/>
                 <w:webHidden/>
+                <w:sz w:val="24"/>
+                <w:szCs w:val="24"/>
               </w:rPr>
               <w:t>11</w:t>
             </w:r>
@@ -3264,6 +3442,8 @@
               <w:rPr>
                 <w:noProof/>
                 <w:webHidden/>
+                <w:sz w:val="24"/>
+                <w:szCs w:val="24"/>
               </w:rPr>
               <w:fldChar w:fldCharType="end"/>
             </w:r>
@@ -3274,13 +3454,17 @@
             <w:pStyle w:val="TOC1"/>
             <w:rPr>
               <w:noProof/>
+              <w:sz w:val="24"/>
+              <w:szCs w:val="24"/>
             </w:rPr>
           </w:pPr>
-          <w:hyperlink w:anchor="_Toc517308563" w:history="1">
+          <w:hyperlink w:anchor="_Toc517474715" w:history="1">
             <w:r>
               <w:rPr>
                 <w:rStyle w:val="Hyperlink"/>
                 <w:noProof/>
+                <w:sz w:val="24"/>
+                <w:szCs w:val="24"/>
                 <w:lang w:val="ro-RO"/>
                 <w14:scene3d>
                   <w14:camera w14:prst="orthographicFront"/>
@@ -3294,6 +3478,8 @@
             <w:r>
               <w:rPr>
                 <w:noProof/>
+                <w:sz w:val="24"/>
+                <w:szCs w:val="24"/>
               </w:rPr>
               <w:tab/>
             </w:r>
@@ -3301,6 +3487,8 @@
               <w:rPr>
                 <w:rStyle w:val="Hyperlink"/>
                 <w:noProof/>
+                <w:sz w:val="24"/>
+                <w:szCs w:val="24"/>
               </w:rPr>
               <w:t>Proiectare</w:t>
             </w:r>
@@ -3308,6 +3496,8 @@
               <w:rPr>
                 <w:rStyle w:val="Hyperlink"/>
                 <w:noProof/>
+                <w:sz w:val="24"/>
+                <w:szCs w:val="24"/>
                 <w:lang w:val="ro-RO"/>
               </w:rPr>
               <w:t xml:space="preserve"> și Implementare</w:t>
@@ -3316,6 +3506,8 @@
               <w:rPr>
                 <w:noProof/>
                 <w:webHidden/>
+                <w:sz w:val="24"/>
+                <w:szCs w:val="24"/>
               </w:rPr>
               <w:tab/>
             </w:r>
@@ -3323,6 +3515,8 @@
               <w:rPr>
                 <w:noProof/>
                 <w:webHidden/>
+                <w:sz w:val="24"/>
+                <w:szCs w:val="24"/>
               </w:rPr>
               <w:fldChar w:fldCharType="begin"/>
             </w:r>
@@ -3330,19 +3524,25 @@
               <w:rPr>
                 <w:noProof/>
                 <w:webHidden/>
-              </w:rPr>
-              <w:instrText xml:space="preserve"> PAGEREF _Toc517308563 \h </w:instrText>
+                <w:sz w:val="24"/>
+                <w:szCs w:val="24"/>
+              </w:rPr>
+              <w:instrText xml:space="preserve"> PAGEREF _Toc517474715 \h </w:instrText>
             </w:r>
             <w:r>
               <w:rPr>
                 <w:noProof/>
                 <w:webHidden/>
+                <w:sz w:val="24"/>
+                <w:szCs w:val="24"/>
               </w:rPr>
             </w:r>
             <w:r>
               <w:rPr>
                 <w:noProof/>
                 <w:webHidden/>
+                <w:sz w:val="24"/>
+                <w:szCs w:val="24"/>
               </w:rPr>
               <w:fldChar w:fldCharType="separate"/>
             </w:r>
@@ -3350,6 +3550,8 @@
               <w:rPr>
                 <w:noProof/>
                 <w:webHidden/>
+                <w:sz w:val="24"/>
+                <w:szCs w:val="24"/>
               </w:rPr>
               <w:t>12</w:t>
             </w:r>
@@ -3357,6 +3559,8 @@
               <w:rPr>
                 <w:noProof/>
                 <w:webHidden/>
+                <w:sz w:val="24"/>
+                <w:szCs w:val="24"/>
               </w:rPr>
               <w:fldChar w:fldCharType="end"/>
             </w:r>
@@ -3367,13 +3571,17 @@
             <w:pStyle w:val="TOC1"/>
             <w:rPr>
               <w:noProof/>
+              <w:sz w:val="24"/>
+              <w:szCs w:val="24"/>
             </w:rPr>
           </w:pPr>
-          <w:hyperlink w:anchor="_Toc517308564" w:history="1">
+          <w:hyperlink w:anchor="_Toc517474716" w:history="1">
             <w:r>
               <w:rPr>
                 <w:rStyle w:val="Hyperlink"/>
                 <w:noProof/>
+                <w:sz w:val="24"/>
+                <w:szCs w:val="24"/>
                 <w:lang w:val="ro-RO"/>
                 <w14:scene3d>
                   <w14:camera w14:prst="orthographicFront"/>
@@ -3387,6 +3595,8 @@
             <w:r>
               <w:rPr>
                 <w:noProof/>
+                <w:sz w:val="24"/>
+                <w:szCs w:val="24"/>
               </w:rPr>
               <w:tab/>
             </w:r>
@@ -3394,6 +3604,8 @@
               <w:rPr>
                 <w:rStyle w:val="Hyperlink"/>
                 <w:noProof/>
+                <w:sz w:val="24"/>
+                <w:szCs w:val="24"/>
               </w:rPr>
               <w:t>Manualul</w:t>
             </w:r>
@@ -3401,6 +3613,8 @@
               <w:rPr>
                 <w:rStyle w:val="Hyperlink"/>
                 <w:noProof/>
+                <w:sz w:val="24"/>
+                <w:szCs w:val="24"/>
                 <w:lang w:val="ro-RO"/>
               </w:rPr>
               <w:t xml:space="preserve"> utilizatorului</w:t>
@@ -3409,6 +3623,8 @@
               <w:rPr>
                 <w:noProof/>
                 <w:webHidden/>
+                <w:sz w:val="24"/>
+                <w:szCs w:val="24"/>
               </w:rPr>
               <w:tab/>
             </w:r>
@@ -3416,6 +3632,8 @@
               <w:rPr>
                 <w:noProof/>
                 <w:webHidden/>
+                <w:sz w:val="24"/>
+                <w:szCs w:val="24"/>
               </w:rPr>
               <w:fldChar w:fldCharType="begin"/>
             </w:r>
@@ -3423,19 +3641,25 @@
               <w:rPr>
                 <w:noProof/>
                 <w:webHidden/>
-              </w:rPr>
-              <w:instrText xml:space="preserve"> PAGEREF _Toc517308564 \h </w:instrText>
+                <w:sz w:val="24"/>
+                <w:szCs w:val="24"/>
+              </w:rPr>
+              <w:instrText xml:space="preserve"> PAGEREF _Toc517474716 \h </w:instrText>
             </w:r>
             <w:r>
               <w:rPr>
                 <w:noProof/>
                 <w:webHidden/>
+                <w:sz w:val="24"/>
+                <w:szCs w:val="24"/>
               </w:rPr>
             </w:r>
             <w:r>
               <w:rPr>
                 <w:noProof/>
                 <w:webHidden/>
+                <w:sz w:val="24"/>
+                <w:szCs w:val="24"/>
               </w:rPr>
               <w:fldChar w:fldCharType="separate"/>
             </w:r>
@@ -3443,13 +3667,17 @@
               <w:rPr>
                 <w:noProof/>
                 <w:webHidden/>
-              </w:rPr>
-              <w:t>21</w:t>
+                <w:sz w:val="24"/>
+                <w:szCs w:val="24"/>
+              </w:rPr>
+              <w:t>25</w:t>
             </w:r>
             <w:r>
               <w:rPr>
                 <w:noProof/>
                 <w:webHidden/>
+                <w:sz w:val="24"/>
+                <w:szCs w:val="24"/>
               </w:rPr>
               <w:fldChar w:fldCharType="end"/>
             </w:r>
@@ -3460,13 +3688,17 @@
             <w:pStyle w:val="TOC1"/>
             <w:rPr>
               <w:noProof/>
+              <w:sz w:val="24"/>
+              <w:szCs w:val="24"/>
             </w:rPr>
           </w:pPr>
-          <w:hyperlink w:anchor="_Toc517308565" w:history="1">
+          <w:hyperlink w:anchor="_Toc517474717" w:history="1">
             <w:r>
               <w:rPr>
                 <w:rStyle w:val="Hyperlink"/>
                 <w:noProof/>
+                <w:sz w:val="24"/>
+                <w:szCs w:val="24"/>
                 <w14:scene3d>
                   <w14:camera w14:prst="orthographicFront"/>
                   <w14:lightRig w14:rig="threePt" w14:dir="t">
@@ -3479,6 +3711,8 @@
             <w:r>
               <w:rPr>
                 <w:noProof/>
+                <w:sz w:val="24"/>
+                <w:szCs w:val="24"/>
               </w:rPr>
               <w:tab/>
             </w:r>
@@ -3486,6 +3720,8 @@
               <w:rPr>
                 <w:rStyle w:val="Hyperlink"/>
                 <w:noProof/>
+                <w:sz w:val="24"/>
+                <w:szCs w:val="24"/>
               </w:rPr>
               <w:t>Concluzii</w:t>
             </w:r>
@@ -3493,6 +3729,8 @@
               <w:rPr>
                 <w:noProof/>
                 <w:webHidden/>
+                <w:sz w:val="24"/>
+                <w:szCs w:val="24"/>
               </w:rPr>
               <w:tab/>
             </w:r>
@@ -3500,6 +3738,8 @@
               <w:rPr>
                 <w:noProof/>
                 <w:webHidden/>
+                <w:sz w:val="24"/>
+                <w:szCs w:val="24"/>
               </w:rPr>
               <w:fldChar w:fldCharType="begin"/>
             </w:r>
@@ -3507,19 +3747,25 @@
               <w:rPr>
                 <w:noProof/>
                 <w:webHidden/>
-              </w:rPr>
-              <w:instrText xml:space="preserve"> PAGEREF _Toc517308565 \h </w:instrText>
+                <w:sz w:val="24"/>
+                <w:szCs w:val="24"/>
+              </w:rPr>
+              <w:instrText xml:space="preserve"> PAGEREF _Toc517474717 \h </w:instrText>
             </w:r>
             <w:r>
               <w:rPr>
                 <w:noProof/>
                 <w:webHidden/>
+                <w:sz w:val="24"/>
+                <w:szCs w:val="24"/>
               </w:rPr>
             </w:r>
             <w:r>
               <w:rPr>
                 <w:noProof/>
                 <w:webHidden/>
+                <w:sz w:val="24"/>
+                <w:szCs w:val="24"/>
               </w:rPr>
               <w:fldChar w:fldCharType="separate"/>
             </w:r>
@@ -3527,13 +3773,17 @@
               <w:rPr>
                 <w:noProof/>
                 <w:webHidden/>
-              </w:rPr>
-              <w:t>22</w:t>
+                <w:sz w:val="24"/>
+                <w:szCs w:val="24"/>
+              </w:rPr>
+              <w:t>35</w:t>
             </w:r>
             <w:r>
               <w:rPr>
                 <w:noProof/>
                 <w:webHidden/>
+                <w:sz w:val="24"/>
+                <w:szCs w:val="24"/>
               </w:rPr>
               <w:fldChar w:fldCharType="end"/>
             </w:r>
@@ -3544,13 +3794,17 @@
             <w:pStyle w:val="TOC1"/>
             <w:rPr>
               <w:noProof/>
+              <w:sz w:val="24"/>
+              <w:szCs w:val="24"/>
             </w:rPr>
           </w:pPr>
-          <w:hyperlink w:anchor="_Toc517308566" w:history="1">
+          <w:hyperlink w:anchor="_Toc517474718" w:history="1">
             <w:r>
               <w:rPr>
                 <w:rStyle w:val="Hyperlink"/>
                 <w:noProof/>
+                <w:sz w:val="24"/>
+                <w:szCs w:val="24"/>
                 <w:lang w:val="ro-RO"/>
                 <w14:scene3d>
                   <w14:camera w14:prst="orthographicFront"/>
@@ -3564,6 +3818,8 @@
             <w:r>
               <w:rPr>
                 <w:noProof/>
+                <w:sz w:val="24"/>
+                <w:szCs w:val="24"/>
               </w:rPr>
               <w:tab/>
             </w:r>
@@ -3571,6 +3827,8 @@
               <w:rPr>
                 <w:rStyle w:val="Hyperlink"/>
                 <w:noProof/>
+                <w:sz w:val="24"/>
+                <w:szCs w:val="24"/>
               </w:rPr>
               <w:t>Bibliografie</w:t>
             </w:r>
@@ -3578,6 +3836,8 @@
               <w:rPr>
                 <w:noProof/>
                 <w:webHidden/>
+                <w:sz w:val="24"/>
+                <w:szCs w:val="24"/>
               </w:rPr>
               <w:tab/>
             </w:r>
@@ -3585,6 +3845,8 @@
               <w:rPr>
                 <w:noProof/>
                 <w:webHidden/>
+                <w:sz w:val="24"/>
+                <w:szCs w:val="24"/>
               </w:rPr>
               <w:fldChar w:fldCharType="begin"/>
             </w:r>
@@ -3592,19 +3854,25 @@
               <w:rPr>
                 <w:noProof/>
                 <w:webHidden/>
-              </w:rPr>
-              <w:instrText xml:space="preserve"> PAGEREF _Toc517308566 \h </w:instrText>
+                <w:sz w:val="24"/>
+                <w:szCs w:val="24"/>
+              </w:rPr>
+              <w:instrText xml:space="preserve"> PAGEREF _Toc517474718 \h </w:instrText>
             </w:r>
             <w:r>
               <w:rPr>
                 <w:noProof/>
                 <w:webHidden/>
+                <w:sz w:val="24"/>
+                <w:szCs w:val="24"/>
               </w:rPr>
             </w:r>
             <w:r>
               <w:rPr>
                 <w:noProof/>
                 <w:webHidden/>
+                <w:sz w:val="24"/>
+                <w:szCs w:val="24"/>
               </w:rPr>
               <w:fldChar w:fldCharType="separate"/>
             </w:r>
@@ -3612,13 +3880,17 @@
               <w:rPr>
                 <w:noProof/>
                 <w:webHidden/>
-              </w:rPr>
-              <w:t>23</w:t>
+                <w:sz w:val="24"/>
+                <w:szCs w:val="24"/>
+              </w:rPr>
+              <w:t>36</w:t>
             </w:r>
             <w:r>
               <w:rPr>
                 <w:noProof/>
                 <w:webHidden/>
+                <w:sz w:val="24"/>
+                <w:szCs w:val="24"/>
               </w:rPr>
               <w:fldChar w:fldCharType="end"/>
             </w:r>
@@ -3629,20 +3901,26 @@
             <w:pStyle w:val="TOC1"/>
             <w:rPr>
               <w:noProof/>
+              <w:sz w:val="24"/>
+              <w:szCs w:val="24"/>
             </w:rPr>
           </w:pPr>
-          <w:hyperlink w:anchor="_Toc517308567" w:history="1">
+          <w:hyperlink w:anchor="_Toc517474719" w:history="1">
             <w:r>
               <w:rPr>
                 <w:rStyle w:val="Hyperlink"/>
                 <w:rFonts w:cs="Times New Roman"/>
                 <w:noProof/>
+                <w:sz w:val="24"/>
+                <w:szCs w:val="24"/>
               </w:rPr>
               <w:t>6.</w:t>
             </w:r>
             <w:r>
               <w:rPr>
                 <w:noProof/>
+                <w:sz w:val="24"/>
+                <w:szCs w:val="24"/>
               </w:rPr>
               <w:tab/>
             </w:r>
@@ -3651,6 +3929,8 @@
                 <w:rStyle w:val="Hyperlink"/>
                 <w:rFonts w:cs="Times New Roman"/>
                 <w:noProof/>
+                <w:sz w:val="24"/>
+                <w:szCs w:val="24"/>
               </w:rPr>
               <w:t>Tehnologii Folosite</w:t>
             </w:r>
@@ -3658,6 +3938,8 @@
               <w:rPr>
                 <w:noProof/>
                 <w:webHidden/>
+                <w:sz w:val="24"/>
+                <w:szCs w:val="24"/>
               </w:rPr>
               <w:tab/>
             </w:r>
@@ -3665,6 +3947,8 @@
               <w:rPr>
                 <w:noProof/>
                 <w:webHidden/>
+                <w:sz w:val="24"/>
+                <w:szCs w:val="24"/>
               </w:rPr>
               <w:fldChar w:fldCharType="begin"/>
             </w:r>
@@ -3672,19 +3956,25 @@
               <w:rPr>
                 <w:noProof/>
                 <w:webHidden/>
-              </w:rPr>
-              <w:instrText xml:space="preserve"> PAGEREF _Toc517308567 \h </w:instrText>
+                <w:sz w:val="24"/>
+                <w:szCs w:val="24"/>
+              </w:rPr>
+              <w:instrText xml:space="preserve"> PAGEREF _Toc517474719 \h </w:instrText>
             </w:r>
             <w:r>
               <w:rPr>
                 <w:noProof/>
                 <w:webHidden/>
+                <w:sz w:val="24"/>
+                <w:szCs w:val="24"/>
               </w:rPr>
             </w:r>
             <w:r>
               <w:rPr>
                 <w:noProof/>
                 <w:webHidden/>
+                <w:sz w:val="24"/>
+                <w:szCs w:val="24"/>
               </w:rPr>
               <w:fldChar w:fldCharType="separate"/>
             </w:r>
@@ -3692,13 +3982,17 @@
               <w:rPr>
                 <w:noProof/>
                 <w:webHidden/>
-              </w:rPr>
-              <w:t>25</w:t>
+                <w:sz w:val="24"/>
+                <w:szCs w:val="24"/>
+              </w:rPr>
+              <w:t>37</w:t>
             </w:r>
             <w:r>
               <w:rPr>
                 <w:noProof/>
                 <w:webHidden/>
+                <w:sz w:val="24"/>
+                <w:szCs w:val="24"/>
               </w:rPr>
               <w:fldChar w:fldCharType="end"/>
             </w:r>
@@ -3709,19 +4003,25 @@
             <w:pStyle w:val="TOC2"/>
             <w:rPr>
               <w:noProof/>
+              <w:sz w:val="24"/>
+              <w:szCs w:val="24"/>
             </w:rPr>
           </w:pPr>
-          <w:hyperlink w:anchor="_Toc517308569" w:history="1">
+          <w:hyperlink w:anchor="_Toc517474721" w:history="1">
             <w:r>
               <w:rPr>
                 <w:rStyle w:val="Hyperlink"/>
                 <w:noProof/>
+                <w:sz w:val="24"/>
+                <w:szCs w:val="24"/>
               </w:rPr>
               <w:t>6.1.</w:t>
             </w:r>
             <w:r>
               <w:rPr>
                 <w:noProof/>
+                <w:sz w:val="24"/>
+                <w:szCs w:val="24"/>
               </w:rPr>
               <w:tab/>
             </w:r>
@@ -3729,13 +4029,17 @@
               <w:rPr>
                 <w:rStyle w:val="Hyperlink"/>
                 <w:noProof/>
-              </w:rPr>
-              <w:t>C# (.Net, MVC, ORM, ASP.NET, Entity)</w:t>
+                <w:sz w:val="24"/>
+                <w:szCs w:val="24"/>
+              </w:rPr>
+              <w:t>C# (.Net, MVC, ORM-EntityFramework, ASP.NET, Identity)</w:t>
             </w:r>
             <w:r>
               <w:rPr>
                 <w:noProof/>
                 <w:webHidden/>
+                <w:sz w:val="24"/>
+                <w:szCs w:val="24"/>
               </w:rPr>
               <w:tab/>
             </w:r>
@@ -3743,6 +4047,8 @@
               <w:rPr>
                 <w:noProof/>
                 <w:webHidden/>
+                <w:sz w:val="24"/>
+                <w:szCs w:val="24"/>
               </w:rPr>
               <w:fldChar w:fldCharType="begin"/>
             </w:r>
@@ -3750,19 +4056,25 @@
               <w:rPr>
                 <w:noProof/>
                 <w:webHidden/>
-              </w:rPr>
-              <w:instrText xml:space="preserve"> PAGEREF _Toc517308569 \h </w:instrText>
+                <w:sz w:val="24"/>
+                <w:szCs w:val="24"/>
+              </w:rPr>
+              <w:instrText xml:space="preserve"> PAGEREF _Toc517474721 \h </w:instrText>
             </w:r>
             <w:r>
               <w:rPr>
                 <w:noProof/>
                 <w:webHidden/>
+                <w:sz w:val="24"/>
+                <w:szCs w:val="24"/>
               </w:rPr>
             </w:r>
             <w:r>
               <w:rPr>
                 <w:noProof/>
                 <w:webHidden/>
+                <w:sz w:val="24"/>
+                <w:szCs w:val="24"/>
               </w:rPr>
               <w:fldChar w:fldCharType="separate"/>
             </w:r>
@@ -3770,13 +4082,17 @@
               <w:rPr>
                 <w:noProof/>
                 <w:webHidden/>
-              </w:rPr>
-              <w:t>25</w:t>
+                <w:sz w:val="24"/>
+                <w:szCs w:val="24"/>
+              </w:rPr>
+              <w:t>37</w:t>
             </w:r>
             <w:r>
               <w:rPr>
                 <w:noProof/>
                 <w:webHidden/>
+                <w:sz w:val="24"/>
+                <w:szCs w:val="24"/>
               </w:rPr>
               <w:fldChar w:fldCharType="end"/>
             </w:r>
@@ -3787,19 +4103,25 @@
             <w:pStyle w:val="TOC2"/>
             <w:rPr>
               <w:noProof/>
+              <w:sz w:val="24"/>
+              <w:szCs w:val="24"/>
             </w:rPr>
           </w:pPr>
-          <w:hyperlink w:anchor="_Toc517308570" w:history="1">
+          <w:hyperlink w:anchor="_Toc517474722" w:history="1">
             <w:r>
               <w:rPr>
                 <w:rStyle w:val="Hyperlink"/>
                 <w:noProof/>
+                <w:sz w:val="24"/>
+                <w:szCs w:val="24"/>
               </w:rPr>
               <w:t>6.2.</w:t>
             </w:r>
             <w:r>
               <w:rPr>
                 <w:noProof/>
+                <w:sz w:val="24"/>
+                <w:szCs w:val="24"/>
               </w:rPr>
               <w:tab/>
             </w:r>
@@ -3807,6 +4129,8 @@
               <w:rPr>
                 <w:rStyle w:val="Hyperlink"/>
                 <w:noProof/>
+                <w:sz w:val="24"/>
+                <w:szCs w:val="24"/>
               </w:rPr>
               <w:t>SQL (SQL Server Express)</w:t>
             </w:r>
@@ -3814,6 +4138,8 @@
               <w:rPr>
                 <w:noProof/>
                 <w:webHidden/>
+                <w:sz w:val="24"/>
+                <w:szCs w:val="24"/>
               </w:rPr>
               <w:tab/>
             </w:r>
@@ -3821,6 +4147,8 @@
               <w:rPr>
                 <w:noProof/>
                 <w:webHidden/>
+                <w:sz w:val="24"/>
+                <w:szCs w:val="24"/>
               </w:rPr>
               <w:fldChar w:fldCharType="begin"/>
             </w:r>
@@ -3828,19 +4156,25 @@
               <w:rPr>
                 <w:noProof/>
                 <w:webHidden/>
-              </w:rPr>
-              <w:instrText xml:space="preserve"> PAGEREF _Toc517308570 \h </w:instrText>
+                <w:sz w:val="24"/>
+                <w:szCs w:val="24"/>
+              </w:rPr>
+              <w:instrText xml:space="preserve"> PAGEREF _Toc517474722 \h </w:instrText>
             </w:r>
             <w:r>
               <w:rPr>
                 <w:noProof/>
                 <w:webHidden/>
+                <w:sz w:val="24"/>
+                <w:szCs w:val="24"/>
               </w:rPr>
             </w:r>
             <w:r>
               <w:rPr>
                 <w:noProof/>
                 <w:webHidden/>
+                <w:sz w:val="24"/>
+                <w:szCs w:val="24"/>
               </w:rPr>
               <w:fldChar w:fldCharType="separate"/>
             </w:r>
@@ -3848,13 +4182,17 @@
               <w:rPr>
                 <w:noProof/>
                 <w:webHidden/>
-              </w:rPr>
-              <w:t>25</w:t>
+                <w:sz w:val="24"/>
+                <w:szCs w:val="24"/>
+              </w:rPr>
+              <w:t>37</w:t>
             </w:r>
             <w:r>
               <w:rPr>
                 <w:noProof/>
                 <w:webHidden/>
+                <w:sz w:val="24"/>
+                <w:szCs w:val="24"/>
               </w:rPr>
               <w:fldChar w:fldCharType="end"/>
             </w:r>
@@ -3865,20 +4203,26 @@
             <w:pStyle w:val="TOC2"/>
             <w:rPr>
               <w:noProof/>
+              <w:sz w:val="24"/>
+              <w:szCs w:val="24"/>
             </w:rPr>
           </w:pPr>
-          <w:hyperlink w:anchor="_Toc517308571" w:history="1">
+          <w:hyperlink w:anchor="_Toc517474723" w:history="1">
             <w:r>
               <w:rPr>
                 <w:rStyle w:val="Hyperlink"/>
                 <w:rFonts w:cs="Times New Roman"/>
                 <w:noProof/>
+                <w:sz w:val="24"/>
+                <w:szCs w:val="24"/>
               </w:rPr>
               <w:t>6.3.</w:t>
             </w:r>
             <w:r>
               <w:rPr>
                 <w:noProof/>
+                <w:sz w:val="24"/>
+                <w:szCs w:val="24"/>
               </w:rPr>
               <w:tab/>
             </w:r>
@@ -3887,6 +4231,8 @@
                 <w:rStyle w:val="Hyperlink"/>
                 <w:rFonts w:cs="Times New Roman"/>
                 <w:noProof/>
+                <w:sz w:val="24"/>
+                <w:szCs w:val="24"/>
               </w:rPr>
               <w:t>Source Controlling -&gt; GitHub (GitKraker)</w:t>
             </w:r>
@@ -3894,6 +4240,8 @@
               <w:rPr>
                 <w:noProof/>
                 <w:webHidden/>
+                <w:sz w:val="24"/>
+                <w:szCs w:val="24"/>
               </w:rPr>
               <w:tab/>
             </w:r>
@@ -3901,6 +4249,8 @@
               <w:rPr>
                 <w:noProof/>
                 <w:webHidden/>
+                <w:sz w:val="24"/>
+                <w:szCs w:val="24"/>
               </w:rPr>
               <w:fldChar w:fldCharType="begin"/>
             </w:r>
@@ -3908,19 +4258,25 @@
               <w:rPr>
                 <w:noProof/>
                 <w:webHidden/>
-              </w:rPr>
-              <w:instrText xml:space="preserve"> PAGEREF _Toc517308571 \h </w:instrText>
+                <w:sz w:val="24"/>
+                <w:szCs w:val="24"/>
+              </w:rPr>
+              <w:instrText xml:space="preserve"> PAGEREF _Toc517474723 \h </w:instrText>
             </w:r>
             <w:r>
               <w:rPr>
                 <w:noProof/>
                 <w:webHidden/>
+                <w:sz w:val="24"/>
+                <w:szCs w:val="24"/>
               </w:rPr>
             </w:r>
             <w:r>
               <w:rPr>
                 <w:noProof/>
                 <w:webHidden/>
+                <w:sz w:val="24"/>
+                <w:szCs w:val="24"/>
               </w:rPr>
               <w:fldChar w:fldCharType="separate"/>
             </w:r>
@@ -3928,13 +4284,17 @@
               <w:rPr>
                 <w:noProof/>
                 <w:webHidden/>
-              </w:rPr>
-              <w:t>25</w:t>
+                <w:sz w:val="24"/>
+                <w:szCs w:val="24"/>
+              </w:rPr>
+              <w:t>37</w:t>
             </w:r>
             <w:r>
               <w:rPr>
                 <w:noProof/>
                 <w:webHidden/>
+                <w:sz w:val="24"/>
+                <w:szCs w:val="24"/>
               </w:rPr>
               <w:fldChar w:fldCharType="end"/>
             </w:r>
@@ -3945,20 +4305,26 @@
             <w:pStyle w:val="TOC2"/>
             <w:rPr>
               <w:noProof/>
+              <w:sz w:val="24"/>
+              <w:szCs w:val="24"/>
             </w:rPr>
           </w:pPr>
-          <w:hyperlink w:anchor="_Toc517308572" w:history="1">
+          <w:hyperlink w:anchor="_Toc517474724" w:history="1">
             <w:r>
               <w:rPr>
                 <w:rStyle w:val="Hyperlink"/>
                 <w:rFonts w:cs="Times New Roman"/>
                 <w:noProof/>
+                <w:sz w:val="24"/>
+                <w:szCs w:val="24"/>
               </w:rPr>
               <w:t>6.4.</w:t>
             </w:r>
             <w:r>
               <w:rPr>
                 <w:noProof/>
+                <w:sz w:val="24"/>
+                <w:szCs w:val="24"/>
               </w:rPr>
               <w:tab/>
             </w:r>
@@ -3967,6 +4333,8 @@
                 <w:rStyle w:val="Hyperlink"/>
                 <w:rFonts w:cs="Times New Roman"/>
                 <w:noProof/>
+                <w:sz w:val="24"/>
+                <w:szCs w:val="24"/>
               </w:rPr>
               <w:t>Bootstrap</w:t>
             </w:r>
@@ -3974,6 +4342,8 @@
               <w:rPr>
                 <w:noProof/>
                 <w:webHidden/>
+                <w:sz w:val="24"/>
+                <w:szCs w:val="24"/>
               </w:rPr>
               <w:tab/>
             </w:r>
@@ -3981,6 +4351,8 @@
               <w:rPr>
                 <w:noProof/>
                 <w:webHidden/>
+                <w:sz w:val="24"/>
+                <w:szCs w:val="24"/>
               </w:rPr>
               <w:fldChar w:fldCharType="begin"/>
             </w:r>
@@ -3988,19 +4360,25 @@
               <w:rPr>
                 <w:noProof/>
                 <w:webHidden/>
-              </w:rPr>
-              <w:instrText xml:space="preserve"> PAGEREF _Toc517308572 \h </w:instrText>
+                <w:sz w:val="24"/>
+                <w:szCs w:val="24"/>
+              </w:rPr>
+              <w:instrText xml:space="preserve"> PAGEREF _Toc517474724 \h </w:instrText>
             </w:r>
             <w:r>
               <w:rPr>
                 <w:noProof/>
                 <w:webHidden/>
+                <w:sz w:val="24"/>
+                <w:szCs w:val="24"/>
               </w:rPr>
             </w:r>
             <w:r>
               <w:rPr>
                 <w:noProof/>
                 <w:webHidden/>
+                <w:sz w:val="24"/>
+                <w:szCs w:val="24"/>
               </w:rPr>
               <w:fldChar w:fldCharType="separate"/>
             </w:r>
@@ -4008,13 +4386,17 @@
               <w:rPr>
                 <w:noProof/>
                 <w:webHidden/>
-              </w:rPr>
-              <w:t>25</w:t>
+                <w:sz w:val="24"/>
+                <w:szCs w:val="24"/>
+              </w:rPr>
+              <w:t>37</w:t>
             </w:r>
             <w:r>
               <w:rPr>
                 <w:noProof/>
                 <w:webHidden/>
+                <w:sz w:val="24"/>
+                <w:szCs w:val="24"/>
               </w:rPr>
               <w:fldChar w:fldCharType="end"/>
             </w:r>
@@ -4025,20 +4407,26 @@
             <w:pStyle w:val="TOC2"/>
             <w:rPr>
               <w:noProof/>
+              <w:sz w:val="24"/>
+              <w:szCs w:val="24"/>
             </w:rPr>
           </w:pPr>
-          <w:hyperlink w:anchor="_Toc517308573" w:history="1">
+          <w:hyperlink w:anchor="_Toc517474725" w:history="1">
             <w:r>
               <w:rPr>
                 <w:rStyle w:val="Hyperlink"/>
                 <w:rFonts w:cs="Times New Roman"/>
                 <w:noProof/>
+                <w:sz w:val="24"/>
+                <w:szCs w:val="24"/>
               </w:rPr>
               <w:t>6.5.</w:t>
             </w:r>
             <w:r>
               <w:rPr>
                 <w:noProof/>
+                <w:sz w:val="24"/>
+                <w:szCs w:val="24"/>
               </w:rPr>
               <w:tab/>
             </w:r>
@@ -4047,6 +4435,8 @@
                 <w:rStyle w:val="Hyperlink"/>
                 <w:rFonts w:cs="Times New Roman"/>
                 <w:noProof/>
+                <w:sz w:val="24"/>
+                <w:szCs w:val="24"/>
               </w:rPr>
               <w:t>HTML, CSS &amp; JavaScript</w:t>
             </w:r>
@@ -4054,6 +4444,8 @@
               <w:rPr>
                 <w:noProof/>
                 <w:webHidden/>
+                <w:sz w:val="24"/>
+                <w:szCs w:val="24"/>
               </w:rPr>
               <w:tab/>
             </w:r>
@@ -4061,6 +4453,8 @@
               <w:rPr>
                 <w:noProof/>
                 <w:webHidden/>
+                <w:sz w:val="24"/>
+                <w:szCs w:val="24"/>
               </w:rPr>
               <w:fldChar w:fldCharType="begin"/>
             </w:r>
@@ -4068,19 +4462,25 @@
               <w:rPr>
                 <w:noProof/>
                 <w:webHidden/>
-              </w:rPr>
-              <w:instrText xml:space="preserve"> PAGEREF _Toc517308573 \h </w:instrText>
+                <w:sz w:val="24"/>
+                <w:szCs w:val="24"/>
+              </w:rPr>
+              <w:instrText xml:space="preserve"> PAGEREF _Toc517474725 \h </w:instrText>
             </w:r>
             <w:r>
               <w:rPr>
                 <w:noProof/>
                 <w:webHidden/>
+                <w:sz w:val="24"/>
+                <w:szCs w:val="24"/>
               </w:rPr>
             </w:r>
             <w:r>
               <w:rPr>
                 <w:noProof/>
                 <w:webHidden/>
+                <w:sz w:val="24"/>
+                <w:szCs w:val="24"/>
               </w:rPr>
               <w:fldChar w:fldCharType="separate"/>
             </w:r>
@@ -4088,13 +4488,17 @@
               <w:rPr>
                 <w:noProof/>
                 <w:webHidden/>
-              </w:rPr>
-              <w:t>25</w:t>
+                <w:sz w:val="24"/>
+                <w:szCs w:val="24"/>
+              </w:rPr>
+              <w:t>37</w:t>
             </w:r>
             <w:r>
               <w:rPr>
                 <w:noProof/>
                 <w:webHidden/>
+                <w:sz w:val="24"/>
+                <w:szCs w:val="24"/>
               </w:rPr>
               <w:fldChar w:fldCharType="end"/>
             </w:r>
@@ -4105,20 +4509,26 @@
             <w:pStyle w:val="TOC2"/>
             <w:rPr>
               <w:noProof/>
+              <w:sz w:val="24"/>
+              <w:szCs w:val="24"/>
             </w:rPr>
           </w:pPr>
-          <w:hyperlink w:anchor="_Toc517308574" w:history="1">
+          <w:hyperlink w:anchor="_Toc517474726" w:history="1">
             <w:r>
               <w:rPr>
                 <w:rStyle w:val="Hyperlink"/>
                 <w:rFonts w:cs="Times New Roman"/>
                 <w:noProof/>
+                <w:sz w:val="24"/>
+                <w:szCs w:val="24"/>
               </w:rPr>
               <w:t>6.6.</w:t>
             </w:r>
             <w:r>
               <w:rPr>
                 <w:noProof/>
+                <w:sz w:val="24"/>
+                <w:szCs w:val="24"/>
               </w:rPr>
               <w:tab/>
             </w:r>
@@ -4127,6 +4537,8 @@
                 <w:rStyle w:val="Hyperlink"/>
                 <w:rFonts w:cs="Times New Roman"/>
                 <w:noProof/>
+                <w:sz w:val="24"/>
+                <w:szCs w:val="24"/>
               </w:rPr>
               <w:t>Adobe Illustrator</w:t>
             </w:r>
@@ -4134,6 +4546,8 @@
               <w:rPr>
                 <w:noProof/>
                 <w:webHidden/>
+                <w:sz w:val="24"/>
+                <w:szCs w:val="24"/>
               </w:rPr>
               <w:tab/>
             </w:r>
@@ -4141,6 +4555,8 @@
               <w:rPr>
                 <w:noProof/>
                 <w:webHidden/>
+                <w:sz w:val="24"/>
+                <w:szCs w:val="24"/>
               </w:rPr>
               <w:fldChar w:fldCharType="begin"/>
             </w:r>
@@ -4148,19 +4564,25 @@
               <w:rPr>
                 <w:noProof/>
                 <w:webHidden/>
-              </w:rPr>
-              <w:instrText xml:space="preserve"> PAGEREF _Toc517308574 \h </w:instrText>
+                <w:sz w:val="24"/>
+                <w:szCs w:val="24"/>
+              </w:rPr>
+              <w:instrText xml:space="preserve"> PAGEREF _Toc517474726 \h </w:instrText>
             </w:r>
             <w:r>
               <w:rPr>
                 <w:noProof/>
                 <w:webHidden/>
+                <w:sz w:val="24"/>
+                <w:szCs w:val="24"/>
               </w:rPr>
             </w:r>
             <w:r>
               <w:rPr>
                 <w:noProof/>
                 <w:webHidden/>
+                <w:sz w:val="24"/>
+                <w:szCs w:val="24"/>
               </w:rPr>
               <w:fldChar w:fldCharType="separate"/>
             </w:r>
@@ -4168,13 +4590,17 @@
               <w:rPr>
                 <w:noProof/>
                 <w:webHidden/>
-              </w:rPr>
-              <w:t>25</w:t>
+                <w:sz w:val="24"/>
+                <w:szCs w:val="24"/>
+              </w:rPr>
+              <w:t>37</w:t>
             </w:r>
             <w:r>
               <w:rPr>
                 <w:noProof/>
                 <w:webHidden/>
+                <w:sz w:val="24"/>
+                <w:szCs w:val="24"/>
               </w:rPr>
               <w:fldChar w:fldCharType="end"/>
             </w:r>
@@ -4208,7 +4634,7 @@
       <w:pPr>
         <w:pStyle w:val="Heading1"/>
       </w:pPr>
-      <w:bookmarkStart w:id="6" w:name="_Toc517308553"/>
+      <w:bookmarkStart w:id="6" w:name="_Toc517474705"/>
       <w:r>
         <w:lastRenderedPageBreak/>
         <w:t>Introducere</w:t>
@@ -4220,7 +4646,7 @@
         <w:pStyle w:val="Heading2"/>
         <w:ind w:firstLine="720"/>
       </w:pPr>
-      <w:bookmarkStart w:id="7" w:name="_Toc517308554"/>
+      <w:bookmarkStart w:id="7" w:name="_Toc517474706"/>
       <w:r>
         <w:t>Motivație</w:t>
       </w:r>
@@ -4447,7 +4873,7 @@
         </w:numPr>
         <w:ind w:left="720" w:firstLine="720"/>
       </w:pPr>
-      <w:bookmarkStart w:id="8" w:name="_Toc517308555"/>
+      <w:bookmarkStart w:id="8" w:name="_Toc517474707"/>
       <w:r>
         <w:t>Scopul</w:t>
       </w:r>
@@ -4641,7 +5067,7 @@
           <w:lang w:val="ro-RO"/>
         </w:rPr>
       </w:pPr>
-      <w:bookmarkStart w:id="9" w:name="_Toc517308556"/>
+      <w:bookmarkStart w:id="9" w:name="_Toc517474708"/>
       <w:r>
         <w:rPr>
           <w:rFonts w:cs="Times New Roman"/>
@@ -4703,7 +5129,7 @@
           <w:lang w:val="ro-RO"/>
         </w:rPr>
       </w:pPr>
-      <w:bookmarkStart w:id="10" w:name="_Toc517308557"/>
+      <w:bookmarkStart w:id="10" w:name="_Toc517474709"/>
       <w:r>
         <w:rPr>
           <w:rFonts w:cs="Times New Roman"/>
@@ -4935,7 +5361,7 @@
         <w:pStyle w:val="Heading2"/>
         <w:ind w:left="216" w:firstLine="504"/>
       </w:pPr>
-      <w:bookmarkStart w:id="11" w:name="_Toc517308558"/>
+      <w:bookmarkStart w:id="11" w:name="_Toc517474710"/>
       <w:r>
         <w:t>Context</w:t>
       </w:r>
@@ -5600,7 +6026,7 @@
         <w:pStyle w:val="Heading2"/>
         <w:ind w:left="216" w:firstLine="504"/>
       </w:pPr>
-      <w:bookmarkStart w:id="12" w:name="_Toc517308559"/>
+      <w:bookmarkStart w:id="12" w:name="_Toc517474711"/>
       <w:r>
         <w:t>Cerințe funcționale</w:t>
       </w:r>
@@ -6230,7 +6656,7 @@
         <w:pStyle w:val="Heading2"/>
         <w:ind w:left="216" w:firstLine="504"/>
       </w:pPr>
-      <w:bookmarkStart w:id="13" w:name="_Toc517308560"/>
+      <w:bookmarkStart w:id="13" w:name="_Toc517474712"/>
       <w:r>
         <w:lastRenderedPageBreak/>
         <w:t>Gradul de noutate</w:t>
@@ -6378,7 +6804,7 @@
         <w:pStyle w:val="Heading2"/>
         <w:ind w:left="216" w:firstLine="504"/>
       </w:pPr>
-      <w:bookmarkStart w:id="14" w:name="_Toc517308561"/>
+      <w:bookmarkStart w:id="14" w:name="_Toc517474713"/>
       <w:r>
         <w:t>Uzabilitate</w:t>
       </w:r>
@@ -6454,7 +6880,7 @@
           <w:lang w:val="ro-RO"/>
         </w:rPr>
       </w:pPr>
-      <w:bookmarkStart w:id="15" w:name="_Toc517308562"/>
+      <w:bookmarkStart w:id="15" w:name="_Toc517474714"/>
       <w:r>
         <w:lastRenderedPageBreak/>
         <w:t>Contribuții</w:t>
@@ -7014,7 +7440,7 @@
           <w:lang w:val="ro-RO"/>
         </w:rPr>
       </w:pPr>
-      <w:bookmarkStart w:id="16" w:name="_Toc517308563"/>
+      <w:bookmarkStart w:id="16" w:name="_Toc517474715"/>
       <w:r>
         <w:lastRenderedPageBreak/>
         <w:t>Proiectare</w:t>
@@ -7479,8 +7905,8 @@
           <w:szCs w:val="20"/>
         </w:rPr>
       </w:pPr>
-      <w:bookmarkStart w:id="17" w:name="_Ref517282251"/>
-      <w:bookmarkStart w:id="18" w:name="_Ref517264381"/>
+      <w:bookmarkStart w:id="17" w:name="_Ref517264381"/>
+      <w:bookmarkStart w:id="18" w:name="_Ref517282251"/>
       <w:r>
         <w:rPr>
           <w:rFonts w:ascii="Times New Roman" w:hAnsi="Times New Roman" w:cs="Times New Roman"/>
@@ -7542,7 +7968,7 @@
         </w:rPr>
         <w:fldChar w:fldCharType="end"/>
       </w:r>
-      <w:bookmarkEnd w:id="18"/>
+      <w:bookmarkEnd w:id="17"/>
       <w:r>
         <w:rPr>
           <w:rFonts w:ascii="Times New Roman" w:hAnsi="Times New Roman" w:cs="Times New Roman"/>
@@ -7571,7 +7997,7 @@
         </w:rPr>
         <w:t xml:space="preserve"> Relația dintre Tabele</w:t>
       </w:r>
-      <w:bookmarkEnd w:id="17"/>
+      <w:bookmarkEnd w:id="18"/>
     </w:p>
     <w:p>
       <w:pPr>
@@ -16928,8 +17354,8 @@
         <w:tblLook w:val="04A0" w:firstRow="1" w:lastRow="0" w:firstColumn="1" w:lastColumn="0" w:noHBand="0" w:noVBand="1"/>
       </w:tblPr>
       <w:tblGrid>
-        <w:gridCol w:w="5510"/>
-        <w:gridCol w:w="3850"/>
+        <w:gridCol w:w="5166"/>
+        <w:gridCol w:w="4194"/>
       </w:tblGrid>
       <w:tr>
         <w:trPr>
@@ -16947,16 +17373,13 @@
             </w:pPr>
             <w:r>
               <w:rPr>
-                <w:rFonts w:ascii="Times New Roman" w:hAnsi="Times New Roman" w:cs="Times New Roman"/>
                 <w:noProof/>
-                <w:sz w:val="24"/>
-                <w:szCs w:val="24"/>
               </w:rPr>
               <w:drawing>
-                <wp:inline distT="0" distB="0" distL="0" distR="0" wp14:anchorId="2219BADE" wp14:editId="5CFEE748">
-                  <wp:extent cx="3361690" cy="1835728"/>
-                  <wp:effectExtent l="0" t="0" r="0" b="0"/>
-                  <wp:docPr id="15" name="Picture 15"/>
+                <wp:inline distT="0" distB="0" distL="0" distR="0" wp14:anchorId="2B06FCB4" wp14:editId="3424EECC">
+                  <wp:extent cx="3137254" cy="1828800"/>
+                  <wp:effectExtent l="0" t="0" r="6350" b="0"/>
+                  <wp:docPr id="1556" name="Picture 1556"/>
                   <wp:cNvGraphicFramePr>
                     <a:graphicFrameLocks xmlns:a="http://schemas.openxmlformats.org/drawingml/2006/main" noChangeAspect="1"/>
                   </wp:cNvGraphicFramePr>
@@ -16964,7 +17387,7 @@
                     <a:graphicData uri="http://schemas.openxmlformats.org/drawingml/2006/picture">
                       <pic:pic xmlns:pic="http://schemas.openxmlformats.org/drawingml/2006/picture">
                         <pic:nvPicPr>
-                          <pic:cNvPr id="15" name="MailSender.png"/>
+                          <pic:cNvPr id="1556" name="MailSender.png"/>
                           <pic:cNvPicPr/>
                         </pic:nvPicPr>
                         <pic:blipFill>
@@ -16982,7 +17405,7 @@
                         <pic:spPr>
                           <a:xfrm>
                             <a:off x="0" y="0"/>
-                            <a:ext cx="3529579" cy="1927408"/>
+                            <a:ext cx="3227081" cy="1881163"/>
                           </a:xfrm>
                           <a:prstGeom prst="rect">
                             <a:avLst/>
@@ -18636,7 +19059,7 @@
           <w:lang w:val="ro-RO"/>
         </w:rPr>
       </w:pPr>
-      <w:bookmarkStart w:id="31" w:name="_Toc517308564"/>
+      <w:bookmarkStart w:id="31" w:name="_Toc517474716"/>
       <w:r>
         <w:lastRenderedPageBreak/>
         <w:t>Manualul</w:t>
@@ -27149,6 +27572,7 @@
                 <w:szCs w:val="24"/>
                 <w:lang w:val="ro-RO"/>
               </w:rPr>
+              <w:instrText xml:space="preserve"> \* MERGEFORMAT </w:instrText>
             </w:r>
             <w:r>
               <w:rPr>
@@ -27157,7 +27581,6 @@
                 <w:szCs w:val="24"/>
                 <w:lang w:val="ro-RO"/>
               </w:rPr>
-              <w:instrText xml:space="preserve"> \* MERGEFORMAT </w:instrText>
             </w:r>
             <w:r>
               <w:rPr>
@@ -27386,6 +27809,7 @@
                 <w:szCs w:val="24"/>
                 <w:lang w:val="ro-RO"/>
               </w:rPr>
+              <w:instrText xml:space="preserve"> \* MERGEFORMAT </w:instrText>
             </w:r>
             <w:r>
               <w:rPr>
@@ -27394,7 +27818,6 @@
                 <w:szCs w:val="24"/>
                 <w:lang w:val="ro-RO"/>
               </w:rPr>
-              <w:instrText xml:space="preserve"> \* MERGEFORMAT </w:instrText>
             </w:r>
             <w:r>
               <w:rPr>
@@ -27549,7 +27972,6 @@
           <w:i w:val="0"/>
           <w:sz w:val="20"/>
           <w:szCs w:val="20"/>
-          <w:lang w:val="ro-RO"/>
         </w:rPr>
       </w:pPr>
       <w:bookmarkStart w:id="52" w:name="_Ref517471451"/>
@@ -27624,8 +28046,6 @@
         </w:rPr>
         <w:t xml:space="preserve"> Pagina de Profil a utilizatorului</w:t>
       </w:r>
-      <w:bookmarkStart w:id="53" w:name="_GoBack"/>
-      <w:bookmarkEnd w:id="53"/>
     </w:p>
     <w:p>
       <w:pPr>
@@ -27635,58 +28055,12 @@
           <w:numId w:val="6"/>
         </w:numPr>
       </w:pPr>
-      <w:bookmarkStart w:id="54" w:name="_Toc517308565"/>
+      <w:bookmarkStart w:id="53" w:name="_Toc517474717"/>
       <w:r>
         <w:lastRenderedPageBreak/>
         <w:t>Concluzii</w:t>
       </w:r>
-      <w:bookmarkEnd w:id="54"/>
-    </w:p>
-    <w:p>
-      <w:pPr>
-        <w:jc w:val="both"/>
-        <w:rPr>
-          <w:rFonts w:ascii="Times New Roman" w:hAnsi="Times New Roman" w:cs="Times New Roman"/>
-          <w:sz w:val="24"/>
-          <w:szCs w:val="24"/>
-          <w:lang w:val="ro-RO"/>
-        </w:rPr>
-      </w:pPr>
-      <w:r>
-        <w:rPr>
-          <w:rFonts w:ascii="Times New Roman" w:hAnsi="Times New Roman" w:cs="Times New Roman"/>
-          <w:sz w:val="24"/>
-          <w:szCs w:val="24"/>
-          <w:lang w:val="ro-RO"/>
-        </w:rPr>
-        <w:t xml:space="preserve"> </w:t>
-      </w:r>
-      <w:r>
-        <w:rPr>
-          <w:rFonts w:ascii="Times New Roman" w:hAnsi="Times New Roman" w:cs="Times New Roman"/>
-          <w:sz w:val="24"/>
-          <w:szCs w:val="24"/>
-          <w:lang w:val="ro-RO"/>
-        </w:rPr>
-        <w:t xml:space="preserve"> </w:t>
-      </w:r>
-      <w:r>
-        <w:rPr>
-          <w:rFonts w:ascii="Times New Roman" w:hAnsi="Times New Roman" w:cs="Times New Roman"/>
-          <w:sz w:val="24"/>
-          <w:szCs w:val="24"/>
-        </w:rPr>
-        <w:t>Este o aplica</w:t>
-      </w:r>
-      <w:r>
-        <w:rPr>
-          <w:rFonts w:ascii="Times New Roman" w:hAnsi="Times New Roman" w:cs="Times New Roman"/>
-          <w:sz w:val="24"/>
-          <w:szCs w:val="24"/>
-          <w:lang w:val="ro-RO"/>
-        </w:rPr>
-        <w:t>ție cu un flow al navigației foarte fluid.</w:t>
-      </w:r>
+      <w:bookmarkEnd w:id="53"/>
     </w:p>
     <w:p>
       <w:pPr>
@@ -27706,16 +28080,59 @@
           <w:szCs w:val="24"/>
           <w:lang w:val="ro-RO"/>
         </w:rPr>
-        <w:t xml:space="preserve">  </w:t>
-      </w:r>
-      <w:r>
-        <w:rPr>
-          <w:rFonts w:ascii="Times New Roman" w:hAnsi="Times New Roman" w:cs="Times New Roman"/>
-          <w:sz w:val="24"/>
-          <w:szCs w:val="24"/>
-          <w:lang w:val="ro-RO"/>
-        </w:rPr>
-        <w:t>Această aplicație a reprezentat o provocare destul de mare încă de la început, deoarece inițial a fost doar o idee(ca orice alt proiect), care, după multă muncă, a ajuns să fie un produs finisat.</w:t>
+        <w:t xml:space="preserve"> </w:t>
+      </w:r>
+      <w:r>
+        <w:rPr>
+          <w:rFonts w:ascii="Times New Roman" w:hAnsi="Times New Roman" w:cs="Times New Roman"/>
+          <w:sz w:val="24"/>
+          <w:szCs w:val="24"/>
+          <w:lang w:val="ro-RO"/>
+        </w:rPr>
+        <w:t xml:space="preserve"> </w:t>
+      </w:r>
+      <w:r>
+        <w:rPr>
+          <w:rFonts w:ascii="Times New Roman" w:hAnsi="Times New Roman" w:cs="Times New Roman"/>
+          <w:sz w:val="24"/>
+          <w:szCs w:val="24"/>
+          <w:lang w:val="ro-RO"/>
+        </w:rPr>
+        <w:t xml:space="preserve">MediArch </w:t>
+      </w:r>
+      <w:r>
+        <w:rPr>
+          <w:rFonts w:ascii="Times New Roman" w:hAnsi="Times New Roman" w:cs="Times New Roman"/>
+          <w:sz w:val="24"/>
+          <w:szCs w:val="24"/>
+        </w:rPr>
+        <w:t>e</w:t>
+      </w:r>
+      <w:r>
+        <w:rPr>
+          <w:rFonts w:ascii="Times New Roman" w:hAnsi="Times New Roman" w:cs="Times New Roman"/>
+          <w:sz w:val="24"/>
+          <w:szCs w:val="24"/>
+        </w:rPr>
+        <w:t>ste o aplica</w:t>
+      </w:r>
+      <w:r>
+        <w:rPr>
+          <w:rFonts w:ascii="Times New Roman" w:hAnsi="Times New Roman" w:cs="Times New Roman"/>
+          <w:sz w:val="24"/>
+          <w:szCs w:val="24"/>
+          <w:lang w:val="ro-RO"/>
+        </w:rPr>
+        <w:t>ție</w:t>
+      </w:r>
+      <w:r>
+        <w:rPr>
+          <w:rFonts w:ascii="Times New Roman" w:hAnsi="Times New Roman" w:cs="Times New Roman"/>
+          <w:sz w:val="24"/>
+          <w:szCs w:val="24"/>
+          <w:lang w:val="ro-RO"/>
+        </w:rPr>
+        <w:t xml:space="preserve"> web conturată pe domeniul medical care va ține la un loc sigur toate datele din istoricul medical al unei persoane.</w:t>
       </w:r>
     </w:p>
     <w:p>
@@ -27736,7 +28153,16 @@
           <w:szCs w:val="24"/>
           <w:lang w:val="ro-RO"/>
         </w:rPr>
-        <w:t xml:space="preserve">  Pe partea de Back-end a reprezentat o provocare deoarece a trebuit să mă gândesc bine cum va arăta structura bazei de date, fiecare tabelă în parte și în mare cam ce operații va trebui să fac peste aceste tabele. Ca și model arhitectural am ales MVC-ul(Model-View-Controller), lucru care m-a ajutat destul de mult în dezvolarea aplicației, mai ales a logicii din spatele acesteia.</w:t>
+        <w:t xml:space="preserve">  </w:t>
+      </w:r>
+      <w:r>
+        <w:rPr>
+          <w:rFonts w:ascii="Times New Roman" w:hAnsi="Times New Roman" w:cs="Times New Roman"/>
+          <w:sz w:val="24"/>
+          <w:szCs w:val="24"/>
+          <w:lang w:val="ro-RO"/>
+        </w:rPr>
+        <w:t>Această aplicație a reprezentat o provocare destul de mare încă de la început, deoarece inițial a fost doar o idee(ca orice alt proiect), care, după multă muncă, a ajuns să fie un produs finisat.</w:t>
       </w:r>
     </w:p>
     <w:p>
@@ -27747,33 +28173,17 @@
           <w:rFonts w:ascii="Times New Roman" w:hAnsi="Times New Roman" w:cs="Times New Roman"/>
           <w:sz w:val="24"/>
           <w:szCs w:val="24"/>
-        </w:rPr>
-      </w:pPr>
-      <w:r>
-        <w:rPr>
-          <w:rFonts w:ascii="Times New Roman" w:hAnsi="Times New Roman" w:cs="Times New Roman"/>
-          <w:sz w:val="24"/>
-          <w:szCs w:val="24"/>
-          <w:lang w:val="ro-RO"/>
-        </w:rPr>
-        <w:t xml:space="preserve">  Pe partea de Front-end a reprezentat o provocare și mai mare deoarece eu nu m-a atras foarte tare, dar am ajuns să ma împac destul de bine și cu această parte, mai ales că am avut un ajutor destul de mare</w:t>
-      </w:r>
-      <w:r>
-        <w:rPr>
-          <w:rFonts w:ascii="Times New Roman" w:hAnsi="Times New Roman" w:cs="Times New Roman"/>
-          <w:sz w:val="24"/>
-          <w:szCs w:val="24"/>
-        </w:rPr>
-        <w:t xml:space="preserve">: Bootstrap-ul, care, </w:t>
-      </w:r>
-      <w:r>
-        <w:rPr>
-          <w:rFonts w:ascii="Times New Roman" w:hAnsi="Times New Roman" w:cs="Times New Roman"/>
-          <w:sz w:val="24"/>
-          <w:szCs w:val="24"/>
-          <w:lang w:val="ro-RO"/>
-        </w:rPr>
-        <w:t>În proiectul final, este de nerecunoscut, deoarece sunt foarte multe componente modificate și suficient de multe componente adăugate.</w:t>
+          <w:lang w:val="ro-RO"/>
+        </w:rPr>
+      </w:pPr>
+      <w:r>
+        <w:rPr>
+          <w:rFonts w:ascii="Times New Roman" w:hAnsi="Times New Roman" w:cs="Times New Roman"/>
+          <w:sz w:val="24"/>
+          <w:szCs w:val="24"/>
+          <w:lang w:val="ro-RO"/>
+        </w:rPr>
+        <w:t xml:space="preserve">  Pe partea de Back-end a reprezentat o provocare deoarece a trebuit să mă gândesc bine cum va arăta structura bazei de date, fiecare tabelă în parte și în mare cam ce operații va trebui să fac peste aceste tabele. Ca și model arhitectural am ales MVC-ul(Model-View-Controller), lucru care m-a ajutat destul de mult în dezvolarea aplicației, mai ales a logicii din spatele acesteia.</w:t>
       </w:r>
     </w:p>
     <w:p>
@@ -27784,26 +28194,33 @@
           <w:rFonts w:ascii="Times New Roman" w:hAnsi="Times New Roman" w:cs="Times New Roman"/>
           <w:sz w:val="24"/>
           <w:szCs w:val="24"/>
-          <w:lang w:val="ro-RO"/>
-        </w:rPr>
-      </w:pPr>
-      <w:r>
-        <w:rPr>
-          <w:rFonts w:ascii="Times New Roman" w:hAnsi="Times New Roman" w:cs="Times New Roman"/>
-          <w:sz w:val="24"/>
-          <w:szCs w:val="24"/>
-          <w:lang w:val="ro-RO"/>
-        </w:rPr>
-        <w:t xml:space="preserve">Marea majoritate a functionalității a fost cea gândită la început, dar, desigur, adăugări au mai apărut </w:t>
-      </w:r>
-      <w:r>
-        <w:rPr>
-          <w:rFonts w:ascii="Times New Roman" w:hAnsi="Times New Roman" w:cs="Times New Roman"/>
-          <w:sz w:val="24"/>
-          <w:szCs w:val="24"/>
-          <w:lang w:val="ro-RO"/>
-        </w:rPr>
-        <w:t>și pe parcursul finisării aplicației, idei apărând în timp ce navigam prin aceasta pentru a testa dacă totul este cum ar treubi să fie.</w:t>
+        </w:rPr>
+      </w:pPr>
+      <w:r>
+        <w:rPr>
+          <w:rFonts w:ascii="Times New Roman" w:hAnsi="Times New Roman" w:cs="Times New Roman"/>
+          <w:sz w:val="24"/>
+          <w:szCs w:val="24"/>
+          <w:lang w:val="ro-RO"/>
+        </w:rPr>
+        <w:t xml:space="preserve">  Pe partea de Front-end a reprezentat o provocare și mai mare deoarece eu nu m-a atras foarte tare, dar am ajuns să ma împac destul de bine și cu această parte, mai ales că am avut un ajutor destul de mare</w:t>
+      </w:r>
+      <w:r>
+        <w:rPr>
+          <w:rFonts w:ascii="Times New Roman" w:hAnsi="Times New Roman" w:cs="Times New Roman"/>
+          <w:sz w:val="24"/>
+          <w:szCs w:val="24"/>
+        </w:rPr>
+        <w:t xml:space="preserve">: Bootstrap-ul, care, </w:t>
+      </w:r>
+      <w:r>
+        <w:rPr>
+          <w:rFonts w:ascii="Times New Roman" w:hAnsi="Times New Roman" w:cs="Times New Roman"/>
+          <w:sz w:val="24"/>
+          <w:szCs w:val="24"/>
+          <w:lang w:val="ro-RO"/>
+        </w:rPr>
+        <w:t>În proiectul final, este de nerecunoscut, deoarece sunt foarte multe componente modificate și suficient de multe componente adăugate.</w:t>
       </w:r>
     </w:p>
     <w:p>
@@ -27817,48 +28234,366 @@
           <w:lang w:val="ro-RO"/>
         </w:rPr>
       </w:pPr>
-    </w:p>
-    <w:p>
-      <w:pPr>
-        <w:rPr>
-          <w:rFonts w:ascii="Times New Roman" w:hAnsi="Times New Roman" w:cs="Times New Roman"/>
-          <w:sz w:val="24"/>
-          <w:szCs w:val="24"/>
-        </w:rPr>
-      </w:pPr>
-      <w:r>
-        <w:rPr>
-          <w:rFonts w:ascii="Times New Roman" w:hAnsi="Times New Roman" w:cs="Times New Roman"/>
-          <w:sz w:val="24"/>
-          <w:szCs w:val="24"/>
-        </w:rPr>
-        <w:t>Idei si abordari diferite care vin pe parcurs si care schimba in totalitate planul initial</w:t>
-      </w:r>
-    </w:p>
-    <w:p>
-      <w:pPr>
-        <w:rPr>
-          <w:rFonts w:ascii="Times New Roman" w:hAnsi="Times New Roman" w:cs="Times New Roman"/>
-          <w:sz w:val="24"/>
-          <w:szCs w:val="24"/>
-        </w:rPr>
-      </w:pPr>
-    </w:p>
-    <w:p>
-      <w:pPr>
-        <w:rPr>
-          <w:rFonts w:ascii="Times New Roman" w:hAnsi="Times New Roman" w:cs="Times New Roman"/>
-          <w:sz w:val="24"/>
-          <w:szCs w:val="24"/>
-        </w:rPr>
-      </w:pPr>
-      <w:r>
-        <w:rPr>
-          <w:rFonts w:ascii="Times New Roman" w:hAnsi="Times New Roman" w:cs="Times New Roman"/>
-          <w:sz w:val="24"/>
-          <w:szCs w:val="24"/>
-        </w:rPr>
-        <w:t>+Îmbunătățiri</w:t>
+      <w:r>
+        <w:rPr>
+          <w:rFonts w:ascii="Times New Roman" w:hAnsi="Times New Roman" w:cs="Times New Roman"/>
+          <w:sz w:val="24"/>
+          <w:szCs w:val="24"/>
+          <w:lang w:val="ro-RO"/>
+        </w:rPr>
+        <w:t xml:space="preserve">  </w:t>
+      </w:r>
+      <w:r>
+        <w:rPr>
+          <w:rFonts w:ascii="Times New Roman" w:hAnsi="Times New Roman" w:cs="Times New Roman"/>
+          <w:sz w:val="24"/>
+          <w:szCs w:val="24"/>
+          <w:lang w:val="ro-RO"/>
+        </w:rPr>
+        <w:t xml:space="preserve">Marea majoritate a functionalității a fost cea gândită la început, dar, desigur, adăugări </w:t>
+      </w:r>
+      <w:r>
+        <w:rPr>
+          <w:rFonts w:ascii="Times New Roman" w:hAnsi="Times New Roman" w:cs="Times New Roman"/>
+          <w:sz w:val="24"/>
+          <w:szCs w:val="24"/>
+          <w:lang w:val="ro-RO"/>
+        </w:rPr>
+        <w:t>s-</w:t>
+      </w:r>
+      <w:r>
+        <w:rPr>
+          <w:rFonts w:ascii="Times New Roman" w:hAnsi="Times New Roman" w:cs="Times New Roman"/>
+          <w:sz w:val="24"/>
+          <w:szCs w:val="24"/>
+          <w:lang w:val="ro-RO"/>
+        </w:rPr>
+        <w:t xml:space="preserve">au mai </w:t>
+      </w:r>
+      <w:r>
+        <w:rPr>
+          <w:rFonts w:ascii="Times New Roman" w:hAnsi="Times New Roman" w:cs="Times New Roman"/>
+          <w:sz w:val="24"/>
+          <w:szCs w:val="24"/>
+          <w:lang w:val="ro-RO"/>
+        </w:rPr>
+        <w:t>ivit</w:t>
+      </w:r>
+      <w:r>
+        <w:rPr>
+          <w:rFonts w:ascii="Times New Roman" w:hAnsi="Times New Roman" w:cs="Times New Roman"/>
+          <w:sz w:val="24"/>
+          <w:szCs w:val="24"/>
+          <w:lang w:val="ro-RO"/>
+        </w:rPr>
+        <w:t xml:space="preserve"> </w:t>
+      </w:r>
+      <w:r>
+        <w:rPr>
+          <w:rFonts w:ascii="Times New Roman" w:hAnsi="Times New Roman" w:cs="Times New Roman"/>
+          <w:sz w:val="24"/>
+          <w:szCs w:val="24"/>
+          <w:lang w:val="ro-RO"/>
+        </w:rPr>
+        <w:t>și pe parcursul finisării aplicației, idei apărând în timp ce navigam prin aceasta pentru a testa dacă totul este cum ar treubi să fie.</w:t>
+      </w:r>
+    </w:p>
+    <w:p>
+      <w:pPr>
+        <w:spacing w:line="360" w:lineRule="auto"/>
+        <w:jc w:val="both"/>
+        <w:rPr>
+          <w:rFonts w:ascii="Times New Roman" w:hAnsi="Times New Roman" w:cs="Times New Roman"/>
+          <w:sz w:val="24"/>
+          <w:szCs w:val="24"/>
+          <w:lang w:val="ro-RO"/>
+        </w:rPr>
+      </w:pPr>
+      <w:r>
+        <w:rPr>
+          <w:rFonts w:ascii="Times New Roman" w:hAnsi="Times New Roman" w:cs="Times New Roman"/>
+          <w:sz w:val="24"/>
+          <w:szCs w:val="24"/>
+          <w:lang w:val="ro-RO"/>
+        </w:rPr>
+        <w:t xml:space="preserve">  Chiar am învățat </w:t>
+      </w:r>
+      <w:r>
+        <w:rPr>
+          <w:rFonts w:ascii="Times New Roman" w:hAnsi="Times New Roman" w:cs="Times New Roman"/>
+          <w:sz w:val="24"/>
+          <w:szCs w:val="24"/>
+          <w:lang w:val="ro-RO"/>
+        </w:rPr>
+        <w:t>lucruri noi pe parcursul dezvoltării acestui proiect, și mi-am întărit cunotințele asupra acestei tehnologii. Pe lângă lucruri tehnice am învățat să notez toate ideile care îmi vin cu privire la proiectul pe care îl dezvolt, pentru că în orice idee poate genera o funcționalitate neașteptat de folositoare.</w:t>
+      </w:r>
+    </w:p>
+    <w:p>
+      <w:pPr>
+        <w:spacing w:line="360" w:lineRule="auto"/>
+        <w:jc w:val="both"/>
+        <w:rPr>
+          <w:rFonts w:ascii="Times New Roman" w:hAnsi="Times New Roman" w:cs="Times New Roman"/>
+          <w:sz w:val="24"/>
+          <w:szCs w:val="24"/>
+        </w:rPr>
+      </w:pPr>
+      <w:r>
+        <w:rPr>
+          <w:rFonts w:ascii="Times New Roman" w:hAnsi="Times New Roman" w:cs="Times New Roman"/>
+          <w:sz w:val="24"/>
+          <w:szCs w:val="24"/>
+        </w:rPr>
+        <w:t xml:space="preserve">  Îmbunătățiri și idei pentru viitor:</w:t>
+      </w:r>
+    </w:p>
+    <w:p>
+      <w:pPr>
+        <w:pStyle w:val="ListParagraph"/>
+        <w:numPr>
+          <w:ilvl w:val="0"/>
+          <w:numId w:val="25"/>
+        </w:numPr>
+        <w:spacing w:line="276" w:lineRule="auto"/>
+        <w:jc w:val="both"/>
+        <w:rPr>
+          <w:rFonts w:ascii="Times New Roman" w:hAnsi="Times New Roman" w:cs="Times New Roman"/>
+          <w:sz w:val="24"/>
+          <w:szCs w:val="24"/>
+        </w:rPr>
+      </w:pPr>
+      <w:r>
+        <w:rPr>
+          <w:rFonts w:ascii="Times New Roman" w:hAnsi="Times New Roman" w:cs="Times New Roman"/>
+          <w:sz w:val="24"/>
+          <w:szCs w:val="24"/>
+        </w:rPr>
+        <w:t xml:space="preserve">Logare cu ajutorul Facebook/Google/alte platforme media. Dar această funcționalitate trebuie să fie valabilă doar pentru Pacienți, deoarece ca și </w:t>
+      </w:r>
+      <w:r>
+        <w:rPr>
+          <w:rFonts w:ascii="Times New Roman" w:hAnsi="Times New Roman" w:cs="Times New Roman"/>
+          <w:sz w:val="24"/>
+          <w:szCs w:val="24"/>
+        </w:rPr>
+        <w:t>D</w:t>
+      </w:r>
+      <w:r>
+        <w:rPr>
+          <w:rFonts w:ascii="Times New Roman" w:hAnsi="Times New Roman" w:cs="Times New Roman"/>
+          <w:sz w:val="24"/>
+          <w:szCs w:val="24"/>
+        </w:rPr>
+        <w:t>octor se cer acele 2 câmpuri adiționale (</w:t>
+      </w:r>
+      <w:r>
+        <w:rPr>
+          <w:rFonts w:ascii="Times New Roman" w:hAnsi="Times New Roman" w:cs="Times New Roman"/>
+          <w:i/>
+          <w:sz w:val="24"/>
+          <w:szCs w:val="24"/>
+        </w:rPr>
+        <w:t xml:space="preserve">Titlu </w:t>
+      </w:r>
+      <w:r>
+        <w:rPr>
+          <w:rFonts w:ascii="Times New Roman" w:hAnsi="Times New Roman" w:cs="Times New Roman"/>
+          <w:sz w:val="24"/>
+          <w:szCs w:val="24"/>
+        </w:rPr>
+        <w:t xml:space="preserve">și </w:t>
+      </w:r>
+      <w:r>
+        <w:rPr>
+          <w:rFonts w:ascii="Times New Roman" w:hAnsi="Times New Roman" w:cs="Times New Roman"/>
+          <w:i/>
+          <w:sz w:val="24"/>
+          <w:szCs w:val="24"/>
+        </w:rPr>
+        <w:t>Adresa_Cabinetului</w:t>
+      </w:r>
+      <w:r>
+        <w:rPr>
+          <w:rFonts w:ascii="Times New Roman" w:hAnsi="Times New Roman" w:cs="Times New Roman"/>
+          <w:sz w:val="24"/>
+          <w:szCs w:val="24"/>
+        </w:rPr>
+        <w:t>) care nu se găsesc pe asemenea platforme;</w:t>
+      </w:r>
+    </w:p>
+    <w:p>
+      <w:pPr>
+        <w:pStyle w:val="ListParagraph"/>
+        <w:numPr>
+          <w:ilvl w:val="0"/>
+          <w:numId w:val="25"/>
+        </w:numPr>
+        <w:spacing w:line="276" w:lineRule="auto"/>
+        <w:jc w:val="both"/>
+        <w:rPr>
+          <w:rFonts w:ascii="Times New Roman" w:hAnsi="Times New Roman" w:cs="Times New Roman"/>
+          <w:sz w:val="24"/>
+          <w:szCs w:val="24"/>
+        </w:rPr>
+      </w:pPr>
+      <w:r>
+        <w:rPr>
+          <w:rFonts w:ascii="Times New Roman" w:hAnsi="Times New Roman" w:cs="Times New Roman"/>
+          <w:sz w:val="24"/>
+          <w:szCs w:val="24"/>
+          <w:lang w:val="ro-RO"/>
+        </w:rPr>
+        <w:t>Folosirea Google Maps pentru a afla locația unui utilizator și pentru a-i sugera acestuia o listă cu doctori aflați în apropiere, într-o rază de n kilometri</w:t>
+      </w:r>
+      <w:r>
+        <w:rPr>
+          <w:rFonts w:ascii="Times New Roman" w:hAnsi="Times New Roman" w:cs="Times New Roman"/>
+          <w:sz w:val="24"/>
+          <w:szCs w:val="24"/>
+        </w:rPr>
+        <w:t>;</w:t>
+      </w:r>
+    </w:p>
+    <w:p>
+      <w:pPr>
+        <w:pStyle w:val="ListParagraph"/>
+        <w:numPr>
+          <w:ilvl w:val="0"/>
+          <w:numId w:val="25"/>
+        </w:numPr>
+        <w:spacing w:line="276" w:lineRule="auto"/>
+        <w:jc w:val="both"/>
+        <w:rPr>
+          <w:rFonts w:ascii="Times New Roman" w:hAnsi="Times New Roman" w:cs="Times New Roman"/>
+          <w:sz w:val="24"/>
+          <w:szCs w:val="24"/>
+        </w:rPr>
+      </w:pPr>
+      <w:r>
+        <w:rPr>
+          <w:rFonts w:ascii="Times New Roman" w:hAnsi="Times New Roman" w:cs="Times New Roman"/>
+          <w:sz w:val="24"/>
+          <w:szCs w:val="24"/>
+          <w:lang w:val="ro-RO"/>
+        </w:rPr>
+        <w:t>Mo</w:t>
+      </w:r>
+      <w:r>
+        <w:rPr>
+          <w:rFonts w:ascii="Times New Roman" w:hAnsi="Times New Roman" w:cs="Times New Roman"/>
+          <w:sz w:val="24"/>
+          <w:szCs w:val="24"/>
+          <w:lang w:val="ro-RO"/>
+        </w:rPr>
+        <w:t>d de a verifica corectitudinea prospectelor medicamentelor</w:t>
+      </w:r>
+      <w:r>
+        <w:rPr>
+          <w:rFonts w:ascii="Times New Roman" w:hAnsi="Times New Roman" w:cs="Times New Roman"/>
+          <w:sz w:val="24"/>
+          <w:szCs w:val="24"/>
+          <w:lang w:val="ro-RO"/>
+        </w:rPr>
+        <w:t xml:space="preserve"> aflate în baza de date</w:t>
+      </w:r>
+      <w:r>
+        <w:rPr>
+          <w:rFonts w:ascii="Times New Roman" w:hAnsi="Times New Roman" w:cs="Times New Roman"/>
+          <w:sz w:val="24"/>
+          <w:szCs w:val="24"/>
+        </w:rPr>
+        <w:t>;</w:t>
+      </w:r>
+    </w:p>
+    <w:p>
+      <w:pPr>
+        <w:pStyle w:val="ListParagraph"/>
+        <w:numPr>
+          <w:ilvl w:val="0"/>
+          <w:numId w:val="25"/>
+        </w:numPr>
+        <w:spacing w:line="276" w:lineRule="auto"/>
+        <w:jc w:val="both"/>
+        <w:rPr>
+          <w:rFonts w:ascii="Times New Roman" w:hAnsi="Times New Roman" w:cs="Times New Roman"/>
+          <w:sz w:val="24"/>
+          <w:szCs w:val="24"/>
+        </w:rPr>
+      </w:pPr>
+      <w:r>
+        <w:rPr>
+          <w:rFonts w:ascii="Times New Roman" w:hAnsi="Times New Roman" w:cs="Times New Roman"/>
+          <w:sz w:val="24"/>
+          <w:szCs w:val="24"/>
+        </w:rPr>
+        <w:t>Folosirea unui criptosistem mult mai bine optimizat – pentru securitatea datelor senzitive;</w:t>
+      </w:r>
+    </w:p>
+    <w:p>
+      <w:pPr>
+        <w:pStyle w:val="ListParagraph"/>
+        <w:numPr>
+          <w:ilvl w:val="0"/>
+          <w:numId w:val="25"/>
+        </w:numPr>
+        <w:spacing w:line="276" w:lineRule="auto"/>
+        <w:jc w:val="both"/>
+        <w:rPr>
+          <w:rFonts w:ascii="Times New Roman" w:hAnsi="Times New Roman" w:cs="Times New Roman"/>
+          <w:sz w:val="24"/>
+          <w:szCs w:val="24"/>
+        </w:rPr>
+      </w:pPr>
+      <w:r>
+        <w:rPr>
+          <w:rFonts w:ascii="Times New Roman" w:hAnsi="Times New Roman" w:cs="Times New Roman"/>
+          <w:sz w:val="24"/>
+          <w:szCs w:val="24"/>
+        </w:rPr>
+        <w:t>M</w:t>
+      </w:r>
+      <w:r>
+        <w:rPr>
+          <w:rFonts w:ascii="Times New Roman" w:hAnsi="Times New Roman" w:cs="Times New Roman"/>
+          <w:sz w:val="24"/>
+          <w:szCs w:val="24"/>
+        </w:rPr>
+        <w:t xml:space="preserve">od de verificare </w:t>
+      </w:r>
+      <w:proofErr w:type="gramStart"/>
+      <w:r>
+        <w:rPr>
+          <w:rFonts w:ascii="Times New Roman" w:hAnsi="Times New Roman" w:cs="Times New Roman"/>
+          <w:sz w:val="24"/>
+          <w:szCs w:val="24"/>
+        </w:rPr>
+        <w:t>a</w:t>
+      </w:r>
+      <w:proofErr w:type="gramEnd"/>
+      <w:r>
+        <w:rPr>
+          <w:rFonts w:ascii="Times New Roman" w:hAnsi="Times New Roman" w:cs="Times New Roman"/>
+          <w:sz w:val="24"/>
+          <w:szCs w:val="24"/>
+        </w:rPr>
+        <w:t xml:space="preserve"> autenticit</w:t>
+      </w:r>
+      <w:r>
+        <w:rPr>
+          <w:rFonts w:ascii="Times New Roman" w:hAnsi="Times New Roman" w:cs="Times New Roman"/>
+          <w:sz w:val="24"/>
+          <w:szCs w:val="24"/>
+          <w:lang w:val="ro-RO"/>
+        </w:rPr>
+        <w:t>ății unui Doctor</w:t>
+      </w:r>
+      <w:r>
+        <w:rPr>
+          <w:rFonts w:ascii="Times New Roman" w:hAnsi="Times New Roman" w:cs="Times New Roman"/>
+          <w:sz w:val="24"/>
+          <w:szCs w:val="24"/>
+        </w:rPr>
+        <w:t>;</w:t>
       </w:r>
     </w:p>
     <w:p>
@@ -27872,7 +28607,7 @@
           <w:lang w:val="ro-RO"/>
         </w:rPr>
       </w:pPr>
-      <w:bookmarkStart w:id="55" w:name="_Toc517308566"/>
+      <w:bookmarkStart w:id="54" w:name="_Toc517474718"/>
       <w:r>
         <w:lastRenderedPageBreak/>
         <w:t>Bi</w:t>
@@ -27883,299 +28618,219 @@
       <w:r>
         <w:t>ografie</w:t>
       </w:r>
-      <w:bookmarkEnd w:id="55"/>
-    </w:p>
-    <w:p>
-      <w:pPr>
-        <w:rPr>
-          <w:rFonts w:ascii="Times New Roman" w:hAnsi="Times New Roman" w:cs="Times New Roman"/>
-        </w:rPr>
-      </w:pPr>
-    </w:p>
-    <w:p>
-      <w:pPr>
+      <w:bookmarkEnd w:id="54"/>
+    </w:p>
+    <w:p>
+      <w:pPr>
+        <w:pStyle w:val="ListParagraph"/>
+        <w:numPr>
+          <w:ilvl w:val="0"/>
+          <w:numId w:val="26"/>
+        </w:numPr>
         <w:spacing w:before="30" w:after="0" w:line="360" w:lineRule="auto"/>
         <w:rPr>
           <w:rFonts w:ascii="Times New Roman" w:hAnsi="Times New Roman" w:cs="Times New Roman"/>
-          <w:sz w:val="28"/>
-          <w:szCs w:val="36"/>
-          <w:lang w:val="ro-RO"/>
-        </w:rPr>
-      </w:pPr>
-      <w:r>
-        <w:rPr>
-          <w:rFonts w:ascii="Times New Roman" w:hAnsi="Times New Roman" w:cs="Times New Roman"/>
-          <w:sz w:val="28"/>
-          <w:szCs w:val="36"/>
-          <w:lang w:val="ro-RO"/>
-        </w:rPr>
-        <w:t>Sfatulmedicului</w:t>
-      </w:r>
-    </w:p>
-    <w:p>
-      <w:pPr>
-        <w:spacing w:before="30" w:after="0" w:line="360" w:lineRule="auto"/>
-        <w:rPr>
-          <w:rFonts w:ascii="Times New Roman" w:hAnsi="Times New Roman" w:cs="Times New Roman"/>
-          <w:sz w:val="28"/>
-          <w:szCs w:val="36"/>
-          <w:lang w:val="ro-RO"/>
-        </w:rPr>
-      </w:pPr>
-      <w:r>
-        <w:rPr>
-          <w:rFonts w:ascii="Times New Roman" w:hAnsi="Times New Roman" w:cs="Times New Roman"/>
-          <w:sz w:val="28"/>
-          <w:szCs w:val="36"/>
-          <w:lang w:val="ro-RO"/>
-        </w:rPr>
-        <w:t>Vertabelo</w:t>
-      </w:r>
-    </w:p>
-    <w:p>
-      <w:pPr>
-        <w:spacing w:before="30" w:after="0" w:line="360" w:lineRule="auto"/>
-        <w:rPr>
-          <w:rFonts w:ascii="Times New Roman" w:hAnsi="Times New Roman" w:cs="Times New Roman"/>
-          <w:sz w:val="28"/>
-          <w:szCs w:val="36"/>
-          <w:lang w:val="ro-RO"/>
-        </w:rPr>
-      </w:pPr>
-      <w:r>
-        <w:rPr>
-          <w:rFonts w:ascii="Times New Roman" w:hAnsi="Times New Roman" w:cs="Times New Roman"/>
-          <w:sz w:val="28"/>
-          <w:szCs w:val="36"/>
-          <w:lang w:val="ro-RO"/>
-        </w:rPr>
-        <w:t>Stackoverflow</w:t>
-      </w:r>
-      <w:r>
-        <w:rPr>
-          <w:rFonts w:ascii="Times New Roman" w:hAnsi="Times New Roman" w:cs="Times New Roman"/>
-          <w:sz w:val="28"/>
-          <w:szCs w:val="36"/>
-          <w:lang w:val="ro-RO"/>
-        </w:rPr>
-        <w:t>(criptare)</w:t>
-      </w:r>
-    </w:p>
-    <w:p>
-      <w:pPr>
-        <w:spacing w:before="30" w:after="0" w:line="360" w:lineRule="auto"/>
-        <w:rPr>
-          <w:rFonts w:ascii="Times New Roman" w:hAnsi="Times New Roman" w:cs="Times New Roman"/>
-          <w:sz w:val="28"/>
-          <w:szCs w:val="36"/>
-          <w:lang w:val="ro-RO"/>
-        </w:rPr>
-      </w:pPr>
-      <w:r>
-        <w:rPr>
-          <w:rFonts w:ascii="Times New Roman" w:hAnsi="Times New Roman" w:cs="Times New Roman"/>
-          <w:sz w:val="28"/>
-          <w:szCs w:val="36"/>
-          <w:lang w:val="ro-RO"/>
-        </w:rPr>
-        <w:t>Youtube</w:t>
-      </w:r>
-      <w:r>
-        <w:rPr>
-          <w:rFonts w:ascii="Times New Roman" w:hAnsi="Times New Roman" w:cs="Times New Roman"/>
-          <w:sz w:val="28"/>
-          <w:szCs w:val="36"/>
-          <w:lang w:val="ro-RO"/>
-        </w:rPr>
-        <w:t>? +</w:t>
-      </w:r>
-      <w:r>
-        <w:rPr>
-          <w:rFonts w:ascii="Times New Roman" w:hAnsi="Times New Roman" w:cs="Times New Roman"/>
-          <w:sz w:val="28"/>
-          <w:szCs w:val="36"/>
-          <w:lang w:val="ro-RO"/>
-        </w:rPr>
-        <w:t>s</w:t>
-      </w:r>
-      <w:r>
-        <w:rPr>
-          <w:rFonts w:ascii="Times New Roman" w:hAnsi="Times New Roman" w:cs="Times New Roman"/>
-          <w:sz w:val="28"/>
-          <w:szCs w:val="36"/>
-          <w:lang w:val="ro-RO"/>
-        </w:rPr>
-        <w:t>i</w:t>
-      </w:r>
-      <w:r>
-        <w:rPr>
-          <w:rFonts w:ascii="Times New Roman" w:hAnsi="Times New Roman" w:cs="Times New Roman"/>
-          <w:sz w:val="28"/>
-          <w:szCs w:val="36"/>
-          <w:lang w:val="ro-RO"/>
-        </w:rPr>
-        <w:t>/sau</w:t>
-      </w:r>
-      <w:r>
-        <w:rPr>
-          <w:rFonts w:ascii="Times New Roman" w:hAnsi="Times New Roman" w:cs="Times New Roman"/>
-          <w:sz w:val="28"/>
-          <w:szCs w:val="36"/>
-          <w:lang w:val="ro-RO"/>
-        </w:rPr>
-        <w:t xml:space="preserve"> site-u</w:t>
-      </w:r>
-      <w:r>
-        <w:rPr>
-          <w:rFonts w:ascii="Times New Roman" w:hAnsi="Times New Roman" w:cs="Times New Roman"/>
-          <w:sz w:val="28"/>
-          <w:szCs w:val="36"/>
-          <w:lang w:val="ro-RO"/>
-        </w:rPr>
-        <w:t>ri</w:t>
-      </w:r>
-      <w:r>
-        <w:rPr>
-          <w:rFonts w:ascii="Times New Roman" w:hAnsi="Times New Roman" w:cs="Times New Roman"/>
-          <w:sz w:val="28"/>
-          <w:szCs w:val="36"/>
-          <w:lang w:val="ro-RO"/>
-        </w:rPr>
-        <w:t xml:space="preserve"> oficial</w:t>
-      </w:r>
-      <w:r>
-        <w:rPr>
-          <w:rFonts w:ascii="Times New Roman" w:hAnsi="Times New Roman" w:cs="Times New Roman"/>
-          <w:sz w:val="28"/>
-          <w:szCs w:val="36"/>
-          <w:lang w:val="ro-RO"/>
-        </w:rPr>
+          <w:sz w:val="24"/>
+          <w:szCs w:val="24"/>
+          <w:lang w:val="ro-RO"/>
+        </w:rPr>
+      </w:pPr>
+      <w:r>
+        <w:rPr>
+          <w:rFonts w:ascii="Times New Roman" w:hAnsi="Times New Roman" w:cs="Times New Roman"/>
+          <w:sz w:val="24"/>
+          <w:szCs w:val="24"/>
+          <w:lang w:val="ro-RO"/>
+        </w:rPr>
+        <w:t>Structura Bazei de Date - Vertabelo -</w:t>
+      </w:r>
+      <w:r>
         <w:t xml:space="preserve"> </w:t>
       </w:r>
-      <w:r>
-        <w:rPr>
-          <w:rFonts w:ascii="Times New Roman" w:hAnsi="Times New Roman" w:cs="Times New Roman"/>
-          <w:sz w:val="28"/>
-          <w:szCs w:val="36"/>
-          <w:lang w:val="ro-RO"/>
-        </w:rPr>
-        <w:t>(mail sender)</w:t>
-      </w:r>
-    </w:p>
-    <w:p>
-      <w:pPr>
-        <w:spacing w:before="30" w:after="0" w:line="360" w:lineRule="auto"/>
-        <w:rPr>
-          <w:rFonts w:ascii="Times New Roman" w:hAnsi="Times New Roman" w:cs="Times New Roman"/>
-          <w:sz w:val="28"/>
-          <w:szCs w:val="36"/>
-        </w:rPr>
-      </w:pPr>
-      <w:hyperlink r:id="rId60" w:anchor="1" w:history="1">
+      <w:hyperlink r:id="rId60" w:history="1">
         <w:r>
           <w:rPr>
             <w:rStyle w:val="Hyperlink"/>
             <w:rFonts w:ascii="Times New Roman" w:hAnsi="Times New Roman" w:cs="Times New Roman"/>
-            <w:sz w:val="28"/>
-            <w:szCs w:val="36"/>
+            <w:sz w:val="24"/>
+            <w:szCs w:val="24"/>
+            <w:lang w:val="ro-RO"/>
+          </w:rPr>
+          <w:t>https://www.vertabelo.com/</w:t>
+        </w:r>
+      </w:hyperlink>
+      <w:r>
+        <w:rPr>
+          <w:rFonts w:ascii="Times New Roman" w:hAnsi="Times New Roman" w:cs="Times New Roman"/>
+          <w:sz w:val="24"/>
+          <w:szCs w:val="24"/>
+          <w:lang w:val="ro-RO"/>
+        </w:rPr>
+        <w:t xml:space="preserve"> </w:t>
+      </w:r>
+    </w:p>
+    <w:p>
+      <w:pPr>
+        <w:pStyle w:val="ListParagraph"/>
+        <w:numPr>
+          <w:ilvl w:val="0"/>
+          <w:numId w:val="26"/>
+        </w:numPr>
+        <w:spacing w:before="30" w:after="0" w:line="360" w:lineRule="auto"/>
+        <w:rPr>
+          <w:rFonts w:ascii="Times New Roman" w:hAnsi="Times New Roman" w:cs="Times New Roman"/>
+          <w:sz w:val="24"/>
+          <w:szCs w:val="24"/>
+          <w:lang w:val="ro-RO"/>
+        </w:rPr>
+      </w:pPr>
+      <w:r>
+        <w:rPr>
+          <w:rFonts w:ascii="Times New Roman" w:hAnsi="Times New Roman" w:cs="Times New Roman"/>
+          <w:sz w:val="24"/>
+          <w:szCs w:val="24"/>
+          <w:lang w:val="ro-RO"/>
+        </w:rPr>
+        <w:t xml:space="preserve">Criptare și Decriptare 3DES - </w:t>
+      </w:r>
+      <w:hyperlink r:id="rId61" w:history="1">
+        <w:r>
+          <w:rPr>
+            <w:rStyle w:val="Hyperlink"/>
+            <w:rFonts w:ascii="Times New Roman" w:hAnsi="Times New Roman" w:cs="Times New Roman"/>
+            <w:sz w:val="24"/>
+            <w:szCs w:val="24"/>
+            <w:lang w:val="ro-RO"/>
+          </w:rPr>
+          <w:t>https://www.c-sharpcorner.com/UploadFile/f8fa6c/data-encryption-and-decryption-in-C-Sharp/</w:t>
+        </w:r>
+      </w:hyperlink>
+    </w:p>
+    <w:p>
+      <w:pPr>
+        <w:pStyle w:val="ListParagraph"/>
+        <w:numPr>
+          <w:ilvl w:val="0"/>
+          <w:numId w:val="26"/>
+        </w:numPr>
+        <w:spacing w:before="30" w:after="0" w:line="360" w:lineRule="auto"/>
+        <w:rPr>
+          <w:rFonts w:ascii="Times New Roman" w:hAnsi="Times New Roman" w:cs="Times New Roman"/>
+          <w:sz w:val="24"/>
+          <w:szCs w:val="24"/>
+          <w:lang w:val="ro-RO"/>
+        </w:rPr>
+      </w:pPr>
+      <w:r>
+        <w:rPr>
+          <w:rFonts w:ascii="Times New Roman" w:hAnsi="Times New Roman" w:cs="Times New Roman"/>
+          <w:sz w:val="24"/>
+          <w:szCs w:val="24"/>
+          <w:lang w:val="ro-RO"/>
+        </w:rPr>
+        <w:t xml:space="preserve">Tipuri de Doctori - </w:t>
+      </w:r>
+      <w:hyperlink r:id="rId62" w:history="1">
+        <w:r>
+          <w:rPr>
+            <w:rStyle w:val="Hyperlink"/>
+            <w:rFonts w:ascii="Times New Roman" w:hAnsi="Times New Roman" w:cs="Times New Roman"/>
+            <w:sz w:val="24"/>
+            <w:szCs w:val="24"/>
             <w:lang w:val="ro-RO"/>
           </w:rPr>
           <w:t>https://www.webmd.com/health-insurance/insurance-doctor-types#1</w:t>
         </w:r>
       </w:hyperlink>
-      <w:r>
-        <w:rPr>
-          <w:rFonts w:ascii="Times New Roman" w:hAnsi="Times New Roman" w:cs="Times New Roman"/>
-          <w:sz w:val="28"/>
-          <w:szCs w:val="36"/>
-          <w:lang w:val="ro-RO"/>
-        </w:rPr>
-        <w:t xml:space="preserve"> </w:t>
-      </w:r>
-    </w:p>
-    <w:p>
-      <w:pPr>
+    </w:p>
+    <w:p>
+      <w:pPr>
+        <w:pStyle w:val="ListParagraph"/>
+        <w:numPr>
+          <w:ilvl w:val="0"/>
+          <w:numId w:val="26"/>
+        </w:numPr>
         <w:spacing w:before="30" w:after="0" w:line="360" w:lineRule="auto"/>
         <w:rPr>
           <w:rFonts w:ascii="Times New Roman" w:hAnsi="Times New Roman" w:cs="Times New Roman"/>
-          <w:sz w:val="28"/>
-          <w:szCs w:val="36"/>
-          <w:lang w:val="ro-RO"/>
-        </w:rPr>
-      </w:pPr>
-      <w:hyperlink r:id="rId61" w:history="1">
+          <w:sz w:val="24"/>
+          <w:szCs w:val="24"/>
+          <w:lang w:val="ro-RO"/>
+        </w:rPr>
+      </w:pPr>
+      <w:r>
+        <w:rPr>
+          <w:rFonts w:ascii="Times New Roman" w:hAnsi="Times New Roman" w:cs="Times New Roman"/>
+          <w:sz w:val="24"/>
+          <w:szCs w:val="24"/>
+          <w:lang w:val="ro-RO"/>
+        </w:rPr>
+        <w:t>Informații tehnologii</w:t>
+      </w:r>
+      <w:bookmarkStart w:id="55" w:name="_GoBack"/>
+      <w:bookmarkEnd w:id="55"/>
+    </w:p>
+    <w:p>
+      <w:pPr>
+        <w:spacing w:before="30" w:after="0" w:line="360" w:lineRule="auto"/>
+        <w:rPr>
+          <w:rStyle w:val="Hyperlink"/>
+          <w:rFonts w:ascii="Times New Roman" w:hAnsi="Times New Roman" w:cs="Times New Roman"/>
+          <w:sz w:val="24"/>
+          <w:szCs w:val="24"/>
+          <w:lang w:val="ro-RO"/>
+        </w:rPr>
+      </w:pPr>
+    </w:p>
+    <w:p>
+      <w:pPr>
+        <w:spacing w:before="30" w:after="0" w:line="360" w:lineRule="auto"/>
+        <w:rPr>
+          <w:rFonts w:ascii="Times New Roman" w:hAnsi="Times New Roman" w:cs="Times New Roman"/>
+          <w:sz w:val="24"/>
+          <w:szCs w:val="24"/>
+          <w:lang w:val="ro-RO"/>
+        </w:rPr>
+      </w:pPr>
+      <w:hyperlink r:id="rId63" w:history="1">
         <w:r>
           <w:rPr>
             <w:rStyle w:val="Hyperlink"/>
             <w:rFonts w:ascii="Times New Roman" w:hAnsi="Times New Roman" w:cs="Times New Roman"/>
-            <w:sz w:val="28"/>
-            <w:szCs w:val="36"/>
+            <w:sz w:val="24"/>
+            <w:szCs w:val="24"/>
             <w:lang w:val="ro-RO"/>
           </w:rPr>
           <w:t>https://docs.microsoft.com/en-us/dotnet/csharp/getting-started/introduction-to-the-csharp-language-and-the-net-framework</w:t>
         </w:r>
       </w:hyperlink>
+      <w:r>
+        <w:rPr>
+          <w:rFonts w:ascii="Times New Roman" w:hAnsi="Times New Roman" w:cs="Times New Roman"/>
+          <w:sz w:val="24"/>
+          <w:szCs w:val="24"/>
+          <w:lang w:val="ro-RO"/>
+        </w:rPr>
+        <w:t xml:space="preserve"> </w:t>
+      </w:r>
     </w:p>
     <w:p>
       <w:pPr>
         <w:spacing w:before="30" w:after="0" w:line="360" w:lineRule="auto"/>
         <w:rPr>
           <w:rFonts w:ascii="Times New Roman" w:hAnsi="Times New Roman" w:cs="Times New Roman"/>
-          <w:sz w:val="28"/>
-          <w:szCs w:val="36"/>
-          <w:lang w:val="ro-RO"/>
-        </w:rPr>
-      </w:pPr>
-      <w:hyperlink r:id="rId62" w:history="1">
+          <w:sz w:val="24"/>
+          <w:szCs w:val="24"/>
+          <w:lang w:val="ro-RO"/>
+        </w:rPr>
+      </w:pPr>
+      <w:hyperlink r:id="rId64" w:history="1">
         <w:r>
           <w:rPr>
             <w:rStyle w:val="Hyperlink"/>
             <w:rFonts w:ascii="Times New Roman" w:hAnsi="Times New Roman" w:cs="Times New Roman"/>
-            <w:sz w:val="28"/>
-            <w:szCs w:val="36"/>
-            <w:lang w:val="ro-RO"/>
-          </w:rPr>
-          <w:t>http://www.privacyone.ro/dpo/gdpr.html</w:t>
-        </w:r>
-      </w:hyperlink>
-      <w:r>
-        <w:rPr>
-          <w:rFonts w:ascii="Times New Roman" w:hAnsi="Times New Roman" w:cs="Times New Roman"/>
-          <w:sz w:val="28"/>
-          <w:szCs w:val="36"/>
-          <w:lang w:val="ro-RO"/>
-        </w:rPr>
-        <w:t xml:space="preserve"> </w:t>
-      </w:r>
-    </w:p>
-    <w:p>
-      <w:pPr>
-        <w:spacing w:before="30" w:after="0" w:line="360" w:lineRule="auto"/>
-        <w:rPr>
-          <w:rFonts w:ascii="Times New Roman" w:hAnsi="Times New Roman" w:cs="Times New Roman"/>
-          <w:sz w:val="28"/>
-          <w:szCs w:val="36"/>
-          <w:lang w:val="ro-RO"/>
-        </w:rPr>
-      </w:pPr>
-    </w:p>
-    <w:p>
-      <w:pPr>
-        <w:spacing w:before="30" w:after="0" w:line="360" w:lineRule="auto"/>
-        <w:rPr>
-          <w:rFonts w:ascii="Times New Roman" w:hAnsi="Times New Roman" w:cs="Times New Roman"/>
-          <w:sz w:val="28"/>
-          <w:szCs w:val="36"/>
-          <w:lang w:val="ro-RO"/>
-        </w:rPr>
-      </w:pPr>
-      <w:hyperlink r:id="rId63" w:history="1">
-        <w:r>
-          <w:rPr>
-            <w:rStyle w:val="Hyperlink"/>
-            <w:rFonts w:ascii="Times New Roman" w:hAnsi="Times New Roman" w:cs="Times New Roman"/>
-            <w:sz w:val="28"/>
-            <w:szCs w:val="36"/>
+            <w:sz w:val="24"/>
+            <w:szCs w:val="24"/>
             <w:lang w:val="ro-RO"/>
           </w:rPr>
           <w:t>https://www.microsoft.com/net/learn/what-is-dotnet</w:t>
@@ -28187,18 +28842,18 @@
         <w:spacing w:before="30" w:after="0" w:line="360" w:lineRule="auto"/>
         <w:rPr>
           <w:rFonts w:ascii="Times New Roman" w:hAnsi="Times New Roman" w:cs="Times New Roman"/>
-          <w:sz w:val="28"/>
-          <w:szCs w:val="36"/>
-          <w:lang w:val="ro-RO"/>
-        </w:rPr>
-      </w:pPr>
-      <w:hyperlink r:id="rId64" w:history="1">
+          <w:sz w:val="24"/>
+          <w:szCs w:val="24"/>
+          <w:lang w:val="ro-RO"/>
+        </w:rPr>
+      </w:pPr>
+      <w:hyperlink r:id="rId65" w:history="1">
         <w:r>
           <w:rPr>
             <w:rStyle w:val="Hyperlink"/>
             <w:rFonts w:ascii="Times New Roman" w:hAnsi="Times New Roman" w:cs="Times New Roman"/>
-            <w:sz w:val="28"/>
-            <w:szCs w:val="36"/>
+            <w:sz w:val="24"/>
+            <w:szCs w:val="24"/>
             <w:lang w:val="ro-RO"/>
           </w:rPr>
           <w:t>https://www.jetbrains.com/resharper/</w:t>
@@ -28211,18 +28866,18 @@
         <w:rPr>
           <w:rStyle w:val="Hyperlink"/>
           <w:rFonts w:ascii="Times New Roman" w:hAnsi="Times New Roman" w:cs="Times New Roman"/>
-          <w:sz w:val="28"/>
-          <w:szCs w:val="36"/>
-          <w:lang w:val="ro-RO"/>
-        </w:rPr>
-      </w:pPr>
-      <w:hyperlink r:id="rId65" w:history="1">
+          <w:sz w:val="24"/>
+          <w:szCs w:val="24"/>
+          <w:lang w:val="ro-RO"/>
+        </w:rPr>
+      </w:pPr>
+      <w:hyperlink r:id="rId66" w:history="1">
         <w:r>
           <w:rPr>
             <w:rStyle w:val="Hyperlink"/>
             <w:rFonts w:ascii="Times New Roman" w:hAnsi="Times New Roman" w:cs="Times New Roman"/>
-            <w:sz w:val="28"/>
-            <w:szCs w:val="36"/>
+            <w:sz w:val="24"/>
+            <w:szCs w:val="24"/>
             <w:lang w:val="ro-RO"/>
           </w:rPr>
           <w:t>https://searchwindevelopment.techtarget.com/definition/C</w:t>
@@ -28235,18 +28890,18 @@
         <w:rPr>
           <w:rStyle w:val="Hyperlink"/>
           <w:rFonts w:ascii="Times New Roman" w:hAnsi="Times New Roman" w:cs="Times New Roman"/>
-          <w:sz w:val="28"/>
-          <w:szCs w:val="36"/>
-          <w:lang w:val="ro-RO"/>
-        </w:rPr>
-      </w:pPr>
-      <w:hyperlink r:id="rId66" w:history="1">
+          <w:sz w:val="24"/>
+          <w:szCs w:val="24"/>
+          <w:lang w:val="ro-RO"/>
+        </w:rPr>
+      </w:pPr>
+      <w:hyperlink r:id="rId67" w:history="1">
         <w:r>
           <w:rPr>
             <w:rStyle w:val="Hyperlink"/>
             <w:rFonts w:ascii="Times New Roman" w:hAnsi="Times New Roman" w:cs="Times New Roman"/>
-            <w:sz w:val="28"/>
-            <w:szCs w:val="36"/>
+            <w:sz w:val="24"/>
+            <w:szCs w:val="24"/>
             <w:lang w:val="ro-RO"/>
           </w:rPr>
           <w:t>https://www.adobe.com/ro/products/illustrator/free-trial-download.html</w:t>
@@ -28258,18 +28913,18 @@
         <w:spacing w:before="30" w:after="0" w:line="360" w:lineRule="auto"/>
         <w:rPr>
           <w:rFonts w:ascii="Times New Roman" w:hAnsi="Times New Roman" w:cs="Times New Roman"/>
-          <w:sz w:val="28"/>
-          <w:szCs w:val="36"/>
-          <w:lang w:val="ro-RO"/>
-        </w:rPr>
-      </w:pPr>
-      <w:hyperlink r:id="rId67" w:history="1">
+          <w:sz w:val="24"/>
+          <w:szCs w:val="24"/>
+          <w:lang w:val="ro-RO"/>
+        </w:rPr>
+      </w:pPr>
+      <w:hyperlink r:id="rId68" w:history="1">
         <w:r>
           <w:rPr>
             <w:rStyle w:val="Hyperlink"/>
             <w:rFonts w:ascii="Times New Roman" w:hAnsi="Times New Roman" w:cs="Times New Roman"/>
-            <w:sz w:val="28"/>
-            <w:szCs w:val="36"/>
+            <w:sz w:val="24"/>
+            <w:szCs w:val="24"/>
             <w:lang w:val="ro-RO"/>
           </w:rPr>
           <w:t>https://en.wikipedia.org/wiki/Multitier_architecture</w:t>
@@ -28278,8 +28933,8 @@
       <w:r>
         <w:rPr>
           <w:rFonts w:ascii="Times New Roman" w:hAnsi="Times New Roman" w:cs="Times New Roman"/>
-          <w:sz w:val="28"/>
-          <w:szCs w:val="36"/>
+          <w:sz w:val="24"/>
+          <w:szCs w:val="24"/>
           <w:lang w:val="ro-RO"/>
         </w:rPr>
         <w:t xml:space="preserve"> </w:t>
@@ -28290,18 +28945,18 @@
         <w:spacing w:before="30" w:after="0" w:line="360" w:lineRule="auto"/>
         <w:rPr>
           <w:rFonts w:ascii="Times New Roman" w:hAnsi="Times New Roman" w:cs="Times New Roman"/>
-          <w:sz w:val="28"/>
-          <w:szCs w:val="36"/>
-          <w:lang w:val="ro-RO"/>
-        </w:rPr>
-      </w:pPr>
-      <w:hyperlink r:id="rId68" w:history="1">
+          <w:sz w:val="24"/>
+          <w:szCs w:val="24"/>
+          <w:lang w:val="ro-RO"/>
+        </w:rPr>
+      </w:pPr>
+      <w:hyperlink r:id="rId69" w:history="1">
         <w:r>
           <w:rPr>
             <w:rStyle w:val="Hyperlink"/>
             <w:rFonts w:ascii="Times New Roman" w:hAnsi="Times New Roman" w:cs="Times New Roman"/>
-            <w:sz w:val="28"/>
-            <w:szCs w:val="36"/>
+            <w:sz w:val="24"/>
+            <w:szCs w:val="24"/>
             <w:lang w:val="ro-RO"/>
           </w:rPr>
           <w:t>https://www.c-sharpcorner.com/article/onion-architecture-in-asp-net-core-mvc/</w:t>
@@ -28310,209 +28965,12 @@
       <w:r>
         <w:rPr>
           <w:rFonts w:ascii="Times New Roman" w:hAnsi="Times New Roman" w:cs="Times New Roman"/>
-          <w:sz w:val="28"/>
-          <w:szCs w:val="36"/>
+          <w:sz w:val="24"/>
+          <w:szCs w:val="24"/>
           <w:lang w:val="ro-RO"/>
         </w:rPr>
         <w:t xml:space="preserve"> </w:t>
       </w:r>
-    </w:p>
-    <w:p>
-      <w:pPr>
-        <w:spacing w:before="30" w:after="0" w:line="360" w:lineRule="auto"/>
-        <w:rPr>
-          <w:rFonts w:ascii="Times New Roman" w:hAnsi="Times New Roman" w:cs="Times New Roman"/>
-          <w:sz w:val="28"/>
-          <w:szCs w:val="36"/>
-        </w:rPr>
-      </w:pPr>
-      <w:hyperlink r:id="rId69" w:history="1">
-        <w:r>
-          <w:rPr>
-            <w:rStyle w:val="Hyperlink"/>
-            <w:rFonts w:ascii="Times New Roman" w:hAnsi="Times New Roman" w:cs="Times New Roman"/>
-            <w:sz w:val="28"/>
-            <w:szCs w:val="36"/>
-          </w:rPr>
-          <w:t>https://www.dpap.ro/blog/ce-se-schimba-gestionarea-datelor-personale-incepand-cu-luna-mai-2018/</w:t>
-        </w:r>
-      </w:hyperlink>
-      <w:r>
-        <w:rPr>
-          <w:rFonts w:ascii="Times New Roman" w:hAnsi="Times New Roman" w:cs="Times New Roman"/>
-          <w:sz w:val="28"/>
-          <w:szCs w:val="36"/>
-        </w:rPr>
-        <w:t xml:space="preserve"> </w:t>
-      </w:r>
-    </w:p>
-    <w:p>
-      <w:pPr>
-        <w:spacing w:before="30" w:after="0" w:line="360" w:lineRule="auto"/>
-        <w:rPr>
-          <w:rFonts w:ascii="Times New Roman" w:hAnsi="Times New Roman" w:cs="Times New Roman"/>
-          <w:sz w:val="28"/>
-          <w:szCs w:val="36"/>
-        </w:rPr>
-      </w:pPr>
-    </w:p>
-    <w:p>
-      <w:pPr>
-        <w:spacing w:before="30" w:after="0" w:line="360" w:lineRule="auto"/>
-        <w:rPr>
-          <w:rFonts w:ascii="Times New Roman" w:hAnsi="Times New Roman" w:cs="Times New Roman"/>
-          <w:sz w:val="28"/>
-          <w:szCs w:val="36"/>
-        </w:rPr>
-      </w:pPr>
-    </w:p>
-    <w:p>
-      <w:pPr>
-        <w:spacing w:before="30" w:after="0" w:line="360" w:lineRule="auto"/>
-        <w:rPr>
-          <w:rFonts w:ascii="Times New Roman" w:hAnsi="Times New Roman" w:cs="Times New Roman"/>
-          <w:sz w:val="28"/>
-          <w:szCs w:val="36"/>
-        </w:rPr>
-      </w:pPr>
-      <w:hyperlink r:id="rId70" w:history="1">
-        <w:r>
-          <w:rPr>
-            <w:rStyle w:val="Hyperlink"/>
-            <w:rFonts w:ascii="Times New Roman" w:hAnsi="Times New Roman" w:cs="Times New Roman"/>
-            <w:sz w:val="28"/>
-            <w:szCs w:val="36"/>
-          </w:rPr>
-          <w:t>https://www.medlife.ro/rezultate-analize</w:t>
-        </w:r>
-      </w:hyperlink>
-      <w:r>
-        <w:rPr>
-          <w:rFonts w:ascii="Times New Roman" w:hAnsi="Times New Roman" w:cs="Times New Roman"/>
-          <w:sz w:val="28"/>
-          <w:szCs w:val="36"/>
-        </w:rPr>
-        <w:t xml:space="preserve"> (descoperit recent)</w:t>
-      </w:r>
-    </w:p>
-    <w:p>
-      <w:pPr>
-        <w:spacing w:before="30" w:after="0" w:line="360" w:lineRule="auto"/>
-        <w:rPr>
-          <w:rFonts w:ascii="Times New Roman" w:hAnsi="Times New Roman" w:cs="Times New Roman"/>
-          <w:sz w:val="28"/>
-          <w:szCs w:val="36"/>
-        </w:rPr>
-      </w:pPr>
-      <w:hyperlink r:id="rId71" w:history="1">
-        <w:r>
-          <w:rPr>
-            <w:rStyle w:val="Hyperlink"/>
-            <w:rFonts w:ascii="Times New Roman" w:hAnsi="Times New Roman" w:cs="Times New Roman"/>
-            <w:sz w:val="28"/>
-            <w:szCs w:val="36"/>
-          </w:rPr>
-          <w:t>http://www.clinica-sante.ro/</w:t>
-        </w:r>
-      </w:hyperlink>
-      <w:r>
-        <w:rPr>
-          <w:rFonts w:ascii="Times New Roman" w:hAnsi="Times New Roman" w:cs="Times New Roman"/>
-          <w:sz w:val="28"/>
-          <w:szCs w:val="36"/>
-        </w:rPr>
-        <w:t xml:space="preserve"> (descoperit recent)</w:t>
-      </w:r>
-    </w:p>
-    <w:p>
-      <w:pPr>
-        <w:spacing w:before="30" w:after="0" w:line="360" w:lineRule="auto"/>
-        <w:rPr>
-          <w:rFonts w:ascii="Times New Roman" w:hAnsi="Times New Roman" w:cs="Times New Roman"/>
-          <w:sz w:val="28"/>
-          <w:szCs w:val="36"/>
-        </w:rPr>
-      </w:pPr>
-      <w:hyperlink r:id="rId72" w:history="1">
-        <w:r>
-          <w:rPr>
-            <w:rStyle w:val="Hyperlink"/>
-            <w:rFonts w:ascii="Times New Roman" w:hAnsi="Times New Roman" w:cs="Times New Roman"/>
-            <w:sz w:val="28"/>
-            <w:szCs w:val="36"/>
-          </w:rPr>
-          <w:t>https://www.reginamaria.ro/rezultate-analize</w:t>
-        </w:r>
-      </w:hyperlink>
-      <w:r>
-        <w:rPr>
-          <w:rFonts w:ascii="Times New Roman" w:hAnsi="Times New Roman" w:cs="Times New Roman"/>
-          <w:sz w:val="28"/>
-          <w:szCs w:val="36"/>
-        </w:rPr>
-        <w:t xml:space="preserve"> (descoperit recent)</w:t>
-      </w:r>
-    </w:p>
-    <w:p>
-      <w:pPr>
-        <w:spacing w:before="30" w:after="0" w:line="360" w:lineRule="auto"/>
-        <w:rPr>
-          <w:rFonts w:ascii="Times New Roman" w:hAnsi="Times New Roman" w:cs="Times New Roman"/>
-          <w:sz w:val="28"/>
-          <w:szCs w:val="36"/>
-        </w:rPr>
-      </w:pPr>
-      <w:hyperlink r:id="rId73" w:history="1">
-        <w:r>
-          <w:rPr>
-            <w:rStyle w:val="Hyperlink"/>
-            <w:rFonts w:ascii="Times New Roman" w:hAnsi="Times New Roman" w:cs="Times New Roman"/>
-            <w:sz w:val="28"/>
-            <w:szCs w:val="36"/>
-          </w:rPr>
-          <w:t>https://www.synevo.ro/pacienti/rezultate-analize/</w:t>
-        </w:r>
-      </w:hyperlink>
-      <w:r>
-        <w:rPr>
-          <w:rFonts w:ascii="Times New Roman" w:hAnsi="Times New Roman" w:cs="Times New Roman"/>
-          <w:sz w:val="28"/>
-          <w:szCs w:val="36"/>
-        </w:rPr>
-        <w:t xml:space="preserve"> (descoperit recent)</w:t>
-      </w:r>
-    </w:p>
-    <w:p>
-      <w:pPr>
-        <w:spacing w:before="30" w:after="0" w:line="360" w:lineRule="auto"/>
-        <w:rPr>
-          <w:rStyle w:val="Hyperlink"/>
-          <w:rFonts w:ascii="Times New Roman" w:hAnsi="Times New Roman" w:cs="Times New Roman"/>
-          <w:sz w:val="28"/>
-          <w:szCs w:val="36"/>
-        </w:rPr>
-      </w:pPr>
-      <w:hyperlink r:id="rId74" w:history="1">
-        <w:r>
-          <w:rPr>
-            <w:rStyle w:val="Hyperlink"/>
-            <w:rFonts w:ascii="Times New Roman" w:hAnsi="Times New Roman" w:cs="Times New Roman"/>
-            <w:sz w:val="28"/>
-            <w:szCs w:val="36"/>
-          </w:rPr>
-          <w:t>https://www.arcadiamedical.ro/</w:t>
-        </w:r>
-      </w:hyperlink>
-    </w:p>
-    <w:p>
-      <w:pPr>
-        <w:spacing w:before="30" w:after="0" w:line="360" w:lineRule="auto"/>
-        <w:rPr>
-          <w:rFonts w:ascii="Times New Roman" w:hAnsi="Times New Roman" w:cs="Times New Roman"/>
-          <w:sz w:val="28"/>
-          <w:szCs w:val="36"/>
-        </w:rPr>
-      </w:pPr>
     </w:p>
     <w:p>
       <w:pPr>
@@ -28527,7 +28985,7 @@
           <w:szCs w:val="36"/>
         </w:rPr>
       </w:pPr>
-      <w:bookmarkStart w:id="56" w:name="_Toc517308567"/>
+      <w:bookmarkStart w:id="56" w:name="_Toc517474719"/>
       <w:r>
         <w:rPr>
           <w:rFonts w:cs="Times New Roman"/>
@@ -28566,6 +29024,7 @@
       <w:bookmarkStart w:id="61" w:name="_Toc517170824"/>
       <w:bookmarkStart w:id="62" w:name="_Toc517257914"/>
       <w:bookmarkStart w:id="63" w:name="_Toc517308568"/>
+      <w:bookmarkStart w:id="64" w:name="_Toc517474720"/>
       <w:bookmarkEnd w:id="57"/>
       <w:bookmarkEnd w:id="58"/>
       <w:bookmarkEnd w:id="59"/>
@@ -28573,6 +29032,7 @@
       <w:bookmarkEnd w:id="61"/>
       <w:bookmarkEnd w:id="62"/>
       <w:bookmarkEnd w:id="63"/>
+      <w:bookmarkEnd w:id="64"/>
     </w:p>
     <w:p>
       <w:pPr>
@@ -28582,7 +29042,7 @@
           <w:numId w:val="6"/>
         </w:numPr>
       </w:pPr>
-      <w:bookmarkStart w:id="64" w:name="_Toc517308569"/>
+      <w:bookmarkStart w:id="65" w:name="_Toc517474721"/>
       <w:r>
         <w:t>C# (.Net, MVC,</w:t>
       </w:r>
@@ -28604,7 +29064,7 @@
       <w:r>
         <w:t>)</w:t>
       </w:r>
-      <w:bookmarkEnd w:id="64"/>
+      <w:bookmarkEnd w:id="65"/>
     </w:p>
     <w:p>
       <w:pPr>
@@ -28649,7 +29109,7 @@
           <w:numId w:val="6"/>
         </w:numPr>
       </w:pPr>
-      <w:bookmarkStart w:id="65" w:name="_Toc517308570"/>
+      <w:bookmarkStart w:id="66" w:name="_Toc517474722"/>
       <w:r>
         <w:t>SQL (SQL Se</w:t>
       </w:r>
@@ -28659,7 +29119,7 @@
       <w:r>
         <w:t xml:space="preserve"> Express)</w:t>
       </w:r>
-      <w:bookmarkEnd w:id="65"/>
+      <w:bookmarkEnd w:id="66"/>
     </w:p>
     <w:p>
       <w:r>
@@ -28677,14 +29137,14 @@
           <w:rFonts w:cs="Times New Roman"/>
         </w:rPr>
       </w:pPr>
-      <w:bookmarkStart w:id="66" w:name="_Toc517308571"/>
+      <w:bookmarkStart w:id="67" w:name="_Toc517474723"/>
       <w:r>
         <w:rPr>
           <w:rFonts w:cs="Times New Roman"/>
         </w:rPr>
         <w:t>Source Controlling -&gt; GitHub (GitKraker)</w:t>
       </w:r>
-      <w:bookmarkEnd w:id="66"/>
+      <w:bookmarkEnd w:id="67"/>
     </w:p>
     <w:p>
       <w:r>
@@ -28702,14 +29162,14 @@
           <w:rFonts w:cs="Times New Roman"/>
         </w:rPr>
       </w:pPr>
-      <w:bookmarkStart w:id="67" w:name="_Toc517308572"/>
+      <w:bookmarkStart w:id="68" w:name="_Toc517474724"/>
       <w:r>
         <w:rPr>
           <w:rFonts w:cs="Times New Roman"/>
         </w:rPr>
         <w:t>Bootstrap</w:t>
       </w:r>
-      <w:bookmarkEnd w:id="67"/>
+      <w:bookmarkEnd w:id="68"/>
     </w:p>
     <w:p>
       <w:r>
@@ -28736,14 +29196,14 @@
           <w:rFonts w:cs="Times New Roman"/>
         </w:rPr>
       </w:pPr>
-      <w:bookmarkStart w:id="68" w:name="_Toc517308573"/>
+      <w:bookmarkStart w:id="69" w:name="_Toc517474725"/>
       <w:r>
         <w:rPr>
           <w:rFonts w:cs="Times New Roman"/>
         </w:rPr>
         <w:t>HTML, CSS &amp; JavaScript</w:t>
       </w:r>
-      <w:bookmarkEnd w:id="68"/>
+      <w:bookmarkEnd w:id="69"/>
     </w:p>
     <w:p>
       <w:r>
@@ -28761,14 +29221,14 @@
           <w:rFonts w:cs="Times New Roman"/>
         </w:rPr>
       </w:pPr>
-      <w:bookmarkStart w:id="69" w:name="_Toc517308574"/>
+      <w:bookmarkStart w:id="70" w:name="_Toc517474726"/>
       <w:r>
         <w:rPr>
           <w:rFonts w:cs="Times New Roman"/>
         </w:rPr>
         <w:t>Adobe Illustrator</w:t>
       </w:r>
-      <w:bookmarkEnd w:id="69"/>
+      <w:bookmarkEnd w:id="70"/>
     </w:p>
     <w:p>
       <w:r>
@@ -29069,9 +29529,9 @@
     </w:lvl>
   </w:abstractNum>
   <w:abstractNum w:abstractNumId="1" w15:restartNumberingAfterBreak="0">
-    <w:nsid w:val="0B4C1358"/>
+    <w:nsid w:val="0AC4394A"/>
     <w:multiLevelType w:val="hybridMultilevel"/>
-    <w:tmpl w:val="A8427BAE"/>
+    <w:tmpl w:val="E8860114"/>
     <w:lvl w:ilvl="0" w:tplc="04090001">
       <w:start w:val="1"/>
       <w:numFmt w:val="bullet"/>
@@ -29182,9 +29642,98 @@
     </w:lvl>
   </w:abstractNum>
   <w:abstractNum w:abstractNumId="2" w15:restartNumberingAfterBreak="0">
-    <w:nsid w:val="0DAB11D7"/>
+    <w:nsid w:val="0AE363A2"/>
     <w:multiLevelType w:val="hybridMultilevel"/>
-    <w:tmpl w:val="060A036E"/>
+    <w:tmpl w:val="D4C08B82"/>
+    <w:lvl w:ilvl="0" w:tplc="0409000F">
+      <w:start w:val="1"/>
+      <w:numFmt w:val="decimal"/>
+      <w:lvlText w:val="%1."/>
+      <w:lvlJc w:val="left"/>
+      <w:pPr>
+        <w:ind w:left="720" w:hanging="360"/>
+      </w:pPr>
+      <w:rPr>
+        <w:rFonts w:hint="default"/>
+      </w:rPr>
+    </w:lvl>
+    <w:lvl w:ilvl="1" w:tplc="04090019" w:tentative="1">
+      <w:start w:val="1"/>
+      <w:numFmt w:val="lowerLetter"/>
+      <w:lvlText w:val="%2."/>
+      <w:lvlJc w:val="left"/>
+      <w:pPr>
+        <w:ind w:left="1440" w:hanging="360"/>
+      </w:pPr>
+    </w:lvl>
+    <w:lvl w:ilvl="2" w:tplc="0409001B" w:tentative="1">
+      <w:start w:val="1"/>
+      <w:numFmt w:val="lowerRoman"/>
+      <w:lvlText w:val="%3."/>
+      <w:lvlJc w:val="right"/>
+      <w:pPr>
+        <w:ind w:left="2160" w:hanging="180"/>
+      </w:pPr>
+    </w:lvl>
+    <w:lvl w:ilvl="3" w:tplc="0409000F" w:tentative="1">
+      <w:start w:val="1"/>
+      <w:numFmt w:val="decimal"/>
+      <w:lvlText w:val="%4."/>
+      <w:lvlJc w:val="left"/>
+      <w:pPr>
+        <w:ind w:left="2880" w:hanging="360"/>
+      </w:pPr>
+    </w:lvl>
+    <w:lvl w:ilvl="4" w:tplc="04090019" w:tentative="1">
+      <w:start w:val="1"/>
+      <w:numFmt w:val="lowerLetter"/>
+      <w:lvlText w:val="%5."/>
+      <w:lvlJc w:val="left"/>
+      <w:pPr>
+        <w:ind w:left="3600" w:hanging="360"/>
+      </w:pPr>
+    </w:lvl>
+    <w:lvl w:ilvl="5" w:tplc="0409001B" w:tentative="1">
+      <w:start w:val="1"/>
+      <w:numFmt w:val="lowerRoman"/>
+      <w:lvlText w:val="%6."/>
+      <w:lvlJc w:val="right"/>
+      <w:pPr>
+        <w:ind w:left="4320" w:hanging="180"/>
+      </w:pPr>
+    </w:lvl>
+    <w:lvl w:ilvl="6" w:tplc="0409000F" w:tentative="1">
+      <w:start w:val="1"/>
+      <w:numFmt w:val="decimal"/>
+      <w:lvlText w:val="%7."/>
+      <w:lvlJc w:val="left"/>
+      <w:pPr>
+        <w:ind w:left="5040" w:hanging="360"/>
+      </w:pPr>
+    </w:lvl>
+    <w:lvl w:ilvl="7" w:tplc="04090019" w:tentative="1">
+      <w:start w:val="1"/>
+      <w:numFmt w:val="lowerLetter"/>
+      <w:lvlText w:val="%8."/>
+      <w:lvlJc w:val="left"/>
+      <w:pPr>
+        <w:ind w:left="5760" w:hanging="360"/>
+      </w:pPr>
+    </w:lvl>
+    <w:lvl w:ilvl="8" w:tplc="0409001B" w:tentative="1">
+      <w:start w:val="1"/>
+      <w:numFmt w:val="lowerRoman"/>
+      <w:lvlText w:val="%9."/>
+      <w:lvlJc w:val="right"/>
+      <w:pPr>
+        <w:ind w:left="6480" w:hanging="180"/>
+      </w:pPr>
+    </w:lvl>
+  </w:abstractNum>
+  <w:abstractNum w:abstractNumId="3" w15:restartNumberingAfterBreak="0">
+    <w:nsid w:val="0B4C1358"/>
+    <w:multiLevelType w:val="hybridMultilevel"/>
+    <w:tmpl w:val="A8427BAE"/>
     <w:lvl w:ilvl="0" w:tplc="04090001">
       <w:start w:val="1"/>
       <w:numFmt w:val="bullet"/>
@@ -29294,10 +29843,10 @@
       </w:rPr>
     </w:lvl>
   </w:abstractNum>
-  <w:abstractNum w:abstractNumId="3" w15:restartNumberingAfterBreak="0">
-    <w:nsid w:val="12EA4B58"/>
+  <w:abstractNum w:abstractNumId="4" w15:restartNumberingAfterBreak="0">
+    <w:nsid w:val="0BD77AD4"/>
     <w:multiLevelType w:val="hybridMultilevel"/>
-    <w:tmpl w:val="77E8A4BE"/>
+    <w:tmpl w:val="DB36291E"/>
     <w:lvl w:ilvl="0" w:tplc="04090001">
       <w:start w:val="1"/>
       <w:numFmt w:val="bullet"/>
@@ -29407,17 +29956,17 @@
       </w:rPr>
     </w:lvl>
   </w:abstractNum>
-  <w:abstractNum w:abstractNumId="4" w15:restartNumberingAfterBreak="0">
-    <w:nsid w:val="16334AF0"/>
+  <w:abstractNum w:abstractNumId="5" w15:restartNumberingAfterBreak="0">
+    <w:nsid w:val="0DAB11D7"/>
     <w:multiLevelType w:val="hybridMultilevel"/>
-    <w:tmpl w:val="8236C440"/>
-    <w:lvl w:ilvl="0" w:tplc="13BC9A9A">
+    <w:tmpl w:val="060A036E"/>
+    <w:lvl w:ilvl="0" w:tplc="04090001">
       <w:start w:val="1"/>
       <w:numFmt w:val="bullet"/>
       <w:lvlText w:val=""/>
       <w:lvlJc w:val="left"/>
       <w:pPr>
-        <w:ind w:left="216" w:firstLine="0"/>
+        <w:ind w:left="720" w:hanging="360"/>
       </w:pPr>
       <w:rPr>
         <w:rFonts w:ascii="Symbol" w:hAnsi="Symbol" w:hint="default"/>
@@ -29429,7 +29978,7 @@
       <w:lvlText w:val="o"/>
       <w:lvlJc w:val="left"/>
       <w:pPr>
-        <w:ind w:left="1505" w:hanging="360"/>
+        <w:ind w:left="1440" w:hanging="360"/>
       </w:pPr>
       <w:rPr>
         <w:rFonts w:ascii="Courier New" w:hAnsi="Courier New" w:cs="Courier New" w:hint="default"/>
@@ -29441,7 +29990,7 @@
       <w:lvlText w:val=""/>
       <w:lvlJc w:val="left"/>
       <w:pPr>
-        <w:ind w:left="2225" w:hanging="360"/>
+        <w:ind w:left="2160" w:hanging="360"/>
       </w:pPr>
       <w:rPr>
         <w:rFonts w:ascii="Wingdings" w:hAnsi="Wingdings" w:hint="default"/>
@@ -29453,7 +30002,7 @@
       <w:lvlText w:val=""/>
       <w:lvlJc w:val="left"/>
       <w:pPr>
-        <w:ind w:left="2945" w:hanging="360"/>
+        <w:ind w:left="2880" w:hanging="360"/>
       </w:pPr>
       <w:rPr>
         <w:rFonts w:ascii="Symbol" w:hAnsi="Symbol" w:hint="default"/>
@@ -29465,7 +30014,7 @@
       <w:lvlText w:val="o"/>
       <w:lvlJc w:val="left"/>
       <w:pPr>
-        <w:ind w:left="3665" w:hanging="360"/>
+        <w:ind w:left="3600" w:hanging="360"/>
       </w:pPr>
       <w:rPr>
         <w:rFonts w:ascii="Courier New" w:hAnsi="Courier New" w:cs="Courier New" w:hint="default"/>
@@ -29477,7 +30026,7 @@
       <w:lvlText w:val=""/>
       <w:lvlJc w:val="left"/>
       <w:pPr>
-        <w:ind w:left="4385" w:hanging="360"/>
+        <w:ind w:left="4320" w:hanging="360"/>
       </w:pPr>
       <w:rPr>
         <w:rFonts w:ascii="Wingdings" w:hAnsi="Wingdings" w:hint="default"/>
@@ -29489,7 +30038,7 @@
       <w:lvlText w:val=""/>
       <w:lvlJc w:val="left"/>
       <w:pPr>
-        <w:ind w:left="5105" w:hanging="360"/>
+        <w:ind w:left="5040" w:hanging="360"/>
       </w:pPr>
       <w:rPr>
         <w:rFonts w:ascii="Symbol" w:hAnsi="Symbol" w:hint="default"/>
@@ -29501,7 +30050,7 @@
       <w:lvlText w:val="o"/>
       <w:lvlJc w:val="left"/>
       <w:pPr>
-        <w:ind w:left="5825" w:hanging="360"/>
+        <w:ind w:left="5760" w:hanging="360"/>
       </w:pPr>
       <w:rPr>
         <w:rFonts w:ascii="Courier New" w:hAnsi="Courier New" w:cs="Courier New" w:hint="default"/>
@@ -29513,17 +30062,17 @@
       <w:lvlText w:val=""/>
       <w:lvlJc w:val="left"/>
       <w:pPr>
-        <w:ind w:left="6545" w:hanging="360"/>
+        <w:ind w:left="6480" w:hanging="360"/>
       </w:pPr>
       <w:rPr>
         <w:rFonts w:ascii="Wingdings" w:hAnsi="Wingdings" w:hint="default"/>
       </w:rPr>
     </w:lvl>
   </w:abstractNum>
-  <w:abstractNum w:abstractNumId="5" w15:restartNumberingAfterBreak="0">
-    <w:nsid w:val="17850699"/>
+  <w:abstractNum w:abstractNumId="6" w15:restartNumberingAfterBreak="0">
+    <w:nsid w:val="12EA4B58"/>
     <w:multiLevelType w:val="hybridMultilevel"/>
-    <w:tmpl w:val="9864D394"/>
+    <w:tmpl w:val="77E8A4BE"/>
     <w:lvl w:ilvl="0" w:tplc="04090001">
       <w:start w:val="1"/>
       <w:numFmt w:val="bullet"/>
@@ -29633,17 +30182,17 @@
       </w:rPr>
     </w:lvl>
   </w:abstractNum>
-  <w:abstractNum w:abstractNumId="6" w15:restartNumberingAfterBreak="0">
-    <w:nsid w:val="1A184744"/>
+  <w:abstractNum w:abstractNumId="7" w15:restartNumberingAfterBreak="0">
+    <w:nsid w:val="16334AF0"/>
     <w:multiLevelType w:val="hybridMultilevel"/>
-    <w:tmpl w:val="621425BA"/>
-    <w:lvl w:ilvl="0" w:tplc="04090001">
+    <w:tmpl w:val="8236C440"/>
+    <w:lvl w:ilvl="0" w:tplc="13BC9A9A">
       <w:start w:val="1"/>
       <w:numFmt w:val="bullet"/>
       <w:lvlText w:val=""/>
       <w:lvlJc w:val="left"/>
       <w:pPr>
-        <w:ind w:left="720" w:hanging="360"/>
+        <w:ind w:left="216" w:firstLine="0"/>
       </w:pPr>
       <w:rPr>
         <w:rFonts w:ascii="Symbol" w:hAnsi="Symbol" w:hint="default"/>
@@ -29655,7 +30204,7 @@
       <w:lvlText w:val="o"/>
       <w:lvlJc w:val="left"/>
       <w:pPr>
-        <w:ind w:left="1440" w:hanging="360"/>
+        <w:ind w:left="1505" w:hanging="360"/>
       </w:pPr>
       <w:rPr>
         <w:rFonts w:ascii="Courier New" w:hAnsi="Courier New" w:cs="Courier New" w:hint="default"/>
@@ -29667,7 +30216,7 @@
       <w:lvlText w:val=""/>
       <w:lvlJc w:val="left"/>
       <w:pPr>
-        <w:ind w:left="2160" w:hanging="360"/>
+        <w:ind w:left="2225" w:hanging="360"/>
       </w:pPr>
       <w:rPr>
         <w:rFonts w:ascii="Wingdings" w:hAnsi="Wingdings" w:hint="default"/>
@@ -29679,7 +30228,7 @@
       <w:lvlText w:val=""/>
       <w:lvlJc w:val="left"/>
       <w:pPr>
-        <w:ind w:left="2880" w:hanging="360"/>
+        <w:ind w:left="2945" w:hanging="360"/>
       </w:pPr>
       <w:rPr>
         <w:rFonts w:ascii="Symbol" w:hAnsi="Symbol" w:hint="default"/>
@@ -29691,7 +30240,7 @@
       <w:lvlText w:val="o"/>
       <w:lvlJc w:val="left"/>
       <w:pPr>
-        <w:ind w:left="3600" w:hanging="360"/>
+        <w:ind w:left="3665" w:hanging="360"/>
       </w:pPr>
       <w:rPr>
         <w:rFonts w:ascii="Courier New" w:hAnsi="Courier New" w:cs="Courier New" w:hint="default"/>
@@ -29703,7 +30252,7 @@
       <w:lvlText w:val=""/>
       <w:lvlJc w:val="left"/>
       <w:pPr>
-        <w:ind w:left="4320" w:hanging="360"/>
+        <w:ind w:left="4385" w:hanging="360"/>
       </w:pPr>
       <w:rPr>
         <w:rFonts w:ascii="Wingdings" w:hAnsi="Wingdings" w:hint="default"/>
@@ -29715,7 +30264,7 @@
       <w:lvlText w:val=""/>
       <w:lvlJc w:val="left"/>
       <w:pPr>
-        <w:ind w:left="5040" w:hanging="360"/>
+        <w:ind w:left="5105" w:hanging="360"/>
       </w:pPr>
       <w:rPr>
         <w:rFonts w:ascii="Symbol" w:hAnsi="Symbol" w:hint="default"/>
@@ -29727,7 +30276,7 @@
       <w:lvlText w:val="o"/>
       <w:lvlJc w:val="left"/>
       <w:pPr>
-        <w:ind w:left="5760" w:hanging="360"/>
+        <w:ind w:left="5825" w:hanging="360"/>
       </w:pPr>
       <w:rPr>
         <w:rFonts w:ascii="Courier New" w:hAnsi="Courier New" w:cs="Courier New" w:hint="default"/>
@@ -29739,14 +30288,240 @@
       <w:lvlText w:val=""/>
       <w:lvlJc w:val="left"/>
       <w:pPr>
-        <w:ind w:left="6480" w:hanging="360"/>
+        <w:ind w:left="6545" w:hanging="360"/>
       </w:pPr>
       <w:rPr>
         <w:rFonts w:ascii="Wingdings" w:hAnsi="Wingdings" w:hint="default"/>
       </w:rPr>
     </w:lvl>
   </w:abstractNum>
-  <w:abstractNum w:abstractNumId="7" w15:restartNumberingAfterBreak="0">
+  <w:abstractNum w:abstractNumId="8" w15:restartNumberingAfterBreak="0">
+    <w:nsid w:val="17850699"/>
+    <w:multiLevelType w:val="hybridMultilevel"/>
+    <w:tmpl w:val="9864D394"/>
+    <w:lvl w:ilvl="0" w:tplc="04090001">
+      <w:start w:val="1"/>
+      <w:numFmt w:val="bullet"/>
+      <w:lvlText w:val=""/>
+      <w:lvlJc w:val="left"/>
+      <w:pPr>
+        <w:ind w:left="720" w:hanging="360"/>
+      </w:pPr>
+      <w:rPr>
+        <w:rFonts w:ascii="Symbol" w:hAnsi="Symbol" w:hint="default"/>
+      </w:rPr>
+    </w:lvl>
+    <w:lvl w:ilvl="1" w:tplc="04090003" w:tentative="1">
+      <w:start w:val="1"/>
+      <w:numFmt w:val="bullet"/>
+      <w:lvlText w:val="o"/>
+      <w:lvlJc w:val="left"/>
+      <w:pPr>
+        <w:ind w:left="1440" w:hanging="360"/>
+      </w:pPr>
+      <w:rPr>
+        <w:rFonts w:ascii="Courier New" w:hAnsi="Courier New" w:cs="Courier New" w:hint="default"/>
+      </w:rPr>
+    </w:lvl>
+    <w:lvl w:ilvl="2" w:tplc="04090005" w:tentative="1">
+      <w:start w:val="1"/>
+      <w:numFmt w:val="bullet"/>
+      <w:lvlText w:val=""/>
+      <w:lvlJc w:val="left"/>
+      <w:pPr>
+        <w:ind w:left="2160" w:hanging="360"/>
+      </w:pPr>
+      <w:rPr>
+        <w:rFonts w:ascii="Wingdings" w:hAnsi="Wingdings" w:hint="default"/>
+      </w:rPr>
+    </w:lvl>
+    <w:lvl w:ilvl="3" w:tplc="04090001" w:tentative="1">
+      <w:start w:val="1"/>
+      <w:numFmt w:val="bullet"/>
+      <w:lvlText w:val=""/>
+      <w:lvlJc w:val="left"/>
+      <w:pPr>
+        <w:ind w:left="2880" w:hanging="360"/>
+      </w:pPr>
+      <w:rPr>
+        <w:rFonts w:ascii="Symbol" w:hAnsi="Symbol" w:hint="default"/>
+      </w:rPr>
+    </w:lvl>
+    <w:lvl w:ilvl="4" w:tplc="04090003" w:tentative="1">
+      <w:start w:val="1"/>
+      <w:numFmt w:val="bullet"/>
+      <w:lvlText w:val="o"/>
+      <w:lvlJc w:val="left"/>
+      <w:pPr>
+        <w:ind w:left="3600" w:hanging="360"/>
+      </w:pPr>
+      <w:rPr>
+        <w:rFonts w:ascii="Courier New" w:hAnsi="Courier New" w:cs="Courier New" w:hint="default"/>
+      </w:rPr>
+    </w:lvl>
+    <w:lvl w:ilvl="5" w:tplc="04090005" w:tentative="1">
+      <w:start w:val="1"/>
+      <w:numFmt w:val="bullet"/>
+      <w:lvlText w:val=""/>
+      <w:lvlJc w:val="left"/>
+      <w:pPr>
+        <w:ind w:left="4320" w:hanging="360"/>
+      </w:pPr>
+      <w:rPr>
+        <w:rFonts w:ascii="Wingdings" w:hAnsi="Wingdings" w:hint="default"/>
+      </w:rPr>
+    </w:lvl>
+    <w:lvl w:ilvl="6" w:tplc="04090001" w:tentative="1">
+      <w:start w:val="1"/>
+      <w:numFmt w:val="bullet"/>
+      <w:lvlText w:val=""/>
+      <w:lvlJc w:val="left"/>
+      <w:pPr>
+        <w:ind w:left="5040" w:hanging="360"/>
+      </w:pPr>
+      <w:rPr>
+        <w:rFonts w:ascii="Symbol" w:hAnsi="Symbol" w:hint="default"/>
+      </w:rPr>
+    </w:lvl>
+    <w:lvl w:ilvl="7" w:tplc="04090003" w:tentative="1">
+      <w:start w:val="1"/>
+      <w:numFmt w:val="bullet"/>
+      <w:lvlText w:val="o"/>
+      <w:lvlJc w:val="left"/>
+      <w:pPr>
+        <w:ind w:left="5760" w:hanging="360"/>
+      </w:pPr>
+      <w:rPr>
+        <w:rFonts w:ascii="Courier New" w:hAnsi="Courier New" w:cs="Courier New" w:hint="default"/>
+      </w:rPr>
+    </w:lvl>
+    <w:lvl w:ilvl="8" w:tplc="04090005" w:tentative="1">
+      <w:start w:val="1"/>
+      <w:numFmt w:val="bullet"/>
+      <w:lvlText w:val=""/>
+      <w:lvlJc w:val="left"/>
+      <w:pPr>
+        <w:ind w:left="6480" w:hanging="360"/>
+      </w:pPr>
+      <w:rPr>
+        <w:rFonts w:ascii="Wingdings" w:hAnsi="Wingdings" w:hint="default"/>
+      </w:rPr>
+    </w:lvl>
+  </w:abstractNum>
+  <w:abstractNum w:abstractNumId="9" w15:restartNumberingAfterBreak="0">
+    <w:nsid w:val="1A184744"/>
+    <w:multiLevelType w:val="hybridMultilevel"/>
+    <w:tmpl w:val="621425BA"/>
+    <w:lvl w:ilvl="0" w:tplc="04090001">
+      <w:start w:val="1"/>
+      <w:numFmt w:val="bullet"/>
+      <w:lvlText w:val=""/>
+      <w:lvlJc w:val="left"/>
+      <w:pPr>
+        <w:ind w:left="720" w:hanging="360"/>
+      </w:pPr>
+      <w:rPr>
+        <w:rFonts w:ascii="Symbol" w:hAnsi="Symbol" w:hint="default"/>
+      </w:rPr>
+    </w:lvl>
+    <w:lvl w:ilvl="1" w:tplc="04090003" w:tentative="1">
+      <w:start w:val="1"/>
+      <w:numFmt w:val="bullet"/>
+      <w:lvlText w:val="o"/>
+      <w:lvlJc w:val="left"/>
+      <w:pPr>
+        <w:ind w:left="1440" w:hanging="360"/>
+      </w:pPr>
+      <w:rPr>
+        <w:rFonts w:ascii="Courier New" w:hAnsi="Courier New" w:cs="Courier New" w:hint="default"/>
+      </w:rPr>
+    </w:lvl>
+    <w:lvl w:ilvl="2" w:tplc="04090005" w:tentative="1">
+      <w:start w:val="1"/>
+      <w:numFmt w:val="bullet"/>
+      <w:lvlText w:val=""/>
+      <w:lvlJc w:val="left"/>
+      <w:pPr>
+        <w:ind w:left="2160" w:hanging="360"/>
+      </w:pPr>
+      <w:rPr>
+        <w:rFonts w:ascii="Wingdings" w:hAnsi="Wingdings" w:hint="default"/>
+      </w:rPr>
+    </w:lvl>
+    <w:lvl w:ilvl="3" w:tplc="04090001" w:tentative="1">
+      <w:start w:val="1"/>
+      <w:numFmt w:val="bullet"/>
+      <w:lvlText w:val=""/>
+      <w:lvlJc w:val="left"/>
+      <w:pPr>
+        <w:ind w:left="2880" w:hanging="360"/>
+      </w:pPr>
+      <w:rPr>
+        <w:rFonts w:ascii="Symbol" w:hAnsi="Symbol" w:hint="default"/>
+      </w:rPr>
+    </w:lvl>
+    <w:lvl w:ilvl="4" w:tplc="04090003" w:tentative="1">
+      <w:start w:val="1"/>
+      <w:numFmt w:val="bullet"/>
+      <w:lvlText w:val="o"/>
+      <w:lvlJc w:val="left"/>
+      <w:pPr>
+        <w:ind w:left="3600" w:hanging="360"/>
+      </w:pPr>
+      <w:rPr>
+        <w:rFonts w:ascii="Courier New" w:hAnsi="Courier New" w:cs="Courier New" w:hint="default"/>
+      </w:rPr>
+    </w:lvl>
+    <w:lvl w:ilvl="5" w:tplc="04090005" w:tentative="1">
+      <w:start w:val="1"/>
+      <w:numFmt w:val="bullet"/>
+      <w:lvlText w:val=""/>
+      <w:lvlJc w:val="left"/>
+      <w:pPr>
+        <w:ind w:left="4320" w:hanging="360"/>
+      </w:pPr>
+      <w:rPr>
+        <w:rFonts w:ascii="Wingdings" w:hAnsi="Wingdings" w:hint="default"/>
+      </w:rPr>
+    </w:lvl>
+    <w:lvl w:ilvl="6" w:tplc="04090001" w:tentative="1">
+      <w:start w:val="1"/>
+      <w:numFmt w:val="bullet"/>
+      <w:lvlText w:val=""/>
+      <w:lvlJc w:val="left"/>
+      <w:pPr>
+        <w:ind w:left="5040" w:hanging="360"/>
+      </w:pPr>
+      <w:rPr>
+        <w:rFonts w:ascii="Symbol" w:hAnsi="Symbol" w:hint="default"/>
+      </w:rPr>
+    </w:lvl>
+    <w:lvl w:ilvl="7" w:tplc="04090003" w:tentative="1">
+      <w:start w:val="1"/>
+      <w:numFmt w:val="bullet"/>
+      <w:lvlText w:val="o"/>
+      <w:lvlJc w:val="left"/>
+      <w:pPr>
+        <w:ind w:left="5760" w:hanging="360"/>
+      </w:pPr>
+      <w:rPr>
+        <w:rFonts w:ascii="Courier New" w:hAnsi="Courier New" w:cs="Courier New" w:hint="default"/>
+      </w:rPr>
+    </w:lvl>
+    <w:lvl w:ilvl="8" w:tplc="04090005" w:tentative="1">
+      <w:start w:val="1"/>
+      <w:numFmt w:val="bullet"/>
+      <w:lvlText w:val=""/>
+      <w:lvlJc w:val="left"/>
+      <w:pPr>
+        <w:ind w:left="6480" w:hanging="360"/>
+      </w:pPr>
+      <w:rPr>
+        <w:rFonts w:ascii="Wingdings" w:hAnsi="Wingdings" w:hint="default"/>
+      </w:rPr>
+    </w:lvl>
+  </w:abstractNum>
+  <w:abstractNum w:abstractNumId="10" w15:restartNumberingAfterBreak="0">
     <w:nsid w:val="1CE23604"/>
     <w:multiLevelType w:val="multilevel"/>
     <w:tmpl w:val="0409001F"/>
@@ -29880,7 +30655,7 @@
       </w:pPr>
     </w:lvl>
   </w:abstractNum>
-  <w:abstractNum w:abstractNumId="8" w15:restartNumberingAfterBreak="0">
+  <w:abstractNum w:abstractNumId="11" w15:restartNumberingAfterBreak="0">
     <w:nsid w:val="22DE443D"/>
     <w:multiLevelType w:val="hybridMultilevel"/>
     <w:tmpl w:val="167E6620"/>
@@ -29993,7 +30768,7 @@
       </w:rPr>
     </w:lvl>
   </w:abstractNum>
-  <w:abstractNum w:abstractNumId="9" w15:restartNumberingAfterBreak="0">
+  <w:abstractNum w:abstractNumId="12" w15:restartNumberingAfterBreak="0">
     <w:nsid w:val="29001447"/>
     <w:multiLevelType w:val="multilevel"/>
     <w:tmpl w:val="E578E234"/>
@@ -30106,7 +30881,7 @@
       </w:rPr>
     </w:lvl>
   </w:abstractNum>
-  <w:abstractNum w:abstractNumId="10" w15:restartNumberingAfterBreak="0">
+  <w:abstractNum w:abstractNumId="13" w15:restartNumberingAfterBreak="0">
     <w:nsid w:val="29920B41"/>
     <w:multiLevelType w:val="hybridMultilevel"/>
     <w:tmpl w:val="F2B462A8"/>
@@ -30219,7 +30994,7 @@
       </w:rPr>
     </w:lvl>
   </w:abstractNum>
-  <w:abstractNum w:abstractNumId="11" w15:restartNumberingAfterBreak="0">
+  <w:abstractNum w:abstractNumId="14" w15:restartNumberingAfterBreak="0">
     <w:nsid w:val="2EB9273F"/>
     <w:multiLevelType w:val="multilevel"/>
     <w:tmpl w:val="D78252A0"/>
@@ -30332,7 +31107,7 @@
       </w:rPr>
     </w:lvl>
   </w:abstractNum>
-  <w:abstractNum w:abstractNumId="12" w15:restartNumberingAfterBreak="0">
+  <w:abstractNum w:abstractNumId="15" w15:restartNumberingAfterBreak="0">
     <w:nsid w:val="39250732"/>
     <w:multiLevelType w:val="multilevel"/>
     <w:tmpl w:val="C81EA744"/>
@@ -30445,7 +31220,7 @@
       </w:rPr>
     </w:lvl>
   </w:abstractNum>
-  <w:abstractNum w:abstractNumId="13" w15:restartNumberingAfterBreak="0">
+  <w:abstractNum w:abstractNumId="16" w15:restartNumberingAfterBreak="0">
     <w:nsid w:val="3A4F3626"/>
     <w:multiLevelType w:val="multilevel"/>
     <w:tmpl w:val="0409001F"/>
@@ -30611,7 +31386,7 @@
       </w:rPr>
     </w:lvl>
   </w:abstractNum>
-  <w:abstractNum w:abstractNumId="14" w15:restartNumberingAfterBreak="0">
+  <w:abstractNum w:abstractNumId="17" w15:restartNumberingAfterBreak="0">
     <w:nsid w:val="420D2A4C"/>
     <w:multiLevelType w:val="hybridMultilevel"/>
     <w:tmpl w:val="7ACEA164"/>
@@ -30724,7 +31499,7 @@
       </w:rPr>
     </w:lvl>
   </w:abstractNum>
-  <w:abstractNum w:abstractNumId="15" w15:restartNumberingAfterBreak="0">
+  <w:abstractNum w:abstractNumId="18" w15:restartNumberingAfterBreak="0">
     <w:nsid w:val="5AFB0E1B"/>
     <w:multiLevelType w:val="hybridMultilevel"/>
     <w:tmpl w:val="B8B207F4"/>
@@ -30837,7 +31612,7 @@
       </w:rPr>
     </w:lvl>
   </w:abstractNum>
-  <w:abstractNum w:abstractNumId="16" w15:restartNumberingAfterBreak="0">
+  <w:abstractNum w:abstractNumId="19" w15:restartNumberingAfterBreak="0">
     <w:nsid w:val="5EC57D0F"/>
     <w:multiLevelType w:val="hybridMultilevel"/>
     <w:tmpl w:val="63648E02"/>
@@ -30950,7 +31725,7 @@
       </w:rPr>
     </w:lvl>
   </w:abstractNum>
-  <w:abstractNum w:abstractNumId="17" w15:restartNumberingAfterBreak="0">
+  <w:abstractNum w:abstractNumId="20" w15:restartNumberingAfterBreak="0">
     <w:nsid w:val="612804B9"/>
     <w:multiLevelType w:val="hybridMultilevel"/>
     <w:tmpl w:val="C30058B0"/>
@@ -31063,7 +31838,7 @@
       </w:rPr>
     </w:lvl>
   </w:abstractNum>
-  <w:abstractNum w:abstractNumId="18" w15:restartNumberingAfterBreak="0">
+  <w:abstractNum w:abstractNumId="21" w15:restartNumberingAfterBreak="0">
     <w:nsid w:val="6D466538"/>
     <w:multiLevelType w:val="multilevel"/>
     <w:tmpl w:val="C84C81AE"/>
@@ -31179,7 +31954,7 @@
       </w:rPr>
     </w:lvl>
   </w:abstractNum>
-  <w:abstractNum w:abstractNumId="19" w15:restartNumberingAfterBreak="0">
+  <w:abstractNum w:abstractNumId="22" w15:restartNumberingAfterBreak="0">
     <w:nsid w:val="78162D15"/>
     <w:multiLevelType w:val="hybridMultilevel"/>
     <w:tmpl w:val="66D21C3C"/>
@@ -31292,7 +32067,7 @@
       </w:rPr>
     </w:lvl>
   </w:abstractNum>
-  <w:abstractNum w:abstractNumId="20" w15:restartNumberingAfterBreak="0">
+  <w:abstractNum w:abstractNumId="23" w15:restartNumberingAfterBreak="0">
     <w:nsid w:val="78906CFF"/>
     <w:multiLevelType w:val="hybridMultilevel"/>
     <w:tmpl w:val="74EC168C"/>
@@ -31405,7 +32180,7 @@
       </w:rPr>
     </w:lvl>
   </w:abstractNum>
-  <w:abstractNum w:abstractNumId="21" w15:restartNumberingAfterBreak="0">
+  <w:abstractNum w:abstractNumId="24" w15:restartNumberingAfterBreak="0">
     <w:nsid w:val="78F9408D"/>
     <w:multiLevelType w:val="hybridMultilevel"/>
     <w:tmpl w:val="BB96DAF2"/>
@@ -31518,7 +32293,7 @@
       </w:rPr>
     </w:lvl>
   </w:abstractNum>
-  <w:abstractNum w:abstractNumId="22" w15:restartNumberingAfterBreak="0">
+  <w:abstractNum w:abstractNumId="25" w15:restartNumberingAfterBreak="0">
     <w:nsid w:val="7E9E492E"/>
     <w:multiLevelType w:val="multilevel"/>
     <w:tmpl w:val="CF3A7010"/>
@@ -31638,69 +32413,78 @@
     <w:abstractNumId w:val="0"/>
   </w:num>
   <w:num w:numId="2">
+    <w:abstractNumId w:val="3"/>
+  </w:num>
+  <w:num w:numId="3">
+    <w:abstractNumId w:val="15"/>
+  </w:num>
+  <w:num w:numId="4">
+    <w:abstractNumId w:val="21"/>
+  </w:num>
+  <w:num w:numId="5">
+    <w:abstractNumId w:val="10"/>
+  </w:num>
+  <w:num w:numId="6">
+    <w:abstractNumId w:val="16"/>
+  </w:num>
+  <w:num w:numId="7">
+    <w:abstractNumId w:val="14"/>
+  </w:num>
+  <w:num w:numId="8">
+    <w:abstractNumId w:val="22"/>
+  </w:num>
+  <w:num w:numId="9">
+    <w:abstractNumId w:val="25"/>
+  </w:num>
+  <w:num w:numId="10">
+    <w:abstractNumId w:val="12"/>
+  </w:num>
+  <w:num w:numId="11">
+    <w:abstractNumId w:val="20"/>
+  </w:num>
+  <w:num w:numId="12">
+    <w:abstractNumId w:val="8"/>
+  </w:num>
+  <w:num w:numId="13">
+    <w:abstractNumId w:val="23"/>
+  </w:num>
+  <w:num w:numId="14">
+    <w:abstractNumId w:val="18"/>
+  </w:num>
+  <w:num w:numId="15">
+    <w:abstractNumId w:val="6"/>
+  </w:num>
+  <w:num w:numId="16">
+    <w:abstractNumId w:val="19"/>
+  </w:num>
+  <w:num w:numId="17">
+    <w:abstractNumId w:val="13"/>
+  </w:num>
+  <w:num w:numId="18">
+    <w:abstractNumId w:val="9"/>
+  </w:num>
+  <w:num w:numId="19">
+    <w:abstractNumId w:val="11"/>
+  </w:num>
+  <w:num w:numId="20">
+    <w:abstractNumId w:val="7"/>
+  </w:num>
+  <w:num w:numId="21">
+    <w:abstractNumId w:val="17"/>
+  </w:num>
+  <w:num w:numId="22">
+    <w:abstractNumId w:val="24"/>
+  </w:num>
+  <w:num w:numId="23">
+    <w:abstractNumId w:val="5"/>
+  </w:num>
+  <w:num w:numId="24">
+    <w:abstractNumId w:val="4"/>
+  </w:num>
+  <w:num w:numId="25">
     <w:abstractNumId w:val="1"/>
   </w:num>
-  <w:num w:numId="3">
-    <w:abstractNumId w:val="12"/>
-  </w:num>
-  <w:num w:numId="4">
-    <w:abstractNumId w:val="18"/>
-  </w:num>
-  <w:num w:numId="5">
-    <w:abstractNumId w:val="7"/>
-  </w:num>
-  <w:num w:numId="6">
-    <w:abstractNumId w:val="13"/>
-  </w:num>
-  <w:num w:numId="7">
-    <w:abstractNumId w:val="11"/>
-  </w:num>
-  <w:num w:numId="8">
-    <w:abstractNumId w:val="19"/>
-  </w:num>
-  <w:num w:numId="9">
-    <w:abstractNumId w:val="22"/>
-  </w:num>
-  <w:num w:numId="10">
-    <w:abstractNumId w:val="9"/>
-  </w:num>
-  <w:num w:numId="11">
-    <w:abstractNumId w:val="17"/>
-  </w:num>
-  <w:num w:numId="12">
-    <w:abstractNumId w:val="5"/>
-  </w:num>
-  <w:num w:numId="13">
-    <w:abstractNumId w:val="20"/>
-  </w:num>
-  <w:num w:numId="14">
-    <w:abstractNumId w:val="15"/>
-  </w:num>
-  <w:num w:numId="15">
-    <w:abstractNumId w:val="3"/>
-  </w:num>
-  <w:num w:numId="16">
-    <w:abstractNumId w:val="16"/>
-  </w:num>
-  <w:num w:numId="17">
-    <w:abstractNumId w:val="10"/>
-  </w:num>
-  <w:num w:numId="18">
-    <w:abstractNumId w:val="6"/>
-  </w:num>
-  <w:num w:numId="19">
-    <w:abstractNumId w:val="8"/>
-  </w:num>
-  <w:num w:numId="20">
-    <w:abstractNumId w:val="4"/>
-  </w:num>
-  <w:num w:numId="21">
-    <w:abstractNumId w:val="14"/>
-  </w:num>
-  <w:num w:numId="22">
-    <w:abstractNumId w:val="21"/>
-  </w:num>
-  <w:num w:numId="23">
+  <w:num w:numId="26">
     <w:abstractNumId w:val="2"/>
   </w:num>
   <w:numIdMacAtCleanup w:val="6"/>
@@ -32443,6 +33227,14 @@
       </w:tblBorders>
     </w:tblPr>
   </w:style>
+  <w:style w:type="character" w:styleId="PageNumber">
+    <w:name w:val="page number"/>
+    <w:basedOn w:val="DefaultParagraphFont"/>
+    <w:uiPriority w:val="99"/>
+    <w:semiHidden/>
+    <w:unhideWhenUsed/>
+    <w:rsid w:val="00022D40"/>
+  </w:style>
 </w:styles>
 </file>
 
@@ -32746,7 +33538,7 @@
 </file>
 
 <file path=customXml/itemProps1.xml><?xml version="1.0" encoding="utf-8"?>
-<ds:datastoreItem xmlns:ds="http://schemas.openxmlformats.org/officeDocument/2006/customXml" ds:itemID="{F3279C38-8187-4C8A-ADE9-3C72A02FEC3C}">
+<ds:datastoreItem xmlns:ds="http://schemas.openxmlformats.org/officeDocument/2006/customXml" ds:itemID="{BE4389F4-3E16-40E3-A5D5-F25763CA7808}">
   <ds:schemaRefs>
     <ds:schemaRef ds:uri="http://schemas.openxmlformats.org/officeDocument/2006/bibliography"/>
   </ds:schemaRefs>

</xml_diff>

<commit_message>
Unused references - removed
</commit_message>
<xml_diff>
--- a/Documentatie/Licenta.docx
+++ b/Documentatie/Licenta.docx
@@ -3230,8 +3230,6 @@
             </w:r>
           </w:hyperlink>
         </w:p>
-        <w:bookmarkStart w:id="6" w:name="_GoBack"/>
-        <w:bookmarkEnd w:id="6"/>
         <w:p>
           <w:pPr>
             <w:pStyle w:val="TOC2"/>
@@ -3239,109 +3237,64 @@
               <w:noProof/>
             </w:rPr>
           </w:pPr>
-          <w:r>
-            <w:rPr>
-              <w:rStyle w:val="Hyperlink"/>
-              <w:noProof/>
-            </w:rPr>
-            <w:fldChar w:fldCharType="begin"/>
-          </w:r>
-          <w:r>
-            <w:rPr>
-              <w:rStyle w:val="Hyperlink"/>
-              <w:noProof/>
-            </w:rPr>
-            <w:instrText xml:space="preserve"> </w:instrText>
-          </w:r>
-          <w:r>
-            <w:rPr>
-              <w:noProof/>
-            </w:rPr>
-            <w:instrText>HYPERLINK \l "_Toc517563175"</w:instrText>
-          </w:r>
-          <w:r>
-            <w:rPr>
-              <w:rStyle w:val="Hyperlink"/>
-              <w:noProof/>
-            </w:rPr>
-            <w:instrText xml:space="preserve"> </w:instrText>
-          </w:r>
-          <w:r>
-            <w:rPr>
-              <w:rStyle w:val="Hyperlink"/>
-              <w:noProof/>
-            </w:rPr>
-          </w:r>
-          <w:r>
-            <w:rPr>
-              <w:rStyle w:val="Hyperlink"/>
-              <w:noProof/>
-            </w:rPr>
-            <w:fldChar w:fldCharType="separate"/>
-          </w:r>
-          <w:r>
-            <w:rPr>
-              <w:rStyle w:val="Hyperlink"/>
-              <w:rFonts w:cs="Times New Roman"/>
-              <w:noProof/>
-            </w:rPr>
-            <w:t>ASP.NET</w:t>
-          </w:r>
-          <w:r>
-            <w:rPr>
-              <w:noProof/>
-              <w:webHidden/>
-            </w:rPr>
-            <w:tab/>
-          </w:r>
-          <w:r>
-            <w:rPr>
-              <w:noProof/>
-              <w:webHidden/>
-            </w:rPr>
-            <w:fldChar w:fldCharType="begin"/>
-          </w:r>
-          <w:r>
-            <w:rPr>
-              <w:noProof/>
-              <w:webHidden/>
-            </w:rPr>
-            <w:instrText xml:space="preserve"> PAGEREF _Toc517563175 \h </w:instrText>
-          </w:r>
-          <w:r>
-            <w:rPr>
-              <w:noProof/>
-              <w:webHidden/>
-            </w:rPr>
-          </w:r>
-          <w:r>
-            <w:rPr>
-              <w:noProof/>
-              <w:webHidden/>
-            </w:rPr>
-            <w:fldChar w:fldCharType="separate"/>
-          </w:r>
-          <w:r>
-            <w:rPr>
-              <w:noProof/>
-              <w:webHidden/>
-            </w:rPr>
-            <w:t>37</w:t>
-          </w:r>
-          <w:r>
-            <w:rPr>
-              <w:noProof/>
-              <w:webHidden/>
-            </w:rPr>
-            <w:fldChar w:fldCharType="end"/>
-          </w:r>
-          <w:r>
-            <w:rPr>
-              <w:rStyle w:val="Hyperlink"/>
-              <w:noProof/>
-            </w:rPr>
-            <w:fldChar w:fldCharType="end"/>
-          </w:r>
+          <w:hyperlink w:anchor="_Toc517563175" w:history="1">
+            <w:r>
+              <w:rPr>
+                <w:rStyle w:val="Hyperlink"/>
+                <w:rFonts w:cs="Times New Roman"/>
+                <w:noProof/>
+              </w:rPr>
+              <w:t>ASP.NET</w:t>
+            </w:r>
+            <w:r>
+              <w:rPr>
+                <w:noProof/>
+                <w:webHidden/>
+              </w:rPr>
+              <w:tab/>
+            </w:r>
+            <w:r>
+              <w:rPr>
+                <w:noProof/>
+                <w:webHidden/>
+              </w:rPr>
+              <w:fldChar w:fldCharType="begin"/>
+            </w:r>
+            <w:r>
+              <w:rPr>
+                <w:noProof/>
+                <w:webHidden/>
+              </w:rPr>
+              <w:instrText xml:space="preserve"> PAGEREF _Toc517563175 \h </w:instrText>
+            </w:r>
+            <w:r>
+              <w:rPr>
+                <w:noProof/>
+                <w:webHidden/>
+              </w:rPr>
+            </w:r>
+            <w:r>
+              <w:rPr>
+                <w:noProof/>
+                <w:webHidden/>
+              </w:rPr>
+              <w:fldChar w:fldCharType="separate"/>
+            </w:r>
+            <w:r>
+              <w:rPr>
+                <w:noProof/>
+                <w:webHidden/>
+              </w:rPr>
+              <w:t>37</w:t>
+            </w:r>
+            <w:r>
+              <w:rPr>
+                <w:noProof/>
+                <w:webHidden/>
+              </w:rPr>
+              <w:fldChar w:fldCharType="end"/>
+            </w:r>
+          </w:hyperlink>
         </w:p>
         <w:p>
           <w:pPr>
@@ -3655,7 +3608,7 @@
           <w:rFonts w:cs="Times New Roman"/>
         </w:rPr>
       </w:pPr>
-      <w:bookmarkStart w:id="7" w:name="_Toc517563159"/>
+      <w:bookmarkStart w:id="6" w:name="_Toc517563159"/>
       <w:r>
         <w:rPr>
           <w:rFonts w:cs="Times New Roman"/>
@@ -3663,7 +3616,7 @@
         <w:lastRenderedPageBreak/>
         <w:t>Introducere</w:t>
       </w:r>
-      <w:bookmarkEnd w:id="7"/>
+      <w:bookmarkEnd w:id="6"/>
     </w:p>
     <w:p>
       <w:pPr>
@@ -3673,14 +3626,14 @@
           <w:rFonts w:cs="Times New Roman"/>
         </w:rPr>
       </w:pPr>
-      <w:bookmarkStart w:id="8" w:name="_Toc517563160"/>
+      <w:bookmarkStart w:id="7" w:name="_Toc517563160"/>
       <w:r>
         <w:rPr>
           <w:rFonts w:cs="Times New Roman"/>
         </w:rPr>
         <w:t>Motivație</w:t>
       </w:r>
-      <w:bookmarkEnd w:id="8"/>
+      <w:bookmarkEnd w:id="7"/>
     </w:p>
     <w:p>
       <w:pPr>
@@ -4140,14 +4093,14 @@
           <w:rFonts w:cs="Times New Roman"/>
         </w:rPr>
       </w:pPr>
-      <w:bookmarkStart w:id="9" w:name="_Toc517563161"/>
+      <w:bookmarkStart w:id="8" w:name="_Toc517563161"/>
       <w:r>
         <w:rPr>
           <w:rFonts w:cs="Times New Roman"/>
         </w:rPr>
         <w:t>Scopul</w:t>
       </w:r>
-      <w:bookmarkEnd w:id="9"/>
+      <w:bookmarkEnd w:id="8"/>
     </w:p>
     <w:p>
       <w:pPr>
@@ -4319,7 +4272,7 @@
           <w:lang w:val="ro-RO"/>
         </w:rPr>
       </w:pPr>
-      <w:bookmarkStart w:id="10" w:name="_Toc517563162"/>
+      <w:bookmarkStart w:id="9" w:name="_Toc517563162"/>
       <w:r>
         <w:rPr>
           <w:rFonts w:cs="Times New Roman"/>
@@ -4336,7 +4289,7 @@
         </w:rPr>
         <w:t>temei</w:t>
       </w:r>
-      <w:bookmarkEnd w:id="10"/>
+      <w:bookmarkEnd w:id="9"/>
     </w:p>
     <w:p>
       <w:pPr>
@@ -4453,7 +4406,7 @@
           <w:lang w:val="ro-RO"/>
         </w:rPr>
       </w:pPr>
-      <w:bookmarkStart w:id="11" w:name="_Toc517563163"/>
+      <w:bookmarkStart w:id="10" w:name="_Toc517563163"/>
       <w:r>
         <w:rPr>
           <w:rFonts w:cs="Times New Roman"/>
@@ -4469,7 +4422,7 @@
         </w:rPr>
         <w:t>tehnologiei</w:t>
       </w:r>
-      <w:bookmarkEnd w:id="11"/>
+      <w:bookmarkEnd w:id="10"/>
     </w:p>
     <w:p>
       <w:pPr>
@@ -4871,14 +4824,14 @@
           <w:rFonts w:cs="Times New Roman"/>
         </w:rPr>
       </w:pPr>
-      <w:bookmarkStart w:id="12" w:name="_Toc517563164"/>
+      <w:bookmarkStart w:id="11" w:name="_Toc517563164"/>
       <w:r>
         <w:rPr>
           <w:rFonts w:cs="Times New Roman"/>
         </w:rPr>
         <w:t>Context</w:t>
       </w:r>
-      <w:bookmarkEnd w:id="12"/>
+      <w:bookmarkEnd w:id="11"/>
     </w:p>
     <w:p>
       <w:pPr>
@@ -5638,14 +5591,14 @@
           <w:rFonts w:cs="Times New Roman"/>
         </w:rPr>
       </w:pPr>
-      <w:bookmarkStart w:id="13" w:name="_Toc517563165"/>
+      <w:bookmarkStart w:id="12" w:name="_Toc517563165"/>
       <w:r>
         <w:rPr>
           <w:rFonts w:cs="Times New Roman"/>
         </w:rPr>
         <w:t>Cerințe funcționale</w:t>
       </w:r>
-      <w:bookmarkEnd w:id="13"/>
+      <w:bookmarkEnd w:id="12"/>
     </w:p>
     <w:p>
       <w:pPr>
@@ -6517,7 +6470,7 @@
           <w:rFonts w:cs="Times New Roman"/>
         </w:rPr>
       </w:pPr>
-      <w:bookmarkStart w:id="14" w:name="_Toc517563166"/>
+      <w:bookmarkStart w:id="13" w:name="_Toc517563166"/>
       <w:r>
         <w:rPr>
           <w:rFonts w:cs="Times New Roman"/>
@@ -6525,7 +6478,7 @@
         <w:lastRenderedPageBreak/>
         <w:t>Gradul de noutate</w:t>
       </w:r>
-      <w:bookmarkEnd w:id="14"/>
+      <w:bookmarkEnd w:id="13"/>
     </w:p>
     <w:p>
       <w:pPr>
@@ -6819,14 +6772,14 @@
           <w:rFonts w:cs="Times New Roman"/>
         </w:rPr>
       </w:pPr>
-      <w:bookmarkStart w:id="15" w:name="_Toc517563167"/>
+      <w:bookmarkStart w:id="14" w:name="_Toc517563167"/>
       <w:r>
         <w:rPr>
           <w:rFonts w:cs="Times New Roman"/>
         </w:rPr>
         <w:t>Uzabilitate</w:t>
       </w:r>
-      <w:bookmarkEnd w:id="15"/>
+      <w:bookmarkEnd w:id="14"/>
     </w:p>
     <w:p>
       <w:pPr>
@@ -6912,7 +6865,7 @@
           <w:lang w:val="ro-RO"/>
         </w:rPr>
       </w:pPr>
-      <w:bookmarkStart w:id="16" w:name="_Toc517563168"/>
+      <w:bookmarkStart w:id="15" w:name="_Toc517563168"/>
       <w:r>
         <w:rPr>
           <w:rFonts w:cs="Times New Roman"/>
@@ -6920,7 +6873,7 @@
         <w:lastRenderedPageBreak/>
         <w:t>Contribuții</w:t>
       </w:r>
-      <w:bookmarkEnd w:id="16"/>
+      <w:bookmarkEnd w:id="15"/>
     </w:p>
     <w:p>
       <w:pPr>
@@ -7548,7 +7501,7 @@
           <w:lang w:val="ro-RO"/>
         </w:rPr>
       </w:pPr>
-      <w:bookmarkStart w:id="17" w:name="_Toc517563169"/>
+      <w:bookmarkStart w:id="16" w:name="_Toc517563169"/>
       <w:r>
         <w:rPr>
           <w:rFonts w:cs="Times New Roman"/>
@@ -7563,7 +7516,7 @@
         </w:rPr>
         <w:t xml:space="preserve"> și Implementare</w:t>
       </w:r>
-      <w:bookmarkEnd w:id="17"/>
+      <w:bookmarkEnd w:id="16"/>
     </w:p>
     <w:p>
       <w:pPr>
@@ -8074,8 +8027,8 @@
           <w:szCs w:val="20"/>
         </w:rPr>
       </w:pPr>
-      <w:bookmarkStart w:id="18" w:name="_Ref517264381"/>
-      <w:bookmarkStart w:id="19" w:name="_Ref517282251"/>
+      <w:bookmarkStart w:id="17" w:name="_Ref517264381"/>
+      <w:bookmarkStart w:id="18" w:name="_Ref517282251"/>
       <w:r>
         <w:rPr>
           <w:rFonts w:ascii="Times New Roman" w:hAnsi="Times New Roman" w:cs="Times New Roman"/>
@@ -8137,7 +8090,7 @@
         </w:rPr>
         <w:fldChar w:fldCharType="end"/>
       </w:r>
-      <w:bookmarkEnd w:id="18"/>
+      <w:bookmarkEnd w:id="17"/>
       <w:r>
         <w:rPr>
           <w:rFonts w:ascii="Times New Roman" w:hAnsi="Times New Roman" w:cs="Times New Roman"/>
@@ -8202,7 +8155,7 @@
         </w:rPr>
         <w:t>abele</w:t>
       </w:r>
-      <w:bookmarkEnd w:id="19"/>
+      <w:bookmarkEnd w:id="18"/>
     </w:p>
     <w:p>
       <w:pPr>
@@ -12039,7 +11992,7 @@
           <w:szCs w:val="20"/>
         </w:rPr>
       </w:pPr>
-      <w:bookmarkStart w:id="20" w:name="_Ref517284617"/>
+      <w:bookmarkStart w:id="19" w:name="_Ref517284617"/>
       <w:r>
         <w:rPr>
           <w:rFonts w:ascii="Times New Roman" w:hAnsi="Times New Roman" w:cs="Times New Roman"/>
@@ -12095,7 +12048,7 @@
         </w:rPr>
         <w:fldChar w:fldCharType="end"/>
       </w:r>
-      <w:bookmarkEnd w:id="20"/>
+      <w:bookmarkEnd w:id="19"/>
       <w:r>
         <w:rPr>
           <w:rFonts w:ascii="Times New Roman" w:hAnsi="Times New Roman" w:cs="Times New Roman"/>
@@ -12385,7 +12338,7 @@
                 <w:lang w:val="ro-RO"/>
               </w:rPr>
             </w:pPr>
-            <w:bookmarkStart w:id="21" w:name="_Ref517557005"/>
+            <w:bookmarkStart w:id="20" w:name="_Ref517557005"/>
             <w:r>
               <w:rPr>
                 <w:rFonts w:ascii="Times New Roman" w:hAnsi="Times New Roman" w:cs="Times New Roman"/>
@@ -12447,7 +12400,7 @@
               </w:rPr>
               <w:fldChar w:fldCharType="end"/>
             </w:r>
-            <w:bookmarkEnd w:id="21"/>
+            <w:bookmarkEnd w:id="20"/>
             <w:r>
               <w:rPr>
                 <w:rFonts w:ascii="Times New Roman" w:hAnsi="Times New Roman" w:cs="Times New Roman"/>
@@ -13003,14 +12956,16 @@
         </w:rPr>
         <w:t>abelă din baza de date</w:t>
       </w:r>
-      <w:r>
-        <w:rPr>
-          <w:rFonts w:ascii="Times New Roman" w:hAnsi="Times New Roman" w:cs="Times New Roman"/>
-          <w:sz w:val="24"/>
-          <w:szCs w:val="24"/>
-          <w:lang w:val="ro-RO"/>
-        </w:rPr>
-        <w:t>. Clasa C# va trebui să aibă câmpuri cu aceleași nume ca și cele din tabela din baza de date pentru a le asigna cum trebuie.</w:t>
+      <w:bookmarkStart w:id="21" w:name="_GoBack"/>
+      <w:bookmarkEnd w:id="21"/>
+      <w:r>
+        <w:rPr>
+          <w:rFonts w:ascii="Times New Roman" w:hAnsi="Times New Roman" w:cs="Times New Roman"/>
+          <w:sz w:val="24"/>
+          <w:szCs w:val="24"/>
+          <w:lang w:val="ro-RO"/>
+        </w:rPr>
+        <w:t>.</w:t>
       </w:r>
       <w:r>
         <w:rPr>
@@ -37594,7 +37549,7 @@
 </file>
 
 <file path=customXml/itemProps1.xml><?xml version="1.0" encoding="utf-8"?>
-<ds:datastoreItem xmlns:ds="http://schemas.openxmlformats.org/officeDocument/2006/customXml" ds:itemID="{55E57EB9-9086-4982-A390-C6379F4638DF}">
+<ds:datastoreItem xmlns:ds="http://schemas.openxmlformats.org/officeDocument/2006/customXml" ds:itemID="{8B21148C-677C-47CB-B784-3225461BF7EE}">
   <ds:schemaRefs>
     <ds:schemaRef ds:uri="http://schemas.openxmlformats.org/officeDocument/2006/bibliography"/>
   </ds:schemaRefs>

</xml_diff>

<commit_message>
Removing "Patients" option for other patients for data protection
</commit_message>
<xml_diff>
--- a/Documentatie/Licenta.docx
+++ b/Documentatie/Licenta.docx
@@ -5580,7 +5580,25 @@
           <w:szCs w:val="24"/>
           <w:lang w:val="ro-RO"/>
         </w:rPr>
-        <w:t>Un plus va fi faptul că aici se vor găsi Doctori de la diverse instituții și clinici, astfel ușurând munca pacienților și scurtând timpul de căutare.</w:t>
+        <w:t xml:space="preserve">Un plus va fi faptul că aici se vor găsi </w:t>
+      </w:r>
+      <w:r>
+        <w:rPr>
+          <w:rFonts w:ascii="Times New Roman" w:hAnsi="Times New Roman" w:cs="Times New Roman"/>
+          <w:sz w:val="24"/>
+          <w:szCs w:val="24"/>
+          <w:lang w:val="ro-RO"/>
+        </w:rPr>
+        <w:t>d</w:t>
+      </w:r>
+      <w:r>
+        <w:rPr>
+          <w:rFonts w:ascii="Times New Roman" w:hAnsi="Times New Roman" w:cs="Times New Roman"/>
+          <w:sz w:val="24"/>
+          <w:szCs w:val="24"/>
+          <w:lang w:val="ro-RO"/>
+        </w:rPr>
+        <w:t>octori de la diverse instituții și clinici, astfel ușurând munca pacienților și scurtând timpul de căutare.</w:t>
       </w:r>
     </w:p>
     <w:p>
@@ -5963,14 +5981,6 @@
           <w:sz w:val="24"/>
           <w:szCs w:val="24"/>
         </w:rPr>
-        <w:t xml:space="preserve"> Doctori</w:t>
-      </w:r>
-      <w:r>
-        <w:rPr>
-          <w:rFonts w:ascii="Times New Roman" w:hAnsi="Times New Roman" w:cs="Times New Roman"/>
-          <w:sz w:val="24"/>
-          <w:szCs w:val="24"/>
-        </w:rPr>
         <w:t xml:space="preserve"> </w:t>
       </w:r>
       <w:r>
@@ -5979,7 +5989,47 @@
           <w:sz w:val="24"/>
           <w:szCs w:val="24"/>
         </w:rPr>
-        <w:t>(accesată cel mai frecvent de Pacien</w:t>
+        <w:t>d</w:t>
+      </w:r>
+      <w:r>
+        <w:rPr>
+          <w:rFonts w:ascii="Times New Roman" w:hAnsi="Times New Roman" w:cs="Times New Roman"/>
+          <w:sz w:val="24"/>
+          <w:szCs w:val="24"/>
+        </w:rPr>
+        <w:t>octori</w:t>
+      </w:r>
+      <w:r>
+        <w:rPr>
+          <w:rFonts w:ascii="Times New Roman" w:hAnsi="Times New Roman" w:cs="Times New Roman"/>
+          <w:sz w:val="24"/>
+          <w:szCs w:val="24"/>
+        </w:rPr>
+        <w:t xml:space="preserve"> </w:t>
+      </w:r>
+      <w:r>
+        <w:rPr>
+          <w:rFonts w:ascii="Times New Roman" w:hAnsi="Times New Roman" w:cs="Times New Roman"/>
+          <w:sz w:val="24"/>
+          <w:szCs w:val="24"/>
+        </w:rPr>
+        <w:t xml:space="preserve">(accesată cel mai frecvent de </w:t>
+      </w:r>
+      <w:r>
+        <w:rPr>
+          <w:rFonts w:ascii="Times New Roman" w:hAnsi="Times New Roman" w:cs="Times New Roman"/>
+          <w:sz w:val="24"/>
+          <w:szCs w:val="24"/>
+        </w:rPr>
+        <w:t>p</w:t>
+      </w:r>
+      <w:r>
+        <w:rPr>
+          <w:rFonts w:ascii="Times New Roman" w:hAnsi="Times New Roman" w:cs="Times New Roman"/>
+          <w:sz w:val="24"/>
+          <w:szCs w:val="24"/>
+        </w:rPr>
+        <w:t>acien</w:t>
       </w:r>
       <w:r>
         <w:rPr>
@@ -6004,7 +6054,23 @@
           <w:sz w:val="24"/>
           <w:szCs w:val="24"/>
         </w:rPr>
-        <w:t xml:space="preserve">ista de Pacienți (cu impact mai mare pentru Doctori, deoarece le va fi mai ușor să adauge </w:t>
+        <w:t xml:space="preserve">ista de Pacienți (cu impact mai mare pentru </w:t>
+      </w:r>
+      <w:r>
+        <w:rPr>
+          <w:rFonts w:ascii="Times New Roman" w:hAnsi="Times New Roman" w:cs="Times New Roman"/>
+          <w:sz w:val="24"/>
+          <w:szCs w:val="24"/>
+        </w:rPr>
+        <w:t>d</w:t>
+      </w:r>
+      <w:r>
+        <w:rPr>
+          <w:rFonts w:ascii="Times New Roman" w:hAnsi="Times New Roman" w:cs="Times New Roman"/>
+          <w:sz w:val="24"/>
+          <w:szCs w:val="24"/>
+        </w:rPr>
+        <w:t xml:space="preserve">octori, deoarece le va fi mai ușor să adauge </w:t>
       </w:r>
       <w:r>
         <w:rPr>
@@ -9207,7 +9273,25 @@
           <w:szCs w:val="24"/>
           <w:lang w:val="ro-RO"/>
         </w:rPr>
-        <w:t xml:space="preserve"> – Date cerute Doctorilor la înregistrare</w:t>
+        <w:t xml:space="preserve"> – Date cerute </w:t>
+      </w:r>
+      <w:r>
+        <w:rPr>
+          <w:rFonts w:ascii="Times New Roman" w:hAnsi="Times New Roman" w:cs="Times New Roman"/>
+          <w:sz w:val="24"/>
+          <w:szCs w:val="24"/>
+          <w:lang w:val="ro-RO"/>
+        </w:rPr>
+        <w:t>d</w:t>
+      </w:r>
+      <w:r>
+        <w:rPr>
+          <w:rFonts w:ascii="Times New Roman" w:hAnsi="Times New Roman" w:cs="Times New Roman"/>
+          <w:sz w:val="24"/>
+          <w:szCs w:val="24"/>
+          <w:lang w:val="ro-RO"/>
+        </w:rPr>
+        <w:t>octorilor la înregistrare</w:t>
       </w:r>
       <w:r>
         <w:rPr>
@@ -12956,8 +13040,6 @@
         </w:rPr>
         <w:t>abelă din baza de date</w:t>
       </w:r>
-      <w:bookmarkStart w:id="21" w:name="_GoBack"/>
-      <w:bookmarkEnd w:id="21"/>
       <w:r>
         <w:rPr>
           <w:rFonts w:ascii="Times New Roman" w:hAnsi="Times New Roman" w:cs="Times New Roman"/>
@@ -13148,7 +13230,7 @@
           <w:lang w:val="ro-RO"/>
         </w:rPr>
       </w:pPr>
-      <w:bookmarkStart w:id="22" w:name="_Ref517305616"/>
+      <w:bookmarkStart w:id="21" w:name="_Ref517305616"/>
       <w:r>
         <w:rPr>
           <w:rFonts w:ascii="Times New Roman" w:hAnsi="Times New Roman" w:cs="Times New Roman"/>
@@ -13210,7 +13292,7 @@
         </w:rPr>
         <w:fldChar w:fldCharType="end"/>
       </w:r>
-      <w:bookmarkEnd w:id="22"/>
+      <w:bookmarkEnd w:id="21"/>
       <w:r>
         <w:rPr>
           <w:rFonts w:ascii="Times New Roman" w:hAnsi="Times New Roman" w:cs="Times New Roman"/>
@@ -13966,7 +14048,7 @@
           <w:szCs w:val="20"/>
         </w:rPr>
       </w:pPr>
-      <w:bookmarkStart w:id="23" w:name="_Ref517291348"/>
+      <w:bookmarkStart w:id="22" w:name="_Ref517291348"/>
       <w:r>
         <w:rPr>
           <w:rFonts w:ascii="Times New Roman" w:hAnsi="Times New Roman" w:cs="Times New Roman"/>
@@ -14028,7 +14110,7 @@
         </w:rPr>
         <w:fldChar w:fldCharType="end"/>
       </w:r>
-      <w:bookmarkEnd w:id="23"/>
+      <w:bookmarkEnd w:id="22"/>
       <w:r>
         <w:rPr>
           <w:rFonts w:ascii="Times New Roman" w:hAnsi="Times New Roman" w:cs="Times New Roman"/>
@@ -14327,7 +14409,7 @@
           <w:szCs w:val="20"/>
         </w:rPr>
       </w:pPr>
-      <w:bookmarkStart w:id="24" w:name="_Ref517557514"/>
+      <w:bookmarkStart w:id="23" w:name="_Ref517557514"/>
       <w:r>
         <w:rPr>
           <w:rFonts w:ascii="Times New Roman" w:hAnsi="Times New Roman" w:cs="Times New Roman"/>
@@ -14389,7 +14471,7 @@
         </w:rPr>
         <w:fldChar w:fldCharType="end"/>
       </w:r>
-      <w:bookmarkEnd w:id="24"/>
+      <w:bookmarkEnd w:id="23"/>
       <w:r>
         <w:rPr>
           <w:rFonts w:ascii="Times New Roman" w:hAnsi="Times New Roman" w:cs="Times New Roman"/>
@@ -15906,7 +15988,7 @@
                 <w:lang w:val="ro-RO"/>
               </w:rPr>
             </w:pPr>
-            <w:bookmarkStart w:id="25" w:name="_Ref517355450"/>
+            <w:bookmarkStart w:id="24" w:name="_Ref517355450"/>
             <w:r>
               <w:rPr>
                 <w:rFonts w:ascii="Times New Roman" w:hAnsi="Times New Roman" w:cs="Times New Roman"/>
@@ -15968,7 +16050,7 @@
               </w:rPr>
               <w:fldChar w:fldCharType="end"/>
             </w:r>
-            <w:bookmarkEnd w:id="25"/>
+            <w:bookmarkEnd w:id="24"/>
             <w:r>
               <w:rPr>
                 <w:rFonts w:ascii="Times New Roman" w:hAnsi="Times New Roman" w:cs="Times New Roman"/>
@@ -16082,7 +16164,7 @@
                       <w:lang w:val="ro-RO"/>
                     </w:rPr>
                   </w:pPr>
-                  <w:bookmarkStart w:id="26" w:name="_Ref517355833"/>
+                  <w:bookmarkStart w:id="25" w:name="_Ref517355833"/>
                   <w:r>
                     <w:rPr>
                       <w:rFonts w:ascii="Times New Roman" w:hAnsi="Times New Roman" w:cs="Times New Roman"/>
@@ -16144,7 +16226,7 @@
                     </w:rPr>
                     <w:fldChar w:fldCharType="end"/>
                   </w:r>
-                  <w:bookmarkEnd w:id="26"/>
+                  <w:bookmarkEnd w:id="25"/>
                   <w:r>
                     <w:rPr>
                       <w:rFonts w:ascii="Times New Roman" w:hAnsi="Times New Roman" w:cs="Times New Roman"/>
@@ -16735,7 +16817,7 @@
                 <w:lang w:val="ro-RO"/>
               </w:rPr>
             </w:pPr>
-            <w:bookmarkStart w:id="27" w:name="_Ref517357201"/>
+            <w:bookmarkStart w:id="26" w:name="_Ref517357201"/>
             <w:r>
               <w:rPr>
                 <w:rFonts w:ascii="Times New Roman" w:hAnsi="Times New Roman" w:cs="Times New Roman"/>
@@ -16785,7 +16867,7 @@
               </w:rPr>
               <w:fldChar w:fldCharType="end"/>
             </w:r>
-            <w:bookmarkEnd w:id="27"/>
+            <w:bookmarkEnd w:id="26"/>
             <w:r>
               <w:rPr>
                 <w:rFonts w:ascii="Times New Roman" w:hAnsi="Times New Roman" w:cs="Times New Roman"/>
@@ -17471,7 +17553,7 @@
           <w:lang w:val="ro-RO"/>
         </w:rPr>
       </w:pPr>
-      <w:bookmarkStart w:id="28" w:name="_Ref517358053"/>
+      <w:bookmarkStart w:id="27" w:name="_Ref517358053"/>
       <w:r>
         <w:rPr>
           <w:rFonts w:ascii="Times New Roman" w:hAnsi="Times New Roman" w:cs="Times New Roman"/>
@@ -17533,7 +17615,7 @@
         </w:rPr>
         <w:fldChar w:fldCharType="end"/>
       </w:r>
-      <w:bookmarkEnd w:id="28"/>
+      <w:bookmarkEnd w:id="27"/>
       <w:r>
         <w:rPr>
           <w:rFonts w:ascii="Times New Roman" w:hAnsi="Times New Roman" w:cs="Times New Roman"/>
@@ -17827,7 +17909,7 @@
           <w:i w:val="0"/>
         </w:rPr>
       </w:pPr>
-      <w:bookmarkStart w:id="29" w:name="_Ref517358749"/>
+      <w:bookmarkStart w:id="28" w:name="_Ref517358749"/>
       <w:r>
         <w:rPr>
           <w:rFonts w:ascii="Times New Roman" w:hAnsi="Times New Roman" w:cs="Times New Roman"/>
@@ -17877,7 +17959,7 @@
         </w:rPr>
         <w:fldChar w:fldCharType="end"/>
       </w:r>
-      <w:bookmarkEnd w:id="29"/>
+      <w:bookmarkEnd w:id="28"/>
       <w:r>
         <w:rPr>
           <w:rFonts w:ascii="Times New Roman" w:hAnsi="Times New Roman" w:cs="Times New Roman"/>
@@ -17975,7 +18057,7 @@
           <w:i w:val="0"/>
         </w:rPr>
       </w:pPr>
-      <w:bookmarkStart w:id="30" w:name="_Ref517358752"/>
+      <w:bookmarkStart w:id="29" w:name="_Ref517358752"/>
       <w:r>
         <w:rPr>
           <w:rFonts w:ascii="Times New Roman" w:hAnsi="Times New Roman" w:cs="Times New Roman"/>
@@ -18025,7 +18107,7 @@
         </w:rPr>
         <w:fldChar w:fldCharType="end"/>
       </w:r>
-      <w:bookmarkEnd w:id="30"/>
+      <w:bookmarkEnd w:id="29"/>
       <w:r>
         <w:rPr>
           <w:rFonts w:ascii="Times New Roman" w:hAnsi="Times New Roman" w:cs="Times New Roman"/>
@@ -18759,7 +18841,7 @@
                 <w:i w:val="0"/>
               </w:rPr>
             </w:pPr>
-            <w:bookmarkStart w:id="31" w:name="_Ref517371917"/>
+            <w:bookmarkStart w:id="30" w:name="_Ref517371917"/>
             <w:r>
               <w:rPr>
                 <w:rFonts w:ascii="Times New Roman" w:hAnsi="Times New Roman" w:cs="Times New Roman"/>
@@ -18809,7 +18891,7 @@
               </w:rPr>
               <w:fldChar w:fldCharType="end"/>
             </w:r>
-            <w:bookmarkEnd w:id="31"/>
+            <w:bookmarkEnd w:id="30"/>
             <w:r>
               <w:rPr>
                 <w:rFonts w:ascii="Times New Roman" w:hAnsi="Times New Roman" w:cs="Times New Roman"/>
@@ -18983,7 +19065,7 @@
           <w:szCs w:val="20"/>
         </w:rPr>
       </w:pPr>
-      <w:bookmarkStart w:id="32" w:name="_Ref517371923"/>
+      <w:bookmarkStart w:id="31" w:name="_Ref517371923"/>
       <w:r>
         <w:rPr>
           <w:rFonts w:ascii="Times New Roman" w:hAnsi="Times New Roman" w:cs="Times New Roman"/>
@@ -19045,7 +19127,7 @@
         </w:rPr>
         <w:fldChar w:fldCharType="end"/>
       </w:r>
-      <w:bookmarkEnd w:id="32"/>
+      <w:bookmarkEnd w:id="31"/>
       <w:r>
         <w:rPr>
           <w:rFonts w:ascii="Times New Roman" w:hAnsi="Times New Roman" w:cs="Times New Roman"/>
@@ -19506,7 +19588,7 @@
                 <w:szCs w:val="20"/>
               </w:rPr>
             </w:pPr>
-            <w:bookmarkStart w:id="33" w:name="_Ref517558106"/>
+            <w:bookmarkStart w:id="32" w:name="_Ref517558106"/>
             <w:r>
               <w:rPr>
                 <w:rFonts w:ascii="Times New Roman" w:hAnsi="Times New Roman" w:cs="Times New Roman"/>
@@ -19568,7 +19650,7 @@
               </w:rPr>
               <w:fldChar w:fldCharType="end"/>
             </w:r>
-            <w:bookmarkEnd w:id="33"/>
+            <w:bookmarkEnd w:id="32"/>
             <w:r>
               <w:rPr>
                 <w:rFonts w:ascii="Times New Roman" w:hAnsi="Times New Roman" w:cs="Times New Roman"/>
@@ -20064,7 +20146,7 @@
           <w:lang w:val="ro-RO"/>
         </w:rPr>
       </w:pPr>
-      <w:bookmarkStart w:id="34" w:name="_Ref517562979"/>
+      <w:bookmarkStart w:id="33" w:name="_Ref517562979"/>
       <w:r>
         <w:rPr>
           <w:rFonts w:ascii="Times New Roman" w:hAnsi="Times New Roman" w:cs="Times New Roman"/>
@@ -20126,7 +20208,7 @@
         </w:rPr>
         <w:fldChar w:fldCharType="end"/>
       </w:r>
-      <w:bookmarkEnd w:id="34"/>
+      <w:bookmarkEnd w:id="33"/>
       <w:r>
         <w:rPr>
           <w:rFonts w:ascii="Times New Roman" w:hAnsi="Times New Roman" w:cs="Times New Roman"/>
@@ -20367,7 +20449,7 @@
                 <w:szCs w:val="20"/>
               </w:rPr>
             </w:pPr>
-            <w:bookmarkStart w:id="35" w:name="_Ref517375988"/>
+            <w:bookmarkStart w:id="34" w:name="_Ref517375988"/>
             <w:r>
               <w:rPr>
                 <w:rFonts w:ascii="Times New Roman" w:hAnsi="Times New Roman" w:cs="Times New Roman"/>
@@ -20429,7 +20511,7 @@
               </w:rPr>
               <w:fldChar w:fldCharType="end"/>
             </w:r>
-            <w:bookmarkEnd w:id="35"/>
+            <w:bookmarkEnd w:id="34"/>
             <w:r>
               <w:rPr>
                 <w:rFonts w:ascii="Times New Roman" w:hAnsi="Times New Roman" w:cs="Times New Roman"/>
@@ -20488,7 +20570,23 @@
                 <w:sz w:val="24"/>
                 <w:szCs w:val="24"/>
               </w:rPr>
-              <w:t xml:space="preserve"> obține Doctorii care care au în interiorul numelui, sau al e-mail-ului, inclusă variabila searchedText, urmând să afișez datele într-un table, în interiorul View-ului</w:t>
+              <w:t xml:space="preserve"> obține </w:t>
+            </w:r>
+            <w:r>
+              <w:rPr>
+                <w:rFonts w:ascii="Times New Roman" w:hAnsi="Times New Roman" w:cs="Times New Roman"/>
+                <w:sz w:val="24"/>
+                <w:szCs w:val="24"/>
+              </w:rPr>
+              <w:t>d</w:t>
+            </w:r>
+            <w:r>
+              <w:rPr>
+                <w:rFonts w:ascii="Times New Roman" w:hAnsi="Times New Roman" w:cs="Times New Roman"/>
+                <w:sz w:val="24"/>
+                <w:szCs w:val="24"/>
+              </w:rPr>
+              <w:t>octorii care care au în interiorul numelui, sau al e-mail-ului, inclusă variabila searchedText, urmând să afișez datele într-un table, în interiorul View-ului</w:t>
             </w:r>
             <w:r>
               <w:rPr>
@@ -20786,7 +20884,7 @@
           <w:lang w:val="ro-RO"/>
         </w:rPr>
       </w:pPr>
-      <w:bookmarkStart w:id="36" w:name="_Toc517563170"/>
+      <w:bookmarkStart w:id="35" w:name="_Toc517563170"/>
       <w:r>
         <w:rPr>
           <w:rFonts w:cs="Times New Roman"/>
@@ -20801,7 +20899,7 @@
         </w:rPr>
         <w:t xml:space="preserve"> utilizatorului</w:t>
       </w:r>
-      <w:bookmarkEnd w:id="36"/>
+      <w:bookmarkEnd w:id="35"/>
     </w:p>
     <w:p>
       <w:pPr>
@@ -21052,7 +21150,7 @@
           <w:lang w:val="ro-RO"/>
         </w:rPr>
       </w:pPr>
-      <w:bookmarkStart w:id="37" w:name="_Ref517432456"/>
+      <w:bookmarkStart w:id="36" w:name="_Ref517432456"/>
       <w:r>
         <w:rPr>
           <w:rFonts w:ascii="Times New Roman" w:hAnsi="Times New Roman" w:cs="Times New Roman"/>
@@ -21114,7 +21212,7 @@
         </w:rPr>
         <w:fldChar w:fldCharType="end"/>
       </w:r>
-      <w:bookmarkEnd w:id="37"/>
+      <w:bookmarkEnd w:id="36"/>
       <w:r>
         <w:rPr>
           <w:rFonts w:ascii="Times New Roman" w:hAnsi="Times New Roman" w:cs="Times New Roman"/>
@@ -21919,7 +22017,7 @@
                 </wp:inline>
               </w:drawing>
             </w:r>
-            <w:bookmarkStart w:id="38" w:name="_Ref517434844"/>
+            <w:bookmarkStart w:id="37" w:name="_Ref517434844"/>
             <w:r>
               <w:rPr>
                 <w:rFonts w:ascii="Times New Roman" w:hAnsi="Times New Roman" w:cs="Times New Roman"/>
@@ -21981,7 +22079,7 @@
               </w:rPr>
               <w:fldChar w:fldCharType="end"/>
             </w:r>
-            <w:bookmarkEnd w:id="38"/>
+            <w:bookmarkEnd w:id="37"/>
             <w:r>
               <w:rPr>
                 <w:rFonts w:ascii="Times New Roman" w:hAnsi="Times New Roman" w:cs="Times New Roman"/>
@@ -22079,7 +22177,7 @@
                 <w:lang w:val="ro-RO"/>
               </w:rPr>
             </w:pPr>
-            <w:bookmarkStart w:id="39" w:name="_Ref517435440"/>
+            <w:bookmarkStart w:id="38" w:name="_Ref517435440"/>
             <w:r>
               <w:rPr>
                 <w:rFonts w:ascii="Times New Roman" w:hAnsi="Times New Roman" w:cs="Times New Roman"/>
@@ -22141,7 +22239,7 @@
               </w:rPr>
               <w:fldChar w:fldCharType="end"/>
             </w:r>
-            <w:bookmarkEnd w:id="39"/>
+            <w:bookmarkEnd w:id="38"/>
             <w:r>
               <w:rPr>
                 <w:rFonts w:ascii="Times New Roman" w:hAnsi="Times New Roman" w:cs="Times New Roman"/>
@@ -22346,7 +22444,7 @@
                 <w:lang w:val="ro-RO"/>
               </w:rPr>
             </w:pPr>
-            <w:bookmarkStart w:id="40" w:name="_Ref517436383"/>
+            <w:bookmarkStart w:id="39" w:name="_Ref517436383"/>
             <w:r>
               <w:rPr>
                 <w:rFonts w:ascii="Times New Roman" w:hAnsi="Times New Roman" w:cs="Times New Roman"/>
@@ -22408,7 +22506,7 @@
               </w:rPr>
               <w:fldChar w:fldCharType="end"/>
             </w:r>
-            <w:bookmarkEnd w:id="40"/>
+            <w:bookmarkEnd w:id="39"/>
             <w:r>
               <w:rPr>
                 <w:rFonts w:ascii="Times New Roman" w:hAnsi="Times New Roman" w:cs="Times New Roman"/>
@@ -23183,7 +23281,7 @@
           <w:szCs w:val="20"/>
         </w:rPr>
       </w:pPr>
-      <w:bookmarkStart w:id="41" w:name="_Ref517442536"/>
+      <w:bookmarkStart w:id="40" w:name="_Ref517442536"/>
       <w:r>
         <w:rPr>
           <w:rFonts w:ascii="Times New Roman" w:hAnsi="Times New Roman" w:cs="Times New Roman"/>
@@ -23245,7 +23343,7 @@
         </w:rPr>
         <w:fldChar w:fldCharType="end"/>
       </w:r>
-      <w:bookmarkEnd w:id="41"/>
+      <w:bookmarkEnd w:id="40"/>
       <w:r>
         <w:rPr>
           <w:rFonts w:ascii="Times New Roman" w:hAnsi="Times New Roman" w:cs="Times New Roman"/>
@@ -23350,7 +23448,7 @@
                 <w:szCs w:val="20"/>
               </w:rPr>
             </w:pPr>
-            <w:bookmarkStart w:id="42" w:name="_Ref517442674"/>
+            <w:bookmarkStart w:id="41" w:name="_Ref517442674"/>
             <w:r>
               <w:rPr>
                 <w:rFonts w:ascii="Times New Roman" w:hAnsi="Times New Roman" w:cs="Times New Roman"/>
@@ -23412,7 +23510,7 @@
               </w:rPr>
               <w:fldChar w:fldCharType="end"/>
             </w:r>
-            <w:bookmarkEnd w:id="42"/>
+            <w:bookmarkEnd w:id="41"/>
             <w:r>
               <w:rPr>
                 <w:rFonts w:ascii="Times New Roman" w:hAnsi="Times New Roman" w:cs="Times New Roman"/>
@@ -23694,7 +23792,7 @@
           <w:szCs w:val="20"/>
         </w:rPr>
       </w:pPr>
-      <w:bookmarkStart w:id="43" w:name="_Ref517443604"/>
+      <w:bookmarkStart w:id="42" w:name="_Ref517443604"/>
       <w:r>
         <w:rPr>
           <w:rFonts w:ascii="Times New Roman" w:hAnsi="Times New Roman" w:cs="Times New Roman"/>
@@ -23756,7 +23854,7 @@
         </w:rPr>
         <w:fldChar w:fldCharType="end"/>
       </w:r>
-      <w:bookmarkEnd w:id="43"/>
+      <w:bookmarkEnd w:id="42"/>
       <w:r>
         <w:rPr>
           <w:rFonts w:ascii="Times New Roman" w:hAnsi="Times New Roman" w:cs="Times New Roman"/>
@@ -23841,7 +23939,7 @@
           <w:lang w:val="ro-RO"/>
         </w:rPr>
       </w:pPr>
-      <w:bookmarkStart w:id="44" w:name="_Ref517443612"/>
+      <w:bookmarkStart w:id="43" w:name="_Ref517443612"/>
       <w:r>
         <w:rPr>
           <w:rFonts w:ascii="Times New Roman" w:hAnsi="Times New Roman" w:cs="Times New Roman"/>
@@ -23903,7 +24001,7 @@
         </w:rPr>
         <w:fldChar w:fldCharType="end"/>
       </w:r>
-      <w:bookmarkEnd w:id="44"/>
+      <w:bookmarkEnd w:id="43"/>
       <w:r>
         <w:rPr>
           <w:rFonts w:ascii="Times New Roman" w:hAnsi="Times New Roman" w:cs="Times New Roman"/>
@@ -23997,7 +24095,7 @@
           <w:szCs w:val="20"/>
         </w:rPr>
       </w:pPr>
-      <w:bookmarkStart w:id="45" w:name="_Ref517443614"/>
+      <w:bookmarkStart w:id="44" w:name="_Ref517443614"/>
       <w:r>
         <w:rPr>
           <w:rFonts w:ascii="Times New Roman" w:hAnsi="Times New Roman" w:cs="Times New Roman"/>
@@ -24059,7 +24157,7 @@
         </w:rPr>
         <w:fldChar w:fldCharType="end"/>
       </w:r>
-      <w:bookmarkEnd w:id="45"/>
+      <w:bookmarkEnd w:id="44"/>
       <w:r>
         <w:rPr>
           <w:rFonts w:ascii="Times New Roman" w:hAnsi="Times New Roman" w:cs="Times New Roman"/>
@@ -24694,7 +24792,7 @@
           <w:szCs w:val="20"/>
         </w:rPr>
       </w:pPr>
-      <w:bookmarkStart w:id="46" w:name="_Ref517448736"/>
+      <w:bookmarkStart w:id="45" w:name="_Ref517448736"/>
       <w:r>
         <w:rPr>
           <w:rFonts w:ascii="Times New Roman" w:hAnsi="Times New Roman" w:cs="Times New Roman"/>
@@ -24756,7 +24854,7 @@
         </w:rPr>
         <w:fldChar w:fldCharType="end"/>
       </w:r>
-      <w:bookmarkEnd w:id="46"/>
+      <w:bookmarkEnd w:id="45"/>
       <w:r>
         <w:rPr>
           <w:rFonts w:ascii="Times New Roman" w:hAnsi="Times New Roman" w:cs="Times New Roman"/>
@@ -24982,7 +25080,7 @@
                 <w:szCs w:val="20"/>
               </w:rPr>
             </w:pPr>
-            <w:bookmarkStart w:id="47" w:name="_Ref517449342"/>
+            <w:bookmarkStart w:id="46" w:name="_Ref517449342"/>
             <w:r>
               <w:rPr>
                 <w:rFonts w:ascii="Times New Roman" w:hAnsi="Times New Roman" w:cs="Times New Roman"/>
@@ -25044,7 +25142,7 @@
               </w:rPr>
               <w:fldChar w:fldCharType="end"/>
             </w:r>
-            <w:bookmarkEnd w:id="47"/>
+            <w:bookmarkEnd w:id="46"/>
             <w:r>
               <w:rPr>
                 <w:rFonts w:ascii="Times New Roman" w:hAnsi="Times New Roman" w:cs="Times New Roman"/>
@@ -25446,9 +25544,9 @@
         <w:tblLook w:val="04A0" w:firstRow="1" w:lastRow="0" w:firstColumn="1" w:lastColumn="0" w:noHBand="0" w:noVBand="1"/>
       </w:tblPr>
       <w:tblGrid>
-        <w:gridCol w:w="3072"/>
+        <w:gridCol w:w="3094"/>
         <w:gridCol w:w="3156"/>
-        <w:gridCol w:w="3132"/>
+        <w:gridCol w:w="3110"/>
       </w:tblGrid>
       <w:tr>
         <w:tc>
@@ -25459,7 +25557,7 @@
             <w:pPr>
               <w:keepNext/>
               <w:spacing w:before="30" w:line="360" w:lineRule="auto"/>
-              <w:jc w:val="both"/>
+              <w:jc w:val="center"/>
               <w:rPr>
                 <w:rFonts w:ascii="Times New Roman" w:hAnsi="Times New Roman" w:cs="Times New Roman"/>
               </w:rPr>
@@ -25517,7 +25615,7 @@
           <w:p>
             <w:pPr>
               <w:pStyle w:val="Caption"/>
-              <w:jc w:val="both"/>
+              <w:jc w:val="center"/>
               <w:rPr>
                 <w:rFonts w:ascii="Times New Roman" w:hAnsi="Times New Roman" w:cs="Times New Roman"/>
                 <w:sz w:val="24"/>
@@ -25582,7 +25680,7 @@
             <w:pPr>
               <w:keepNext/>
               <w:spacing w:before="30" w:line="360" w:lineRule="auto"/>
-              <w:jc w:val="both"/>
+              <w:jc w:val="center"/>
               <w:rPr>
                 <w:rFonts w:ascii="Times New Roman" w:hAnsi="Times New Roman" w:cs="Times New Roman"/>
               </w:rPr>
@@ -25641,7 +25739,7 @@
           <w:p>
             <w:pPr>
               <w:pStyle w:val="Caption"/>
-              <w:jc w:val="both"/>
+              <w:jc w:val="center"/>
               <w:rPr>
                 <w:rFonts w:ascii="Times New Roman" w:hAnsi="Times New Roman" w:cs="Times New Roman"/>
                 <w:sz w:val="24"/>
@@ -25706,7 +25804,7 @@
             <w:pPr>
               <w:keepNext/>
               <w:spacing w:before="30" w:line="360" w:lineRule="auto"/>
-              <w:jc w:val="both"/>
+              <w:jc w:val="center"/>
               <w:rPr>
                 <w:rFonts w:ascii="Times New Roman" w:hAnsi="Times New Roman" w:cs="Times New Roman"/>
               </w:rPr>
@@ -25715,15 +25813,12 @@
               <w:rPr>
                 <w:rFonts w:ascii="Times New Roman" w:hAnsi="Times New Roman" w:cs="Times New Roman"/>
                 <w:noProof/>
-                <w:sz w:val="24"/>
-                <w:szCs w:val="24"/>
-                <w:lang w:val="ro-RO"/>
               </w:rPr>
               <w:drawing>
-                <wp:inline distT="0" distB="0" distL="0" distR="0" wp14:anchorId="6FDF4C76" wp14:editId="3EAE685B">
-                  <wp:extent cx="1851820" cy="1402202"/>
-                  <wp:effectExtent l="0" t="0" r="0" b="7620"/>
-                  <wp:docPr id="1547" name="Picture 1547"/>
+                <wp:inline distT="0" distB="0" distL="0" distR="0" wp14:anchorId="05E1EAA7" wp14:editId="2B1DD80E">
+                  <wp:extent cx="1806097" cy="1150720"/>
+                  <wp:effectExtent l="0" t="0" r="3810" b="0"/>
+                  <wp:docPr id="4" name="Picture 4"/>
                   <wp:cNvGraphicFramePr>
                     <a:graphicFrameLocks xmlns:a="http://schemas.openxmlformats.org/drawingml/2006/main" noChangeAspect="1"/>
                   </wp:cNvGraphicFramePr>
@@ -25731,7 +25826,7 @@
                     <a:graphicData uri="http://schemas.openxmlformats.org/drawingml/2006/picture">
                       <pic:pic xmlns:pic="http://schemas.openxmlformats.org/drawingml/2006/picture">
                         <pic:nvPicPr>
-                          <pic:cNvPr id="1547" name="User_Options_Normal.png"/>
+                          <pic:cNvPr id="4" name="User_Options_Normal.png"/>
                           <pic:cNvPicPr/>
                         </pic:nvPicPr>
                         <pic:blipFill>
@@ -25749,7 +25844,7 @@
                         <pic:spPr>
                           <a:xfrm>
                             <a:off x="0" y="0"/>
-                            <a:ext cx="1851820" cy="1402202"/>
+                            <a:ext cx="1806097" cy="1150720"/>
                           </a:xfrm>
                           <a:prstGeom prst="rect">
                             <a:avLst/>
@@ -25765,7 +25860,7 @@
           <w:p>
             <w:pPr>
               <w:pStyle w:val="Caption"/>
-              <w:jc w:val="both"/>
+              <w:jc w:val="center"/>
               <w:rPr>
                 <w:rFonts w:ascii="Times New Roman" w:hAnsi="Times New Roman" w:cs="Times New Roman"/>
                 <w:sz w:val="24"/>
@@ -26019,7 +26114,7 @@
           <w:lang w:val="ro-RO"/>
         </w:rPr>
       </w:pPr>
-      <w:bookmarkStart w:id="48" w:name="_Ref517452025"/>
+      <w:bookmarkStart w:id="47" w:name="_Ref517452025"/>
       <w:r>
         <w:rPr>
           <w:rFonts w:ascii="Times New Roman" w:hAnsi="Times New Roman" w:cs="Times New Roman"/>
@@ -26081,7 +26176,7 @@
         </w:rPr>
         <w:fldChar w:fldCharType="end"/>
       </w:r>
-      <w:bookmarkEnd w:id="48"/>
+      <w:bookmarkEnd w:id="47"/>
       <w:r>
         <w:rPr>
           <w:rFonts w:ascii="Times New Roman" w:hAnsi="Times New Roman" w:cs="Times New Roman"/>
@@ -26285,6 +26380,43 @@
           <w:szCs w:val="24"/>
         </w:rPr>
         <w:t>câmpuri specific doctorilor</w:t>
+      </w:r>
+      <w:r>
+        <w:rPr>
+          <w:rFonts w:ascii="Times New Roman" w:hAnsi="Times New Roman" w:cs="Times New Roman"/>
+          <w:sz w:val="24"/>
+          <w:szCs w:val="24"/>
+        </w:rPr>
+        <w:t>, aceasta fiind vizibil</w:t>
+      </w:r>
+      <w:r>
+        <w:rPr>
+          <w:rFonts w:ascii="Times New Roman" w:hAnsi="Times New Roman" w:cs="Times New Roman"/>
+          <w:sz w:val="24"/>
+          <w:szCs w:val="24"/>
+          <w:lang w:val="ro-RO"/>
+        </w:rPr>
+        <w:t xml:space="preserve">ă doar </w:t>
+      </w:r>
+      <w:r>
+        <w:rPr>
+          <w:rFonts w:ascii="Times New Roman" w:hAnsi="Times New Roman" w:cs="Times New Roman"/>
+          <w:sz w:val="24"/>
+          <w:szCs w:val="24"/>
+          <w:lang w:val="ro-RO"/>
+        </w:rPr>
+        <w:t>d</w:t>
+      </w:r>
+      <w:bookmarkStart w:id="48" w:name="_GoBack"/>
+      <w:bookmarkEnd w:id="48"/>
+      <w:r>
+        <w:rPr>
+          <w:rFonts w:ascii="Times New Roman" w:hAnsi="Times New Roman" w:cs="Times New Roman"/>
+          <w:sz w:val="24"/>
+          <w:szCs w:val="24"/>
+          <w:lang w:val="ro-RO"/>
+        </w:rPr>
+        <w:t>octorilor</w:t>
       </w:r>
       <w:r>
         <w:rPr>
@@ -27171,7 +27303,25 @@
           <w:szCs w:val="24"/>
           <w:lang w:val="ro-RO"/>
         </w:rPr>
-        <w:t>, fie intrând pe pagina de detalii a oricărui Pacient. Această opțiune este vizibilă doar Doctorilor.</w:t>
+        <w:t xml:space="preserve">, fie intrând pe pagina de detalii a oricărui Pacient. Această opțiune este vizibilă doar </w:t>
+      </w:r>
+      <w:r>
+        <w:rPr>
+          <w:rFonts w:ascii="Times New Roman" w:hAnsi="Times New Roman" w:cs="Times New Roman"/>
+          <w:sz w:val="24"/>
+          <w:szCs w:val="24"/>
+          <w:lang w:val="ro-RO"/>
+        </w:rPr>
+        <w:t>d</w:t>
+      </w:r>
+      <w:r>
+        <w:rPr>
+          <w:rFonts w:ascii="Times New Roman" w:hAnsi="Times New Roman" w:cs="Times New Roman"/>
+          <w:sz w:val="24"/>
+          <w:szCs w:val="24"/>
+          <w:lang w:val="ro-RO"/>
+        </w:rPr>
+        <w:t>octorilor.</w:t>
       </w:r>
     </w:p>
     <w:p>
@@ -27352,7 +27502,43 @@
           <w:szCs w:val="24"/>
           <w:lang w:val="ro-RO"/>
         </w:rPr>
-        <w:t>(Pentru Doctori).</w:t>
+        <w:t>(</w:t>
+      </w:r>
+      <w:r>
+        <w:rPr>
+          <w:rFonts w:ascii="Times New Roman" w:hAnsi="Times New Roman" w:cs="Times New Roman"/>
+          <w:sz w:val="24"/>
+          <w:szCs w:val="24"/>
+          <w:lang w:val="ro-RO"/>
+        </w:rPr>
+        <w:t>p</w:t>
+      </w:r>
+      <w:r>
+        <w:rPr>
+          <w:rFonts w:ascii="Times New Roman" w:hAnsi="Times New Roman" w:cs="Times New Roman"/>
+          <w:sz w:val="24"/>
+          <w:szCs w:val="24"/>
+          <w:lang w:val="ro-RO"/>
+        </w:rPr>
+        <w:t xml:space="preserve">entru </w:t>
+      </w:r>
+      <w:r>
+        <w:rPr>
+          <w:rFonts w:ascii="Times New Roman" w:hAnsi="Times New Roman" w:cs="Times New Roman"/>
+          <w:sz w:val="24"/>
+          <w:szCs w:val="24"/>
+          <w:lang w:val="ro-RO"/>
+        </w:rPr>
+        <w:t>D</w:t>
+      </w:r>
+      <w:r>
+        <w:rPr>
+          <w:rFonts w:ascii="Times New Roman" w:hAnsi="Times New Roman" w:cs="Times New Roman"/>
+          <w:sz w:val="24"/>
+          <w:szCs w:val="24"/>
+          <w:lang w:val="ro-RO"/>
+        </w:rPr>
+        <w:t>octori).</w:t>
       </w:r>
     </w:p>
     <w:p>
@@ -27951,7 +28137,17 @@
           <w:szCs w:val="24"/>
           <w:lang w:val="ro-RO"/>
         </w:rPr>
-        <w:t>Doctori dup</w:t>
+        <w:t>d</w:t>
+      </w:r>
+      <w:r>
+        <w:rPr>
+          <w:rFonts w:ascii="Times New Roman" w:hAnsi="Times New Roman" w:cs="Times New Roman"/>
+          <w:i/>
+          <w:sz w:val="24"/>
+          <w:szCs w:val="24"/>
+          <w:lang w:val="ro-RO"/>
+        </w:rPr>
+        <w:t>octori dup</w:t>
       </w:r>
       <w:r>
         <w:rPr>
@@ -37549,7 +37745,7 @@
 </file>
 
 <file path=customXml/itemProps1.xml><?xml version="1.0" encoding="utf-8"?>
-<ds:datastoreItem xmlns:ds="http://schemas.openxmlformats.org/officeDocument/2006/customXml" ds:itemID="{8B21148C-677C-47CB-B784-3225461BF7EE}">
+<ds:datastoreItem xmlns:ds="http://schemas.openxmlformats.org/officeDocument/2006/customXml" ds:itemID="{637834A2-AFF4-44E3-A59A-96B057109E5E}">
   <ds:schemaRefs>
     <ds:schemaRef ds:uri="http://schemas.openxmlformats.org/officeDocument/2006/bibliography"/>
   </ds:schemaRefs>

</xml_diff>

<commit_message>
Documentation -> Contributions & Used Technologies - polish
</commit_message>
<xml_diff>
--- a/Documentatie/Licenta.docx
+++ b/Documentatie/Licenta.docx
@@ -1871,6 +1871,15 @@
           <w:szCs w:val="24"/>
           <w:lang w:val="ro-RO"/>
         </w:rPr>
+        <w:t xml:space="preserve">cu </w:t>
+      </w:r>
+      <w:r>
+        <w:rPr>
+          <w:rFonts w:ascii="Cambria" w:eastAsia="Cambria" w:hAnsi="Cambria" w:cs="Cambria"/>
+          <w:sz w:val="24"/>
+          <w:szCs w:val="24"/>
+          <w:lang w:val="ro-RO"/>
+        </w:rPr>
         <w:t>domiciliul în …………………………………………………………………………………………………..</w:t>
       </w:r>
       <w:r>
@@ -2100,7 +2109,7 @@
           <w:szCs w:val="24"/>
           <w:lang w:val="ro-RO"/>
         </w:rPr>
-        <w:t>ă cu titlul: __________________________________________________________________________________________________________________________________________________________________________________________________________________________________________________elaborată sub îndrumarea dl. / d-na ________________________________________________________, pe care urmează să o sus</w:t>
+        <w:t>ă cu titlul: __________________________________________________________________________________________________________________________________________________________________________________________________________________________________________________elaborată sub îndrumarea dl</w:t>
       </w:r>
       <w:r>
         <w:rPr>
@@ -2109,6 +2118,42 @@
           <w:szCs w:val="24"/>
           <w:lang w:val="ro-RO"/>
         </w:rPr>
+        <w:t>ui</w:t>
+      </w:r>
+      <w:r>
+        <w:rPr>
+          <w:rFonts w:ascii="Cambria" w:eastAsia="Cambria" w:hAnsi="Cambria" w:cs="Cambria"/>
+          <w:sz w:val="24"/>
+          <w:szCs w:val="24"/>
+          <w:lang w:val="ro-RO"/>
+        </w:rPr>
+        <w:t xml:space="preserve"> / dn</w:t>
+      </w:r>
+      <w:r>
+        <w:rPr>
+          <w:rFonts w:ascii="Cambria" w:eastAsia="Cambria" w:hAnsi="Cambria" w:cs="Cambria"/>
+          <w:sz w:val="24"/>
+          <w:szCs w:val="24"/>
+          <w:lang w:val="ro-RO"/>
+        </w:rPr>
+        <w:t>ei</w:t>
+      </w:r>
+      <w:r>
+        <w:rPr>
+          <w:rFonts w:ascii="Cambria" w:eastAsia="Cambria" w:hAnsi="Cambria" w:cs="Cambria"/>
+          <w:sz w:val="24"/>
+          <w:szCs w:val="24"/>
+          <w:lang w:val="ro-RO"/>
+        </w:rPr>
+        <w:t xml:space="preserve"> ________________________________________________________, pe care urmează să o sus</w:t>
+      </w:r>
+      <w:r>
+        <w:rPr>
+          <w:rFonts w:ascii="Cambria" w:eastAsia="Cambria" w:hAnsi="Cambria" w:cs="Cambria"/>
+          <w:sz w:val="24"/>
+          <w:szCs w:val="24"/>
+          <w:lang w:val="ro-RO"/>
+        </w:rPr>
         <w:t>ț</w:t>
       </w:r>
       <w:r>
@@ -2118,7 +2163,7 @@
           <w:szCs w:val="24"/>
           <w:lang w:val="ro-RO"/>
         </w:rPr>
-        <w:t>ină în fa</w:t>
+        <w:t>in în fa</w:t>
       </w:r>
       <w:r>
         <w:rPr>
@@ -2378,7 +2423,7 @@
           <w:szCs w:val="24"/>
           <w:lang w:val="ro-RO"/>
         </w:rPr>
-        <w:t>ifice in vederea facilitării fa</w:t>
+        <w:t xml:space="preserve">ifice </w:t>
       </w:r>
       <w:r>
         <w:rPr>
@@ -2387,6 +2432,24 @@
           <w:szCs w:val="24"/>
           <w:lang w:val="ro-RO"/>
         </w:rPr>
+        <w:t>î</w:t>
+      </w:r>
+      <w:r>
+        <w:rPr>
+          <w:rFonts w:ascii="Cambria" w:eastAsia="Cambria" w:hAnsi="Cambria" w:cs="Cambria"/>
+          <w:sz w:val="24"/>
+          <w:szCs w:val="24"/>
+          <w:lang w:val="ro-RO"/>
+        </w:rPr>
+        <w:t>n vederea facilitării fa</w:t>
+      </w:r>
+      <w:r>
+        <w:rPr>
+          <w:rFonts w:ascii="Cambria" w:eastAsia="Cambria" w:hAnsi="Cambria" w:cs="Cambria"/>
+          <w:sz w:val="24"/>
+          <w:szCs w:val="24"/>
+          <w:lang w:val="ro-RO"/>
+        </w:rPr>
         <w:t>l</w:t>
       </w:r>
       <w:r>
@@ -2432,7 +2495,25 @@
           <w:szCs w:val="24"/>
           <w:lang w:val="ro-RO"/>
         </w:rPr>
-        <w:t>ă, de diploma sau de diserta</w:t>
+        <w:t>ă, de diplom</w:t>
+      </w:r>
+      <w:r>
+        <w:rPr>
+          <w:rFonts w:ascii="Cambria" w:eastAsia="Cambria" w:hAnsi="Cambria" w:cs="Cambria"/>
+          <w:sz w:val="24"/>
+          <w:szCs w:val="24"/>
+          <w:lang w:val="ro-RO"/>
+        </w:rPr>
+        <w:t>ă</w:t>
+      </w:r>
+      <w:r>
+        <w:rPr>
+          <w:rFonts w:ascii="Cambria" w:eastAsia="Cambria" w:hAnsi="Cambria" w:cs="Cambria"/>
+          <w:sz w:val="24"/>
+          <w:szCs w:val="24"/>
+          <w:lang w:val="ro-RO"/>
+        </w:rPr>
+        <w:t xml:space="preserve"> sau de diserta</w:t>
       </w:r>
       <w:r>
         <w:rPr>
@@ -2996,7 +3077,7 @@
                 <w:sz w:val="24"/>
                 <w:szCs w:val="24"/>
               </w:rPr>
-              <w:t>7</w:t>
+              <w:t>6</w:t>
             </w:r>
             <w:r>
               <w:rPr>
@@ -3088,7 +3169,7 @@
                 <w:sz w:val="24"/>
                 <w:szCs w:val="24"/>
               </w:rPr>
-              <w:t>7</w:t>
+              <w:t>6</w:t>
             </w:r>
             <w:r>
               <w:rPr>
@@ -3185,7 +3266,7 @@
                 <w:sz w:val="24"/>
                 <w:szCs w:val="24"/>
               </w:rPr>
-              <w:t>7</w:t>
+              <w:t>6</w:t>
             </w:r>
             <w:r>
               <w:rPr>
@@ -3283,7 +3364,7 @@
                 <w:sz w:val="24"/>
                 <w:szCs w:val="24"/>
               </w:rPr>
-              <w:t>7</w:t>
+              <w:t>6</w:t>
             </w:r>
             <w:r>
               <w:rPr>
@@ -3381,7 +3462,7 @@
                 <w:sz w:val="24"/>
                 <w:szCs w:val="24"/>
               </w:rPr>
-              <w:t>8</w:t>
+              <w:t>7</w:t>
             </w:r>
             <w:r>
               <w:rPr>
@@ -3473,7 +3554,7 @@
                 <w:sz w:val="24"/>
                 <w:szCs w:val="24"/>
               </w:rPr>
-              <w:t>8</w:t>
+              <w:t>7</w:t>
             </w:r>
             <w:r>
               <w:rPr>
@@ -3565,7 +3646,7 @@
                 <w:sz w:val="24"/>
                 <w:szCs w:val="24"/>
               </w:rPr>
-              <w:t>9</w:t>
+              <w:t>8</w:t>
             </w:r>
             <w:r>
               <w:rPr>
@@ -3657,7 +3738,7 @@
                 <w:sz w:val="24"/>
                 <w:szCs w:val="24"/>
               </w:rPr>
-              <w:t>10</w:t>
+              <w:t>9</w:t>
             </w:r>
             <w:r>
               <w:rPr>
@@ -3749,7 +3830,7 @@
                 <w:sz w:val="24"/>
                 <w:szCs w:val="24"/>
               </w:rPr>
-              <w:t>10</w:t>
+              <w:t>9</w:t>
             </w:r>
             <w:r>
               <w:rPr>
@@ -3867,7 +3948,7 @@
                 <w:sz w:val="24"/>
                 <w:szCs w:val="24"/>
               </w:rPr>
-              <w:t>11</w:t>
+              <w:t>10</w:t>
             </w:r>
             <w:r>
               <w:rPr>
@@ -3996,7 +4077,7 @@
                 <w:sz w:val="24"/>
                 <w:szCs w:val="24"/>
               </w:rPr>
-              <w:t>12</w:t>
+              <w:t>11</w:t>
             </w:r>
             <w:r>
               <w:rPr>
@@ -4125,7 +4206,7 @@
                 <w:sz w:val="24"/>
                 <w:szCs w:val="24"/>
               </w:rPr>
-              <w:t>26</w:t>
+              <w:t>25</w:t>
             </w:r>
             <w:r>
               <w:rPr>
@@ -4242,7 +4323,7 @@
                 <w:sz w:val="24"/>
                 <w:szCs w:val="24"/>
               </w:rPr>
-              <w:t>36</w:t>
+              <w:t>35</w:t>
             </w:r>
             <w:r>
               <w:rPr>
@@ -4334,7 +4415,7 @@
                 <w:sz w:val="24"/>
                 <w:szCs w:val="24"/>
               </w:rPr>
-              <w:t>37</w:t>
+              <w:t>36</w:t>
             </w:r>
             <w:r>
               <w:rPr>
@@ -4426,7 +4507,7 @@
                 <w:sz w:val="24"/>
                 <w:szCs w:val="24"/>
               </w:rPr>
-              <w:t>38</w:t>
+              <w:t>37</w:t>
             </w:r>
             <w:r>
               <w:rPr>
@@ -4518,7 +4599,7 @@
                 <w:sz w:val="24"/>
                 <w:szCs w:val="24"/>
               </w:rPr>
-              <w:t>38</w:t>
+              <w:t>37</w:t>
             </w:r>
             <w:r>
               <w:rPr>
@@ -4610,7 +4691,7 @@
                 <w:sz w:val="24"/>
                 <w:szCs w:val="24"/>
               </w:rPr>
-              <w:t>38</w:t>
+              <w:t>37</w:t>
             </w:r>
             <w:r>
               <w:rPr>
@@ -4815,7 +4896,7 @@
                 <w:sz w:val="24"/>
                 <w:szCs w:val="24"/>
               </w:rPr>
-              <w:t>39</w:t>
+              <w:t>38</w:t>
             </w:r>
             <w:r>
               <w:rPr>
@@ -5784,7 +5865,42 @@
           <w:sz w:val="24"/>
           <w:szCs w:val="24"/>
         </w:rPr>
-        <w:t>Pe parcursul anului II la “Facultatea de Informatică Iași” am fost implicat în diverse proiecte, care mai de care mai grele. Unul dintre aceste proiecte a fost cel de la Tehnologii Web, unde deși nu știam mai nimic la început, am ajuns să mă descurc</w:t>
+        <w:t xml:space="preserve">Pe parcursul anului II </w:t>
+      </w:r>
+      <w:proofErr w:type="gramStart"/>
+      <w:r>
+        <w:rPr>
+          <w:rFonts w:ascii="Times New Roman" w:hAnsi="Times New Roman" w:cs="Times New Roman"/>
+          <w:sz w:val="24"/>
+          <w:szCs w:val="24"/>
+        </w:rPr>
+        <w:t xml:space="preserve">la </w:t>
+      </w:r>
+      <w:r>
+        <w:rPr>
+          <w:rFonts w:ascii="Times New Roman" w:hAnsi="Times New Roman" w:cs="Times New Roman"/>
+          <w:sz w:val="24"/>
+          <w:szCs w:val="24"/>
+        </w:rPr>
+        <w:t xml:space="preserve"> </w:t>
+      </w:r>
+      <w:r>
+        <w:rPr>
+          <w:rFonts w:ascii="Times New Roman" w:hAnsi="Times New Roman" w:cs="Times New Roman"/>
+          <w:sz w:val="24"/>
+          <w:szCs w:val="24"/>
+          <w:lang w:val="ro-RO"/>
+        </w:rPr>
+        <w:t>„</w:t>
+      </w:r>
+      <w:proofErr w:type="gramEnd"/>
+      <w:r>
+        <w:rPr>
+          <w:rFonts w:ascii="Times New Roman" w:hAnsi="Times New Roman" w:cs="Times New Roman"/>
+          <w:sz w:val="24"/>
+          <w:szCs w:val="24"/>
+        </w:rPr>
+        <w:t>Facultatea de Informatică Iași” am fost implicat în diverse proiecte, care mai de care mai grele. Unul dintre aceste proiecte a fost cel de la Tehnologii Web, unde deși nu știam mai nimic la început, am ajuns să mă descurc</w:t>
       </w:r>
       <w:r>
         <w:rPr>
@@ -8637,16 +8753,27 @@
           <w:szCs w:val="24"/>
           <w:lang w:val="ro-RO"/>
         </w:rPr>
-        <w:t>Accesarea usoară și intuitivă a consultațiilor</w:t>
-      </w:r>
-      <w:r>
-        <w:rPr>
-          <w:rFonts w:ascii="Times New Roman" w:hAnsi="Times New Roman" w:cs="Times New Roman"/>
-          <w:sz w:val="24"/>
-          <w:szCs w:val="24"/>
-          <w:lang w:val="ro-RO"/>
-        </w:rPr>
-        <w:t xml:space="preserve"> unui utilizator</w:t>
+        <w:t xml:space="preserve">Accesarea usoară și intuitivă a </w:t>
+      </w:r>
+      <w:r>
+        <w:rPr>
+          <w:rFonts w:ascii="Times New Roman" w:hAnsi="Times New Roman" w:cs="Times New Roman"/>
+          <w:b/>
+          <w:sz w:val="24"/>
+          <w:szCs w:val="24"/>
+          <w:lang w:val="ro-RO"/>
+        </w:rPr>
+        <w:t>tuturor secțiunilo</w:t>
+      </w:r>
+      <w:r>
+        <w:rPr>
+          <w:rFonts w:ascii="Times New Roman" w:hAnsi="Times New Roman" w:cs="Times New Roman"/>
+          <w:b/>
+          <w:sz w:val="24"/>
+          <w:szCs w:val="24"/>
+          <w:lang w:val="ro-RO"/>
+        </w:rPr>
+        <w:t>r</w:t>
       </w:r>
       <w:r>
         <w:rPr>
@@ -8728,7 +8855,43 @@
           <w:szCs w:val="24"/>
           <w:lang w:val="ro-RO"/>
         </w:rPr>
-        <w:t>, putând ajunge din orice colț în altul</w:t>
+        <w:t xml:space="preserve">, putând ajunge din orice </w:t>
+      </w:r>
+      <w:r>
+        <w:rPr>
+          <w:rFonts w:ascii="Times New Roman" w:hAnsi="Times New Roman" w:cs="Times New Roman"/>
+          <w:sz w:val="24"/>
+          <w:szCs w:val="24"/>
+          <w:lang w:val="ro-RO"/>
+        </w:rPr>
+        <w:t>pagină</w:t>
+      </w:r>
+      <w:r>
+        <w:rPr>
+          <w:rFonts w:ascii="Times New Roman" w:hAnsi="Times New Roman" w:cs="Times New Roman"/>
+          <w:sz w:val="24"/>
+          <w:szCs w:val="24"/>
+          <w:lang w:val="ro-RO"/>
+        </w:rPr>
+        <w:t xml:space="preserve"> în </w:t>
+      </w:r>
+      <w:r>
+        <w:rPr>
+          <w:rFonts w:ascii="Times New Roman" w:hAnsi="Times New Roman" w:cs="Times New Roman"/>
+          <w:sz w:val="24"/>
+          <w:szCs w:val="24"/>
+          <w:lang w:val="ro-RO"/>
+        </w:rPr>
+        <w:t>oricare alta</w:t>
+      </w:r>
+      <w:r>
+        <w:rPr>
+          <w:rFonts w:ascii="Times New Roman" w:hAnsi="Times New Roman" w:cs="Times New Roman"/>
+          <w:sz w:val="24"/>
+          <w:szCs w:val="24"/>
+          <w:lang w:val="ro-RO"/>
+        </w:rPr>
+        <w:t xml:space="preserve"> foarte rapid</w:t>
       </w:r>
       <w:r>
         <w:rPr>
@@ -8870,6 +9033,84 @@
           <w:lang w:val="ro-RO"/>
         </w:rPr>
         <w:t xml:space="preserve"> medicale</w:t>
+      </w:r>
+      <w:r>
+        <w:rPr>
+          <w:rFonts w:ascii="Times New Roman" w:hAnsi="Times New Roman" w:cs="Times New Roman"/>
+          <w:sz w:val="24"/>
+          <w:szCs w:val="24"/>
+        </w:rPr>
+        <w:t>;</w:t>
+      </w:r>
+    </w:p>
+    <w:p>
+      <w:pPr>
+        <w:pStyle w:val="ListParagraph"/>
+        <w:numPr>
+          <w:ilvl w:val="0"/>
+          <w:numId w:val="12"/>
+        </w:numPr>
+        <w:spacing w:line="360" w:lineRule="auto"/>
+        <w:jc w:val="both"/>
+        <w:rPr>
+          <w:rFonts w:ascii="Times New Roman" w:hAnsi="Times New Roman" w:cs="Times New Roman"/>
+          <w:sz w:val="24"/>
+          <w:szCs w:val="24"/>
+          <w:lang w:val="ro-RO"/>
+        </w:rPr>
+      </w:pPr>
+      <w:r>
+        <w:rPr>
+          <w:rFonts w:ascii="Times New Roman" w:hAnsi="Times New Roman" w:cs="Times New Roman"/>
+          <w:b/>
+          <w:sz w:val="24"/>
+          <w:szCs w:val="24"/>
+          <w:lang w:val="ro-RO"/>
+        </w:rPr>
+        <w:t>Lista cu toți Doctorii înregistrați</w:t>
+      </w:r>
+      <w:r>
+        <w:rPr>
+          <w:rFonts w:ascii="Times New Roman" w:hAnsi="Times New Roman" w:cs="Times New Roman"/>
+          <w:sz w:val="24"/>
+          <w:szCs w:val="24"/>
+        </w:rPr>
+        <w:t xml:space="preserve">, aceștia aparținând de diverse Clinici, sau fiind </w:t>
+      </w:r>
+      <w:r>
+        <w:rPr>
+          <w:rFonts w:ascii="Times New Roman" w:hAnsi="Times New Roman" w:cs="Times New Roman"/>
+          <w:sz w:val="24"/>
+          <w:szCs w:val="24"/>
+        </w:rPr>
+        <w:t xml:space="preserve">private. Astfel se pot obține date utile, și se poate cere și parerea altor utilizatori (despre Doctorul căutat) în secțiunea de Asistență; </w:t>
+      </w:r>
+    </w:p>
+    <w:p>
+      <w:pPr>
+        <w:pStyle w:val="ListParagraph"/>
+        <w:numPr>
+          <w:ilvl w:val="0"/>
+          <w:numId w:val="12"/>
+        </w:numPr>
+        <w:spacing w:line="360" w:lineRule="auto"/>
+        <w:jc w:val="both"/>
+        <w:rPr>
+          <w:rFonts w:ascii="Times New Roman" w:hAnsi="Times New Roman" w:cs="Times New Roman"/>
+          <w:sz w:val="24"/>
+          <w:szCs w:val="24"/>
+          <w:lang w:val="ro-RO"/>
+        </w:rPr>
+      </w:pPr>
+      <w:r>
+        <w:rPr>
+          <w:rFonts w:ascii="Times New Roman" w:hAnsi="Times New Roman" w:cs="Times New Roman"/>
+          <w:b/>
+          <w:sz w:val="24"/>
+          <w:szCs w:val="24"/>
+          <w:lang w:val="ro-RO"/>
+        </w:rPr>
+        <w:t>Afișarea informațiilor în mod privat pentru fiecare utilizator în parte</w:t>
       </w:r>
       <w:r>
         <w:rPr>
@@ -14958,24 +15199,15 @@
           <w:szCs w:val="24"/>
           <w:lang w:val="ro-RO"/>
         </w:rPr>
-        <w:instrText xml:space="preserve"> REF _Ref517706014 \h </w:instrText>
-      </w:r>
-      <w:r>
-        <w:rPr>
-          <w:rFonts w:ascii="Times New Roman" w:hAnsi="Times New Roman" w:cs="Times New Roman"/>
-          <w:sz w:val="24"/>
-          <w:szCs w:val="24"/>
-          <w:lang w:val="ro-RO"/>
-        </w:rPr>
-      </w:r>
-      <w:r>
-        <w:rPr>
-          <w:rFonts w:ascii="Times New Roman" w:hAnsi="Times New Roman" w:cs="Times New Roman"/>
-          <w:sz w:val="24"/>
-          <w:szCs w:val="24"/>
-          <w:lang w:val="ro-RO"/>
-        </w:rPr>
-        <w:instrText xml:space="preserve"> \* MERGEFORMAT </w:instrText>
+        <w:instrText xml:space="preserve"> REF _Ref517706014 \h  \* MERGEFORMAT </w:instrText>
+      </w:r>
+      <w:r>
+        <w:rPr>
+          <w:rFonts w:ascii="Times New Roman" w:hAnsi="Times New Roman" w:cs="Times New Roman"/>
+          <w:sz w:val="24"/>
+          <w:szCs w:val="24"/>
+          <w:lang w:val="ro-RO"/>
+        </w:rPr>
       </w:r>
       <w:r>
         <w:rPr>
@@ -15591,6 +15823,7 @@
         <w:rPr>
           <w:rFonts w:ascii="Times New Roman" w:hAnsi="Times New Roman" w:cs="Times New Roman"/>
           <w:b/>
+          <w:i/>
           <w:sz w:val="20"/>
           <w:szCs w:val="20"/>
         </w:rPr>
@@ -15970,6 +16203,7 @@
         <w:rPr>
           <w:rFonts w:ascii="Times New Roman" w:hAnsi="Times New Roman" w:cs="Times New Roman"/>
           <w:b/>
+          <w:i/>
           <w:sz w:val="20"/>
           <w:szCs w:val="20"/>
         </w:rPr>
@@ -21686,14 +21920,14 @@
                 <w:sz w:val="24"/>
                 <w:szCs w:val="24"/>
               </w:rPr>
-            </w:r>
-            <w:r>
-              <w:rPr>
-                <w:rFonts w:ascii="Times New Roman" w:hAnsi="Times New Roman" w:cs="Times New Roman"/>
-                <w:sz w:val="24"/>
-                <w:szCs w:val="24"/>
-              </w:rPr>
               <w:instrText xml:space="preserve"> \* MERGEFORMAT </w:instrText>
+            </w:r>
+            <w:r>
+              <w:rPr>
+                <w:rFonts w:ascii="Times New Roman" w:hAnsi="Times New Roman" w:cs="Times New Roman"/>
+                <w:sz w:val="24"/>
+                <w:szCs w:val="24"/>
+              </w:rPr>
             </w:r>
             <w:r>
               <w:rPr>
@@ -21945,14 +22179,14 @@
           <w:sz w:val="24"/>
           <w:szCs w:val="24"/>
         </w:rPr>
-      </w:r>
-      <w:r>
-        <w:rPr>
-          <w:rFonts w:ascii="Times New Roman" w:hAnsi="Times New Roman" w:cs="Times New Roman"/>
-          <w:sz w:val="24"/>
-          <w:szCs w:val="24"/>
-        </w:rPr>
         <w:instrText xml:space="preserve"> \* MERGEFORMAT </w:instrText>
+      </w:r>
+      <w:r>
+        <w:rPr>
+          <w:rFonts w:ascii="Times New Roman" w:hAnsi="Times New Roman" w:cs="Times New Roman"/>
+          <w:sz w:val="24"/>
+          <w:szCs w:val="24"/>
+        </w:rPr>
       </w:r>
       <w:r>
         <w:rPr>
@@ -22063,6 +22297,7 @@
           <w:sz w:val="24"/>
           <w:szCs w:val="24"/>
         </w:rPr>
+        <w:instrText xml:space="preserve"> \* MERGEFORMAT </w:instrText>
       </w:r>
       <w:r>
         <w:rPr>
@@ -22071,7 +22306,6 @@
           <w:sz w:val="24"/>
           <w:szCs w:val="24"/>
         </w:rPr>
-        <w:instrText xml:space="preserve"> \* MERGEFORMAT </w:instrText>
       </w:r>
       <w:r>
         <w:rPr>
@@ -22873,7 +23107,15 @@
           <w:sz w:val="24"/>
           <w:szCs w:val="24"/>
         </w:rPr>
-        <w:t>tării asupra UserName-ului (respectiv</w:t>
+        <w:t>tării asupra UserName-ului (</w:t>
+      </w:r>
+      <w:r>
+        <w:rPr>
+          <w:rFonts w:ascii="Times New Roman" w:hAnsi="Times New Roman" w:cs="Times New Roman"/>
+          <w:sz w:val="24"/>
+          <w:szCs w:val="24"/>
+        </w:rPr>
+        <w:t>reprezentat</w:t>
       </w:r>
       <w:r>
         <w:rPr>
@@ -22883,23 +23125,21 @@
         </w:rPr>
         <w:t xml:space="preserve"> </w:t>
       </w:r>
-      <w:proofErr w:type="gramStart"/>
-      <w:r>
-        <w:rPr>
-          <w:rFonts w:ascii="Times New Roman" w:hAnsi="Times New Roman" w:cs="Times New Roman"/>
-          <w:sz w:val="24"/>
-          <w:szCs w:val="24"/>
-        </w:rPr>
-        <w:t>a</w:t>
-      </w:r>
-      <w:proofErr w:type="gramEnd"/>
-      <w:r>
-        <w:rPr>
-          <w:rFonts w:ascii="Times New Roman" w:hAnsi="Times New Roman" w:cs="Times New Roman"/>
-          <w:sz w:val="24"/>
-          <w:szCs w:val="24"/>
-        </w:rPr>
-        <w:t xml:space="preserve"> Email-ului) unui utilizator, deoarece când porneam aplicația și se apela funcția SeedUsers (</w:t>
+      <w:r>
+        <w:rPr>
+          <w:rFonts w:ascii="Times New Roman" w:hAnsi="Times New Roman" w:cs="Times New Roman"/>
+          <w:sz w:val="24"/>
+          <w:szCs w:val="24"/>
+        </w:rPr>
+        <w:t>de</w:t>
+      </w:r>
+      <w:r>
+        <w:rPr>
+          <w:rFonts w:ascii="Times New Roman" w:hAnsi="Times New Roman" w:cs="Times New Roman"/>
+          <w:sz w:val="24"/>
+          <w:szCs w:val="24"/>
+        </w:rPr>
+        <w:t xml:space="preserve"> Email) unui utilizator, deoarece când porneam aplicația și se apela funcția SeedUsers (</w:t>
       </w:r>
       <w:r>
         <w:rPr>
@@ -22923,13 +23163,6 @@
           <w:sz w:val="20"/>
           <w:szCs w:val="20"/>
         </w:rPr>
-      </w:r>
-      <w:r>
-        <w:rPr>
-          <w:rFonts w:ascii="Times New Roman" w:hAnsi="Times New Roman" w:cs="Times New Roman"/>
-          <w:sz w:val="20"/>
-          <w:szCs w:val="20"/>
-        </w:rPr>
         <w:instrText xml:space="preserve"> \* MERGEFORMAT </w:instrText>
       </w:r>
       <w:r>
@@ -22938,6 +23171,13 @@
           <w:sz w:val="20"/>
           <w:szCs w:val="20"/>
         </w:rPr>
+      </w:r>
+      <w:r>
+        <w:rPr>
+          <w:rFonts w:ascii="Times New Roman" w:hAnsi="Times New Roman" w:cs="Times New Roman"/>
+          <w:sz w:val="20"/>
+          <w:szCs w:val="20"/>
+        </w:rPr>
         <w:fldChar w:fldCharType="separate"/>
       </w:r>
       <w:r>
@@ -22953,7 +23193,6 @@
         <w:rPr>
           <w:rFonts w:ascii="Times New Roman" w:hAnsi="Times New Roman" w:cs="Times New Roman"/>
           <w:b/>
-          <w:i/>
           <w:noProof/>
           <w:sz w:val="20"/>
           <w:szCs w:val="20"/>
@@ -22974,7 +23213,15 @@
           <w:sz w:val="24"/>
           <w:szCs w:val="24"/>
         </w:rPr>
-        <w:t>) pentru a crea conturile prese</w:t>
+        <w:t>)</w:t>
+      </w:r>
+      <w:r>
+        <w:rPr>
+          <w:rFonts w:ascii="Times New Roman" w:hAnsi="Times New Roman" w:cs="Times New Roman"/>
+          <w:sz w:val="24"/>
+          <w:szCs w:val="24"/>
+        </w:rPr>
+        <w:t xml:space="preserve"> pentru a crea conturile prese</w:t>
       </w:r>
       <w:r>
         <w:rPr>
@@ -23031,7 +23278,23 @@
           <w:sz w:val="24"/>
           <w:szCs w:val="24"/>
         </w:rPr>
-        <w:t xml:space="preserve">contul Onwerului și </w:t>
+        <w:t>contul Ow</w:t>
+      </w:r>
+      <w:r>
+        <w:rPr>
+          <w:rFonts w:ascii="Times New Roman" w:hAnsi="Times New Roman" w:cs="Times New Roman"/>
+          <w:sz w:val="24"/>
+          <w:szCs w:val="24"/>
+        </w:rPr>
+        <w:t>n</w:t>
+      </w:r>
+      <w:r>
+        <w:rPr>
+          <w:rFonts w:ascii="Times New Roman" w:hAnsi="Times New Roman" w:cs="Times New Roman"/>
+          <w:sz w:val="24"/>
+          <w:szCs w:val="24"/>
+        </w:rPr>
+        <w:t xml:space="preserve">erului și </w:t>
       </w:r>
       <w:r>
         <w:rPr>
@@ -26920,7 +27183,16 @@
           <w:sz w:val="24"/>
           <w:szCs w:val="24"/>
         </w:rPr>
-        <w:t>“</w:t>
+        <w:t xml:space="preserve"> </w:t>
+      </w:r>
+      <w:r>
+        <w:rPr>
+          <w:rFonts w:ascii="Times New Roman" w:hAnsi="Times New Roman" w:cs="Times New Roman"/>
+          <w:sz w:val="24"/>
+          <w:szCs w:val="24"/>
+          <w:lang w:val="ro-RO"/>
+        </w:rPr>
+        <w:t>„</w:t>
       </w:r>
       <w:r>
         <w:rPr>
@@ -27900,22 +28172,14 @@
           <w:sz w:val="24"/>
           <w:szCs w:val="24"/>
         </w:rPr>
-        <w:instrText xml:space="preserve"> REF _Ref517706166 \h </w:instrText>
-      </w:r>
-      <w:r>
-        <w:rPr>
-          <w:rFonts w:ascii="Times New Roman" w:hAnsi="Times New Roman" w:cs="Times New Roman"/>
-          <w:sz w:val="24"/>
-          <w:szCs w:val="24"/>
-        </w:rPr>
-      </w:r>
-      <w:r>
-        <w:rPr>
-          <w:rFonts w:ascii="Times New Roman" w:hAnsi="Times New Roman" w:cs="Times New Roman"/>
-          <w:sz w:val="24"/>
-          <w:szCs w:val="24"/>
-        </w:rPr>
-        <w:instrText xml:space="preserve"> \* MERGEFORMAT </w:instrText>
+        <w:instrText xml:space="preserve"> REF _Ref517706166 \h  \* MERGEFORMAT </w:instrText>
+      </w:r>
+      <w:r>
+        <w:rPr>
+          <w:rFonts w:ascii="Times New Roman" w:hAnsi="Times New Roman" w:cs="Times New Roman"/>
+          <w:sz w:val="24"/>
+          <w:szCs w:val="24"/>
+        </w:rPr>
       </w:r>
       <w:r>
         <w:rPr>
@@ -27974,22 +28238,14 @@
           <w:sz w:val="24"/>
           <w:szCs w:val="24"/>
         </w:rPr>
-        <w:instrText xml:space="preserve"> REF _Ref517706168 \h </w:instrText>
-      </w:r>
-      <w:r>
-        <w:rPr>
-          <w:rFonts w:ascii="Times New Roman" w:hAnsi="Times New Roman" w:cs="Times New Roman"/>
-          <w:sz w:val="24"/>
-          <w:szCs w:val="24"/>
-        </w:rPr>
-      </w:r>
-      <w:r>
-        <w:rPr>
-          <w:rFonts w:ascii="Times New Roman" w:hAnsi="Times New Roman" w:cs="Times New Roman"/>
-          <w:sz w:val="24"/>
-          <w:szCs w:val="24"/>
-        </w:rPr>
-        <w:instrText xml:space="preserve"> \* MERGEFORMAT </w:instrText>
+        <w:instrText xml:space="preserve"> REF _Ref517706168 \h  \* MERGEFORMAT </w:instrText>
+      </w:r>
+      <w:r>
+        <w:rPr>
+          <w:rFonts w:ascii="Times New Roman" w:hAnsi="Times New Roman" w:cs="Times New Roman"/>
+          <w:sz w:val="24"/>
+          <w:szCs w:val="24"/>
+        </w:rPr>
       </w:r>
       <w:r>
         <w:rPr>
@@ -28057,22 +28313,14 @@
           <w:sz w:val="24"/>
           <w:szCs w:val="24"/>
         </w:rPr>
-        <w:instrText xml:space="preserve"> REF _Ref517706170 \h </w:instrText>
-      </w:r>
-      <w:r>
-        <w:rPr>
-          <w:rFonts w:ascii="Times New Roman" w:hAnsi="Times New Roman" w:cs="Times New Roman"/>
-          <w:sz w:val="24"/>
-          <w:szCs w:val="24"/>
-        </w:rPr>
-      </w:r>
-      <w:r>
-        <w:rPr>
-          <w:rFonts w:ascii="Times New Roman" w:hAnsi="Times New Roman" w:cs="Times New Roman"/>
-          <w:sz w:val="24"/>
-          <w:szCs w:val="24"/>
-        </w:rPr>
-        <w:instrText xml:space="preserve"> \* MERGEFORMAT </w:instrText>
+        <w:instrText xml:space="preserve"> REF _Ref517706170 \h  \* MERGEFORMAT </w:instrText>
+      </w:r>
+      <w:r>
+        <w:rPr>
+          <w:rFonts w:ascii="Times New Roman" w:hAnsi="Times New Roman" w:cs="Times New Roman"/>
+          <w:sz w:val="24"/>
+          <w:szCs w:val="24"/>
+        </w:rPr>
       </w:r>
       <w:r>
         <w:rPr>
@@ -28627,8 +28875,35 @@
           <w:sz w:val="24"/>
           <w:szCs w:val="24"/>
         </w:rPr>
-        <w:t xml:space="preserve">  În secțiunea “</w:t>
-      </w:r>
+        <w:t xml:space="preserve">  În </w:t>
+      </w:r>
+      <w:proofErr w:type="gramStart"/>
+      <w:r>
+        <w:rPr>
+          <w:rFonts w:ascii="Times New Roman" w:hAnsi="Times New Roman" w:cs="Times New Roman"/>
+          <w:sz w:val="24"/>
+          <w:szCs w:val="24"/>
+        </w:rPr>
+        <w:t xml:space="preserve">secțiunea </w:t>
+      </w:r>
+      <w:r>
+        <w:rPr>
+          <w:rFonts w:ascii="Times New Roman" w:hAnsi="Times New Roman" w:cs="Times New Roman"/>
+          <w:sz w:val="24"/>
+          <w:szCs w:val="24"/>
+        </w:rPr>
+        <w:t xml:space="preserve"> </w:t>
+      </w:r>
+      <w:r>
+        <w:rPr>
+          <w:rFonts w:ascii="Times New Roman" w:hAnsi="Times New Roman" w:cs="Times New Roman"/>
+          <w:sz w:val="24"/>
+          <w:szCs w:val="24"/>
+          <w:lang w:val="ro-RO"/>
+        </w:rPr>
+        <w:t>„</w:t>
+      </w:r>
+      <w:proofErr w:type="gramEnd"/>
       <w:r>
         <w:rPr>
           <w:rFonts w:ascii="Times New Roman" w:hAnsi="Times New Roman" w:cs="Times New Roman"/>
@@ -29028,7 +29303,16 @@
           <w:sz w:val="24"/>
           <w:szCs w:val="24"/>
         </w:rPr>
-        <w:t>“</w:t>
+        <w:t xml:space="preserve"> </w:t>
+      </w:r>
+      <w:r>
+        <w:rPr>
+          <w:rFonts w:ascii="Times New Roman" w:hAnsi="Times New Roman" w:cs="Times New Roman"/>
+          <w:sz w:val="24"/>
+          <w:szCs w:val="24"/>
+          <w:lang w:val="ro-RO"/>
+        </w:rPr>
+        <w:t>„</w:t>
       </w:r>
       <w:r>
         <w:rPr>
@@ -29970,7 +30254,24 @@
           <w:sz w:val="24"/>
           <w:szCs w:val="24"/>
         </w:rPr>
-        <w:t>“Patients”</w:t>
+        <w:t xml:space="preserve"> </w:t>
+      </w:r>
+      <w:r>
+        <w:rPr>
+          <w:rFonts w:ascii="Times New Roman" w:hAnsi="Times New Roman" w:cs="Times New Roman"/>
+          <w:sz w:val="24"/>
+          <w:szCs w:val="24"/>
+          <w:lang w:val="ro-RO"/>
+        </w:rPr>
+        <w:t>„</w:t>
+      </w:r>
+      <w:r>
+        <w:rPr>
+          <w:rFonts w:ascii="Times New Roman" w:hAnsi="Times New Roman" w:cs="Times New Roman"/>
+          <w:sz w:val="24"/>
+          <w:szCs w:val="24"/>
+        </w:rPr>
+        <w:t>Patients”</w:t>
       </w:r>
       <w:r>
         <w:rPr>
@@ -32414,6 +32715,9 @@
             </w:r>
             <w:r>
               <w:rPr>
+                <w:rFonts w:ascii="Times New Roman" w:hAnsi="Times New Roman" w:cs="Times New Roman"/>
+                <w:sz w:val="20"/>
+                <w:szCs w:val="20"/>
                 <w:lang w:val="ro-RO"/>
               </w:rPr>
             </w:r>
@@ -32609,6 +32913,7 @@
             </w:r>
             <w:r>
               <w:rPr>
+                <w:rFonts w:ascii="Times New Roman" w:hAnsi="Times New Roman" w:cs="Times New Roman"/>
                 <w:sz w:val="20"/>
                 <w:szCs w:val="20"/>
                 <w:lang w:val="ro-RO"/>
@@ -33081,6 +33386,237 @@
           <w:lang w:val="ro-RO"/>
         </w:rPr>
       </w:pPr>
+      <w:r>
+        <w:rPr>
+          <w:rFonts w:ascii="Times New Roman" w:hAnsi="Times New Roman" w:cs="Times New Roman"/>
+          <w:sz w:val="24"/>
+          <w:szCs w:val="24"/>
+          <w:lang w:val="ro-RO"/>
+        </w:rPr>
+        <w:t xml:space="preserve">  Dacă la un moment dat, pe parcursul navigării prin aplicație, se va accesa o pagină inexistentă, atunci pe ecran va apărea un mesaj custom de </w:t>
+      </w:r>
+      <w:r>
+        <w:rPr>
+          <w:rFonts w:ascii="Times New Roman" w:hAnsi="Times New Roman" w:cs="Times New Roman"/>
+          <w:sz w:val="24"/>
+          <w:szCs w:val="24"/>
+          <w:lang w:val="ro-RO"/>
+        </w:rPr>
+        <w:t>eroare (</w:t>
+      </w:r>
+      <w:r>
+        <w:rPr>
+          <w:rFonts w:ascii="Times New Roman" w:hAnsi="Times New Roman" w:cs="Times New Roman"/>
+          <w:sz w:val="24"/>
+          <w:szCs w:val="24"/>
+          <w:lang w:val="ro-RO"/>
+        </w:rPr>
+        <w:fldChar w:fldCharType="begin"/>
+      </w:r>
+      <w:r>
+        <w:rPr>
+          <w:rFonts w:ascii="Times New Roman" w:hAnsi="Times New Roman" w:cs="Times New Roman"/>
+          <w:sz w:val="24"/>
+          <w:szCs w:val="24"/>
+          <w:lang w:val="ro-RO"/>
+        </w:rPr>
+        <w:instrText xml:space="preserve"> REF _Ref517728279 \h  \* MERGEFORMAT </w:instrText>
+      </w:r>
+      <w:r>
+        <w:rPr>
+          <w:rFonts w:ascii="Times New Roman" w:hAnsi="Times New Roman" w:cs="Times New Roman"/>
+          <w:sz w:val="24"/>
+          <w:szCs w:val="24"/>
+          <w:lang w:val="ro-RO"/>
+        </w:rPr>
+      </w:r>
+      <w:r>
+        <w:rPr>
+          <w:rFonts w:ascii="Times New Roman" w:hAnsi="Times New Roman" w:cs="Times New Roman"/>
+          <w:sz w:val="24"/>
+          <w:szCs w:val="24"/>
+          <w:lang w:val="ro-RO"/>
+        </w:rPr>
+        <w:fldChar w:fldCharType="separate"/>
+      </w:r>
+      <w:r>
+        <w:rPr>
+          <w:rFonts w:ascii="Times New Roman" w:hAnsi="Times New Roman" w:cs="Times New Roman"/>
+          <w:b/>
+          <w:sz w:val="20"/>
+          <w:szCs w:val="20"/>
+        </w:rPr>
+        <w:t xml:space="preserve">Fig. </w:t>
+      </w:r>
+      <w:r>
+        <w:rPr>
+          <w:rFonts w:ascii="Times New Roman" w:hAnsi="Times New Roman" w:cs="Times New Roman"/>
+          <w:b/>
+          <w:noProof/>
+          <w:sz w:val="20"/>
+          <w:szCs w:val="20"/>
+        </w:rPr>
+        <w:t>54</w:t>
+      </w:r>
+      <w:r>
+        <w:rPr>
+          <w:rFonts w:ascii="Times New Roman" w:hAnsi="Times New Roman" w:cs="Times New Roman"/>
+          <w:sz w:val="24"/>
+          <w:szCs w:val="24"/>
+          <w:lang w:val="ro-RO"/>
+        </w:rPr>
+        <w:fldChar w:fldCharType="end"/>
+      </w:r>
+      <w:r>
+        <w:rPr>
+          <w:rFonts w:ascii="Times New Roman" w:hAnsi="Times New Roman" w:cs="Times New Roman"/>
+          <w:sz w:val="24"/>
+          <w:szCs w:val="24"/>
+          <w:lang w:val="ro-RO"/>
+        </w:rPr>
+        <w:t>).</w:t>
+      </w:r>
+    </w:p>
+    <w:p>
+      <w:pPr>
+        <w:keepNext/>
+        <w:jc w:val="center"/>
+      </w:pPr>
+      <w:r>
+        <w:rPr>
+          <w:rFonts w:ascii="Times New Roman" w:hAnsi="Times New Roman" w:cs="Times New Roman"/>
+          <w:noProof/>
+          <w:sz w:val="24"/>
+          <w:szCs w:val="24"/>
+          <w:lang w:val="ro-RO"/>
+        </w:rPr>
+        <w:drawing>
+          <wp:inline distT="0" distB="0" distL="0" distR="0" wp14:anchorId="2A355409" wp14:editId="38CB5D9D">
+            <wp:extent cx="4842087" cy="3497580"/>
+            <wp:effectExtent l="0" t="0" r="0" b="7620"/>
+            <wp:docPr id="1" name="Picture 1"/>
+            <wp:cNvGraphicFramePr>
+              <a:graphicFrameLocks xmlns:a="http://schemas.openxmlformats.org/drawingml/2006/main" noChangeAspect="1"/>
+            </wp:cNvGraphicFramePr>
+            <a:graphic xmlns:a="http://schemas.openxmlformats.org/drawingml/2006/main">
+              <a:graphicData uri="http://schemas.openxmlformats.org/drawingml/2006/picture">
+                <pic:pic xmlns:pic="http://schemas.openxmlformats.org/drawingml/2006/picture">
+                  <pic:nvPicPr>
+                    <pic:cNvPr id="1" name="404.png"/>
+                    <pic:cNvPicPr/>
+                  </pic:nvPicPr>
+                  <pic:blipFill>
+                    <a:blip r:embed="rId63" cstate="print">
+                      <a:extLst>
+                        <a:ext uri="{28A0092B-C50C-407E-A947-70E740481C1C}">
+                          <a14:useLocalDpi xmlns:a14="http://schemas.microsoft.com/office/drawing/2010/main" val="0"/>
+                        </a:ext>
+                      </a:extLst>
+                    </a:blip>
+                    <a:stretch>
+                      <a:fillRect/>
+                    </a:stretch>
+                  </pic:blipFill>
+                  <pic:spPr>
+                    <a:xfrm>
+                      <a:off x="0" y="0"/>
+                      <a:ext cx="4846682" cy="3500899"/>
+                    </a:xfrm>
+                    <a:prstGeom prst="rect">
+                      <a:avLst/>
+                    </a:prstGeom>
+                  </pic:spPr>
+                </pic:pic>
+              </a:graphicData>
+            </a:graphic>
+          </wp:inline>
+        </w:drawing>
+      </w:r>
+    </w:p>
+    <w:p>
+      <w:pPr>
+        <w:pStyle w:val="Caption"/>
+        <w:jc w:val="center"/>
+        <w:rPr>
+          <w:rFonts w:ascii="Times New Roman" w:hAnsi="Times New Roman" w:cs="Times New Roman"/>
+          <w:i w:val="0"/>
+          <w:sz w:val="20"/>
+          <w:szCs w:val="20"/>
+          <w:lang w:val="ro-RO"/>
+        </w:rPr>
+      </w:pPr>
+      <w:bookmarkStart w:id="63" w:name="_Ref517728279"/>
+      <w:r>
+        <w:rPr>
+          <w:rFonts w:ascii="Times New Roman" w:hAnsi="Times New Roman" w:cs="Times New Roman"/>
+          <w:b/>
+          <w:i w:val="0"/>
+          <w:sz w:val="20"/>
+          <w:szCs w:val="20"/>
+        </w:rPr>
+        <w:t xml:space="preserve">Fig. </w:t>
+      </w:r>
+      <w:r>
+        <w:rPr>
+          <w:rFonts w:ascii="Times New Roman" w:hAnsi="Times New Roman" w:cs="Times New Roman"/>
+          <w:b/>
+          <w:i w:val="0"/>
+          <w:sz w:val="20"/>
+          <w:szCs w:val="20"/>
+        </w:rPr>
+        <w:fldChar w:fldCharType="begin"/>
+      </w:r>
+      <w:r>
+        <w:rPr>
+          <w:rFonts w:ascii="Times New Roman" w:hAnsi="Times New Roman" w:cs="Times New Roman"/>
+          <w:b/>
+          <w:i w:val="0"/>
+          <w:sz w:val="20"/>
+          <w:szCs w:val="20"/>
+        </w:rPr>
+        <w:instrText xml:space="preserve"> SEQ Fig. \* ARABIC </w:instrText>
+      </w:r>
+      <w:r>
+        <w:rPr>
+          <w:rFonts w:ascii="Times New Roman" w:hAnsi="Times New Roman" w:cs="Times New Roman"/>
+          <w:b/>
+          <w:i w:val="0"/>
+          <w:sz w:val="20"/>
+          <w:szCs w:val="20"/>
+        </w:rPr>
+        <w:fldChar w:fldCharType="separate"/>
+      </w:r>
+      <w:r>
+        <w:rPr>
+          <w:rFonts w:ascii="Times New Roman" w:hAnsi="Times New Roman" w:cs="Times New Roman"/>
+          <w:b/>
+          <w:i w:val="0"/>
+          <w:noProof/>
+          <w:sz w:val="20"/>
+          <w:szCs w:val="20"/>
+        </w:rPr>
+        <w:t>54</w:t>
+      </w:r>
+      <w:r>
+        <w:rPr>
+          <w:rFonts w:ascii="Times New Roman" w:hAnsi="Times New Roman" w:cs="Times New Roman"/>
+          <w:b/>
+          <w:i w:val="0"/>
+          <w:sz w:val="20"/>
+          <w:szCs w:val="20"/>
+        </w:rPr>
+        <w:fldChar w:fldCharType="end"/>
+      </w:r>
+      <w:bookmarkEnd w:id="63"/>
+      <w:r>
+        <w:rPr>
+          <w:rFonts w:ascii="Times New Roman" w:hAnsi="Times New Roman" w:cs="Times New Roman"/>
+          <w:i w:val="0"/>
+          <w:sz w:val="20"/>
+          <w:szCs w:val="20"/>
+        </w:rPr>
+        <w:t xml:space="preserve"> Pagina de eroare</w:t>
+      </w:r>
     </w:p>
     <w:p>
       <w:pPr>
@@ -33093,7 +33629,7 @@
           <w:rFonts w:cs="Times New Roman"/>
         </w:rPr>
       </w:pPr>
-      <w:bookmarkStart w:id="63" w:name="_Toc517702755"/>
+      <w:bookmarkStart w:id="64" w:name="_Toc517702755"/>
       <w:r>
         <w:rPr>
           <w:rFonts w:cs="Times New Roman"/>
@@ -33101,7 +33637,7 @@
         <w:lastRenderedPageBreak/>
         <w:t>Concluzii</w:t>
       </w:r>
-      <w:bookmarkEnd w:id="63"/>
+      <w:bookmarkEnd w:id="64"/>
     </w:p>
     <w:p>
       <w:pPr>
@@ -33431,7 +33967,7 @@
           <w:ilvl w:val="0"/>
           <w:numId w:val="25"/>
         </w:numPr>
-        <w:spacing w:line="276" w:lineRule="auto"/>
+        <w:spacing w:line="240" w:lineRule="auto"/>
         <w:jc w:val="both"/>
         <w:rPr>
           <w:rFonts w:ascii="Times New Roman" w:hAnsi="Times New Roman" w:cs="Times New Roman"/>
@@ -33505,7 +34041,7 @@
           <w:ilvl w:val="0"/>
           <w:numId w:val="25"/>
         </w:numPr>
-        <w:spacing w:line="276" w:lineRule="auto"/>
+        <w:spacing w:line="240" w:lineRule="auto"/>
         <w:jc w:val="both"/>
         <w:rPr>
           <w:rFonts w:ascii="Times New Roman" w:hAnsi="Times New Roman" w:cs="Times New Roman"/>
@@ -33538,7 +34074,7 @@
           <w:ilvl w:val="0"/>
           <w:numId w:val="25"/>
         </w:numPr>
-        <w:spacing w:line="276" w:lineRule="auto"/>
+        <w:spacing w:line="240" w:lineRule="auto"/>
         <w:jc w:val="both"/>
         <w:rPr>
           <w:rFonts w:ascii="Times New Roman" w:hAnsi="Times New Roman" w:cs="Times New Roman"/>
@@ -33589,7 +34125,7 @@
           <w:ilvl w:val="0"/>
           <w:numId w:val="25"/>
         </w:numPr>
-        <w:spacing w:line="276" w:lineRule="auto"/>
+        <w:spacing w:line="240" w:lineRule="auto"/>
         <w:jc w:val="both"/>
         <w:rPr>
           <w:rFonts w:ascii="Times New Roman" w:hAnsi="Times New Roman" w:cs="Times New Roman"/>
@@ -33612,6 +34148,14 @@
           <w:szCs w:val="24"/>
         </w:rPr>
         <w:t>securizarea</w:t>
+      </w:r>
+      <w:r>
+        <w:rPr>
+          <w:rFonts w:ascii="Times New Roman" w:hAnsi="Times New Roman" w:cs="Times New Roman"/>
+          <w:sz w:val="24"/>
+          <w:szCs w:val="24"/>
+        </w:rPr>
+        <w:t xml:space="preserve"> tuturor</w:t>
       </w:r>
       <w:r>
         <w:rPr>
@@ -33629,7 +34173,7 @@
           <w:ilvl w:val="0"/>
           <w:numId w:val="25"/>
         </w:numPr>
-        <w:spacing w:line="276" w:lineRule="auto"/>
+        <w:spacing w:line="240" w:lineRule="auto"/>
         <w:jc w:val="both"/>
         <w:rPr>
           <w:rFonts w:ascii="Times New Roman" w:hAnsi="Times New Roman" w:cs="Times New Roman"/>
@@ -33690,7 +34234,7 @@
           <w:lang w:val="ro-RO"/>
         </w:rPr>
       </w:pPr>
-      <w:bookmarkStart w:id="64" w:name="_Toc517702756"/>
+      <w:bookmarkStart w:id="65" w:name="_Toc517702756"/>
       <w:r>
         <w:rPr>
           <w:rFonts w:cs="Times New Roman"/>
@@ -33710,7 +34254,7 @@
         </w:rPr>
         <w:t>ografie</w:t>
       </w:r>
-      <w:bookmarkEnd w:id="64"/>
+      <w:bookmarkEnd w:id="65"/>
     </w:p>
     <w:p>
       <w:pPr>
@@ -33816,7 +34360,7 @@
         </w:rPr>
         <w:t xml:space="preserve">: </w:t>
       </w:r>
-      <w:hyperlink r:id="rId63" w:history="1">
+      <w:hyperlink r:id="rId64" w:history="1">
         <w:r>
           <w:rPr>
             <w:rStyle w:val="Hyperlink"/>
@@ -33874,7 +34418,7 @@
         </w:rPr>
         <w:t xml:space="preserve"> </w:t>
       </w:r>
-      <w:hyperlink r:id="rId64" w:anchor="1" w:history="1">
+      <w:hyperlink r:id="rId65" w:anchor="1" w:history="1">
         <w:r>
           <w:rPr>
             <w:rStyle w:val="Hyperlink"/>
@@ -33911,7 +34455,7 @@
         </w:rPr>
         <w:t xml:space="preserve">GDPR - </w:t>
       </w:r>
-      <w:hyperlink r:id="rId65" w:history="1">
+      <w:hyperlink r:id="rId66" w:history="1">
         <w:r>
           <w:rPr>
             <w:rStyle w:val="Hyperlink"/>
@@ -34020,7 +34564,7 @@
         </w:rPr>
         <w:t>C# -</w:t>
       </w:r>
-      <w:hyperlink r:id="rId66" w:history="1">
+      <w:hyperlink r:id="rId67" w:history="1">
         <w:r>
           <w:rPr>
             <w:rStyle w:val="Hyperlink"/>
@@ -34066,7 +34610,7 @@
         </w:rPr>
         <w:t xml:space="preserve">- </w:t>
       </w:r>
-      <w:hyperlink r:id="rId67" w:history="1">
+      <w:hyperlink r:id="rId68" w:history="1">
         <w:r>
           <w:rPr>
             <w:rStyle w:val="Hyperlink"/>
@@ -34112,7 +34656,7 @@
         </w:rPr>
         <w:t xml:space="preserve"> </w:t>
       </w:r>
-      <w:hyperlink r:id="rId68" w:history="1">
+      <w:hyperlink r:id="rId69" w:history="1">
         <w:r>
           <w:rPr>
             <w:rStyle w:val="Hyperlink"/>
@@ -34149,7 +34693,7 @@
         </w:rPr>
         <w:t xml:space="preserve">MVC - </w:t>
       </w:r>
-      <w:hyperlink r:id="rId69" w:history="1">
+      <w:hyperlink r:id="rId70" w:history="1">
         <w:r>
           <w:rPr>
             <w:rStyle w:val="Hyperlink"/>
@@ -34195,7 +34739,7 @@
         </w:rPr>
         <w:t xml:space="preserve">Arhitectura Onion - </w:t>
       </w:r>
-      <w:hyperlink r:id="rId70" w:history="1">
+      <w:hyperlink r:id="rId71" w:history="1">
         <w:r>
           <w:rPr>
             <w:rStyle w:val="Hyperlink"/>
@@ -34232,7 +34776,7 @@
         </w:rPr>
         <w:t xml:space="preserve">SQL - </w:t>
       </w:r>
-      <w:hyperlink r:id="rId71" w:history="1">
+      <w:hyperlink r:id="rId72" w:history="1">
         <w:r>
           <w:rPr>
             <w:rStyle w:val="Hyperlink"/>
@@ -34278,7 +34822,7 @@
         </w:rPr>
         <w:t xml:space="preserve">Version Control - </w:t>
       </w:r>
-      <w:hyperlink r:id="rId72" w:history="1">
+      <w:hyperlink r:id="rId73" w:history="1">
         <w:r>
           <w:rPr>
             <w:rStyle w:val="Hyperlink"/>
@@ -34324,7 +34868,7 @@
         </w:rPr>
         <w:t xml:space="preserve">Github - </w:t>
       </w:r>
-      <w:hyperlink r:id="rId73" w:history="1">
+      <w:hyperlink r:id="rId74" w:history="1">
         <w:r>
           <w:rPr>
             <w:rStyle w:val="Hyperlink"/>
@@ -34361,7 +34905,7 @@
         </w:rPr>
         <w:t xml:space="preserve">GitKraken - </w:t>
       </w:r>
-      <w:hyperlink r:id="rId74" w:history="1">
+      <w:hyperlink r:id="rId75" w:history="1">
         <w:r>
           <w:rPr>
             <w:rStyle w:val="Hyperlink"/>
@@ -34398,7 +34942,7 @@
         </w:rPr>
         <w:t xml:space="preserve">HTML - </w:t>
       </w:r>
-      <w:hyperlink r:id="rId75" w:history="1">
+      <w:hyperlink r:id="rId76" w:history="1">
         <w:r>
           <w:rPr>
             <w:rStyle w:val="Hyperlink"/>
@@ -34444,7 +34988,7 @@
         </w:rPr>
         <w:t xml:space="preserve">CSS - </w:t>
       </w:r>
-      <w:hyperlink r:id="rId76" w:history="1">
+      <w:hyperlink r:id="rId77" w:history="1">
         <w:r>
           <w:rPr>
             <w:rStyle w:val="Hyperlink"/>
@@ -34558,7 +35102,7 @@
           <w:szCs w:val="36"/>
         </w:rPr>
       </w:pPr>
-      <w:bookmarkStart w:id="65" w:name="_Toc517702757"/>
+      <w:bookmarkStart w:id="66" w:name="_Toc517702757"/>
       <w:r>
         <w:rPr>
           <w:rFonts w:cs="Times New Roman"/>
@@ -34588,7 +35132,7 @@
         </w:rPr>
         <w:t>Utilizate)</w:t>
       </w:r>
-      <w:bookmarkEnd w:id="65"/>
+      <w:bookmarkEnd w:id="66"/>
     </w:p>
     <w:p>
       <w:pPr>
@@ -34612,19 +35156,18 @@
           <w:szCs w:val="26"/>
         </w:rPr>
       </w:pPr>
-      <w:bookmarkStart w:id="66" w:name="_Toc516962556"/>
-      <w:bookmarkStart w:id="67" w:name="_Toc516962788"/>
-      <w:bookmarkStart w:id="68" w:name="_Toc516963054"/>
-      <w:bookmarkStart w:id="69" w:name="_Toc516964256"/>
-      <w:bookmarkStart w:id="70" w:name="_Toc517170824"/>
-      <w:bookmarkStart w:id="71" w:name="_Toc517257914"/>
-      <w:bookmarkStart w:id="72" w:name="_Toc517308568"/>
-      <w:bookmarkStart w:id="73" w:name="_Toc517474720"/>
-      <w:bookmarkStart w:id="74" w:name="_Toc517533756"/>
-      <w:bookmarkStart w:id="75" w:name="_Toc517540053"/>
-      <w:bookmarkStart w:id="76" w:name="_Toc517563174"/>
-      <w:bookmarkStart w:id="77" w:name="_Toc517702758"/>
-      <w:bookmarkEnd w:id="66"/>
+      <w:bookmarkStart w:id="67" w:name="_Toc516962556"/>
+      <w:bookmarkStart w:id="68" w:name="_Toc516962788"/>
+      <w:bookmarkStart w:id="69" w:name="_Toc516963054"/>
+      <w:bookmarkStart w:id="70" w:name="_Toc516964256"/>
+      <w:bookmarkStart w:id="71" w:name="_Toc517170824"/>
+      <w:bookmarkStart w:id="72" w:name="_Toc517257914"/>
+      <w:bookmarkStart w:id="73" w:name="_Toc517308568"/>
+      <w:bookmarkStart w:id="74" w:name="_Toc517474720"/>
+      <w:bookmarkStart w:id="75" w:name="_Toc517533756"/>
+      <w:bookmarkStart w:id="76" w:name="_Toc517540053"/>
+      <w:bookmarkStart w:id="77" w:name="_Toc517563174"/>
+      <w:bookmarkStart w:id="78" w:name="_Toc517702758"/>
       <w:bookmarkEnd w:id="67"/>
       <w:bookmarkEnd w:id="68"/>
       <w:bookmarkEnd w:id="69"/>
@@ -34636,6 +35179,7 @@
       <w:bookmarkEnd w:id="75"/>
       <w:bookmarkEnd w:id="76"/>
       <w:bookmarkEnd w:id="77"/>
+      <w:bookmarkEnd w:id="78"/>
     </w:p>
     <w:p>
       <w:pPr>
@@ -34647,14 +35191,14 @@
           <w:rFonts w:cs="Times New Roman"/>
         </w:rPr>
       </w:pPr>
-      <w:bookmarkStart w:id="78" w:name="_Toc517702759"/>
+      <w:bookmarkStart w:id="79" w:name="_Toc517702759"/>
       <w:r>
         <w:rPr>
           <w:rFonts w:cs="Times New Roman"/>
         </w:rPr>
         <w:t>ASP.NET</w:t>
       </w:r>
-      <w:bookmarkEnd w:id="78"/>
+      <w:bookmarkEnd w:id="79"/>
     </w:p>
     <w:p>
       <w:pPr>
@@ -35117,14 +35661,14 @@
           <w:rFonts w:cs="Times New Roman"/>
         </w:rPr>
       </w:pPr>
-      <w:bookmarkStart w:id="79" w:name="_Toc517702760"/>
+      <w:bookmarkStart w:id="80" w:name="_Toc517702760"/>
       <w:r>
         <w:rPr>
           <w:rFonts w:cs="Times New Roman"/>
         </w:rPr>
         <w:t>SQL (SQL Server Express)</w:t>
       </w:r>
-      <w:bookmarkEnd w:id="79"/>
+      <w:bookmarkEnd w:id="80"/>
     </w:p>
     <w:p>
       <w:pPr>
@@ -35132,8 +35676,10 @@
         <w:jc w:val="both"/>
         <w:rPr>
           <w:rFonts w:ascii="Times New Roman" w:hAnsi="Times New Roman" w:cs="Times New Roman"/>
-          <w:sz w:val="24"/>
-          <w:szCs w:val="24"/>
+          <w:color w:val="222222"/>
+          <w:sz w:val="24"/>
+          <w:szCs w:val="24"/>
+          <w:shd w:val="clear" w:color="auto" w:fill="FFFFFF"/>
           <w:lang w:val="ro-RO"/>
         </w:rPr>
       </w:pPr>
@@ -35224,8 +35770,9 @@
           <w:shd w:val="clear" w:color="auto" w:fill="FFFFFF"/>
           <w:lang w:val="ro-RO"/>
         </w:rPr>
-        <w:t>ă o punte de comunicare cu datele, aflate în baza de date.</w:t>
-      </w:r>
+        <w:t xml:space="preserve">ă o punte de comunicare cu datele </w:t>
+      </w:r>
+      <w:proofErr w:type="gramStart"/>
       <w:r>
         <w:rPr>
           <w:rFonts w:ascii="Times New Roman" w:hAnsi="Times New Roman" w:cs="Times New Roman"/>
@@ -35235,7 +35782,187 @@
           <w:shd w:val="clear" w:color="auto" w:fill="FFFFFF"/>
           <w:lang w:val="ro-RO"/>
         </w:rPr>
+        <w:t>aflate</w:t>
+      </w:r>
+      <w:r>
+        <w:rPr>
+          <w:rFonts w:ascii="Times New Roman" w:hAnsi="Times New Roman" w:cs="Times New Roman"/>
+          <w:color w:val="222222"/>
+          <w:sz w:val="24"/>
+          <w:szCs w:val="24"/>
+          <w:shd w:val="clear" w:color="auto" w:fill="FFFFFF"/>
+          <w:lang w:val="ro-RO"/>
+        </w:rPr>
         <w:t xml:space="preserve"> </w:t>
+      </w:r>
+      <w:r>
+        <w:rPr>
+          <w:rFonts w:ascii="Times New Roman" w:hAnsi="Times New Roman" w:cs="Times New Roman"/>
+          <w:color w:val="222222"/>
+          <w:sz w:val="24"/>
+          <w:szCs w:val="24"/>
+          <w:shd w:val="clear" w:color="auto" w:fill="FFFFFF"/>
+          <w:lang w:val="ro-RO"/>
+        </w:rPr>
+        <w:t xml:space="preserve"> în</w:t>
+      </w:r>
+      <w:proofErr w:type="gramEnd"/>
+      <w:r>
+        <w:rPr>
+          <w:rFonts w:ascii="Times New Roman" w:hAnsi="Times New Roman" w:cs="Times New Roman"/>
+          <w:color w:val="222222"/>
+          <w:sz w:val="24"/>
+          <w:szCs w:val="24"/>
+          <w:shd w:val="clear" w:color="auto" w:fill="FFFFFF"/>
+          <w:lang w:val="ro-RO"/>
+        </w:rPr>
+        <w:t xml:space="preserve"> baza de date.</w:t>
+      </w:r>
+      <w:r>
+        <w:rPr>
+          <w:rFonts w:ascii="Times New Roman" w:hAnsi="Times New Roman" w:cs="Times New Roman"/>
+          <w:color w:val="222222"/>
+          <w:sz w:val="24"/>
+          <w:szCs w:val="24"/>
+          <w:shd w:val="clear" w:color="auto" w:fill="FFFFFF"/>
+          <w:lang w:val="ro-RO"/>
+        </w:rPr>
+        <w:t xml:space="preserve"> </w:t>
+      </w:r>
+    </w:p>
+    <w:p>
+      <w:pPr>
+        <w:spacing w:line="360" w:lineRule="auto"/>
+        <w:jc w:val="both"/>
+        <w:rPr>
+          <w:rFonts w:ascii="Times New Roman" w:hAnsi="Times New Roman" w:cs="Times New Roman"/>
+          <w:sz w:val="24"/>
+          <w:szCs w:val="24"/>
+          <w:lang w:val="ro-RO"/>
+        </w:rPr>
+      </w:pPr>
+      <w:r>
+        <w:rPr>
+          <w:rFonts w:ascii="Times New Roman" w:hAnsi="Times New Roman" w:cs="Times New Roman"/>
+          <w:sz w:val="24"/>
+          <w:szCs w:val="24"/>
+          <w:lang w:val="ro-RO"/>
+        </w:rPr>
+        <w:t xml:space="preserve">  Am ales varianta de SQL implementată de cei de la Microsoft (SQL Server Express) pentru a îmi fi mai ușor</w:t>
+      </w:r>
+      <w:r>
+        <w:rPr>
+          <w:rFonts w:ascii="Times New Roman" w:hAnsi="Times New Roman" w:cs="Times New Roman"/>
+          <w:sz w:val="24"/>
+          <w:szCs w:val="24"/>
+          <w:lang w:val="ro-RO"/>
+        </w:rPr>
+        <w:t>, eu fiind deja familiarizat cu aces</w:t>
+      </w:r>
+      <w:r>
+        <w:rPr>
+          <w:rFonts w:ascii="Times New Roman" w:hAnsi="Times New Roman" w:cs="Times New Roman"/>
+          <w:sz w:val="24"/>
+          <w:szCs w:val="24"/>
+          <w:lang w:val="ro-RO"/>
+        </w:rPr>
+        <w:t>astă versiune</w:t>
+      </w:r>
+      <w:r>
+        <w:rPr>
+          <w:rFonts w:ascii="Times New Roman" w:hAnsi="Times New Roman" w:cs="Times New Roman"/>
+          <w:sz w:val="24"/>
+          <w:szCs w:val="24"/>
+          <w:lang w:val="ro-RO"/>
+        </w:rPr>
+        <w:t xml:space="preserve"> deoarece am folosit</w:t>
+      </w:r>
+      <w:r>
+        <w:rPr>
+          <w:rFonts w:ascii="Times New Roman" w:hAnsi="Times New Roman" w:cs="Times New Roman"/>
+          <w:sz w:val="24"/>
+          <w:szCs w:val="24"/>
+          <w:lang w:val="ro-RO"/>
+        </w:rPr>
+        <w:t>-o</w:t>
+      </w:r>
+      <w:r>
+        <w:rPr>
+          <w:rFonts w:ascii="Times New Roman" w:hAnsi="Times New Roman" w:cs="Times New Roman"/>
+          <w:sz w:val="24"/>
+          <w:szCs w:val="24"/>
+          <w:lang w:val="ro-RO"/>
+        </w:rPr>
+        <w:t xml:space="preserve"> </w:t>
+      </w:r>
+      <w:r>
+        <w:rPr>
+          <w:rFonts w:ascii="Times New Roman" w:hAnsi="Times New Roman" w:cs="Times New Roman"/>
+          <w:sz w:val="24"/>
+          <w:szCs w:val="24"/>
+          <w:lang w:val="ro-RO"/>
+        </w:rPr>
+        <w:t>în primul semestru al anului 3</w:t>
+      </w:r>
+      <w:r>
+        <w:rPr>
+          <w:rFonts w:ascii="Times New Roman" w:hAnsi="Times New Roman" w:cs="Times New Roman"/>
+          <w:sz w:val="24"/>
+          <w:szCs w:val="24"/>
+          <w:lang w:val="ro-RO"/>
+        </w:rPr>
+        <w:t xml:space="preserve">, la proiectul pentru materia </w:t>
+      </w:r>
+      <w:r>
+        <w:rPr>
+          <w:rFonts w:ascii="Times New Roman" w:hAnsi="Times New Roman" w:cs="Times New Roman"/>
+          <w:sz w:val="24"/>
+          <w:szCs w:val="24"/>
+        </w:rPr>
+        <w:t xml:space="preserve"> </w:t>
+      </w:r>
+      <w:r>
+        <w:rPr>
+          <w:rFonts w:ascii="Times New Roman" w:hAnsi="Times New Roman" w:cs="Times New Roman"/>
+          <w:sz w:val="24"/>
+          <w:szCs w:val="24"/>
+          <w:lang w:val="ro-RO"/>
+        </w:rPr>
+        <w:t>„</w:t>
+      </w:r>
+      <w:r>
+        <w:rPr>
+          <w:rFonts w:ascii="Times New Roman" w:hAnsi="Times New Roman" w:cs="Times New Roman"/>
+          <w:sz w:val="24"/>
+          <w:szCs w:val="24"/>
+        </w:rPr>
+        <w:t xml:space="preserve">Introducere </w:t>
+      </w:r>
+      <w:r>
+        <w:rPr>
+          <w:rFonts w:ascii="Times New Roman" w:hAnsi="Times New Roman" w:cs="Times New Roman"/>
+          <w:sz w:val="24"/>
+          <w:szCs w:val="24"/>
+          <w:lang w:val="ro-RO"/>
+        </w:rPr>
+        <w:t>în .Net</w:t>
+      </w:r>
+      <w:r>
+        <w:rPr>
+          <w:rFonts w:ascii="Times New Roman" w:hAnsi="Times New Roman" w:cs="Times New Roman"/>
+          <w:sz w:val="24"/>
+          <w:szCs w:val="24"/>
+        </w:rPr>
+        <w:t>”</w:t>
+      </w:r>
+      <w:r>
+        <w:rPr>
+          <w:rFonts w:ascii="Times New Roman" w:hAnsi="Times New Roman" w:cs="Times New Roman"/>
+          <w:sz w:val="24"/>
+          <w:szCs w:val="24"/>
+          <w:lang w:val="ro-RO"/>
+        </w:rPr>
+        <w:t>. Dar pe viitor se poate trece foarte ușor la o altă versiune de bază de date.</w:t>
       </w:r>
     </w:p>
     <w:p>
@@ -35248,20 +35975,35 @@
           <w:rFonts w:cs="Times New Roman"/>
         </w:rPr>
       </w:pPr>
-      <w:bookmarkStart w:id="80" w:name="_Toc517702761"/>
+      <w:bookmarkStart w:id="81" w:name="_Toc517702761"/>
       <w:r>
         <w:rPr>
           <w:rFonts w:cs="Times New Roman"/>
         </w:rPr>
+        <w:lastRenderedPageBreak/>
         <w:t>Version</w:t>
       </w:r>
       <w:r>
         <w:rPr>
           <w:rFonts w:cs="Times New Roman"/>
         </w:rPr>
-        <w:t xml:space="preserve"> Control - GitHub (GitKraker)</w:t>
-      </w:r>
-      <w:bookmarkEnd w:id="80"/>
+        <w:t xml:space="preserve"> Control - GitHub (GitKrake</w:t>
+      </w:r>
+      <w:r>
+        <w:rPr>
+          <w:rFonts w:cs="Times New Roman"/>
+        </w:rPr>
+        <w:t>n</w:t>
+      </w:r>
+      <w:bookmarkStart w:id="82" w:name="_GoBack"/>
+      <w:bookmarkEnd w:id="82"/>
+      <w:r>
+        <w:rPr>
+          <w:rFonts w:cs="Times New Roman"/>
+        </w:rPr>
+        <w:t>)</w:t>
+      </w:r>
+      <w:bookmarkEnd w:id="81"/>
     </w:p>
     <w:p>
       <w:pPr>
@@ -35288,7 +36030,71 @@
           <w:sz w:val="24"/>
           <w:szCs w:val="24"/>
         </w:rPr>
-        <w:t xml:space="preserve"> este un system care face managementul fișierelor salvate, prin intermediul căruia se poate ajunge la orice stagiu anterior al fișierelor.</w:t>
+        <w:t xml:space="preserve"> este un s</w:t>
+      </w:r>
+      <w:r>
+        <w:rPr>
+          <w:rFonts w:ascii="Times New Roman" w:hAnsi="Times New Roman" w:cs="Times New Roman"/>
+          <w:sz w:val="24"/>
+          <w:szCs w:val="24"/>
+        </w:rPr>
+        <w:t>i</w:t>
+      </w:r>
+      <w:r>
+        <w:rPr>
+          <w:rFonts w:ascii="Times New Roman" w:hAnsi="Times New Roman" w:cs="Times New Roman"/>
+          <w:sz w:val="24"/>
+          <w:szCs w:val="24"/>
+        </w:rPr>
+        <w:t>stem care face managementul fișierelor salvate</w:t>
+      </w:r>
+      <w:r>
+        <w:rPr>
+          <w:rFonts w:ascii="Times New Roman" w:hAnsi="Times New Roman" w:cs="Times New Roman"/>
+          <w:sz w:val="24"/>
+          <w:szCs w:val="24"/>
+        </w:rPr>
+        <w:t>.</w:t>
+      </w:r>
+      <w:r>
+        <w:rPr>
+          <w:rFonts w:ascii="Times New Roman" w:hAnsi="Times New Roman" w:cs="Times New Roman"/>
+          <w:sz w:val="24"/>
+          <w:szCs w:val="24"/>
+        </w:rPr>
+        <w:t xml:space="preserve"> </w:t>
+      </w:r>
+      <w:r>
+        <w:rPr>
+          <w:rFonts w:ascii="Times New Roman" w:hAnsi="Times New Roman" w:cs="Times New Roman"/>
+          <w:sz w:val="24"/>
+          <w:szCs w:val="24"/>
+        </w:rPr>
+        <w:t>P</w:t>
+      </w:r>
+      <w:r>
+        <w:rPr>
+          <w:rFonts w:ascii="Times New Roman" w:hAnsi="Times New Roman" w:cs="Times New Roman"/>
+          <w:sz w:val="24"/>
+          <w:szCs w:val="24"/>
+        </w:rPr>
+        <w:t xml:space="preserve">rin intermediul </w:t>
+      </w:r>
+      <w:r>
+        <w:rPr>
+          <w:rFonts w:ascii="Times New Roman" w:hAnsi="Times New Roman" w:cs="Times New Roman"/>
+          <w:sz w:val="24"/>
+          <w:szCs w:val="24"/>
+        </w:rPr>
+        <w:t>acestuia</w:t>
+      </w:r>
+      <w:r>
+        <w:rPr>
+          <w:rFonts w:ascii="Times New Roman" w:hAnsi="Times New Roman" w:cs="Times New Roman"/>
+          <w:sz w:val="24"/>
+          <w:szCs w:val="24"/>
+        </w:rPr>
+        <w:t xml:space="preserve"> se poate ajunge la orice stagiu anterior al fișierelor.</w:t>
       </w:r>
     </w:p>
     <w:p>
@@ -35328,7 +36134,6 @@
         </w:rPr>
         <w:t xml:space="preserve">ei </w:t>
       </w:r>
-      <w:bookmarkStart w:id="81" w:name="_GoBack"/>
       <w:r>
         <w:rPr>
           <w:rFonts w:ascii="Times New Roman" w:hAnsi="Times New Roman" w:cs="Times New Roman"/>
@@ -35339,7 +36144,89 @@
         </w:rPr>
         <w:t>GitKraken</w:t>
       </w:r>
-      <w:bookmarkEnd w:id="81"/>
+      <w:r>
+        <w:rPr>
+          <w:rFonts w:ascii="Times New Roman" w:hAnsi="Times New Roman" w:cs="Times New Roman"/>
+          <w:sz w:val="24"/>
+          <w:szCs w:val="24"/>
+          <w:lang w:val="ro-RO"/>
+        </w:rPr>
+        <w:t xml:space="preserve"> (</w:t>
+      </w:r>
+      <w:r>
+        <w:rPr>
+          <w:rFonts w:ascii="Times New Roman" w:hAnsi="Times New Roman" w:cs="Times New Roman"/>
+          <w:sz w:val="24"/>
+          <w:szCs w:val="24"/>
+          <w:lang w:val="ro-RO"/>
+        </w:rPr>
+        <w:fldChar w:fldCharType="begin"/>
+      </w:r>
+      <w:r>
+        <w:rPr>
+          <w:rFonts w:ascii="Times New Roman" w:hAnsi="Times New Roman" w:cs="Times New Roman"/>
+          <w:sz w:val="24"/>
+          <w:szCs w:val="24"/>
+          <w:lang w:val="ro-RO"/>
+        </w:rPr>
+        <w:instrText xml:space="preserve"> REF _Ref517728564 \h </w:instrText>
+      </w:r>
+      <w:r>
+        <w:rPr>
+          <w:rFonts w:ascii="Times New Roman" w:hAnsi="Times New Roman" w:cs="Times New Roman"/>
+          <w:sz w:val="24"/>
+          <w:szCs w:val="24"/>
+          <w:lang w:val="ro-RO"/>
+        </w:rPr>
+      </w:r>
+      <w:r>
+        <w:rPr>
+          <w:rFonts w:ascii="Times New Roman" w:hAnsi="Times New Roman" w:cs="Times New Roman"/>
+          <w:sz w:val="24"/>
+          <w:szCs w:val="24"/>
+          <w:lang w:val="ro-RO"/>
+        </w:rPr>
+        <w:fldChar w:fldCharType="separate"/>
+      </w:r>
+      <w:r>
+        <w:rPr>
+          <w:rFonts w:ascii="Times New Roman" w:hAnsi="Times New Roman" w:cs="Times New Roman"/>
+          <w:b/>
+          <w:i/>
+          <w:sz w:val="20"/>
+          <w:szCs w:val="20"/>
+        </w:rPr>
+        <w:t xml:space="preserve">Fig. </w:t>
+      </w:r>
+      <w:r>
+        <w:rPr>
+          <w:rFonts w:ascii="Times New Roman" w:hAnsi="Times New Roman" w:cs="Times New Roman"/>
+          <w:b/>
+          <w:i/>
+          <w:noProof/>
+          <w:sz w:val="20"/>
+          <w:szCs w:val="20"/>
+        </w:rPr>
+        <w:t>55</w:t>
+      </w:r>
+      <w:r>
+        <w:rPr>
+          <w:rFonts w:ascii="Times New Roman" w:hAnsi="Times New Roman" w:cs="Times New Roman"/>
+          <w:sz w:val="24"/>
+          <w:szCs w:val="24"/>
+          <w:lang w:val="ro-RO"/>
+        </w:rPr>
+        <w:fldChar w:fldCharType="end"/>
+      </w:r>
+      <w:r>
+        <w:rPr>
+          <w:rFonts w:ascii="Times New Roman" w:hAnsi="Times New Roman" w:cs="Times New Roman"/>
+          <w:sz w:val="24"/>
+          <w:szCs w:val="24"/>
+          <w:lang w:val="ro-RO"/>
+        </w:rPr>
+        <w:t>)</w:t>
+      </w:r>
       <w:r>
         <w:rPr>
           <w:rFonts w:ascii="Times New Roman" w:hAnsi="Times New Roman" w:cs="Times New Roman"/>
@@ -35348,6 +36235,148 @@
           <w:lang w:val="ro-RO"/>
         </w:rPr>
         <w:t>.</w:t>
+      </w:r>
+    </w:p>
+    <w:p>
+      <w:pPr>
+        <w:keepNext/>
+        <w:spacing w:line="360" w:lineRule="auto"/>
+        <w:jc w:val="center"/>
+      </w:pPr>
+      <w:r>
+        <w:rPr>
+          <w:rFonts w:ascii="Times New Roman" w:hAnsi="Times New Roman" w:cs="Times New Roman"/>
+          <w:noProof/>
+          <w:sz w:val="24"/>
+          <w:szCs w:val="24"/>
+          <w:lang w:val="ro-RO"/>
+        </w:rPr>
+        <w:drawing>
+          <wp:inline distT="0" distB="0" distL="0" distR="0" wp14:anchorId="480DFBD4" wp14:editId="0F309033">
+            <wp:extent cx="5904981" cy="3009900"/>
+            <wp:effectExtent l="0" t="0" r="635" b="0"/>
+            <wp:docPr id="1560" name="Picture 1560"/>
+            <wp:cNvGraphicFramePr>
+              <a:graphicFrameLocks xmlns:a="http://schemas.openxmlformats.org/drawingml/2006/main" noChangeAspect="1"/>
+            </wp:cNvGraphicFramePr>
+            <a:graphic xmlns:a="http://schemas.openxmlformats.org/drawingml/2006/main">
+              <a:graphicData uri="http://schemas.openxmlformats.org/drawingml/2006/picture">
+                <pic:pic xmlns:pic="http://schemas.openxmlformats.org/drawingml/2006/picture">
+                  <pic:nvPicPr>
+                    <pic:cNvPr id="1560" name="gitkraken.png"/>
+                    <pic:cNvPicPr/>
+                  </pic:nvPicPr>
+                  <pic:blipFill>
+                    <a:blip r:embed="rId78" cstate="print">
+                      <a:extLst>
+                        <a:ext uri="{28A0092B-C50C-407E-A947-70E740481C1C}">
+                          <a14:useLocalDpi xmlns:a14="http://schemas.microsoft.com/office/drawing/2010/main" val="0"/>
+                        </a:ext>
+                      </a:extLst>
+                    </a:blip>
+                    <a:stretch>
+                      <a:fillRect/>
+                    </a:stretch>
+                  </pic:blipFill>
+                  <pic:spPr>
+                    <a:xfrm>
+                      <a:off x="0" y="0"/>
+                      <a:ext cx="5948198" cy="3031929"/>
+                    </a:xfrm>
+                    <a:prstGeom prst="rect">
+                      <a:avLst/>
+                    </a:prstGeom>
+                  </pic:spPr>
+                </pic:pic>
+              </a:graphicData>
+            </a:graphic>
+          </wp:inline>
+        </w:drawing>
+      </w:r>
+    </w:p>
+    <w:p>
+      <w:pPr>
+        <w:pStyle w:val="Caption"/>
+        <w:jc w:val="center"/>
+        <w:rPr>
+          <w:rFonts w:ascii="Times New Roman" w:hAnsi="Times New Roman" w:cs="Times New Roman"/>
+          <w:i w:val="0"/>
+          <w:sz w:val="20"/>
+          <w:szCs w:val="20"/>
+          <w:lang w:val="ro-RO"/>
+        </w:rPr>
+      </w:pPr>
+      <w:bookmarkStart w:id="83" w:name="_Ref517728564"/>
+      <w:r>
+        <w:rPr>
+          <w:rFonts w:ascii="Times New Roman" w:hAnsi="Times New Roman" w:cs="Times New Roman"/>
+          <w:b/>
+          <w:i w:val="0"/>
+          <w:sz w:val="20"/>
+          <w:szCs w:val="20"/>
+        </w:rPr>
+        <w:t xml:space="preserve">Fig. </w:t>
+      </w:r>
+      <w:r>
+        <w:rPr>
+          <w:rFonts w:ascii="Times New Roman" w:hAnsi="Times New Roman" w:cs="Times New Roman"/>
+          <w:b/>
+          <w:i w:val="0"/>
+          <w:sz w:val="20"/>
+          <w:szCs w:val="20"/>
+        </w:rPr>
+        <w:fldChar w:fldCharType="begin"/>
+      </w:r>
+      <w:r>
+        <w:rPr>
+          <w:rFonts w:ascii="Times New Roman" w:hAnsi="Times New Roman" w:cs="Times New Roman"/>
+          <w:b/>
+          <w:i w:val="0"/>
+          <w:sz w:val="20"/>
+          <w:szCs w:val="20"/>
+        </w:rPr>
+        <w:instrText xml:space="preserve"> SEQ Fig. \* ARABIC </w:instrText>
+      </w:r>
+      <w:r>
+        <w:rPr>
+          <w:rFonts w:ascii="Times New Roman" w:hAnsi="Times New Roman" w:cs="Times New Roman"/>
+          <w:b/>
+          <w:i w:val="0"/>
+          <w:sz w:val="20"/>
+          <w:szCs w:val="20"/>
+        </w:rPr>
+        <w:fldChar w:fldCharType="separate"/>
+      </w:r>
+      <w:r>
+        <w:rPr>
+          <w:rFonts w:ascii="Times New Roman" w:hAnsi="Times New Roman" w:cs="Times New Roman"/>
+          <w:b/>
+          <w:i w:val="0"/>
+          <w:noProof/>
+          <w:sz w:val="20"/>
+          <w:szCs w:val="20"/>
+        </w:rPr>
+        <w:t>55</w:t>
+      </w:r>
+      <w:r>
+        <w:rPr>
+          <w:rFonts w:ascii="Times New Roman" w:hAnsi="Times New Roman" w:cs="Times New Roman"/>
+          <w:b/>
+          <w:i w:val="0"/>
+          <w:sz w:val="20"/>
+          <w:szCs w:val="20"/>
+        </w:rPr>
+        <w:fldChar w:fldCharType="end"/>
+      </w:r>
+      <w:bookmarkEnd w:id="83"/>
+      <w:r>
+        <w:rPr>
+          <w:rFonts w:ascii="Times New Roman" w:hAnsi="Times New Roman" w:cs="Times New Roman"/>
+          <w:i w:val="0"/>
+          <w:sz w:val="20"/>
+          <w:szCs w:val="20"/>
+        </w:rPr>
+        <w:t xml:space="preserve"> GitKraken</w:t>
       </w:r>
     </w:p>
     <w:p>
@@ -35372,14 +36401,14 @@
           <w:szCs w:val="26"/>
         </w:rPr>
       </w:pPr>
-      <w:bookmarkStart w:id="82" w:name="_Toc517533760"/>
-      <w:bookmarkStart w:id="83" w:name="_Toc517540057"/>
-      <w:bookmarkStart w:id="84" w:name="_Toc517563178"/>
-      <w:bookmarkStart w:id="85" w:name="_Toc517702762"/>
-      <w:bookmarkEnd w:id="82"/>
-      <w:bookmarkEnd w:id="83"/>
+      <w:bookmarkStart w:id="84" w:name="_Toc517533760"/>
+      <w:bookmarkStart w:id="85" w:name="_Toc517540057"/>
+      <w:bookmarkStart w:id="86" w:name="_Toc517563178"/>
+      <w:bookmarkStart w:id="87" w:name="_Toc517702762"/>
       <w:bookmarkEnd w:id="84"/>
       <w:bookmarkEnd w:id="85"/>
+      <w:bookmarkEnd w:id="86"/>
+      <w:bookmarkEnd w:id="87"/>
     </w:p>
     <w:p>
       <w:pPr>
@@ -35403,14 +36432,14 @@
           <w:szCs w:val="26"/>
         </w:rPr>
       </w:pPr>
-      <w:bookmarkStart w:id="86" w:name="_Toc517533761"/>
-      <w:bookmarkStart w:id="87" w:name="_Toc517540058"/>
-      <w:bookmarkStart w:id="88" w:name="_Toc517563179"/>
-      <w:bookmarkStart w:id="89" w:name="_Toc517702763"/>
-      <w:bookmarkEnd w:id="86"/>
-      <w:bookmarkEnd w:id="87"/>
+      <w:bookmarkStart w:id="88" w:name="_Toc517533761"/>
+      <w:bookmarkStart w:id="89" w:name="_Toc517540058"/>
+      <w:bookmarkStart w:id="90" w:name="_Toc517563179"/>
+      <w:bookmarkStart w:id="91" w:name="_Toc517702763"/>
       <w:bookmarkEnd w:id="88"/>
       <w:bookmarkEnd w:id="89"/>
+      <w:bookmarkEnd w:id="90"/>
+      <w:bookmarkEnd w:id="91"/>
     </w:p>
     <w:p>
       <w:pPr>
@@ -35434,14 +36463,14 @@
           <w:szCs w:val="26"/>
         </w:rPr>
       </w:pPr>
-      <w:bookmarkStart w:id="90" w:name="_Toc517533762"/>
-      <w:bookmarkStart w:id="91" w:name="_Toc517540059"/>
-      <w:bookmarkStart w:id="92" w:name="_Toc517563180"/>
-      <w:bookmarkStart w:id="93" w:name="_Toc517702764"/>
-      <w:bookmarkEnd w:id="90"/>
-      <w:bookmarkEnd w:id="91"/>
+      <w:bookmarkStart w:id="92" w:name="_Toc517533762"/>
+      <w:bookmarkStart w:id="93" w:name="_Toc517540059"/>
+      <w:bookmarkStart w:id="94" w:name="_Toc517563180"/>
+      <w:bookmarkStart w:id="95" w:name="_Toc517702764"/>
       <w:bookmarkEnd w:id="92"/>
       <w:bookmarkEnd w:id="93"/>
+      <w:bookmarkEnd w:id="94"/>
+      <w:bookmarkEnd w:id="95"/>
     </w:p>
     <w:p>
       <w:pPr>
@@ -35465,14 +36494,14 @@
           <w:szCs w:val="26"/>
         </w:rPr>
       </w:pPr>
-      <w:bookmarkStart w:id="94" w:name="_Toc517533763"/>
-      <w:bookmarkStart w:id="95" w:name="_Toc517540060"/>
-      <w:bookmarkStart w:id="96" w:name="_Toc517563181"/>
-      <w:bookmarkStart w:id="97" w:name="_Toc517702765"/>
-      <w:bookmarkEnd w:id="94"/>
-      <w:bookmarkEnd w:id="95"/>
+      <w:bookmarkStart w:id="96" w:name="_Toc517533763"/>
+      <w:bookmarkStart w:id="97" w:name="_Toc517540060"/>
+      <w:bookmarkStart w:id="98" w:name="_Toc517563181"/>
+      <w:bookmarkStart w:id="99" w:name="_Toc517702765"/>
       <w:bookmarkEnd w:id="96"/>
       <w:bookmarkEnd w:id="97"/>
+      <w:bookmarkEnd w:id="98"/>
+      <w:bookmarkEnd w:id="99"/>
     </w:p>
     <w:p>
       <w:pPr>
@@ -35496,14 +36525,14 @@
           <w:szCs w:val="26"/>
         </w:rPr>
       </w:pPr>
-      <w:bookmarkStart w:id="98" w:name="_Toc517533764"/>
-      <w:bookmarkStart w:id="99" w:name="_Toc517540061"/>
-      <w:bookmarkStart w:id="100" w:name="_Toc517563182"/>
-      <w:bookmarkStart w:id="101" w:name="_Toc517702766"/>
-      <w:bookmarkEnd w:id="98"/>
-      <w:bookmarkEnd w:id="99"/>
+      <w:bookmarkStart w:id="100" w:name="_Toc517533764"/>
+      <w:bookmarkStart w:id="101" w:name="_Toc517540061"/>
+      <w:bookmarkStart w:id="102" w:name="_Toc517563182"/>
+      <w:bookmarkStart w:id="103" w:name="_Toc517702766"/>
       <w:bookmarkEnd w:id="100"/>
       <w:bookmarkEnd w:id="101"/>
+      <w:bookmarkEnd w:id="102"/>
+      <w:bookmarkEnd w:id="103"/>
     </w:p>
     <w:p>
       <w:pPr>
@@ -35527,14 +36556,14 @@
           <w:szCs w:val="26"/>
         </w:rPr>
       </w:pPr>
-      <w:bookmarkStart w:id="102" w:name="_Toc517533765"/>
-      <w:bookmarkStart w:id="103" w:name="_Toc517540062"/>
-      <w:bookmarkStart w:id="104" w:name="_Toc517563183"/>
-      <w:bookmarkStart w:id="105" w:name="_Toc517702767"/>
-      <w:bookmarkEnd w:id="102"/>
-      <w:bookmarkEnd w:id="103"/>
+      <w:bookmarkStart w:id="104" w:name="_Toc517533765"/>
+      <w:bookmarkStart w:id="105" w:name="_Toc517540062"/>
+      <w:bookmarkStart w:id="106" w:name="_Toc517563183"/>
+      <w:bookmarkStart w:id="107" w:name="_Toc517702767"/>
       <w:bookmarkEnd w:id="104"/>
       <w:bookmarkEnd w:id="105"/>
+      <w:bookmarkEnd w:id="106"/>
+      <w:bookmarkEnd w:id="107"/>
     </w:p>
     <w:p>
       <w:pPr>
@@ -35558,14 +36587,14 @@
           <w:szCs w:val="26"/>
         </w:rPr>
       </w:pPr>
-      <w:bookmarkStart w:id="106" w:name="_Toc517533766"/>
-      <w:bookmarkStart w:id="107" w:name="_Toc517540063"/>
-      <w:bookmarkStart w:id="108" w:name="_Toc517563184"/>
-      <w:bookmarkStart w:id="109" w:name="_Toc517702768"/>
-      <w:bookmarkEnd w:id="106"/>
-      <w:bookmarkEnd w:id="107"/>
+      <w:bookmarkStart w:id="108" w:name="_Toc517533766"/>
+      <w:bookmarkStart w:id="109" w:name="_Toc517540063"/>
+      <w:bookmarkStart w:id="110" w:name="_Toc517563184"/>
+      <w:bookmarkStart w:id="111" w:name="_Toc517702768"/>
       <w:bookmarkEnd w:id="108"/>
       <w:bookmarkEnd w:id="109"/>
+      <w:bookmarkEnd w:id="110"/>
+      <w:bookmarkEnd w:id="111"/>
     </w:p>
     <w:p>
       <w:pPr>
@@ -35589,14 +36618,14 @@
           <w:szCs w:val="26"/>
         </w:rPr>
       </w:pPr>
-      <w:bookmarkStart w:id="110" w:name="_Toc517533767"/>
-      <w:bookmarkStart w:id="111" w:name="_Toc517540064"/>
-      <w:bookmarkStart w:id="112" w:name="_Toc517563185"/>
-      <w:bookmarkStart w:id="113" w:name="_Toc517702769"/>
-      <w:bookmarkEnd w:id="110"/>
-      <w:bookmarkEnd w:id="111"/>
+      <w:bookmarkStart w:id="112" w:name="_Toc517533767"/>
+      <w:bookmarkStart w:id="113" w:name="_Toc517540064"/>
+      <w:bookmarkStart w:id="114" w:name="_Toc517563185"/>
+      <w:bookmarkStart w:id="115" w:name="_Toc517702769"/>
       <w:bookmarkEnd w:id="112"/>
       <w:bookmarkEnd w:id="113"/>
+      <w:bookmarkEnd w:id="114"/>
+      <w:bookmarkEnd w:id="115"/>
     </w:p>
     <w:p>
       <w:pPr>
@@ -35620,14 +36649,14 @@
           <w:szCs w:val="26"/>
         </w:rPr>
       </w:pPr>
-      <w:bookmarkStart w:id="114" w:name="_Toc517533768"/>
-      <w:bookmarkStart w:id="115" w:name="_Toc517540065"/>
-      <w:bookmarkStart w:id="116" w:name="_Toc517563186"/>
-      <w:bookmarkStart w:id="117" w:name="_Toc517702770"/>
-      <w:bookmarkEnd w:id="114"/>
-      <w:bookmarkEnd w:id="115"/>
+      <w:bookmarkStart w:id="116" w:name="_Toc517533768"/>
+      <w:bookmarkStart w:id="117" w:name="_Toc517540065"/>
+      <w:bookmarkStart w:id="118" w:name="_Toc517563186"/>
+      <w:bookmarkStart w:id="119" w:name="_Toc517702770"/>
       <w:bookmarkEnd w:id="116"/>
       <w:bookmarkEnd w:id="117"/>
+      <w:bookmarkEnd w:id="118"/>
+      <w:bookmarkEnd w:id="119"/>
     </w:p>
     <w:p>
       <w:pPr>
@@ -35639,7 +36668,7 @@
           <w:rFonts w:cs="Times New Roman"/>
         </w:rPr>
       </w:pPr>
-      <w:bookmarkStart w:id="118" w:name="_Toc517702771"/>
+      <w:bookmarkStart w:id="120" w:name="_Toc517702771"/>
       <w:r>
         <w:rPr>
           <w:rFonts w:cs="Times New Roman"/>
@@ -35677,7 +36706,7 @@
         </w:rPr>
         <w:t>Bootstrap</w:t>
       </w:r>
-      <w:bookmarkEnd w:id="118"/>
+      <w:bookmarkEnd w:id="120"/>
     </w:p>
     <w:p>
       <w:pPr>
@@ -35720,16 +36749,35 @@
           <w:sz w:val="24"/>
           <w:szCs w:val="24"/>
         </w:rPr>
-        <w:t xml:space="preserve">vine de la </w:t>
-      </w:r>
-      <w:r>
-        <w:rPr>
-          <w:rFonts w:ascii="Times New Roman" w:hAnsi="Times New Roman" w:cs="Times New Roman"/>
-          <w:sz w:val="24"/>
-          <w:szCs w:val="24"/>
-        </w:rPr>
-        <w:t>“</w:t>
-      </w:r>
+        <w:t xml:space="preserve">vine de </w:t>
+      </w:r>
+      <w:proofErr w:type="gramStart"/>
+      <w:r>
+        <w:rPr>
+          <w:rFonts w:ascii="Times New Roman" w:hAnsi="Times New Roman" w:cs="Times New Roman"/>
+          <w:sz w:val="24"/>
+          <w:szCs w:val="24"/>
+        </w:rPr>
+        <w:t xml:space="preserve">la </w:t>
+      </w:r>
+      <w:r>
+        <w:rPr>
+          <w:rFonts w:ascii="Times New Roman" w:hAnsi="Times New Roman" w:cs="Times New Roman"/>
+          <w:sz w:val="24"/>
+          <w:szCs w:val="24"/>
+        </w:rPr>
+        <w:t xml:space="preserve"> </w:t>
+      </w:r>
+      <w:r>
+        <w:rPr>
+          <w:rFonts w:ascii="Times New Roman" w:hAnsi="Times New Roman" w:cs="Times New Roman"/>
+          <w:sz w:val="24"/>
+          <w:szCs w:val="24"/>
+          <w:lang w:val="ro-RO"/>
+        </w:rPr>
+        <w:t>„</w:t>
+      </w:r>
+      <w:proofErr w:type="gramEnd"/>
       <w:r>
         <w:rPr>
           <w:rFonts w:ascii="Times New Roman" w:hAnsi="Times New Roman" w:cs="Times New Roman"/>
@@ -35809,8 +36857,35 @@
           <w:sz w:val="24"/>
           <w:szCs w:val="24"/>
         </w:rPr>
-        <w:t xml:space="preserve"> vine de la “</w:t>
-      </w:r>
+        <w:t xml:space="preserve"> vine de </w:t>
+      </w:r>
+      <w:proofErr w:type="gramStart"/>
+      <w:r>
+        <w:rPr>
+          <w:rFonts w:ascii="Times New Roman" w:hAnsi="Times New Roman" w:cs="Times New Roman"/>
+          <w:sz w:val="24"/>
+          <w:szCs w:val="24"/>
+        </w:rPr>
+        <w:t xml:space="preserve">la </w:t>
+      </w:r>
+      <w:r>
+        <w:rPr>
+          <w:rFonts w:ascii="Times New Roman" w:hAnsi="Times New Roman" w:cs="Times New Roman"/>
+          <w:sz w:val="24"/>
+          <w:szCs w:val="24"/>
+        </w:rPr>
+        <w:t xml:space="preserve"> </w:t>
+      </w:r>
+      <w:r>
+        <w:rPr>
+          <w:rFonts w:ascii="Times New Roman" w:hAnsi="Times New Roman" w:cs="Times New Roman"/>
+          <w:sz w:val="24"/>
+          <w:szCs w:val="24"/>
+          <w:lang w:val="ro-RO"/>
+        </w:rPr>
+        <w:t>„</w:t>
+      </w:r>
+      <w:proofErr w:type="gramEnd"/>
       <w:r>
         <w:rPr>
           <w:rFonts w:ascii="Times New Roman" w:hAnsi="Times New Roman" w:cs="Times New Roman"/>
@@ -36008,7 +37083,24 @@
           <w:sz w:val="24"/>
           <w:szCs w:val="24"/>
         </w:rPr>
-        <w:t>preinstalată în aplicațiile web de tip MVC</w:t>
+        <w:t>preinstalat în aplicațiile web de tip MVC</w:t>
+      </w:r>
+      <w:r>
+        <w:rPr>
+          <w:rFonts w:ascii="Times New Roman" w:hAnsi="Times New Roman" w:cs="Times New Roman"/>
+          <w:sz w:val="24"/>
+          <w:szCs w:val="24"/>
+        </w:rPr>
+        <w:t xml:space="preserve">, </w:t>
+      </w:r>
+      <w:r>
+        <w:rPr>
+          <w:rFonts w:ascii="Times New Roman" w:hAnsi="Times New Roman" w:cs="Times New Roman"/>
+          <w:sz w:val="24"/>
+          <w:szCs w:val="24"/>
+          <w:lang w:val="ro-RO"/>
+        </w:rPr>
+        <w:t>găsit în partea de librării</w:t>
       </w:r>
       <w:r>
         <w:rPr>
@@ -36033,6 +37125,25 @@
           <w:szCs w:val="24"/>
         </w:rPr>
         <w:t>.</w:t>
+      </w:r>
+    </w:p>
+    <w:p>
+      <w:pPr>
+        <w:spacing w:line="360" w:lineRule="auto"/>
+        <w:jc w:val="both"/>
+        <w:rPr>
+          <w:rFonts w:ascii="Times New Roman" w:hAnsi="Times New Roman" w:cs="Times New Roman"/>
+          <w:sz w:val="24"/>
+          <w:szCs w:val="24"/>
+        </w:rPr>
+      </w:pPr>
+      <w:r>
+        <w:rPr>
+          <w:rFonts w:ascii="Times New Roman" w:hAnsi="Times New Roman" w:cs="Times New Roman"/>
+          <w:sz w:val="24"/>
+          <w:szCs w:val="24"/>
+        </w:rPr>
+        <w:t xml:space="preserve">  În varianta finală a proiectului vor exista multe clase din Bootstrap modifcate și multe adăugate.</w:t>
       </w:r>
     </w:p>
     <w:p>
@@ -36045,14 +37156,15 @@
           <w:rFonts w:cs="Times New Roman"/>
         </w:rPr>
       </w:pPr>
-      <w:bookmarkStart w:id="119" w:name="_Toc517702772"/>
+      <w:bookmarkStart w:id="121" w:name="_Toc517702772"/>
       <w:r>
         <w:rPr>
           <w:rFonts w:cs="Times New Roman"/>
         </w:rPr>
+        <w:lastRenderedPageBreak/>
         <w:t>Adobe Illustrator</w:t>
       </w:r>
-      <w:bookmarkEnd w:id="119"/>
+      <w:bookmarkEnd w:id="121"/>
     </w:p>
     <w:p>
       <w:pPr>
@@ -36079,89 +37191,211 @@
           <w:sz w:val="24"/>
           <w:szCs w:val="24"/>
         </w:rPr>
-        <w:t xml:space="preserve"> este un program de editare care lucrează pe vectori, distribuit de Adobe Systems. Am ales să lucrez cu acest program pentru </w:t>
-      </w:r>
-      <w:proofErr w:type="gramStart"/>
-      <w:r>
-        <w:rPr>
-          <w:rFonts w:ascii="Times New Roman" w:hAnsi="Times New Roman" w:cs="Times New Roman"/>
-          <w:sz w:val="24"/>
-          <w:szCs w:val="24"/>
-        </w:rPr>
-        <w:t>a</w:t>
-      </w:r>
-      <w:proofErr w:type="gramEnd"/>
-      <w:r>
-        <w:rPr>
-          <w:rFonts w:ascii="Times New Roman" w:hAnsi="Times New Roman" w:cs="Times New Roman"/>
-          <w:sz w:val="24"/>
-          <w:szCs w:val="24"/>
+        <w:t xml:space="preserve"> este un program de editare </w:t>
+      </w:r>
+      <w:r>
+        <w:rPr>
+          <w:rFonts w:ascii="Times New Roman" w:hAnsi="Times New Roman" w:cs="Times New Roman"/>
+          <w:sz w:val="24"/>
+          <w:szCs w:val="24"/>
+        </w:rPr>
+        <w:t>proiectat</w:t>
+      </w:r>
+      <w:r>
+        <w:rPr>
+          <w:rFonts w:ascii="Times New Roman" w:hAnsi="Times New Roman" w:cs="Times New Roman"/>
+          <w:sz w:val="24"/>
+          <w:szCs w:val="24"/>
+        </w:rPr>
+        <w:t xml:space="preserve"> de Adobe Systems. </w:t>
+      </w:r>
+      <w:r>
+        <w:rPr>
+          <w:rFonts w:ascii="Times New Roman" w:hAnsi="Times New Roman" w:cs="Times New Roman"/>
+          <w:sz w:val="24"/>
+          <w:szCs w:val="24"/>
+        </w:rPr>
+        <w:t>Spre deosebire de Adobe Photoshop, Illustrator lucrează în format vectorial, calitatea rezultată fiind superioară, mai ales la detalii. Astfel, daca vreodată se va dori obținerea unui detaliu, dar în format mult mai mare, redimensionarea nu va afecta calitatea detaliului ales. În Photoshop (care lucrează pe pixeli), dacă se dorea acest lucru, calitatea rezultată ar fi fost foarte slabă.</w:t>
+      </w:r>
+    </w:p>
+    <w:p>
+      <w:pPr>
+        <w:spacing w:before="30" w:after="0" w:line="360" w:lineRule="auto"/>
+        <w:jc w:val="both"/>
+        <w:rPr>
+          <w:rFonts w:ascii="Times New Roman" w:hAnsi="Times New Roman" w:cs="Times New Roman"/>
+          <w:sz w:val="24"/>
+          <w:szCs w:val="24"/>
+        </w:rPr>
+      </w:pPr>
+      <w:r>
+        <w:rPr>
+          <w:rFonts w:ascii="Times New Roman" w:hAnsi="Times New Roman" w:cs="Times New Roman"/>
+          <w:sz w:val="24"/>
+          <w:szCs w:val="24"/>
+        </w:rPr>
+        <w:t xml:space="preserve">  </w:t>
+      </w:r>
+      <w:r>
+        <w:rPr>
+          <w:rFonts w:ascii="Times New Roman" w:hAnsi="Times New Roman" w:cs="Times New Roman"/>
+          <w:sz w:val="24"/>
+          <w:szCs w:val="24"/>
+        </w:rPr>
+        <w:t>Majoritatea elementelor folosite se găsesc în pozele următoare:</w:t>
+      </w:r>
+    </w:p>
+    <w:p>
+      <w:pPr>
+        <w:keepNext/>
+        <w:spacing w:before="30" w:after="0" w:line="360" w:lineRule="auto"/>
+        <w:jc w:val="center"/>
+      </w:pPr>
+      <w:r>
+        <w:rPr>
+          <w:noProof/>
+        </w:rPr>
+        <w:drawing>
+          <wp:inline distT="0" distB="0" distL="0" distR="0" wp14:anchorId="2F4A680F" wp14:editId="3471AFF9">
+            <wp:extent cx="5943600" cy="2961640"/>
+            <wp:effectExtent l="0" t="0" r="1905" b="0"/>
+            <wp:docPr id="1565" name="Picture 1565"/>
+            <wp:cNvGraphicFramePr>
+              <a:graphicFrameLocks xmlns:a="http://schemas.openxmlformats.org/drawingml/2006/main" noChangeAspect="1"/>
+            </wp:cNvGraphicFramePr>
+            <a:graphic xmlns:a="http://schemas.openxmlformats.org/drawingml/2006/main">
+              <a:graphicData uri="http://schemas.openxmlformats.org/drawingml/2006/picture">
+                <pic:pic xmlns:pic="http://schemas.openxmlformats.org/drawingml/2006/picture">
+                  <pic:nvPicPr>
+                    <pic:cNvPr id="1565" name="AI_Everything.png"/>
+                    <pic:cNvPicPr/>
+                  </pic:nvPicPr>
+                  <pic:blipFill>
+                    <a:blip r:embed="rId79" cstate="print">
+                      <a:extLst>
+                        <a:ext uri="{28A0092B-C50C-407E-A947-70E740481C1C}">
+                          <a14:useLocalDpi xmlns:a14="http://schemas.microsoft.com/office/drawing/2010/main" val="0"/>
+                        </a:ext>
+                      </a:extLst>
+                    </a:blip>
+                    <a:stretch>
+                      <a:fillRect/>
+                    </a:stretch>
+                  </pic:blipFill>
+                  <pic:spPr>
+                    <a:xfrm>
+                      <a:off x="0" y="0"/>
+                      <a:ext cx="5943600" cy="2961640"/>
+                    </a:xfrm>
+                    <a:prstGeom prst="rect">
+                      <a:avLst/>
+                    </a:prstGeom>
+                  </pic:spPr>
+                </pic:pic>
+              </a:graphicData>
+            </a:graphic>
+          </wp:inline>
+        </w:drawing>
+      </w:r>
+    </w:p>
+    <w:p>
+      <w:pPr>
+        <w:pStyle w:val="Caption"/>
+        <w:jc w:val="center"/>
+        <w:rPr>
+          <w:rFonts w:ascii="Times New Roman" w:hAnsi="Times New Roman" w:cs="Times New Roman"/>
+          <w:i w:val="0"/>
+          <w:sz w:val="20"/>
+          <w:szCs w:val="20"/>
+        </w:rPr>
+      </w:pPr>
+      <w:r>
+        <w:rPr>
+          <w:rFonts w:ascii="Times New Roman" w:hAnsi="Times New Roman" w:cs="Times New Roman"/>
+          <w:b/>
+          <w:i w:val="0"/>
+          <w:sz w:val="20"/>
+          <w:szCs w:val="20"/>
+        </w:rPr>
+        <w:t xml:space="preserve">Fig. </w:t>
+      </w:r>
+      <w:r>
+        <w:rPr>
+          <w:rFonts w:ascii="Times New Roman" w:hAnsi="Times New Roman" w:cs="Times New Roman"/>
+          <w:b/>
+          <w:i w:val="0"/>
+          <w:sz w:val="20"/>
+          <w:szCs w:val="20"/>
+        </w:rPr>
+        <w:fldChar w:fldCharType="begin"/>
+      </w:r>
+      <w:r>
+        <w:rPr>
+          <w:rFonts w:ascii="Times New Roman" w:hAnsi="Times New Roman" w:cs="Times New Roman"/>
+          <w:b/>
+          <w:i w:val="0"/>
+          <w:sz w:val="20"/>
+          <w:szCs w:val="20"/>
+        </w:rPr>
+        <w:instrText xml:space="preserve"> SEQ Fig. \* ARABIC </w:instrText>
+      </w:r>
+      <w:r>
+        <w:rPr>
+          <w:rFonts w:ascii="Times New Roman" w:hAnsi="Times New Roman" w:cs="Times New Roman"/>
+          <w:b/>
+          <w:i w:val="0"/>
+          <w:sz w:val="20"/>
+          <w:szCs w:val="20"/>
+        </w:rPr>
+        <w:fldChar w:fldCharType="separate"/>
+      </w:r>
+      <w:r>
+        <w:rPr>
+          <w:rFonts w:ascii="Times New Roman" w:hAnsi="Times New Roman" w:cs="Times New Roman"/>
+          <w:b/>
+          <w:i w:val="0"/>
+          <w:noProof/>
+          <w:sz w:val="20"/>
+          <w:szCs w:val="20"/>
+        </w:rPr>
+        <w:t>56</w:t>
+      </w:r>
+      <w:r>
+        <w:rPr>
+          <w:rFonts w:ascii="Times New Roman" w:hAnsi="Times New Roman" w:cs="Times New Roman"/>
+          <w:b/>
+          <w:i w:val="0"/>
+          <w:sz w:val="20"/>
+          <w:szCs w:val="20"/>
+        </w:rPr>
+        <w:fldChar w:fldCharType="end"/>
+      </w:r>
+      <w:r>
+        <w:rPr>
+          <w:rFonts w:ascii="Times New Roman" w:hAnsi="Times New Roman" w:cs="Times New Roman"/>
+          <w:i w:val="0"/>
+          <w:sz w:val="20"/>
+          <w:szCs w:val="20"/>
         </w:rPr>
         <w:t xml:space="preserve"> </w:t>
       </w:r>
       <w:r>
         <w:rPr>
           <w:rFonts w:ascii="Times New Roman" w:hAnsi="Times New Roman" w:cs="Times New Roman"/>
-          <w:sz w:val="24"/>
-          <w:szCs w:val="24"/>
-        </w:rPr>
-        <w:t>optimiza</w:t>
-      </w:r>
-      <w:r>
-        <w:rPr>
-          <w:rFonts w:ascii="Times New Roman" w:hAnsi="Times New Roman" w:cs="Times New Roman"/>
-          <w:sz w:val="24"/>
-          <w:szCs w:val="24"/>
-        </w:rPr>
-        <w:t xml:space="preserve"> designul unor elemente</w:t>
-      </w:r>
-      <w:r>
-        <w:rPr>
-          <w:rFonts w:ascii="Times New Roman" w:hAnsi="Times New Roman" w:cs="Times New Roman"/>
-          <w:sz w:val="24"/>
-          <w:szCs w:val="24"/>
-        </w:rPr>
-        <w:t>,</w:t>
-      </w:r>
-      <w:r>
-        <w:rPr>
-          <w:rFonts w:ascii="Times New Roman" w:hAnsi="Times New Roman" w:cs="Times New Roman"/>
-          <w:sz w:val="24"/>
-          <w:szCs w:val="24"/>
-        </w:rPr>
-        <w:t xml:space="preserve"> deoarece prin intermediul acestui</w:t>
-      </w:r>
-      <w:r>
-        <w:rPr>
-          <w:rFonts w:ascii="Times New Roman" w:hAnsi="Times New Roman" w:cs="Times New Roman"/>
-          <w:sz w:val="24"/>
-          <w:szCs w:val="24"/>
-        </w:rPr>
-        <w:t xml:space="preserve"> editor</w:t>
-      </w:r>
-      <w:r>
-        <w:rPr>
-          <w:rFonts w:ascii="Times New Roman" w:hAnsi="Times New Roman" w:cs="Times New Roman"/>
-          <w:sz w:val="24"/>
-          <w:szCs w:val="24"/>
-        </w:rPr>
-        <w:t xml:space="preserve"> am avut opțiunea de a obține orice dimensiune doream</w:t>
-      </w:r>
-      <w:r>
-        <w:rPr>
-          <w:rFonts w:ascii="Times New Roman" w:hAnsi="Times New Roman" w:cs="Times New Roman"/>
-          <w:sz w:val="24"/>
-          <w:szCs w:val="24"/>
-        </w:rPr>
-        <w:t>, rezultând o calitate foarte bună</w:t>
-      </w:r>
-      <w:r>
-        <w:rPr>
-          <w:rFonts w:ascii="Times New Roman" w:hAnsi="Times New Roman" w:cs="Times New Roman"/>
-          <w:sz w:val="24"/>
-          <w:szCs w:val="24"/>
-        </w:rPr>
-        <w:t>.</w:t>
+          <w:i w:val="0"/>
+          <w:sz w:val="20"/>
+          <w:szCs w:val="20"/>
+        </w:rPr>
+        <w:t>Elemente</w:t>
+      </w:r>
+      <w:r>
+        <w:rPr>
+          <w:rFonts w:ascii="Times New Roman" w:hAnsi="Times New Roman" w:cs="Times New Roman"/>
+          <w:i w:val="0"/>
+          <w:sz w:val="20"/>
+          <w:szCs w:val="20"/>
+        </w:rPr>
+        <w:t xml:space="preserve"> realizate cu Adobe Illustrator</w:t>
       </w:r>
     </w:p>
     <w:sectPr>
@@ -40916,7 +42150,7 @@
 </file>
 
 <file path=customXml/itemProps1.xml><?xml version="1.0" encoding="utf-8"?>
-<ds:datastoreItem xmlns:ds="http://schemas.openxmlformats.org/officeDocument/2006/customXml" ds:itemID="{C223438A-1191-4707-847A-EDD7019F1493}">
+<ds:datastoreItem xmlns:ds="http://schemas.openxmlformats.org/officeDocument/2006/customXml" ds:itemID="{2BB9236E-2C58-4AF8-A86C-055484BC2496}">
   <ds:schemaRefs>
     <ds:schemaRef ds:uri="http://schemas.openxmlformats.org/officeDocument/2006/bibliography"/>
   </ds:schemaRefs>

</xml_diff>

<commit_message>
Errors caused by Database - Solved
</commit_message>
<xml_diff>
--- a/Documentatie/Licenta.docx
+++ b/Documentatie/Licenta.docx
@@ -603,6 +603,8 @@
             <w:col w:w="9346"/>
           </w:cols>
           <w:noEndnote/>
+          <w:titlePg/>
+          <w:docGrid w:linePitch="299"/>
         </w:sectPr>
       </w:pPr>
       <w:r>
@@ -3028,7 +3030,7 @@
             </w:rPr>
             <w:fldChar w:fldCharType="separate"/>
           </w:r>
-          <w:hyperlink w:anchor="_Toc517744446" w:history="1">
+          <w:hyperlink w:anchor="_Toc517782831" w:history="1">
             <w:r>
               <w:rPr>
                 <w:rStyle w:val="Hyperlink"/>
@@ -3067,7 +3069,7 @@
                 <w:sz w:val="24"/>
                 <w:szCs w:val="24"/>
               </w:rPr>
-              <w:instrText xml:space="preserve"> PAGEREF _Toc517744446 \h </w:instrText>
+              <w:instrText xml:space="preserve"> PAGEREF _Toc517782831 \h </w:instrText>
             </w:r>
             <w:r>
               <w:rPr>
@@ -3121,7 +3123,7 @@
               <w:lang w:val="ro-RO" w:eastAsia="ro-RO"/>
             </w:rPr>
           </w:pPr>
-          <w:hyperlink w:anchor="_Toc517744447" w:history="1">
+          <w:hyperlink w:anchor="_Toc517782832" w:history="1">
             <w:r>
               <w:rPr>
                 <w:rStyle w:val="Hyperlink"/>
@@ -3160,7 +3162,7 @@
                 <w:sz w:val="24"/>
                 <w:szCs w:val="24"/>
               </w:rPr>
-              <w:instrText xml:space="preserve"> PAGEREF _Toc517744447 \h </w:instrText>
+              <w:instrText xml:space="preserve"> PAGEREF _Toc517782832 \h </w:instrText>
             </w:r>
             <w:r>
               <w:rPr>
@@ -3219,7 +3221,7 @@
               <w:lang w:val="ro-RO" w:eastAsia="ro-RO"/>
             </w:rPr>
           </w:pPr>
-          <w:hyperlink w:anchor="_Toc517744448" w:history="1">
+          <w:hyperlink w:anchor="_Toc517782833" w:history="1">
             <w:r>
               <w:rPr>
                 <w:rStyle w:val="Hyperlink"/>
@@ -3258,7 +3260,7 @@
                 <w:sz w:val="24"/>
                 <w:szCs w:val="24"/>
               </w:rPr>
-              <w:instrText xml:space="preserve"> PAGEREF _Toc517744448 \h </w:instrText>
+              <w:instrText xml:space="preserve"> PAGEREF _Toc517782833 \h </w:instrText>
             </w:r>
             <w:r>
               <w:rPr>
@@ -3317,7 +3319,7 @@
               <w:lang w:val="ro-RO" w:eastAsia="ro-RO"/>
             </w:rPr>
           </w:pPr>
-          <w:hyperlink w:anchor="_Toc517744449" w:history="1">
+          <w:hyperlink w:anchor="_Toc517782834" w:history="1">
             <w:r>
               <w:rPr>
                 <w:rStyle w:val="Hyperlink"/>
@@ -3357,7 +3359,7 @@
                 <w:sz w:val="24"/>
                 <w:szCs w:val="24"/>
               </w:rPr>
-              <w:instrText xml:space="preserve"> PAGEREF _Toc517744449 \h </w:instrText>
+              <w:instrText xml:space="preserve"> PAGEREF _Toc517782834 \h </w:instrText>
             </w:r>
             <w:r>
               <w:rPr>
@@ -3416,7 +3418,7 @@
               <w:lang w:val="ro-RO" w:eastAsia="ro-RO"/>
             </w:rPr>
           </w:pPr>
-          <w:hyperlink w:anchor="_Toc517744450" w:history="1">
+          <w:hyperlink w:anchor="_Toc517782835" w:history="1">
             <w:r>
               <w:rPr>
                 <w:rStyle w:val="Hyperlink"/>
@@ -3456,7 +3458,102 @@
                 <w:sz w:val="24"/>
                 <w:szCs w:val="24"/>
               </w:rPr>
-              <w:instrText xml:space="preserve"> PAGEREF _Toc517744450 \h </w:instrText>
+              <w:instrText xml:space="preserve"> PAGEREF _Toc517782835 \h </w:instrText>
+            </w:r>
+            <w:r>
+              <w:rPr>
+                <w:rFonts w:ascii="Times New Roman" w:hAnsi="Times New Roman" w:cs="Times New Roman"/>
+                <w:noProof/>
+                <w:webHidden/>
+                <w:sz w:val="24"/>
+                <w:szCs w:val="24"/>
+              </w:rPr>
+            </w:r>
+            <w:r>
+              <w:rPr>
+                <w:rFonts w:ascii="Times New Roman" w:hAnsi="Times New Roman" w:cs="Times New Roman"/>
+                <w:noProof/>
+                <w:webHidden/>
+                <w:sz w:val="24"/>
+                <w:szCs w:val="24"/>
+              </w:rPr>
+              <w:fldChar w:fldCharType="separate"/>
+            </w:r>
+            <w:r>
+              <w:rPr>
+                <w:rFonts w:ascii="Times New Roman" w:hAnsi="Times New Roman" w:cs="Times New Roman"/>
+                <w:noProof/>
+                <w:webHidden/>
+                <w:sz w:val="24"/>
+                <w:szCs w:val="24"/>
+              </w:rPr>
+              <w:t>7</w:t>
+            </w:r>
+            <w:r>
+              <w:rPr>
+                <w:rFonts w:ascii="Times New Roman" w:hAnsi="Times New Roman" w:cs="Times New Roman"/>
+                <w:noProof/>
+                <w:webHidden/>
+                <w:sz w:val="24"/>
+                <w:szCs w:val="24"/>
+              </w:rPr>
+              <w:fldChar w:fldCharType="end"/>
+            </w:r>
+          </w:hyperlink>
+          <w:bookmarkStart w:id="6" w:name="_GoBack"/>
+          <w:bookmarkEnd w:id="6"/>
+        </w:p>
+        <w:p>
+          <w:pPr>
+            <w:pStyle w:val="TOC2"/>
+            <w:rPr>
+              <w:rFonts w:ascii="Times New Roman" w:hAnsi="Times New Roman" w:cs="Times New Roman"/>
+              <w:noProof/>
+              <w:sz w:val="24"/>
+              <w:szCs w:val="24"/>
+              <w:lang w:val="ro-RO" w:eastAsia="ro-RO"/>
+            </w:rPr>
+          </w:pPr>
+          <w:hyperlink w:anchor="_Toc517782836" w:history="1">
+            <w:r>
+              <w:rPr>
+                <w:rStyle w:val="Hyperlink"/>
+                <w:rFonts w:ascii="Times New Roman" w:hAnsi="Times New Roman" w:cs="Times New Roman"/>
+                <w:noProof/>
+                <w:sz w:val="24"/>
+                <w:szCs w:val="24"/>
+              </w:rPr>
+              <w:t>Context</w:t>
+            </w:r>
+            <w:r>
+              <w:rPr>
+                <w:rFonts w:ascii="Times New Roman" w:hAnsi="Times New Roman" w:cs="Times New Roman"/>
+                <w:noProof/>
+                <w:webHidden/>
+                <w:sz w:val="24"/>
+                <w:szCs w:val="24"/>
+              </w:rPr>
+              <w:tab/>
+            </w:r>
+            <w:r>
+              <w:rPr>
+                <w:rFonts w:ascii="Times New Roman" w:hAnsi="Times New Roman" w:cs="Times New Roman"/>
+                <w:noProof/>
+                <w:webHidden/>
+                <w:sz w:val="24"/>
+                <w:szCs w:val="24"/>
+              </w:rPr>
+              <w:fldChar w:fldCharType="begin"/>
+            </w:r>
+            <w:r>
+              <w:rPr>
+                <w:rFonts w:ascii="Times New Roman" w:hAnsi="Times New Roman" w:cs="Times New Roman"/>
+                <w:noProof/>
+                <w:webHidden/>
+                <w:sz w:val="24"/>
+                <w:szCs w:val="24"/>
+              </w:rPr>
+              <w:instrText xml:space="preserve"> PAGEREF _Toc517782836 \h </w:instrText>
             </w:r>
             <w:r>
               <w:rPr>
@@ -3510,7 +3607,7 @@
               <w:lang w:val="ro-RO" w:eastAsia="ro-RO"/>
             </w:rPr>
           </w:pPr>
-          <w:hyperlink w:anchor="_Toc517744451" w:history="1">
+          <w:hyperlink w:anchor="_Toc517782837" w:history="1">
             <w:r>
               <w:rPr>
                 <w:rStyle w:val="Hyperlink"/>
@@ -3519,7 +3616,7 @@
                 <w:sz w:val="24"/>
                 <w:szCs w:val="24"/>
               </w:rPr>
-              <w:t>Context</w:t>
+              <w:t>Cerințe funcționale</w:t>
             </w:r>
             <w:r>
               <w:rPr>
@@ -3549,7 +3646,7 @@
                 <w:sz w:val="24"/>
                 <w:szCs w:val="24"/>
               </w:rPr>
-              <w:instrText xml:space="preserve"> PAGEREF _Toc517744451 \h </w:instrText>
+              <w:instrText xml:space="preserve"> PAGEREF _Toc517782837 \h </w:instrText>
             </w:r>
             <w:r>
               <w:rPr>
@@ -3578,7 +3675,7 @@
                 <w:sz w:val="24"/>
                 <w:szCs w:val="24"/>
               </w:rPr>
-              <w:t>7</w:t>
+              <w:t>8</w:t>
             </w:r>
             <w:r>
               <w:rPr>
@@ -3603,7 +3700,7 @@
               <w:lang w:val="ro-RO" w:eastAsia="ro-RO"/>
             </w:rPr>
           </w:pPr>
-          <w:hyperlink w:anchor="_Toc517744452" w:history="1">
+          <w:hyperlink w:anchor="_Toc517782838" w:history="1">
             <w:r>
               <w:rPr>
                 <w:rStyle w:val="Hyperlink"/>
@@ -3612,7 +3709,7 @@
                 <w:sz w:val="24"/>
                 <w:szCs w:val="24"/>
               </w:rPr>
-              <w:t>Cerințe funcționale</w:t>
+              <w:t>Gradul de noutate</w:t>
             </w:r>
             <w:r>
               <w:rPr>
@@ -3642,7 +3739,7 @@
                 <w:sz w:val="24"/>
                 <w:szCs w:val="24"/>
               </w:rPr>
-              <w:instrText xml:space="preserve"> PAGEREF _Toc517744452 \h </w:instrText>
+              <w:instrText xml:space="preserve"> PAGEREF _Toc517782838 \h </w:instrText>
             </w:r>
             <w:r>
               <w:rPr>
@@ -3671,7 +3768,7 @@
                 <w:sz w:val="24"/>
                 <w:szCs w:val="24"/>
               </w:rPr>
-              <w:t>8</w:t>
+              <w:t>9</w:t>
             </w:r>
             <w:r>
               <w:rPr>
@@ -3696,7 +3793,7 @@
               <w:lang w:val="ro-RO" w:eastAsia="ro-RO"/>
             </w:rPr>
           </w:pPr>
-          <w:hyperlink w:anchor="_Toc517744453" w:history="1">
+          <w:hyperlink w:anchor="_Toc517782839" w:history="1">
             <w:r>
               <w:rPr>
                 <w:rStyle w:val="Hyperlink"/>
@@ -3705,7 +3802,7 @@
                 <w:sz w:val="24"/>
                 <w:szCs w:val="24"/>
               </w:rPr>
-              <w:t>Gradul de noutate</w:t>
+              <w:t>Uzabilitate</w:t>
             </w:r>
             <w:r>
               <w:rPr>
@@ -3735,7 +3832,7 @@
                 <w:sz w:val="24"/>
                 <w:szCs w:val="24"/>
               </w:rPr>
-              <w:instrText xml:space="preserve"> PAGEREF _Toc517744453 \h </w:instrText>
+              <w:instrText xml:space="preserve"> PAGEREF _Toc517782839 \h </w:instrText>
             </w:r>
             <w:r>
               <w:rPr>
@@ -3765,6 +3862,693 @@
                 <w:szCs w:val="24"/>
               </w:rPr>
               <w:t>9</w:t>
+            </w:r>
+            <w:r>
+              <w:rPr>
+                <w:rFonts w:ascii="Times New Roman" w:hAnsi="Times New Roman" w:cs="Times New Roman"/>
+                <w:noProof/>
+                <w:webHidden/>
+                <w:sz w:val="24"/>
+                <w:szCs w:val="24"/>
+              </w:rPr>
+              <w:fldChar w:fldCharType="end"/>
+            </w:r>
+          </w:hyperlink>
+        </w:p>
+        <w:p>
+          <w:pPr>
+            <w:pStyle w:val="TOC1"/>
+            <w:rPr>
+              <w:rFonts w:ascii="Times New Roman" w:hAnsi="Times New Roman" w:cs="Times New Roman"/>
+              <w:noProof/>
+              <w:sz w:val="24"/>
+              <w:szCs w:val="24"/>
+              <w:lang w:val="ro-RO" w:eastAsia="ro-RO"/>
+            </w:rPr>
+          </w:pPr>
+          <w:hyperlink w:anchor="_Toc517782840" w:history="1">
+            <w:r>
+              <w:rPr>
+                <w:rStyle w:val="Hyperlink"/>
+                <w:rFonts w:ascii="Times New Roman" w:hAnsi="Times New Roman" w:cs="Times New Roman"/>
+                <w:noProof/>
+                <w:sz w:val="24"/>
+                <w:szCs w:val="24"/>
+                <w:lang w:val="ro-RO"/>
+                <w14:scene3d>
+                  <w14:camera w14:prst="orthographicFront"/>
+                  <w14:lightRig w14:rig="threePt" w14:dir="t">
+                    <w14:rot w14:lat="0" w14:lon="0" w14:rev="0"/>
+                  </w14:lightRig>
+                </w14:scene3d>
+              </w:rPr>
+              <w:t>1.</w:t>
+            </w:r>
+            <w:r>
+              <w:rPr>
+                <w:rFonts w:ascii="Times New Roman" w:hAnsi="Times New Roman" w:cs="Times New Roman"/>
+                <w:noProof/>
+                <w:sz w:val="24"/>
+                <w:szCs w:val="24"/>
+                <w:lang w:val="ro-RO" w:eastAsia="ro-RO"/>
+              </w:rPr>
+              <w:tab/>
+            </w:r>
+            <w:r>
+              <w:rPr>
+                <w:rStyle w:val="Hyperlink"/>
+                <w:rFonts w:ascii="Times New Roman" w:hAnsi="Times New Roman" w:cs="Times New Roman"/>
+                <w:noProof/>
+                <w:sz w:val="24"/>
+                <w:szCs w:val="24"/>
+              </w:rPr>
+              <w:t>Contribuții</w:t>
+            </w:r>
+            <w:r>
+              <w:rPr>
+                <w:rFonts w:ascii="Times New Roman" w:hAnsi="Times New Roman" w:cs="Times New Roman"/>
+                <w:noProof/>
+                <w:webHidden/>
+                <w:sz w:val="24"/>
+                <w:szCs w:val="24"/>
+              </w:rPr>
+              <w:tab/>
+            </w:r>
+            <w:r>
+              <w:rPr>
+                <w:rFonts w:ascii="Times New Roman" w:hAnsi="Times New Roman" w:cs="Times New Roman"/>
+                <w:noProof/>
+                <w:webHidden/>
+                <w:sz w:val="24"/>
+                <w:szCs w:val="24"/>
+              </w:rPr>
+              <w:fldChar w:fldCharType="begin"/>
+            </w:r>
+            <w:r>
+              <w:rPr>
+                <w:rFonts w:ascii="Times New Roman" w:hAnsi="Times New Roman" w:cs="Times New Roman"/>
+                <w:noProof/>
+                <w:webHidden/>
+                <w:sz w:val="24"/>
+                <w:szCs w:val="24"/>
+              </w:rPr>
+              <w:instrText xml:space="preserve"> PAGEREF _Toc517782840 \h </w:instrText>
+            </w:r>
+            <w:r>
+              <w:rPr>
+                <w:rFonts w:ascii="Times New Roman" w:hAnsi="Times New Roman" w:cs="Times New Roman"/>
+                <w:noProof/>
+                <w:webHidden/>
+                <w:sz w:val="24"/>
+                <w:szCs w:val="24"/>
+              </w:rPr>
+            </w:r>
+            <w:r>
+              <w:rPr>
+                <w:rFonts w:ascii="Times New Roman" w:hAnsi="Times New Roman" w:cs="Times New Roman"/>
+                <w:noProof/>
+                <w:webHidden/>
+                <w:sz w:val="24"/>
+                <w:szCs w:val="24"/>
+              </w:rPr>
+              <w:fldChar w:fldCharType="separate"/>
+            </w:r>
+            <w:r>
+              <w:rPr>
+                <w:rFonts w:ascii="Times New Roman" w:hAnsi="Times New Roman" w:cs="Times New Roman"/>
+                <w:noProof/>
+                <w:webHidden/>
+                <w:sz w:val="24"/>
+                <w:szCs w:val="24"/>
+              </w:rPr>
+              <w:t>10</w:t>
+            </w:r>
+            <w:r>
+              <w:rPr>
+                <w:rFonts w:ascii="Times New Roman" w:hAnsi="Times New Roman" w:cs="Times New Roman"/>
+                <w:noProof/>
+                <w:webHidden/>
+                <w:sz w:val="24"/>
+                <w:szCs w:val="24"/>
+              </w:rPr>
+              <w:fldChar w:fldCharType="end"/>
+            </w:r>
+          </w:hyperlink>
+        </w:p>
+        <w:p>
+          <w:pPr>
+            <w:pStyle w:val="TOC1"/>
+            <w:rPr>
+              <w:rFonts w:ascii="Times New Roman" w:hAnsi="Times New Roman" w:cs="Times New Roman"/>
+              <w:noProof/>
+              <w:sz w:val="24"/>
+              <w:szCs w:val="24"/>
+              <w:lang w:val="ro-RO" w:eastAsia="ro-RO"/>
+            </w:rPr>
+          </w:pPr>
+          <w:hyperlink w:anchor="_Toc517782841" w:history="1">
+            <w:r>
+              <w:rPr>
+                <w:rStyle w:val="Hyperlink"/>
+                <w:rFonts w:ascii="Times New Roman" w:hAnsi="Times New Roman" w:cs="Times New Roman"/>
+                <w:noProof/>
+                <w:sz w:val="24"/>
+                <w:szCs w:val="24"/>
+                <w:lang w:val="ro-RO"/>
+                <w14:scene3d>
+                  <w14:camera w14:prst="orthographicFront"/>
+                  <w14:lightRig w14:rig="threePt" w14:dir="t">
+                    <w14:rot w14:lat="0" w14:lon="0" w14:rev="0"/>
+                  </w14:lightRig>
+                </w14:scene3d>
+              </w:rPr>
+              <w:t>2.</w:t>
+            </w:r>
+            <w:r>
+              <w:rPr>
+                <w:rFonts w:ascii="Times New Roman" w:hAnsi="Times New Roman" w:cs="Times New Roman"/>
+                <w:noProof/>
+                <w:sz w:val="24"/>
+                <w:szCs w:val="24"/>
+                <w:lang w:val="ro-RO" w:eastAsia="ro-RO"/>
+              </w:rPr>
+              <w:tab/>
+            </w:r>
+            <w:r>
+              <w:rPr>
+                <w:rStyle w:val="Hyperlink"/>
+                <w:rFonts w:ascii="Times New Roman" w:hAnsi="Times New Roman" w:cs="Times New Roman"/>
+                <w:noProof/>
+                <w:sz w:val="24"/>
+                <w:szCs w:val="24"/>
+              </w:rPr>
+              <w:t>Proiectare</w:t>
+            </w:r>
+            <w:r>
+              <w:rPr>
+                <w:rStyle w:val="Hyperlink"/>
+                <w:rFonts w:ascii="Times New Roman" w:hAnsi="Times New Roman" w:cs="Times New Roman"/>
+                <w:noProof/>
+                <w:sz w:val="24"/>
+                <w:szCs w:val="24"/>
+                <w:lang w:val="ro-RO"/>
+              </w:rPr>
+              <w:t xml:space="preserve"> și Implementare</w:t>
+            </w:r>
+            <w:r>
+              <w:rPr>
+                <w:rFonts w:ascii="Times New Roman" w:hAnsi="Times New Roman" w:cs="Times New Roman"/>
+                <w:noProof/>
+                <w:webHidden/>
+                <w:sz w:val="24"/>
+                <w:szCs w:val="24"/>
+              </w:rPr>
+              <w:tab/>
+            </w:r>
+            <w:r>
+              <w:rPr>
+                <w:rFonts w:ascii="Times New Roman" w:hAnsi="Times New Roman" w:cs="Times New Roman"/>
+                <w:noProof/>
+                <w:webHidden/>
+                <w:sz w:val="24"/>
+                <w:szCs w:val="24"/>
+              </w:rPr>
+              <w:fldChar w:fldCharType="begin"/>
+            </w:r>
+            <w:r>
+              <w:rPr>
+                <w:rFonts w:ascii="Times New Roman" w:hAnsi="Times New Roman" w:cs="Times New Roman"/>
+                <w:noProof/>
+                <w:webHidden/>
+                <w:sz w:val="24"/>
+                <w:szCs w:val="24"/>
+              </w:rPr>
+              <w:instrText xml:space="preserve"> PAGEREF _Toc517782841 \h </w:instrText>
+            </w:r>
+            <w:r>
+              <w:rPr>
+                <w:rFonts w:ascii="Times New Roman" w:hAnsi="Times New Roman" w:cs="Times New Roman"/>
+                <w:noProof/>
+                <w:webHidden/>
+                <w:sz w:val="24"/>
+                <w:szCs w:val="24"/>
+              </w:rPr>
+            </w:r>
+            <w:r>
+              <w:rPr>
+                <w:rFonts w:ascii="Times New Roman" w:hAnsi="Times New Roman" w:cs="Times New Roman"/>
+                <w:noProof/>
+                <w:webHidden/>
+                <w:sz w:val="24"/>
+                <w:szCs w:val="24"/>
+              </w:rPr>
+              <w:fldChar w:fldCharType="separate"/>
+            </w:r>
+            <w:r>
+              <w:rPr>
+                <w:rFonts w:ascii="Times New Roman" w:hAnsi="Times New Roman" w:cs="Times New Roman"/>
+                <w:noProof/>
+                <w:webHidden/>
+                <w:sz w:val="24"/>
+                <w:szCs w:val="24"/>
+              </w:rPr>
+              <w:t>11</w:t>
+            </w:r>
+            <w:r>
+              <w:rPr>
+                <w:rFonts w:ascii="Times New Roman" w:hAnsi="Times New Roman" w:cs="Times New Roman"/>
+                <w:noProof/>
+                <w:webHidden/>
+                <w:sz w:val="24"/>
+                <w:szCs w:val="24"/>
+              </w:rPr>
+              <w:fldChar w:fldCharType="end"/>
+            </w:r>
+          </w:hyperlink>
+        </w:p>
+        <w:p>
+          <w:pPr>
+            <w:pStyle w:val="TOC1"/>
+            <w:rPr>
+              <w:rFonts w:ascii="Times New Roman" w:hAnsi="Times New Roman" w:cs="Times New Roman"/>
+              <w:noProof/>
+              <w:sz w:val="24"/>
+              <w:szCs w:val="24"/>
+              <w:lang w:val="ro-RO" w:eastAsia="ro-RO"/>
+            </w:rPr>
+          </w:pPr>
+          <w:hyperlink w:anchor="_Toc517782842" w:history="1">
+            <w:r>
+              <w:rPr>
+                <w:rStyle w:val="Hyperlink"/>
+                <w:rFonts w:ascii="Times New Roman" w:hAnsi="Times New Roman" w:cs="Times New Roman"/>
+                <w:noProof/>
+                <w:sz w:val="24"/>
+                <w:szCs w:val="24"/>
+                <w:lang w:val="ro-RO"/>
+                <w14:scene3d>
+                  <w14:camera w14:prst="orthographicFront"/>
+                  <w14:lightRig w14:rig="threePt" w14:dir="t">
+                    <w14:rot w14:lat="0" w14:lon="0" w14:rev="0"/>
+                  </w14:lightRig>
+                </w14:scene3d>
+              </w:rPr>
+              <w:t>3.</w:t>
+            </w:r>
+            <w:r>
+              <w:rPr>
+                <w:rFonts w:ascii="Times New Roman" w:hAnsi="Times New Roman" w:cs="Times New Roman"/>
+                <w:noProof/>
+                <w:sz w:val="24"/>
+                <w:szCs w:val="24"/>
+                <w:lang w:val="ro-RO" w:eastAsia="ro-RO"/>
+              </w:rPr>
+              <w:tab/>
+            </w:r>
+            <w:r>
+              <w:rPr>
+                <w:rStyle w:val="Hyperlink"/>
+                <w:rFonts w:ascii="Times New Roman" w:hAnsi="Times New Roman" w:cs="Times New Roman"/>
+                <w:noProof/>
+                <w:sz w:val="24"/>
+                <w:szCs w:val="24"/>
+              </w:rPr>
+              <w:t>Manualul</w:t>
+            </w:r>
+            <w:r>
+              <w:rPr>
+                <w:rStyle w:val="Hyperlink"/>
+                <w:rFonts w:ascii="Times New Roman" w:hAnsi="Times New Roman" w:cs="Times New Roman"/>
+                <w:noProof/>
+                <w:sz w:val="24"/>
+                <w:szCs w:val="24"/>
+                <w:lang w:val="ro-RO"/>
+              </w:rPr>
+              <w:t xml:space="preserve"> utilizatorului</w:t>
+            </w:r>
+            <w:r>
+              <w:rPr>
+                <w:rFonts w:ascii="Times New Roman" w:hAnsi="Times New Roman" w:cs="Times New Roman"/>
+                <w:noProof/>
+                <w:webHidden/>
+                <w:sz w:val="24"/>
+                <w:szCs w:val="24"/>
+              </w:rPr>
+              <w:tab/>
+            </w:r>
+            <w:r>
+              <w:rPr>
+                <w:rFonts w:ascii="Times New Roman" w:hAnsi="Times New Roman" w:cs="Times New Roman"/>
+                <w:noProof/>
+                <w:webHidden/>
+                <w:sz w:val="24"/>
+                <w:szCs w:val="24"/>
+              </w:rPr>
+              <w:fldChar w:fldCharType="begin"/>
+            </w:r>
+            <w:r>
+              <w:rPr>
+                <w:rFonts w:ascii="Times New Roman" w:hAnsi="Times New Roman" w:cs="Times New Roman"/>
+                <w:noProof/>
+                <w:webHidden/>
+                <w:sz w:val="24"/>
+                <w:szCs w:val="24"/>
+              </w:rPr>
+              <w:instrText xml:space="preserve"> PAGEREF _Toc517782842 \h </w:instrText>
+            </w:r>
+            <w:r>
+              <w:rPr>
+                <w:rFonts w:ascii="Times New Roman" w:hAnsi="Times New Roman" w:cs="Times New Roman"/>
+                <w:noProof/>
+                <w:webHidden/>
+                <w:sz w:val="24"/>
+                <w:szCs w:val="24"/>
+              </w:rPr>
+            </w:r>
+            <w:r>
+              <w:rPr>
+                <w:rFonts w:ascii="Times New Roman" w:hAnsi="Times New Roman" w:cs="Times New Roman"/>
+                <w:noProof/>
+                <w:webHidden/>
+                <w:sz w:val="24"/>
+                <w:szCs w:val="24"/>
+              </w:rPr>
+              <w:fldChar w:fldCharType="separate"/>
+            </w:r>
+            <w:r>
+              <w:rPr>
+                <w:rFonts w:ascii="Times New Roman" w:hAnsi="Times New Roman" w:cs="Times New Roman"/>
+                <w:noProof/>
+                <w:webHidden/>
+                <w:sz w:val="24"/>
+                <w:szCs w:val="24"/>
+              </w:rPr>
+              <w:t>25</w:t>
+            </w:r>
+            <w:r>
+              <w:rPr>
+                <w:rFonts w:ascii="Times New Roman" w:hAnsi="Times New Roman" w:cs="Times New Roman"/>
+                <w:noProof/>
+                <w:webHidden/>
+                <w:sz w:val="24"/>
+                <w:szCs w:val="24"/>
+              </w:rPr>
+              <w:fldChar w:fldCharType="end"/>
+            </w:r>
+          </w:hyperlink>
+        </w:p>
+        <w:p>
+          <w:pPr>
+            <w:pStyle w:val="TOC1"/>
+            <w:rPr>
+              <w:rFonts w:ascii="Times New Roman" w:hAnsi="Times New Roman" w:cs="Times New Roman"/>
+              <w:noProof/>
+              <w:sz w:val="24"/>
+              <w:szCs w:val="24"/>
+              <w:lang w:val="ro-RO" w:eastAsia="ro-RO"/>
+            </w:rPr>
+          </w:pPr>
+          <w:hyperlink w:anchor="_Toc517782843" w:history="1">
+            <w:r>
+              <w:rPr>
+                <w:rStyle w:val="Hyperlink"/>
+                <w:rFonts w:ascii="Times New Roman" w:hAnsi="Times New Roman" w:cs="Times New Roman"/>
+                <w:noProof/>
+                <w:sz w:val="24"/>
+                <w:szCs w:val="24"/>
+                <w14:scene3d>
+                  <w14:camera w14:prst="orthographicFront"/>
+                  <w14:lightRig w14:rig="threePt" w14:dir="t">
+                    <w14:rot w14:lat="0" w14:lon="0" w14:rev="0"/>
+                  </w14:lightRig>
+                </w14:scene3d>
+              </w:rPr>
+              <w:t>4.</w:t>
+            </w:r>
+            <w:r>
+              <w:rPr>
+                <w:rFonts w:ascii="Times New Roman" w:hAnsi="Times New Roman" w:cs="Times New Roman"/>
+                <w:noProof/>
+                <w:sz w:val="24"/>
+                <w:szCs w:val="24"/>
+                <w:lang w:val="ro-RO" w:eastAsia="ro-RO"/>
+              </w:rPr>
+              <w:tab/>
+            </w:r>
+            <w:r>
+              <w:rPr>
+                <w:rStyle w:val="Hyperlink"/>
+                <w:rFonts w:ascii="Times New Roman" w:hAnsi="Times New Roman" w:cs="Times New Roman"/>
+                <w:noProof/>
+                <w:sz w:val="24"/>
+                <w:szCs w:val="24"/>
+              </w:rPr>
+              <w:t>Concluzii</w:t>
+            </w:r>
+            <w:r>
+              <w:rPr>
+                <w:rFonts w:ascii="Times New Roman" w:hAnsi="Times New Roman" w:cs="Times New Roman"/>
+                <w:noProof/>
+                <w:webHidden/>
+                <w:sz w:val="24"/>
+                <w:szCs w:val="24"/>
+              </w:rPr>
+              <w:tab/>
+            </w:r>
+            <w:r>
+              <w:rPr>
+                <w:rFonts w:ascii="Times New Roman" w:hAnsi="Times New Roman" w:cs="Times New Roman"/>
+                <w:noProof/>
+                <w:webHidden/>
+                <w:sz w:val="24"/>
+                <w:szCs w:val="24"/>
+              </w:rPr>
+              <w:fldChar w:fldCharType="begin"/>
+            </w:r>
+            <w:r>
+              <w:rPr>
+                <w:rFonts w:ascii="Times New Roman" w:hAnsi="Times New Roman" w:cs="Times New Roman"/>
+                <w:noProof/>
+                <w:webHidden/>
+                <w:sz w:val="24"/>
+                <w:szCs w:val="24"/>
+              </w:rPr>
+              <w:instrText xml:space="preserve"> PAGEREF _Toc517782843 \h </w:instrText>
+            </w:r>
+            <w:r>
+              <w:rPr>
+                <w:rFonts w:ascii="Times New Roman" w:hAnsi="Times New Roman" w:cs="Times New Roman"/>
+                <w:noProof/>
+                <w:webHidden/>
+                <w:sz w:val="24"/>
+                <w:szCs w:val="24"/>
+              </w:rPr>
+            </w:r>
+            <w:r>
+              <w:rPr>
+                <w:rFonts w:ascii="Times New Roman" w:hAnsi="Times New Roman" w:cs="Times New Roman"/>
+                <w:noProof/>
+                <w:webHidden/>
+                <w:sz w:val="24"/>
+                <w:szCs w:val="24"/>
+              </w:rPr>
+              <w:fldChar w:fldCharType="separate"/>
+            </w:r>
+            <w:r>
+              <w:rPr>
+                <w:rFonts w:ascii="Times New Roman" w:hAnsi="Times New Roman" w:cs="Times New Roman"/>
+                <w:noProof/>
+                <w:webHidden/>
+                <w:sz w:val="24"/>
+                <w:szCs w:val="24"/>
+              </w:rPr>
+              <w:t>36</w:t>
+            </w:r>
+            <w:r>
+              <w:rPr>
+                <w:rFonts w:ascii="Times New Roman" w:hAnsi="Times New Roman" w:cs="Times New Roman"/>
+                <w:noProof/>
+                <w:webHidden/>
+                <w:sz w:val="24"/>
+                <w:szCs w:val="24"/>
+              </w:rPr>
+              <w:fldChar w:fldCharType="end"/>
+            </w:r>
+          </w:hyperlink>
+        </w:p>
+        <w:p>
+          <w:pPr>
+            <w:pStyle w:val="TOC1"/>
+            <w:rPr>
+              <w:rFonts w:ascii="Times New Roman" w:hAnsi="Times New Roman" w:cs="Times New Roman"/>
+              <w:noProof/>
+              <w:sz w:val="24"/>
+              <w:szCs w:val="24"/>
+              <w:lang w:val="ro-RO" w:eastAsia="ro-RO"/>
+            </w:rPr>
+          </w:pPr>
+          <w:hyperlink w:anchor="_Toc517782844" w:history="1">
+            <w:r>
+              <w:rPr>
+                <w:rStyle w:val="Hyperlink"/>
+                <w:rFonts w:ascii="Times New Roman" w:hAnsi="Times New Roman" w:cs="Times New Roman"/>
+                <w:noProof/>
+                <w:sz w:val="24"/>
+                <w:szCs w:val="24"/>
+              </w:rPr>
+              <w:t>Bibliografie</w:t>
+            </w:r>
+            <w:r>
+              <w:rPr>
+                <w:rFonts w:ascii="Times New Roman" w:hAnsi="Times New Roman" w:cs="Times New Roman"/>
+                <w:noProof/>
+                <w:webHidden/>
+                <w:sz w:val="24"/>
+                <w:szCs w:val="24"/>
+              </w:rPr>
+              <w:tab/>
+            </w:r>
+            <w:r>
+              <w:rPr>
+                <w:rFonts w:ascii="Times New Roman" w:hAnsi="Times New Roman" w:cs="Times New Roman"/>
+                <w:noProof/>
+                <w:webHidden/>
+                <w:sz w:val="24"/>
+                <w:szCs w:val="24"/>
+              </w:rPr>
+              <w:fldChar w:fldCharType="begin"/>
+            </w:r>
+            <w:r>
+              <w:rPr>
+                <w:rFonts w:ascii="Times New Roman" w:hAnsi="Times New Roman" w:cs="Times New Roman"/>
+                <w:noProof/>
+                <w:webHidden/>
+                <w:sz w:val="24"/>
+                <w:szCs w:val="24"/>
+              </w:rPr>
+              <w:instrText xml:space="preserve"> PAGEREF _Toc517782844 \h </w:instrText>
+            </w:r>
+            <w:r>
+              <w:rPr>
+                <w:rFonts w:ascii="Times New Roman" w:hAnsi="Times New Roman" w:cs="Times New Roman"/>
+                <w:noProof/>
+                <w:webHidden/>
+                <w:sz w:val="24"/>
+                <w:szCs w:val="24"/>
+              </w:rPr>
+            </w:r>
+            <w:r>
+              <w:rPr>
+                <w:rFonts w:ascii="Times New Roman" w:hAnsi="Times New Roman" w:cs="Times New Roman"/>
+                <w:noProof/>
+                <w:webHidden/>
+                <w:sz w:val="24"/>
+                <w:szCs w:val="24"/>
+              </w:rPr>
+              <w:fldChar w:fldCharType="separate"/>
+            </w:r>
+            <w:r>
+              <w:rPr>
+                <w:rFonts w:ascii="Times New Roman" w:hAnsi="Times New Roman" w:cs="Times New Roman"/>
+                <w:noProof/>
+                <w:webHidden/>
+                <w:sz w:val="24"/>
+                <w:szCs w:val="24"/>
+              </w:rPr>
+              <w:t>37</w:t>
+            </w:r>
+            <w:r>
+              <w:rPr>
+                <w:rFonts w:ascii="Times New Roman" w:hAnsi="Times New Roman" w:cs="Times New Roman"/>
+                <w:noProof/>
+                <w:webHidden/>
+                <w:sz w:val="24"/>
+                <w:szCs w:val="24"/>
+              </w:rPr>
+              <w:fldChar w:fldCharType="end"/>
+            </w:r>
+          </w:hyperlink>
+        </w:p>
+        <w:p>
+          <w:pPr>
+            <w:pStyle w:val="TOC1"/>
+            <w:rPr>
+              <w:rFonts w:ascii="Times New Roman" w:hAnsi="Times New Roman" w:cs="Times New Roman"/>
+              <w:noProof/>
+              <w:sz w:val="24"/>
+              <w:szCs w:val="24"/>
+              <w:lang w:val="ro-RO" w:eastAsia="ro-RO"/>
+            </w:rPr>
+          </w:pPr>
+          <w:hyperlink w:anchor="_Toc517782845" w:history="1">
+            <w:r>
+              <w:rPr>
+                <w:rStyle w:val="Hyperlink"/>
+                <w:rFonts w:ascii="Times New Roman" w:hAnsi="Times New Roman" w:cs="Times New Roman"/>
+                <w:noProof/>
+                <w:sz w:val="24"/>
+                <w:szCs w:val="24"/>
+              </w:rPr>
+              <w:t>Anexa 1 (Tehnologii Utilizate)</w:t>
+            </w:r>
+            <w:r>
+              <w:rPr>
+                <w:rFonts w:ascii="Times New Roman" w:hAnsi="Times New Roman" w:cs="Times New Roman"/>
+                <w:noProof/>
+                <w:webHidden/>
+                <w:sz w:val="24"/>
+                <w:szCs w:val="24"/>
+              </w:rPr>
+              <w:tab/>
+            </w:r>
+            <w:r>
+              <w:rPr>
+                <w:rFonts w:ascii="Times New Roman" w:hAnsi="Times New Roman" w:cs="Times New Roman"/>
+                <w:noProof/>
+                <w:webHidden/>
+                <w:sz w:val="24"/>
+                <w:szCs w:val="24"/>
+              </w:rPr>
+              <w:fldChar w:fldCharType="begin"/>
+            </w:r>
+            <w:r>
+              <w:rPr>
+                <w:rFonts w:ascii="Times New Roman" w:hAnsi="Times New Roman" w:cs="Times New Roman"/>
+                <w:noProof/>
+                <w:webHidden/>
+                <w:sz w:val="24"/>
+                <w:szCs w:val="24"/>
+              </w:rPr>
+              <w:instrText xml:space="preserve"> PAGEREF _Toc517782845 \h </w:instrText>
+            </w:r>
+            <w:r>
+              <w:rPr>
+                <w:rFonts w:ascii="Times New Roman" w:hAnsi="Times New Roman" w:cs="Times New Roman"/>
+                <w:noProof/>
+                <w:webHidden/>
+                <w:sz w:val="24"/>
+                <w:szCs w:val="24"/>
+              </w:rPr>
+            </w:r>
+            <w:r>
+              <w:rPr>
+                <w:rFonts w:ascii="Times New Roman" w:hAnsi="Times New Roman" w:cs="Times New Roman"/>
+                <w:noProof/>
+                <w:webHidden/>
+                <w:sz w:val="24"/>
+                <w:szCs w:val="24"/>
+              </w:rPr>
+              <w:fldChar w:fldCharType="separate"/>
+            </w:r>
+            <w:r>
+              <w:rPr>
+                <w:rFonts w:ascii="Times New Roman" w:hAnsi="Times New Roman" w:cs="Times New Roman"/>
+                <w:noProof/>
+                <w:webHidden/>
+                <w:sz w:val="24"/>
+                <w:szCs w:val="24"/>
+              </w:rPr>
+              <w:t>38</w:t>
             </w:r>
             <w:r>
               <w:rPr>
@@ -3789,7 +4573,7 @@
               <w:lang w:val="ro-RO" w:eastAsia="ro-RO"/>
             </w:rPr>
           </w:pPr>
-          <w:hyperlink w:anchor="_Toc517744454" w:history="1">
+          <w:hyperlink w:anchor="_Toc517782847" w:history="1">
             <w:r>
               <w:rPr>
                 <w:rStyle w:val="Hyperlink"/>
@@ -3798,7 +4582,7 @@
                 <w:sz w:val="24"/>
                 <w:szCs w:val="24"/>
               </w:rPr>
-              <w:t>Uzabilitate</w:t>
+              <w:t>ASP.NET</w:t>
             </w:r>
             <w:r>
               <w:rPr>
@@ -3828,694 +4612,7 @@
                 <w:sz w:val="24"/>
                 <w:szCs w:val="24"/>
               </w:rPr>
-              <w:instrText xml:space="preserve"> PAGEREF _Toc517744454 \h </w:instrText>
-            </w:r>
-            <w:r>
-              <w:rPr>
-                <w:rFonts w:ascii="Times New Roman" w:hAnsi="Times New Roman" w:cs="Times New Roman"/>
-                <w:noProof/>
-                <w:webHidden/>
-                <w:sz w:val="24"/>
-                <w:szCs w:val="24"/>
-              </w:rPr>
-            </w:r>
-            <w:r>
-              <w:rPr>
-                <w:rFonts w:ascii="Times New Roman" w:hAnsi="Times New Roman" w:cs="Times New Roman"/>
-                <w:noProof/>
-                <w:webHidden/>
-                <w:sz w:val="24"/>
-                <w:szCs w:val="24"/>
-              </w:rPr>
-              <w:fldChar w:fldCharType="separate"/>
-            </w:r>
-            <w:r>
-              <w:rPr>
-                <w:rFonts w:ascii="Times New Roman" w:hAnsi="Times New Roman" w:cs="Times New Roman"/>
-                <w:noProof/>
-                <w:webHidden/>
-                <w:sz w:val="24"/>
-                <w:szCs w:val="24"/>
-              </w:rPr>
-              <w:t>9</w:t>
-            </w:r>
-            <w:r>
-              <w:rPr>
-                <w:rFonts w:ascii="Times New Roman" w:hAnsi="Times New Roman" w:cs="Times New Roman"/>
-                <w:noProof/>
-                <w:webHidden/>
-                <w:sz w:val="24"/>
-                <w:szCs w:val="24"/>
-              </w:rPr>
-              <w:fldChar w:fldCharType="end"/>
-            </w:r>
-          </w:hyperlink>
-        </w:p>
-        <w:p>
-          <w:pPr>
-            <w:pStyle w:val="TOC1"/>
-            <w:rPr>
-              <w:rFonts w:ascii="Times New Roman" w:hAnsi="Times New Roman" w:cs="Times New Roman"/>
-              <w:noProof/>
-              <w:sz w:val="24"/>
-              <w:szCs w:val="24"/>
-              <w:lang w:val="ro-RO" w:eastAsia="ro-RO"/>
-            </w:rPr>
-          </w:pPr>
-          <w:hyperlink w:anchor="_Toc517744455" w:history="1">
-            <w:r>
-              <w:rPr>
-                <w:rStyle w:val="Hyperlink"/>
-                <w:rFonts w:ascii="Times New Roman" w:hAnsi="Times New Roman" w:cs="Times New Roman"/>
-                <w:noProof/>
-                <w:sz w:val="24"/>
-                <w:szCs w:val="24"/>
-                <w:lang w:val="ro-RO"/>
-                <w14:scene3d>
-                  <w14:camera w14:prst="orthographicFront"/>
-                  <w14:lightRig w14:rig="threePt" w14:dir="t">
-                    <w14:rot w14:lat="0" w14:lon="0" w14:rev="0"/>
-                  </w14:lightRig>
-                </w14:scene3d>
-              </w:rPr>
-              <w:t>1.</w:t>
-            </w:r>
-            <w:r>
-              <w:rPr>
-                <w:rFonts w:ascii="Times New Roman" w:hAnsi="Times New Roman" w:cs="Times New Roman"/>
-                <w:noProof/>
-                <w:sz w:val="24"/>
-                <w:szCs w:val="24"/>
-                <w:lang w:val="ro-RO" w:eastAsia="ro-RO"/>
-              </w:rPr>
-              <w:tab/>
-            </w:r>
-            <w:r>
-              <w:rPr>
-                <w:rStyle w:val="Hyperlink"/>
-                <w:rFonts w:ascii="Times New Roman" w:hAnsi="Times New Roman" w:cs="Times New Roman"/>
-                <w:noProof/>
-                <w:sz w:val="24"/>
-                <w:szCs w:val="24"/>
-              </w:rPr>
-              <w:t>Contribuții</w:t>
-            </w:r>
-            <w:r>
-              <w:rPr>
-                <w:rFonts w:ascii="Times New Roman" w:hAnsi="Times New Roman" w:cs="Times New Roman"/>
-                <w:noProof/>
-                <w:webHidden/>
-                <w:sz w:val="24"/>
-                <w:szCs w:val="24"/>
-              </w:rPr>
-              <w:tab/>
-            </w:r>
-            <w:r>
-              <w:rPr>
-                <w:rFonts w:ascii="Times New Roman" w:hAnsi="Times New Roman" w:cs="Times New Roman"/>
-                <w:noProof/>
-                <w:webHidden/>
-                <w:sz w:val="24"/>
-                <w:szCs w:val="24"/>
-              </w:rPr>
-              <w:fldChar w:fldCharType="begin"/>
-            </w:r>
-            <w:r>
-              <w:rPr>
-                <w:rFonts w:ascii="Times New Roman" w:hAnsi="Times New Roman" w:cs="Times New Roman"/>
-                <w:noProof/>
-                <w:webHidden/>
-                <w:sz w:val="24"/>
-                <w:szCs w:val="24"/>
-              </w:rPr>
-              <w:instrText xml:space="preserve"> PAGEREF _Toc517744455 \h </w:instrText>
-            </w:r>
-            <w:r>
-              <w:rPr>
-                <w:rFonts w:ascii="Times New Roman" w:hAnsi="Times New Roman" w:cs="Times New Roman"/>
-                <w:noProof/>
-                <w:webHidden/>
-                <w:sz w:val="24"/>
-                <w:szCs w:val="24"/>
-              </w:rPr>
-            </w:r>
-            <w:r>
-              <w:rPr>
-                <w:rFonts w:ascii="Times New Roman" w:hAnsi="Times New Roman" w:cs="Times New Roman"/>
-                <w:noProof/>
-                <w:webHidden/>
-                <w:sz w:val="24"/>
-                <w:szCs w:val="24"/>
-              </w:rPr>
-              <w:fldChar w:fldCharType="separate"/>
-            </w:r>
-            <w:r>
-              <w:rPr>
-                <w:rFonts w:ascii="Times New Roman" w:hAnsi="Times New Roman" w:cs="Times New Roman"/>
-                <w:noProof/>
-                <w:webHidden/>
-                <w:sz w:val="24"/>
-                <w:szCs w:val="24"/>
-              </w:rPr>
-              <w:t>10</w:t>
-            </w:r>
-            <w:r>
-              <w:rPr>
-                <w:rFonts w:ascii="Times New Roman" w:hAnsi="Times New Roman" w:cs="Times New Roman"/>
-                <w:noProof/>
-                <w:webHidden/>
-                <w:sz w:val="24"/>
-                <w:szCs w:val="24"/>
-              </w:rPr>
-              <w:fldChar w:fldCharType="end"/>
-            </w:r>
-          </w:hyperlink>
-        </w:p>
-        <w:p>
-          <w:pPr>
-            <w:pStyle w:val="TOC1"/>
-            <w:rPr>
-              <w:rFonts w:ascii="Times New Roman" w:hAnsi="Times New Roman" w:cs="Times New Roman"/>
-              <w:noProof/>
-              <w:sz w:val="24"/>
-              <w:szCs w:val="24"/>
-              <w:lang w:val="ro-RO" w:eastAsia="ro-RO"/>
-            </w:rPr>
-          </w:pPr>
-          <w:hyperlink w:anchor="_Toc517744456" w:history="1">
-            <w:r>
-              <w:rPr>
-                <w:rStyle w:val="Hyperlink"/>
-                <w:rFonts w:ascii="Times New Roman" w:hAnsi="Times New Roman" w:cs="Times New Roman"/>
-                <w:noProof/>
-                <w:sz w:val="24"/>
-                <w:szCs w:val="24"/>
-                <w:lang w:val="ro-RO"/>
-                <w14:scene3d>
-                  <w14:camera w14:prst="orthographicFront"/>
-                  <w14:lightRig w14:rig="threePt" w14:dir="t">
-                    <w14:rot w14:lat="0" w14:lon="0" w14:rev="0"/>
-                  </w14:lightRig>
-                </w14:scene3d>
-              </w:rPr>
-              <w:t>2.</w:t>
-            </w:r>
-            <w:r>
-              <w:rPr>
-                <w:rFonts w:ascii="Times New Roman" w:hAnsi="Times New Roman" w:cs="Times New Roman"/>
-                <w:noProof/>
-                <w:sz w:val="24"/>
-                <w:szCs w:val="24"/>
-                <w:lang w:val="ro-RO" w:eastAsia="ro-RO"/>
-              </w:rPr>
-              <w:tab/>
-            </w:r>
-            <w:r>
-              <w:rPr>
-                <w:rStyle w:val="Hyperlink"/>
-                <w:rFonts w:ascii="Times New Roman" w:hAnsi="Times New Roman" w:cs="Times New Roman"/>
-                <w:noProof/>
-                <w:sz w:val="24"/>
-                <w:szCs w:val="24"/>
-              </w:rPr>
-              <w:t>Proiectare</w:t>
-            </w:r>
-            <w:r>
-              <w:rPr>
-                <w:rStyle w:val="Hyperlink"/>
-                <w:rFonts w:ascii="Times New Roman" w:hAnsi="Times New Roman" w:cs="Times New Roman"/>
-                <w:noProof/>
-                <w:sz w:val="24"/>
-                <w:szCs w:val="24"/>
-                <w:lang w:val="ro-RO"/>
-              </w:rPr>
-              <w:t xml:space="preserve"> și Implementare</w:t>
-            </w:r>
-            <w:r>
-              <w:rPr>
-                <w:rFonts w:ascii="Times New Roman" w:hAnsi="Times New Roman" w:cs="Times New Roman"/>
-                <w:noProof/>
-                <w:webHidden/>
-                <w:sz w:val="24"/>
-                <w:szCs w:val="24"/>
-              </w:rPr>
-              <w:tab/>
-            </w:r>
-            <w:r>
-              <w:rPr>
-                <w:rFonts w:ascii="Times New Roman" w:hAnsi="Times New Roman" w:cs="Times New Roman"/>
-                <w:noProof/>
-                <w:webHidden/>
-                <w:sz w:val="24"/>
-                <w:szCs w:val="24"/>
-              </w:rPr>
-              <w:fldChar w:fldCharType="begin"/>
-            </w:r>
-            <w:r>
-              <w:rPr>
-                <w:rFonts w:ascii="Times New Roman" w:hAnsi="Times New Roman" w:cs="Times New Roman"/>
-                <w:noProof/>
-                <w:webHidden/>
-                <w:sz w:val="24"/>
-                <w:szCs w:val="24"/>
-              </w:rPr>
-              <w:instrText xml:space="preserve"> PAGEREF _Toc517744456 \h </w:instrText>
-            </w:r>
-            <w:r>
-              <w:rPr>
-                <w:rFonts w:ascii="Times New Roman" w:hAnsi="Times New Roman" w:cs="Times New Roman"/>
-                <w:noProof/>
-                <w:webHidden/>
-                <w:sz w:val="24"/>
-                <w:szCs w:val="24"/>
-              </w:rPr>
-            </w:r>
-            <w:r>
-              <w:rPr>
-                <w:rFonts w:ascii="Times New Roman" w:hAnsi="Times New Roman" w:cs="Times New Roman"/>
-                <w:noProof/>
-                <w:webHidden/>
-                <w:sz w:val="24"/>
-                <w:szCs w:val="24"/>
-              </w:rPr>
-              <w:fldChar w:fldCharType="separate"/>
-            </w:r>
-            <w:r>
-              <w:rPr>
-                <w:rFonts w:ascii="Times New Roman" w:hAnsi="Times New Roman" w:cs="Times New Roman"/>
-                <w:noProof/>
-                <w:webHidden/>
-                <w:sz w:val="24"/>
-                <w:szCs w:val="24"/>
-              </w:rPr>
-              <w:t>11</w:t>
-            </w:r>
-            <w:r>
-              <w:rPr>
-                <w:rFonts w:ascii="Times New Roman" w:hAnsi="Times New Roman" w:cs="Times New Roman"/>
-                <w:noProof/>
-                <w:webHidden/>
-                <w:sz w:val="24"/>
-                <w:szCs w:val="24"/>
-              </w:rPr>
-              <w:fldChar w:fldCharType="end"/>
-            </w:r>
-          </w:hyperlink>
-        </w:p>
-        <w:p>
-          <w:pPr>
-            <w:pStyle w:val="TOC1"/>
-            <w:rPr>
-              <w:rFonts w:ascii="Times New Roman" w:hAnsi="Times New Roman" w:cs="Times New Roman"/>
-              <w:noProof/>
-              <w:sz w:val="24"/>
-              <w:szCs w:val="24"/>
-              <w:lang w:val="ro-RO" w:eastAsia="ro-RO"/>
-            </w:rPr>
-          </w:pPr>
-          <w:hyperlink w:anchor="_Toc517744457" w:history="1">
-            <w:r>
-              <w:rPr>
-                <w:rStyle w:val="Hyperlink"/>
-                <w:rFonts w:ascii="Times New Roman" w:hAnsi="Times New Roman" w:cs="Times New Roman"/>
-                <w:noProof/>
-                <w:sz w:val="24"/>
-                <w:szCs w:val="24"/>
-                <w:lang w:val="ro-RO"/>
-                <w14:scene3d>
-                  <w14:camera w14:prst="orthographicFront"/>
-                  <w14:lightRig w14:rig="threePt" w14:dir="t">
-                    <w14:rot w14:lat="0" w14:lon="0" w14:rev="0"/>
-                  </w14:lightRig>
-                </w14:scene3d>
-              </w:rPr>
-              <w:t>3.</w:t>
-            </w:r>
-            <w:r>
-              <w:rPr>
-                <w:rFonts w:ascii="Times New Roman" w:hAnsi="Times New Roman" w:cs="Times New Roman"/>
-                <w:noProof/>
-                <w:sz w:val="24"/>
-                <w:szCs w:val="24"/>
-                <w:lang w:val="ro-RO" w:eastAsia="ro-RO"/>
-              </w:rPr>
-              <w:tab/>
-            </w:r>
-            <w:r>
-              <w:rPr>
-                <w:rStyle w:val="Hyperlink"/>
-                <w:rFonts w:ascii="Times New Roman" w:hAnsi="Times New Roman" w:cs="Times New Roman"/>
-                <w:noProof/>
-                <w:sz w:val="24"/>
-                <w:szCs w:val="24"/>
-              </w:rPr>
-              <w:t>Manualul</w:t>
-            </w:r>
-            <w:r>
-              <w:rPr>
-                <w:rStyle w:val="Hyperlink"/>
-                <w:rFonts w:ascii="Times New Roman" w:hAnsi="Times New Roman" w:cs="Times New Roman"/>
-                <w:noProof/>
-                <w:sz w:val="24"/>
-                <w:szCs w:val="24"/>
-                <w:lang w:val="ro-RO"/>
-              </w:rPr>
-              <w:t xml:space="preserve"> utilizatorului</w:t>
-            </w:r>
-            <w:r>
-              <w:rPr>
-                <w:rFonts w:ascii="Times New Roman" w:hAnsi="Times New Roman" w:cs="Times New Roman"/>
-                <w:noProof/>
-                <w:webHidden/>
-                <w:sz w:val="24"/>
-                <w:szCs w:val="24"/>
-              </w:rPr>
-              <w:tab/>
-            </w:r>
-            <w:r>
-              <w:rPr>
-                <w:rFonts w:ascii="Times New Roman" w:hAnsi="Times New Roman" w:cs="Times New Roman"/>
-                <w:noProof/>
-                <w:webHidden/>
-                <w:sz w:val="24"/>
-                <w:szCs w:val="24"/>
-              </w:rPr>
-              <w:fldChar w:fldCharType="begin"/>
-            </w:r>
-            <w:r>
-              <w:rPr>
-                <w:rFonts w:ascii="Times New Roman" w:hAnsi="Times New Roman" w:cs="Times New Roman"/>
-                <w:noProof/>
-                <w:webHidden/>
-                <w:sz w:val="24"/>
-                <w:szCs w:val="24"/>
-              </w:rPr>
-              <w:instrText xml:space="preserve"> PAGEREF _Toc517744457 \h </w:instrText>
-            </w:r>
-            <w:r>
-              <w:rPr>
-                <w:rFonts w:ascii="Times New Roman" w:hAnsi="Times New Roman" w:cs="Times New Roman"/>
-                <w:noProof/>
-                <w:webHidden/>
-                <w:sz w:val="24"/>
-                <w:szCs w:val="24"/>
-              </w:rPr>
-            </w:r>
-            <w:r>
-              <w:rPr>
-                <w:rFonts w:ascii="Times New Roman" w:hAnsi="Times New Roman" w:cs="Times New Roman"/>
-                <w:noProof/>
-                <w:webHidden/>
-                <w:sz w:val="24"/>
-                <w:szCs w:val="24"/>
-              </w:rPr>
-              <w:fldChar w:fldCharType="separate"/>
-            </w:r>
-            <w:r>
-              <w:rPr>
-                <w:rFonts w:ascii="Times New Roman" w:hAnsi="Times New Roman" w:cs="Times New Roman"/>
-                <w:noProof/>
-                <w:webHidden/>
-                <w:sz w:val="24"/>
-                <w:szCs w:val="24"/>
-              </w:rPr>
-              <w:t>25</w:t>
-            </w:r>
-            <w:r>
-              <w:rPr>
-                <w:rFonts w:ascii="Times New Roman" w:hAnsi="Times New Roman" w:cs="Times New Roman"/>
-                <w:noProof/>
-                <w:webHidden/>
-                <w:sz w:val="24"/>
-                <w:szCs w:val="24"/>
-              </w:rPr>
-              <w:fldChar w:fldCharType="end"/>
-            </w:r>
-          </w:hyperlink>
-        </w:p>
-        <w:p>
-          <w:pPr>
-            <w:pStyle w:val="TOC1"/>
-            <w:rPr>
-              <w:rFonts w:ascii="Times New Roman" w:hAnsi="Times New Roman" w:cs="Times New Roman"/>
-              <w:noProof/>
-              <w:sz w:val="24"/>
-              <w:szCs w:val="24"/>
-              <w:lang w:val="ro-RO" w:eastAsia="ro-RO"/>
-            </w:rPr>
-          </w:pPr>
-          <w:hyperlink w:anchor="_Toc517744458" w:history="1">
-            <w:r>
-              <w:rPr>
-                <w:rStyle w:val="Hyperlink"/>
-                <w:rFonts w:ascii="Times New Roman" w:hAnsi="Times New Roman" w:cs="Times New Roman"/>
-                <w:noProof/>
-                <w:sz w:val="24"/>
-                <w:szCs w:val="24"/>
-                <w14:scene3d>
-                  <w14:camera w14:prst="orthographicFront"/>
-                  <w14:lightRig w14:rig="threePt" w14:dir="t">
-                    <w14:rot w14:lat="0" w14:lon="0" w14:rev="0"/>
-                  </w14:lightRig>
-                </w14:scene3d>
-              </w:rPr>
-              <w:t>4.</w:t>
-            </w:r>
-            <w:r>
-              <w:rPr>
-                <w:rFonts w:ascii="Times New Roman" w:hAnsi="Times New Roman" w:cs="Times New Roman"/>
-                <w:noProof/>
-                <w:sz w:val="24"/>
-                <w:szCs w:val="24"/>
-                <w:lang w:val="ro-RO" w:eastAsia="ro-RO"/>
-              </w:rPr>
-              <w:tab/>
-            </w:r>
-            <w:r>
-              <w:rPr>
-                <w:rStyle w:val="Hyperlink"/>
-                <w:rFonts w:ascii="Times New Roman" w:hAnsi="Times New Roman" w:cs="Times New Roman"/>
-                <w:noProof/>
-                <w:sz w:val="24"/>
-                <w:szCs w:val="24"/>
-              </w:rPr>
-              <w:t>Concluzii</w:t>
-            </w:r>
-            <w:r>
-              <w:rPr>
-                <w:rFonts w:ascii="Times New Roman" w:hAnsi="Times New Roman" w:cs="Times New Roman"/>
-                <w:noProof/>
-                <w:webHidden/>
-                <w:sz w:val="24"/>
-                <w:szCs w:val="24"/>
-              </w:rPr>
-              <w:tab/>
-            </w:r>
-            <w:r>
-              <w:rPr>
-                <w:rFonts w:ascii="Times New Roman" w:hAnsi="Times New Roman" w:cs="Times New Roman"/>
-                <w:noProof/>
-                <w:webHidden/>
-                <w:sz w:val="24"/>
-                <w:szCs w:val="24"/>
-              </w:rPr>
-              <w:fldChar w:fldCharType="begin"/>
-            </w:r>
-            <w:r>
-              <w:rPr>
-                <w:rFonts w:ascii="Times New Roman" w:hAnsi="Times New Roman" w:cs="Times New Roman"/>
-                <w:noProof/>
-                <w:webHidden/>
-                <w:sz w:val="24"/>
-                <w:szCs w:val="24"/>
-              </w:rPr>
-              <w:instrText xml:space="preserve"> PAGEREF _Toc517744458 \h </w:instrText>
-            </w:r>
-            <w:r>
-              <w:rPr>
-                <w:rFonts w:ascii="Times New Roman" w:hAnsi="Times New Roman" w:cs="Times New Roman"/>
-                <w:noProof/>
-                <w:webHidden/>
-                <w:sz w:val="24"/>
-                <w:szCs w:val="24"/>
-              </w:rPr>
-            </w:r>
-            <w:r>
-              <w:rPr>
-                <w:rFonts w:ascii="Times New Roman" w:hAnsi="Times New Roman" w:cs="Times New Roman"/>
-                <w:noProof/>
-                <w:webHidden/>
-                <w:sz w:val="24"/>
-                <w:szCs w:val="24"/>
-              </w:rPr>
-              <w:fldChar w:fldCharType="separate"/>
-            </w:r>
-            <w:r>
-              <w:rPr>
-                <w:rFonts w:ascii="Times New Roman" w:hAnsi="Times New Roman" w:cs="Times New Roman"/>
-                <w:noProof/>
-                <w:webHidden/>
-                <w:sz w:val="24"/>
-                <w:szCs w:val="24"/>
-              </w:rPr>
-              <w:t>36</w:t>
-            </w:r>
-            <w:r>
-              <w:rPr>
-                <w:rFonts w:ascii="Times New Roman" w:hAnsi="Times New Roman" w:cs="Times New Roman"/>
-                <w:noProof/>
-                <w:webHidden/>
-                <w:sz w:val="24"/>
-                <w:szCs w:val="24"/>
-              </w:rPr>
-              <w:fldChar w:fldCharType="end"/>
-            </w:r>
-          </w:hyperlink>
-        </w:p>
-        <w:p>
-          <w:pPr>
-            <w:pStyle w:val="TOC1"/>
-            <w:rPr>
-              <w:rFonts w:ascii="Times New Roman" w:hAnsi="Times New Roman" w:cs="Times New Roman"/>
-              <w:noProof/>
-              <w:sz w:val="24"/>
-              <w:szCs w:val="24"/>
-              <w:lang w:val="ro-RO" w:eastAsia="ro-RO"/>
-            </w:rPr>
-          </w:pPr>
-          <w:hyperlink w:anchor="_Toc517744459" w:history="1">
-            <w:r>
-              <w:rPr>
-                <w:rStyle w:val="Hyperlink"/>
-                <w:rFonts w:ascii="Times New Roman" w:hAnsi="Times New Roman" w:cs="Times New Roman"/>
-                <w:noProof/>
-                <w:sz w:val="24"/>
-                <w:szCs w:val="24"/>
-              </w:rPr>
-              <w:t>Bibliografie</w:t>
-            </w:r>
-            <w:r>
-              <w:rPr>
-                <w:rFonts w:ascii="Times New Roman" w:hAnsi="Times New Roman" w:cs="Times New Roman"/>
-                <w:noProof/>
-                <w:webHidden/>
-                <w:sz w:val="24"/>
-                <w:szCs w:val="24"/>
-              </w:rPr>
-              <w:tab/>
-            </w:r>
-            <w:r>
-              <w:rPr>
-                <w:rFonts w:ascii="Times New Roman" w:hAnsi="Times New Roman" w:cs="Times New Roman"/>
-                <w:noProof/>
-                <w:webHidden/>
-                <w:sz w:val="24"/>
-                <w:szCs w:val="24"/>
-              </w:rPr>
-              <w:fldChar w:fldCharType="begin"/>
-            </w:r>
-            <w:r>
-              <w:rPr>
-                <w:rFonts w:ascii="Times New Roman" w:hAnsi="Times New Roman" w:cs="Times New Roman"/>
-                <w:noProof/>
-                <w:webHidden/>
-                <w:sz w:val="24"/>
-                <w:szCs w:val="24"/>
-              </w:rPr>
-              <w:instrText xml:space="preserve"> PAGEREF _Toc517744459 \h </w:instrText>
-            </w:r>
-            <w:r>
-              <w:rPr>
-                <w:rFonts w:ascii="Times New Roman" w:hAnsi="Times New Roman" w:cs="Times New Roman"/>
-                <w:noProof/>
-                <w:webHidden/>
-                <w:sz w:val="24"/>
-                <w:szCs w:val="24"/>
-              </w:rPr>
-            </w:r>
-            <w:r>
-              <w:rPr>
-                <w:rFonts w:ascii="Times New Roman" w:hAnsi="Times New Roman" w:cs="Times New Roman"/>
-                <w:noProof/>
-                <w:webHidden/>
-                <w:sz w:val="24"/>
-                <w:szCs w:val="24"/>
-              </w:rPr>
-              <w:fldChar w:fldCharType="separate"/>
-            </w:r>
-            <w:r>
-              <w:rPr>
-                <w:rFonts w:ascii="Times New Roman" w:hAnsi="Times New Roman" w:cs="Times New Roman"/>
-                <w:noProof/>
-                <w:webHidden/>
-                <w:sz w:val="24"/>
-                <w:szCs w:val="24"/>
-              </w:rPr>
-              <w:t>37</w:t>
-            </w:r>
-            <w:r>
-              <w:rPr>
-                <w:rFonts w:ascii="Times New Roman" w:hAnsi="Times New Roman" w:cs="Times New Roman"/>
-                <w:noProof/>
-                <w:webHidden/>
-                <w:sz w:val="24"/>
-                <w:szCs w:val="24"/>
-              </w:rPr>
-              <w:fldChar w:fldCharType="end"/>
-            </w:r>
-          </w:hyperlink>
-        </w:p>
-        <w:p>
-          <w:pPr>
-            <w:pStyle w:val="TOC1"/>
-            <w:rPr>
-              <w:rFonts w:ascii="Times New Roman" w:hAnsi="Times New Roman" w:cs="Times New Roman"/>
-              <w:noProof/>
-              <w:sz w:val="24"/>
-              <w:szCs w:val="24"/>
-              <w:lang w:val="ro-RO" w:eastAsia="ro-RO"/>
-            </w:rPr>
-          </w:pPr>
-          <w:hyperlink w:anchor="_Toc517744460" w:history="1">
-            <w:r>
-              <w:rPr>
-                <w:rStyle w:val="Hyperlink"/>
-                <w:rFonts w:ascii="Times New Roman" w:hAnsi="Times New Roman" w:cs="Times New Roman"/>
-                <w:noProof/>
-                <w:sz w:val="24"/>
-                <w:szCs w:val="24"/>
-              </w:rPr>
-              <w:t>Anexa 1 (Tehnologii Utilizate)</w:t>
-            </w:r>
-            <w:r>
-              <w:rPr>
-                <w:rFonts w:ascii="Times New Roman" w:hAnsi="Times New Roman" w:cs="Times New Roman"/>
-                <w:noProof/>
-                <w:webHidden/>
-                <w:sz w:val="24"/>
-                <w:szCs w:val="24"/>
-              </w:rPr>
-              <w:tab/>
-            </w:r>
-            <w:r>
-              <w:rPr>
-                <w:rFonts w:ascii="Times New Roman" w:hAnsi="Times New Roman" w:cs="Times New Roman"/>
-                <w:noProof/>
-                <w:webHidden/>
-                <w:sz w:val="24"/>
-                <w:szCs w:val="24"/>
-              </w:rPr>
-              <w:fldChar w:fldCharType="begin"/>
-            </w:r>
-            <w:r>
-              <w:rPr>
-                <w:rFonts w:ascii="Times New Roman" w:hAnsi="Times New Roman" w:cs="Times New Roman"/>
-                <w:noProof/>
-                <w:webHidden/>
-                <w:sz w:val="24"/>
-                <w:szCs w:val="24"/>
-              </w:rPr>
-              <w:instrText xml:space="preserve"> PAGEREF _Toc517744460 \h </w:instrText>
+              <w:instrText xml:space="preserve"> PAGEREF _Toc517782847 \h </w:instrText>
             </w:r>
             <w:r>
               <w:rPr>
@@ -4569,7 +4666,7 @@
               <w:lang w:val="ro-RO" w:eastAsia="ro-RO"/>
             </w:rPr>
           </w:pPr>
-          <w:hyperlink w:anchor="_Toc517744462" w:history="1">
+          <w:hyperlink w:anchor="_Toc517782848" w:history="1">
             <w:r>
               <w:rPr>
                 <w:rStyle w:val="Hyperlink"/>
@@ -4578,7 +4675,7 @@
                 <w:sz w:val="24"/>
                 <w:szCs w:val="24"/>
               </w:rPr>
-              <w:t>ASP.NET</w:t>
+              <w:t>SQL (SQL Server Express)</w:t>
             </w:r>
             <w:r>
               <w:rPr>
@@ -4608,7 +4705,7 @@
                 <w:sz w:val="24"/>
                 <w:szCs w:val="24"/>
               </w:rPr>
-              <w:instrText xml:space="preserve"> PAGEREF _Toc517744462 \h </w:instrText>
+              <w:instrText xml:space="preserve"> PAGEREF _Toc517782848 \h </w:instrText>
             </w:r>
             <w:r>
               <w:rPr>
@@ -4662,7 +4759,7 @@
               <w:lang w:val="ro-RO" w:eastAsia="ro-RO"/>
             </w:rPr>
           </w:pPr>
-          <w:hyperlink w:anchor="_Toc517744463" w:history="1">
+          <w:hyperlink w:anchor="_Toc517782849" w:history="1">
             <w:r>
               <w:rPr>
                 <w:rStyle w:val="Hyperlink"/>
@@ -4671,7 +4768,7 @@
                 <w:sz w:val="24"/>
                 <w:szCs w:val="24"/>
               </w:rPr>
-              <w:t>SQL (SQL Server Express)</w:t>
+              <w:t>Version Control - GitHub (GitKraken)</w:t>
             </w:r>
             <w:r>
               <w:rPr>
@@ -4701,7 +4798,7 @@
                 <w:sz w:val="24"/>
                 <w:szCs w:val="24"/>
               </w:rPr>
-              <w:instrText xml:space="preserve"> PAGEREF _Toc517744463 \h </w:instrText>
+              <w:instrText xml:space="preserve"> PAGEREF _Toc517782849 \h </w:instrText>
             </w:r>
             <w:r>
               <w:rPr>
@@ -4730,7 +4827,7 @@
                 <w:sz w:val="24"/>
                 <w:szCs w:val="24"/>
               </w:rPr>
-              <w:t>38</w:t>
+              <w:t>39</w:t>
             </w:r>
             <w:r>
               <w:rPr>
@@ -4755,7 +4852,7 @@
               <w:lang w:val="ro-RO" w:eastAsia="ro-RO"/>
             </w:rPr>
           </w:pPr>
-          <w:hyperlink w:anchor="_Toc517744464" w:history="1">
+          <w:hyperlink w:anchor="_Toc517782859" w:history="1">
             <w:r>
               <w:rPr>
                 <w:rStyle w:val="Hyperlink"/>
@@ -4764,7 +4861,28 @@
                 <w:sz w:val="24"/>
                 <w:szCs w:val="24"/>
               </w:rPr>
-              <w:t>Version Control - GitHub (GitKraken)</w:t>
+              <w:t xml:space="preserve">HTML, CSS, JavaScript </w:t>
+            </w:r>
+            <w:r>
+              <w:rPr>
+                <w:rStyle w:val="Hyperlink"/>
+                <w:rFonts w:ascii="Times New Roman" w:hAnsi="Times New Roman" w:cs="Times New Roman"/>
+                <w:noProof/>
+                <w:sz w:val="24"/>
+                <w:szCs w:val="24"/>
+                <w:lang w:val="ro-RO"/>
+              </w:rPr>
+              <w:t xml:space="preserve">și </w:t>
+            </w:r>
+            <w:r>
+              <w:rPr>
+                <w:rStyle w:val="Hyperlink"/>
+                <w:rFonts w:ascii="Times New Roman" w:hAnsi="Times New Roman" w:cs="Times New Roman"/>
+                <w:noProof/>
+                <w:sz w:val="24"/>
+                <w:szCs w:val="24"/>
+              </w:rPr>
+              <w:t>Bootstrap</w:t>
             </w:r>
             <w:r>
               <w:rPr>
@@ -4794,7 +4912,7 @@
                 <w:sz w:val="24"/>
                 <w:szCs w:val="24"/>
               </w:rPr>
-              <w:instrText xml:space="preserve"> PAGEREF _Toc517744464 \h </w:instrText>
+              <w:instrText xml:space="preserve"> PAGEREF _Toc517782859 \h </w:instrText>
             </w:r>
             <w:r>
               <w:rPr>
@@ -4848,7 +4966,7 @@
               <w:lang w:val="ro-RO" w:eastAsia="ro-RO"/>
             </w:rPr>
           </w:pPr>
-          <w:hyperlink w:anchor="_Toc517744474" w:history="1">
+          <w:hyperlink w:anchor="_Toc517782860" w:history="1">
             <w:r>
               <w:rPr>
                 <w:rStyle w:val="Hyperlink"/>
@@ -4857,28 +4975,7 @@
                 <w:sz w:val="24"/>
                 <w:szCs w:val="24"/>
               </w:rPr>
-              <w:t xml:space="preserve">HTML, CSS, JavaScript </w:t>
-            </w:r>
-            <w:r>
-              <w:rPr>
-                <w:rStyle w:val="Hyperlink"/>
-                <w:rFonts w:ascii="Times New Roman" w:hAnsi="Times New Roman" w:cs="Times New Roman"/>
-                <w:noProof/>
-                <w:sz w:val="24"/>
-                <w:szCs w:val="24"/>
-                <w:lang w:val="ro-RO"/>
-              </w:rPr>
-              <w:t xml:space="preserve">și </w:t>
-            </w:r>
-            <w:r>
-              <w:rPr>
-                <w:rStyle w:val="Hyperlink"/>
-                <w:rFonts w:ascii="Times New Roman" w:hAnsi="Times New Roman" w:cs="Times New Roman"/>
-                <w:noProof/>
-                <w:sz w:val="24"/>
-                <w:szCs w:val="24"/>
-              </w:rPr>
-              <w:t>Bootstrap</w:t>
+              <w:t>Adobe Illustrator</w:t>
             </w:r>
             <w:r>
               <w:rPr>
@@ -4908,100 +5005,7 @@
                 <w:sz w:val="24"/>
                 <w:szCs w:val="24"/>
               </w:rPr>
-              <w:instrText xml:space="preserve"> PAGEREF _Toc517744474 \h </w:instrText>
-            </w:r>
-            <w:r>
-              <w:rPr>
-                <w:rFonts w:ascii="Times New Roman" w:hAnsi="Times New Roman" w:cs="Times New Roman"/>
-                <w:noProof/>
-                <w:webHidden/>
-                <w:sz w:val="24"/>
-                <w:szCs w:val="24"/>
-              </w:rPr>
-            </w:r>
-            <w:r>
-              <w:rPr>
-                <w:rFonts w:ascii="Times New Roman" w:hAnsi="Times New Roman" w:cs="Times New Roman"/>
-                <w:noProof/>
-                <w:webHidden/>
-                <w:sz w:val="24"/>
-                <w:szCs w:val="24"/>
-              </w:rPr>
-              <w:fldChar w:fldCharType="separate"/>
-            </w:r>
-            <w:r>
-              <w:rPr>
-                <w:rFonts w:ascii="Times New Roman" w:hAnsi="Times New Roman" w:cs="Times New Roman"/>
-                <w:noProof/>
-                <w:webHidden/>
-                <w:sz w:val="24"/>
-                <w:szCs w:val="24"/>
-              </w:rPr>
-              <w:t>39</w:t>
-            </w:r>
-            <w:r>
-              <w:rPr>
-                <w:rFonts w:ascii="Times New Roman" w:hAnsi="Times New Roman" w:cs="Times New Roman"/>
-                <w:noProof/>
-                <w:webHidden/>
-                <w:sz w:val="24"/>
-                <w:szCs w:val="24"/>
-              </w:rPr>
-              <w:fldChar w:fldCharType="end"/>
-            </w:r>
-          </w:hyperlink>
-        </w:p>
-        <w:p>
-          <w:pPr>
-            <w:pStyle w:val="TOC2"/>
-            <w:rPr>
-              <w:rFonts w:ascii="Times New Roman" w:hAnsi="Times New Roman" w:cs="Times New Roman"/>
-              <w:noProof/>
-              <w:sz w:val="24"/>
-              <w:szCs w:val="24"/>
-              <w:lang w:val="ro-RO" w:eastAsia="ro-RO"/>
-            </w:rPr>
-          </w:pPr>
-          <w:hyperlink w:anchor="_Toc517744475" w:history="1">
-            <w:r>
-              <w:rPr>
-                <w:rStyle w:val="Hyperlink"/>
-                <w:rFonts w:ascii="Times New Roman" w:hAnsi="Times New Roman" w:cs="Times New Roman"/>
-                <w:noProof/>
-                <w:sz w:val="24"/>
-                <w:szCs w:val="24"/>
-              </w:rPr>
-              <w:t>Adobe Illustrator</w:t>
-            </w:r>
-            <w:r>
-              <w:rPr>
-                <w:rFonts w:ascii="Times New Roman" w:hAnsi="Times New Roman" w:cs="Times New Roman"/>
-                <w:noProof/>
-                <w:webHidden/>
-                <w:sz w:val="24"/>
-                <w:szCs w:val="24"/>
-              </w:rPr>
-              <w:tab/>
-            </w:r>
-            <w:r>
-              <w:rPr>
-                <w:rFonts w:ascii="Times New Roman" w:hAnsi="Times New Roman" w:cs="Times New Roman"/>
-                <w:noProof/>
-                <w:webHidden/>
-                <w:sz w:val="24"/>
-                <w:szCs w:val="24"/>
-              </w:rPr>
-              <w:fldChar w:fldCharType="begin"/>
-            </w:r>
-            <w:r>
-              <w:rPr>
-                <w:rFonts w:ascii="Times New Roman" w:hAnsi="Times New Roman" w:cs="Times New Roman"/>
-                <w:noProof/>
-                <w:webHidden/>
-                <w:sz w:val="24"/>
-                <w:szCs w:val="24"/>
-              </w:rPr>
-              <w:instrText xml:space="preserve"> PAGEREF _Toc517744475 \h </w:instrText>
+              <w:instrText xml:space="preserve"> PAGEREF _Toc517782860 \h </w:instrText>
             </w:r>
             <w:r>
               <w:rPr>
@@ -5075,35 +5079,35 @@
           <w:rFonts w:cs="Times New Roman"/>
         </w:rPr>
       </w:pPr>
-      <w:bookmarkStart w:id="6" w:name="_Toc517744446"/>
+      <w:bookmarkStart w:id="7" w:name="_Toc517782831"/>
       <w:r>
         <w:rPr>
           <w:rFonts w:cs="Times New Roman"/>
         </w:rPr>
         <w:lastRenderedPageBreak/>
         <w:t>Introducere</w:t>
-      </w:r>
-      <w:bookmarkEnd w:id="6"/>
-    </w:p>
-    <w:p>
-      <w:pPr>
-        <w:pStyle w:val="Heading2"/>
-        <w:ind w:firstLine="720"/>
-        <w:rPr>
-          <w:rFonts w:cs="Times New Roman"/>
-        </w:rPr>
-      </w:pPr>
-      <w:bookmarkStart w:id="7" w:name="_Toc517744447"/>
-      <w:r>
-        <w:rPr>
-          <w:rFonts w:cs="Times New Roman"/>
-        </w:rPr>
-        <w:t>Motivație</w:t>
       </w:r>
       <w:bookmarkEnd w:id="7"/>
     </w:p>
     <w:p>
       <w:pPr>
+        <w:pStyle w:val="Heading2"/>
+        <w:ind w:firstLine="720"/>
+        <w:rPr>
+          <w:rFonts w:cs="Times New Roman"/>
+        </w:rPr>
+      </w:pPr>
+      <w:bookmarkStart w:id="8" w:name="_Toc517782832"/>
+      <w:r>
+        <w:rPr>
+          <w:rFonts w:cs="Times New Roman"/>
+        </w:rPr>
+        <w:t>Motivație</w:t>
+      </w:r>
+      <w:bookmarkEnd w:id="8"/>
+    </w:p>
+    <w:p>
+      <w:pPr>
         <w:spacing w:line="360" w:lineRule="auto"/>
         <w:jc w:val="both"/>
         <w:rPr>
@@ -5374,7 +5378,25 @@
           <w:szCs w:val="24"/>
           <w:lang w:val="ro-RO"/>
         </w:rPr>
-        <w:t xml:space="preserve"> sau Moderator</w:t>
+        <w:t xml:space="preserve"> </w:t>
+      </w:r>
+      <w:r>
+        <w:rPr>
+          <w:rFonts w:ascii="Times New Roman" w:hAnsi="Times New Roman" w:cs="Times New Roman"/>
+          <w:sz w:val="24"/>
+          <w:szCs w:val="24"/>
+          <w:lang w:val="ro-RO"/>
+        </w:rPr>
+        <w:t>și</w:t>
+      </w:r>
+      <w:r>
+        <w:rPr>
+          <w:rFonts w:ascii="Times New Roman" w:hAnsi="Times New Roman" w:cs="Times New Roman"/>
+          <w:sz w:val="24"/>
+          <w:szCs w:val="24"/>
+          <w:lang w:val="ro-RO"/>
+        </w:rPr>
+        <w:t xml:space="preserve"> Moderator</w:t>
       </w:r>
       <w:r>
         <w:rPr>
@@ -5605,14 +5627,14 @@
           <w:rFonts w:cs="Times New Roman"/>
         </w:rPr>
       </w:pPr>
-      <w:bookmarkStart w:id="8" w:name="_Toc517744448"/>
+      <w:bookmarkStart w:id="9" w:name="_Toc517782833"/>
       <w:r>
         <w:rPr>
           <w:rFonts w:cs="Times New Roman"/>
         </w:rPr>
         <w:t>Scopul</w:t>
       </w:r>
-      <w:bookmarkEnd w:id="8"/>
+      <w:bookmarkEnd w:id="9"/>
     </w:p>
     <w:p>
       <w:pPr>
@@ -5802,7 +5824,7 @@
           <w:lang w:val="ro-RO"/>
         </w:rPr>
       </w:pPr>
-      <w:bookmarkStart w:id="9" w:name="_Toc517744449"/>
+      <w:bookmarkStart w:id="10" w:name="_Toc517782834"/>
       <w:r>
         <w:rPr>
           <w:rFonts w:cs="Times New Roman"/>
@@ -5819,7 +5841,7 @@
         </w:rPr>
         <w:t>temei</w:t>
       </w:r>
-      <w:bookmarkEnd w:id="9"/>
+      <w:bookmarkEnd w:id="10"/>
     </w:p>
     <w:p>
       <w:pPr>
@@ -5954,7 +5976,7 @@
           <w:lang w:val="ro-RO"/>
         </w:rPr>
       </w:pPr>
-      <w:bookmarkStart w:id="10" w:name="_Toc517744450"/>
+      <w:bookmarkStart w:id="11" w:name="_Toc517782835"/>
       <w:r>
         <w:rPr>
           <w:rFonts w:cs="Times New Roman"/>
@@ -5969,456 +5991,6 @@
           <w:lang w:val="ro-RO"/>
         </w:rPr>
         <w:t>tehnologiei</w:t>
-      </w:r>
-      <w:bookmarkEnd w:id="10"/>
-    </w:p>
-    <w:p>
-      <w:pPr>
-        <w:spacing w:before="30" w:after="0" w:line="360" w:lineRule="auto"/>
-        <w:jc w:val="both"/>
-        <w:rPr>
-          <w:rFonts w:ascii="Times New Roman" w:hAnsi="Times New Roman" w:cs="Times New Roman"/>
-          <w:sz w:val="24"/>
-          <w:szCs w:val="24"/>
-        </w:rPr>
-      </w:pPr>
-      <w:r>
-        <w:rPr>
-          <w:rFonts w:ascii="Times New Roman" w:hAnsi="Times New Roman" w:cs="Times New Roman"/>
-          <w:sz w:val="24"/>
-          <w:szCs w:val="24"/>
-        </w:rPr>
-        <w:t>Pe parcursul anului II la</w:t>
-      </w:r>
-      <w:r>
-        <w:rPr>
-          <w:rFonts w:ascii="Times New Roman" w:hAnsi="Times New Roman" w:cs="Times New Roman"/>
-          <w:sz w:val="24"/>
-          <w:szCs w:val="24"/>
-        </w:rPr>
-        <w:t xml:space="preserve"> </w:t>
-      </w:r>
-      <w:r>
-        <w:rPr>
-          <w:rFonts w:ascii="Times New Roman" w:hAnsi="Times New Roman" w:cs="Times New Roman"/>
-          <w:sz w:val="24"/>
-          <w:szCs w:val="24"/>
-          <w:lang w:val="ro-RO"/>
-        </w:rPr>
-        <w:t>„</w:t>
-      </w:r>
-      <w:r>
-        <w:rPr>
-          <w:rFonts w:ascii="Times New Roman" w:hAnsi="Times New Roman" w:cs="Times New Roman"/>
-          <w:sz w:val="24"/>
-          <w:szCs w:val="24"/>
-        </w:rPr>
-        <w:t>Facultatea de Informatică Iași” am fost implicat în diverse proiecte, care mai de care mai grele. Unul dintre aceste proiecte a fost cel de la Tehnologii Web, unde deși nu știam mai nimic la început, am ajuns să mă descurc</w:t>
-      </w:r>
-      <w:r>
-        <w:rPr>
-          <w:rFonts w:ascii="Times New Roman" w:hAnsi="Times New Roman" w:cs="Times New Roman"/>
-          <w:sz w:val="24"/>
-          <w:szCs w:val="24"/>
-        </w:rPr>
-        <w:t xml:space="preserve"> destul de bine</w:t>
-      </w:r>
-      <w:r>
-        <w:rPr>
-          <w:rFonts w:ascii="Times New Roman" w:hAnsi="Times New Roman" w:cs="Times New Roman"/>
-          <w:sz w:val="24"/>
-          <w:szCs w:val="24"/>
-        </w:rPr>
-        <w:t>, și a început să îmi surâdă idea dezvoltarii unei aplicații web.</w:t>
-      </w:r>
-    </w:p>
-    <w:p>
-      <w:pPr>
-        <w:spacing w:before="30" w:after="0" w:line="360" w:lineRule="auto"/>
-        <w:jc w:val="both"/>
-        <w:rPr>
-          <w:rFonts w:ascii="Times New Roman" w:hAnsi="Times New Roman" w:cs="Times New Roman"/>
-          <w:sz w:val="24"/>
-          <w:szCs w:val="24"/>
-          <w:lang w:val="ro-RO"/>
-        </w:rPr>
-      </w:pPr>
-      <w:r>
-        <w:rPr>
-          <w:rFonts w:ascii="Times New Roman" w:hAnsi="Times New Roman" w:cs="Times New Roman"/>
-          <w:sz w:val="24"/>
-          <w:szCs w:val="24"/>
-          <w:lang w:val="ro-RO"/>
-        </w:rPr>
-        <w:t xml:space="preserve">    În primul semestru din anul III am participat la </w:t>
-      </w:r>
-      <w:r>
-        <w:rPr>
-          <w:rFonts w:ascii="Times New Roman" w:hAnsi="Times New Roman" w:cs="Times New Roman"/>
-          <w:sz w:val="24"/>
-          <w:szCs w:val="24"/>
-          <w:lang w:val="ro-RO"/>
-        </w:rPr>
-        <w:t>materia</w:t>
-      </w:r>
-      <w:r>
-        <w:rPr>
-          <w:rFonts w:ascii="Times New Roman" w:hAnsi="Times New Roman" w:cs="Times New Roman"/>
-          <w:sz w:val="24"/>
-          <w:szCs w:val="24"/>
-          <w:lang w:val="ro-RO"/>
-        </w:rPr>
-        <w:t xml:space="preserve"> „Introducere </w:t>
-      </w:r>
-      <w:r>
-        <w:rPr>
-          <w:rFonts w:ascii="Times New Roman" w:hAnsi="Times New Roman" w:cs="Times New Roman"/>
-          <w:sz w:val="24"/>
-          <w:szCs w:val="24"/>
-          <w:lang w:val="ro-RO"/>
-        </w:rPr>
-        <w:t>î</w:t>
-      </w:r>
-      <w:r>
-        <w:rPr>
-          <w:rFonts w:ascii="Times New Roman" w:hAnsi="Times New Roman" w:cs="Times New Roman"/>
-          <w:sz w:val="24"/>
-          <w:szCs w:val="24"/>
-          <w:lang w:val="ro-RO"/>
-        </w:rPr>
-        <w:t>n .NET”</w:t>
-      </w:r>
-      <w:r>
-        <w:rPr>
-          <w:rFonts w:ascii="Times New Roman" w:hAnsi="Times New Roman" w:cs="Times New Roman"/>
-          <w:sz w:val="24"/>
-          <w:szCs w:val="24"/>
-        </w:rPr>
-        <w:t>, în cadrul căruia am f</w:t>
-      </w:r>
-      <w:r>
-        <w:rPr>
-          <w:rFonts w:ascii="Times New Roman" w:hAnsi="Times New Roman" w:cs="Times New Roman"/>
-          <w:sz w:val="24"/>
-          <w:szCs w:val="24"/>
-        </w:rPr>
-        <w:t>ă</w:t>
-      </w:r>
-      <w:r>
-        <w:rPr>
-          <w:rFonts w:ascii="Times New Roman" w:hAnsi="Times New Roman" w:cs="Times New Roman"/>
-          <w:sz w:val="24"/>
-          <w:szCs w:val="24"/>
-        </w:rPr>
-        <w:t>cut echipă cu alte 5 persoane</w:t>
-      </w:r>
-      <w:r>
-        <w:rPr>
-          <w:rFonts w:ascii="Times New Roman" w:hAnsi="Times New Roman" w:cs="Times New Roman"/>
-          <w:sz w:val="24"/>
-          <w:szCs w:val="24"/>
-        </w:rPr>
-        <w:t xml:space="preserve"> cu scopul comun de a dezolta o</w:t>
-      </w:r>
-      <w:r>
-        <w:rPr>
-          <w:rFonts w:ascii="Times New Roman" w:hAnsi="Times New Roman" w:cs="Times New Roman"/>
-          <w:sz w:val="24"/>
-          <w:szCs w:val="24"/>
-        </w:rPr>
-        <w:t xml:space="preserve"> nouă aplicație web, cu o tem</w:t>
-      </w:r>
-      <w:r>
-        <w:rPr>
-          <w:rFonts w:ascii="Times New Roman" w:hAnsi="Times New Roman" w:cs="Times New Roman"/>
-          <w:sz w:val="24"/>
-          <w:szCs w:val="24"/>
-          <w:lang w:val="ro-RO"/>
-        </w:rPr>
-        <w:t>ă aleasă de noi</w:t>
-      </w:r>
-      <w:r>
-        <w:rPr>
-          <w:rFonts w:ascii="Times New Roman" w:hAnsi="Times New Roman" w:cs="Times New Roman"/>
-          <w:sz w:val="24"/>
-          <w:szCs w:val="24"/>
-        </w:rPr>
-        <w:t>. Aceasta a fost</w:t>
-      </w:r>
-      <w:r>
-        <w:rPr>
-          <w:rFonts w:ascii="Times New Roman" w:hAnsi="Times New Roman" w:cs="Times New Roman"/>
-          <w:sz w:val="24"/>
-          <w:szCs w:val="24"/>
-          <w:lang w:val="ro-RO"/>
-        </w:rPr>
-        <w:t xml:space="preserve"> </w:t>
-      </w:r>
-      <w:r>
-        <w:rPr>
-          <w:rFonts w:ascii="Times New Roman" w:hAnsi="Times New Roman" w:cs="Times New Roman"/>
-          <w:sz w:val="24"/>
-          <w:szCs w:val="24"/>
-          <w:lang w:val="ro-RO"/>
-        </w:rPr>
-        <w:t>„</w:t>
-      </w:r>
-      <w:r>
-        <w:rPr>
-          <w:rFonts w:ascii="Times New Roman" w:hAnsi="Times New Roman" w:cs="Times New Roman"/>
-          <w:sz w:val="24"/>
-          <w:szCs w:val="24"/>
-        </w:rPr>
-        <w:t>Course Manager</w:t>
-      </w:r>
-      <w:r>
-        <w:rPr>
-          <w:rFonts w:ascii="Times New Roman" w:hAnsi="Times New Roman" w:cs="Times New Roman"/>
-          <w:sz w:val="24"/>
-          <w:szCs w:val="24"/>
-        </w:rPr>
-        <w:t>”</w:t>
-      </w:r>
-      <w:r>
-        <w:rPr>
-          <w:rFonts w:ascii="Times New Roman" w:hAnsi="Times New Roman" w:cs="Times New Roman"/>
-          <w:sz w:val="24"/>
-          <w:szCs w:val="24"/>
-        </w:rPr>
-        <w:t xml:space="preserve"> </w:t>
-      </w:r>
-      <w:r>
-        <w:rPr>
-          <w:rFonts w:ascii="Times New Roman" w:hAnsi="Times New Roman" w:cs="Times New Roman"/>
-          <w:sz w:val="24"/>
-          <w:szCs w:val="24"/>
-        </w:rPr>
-        <w:t>(aplicație care să facă un management mai bun, concepută ini</w:t>
-      </w:r>
-      <w:r>
-        <w:rPr>
-          <w:rFonts w:ascii="Times New Roman" w:hAnsi="Times New Roman" w:cs="Times New Roman"/>
-          <w:sz w:val="24"/>
-          <w:szCs w:val="24"/>
-          <w:lang w:val="ro-RO"/>
-        </w:rPr>
-        <w:t>ț</w:t>
-      </w:r>
-      <w:r>
-        <w:rPr>
-          <w:rFonts w:ascii="Times New Roman" w:hAnsi="Times New Roman" w:cs="Times New Roman"/>
-          <w:sz w:val="24"/>
-          <w:szCs w:val="24"/>
-        </w:rPr>
-        <w:t xml:space="preserve">ial pentru cursul de </w:t>
-      </w:r>
-      <w:r>
-        <w:rPr>
-          <w:rFonts w:ascii="Times New Roman" w:hAnsi="Times New Roman" w:cs="Times New Roman"/>
-          <w:sz w:val="24"/>
-          <w:szCs w:val="24"/>
-          <w:lang w:val="ro-RO"/>
-        </w:rPr>
-        <w:t>„</w:t>
-      </w:r>
-      <w:r>
-        <w:rPr>
-          <w:rFonts w:ascii="Times New Roman" w:hAnsi="Times New Roman" w:cs="Times New Roman"/>
-          <w:sz w:val="24"/>
-          <w:szCs w:val="24"/>
-        </w:rPr>
-        <w:t xml:space="preserve">Introducere </w:t>
-      </w:r>
-      <w:r>
-        <w:rPr>
-          <w:rFonts w:ascii="Times New Roman" w:hAnsi="Times New Roman" w:cs="Times New Roman"/>
-          <w:sz w:val="24"/>
-          <w:szCs w:val="24"/>
-        </w:rPr>
-        <w:t>î</w:t>
-      </w:r>
-      <w:r>
-        <w:rPr>
-          <w:rFonts w:ascii="Times New Roman" w:hAnsi="Times New Roman" w:cs="Times New Roman"/>
-          <w:sz w:val="24"/>
-          <w:szCs w:val="24"/>
-        </w:rPr>
-        <w:t>n .NET</w:t>
-      </w:r>
-      <w:r>
-        <w:rPr>
-          <w:rFonts w:ascii="Times New Roman" w:hAnsi="Times New Roman" w:cs="Times New Roman"/>
-          <w:sz w:val="24"/>
-          <w:szCs w:val="24"/>
-        </w:rPr>
-        <w:t>”</w:t>
-      </w:r>
-      <w:r>
-        <w:rPr>
-          <w:rFonts w:ascii="Times New Roman" w:hAnsi="Times New Roman" w:cs="Times New Roman"/>
-          <w:sz w:val="24"/>
-          <w:szCs w:val="24"/>
-        </w:rPr>
-        <w:t xml:space="preserve">, </w:t>
-      </w:r>
-      <w:r>
-        <w:rPr>
-          <w:rFonts w:ascii="Times New Roman" w:hAnsi="Times New Roman" w:cs="Times New Roman"/>
-          <w:sz w:val="24"/>
-          <w:szCs w:val="24"/>
-        </w:rPr>
-        <w:t>și</w:t>
-      </w:r>
-      <w:r>
-        <w:rPr>
-          <w:rFonts w:ascii="Times New Roman" w:hAnsi="Times New Roman" w:cs="Times New Roman"/>
-          <w:sz w:val="24"/>
-          <w:szCs w:val="24"/>
-        </w:rPr>
-        <w:t xml:space="preserve"> cu posibilitatea dezvoltării pe viitor pentru majoritatea cursurilor). Dar de data aceasta nu am folosit aceleași tehnologii ca și anul trecut</w:t>
-      </w:r>
-      <w:r>
-        <w:rPr>
-          <w:rFonts w:ascii="Times New Roman" w:hAnsi="Times New Roman" w:cs="Times New Roman"/>
-          <w:sz w:val="24"/>
-          <w:szCs w:val="24"/>
-        </w:rPr>
-        <w:t xml:space="preserve"> </w:t>
-      </w:r>
-      <w:r>
-        <w:rPr>
-          <w:rFonts w:ascii="Times New Roman" w:hAnsi="Times New Roman" w:cs="Times New Roman"/>
-          <w:sz w:val="24"/>
-          <w:szCs w:val="24"/>
-        </w:rPr>
-        <w:t xml:space="preserve">(PHP, HTML, CSS </w:t>
-      </w:r>
-      <w:r>
-        <w:rPr>
-          <w:rFonts w:ascii="Times New Roman" w:hAnsi="Times New Roman" w:cs="Times New Roman"/>
-          <w:sz w:val="24"/>
-          <w:szCs w:val="24"/>
-          <w:lang w:val="ro-RO"/>
-        </w:rPr>
-        <w:t xml:space="preserve">și </w:t>
-      </w:r>
-      <w:r>
-        <w:rPr>
-          <w:rFonts w:ascii="Times New Roman" w:hAnsi="Times New Roman" w:cs="Times New Roman"/>
-          <w:sz w:val="24"/>
-          <w:szCs w:val="24"/>
-        </w:rPr>
-        <w:t>JavaScript), ci am trecut la următorul nivel: C# (folosind frameworkul .N</w:t>
-      </w:r>
-      <w:r>
-        <w:rPr>
-          <w:rFonts w:ascii="Times New Roman" w:hAnsi="Times New Roman" w:cs="Times New Roman"/>
-          <w:sz w:val="24"/>
-          <w:szCs w:val="24"/>
-        </w:rPr>
-        <w:t>et</w:t>
-      </w:r>
-      <w:r>
-        <w:rPr>
-          <w:rFonts w:ascii="Times New Roman" w:hAnsi="Times New Roman" w:cs="Times New Roman"/>
-          <w:sz w:val="24"/>
-          <w:szCs w:val="24"/>
-        </w:rPr>
-        <w:t>). Acest proiect mi-a captat cu adev</w:t>
-      </w:r>
-      <w:r>
-        <w:rPr>
-          <w:rFonts w:ascii="Times New Roman" w:hAnsi="Times New Roman" w:cs="Times New Roman"/>
-          <w:sz w:val="24"/>
-          <w:szCs w:val="24"/>
-          <w:lang w:val="ro-RO"/>
-        </w:rPr>
-        <w:t xml:space="preserve">ărat atenția, considerându-l unul dintre cele mai interesante și mai complexe proiecte dezvoltate în decursul facultății. </w:t>
-      </w:r>
-      <w:r>
-        <w:rPr>
-          <w:rFonts w:ascii="Times New Roman" w:hAnsi="Times New Roman" w:cs="Times New Roman"/>
-          <w:sz w:val="24"/>
-          <w:szCs w:val="24"/>
-        </w:rPr>
-        <w:t xml:space="preserve">Astfel, știind că </w:t>
-      </w:r>
-      <w:r>
-        <w:rPr>
-          <w:rFonts w:ascii="Times New Roman" w:hAnsi="Times New Roman" w:cs="Times New Roman"/>
-          <w:sz w:val="24"/>
-          <w:szCs w:val="24"/>
-        </w:rPr>
-        <w:t>î</w:t>
-      </w:r>
-      <w:r>
-        <w:rPr>
-          <w:rFonts w:ascii="Times New Roman" w:hAnsi="Times New Roman" w:cs="Times New Roman"/>
-          <w:sz w:val="24"/>
-          <w:szCs w:val="24"/>
-        </w:rPr>
-        <w:t>mi va face plăcere să lucrez la un asemenea proiect, am</w:t>
-      </w:r>
-      <w:r>
-        <w:rPr>
-          <w:rFonts w:ascii="Times New Roman" w:hAnsi="Times New Roman" w:cs="Times New Roman"/>
-          <w:sz w:val="24"/>
-          <w:szCs w:val="24"/>
-          <w:lang w:val="ro-RO"/>
-        </w:rPr>
-        <w:t xml:space="preserve"> decis să folosesc pentru licență această tehnologie</w:t>
-      </w:r>
-      <w:r>
-        <w:rPr>
-          <w:rFonts w:ascii="Times New Roman" w:hAnsi="Times New Roman" w:cs="Times New Roman"/>
-          <w:sz w:val="24"/>
-          <w:szCs w:val="24"/>
-          <w:lang w:val="ro-RO"/>
-        </w:rPr>
-        <w:t xml:space="preserve"> (ASP.</w:t>
-      </w:r>
-      <w:r>
-        <w:rPr>
-          <w:rFonts w:ascii="Times New Roman" w:hAnsi="Times New Roman" w:cs="Times New Roman"/>
-          <w:sz w:val="24"/>
-          <w:szCs w:val="24"/>
-          <w:lang w:val="ro-RO"/>
-        </w:rPr>
-        <w:t>NET</w:t>
-      </w:r>
-      <w:r>
-        <w:rPr>
-          <w:rFonts w:ascii="Times New Roman" w:hAnsi="Times New Roman" w:cs="Times New Roman"/>
-          <w:sz w:val="24"/>
-          <w:szCs w:val="24"/>
-          <w:lang w:val="ro-RO"/>
-        </w:rPr>
-        <w:t>)</w:t>
-      </w:r>
-      <w:r>
-        <w:rPr>
-          <w:rFonts w:ascii="Times New Roman" w:hAnsi="Times New Roman" w:cs="Times New Roman"/>
-          <w:sz w:val="24"/>
-          <w:szCs w:val="24"/>
-          <w:lang w:val="ro-RO"/>
-        </w:rPr>
-        <w:t>.</w:t>
-      </w:r>
-    </w:p>
-    <w:p>
-      <w:pPr>
-        <w:pStyle w:val="Heading2"/>
-        <w:ind w:left="216" w:firstLine="504"/>
-        <w:rPr>
-          <w:rFonts w:cs="Times New Roman"/>
-        </w:rPr>
-      </w:pPr>
-      <w:bookmarkStart w:id="11" w:name="_Toc517744451"/>
-      <w:r>
-        <w:rPr>
-          <w:rFonts w:cs="Times New Roman"/>
-        </w:rPr>
-        <w:t>Context</w:t>
       </w:r>
       <w:bookmarkEnd w:id="11"/>
     </w:p>
@@ -6430,6 +6002,496 @@
           <w:rFonts w:ascii="Times New Roman" w:hAnsi="Times New Roman" w:cs="Times New Roman"/>
           <w:sz w:val="24"/>
           <w:szCs w:val="24"/>
+        </w:rPr>
+      </w:pPr>
+      <w:r>
+        <w:rPr>
+          <w:rFonts w:ascii="Times New Roman" w:hAnsi="Times New Roman" w:cs="Times New Roman"/>
+          <w:sz w:val="24"/>
+          <w:szCs w:val="24"/>
+        </w:rPr>
+        <w:t>Pe parcursul anului II la</w:t>
+      </w:r>
+      <w:r>
+        <w:rPr>
+          <w:rFonts w:ascii="Times New Roman" w:hAnsi="Times New Roman" w:cs="Times New Roman"/>
+          <w:sz w:val="24"/>
+          <w:szCs w:val="24"/>
+        </w:rPr>
+        <w:t xml:space="preserve"> </w:t>
+      </w:r>
+      <w:r>
+        <w:rPr>
+          <w:rFonts w:ascii="Times New Roman" w:hAnsi="Times New Roman" w:cs="Times New Roman"/>
+          <w:sz w:val="24"/>
+          <w:szCs w:val="24"/>
+          <w:lang w:val="ro-RO"/>
+        </w:rPr>
+        <w:t>„</w:t>
+      </w:r>
+      <w:r>
+        <w:rPr>
+          <w:rFonts w:ascii="Times New Roman" w:hAnsi="Times New Roman" w:cs="Times New Roman"/>
+          <w:sz w:val="24"/>
+          <w:szCs w:val="24"/>
+        </w:rPr>
+        <w:t>Facultatea de Informatică Iași” am fost implicat în diverse proiecte, care mai de care mai grele. Unul dintre aceste proiecte a fost cel de la Tehnologii Web, unde deși nu știam mai nimic la început, am ajuns să mă descurc</w:t>
+      </w:r>
+      <w:r>
+        <w:rPr>
+          <w:rFonts w:ascii="Times New Roman" w:hAnsi="Times New Roman" w:cs="Times New Roman"/>
+          <w:sz w:val="24"/>
+          <w:szCs w:val="24"/>
+        </w:rPr>
+        <w:t xml:space="preserve"> destul de bine</w:t>
+      </w:r>
+      <w:r>
+        <w:rPr>
+          <w:rFonts w:ascii="Times New Roman" w:hAnsi="Times New Roman" w:cs="Times New Roman"/>
+          <w:sz w:val="24"/>
+          <w:szCs w:val="24"/>
+        </w:rPr>
+        <w:t>, și a început să îmi surâdă ide</w:t>
+      </w:r>
+      <w:r>
+        <w:rPr>
+          <w:rFonts w:ascii="Times New Roman" w:hAnsi="Times New Roman" w:cs="Times New Roman"/>
+          <w:sz w:val="24"/>
+          <w:szCs w:val="24"/>
+        </w:rPr>
+        <w:t>e</w:t>
+      </w:r>
+      <w:r>
+        <w:rPr>
+          <w:rFonts w:ascii="Times New Roman" w:hAnsi="Times New Roman" w:cs="Times New Roman"/>
+          <w:sz w:val="24"/>
+          <w:szCs w:val="24"/>
+        </w:rPr>
+        <w:t>a dezvoltarii unei aplicații web.</w:t>
+      </w:r>
+    </w:p>
+    <w:p>
+      <w:pPr>
+        <w:spacing w:before="30" w:after="0" w:line="360" w:lineRule="auto"/>
+        <w:jc w:val="both"/>
+        <w:rPr>
+          <w:rFonts w:ascii="Times New Roman" w:hAnsi="Times New Roman" w:cs="Times New Roman"/>
+          <w:sz w:val="24"/>
+          <w:szCs w:val="24"/>
+          <w:lang w:val="ro-RO"/>
+        </w:rPr>
+      </w:pPr>
+      <w:r>
+        <w:rPr>
+          <w:rFonts w:ascii="Times New Roman" w:hAnsi="Times New Roman" w:cs="Times New Roman"/>
+          <w:sz w:val="24"/>
+          <w:szCs w:val="24"/>
+          <w:lang w:val="ro-RO"/>
+        </w:rPr>
+        <w:t xml:space="preserve">    În primul semestru din anul III am participat la </w:t>
+      </w:r>
+      <w:r>
+        <w:rPr>
+          <w:rFonts w:ascii="Times New Roman" w:hAnsi="Times New Roman" w:cs="Times New Roman"/>
+          <w:sz w:val="24"/>
+          <w:szCs w:val="24"/>
+          <w:lang w:val="ro-RO"/>
+        </w:rPr>
+        <w:t>materia</w:t>
+      </w:r>
+      <w:r>
+        <w:rPr>
+          <w:rFonts w:ascii="Times New Roman" w:hAnsi="Times New Roman" w:cs="Times New Roman"/>
+          <w:sz w:val="24"/>
+          <w:szCs w:val="24"/>
+          <w:lang w:val="ro-RO"/>
+        </w:rPr>
+        <w:t xml:space="preserve"> „Introducere </w:t>
+      </w:r>
+      <w:r>
+        <w:rPr>
+          <w:rFonts w:ascii="Times New Roman" w:hAnsi="Times New Roman" w:cs="Times New Roman"/>
+          <w:sz w:val="24"/>
+          <w:szCs w:val="24"/>
+          <w:lang w:val="ro-RO"/>
+        </w:rPr>
+        <w:t>î</w:t>
+      </w:r>
+      <w:r>
+        <w:rPr>
+          <w:rFonts w:ascii="Times New Roman" w:hAnsi="Times New Roman" w:cs="Times New Roman"/>
+          <w:sz w:val="24"/>
+          <w:szCs w:val="24"/>
+          <w:lang w:val="ro-RO"/>
+        </w:rPr>
+        <w:t>n .NET”</w:t>
+      </w:r>
+      <w:r>
+        <w:rPr>
+          <w:rFonts w:ascii="Times New Roman" w:hAnsi="Times New Roman" w:cs="Times New Roman"/>
+          <w:sz w:val="24"/>
+          <w:szCs w:val="24"/>
+        </w:rPr>
+        <w:t>, în cadrul căruia am f</w:t>
+      </w:r>
+      <w:r>
+        <w:rPr>
+          <w:rFonts w:ascii="Times New Roman" w:hAnsi="Times New Roman" w:cs="Times New Roman"/>
+          <w:sz w:val="24"/>
+          <w:szCs w:val="24"/>
+        </w:rPr>
+        <w:t>ă</w:t>
+      </w:r>
+      <w:r>
+        <w:rPr>
+          <w:rFonts w:ascii="Times New Roman" w:hAnsi="Times New Roman" w:cs="Times New Roman"/>
+          <w:sz w:val="24"/>
+          <w:szCs w:val="24"/>
+        </w:rPr>
+        <w:t>cut echipă cu alte 5 persoane</w:t>
+      </w:r>
+      <w:r>
+        <w:rPr>
+          <w:rFonts w:ascii="Times New Roman" w:hAnsi="Times New Roman" w:cs="Times New Roman"/>
+          <w:sz w:val="24"/>
+          <w:szCs w:val="24"/>
+        </w:rPr>
+        <w:t xml:space="preserve"> cu scopul comun de a dezolta o</w:t>
+      </w:r>
+      <w:r>
+        <w:rPr>
+          <w:rFonts w:ascii="Times New Roman" w:hAnsi="Times New Roman" w:cs="Times New Roman"/>
+          <w:sz w:val="24"/>
+          <w:szCs w:val="24"/>
+        </w:rPr>
+        <w:t xml:space="preserve"> nouă aplicație web, </w:t>
+      </w:r>
+      <w:r>
+        <w:rPr>
+          <w:rFonts w:ascii="Times New Roman" w:hAnsi="Times New Roman" w:cs="Times New Roman"/>
+          <w:sz w:val="24"/>
+          <w:szCs w:val="24"/>
+        </w:rPr>
+        <w:t>pe</w:t>
+      </w:r>
+      <w:r>
+        <w:rPr>
+          <w:rFonts w:ascii="Times New Roman" w:hAnsi="Times New Roman" w:cs="Times New Roman"/>
+          <w:sz w:val="24"/>
+          <w:szCs w:val="24"/>
+        </w:rPr>
+        <w:t xml:space="preserve"> o</w:t>
+      </w:r>
+      <w:r>
+        <w:rPr>
+          <w:rFonts w:ascii="Times New Roman" w:hAnsi="Times New Roman" w:cs="Times New Roman"/>
+          <w:sz w:val="24"/>
+          <w:szCs w:val="24"/>
+        </w:rPr>
+        <w:t xml:space="preserve"> tem</w:t>
+      </w:r>
+      <w:r>
+        <w:rPr>
+          <w:rFonts w:ascii="Times New Roman" w:hAnsi="Times New Roman" w:cs="Times New Roman"/>
+          <w:sz w:val="24"/>
+          <w:szCs w:val="24"/>
+          <w:lang w:val="ro-RO"/>
+        </w:rPr>
+        <w:t>ă aleasă de noi</w:t>
+      </w:r>
+      <w:r>
+        <w:rPr>
+          <w:rFonts w:ascii="Times New Roman" w:hAnsi="Times New Roman" w:cs="Times New Roman"/>
+          <w:sz w:val="24"/>
+          <w:szCs w:val="24"/>
+        </w:rPr>
+        <w:t>. Aceasta a fost</w:t>
+      </w:r>
+      <w:r>
+        <w:rPr>
+          <w:rFonts w:ascii="Times New Roman" w:hAnsi="Times New Roman" w:cs="Times New Roman"/>
+          <w:sz w:val="24"/>
+          <w:szCs w:val="24"/>
+          <w:lang w:val="ro-RO"/>
+        </w:rPr>
+        <w:t xml:space="preserve"> </w:t>
+      </w:r>
+      <w:r>
+        <w:rPr>
+          <w:rFonts w:ascii="Times New Roman" w:hAnsi="Times New Roman" w:cs="Times New Roman"/>
+          <w:sz w:val="24"/>
+          <w:szCs w:val="24"/>
+          <w:lang w:val="ro-RO"/>
+        </w:rPr>
+        <w:t>„</w:t>
+      </w:r>
+      <w:r>
+        <w:rPr>
+          <w:rFonts w:ascii="Times New Roman" w:hAnsi="Times New Roman" w:cs="Times New Roman"/>
+          <w:sz w:val="24"/>
+          <w:szCs w:val="24"/>
+        </w:rPr>
+        <w:t>Course Manager</w:t>
+      </w:r>
+      <w:r>
+        <w:rPr>
+          <w:rFonts w:ascii="Times New Roman" w:hAnsi="Times New Roman" w:cs="Times New Roman"/>
+          <w:sz w:val="24"/>
+          <w:szCs w:val="24"/>
+        </w:rPr>
+        <w:t>”</w:t>
+      </w:r>
+      <w:r>
+        <w:rPr>
+          <w:rFonts w:ascii="Times New Roman" w:hAnsi="Times New Roman" w:cs="Times New Roman"/>
+          <w:sz w:val="24"/>
+          <w:szCs w:val="24"/>
+        </w:rPr>
+        <w:t xml:space="preserve"> </w:t>
+      </w:r>
+      <w:r>
+        <w:rPr>
+          <w:rFonts w:ascii="Times New Roman" w:hAnsi="Times New Roman" w:cs="Times New Roman"/>
+          <w:sz w:val="24"/>
+          <w:szCs w:val="24"/>
+        </w:rPr>
+        <w:t>(aplicație care să facă un management mai bun, concepută ini</w:t>
+      </w:r>
+      <w:r>
+        <w:rPr>
+          <w:rFonts w:ascii="Times New Roman" w:hAnsi="Times New Roman" w:cs="Times New Roman"/>
+          <w:sz w:val="24"/>
+          <w:szCs w:val="24"/>
+          <w:lang w:val="ro-RO"/>
+        </w:rPr>
+        <w:t>ț</w:t>
+      </w:r>
+      <w:r>
+        <w:rPr>
+          <w:rFonts w:ascii="Times New Roman" w:hAnsi="Times New Roman" w:cs="Times New Roman"/>
+          <w:sz w:val="24"/>
+          <w:szCs w:val="24"/>
+        </w:rPr>
+        <w:t xml:space="preserve">ial pentru cursul de </w:t>
+      </w:r>
+      <w:r>
+        <w:rPr>
+          <w:rFonts w:ascii="Times New Roman" w:hAnsi="Times New Roman" w:cs="Times New Roman"/>
+          <w:sz w:val="24"/>
+          <w:szCs w:val="24"/>
+          <w:lang w:val="ro-RO"/>
+        </w:rPr>
+        <w:t>„</w:t>
+      </w:r>
+      <w:r>
+        <w:rPr>
+          <w:rFonts w:ascii="Times New Roman" w:hAnsi="Times New Roman" w:cs="Times New Roman"/>
+          <w:sz w:val="24"/>
+          <w:szCs w:val="24"/>
+        </w:rPr>
+        <w:t xml:space="preserve">Introducere </w:t>
+      </w:r>
+      <w:r>
+        <w:rPr>
+          <w:rFonts w:ascii="Times New Roman" w:hAnsi="Times New Roman" w:cs="Times New Roman"/>
+          <w:sz w:val="24"/>
+          <w:szCs w:val="24"/>
+        </w:rPr>
+        <w:t>î</w:t>
+      </w:r>
+      <w:r>
+        <w:rPr>
+          <w:rFonts w:ascii="Times New Roman" w:hAnsi="Times New Roman" w:cs="Times New Roman"/>
+          <w:sz w:val="24"/>
+          <w:szCs w:val="24"/>
+        </w:rPr>
+        <w:t>n .NET</w:t>
+      </w:r>
+      <w:r>
+        <w:rPr>
+          <w:rFonts w:ascii="Times New Roman" w:hAnsi="Times New Roman" w:cs="Times New Roman"/>
+          <w:sz w:val="24"/>
+          <w:szCs w:val="24"/>
+        </w:rPr>
+        <w:t>”</w:t>
+      </w:r>
+      <w:r>
+        <w:rPr>
+          <w:rFonts w:ascii="Times New Roman" w:hAnsi="Times New Roman" w:cs="Times New Roman"/>
+          <w:sz w:val="24"/>
+          <w:szCs w:val="24"/>
+        </w:rPr>
+        <w:t xml:space="preserve">, </w:t>
+      </w:r>
+      <w:r>
+        <w:rPr>
+          <w:rFonts w:ascii="Times New Roman" w:hAnsi="Times New Roman" w:cs="Times New Roman"/>
+          <w:sz w:val="24"/>
+          <w:szCs w:val="24"/>
+        </w:rPr>
+        <w:t>și</w:t>
+      </w:r>
+      <w:r>
+        <w:rPr>
+          <w:rFonts w:ascii="Times New Roman" w:hAnsi="Times New Roman" w:cs="Times New Roman"/>
+          <w:sz w:val="24"/>
+          <w:szCs w:val="24"/>
+        </w:rPr>
+        <w:t xml:space="preserve"> cu posibilitatea dezvoltării pe viitor pentru majoritatea cursurilor). Dar de data aceasta nu am folosit aceleași tehnologii ca și anul trecut</w:t>
+      </w:r>
+      <w:r>
+        <w:rPr>
+          <w:rFonts w:ascii="Times New Roman" w:hAnsi="Times New Roman" w:cs="Times New Roman"/>
+          <w:sz w:val="24"/>
+          <w:szCs w:val="24"/>
+        </w:rPr>
+        <w:t xml:space="preserve"> </w:t>
+      </w:r>
+      <w:r>
+        <w:rPr>
+          <w:rFonts w:ascii="Times New Roman" w:hAnsi="Times New Roman" w:cs="Times New Roman"/>
+          <w:sz w:val="24"/>
+          <w:szCs w:val="24"/>
+        </w:rPr>
+        <w:t xml:space="preserve">(PHP, HTML, CSS </w:t>
+      </w:r>
+      <w:r>
+        <w:rPr>
+          <w:rFonts w:ascii="Times New Roman" w:hAnsi="Times New Roman" w:cs="Times New Roman"/>
+          <w:sz w:val="24"/>
+          <w:szCs w:val="24"/>
+          <w:lang w:val="ro-RO"/>
+        </w:rPr>
+        <w:t xml:space="preserve">și </w:t>
+      </w:r>
+      <w:r>
+        <w:rPr>
+          <w:rFonts w:ascii="Times New Roman" w:hAnsi="Times New Roman" w:cs="Times New Roman"/>
+          <w:sz w:val="24"/>
+          <w:szCs w:val="24"/>
+        </w:rPr>
+        <w:t>JavaScript), ci am trecut la următorul nivel: C# (folosind frameworkul .N</w:t>
+      </w:r>
+      <w:r>
+        <w:rPr>
+          <w:rFonts w:ascii="Times New Roman" w:hAnsi="Times New Roman" w:cs="Times New Roman"/>
+          <w:sz w:val="24"/>
+          <w:szCs w:val="24"/>
+        </w:rPr>
+        <w:t>et</w:t>
+      </w:r>
+      <w:r>
+        <w:rPr>
+          <w:rFonts w:ascii="Times New Roman" w:hAnsi="Times New Roman" w:cs="Times New Roman"/>
+          <w:sz w:val="24"/>
+          <w:szCs w:val="24"/>
+        </w:rPr>
+        <w:t>). Acest proiect mi-a captat cu adev</w:t>
+      </w:r>
+      <w:r>
+        <w:rPr>
+          <w:rFonts w:ascii="Times New Roman" w:hAnsi="Times New Roman" w:cs="Times New Roman"/>
+          <w:sz w:val="24"/>
+          <w:szCs w:val="24"/>
+          <w:lang w:val="ro-RO"/>
+        </w:rPr>
+        <w:t xml:space="preserve">ărat atenția, considerându-l unul dintre cele mai interesante și mai complexe proiecte dezvoltate în decursul facultății. </w:t>
+      </w:r>
+      <w:r>
+        <w:rPr>
+          <w:rFonts w:ascii="Times New Roman" w:hAnsi="Times New Roman" w:cs="Times New Roman"/>
+          <w:sz w:val="24"/>
+          <w:szCs w:val="24"/>
+        </w:rPr>
+        <w:t xml:space="preserve">Astfel, știind că </w:t>
+      </w:r>
+      <w:r>
+        <w:rPr>
+          <w:rFonts w:ascii="Times New Roman" w:hAnsi="Times New Roman" w:cs="Times New Roman"/>
+          <w:sz w:val="24"/>
+          <w:szCs w:val="24"/>
+        </w:rPr>
+        <w:t>î</w:t>
+      </w:r>
+      <w:r>
+        <w:rPr>
+          <w:rFonts w:ascii="Times New Roman" w:hAnsi="Times New Roman" w:cs="Times New Roman"/>
+          <w:sz w:val="24"/>
+          <w:szCs w:val="24"/>
+        </w:rPr>
+        <w:t>mi va face plăcere să lucrez la un asemenea proiect, am</w:t>
+      </w:r>
+      <w:r>
+        <w:rPr>
+          <w:rFonts w:ascii="Times New Roman" w:hAnsi="Times New Roman" w:cs="Times New Roman"/>
+          <w:sz w:val="24"/>
+          <w:szCs w:val="24"/>
+          <w:lang w:val="ro-RO"/>
+        </w:rPr>
+        <w:t xml:space="preserve"> decis să folosesc pentru licență această tehnologie</w:t>
+      </w:r>
+      <w:r>
+        <w:rPr>
+          <w:rFonts w:ascii="Times New Roman" w:hAnsi="Times New Roman" w:cs="Times New Roman"/>
+          <w:sz w:val="24"/>
+          <w:szCs w:val="24"/>
+          <w:lang w:val="ro-RO"/>
+        </w:rPr>
+        <w:t xml:space="preserve"> (ASP.</w:t>
+      </w:r>
+      <w:r>
+        <w:rPr>
+          <w:rFonts w:ascii="Times New Roman" w:hAnsi="Times New Roman" w:cs="Times New Roman"/>
+          <w:sz w:val="24"/>
+          <w:szCs w:val="24"/>
+          <w:lang w:val="ro-RO"/>
+        </w:rPr>
+        <w:t>NET</w:t>
+      </w:r>
+      <w:r>
+        <w:rPr>
+          <w:rFonts w:ascii="Times New Roman" w:hAnsi="Times New Roman" w:cs="Times New Roman"/>
+          <w:sz w:val="24"/>
+          <w:szCs w:val="24"/>
+          <w:lang w:val="ro-RO"/>
+        </w:rPr>
+        <w:t>)</w:t>
+      </w:r>
+      <w:r>
+        <w:rPr>
+          <w:rFonts w:ascii="Times New Roman" w:hAnsi="Times New Roman" w:cs="Times New Roman"/>
+          <w:sz w:val="24"/>
+          <w:szCs w:val="24"/>
+          <w:lang w:val="ro-RO"/>
+        </w:rPr>
+        <w:t>.</w:t>
+      </w:r>
+    </w:p>
+    <w:p>
+      <w:pPr>
+        <w:pStyle w:val="Heading2"/>
+        <w:ind w:left="216" w:firstLine="504"/>
+        <w:rPr>
+          <w:rFonts w:cs="Times New Roman"/>
+        </w:rPr>
+      </w:pPr>
+      <w:bookmarkStart w:id="12" w:name="_Toc517782836"/>
+      <w:r>
+        <w:rPr>
+          <w:rFonts w:cs="Times New Roman"/>
+        </w:rPr>
+        <w:t>Context</w:t>
+      </w:r>
+      <w:bookmarkEnd w:id="12"/>
+    </w:p>
+    <w:p>
+      <w:pPr>
+        <w:spacing w:before="30" w:after="0" w:line="360" w:lineRule="auto"/>
+        <w:jc w:val="both"/>
+        <w:rPr>
+          <w:rFonts w:ascii="Times New Roman" w:hAnsi="Times New Roman" w:cs="Times New Roman"/>
+          <w:sz w:val="24"/>
+          <w:szCs w:val="24"/>
           <w:lang w:val="ro-RO"/>
         </w:rPr>
       </w:pPr>
@@ -6500,7 +6562,23 @@
           <w:sz w:val="24"/>
           <w:szCs w:val="24"/>
         </w:rPr>
-        <w:t xml:space="preserve">prescurare de la </w:t>
+        <w:t>prescur</w:t>
+      </w:r>
+      <w:r>
+        <w:rPr>
+          <w:rFonts w:ascii="Times New Roman" w:hAnsi="Times New Roman" w:cs="Times New Roman"/>
+          <w:sz w:val="24"/>
+          <w:szCs w:val="24"/>
+        </w:rPr>
+        <w:t>t</w:t>
+      </w:r>
+      <w:r>
+        <w:rPr>
+          <w:rFonts w:ascii="Times New Roman" w:hAnsi="Times New Roman" w:cs="Times New Roman"/>
+          <w:sz w:val="24"/>
+          <w:szCs w:val="24"/>
+        </w:rPr>
+        <w:t xml:space="preserve">are de la </w:t>
       </w:r>
       <w:r>
         <w:rPr>
@@ -7198,14 +7276,14 @@
           <w:rFonts w:cs="Times New Roman"/>
         </w:rPr>
       </w:pPr>
-      <w:bookmarkStart w:id="12" w:name="_Toc517744452"/>
+      <w:bookmarkStart w:id="13" w:name="_Toc517782837"/>
       <w:r>
         <w:rPr>
           <w:rFonts w:cs="Times New Roman"/>
         </w:rPr>
         <w:t>Cerințe funcționale</w:t>
       </w:r>
-      <w:bookmarkEnd w:id="12"/>
+      <w:bookmarkEnd w:id="13"/>
     </w:p>
     <w:p>
       <w:pPr>
@@ -8036,7 +8114,23 @@
           <w:sz w:val="24"/>
           <w:szCs w:val="24"/>
         </w:rPr>
-        <w:t xml:space="preserve"> de înrebări și răspunsuri</w:t>
+        <w:t xml:space="preserve"> de în</w:t>
+      </w:r>
+      <w:r>
+        <w:rPr>
+          <w:rFonts w:ascii="Times New Roman" w:hAnsi="Times New Roman" w:cs="Times New Roman"/>
+          <w:sz w:val="24"/>
+          <w:szCs w:val="24"/>
+        </w:rPr>
+        <w:t>t</w:t>
+      </w:r>
+      <w:r>
+        <w:rPr>
+          <w:rFonts w:ascii="Times New Roman" w:hAnsi="Times New Roman" w:cs="Times New Roman"/>
+          <w:sz w:val="24"/>
+          <w:szCs w:val="24"/>
+        </w:rPr>
+        <w:t>rebări și răspunsuri</w:t>
       </w:r>
       <w:r>
         <w:rPr>
@@ -8177,7 +8271,7 @@
           <w:rFonts w:cs="Times New Roman"/>
         </w:rPr>
       </w:pPr>
-      <w:bookmarkStart w:id="13" w:name="_Toc517744453"/>
+      <w:bookmarkStart w:id="14" w:name="_Toc517782838"/>
       <w:r>
         <w:rPr>
           <w:rFonts w:cs="Times New Roman"/>
@@ -8185,7 +8279,7 @@
         <w:lastRenderedPageBreak/>
         <w:t>Gradul de noutate</w:t>
       </w:r>
-      <w:bookmarkEnd w:id="13"/>
+      <w:bookmarkEnd w:id="14"/>
     </w:p>
     <w:p>
       <w:pPr>
@@ -8486,14 +8580,14 @@
           <w:rFonts w:cs="Times New Roman"/>
         </w:rPr>
       </w:pPr>
-      <w:bookmarkStart w:id="14" w:name="_Toc517744454"/>
+      <w:bookmarkStart w:id="15" w:name="_Toc517782839"/>
       <w:r>
         <w:rPr>
           <w:rFonts w:cs="Times New Roman"/>
         </w:rPr>
         <w:t>Uzabilitate</w:t>
       </w:r>
-      <w:bookmarkEnd w:id="14"/>
+      <w:bookmarkEnd w:id="15"/>
     </w:p>
     <w:p>
       <w:pPr>
@@ -8542,7 +8636,7 @@
           <w:lang w:val="ro-RO"/>
         </w:rPr>
       </w:pPr>
-      <w:bookmarkStart w:id="15" w:name="_Toc517744455"/>
+      <w:bookmarkStart w:id="16" w:name="_Toc517782840"/>
       <w:r>
         <w:rPr>
           <w:rFonts w:cs="Times New Roman"/>
@@ -8550,7 +8644,7 @@
         <w:lastRenderedPageBreak/>
         <w:t>Contribuții</w:t>
       </w:r>
-      <w:bookmarkEnd w:id="15"/>
+      <w:bookmarkEnd w:id="16"/>
     </w:p>
     <w:p>
       <w:pPr>
@@ -9307,7 +9401,23 @@
           <w:sz w:val="24"/>
           <w:szCs w:val="24"/>
         </w:rPr>
-        <w:t xml:space="preserve">private. Astfel se pot obține date utile, și se poate cere și parerea altor utilizatori (despre Doctorul căutat) în secțiunea de Asistență; </w:t>
+        <w:t>private. Astfel se pot obține date utile, și se poate cere și p</w:t>
+      </w:r>
+      <w:r>
+        <w:rPr>
+          <w:rFonts w:ascii="Times New Roman" w:hAnsi="Times New Roman" w:cs="Times New Roman"/>
+          <w:sz w:val="24"/>
+          <w:szCs w:val="24"/>
+        </w:rPr>
+        <w:t>ă</w:t>
+      </w:r>
+      <w:r>
+        <w:rPr>
+          <w:rFonts w:ascii="Times New Roman" w:hAnsi="Times New Roman" w:cs="Times New Roman"/>
+          <w:sz w:val="24"/>
+          <w:szCs w:val="24"/>
+        </w:rPr>
+        <w:t xml:space="preserve">rerea altor utilizatori (despre Doctorul căutat) în secțiunea de Asistență; </w:t>
       </w:r>
     </w:p>
     <w:p>
@@ -9453,7 +9563,7 @@
           <w:lang w:val="ro-RO"/>
         </w:rPr>
       </w:pPr>
-      <w:bookmarkStart w:id="16" w:name="_Toc517744456"/>
+      <w:bookmarkStart w:id="17" w:name="_Toc517782841"/>
       <w:r>
         <w:rPr>
           <w:rFonts w:cs="Times New Roman"/>
@@ -9468,7 +9578,7 @@
         </w:rPr>
         <w:t xml:space="preserve"> și Implementare</w:t>
       </w:r>
-      <w:bookmarkEnd w:id="16"/>
+      <w:bookmarkEnd w:id="17"/>
     </w:p>
     <w:p>
       <w:pPr>
@@ -10041,8 +10151,8 @@
           <w:szCs w:val="20"/>
         </w:rPr>
       </w:pPr>
-      <w:bookmarkStart w:id="17" w:name="_Ref517264381"/>
-      <w:bookmarkStart w:id="18" w:name="_Ref517282251"/>
+      <w:bookmarkStart w:id="18" w:name="_Ref517264381"/>
+      <w:bookmarkStart w:id="19" w:name="_Ref517282251"/>
       <w:r>
         <w:rPr>
           <w:rFonts w:ascii="Times New Roman" w:hAnsi="Times New Roman" w:cs="Times New Roman"/>
@@ -10104,7 +10214,7 @@
         </w:rPr>
         <w:fldChar w:fldCharType="end"/>
       </w:r>
-      <w:bookmarkEnd w:id="17"/>
+      <w:bookmarkEnd w:id="18"/>
       <w:r>
         <w:rPr>
           <w:rFonts w:ascii="Times New Roman" w:hAnsi="Times New Roman" w:cs="Times New Roman"/>
@@ -10205,7 +10315,7 @@
         </w:rPr>
         <w:t>abele</w:t>
       </w:r>
-      <w:bookmarkEnd w:id="18"/>
+      <w:bookmarkEnd w:id="19"/>
     </w:p>
     <w:p>
       <w:pPr>
@@ -11767,56 +11877,85 @@
           <w:rFonts w:ascii="Times New Roman" w:hAnsi="Times New Roman" w:cs="Times New Roman"/>
           <w:sz w:val="24"/>
           <w:szCs w:val="24"/>
+          <w:lang w:val="ro-RO"/>
+        </w:rPr>
+        <w:t>întrebării</w:t>
+      </w:r>
+      <w:r>
+        <w:rPr>
+          <w:rFonts w:ascii="Times New Roman" w:hAnsi="Times New Roman" w:cs="Times New Roman"/>
+          <w:sz w:val="24"/>
+          <w:szCs w:val="24"/>
+          <w:lang w:val="ro-RO"/>
+        </w:rPr>
+        <w:t xml:space="preserve">, și </w:t>
+      </w:r>
+      <w:r>
+        <w:rPr>
+          <w:rFonts w:ascii="Times New Roman" w:hAnsi="Times New Roman" w:cs="Times New Roman"/>
+          <w:sz w:val="24"/>
+          <w:szCs w:val="24"/>
+          <w:lang w:val="ro-RO"/>
+        </w:rPr>
+        <w:t>din</w:t>
+      </w:r>
+      <w:r>
+        <w:rPr>
+          <w:rFonts w:ascii="Times New Roman" w:hAnsi="Times New Roman" w:cs="Times New Roman"/>
+          <w:sz w:val="24"/>
+          <w:szCs w:val="24"/>
+          <w:lang w:val="ro-RO"/>
+        </w:rPr>
+        <w:t xml:space="preserve"> </w:t>
+      </w:r>
+      <w:r>
+        <w:rPr>
+          <w:rFonts w:ascii="Times New Roman" w:hAnsi="Times New Roman" w:cs="Times New Roman"/>
+          <w:i/>
+          <w:sz w:val="24"/>
+          <w:szCs w:val="24"/>
+          <w:lang w:val="ro-RO"/>
+        </w:rPr>
+        <w:t>User_Id</w:t>
+      </w:r>
+      <w:r>
+        <w:rPr>
+          <w:rFonts w:ascii="Times New Roman" w:hAnsi="Times New Roman" w:cs="Times New Roman"/>
+          <w:sz w:val="24"/>
+          <w:szCs w:val="24"/>
+          <w:lang w:val="ro-RO"/>
+        </w:rPr>
+        <w:t xml:space="preserve">, câmp care asociază </w:t>
+      </w:r>
+      <w:r>
+        <w:rPr>
+          <w:rFonts w:ascii="Times New Roman" w:hAnsi="Times New Roman" w:cs="Times New Roman"/>
+          <w:sz w:val="24"/>
+          <w:szCs w:val="24"/>
           <w:u w:val="single"/>
           <w:lang w:val="ro-RO"/>
         </w:rPr>
-        <w:t>întrebării</w:t>
-      </w:r>
-      <w:r>
-        <w:rPr>
-          <w:rFonts w:ascii="Times New Roman" w:hAnsi="Times New Roman" w:cs="Times New Roman"/>
-          <w:sz w:val="24"/>
-          <w:szCs w:val="24"/>
-          <w:lang w:val="ro-RO"/>
-        </w:rPr>
-        <w:t xml:space="preserve">, și </w:t>
-      </w:r>
-      <w:r>
-        <w:rPr>
-          <w:rFonts w:ascii="Times New Roman" w:hAnsi="Times New Roman" w:cs="Times New Roman"/>
-          <w:sz w:val="24"/>
-          <w:szCs w:val="24"/>
-          <w:lang w:val="ro-RO"/>
-        </w:rPr>
-        <w:t>din</w:t>
-      </w:r>
-      <w:r>
-        <w:rPr>
-          <w:rFonts w:ascii="Times New Roman" w:hAnsi="Times New Roman" w:cs="Times New Roman"/>
-          <w:sz w:val="24"/>
-          <w:szCs w:val="24"/>
-          <w:lang w:val="ro-RO"/>
-        </w:rPr>
-        <w:t xml:space="preserve"> </w:t>
-      </w:r>
-      <w:r>
-        <w:rPr>
-          <w:rFonts w:ascii="Times New Roman" w:hAnsi="Times New Roman" w:cs="Times New Roman"/>
-          <w:i/>
-          <w:sz w:val="24"/>
-          <w:szCs w:val="24"/>
-          <w:lang w:val="ro-RO"/>
-        </w:rPr>
-        <w:t>User_Id</w:t>
-      </w:r>
-      <w:r>
-        <w:rPr>
-          <w:rFonts w:ascii="Times New Roman" w:hAnsi="Times New Roman" w:cs="Times New Roman"/>
-          <w:sz w:val="24"/>
-          <w:szCs w:val="24"/>
-          <w:lang w:val="ro-RO"/>
-        </w:rPr>
-        <w:t>, câmp care asociază înrebarea</w:t>
+        <w:t>în</w:t>
+      </w:r>
+      <w:r>
+        <w:rPr>
+          <w:rFonts w:ascii="Times New Roman" w:hAnsi="Times New Roman" w:cs="Times New Roman"/>
+          <w:sz w:val="24"/>
+          <w:szCs w:val="24"/>
+          <w:u w:val="single"/>
+          <w:lang w:val="ro-RO"/>
+        </w:rPr>
+        <w:t>t</w:t>
+      </w:r>
+      <w:r>
+        <w:rPr>
+          <w:rFonts w:ascii="Times New Roman" w:hAnsi="Times New Roman" w:cs="Times New Roman"/>
+          <w:sz w:val="24"/>
+          <w:szCs w:val="24"/>
+          <w:u w:val="single"/>
+          <w:lang w:val="ro-RO"/>
+        </w:rPr>
+        <w:t>rebarea</w:t>
       </w:r>
       <w:r>
         <w:rPr>
@@ -11959,7 +12098,25 @@
           <w:szCs w:val="24"/>
           <w:lang w:val="ro-RO"/>
         </w:rPr>
-        <w:t xml:space="preserve"> de acum), deoarece un utilizator poate pune 0 sau mai multe înrebări, fiec</w:t>
+        <w:t xml:space="preserve"> de acum), deoarece un utilizator poate pune 0 sau mai multe în</w:t>
+      </w:r>
+      <w:r>
+        <w:rPr>
+          <w:rFonts w:ascii="Times New Roman" w:hAnsi="Times New Roman" w:cs="Times New Roman"/>
+          <w:sz w:val="24"/>
+          <w:szCs w:val="24"/>
+          <w:lang w:val="ro-RO"/>
+        </w:rPr>
+        <w:t>t</w:t>
+      </w:r>
+      <w:r>
+        <w:rPr>
+          <w:rFonts w:ascii="Times New Roman" w:hAnsi="Times New Roman" w:cs="Times New Roman"/>
+          <w:sz w:val="24"/>
+          <w:szCs w:val="24"/>
+          <w:lang w:val="ro-RO"/>
+        </w:rPr>
+        <w:t>rebări, fiec</w:t>
       </w:r>
       <w:r>
         <w:rPr>
@@ -14322,7 +14479,7 @@
           <w:szCs w:val="20"/>
         </w:rPr>
       </w:pPr>
-      <w:bookmarkStart w:id="19" w:name="_Ref517284617"/>
+      <w:bookmarkStart w:id="20" w:name="_Ref517284617"/>
       <w:r>
         <w:rPr>
           <w:rFonts w:ascii="Times New Roman" w:hAnsi="Times New Roman" w:cs="Times New Roman"/>
@@ -14384,7 +14541,7 @@
         </w:rPr>
         <w:fldChar w:fldCharType="end"/>
       </w:r>
-      <w:bookmarkEnd w:id="19"/>
+      <w:bookmarkEnd w:id="20"/>
       <w:r>
         <w:rPr>
           <w:rFonts w:ascii="Times New Roman" w:hAnsi="Times New Roman" w:cs="Times New Roman"/>
@@ -14690,7 +14847,7 @@
                 <w:lang w:val="ro-RO"/>
               </w:rPr>
             </w:pPr>
-            <w:bookmarkStart w:id="20" w:name="_Ref517557005"/>
+            <w:bookmarkStart w:id="21" w:name="_Ref517557005"/>
             <w:r>
               <w:rPr>
                 <w:rFonts w:ascii="Times New Roman" w:hAnsi="Times New Roman" w:cs="Times New Roman"/>
@@ -14752,7 +14909,7 @@
               </w:rPr>
               <w:fldChar w:fldCharType="end"/>
             </w:r>
-            <w:bookmarkEnd w:id="20"/>
+            <w:bookmarkEnd w:id="21"/>
             <w:r>
               <w:rPr>
                 <w:rFonts w:ascii="Times New Roman" w:hAnsi="Times New Roman" w:cs="Times New Roman"/>
@@ -15541,7 +15698,7 @@
           <w:lang w:val="ro-RO"/>
         </w:rPr>
       </w:pPr>
-      <w:bookmarkStart w:id="21" w:name="_Ref517305616"/>
+      <w:bookmarkStart w:id="22" w:name="_Ref517305616"/>
       <w:r>
         <w:rPr>
           <w:rFonts w:ascii="Times New Roman" w:hAnsi="Times New Roman" w:cs="Times New Roman"/>
@@ -15603,7 +15760,7 @@
         </w:rPr>
         <w:fldChar w:fldCharType="end"/>
       </w:r>
-      <w:bookmarkEnd w:id="21"/>
+      <w:bookmarkEnd w:id="22"/>
       <w:r>
         <w:rPr>
           <w:rFonts w:ascii="Times New Roman" w:hAnsi="Times New Roman" w:cs="Times New Roman"/>
@@ -15884,7 +16041,7 @@
           <w:szCs w:val="20"/>
         </w:rPr>
       </w:pPr>
-      <w:bookmarkStart w:id="22" w:name="_Ref517706014"/>
+      <w:bookmarkStart w:id="23" w:name="_Ref517706014"/>
       <w:r>
         <w:rPr>
           <w:rFonts w:ascii="Times New Roman" w:hAnsi="Times New Roman" w:cs="Times New Roman"/>
@@ -15946,7 +16103,7 @@
         </w:rPr>
         <w:fldChar w:fldCharType="end"/>
       </w:r>
-      <w:bookmarkEnd w:id="22"/>
+      <w:bookmarkEnd w:id="23"/>
       <w:r>
         <w:rPr>
           <w:rFonts w:ascii="Times New Roman" w:hAnsi="Times New Roman" w:cs="Times New Roman"/>
@@ -16451,7 +16608,6 @@
         <w:rPr>
           <w:rFonts w:ascii="Times New Roman" w:hAnsi="Times New Roman" w:cs="Times New Roman"/>
           <w:b/>
-          <w:i/>
           <w:sz w:val="20"/>
           <w:szCs w:val="20"/>
         </w:rPr>
@@ -16558,7 +16714,7 @@
           <w:szCs w:val="20"/>
         </w:rPr>
       </w:pPr>
-      <w:bookmarkStart w:id="23" w:name="_Ref517291348"/>
+      <w:bookmarkStart w:id="24" w:name="_Ref517291348"/>
       <w:r>
         <w:rPr>
           <w:rFonts w:ascii="Times New Roman" w:hAnsi="Times New Roman" w:cs="Times New Roman"/>
@@ -16620,7 +16776,7 @@
         </w:rPr>
         <w:fldChar w:fldCharType="end"/>
       </w:r>
-      <w:bookmarkEnd w:id="23"/>
+      <w:bookmarkEnd w:id="24"/>
       <w:r>
         <w:rPr>
           <w:rFonts w:ascii="Times New Roman" w:hAnsi="Times New Roman" w:cs="Times New Roman"/>
@@ -16867,7 +17023,6 @@
         <w:rPr>
           <w:rFonts w:ascii="Times New Roman" w:hAnsi="Times New Roman" w:cs="Times New Roman"/>
           <w:b/>
-          <w:i/>
           <w:sz w:val="20"/>
           <w:szCs w:val="20"/>
         </w:rPr>
@@ -16974,7 +17129,7 @@
           <w:szCs w:val="20"/>
         </w:rPr>
       </w:pPr>
-      <w:bookmarkStart w:id="24" w:name="_Ref517557514"/>
+      <w:bookmarkStart w:id="25" w:name="_Ref517557514"/>
       <w:r>
         <w:rPr>
           <w:rFonts w:ascii="Times New Roman" w:hAnsi="Times New Roman" w:cs="Times New Roman"/>
@@ -17036,7 +17191,7 @@
         </w:rPr>
         <w:fldChar w:fldCharType="end"/>
       </w:r>
-      <w:bookmarkEnd w:id="24"/>
+      <w:bookmarkEnd w:id="25"/>
       <w:r>
         <w:rPr>
           <w:rFonts w:ascii="Times New Roman" w:hAnsi="Times New Roman" w:cs="Times New Roman"/>
@@ -18300,7 +18455,25 @@
                 <w:sz w:val="20"/>
                 <w:szCs w:val="20"/>
               </w:rPr>
-              <w:t xml:space="preserve"> Arhitectura de tip Onion (Bibliografie -“Arhitectura Onion”)</w:t>
+              <w:t xml:space="preserve"> Arhitectura de tip Onion (Bibliografie -</w:t>
+            </w:r>
+            <w:r>
+              <w:rPr>
+                <w:rFonts w:ascii="Times New Roman" w:eastAsia="Cambria" w:hAnsi="Times New Roman" w:cs="Times New Roman"/>
+                <w:sz w:val="20"/>
+                <w:szCs w:val="20"/>
+                <w:lang w:val="ro-RO"/>
+              </w:rPr>
+              <w:t>„</w:t>
+            </w:r>
+            <w:r>
+              <w:rPr>
+                <w:rFonts w:ascii="Times New Roman" w:hAnsi="Times New Roman" w:cs="Times New Roman"/>
+                <w:i w:val="0"/>
+                <w:sz w:val="20"/>
+                <w:szCs w:val="20"/>
+              </w:rPr>
+              <w:t>Arhitectura Onion”)</w:t>
             </w:r>
           </w:p>
         </w:tc>
@@ -18614,8 +18787,8 @@
         <w:tblLook w:val="04A0" w:firstRow="1" w:lastRow="0" w:firstColumn="1" w:lastColumn="0" w:noHBand="0" w:noVBand="1"/>
       </w:tblPr>
       <w:tblGrid>
-        <w:gridCol w:w="3276"/>
-        <w:gridCol w:w="6203"/>
+        <w:gridCol w:w="3546"/>
+        <w:gridCol w:w="5933"/>
       </w:tblGrid>
       <w:tr>
         <w:trPr>
@@ -18698,7 +18871,7 @@
                 <w:lang w:val="ro-RO"/>
               </w:rPr>
             </w:pPr>
-            <w:bookmarkStart w:id="25" w:name="_Ref517355450"/>
+            <w:bookmarkStart w:id="26" w:name="_Ref517355450"/>
             <w:r>
               <w:rPr>
                 <w:rFonts w:ascii="Times New Roman" w:hAnsi="Times New Roman" w:cs="Times New Roman"/>
@@ -18760,7 +18933,7 @@
               </w:rPr>
               <w:fldChar w:fldCharType="end"/>
             </w:r>
-            <w:bookmarkEnd w:id="25"/>
+            <w:bookmarkEnd w:id="26"/>
             <w:r>
               <w:rPr>
                 <w:rFonts w:ascii="Times New Roman" w:hAnsi="Times New Roman" w:cs="Times New Roman"/>
@@ -18792,8 +18965,8 @@
               <w:tblLook w:val="04A0" w:firstRow="1" w:lastRow="0" w:firstColumn="1" w:lastColumn="0" w:noHBand="0" w:noVBand="1"/>
             </w:tblPr>
             <w:tblGrid>
-              <w:gridCol w:w="2162"/>
-              <w:gridCol w:w="3824"/>
+              <w:gridCol w:w="2128"/>
+              <w:gridCol w:w="3588"/>
             </w:tblGrid>
             <w:tr>
               <w:trPr>
@@ -18875,7 +19048,7 @@
                       <w:lang w:val="ro-RO"/>
                     </w:rPr>
                   </w:pPr>
-                  <w:bookmarkStart w:id="26" w:name="_Ref517355833"/>
+                  <w:bookmarkStart w:id="27" w:name="_Ref517355833"/>
                   <w:r>
                     <w:rPr>
                       <w:rFonts w:ascii="Times New Roman" w:hAnsi="Times New Roman" w:cs="Times New Roman"/>
@@ -18937,7 +19110,7 @@
                     </w:rPr>
                     <w:fldChar w:fldCharType="end"/>
                   </w:r>
-                  <w:bookmarkEnd w:id="26"/>
+                  <w:bookmarkEnd w:id="27"/>
                   <w:r>
                     <w:rPr>
                       <w:rFonts w:ascii="Times New Roman" w:hAnsi="Times New Roman" w:cs="Times New Roman"/>
@@ -19446,9 +19619,9 @@
                 <w:noProof/>
               </w:rPr>
               <w:drawing>
-                <wp:inline distT="0" distB="0" distL="0" distR="0" wp14:anchorId="615B8EA3" wp14:editId="630EF76D">
-                  <wp:extent cx="1940888" cy="1638300"/>
-                  <wp:effectExtent l="0" t="0" r="2540" b="0"/>
+                <wp:inline distT="0" distB="0" distL="0" distR="0" wp14:anchorId="615B8EA3" wp14:editId="4E5CADE3">
+                  <wp:extent cx="2112409" cy="1783080"/>
+                  <wp:effectExtent l="0" t="0" r="2540" b="7620"/>
                   <wp:docPr id="18" name="Picture 18"/>
                   <wp:cNvGraphicFramePr>
                     <a:graphicFrameLocks xmlns:a="http://schemas.openxmlformats.org/drawingml/2006/main" noChangeAspect="1"/>
@@ -19475,7 +19648,7 @@
                         <pic:spPr>
                           <a:xfrm>
                             <a:off x="0" y="0"/>
-                            <a:ext cx="1946199" cy="1642783"/>
+                            <a:ext cx="2131407" cy="1799116"/>
                           </a:xfrm>
                           <a:prstGeom prst="rect">
                             <a:avLst/>
@@ -19497,7 +19670,7 @@
                 <w:lang w:val="ro-RO"/>
               </w:rPr>
             </w:pPr>
-            <w:bookmarkStart w:id="27" w:name="_Ref517357201"/>
+            <w:bookmarkStart w:id="28" w:name="_Ref517357201"/>
             <w:r>
               <w:rPr>
                 <w:rFonts w:ascii="Times New Roman" w:hAnsi="Times New Roman" w:cs="Times New Roman"/>
@@ -19547,7 +19720,7 @@
               </w:rPr>
               <w:fldChar w:fldCharType="end"/>
             </w:r>
-            <w:bookmarkEnd w:id="27"/>
+            <w:bookmarkEnd w:id="28"/>
             <w:r>
               <w:rPr>
                 <w:rFonts w:ascii="Times New Roman" w:hAnsi="Times New Roman" w:cs="Times New Roman"/>
@@ -19906,7 +20079,7 @@
     <w:p>
       <w:pPr>
         <w:spacing w:line="360" w:lineRule="auto"/>
-        <w:jc w:val="both"/>
+        <w:jc w:val="center"/>
         <w:rPr>
           <w:rFonts w:ascii="Times New Roman" w:hAnsi="Times New Roman" w:cs="Times New Roman"/>
           <w:sz w:val="24"/>
@@ -20152,7 +20325,7 @@
           <w:lang w:val="ro-RO"/>
         </w:rPr>
       </w:pPr>
-      <w:bookmarkStart w:id="28" w:name="_Ref517358053"/>
+      <w:bookmarkStart w:id="29" w:name="_Ref517358053"/>
       <w:r>
         <w:rPr>
           <w:rFonts w:ascii="Times New Roman" w:hAnsi="Times New Roman" w:cs="Times New Roman"/>
@@ -20214,7 +20387,7 @@
         </w:rPr>
         <w:fldChar w:fldCharType="end"/>
       </w:r>
-      <w:bookmarkEnd w:id="28"/>
+      <w:bookmarkEnd w:id="29"/>
       <w:r>
         <w:rPr>
           <w:rFonts w:ascii="Times New Roman" w:hAnsi="Times New Roman" w:cs="Times New Roman"/>
@@ -20279,7 +20452,25 @@
           <w:szCs w:val="24"/>
           <w:lang w:val="ro-RO"/>
         </w:rPr>
-        <w:t>Am integrat doar aceste 2 metode de înregistrare deoarece contruile pentru celelalte 2 clase de utilizatori speciali, Owner și Moderatori, vor fi create la rularea aplicației</w:t>
+        <w:t>Am integrat doar aceste 2 metode de înregistrare deoarece contu</w:t>
+      </w:r>
+      <w:r>
+        <w:rPr>
+          <w:rFonts w:ascii="Times New Roman" w:hAnsi="Times New Roman" w:cs="Times New Roman"/>
+          <w:sz w:val="24"/>
+          <w:szCs w:val="24"/>
+          <w:lang w:val="ro-RO"/>
+        </w:rPr>
+        <w:t>r</w:t>
+      </w:r>
+      <w:r>
+        <w:rPr>
+          <w:rFonts w:ascii="Times New Roman" w:hAnsi="Times New Roman" w:cs="Times New Roman"/>
+          <w:sz w:val="24"/>
+          <w:szCs w:val="24"/>
+          <w:lang w:val="ro-RO"/>
+        </w:rPr>
+        <w:t>ile pentru celelalte 2 clase de utilizatori speciali, Owner și Moderatori, vor fi create la rularea aplicației</w:t>
       </w:r>
       <w:r>
         <w:rPr>
@@ -20538,7 +20729,7 @@
           <w:i w:val="0"/>
         </w:rPr>
       </w:pPr>
-      <w:bookmarkStart w:id="29" w:name="_Ref517358749"/>
+      <w:bookmarkStart w:id="30" w:name="_Ref517358749"/>
       <w:r>
         <w:rPr>
           <w:rFonts w:ascii="Times New Roman" w:hAnsi="Times New Roman" w:cs="Times New Roman"/>
@@ -20588,7 +20779,7 @@
         </w:rPr>
         <w:fldChar w:fldCharType="end"/>
       </w:r>
-      <w:bookmarkEnd w:id="29"/>
+      <w:bookmarkEnd w:id="30"/>
       <w:r>
         <w:rPr>
           <w:rFonts w:ascii="Times New Roman" w:hAnsi="Times New Roman" w:cs="Times New Roman"/>
@@ -20754,7 +20945,7 @@
           <w:i w:val="0"/>
         </w:rPr>
       </w:pPr>
-      <w:bookmarkStart w:id="30" w:name="_Ref517358752"/>
+      <w:bookmarkStart w:id="31" w:name="_Ref517358752"/>
       <w:r>
         <w:rPr>
           <w:rFonts w:ascii="Times New Roman" w:hAnsi="Times New Roman" w:cs="Times New Roman"/>
@@ -20804,7 +20995,7 @@
         </w:rPr>
         <w:fldChar w:fldCharType="end"/>
       </w:r>
-      <w:bookmarkEnd w:id="30"/>
+      <w:bookmarkEnd w:id="31"/>
       <w:r>
         <w:rPr>
           <w:rFonts w:ascii="Times New Roman" w:hAnsi="Times New Roman" w:cs="Times New Roman"/>
@@ -21137,24 +21328,15 @@
           <w:szCs w:val="24"/>
           <w:lang w:val="ro-RO"/>
         </w:rPr>
-        <w:instrText xml:space="preserve"> REF _Ref517777130 \h </w:instrText>
-      </w:r>
-      <w:r>
-        <w:rPr>
-          <w:rFonts w:ascii="Times New Roman" w:hAnsi="Times New Roman" w:cs="Times New Roman"/>
-          <w:sz w:val="24"/>
-          <w:szCs w:val="24"/>
-          <w:lang w:val="ro-RO"/>
-        </w:rPr>
-      </w:r>
-      <w:r>
-        <w:rPr>
-          <w:rFonts w:ascii="Times New Roman" w:hAnsi="Times New Roman" w:cs="Times New Roman"/>
-          <w:sz w:val="24"/>
-          <w:szCs w:val="24"/>
-          <w:lang w:val="ro-RO"/>
-        </w:rPr>
-        <w:instrText xml:space="preserve"> \* MERGEFORMAT </w:instrText>
+        <w:instrText xml:space="preserve"> REF _Ref517777130 \h  \* MERGEFORMAT </w:instrText>
+      </w:r>
+      <w:r>
+        <w:rPr>
+          <w:rFonts w:ascii="Times New Roman" w:hAnsi="Times New Roman" w:cs="Times New Roman"/>
+          <w:sz w:val="24"/>
+          <w:szCs w:val="24"/>
+          <w:lang w:val="ro-RO"/>
+        </w:rPr>
       </w:r>
       <w:r>
         <w:rPr>
@@ -21274,7 +21456,7 @@
           <w:szCs w:val="20"/>
         </w:rPr>
       </w:pPr>
-      <w:bookmarkStart w:id="31" w:name="_Ref517777130"/>
+      <w:bookmarkStart w:id="32" w:name="_Ref517777130"/>
       <w:r>
         <w:rPr>
           <w:rFonts w:ascii="Times New Roman" w:hAnsi="Times New Roman" w:cs="Times New Roman"/>
@@ -21336,7 +21518,7 @@
         </w:rPr>
         <w:fldChar w:fldCharType="end"/>
       </w:r>
-      <w:bookmarkEnd w:id="31"/>
+      <w:bookmarkEnd w:id="32"/>
       <w:r>
         <w:rPr>
           <w:rFonts w:ascii="Times New Roman" w:hAnsi="Times New Roman" w:cs="Times New Roman"/>
@@ -21730,7 +21912,7 @@
                 <w:i w:val="0"/>
               </w:rPr>
             </w:pPr>
-            <w:bookmarkStart w:id="32" w:name="_Ref517371917"/>
+            <w:bookmarkStart w:id="33" w:name="_Ref517371917"/>
             <w:r>
               <w:rPr>
                 <w:rFonts w:ascii="Times New Roman" w:hAnsi="Times New Roman" w:cs="Times New Roman"/>
@@ -21780,7 +21962,7 @@
               </w:rPr>
               <w:fldChar w:fldCharType="end"/>
             </w:r>
-            <w:bookmarkEnd w:id="32"/>
+            <w:bookmarkEnd w:id="33"/>
             <w:r>
               <w:rPr>
                 <w:rFonts w:ascii="Times New Roman" w:hAnsi="Times New Roman" w:cs="Times New Roman"/>
@@ -21833,7 +22015,25 @@
                 <w:szCs w:val="24"/>
                 <w:lang w:val="ro-RO"/>
               </w:rPr>
-              <w:t>Aici am fost nevoit să introduc Usename-ul și parola contului de pe care să se trimită e-mail-urile.</w:t>
+              <w:t>Aici am fost nevoit să introduc Use</w:t>
+            </w:r>
+            <w:r>
+              <w:rPr>
+                <w:rFonts w:ascii="Times New Roman" w:hAnsi="Times New Roman" w:cs="Times New Roman"/>
+                <w:sz w:val="24"/>
+                <w:szCs w:val="24"/>
+                <w:lang w:val="ro-RO"/>
+              </w:rPr>
+              <w:t>r</w:t>
+            </w:r>
+            <w:r>
+              <w:rPr>
+                <w:rFonts w:ascii="Times New Roman" w:hAnsi="Times New Roman" w:cs="Times New Roman"/>
+                <w:sz w:val="24"/>
+                <w:szCs w:val="24"/>
+                <w:lang w:val="ro-RO"/>
+              </w:rPr>
+              <w:t>name-ul și parola contului de pe care să se trimită e-mail-urile.</w:t>
             </w:r>
           </w:p>
           <w:p>
@@ -21981,7 +22181,7 @@
           <w:szCs w:val="20"/>
         </w:rPr>
       </w:pPr>
-      <w:bookmarkStart w:id="33" w:name="_Ref517371923"/>
+      <w:bookmarkStart w:id="34" w:name="_Ref517371923"/>
       <w:r>
         <w:rPr>
           <w:rFonts w:ascii="Times New Roman" w:hAnsi="Times New Roman" w:cs="Times New Roman"/>
@@ -22043,7 +22243,7 @@
         </w:rPr>
         <w:fldChar w:fldCharType="end"/>
       </w:r>
-      <w:bookmarkEnd w:id="33"/>
+      <w:bookmarkEnd w:id="34"/>
       <w:r>
         <w:rPr>
           <w:rFonts w:ascii="Times New Roman" w:hAnsi="Times New Roman" w:cs="Times New Roman"/>
@@ -22434,8 +22634,8 @@
         <w:tblLook w:val="04A0" w:firstRow="1" w:lastRow="0" w:firstColumn="1" w:lastColumn="0" w:noHBand="0" w:noVBand="1"/>
       </w:tblPr>
       <w:tblGrid>
-        <w:gridCol w:w="6084"/>
-        <w:gridCol w:w="3276"/>
+        <w:gridCol w:w="6048"/>
+        <w:gridCol w:w="3312"/>
       </w:tblGrid>
       <w:tr>
         <w:trPr>
@@ -22461,9 +22661,9 @@
                 <w:lang w:val="ro-RO"/>
               </w:rPr>
               <w:drawing>
-                <wp:inline distT="0" distB="0" distL="0" distR="0" wp14:anchorId="577BD960" wp14:editId="20839ADF">
-                  <wp:extent cx="3719526" cy="1287780"/>
-                  <wp:effectExtent l="0" t="0" r="6985" b="8890"/>
+                <wp:inline distT="0" distB="0" distL="0" distR="0" wp14:anchorId="577BD960" wp14:editId="511B9437">
+                  <wp:extent cx="3703320" cy="1282168"/>
+                  <wp:effectExtent l="0" t="0" r="0" b="0"/>
                   <wp:docPr id="24" name="Picture 24"/>
                   <wp:cNvGraphicFramePr>
                     <a:graphicFrameLocks xmlns:a="http://schemas.openxmlformats.org/drawingml/2006/main" noChangeAspect="1"/>
@@ -22490,7 +22690,7 @@
                         <pic:spPr>
                           <a:xfrm>
                             <a:off x="0" y="0"/>
-                            <a:ext cx="3719526" cy="1287780"/>
+                            <a:ext cx="3734031" cy="1292801"/>
                           </a:xfrm>
                           <a:prstGeom prst="rect">
                             <a:avLst/>
@@ -22514,7 +22714,7 @@
                 <w:szCs w:val="20"/>
               </w:rPr>
             </w:pPr>
-            <w:bookmarkStart w:id="34" w:name="_Ref517558106"/>
+            <w:bookmarkStart w:id="35" w:name="_Ref517558106"/>
             <w:r>
               <w:rPr>
                 <w:rFonts w:ascii="Times New Roman" w:hAnsi="Times New Roman" w:cs="Times New Roman"/>
@@ -22576,7 +22776,7 @@
               </w:rPr>
               <w:fldChar w:fldCharType="end"/>
             </w:r>
-            <w:bookmarkEnd w:id="34"/>
+            <w:bookmarkEnd w:id="35"/>
             <w:r>
               <w:rPr>
                 <w:rFonts w:ascii="Times New Roman" w:hAnsi="Times New Roman" w:cs="Times New Roman"/>
@@ -22723,7 +22923,6 @@
               <w:rPr>
                 <w:rFonts w:ascii="Times New Roman" w:hAnsi="Times New Roman" w:cs="Times New Roman"/>
                 <w:b/>
-                <w:i/>
                 <w:noProof/>
                 <w:sz w:val="20"/>
                 <w:szCs w:val="20"/>
@@ -22804,7 +23003,23 @@
                 <w:sz w:val="24"/>
                 <w:szCs w:val="24"/>
               </w:rPr>
-              <w:t>în sub-folderul cu Id-ul Consultației create</w:t>
+              <w:t>în su</w:t>
+            </w:r>
+            <w:r>
+              <w:rPr>
+                <w:rFonts w:ascii="Times New Roman" w:hAnsi="Times New Roman" w:cs="Times New Roman"/>
+                <w:sz w:val="24"/>
+                <w:szCs w:val="24"/>
+              </w:rPr>
+              <w:t>b</w:t>
+            </w:r>
+            <w:r>
+              <w:rPr>
+                <w:rFonts w:ascii="Times New Roman" w:hAnsi="Times New Roman" w:cs="Times New Roman"/>
+                <w:sz w:val="24"/>
+                <w:szCs w:val="24"/>
+              </w:rPr>
+              <w:t>folderul cu Id-ul Consultației create</w:t>
             </w:r>
             <w:r>
               <w:rPr>
@@ -22912,7 +23127,7 @@
           <w:sz w:val="24"/>
           <w:szCs w:val="24"/>
         </w:rPr>
-        <w:t>Pentru validarea datelor m-am folosit de librăria FluentValidation (</w:t>
+        <w:t>Pentru validarea datelor m-am folosit de FluentValidation (</w:t>
       </w:r>
       <w:r>
         <w:rPr>
@@ -22964,7 +23179,6 @@
         <w:rPr>
           <w:rFonts w:ascii="Times New Roman" w:hAnsi="Times New Roman" w:cs="Times New Roman"/>
           <w:b/>
-          <w:i/>
           <w:noProof/>
         </w:rPr>
         <w:t>24</w:t>
@@ -23000,7 +23214,16 @@
           <w:szCs w:val="24"/>
           <w:lang w:val="ro-RO"/>
         </w:rPr>
-        <w:t xml:space="preserve">și </w:t>
+        <w:t>ș</w:t>
+      </w:r>
+      <w:r>
+        <w:rPr>
+          <w:rFonts w:ascii="Times New Roman" w:hAnsi="Times New Roman" w:cs="Times New Roman"/>
+          <w:sz w:val="24"/>
+          <w:szCs w:val="24"/>
+          <w:lang w:val="ro-RO"/>
+        </w:rPr>
+        <w:t xml:space="preserve">i </w:t>
       </w:r>
       <w:r>
         <w:rPr>
@@ -23181,7 +23404,7 @@
           <w:szCs w:val="20"/>
         </w:rPr>
       </w:pPr>
-      <w:bookmarkStart w:id="35" w:name="_Ref517562979"/>
+      <w:bookmarkStart w:id="36" w:name="_Ref517562979"/>
       <w:r>
         <w:rPr>
           <w:rFonts w:ascii="Times New Roman" w:hAnsi="Times New Roman" w:cs="Times New Roman"/>
@@ -23243,7 +23466,7 @@
         </w:rPr>
         <w:fldChar w:fldCharType="end"/>
       </w:r>
-      <w:bookmarkEnd w:id="35"/>
+      <w:bookmarkEnd w:id="36"/>
       <w:r>
         <w:rPr>
           <w:rFonts w:ascii="Times New Roman" w:hAnsi="Times New Roman" w:cs="Times New Roman"/>
@@ -23283,9 +23506,9 @@
           <w:noProof/>
         </w:rPr>
         <w:drawing>
-          <wp:inline distT="0" distB="0" distL="0" distR="0" wp14:anchorId="4212904E" wp14:editId="25F082F4">
-            <wp:extent cx="5159187" cy="876376"/>
-            <wp:effectExtent l="0" t="0" r="3810" b="0"/>
+          <wp:inline distT="0" distB="0" distL="0" distR="0" wp14:anchorId="4212904E" wp14:editId="412EE0B1">
+            <wp:extent cx="6011057" cy="1021080"/>
+            <wp:effectExtent l="0" t="0" r="8890" b="7620"/>
             <wp:docPr id="31" name="Picture 31"/>
             <wp:cNvGraphicFramePr>
               <a:graphicFrameLocks xmlns:a="http://schemas.openxmlformats.org/drawingml/2006/main" noChangeAspect="1"/>
@@ -23312,7 +23535,7 @@
                   <pic:spPr>
                     <a:xfrm>
                       <a:off x="0" y="0"/>
-                      <a:ext cx="5159187" cy="876376"/>
+                      <a:ext cx="6030485" cy="1024380"/>
                     </a:xfrm>
                     <a:prstGeom prst="rect">
                       <a:avLst/>
@@ -23337,7 +23560,7 @@
           <w:szCs w:val="20"/>
         </w:rPr>
       </w:pPr>
-      <w:bookmarkStart w:id="36" w:name="_Ref517702260"/>
+      <w:bookmarkStart w:id="37" w:name="_Ref517702260"/>
       <w:r>
         <w:rPr>
           <w:rFonts w:ascii="Times New Roman" w:hAnsi="Times New Roman" w:cs="Times New Roman"/>
@@ -23399,7 +23622,7 @@
         </w:rPr>
         <w:fldChar w:fldCharType="end"/>
       </w:r>
-      <w:bookmarkEnd w:id="36"/>
+      <w:bookmarkEnd w:id="37"/>
       <w:r>
         <w:rPr>
           <w:rFonts w:ascii="Times New Roman" w:hAnsi="Times New Roman" w:cs="Times New Roman"/>
@@ -23567,23 +23790,7 @@
           <w:sz w:val="24"/>
           <w:szCs w:val="24"/>
         </w:rPr>
-        <w:t>Doctor/Patient not found</w:t>
-      </w:r>
-      <w:r>
-        <w:rPr>
-          <w:rFonts w:ascii="Times New Roman" w:hAnsi="Times New Roman" w:cs="Times New Roman"/>
-          <w:sz w:val="24"/>
-          <w:szCs w:val="24"/>
-        </w:rPr>
-        <w:t>.</w:t>
-      </w:r>
-      <w:r>
-        <w:rPr>
-          <w:rFonts w:ascii="Times New Roman" w:hAnsi="Times New Roman" w:cs="Times New Roman"/>
-          <w:sz w:val="24"/>
-          <w:szCs w:val="24"/>
-        </w:rPr>
-        <w:t>”, depinz</w:t>
+        <w:t>Doctor/Patient not found”, depinz</w:t>
       </w:r>
       <w:r>
         <w:rPr>
@@ -23628,24 +23835,15 @@
           <w:szCs w:val="24"/>
           <w:lang w:val="ro-RO"/>
         </w:rPr>
-        <w:instrText xml:space="preserve"> REF _Ref517774473 \h </w:instrText>
-      </w:r>
-      <w:r>
-        <w:rPr>
-          <w:rFonts w:ascii="Times New Roman" w:hAnsi="Times New Roman" w:cs="Times New Roman"/>
-          <w:sz w:val="24"/>
-          <w:szCs w:val="24"/>
-          <w:lang w:val="ro-RO"/>
-        </w:rPr>
-      </w:r>
-      <w:r>
-        <w:rPr>
-          <w:rFonts w:ascii="Times New Roman" w:hAnsi="Times New Roman" w:cs="Times New Roman"/>
-          <w:sz w:val="24"/>
-          <w:szCs w:val="24"/>
-          <w:lang w:val="ro-RO"/>
-        </w:rPr>
-        <w:instrText xml:space="preserve"> \* MERGEFORMAT </w:instrText>
+        <w:instrText xml:space="preserve"> REF _Ref517774473 \h  \* MERGEFORMAT </w:instrText>
+      </w:r>
+      <w:r>
+        <w:rPr>
+          <w:rFonts w:ascii="Times New Roman" w:hAnsi="Times New Roman" w:cs="Times New Roman"/>
+          <w:sz w:val="24"/>
+          <w:szCs w:val="24"/>
+          <w:lang w:val="ro-RO"/>
+        </w:rPr>
       </w:r>
       <w:r>
         <w:rPr>
@@ -23758,7 +23956,7 @@
           <w:lang w:val="ro-RO"/>
         </w:rPr>
       </w:pPr>
-      <w:bookmarkStart w:id="37" w:name="_Ref517774473"/>
+      <w:bookmarkStart w:id="38" w:name="_Ref517774473"/>
       <w:r>
         <w:rPr>
           <w:rFonts w:ascii="Times New Roman" w:hAnsi="Times New Roman" w:cs="Times New Roman"/>
@@ -23820,7 +24018,7 @@
         </w:rPr>
         <w:fldChar w:fldCharType="end"/>
       </w:r>
-      <w:bookmarkEnd w:id="37"/>
+      <w:bookmarkEnd w:id="38"/>
       <w:r>
         <w:rPr>
           <w:rFonts w:ascii="Times New Roman" w:hAnsi="Times New Roman" w:cs="Times New Roman"/>
@@ -23908,36 +24106,16 @@
           <w:szCs w:val="24"/>
           <w:lang w:val="ro-RO"/>
         </w:rPr>
-        <w:t>uti</w:t>
-      </w:r>
-      <w:bookmarkStart w:id="38" w:name="_GoBack"/>
-      <w:bookmarkEnd w:id="38"/>
-      <w:r>
-        <w:rPr>
-          <w:rFonts w:ascii="Times New Roman" w:hAnsi="Times New Roman" w:cs="Times New Roman"/>
-          <w:sz w:val="24"/>
-          <w:szCs w:val="24"/>
-          <w:lang w:val="ro-RO"/>
-        </w:rPr>
-        <w:t>lizatorul</w:t>
-      </w:r>
-      <w:r>
-        <w:rPr>
-          <w:rFonts w:ascii="Times New Roman" w:hAnsi="Times New Roman" w:cs="Times New Roman"/>
-          <w:sz w:val="24"/>
-          <w:szCs w:val="24"/>
-          <w:lang w:val="ro-RO"/>
-        </w:rPr>
-        <w:t xml:space="preserve"> care va lipsi din baza de date va apărea mesajul </w:t>
-      </w:r>
-      <w:r>
-        <w:rPr>
-          <w:rFonts w:ascii="Times New Roman" w:hAnsi="Times New Roman" w:cs="Times New Roman"/>
-          <w:sz w:val="24"/>
-          <w:szCs w:val="24"/>
-          <w:lang w:val="ro-RO"/>
-        </w:rPr>
-        <w:t>„</w:t>
+        <w:t>utilizatorul</w:t>
+      </w:r>
+      <w:r>
+        <w:rPr>
+          <w:rFonts w:ascii="Times New Roman" w:hAnsi="Times New Roman" w:cs="Times New Roman"/>
+          <w:sz w:val="24"/>
+          <w:szCs w:val="24"/>
+          <w:lang w:val="ro-RO"/>
+        </w:rPr>
+        <w:t xml:space="preserve"> care va lipsi din baza de date va apărea mesajul „</w:t>
       </w:r>
       <w:r>
         <w:rPr>
@@ -24639,7 +24817,7 @@
           <w:lang w:val="ro-RO"/>
         </w:rPr>
       </w:pPr>
-      <w:bookmarkStart w:id="40" w:name="_Toc517744457"/>
+      <w:bookmarkStart w:id="40" w:name="_Toc517782842"/>
       <w:r>
         <w:rPr>
           <w:rFonts w:cs="Times New Roman"/>
@@ -26840,7 +27018,23 @@
           <w:sz w:val="24"/>
           <w:szCs w:val="24"/>
         </w:rPr>
-        <w:t xml:space="preserve">validitatea înregistrării. </w:t>
+        <w:t>validitatea înregistrării</w:t>
+      </w:r>
+      <w:r>
+        <w:rPr>
+          <w:rFonts w:ascii="Times New Roman" w:hAnsi="Times New Roman" w:cs="Times New Roman"/>
+          <w:sz w:val="24"/>
+          <w:szCs w:val="24"/>
+        </w:rPr>
+        <w:t>.</w:t>
+      </w:r>
+      <w:r>
+        <w:rPr>
+          <w:rFonts w:ascii="Times New Roman" w:hAnsi="Times New Roman" w:cs="Times New Roman"/>
+          <w:sz w:val="24"/>
+          <w:szCs w:val="24"/>
+        </w:rPr>
+        <w:t xml:space="preserve"> </w:t>
       </w:r>
       <w:r>
         <w:rPr>
@@ -27417,7 +27611,6 @@
               <w:rPr>
                 <w:rFonts w:ascii="Times New Roman" w:hAnsi="Times New Roman" w:cs="Times New Roman"/>
                 <w:b/>
-                <w:i/>
                 <w:sz w:val="20"/>
                 <w:szCs w:val="20"/>
               </w:rPr>
@@ -27427,7 +27620,6 @@
               <w:rPr>
                 <w:rFonts w:ascii="Times New Roman" w:hAnsi="Times New Roman" w:cs="Times New Roman"/>
                 <w:b/>
-                <w:i/>
                 <w:noProof/>
                 <w:sz w:val="20"/>
                 <w:szCs w:val="20"/>
@@ -27448,7 +27640,15 @@
                 <w:sz w:val="24"/>
                 <w:szCs w:val="24"/>
               </w:rPr>
-              <w:t xml:space="preserve"> apare în momentul în care se va încerca Logarea pe un cont care a fost setat drept Iactiv de către un Moderator, sau chiar de Owner.</w:t>
+              <w:t xml:space="preserve"> apare</w:t>
+            </w:r>
+            <w:r>
+              <w:rPr>
+                <w:rFonts w:ascii="Times New Roman" w:hAnsi="Times New Roman" w:cs="Times New Roman"/>
+                <w:sz w:val="24"/>
+                <w:szCs w:val="24"/>
+              </w:rPr>
+              <w:t xml:space="preserve"> în momentul în care se va încerca Logarea pe un cont care a fost setat drept Iactiv de către un Moderator, sau chiar de Owner.</w:t>
             </w:r>
           </w:p>
           <w:p>
@@ -30541,7 +30741,23 @@
           <w:sz w:val="24"/>
           <w:szCs w:val="24"/>
         </w:rPr>
-        <w:t>, Utilizatorii speciali vor putea să vadă lista cu toți utilizatorii, rolul lor fiind vizibil, alături de alte date (</w:t>
+        <w:t xml:space="preserve">, </w:t>
+      </w:r>
+      <w:r>
+        <w:rPr>
+          <w:rFonts w:ascii="Times New Roman" w:hAnsi="Times New Roman" w:cs="Times New Roman"/>
+          <w:sz w:val="24"/>
+          <w:szCs w:val="24"/>
+        </w:rPr>
+        <w:t>u</w:t>
+      </w:r>
+      <w:r>
+        <w:rPr>
+          <w:rFonts w:ascii="Times New Roman" w:hAnsi="Times New Roman" w:cs="Times New Roman"/>
+          <w:sz w:val="24"/>
+          <w:szCs w:val="24"/>
+        </w:rPr>
+        <w:t>tilizatorii speciali vor putea să vadă lista cu toți utilizatorii, rolul lor fiind vizibil, alături de alte date (</w:t>
       </w:r>
       <w:r>
         <w:rPr>
@@ -30833,7 +31049,6 @@
         <w:rPr>
           <w:rFonts w:ascii="Times New Roman" w:hAnsi="Times New Roman" w:cs="Times New Roman"/>
           <w:b/>
-          <w:i/>
           <w:sz w:val="20"/>
           <w:szCs w:val="20"/>
         </w:rPr>
@@ -30842,7 +31057,6 @@
       <w:r>
         <w:rPr>
           <w:rFonts w:ascii="Times New Roman" w:hAnsi="Times New Roman" w:cs="Times New Roman"/>
-          <w:i/>
           <w:sz w:val="20"/>
           <w:szCs w:val="20"/>
         </w:rPr>
@@ -31556,7 +31770,23 @@
           <w:sz w:val="24"/>
           <w:szCs w:val="24"/>
         </w:rPr>
-        <w:t xml:space="preserve"> Astfel, vor apărea pe 2 coloane toate specializările, urmat de numărul de doctori existenți pe fiecare specializare, iar dac</w:t>
+        <w:t xml:space="preserve"> Astfel, vor apărea pe 2 coloane toate specializările, urmat de numărul de </w:t>
+      </w:r>
+      <w:r>
+        <w:rPr>
+          <w:rFonts w:ascii="Times New Roman" w:hAnsi="Times New Roman" w:cs="Times New Roman"/>
+          <w:sz w:val="24"/>
+          <w:szCs w:val="24"/>
+        </w:rPr>
+        <w:t>D</w:t>
+      </w:r>
+      <w:r>
+        <w:rPr>
+          <w:rFonts w:ascii="Times New Roman" w:hAnsi="Times New Roman" w:cs="Times New Roman"/>
+          <w:sz w:val="24"/>
+          <w:szCs w:val="24"/>
+        </w:rPr>
+        <w:t>octori existenți pe fiecare specializare, iar dac</w:t>
       </w:r>
       <w:r>
         <w:rPr>
@@ -32984,7 +33214,25 @@
           <w:szCs w:val="24"/>
           <w:lang w:val="ro-RO"/>
         </w:rPr>
-        <w:t xml:space="preserve"> vor apărea înrebări puse de orice utilizator, la care poate răspun</w:t>
+        <w:t xml:space="preserve"> vor apărea în</w:t>
+      </w:r>
+      <w:r>
+        <w:rPr>
+          <w:rFonts w:ascii="Times New Roman" w:hAnsi="Times New Roman" w:cs="Times New Roman"/>
+          <w:sz w:val="24"/>
+          <w:szCs w:val="24"/>
+          <w:lang w:val="ro-RO"/>
+        </w:rPr>
+        <w:t>t</w:t>
+      </w:r>
+      <w:r>
+        <w:rPr>
+          <w:rFonts w:ascii="Times New Roman" w:hAnsi="Times New Roman" w:cs="Times New Roman"/>
+          <w:sz w:val="24"/>
+          <w:szCs w:val="24"/>
+          <w:lang w:val="ro-RO"/>
+        </w:rPr>
+        <w:t>rebări puse de orice utilizator, la care poate răspun</w:t>
       </w:r>
       <w:r>
         <w:rPr>
@@ -35512,7 +35760,7 @@
           <w:rFonts w:cs="Times New Roman"/>
         </w:rPr>
       </w:pPr>
-      <w:bookmarkStart w:id="68" w:name="_Toc517744458"/>
+      <w:bookmarkStart w:id="68" w:name="_Toc517782843"/>
       <w:r>
         <w:rPr>
           <w:rFonts w:cs="Times New Roman"/>
@@ -35954,7 +36202,23 @@
           <w:sz w:val="24"/>
           <w:szCs w:val="24"/>
         </w:rPr>
-        <w:t xml:space="preserve">Logare cu ajutorul Facebook/Google/alte platforme media. Dar această funcționalitate trebuie să fie valabilă doar pentru Pacienți, deoarece ca și </w:t>
+        <w:t>Logare cu ajutorul Facebook/Google/alt</w:t>
+      </w:r>
+      <w:r>
+        <w:rPr>
+          <w:rFonts w:ascii="Times New Roman" w:hAnsi="Times New Roman" w:cs="Times New Roman"/>
+          <w:sz w:val="24"/>
+          <w:szCs w:val="24"/>
+        </w:rPr>
+        <w:t>or</w:t>
+      </w:r>
+      <w:r>
+        <w:rPr>
+          <w:rFonts w:ascii="Times New Roman" w:hAnsi="Times New Roman" w:cs="Times New Roman"/>
+          <w:sz w:val="24"/>
+          <w:szCs w:val="24"/>
+        </w:rPr>
+        <w:t xml:space="preserve"> platforme media. Dar această funcționalitate trebuie să fie valabilă doar pentru Pacienți, deoarece ca și </w:t>
       </w:r>
       <w:r>
         <w:rPr>
@@ -36189,7 +36453,7 @@
           <w:lang w:val="ro-RO"/>
         </w:rPr>
       </w:pPr>
-      <w:bookmarkStart w:id="69" w:name="_Toc517744459"/>
+      <w:bookmarkStart w:id="69" w:name="_Toc517782844"/>
       <w:r>
         <w:rPr>
           <w:rFonts w:cs="Times New Roman"/>
@@ -37075,7 +37339,7 @@
           <w:szCs w:val="36"/>
         </w:rPr>
       </w:pPr>
-      <w:bookmarkStart w:id="70" w:name="_Toc517744460"/>
+      <w:bookmarkStart w:id="70" w:name="_Toc517782845"/>
       <w:r>
         <w:rPr>
           <w:rFonts w:cs="Times New Roman"/>
@@ -37142,6 +37406,7 @@
       <w:bookmarkStart w:id="81" w:name="_Toc517563174"/>
       <w:bookmarkStart w:id="82" w:name="_Toc517702758"/>
       <w:bookmarkStart w:id="83" w:name="_Toc517744461"/>
+      <w:bookmarkStart w:id="84" w:name="_Toc517782846"/>
       <w:bookmarkEnd w:id="71"/>
       <w:bookmarkEnd w:id="72"/>
       <w:bookmarkEnd w:id="73"/>
@@ -37155,6 +37420,7 @@
       <w:bookmarkEnd w:id="81"/>
       <w:bookmarkEnd w:id="82"/>
       <w:bookmarkEnd w:id="83"/>
+      <w:bookmarkEnd w:id="84"/>
     </w:p>
     <w:p>
       <w:pPr>
@@ -37166,14 +37432,14 @@
           <w:rFonts w:cs="Times New Roman"/>
         </w:rPr>
       </w:pPr>
-      <w:bookmarkStart w:id="84" w:name="_Toc517744462"/>
+      <w:bookmarkStart w:id="85" w:name="_Toc517782847"/>
       <w:r>
         <w:rPr>
           <w:rFonts w:cs="Times New Roman"/>
         </w:rPr>
         <w:t>ASP.NET</w:t>
       </w:r>
-      <w:bookmarkEnd w:id="84"/>
+      <w:bookmarkEnd w:id="85"/>
     </w:p>
     <w:p>
       <w:pPr>
@@ -37654,14 +37920,14 @@
           <w:rFonts w:cs="Times New Roman"/>
         </w:rPr>
       </w:pPr>
-      <w:bookmarkStart w:id="85" w:name="_Toc517744463"/>
+      <w:bookmarkStart w:id="86" w:name="_Toc517782848"/>
       <w:r>
         <w:rPr>
           <w:rFonts w:cs="Times New Roman"/>
         </w:rPr>
         <w:t>SQL (SQL Server Express)</w:t>
       </w:r>
-      <w:bookmarkEnd w:id="85"/>
+      <w:bookmarkEnd w:id="86"/>
     </w:p>
     <w:p>
       <w:pPr>
@@ -37944,7 +38210,7 @@
           <w:rFonts w:cs="Times New Roman"/>
         </w:rPr>
       </w:pPr>
-      <w:bookmarkStart w:id="86" w:name="_Toc517744464"/>
+      <w:bookmarkStart w:id="87" w:name="_Toc517782849"/>
       <w:r>
         <w:rPr>
           <w:rFonts w:cs="Times New Roman"/>
@@ -37970,7 +38236,7 @@
         </w:rPr>
         <w:t>)</w:t>
       </w:r>
-      <w:bookmarkEnd w:id="86"/>
+      <w:bookmarkEnd w:id="87"/>
     </w:p>
     <w:p>
       <w:pPr>
@@ -38159,7 +38425,6 @@
         <w:rPr>
           <w:rFonts w:ascii="Times New Roman" w:hAnsi="Times New Roman" w:cs="Times New Roman"/>
           <w:b/>
-          <w:i/>
           <w:sz w:val="20"/>
           <w:szCs w:val="20"/>
         </w:rPr>
@@ -38273,7 +38538,7 @@
           <w:lang w:val="ro-RO"/>
         </w:rPr>
       </w:pPr>
-      <w:bookmarkStart w:id="87" w:name="_Ref517728564"/>
+      <w:bookmarkStart w:id="88" w:name="_Ref517728564"/>
       <w:r>
         <w:rPr>
           <w:rFonts w:ascii="Times New Roman" w:hAnsi="Times New Roman" w:cs="Times New Roman"/>
@@ -38335,7 +38600,7 @@
         </w:rPr>
         <w:fldChar w:fldCharType="end"/>
       </w:r>
-      <w:bookmarkEnd w:id="87"/>
+      <w:bookmarkEnd w:id="88"/>
       <w:r>
         <w:rPr>
           <w:rFonts w:ascii="Times New Roman" w:hAnsi="Times New Roman" w:cs="Times New Roman"/>
@@ -38368,16 +38633,18 @@
           <w:szCs w:val="26"/>
         </w:rPr>
       </w:pPr>
-      <w:bookmarkStart w:id="88" w:name="_Toc517533760"/>
-      <w:bookmarkStart w:id="89" w:name="_Toc517540057"/>
-      <w:bookmarkStart w:id="90" w:name="_Toc517563178"/>
-      <w:bookmarkStart w:id="91" w:name="_Toc517702762"/>
-      <w:bookmarkStart w:id="92" w:name="_Toc517744465"/>
-      <w:bookmarkEnd w:id="88"/>
+      <w:bookmarkStart w:id="89" w:name="_Toc517533760"/>
+      <w:bookmarkStart w:id="90" w:name="_Toc517540057"/>
+      <w:bookmarkStart w:id="91" w:name="_Toc517563178"/>
+      <w:bookmarkStart w:id="92" w:name="_Toc517702762"/>
+      <w:bookmarkStart w:id="93" w:name="_Toc517744465"/>
+      <w:bookmarkStart w:id="94" w:name="_Toc517782850"/>
       <w:bookmarkEnd w:id="89"/>
       <w:bookmarkEnd w:id="90"/>
       <w:bookmarkEnd w:id="91"/>
       <w:bookmarkEnd w:id="92"/>
+      <w:bookmarkEnd w:id="93"/>
+      <w:bookmarkEnd w:id="94"/>
     </w:p>
     <w:p>
       <w:pPr>
@@ -38401,16 +38668,18 @@
           <w:szCs w:val="26"/>
         </w:rPr>
       </w:pPr>
-      <w:bookmarkStart w:id="93" w:name="_Toc517533761"/>
-      <w:bookmarkStart w:id="94" w:name="_Toc517540058"/>
-      <w:bookmarkStart w:id="95" w:name="_Toc517563179"/>
-      <w:bookmarkStart w:id="96" w:name="_Toc517702763"/>
-      <w:bookmarkStart w:id="97" w:name="_Toc517744466"/>
-      <w:bookmarkEnd w:id="93"/>
-      <w:bookmarkEnd w:id="94"/>
+      <w:bookmarkStart w:id="95" w:name="_Toc517533761"/>
+      <w:bookmarkStart w:id="96" w:name="_Toc517540058"/>
+      <w:bookmarkStart w:id="97" w:name="_Toc517563179"/>
+      <w:bookmarkStart w:id="98" w:name="_Toc517702763"/>
+      <w:bookmarkStart w:id="99" w:name="_Toc517744466"/>
+      <w:bookmarkStart w:id="100" w:name="_Toc517782851"/>
       <w:bookmarkEnd w:id="95"/>
       <w:bookmarkEnd w:id="96"/>
       <w:bookmarkEnd w:id="97"/>
+      <w:bookmarkEnd w:id="98"/>
+      <w:bookmarkEnd w:id="99"/>
+      <w:bookmarkEnd w:id="100"/>
     </w:p>
     <w:p>
       <w:pPr>
@@ -38434,16 +38703,18 @@
           <w:szCs w:val="26"/>
         </w:rPr>
       </w:pPr>
-      <w:bookmarkStart w:id="98" w:name="_Toc517533762"/>
-      <w:bookmarkStart w:id="99" w:name="_Toc517540059"/>
-      <w:bookmarkStart w:id="100" w:name="_Toc517563180"/>
-      <w:bookmarkStart w:id="101" w:name="_Toc517702764"/>
-      <w:bookmarkStart w:id="102" w:name="_Toc517744467"/>
-      <w:bookmarkEnd w:id="98"/>
-      <w:bookmarkEnd w:id="99"/>
-      <w:bookmarkEnd w:id="100"/>
+      <w:bookmarkStart w:id="101" w:name="_Toc517533762"/>
+      <w:bookmarkStart w:id="102" w:name="_Toc517540059"/>
+      <w:bookmarkStart w:id="103" w:name="_Toc517563180"/>
+      <w:bookmarkStart w:id="104" w:name="_Toc517702764"/>
+      <w:bookmarkStart w:id="105" w:name="_Toc517744467"/>
+      <w:bookmarkStart w:id="106" w:name="_Toc517782852"/>
       <w:bookmarkEnd w:id="101"/>
       <w:bookmarkEnd w:id="102"/>
+      <w:bookmarkEnd w:id="103"/>
+      <w:bookmarkEnd w:id="104"/>
+      <w:bookmarkEnd w:id="105"/>
+      <w:bookmarkEnd w:id="106"/>
     </w:p>
     <w:p>
       <w:pPr>
@@ -38467,16 +38738,18 @@
           <w:szCs w:val="26"/>
         </w:rPr>
       </w:pPr>
-      <w:bookmarkStart w:id="103" w:name="_Toc517533763"/>
-      <w:bookmarkStart w:id="104" w:name="_Toc517540060"/>
-      <w:bookmarkStart w:id="105" w:name="_Toc517563181"/>
-      <w:bookmarkStart w:id="106" w:name="_Toc517702765"/>
-      <w:bookmarkStart w:id="107" w:name="_Toc517744468"/>
-      <w:bookmarkEnd w:id="103"/>
-      <w:bookmarkEnd w:id="104"/>
-      <w:bookmarkEnd w:id="105"/>
-      <w:bookmarkEnd w:id="106"/>
+      <w:bookmarkStart w:id="107" w:name="_Toc517533763"/>
+      <w:bookmarkStart w:id="108" w:name="_Toc517540060"/>
+      <w:bookmarkStart w:id="109" w:name="_Toc517563181"/>
+      <w:bookmarkStart w:id="110" w:name="_Toc517702765"/>
+      <w:bookmarkStart w:id="111" w:name="_Toc517744468"/>
+      <w:bookmarkStart w:id="112" w:name="_Toc517782853"/>
       <w:bookmarkEnd w:id="107"/>
+      <w:bookmarkEnd w:id="108"/>
+      <w:bookmarkEnd w:id="109"/>
+      <w:bookmarkEnd w:id="110"/>
+      <w:bookmarkEnd w:id="111"/>
+      <w:bookmarkEnd w:id="112"/>
     </w:p>
     <w:p>
       <w:pPr>
@@ -38500,16 +38773,18 @@
           <w:szCs w:val="26"/>
         </w:rPr>
       </w:pPr>
-      <w:bookmarkStart w:id="108" w:name="_Toc517533764"/>
-      <w:bookmarkStart w:id="109" w:name="_Toc517540061"/>
-      <w:bookmarkStart w:id="110" w:name="_Toc517563182"/>
-      <w:bookmarkStart w:id="111" w:name="_Toc517702766"/>
-      <w:bookmarkStart w:id="112" w:name="_Toc517744469"/>
-      <w:bookmarkEnd w:id="108"/>
-      <w:bookmarkEnd w:id="109"/>
-      <w:bookmarkEnd w:id="110"/>
-      <w:bookmarkEnd w:id="111"/>
-      <w:bookmarkEnd w:id="112"/>
+      <w:bookmarkStart w:id="113" w:name="_Toc517533764"/>
+      <w:bookmarkStart w:id="114" w:name="_Toc517540061"/>
+      <w:bookmarkStart w:id="115" w:name="_Toc517563182"/>
+      <w:bookmarkStart w:id="116" w:name="_Toc517702766"/>
+      <w:bookmarkStart w:id="117" w:name="_Toc517744469"/>
+      <w:bookmarkStart w:id="118" w:name="_Toc517782854"/>
+      <w:bookmarkEnd w:id="113"/>
+      <w:bookmarkEnd w:id="114"/>
+      <w:bookmarkEnd w:id="115"/>
+      <w:bookmarkEnd w:id="116"/>
+      <w:bookmarkEnd w:id="117"/>
+      <w:bookmarkEnd w:id="118"/>
     </w:p>
     <w:p>
       <w:pPr>
@@ -38533,16 +38808,18 @@
           <w:szCs w:val="26"/>
         </w:rPr>
       </w:pPr>
-      <w:bookmarkStart w:id="113" w:name="_Toc517533765"/>
-      <w:bookmarkStart w:id="114" w:name="_Toc517540062"/>
-      <w:bookmarkStart w:id="115" w:name="_Toc517563183"/>
-      <w:bookmarkStart w:id="116" w:name="_Toc517702767"/>
-      <w:bookmarkStart w:id="117" w:name="_Toc517744470"/>
-      <w:bookmarkEnd w:id="113"/>
-      <w:bookmarkEnd w:id="114"/>
-      <w:bookmarkEnd w:id="115"/>
-      <w:bookmarkEnd w:id="116"/>
-      <w:bookmarkEnd w:id="117"/>
+      <w:bookmarkStart w:id="119" w:name="_Toc517533765"/>
+      <w:bookmarkStart w:id="120" w:name="_Toc517540062"/>
+      <w:bookmarkStart w:id="121" w:name="_Toc517563183"/>
+      <w:bookmarkStart w:id="122" w:name="_Toc517702767"/>
+      <w:bookmarkStart w:id="123" w:name="_Toc517744470"/>
+      <w:bookmarkStart w:id="124" w:name="_Toc517782855"/>
+      <w:bookmarkEnd w:id="119"/>
+      <w:bookmarkEnd w:id="120"/>
+      <w:bookmarkEnd w:id="121"/>
+      <w:bookmarkEnd w:id="122"/>
+      <w:bookmarkEnd w:id="123"/>
+      <w:bookmarkEnd w:id="124"/>
     </w:p>
     <w:p>
       <w:pPr>
@@ -38566,16 +38843,18 @@
           <w:szCs w:val="26"/>
         </w:rPr>
       </w:pPr>
-      <w:bookmarkStart w:id="118" w:name="_Toc517533766"/>
-      <w:bookmarkStart w:id="119" w:name="_Toc517540063"/>
-      <w:bookmarkStart w:id="120" w:name="_Toc517563184"/>
-      <w:bookmarkStart w:id="121" w:name="_Toc517702768"/>
-      <w:bookmarkStart w:id="122" w:name="_Toc517744471"/>
-      <w:bookmarkEnd w:id="118"/>
-      <w:bookmarkEnd w:id="119"/>
-      <w:bookmarkEnd w:id="120"/>
-      <w:bookmarkEnd w:id="121"/>
-      <w:bookmarkEnd w:id="122"/>
+      <w:bookmarkStart w:id="125" w:name="_Toc517533766"/>
+      <w:bookmarkStart w:id="126" w:name="_Toc517540063"/>
+      <w:bookmarkStart w:id="127" w:name="_Toc517563184"/>
+      <w:bookmarkStart w:id="128" w:name="_Toc517702768"/>
+      <w:bookmarkStart w:id="129" w:name="_Toc517744471"/>
+      <w:bookmarkStart w:id="130" w:name="_Toc517782856"/>
+      <w:bookmarkEnd w:id="125"/>
+      <w:bookmarkEnd w:id="126"/>
+      <w:bookmarkEnd w:id="127"/>
+      <w:bookmarkEnd w:id="128"/>
+      <w:bookmarkEnd w:id="129"/>
+      <w:bookmarkEnd w:id="130"/>
     </w:p>
     <w:p>
       <w:pPr>
@@ -38599,16 +38878,18 @@
           <w:szCs w:val="26"/>
         </w:rPr>
       </w:pPr>
-      <w:bookmarkStart w:id="123" w:name="_Toc517533767"/>
-      <w:bookmarkStart w:id="124" w:name="_Toc517540064"/>
-      <w:bookmarkStart w:id="125" w:name="_Toc517563185"/>
-      <w:bookmarkStart w:id="126" w:name="_Toc517702769"/>
-      <w:bookmarkStart w:id="127" w:name="_Toc517744472"/>
-      <w:bookmarkEnd w:id="123"/>
-      <w:bookmarkEnd w:id="124"/>
-      <w:bookmarkEnd w:id="125"/>
-      <w:bookmarkEnd w:id="126"/>
-      <w:bookmarkEnd w:id="127"/>
+      <w:bookmarkStart w:id="131" w:name="_Toc517533767"/>
+      <w:bookmarkStart w:id="132" w:name="_Toc517540064"/>
+      <w:bookmarkStart w:id="133" w:name="_Toc517563185"/>
+      <w:bookmarkStart w:id="134" w:name="_Toc517702769"/>
+      <w:bookmarkStart w:id="135" w:name="_Toc517744472"/>
+      <w:bookmarkStart w:id="136" w:name="_Toc517782857"/>
+      <w:bookmarkEnd w:id="131"/>
+      <w:bookmarkEnd w:id="132"/>
+      <w:bookmarkEnd w:id="133"/>
+      <w:bookmarkEnd w:id="134"/>
+      <w:bookmarkEnd w:id="135"/>
+      <w:bookmarkEnd w:id="136"/>
     </w:p>
     <w:p>
       <w:pPr>
@@ -38632,16 +38913,18 @@
           <w:szCs w:val="26"/>
         </w:rPr>
       </w:pPr>
-      <w:bookmarkStart w:id="128" w:name="_Toc517533768"/>
-      <w:bookmarkStart w:id="129" w:name="_Toc517540065"/>
-      <w:bookmarkStart w:id="130" w:name="_Toc517563186"/>
-      <w:bookmarkStart w:id="131" w:name="_Toc517702770"/>
-      <w:bookmarkStart w:id="132" w:name="_Toc517744473"/>
-      <w:bookmarkEnd w:id="128"/>
-      <w:bookmarkEnd w:id="129"/>
-      <w:bookmarkEnd w:id="130"/>
-      <w:bookmarkEnd w:id="131"/>
-      <w:bookmarkEnd w:id="132"/>
+      <w:bookmarkStart w:id="137" w:name="_Toc517533768"/>
+      <w:bookmarkStart w:id="138" w:name="_Toc517540065"/>
+      <w:bookmarkStart w:id="139" w:name="_Toc517563186"/>
+      <w:bookmarkStart w:id="140" w:name="_Toc517702770"/>
+      <w:bookmarkStart w:id="141" w:name="_Toc517744473"/>
+      <w:bookmarkStart w:id="142" w:name="_Toc517782858"/>
+      <w:bookmarkEnd w:id="137"/>
+      <w:bookmarkEnd w:id="138"/>
+      <w:bookmarkEnd w:id="139"/>
+      <w:bookmarkEnd w:id="140"/>
+      <w:bookmarkEnd w:id="141"/>
+      <w:bookmarkEnd w:id="142"/>
     </w:p>
     <w:p>
       <w:pPr>
@@ -38653,7 +38936,7 @@
           <w:rFonts w:cs="Times New Roman"/>
         </w:rPr>
       </w:pPr>
-      <w:bookmarkStart w:id="133" w:name="_Toc517744474"/>
+      <w:bookmarkStart w:id="143" w:name="_Toc517782859"/>
       <w:r>
         <w:rPr>
           <w:rFonts w:cs="Times New Roman"/>
@@ -38691,7 +38974,7 @@
         </w:rPr>
         <w:t>Bootstrap</w:t>
       </w:r>
-      <w:bookmarkEnd w:id="133"/>
+      <w:bookmarkEnd w:id="143"/>
     </w:p>
     <w:p>
       <w:pPr>
@@ -39193,7 +39476,7 @@
           <w:rFonts w:cs="Times New Roman"/>
         </w:rPr>
       </w:pPr>
-      <w:bookmarkStart w:id="134" w:name="_Toc517744475"/>
+      <w:bookmarkStart w:id="144" w:name="_Toc517782860"/>
       <w:r>
         <w:rPr>
           <w:rFonts w:cs="Times New Roman"/>
@@ -39201,7 +39484,7 @@
         <w:lastRenderedPageBreak/>
         <w:t>Adobe Illustrator</w:t>
       </w:r>
-      <w:bookmarkEnd w:id="134"/>
+      <w:bookmarkEnd w:id="144"/>
     </w:p>
     <w:p>
       <w:pPr>
@@ -39542,7 +39825,7 @@
 <w:ftr xmlns:wpc="http://schemas.microsoft.com/office/word/2010/wordprocessingCanvas" xmlns:cx="http://schemas.microsoft.com/office/drawing/2014/chartex" xmlns:cx1="http://schemas.microsoft.com/office/drawing/2015/9/8/chartex" xmlns:cx2="http://schemas.microsoft.com/office/drawing/2015/10/21/chartex" xmlns:cx3="http://schemas.microsoft.com/office/drawing/2016/5/9/chartex" xmlns:cx4="http://schemas.microsoft.com/office/drawing/2016/5/10/chartex" xmlns:cx5="http://schemas.microsoft.com/office/drawing/2016/5/11/chartex" xmlns:cx6="http://schemas.microsoft.com/office/drawing/2016/5/12/chartex" xmlns:cx7="http://schemas.microsoft.com/office/drawing/2016/5/13/chartex" xmlns:cx8="http://schemas.microsoft.com/office/drawing/2016/5/14/chartex" xmlns:mc="http://schemas.openxmlformats.org/markup-compatibility/2006" xmlns:aink="http://schemas.microsoft.com/office/drawing/2016/ink" xmlns:am3d="http://schemas.microsoft.com/office/drawing/2017/model3d" xmlns:o="urn:schemas-microsoft-com:office:office" xmlns:r="http://schemas.openxmlformats.org/officeDocument/2006/relationships" xmlns:m="http://schemas.openxmlformats.org/officeDocument/2006/math" xmlns:v="urn:schemas-microsoft-com:vml" xmlns:wp14="http://schemas.microsoft.com/office/word/2010/wordprocessingDrawing" xmlns:wp="http://schemas.openxmlformats.org/drawingml/2006/wordprocessingDrawing" xmlns:w10="urn:schemas-microsoft-com:office:word" xmlns:w="http://schemas.openxmlformats.org/wordprocessingml/2006/main" xmlns:w14="http://schemas.microsoft.com/office/word/2010/wordml" xmlns:w15="http://schemas.microsoft.com/office/word/2012/wordml" xmlns:w16cid="http://schemas.microsoft.com/office/word/2016/wordml/cid" xmlns:w16se="http://schemas.microsoft.com/office/word/2015/wordml/symex" xmlns:wpg="http://schemas.microsoft.com/office/word/2010/wordprocessingGroup" xmlns:wpi="http://schemas.microsoft.com/office/word/2010/wordprocessingInk" xmlns:wne="http://schemas.microsoft.com/office/word/2006/wordml" xmlns:wps="http://schemas.microsoft.com/office/word/2010/wordprocessingShape" mc:Ignorable="w14 w15 w16se w16cid wp14">
   <w:sdt>
     <w:sdtPr>
-      <w:id w:val="2016346120"/>
+      <w:id w:val="-586308051"/>
       <w:docPartObj>
         <w:docPartGallery w:val="Page Numbers (Bottom of Page)"/>
         <w:docPartUnique/>
@@ -44371,7 +44654,7 @@
 </file>
 
 <file path=customXml/itemProps1.xml><?xml version="1.0" encoding="utf-8"?>
-<ds:datastoreItem xmlns:ds="http://schemas.openxmlformats.org/officeDocument/2006/customXml" ds:itemID="{0851E46B-09AD-4203-B5B8-7C0AD83B1C99}">
+<ds:datastoreItem xmlns:ds="http://schemas.openxmlformats.org/officeDocument/2006/customXml" ds:itemID="{81AC30EA-6BC2-4103-B921-244E197748B8}">
   <ds:schemaRefs>
     <ds:schemaRef ds:uri="http://schemas.openxmlformats.org/officeDocument/2006/bibliography"/>
   </ds:schemaRefs>

</xml_diff>